<commit_message>
création des diagrammes espace client
</commit_message>
<xml_diff>
--- a/divers/cahier_charges_projet_vols.docx
+++ b/divers/cahier_charges_projet_vols.docx
@@ -63,6 +63,7 @@
       <w:pPr>
         <w:pStyle w:val="Textebrut"/>
       </w:pPr>
+      <w:proofErr w:type="spellStart"/>
       <w:r>
         <w:rPr>
           <w:rFonts w:ascii="Times New Roman" w:hAnsi="Times New Roman" w:cs="Times New Roman"/>
@@ -72,6 +73,7 @@
         </w:rPr>
         <w:t>COMMéRé</w:t>
       </w:r>
+      <w:proofErr w:type="spellEnd"/>
     </w:p>
     <w:p>
       <w:pPr>
@@ -98,7 +100,27 @@
           <w:sz w:val="24"/>
           <w:szCs w:val="24"/>
         </w:rPr>
-        <w:t>[présentation courte sur chaque point]</w:t>
+        <w:t>[</w:t>
+      </w:r>
+      <w:proofErr w:type="gramStart"/>
+      <w:r>
+        <w:rPr>
+          <w:rFonts w:ascii="Times New Roman" w:hAnsi="Times New Roman" w:cs="Times New Roman"/>
+          <w:color w:val="000080"/>
+          <w:sz w:val="24"/>
+          <w:szCs w:val="24"/>
+        </w:rPr>
+        <w:t>présentation</w:t>
+      </w:r>
+      <w:proofErr w:type="gramEnd"/>
+      <w:r>
+        <w:rPr>
+          <w:rFonts w:ascii="Times New Roman" w:hAnsi="Times New Roman" w:cs="Times New Roman"/>
+          <w:color w:val="000080"/>
+          <w:sz w:val="24"/>
+          <w:szCs w:val="24"/>
+        </w:rPr>
+        <w:t xml:space="preserve"> courte sur chaque point]</w:t>
       </w:r>
     </w:p>
     <w:p>
@@ -124,7 +146,25 @@
           <w:sz w:val="24"/>
           <w:szCs w:val="24"/>
         </w:rPr>
-        <w:t>en décembre 2012. Elle est spécialisée dans le marché low-cost du transport de passagers. Implantée à Paris, elle emploie 50 salariés. Sa flotte est constituée de 1</w:t>
+        <w:t xml:space="preserve">en décembre 2012. Elle est spécialisée dans le marché </w:t>
+      </w:r>
+      <w:proofErr w:type="spellStart"/>
+      <w:r>
+        <w:rPr>
+          <w:rFonts w:ascii="Times New Roman" w:hAnsi="Times New Roman" w:cs="Times New Roman"/>
+          <w:sz w:val="24"/>
+          <w:szCs w:val="24"/>
+        </w:rPr>
+        <w:t>low-cost</w:t>
+      </w:r>
+      <w:proofErr w:type="spellEnd"/>
+      <w:r>
+        <w:rPr>
+          <w:rFonts w:ascii="Times New Roman" w:hAnsi="Times New Roman" w:cs="Times New Roman"/>
+          <w:sz w:val="24"/>
+          <w:szCs w:val="24"/>
+        </w:rPr>
+        <w:t xml:space="preserve"> du transport de passagers. Implantée à Paris, elle emploie 50 salariés. Sa flotte est constituée de 1</w:t>
       </w:r>
       <w:r>
         <w:rPr>
@@ -161,7 +201,43 @@
           <w:sz w:val="24"/>
           <w:szCs w:val="24"/>
         </w:rPr>
-        <w:t>France ne gérait pas les vols low-costs. C’est pour se faire une place sur ce marché porteur qu’elle a décidé de créer DEV-FLY. En effet, les vols low-costs devraient s’accroitre de 50% d’ici 2020, et Air France souhaite prendre part à cette croissance.</w:t>
+        <w:t xml:space="preserve">France ne gérait pas les vols </w:t>
+      </w:r>
+      <w:proofErr w:type="spellStart"/>
+      <w:r>
+        <w:rPr>
+          <w:rFonts w:ascii="Times New Roman" w:hAnsi="Times New Roman" w:cs="Times New Roman"/>
+          <w:sz w:val="24"/>
+          <w:szCs w:val="24"/>
+        </w:rPr>
+        <w:t>low-costs</w:t>
+      </w:r>
+      <w:proofErr w:type="spellEnd"/>
+      <w:r>
+        <w:rPr>
+          <w:rFonts w:ascii="Times New Roman" w:hAnsi="Times New Roman" w:cs="Times New Roman"/>
+          <w:sz w:val="24"/>
+          <w:szCs w:val="24"/>
+        </w:rPr>
+        <w:t xml:space="preserve">. C’est pour se faire une place sur ce marché porteur qu’elle a décidé de créer DEV-FLY. En effet, les vols </w:t>
+      </w:r>
+      <w:proofErr w:type="spellStart"/>
+      <w:r>
+        <w:rPr>
+          <w:rFonts w:ascii="Times New Roman" w:hAnsi="Times New Roman" w:cs="Times New Roman"/>
+          <w:sz w:val="24"/>
+          <w:szCs w:val="24"/>
+        </w:rPr>
+        <w:t>low-costs</w:t>
+      </w:r>
+      <w:proofErr w:type="spellEnd"/>
+      <w:r>
+        <w:rPr>
+          <w:rFonts w:ascii="Times New Roman" w:hAnsi="Times New Roman" w:cs="Times New Roman"/>
+          <w:sz w:val="24"/>
+          <w:szCs w:val="24"/>
+        </w:rPr>
+        <w:t xml:space="preserve"> devraient s’accroitre de 50% d’ici 2020, et Air France souhaite prendre part à cette croissance.</w:t>
       </w:r>
     </w:p>
     <w:p>
@@ -308,7 +384,27 @@
           <w:sz w:val="24"/>
           <w:szCs w:val="24"/>
         </w:rPr>
-        <w:t>[diagrammes de cas d'utilisation : 7 max, gérer la gra</w:t>
+        <w:t>[</w:t>
+      </w:r>
+      <w:proofErr w:type="gramStart"/>
+      <w:r>
+        <w:rPr>
+          <w:rFonts w:ascii="Times New Roman" w:hAnsi="Times New Roman" w:cs="Times New Roman"/>
+          <w:color w:val="000080"/>
+          <w:sz w:val="24"/>
+          <w:szCs w:val="24"/>
+        </w:rPr>
+        <w:t>diagrammes</w:t>
+      </w:r>
+      <w:proofErr w:type="gramEnd"/>
+      <w:r>
+        <w:rPr>
+          <w:rFonts w:ascii="Times New Roman" w:hAnsi="Times New Roman" w:cs="Times New Roman"/>
+          <w:color w:val="000080"/>
+          <w:sz w:val="24"/>
+          <w:szCs w:val="24"/>
+        </w:rPr>
+        <w:t xml:space="preserve"> de cas d'utilisation : 7 max, gérer la gra</w:t>
       </w:r>
       <w:r>
         <w:rPr>
@@ -331,7 +427,67 @@
           <w:sz w:val="24"/>
           <w:szCs w:val="24"/>
         </w:rPr>
-        <w:t>+ ensemble des IHM (maquettes...). (+ on peut faire 1 diag. d'activités).</w:t>
+        <w:t xml:space="preserve">+ </w:t>
+      </w:r>
+      <w:proofErr w:type="gramStart"/>
+      <w:r>
+        <w:rPr>
+          <w:rFonts w:ascii="Times New Roman" w:hAnsi="Times New Roman" w:cs="Times New Roman"/>
+          <w:color w:val="000080"/>
+          <w:sz w:val="24"/>
+          <w:szCs w:val="24"/>
+        </w:rPr>
+        <w:t>ensemble</w:t>
+      </w:r>
+      <w:proofErr w:type="gramEnd"/>
+      <w:r>
+        <w:rPr>
+          <w:rFonts w:ascii="Times New Roman" w:hAnsi="Times New Roman" w:cs="Times New Roman"/>
+          <w:color w:val="000080"/>
+          <w:sz w:val="24"/>
+          <w:szCs w:val="24"/>
+        </w:rPr>
+        <w:t xml:space="preserve"> des IHM (maquettes...). (+ </w:t>
+      </w:r>
+      <w:proofErr w:type="gramStart"/>
+      <w:r>
+        <w:rPr>
+          <w:rFonts w:ascii="Times New Roman" w:hAnsi="Times New Roman" w:cs="Times New Roman"/>
+          <w:color w:val="000080"/>
+          <w:sz w:val="24"/>
+          <w:szCs w:val="24"/>
+        </w:rPr>
+        <w:t>on</w:t>
+      </w:r>
+      <w:proofErr w:type="gramEnd"/>
+      <w:r>
+        <w:rPr>
+          <w:rFonts w:ascii="Times New Roman" w:hAnsi="Times New Roman" w:cs="Times New Roman"/>
+          <w:color w:val="000080"/>
+          <w:sz w:val="24"/>
+          <w:szCs w:val="24"/>
+        </w:rPr>
+        <w:t xml:space="preserve"> peut faire 1 </w:t>
+      </w:r>
+      <w:proofErr w:type="spellStart"/>
+      <w:r>
+        <w:rPr>
+          <w:rFonts w:ascii="Times New Roman" w:hAnsi="Times New Roman" w:cs="Times New Roman"/>
+          <w:color w:val="000080"/>
+          <w:sz w:val="24"/>
+          <w:szCs w:val="24"/>
+        </w:rPr>
+        <w:t>diag</w:t>
+      </w:r>
+      <w:proofErr w:type="spellEnd"/>
+      <w:r>
+        <w:rPr>
+          <w:rFonts w:ascii="Times New Roman" w:hAnsi="Times New Roman" w:cs="Times New Roman"/>
+          <w:color w:val="000080"/>
+          <w:sz w:val="24"/>
+          <w:szCs w:val="24"/>
+        </w:rPr>
+        <w:t>. d'activités).</w:t>
       </w:r>
     </w:p>
     <w:p>
@@ -347,6 +503,115 @@
         </w:rPr>
         <w:t>Réponse de l'IHM en 2 secondes max]</w:t>
       </w:r>
+    </w:p>
+    <w:p>
+      <w:pPr>
+        <w:pStyle w:val="Textebrut"/>
+        <w:rPr>
+          <w:rFonts w:ascii="Times New Roman" w:hAnsi="Times New Roman" w:cs="Times New Roman"/>
+          <w:sz w:val="24"/>
+          <w:szCs w:val="24"/>
+        </w:rPr>
+      </w:pPr>
+    </w:p>
+    <w:p>
+      <w:pPr>
+        <w:pStyle w:val="Textebrut"/>
+        <w:rPr>
+          <w:rFonts w:ascii="Times New Roman" w:hAnsi="Times New Roman" w:cs="Times New Roman"/>
+          <w:sz w:val="24"/>
+          <w:szCs w:val="24"/>
+          <w:u w:val="single"/>
+        </w:rPr>
+      </w:pPr>
+      <w:r>
+        <w:rPr>
+          <w:rFonts w:ascii="Times New Roman" w:hAnsi="Times New Roman" w:cs="Times New Roman"/>
+          <w:sz w:val="24"/>
+          <w:szCs w:val="24"/>
+          <w:u w:val="single"/>
+        </w:rPr>
+        <w:t>Contraintes</w:t>
+      </w:r>
+    </w:p>
+    <w:p>
+      <w:pPr>
+        <w:pStyle w:val="Textebrut"/>
+        <w:numPr>
+          <w:ilvl w:val="0"/>
+          <w:numId w:val="1"/>
+        </w:numPr>
+      </w:pPr>
+      <w:r>
+        <w:rPr>
+          <w:rFonts w:ascii="Times New Roman" w:hAnsi="Times New Roman" w:cs="Times New Roman"/>
+          <w:sz w:val="24"/>
+          <w:szCs w:val="24"/>
+        </w:rPr>
+        <w:t>Seulement 3 personnes dédiées au projet.</w:t>
+      </w:r>
+    </w:p>
+    <w:p>
+      <w:pPr>
+        <w:pStyle w:val="Textebrut"/>
+        <w:numPr>
+          <w:ilvl w:val="0"/>
+          <w:numId w:val="1"/>
+        </w:numPr>
+      </w:pPr>
+      <w:r>
+        <w:rPr>
+          <w:rFonts w:ascii="Times New Roman" w:hAnsi="Times New Roman" w:cs="Times New Roman"/>
+          <w:sz w:val="24"/>
+          <w:szCs w:val="24"/>
+        </w:rPr>
+        <w:t xml:space="preserve">L’application doit avoir un temps de réponse de 2 </w:t>
+      </w:r>
+      <w:proofErr w:type="gramStart"/>
+      <w:r>
+        <w:rPr>
+          <w:rFonts w:ascii="Times New Roman" w:hAnsi="Times New Roman" w:cs="Times New Roman"/>
+          <w:sz w:val="24"/>
+          <w:szCs w:val="24"/>
+        </w:rPr>
+        <w:t>secondes maximum</w:t>
+      </w:r>
+      <w:proofErr w:type="gramEnd"/>
+      <w:r>
+        <w:rPr>
+          <w:rFonts w:ascii="Times New Roman" w:hAnsi="Times New Roman" w:cs="Times New Roman"/>
+          <w:sz w:val="24"/>
+          <w:szCs w:val="24"/>
+        </w:rPr>
+        <w:t xml:space="preserve"> avant d’afficher un résultat.</w:t>
+      </w:r>
+    </w:p>
+    <w:p>
+      <w:pPr>
+        <w:pStyle w:val="Textebrut"/>
+        <w:numPr>
+          <w:ilvl w:val="0"/>
+          <w:numId w:val="1"/>
+        </w:numPr>
+      </w:pPr>
+      <w:r>
+        <w:rPr>
+          <w:rFonts w:ascii="Times New Roman" w:hAnsi="Times New Roman" w:cs="Times New Roman"/>
+          <w:sz w:val="24"/>
+          <w:szCs w:val="24"/>
+        </w:rPr>
+        <w:t>La charte graphique de la société doit être respectée, une référence aux couleurs bleu / blanc / rouge doit être faite.</w:t>
+      </w:r>
+    </w:p>
+    <w:p>
+      <w:pPr>
+        <w:pStyle w:val="Textebrut"/>
+        <w:rPr>
+          <w:rFonts w:ascii="Times New Roman" w:hAnsi="Times New Roman" w:cs="Times New Roman"/>
+          <w:sz w:val="24"/>
+          <w:szCs w:val="24"/>
+        </w:rPr>
+      </w:pPr>
     </w:p>
     <w:p>
       <w:pPr>
@@ -504,7 +769,16 @@
                 <w:sz w:val="24"/>
                 <w:szCs w:val="24"/>
               </w:rPr>
-              <w:t xml:space="preserve">t et </w:t>
+              <w:t xml:space="preserve">t </w:t>
+            </w:r>
+            <w:r>
+              <w:rPr>
+                <w:rFonts w:ascii="Times New Roman" w:hAnsi="Times New Roman" w:cs="Times New Roman"/>
+                <w:sz w:val="24"/>
+                <w:szCs w:val="24"/>
+              </w:rPr>
+              <w:lastRenderedPageBreak/>
+              <w:t xml:space="preserve">et </w:t>
             </w:r>
             <w:r>
               <w:rPr>
@@ -606,7 +880,16 @@
                 <w:sz w:val="24"/>
                 <w:szCs w:val="24"/>
               </w:rPr>
-              <w:t>vent être renseignés et valides : les dates doivent être au format approprié, les villes doivent correspondre aux destinations prévues par la compagnie.</w:t>
+              <w:t xml:space="preserve">vent être renseignés et valides : les dates doivent être au format </w:t>
+            </w:r>
+            <w:r>
+              <w:rPr>
+                <w:rFonts w:ascii="Times New Roman" w:hAnsi="Times New Roman" w:cs="Times New Roman"/>
+                <w:sz w:val="24"/>
+                <w:szCs w:val="24"/>
+              </w:rPr>
+              <w:lastRenderedPageBreak/>
+              <w:t>approprié, les villes doivent correspondre aux destinations prévues par la compagnie.</w:t>
             </w:r>
             <w:r>
               <w:rPr>
@@ -638,16 +921,7 @@
                 <w:sz w:val="24"/>
                 <w:szCs w:val="24"/>
               </w:rPr>
-              <w:t xml:space="preserve">La </w:t>
-            </w:r>
-            <w:r>
-              <w:rPr>
-                <w:rFonts w:ascii="Times New Roman" w:hAnsi="Times New Roman" w:cs="Times New Roman"/>
-                <w:sz w:val="24"/>
-                <w:szCs w:val="24"/>
-              </w:rPr>
-              <w:lastRenderedPageBreak/>
-              <w:t>d</w:t>
+              <w:t>La d</w:t>
             </w:r>
             <w:r>
               <w:rPr>
@@ -1210,7 +1484,34 @@
                 <w:sz w:val="24"/>
                 <w:szCs w:val="24"/>
               </w:rPr>
-              <w:t xml:space="preserve"> L’adresse e-mail doit être au format correct, sans espaces ni caractères spéciaux (XXX@XX.xx).</w:t>
+              <w:t xml:space="preserve"> L’adresse e-mail doit être au format correct, sans espaces </w:t>
+            </w:r>
+            <w:r>
+              <w:rPr>
+                <w:rFonts w:ascii="Times New Roman" w:hAnsi="Times New Roman" w:cs="Times New Roman"/>
+                <w:sz w:val="24"/>
+                <w:szCs w:val="24"/>
+              </w:rPr>
+              <w:lastRenderedPageBreak/>
+              <w:t>ni caractères spéciaux (</w:t>
+            </w:r>
+            <w:proofErr w:type="spellStart"/>
+            <w:r>
+              <w:rPr>
+                <w:rFonts w:ascii="Times New Roman" w:hAnsi="Times New Roman" w:cs="Times New Roman"/>
+                <w:sz w:val="24"/>
+                <w:szCs w:val="24"/>
+              </w:rPr>
+              <w:t>XXX@XX.xx</w:t>
+            </w:r>
+            <w:proofErr w:type="spellEnd"/>
+            <w:r>
+              <w:rPr>
+                <w:rFonts w:ascii="Times New Roman" w:hAnsi="Times New Roman" w:cs="Times New Roman"/>
+                <w:sz w:val="24"/>
+                <w:szCs w:val="24"/>
+              </w:rPr>
+              <w:t>).</w:t>
             </w:r>
             <w:r>
               <w:rPr>
@@ -1481,8 +1782,6 @@
         </w:rPr>
         <w:t>Remarque : s</w:t>
       </w:r>
-      <w:bookmarkStart w:id="0" w:name="_GoBack"/>
-      <w:bookmarkEnd w:id="0"/>
       <w:r>
         <w:rPr>
           <w:rFonts w:ascii="Times New Roman" w:hAnsi="Times New Roman" w:cs="Times New Roman"/>
@@ -1505,16 +1804,6 @@
     <w:p>
       <w:pPr>
         <w:pStyle w:val="Textebrut"/>
-        <w:rPr>
-          <w:rFonts w:ascii="Times New Roman" w:hAnsi="Times New Roman" w:cs="Times New Roman"/>
-          <w:sz w:val="24"/>
-          <w:szCs w:val="24"/>
-        </w:rPr>
-      </w:pPr>
-    </w:p>
-    <w:p>
-      <w:pPr>
-        <w:pStyle w:val="Textebrut"/>
       </w:pPr>
       <w:r>
         <w:rPr>
@@ -1535,7 +1824,25 @@
           <w:sz w:val="24"/>
           <w:szCs w:val="24"/>
         </w:rPr>
-        <w:t xml:space="preserve">// diagramme </w:t>
+        <w:t xml:space="preserve">// </w:t>
+      </w:r>
+      <w:proofErr w:type="gramStart"/>
+      <w:r>
+        <w:rPr>
+          <w:rFonts w:ascii="Times New Roman" w:hAnsi="Times New Roman" w:cs="Times New Roman"/>
+          <w:sz w:val="24"/>
+          <w:szCs w:val="24"/>
+        </w:rPr>
+        <w:t>diagramme</w:t>
+      </w:r>
+      <w:proofErr w:type="gramEnd"/>
+      <w:r>
+        <w:rPr>
+          <w:rFonts w:ascii="Times New Roman" w:hAnsi="Times New Roman" w:cs="Times New Roman"/>
+          <w:sz w:val="24"/>
+          <w:szCs w:val="24"/>
+        </w:rPr>
+        <w:t xml:space="preserve"> </w:t>
       </w:r>
       <w:r>
         <w:rPr>
@@ -1590,13 +1897,36 @@
       <w:pPr>
         <w:pStyle w:val="Textebrut"/>
       </w:pPr>
-      <w:r>
-        <w:rPr>
-          <w:rFonts w:ascii="Times New Roman" w:hAnsi="Times New Roman" w:cs="Times New Roman"/>
-          <w:sz w:val="24"/>
-          <w:szCs w:val="24"/>
-        </w:rPr>
-        <w:t>// diagramme de séquence – cas où tout se passe bien</w:t>
+    </w:p>
+    <w:p>
+      <w:pPr>
+        <w:pStyle w:val="Textebrut"/>
+      </w:pPr>
+      <w:r>
+        <w:rPr>
+          <w:rFonts w:ascii="Times New Roman" w:hAnsi="Times New Roman" w:cs="Times New Roman"/>
+          <w:sz w:val="24"/>
+          <w:szCs w:val="24"/>
+        </w:rPr>
+        <w:t xml:space="preserve">// </w:t>
+      </w:r>
+      <w:proofErr w:type="gramStart"/>
+      <w:r>
+        <w:rPr>
+          <w:rFonts w:ascii="Times New Roman" w:hAnsi="Times New Roman" w:cs="Times New Roman"/>
+          <w:sz w:val="24"/>
+          <w:szCs w:val="24"/>
+        </w:rPr>
+        <w:t>diagramme</w:t>
+      </w:r>
+      <w:proofErr w:type="gramEnd"/>
+      <w:r>
+        <w:rPr>
+          <w:rFonts w:ascii="Times New Roman" w:hAnsi="Times New Roman" w:cs="Times New Roman"/>
+          <w:sz w:val="24"/>
+          <w:szCs w:val="24"/>
+        </w:rPr>
+        <w:t xml:space="preserve"> de séquence – cas où tout se passe bien</w:t>
       </w:r>
     </w:p>
     <w:p>
@@ -1667,7 +1997,7 @@
         </w:rPr>
         <w:t xml:space="preserve">a) le client est déjà connecté </w:t>
       </w:r>
-      <w:bookmarkStart w:id="1" w:name="__DdeLink__126_307771532"/>
+      <w:bookmarkStart w:id="0" w:name="__DdeLink__126_307771532"/>
       <w:r>
         <w:rPr>
           <w:rFonts w:ascii="Times New Roman" w:hAnsi="Times New Roman" w:cs="Times New Roman"/>
@@ -1676,6 +2006,237 @@
         </w:rPr>
         <w:t>à son compte lors de la recherche du billet</w:t>
       </w:r>
+      <w:bookmarkEnd w:id="0"/>
+      <w:r>
+        <w:rPr>
+          <w:rFonts w:ascii="Times New Roman" w:hAnsi="Times New Roman" w:cs="Times New Roman"/>
+          <w:sz w:val="24"/>
+          <w:szCs w:val="24"/>
+        </w:rPr>
+        <w:t> :</w:t>
+      </w:r>
+    </w:p>
+    <w:p>
+      <w:pPr>
+        <w:pStyle w:val="Textebrut"/>
+        <w:rPr>
+          <w:rFonts w:ascii="Times New Roman" w:hAnsi="Times New Roman" w:cs="Times New Roman"/>
+          <w:sz w:val="24"/>
+          <w:szCs w:val="24"/>
+        </w:rPr>
+      </w:pPr>
+      <w:r>
+        <w:rPr>
+          <w:rFonts w:ascii="Times New Roman" w:hAnsi="Times New Roman" w:cs="Times New Roman"/>
+          <w:sz w:val="24"/>
+          <w:szCs w:val="24"/>
+        </w:rPr>
+        <w:t xml:space="preserve">// </w:t>
+      </w:r>
+      <w:proofErr w:type="gramStart"/>
+      <w:r>
+        <w:rPr>
+          <w:rFonts w:ascii="Times New Roman" w:hAnsi="Times New Roman" w:cs="Times New Roman"/>
+          <w:sz w:val="24"/>
+          <w:szCs w:val="24"/>
+        </w:rPr>
+        <w:t>diagramme</w:t>
+      </w:r>
+      <w:proofErr w:type="gramEnd"/>
+      <w:r>
+        <w:rPr>
+          <w:rFonts w:ascii="Times New Roman" w:hAnsi="Times New Roman" w:cs="Times New Roman"/>
+          <w:sz w:val="24"/>
+          <w:szCs w:val="24"/>
+        </w:rPr>
+        <w:t xml:space="preserve"> de séquence – client identifié</w:t>
+      </w:r>
+    </w:p>
+    <w:p>
+      <w:pPr>
+        <w:pStyle w:val="Textebrut"/>
+      </w:pPr>
+    </w:p>
+    <w:p>
+      <w:pPr>
+        <w:pStyle w:val="Textebrut"/>
+      </w:pPr>
+      <w:r>
+        <w:rPr>
+          <w:rFonts w:ascii="Times New Roman" w:hAnsi="Times New Roman" w:cs="Times New Roman"/>
+          <w:sz w:val="24"/>
+          <w:szCs w:val="24"/>
+        </w:rPr>
+        <w:t>b) Le client n’est pas connecté à son compte lors de la recherche du billet :</w:t>
+      </w:r>
+    </w:p>
+    <w:p>
+      <w:pPr>
+        <w:pStyle w:val="Textebrut"/>
+        <w:rPr>
+          <w:rFonts w:ascii="Times New Roman" w:hAnsi="Times New Roman" w:cs="Times New Roman"/>
+          <w:sz w:val="24"/>
+          <w:szCs w:val="24"/>
+        </w:rPr>
+      </w:pPr>
+      <w:r>
+        <w:rPr>
+          <w:rFonts w:ascii="Times New Roman" w:hAnsi="Times New Roman" w:cs="Times New Roman"/>
+          <w:sz w:val="24"/>
+          <w:szCs w:val="24"/>
+        </w:rPr>
+        <w:t xml:space="preserve">// </w:t>
+      </w:r>
+      <w:proofErr w:type="gramStart"/>
+      <w:r>
+        <w:rPr>
+          <w:rFonts w:ascii="Times New Roman" w:hAnsi="Times New Roman" w:cs="Times New Roman"/>
+          <w:sz w:val="24"/>
+          <w:szCs w:val="24"/>
+        </w:rPr>
+        <w:t>diagramme</w:t>
+      </w:r>
+      <w:proofErr w:type="gramEnd"/>
+      <w:r>
+        <w:rPr>
+          <w:rFonts w:ascii="Times New Roman" w:hAnsi="Times New Roman" w:cs="Times New Roman"/>
+          <w:sz w:val="24"/>
+          <w:szCs w:val="24"/>
+        </w:rPr>
+        <w:t xml:space="preserve"> de séquence – client </w:t>
+      </w:r>
+      <w:r>
+        <w:rPr>
+          <w:rFonts w:ascii="Times New Roman" w:hAnsi="Times New Roman" w:cs="Times New Roman"/>
+          <w:sz w:val="24"/>
+          <w:szCs w:val="24"/>
+        </w:rPr>
+        <w:t xml:space="preserve">non </w:t>
+      </w:r>
+      <w:r>
+        <w:rPr>
+          <w:rFonts w:ascii="Times New Roman" w:hAnsi="Times New Roman" w:cs="Times New Roman"/>
+          <w:sz w:val="24"/>
+          <w:szCs w:val="24"/>
+        </w:rPr>
+        <w:t>identifié</w:t>
+      </w:r>
+    </w:p>
+    <w:p>
+      <w:pPr>
+        <w:pStyle w:val="Textebrut"/>
+      </w:pPr>
+    </w:p>
+    <w:p>
+      <w:pPr>
+        <w:pStyle w:val="Textebrut"/>
+        <w:rPr>
+          <w:rFonts w:ascii="Times New Roman" w:hAnsi="Times New Roman" w:cs="Times New Roman"/>
+          <w:sz w:val="24"/>
+          <w:szCs w:val="24"/>
+        </w:rPr>
+      </w:pPr>
+    </w:p>
+    <w:p>
+      <w:pPr>
+        <w:pStyle w:val="Textebrut"/>
+        <w:rPr>
+          <w:rFonts w:ascii="Times New Roman" w:hAnsi="Times New Roman" w:cs="Times New Roman"/>
+          <w:sz w:val="24"/>
+          <w:szCs w:val="24"/>
+        </w:rPr>
+      </w:pPr>
+      <w:r>
+        <w:rPr>
+          <w:rFonts w:ascii="Times New Roman" w:hAnsi="Times New Roman" w:cs="Times New Roman"/>
+          <w:sz w:val="24"/>
+          <w:szCs w:val="24"/>
+        </w:rPr>
+        <w:t>Les différentes opérations dans l’espace client :</w:t>
+      </w:r>
+    </w:p>
+    <w:p>
+      <w:pPr>
+        <w:pStyle w:val="Textebrut"/>
+        <w:rPr>
+          <w:rFonts w:ascii="Times New Roman" w:hAnsi="Times New Roman" w:cs="Times New Roman"/>
+          <w:sz w:val="24"/>
+          <w:szCs w:val="24"/>
+        </w:rPr>
+      </w:pPr>
+      <w:r>
+        <w:rPr>
+          <w:rFonts w:ascii="Times New Roman" w:hAnsi="Times New Roman" w:cs="Times New Roman"/>
+          <w:sz w:val="24"/>
+          <w:szCs w:val="24"/>
+        </w:rPr>
+        <w:t xml:space="preserve"> </w:t>
+      </w:r>
+      <w:r>
+        <w:rPr>
+          <w:rFonts w:ascii="Times New Roman" w:hAnsi="Times New Roman" w:cs="Times New Roman"/>
+          <w:sz w:val="24"/>
+          <w:szCs w:val="24"/>
+        </w:rPr>
+        <w:t xml:space="preserve">// </w:t>
+      </w:r>
+      <w:proofErr w:type="spellStart"/>
+      <w:proofErr w:type="gramStart"/>
+      <w:r>
+        <w:rPr>
+          <w:rFonts w:ascii="Times New Roman" w:hAnsi="Times New Roman" w:cs="Times New Roman"/>
+          <w:sz w:val="24"/>
+          <w:szCs w:val="24"/>
+        </w:rPr>
+        <w:t>diag</w:t>
+      </w:r>
+      <w:proofErr w:type="spellEnd"/>
+      <w:proofErr w:type="gramEnd"/>
+      <w:r>
+        <w:rPr>
+          <w:rFonts w:ascii="Times New Roman" w:hAnsi="Times New Roman" w:cs="Times New Roman"/>
+          <w:sz w:val="24"/>
+          <w:szCs w:val="24"/>
+        </w:rPr>
+        <w:t xml:space="preserve">. </w:t>
+      </w:r>
+      <w:proofErr w:type="gramStart"/>
+      <w:r>
+        <w:rPr>
+          <w:rFonts w:ascii="Times New Roman" w:hAnsi="Times New Roman" w:cs="Times New Roman"/>
+          <w:sz w:val="24"/>
+          <w:szCs w:val="24"/>
+        </w:rPr>
+        <w:t>d’activité</w:t>
+      </w:r>
+      <w:proofErr w:type="gramEnd"/>
+      <w:r>
+        <w:rPr>
+          <w:rFonts w:ascii="Times New Roman" w:hAnsi="Times New Roman" w:cs="Times New Roman"/>
+          <w:sz w:val="24"/>
+          <w:szCs w:val="24"/>
+        </w:rPr>
+        <w:t xml:space="preserve"> </w:t>
+      </w:r>
+      <w:proofErr w:type="spellStart"/>
+      <w:r>
+        <w:rPr>
+          <w:rFonts w:ascii="Times New Roman" w:hAnsi="Times New Roman" w:cs="Times New Roman"/>
+          <w:sz w:val="24"/>
+          <w:szCs w:val="24"/>
+        </w:rPr>
+        <w:t>syst</w:t>
+      </w:r>
+      <w:proofErr w:type="spellEnd"/>
+      <w:r>
+        <w:rPr>
+          <w:rFonts w:ascii="Times New Roman" w:hAnsi="Times New Roman" w:cs="Times New Roman"/>
+          <w:sz w:val="24"/>
+          <w:szCs w:val="24"/>
+        </w:rPr>
+        <w:t>. e</w:t>
+      </w:r>
+      <w:bookmarkStart w:id="1" w:name="_GoBack"/>
       <w:bookmarkEnd w:id="1"/>
       <w:r>
         <w:rPr>
@@ -1683,176 +2244,17 @@
           <w:sz w:val="24"/>
           <w:szCs w:val="24"/>
         </w:rPr>
-        <w:t> :</w:t>
-      </w:r>
-    </w:p>
-    <w:p>
-      <w:pPr>
-        <w:pStyle w:val="Textebrut"/>
-        <w:rPr>
-          <w:rFonts w:ascii="Times New Roman" w:hAnsi="Times New Roman" w:cs="Times New Roman"/>
-          <w:sz w:val="24"/>
-          <w:szCs w:val="24"/>
-        </w:rPr>
-      </w:pPr>
-      <w:r>
-        <w:rPr>
-          <w:rFonts w:ascii="Times New Roman" w:hAnsi="Times New Roman" w:cs="Times New Roman"/>
-          <w:sz w:val="24"/>
-          <w:szCs w:val="24"/>
-        </w:rPr>
-        <w:t>// diagramme de séquence – client identifié</w:t>
-      </w:r>
-    </w:p>
-    <w:p>
-      <w:pPr>
-        <w:pStyle w:val="Textebrut"/>
-      </w:pPr>
-    </w:p>
-    <w:p>
-      <w:pPr>
-        <w:pStyle w:val="Textebrut"/>
-      </w:pPr>
-      <w:r>
-        <w:rPr>
-          <w:rFonts w:ascii="Times New Roman" w:hAnsi="Times New Roman" w:cs="Times New Roman"/>
-          <w:sz w:val="24"/>
-          <w:szCs w:val="24"/>
-        </w:rPr>
-        <w:t>b) Le client n’est pas connecté à son compte lors de la recherche du billet :</w:t>
-      </w:r>
-    </w:p>
-    <w:p>
-      <w:pPr>
-        <w:pStyle w:val="Textebrut"/>
-        <w:rPr>
-          <w:rFonts w:ascii="Times New Roman" w:hAnsi="Times New Roman" w:cs="Times New Roman"/>
-          <w:sz w:val="24"/>
-          <w:szCs w:val="24"/>
-        </w:rPr>
-      </w:pPr>
-      <w:r>
-        <w:rPr>
-          <w:rFonts w:ascii="Times New Roman" w:hAnsi="Times New Roman" w:cs="Times New Roman"/>
-          <w:sz w:val="24"/>
-          <w:szCs w:val="24"/>
-        </w:rPr>
-        <w:t xml:space="preserve">// diagramme de séquence – client </w:t>
-      </w:r>
-      <w:r>
-        <w:rPr>
-          <w:rFonts w:ascii="Times New Roman" w:hAnsi="Times New Roman" w:cs="Times New Roman"/>
-          <w:sz w:val="24"/>
-          <w:szCs w:val="24"/>
-        </w:rPr>
-        <w:t xml:space="preserve">non </w:t>
-      </w:r>
-      <w:r>
-        <w:rPr>
-          <w:rFonts w:ascii="Times New Roman" w:hAnsi="Times New Roman" w:cs="Times New Roman"/>
-          <w:sz w:val="24"/>
-          <w:szCs w:val="24"/>
-        </w:rPr>
-        <w:t>identifié</w:t>
-      </w:r>
-    </w:p>
-    <w:p>
-      <w:pPr>
-        <w:pStyle w:val="Textebrut"/>
-      </w:pPr>
-    </w:p>
-    <w:p>
-      <w:pPr>
-        <w:pStyle w:val="Textebrut"/>
-      </w:pPr>
-    </w:p>
-    <w:p>
-      <w:pPr>
-        <w:pStyle w:val="Textebrut"/>
-        <w:rPr>
-          <w:rFonts w:ascii="Times New Roman" w:hAnsi="Times New Roman" w:cs="Times New Roman"/>
-          <w:sz w:val="24"/>
-          <w:szCs w:val="24"/>
-          <w:u w:val="single"/>
-        </w:rPr>
-      </w:pPr>
-      <w:r>
-        <w:rPr>
-          <w:rFonts w:ascii="Times New Roman" w:hAnsi="Times New Roman" w:cs="Times New Roman"/>
-          <w:sz w:val="24"/>
-          <w:szCs w:val="24"/>
-          <w:u w:val="single"/>
-        </w:rPr>
-        <w:t>Contraintes</w:t>
-      </w:r>
-    </w:p>
-    <w:p>
-      <w:pPr>
-        <w:pStyle w:val="Textebrut"/>
-        <w:numPr>
-          <w:ilvl w:val="0"/>
-          <w:numId w:val="1"/>
-        </w:numPr>
-      </w:pPr>
-      <w:r>
-        <w:rPr>
-          <w:rFonts w:ascii="Times New Roman" w:hAnsi="Times New Roman" w:cs="Times New Roman"/>
-          <w:sz w:val="24"/>
-          <w:szCs w:val="24"/>
-        </w:rPr>
-        <w:t>Seulement 3 personnes dédiées au projet.</w:t>
-      </w:r>
-    </w:p>
-    <w:p>
-      <w:pPr>
-        <w:pStyle w:val="Textebrut"/>
-        <w:numPr>
-          <w:ilvl w:val="0"/>
-          <w:numId w:val="1"/>
-        </w:numPr>
-      </w:pPr>
-      <w:r>
-        <w:rPr>
-          <w:rFonts w:ascii="Times New Roman" w:hAnsi="Times New Roman" w:cs="Times New Roman"/>
-          <w:sz w:val="24"/>
-          <w:szCs w:val="24"/>
-        </w:rPr>
-        <w:t>L’application doit avoir un temps de réponse</w:t>
-      </w:r>
-      <w:r>
-        <w:rPr>
-          <w:rFonts w:ascii="Times New Roman" w:hAnsi="Times New Roman" w:cs="Times New Roman"/>
-          <w:sz w:val="24"/>
-          <w:szCs w:val="24"/>
-        </w:rPr>
-        <w:t xml:space="preserve"> de 2 secondes maximum avant d’afficher un résultat.</w:t>
-      </w:r>
-    </w:p>
-    <w:p>
-      <w:pPr>
-        <w:pStyle w:val="Textebrut"/>
-        <w:numPr>
-          <w:ilvl w:val="0"/>
-          <w:numId w:val="1"/>
-        </w:numPr>
-      </w:pPr>
-      <w:r>
-        <w:rPr>
-          <w:rFonts w:ascii="Times New Roman" w:hAnsi="Times New Roman" w:cs="Times New Roman"/>
-          <w:sz w:val="24"/>
-          <w:szCs w:val="24"/>
-        </w:rPr>
-        <w:t>La charte graphique de la société doit être respectée, une référence aux couleurs bleu / blanc / rouge doit être faite.</w:t>
-      </w:r>
-    </w:p>
-    <w:p>
-      <w:pPr>
-        <w:pStyle w:val="Textebrut"/>
-      </w:pPr>
-    </w:p>
-    <w:p>
-      <w:pPr>
-        <w:pStyle w:val="Textebrut"/>
+        <w:t>space client</w:t>
+      </w:r>
+    </w:p>
+    <w:p>
+      <w:pPr>
+        <w:pStyle w:val="Textebrut"/>
+        <w:rPr>
+          <w:rFonts w:ascii="Times New Roman" w:hAnsi="Times New Roman" w:cs="Times New Roman"/>
+          <w:sz w:val="24"/>
+          <w:szCs w:val="24"/>
+        </w:rPr>
       </w:pPr>
     </w:p>
     <w:p>
@@ -1950,7 +2352,28 @@
           <w:sz w:val="24"/>
           <w:szCs w:val="24"/>
         </w:rPr>
-        <w:t>[Spéc. techniques : diagramme de classe ou MCD pour décrire le modèle de données. Quels sont les objets + méthodes, attributs...</w:t>
+        <w:lastRenderedPageBreak/>
+        <w:t>[</w:t>
+      </w:r>
+      <w:proofErr w:type="spellStart"/>
+      <w:r>
+        <w:rPr>
+          <w:rFonts w:ascii="Times New Roman" w:hAnsi="Times New Roman" w:cs="Times New Roman"/>
+          <w:color w:val="000080"/>
+          <w:sz w:val="24"/>
+          <w:szCs w:val="24"/>
+        </w:rPr>
+        <w:t>Spéc</w:t>
+      </w:r>
+      <w:proofErr w:type="spellEnd"/>
+      <w:r>
+        <w:rPr>
+          <w:rFonts w:ascii="Times New Roman" w:hAnsi="Times New Roman" w:cs="Times New Roman"/>
+          <w:color w:val="000080"/>
+          <w:sz w:val="24"/>
+          <w:szCs w:val="24"/>
+        </w:rPr>
+        <w:t>. techniques : diagramme de classe ou MCD pour décrire le modèle de données. Quels sont les objets + méthodes, attributs...</w:t>
       </w:r>
     </w:p>
     <w:p>
@@ -1983,7 +2406,6 @@
           <w:sz w:val="24"/>
           <w:szCs w:val="24"/>
         </w:rPr>
-        <w:lastRenderedPageBreak/>
         <w:t>Résultat : recette, présentation de l'application...</w:t>
       </w:r>
     </w:p>
@@ -2045,7 +2467,27 @@
           <w:sz w:val="24"/>
           <w:szCs w:val="24"/>
         </w:rPr>
-        <w:t>Pour chaque fonctionnalité : IHM + traitement métier + attaque DAO. Dans cet ordre ! Commencer par la fcté plus importante.</w:t>
+        <w:t xml:space="preserve">Pour chaque fonctionnalité : IHM + traitement métier + attaque DAO. Dans cet ordre ! Commencer par la </w:t>
+      </w:r>
+      <w:proofErr w:type="spellStart"/>
+      <w:r>
+        <w:rPr>
+          <w:rFonts w:ascii="Times New Roman" w:hAnsi="Times New Roman" w:cs="Times New Roman"/>
+          <w:color w:val="000080"/>
+          <w:sz w:val="24"/>
+          <w:szCs w:val="24"/>
+        </w:rPr>
+        <w:t>fcté</w:t>
+      </w:r>
+      <w:proofErr w:type="spellEnd"/>
+      <w:r>
+        <w:rPr>
+          <w:rFonts w:ascii="Times New Roman" w:hAnsi="Times New Roman" w:cs="Times New Roman"/>
+          <w:color w:val="000080"/>
+          <w:sz w:val="24"/>
+          <w:szCs w:val="24"/>
+        </w:rPr>
+        <w:t xml:space="preserve"> plus importante.</w:t>
       </w:r>
     </w:p>
     <w:p>
@@ -2082,21 +2524,121 @@
           <w:sz w:val="24"/>
           <w:szCs w:val="24"/>
         </w:rPr>
-        <w:t>On ajoute à chaque fois une fcté à une fcté.</w:t>
-      </w:r>
-    </w:p>
-    <w:p>
-      <w:pPr>
-        <w:pStyle w:val="Textebrut"/>
-      </w:pPr>
-      <w:r>
-        <w:rPr>
-          <w:rFonts w:ascii="Times New Roman" w:hAnsi="Times New Roman" w:cs="Times New Roman"/>
-          <w:color w:val="000080"/>
-          <w:sz w:val="24"/>
-          <w:szCs w:val="24"/>
-        </w:rPr>
-        <w:t>Au bout de 2 jours de dev : une première fcté à montrer. A isoler !! (cf versions)</w:t>
+        <w:t xml:space="preserve">On ajoute à chaque fois une </w:t>
+      </w:r>
+      <w:proofErr w:type="spellStart"/>
+      <w:r>
+        <w:rPr>
+          <w:rFonts w:ascii="Times New Roman" w:hAnsi="Times New Roman" w:cs="Times New Roman"/>
+          <w:color w:val="000080"/>
+          <w:sz w:val="24"/>
+          <w:szCs w:val="24"/>
+        </w:rPr>
+        <w:t>fcté</w:t>
+      </w:r>
+      <w:proofErr w:type="spellEnd"/>
+      <w:r>
+        <w:rPr>
+          <w:rFonts w:ascii="Times New Roman" w:hAnsi="Times New Roman" w:cs="Times New Roman"/>
+          <w:color w:val="000080"/>
+          <w:sz w:val="24"/>
+          <w:szCs w:val="24"/>
+        </w:rPr>
+        <w:t xml:space="preserve"> à une </w:t>
+      </w:r>
+      <w:proofErr w:type="spellStart"/>
+      <w:r>
+        <w:rPr>
+          <w:rFonts w:ascii="Times New Roman" w:hAnsi="Times New Roman" w:cs="Times New Roman"/>
+          <w:color w:val="000080"/>
+          <w:sz w:val="24"/>
+          <w:szCs w:val="24"/>
+        </w:rPr>
+        <w:t>fcté</w:t>
+      </w:r>
+      <w:proofErr w:type="spellEnd"/>
+      <w:r>
+        <w:rPr>
+          <w:rFonts w:ascii="Times New Roman" w:hAnsi="Times New Roman" w:cs="Times New Roman"/>
+          <w:color w:val="000080"/>
+          <w:sz w:val="24"/>
+          <w:szCs w:val="24"/>
+        </w:rPr>
+        <w:t>.</w:t>
+      </w:r>
+    </w:p>
+    <w:p>
+      <w:pPr>
+        <w:pStyle w:val="Textebrut"/>
+      </w:pPr>
+      <w:r>
+        <w:rPr>
+          <w:rFonts w:ascii="Times New Roman" w:hAnsi="Times New Roman" w:cs="Times New Roman"/>
+          <w:color w:val="000080"/>
+          <w:sz w:val="24"/>
+          <w:szCs w:val="24"/>
+        </w:rPr>
+        <w:t xml:space="preserve">Au bout de 2 jours de </w:t>
+      </w:r>
+      <w:proofErr w:type="spellStart"/>
+      <w:r>
+        <w:rPr>
+          <w:rFonts w:ascii="Times New Roman" w:hAnsi="Times New Roman" w:cs="Times New Roman"/>
+          <w:color w:val="000080"/>
+          <w:sz w:val="24"/>
+          <w:szCs w:val="24"/>
+        </w:rPr>
+        <w:t>dev</w:t>
+      </w:r>
+      <w:proofErr w:type="spellEnd"/>
+      <w:r>
+        <w:rPr>
+          <w:rFonts w:ascii="Times New Roman" w:hAnsi="Times New Roman" w:cs="Times New Roman"/>
+          <w:color w:val="000080"/>
+          <w:sz w:val="24"/>
+          <w:szCs w:val="24"/>
+        </w:rPr>
+        <w:t xml:space="preserve"> : une première </w:t>
+      </w:r>
+      <w:proofErr w:type="spellStart"/>
+      <w:r>
+        <w:rPr>
+          <w:rFonts w:ascii="Times New Roman" w:hAnsi="Times New Roman" w:cs="Times New Roman"/>
+          <w:color w:val="000080"/>
+          <w:sz w:val="24"/>
+          <w:szCs w:val="24"/>
+        </w:rPr>
+        <w:t>fcté</w:t>
+      </w:r>
+      <w:proofErr w:type="spellEnd"/>
+      <w:r>
+        <w:rPr>
+          <w:rFonts w:ascii="Times New Roman" w:hAnsi="Times New Roman" w:cs="Times New Roman"/>
+          <w:color w:val="000080"/>
+          <w:sz w:val="24"/>
+          <w:szCs w:val="24"/>
+        </w:rPr>
+        <w:t xml:space="preserve"> à montrer. A isoler !! (</w:t>
+      </w:r>
+      <w:proofErr w:type="spellStart"/>
+      <w:r>
+        <w:rPr>
+          <w:rFonts w:ascii="Times New Roman" w:hAnsi="Times New Roman" w:cs="Times New Roman"/>
+          <w:color w:val="000080"/>
+          <w:sz w:val="24"/>
+          <w:szCs w:val="24"/>
+        </w:rPr>
+        <w:t>cf</w:t>
+      </w:r>
+      <w:proofErr w:type="spellEnd"/>
+      <w:r>
+        <w:rPr>
+          <w:rFonts w:ascii="Times New Roman" w:hAnsi="Times New Roman" w:cs="Times New Roman"/>
+          <w:color w:val="000080"/>
+          <w:sz w:val="24"/>
+          <w:szCs w:val="24"/>
+        </w:rPr>
+        <w:t xml:space="preserve"> versions)</w:t>
       </w:r>
     </w:p>
     <w:p>
@@ -2124,7 +2666,47 @@
           <w:sz w:val="24"/>
           <w:szCs w:val="24"/>
         </w:rPr>
-        <w:t>régulièrement. =&gt; tests à logger pour le jury.</w:t>
+        <w:t xml:space="preserve">régulièrement. =&gt; </w:t>
+      </w:r>
+      <w:proofErr w:type="gramStart"/>
+      <w:r>
+        <w:rPr>
+          <w:rFonts w:ascii="Times New Roman" w:hAnsi="Times New Roman" w:cs="Times New Roman"/>
+          <w:color w:val="000080"/>
+          <w:sz w:val="24"/>
+          <w:szCs w:val="24"/>
+        </w:rPr>
+        <w:t>tests</w:t>
+      </w:r>
+      <w:proofErr w:type="gramEnd"/>
+      <w:r>
+        <w:rPr>
+          <w:rFonts w:ascii="Times New Roman" w:hAnsi="Times New Roman" w:cs="Times New Roman"/>
+          <w:color w:val="000080"/>
+          <w:sz w:val="24"/>
+          <w:szCs w:val="24"/>
+        </w:rPr>
+        <w:t xml:space="preserve"> à </w:t>
+      </w:r>
+      <w:proofErr w:type="spellStart"/>
+      <w:r>
+        <w:rPr>
+          <w:rFonts w:ascii="Times New Roman" w:hAnsi="Times New Roman" w:cs="Times New Roman"/>
+          <w:color w:val="000080"/>
+          <w:sz w:val="24"/>
+          <w:szCs w:val="24"/>
+        </w:rPr>
+        <w:t>logger</w:t>
+      </w:r>
+      <w:proofErr w:type="spellEnd"/>
+      <w:r>
+        <w:rPr>
+          <w:rFonts w:ascii="Times New Roman" w:hAnsi="Times New Roman" w:cs="Times New Roman"/>
+          <w:color w:val="000080"/>
+          <w:sz w:val="24"/>
+          <w:szCs w:val="24"/>
+        </w:rPr>
+        <w:t xml:space="preserve"> pour le jury.</w:t>
       </w:r>
     </w:p>
     <w:p>
@@ -2816,6 +3398,36 @@
     <w:rPr>
       <w:color w:val="0000FF" w:themeColor="hyperlink"/>
       <w:u w:val="single"/>
+    </w:rPr>
+  </w:style>
+  <w:style w:type="paragraph" w:styleId="Textedebulles">
+    <w:name w:val="Balloon Text"/>
+    <w:basedOn w:val="Normal"/>
+    <w:link w:val="TextedebullesCar"/>
+    <w:uiPriority w:val="99"/>
+    <w:semiHidden/>
+    <w:unhideWhenUsed/>
+    <w:rsid w:val="002967FA"/>
+    <w:pPr>
+      <w:spacing w:after="0" w:line="240" w:lineRule="auto"/>
+    </w:pPr>
+    <w:rPr>
+      <w:rFonts w:ascii="Tahoma" w:hAnsi="Tahoma" w:cs="Tahoma"/>
+      <w:sz w:val="16"/>
+      <w:szCs w:val="16"/>
+    </w:rPr>
+  </w:style>
+  <w:style w:type="character" w:customStyle="1" w:styleId="TextedebullesCar">
+    <w:name w:val="Texte de bulles Car"/>
+    <w:basedOn w:val="Policepardfaut"/>
+    <w:link w:val="Textedebulles"/>
+    <w:uiPriority w:val="99"/>
+    <w:semiHidden/>
+    <w:rsid w:val="002967FA"/>
+    <w:rPr>
+      <w:rFonts w:ascii="Tahoma" w:hAnsi="Tahoma" w:cs="Tahoma"/>
+      <w:sz w:val="16"/>
+      <w:szCs w:val="16"/>
     </w:rPr>
   </w:style>
 </w:styles>

</xml_diff>

<commit_message>
mise à jour description du projet
</commit_message>
<xml_diff>
--- a/divers/cahier_charges_projet_vols.docx
+++ b/divers/cahier_charges_projet_vols.docx
@@ -164,7 +164,23 @@
           <w:sz w:val="24"/>
           <w:szCs w:val="24"/>
         </w:rPr>
-        <w:t xml:space="preserve"> du transport de passagers. Implantée à Paris, elle emploie 50 salariés. Sa flotte est constituée de 1</w:t>
+        <w:t xml:space="preserve"> du transport de passagers. Implantée à Paris, elle emploie </w:t>
+      </w:r>
+      <w:r>
+        <w:rPr>
+          <w:rFonts w:ascii="Times New Roman" w:hAnsi="Times New Roman" w:cs="Times New Roman"/>
+          <w:sz w:val="24"/>
+          <w:szCs w:val="24"/>
+        </w:rPr>
+        <w:t>978</w:t>
+      </w:r>
+      <w:r>
+        <w:rPr>
+          <w:rFonts w:ascii="Times New Roman" w:hAnsi="Times New Roman" w:cs="Times New Roman"/>
+          <w:sz w:val="24"/>
+          <w:szCs w:val="24"/>
+        </w:rPr>
+        <w:t xml:space="preserve"> salariés. Sa flotte est constituée de 1</w:t>
       </w:r>
       <w:r>
         <w:rPr>
@@ -298,6 +314,11 @@
           <w:ilvl w:val="0"/>
           <w:numId w:val="1"/>
         </w:numPr>
+        <w:rPr>
+          <w:rFonts w:ascii="Times New Roman" w:hAnsi="Times New Roman" w:cs="Times New Roman"/>
+          <w:sz w:val="24"/>
+          <w:szCs w:val="24"/>
+        </w:rPr>
       </w:pPr>
       <w:r>
         <w:rPr>
@@ -310,32 +331,90 @@
     </w:p>
     <w:p>
       <w:pPr>
-        <w:pStyle w:val="Textebrut"/>
+        <w:pStyle w:val="Texteprformat"/>
         <w:numPr>
           <w:ilvl w:val="0"/>
           <w:numId w:val="1"/>
         </w:numPr>
-      </w:pPr>
-      <w:r>
-        <w:rPr>
-          <w:rFonts w:ascii="Times New Roman" w:hAnsi="Times New Roman" w:cs="Times New Roman"/>
-          <w:sz w:val="24"/>
-          <w:szCs w:val="24"/>
-        </w:rPr>
-        <w:t>des fonctionnalités en back-office (visualisation du nombre d</w:t>
-      </w:r>
-      <w:r>
-        <w:rPr>
-          <w:rFonts w:ascii="Times New Roman" w:hAnsi="Times New Roman" w:cs="Times New Roman"/>
-          <w:sz w:val="24"/>
-          <w:szCs w:val="24"/>
-        </w:rPr>
-        <w:t>e passagers et gestion de l’embarquement)</w:t>
-      </w:r>
-    </w:p>
-    <w:p>
-      <w:pPr>
-        <w:pStyle w:val="Textebrut"/>
+        <w:rPr>
+          <w:rFonts w:ascii="Times New Roman" w:eastAsia="DejaVu Sans" w:hAnsi="Times New Roman" w:cs="Times New Roman"/>
+          <w:sz w:val="24"/>
+          <w:szCs w:val="24"/>
+          <w:lang w:eastAsia="en-US" w:bidi="ar-SA"/>
+        </w:rPr>
+      </w:pPr>
+      <w:r>
+        <w:rPr>
+          <w:rFonts w:ascii="Times New Roman" w:eastAsia="DejaVu Sans" w:hAnsi="Times New Roman" w:cs="Times New Roman"/>
+          <w:sz w:val="24"/>
+          <w:szCs w:val="24"/>
+          <w:lang w:eastAsia="en-US" w:bidi="ar-SA"/>
+        </w:rPr>
+        <w:t xml:space="preserve">des </w:t>
+      </w:r>
+      <w:r>
+        <w:rPr>
+          <w:rFonts w:ascii="Times New Roman" w:eastAsia="DejaVu Sans" w:hAnsi="Times New Roman" w:cs="Times New Roman"/>
+          <w:sz w:val="24"/>
+          <w:szCs w:val="24"/>
+          <w:lang w:eastAsia="en-US" w:bidi="ar-SA"/>
+        </w:rPr>
+        <w:t>fonctionnalités en back-office : gestion des</w:t>
+      </w:r>
+      <w:r>
+        <w:rPr>
+          <w:rFonts w:ascii="Times New Roman" w:eastAsia="DejaVu Sans" w:hAnsi="Times New Roman" w:cs="Times New Roman"/>
+          <w:sz w:val="24"/>
+          <w:szCs w:val="24"/>
+          <w:lang w:eastAsia="en-US" w:bidi="ar-SA"/>
+        </w:rPr>
+        <w:t xml:space="preserve"> passagers </w:t>
+      </w:r>
+      <w:r>
+        <w:rPr>
+          <w:rFonts w:ascii="Times New Roman" w:eastAsia="DejaVu Sans" w:hAnsi="Times New Roman" w:cs="Times New Roman"/>
+          <w:sz w:val="24"/>
+          <w:szCs w:val="24"/>
+          <w:lang w:eastAsia="en-US" w:bidi="ar-SA"/>
+        </w:rPr>
+        <w:t xml:space="preserve">(visualiser pour un vol les différents passagers </w:t>
+      </w:r>
+      <w:r>
+        <w:rPr>
+          <w:rFonts w:ascii="Times New Roman" w:eastAsia="DejaVu Sans" w:hAnsi="Times New Roman" w:cs="Times New Roman"/>
+          <w:sz w:val="24"/>
+          <w:szCs w:val="24"/>
+          <w:lang w:eastAsia="en-US" w:bidi="ar-SA"/>
+        </w:rPr>
+        <w:t>et</w:t>
+      </w:r>
+      <w:r>
+        <w:rPr>
+          <w:rFonts w:ascii="Times New Roman" w:eastAsia="DejaVu Sans" w:hAnsi="Times New Roman" w:cs="Times New Roman"/>
+          <w:sz w:val="24"/>
+          <w:szCs w:val="24"/>
+          <w:lang w:eastAsia="en-US" w:bidi="ar-SA"/>
+        </w:rPr>
+        <w:t xml:space="preserve"> leurs places) + gestion du personnel (qui travaille sur quel vol)</w:t>
+      </w:r>
+      <w:r>
+        <w:rPr>
+          <w:rFonts w:ascii="Times New Roman" w:eastAsia="DejaVu Sans" w:hAnsi="Times New Roman" w:cs="Times New Roman"/>
+          <w:sz w:val="24"/>
+          <w:szCs w:val="24"/>
+          <w:lang w:eastAsia="en-US" w:bidi="ar-SA"/>
+        </w:rPr>
+        <w:t>.</w:t>
+      </w:r>
+    </w:p>
+    <w:p>
+      <w:pPr>
+        <w:pStyle w:val="Textebrut"/>
+        <w:rPr>
+          <w:rFonts w:ascii="Times New Roman" w:hAnsi="Times New Roman" w:cs="Times New Roman"/>
+          <w:sz w:val="24"/>
+          <w:szCs w:val="24"/>
+        </w:rPr>
       </w:pPr>
       <w:r>
         <w:rPr>
@@ -353,6 +432,21 @@
         </w:rPr>
         <w:t xml:space="preserve"> La gestion des bagages n’est pas prise en compte (chaque voyageur a droit à un bagage de 23kg en soute et d’un bagage à main de 10kg maximum, inclus dans le prix du billet – seule exception : les enfants de moins de 2 ans n’ont droit qu’au bagage à main).</w:t>
       </w:r>
+    </w:p>
+    <w:p>
+      <w:pPr>
+        <w:pStyle w:val="Textebrut"/>
+      </w:pPr>
+      <w:r>
+        <w:rPr>
+          <w:rFonts w:ascii="Times New Roman" w:hAnsi="Times New Roman" w:cs="Times New Roman"/>
+          <w:sz w:val="24"/>
+          <w:szCs w:val="24"/>
+        </w:rPr>
+        <w:t>Remarque : sur un vol, on retrouve systématiquement 5 membres du personnel : 1 pilote, 1 copilote, et 3 stewards ou hôtesses.</w:t>
+      </w:r>
+      <w:bookmarkStart w:id="0" w:name="_GoBack"/>
+      <w:bookmarkEnd w:id="0"/>
     </w:p>
     <w:p>
       <w:pPr>
@@ -753,6 +847,7 @@
                 <w:sz w:val="24"/>
                 <w:szCs w:val="24"/>
               </w:rPr>
+              <w:lastRenderedPageBreak/>
               <w:t>La pers. se rend sur la page de recherche et s</w:t>
             </w:r>
             <w:r>
@@ -769,16 +864,7 @@
                 <w:sz w:val="24"/>
                 <w:szCs w:val="24"/>
               </w:rPr>
-              <w:t xml:space="preserve">t </w:t>
-            </w:r>
-            <w:r>
-              <w:rPr>
-                <w:rFonts w:ascii="Times New Roman" w:hAnsi="Times New Roman" w:cs="Times New Roman"/>
-                <w:sz w:val="24"/>
-                <w:szCs w:val="24"/>
-              </w:rPr>
-              <w:lastRenderedPageBreak/>
-              <w:t xml:space="preserve">et </w:t>
+              <w:t xml:space="preserve">t et </w:t>
             </w:r>
             <w:r>
               <w:rPr>
@@ -880,16 +966,7 @@
                 <w:sz w:val="24"/>
                 <w:szCs w:val="24"/>
               </w:rPr>
-              <w:t xml:space="preserve">vent être renseignés et valides : les dates doivent être au format </w:t>
-            </w:r>
-            <w:r>
-              <w:rPr>
-                <w:rFonts w:ascii="Times New Roman" w:hAnsi="Times New Roman" w:cs="Times New Roman"/>
-                <w:sz w:val="24"/>
-                <w:szCs w:val="24"/>
-              </w:rPr>
-              <w:lastRenderedPageBreak/>
-              <w:t>approprié, les villes doivent correspondre aux destinations prévues par la compagnie.</w:t>
+              <w:t>vent être renseignés et valides : les dates doivent être au format approprié, les villes doivent correspondre aux destinations prévues par la compagnie.</w:t>
             </w:r>
             <w:r>
               <w:rPr>
@@ -954,7 +1031,6 @@
                 <w:sz w:val="24"/>
                 <w:szCs w:val="24"/>
               </w:rPr>
-              <w:lastRenderedPageBreak/>
               <w:t>La compagni</w:t>
             </w:r>
             <w:r>
@@ -1476,15 +1552,7 @@
                 <w:sz w:val="24"/>
                 <w:szCs w:val="24"/>
               </w:rPr>
-              <w:t xml:space="preserve"> Les numéros de téléphone doivent comporter des chiffres exclusivement, et peuvent commencer par « + ».</w:t>
-            </w:r>
-            <w:r>
-              <w:rPr>
-                <w:rFonts w:ascii="Times New Roman" w:hAnsi="Times New Roman" w:cs="Times New Roman"/>
-                <w:sz w:val="24"/>
-                <w:szCs w:val="24"/>
-              </w:rPr>
-              <w:t xml:space="preserve"> L’adresse e-mail doit être au format correct, sans espaces </w:t>
+              <w:t xml:space="preserve"> Les numéros de téléphone doivent comporter des chiffres exclusivement, et peuvent </w:t>
             </w:r>
             <w:r>
               <w:rPr>
@@ -1493,7 +1561,15 @@
                 <w:szCs w:val="24"/>
               </w:rPr>
               <w:lastRenderedPageBreak/>
-              <w:t>ni caractères spéciaux (</w:t>
+              <w:t>commencer par « + ».</w:t>
+            </w:r>
+            <w:r>
+              <w:rPr>
+                <w:rFonts w:ascii="Times New Roman" w:hAnsi="Times New Roman" w:cs="Times New Roman"/>
+                <w:sz w:val="24"/>
+                <w:szCs w:val="24"/>
+              </w:rPr>
+              <w:t xml:space="preserve"> L’adresse e-mail doit être au format correct, sans espaces ni caractères spéciaux (</w:t>
             </w:r>
             <w:proofErr w:type="spellStart"/>
             <w:r>
@@ -1997,7 +2073,7 @@
         </w:rPr>
         <w:t xml:space="preserve">a) le client est déjà connecté </w:t>
       </w:r>
-      <w:bookmarkStart w:id="0" w:name="__DdeLink__126_307771532"/>
+      <w:bookmarkStart w:id="1" w:name="__DdeLink__126_307771532"/>
       <w:r>
         <w:rPr>
           <w:rFonts w:ascii="Times New Roman" w:hAnsi="Times New Roman" w:cs="Times New Roman"/>
@@ -2006,7 +2082,7 @@
         </w:rPr>
         <w:t>à son compte lors de la recherche du billet</w:t>
       </w:r>
-      <w:bookmarkEnd w:id="0"/>
+      <w:bookmarkEnd w:id="1"/>
       <w:r>
         <w:rPr>
           <w:rFonts w:ascii="Times New Roman" w:hAnsi="Times New Roman" w:cs="Times New Roman"/>
@@ -2234,17 +2310,25 @@
           <w:sz w:val="24"/>
           <w:szCs w:val="24"/>
         </w:rPr>
-        <w:t>. e</w:t>
-      </w:r>
-      <w:bookmarkStart w:id="1" w:name="_GoBack"/>
-      <w:bookmarkEnd w:id="1"/>
-      <w:r>
-        <w:rPr>
-          <w:rFonts w:ascii="Times New Roman" w:hAnsi="Times New Roman" w:cs="Times New Roman"/>
-          <w:sz w:val="24"/>
-          <w:szCs w:val="24"/>
-        </w:rPr>
-        <w:t>space client</w:t>
+        <w:t xml:space="preserve">. </w:t>
+      </w:r>
+      <w:proofErr w:type="gramStart"/>
+      <w:r>
+        <w:rPr>
+          <w:rFonts w:ascii="Times New Roman" w:hAnsi="Times New Roman" w:cs="Times New Roman"/>
+          <w:sz w:val="24"/>
+          <w:szCs w:val="24"/>
+        </w:rPr>
+        <w:t>espace</w:t>
+      </w:r>
+      <w:proofErr w:type="gramEnd"/>
+      <w:r>
+        <w:rPr>
+          <w:rFonts w:ascii="Times New Roman" w:hAnsi="Times New Roman" w:cs="Times New Roman"/>
+          <w:sz w:val="24"/>
+          <w:szCs w:val="24"/>
+        </w:rPr>
+        <w:t xml:space="preserve"> client</w:t>
       </w:r>
     </w:p>
     <w:p>
@@ -2352,7 +2436,6 @@
           <w:sz w:val="24"/>
           <w:szCs w:val="24"/>
         </w:rPr>
-        <w:lastRenderedPageBreak/>
         <w:t>[</w:t>
       </w:r>
       <w:proofErr w:type="spellStart"/>
@@ -2726,6 +2809,15 @@
           <w:szCs w:val="24"/>
         </w:rPr>
         <w:t>Attention à la sécurité.</w:t>
+      </w:r>
+      <w:r>
+        <w:rPr>
+          <w:rFonts w:ascii="Times New Roman" w:hAnsi="Times New Roman" w:cs="Times New Roman"/>
+          <w:color w:val="000080"/>
+          <w:sz w:val="24"/>
+          <w:szCs w:val="24"/>
+        </w:rPr>
+        <w:t xml:space="preserve"> </w:t>
       </w:r>
     </w:p>
     <w:p>
@@ -2833,6 +2925,119 @@
     </w:lvl>
   </w:abstractNum>
   <w:abstractNum w:abstractNumId="1">
+    <w:nsid w:val="22C4731F"/>
+    <w:multiLevelType w:val="hybridMultilevel"/>
+    <w:tmpl w:val="8C96F116"/>
+    <w:lvl w:ilvl="0" w:tplc="A6B4F53C">
+      <w:start w:val="3"/>
+      <w:numFmt w:val="bullet"/>
+      <w:lvlText w:val="-"/>
+      <w:lvlJc w:val="left"/>
+      <w:pPr>
+        <w:ind w:left="720" w:hanging="360"/>
+      </w:pPr>
+      <w:rPr>
+        <w:rFonts w:ascii="Arial" w:eastAsia="DejaVu Sans Mono" w:hAnsi="Arial" w:cs="Arial" w:hint="default"/>
+      </w:rPr>
+    </w:lvl>
+    <w:lvl w:ilvl="1" w:tplc="040C0003" w:tentative="1">
+      <w:start w:val="1"/>
+      <w:numFmt w:val="bullet"/>
+      <w:lvlText w:val="o"/>
+      <w:lvlJc w:val="left"/>
+      <w:pPr>
+        <w:ind w:left="1440" w:hanging="360"/>
+      </w:pPr>
+      <w:rPr>
+        <w:rFonts w:ascii="Courier New" w:hAnsi="Courier New" w:cs="Courier New" w:hint="default"/>
+      </w:rPr>
+    </w:lvl>
+    <w:lvl w:ilvl="2" w:tplc="040C0005" w:tentative="1">
+      <w:start w:val="1"/>
+      <w:numFmt w:val="bullet"/>
+      <w:lvlText w:val=""/>
+      <w:lvlJc w:val="left"/>
+      <w:pPr>
+        <w:ind w:left="2160" w:hanging="360"/>
+      </w:pPr>
+      <w:rPr>
+        <w:rFonts w:ascii="Wingdings" w:hAnsi="Wingdings" w:hint="default"/>
+      </w:rPr>
+    </w:lvl>
+    <w:lvl w:ilvl="3" w:tplc="040C0001" w:tentative="1">
+      <w:start w:val="1"/>
+      <w:numFmt w:val="bullet"/>
+      <w:lvlText w:val=""/>
+      <w:lvlJc w:val="left"/>
+      <w:pPr>
+        <w:ind w:left="2880" w:hanging="360"/>
+      </w:pPr>
+      <w:rPr>
+        <w:rFonts w:ascii="Symbol" w:hAnsi="Symbol" w:hint="default"/>
+      </w:rPr>
+    </w:lvl>
+    <w:lvl w:ilvl="4" w:tplc="040C0003" w:tentative="1">
+      <w:start w:val="1"/>
+      <w:numFmt w:val="bullet"/>
+      <w:lvlText w:val="o"/>
+      <w:lvlJc w:val="left"/>
+      <w:pPr>
+        <w:ind w:left="3600" w:hanging="360"/>
+      </w:pPr>
+      <w:rPr>
+        <w:rFonts w:ascii="Courier New" w:hAnsi="Courier New" w:cs="Courier New" w:hint="default"/>
+      </w:rPr>
+    </w:lvl>
+    <w:lvl w:ilvl="5" w:tplc="040C0005" w:tentative="1">
+      <w:start w:val="1"/>
+      <w:numFmt w:val="bullet"/>
+      <w:lvlText w:val=""/>
+      <w:lvlJc w:val="left"/>
+      <w:pPr>
+        <w:ind w:left="4320" w:hanging="360"/>
+      </w:pPr>
+      <w:rPr>
+        <w:rFonts w:ascii="Wingdings" w:hAnsi="Wingdings" w:hint="default"/>
+      </w:rPr>
+    </w:lvl>
+    <w:lvl w:ilvl="6" w:tplc="040C0001" w:tentative="1">
+      <w:start w:val="1"/>
+      <w:numFmt w:val="bullet"/>
+      <w:lvlText w:val=""/>
+      <w:lvlJc w:val="left"/>
+      <w:pPr>
+        <w:ind w:left="5040" w:hanging="360"/>
+      </w:pPr>
+      <w:rPr>
+        <w:rFonts w:ascii="Symbol" w:hAnsi="Symbol" w:hint="default"/>
+      </w:rPr>
+    </w:lvl>
+    <w:lvl w:ilvl="7" w:tplc="040C0003" w:tentative="1">
+      <w:start w:val="1"/>
+      <w:numFmt w:val="bullet"/>
+      <w:lvlText w:val="o"/>
+      <w:lvlJc w:val="left"/>
+      <w:pPr>
+        <w:ind w:left="5760" w:hanging="360"/>
+      </w:pPr>
+      <w:rPr>
+        <w:rFonts w:ascii="Courier New" w:hAnsi="Courier New" w:cs="Courier New" w:hint="default"/>
+      </w:rPr>
+    </w:lvl>
+    <w:lvl w:ilvl="8" w:tplc="040C0005" w:tentative="1">
+      <w:start w:val="1"/>
+      <w:numFmt w:val="bullet"/>
+      <w:lvlText w:val=""/>
+      <w:lvlJc w:val="left"/>
+      <w:pPr>
+        <w:ind w:left="6480" w:hanging="360"/>
+      </w:pPr>
+      <w:rPr>
+        <w:rFonts w:ascii="Wingdings" w:hAnsi="Wingdings" w:hint="default"/>
+      </w:rPr>
+    </w:lvl>
+  </w:abstractNum>
+  <w:abstractNum w:abstractNumId="2">
     <w:nsid w:val="41E7094F"/>
     <w:multiLevelType w:val="multilevel"/>
     <w:tmpl w:val="80F253B0"/>
@@ -2945,7 +3150,7 @@
       </w:rPr>
     </w:lvl>
   </w:abstractNum>
-  <w:abstractNum w:abstractNumId="2">
+  <w:abstractNum w:abstractNumId="3">
     <w:nsid w:val="50B57BFC"/>
     <w:multiLevelType w:val="multilevel"/>
     <w:tmpl w:val="6A8E6326"/>
@@ -3068,13 +3273,16 @@
     </w:lvl>
   </w:abstractNum>
   <w:num w:numId="1">
-    <w:abstractNumId w:val="1"/>
+    <w:abstractNumId w:val="2"/>
   </w:num>
   <w:num w:numId="2">
     <w:abstractNumId w:val="0"/>
   </w:num>
   <w:num w:numId="3">
-    <w:abstractNumId w:val="2"/>
+    <w:abstractNumId w:val="3"/>
+  </w:num>
+  <w:num w:numId="4">
+    <w:abstractNumId w:val="1"/>
   </w:num>
 </w:numbering>
 </file>
@@ -3428,6 +3636,22 @@
       <w:rFonts w:ascii="Tahoma" w:hAnsi="Tahoma" w:cs="Tahoma"/>
       <w:sz w:val="16"/>
       <w:szCs w:val="16"/>
+    </w:rPr>
+  </w:style>
+  <w:style w:type="paragraph" w:customStyle="1" w:styleId="Texteprformat">
+    <w:name w:val="Texte préformaté"/>
+    <w:basedOn w:val="Normal"/>
+    <w:rsid w:val="00BE2751"/>
+    <w:pPr>
+      <w:widowControl w:val="0"/>
+      <w:suppressAutoHyphens/>
+      <w:spacing w:after="0"/>
+    </w:pPr>
+    <w:rPr>
+      <w:rFonts w:ascii="DejaVu Sans Mono" w:eastAsia="DejaVu Sans Mono" w:hAnsi="DejaVu Sans Mono" w:cs="Lohit Hindi"/>
+      <w:sz w:val="20"/>
+      <w:szCs w:val="20"/>
+      <w:lang w:eastAsia="zh-CN" w:bidi="hi-IN"/>
     </w:rPr>
   </w:style>
 </w:styles>

</xml_diff>

<commit_message>
mise a jour du CDC =  ajout d'une contrainte projet
</commit_message>
<xml_diff>
--- a/divers/cahier_charges_projet_vols.docx
+++ b/divers/cahier_charges_projet_vols.docx
@@ -1,6 +1,6 @@
 
 <file path=word/document.xml><?xml version="1.0" encoding="utf-8"?>
-<w:document xmlns:wpc="http://schemas.microsoft.com/office/word/2010/wordprocessingCanvas" xmlns:mc="http://schemas.openxmlformats.org/markup-compatibility/2006" xmlns:o="urn:schemas-microsoft-com:office:office" xmlns:r="http://schemas.openxmlformats.org/officeDocument/2006/relationships" xmlns:m="http://schemas.openxmlformats.org/officeDocument/2006/math" xmlns:v="urn:schemas-microsoft-com:vml" xmlns:wp14="http://schemas.microsoft.com/office/word/2010/wordprocessingDrawing" xmlns:wp="http://schemas.openxmlformats.org/drawingml/2006/wordprocessingDrawing" xmlns:w10="urn:schemas-microsoft-com:office:word" xmlns:w="http://schemas.openxmlformats.org/wordprocessingml/2006/main" xmlns:w14="http://schemas.microsoft.com/office/word/2010/wordml" xmlns:wpg="http://schemas.microsoft.com/office/word/2010/wordprocessingGroup" xmlns:wpi="http://schemas.microsoft.com/office/word/2010/wordprocessingInk" xmlns:wne="http://schemas.microsoft.com/office/word/2006/wordml" xmlns:wps="http://schemas.microsoft.com/office/word/2010/wordprocessingShape" mc:Ignorable="w14 wp14">
+<w:document xmlns:ve="http://schemas.openxmlformats.org/markup-compatibility/2006" xmlns:o="urn:schemas-microsoft-com:office:office" xmlns:r="http://schemas.openxmlformats.org/officeDocument/2006/relationships" xmlns:m="http://schemas.openxmlformats.org/officeDocument/2006/math" xmlns:v="urn:schemas-microsoft-com:vml" xmlns:wp="http://schemas.openxmlformats.org/drawingml/2006/wordprocessingDrawing" xmlns:w10="urn:schemas-microsoft-com:office:word" xmlns:w="http://schemas.openxmlformats.org/wordprocessingml/2006/main" xmlns:wne="http://schemas.microsoft.com/office/word/2006/wordml">
   <w:body>
     <w:p>
       <w:pPr>
@@ -138,15 +138,7 @@
           <w:sz w:val="24"/>
           <w:szCs w:val="24"/>
         </w:rPr>
-        <w:t xml:space="preserve">DEV-FLY est une filiale d'Air France créée </w:t>
-      </w:r>
-      <w:r>
-        <w:rPr>
-          <w:rFonts w:ascii="Times New Roman" w:hAnsi="Times New Roman" w:cs="Times New Roman"/>
-          <w:sz w:val="24"/>
-          <w:szCs w:val="24"/>
-        </w:rPr>
-        <w:t xml:space="preserve">en décembre 2012. Elle est spécialisée dans le marché </w:t>
+        <w:t xml:space="preserve">DEV-FLY est une filiale d'Air France créée en décembre 2012. Elle est spécialisée dans le marché </w:t>
       </w:r>
       <w:proofErr w:type="spellStart"/>
       <w:r>
@@ -155,7 +147,7 @@
           <w:sz w:val="24"/>
           <w:szCs w:val="24"/>
         </w:rPr>
-        <w:t>low-cost</w:t>
+        <w:t>low</w:t>
       </w:r>
       <w:proofErr w:type="spellEnd"/>
       <w:r>
@@ -164,6 +156,24 @@
           <w:sz w:val="24"/>
           <w:szCs w:val="24"/>
         </w:rPr>
+        <w:t>-</w:t>
+      </w:r>
+      <w:proofErr w:type="spellStart"/>
+      <w:r>
+        <w:rPr>
+          <w:rFonts w:ascii="Times New Roman" w:hAnsi="Times New Roman" w:cs="Times New Roman"/>
+          <w:sz w:val="24"/>
+          <w:szCs w:val="24"/>
+        </w:rPr>
+        <w:t>cost</w:t>
+      </w:r>
+      <w:proofErr w:type="spellEnd"/>
+      <w:r>
+        <w:rPr>
+          <w:rFonts w:ascii="Times New Roman" w:hAnsi="Times New Roman" w:cs="Times New Roman"/>
+          <w:sz w:val="24"/>
+          <w:szCs w:val="24"/>
+        </w:rPr>
         <w:t xml:space="preserve"> du transport de passagers. Implantée à Paris, elle emploie </w:t>
       </w:r>
       <w:r>
@@ -209,15 +219,7 @@
           <w:sz w:val="24"/>
           <w:szCs w:val="24"/>
         </w:rPr>
-        <w:t xml:space="preserve">Jusqu’à maintenant, Air </w:t>
-      </w:r>
-      <w:r>
-        <w:rPr>
-          <w:rFonts w:ascii="Times New Roman" w:hAnsi="Times New Roman" w:cs="Times New Roman"/>
-          <w:sz w:val="24"/>
-          <w:szCs w:val="24"/>
-        </w:rPr>
-        <w:t xml:space="preserve">France ne gérait pas les vols </w:t>
+        <w:t xml:space="preserve">Jusqu’à maintenant, Air France ne gérait pas les vols </w:t>
       </w:r>
       <w:proofErr w:type="spellStart"/>
       <w:r>
@@ -226,7 +228,7 @@
           <w:sz w:val="24"/>
           <w:szCs w:val="24"/>
         </w:rPr>
-        <w:t>low-costs</w:t>
+        <w:t>low</w:t>
       </w:r>
       <w:proofErr w:type="spellEnd"/>
       <w:r>
@@ -235,6 +237,24 @@
           <w:sz w:val="24"/>
           <w:szCs w:val="24"/>
         </w:rPr>
+        <w:t>-</w:t>
+      </w:r>
+      <w:proofErr w:type="spellStart"/>
+      <w:r>
+        <w:rPr>
+          <w:rFonts w:ascii="Times New Roman" w:hAnsi="Times New Roman" w:cs="Times New Roman"/>
+          <w:sz w:val="24"/>
+          <w:szCs w:val="24"/>
+        </w:rPr>
+        <w:t>costs</w:t>
+      </w:r>
+      <w:proofErr w:type="spellEnd"/>
+      <w:r>
+        <w:rPr>
+          <w:rFonts w:ascii="Times New Roman" w:hAnsi="Times New Roman" w:cs="Times New Roman"/>
+          <w:sz w:val="24"/>
+          <w:szCs w:val="24"/>
+        </w:rPr>
         <w:t xml:space="preserve">. C’est pour se faire une place sur ce marché porteur qu’elle a décidé de créer DEV-FLY. En effet, les vols </w:t>
       </w:r>
       <w:proofErr w:type="spellStart"/>
@@ -244,7 +264,7 @@
           <w:sz w:val="24"/>
           <w:szCs w:val="24"/>
         </w:rPr>
-        <w:t>low-costs</w:t>
+        <w:t>low</w:t>
       </w:r>
       <w:proofErr w:type="spellEnd"/>
       <w:r>
@@ -253,6 +273,24 @@
           <w:sz w:val="24"/>
           <w:szCs w:val="24"/>
         </w:rPr>
+        <w:t>-</w:t>
+      </w:r>
+      <w:proofErr w:type="spellStart"/>
+      <w:r>
+        <w:rPr>
+          <w:rFonts w:ascii="Times New Roman" w:hAnsi="Times New Roman" w:cs="Times New Roman"/>
+          <w:sz w:val="24"/>
+          <w:szCs w:val="24"/>
+        </w:rPr>
+        <w:t>costs</w:t>
+      </w:r>
+      <w:proofErr w:type="spellEnd"/>
+      <w:r>
+        <w:rPr>
+          <w:rFonts w:ascii="Times New Roman" w:hAnsi="Times New Roman" w:cs="Times New Roman"/>
+          <w:sz w:val="24"/>
+          <w:szCs w:val="24"/>
+        </w:rPr>
         <w:t xml:space="preserve"> devraient s’accroitre de 50% d’ici 2020, et Air France souhaite prendre part à cette croissance.</w:t>
       </w:r>
     </w:p>
@@ -271,23 +309,7 @@
           <w:sz w:val="24"/>
           <w:szCs w:val="24"/>
         </w:rPr>
-        <w:t>J</w:t>
-      </w:r>
-      <w:r>
-        <w:rPr>
-          <w:rFonts w:ascii="Times New Roman" w:hAnsi="Times New Roman" w:cs="Times New Roman"/>
-          <w:sz w:val="24"/>
-          <w:szCs w:val="24"/>
-        </w:rPr>
-        <w:t xml:space="preserve">usqu’à présent, la filiale DEV-FLY avait recours au logiciel d’Air France, sur lequel une application spécifique avait été implémentée. Aujourd’hui, elle souhaite avoir sa propre application, afin d’avoir un outil personnalisé et évolutif, sur laquelle de </w:t>
-      </w:r>
-      <w:r>
-        <w:rPr>
-          <w:rFonts w:ascii="Times New Roman" w:hAnsi="Times New Roman" w:cs="Times New Roman"/>
-          <w:sz w:val="24"/>
-          <w:szCs w:val="24"/>
-        </w:rPr>
-        <w:t>nouvelles fonctionnalités pourraient facilement se greffer. Celle-ci devra couvrir :</w:t>
+        <w:t>Jusqu’à présent, la filiale DEV-FLY avait recours au logiciel d’Air France, sur lequel une application spécifique avait été implémentée. Aujourd’hui, elle souhaite avoir sa propre application, afin d’avoir un outil personnalisé et évolutif, sur laquelle de nouvelles fonctionnalités pourraient facilement se greffer. Celle-ci devra couvrir :</w:t>
       </w:r>
     </w:p>
     <w:p>
@@ -377,25 +399,7 @@
           <w:szCs w:val="24"/>
           <w:lang w:eastAsia="en-US" w:bidi="ar-SA"/>
         </w:rPr>
-        <w:t xml:space="preserve">(visualiser pour un vol les différents passagers </w:t>
-      </w:r>
-      <w:r>
-        <w:rPr>
-          <w:rFonts w:ascii="Times New Roman" w:eastAsia="DejaVu Sans" w:hAnsi="Times New Roman" w:cs="Times New Roman"/>
-          <w:sz w:val="24"/>
-          <w:szCs w:val="24"/>
-          <w:lang w:eastAsia="en-US" w:bidi="ar-SA"/>
-        </w:rPr>
-        <w:t>et</w:t>
-      </w:r>
-      <w:r>
-        <w:rPr>
-          <w:rFonts w:ascii="Times New Roman" w:eastAsia="DejaVu Sans" w:hAnsi="Times New Roman" w:cs="Times New Roman"/>
-          <w:sz w:val="24"/>
-          <w:szCs w:val="24"/>
-          <w:lang w:eastAsia="en-US" w:bidi="ar-SA"/>
-        </w:rPr>
-        <w:t xml:space="preserve"> leurs places) + gestion du personnel (qui travaille sur quel vol)</w:t>
+        <w:t>(visualiser pour un vol les différents passagers et leurs places) + gestion du personnel (qui travaille sur quel vol)</w:t>
       </w:r>
       <w:r>
         <w:rPr>
@@ -498,16 +502,7 @@
           <w:sz w:val="24"/>
           <w:szCs w:val="24"/>
         </w:rPr>
-        <w:t xml:space="preserve"> de cas d'utilisation : 7 max, gérer la gra</w:t>
-      </w:r>
-      <w:r>
-        <w:rPr>
-          <w:rFonts w:ascii="Times New Roman" w:hAnsi="Times New Roman" w:cs="Times New Roman"/>
-          <w:color w:val="000080"/>
-          <w:sz w:val="24"/>
-          <w:szCs w:val="24"/>
-        </w:rPr>
-        <w:t>nularité. Accompagnés de scénarios (en faire 1 bien, ne pas tous les faire)</w:t>
+        <w:t xml:space="preserve"> de cas d'utilisation : 7 max, gérer la granularité. Accompagnés de scénarios (en faire 1 bien, ne pas tous les faire)</w:t>
       </w:r>
     </w:p>
     <w:p>
@@ -661,16 +656,14 @@
         </w:rPr>
         <w:t xml:space="preserve">L’application doit avoir un temps de réponse de 2 </w:t>
       </w:r>
-      <w:proofErr w:type="gramStart"/>
-      <w:r>
-        <w:rPr>
-          <w:rFonts w:ascii="Times New Roman" w:hAnsi="Times New Roman" w:cs="Times New Roman"/>
-          <w:sz w:val="24"/>
-          <w:szCs w:val="24"/>
-        </w:rPr>
-        <w:t>secondes maximum</w:t>
-      </w:r>
-      <w:proofErr w:type="gramEnd"/>
+      <w:r>
+        <w:rPr>
+          <w:rFonts w:ascii="Times New Roman" w:hAnsi="Times New Roman" w:cs="Times New Roman"/>
+          <w:sz w:val="24"/>
+          <w:szCs w:val="24"/>
+        </w:rPr>
+        <w:t>seconds maximums</w:t>
+      </w:r>
       <w:r>
         <w:rPr>
           <w:rFonts w:ascii="Times New Roman" w:hAnsi="Times New Roman" w:cs="Times New Roman"/>
@@ -700,12 +693,24 @@
     <w:p>
       <w:pPr>
         <w:pStyle w:val="Textebrut"/>
-        <w:rPr>
-          <w:rFonts w:ascii="Times New Roman" w:hAnsi="Times New Roman" w:cs="Times New Roman"/>
-          <w:sz w:val="24"/>
-          <w:szCs w:val="24"/>
-        </w:rPr>
-      </w:pPr>
+        <w:numPr>
+          <w:ilvl w:val="0"/>
+          <w:numId w:val="1"/>
+        </w:numPr>
+        <w:rPr>
+          <w:rFonts w:ascii="Times New Roman" w:hAnsi="Times New Roman" w:cs="Times New Roman"/>
+          <w:sz w:val="24"/>
+          <w:szCs w:val="24"/>
+        </w:rPr>
+      </w:pPr>
+      <w:r>
+        <w:rPr>
+          <w:rFonts w:ascii="Times New Roman" w:hAnsi="Times New Roman" w:cs="Times New Roman"/>
+          <w:sz w:val="24"/>
+          <w:szCs w:val="24"/>
+        </w:rPr>
+        <w:t>Délais de réalisation du projet estimé à 2 mois.</w:t>
+      </w:r>
     </w:p>
     <w:p>
       <w:pPr>
@@ -749,7 +754,7 @@
       <w:tblPr>
         <w:tblStyle w:val="Grilledutableau"/>
         <w:tblW w:w="0" w:type="auto"/>
-        <w:tblLook w:val="04A0" w:firstRow="1" w:lastRow="0" w:firstColumn="1" w:lastColumn="0" w:noHBand="0" w:noVBand="1"/>
+        <w:tblLook w:val="04A0"/>
       </w:tblPr>
       <w:tblGrid>
         <w:gridCol w:w="3125"/>
@@ -1355,31 +1360,7 @@
                 <w:sz w:val="24"/>
                 <w:szCs w:val="24"/>
               </w:rPr>
-              <w:t xml:space="preserve">La compagnie envoie </w:t>
-            </w:r>
-            <w:r>
-              <w:rPr>
-                <w:rFonts w:ascii="Times New Roman" w:hAnsi="Times New Roman" w:cs="Times New Roman"/>
-                <w:sz w:val="24"/>
-                <w:szCs w:val="24"/>
-              </w:rPr>
-              <w:t xml:space="preserve">une fiche client à remplir pour </w:t>
-            </w:r>
-            <w:r>
-              <w:rPr>
-                <w:rFonts w:ascii="Times New Roman" w:hAnsi="Times New Roman" w:cs="Times New Roman"/>
-                <w:sz w:val="24"/>
-                <w:szCs w:val="24"/>
-              </w:rPr>
-              <w:t xml:space="preserve">inscription de(s) passager(s) : </w:t>
-            </w:r>
-            <w:r>
-              <w:rPr>
-                <w:rFonts w:ascii="Times New Roman" w:hAnsi="Times New Roman" w:cs="Times New Roman"/>
-                <w:sz w:val="24"/>
-                <w:szCs w:val="24"/>
-              </w:rPr>
-              <w:t>civilité, nom, pré</w:t>
+              <w:t>La compagnie envoie une fiche client à remplir pour inscription de(s) passager(s) : civilité, nom, pré</w:t>
             </w:r>
             <w:r>
               <w:rPr>
@@ -1528,31 +1509,7 @@
                 <w:sz w:val="24"/>
                 <w:szCs w:val="24"/>
               </w:rPr>
-              <w:t>Tous les champs doivent être renseignés et valides.</w:t>
-            </w:r>
-            <w:r>
-              <w:rPr>
-                <w:rFonts w:ascii="Times New Roman" w:hAnsi="Times New Roman" w:cs="Times New Roman"/>
-                <w:sz w:val="24"/>
-                <w:szCs w:val="24"/>
-              </w:rPr>
-              <w:t xml:space="preserve"> La civilité doit être soit</w:t>
-            </w:r>
-            <w:r>
-              <w:rPr>
-                <w:rFonts w:ascii="Times New Roman" w:hAnsi="Times New Roman" w:cs="Times New Roman"/>
-                <w:sz w:val="24"/>
-                <w:szCs w:val="24"/>
-              </w:rPr>
-              <w:t> Monsieur » soit « Madame ». Les noms et prénoms doivent être constitués de lettres.</w:t>
-            </w:r>
-            <w:r>
-              <w:rPr>
-                <w:rFonts w:ascii="Times New Roman" w:hAnsi="Times New Roman" w:cs="Times New Roman"/>
-                <w:sz w:val="24"/>
-                <w:szCs w:val="24"/>
-              </w:rPr>
-              <w:t xml:space="preserve"> Les numéros de téléphone doivent comporter des chiffres exclusivement, et peuvent </w:t>
+              <w:t xml:space="preserve">Tous les champs doivent être renseignés et valides. La civilité doit être soit Monsieur » soit « Madame ». Les noms et prénoms doivent être constitués de lettres. Les numéros de téléphone doivent comporter des chiffres exclusivement, et peuvent </w:t>
             </w:r>
             <w:r>
               <w:rPr>
@@ -1569,25 +1526,7 @@
                 <w:sz w:val="24"/>
                 <w:szCs w:val="24"/>
               </w:rPr>
-              <w:t xml:space="preserve"> L’adresse e-mail doit être au format correct, sans espaces ni caractères spéciaux (</w:t>
-            </w:r>
-            <w:proofErr w:type="spellStart"/>
-            <w:r>
-              <w:rPr>
-                <w:rFonts w:ascii="Times New Roman" w:hAnsi="Times New Roman" w:cs="Times New Roman"/>
-                <w:sz w:val="24"/>
-                <w:szCs w:val="24"/>
-              </w:rPr>
-              <w:t>XXX@XX.xx</w:t>
-            </w:r>
-            <w:proofErr w:type="spellEnd"/>
-            <w:r>
-              <w:rPr>
-                <w:rFonts w:ascii="Times New Roman" w:hAnsi="Times New Roman" w:cs="Times New Roman"/>
-                <w:sz w:val="24"/>
-                <w:szCs w:val="24"/>
-              </w:rPr>
-              <w:t>).</w:t>
+              <w:t xml:space="preserve"> L’adresse e-mail doit être au format correct, sans espaces ni caractères spéciaux (XXX@XX.xx).</w:t>
             </w:r>
             <w:r>
               <w:rPr>
@@ -1918,15 +1857,7 @@
           <w:sz w:val="24"/>
           <w:szCs w:val="24"/>
         </w:rPr>
-        <w:t xml:space="preserve"> </w:t>
-      </w:r>
-      <w:r>
-        <w:rPr>
-          <w:rFonts w:ascii="Times New Roman" w:hAnsi="Times New Roman" w:cs="Times New Roman"/>
-          <w:sz w:val="24"/>
-          <w:szCs w:val="24"/>
-        </w:rPr>
-        <w:t>de cas d’utilisation réservation</w:t>
+        <w:t xml:space="preserve"> de cas d’utilisation réservation</w:t>
       </w:r>
     </w:p>
     <w:p>
@@ -2037,15 +1968,7 @@
           <w:sz w:val="24"/>
           <w:szCs w:val="24"/>
         </w:rPr>
-        <w:t>Un client disposant déjà d’un compte ne remplira pas la</w:t>
-      </w:r>
-      <w:r>
-        <w:rPr>
-          <w:rFonts w:ascii="Times New Roman" w:hAnsi="Times New Roman" w:cs="Times New Roman"/>
-          <w:sz w:val="24"/>
-          <w:szCs w:val="24"/>
-        </w:rPr>
-        <w:t xml:space="preserve"> fiche d’inscription.</w:t>
+        <w:t>Un client disposant déjà d’un compte ne remplira pas la fiche d’inscription.</w:t>
       </w:r>
     </w:p>
     <w:p>
@@ -2357,16 +2280,7 @@
           <w:sz w:val="24"/>
           <w:szCs w:val="24"/>
         </w:rPr>
-        <w:t>Moyens humains + techniques (environnement de développement : technologies, serv</w:t>
-      </w:r>
-      <w:r>
-        <w:rPr>
-          <w:rFonts w:ascii="Times New Roman" w:hAnsi="Times New Roman" w:cs="Times New Roman"/>
-          <w:color w:val="000080"/>
-          <w:sz w:val="24"/>
-          <w:szCs w:val="24"/>
-        </w:rPr>
-        <w:t>eur, Apache...)</w:t>
+        <w:t>Moyens humains + techniques (environnement de développement : technologies, serveur, Apache...)</w:t>
       </w:r>
     </w:p>
     <w:p>
@@ -2413,16 +2327,7 @@
           <w:sz w:val="24"/>
           <w:szCs w:val="24"/>
         </w:rPr>
-        <w:t>Méthodes : cycle de développement, spécifications techniques</w:t>
-      </w:r>
-      <w:r>
-        <w:rPr>
-          <w:rFonts w:ascii="Times New Roman" w:hAnsi="Times New Roman" w:cs="Times New Roman"/>
-          <w:color w:val="000080"/>
-          <w:sz w:val="24"/>
-          <w:szCs w:val="24"/>
-        </w:rPr>
-        <w:t xml:space="preserve"> (diagrammes)</w:t>
+        <w:t>Méthodes : cycle de développement, spécifications techniques (diagrammes)</w:t>
       </w:r>
     </w:p>
     <w:p>
@@ -2513,16 +2418,7 @@
           <w:sz w:val="24"/>
           <w:szCs w:val="24"/>
         </w:rPr>
-        <w:t xml:space="preserve">Méthode </w:t>
-      </w:r>
-      <w:r>
-        <w:rPr>
-          <w:rFonts w:ascii="Times New Roman" w:hAnsi="Times New Roman" w:cs="Times New Roman"/>
-          <w:color w:val="000080"/>
-          <w:sz w:val="24"/>
-          <w:szCs w:val="24"/>
-        </w:rPr>
-        <w:t>agile.</w:t>
+        <w:t>Méthode agile.</w:t>
       </w:r>
     </w:p>
     <w:p>
@@ -2584,16 +2480,7 @@
           <w:sz w:val="24"/>
           <w:szCs w:val="24"/>
         </w:rPr>
-        <w:t xml:space="preserve">(La maquette </w:t>
-      </w:r>
-      <w:r>
-        <w:rPr>
-          <w:rFonts w:ascii="Times New Roman" w:hAnsi="Times New Roman" w:cs="Times New Roman"/>
-          <w:color w:val="000080"/>
-          <w:sz w:val="24"/>
-          <w:szCs w:val="24"/>
-        </w:rPr>
-        <w:t>se rapproche le plus possible de la réalité, plus ou moins selon à qui on s'adresse).</w:t>
+        <w:t>(La maquette se rapproche le plus possible de la réalité, plus ou moins selon à qui on s'adresse).</w:t>
       </w:r>
     </w:p>
     <w:p>
@@ -2740,16 +2627,7 @@
           <w:sz w:val="24"/>
           <w:szCs w:val="24"/>
         </w:rPr>
-        <w:t xml:space="preserve">Il faut TESTER l'application </w:t>
-      </w:r>
-      <w:r>
-        <w:rPr>
-          <w:rFonts w:ascii="Times New Roman" w:hAnsi="Times New Roman" w:cs="Times New Roman"/>
-          <w:color w:val="000080"/>
-          <w:sz w:val="24"/>
-          <w:szCs w:val="24"/>
-        </w:rPr>
-        <w:t xml:space="preserve">régulièrement. =&gt; </w:t>
+        <w:t xml:space="preserve">Il faut TESTER l'application régulièrement. =&gt; </w:t>
       </w:r>
       <w:proofErr w:type="gramStart"/>
       <w:r>
@@ -2837,7 +2715,7 @@
 </file>
 
 <file path=word/numbering.xml><?xml version="1.0" encoding="utf-8"?>
-<w:numbering xmlns:wpc="http://schemas.microsoft.com/office/word/2010/wordprocessingCanvas" xmlns:mc="http://schemas.openxmlformats.org/markup-compatibility/2006" xmlns:o="urn:schemas-microsoft-com:office:office" xmlns:r="http://schemas.openxmlformats.org/officeDocument/2006/relationships" xmlns:m="http://schemas.openxmlformats.org/officeDocument/2006/math" xmlns:v="urn:schemas-microsoft-com:vml" xmlns:wp14="http://schemas.microsoft.com/office/word/2010/wordprocessingDrawing" xmlns:wp="http://schemas.openxmlformats.org/drawingml/2006/wordprocessingDrawing" xmlns:w10="urn:schemas-microsoft-com:office:word" xmlns:w="http://schemas.openxmlformats.org/wordprocessingml/2006/main" xmlns:w14="http://schemas.microsoft.com/office/word/2010/wordml" xmlns:wpg="http://schemas.microsoft.com/office/word/2010/wordprocessingGroup" xmlns:wpi="http://schemas.microsoft.com/office/word/2010/wordprocessingInk" xmlns:wne="http://schemas.microsoft.com/office/word/2006/wordml" xmlns:wps="http://schemas.microsoft.com/office/word/2010/wordprocessingShape" mc:Ignorable="w14 wp14">
+<w:numbering xmlns:ve="http://schemas.openxmlformats.org/markup-compatibility/2006" xmlns:o="urn:schemas-microsoft-com:office:office" xmlns:r="http://schemas.openxmlformats.org/officeDocument/2006/relationships" xmlns:m="http://schemas.openxmlformats.org/officeDocument/2006/math" xmlns:v="urn:schemas-microsoft-com:vml" xmlns:wp="http://schemas.openxmlformats.org/drawingml/2006/wordprocessingDrawing" xmlns:w10="urn:schemas-microsoft-com:office:word" xmlns:w="http://schemas.openxmlformats.org/wordprocessingml/2006/main" xmlns:wne="http://schemas.microsoft.com/office/word/2006/wordml">
   <w:abstractNum w:abstractNumId="0">
     <w:nsid w:val="03A91761"/>
     <w:multiLevelType w:val="multilevel"/>
@@ -3288,7 +3166,7 @@
 </file>
 
 <file path=word/styles.xml><?xml version="1.0" encoding="utf-8"?>
-<w:styles xmlns:mc="http://schemas.openxmlformats.org/markup-compatibility/2006" xmlns:r="http://schemas.openxmlformats.org/officeDocument/2006/relationships" xmlns:w="http://schemas.openxmlformats.org/wordprocessingml/2006/main" xmlns:w14="http://schemas.microsoft.com/office/word/2010/wordml" mc:Ignorable="w14">
+<w:styles xmlns:r="http://schemas.openxmlformats.org/officeDocument/2006/relationships" xmlns:w="http://schemas.openxmlformats.org/wordprocessingml/2006/main">
   <w:docDefaults>
     <w:rPrDefault>
       <w:rPr>
@@ -3447,6 +3325,7 @@
   <w:style w:type="paragraph" w:default="1" w:styleId="Normal">
     <w:name w:val="Normal"/>
     <w:qFormat/>
+    <w:rsid w:val="0075551A"/>
   </w:style>
   <w:style w:type="character" w:default="1" w:styleId="Policepardfaut">
     <w:name w:val="Default Paragraph Font"/>
@@ -3459,6 +3338,7 @@
     <w:uiPriority w:val="99"/>
     <w:semiHidden/>
     <w:unhideWhenUsed/>
+    <w:qFormat/>
     <w:tblPr>
       <w:tblInd w:w="0" w:type="dxa"/>
       <w:tblCellMar>
@@ -3477,6 +3357,7 @@
   </w:style>
   <w:style w:type="paragraph" w:customStyle="1" w:styleId="Stylepardfaut">
     <w:name w:val="Style par défaut"/>
+    <w:rsid w:val="0075551A"/>
     <w:pPr>
       <w:suppressAutoHyphens/>
     </w:pPr>
@@ -3488,6 +3369,7 @@
   <w:style w:type="character" w:customStyle="1" w:styleId="TextebrutCar">
     <w:name w:val="Texte brut Car"/>
     <w:basedOn w:val="Policepardfaut"/>
+    <w:rsid w:val="0075551A"/>
     <w:rPr>
       <w:rFonts w:ascii="Consolas" w:hAnsi="Consolas" w:cs="Consolas"/>
       <w:sz w:val="21"/>
@@ -3496,12 +3378,14 @@
   </w:style>
   <w:style w:type="character" w:customStyle="1" w:styleId="ListLabel1">
     <w:name w:val="ListLabel 1"/>
+    <w:rsid w:val="0075551A"/>
     <w:rPr>
       <w:rFonts w:cs="Calibri"/>
     </w:rPr>
   </w:style>
   <w:style w:type="character" w:customStyle="1" w:styleId="ListLabel2">
     <w:name w:val="ListLabel 2"/>
+    <w:rsid w:val="0075551A"/>
     <w:rPr>
       <w:rFonts w:cs="Courier New"/>
     </w:rPr>
@@ -3510,6 +3394,7 @@
     <w:name w:val="Title"/>
     <w:basedOn w:val="Stylepardfaut"/>
     <w:next w:val="Corpsdetexte"/>
+    <w:rsid w:val="0075551A"/>
     <w:pPr>
       <w:keepNext/>
       <w:spacing w:before="240" w:after="120"/>
@@ -3523,6 +3408,7 @@
   <w:style w:type="paragraph" w:styleId="Corpsdetexte">
     <w:name w:val="Body Text"/>
     <w:basedOn w:val="Stylepardfaut"/>
+    <w:rsid w:val="0075551A"/>
     <w:pPr>
       <w:spacing w:after="120"/>
     </w:pPr>
@@ -3530,6 +3416,7 @@
   <w:style w:type="paragraph" w:styleId="Liste">
     <w:name w:val="List"/>
     <w:basedOn w:val="Corpsdetexte"/>
+    <w:rsid w:val="0075551A"/>
     <w:rPr>
       <w:rFonts w:cs="Lohit Hindi"/>
     </w:rPr>
@@ -3537,6 +3424,7 @@
   <w:style w:type="paragraph" w:styleId="Lgende">
     <w:name w:val="caption"/>
     <w:basedOn w:val="Stylepardfaut"/>
+    <w:rsid w:val="0075551A"/>
     <w:pPr>
       <w:suppressLineNumbers/>
       <w:spacing w:before="120" w:after="120"/>
@@ -3552,6 +3440,7 @@
   <w:style w:type="paragraph" w:customStyle="1" w:styleId="Index">
     <w:name w:val="Index"/>
     <w:basedOn w:val="Stylepardfaut"/>
+    <w:rsid w:val="0075551A"/>
     <w:pPr>
       <w:suppressLineNumbers/>
     </w:pPr>
@@ -3562,6 +3451,7 @@
   <w:style w:type="paragraph" w:styleId="Textebrut">
     <w:name w:val="Plain Text"/>
     <w:basedOn w:val="Stylepardfaut"/>
+    <w:rsid w:val="0075551A"/>
     <w:pPr>
       <w:spacing w:after="0" w:line="100" w:lineRule="atLeast"/>
     </w:pPr>

</xml_diff>

<commit_message>
mise à jour du diagramme de cas d'utilisation
</commit_message>
<xml_diff>
--- a/divers/cahier_charges_projet_vols.docx
+++ b/divers/cahier_charges_projet_vols.docx
@@ -4,7 +4,7 @@
   <w:body>
     <w:p>
       <w:pPr>
-        <w:pStyle w:val="style43"/>
+        <w:pStyle w:val="style47"/>
         <w:jc w:val="center"/>
       </w:pPr>
       <w:r>
@@ -20,7 +20,7 @@
     </w:p>
     <w:p>
       <w:pPr>
-        <w:pStyle w:val="style43"/>
+        <w:pStyle w:val="style47"/>
         <w:jc w:val="center"/>
       </w:pPr>
       <w:r>
@@ -36,23 +36,23 @@
     </w:p>
     <w:p>
       <w:pPr>
-        <w:pStyle w:val="style43"/>
-      </w:pPr>
-      <w:r>
-        <w:rPr/>
-      </w:r>
-    </w:p>
-    <w:p>
-      <w:pPr>
-        <w:pStyle w:val="style43"/>
-      </w:pPr>
-      <w:r>
-        <w:rPr/>
-      </w:r>
-    </w:p>
-    <w:p>
-      <w:pPr>
-        <w:pStyle w:val="style43"/>
+        <w:pStyle w:val="style47"/>
+      </w:pPr>
+      <w:r>
+        <w:rPr/>
+      </w:r>
+    </w:p>
+    <w:p>
+      <w:pPr>
+        <w:pStyle w:val="style47"/>
+      </w:pPr>
+      <w:r>
+        <w:rPr/>
+      </w:r>
+    </w:p>
+    <w:p>
+      <w:pPr>
+        <w:pStyle w:val="style47"/>
       </w:pPr>
       <w:r>
         <w:rPr>
@@ -68,7 +68,7 @@
     </w:p>
     <w:p>
       <w:pPr>
-        <w:pStyle w:val="style43"/>
+        <w:pStyle w:val="style47"/>
         <w:jc w:val="both"/>
       </w:pPr>
       <w:r>
@@ -82,7 +82,7 @@
     </w:p>
     <w:p>
       <w:pPr>
-        <w:pStyle w:val="style43"/>
+        <w:pStyle w:val="style47"/>
         <w:jc w:val="both"/>
       </w:pPr>
       <w:r>
@@ -96,23 +96,23 @@
     </w:p>
     <w:p>
       <w:pPr>
-        <w:pStyle w:val="style43"/>
-      </w:pPr>
-      <w:r>
-        <w:rPr/>
-      </w:r>
-    </w:p>
-    <w:p>
-      <w:pPr>
-        <w:pStyle w:val="style43"/>
-      </w:pPr>
-      <w:r>
-        <w:rPr/>
-      </w:r>
-    </w:p>
-    <w:p>
-      <w:pPr>
-        <w:pStyle w:val="style43"/>
+        <w:pStyle w:val="style47"/>
+      </w:pPr>
+      <w:r>
+        <w:rPr/>
+      </w:r>
+    </w:p>
+    <w:p>
+      <w:pPr>
+        <w:pStyle w:val="style47"/>
+      </w:pPr>
+      <w:r>
+        <w:rPr/>
+      </w:r>
+    </w:p>
+    <w:p>
+      <w:pPr>
+        <w:pStyle w:val="style47"/>
         <w:widowControl/>
         <w:tabs/>
         <w:suppressAutoHyphens w:val="true"/>
@@ -133,7 +133,7 @@
     </w:p>
     <w:p>
       <w:pPr>
-        <w:pStyle w:val="style43"/>
+        <w:pStyle w:val="style47"/>
         <w:jc w:val="both"/>
       </w:pPr>
       <w:r>
@@ -147,7 +147,7 @@
     </w:p>
     <w:p>
       <w:pPr>
-        <w:pStyle w:val="style43"/>
+        <w:pStyle w:val="style47"/>
         <w:jc w:val="both"/>
       </w:pPr>
       <w:r>
@@ -161,7 +161,7 @@
     </w:p>
     <w:p>
       <w:pPr>
-        <w:pStyle w:val="style43"/>
+        <w:pStyle w:val="style47"/>
         <w:numPr>
           <w:ilvl w:val="0"/>
           <w:numId w:val="1"/>
@@ -179,7 +179,7 @@
     </w:p>
     <w:p>
       <w:pPr>
-        <w:pStyle w:val="style43"/>
+        <w:pStyle w:val="style47"/>
         <w:numPr>
           <w:ilvl w:val="0"/>
           <w:numId w:val="1"/>
@@ -192,20 +192,12 @@
           <w:sz w:val="24"/>
           <w:szCs w:val="24"/>
         </w:rPr>
-        <w:t xml:space="preserve">la gestion d’un espace client </w:t>
-      </w:r>
-      <w:r>
-        <w:rPr>
-          <w:rFonts w:ascii="Times New Roman" w:cs="Times New Roman" w:hAnsi="Times New Roman"/>
-          <w:sz w:val="24"/>
-          <w:szCs w:val="24"/>
-        </w:rPr>
-        <w:t>(avec login et mot de passe)</w:t>
-      </w:r>
-    </w:p>
-    <w:p>
-      <w:pPr>
-        <w:pStyle w:val="style45"/>
+        <w:t>la gestion d’un espace client (avec login et mot de passe)</w:t>
+      </w:r>
+    </w:p>
+    <w:p>
+      <w:pPr>
+        <w:pStyle w:val="style49"/>
         <w:numPr>
           <w:ilvl w:val="0"/>
           <w:numId w:val="1"/>
@@ -224,7 +216,7 @@
     </w:p>
     <w:p>
       <w:pPr>
-        <w:pStyle w:val="style43"/>
+        <w:pStyle w:val="style47"/>
         <w:jc w:val="both"/>
       </w:pPr>
       <w:r>
@@ -238,7 +230,7 @@
     </w:p>
     <w:p>
       <w:pPr>
-        <w:pStyle w:val="style43"/>
+        <w:pStyle w:val="style47"/>
         <w:jc w:val="both"/>
       </w:pPr>
       <w:bookmarkStart w:id="0" w:name="_GoBack"/>
@@ -254,23 +246,23 @@
     </w:p>
     <w:p>
       <w:pPr>
-        <w:pStyle w:val="style43"/>
-      </w:pPr>
-      <w:r>
-        <w:rPr/>
-      </w:r>
-    </w:p>
-    <w:p>
-      <w:pPr>
-        <w:pStyle w:val="style43"/>
-      </w:pPr>
-      <w:r>
-        <w:rPr/>
-      </w:r>
-    </w:p>
-    <w:p>
-      <w:pPr>
-        <w:pStyle w:val="style43"/>
+        <w:pStyle w:val="style47"/>
+      </w:pPr>
+      <w:r>
+        <w:rPr/>
+      </w:r>
+    </w:p>
+    <w:p>
+      <w:pPr>
+        <w:pStyle w:val="style47"/>
+      </w:pPr>
+      <w:r>
+        <w:rPr/>
+      </w:r>
+    </w:p>
+    <w:p>
+      <w:pPr>
+        <w:pStyle w:val="style47"/>
       </w:pPr>
       <w:r>
         <w:rPr>
@@ -286,7 +278,7 @@
     </w:p>
     <w:p>
       <w:pPr>
-        <w:pStyle w:val="style43"/>
+        <w:pStyle w:val="style47"/>
         <w:numPr>
           <w:ilvl w:val="0"/>
           <w:numId w:val="1"/>
@@ -303,7 +295,7 @@
     </w:p>
     <w:p>
       <w:pPr>
-        <w:pStyle w:val="style43"/>
+        <w:pStyle w:val="style47"/>
         <w:numPr>
           <w:ilvl w:val="0"/>
           <w:numId w:val="1"/>
@@ -320,7 +312,7 @@
     </w:p>
     <w:p>
       <w:pPr>
-        <w:pStyle w:val="style43"/>
+        <w:pStyle w:val="style47"/>
         <w:numPr>
           <w:ilvl w:val="0"/>
           <w:numId w:val="1"/>
@@ -337,7 +329,7 @@
     </w:p>
     <w:p>
       <w:pPr>
-        <w:pStyle w:val="style43"/>
+        <w:pStyle w:val="style47"/>
         <w:numPr>
           <w:ilvl w:val="0"/>
           <w:numId w:val="1"/>
@@ -354,23 +346,23 @@
     </w:p>
     <w:p>
       <w:pPr>
-        <w:pStyle w:val="style43"/>
-      </w:pPr>
-      <w:r>
-        <w:rPr/>
-      </w:r>
-    </w:p>
-    <w:p>
-      <w:pPr>
-        <w:pStyle w:val="style43"/>
-      </w:pPr>
-      <w:r>
-        <w:rPr/>
-      </w:r>
-    </w:p>
-    <w:p>
-      <w:pPr>
-        <w:pStyle w:val="style43"/>
+        <w:pStyle w:val="style47"/>
+      </w:pPr>
+      <w:r>
+        <w:rPr/>
+      </w:r>
+    </w:p>
+    <w:p>
+      <w:pPr>
+        <w:pStyle w:val="style47"/>
+      </w:pPr>
+      <w:r>
+        <w:rPr/>
+      </w:r>
+    </w:p>
+    <w:p>
+      <w:pPr>
+        <w:pStyle w:val="style47"/>
         <w:widowControl/>
         <w:tabs/>
         <w:suppressAutoHyphens w:val="true"/>
@@ -391,7 +383,7 @@
     </w:p>
     <w:p>
       <w:pPr>
-        <w:pStyle w:val="style43"/>
+        <w:pStyle w:val="style47"/>
         <w:widowControl/>
         <w:tabs/>
         <w:suppressAutoHyphens w:val="true"/>
@@ -402,7 +394,7 @@
     </w:p>
     <w:p>
       <w:pPr>
-        <w:pStyle w:val="style43"/>
+        <w:pStyle w:val="style47"/>
       </w:pPr>
       <w:r>
         <w:rPr>
@@ -417,7 +409,7 @@
     </w:p>
     <w:p>
       <w:pPr>
-        <w:pStyle w:val="style43"/>
+        <w:pStyle w:val="style47"/>
       </w:pPr>
       <w:r>
         <w:rPr/>
@@ -426,13 +418,13 @@
     <w:tbl>
       <w:tblPr>
         <w:jc w:val="left"/>
-        <w:tblInd w:type="dxa" w:w="-324"/>
+        <w:tblInd w:type="dxa" w:w="-432"/>
         <w:tblBorders/>
       </w:tblPr>
       <w:tblGrid>
         <w:gridCol w:w="3125"/>
-        <w:gridCol w:w="3120"/>
-        <w:gridCol w:w="3131"/>
+        <w:gridCol w:w="3118"/>
+        <w:gridCol w:w="3133"/>
       </w:tblGrid>
       <w:tr>
         <w:trPr>
@@ -452,7 +444,7 @@
           </w:tcPr>
           <w:p>
             <w:pPr>
-              <w:pStyle w:val="style43"/>
+              <w:pStyle w:val="style47"/>
             </w:pPr>
             <w:r>
               <w:rPr>
@@ -466,19 +458,19 @@
         </w:tc>
         <w:tc>
           <w:tcPr>
-            <w:tcW w:type="dxa" w:w="3120"/>
-            <w:tcBorders/>
-            <w:shd w:fill="FFFFFF" w:val="clear"/>
-            <w:tcMar>
-              <w:top w:type="dxa" w:w="0"/>
-              <w:left w:type="dxa" w:w="108"/>
-              <w:bottom w:type="dxa" w:w="0"/>
-              <w:right w:type="dxa" w:w="108"/>
-            </w:tcMar>
-          </w:tcPr>
-          <w:p>
-            <w:pPr>
-              <w:pStyle w:val="style43"/>
+            <w:tcW w:type="dxa" w:w="3118"/>
+            <w:tcBorders/>
+            <w:shd w:fill="FFFFFF" w:val="clear"/>
+            <w:tcMar>
+              <w:top w:type="dxa" w:w="0"/>
+              <w:left w:type="dxa" w:w="108"/>
+              <w:bottom w:type="dxa" w:w="0"/>
+              <w:right w:type="dxa" w:w="108"/>
+            </w:tcMar>
+          </w:tcPr>
+          <w:p>
+            <w:pPr>
+              <w:pStyle w:val="style47"/>
             </w:pPr>
             <w:r>
               <w:rPr>
@@ -492,19 +484,19 @@
         </w:tc>
         <w:tc>
           <w:tcPr>
-            <w:tcW w:type="dxa" w:w="3131"/>
-            <w:tcBorders/>
-            <w:shd w:fill="FFFFFF" w:val="clear"/>
-            <w:tcMar>
-              <w:top w:type="dxa" w:w="0"/>
-              <w:left w:type="dxa" w:w="108"/>
-              <w:bottom w:type="dxa" w:w="0"/>
-              <w:right w:type="dxa" w:w="108"/>
-            </w:tcMar>
-          </w:tcPr>
-          <w:p>
-            <w:pPr>
-              <w:pStyle w:val="style43"/>
+            <w:tcW w:type="dxa" w:w="3133"/>
+            <w:tcBorders/>
+            <w:shd w:fill="FFFFFF" w:val="clear"/>
+            <w:tcMar>
+              <w:top w:type="dxa" w:w="0"/>
+              <w:left w:type="dxa" w:w="108"/>
+              <w:bottom w:type="dxa" w:w="0"/>
+              <w:right w:type="dxa" w:w="108"/>
+            </w:tcMar>
+          </w:tcPr>
+          <w:p>
+            <w:pPr>
+              <w:pStyle w:val="style47"/>
             </w:pPr>
             <w:r>
               <w:rPr>
@@ -535,7 +527,7 @@
           </w:tcPr>
           <w:p>
             <w:pPr>
-              <w:pStyle w:val="style43"/>
+              <w:pStyle w:val="style47"/>
             </w:pPr>
             <w:r>
               <w:rPr>
@@ -549,19 +541,19 @@
         </w:tc>
         <w:tc>
           <w:tcPr>
-            <w:tcW w:type="dxa" w:w="3120"/>
-            <w:tcBorders/>
-            <w:shd w:fill="FFFFFF" w:val="clear"/>
-            <w:tcMar>
-              <w:top w:type="dxa" w:w="0"/>
-              <w:left w:type="dxa" w:w="108"/>
-              <w:bottom w:type="dxa" w:w="0"/>
-              <w:right w:type="dxa" w:w="108"/>
-            </w:tcMar>
-          </w:tcPr>
-          <w:p>
-            <w:pPr>
-              <w:pStyle w:val="style43"/>
+            <w:tcW w:type="dxa" w:w="3118"/>
+            <w:tcBorders/>
+            <w:shd w:fill="FFFFFF" w:val="clear"/>
+            <w:tcMar>
+              <w:top w:type="dxa" w:w="0"/>
+              <w:left w:type="dxa" w:w="108"/>
+              <w:bottom w:type="dxa" w:w="0"/>
+              <w:right w:type="dxa" w:w="108"/>
+            </w:tcMar>
+          </w:tcPr>
+          <w:p>
+            <w:pPr>
+              <w:pStyle w:val="style47"/>
             </w:pPr>
             <w:r>
               <w:rPr/>
@@ -571,19 +563,19 @@
         </w:tc>
         <w:tc>
           <w:tcPr>
-            <w:tcW w:type="dxa" w:w="3131"/>
-            <w:tcBorders/>
-            <w:shd w:fill="FFFFFF" w:val="clear"/>
-            <w:tcMar>
-              <w:top w:type="dxa" w:w="0"/>
-              <w:left w:type="dxa" w:w="108"/>
-              <w:bottom w:type="dxa" w:w="0"/>
-              <w:right w:type="dxa" w:w="108"/>
-            </w:tcMar>
-          </w:tcPr>
-          <w:p>
-            <w:pPr>
-              <w:pStyle w:val="style43"/>
+            <w:tcW w:type="dxa" w:w="3133"/>
+            <w:tcBorders/>
+            <w:shd w:fill="FFFFFF" w:val="clear"/>
+            <w:tcMar>
+              <w:top w:type="dxa" w:w="0"/>
+              <w:left w:type="dxa" w:w="108"/>
+              <w:bottom w:type="dxa" w:w="0"/>
+              <w:right w:type="dxa" w:w="108"/>
+            </w:tcMar>
+          </w:tcPr>
+          <w:p>
+            <w:pPr>
+              <w:pStyle w:val="style47"/>
             </w:pPr>
             <w:r>
               <w:rPr>
@@ -614,7 +606,7 @@
           </w:tcPr>
           <w:p>
             <w:pPr>
-              <w:pStyle w:val="style43"/>
+              <w:pStyle w:val="style47"/>
             </w:pPr>
             <w:r>
               <w:rPr>
@@ -628,19 +620,19 @@
         </w:tc>
         <w:tc>
           <w:tcPr>
-            <w:tcW w:type="dxa" w:w="3120"/>
-            <w:tcBorders/>
-            <w:shd w:fill="FFFFFF" w:val="clear"/>
-            <w:tcMar>
-              <w:top w:type="dxa" w:w="0"/>
-              <w:left w:type="dxa" w:w="108"/>
-              <w:bottom w:type="dxa" w:w="0"/>
-              <w:right w:type="dxa" w:w="108"/>
-            </w:tcMar>
-          </w:tcPr>
-          <w:p>
-            <w:pPr>
-              <w:pStyle w:val="style43"/>
+            <w:tcW w:type="dxa" w:w="3118"/>
+            <w:tcBorders/>
+            <w:shd w:fill="FFFFFF" w:val="clear"/>
+            <w:tcMar>
+              <w:top w:type="dxa" w:w="0"/>
+              <w:left w:type="dxa" w:w="108"/>
+              <w:bottom w:type="dxa" w:w="0"/>
+              <w:right w:type="dxa" w:w="108"/>
+            </w:tcMar>
+          </w:tcPr>
+          <w:p>
+            <w:pPr>
+              <w:pStyle w:val="style47"/>
             </w:pPr>
             <w:r>
               <w:rPr/>
@@ -650,19 +642,19 @@
         </w:tc>
         <w:tc>
           <w:tcPr>
-            <w:tcW w:type="dxa" w:w="3131"/>
-            <w:tcBorders/>
-            <w:shd w:fill="FFFFFF" w:val="clear"/>
-            <w:tcMar>
-              <w:top w:type="dxa" w:w="0"/>
-              <w:left w:type="dxa" w:w="108"/>
-              <w:bottom w:type="dxa" w:w="0"/>
-              <w:right w:type="dxa" w:w="108"/>
-            </w:tcMar>
-          </w:tcPr>
-          <w:p>
-            <w:pPr>
-              <w:pStyle w:val="style43"/>
+            <w:tcW w:type="dxa" w:w="3133"/>
+            <w:tcBorders/>
+            <w:shd w:fill="FFFFFF" w:val="clear"/>
+            <w:tcMar>
+              <w:top w:type="dxa" w:w="0"/>
+              <w:left w:type="dxa" w:w="108"/>
+              <w:bottom w:type="dxa" w:w="0"/>
+              <w:right w:type="dxa" w:w="108"/>
+            </w:tcMar>
+          </w:tcPr>
+          <w:p>
+            <w:pPr>
+              <w:pStyle w:val="style47"/>
             </w:pPr>
             <w:r>
               <w:rPr/>
@@ -688,7 +680,7 @@
           </w:tcPr>
           <w:p>
             <w:pPr>
-              <w:pStyle w:val="style43"/>
+              <w:pStyle w:val="style47"/>
             </w:pPr>
             <w:r>
               <w:rPr>
@@ -702,19 +694,19 @@
         </w:tc>
         <w:tc>
           <w:tcPr>
-            <w:tcW w:type="dxa" w:w="3120"/>
-            <w:tcBorders/>
-            <w:shd w:fill="FFFFFF" w:val="clear"/>
-            <w:tcMar>
-              <w:top w:type="dxa" w:w="0"/>
-              <w:left w:type="dxa" w:w="108"/>
-              <w:bottom w:type="dxa" w:w="0"/>
-              <w:right w:type="dxa" w:w="108"/>
-            </w:tcMar>
-          </w:tcPr>
-          <w:p>
-            <w:pPr>
-              <w:pStyle w:val="style43"/>
+            <w:tcW w:type="dxa" w:w="3118"/>
+            <w:tcBorders/>
+            <w:shd w:fill="FFFFFF" w:val="clear"/>
+            <w:tcMar>
+              <w:top w:type="dxa" w:w="0"/>
+              <w:left w:type="dxa" w:w="108"/>
+              <w:bottom w:type="dxa" w:w="0"/>
+              <w:right w:type="dxa" w:w="108"/>
+            </w:tcMar>
+          </w:tcPr>
+          <w:p>
+            <w:pPr>
+              <w:pStyle w:val="style47"/>
             </w:pPr>
             <w:r>
               <w:rPr/>
@@ -724,19 +716,19 @@
         </w:tc>
         <w:tc>
           <w:tcPr>
-            <w:tcW w:type="dxa" w:w="3131"/>
-            <w:tcBorders/>
-            <w:shd w:fill="FFFFFF" w:val="clear"/>
-            <w:tcMar>
-              <w:top w:type="dxa" w:w="0"/>
-              <w:left w:type="dxa" w:w="108"/>
-              <w:bottom w:type="dxa" w:w="0"/>
-              <w:right w:type="dxa" w:w="108"/>
-            </w:tcMar>
-          </w:tcPr>
-          <w:p>
-            <w:pPr>
-              <w:pStyle w:val="style43"/>
+            <w:tcW w:type="dxa" w:w="3133"/>
+            <w:tcBorders/>
+            <w:shd w:fill="FFFFFF" w:val="clear"/>
+            <w:tcMar>
+              <w:top w:type="dxa" w:w="0"/>
+              <w:left w:type="dxa" w:w="108"/>
+              <w:bottom w:type="dxa" w:w="0"/>
+              <w:right w:type="dxa" w:w="108"/>
+            </w:tcMar>
+          </w:tcPr>
+          <w:p>
+            <w:pPr>
+              <w:pStyle w:val="style47"/>
             </w:pPr>
             <w:r>
               <w:rPr>
@@ -744,23 +736,7 @@
                 <w:sz w:val="24"/>
                 <w:szCs w:val="24"/>
               </w:rPr>
-              <w:t>Le choix sélectionné doit correspondre à ce qu</w:t>
-            </w:r>
-            <w:r>
-              <w:rPr>
-                <w:rFonts w:ascii="Times New Roman" w:cs="Times New Roman" w:hAnsi="Times New Roman"/>
-                <w:sz w:val="24"/>
-                <w:szCs w:val="24"/>
-              </w:rPr>
-              <w:t>e</w:t>
-            </w:r>
-            <w:r>
-              <w:rPr>
-                <w:rFonts w:ascii="Times New Roman" w:cs="Times New Roman" w:hAnsi="Times New Roman"/>
-                <w:sz w:val="24"/>
-                <w:szCs w:val="24"/>
-              </w:rPr>
-              <w:t xml:space="preserve"> la compagnie propose.</w:t>
+              <w:t>Le choix sélectionné doit correspondre à ce que la compagnie propose.</w:t>
             </w:r>
           </w:p>
         </w:tc>
@@ -783,7 +759,7 @@
           </w:tcPr>
           <w:p>
             <w:pPr>
-              <w:pStyle w:val="style43"/>
+              <w:pStyle w:val="style47"/>
             </w:pPr>
             <w:r>
               <w:rPr>
@@ -797,19 +773,19 @@
         </w:tc>
         <w:tc>
           <w:tcPr>
-            <w:tcW w:type="dxa" w:w="3120"/>
-            <w:tcBorders/>
-            <w:shd w:fill="FFFFFF" w:val="clear"/>
-            <w:tcMar>
-              <w:top w:type="dxa" w:w="0"/>
-              <w:left w:type="dxa" w:w="108"/>
-              <w:bottom w:type="dxa" w:w="0"/>
-              <w:right w:type="dxa" w:w="108"/>
-            </w:tcMar>
-          </w:tcPr>
-          <w:p>
-            <w:pPr>
-              <w:pStyle w:val="style43"/>
+            <w:tcW w:type="dxa" w:w="3118"/>
+            <w:tcBorders/>
+            <w:shd w:fill="FFFFFF" w:val="clear"/>
+            <w:tcMar>
+              <w:top w:type="dxa" w:w="0"/>
+              <w:left w:type="dxa" w:w="108"/>
+              <w:bottom w:type="dxa" w:w="0"/>
+              <w:right w:type="dxa" w:w="108"/>
+            </w:tcMar>
+          </w:tcPr>
+          <w:p>
+            <w:pPr>
+              <w:pStyle w:val="style47"/>
             </w:pPr>
             <w:r>
               <w:rPr/>
@@ -819,19 +795,19 @@
         </w:tc>
         <w:tc>
           <w:tcPr>
-            <w:tcW w:type="dxa" w:w="3131"/>
-            <w:tcBorders/>
-            <w:shd w:fill="FFFFFF" w:val="clear"/>
-            <w:tcMar>
-              <w:top w:type="dxa" w:w="0"/>
-              <w:left w:type="dxa" w:w="108"/>
-              <w:bottom w:type="dxa" w:w="0"/>
-              <w:right w:type="dxa" w:w="108"/>
-            </w:tcMar>
-          </w:tcPr>
-          <w:p>
-            <w:pPr>
-              <w:pStyle w:val="style43"/>
+            <w:tcW w:type="dxa" w:w="3133"/>
+            <w:tcBorders/>
+            <w:shd w:fill="FFFFFF" w:val="clear"/>
+            <w:tcMar>
+              <w:top w:type="dxa" w:w="0"/>
+              <w:left w:type="dxa" w:w="108"/>
+              <w:bottom w:type="dxa" w:w="0"/>
+              <w:right w:type="dxa" w:w="108"/>
+            </w:tcMar>
+          </w:tcPr>
+          <w:p>
+            <w:pPr>
+              <w:pStyle w:val="style47"/>
             </w:pPr>
             <w:r>
               <w:rPr/>
@@ -857,7 +833,7 @@
           </w:tcPr>
           <w:p>
             <w:pPr>
-              <w:pStyle w:val="style43"/>
+              <w:pStyle w:val="style47"/>
             </w:pPr>
             <w:r>
               <w:rPr>
@@ -871,19 +847,19 @@
         </w:tc>
         <w:tc>
           <w:tcPr>
-            <w:tcW w:type="dxa" w:w="3120"/>
-            <w:tcBorders/>
-            <w:shd w:fill="FFFFFF" w:val="clear"/>
-            <w:tcMar>
-              <w:top w:type="dxa" w:w="0"/>
-              <w:left w:type="dxa" w:w="108"/>
-              <w:bottom w:type="dxa" w:w="0"/>
-              <w:right w:type="dxa" w:w="108"/>
-            </w:tcMar>
-          </w:tcPr>
-          <w:p>
-            <w:pPr>
-              <w:pStyle w:val="style43"/>
+            <w:tcW w:type="dxa" w:w="3118"/>
+            <w:tcBorders/>
+            <w:shd w:fill="FFFFFF" w:val="clear"/>
+            <w:tcMar>
+              <w:top w:type="dxa" w:w="0"/>
+              <w:left w:type="dxa" w:w="108"/>
+              <w:bottom w:type="dxa" w:w="0"/>
+              <w:right w:type="dxa" w:w="108"/>
+            </w:tcMar>
+          </w:tcPr>
+          <w:p>
+            <w:pPr>
+              <w:pStyle w:val="style47"/>
             </w:pPr>
             <w:r>
               <w:rPr/>
@@ -893,19 +869,19 @@
         </w:tc>
         <w:tc>
           <w:tcPr>
-            <w:tcW w:type="dxa" w:w="3131"/>
-            <w:tcBorders/>
-            <w:shd w:fill="FFFFFF" w:val="clear"/>
-            <w:tcMar>
-              <w:top w:type="dxa" w:w="0"/>
-              <w:left w:type="dxa" w:w="108"/>
-              <w:bottom w:type="dxa" w:w="0"/>
-              <w:right w:type="dxa" w:w="108"/>
-            </w:tcMar>
-          </w:tcPr>
-          <w:p>
-            <w:pPr>
-              <w:pStyle w:val="style43"/>
+            <w:tcW w:type="dxa" w:w="3133"/>
+            <w:tcBorders/>
+            <w:shd w:fill="FFFFFF" w:val="clear"/>
+            <w:tcMar>
+              <w:top w:type="dxa" w:w="0"/>
+              <w:left w:type="dxa" w:w="108"/>
+              <w:bottom w:type="dxa" w:w="0"/>
+              <w:right w:type="dxa" w:w="108"/>
+            </w:tcMar>
+          </w:tcPr>
+          <w:p>
+            <w:pPr>
+              <w:pStyle w:val="style47"/>
             </w:pPr>
             <w:r>
               <w:rPr>
@@ -936,7 +912,7 @@
           </w:tcPr>
           <w:p>
             <w:pPr>
-              <w:pStyle w:val="style43"/>
+              <w:pStyle w:val="style47"/>
             </w:pPr>
             <w:r>
               <w:rPr>
@@ -944,41 +920,25 @@
                 <w:sz w:val="24"/>
                 <w:szCs w:val="24"/>
               </w:rPr>
-              <w:t xml:space="preserve">La compagnie envoie une fiche client à remplir pour </w:t>
-            </w:r>
-            <w:r>
-              <w:rPr>
-                <w:rFonts w:ascii="Times New Roman" w:cs="Times New Roman" w:hAnsi="Times New Roman"/>
-                <w:sz w:val="24"/>
-                <w:szCs w:val="24"/>
-              </w:rPr>
-              <w:t>l'</w:t>
-            </w:r>
-            <w:r>
-              <w:rPr>
-                <w:rFonts w:ascii="Times New Roman" w:cs="Times New Roman" w:hAnsi="Times New Roman"/>
-                <w:sz w:val="24"/>
-                <w:szCs w:val="24"/>
-              </w:rPr>
-              <w:t>inscription de(s) passager(s) : civilité, nom, prénom, adresse, code postal, ville, pays, mail, tél fixe, tél portable, login, mot de passe.</w:t>
-            </w:r>
-          </w:p>
-        </w:tc>
-        <w:tc>
-          <w:tcPr>
-            <w:tcW w:type="dxa" w:w="3120"/>
-            <w:tcBorders/>
-            <w:shd w:fill="FFFFFF" w:val="clear"/>
-            <w:tcMar>
-              <w:top w:type="dxa" w:w="0"/>
-              <w:left w:type="dxa" w:w="108"/>
-              <w:bottom w:type="dxa" w:w="0"/>
-              <w:right w:type="dxa" w:w="108"/>
-            </w:tcMar>
-          </w:tcPr>
-          <w:p>
-            <w:pPr>
-              <w:pStyle w:val="style43"/>
+              <w:t>La compagnie envoie une fiche client à remplir pour l'inscription de(s) passager(s) : civilité, nom, prénom, adresse, code postal, ville, pays, mail, tél fixe, tél portable, login, mot de passe.</w:t>
+            </w:r>
+          </w:p>
+        </w:tc>
+        <w:tc>
+          <w:tcPr>
+            <w:tcW w:type="dxa" w:w="3118"/>
+            <w:tcBorders/>
+            <w:shd w:fill="FFFFFF" w:val="clear"/>
+            <w:tcMar>
+              <w:top w:type="dxa" w:w="0"/>
+              <w:left w:type="dxa" w:w="108"/>
+              <w:bottom w:type="dxa" w:w="0"/>
+              <w:right w:type="dxa" w:w="108"/>
+            </w:tcMar>
+          </w:tcPr>
+          <w:p>
+            <w:pPr>
+              <w:pStyle w:val="style47"/>
             </w:pPr>
             <w:r>
               <w:rPr/>
@@ -988,19 +948,19 @@
         </w:tc>
         <w:tc>
           <w:tcPr>
-            <w:tcW w:type="dxa" w:w="3131"/>
-            <w:tcBorders/>
-            <w:shd w:fill="FFFFFF" w:val="clear"/>
-            <w:tcMar>
-              <w:top w:type="dxa" w:w="0"/>
-              <w:left w:type="dxa" w:w="108"/>
-              <w:bottom w:type="dxa" w:w="0"/>
-              <w:right w:type="dxa" w:w="108"/>
-            </w:tcMar>
-          </w:tcPr>
-          <w:p>
-            <w:pPr>
-              <w:pStyle w:val="style43"/>
+            <w:tcW w:type="dxa" w:w="3133"/>
+            <w:tcBorders/>
+            <w:shd w:fill="FFFFFF" w:val="clear"/>
+            <w:tcMar>
+              <w:top w:type="dxa" w:w="0"/>
+              <w:left w:type="dxa" w:w="108"/>
+              <w:bottom w:type="dxa" w:w="0"/>
+              <w:right w:type="dxa" w:w="108"/>
+            </w:tcMar>
+          </w:tcPr>
+          <w:p>
+            <w:pPr>
+              <w:pStyle w:val="style47"/>
             </w:pPr>
             <w:r>
               <w:rPr/>
@@ -1026,7 +986,7 @@
           </w:tcPr>
           <w:p>
             <w:pPr>
-              <w:pStyle w:val="style43"/>
+              <w:pStyle w:val="style47"/>
             </w:pPr>
             <w:r>
               <w:rPr>
@@ -1040,19 +1000,19 @@
         </w:tc>
         <w:tc>
           <w:tcPr>
-            <w:tcW w:type="dxa" w:w="3120"/>
-            <w:tcBorders/>
-            <w:shd w:fill="FFFFFF" w:val="clear"/>
-            <w:tcMar>
-              <w:top w:type="dxa" w:w="0"/>
-              <w:left w:type="dxa" w:w="108"/>
-              <w:bottom w:type="dxa" w:w="0"/>
-              <w:right w:type="dxa" w:w="108"/>
-            </w:tcMar>
-          </w:tcPr>
-          <w:p>
-            <w:pPr>
-              <w:pStyle w:val="style43"/>
+            <w:tcW w:type="dxa" w:w="3118"/>
+            <w:tcBorders/>
+            <w:shd w:fill="FFFFFF" w:val="clear"/>
+            <w:tcMar>
+              <w:top w:type="dxa" w:w="0"/>
+              <w:left w:type="dxa" w:w="108"/>
+              <w:bottom w:type="dxa" w:w="0"/>
+              <w:right w:type="dxa" w:w="108"/>
+            </w:tcMar>
+          </w:tcPr>
+          <w:p>
+            <w:pPr>
+              <w:pStyle w:val="style47"/>
             </w:pPr>
             <w:r>
               <w:rPr/>
@@ -1062,19 +1022,19 @@
         </w:tc>
         <w:tc>
           <w:tcPr>
-            <w:tcW w:type="dxa" w:w="3131"/>
-            <w:tcBorders/>
-            <w:shd w:fill="FFFFFF" w:val="clear"/>
-            <w:tcMar>
-              <w:top w:type="dxa" w:w="0"/>
-              <w:left w:type="dxa" w:w="108"/>
-              <w:bottom w:type="dxa" w:w="0"/>
-              <w:right w:type="dxa" w:w="108"/>
-            </w:tcMar>
-          </w:tcPr>
-          <w:p>
-            <w:pPr>
-              <w:pStyle w:val="style43"/>
+            <w:tcW w:type="dxa" w:w="3133"/>
+            <w:tcBorders/>
+            <w:shd w:fill="FFFFFF" w:val="clear"/>
+            <w:tcMar>
+              <w:top w:type="dxa" w:w="0"/>
+              <w:left w:type="dxa" w:w="108"/>
+              <w:bottom w:type="dxa" w:w="0"/>
+              <w:right w:type="dxa" w:w="108"/>
+            </w:tcMar>
+          </w:tcPr>
+          <w:p>
+            <w:pPr>
+              <w:pStyle w:val="style47"/>
             </w:pPr>
             <w:r>
               <w:rPr>
@@ -1087,7 +1047,7 @@
           </w:p>
           <w:p>
             <w:pPr>
-              <w:pStyle w:val="style43"/>
+              <w:pStyle w:val="style47"/>
             </w:pPr>
             <w:r>
               <w:rPr>
@@ -1118,7 +1078,7 @@
           </w:tcPr>
           <w:p>
             <w:pPr>
-              <w:pStyle w:val="style43"/>
+              <w:pStyle w:val="style47"/>
             </w:pPr>
             <w:r>
               <w:rPr>
@@ -1132,19 +1092,19 @@
         </w:tc>
         <w:tc>
           <w:tcPr>
-            <w:tcW w:type="dxa" w:w="3120"/>
-            <w:tcBorders/>
-            <w:shd w:fill="FFFFFF" w:val="clear"/>
-            <w:tcMar>
-              <w:top w:type="dxa" w:w="0"/>
-              <w:left w:type="dxa" w:w="108"/>
-              <w:bottom w:type="dxa" w:w="0"/>
-              <w:right w:type="dxa" w:w="108"/>
-            </w:tcMar>
-          </w:tcPr>
-          <w:p>
-            <w:pPr>
-              <w:pStyle w:val="style43"/>
+            <w:tcW w:type="dxa" w:w="3118"/>
+            <w:tcBorders/>
+            <w:shd w:fill="FFFFFF" w:val="clear"/>
+            <w:tcMar>
+              <w:top w:type="dxa" w:w="0"/>
+              <w:left w:type="dxa" w:w="108"/>
+              <w:bottom w:type="dxa" w:w="0"/>
+              <w:right w:type="dxa" w:w="108"/>
+            </w:tcMar>
+          </w:tcPr>
+          <w:p>
+            <w:pPr>
+              <w:pStyle w:val="style47"/>
             </w:pPr>
             <w:r>
               <w:rPr/>
@@ -1154,19 +1114,19 @@
         </w:tc>
         <w:tc>
           <w:tcPr>
-            <w:tcW w:type="dxa" w:w="3131"/>
-            <w:tcBorders/>
-            <w:shd w:fill="FFFFFF" w:val="clear"/>
-            <w:tcMar>
-              <w:top w:type="dxa" w:w="0"/>
-              <w:left w:type="dxa" w:w="108"/>
-              <w:bottom w:type="dxa" w:w="0"/>
-              <w:right w:type="dxa" w:w="108"/>
-            </w:tcMar>
-          </w:tcPr>
-          <w:p>
-            <w:pPr>
-              <w:pStyle w:val="style43"/>
+            <w:tcW w:type="dxa" w:w="3133"/>
+            <w:tcBorders/>
+            <w:shd w:fill="FFFFFF" w:val="clear"/>
+            <w:tcMar>
+              <w:top w:type="dxa" w:w="0"/>
+              <w:left w:type="dxa" w:w="108"/>
+              <w:bottom w:type="dxa" w:w="0"/>
+              <w:right w:type="dxa" w:w="108"/>
+            </w:tcMar>
+          </w:tcPr>
+          <w:p>
+            <w:pPr>
+              <w:pStyle w:val="style47"/>
             </w:pPr>
             <w:r>
               <w:rPr/>
@@ -1192,7 +1152,7 @@
           </w:tcPr>
           <w:p>
             <w:pPr>
-              <w:pStyle w:val="style43"/>
+              <w:pStyle w:val="style47"/>
             </w:pPr>
             <w:r>
               <w:rPr>
@@ -1206,19 +1166,19 @@
         </w:tc>
         <w:tc>
           <w:tcPr>
-            <w:tcW w:type="dxa" w:w="3120"/>
-            <w:tcBorders/>
-            <w:shd w:fill="FFFFFF" w:val="clear"/>
-            <w:tcMar>
-              <w:top w:type="dxa" w:w="0"/>
-              <w:left w:type="dxa" w:w="108"/>
-              <w:bottom w:type="dxa" w:w="0"/>
-              <w:right w:type="dxa" w:w="108"/>
-            </w:tcMar>
-          </w:tcPr>
-          <w:p>
-            <w:pPr>
-              <w:pStyle w:val="style43"/>
+            <w:tcW w:type="dxa" w:w="3118"/>
+            <w:tcBorders/>
+            <w:shd w:fill="FFFFFF" w:val="clear"/>
+            <w:tcMar>
+              <w:top w:type="dxa" w:w="0"/>
+              <w:left w:type="dxa" w:w="108"/>
+              <w:bottom w:type="dxa" w:w="0"/>
+              <w:right w:type="dxa" w:w="108"/>
+            </w:tcMar>
+          </w:tcPr>
+          <w:p>
+            <w:pPr>
+              <w:pStyle w:val="style47"/>
             </w:pPr>
             <w:r>
               <w:rPr/>
@@ -1228,19 +1188,19 @@
         </w:tc>
         <w:tc>
           <w:tcPr>
-            <w:tcW w:type="dxa" w:w="3131"/>
-            <w:tcBorders/>
-            <w:shd w:fill="FFFFFF" w:val="clear"/>
-            <w:tcMar>
-              <w:top w:type="dxa" w:w="0"/>
-              <w:left w:type="dxa" w:w="108"/>
-              <w:bottom w:type="dxa" w:w="0"/>
-              <w:right w:type="dxa" w:w="108"/>
-            </w:tcMar>
-          </w:tcPr>
-          <w:p>
-            <w:pPr>
-              <w:pStyle w:val="style43"/>
+            <w:tcW w:type="dxa" w:w="3133"/>
+            <w:tcBorders/>
+            <w:shd w:fill="FFFFFF" w:val="clear"/>
+            <w:tcMar>
+              <w:top w:type="dxa" w:w="0"/>
+              <w:left w:type="dxa" w:w="108"/>
+              <w:bottom w:type="dxa" w:w="0"/>
+              <w:right w:type="dxa" w:w="108"/>
+            </w:tcMar>
+          </w:tcPr>
+          <w:p>
+            <w:pPr>
+              <w:pStyle w:val="style47"/>
             </w:pPr>
             <w:r>
               <w:rPr>
@@ -1271,7 +1231,7 @@
           </w:tcPr>
           <w:p>
             <w:pPr>
-              <w:pStyle w:val="style43"/>
+              <w:pStyle w:val="style47"/>
             </w:pPr>
             <w:r>
               <w:rPr>
@@ -1285,19 +1245,19 @@
         </w:tc>
         <w:tc>
           <w:tcPr>
-            <w:tcW w:type="dxa" w:w="3120"/>
-            <w:tcBorders/>
-            <w:shd w:fill="FFFFFF" w:val="clear"/>
-            <w:tcMar>
-              <w:top w:type="dxa" w:w="0"/>
-              <w:left w:type="dxa" w:w="108"/>
-              <w:bottom w:type="dxa" w:w="0"/>
-              <w:right w:type="dxa" w:w="108"/>
-            </w:tcMar>
-          </w:tcPr>
-          <w:p>
-            <w:pPr>
-              <w:pStyle w:val="style43"/>
+            <w:tcW w:type="dxa" w:w="3118"/>
+            <w:tcBorders/>
+            <w:shd w:fill="FFFFFF" w:val="clear"/>
+            <w:tcMar>
+              <w:top w:type="dxa" w:w="0"/>
+              <w:left w:type="dxa" w:w="108"/>
+              <w:bottom w:type="dxa" w:w="0"/>
+              <w:right w:type="dxa" w:w="108"/>
+            </w:tcMar>
+          </w:tcPr>
+          <w:p>
+            <w:pPr>
+              <w:pStyle w:val="style47"/>
             </w:pPr>
             <w:r>
               <w:rPr/>
@@ -1307,19 +1267,19 @@
         </w:tc>
         <w:tc>
           <w:tcPr>
-            <w:tcW w:type="dxa" w:w="3131"/>
-            <w:tcBorders/>
-            <w:shd w:fill="FFFFFF" w:val="clear"/>
-            <w:tcMar>
-              <w:top w:type="dxa" w:w="0"/>
-              <w:left w:type="dxa" w:w="108"/>
-              <w:bottom w:type="dxa" w:w="0"/>
-              <w:right w:type="dxa" w:w="108"/>
-            </w:tcMar>
-          </w:tcPr>
-          <w:p>
-            <w:pPr>
-              <w:pStyle w:val="style43"/>
+            <w:tcW w:type="dxa" w:w="3133"/>
+            <w:tcBorders/>
+            <w:shd w:fill="FFFFFF" w:val="clear"/>
+            <w:tcMar>
+              <w:top w:type="dxa" w:w="0"/>
+              <w:left w:type="dxa" w:w="108"/>
+              <w:bottom w:type="dxa" w:w="0"/>
+              <w:right w:type="dxa" w:w="108"/>
+            </w:tcMar>
+          </w:tcPr>
+          <w:p>
+            <w:pPr>
+              <w:pStyle w:val="style47"/>
             </w:pPr>
             <w:r>
               <w:rPr/>
@@ -1330,7 +1290,7 @@
     </w:tbl>
     <w:p>
       <w:pPr>
-        <w:pStyle w:val="style43"/>
+        <w:pStyle w:val="style47"/>
       </w:pPr>
       <w:r>
         <w:rPr>
@@ -1343,23 +1303,23 @@
     </w:p>
     <w:p>
       <w:pPr>
-        <w:pStyle w:val="style43"/>
-      </w:pPr>
-      <w:r>
-        <w:rPr/>
-      </w:r>
-    </w:p>
-    <w:p>
-      <w:pPr>
-        <w:pStyle w:val="style43"/>
-      </w:pPr>
-      <w:r>
-        <w:rPr/>
-      </w:r>
-    </w:p>
-    <w:p>
-      <w:pPr>
-        <w:pStyle w:val="style43"/>
+        <w:pStyle w:val="style47"/>
+      </w:pPr>
+      <w:r>
+        <w:rPr/>
+      </w:r>
+    </w:p>
+    <w:p>
+      <w:pPr>
+        <w:pStyle w:val="style47"/>
+      </w:pPr>
+      <w:r>
+        <w:rPr/>
+      </w:r>
+    </w:p>
+    <w:p>
+      <w:pPr>
+        <w:pStyle w:val="style47"/>
         <w:widowControl/>
         <w:tabs/>
         <w:suppressAutoHyphens w:val="true"/>
@@ -1379,26 +1339,18 @@
     </w:p>
     <w:p>
       <w:pPr>
-        <w:pStyle w:val="style43"/>
+        <w:pStyle w:val="style47"/>
         <w:widowControl/>
         <w:tabs/>
         <w:suppressAutoHyphens w:val="true"/>
       </w:pPr>
       <w:r>
-        <w:rPr>
-          <w:rFonts w:ascii="Times New Roman" w:cs="Times New Roman" w:eastAsia="DejaVu Sans" w:hAnsi="Times New Roman"/>
-          <w:b/>
-          <w:bCs/>
-          <w:color w:val="00000A"/>
-          <w:sz w:val="24"/>
-          <w:szCs w:val="24"/>
-          <w:lang w:bidi="ar-SA" w:eastAsia="en-US" w:val="fr-FR"/>
-        </w:rPr>
-      </w:r>
-    </w:p>
-    <w:p>
-      <w:pPr>
-        <w:pStyle w:val="style43"/>
+        <w:rPr/>
+      </w:r>
+    </w:p>
+    <w:p>
+      <w:pPr>
+        <w:pStyle w:val="style47"/>
       </w:pPr>
       <w:r>
         <w:rPr>
@@ -1411,20 +1363,20 @@
     </w:p>
     <w:p>
       <w:pPr>
-        <w:pStyle w:val="style43"/>
-      </w:pPr>
-      <w:r>
-        <w:rPr/>
-      </w:r>
-    </w:p>
-    <w:p>
-      <w:pPr>
-        <w:pStyle w:val="style43"/>
+        <w:pStyle w:val="style47"/>
+      </w:pPr>
+      <w:r>
+        <w:rPr/>
+      </w:r>
+    </w:p>
+    <w:p>
+      <w:pPr>
+        <w:pStyle w:val="style47"/>
       </w:pPr>
       <w:r>
         <w:rPr/>
         <w:drawing>
-          <wp:anchor allowOverlap="1" behindDoc="0" distB="0" distL="0" distR="0" distT="0" layoutInCell="1" locked="0" relativeHeight="0" simplePos="0">
+          <wp:anchor allowOverlap="1" behindDoc="0" distB="0" distL="0" distR="0" distT="0" layoutInCell="1" locked="0" relativeHeight="9" simplePos="0">
             <wp:simplePos x="0" y="0"/>
             <wp:positionH relativeFrom="column">
               <wp:posOffset>927735</wp:posOffset>
@@ -1480,147 +1432,143 @@
     </w:p>
     <w:p>
       <w:pPr>
-        <w:pStyle w:val="style43"/>
-      </w:pPr>
-      <w:r>
-        <w:rPr/>
-      </w:r>
-    </w:p>
-    <w:p>
-      <w:pPr>
-        <w:pStyle w:val="style43"/>
-      </w:pPr>
-      <w:r>
-        <w:rPr/>
-      </w:r>
-    </w:p>
-    <w:p>
-      <w:pPr>
-        <w:pStyle w:val="style43"/>
-      </w:pPr>
-      <w:r>
-        <w:rPr/>
-      </w:r>
-    </w:p>
-    <w:p>
-      <w:pPr>
-        <w:pStyle w:val="style43"/>
-      </w:pPr>
-      <w:r>
-        <w:rPr/>
-      </w:r>
-    </w:p>
-    <w:p>
-      <w:pPr>
-        <w:pStyle w:val="style43"/>
-      </w:pPr>
-      <w:r>
-        <w:rPr/>
-      </w:r>
-    </w:p>
-    <w:p>
-      <w:pPr>
-        <w:pStyle w:val="style43"/>
-      </w:pPr>
-      <w:r>
-        <w:rPr/>
-      </w:r>
-    </w:p>
-    <w:p>
-      <w:pPr>
-        <w:pStyle w:val="style43"/>
-      </w:pPr>
-      <w:r>
-        <w:rPr/>
-      </w:r>
-    </w:p>
-    <w:p>
-      <w:pPr>
-        <w:pStyle w:val="style43"/>
-      </w:pPr>
-      <w:r>
-        <w:rPr/>
-      </w:r>
-    </w:p>
-    <w:p>
-      <w:pPr>
-        <w:pStyle w:val="style43"/>
-      </w:pPr>
-      <w:r>
-        <w:rPr/>
-      </w:r>
-    </w:p>
-    <w:p>
-      <w:pPr>
-        <w:pStyle w:val="style43"/>
-      </w:pPr>
-      <w:r>
-        <w:rPr/>
-      </w:r>
-    </w:p>
-    <w:p>
-      <w:pPr>
-        <w:pStyle w:val="style43"/>
-      </w:pPr>
-      <w:r>
-        <w:rPr/>
-      </w:r>
-    </w:p>
-    <w:p>
-      <w:pPr>
-        <w:pStyle w:val="style43"/>
-      </w:pPr>
-      <w:r>
-        <w:rPr/>
-      </w:r>
-    </w:p>
-    <w:p>
-      <w:pPr>
-        <w:pStyle w:val="style43"/>
-      </w:pPr>
-      <w:r>
-        <w:rPr/>
-      </w:r>
-    </w:p>
-    <w:p>
-      <w:pPr>
-        <w:pStyle w:val="style43"/>
-      </w:pPr>
-      <w:r>
-        <w:rPr/>
-      </w:r>
-    </w:p>
-    <w:p>
-      <w:pPr>
-        <w:pStyle w:val="style43"/>
-      </w:pPr>
-      <w:r>
-        <w:rPr/>
-      </w:r>
-    </w:p>
-    <w:p>
-      <w:pPr>
-        <w:pStyle w:val="style43"/>
-      </w:pPr>
-      <w:r>
-        <w:rPr/>
-      </w:r>
-    </w:p>
-    <w:p>
-      <w:pPr>
-        <w:pStyle w:val="style43"/>
-      </w:pPr>
-      <w:r>
-        <w:rPr>
-          <w:rFonts w:ascii="Times New Roman" w:cs="Times New Roman" w:hAnsi="Times New Roman"/>
-          <w:sz w:val="24"/>
-          <w:szCs w:val="24"/>
-        </w:rPr>
-      </w:r>
-    </w:p>
-    <w:p>
-      <w:pPr>
-        <w:pStyle w:val="style43"/>
+        <w:pStyle w:val="style47"/>
+      </w:pPr>
+      <w:r>
+        <w:rPr/>
+      </w:r>
+    </w:p>
+    <w:p>
+      <w:pPr>
+        <w:pStyle w:val="style47"/>
+      </w:pPr>
+      <w:r>
+        <w:rPr/>
+      </w:r>
+    </w:p>
+    <w:p>
+      <w:pPr>
+        <w:pStyle w:val="style47"/>
+      </w:pPr>
+      <w:r>
+        <w:rPr/>
+      </w:r>
+    </w:p>
+    <w:p>
+      <w:pPr>
+        <w:pStyle w:val="style47"/>
+      </w:pPr>
+      <w:r>
+        <w:rPr/>
+      </w:r>
+    </w:p>
+    <w:p>
+      <w:pPr>
+        <w:pStyle w:val="style47"/>
+      </w:pPr>
+      <w:r>
+        <w:rPr/>
+      </w:r>
+    </w:p>
+    <w:p>
+      <w:pPr>
+        <w:pStyle w:val="style47"/>
+      </w:pPr>
+      <w:r>
+        <w:rPr/>
+      </w:r>
+    </w:p>
+    <w:p>
+      <w:pPr>
+        <w:pStyle w:val="style47"/>
+      </w:pPr>
+      <w:r>
+        <w:rPr/>
+      </w:r>
+    </w:p>
+    <w:p>
+      <w:pPr>
+        <w:pStyle w:val="style47"/>
+      </w:pPr>
+      <w:r>
+        <w:rPr/>
+      </w:r>
+    </w:p>
+    <w:p>
+      <w:pPr>
+        <w:pStyle w:val="style47"/>
+      </w:pPr>
+      <w:r>
+        <w:rPr/>
+      </w:r>
+    </w:p>
+    <w:p>
+      <w:pPr>
+        <w:pStyle w:val="style47"/>
+      </w:pPr>
+      <w:r>
+        <w:rPr/>
+      </w:r>
+    </w:p>
+    <w:p>
+      <w:pPr>
+        <w:pStyle w:val="style47"/>
+      </w:pPr>
+      <w:r>
+        <w:rPr/>
+      </w:r>
+    </w:p>
+    <w:p>
+      <w:pPr>
+        <w:pStyle w:val="style47"/>
+      </w:pPr>
+      <w:r>
+        <w:rPr/>
+      </w:r>
+    </w:p>
+    <w:p>
+      <w:pPr>
+        <w:pStyle w:val="style47"/>
+      </w:pPr>
+      <w:r>
+        <w:rPr/>
+      </w:r>
+    </w:p>
+    <w:p>
+      <w:pPr>
+        <w:pStyle w:val="style47"/>
+      </w:pPr>
+      <w:r>
+        <w:rPr/>
+      </w:r>
+    </w:p>
+    <w:p>
+      <w:pPr>
+        <w:pStyle w:val="style47"/>
+      </w:pPr>
+      <w:r>
+        <w:rPr/>
+      </w:r>
+    </w:p>
+    <w:p>
+      <w:pPr>
+        <w:pStyle w:val="style47"/>
+      </w:pPr>
+      <w:r>
+        <w:rPr/>
+      </w:r>
+    </w:p>
+    <w:p>
+      <w:pPr>
+        <w:pStyle w:val="style47"/>
+      </w:pPr>
+      <w:r>
+        <w:rPr/>
+      </w:r>
+    </w:p>
+    <w:p>
+      <w:pPr>
+        <w:pStyle w:val="style47"/>
         <w:widowControl/>
         <w:tabs/>
         <w:suppressAutoHyphens w:val="true"/>
@@ -1640,15 +1588,15 @@
     </w:p>
     <w:p>
       <w:pPr>
-        <w:pStyle w:val="style43"/>
-      </w:pPr>
-      <w:r>
-        <w:rPr/>
-      </w:r>
-    </w:p>
-    <w:p>
-      <w:pPr>
-        <w:pStyle w:val="style43"/>
+        <w:pStyle w:val="style47"/>
+      </w:pPr>
+      <w:r>
+        <w:rPr/>
+      </w:r>
+    </w:p>
+    <w:p>
+      <w:pPr>
+        <w:pStyle w:val="style47"/>
       </w:pPr>
       <w:r>
         <w:rPr>
@@ -1661,15 +1609,15 @@
     </w:p>
     <w:p>
       <w:pPr>
-        <w:pStyle w:val="style43"/>
-      </w:pPr>
-      <w:r>
-        <w:rPr/>
-      </w:r>
-    </w:p>
-    <w:p>
-      <w:pPr>
-        <w:pStyle w:val="style43"/>
+        <w:pStyle w:val="style47"/>
+      </w:pPr>
+      <w:r>
+        <w:rPr/>
+      </w:r>
+    </w:p>
+    <w:p>
+      <w:pPr>
+        <w:pStyle w:val="style47"/>
         <w:numPr>
           <w:ilvl w:val="0"/>
           <w:numId w:val="2"/>
@@ -1688,17 +1636,17 @@
     </w:p>
     <w:p>
       <w:pPr>
-        <w:pStyle w:val="style43"/>
+        <w:pStyle w:val="style47"/>
       </w:pPr>
       <w:r>
         <w:rPr/>
         <w:drawing>
-          <wp:anchor allowOverlap="1" behindDoc="0" distB="0" distL="0" distR="0" distT="0" layoutInCell="1" locked="0" relativeHeight="1" simplePos="0">
+          <wp:anchor allowOverlap="1" behindDoc="0" distB="0" distL="0" distR="0" distT="0" layoutInCell="1" locked="0" relativeHeight="0" simplePos="0">
             <wp:simplePos x="0" y="0"/>
-            <wp:positionH relativeFrom="column">
+            <wp:positionH relativeFrom="character">
               <wp:posOffset>655955</wp:posOffset>
             </wp:positionH>
-            <wp:positionV relativeFrom="paragraph">
+            <wp:positionV relativeFrom="line">
               <wp:posOffset>0</wp:posOffset>
             </wp:positionV>
             <wp:extent cx="4552950" cy="3057525"/>
@@ -1749,15 +1697,15 @@
     </w:p>
     <w:p>
       <w:pPr>
-        <w:pStyle w:val="style43"/>
-      </w:pPr>
-      <w:r>
-        <w:rPr/>
-      </w:r>
-    </w:p>
-    <w:p>
-      <w:pPr>
-        <w:pStyle w:val="style43"/>
+        <w:pStyle w:val="style47"/>
+      </w:pPr>
+      <w:r>
+        <w:rPr/>
+      </w:r>
+    </w:p>
+    <w:p>
+      <w:pPr>
+        <w:pStyle w:val="style47"/>
         <w:numPr>
           <w:ilvl w:val="0"/>
           <w:numId w:val="2"/>
@@ -1776,7 +1724,7 @@
     </w:p>
     <w:p>
       <w:pPr>
-        <w:pStyle w:val="style43"/>
+        <w:pStyle w:val="style47"/>
       </w:pPr>
       <w:r>
         <w:rPr>
@@ -1789,7 +1737,7 @@
     </w:p>
     <w:p>
       <w:pPr>
-        <w:pStyle w:val="style43"/>
+        <w:pStyle w:val="style47"/>
       </w:pPr>
       <w:r>
         <w:rPr>
@@ -1802,15 +1750,15 @@
     </w:p>
     <w:p>
       <w:pPr>
-        <w:pStyle w:val="style43"/>
-      </w:pPr>
-      <w:r>
-        <w:rPr/>
-      </w:r>
-    </w:p>
-    <w:p>
-      <w:pPr>
-        <w:pStyle w:val="style43"/>
+        <w:pStyle w:val="style47"/>
+      </w:pPr>
+      <w:r>
+        <w:rPr/>
+      </w:r>
+    </w:p>
+    <w:p>
+      <w:pPr>
+        <w:pStyle w:val="style47"/>
       </w:pPr>
       <w:r>
         <w:rPr>
@@ -1841,17 +1789,17 @@
     </w:p>
     <w:p>
       <w:pPr>
-        <w:pStyle w:val="style43"/>
+        <w:pStyle w:val="style47"/>
       </w:pPr>
       <w:r>
         <w:rPr/>
         <w:drawing>
-          <wp:anchor allowOverlap="1" behindDoc="0" distB="0" distL="0" distR="0" distT="0" layoutInCell="1" locked="0" relativeHeight="2" simplePos="0">
+          <wp:anchor allowOverlap="1" behindDoc="0" distB="0" distL="0" distR="0" distT="0" layoutInCell="1" locked="0" relativeHeight="1" simplePos="0">
             <wp:simplePos x="0" y="0"/>
-            <wp:positionH relativeFrom="column">
+            <wp:positionH relativeFrom="character">
               <wp:posOffset>661035</wp:posOffset>
             </wp:positionH>
-            <wp:positionV relativeFrom="paragraph">
+            <wp:positionV relativeFrom="line">
               <wp:posOffset>0</wp:posOffset>
             </wp:positionV>
             <wp:extent cx="4543425" cy="3057525"/>
@@ -1902,15 +1850,15 @@
     </w:p>
     <w:p>
       <w:pPr>
-        <w:pStyle w:val="style43"/>
-      </w:pPr>
-      <w:r>
-        <w:rPr/>
-      </w:r>
-    </w:p>
-    <w:p>
-      <w:pPr>
-        <w:pStyle w:val="style43"/>
+        <w:pStyle w:val="style47"/>
+      </w:pPr>
+      <w:r>
+        <w:rPr/>
+      </w:r>
+    </w:p>
+    <w:p>
+      <w:pPr>
+        <w:pStyle w:val="style47"/>
       </w:pPr>
       <w:r>
         <w:rPr>
@@ -1923,17 +1871,17 @@
     </w:p>
     <w:p>
       <w:pPr>
-        <w:pStyle w:val="style43"/>
+        <w:pStyle w:val="style47"/>
       </w:pPr>
       <w:r>
         <w:rPr/>
         <w:drawing>
-          <wp:anchor allowOverlap="1" behindDoc="0" distB="0" distL="0" distR="0" distT="0" layoutInCell="1" locked="0" relativeHeight="3" simplePos="0">
+          <wp:anchor allowOverlap="1" behindDoc="0" distB="0" distL="0" distR="0" distT="0" layoutInCell="1" locked="0" relativeHeight="2" simplePos="0">
             <wp:simplePos x="0" y="0"/>
-            <wp:positionH relativeFrom="column">
+            <wp:positionH relativeFrom="character">
               <wp:posOffset>655955</wp:posOffset>
             </wp:positionH>
-            <wp:positionV relativeFrom="paragraph">
+            <wp:positionV relativeFrom="line">
               <wp:posOffset>0</wp:posOffset>
             </wp:positionV>
             <wp:extent cx="4552950" cy="3057525"/>
@@ -1984,23 +1932,23 @@
     </w:p>
     <w:p>
       <w:pPr>
-        <w:pStyle w:val="style43"/>
-      </w:pPr>
-      <w:r>
-        <w:rPr/>
-      </w:r>
-    </w:p>
-    <w:p>
-      <w:pPr>
-        <w:pStyle w:val="style43"/>
-      </w:pPr>
-      <w:r>
-        <w:rPr/>
-      </w:r>
-    </w:p>
-    <w:p>
-      <w:pPr>
-        <w:pStyle w:val="style43"/>
+        <w:pStyle w:val="style47"/>
+      </w:pPr>
+      <w:r>
+        <w:rPr/>
+      </w:r>
+    </w:p>
+    <w:p>
+      <w:pPr>
+        <w:pStyle w:val="style47"/>
+      </w:pPr>
+      <w:r>
+        <w:rPr/>
+      </w:r>
+    </w:p>
+    <w:p>
+      <w:pPr>
+        <w:pStyle w:val="style47"/>
         <w:widowControl/>
         <w:tabs/>
         <w:suppressAutoHyphens w:val="true"/>
@@ -2020,7 +1968,7 @@
     </w:p>
     <w:p>
       <w:pPr>
-        <w:pStyle w:val="style43"/>
+        <w:pStyle w:val="style47"/>
       </w:pPr>
       <w:r>
         <w:rPr>
@@ -2030,46 +1978,33 @@
           <w:sz w:val="24"/>
           <w:szCs w:val="24"/>
         </w:rPr>
-        <w:t>Les différentes opérations dans l’espace client </w:t>
-      </w:r>
-      <w:r>
-        <w:rPr>
-          <w:rFonts w:ascii="Times New Roman" w:cs="Times New Roman" w:hAnsi="Times New Roman"/>
-          <w:b w:val="false"/>
-          <w:bCs w:val="false"/>
-          <w:sz w:val="24"/>
-          <w:szCs w:val="24"/>
-        </w:rPr>
-        <w:t>sont :</w:t>
-      </w:r>
-    </w:p>
-    <w:p>
-      <w:pPr>
-        <w:pStyle w:val="style43"/>
-      </w:pPr>
-      <w:r>
-        <w:rPr>
-          <w:b w:val="false"/>
-          <w:bCs w:val="false"/>
-        </w:rPr>
-      </w:r>
-    </w:p>
-    <w:p>
-      <w:pPr>
-        <w:pStyle w:val="style43"/>
+        <w:t>Les différentes opérations dans l’espace client sont :</w:t>
+      </w:r>
+    </w:p>
+    <w:p>
+      <w:pPr>
+        <w:pStyle w:val="style47"/>
+      </w:pPr>
+      <w:r>
+        <w:rPr/>
+      </w:r>
+    </w:p>
+    <w:p>
+      <w:pPr>
+        <w:pStyle w:val="style47"/>
       </w:pPr>
       <w:r>
         <w:rPr/>
         <w:drawing>
-          <wp:anchor allowOverlap="1" behindDoc="0" distB="0" distL="0" distR="0" distT="0" layoutInCell="1" locked="0" relativeHeight="4" simplePos="0">
+          <wp:anchor allowOverlap="1" behindDoc="0" distB="0" distL="0" distR="0" distT="0" layoutInCell="1" locked="0" relativeHeight="3" simplePos="0">
             <wp:simplePos x="0" y="0"/>
-            <wp:positionH relativeFrom="column">
+            <wp:positionH relativeFrom="character">
               <wp:posOffset>0</wp:posOffset>
             </wp:positionH>
-            <wp:positionV relativeFrom="paragraph">
+            <wp:positionV relativeFrom="line">
               <wp:posOffset>0</wp:posOffset>
             </wp:positionV>
-            <wp:extent cx="5865495" cy="2853690"/>
+            <wp:extent cx="5865495" cy="2853055"/>
             <wp:effectExtent b="0" l="0" r="0" t="0"/>
             <wp:wrapSquare wrapText="largest"/>
             <wp:docPr descr="" id="4" name="Picture"/>
@@ -2095,7 +2030,7 @@
                   <pic:spPr bwMode="auto">
                     <a:xfrm>
                       <a:off x="0" y="0"/>
-                      <a:ext cx="5865495" cy="2853690"/>
+                      <a:ext cx="5865495" cy="2853055"/>
                     </a:xfrm>
                     <a:prstGeom prst="rect">
                       <a:avLst/>
@@ -2122,7 +2057,7 @@
       <w:pgNumType w:fmt="decimal"/>
       <w:formProt w:val="false"/>
       <w:textDirection w:val="lrTb"/>
-      <w:docGrid w:charSpace="16384" w:linePitch="360" w:type="default"/>
+      <w:docGrid w:charSpace="20480" w:linePitch="360" w:type="default"/>
     </w:sectPr>
   </w:body>
 </w:document>
@@ -2614,10 +2549,38 @@
       <w:rFonts w:cs="Symbol"/>
     </w:rPr>
   </w:style>
-  <w:style w:styleId="style34" w:type="paragraph">
+  <w:style w:styleId="style34" w:type="character">
+    <w:name w:val="ListLabel 16"/>
+    <w:next w:val="style34"/>
+    <w:rPr>
+      <w:rFonts w:cs="Times New Roman"/>
+    </w:rPr>
+  </w:style>
+  <w:style w:styleId="style35" w:type="character">
+    <w:name w:val="ListLabel 17"/>
+    <w:next w:val="style35"/>
+    <w:rPr>
+      <w:rFonts w:cs="Courier New"/>
+    </w:rPr>
+  </w:style>
+  <w:style w:styleId="style36" w:type="character">
+    <w:name w:val="ListLabel 18"/>
+    <w:next w:val="style36"/>
+    <w:rPr>
+      <w:rFonts w:cs="Wingdings"/>
+    </w:rPr>
+  </w:style>
+  <w:style w:styleId="style37" w:type="character">
+    <w:name w:val="ListLabel 19"/>
+    <w:next w:val="style37"/>
+    <w:rPr>
+      <w:rFonts w:cs="Symbol"/>
+    </w:rPr>
+  </w:style>
+  <w:style w:styleId="style38" w:type="paragraph">
     <w:name w:val="Titre"/>
     <w:basedOn w:val="style0"/>
-    <w:next w:val="style35"/>
+    <w:next w:val="style39"/>
     <w:pPr>
       <w:keepNext/>
       <w:spacing w:after="120" w:before="240"/>
@@ -2629,10 +2592,10 @@
       <w:szCs w:val="28"/>
     </w:rPr>
   </w:style>
-  <w:style w:styleId="style35" w:type="paragraph">
+  <w:style w:styleId="style39" w:type="paragraph">
     <w:name w:val="Corps de texte"/>
     <w:basedOn w:val="style0"/>
-    <w:next w:val="style35"/>
+    <w:next w:val="style39"/>
     <w:pPr>
       <w:widowControl w:val="false"/>
       <w:tabs/>
@@ -2648,19 +2611,19 @@
       <w:lang w:bidi="hi-IN" w:eastAsia="zh-CN" w:val="fr-FR"/>
     </w:rPr>
   </w:style>
-  <w:style w:styleId="style36" w:type="paragraph">
+  <w:style w:styleId="style40" w:type="paragraph">
     <w:name w:val="Liste"/>
-    <w:basedOn w:val="style35"/>
-    <w:next w:val="style36"/>
+    <w:basedOn w:val="style39"/>
+    <w:next w:val="style40"/>
     <w:pPr/>
     <w:rPr>
       <w:rFonts w:cs="Lohit Hindi"/>
     </w:rPr>
   </w:style>
-  <w:style w:styleId="style37" w:type="paragraph">
+  <w:style w:styleId="style41" w:type="paragraph">
     <w:name w:val="Légende"/>
     <w:basedOn w:val="style0"/>
-    <w:next w:val="style37"/>
+    <w:next w:val="style41"/>
     <w:pPr>
       <w:suppressLineNumbers/>
       <w:spacing w:after="120" w:before="120"/>
@@ -2674,10 +2637,10 @@
       <w:szCs w:val="24"/>
     </w:rPr>
   </w:style>
-  <w:style w:styleId="style38" w:type="paragraph">
+  <w:style w:styleId="style42" w:type="paragraph">
     <w:name w:val="Index"/>
     <w:basedOn w:val="style0"/>
-    <w:next w:val="style38"/>
+    <w:next w:val="style42"/>
     <w:pPr>
       <w:widowControl w:val="false"/>
       <w:suppressLineNumbers/>
@@ -2692,9 +2655,9 @@
       <w:lang w:bidi="hi-IN" w:eastAsia="zh-CN" w:val="fr-FR"/>
     </w:rPr>
   </w:style>
-  <w:style w:styleId="style39" w:type="paragraph">
+  <w:style w:styleId="style43" w:type="paragraph">
     <w:name w:val="Style par défaut"/>
-    <w:next w:val="style39"/>
+    <w:next w:val="style43"/>
     <w:pPr>
       <w:widowControl/>
       <w:tabs/>
@@ -2710,10 +2673,10 @@
       <w:lang w:bidi="ar-SA" w:eastAsia="en-US" w:val="fr-FR"/>
     </w:rPr>
   </w:style>
-  <w:style w:styleId="style40" w:type="paragraph">
+  <w:style w:styleId="style44" w:type="paragraph">
     <w:name w:val="Titre principal"/>
-    <w:basedOn w:val="style39"/>
-    <w:next w:val="style41"/>
+    <w:basedOn w:val="style43"/>
+    <w:next w:val="style45"/>
     <w:pPr>
       <w:keepNext/>
       <w:spacing w:after="120" w:before="240"/>
@@ -2728,10 +2691,10 @@
       <w:szCs w:val="28"/>
     </w:rPr>
   </w:style>
-  <w:style w:styleId="style41" w:type="paragraph">
+  <w:style w:styleId="style45" w:type="paragraph">
     <w:name w:val="Sous-titre"/>
-    <w:basedOn w:val="style34"/>
-    <w:next w:val="style35"/>
+    <w:basedOn w:val="style38"/>
+    <w:next w:val="style39"/>
     <w:pPr>
       <w:jc w:val="center"/>
     </w:pPr>
@@ -2742,10 +2705,10 @@
       <w:szCs w:val="28"/>
     </w:rPr>
   </w:style>
-  <w:style w:styleId="style42" w:type="paragraph">
+  <w:style w:styleId="style46" w:type="paragraph">
     <w:name w:val="caption"/>
-    <w:basedOn w:val="style39"/>
-    <w:next w:val="style42"/>
+    <w:basedOn w:val="style43"/>
+    <w:next w:val="style46"/>
     <w:pPr>
       <w:suppressLineNumbers/>
       <w:spacing w:after="120" w:before="120"/>
@@ -2759,10 +2722,10 @@
       <w:szCs w:val="24"/>
     </w:rPr>
   </w:style>
-  <w:style w:styleId="style43" w:type="paragraph">
+  <w:style w:styleId="style47" w:type="paragraph">
     <w:name w:val="Plain Text"/>
-    <w:basedOn w:val="style39"/>
-    <w:next w:val="style43"/>
+    <w:basedOn w:val="style43"/>
+    <w:next w:val="style47"/>
     <w:pPr>
       <w:spacing w:after="0" w:before="0" w:line="100" w:lineRule="atLeast"/>
       <w:contextualSpacing w:val="false"/>
@@ -2773,10 +2736,10 @@
       <w:szCs w:val="21"/>
     </w:rPr>
   </w:style>
-  <w:style w:styleId="style44" w:type="paragraph">
+  <w:style w:styleId="style48" w:type="paragraph">
     <w:name w:val="Balloon Text"/>
     <w:basedOn w:val="style0"/>
-    <w:next w:val="style44"/>
+    <w:next w:val="style48"/>
     <w:pPr>
       <w:spacing w:after="0" w:before="0" w:line="100" w:lineRule="atLeast"/>
       <w:contextualSpacing w:val="false"/>
@@ -2787,10 +2750,10 @@
       <w:szCs w:val="16"/>
     </w:rPr>
   </w:style>
-  <w:style w:styleId="style45" w:type="paragraph">
+  <w:style w:styleId="style49" w:type="paragraph">
     <w:name w:val="Texte préformaté"/>
     <w:basedOn w:val="style0"/>
-    <w:next w:val="style45"/>
+    <w:next w:val="style49"/>
     <w:pPr>
       <w:widowControl w:val="false"/>
       <w:suppressAutoHyphens w:val="true"/>

</xml_diff>

<commit_message>
rajouts dans le cahier des charges
</commit_message>
<xml_diff>
--- a/divers/cahier_charges_projet_vols.docx
+++ b/divers/cahier_charges_projet_vols.docx
@@ -4,7 +4,7 @@
   <w:body>
     <w:p>
       <w:pPr>
-        <w:pStyle w:val="style47"/>
+        <w:pStyle w:val="style51"/>
         <w:jc w:val="center"/>
       </w:pPr>
       <w:r>
@@ -20,7 +20,7 @@
     </w:p>
     <w:p>
       <w:pPr>
-        <w:pStyle w:val="style47"/>
+        <w:pStyle w:val="style51"/>
         <w:jc w:val="center"/>
       </w:pPr>
       <w:r>
@@ -36,23 +36,23 @@
     </w:p>
     <w:p>
       <w:pPr>
-        <w:pStyle w:val="style47"/>
-      </w:pPr>
-      <w:r>
-        <w:rPr/>
-      </w:r>
-    </w:p>
-    <w:p>
-      <w:pPr>
-        <w:pStyle w:val="style47"/>
-      </w:pPr>
-      <w:r>
-        <w:rPr/>
-      </w:r>
-    </w:p>
-    <w:p>
-      <w:pPr>
-        <w:pStyle w:val="style47"/>
+        <w:pStyle w:val="style51"/>
+      </w:pPr>
+      <w:r>
+        <w:rPr/>
+      </w:r>
+    </w:p>
+    <w:p>
+      <w:pPr>
+        <w:pStyle w:val="style51"/>
+      </w:pPr>
+      <w:r>
+        <w:rPr/>
+      </w:r>
+    </w:p>
+    <w:p>
+      <w:pPr>
+        <w:pStyle w:val="style51"/>
       </w:pPr>
       <w:r>
         <w:rPr>
@@ -68,7 +68,7 @@
     </w:p>
     <w:p>
       <w:pPr>
-        <w:pStyle w:val="style47"/>
+        <w:pStyle w:val="style51"/>
         <w:jc w:val="both"/>
       </w:pPr>
       <w:r>
@@ -82,7 +82,7 @@
     </w:p>
     <w:p>
       <w:pPr>
-        <w:pStyle w:val="style47"/>
+        <w:pStyle w:val="style51"/>
         <w:jc w:val="both"/>
       </w:pPr>
       <w:r>
@@ -96,23 +96,23 @@
     </w:p>
     <w:p>
       <w:pPr>
-        <w:pStyle w:val="style47"/>
-      </w:pPr>
-      <w:r>
-        <w:rPr/>
-      </w:r>
-    </w:p>
-    <w:p>
-      <w:pPr>
-        <w:pStyle w:val="style47"/>
-      </w:pPr>
-      <w:r>
-        <w:rPr/>
-      </w:r>
-    </w:p>
-    <w:p>
-      <w:pPr>
-        <w:pStyle w:val="style47"/>
+        <w:pStyle w:val="style51"/>
+      </w:pPr>
+      <w:r>
+        <w:rPr/>
+      </w:r>
+    </w:p>
+    <w:p>
+      <w:pPr>
+        <w:pStyle w:val="style51"/>
+      </w:pPr>
+      <w:r>
+        <w:rPr/>
+      </w:r>
+    </w:p>
+    <w:p>
+      <w:pPr>
+        <w:pStyle w:val="style51"/>
         <w:widowControl/>
         <w:tabs/>
         <w:suppressAutoHyphens w:val="true"/>
@@ -133,7 +133,7 @@
     </w:p>
     <w:p>
       <w:pPr>
-        <w:pStyle w:val="style47"/>
+        <w:pStyle w:val="style51"/>
         <w:jc w:val="both"/>
       </w:pPr>
       <w:r>
@@ -147,7 +147,7 @@
     </w:p>
     <w:p>
       <w:pPr>
-        <w:pStyle w:val="style47"/>
+        <w:pStyle w:val="style51"/>
         <w:jc w:val="both"/>
       </w:pPr>
       <w:r>
@@ -161,7 +161,7 @@
     </w:p>
     <w:p>
       <w:pPr>
-        <w:pStyle w:val="style47"/>
+        <w:pStyle w:val="style51"/>
         <w:numPr>
           <w:ilvl w:val="0"/>
           <w:numId w:val="1"/>
@@ -179,7 +179,7 @@
     </w:p>
     <w:p>
       <w:pPr>
-        <w:pStyle w:val="style47"/>
+        <w:pStyle w:val="style51"/>
         <w:numPr>
           <w:ilvl w:val="0"/>
           <w:numId w:val="1"/>
@@ -197,7 +197,7 @@
     </w:p>
     <w:p>
       <w:pPr>
-        <w:pStyle w:val="style49"/>
+        <w:pStyle w:val="style53"/>
         <w:numPr>
           <w:ilvl w:val="0"/>
           <w:numId w:val="1"/>
@@ -216,7 +216,7 @@
     </w:p>
     <w:p>
       <w:pPr>
-        <w:pStyle w:val="style47"/>
+        <w:pStyle w:val="style51"/>
         <w:jc w:val="both"/>
       </w:pPr>
       <w:r>
@@ -225,44 +225,31 @@
           <w:sz w:val="24"/>
           <w:szCs w:val="24"/>
         </w:rPr>
-        <w:t>Le tout prendra la forme d’un site web. La gestion des bagages n’est pas prise en compte (chaque voyageur a droit à un bagage de 23kg en soute et d’un bagage à main de 10kg maximum, inclus dans le prix du billet – seule exception : les enfants de moins de 2 ans n’ont droit qu’au bagage à main).</w:t>
-      </w:r>
-    </w:p>
-    <w:p>
-      <w:pPr>
-        <w:pStyle w:val="style47"/>
+        <w:t>Le tout prendra la forme d’un site web.</w:t>
+      </w:r>
+    </w:p>
+    <w:p>
+      <w:pPr>
+        <w:pStyle w:val="style51"/>
         <w:jc w:val="both"/>
       </w:pPr>
-      <w:bookmarkStart w:id="0" w:name="_GoBack"/>
-      <w:bookmarkEnd w:id="0"/>
-      <w:r>
-        <w:rPr>
-          <w:rFonts w:ascii="Times New Roman" w:cs="Times New Roman" w:hAnsi="Times New Roman"/>
-          <w:sz w:val="24"/>
-          <w:szCs w:val="24"/>
-        </w:rPr>
-        <w:t>Remarque : sur un vol, on retrouve systématiquement 5 membres du personnel : 1 pilote, 1 copilote, et 3 stewards ou hôtesses.</w:t>
-      </w:r>
-    </w:p>
-    <w:p>
-      <w:pPr>
-        <w:pStyle w:val="style47"/>
-      </w:pPr>
-      <w:r>
-        <w:rPr/>
-      </w:r>
-    </w:p>
-    <w:p>
-      <w:pPr>
-        <w:pStyle w:val="style47"/>
-      </w:pPr>
-      <w:r>
-        <w:rPr/>
-      </w:r>
-    </w:p>
-    <w:p>
-      <w:pPr>
-        <w:pStyle w:val="style47"/>
+      <w:r>
+        <w:rPr/>
+      </w:r>
+    </w:p>
+    <w:p>
+      <w:pPr>
+        <w:pStyle w:val="style51"/>
+        <w:jc w:val="both"/>
+      </w:pPr>
+      <w:r>
+        <w:rPr/>
+      </w:r>
+    </w:p>
+    <w:p>
+      <w:pPr>
+        <w:pStyle w:val="style51"/>
+        <w:jc w:val="both"/>
       </w:pPr>
       <w:r>
         <w:rPr>
@@ -273,12 +260,128 @@
           <w:szCs w:val="24"/>
           <w:u w:val="single"/>
         </w:rPr>
+        <w:t>Remarques </w:t>
+      </w:r>
+      <w:r>
+        <w:rPr>
+          <w:rFonts w:ascii="Times New Roman" w:cs="Times New Roman" w:hAnsi="Times New Roman"/>
+          <w:sz w:val="24"/>
+          <w:szCs w:val="24"/>
+        </w:rPr>
+        <w:t>:</w:t>
+      </w:r>
+    </w:p>
+    <w:p>
+      <w:pPr>
+        <w:pStyle w:val="style51"/>
+        <w:jc w:val="both"/>
+      </w:pPr>
+      <w:r>
+        <w:rPr>
+          <w:rFonts w:ascii="Times New Roman" w:cs="Times New Roman" w:hAnsi="Times New Roman"/>
+          <w:sz w:val="24"/>
+          <w:szCs w:val="24"/>
+        </w:rPr>
+        <w:t xml:space="preserve">- </w:t>
+      </w:r>
+      <w:r>
+        <w:rPr>
+          <w:rFonts w:ascii="Times New Roman" w:cs="Times New Roman" w:hAnsi="Times New Roman"/>
+          <w:sz w:val="24"/>
+          <w:szCs w:val="24"/>
+        </w:rPr>
+        <w:t>La gestion des bagages n’est pas prise en compte (chaque voyageur a droit à un bagage de 23kg en soute et d’un bagage à main de 10kg maximum, inclus dans le prix du billet – seule exception : les enfants de moins de 2 ans n’ont droit qu’au bagage à main).</w:t>
+      </w:r>
+    </w:p>
+    <w:p>
+      <w:pPr>
+        <w:pStyle w:val="style51"/>
+        <w:jc w:val="both"/>
+      </w:pPr>
+      <w:r>
+        <w:rPr/>
+      </w:r>
+    </w:p>
+    <w:p>
+      <w:pPr>
+        <w:pStyle w:val="style51"/>
+        <w:jc w:val="both"/>
+      </w:pPr>
+      <w:r>
+        <w:rPr>
+          <w:rFonts w:ascii="Times New Roman" w:cs="Times New Roman" w:hAnsi="Times New Roman"/>
+          <w:sz w:val="24"/>
+          <w:szCs w:val="24"/>
+        </w:rPr>
+        <w:t>- S</w:t>
+      </w:r>
+      <w:r>
+        <w:rPr>
+          <w:rFonts w:ascii="Times New Roman" w:cs="Times New Roman" w:hAnsi="Times New Roman"/>
+          <w:sz w:val="24"/>
+          <w:szCs w:val="24"/>
+        </w:rPr>
+        <w:t>ur un vol, on retrouve systématiquement 5 membres du personnel : 1 pilote, 1 copilote, et 3 stewards ou hôtesses.</w:t>
+      </w:r>
+    </w:p>
+    <w:p>
+      <w:pPr>
+        <w:pStyle w:val="style51"/>
+        <w:jc w:val="both"/>
+      </w:pPr>
+      <w:r>
+        <w:rPr/>
+      </w:r>
+    </w:p>
+    <w:p>
+      <w:pPr>
+        <w:pStyle w:val="style51"/>
+        <w:jc w:val="both"/>
+      </w:pPr>
+      <w:r>
+        <w:rPr>
+          <w:rFonts w:ascii="Times New Roman" w:cs="Times New Roman" w:hAnsi="Times New Roman"/>
+          <w:sz w:val="24"/>
+          <w:szCs w:val="24"/>
+        </w:rPr>
+        <w:t>- L'accès au back-office sera protégé par un login et un mot de passe individuels, qui seront directement délivrés aux personnes concernées par l'administrateur de la base de données.</w:t>
+      </w:r>
+    </w:p>
+    <w:p>
+      <w:pPr>
+        <w:pStyle w:val="style51"/>
+      </w:pPr>
+      <w:r>
+        <w:rPr/>
+      </w:r>
+    </w:p>
+    <w:p>
+      <w:pPr>
+        <w:pStyle w:val="style51"/>
+      </w:pPr>
+      <w:r>
+        <w:rPr/>
+      </w:r>
+    </w:p>
+    <w:p>
+      <w:pPr>
+        <w:pStyle w:val="style51"/>
+      </w:pPr>
+      <w:r>
+        <w:rPr>
+          <w:rFonts w:ascii="Times New Roman" w:cs="Times New Roman" w:hAnsi="Times New Roman"/>
+          <w:b/>
+          <w:bCs/>
+          <w:sz w:val="24"/>
+          <w:szCs w:val="24"/>
+          <w:u w:val="single"/>
+        </w:rPr>
         <w:t>Contraintes</w:t>
       </w:r>
     </w:p>
     <w:p>
       <w:pPr>
-        <w:pStyle w:val="style47"/>
+        <w:pStyle w:val="style51"/>
         <w:numPr>
           <w:ilvl w:val="0"/>
           <w:numId w:val="1"/>
@@ -295,7 +398,7 @@
     </w:p>
     <w:p>
       <w:pPr>
-        <w:pStyle w:val="style47"/>
+        <w:pStyle w:val="style51"/>
         <w:numPr>
           <w:ilvl w:val="0"/>
           <w:numId w:val="1"/>
@@ -312,7 +415,7 @@
     </w:p>
     <w:p>
       <w:pPr>
-        <w:pStyle w:val="style47"/>
+        <w:pStyle w:val="style51"/>
         <w:numPr>
           <w:ilvl w:val="0"/>
           <w:numId w:val="1"/>
@@ -329,7 +432,7 @@
     </w:p>
     <w:p>
       <w:pPr>
-        <w:pStyle w:val="style47"/>
+        <w:pStyle w:val="style51"/>
         <w:numPr>
           <w:ilvl w:val="0"/>
           <w:numId w:val="1"/>
@@ -346,23 +449,23 @@
     </w:p>
     <w:p>
       <w:pPr>
-        <w:pStyle w:val="style47"/>
-      </w:pPr>
-      <w:r>
-        <w:rPr/>
-      </w:r>
-    </w:p>
-    <w:p>
-      <w:pPr>
-        <w:pStyle w:val="style47"/>
-      </w:pPr>
-      <w:r>
-        <w:rPr/>
-      </w:r>
-    </w:p>
-    <w:p>
-      <w:pPr>
-        <w:pStyle w:val="style47"/>
+        <w:pStyle w:val="style51"/>
+      </w:pPr>
+      <w:r>
+        <w:rPr/>
+      </w:r>
+    </w:p>
+    <w:p>
+      <w:pPr>
+        <w:pStyle w:val="style51"/>
+      </w:pPr>
+      <w:r>
+        <w:rPr/>
+      </w:r>
+    </w:p>
+    <w:p>
+      <w:pPr>
+        <w:pStyle w:val="style51"/>
         <w:widowControl/>
         <w:tabs/>
         <w:suppressAutoHyphens w:val="true"/>
@@ -383,7 +486,7 @@
     </w:p>
     <w:p>
       <w:pPr>
-        <w:pStyle w:val="style47"/>
+        <w:pStyle w:val="style51"/>
         <w:widowControl/>
         <w:tabs/>
         <w:suppressAutoHyphens w:val="true"/>
@@ -394,7 +497,7 @@
     </w:p>
     <w:p>
       <w:pPr>
-        <w:pStyle w:val="style47"/>
+        <w:pStyle w:val="style51"/>
       </w:pPr>
       <w:r>
         <w:rPr>
@@ -409,7 +512,7 @@
     </w:p>
     <w:p>
       <w:pPr>
-        <w:pStyle w:val="style47"/>
+        <w:pStyle w:val="style51"/>
       </w:pPr>
       <w:r>
         <w:rPr/>
@@ -418,13 +521,13 @@
     <w:tbl>
       <w:tblPr>
         <w:jc w:val="left"/>
-        <w:tblInd w:type="dxa" w:w="-432"/>
+        <w:tblInd w:type="dxa" w:w="-540"/>
         <w:tblBorders/>
       </w:tblPr>
       <w:tblGrid>
         <w:gridCol w:w="3125"/>
-        <w:gridCol w:w="3118"/>
-        <w:gridCol w:w="3133"/>
+        <w:gridCol w:w="3116"/>
+        <w:gridCol w:w="3135"/>
       </w:tblGrid>
       <w:tr>
         <w:trPr>
@@ -444,7 +547,7 @@
           </w:tcPr>
           <w:p>
             <w:pPr>
-              <w:pStyle w:val="style47"/>
+              <w:pStyle w:val="style51"/>
             </w:pPr>
             <w:r>
               <w:rPr>
@@ -458,19 +561,19 @@
         </w:tc>
         <w:tc>
           <w:tcPr>
-            <w:tcW w:type="dxa" w:w="3118"/>
-            <w:tcBorders/>
-            <w:shd w:fill="FFFFFF" w:val="clear"/>
-            <w:tcMar>
-              <w:top w:type="dxa" w:w="0"/>
-              <w:left w:type="dxa" w:w="108"/>
-              <w:bottom w:type="dxa" w:w="0"/>
-              <w:right w:type="dxa" w:w="108"/>
-            </w:tcMar>
-          </w:tcPr>
-          <w:p>
-            <w:pPr>
-              <w:pStyle w:val="style47"/>
+            <w:tcW w:type="dxa" w:w="3116"/>
+            <w:tcBorders/>
+            <w:shd w:fill="FFFFFF" w:val="clear"/>
+            <w:tcMar>
+              <w:top w:type="dxa" w:w="0"/>
+              <w:left w:type="dxa" w:w="108"/>
+              <w:bottom w:type="dxa" w:w="0"/>
+              <w:right w:type="dxa" w:w="108"/>
+            </w:tcMar>
+          </w:tcPr>
+          <w:p>
+            <w:pPr>
+              <w:pStyle w:val="style51"/>
             </w:pPr>
             <w:r>
               <w:rPr>
@@ -484,19 +587,19 @@
         </w:tc>
         <w:tc>
           <w:tcPr>
-            <w:tcW w:type="dxa" w:w="3133"/>
-            <w:tcBorders/>
-            <w:shd w:fill="FFFFFF" w:val="clear"/>
-            <w:tcMar>
-              <w:top w:type="dxa" w:w="0"/>
-              <w:left w:type="dxa" w:w="108"/>
-              <w:bottom w:type="dxa" w:w="0"/>
-              <w:right w:type="dxa" w:w="108"/>
-            </w:tcMar>
-          </w:tcPr>
-          <w:p>
-            <w:pPr>
-              <w:pStyle w:val="style47"/>
+            <w:tcW w:type="dxa" w:w="3135"/>
+            <w:tcBorders/>
+            <w:shd w:fill="FFFFFF" w:val="clear"/>
+            <w:tcMar>
+              <w:top w:type="dxa" w:w="0"/>
+              <w:left w:type="dxa" w:w="108"/>
+              <w:bottom w:type="dxa" w:w="0"/>
+              <w:right w:type="dxa" w:w="108"/>
+            </w:tcMar>
+          </w:tcPr>
+          <w:p>
+            <w:pPr>
+              <w:pStyle w:val="style51"/>
             </w:pPr>
             <w:r>
               <w:rPr>
@@ -527,7 +630,7 @@
           </w:tcPr>
           <w:p>
             <w:pPr>
-              <w:pStyle w:val="style47"/>
+              <w:pStyle w:val="style51"/>
             </w:pPr>
             <w:r>
               <w:rPr>
@@ -541,19 +644,19 @@
         </w:tc>
         <w:tc>
           <w:tcPr>
-            <w:tcW w:type="dxa" w:w="3118"/>
-            <w:tcBorders/>
-            <w:shd w:fill="FFFFFF" w:val="clear"/>
-            <w:tcMar>
-              <w:top w:type="dxa" w:w="0"/>
-              <w:left w:type="dxa" w:w="108"/>
-              <w:bottom w:type="dxa" w:w="0"/>
-              <w:right w:type="dxa" w:w="108"/>
-            </w:tcMar>
-          </w:tcPr>
-          <w:p>
-            <w:pPr>
-              <w:pStyle w:val="style47"/>
+            <w:tcW w:type="dxa" w:w="3116"/>
+            <w:tcBorders/>
+            <w:shd w:fill="FFFFFF" w:val="clear"/>
+            <w:tcMar>
+              <w:top w:type="dxa" w:w="0"/>
+              <w:left w:type="dxa" w:w="108"/>
+              <w:bottom w:type="dxa" w:w="0"/>
+              <w:right w:type="dxa" w:w="108"/>
+            </w:tcMar>
+          </w:tcPr>
+          <w:p>
+            <w:pPr>
+              <w:pStyle w:val="style51"/>
             </w:pPr>
             <w:r>
               <w:rPr/>
@@ -563,19 +666,19 @@
         </w:tc>
         <w:tc>
           <w:tcPr>
-            <w:tcW w:type="dxa" w:w="3133"/>
-            <w:tcBorders/>
-            <w:shd w:fill="FFFFFF" w:val="clear"/>
-            <w:tcMar>
-              <w:top w:type="dxa" w:w="0"/>
-              <w:left w:type="dxa" w:w="108"/>
-              <w:bottom w:type="dxa" w:w="0"/>
-              <w:right w:type="dxa" w:w="108"/>
-            </w:tcMar>
-          </w:tcPr>
-          <w:p>
-            <w:pPr>
-              <w:pStyle w:val="style47"/>
+            <w:tcW w:type="dxa" w:w="3135"/>
+            <w:tcBorders/>
+            <w:shd w:fill="FFFFFF" w:val="clear"/>
+            <w:tcMar>
+              <w:top w:type="dxa" w:w="0"/>
+              <w:left w:type="dxa" w:w="108"/>
+              <w:bottom w:type="dxa" w:w="0"/>
+              <w:right w:type="dxa" w:w="108"/>
+            </w:tcMar>
+          </w:tcPr>
+          <w:p>
+            <w:pPr>
+              <w:pStyle w:val="style51"/>
             </w:pPr>
             <w:r>
               <w:rPr>
@@ -606,7 +709,7 @@
           </w:tcPr>
           <w:p>
             <w:pPr>
-              <w:pStyle w:val="style47"/>
+              <w:pStyle w:val="style51"/>
             </w:pPr>
             <w:r>
               <w:rPr>
@@ -620,19 +723,19 @@
         </w:tc>
         <w:tc>
           <w:tcPr>
-            <w:tcW w:type="dxa" w:w="3118"/>
-            <w:tcBorders/>
-            <w:shd w:fill="FFFFFF" w:val="clear"/>
-            <w:tcMar>
-              <w:top w:type="dxa" w:w="0"/>
-              <w:left w:type="dxa" w:w="108"/>
-              <w:bottom w:type="dxa" w:w="0"/>
-              <w:right w:type="dxa" w:w="108"/>
-            </w:tcMar>
-          </w:tcPr>
-          <w:p>
-            <w:pPr>
-              <w:pStyle w:val="style47"/>
+            <w:tcW w:type="dxa" w:w="3116"/>
+            <w:tcBorders/>
+            <w:shd w:fill="FFFFFF" w:val="clear"/>
+            <w:tcMar>
+              <w:top w:type="dxa" w:w="0"/>
+              <w:left w:type="dxa" w:w="108"/>
+              <w:bottom w:type="dxa" w:w="0"/>
+              <w:right w:type="dxa" w:w="108"/>
+            </w:tcMar>
+          </w:tcPr>
+          <w:p>
+            <w:pPr>
+              <w:pStyle w:val="style51"/>
             </w:pPr>
             <w:r>
               <w:rPr/>
@@ -642,19 +745,19 @@
         </w:tc>
         <w:tc>
           <w:tcPr>
-            <w:tcW w:type="dxa" w:w="3133"/>
-            <w:tcBorders/>
-            <w:shd w:fill="FFFFFF" w:val="clear"/>
-            <w:tcMar>
-              <w:top w:type="dxa" w:w="0"/>
-              <w:left w:type="dxa" w:w="108"/>
-              <w:bottom w:type="dxa" w:w="0"/>
-              <w:right w:type="dxa" w:w="108"/>
-            </w:tcMar>
-          </w:tcPr>
-          <w:p>
-            <w:pPr>
-              <w:pStyle w:val="style47"/>
+            <w:tcW w:type="dxa" w:w="3135"/>
+            <w:tcBorders/>
+            <w:shd w:fill="FFFFFF" w:val="clear"/>
+            <w:tcMar>
+              <w:top w:type="dxa" w:w="0"/>
+              <w:left w:type="dxa" w:w="108"/>
+              <w:bottom w:type="dxa" w:w="0"/>
+              <w:right w:type="dxa" w:w="108"/>
+            </w:tcMar>
+          </w:tcPr>
+          <w:p>
+            <w:pPr>
+              <w:pStyle w:val="style51"/>
             </w:pPr>
             <w:r>
               <w:rPr/>
@@ -680,7 +783,7 @@
           </w:tcPr>
           <w:p>
             <w:pPr>
-              <w:pStyle w:val="style47"/>
+              <w:pStyle w:val="style51"/>
             </w:pPr>
             <w:r>
               <w:rPr>
@@ -694,19 +797,19 @@
         </w:tc>
         <w:tc>
           <w:tcPr>
-            <w:tcW w:type="dxa" w:w="3118"/>
-            <w:tcBorders/>
-            <w:shd w:fill="FFFFFF" w:val="clear"/>
-            <w:tcMar>
-              <w:top w:type="dxa" w:w="0"/>
-              <w:left w:type="dxa" w:w="108"/>
-              <w:bottom w:type="dxa" w:w="0"/>
-              <w:right w:type="dxa" w:w="108"/>
-            </w:tcMar>
-          </w:tcPr>
-          <w:p>
-            <w:pPr>
-              <w:pStyle w:val="style47"/>
+            <w:tcW w:type="dxa" w:w="3116"/>
+            <w:tcBorders/>
+            <w:shd w:fill="FFFFFF" w:val="clear"/>
+            <w:tcMar>
+              <w:top w:type="dxa" w:w="0"/>
+              <w:left w:type="dxa" w:w="108"/>
+              <w:bottom w:type="dxa" w:w="0"/>
+              <w:right w:type="dxa" w:w="108"/>
+            </w:tcMar>
+          </w:tcPr>
+          <w:p>
+            <w:pPr>
+              <w:pStyle w:val="style51"/>
             </w:pPr>
             <w:r>
               <w:rPr/>
@@ -716,19 +819,19 @@
         </w:tc>
         <w:tc>
           <w:tcPr>
-            <w:tcW w:type="dxa" w:w="3133"/>
-            <w:tcBorders/>
-            <w:shd w:fill="FFFFFF" w:val="clear"/>
-            <w:tcMar>
-              <w:top w:type="dxa" w:w="0"/>
-              <w:left w:type="dxa" w:w="108"/>
-              <w:bottom w:type="dxa" w:w="0"/>
-              <w:right w:type="dxa" w:w="108"/>
-            </w:tcMar>
-          </w:tcPr>
-          <w:p>
-            <w:pPr>
-              <w:pStyle w:val="style47"/>
+            <w:tcW w:type="dxa" w:w="3135"/>
+            <w:tcBorders/>
+            <w:shd w:fill="FFFFFF" w:val="clear"/>
+            <w:tcMar>
+              <w:top w:type="dxa" w:w="0"/>
+              <w:left w:type="dxa" w:w="108"/>
+              <w:bottom w:type="dxa" w:w="0"/>
+              <w:right w:type="dxa" w:w="108"/>
+            </w:tcMar>
+          </w:tcPr>
+          <w:p>
+            <w:pPr>
+              <w:pStyle w:val="style51"/>
             </w:pPr>
             <w:r>
               <w:rPr>
@@ -759,7 +862,7 @@
           </w:tcPr>
           <w:p>
             <w:pPr>
-              <w:pStyle w:val="style47"/>
+              <w:pStyle w:val="style51"/>
             </w:pPr>
             <w:r>
               <w:rPr>
@@ -773,19 +876,19 @@
         </w:tc>
         <w:tc>
           <w:tcPr>
-            <w:tcW w:type="dxa" w:w="3118"/>
-            <w:tcBorders/>
-            <w:shd w:fill="FFFFFF" w:val="clear"/>
-            <w:tcMar>
-              <w:top w:type="dxa" w:w="0"/>
-              <w:left w:type="dxa" w:w="108"/>
-              <w:bottom w:type="dxa" w:w="0"/>
-              <w:right w:type="dxa" w:w="108"/>
-            </w:tcMar>
-          </w:tcPr>
-          <w:p>
-            <w:pPr>
-              <w:pStyle w:val="style47"/>
+            <w:tcW w:type="dxa" w:w="3116"/>
+            <w:tcBorders/>
+            <w:shd w:fill="FFFFFF" w:val="clear"/>
+            <w:tcMar>
+              <w:top w:type="dxa" w:w="0"/>
+              <w:left w:type="dxa" w:w="108"/>
+              <w:bottom w:type="dxa" w:w="0"/>
+              <w:right w:type="dxa" w:w="108"/>
+            </w:tcMar>
+          </w:tcPr>
+          <w:p>
+            <w:pPr>
+              <w:pStyle w:val="style51"/>
             </w:pPr>
             <w:r>
               <w:rPr/>
@@ -795,19 +898,19 @@
         </w:tc>
         <w:tc>
           <w:tcPr>
-            <w:tcW w:type="dxa" w:w="3133"/>
-            <w:tcBorders/>
-            <w:shd w:fill="FFFFFF" w:val="clear"/>
-            <w:tcMar>
-              <w:top w:type="dxa" w:w="0"/>
-              <w:left w:type="dxa" w:w="108"/>
-              <w:bottom w:type="dxa" w:w="0"/>
-              <w:right w:type="dxa" w:w="108"/>
-            </w:tcMar>
-          </w:tcPr>
-          <w:p>
-            <w:pPr>
-              <w:pStyle w:val="style47"/>
+            <w:tcW w:type="dxa" w:w="3135"/>
+            <w:tcBorders/>
+            <w:shd w:fill="FFFFFF" w:val="clear"/>
+            <w:tcMar>
+              <w:top w:type="dxa" w:w="0"/>
+              <w:left w:type="dxa" w:w="108"/>
+              <w:bottom w:type="dxa" w:w="0"/>
+              <w:right w:type="dxa" w:w="108"/>
+            </w:tcMar>
+          </w:tcPr>
+          <w:p>
+            <w:pPr>
+              <w:pStyle w:val="style51"/>
             </w:pPr>
             <w:r>
               <w:rPr/>
@@ -833,7 +936,7 @@
           </w:tcPr>
           <w:p>
             <w:pPr>
-              <w:pStyle w:val="style47"/>
+              <w:pStyle w:val="style51"/>
             </w:pPr>
             <w:r>
               <w:rPr>
@@ -847,19 +950,19 @@
         </w:tc>
         <w:tc>
           <w:tcPr>
-            <w:tcW w:type="dxa" w:w="3118"/>
-            <w:tcBorders/>
-            <w:shd w:fill="FFFFFF" w:val="clear"/>
-            <w:tcMar>
-              <w:top w:type="dxa" w:w="0"/>
-              <w:left w:type="dxa" w:w="108"/>
-              <w:bottom w:type="dxa" w:w="0"/>
-              <w:right w:type="dxa" w:w="108"/>
-            </w:tcMar>
-          </w:tcPr>
-          <w:p>
-            <w:pPr>
-              <w:pStyle w:val="style47"/>
+            <w:tcW w:type="dxa" w:w="3116"/>
+            <w:tcBorders/>
+            <w:shd w:fill="FFFFFF" w:val="clear"/>
+            <w:tcMar>
+              <w:top w:type="dxa" w:w="0"/>
+              <w:left w:type="dxa" w:w="108"/>
+              <w:bottom w:type="dxa" w:w="0"/>
+              <w:right w:type="dxa" w:w="108"/>
+            </w:tcMar>
+          </w:tcPr>
+          <w:p>
+            <w:pPr>
+              <w:pStyle w:val="style51"/>
             </w:pPr>
             <w:r>
               <w:rPr/>
@@ -869,19 +972,19 @@
         </w:tc>
         <w:tc>
           <w:tcPr>
-            <w:tcW w:type="dxa" w:w="3133"/>
-            <w:tcBorders/>
-            <w:shd w:fill="FFFFFF" w:val="clear"/>
-            <w:tcMar>
-              <w:top w:type="dxa" w:w="0"/>
-              <w:left w:type="dxa" w:w="108"/>
-              <w:bottom w:type="dxa" w:w="0"/>
-              <w:right w:type="dxa" w:w="108"/>
-            </w:tcMar>
-          </w:tcPr>
-          <w:p>
-            <w:pPr>
-              <w:pStyle w:val="style47"/>
+            <w:tcW w:type="dxa" w:w="3135"/>
+            <w:tcBorders/>
+            <w:shd w:fill="FFFFFF" w:val="clear"/>
+            <w:tcMar>
+              <w:top w:type="dxa" w:w="0"/>
+              <w:left w:type="dxa" w:w="108"/>
+              <w:bottom w:type="dxa" w:w="0"/>
+              <w:right w:type="dxa" w:w="108"/>
+            </w:tcMar>
+          </w:tcPr>
+          <w:p>
+            <w:pPr>
+              <w:pStyle w:val="style51"/>
             </w:pPr>
             <w:r>
               <w:rPr>
@@ -912,7 +1015,7 @@
           </w:tcPr>
           <w:p>
             <w:pPr>
-              <w:pStyle w:val="style47"/>
+              <w:pStyle w:val="style51"/>
             </w:pPr>
             <w:r>
               <w:rPr>
@@ -926,19 +1029,19 @@
         </w:tc>
         <w:tc>
           <w:tcPr>
-            <w:tcW w:type="dxa" w:w="3118"/>
-            <w:tcBorders/>
-            <w:shd w:fill="FFFFFF" w:val="clear"/>
-            <w:tcMar>
-              <w:top w:type="dxa" w:w="0"/>
-              <w:left w:type="dxa" w:w="108"/>
-              <w:bottom w:type="dxa" w:w="0"/>
-              <w:right w:type="dxa" w:w="108"/>
-            </w:tcMar>
-          </w:tcPr>
-          <w:p>
-            <w:pPr>
-              <w:pStyle w:val="style47"/>
+            <w:tcW w:type="dxa" w:w="3116"/>
+            <w:tcBorders/>
+            <w:shd w:fill="FFFFFF" w:val="clear"/>
+            <w:tcMar>
+              <w:top w:type="dxa" w:w="0"/>
+              <w:left w:type="dxa" w:w="108"/>
+              <w:bottom w:type="dxa" w:w="0"/>
+              <w:right w:type="dxa" w:w="108"/>
+            </w:tcMar>
+          </w:tcPr>
+          <w:p>
+            <w:pPr>
+              <w:pStyle w:val="style51"/>
             </w:pPr>
             <w:r>
               <w:rPr/>
@@ -948,19 +1051,19 @@
         </w:tc>
         <w:tc>
           <w:tcPr>
-            <w:tcW w:type="dxa" w:w="3133"/>
-            <w:tcBorders/>
-            <w:shd w:fill="FFFFFF" w:val="clear"/>
-            <w:tcMar>
-              <w:top w:type="dxa" w:w="0"/>
-              <w:left w:type="dxa" w:w="108"/>
-              <w:bottom w:type="dxa" w:w="0"/>
-              <w:right w:type="dxa" w:w="108"/>
-            </w:tcMar>
-          </w:tcPr>
-          <w:p>
-            <w:pPr>
-              <w:pStyle w:val="style47"/>
+            <w:tcW w:type="dxa" w:w="3135"/>
+            <w:tcBorders/>
+            <w:shd w:fill="FFFFFF" w:val="clear"/>
+            <w:tcMar>
+              <w:top w:type="dxa" w:w="0"/>
+              <w:left w:type="dxa" w:w="108"/>
+              <w:bottom w:type="dxa" w:w="0"/>
+              <w:right w:type="dxa" w:w="108"/>
+            </w:tcMar>
+          </w:tcPr>
+          <w:p>
+            <w:pPr>
+              <w:pStyle w:val="style51"/>
             </w:pPr>
             <w:r>
               <w:rPr/>
@@ -986,7 +1089,7 @@
           </w:tcPr>
           <w:p>
             <w:pPr>
-              <w:pStyle w:val="style47"/>
+              <w:pStyle w:val="style51"/>
             </w:pPr>
             <w:r>
               <w:rPr>
@@ -1000,19 +1103,19 @@
         </w:tc>
         <w:tc>
           <w:tcPr>
-            <w:tcW w:type="dxa" w:w="3118"/>
-            <w:tcBorders/>
-            <w:shd w:fill="FFFFFF" w:val="clear"/>
-            <w:tcMar>
-              <w:top w:type="dxa" w:w="0"/>
-              <w:left w:type="dxa" w:w="108"/>
-              <w:bottom w:type="dxa" w:w="0"/>
-              <w:right w:type="dxa" w:w="108"/>
-            </w:tcMar>
-          </w:tcPr>
-          <w:p>
-            <w:pPr>
-              <w:pStyle w:val="style47"/>
+            <w:tcW w:type="dxa" w:w="3116"/>
+            <w:tcBorders/>
+            <w:shd w:fill="FFFFFF" w:val="clear"/>
+            <w:tcMar>
+              <w:top w:type="dxa" w:w="0"/>
+              <w:left w:type="dxa" w:w="108"/>
+              <w:bottom w:type="dxa" w:w="0"/>
+              <w:right w:type="dxa" w:w="108"/>
+            </w:tcMar>
+          </w:tcPr>
+          <w:p>
+            <w:pPr>
+              <w:pStyle w:val="style51"/>
             </w:pPr>
             <w:r>
               <w:rPr/>
@@ -1022,19 +1125,19 @@
         </w:tc>
         <w:tc>
           <w:tcPr>
-            <w:tcW w:type="dxa" w:w="3133"/>
-            <w:tcBorders/>
-            <w:shd w:fill="FFFFFF" w:val="clear"/>
-            <w:tcMar>
-              <w:top w:type="dxa" w:w="0"/>
-              <w:left w:type="dxa" w:w="108"/>
-              <w:bottom w:type="dxa" w:w="0"/>
-              <w:right w:type="dxa" w:w="108"/>
-            </w:tcMar>
-          </w:tcPr>
-          <w:p>
-            <w:pPr>
-              <w:pStyle w:val="style47"/>
+            <w:tcW w:type="dxa" w:w="3135"/>
+            <w:tcBorders/>
+            <w:shd w:fill="FFFFFF" w:val="clear"/>
+            <w:tcMar>
+              <w:top w:type="dxa" w:w="0"/>
+              <w:left w:type="dxa" w:w="108"/>
+              <w:bottom w:type="dxa" w:w="0"/>
+              <w:right w:type="dxa" w:w="108"/>
+            </w:tcMar>
+          </w:tcPr>
+          <w:p>
+            <w:pPr>
+              <w:pStyle w:val="style51"/>
             </w:pPr>
             <w:r>
               <w:rPr>
@@ -1047,7 +1150,7 @@
           </w:p>
           <w:p>
             <w:pPr>
-              <w:pStyle w:val="style47"/>
+              <w:pStyle w:val="style51"/>
             </w:pPr>
             <w:r>
               <w:rPr>
@@ -1078,7 +1181,7 @@
           </w:tcPr>
           <w:p>
             <w:pPr>
-              <w:pStyle w:val="style47"/>
+              <w:pStyle w:val="style51"/>
             </w:pPr>
             <w:r>
               <w:rPr>
@@ -1092,19 +1195,19 @@
         </w:tc>
         <w:tc>
           <w:tcPr>
-            <w:tcW w:type="dxa" w:w="3118"/>
-            <w:tcBorders/>
-            <w:shd w:fill="FFFFFF" w:val="clear"/>
-            <w:tcMar>
-              <w:top w:type="dxa" w:w="0"/>
-              <w:left w:type="dxa" w:w="108"/>
-              <w:bottom w:type="dxa" w:w="0"/>
-              <w:right w:type="dxa" w:w="108"/>
-            </w:tcMar>
-          </w:tcPr>
-          <w:p>
-            <w:pPr>
-              <w:pStyle w:val="style47"/>
+            <w:tcW w:type="dxa" w:w="3116"/>
+            <w:tcBorders/>
+            <w:shd w:fill="FFFFFF" w:val="clear"/>
+            <w:tcMar>
+              <w:top w:type="dxa" w:w="0"/>
+              <w:left w:type="dxa" w:w="108"/>
+              <w:bottom w:type="dxa" w:w="0"/>
+              <w:right w:type="dxa" w:w="108"/>
+            </w:tcMar>
+          </w:tcPr>
+          <w:p>
+            <w:pPr>
+              <w:pStyle w:val="style51"/>
             </w:pPr>
             <w:r>
               <w:rPr/>
@@ -1114,19 +1217,19 @@
         </w:tc>
         <w:tc>
           <w:tcPr>
-            <w:tcW w:type="dxa" w:w="3133"/>
-            <w:tcBorders/>
-            <w:shd w:fill="FFFFFF" w:val="clear"/>
-            <w:tcMar>
-              <w:top w:type="dxa" w:w="0"/>
-              <w:left w:type="dxa" w:w="108"/>
-              <w:bottom w:type="dxa" w:w="0"/>
-              <w:right w:type="dxa" w:w="108"/>
-            </w:tcMar>
-          </w:tcPr>
-          <w:p>
-            <w:pPr>
-              <w:pStyle w:val="style47"/>
+            <w:tcW w:type="dxa" w:w="3135"/>
+            <w:tcBorders/>
+            <w:shd w:fill="FFFFFF" w:val="clear"/>
+            <w:tcMar>
+              <w:top w:type="dxa" w:w="0"/>
+              <w:left w:type="dxa" w:w="108"/>
+              <w:bottom w:type="dxa" w:w="0"/>
+              <w:right w:type="dxa" w:w="108"/>
+            </w:tcMar>
+          </w:tcPr>
+          <w:p>
+            <w:pPr>
+              <w:pStyle w:val="style51"/>
             </w:pPr>
             <w:r>
               <w:rPr/>
@@ -1152,7 +1255,7 @@
           </w:tcPr>
           <w:p>
             <w:pPr>
-              <w:pStyle w:val="style47"/>
+              <w:pStyle w:val="style51"/>
             </w:pPr>
             <w:r>
               <w:rPr>
@@ -1166,19 +1269,19 @@
         </w:tc>
         <w:tc>
           <w:tcPr>
-            <w:tcW w:type="dxa" w:w="3118"/>
-            <w:tcBorders/>
-            <w:shd w:fill="FFFFFF" w:val="clear"/>
-            <w:tcMar>
-              <w:top w:type="dxa" w:w="0"/>
-              <w:left w:type="dxa" w:w="108"/>
-              <w:bottom w:type="dxa" w:w="0"/>
-              <w:right w:type="dxa" w:w="108"/>
-            </w:tcMar>
-          </w:tcPr>
-          <w:p>
-            <w:pPr>
-              <w:pStyle w:val="style47"/>
+            <w:tcW w:type="dxa" w:w="3116"/>
+            <w:tcBorders/>
+            <w:shd w:fill="FFFFFF" w:val="clear"/>
+            <w:tcMar>
+              <w:top w:type="dxa" w:w="0"/>
+              <w:left w:type="dxa" w:w="108"/>
+              <w:bottom w:type="dxa" w:w="0"/>
+              <w:right w:type="dxa" w:w="108"/>
+            </w:tcMar>
+          </w:tcPr>
+          <w:p>
+            <w:pPr>
+              <w:pStyle w:val="style51"/>
             </w:pPr>
             <w:r>
               <w:rPr/>
@@ -1188,19 +1291,19 @@
         </w:tc>
         <w:tc>
           <w:tcPr>
-            <w:tcW w:type="dxa" w:w="3133"/>
-            <w:tcBorders/>
-            <w:shd w:fill="FFFFFF" w:val="clear"/>
-            <w:tcMar>
-              <w:top w:type="dxa" w:w="0"/>
-              <w:left w:type="dxa" w:w="108"/>
-              <w:bottom w:type="dxa" w:w="0"/>
-              <w:right w:type="dxa" w:w="108"/>
-            </w:tcMar>
-          </w:tcPr>
-          <w:p>
-            <w:pPr>
-              <w:pStyle w:val="style47"/>
+            <w:tcW w:type="dxa" w:w="3135"/>
+            <w:tcBorders/>
+            <w:shd w:fill="FFFFFF" w:val="clear"/>
+            <w:tcMar>
+              <w:top w:type="dxa" w:w="0"/>
+              <w:left w:type="dxa" w:w="108"/>
+              <w:bottom w:type="dxa" w:w="0"/>
+              <w:right w:type="dxa" w:w="108"/>
+            </w:tcMar>
+          </w:tcPr>
+          <w:p>
+            <w:pPr>
+              <w:pStyle w:val="style51"/>
             </w:pPr>
             <w:r>
               <w:rPr>
@@ -1231,7 +1334,7 @@
           </w:tcPr>
           <w:p>
             <w:pPr>
-              <w:pStyle w:val="style47"/>
+              <w:pStyle w:val="style51"/>
             </w:pPr>
             <w:r>
               <w:rPr>
@@ -1245,19 +1348,19 @@
         </w:tc>
         <w:tc>
           <w:tcPr>
-            <w:tcW w:type="dxa" w:w="3118"/>
-            <w:tcBorders/>
-            <w:shd w:fill="FFFFFF" w:val="clear"/>
-            <w:tcMar>
-              <w:top w:type="dxa" w:w="0"/>
-              <w:left w:type="dxa" w:w="108"/>
-              <w:bottom w:type="dxa" w:w="0"/>
-              <w:right w:type="dxa" w:w="108"/>
-            </w:tcMar>
-          </w:tcPr>
-          <w:p>
-            <w:pPr>
-              <w:pStyle w:val="style47"/>
+            <w:tcW w:type="dxa" w:w="3116"/>
+            <w:tcBorders/>
+            <w:shd w:fill="FFFFFF" w:val="clear"/>
+            <w:tcMar>
+              <w:top w:type="dxa" w:w="0"/>
+              <w:left w:type="dxa" w:w="108"/>
+              <w:bottom w:type="dxa" w:w="0"/>
+              <w:right w:type="dxa" w:w="108"/>
+            </w:tcMar>
+          </w:tcPr>
+          <w:p>
+            <w:pPr>
+              <w:pStyle w:val="style51"/>
             </w:pPr>
             <w:r>
               <w:rPr/>
@@ -1267,19 +1370,19 @@
         </w:tc>
         <w:tc>
           <w:tcPr>
-            <w:tcW w:type="dxa" w:w="3133"/>
-            <w:tcBorders/>
-            <w:shd w:fill="FFFFFF" w:val="clear"/>
-            <w:tcMar>
-              <w:top w:type="dxa" w:w="0"/>
-              <w:left w:type="dxa" w:w="108"/>
-              <w:bottom w:type="dxa" w:w="0"/>
-              <w:right w:type="dxa" w:w="108"/>
-            </w:tcMar>
-          </w:tcPr>
-          <w:p>
-            <w:pPr>
-              <w:pStyle w:val="style47"/>
+            <w:tcW w:type="dxa" w:w="3135"/>
+            <w:tcBorders/>
+            <w:shd w:fill="FFFFFF" w:val="clear"/>
+            <w:tcMar>
+              <w:top w:type="dxa" w:w="0"/>
+              <w:left w:type="dxa" w:w="108"/>
+              <w:bottom w:type="dxa" w:w="0"/>
+              <w:right w:type="dxa" w:w="108"/>
+            </w:tcMar>
+          </w:tcPr>
+          <w:p>
+            <w:pPr>
+              <w:pStyle w:val="style51"/>
             </w:pPr>
             <w:r>
               <w:rPr/>
@@ -1290,7 +1393,7 @@
     </w:tbl>
     <w:p>
       <w:pPr>
-        <w:pStyle w:val="style47"/>
+        <w:pStyle w:val="style51"/>
       </w:pPr>
       <w:r>
         <w:rPr>
@@ -1303,23 +1406,23 @@
     </w:p>
     <w:p>
       <w:pPr>
-        <w:pStyle w:val="style47"/>
-      </w:pPr>
-      <w:r>
-        <w:rPr/>
-      </w:r>
-    </w:p>
-    <w:p>
-      <w:pPr>
-        <w:pStyle w:val="style47"/>
-      </w:pPr>
-      <w:r>
-        <w:rPr/>
-      </w:r>
-    </w:p>
-    <w:p>
-      <w:pPr>
-        <w:pStyle w:val="style47"/>
+        <w:pStyle w:val="style51"/>
+      </w:pPr>
+      <w:r>
+        <w:rPr/>
+      </w:r>
+    </w:p>
+    <w:p>
+      <w:pPr>
+        <w:pStyle w:val="style51"/>
+      </w:pPr>
+      <w:r>
+        <w:rPr/>
+      </w:r>
+    </w:p>
+    <w:p>
+      <w:pPr>
+        <w:pStyle w:val="style51"/>
         <w:widowControl/>
         <w:tabs/>
         <w:suppressAutoHyphens w:val="true"/>
@@ -1339,7 +1442,7 @@
     </w:p>
     <w:p>
       <w:pPr>
-        <w:pStyle w:val="style47"/>
+        <w:pStyle w:val="style51"/>
         <w:widowControl/>
         <w:tabs/>
         <w:suppressAutoHyphens w:val="true"/>
@@ -1350,7 +1453,7 @@
     </w:p>
     <w:p>
       <w:pPr>
-        <w:pStyle w:val="style47"/>
+        <w:pStyle w:val="style51"/>
       </w:pPr>
       <w:r>
         <w:rPr>
@@ -1363,28 +1466,28 @@
     </w:p>
     <w:p>
       <w:pPr>
-        <w:pStyle w:val="style47"/>
-      </w:pPr>
-      <w:r>
-        <w:rPr/>
-      </w:r>
-    </w:p>
-    <w:p>
-      <w:pPr>
-        <w:pStyle w:val="style47"/>
+        <w:pStyle w:val="style51"/>
+      </w:pPr>
+      <w:r>
+        <w:rPr/>
+      </w:r>
+    </w:p>
+    <w:p>
+      <w:pPr>
+        <w:pStyle w:val="style51"/>
       </w:pPr>
       <w:r>
         <w:rPr/>
         <w:drawing>
-          <wp:anchor allowOverlap="1" behindDoc="0" distB="0" distL="0" distR="0" distT="0" layoutInCell="1" locked="0" relativeHeight="9" simplePos="0">
+          <wp:anchor allowOverlap="1" behindDoc="0" distB="0" distL="0" distR="0" distT="0" layoutInCell="1" locked="0" relativeHeight="4" simplePos="0">
             <wp:simplePos x="0" y="0"/>
-            <wp:positionH relativeFrom="column">
+            <wp:positionH relativeFrom="character">
               <wp:posOffset>927735</wp:posOffset>
             </wp:positionH>
-            <wp:positionV relativeFrom="paragraph">
+            <wp:positionV relativeFrom="line">
               <wp:posOffset>0</wp:posOffset>
             </wp:positionV>
-            <wp:extent cx="4010025" cy="2495550"/>
+            <wp:extent cx="4009390" cy="2495550"/>
             <wp:effectExtent b="0" l="0" r="0" t="0"/>
             <wp:wrapSquare wrapText="largest"/>
             <wp:docPr descr="" id="0" name="Picture"/>
@@ -1410,7 +1513,7 @@
                   <pic:spPr bwMode="auto">
                     <a:xfrm>
                       <a:off x="0" y="0"/>
-                      <a:ext cx="4010025" cy="2495550"/>
+                      <a:ext cx="4009390" cy="2495550"/>
                     </a:xfrm>
                     <a:prstGeom prst="rect">
                       <a:avLst/>
@@ -1432,143 +1535,143 @@
     </w:p>
     <w:p>
       <w:pPr>
-        <w:pStyle w:val="style47"/>
-      </w:pPr>
-      <w:r>
-        <w:rPr/>
-      </w:r>
-    </w:p>
-    <w:p>
-      <w:pPr>
-        <w:pStyle w:val="style47"/>
-      </w:pPr>
-      <w:r>
-        <w:rPr/>
-      </w:r>
-    </w:p>
-    <w:p>
-      <w:pPr>
-        <w:pStyle w:val="style47"/>
-      </w:pPr>
-      <w:r>
-        <w:rPr/>
-      </w:r>
-    </w:p>
-    <w:p>
-      <w:pPr>
-        <w:pStyle w:val="style47"/>
-      </w:pPr>
-      <w:r>
-        <w:rPr/>
-      </w:r>
-    </w:p>
-    <w:p>
-      <w:pPr>
-        <w:pStyle w:val="style47"/>
-      </w:pPr>
-      <w:r>
-        <w:rPr/>
-      </w:r>
-    </w:p>
-    <w:p>
-      <w:pPr>
-        <w:pStyle w:val="style47"/>
-      </w:pPr>
-      <w:r>
-        <w:rPr/>
-      </w:r>
-    </w:p>
-    <w:p>
-      <w:pPr>
-        <w:pStyle w:val="style47"/>
-      </w:pPr>
-      <w:r>
-        <w:rPr/>
-      </w:r>
-    </w:p>
-    <w:p>
-      <w:pPr>
-        <w:pStyle w:val="style47"/>
-      </w:pPr>
-      <w:r>
-        <w:rPr/>
-      </w:r>
-    </w:p>
-    <w:p>
-      <w:pPr>
-        <w:pStyle w:val="style47"/>
-      </w:pPr>
-      <w:r>
-        <w:rPr/>
-      </w:r>
-    </w:p>
-    <w:p>
-      <w:pPr>
-        <w:pStyle w:val="style47"/>
-      </w:pPr>
-      <w:r>
-        <w:rPr/>
-      </w:r>
-    </w:p>
-    <w:p>
-      <w:pPr>
-        <w:pStyle w:val="style47"/>
-      </w:pPr>
-      <w:r>
-        <w:rPr/>
-      </w:r>
-    </w:p>
-    <w:p>
-      <w:pPr>
-        <w:pStyle w:val="style47"/>
-      </w:pPr>
-      <w:r>
-        <w:rPr/>
-      </w:r>
-    </w:p>
-    <w:p>
-      <w:pPr>
-        <w:pStyle w:val="style47"/>
-      </w:pPr>
-      <w:r>
-        <w:rPr/>
-      </w:r>
-    </w:p>
-    <w:p>
-      <w:pPr>
-        <w:pStyle w:val="style47"/>
-      </w:pPr>
-      <w:r>
-        <w:rPr/>
-      </w:r>
-    </w:p>
-    <w:p>
-      <w:pPr>
-        <w:pStyle w:val="style47"/>
-      </w:pPr>
-      <w:r>
-        <w:rPr/>
-      </w:r>
-    </w:p>
-    <w:p>
-      <w:pPr>
-        <w:pStyle w:val="style47"/>
-      </w:pPr>
-      <w:r>
-        <w:rPr/>
-      </w:r>
-    </w:p>
-    <w:p>
-      <w:pPr>
-        <w:pStyle w:val="style47"/>
-      </w:pPr>
-      <w:r>
-        <w:rPr/>
-      </w:r>
-    </w:p>
-    <w:p>
-      <w:pPr>
-        <w:pStyle w:val="style47"/>
+        <w:pStyle w:val="style51"/>
+      </w:pPr>
+      <w:r>
+        <w:rPr/>
+      </w:r>
+    </w:p>
+    <w:p>
+      <w:pPr>
+        <w:pStyle w:val="style51"/>
+      </w:pPr>
+      <w:r>
+        <w:rPr/>
+      </w:r>
+    </w:p>
+    <w:p>
+      <w:pPr>
+        <w:pStyle w:val="style51"/>
+      </w:pPr>
+      <w:r>
+        <w:rPr/>
+      </w:r>
+    </w:p>
+    <w:p>
+      <w:pPr>
+        <w:pStyle w:val="style51"/>
+      </w:pPr>
+      <w:r>
+        <w:rPr/>
+      </w:r>
+    </w:p>
+    <w:p>
+      <w:pPr>
+        <w:pStyle w:val="style51"/>
+      </w:pPr>
+      <w:r>
+        <w:rPr/>
+      </w:r>
+    </w:p>
+    <w:p>
+      <w:pPr>
+        <w:pStyle w:val="style51"/>
+      </w:pPr>
+      <w:r>
+        <w:rPr/>
+      </w:r>
+    </w:p>
+    <w:p>
+      <w:pPr>
+        <w:pStyle w:val="style51"/>
+      </w:pPr>
+      <w:r>
+        <w:rPr/>
+      </w:r>
+    </w:p>
+    <w:p>
+      <w:pPr>
+        <w:pStyle w:val="style51"/>
+      </w:pPr>
+      <w:r>
+        <w:rPr/>
+      </w:r>
+    </w:p>
+    <w:p>
+      <w:pPr>
+        <w:pStyle w:val="style51"/>
+      </w:pPr>
+      <w:r>
+        <w:rPr/>
+      </w:r>
+    </w:p>
+    <w:p>
+      <w:pPr>
+        <w:pStyle w:val="style51"/>
+      </w:pPr>
+      <w:r>
+        <w:rPr/>
+      </w:r>
+    </w:p>
+    <w:p>
+      <w:pPr>
+        <w:pStyle w:val="style51"/>
+      </w:pPr>
+      <w:r>
+        <w:rPr/>
+      </w:r>
+    </w:p>
+    <w:p>
+      <w:pPr>
+        <w:pStyle w:val="style51"/>
+      </w:pPr>
+      <w:r>
+        <w:rPr/>
+      </w:r>
+    </w:p>
+    <w:p>
+      <w:pPr>
+        <w:pStyle w:val="style51"/>
+      </w:pPr>
+      <w:r>
+        <w:rPr/>
+      </w:r>
+    </w:p>
+    <w:p>
+      <w:pPr>
+        <w:pStyle w:val="style51"/>
+      </w:pPr>
+      <w:r>
+        <w:rPr/>
+      </w:r>
+    </w:p>
+    <w:p>
+      <w:pPr>
+        <w:pStyle w:val="style51"/>
+      </w:pPr>
+      <w:r>
+        <w:rPr/>
+      </w:r>
+    </w:p>
+    <w:p>
+      <w:pPr>
+        <w:pStyle w:val="style51"/>
+      </w:pPr>
+      <w:r>
+        <w:rPr/>
+      </w:r>
+    </w:p>
+    <w:p>
+      <w:pPr>
+        <w:pStyle w:val="style51"/>
+      </w:pPr>
+      <w:r>
+        <w:rPr/>
+      </w:r>
+    </w:p>
+    <w:p>
+      <w:pPr>
+        <w:pStyle w:val="style51"/>
         <w:widowControl/>
         <w:tabs/>
         <w:suppressAutoHyphens w:val="true"/>
@@ -1588,15 +1691,15 @@
     </w:p>
     <w:p>
       <w:pPr>
-        <w:pStyle w:val="style47"/>
-      </w:pPr>
-      <w:r>
-        <w:rPr/>
-      </w:r>
-    </w:p>
-    <w:p>
-      <w:pPr>
-        <w:pStyle w:val="style47"/>
+        <w:pStyle w:val="style51"/>
+      </w:pPr>
+      <w:r>
+        <w:rPr/>
+      </w:r>
+    </w:p>
+    <w:p>
+      <w:pPr>
+        <w:pStyle w:val="style51"/>
       </w:pPr>
       <w:r>
         <w:rPr>
@@ -1609,15 +1712,15 @@
     </w:p>
     <w:p>
       <w:pPr>
-        <w:pStyle w:val="style47"/>
-      </w:pPr>
-      <w:r>
-        <w:rPr/>
-      </w:r>
-    </w:p>
-    <w:p>
-      <w:pPr>
-        <w:pStyle w:val="style47"/>
+        <w:pStyle w:val="style51"/>
+      </w:pPr>
+      <w:r>
+        <w:rPr/>
+      </w:r>
+    </w:p>
+    <w:p>
+      <w:pPr>
+        <w:pStyle w:val="style51"/>
         <w:numPr>
           <w:ilvl w:val="0"/>
           <w:numId w:val="2"/>
@@ -1636,7 +1739,7 @@
     </w:p>
     <w:p>
       <w:pPr>
-        <w:pStyle w:val="style47"/>
+        <w:pStyle w:val="style51"/>
       </w:pPr>
       <w:r>
         <w:rPr/>
@@ -1697,15 +1800,15 @@
     </w:p>
     <w:p>
       <w:pPr>
-        <w:pStyle w:val="style47"/>
-      </w:pPr>
-      <w:r>
-        <w:rPr/>
-      </w:r>
-    </w:p>
-    <w:p>
-      <w:pPr>
-        <w:pStyle w:val="style47"/>
+        <w:pStyle w:val="style51"/>
+      </w:pPr>
+      <w:r>
+        <w:rPr/>
+      </w:r>
+    </w:p>
+    <w:p>
+      <w:pPr>
+        <w:pStyle w:val="style51"/>
         <w:numPr>
           <w:ilvl w:val="0"/>
           <w:numId w:val="2"/>
@@ -1724,7 +1827,7 @@
     </w:p>
     <w:p>
       <w:pPr>
-        <w:pStyle w:val="style47"/>
+        <w:pStyle w:val="style51"/>
       </w:pPr>
       <w:r>
         <w:rPr>
@@ -1737,7 +1840,7 @@
     </w:p>
     <w:p>
       <w:pPr>
-        <w:pStyle w:val="style47"/>
+        <w:pStyle w:val="style51"/>
       </w:pPr>
       <w:r>
         <w:rPr>
@@ -1750,15 +1853,15 @@
     </w:p>
     <w:p>
       <w:pPr>
-        <w:pStyle w:val="style47"/>
-      </w:pPr>
-      <w:r>
-        <w:rPr/>
-      </w:r>
-    </w:p>
-    <w:p>
-      <w:pPr>
-        <w:pStyle w:val="style47"/>
+        <w:pStyle w:val="style51"/>
+      </w:pPr>
+      <w:r>
+        <w:rPr/>
+      </w:r>
+    </w:p>
+    <w:p>
+      <w:pPr>
+        <w:pStyle w:val="style51"/>
       </w:pPr>
       <w:r>
         <w:rPr>
@@ -1768,7 +1871,7 @@
         </w:rPr>
         <w:t xml:space="preserve">a) le client est déjà connecté </w:t>
       </w:r>
-      <w:bookmarkStart w:id="1" w:name="__DdeLink__126_307771532"/>
+      <w:bookmarkStart w:id="0" w:name="__DdeLink__126_307771532"/>
       <w:r>
         <w:rPr>
           <w:rFonts w:ascii="Times New Roman" w:cs="Times New Roman" w:hAnsi="Times New Roman"/>
@@ -1777,7 +1880,7 @@
         </w:rPr>
         <w:t>à son compte lors de la recherche du billet</w:t>
       </w:r>
-      <w:bookmarkEnd w:id="1"/>
+      <w:bookmarkEnd w:id="0"/>
       <w:r>
         <w:rPr>
           <w:rFonts w:ascii="Times New Roman" w:cs="Times New Roman" w:hAnsi="Times New Roman"/>
@@ -1789,7 +1892,7 @@
     </w:p>
     <w:p>
       <w:pPr>
-        <w:pStyle w:val="style47"/>
+        <w:pStyle w:val="style51"/>
       </w:pPr>
       <w:r>
         <w:rPr/>
@@ -1850,15 +1953,15 @@
     </w:p>
     <w:p>
       <w:pPr>
-        <w:pStyle w:val="style47"/>
-      </w:pPr>
-      <w:r>
-        <w:rPr/>
-      </w:r>
-    </w:p>
-    <w:p>
-      <w:pPr>
-        <w:pStyle w:val="style47"/>
+        <w:pStyle w:val="style51"/>
+      </w:pPr>
+      <w:r>
+        <w:rPr/>
+      </w:r>
+    </w:p>
+    <w:p>
+      <w:pPr>
+        <w:pStyle w:val="style51"/>
       </w:pPr>
       <w:r>
         <w:rPr>
@@ -1871,10 +1974,16 @@
     </w:p>
     <w:p>
       <w:pPr>
-        <w:pStyle w:val="style47"/>
-      </w:pPr>
-      <w:r>
-        <w:rPr/>
+        <w:pStyle w:val="style51"/>
+      </w:pPr>
+      <w:r>
+        <w:rPr>
+          <w:rFonts w:ascii="Times New Roman" w:cs="Times New Roman" w:hAnsi="Times New Roman"/>
+          <w:b w:val="false"/>
+          <w:bCs w:val="false"/>
+          <w:sz w:val="24"/>
+          <w:szCs w:val="24"/>
+        </w:rPr>
         <w:drawing>
           <wp:anchor allowOverlap="1" behindDoc="0" distB="0" distL="0" distR="0" distT="0" layoutInCell="1" locked="0" relativeHeight="2" simplePos="0">
             <wp:simplePos x="0" y="0"/>
@@ -1932,23 +2041,184 @@
     </w:p>
     <w:p>
       <w:pPr>
-        <w:pStyle w:val="style47"/>
-      </w:pPr>
-      <w:r>
-        <w:rPr/>
-      </w:r>
-    </w:p>
-    <w:p>
-      <w:pPr>
-        <w:pStyle w:val="style47"/>
-      </w:pPr>
-      <w:r>
-        <w:rPr/>
-      </w:r>
-    </w:p>
-    <w:p>
-      <w:pPr>
-        <w:pStyle w:val="style47"/>
+        <w:pStyle w:val="style51"/>
+      </w:pPr>
+      <w:r>
+        <w:rPr>
+          <w:rFonts w:ascii="Times New Roman" w:cs="Times New Roman" w:hAnsi="Times New Roman"/>
+          <w:b w:val="false"/>
+          <w:bCs w:val="false"/>
+          <w:sz w:val="24"/>
+          <w:szCs w:val="24"/>
+        </w:rPr>
+        <w:t>Pour tous les cas présentés ci-dessus :</w:t>
+      </w:r>
+    </w:p>
+    <w:p>
+      <w:pPr>
+        <w:pStyle w:val="style51"/>
+      </w:pPr>
+      <w:r>
+        <w:rPr>
+          <w:rFonts w:ascii="Times New Roman" w:cs="Times New Roman" w:hAnsi="Times New Roman"/>
+          <w:b w:val="false"/>
+          <w:bCs w:val="false"/>
+          <w:sz w:val="24"/>
+          <w:szCs w:val="24"/>
+        </w:rPr>
+      </w:r>
+    </w:p>
+    <w:p>
+      <w:pPr>
+        <w:pStyle w:val="style51"/>
+      </w:pPr>
+      <w:r>
+        <w:rPr>
+          <w:rFonts w:ascii="Times New Roman" w:cs="Times New Roman" w:hAnsi="Times New Roman"/>
+          <w:b w:val="false"/>
+          <w:bCs w:val="false"/>
+          <w:sz w:val="24"/>
+          <w:szCs w:val="24"/>
+        </w:rPr>
+        <w:t>- si un vol a lieu le jour souhaité vers la destination choisie, celui-ci sera proposé au client.</w:t>
+      </w:r>
+    </w:p>
+    <w:p>
+      <w:pPr>
+        <w:pStyle w:val="style51"/>
+      </w:pPr>
+      <w:r>
+        <w:rPr>
+          <w:rFonts w:ascii="Times New Roman" w:cs="Times New Roman" w:hAnsi="Times New Roman"/>
+          <w:b w:val="false"/>
+          <w:bCs w:val="false"/>
+          <w:sz w:val="24"/>
+          <w:szCs w:val="24"/>
+        </w:rPr>
+      </w:r>
+    </w:p>
+    <w:p>
+      <w:pPr>
+        <w:pStyle w:val="style51"/>
+      </w:pPr>
+      <w:r>
+        <w:rPr>
+          <w:rFonts w:ascii="Times New Roman" w:cs="Times New Roman" w:hAnsi="Times New Roman"/>
+          <w:b w:val="false"/>
+          <w:bCs w:val="false"/>
+          <w:sz w:val="24"/>
+          <w:szCs w:val="24"/>
+        </w:rPr>
+        <w:t>- si aucun vol n'a lieu le jour souhaité vers la destination choisie, le client se verra proposé :</w:t>
+      </w:r>
+    </w:p>
+    <w:p>
+      <w:pPr>
+        <w:pStyle w:val="style51"/>
+      </w:pPr>
+      <w:r>
+        <w:rPr>
+          <w:rFonts w:ascii="Times New Roman" w:cs="Times New Roman" w:hAnsi="Times New Roman"/>
+          <w:b w:val="false"/>
+          <w:bCs w:val="false"/>
+          <w:sz w:val="24"/>
+          <w:szCs w:val="24"/>
+        </w:rPr>
+        <w:tab/>
+        <w:t>- le vol précédent le jour choisi, si sa date n'est pas encore passée,</w:t>
+      </w:r>
+    </w:p>
+    <w:p>
+      <w:pPr>
+        <w:pStyle w:val="style51"/>
+      </w:pPr>
+      <w:r>
+        <w:rPr>
+          <w:rFonts w:ascii="Times New Roman" w:cs="Times New Roman" w:hAnsi="Times New Roman"/>
+          <w:b w:val="false"/>
+          <w:bCs w:val="false"/>
+          <w:sz w:val="24"/>
+          <w:szCs w:val="24"/>
+        </w:rPr>
+        <w:tab/>
+        <w:t>- les 2 vols suivants la date choisie initialement.</w:t>
+      </w:r>
+    </w:p>
+    <w:p>
+      <w:pPr>
+        <w:pStyle w:val="style51"/>
+      </w:pPr>
+      <w:r>
+        <w:rPr>
+          <w:rFonts w:ascii="Times New Roman" w:cs="Times New Roman" w:hAnsi="Times New Roman"/>
+          <w:b w:val="false"/>
+          <w:bCs w:val="false"/>
+          <w:sz w:val="24"/>
+          <w:szCs w:val="24"/>
+        </w:rPr>
+      </w:r>
+    </w:p>
+    <w:p>
+      <w:pPr>
+        <w:pStyle w:val="style51"/>
+      </w:pPr>
+      <w:r>
+        <w:rPr>
+          <w:rFonts w:ascii="Times New Roman" w:cs="Times New Roman" w:hAnsi="Times New Roman"/>
+          <w:b w:val="false"/>
+          <w:bCs w:val="false"/>
+          <w:sz w:val="24"/>
+          <w:szCs w:val="24"/>
+        </w:rPr>
+        <w:t>- si tous les vols susceptibles d'être proposés sont complets, le client sera renvoyé vers une page  lui expliquant la situation.</w:t>
+      </w:r>
+    </w:p>
+    <w:p>
+      <w:pPr>
+        <w:pStyle w:val="style51"/>
+        <w:widowControl/>
+        <w:tabs/>
+        <w:suppressAutoHyphens w:val="true"/>
+      </w:pPr>
+      <w:r>
+        <w:rPr>
+          <w:rFonts w:ascii="Times New Roman" w:cs="Times New Roman" w:eastAsia="DejaVu Sans" w:hAnsi="Times New Roman"/>
+          <w:b w:val="false"/>
+          <w:bCs w:val="false"/>
+          <w:color w:val="00000A"/>
+          <w:sz w:val="24"/>
+          <w:szCs w:val="24"/>
+          <w:lang w:bidi="ar-SA" w:eastAsia="en-US" w:val="fr-FR"/>
+        </w:rPr>
+      </w:r>
+    </w:p>
+    <w:p>
+      <w:pPr>
+        <w:pStyle w:val="style51"/>
+      </w:pPr>
+      <w:r>
+        <w:rPr/>
+      </w:r>
+    </w:p>
+    <w:p>
+      <w:pPr>
+        <w:pStyle w:val="style51"/>
+      </w:pPr>
+      <w:r>
+        <w:rPr/>
+      </w:r>
+    </w:p>
+    <w:p>
+      <w:pPr>
+        <w:pStyle w:val="style51"/>
+      </w:pPr>
+      <w:r>
+        <w:rPr/>
+      </w:r>
+    </w:p>
+    <w:p>
+      <w:pPr>
+        <w:pStyle w:val="style51"/>
         <w:widowControl/>
         <w:tabs/>
         <w:suppressAutoHyphens w:val="true"/>
@@ -1968,7 +2238,7 @@
     </w:p>
     <w:p>
       <w:pPr>
-        <w:pStyle w:val="style47"/>
+        <w:pStyle w:val="style51"/>
       </w:pPr>
       <w:r>
         <w:rPr>
@@ -1983,15 +2253,15 @@
     </w:p>
     <w:p>
       <w:pPr>
-        <w:pStyle w:val="style47"/>
-      </w:pPr>
-      <w:r>
-        <w:rPr/>
-      </w:r>
-    </w:p>
-    <w:p>
-      <w:pPr>
-        <w:pStyle w:val="style47"/>
+        <w:pStyle w:val="style51"/>
+      </w:pPr>
+      <w:r>
+        <w:rPr/>
+      </w:r>
+    </w:p>
+    <w:p>
+      <w:pPr>
+        <w:pStyle w:val="style51"/>
       </w:pPr>
       <w:r>
         <w:rPr/>
@@ -2057,7 +2327,7 @@
       <w:pgNumType w:fmt="decimal"/>
       <w:formProt w:val="false"/>
       <w:textDirection w:val="lrTb"/>
-      <w:docGrid w:charSpace="20480" w:linePitch="360" w:type="default"/>
+      <w:docGrid w:charSpace="24576" w:linePitch="360" w:type="default"/>
     </w:sectPr>
   </w:body>
 </w:document>
@@ -2577,10 +2847,38 @@
       <w:rFonts w:cs="Symbol"/>
     </w:rPr>
   </w:style>
-  <w:style w:styleId="style38" w:type="paragraph">
+  <w:style w:styleId="style38" w:type="character">
+    <w:name w:val="ListLabel 20"/>
+    <w:next w:val="style38"/>
+    <w:rPr>
+      <w:rFonts w:cs="Times New Roman"/>
+    </w:rPr>
+  </w:style>
+  <w:style w:styleId="style39" w:type="character">
+    <w:name w:val="ListLabel 21"/>
+    <w:next w:val="style39"/>
+    <w:rPr>
+      <w:rFonts w:cs="Courier New"/>
+    </w:rPr>
+  </w:style>
+  <w:style w:styleId="style40" w:type="character">
+    <w:name w:val="ListLabel 22"/>
+    <w:next w:val="style40"/>
+    <w:rPr>
+      <w:rFonts w:cs="Wingdings"/>
+    </w:rPr>
+  </w:style>
+  <w:style w:styleId="style41" w:type="character">
+    <w:name w:val="ListLabel 23"/>
+    <w:next w:val="style41"/>
+    <w:rPr>
+      <w:rFonts w:cs="Symbol"/>
+    </w:rPr>
+  </w:style>
+  <w:style w:styleId="style42" w:type="paragraph">
     <w:name w:val="Titre"/>
     <w:basedOn w:val="style0"/>
-    <w:next w:val="style39"/>
+    <w:next w:val="style43"/>
     <w:pPr>
       <w:keepNext/>
       <w:spacing w:after="120" w:before="240"/>
@@ -2592,10 +2890,10 @@
       <w:szCs w:val="28"/>
     </w:rPr>
   </w:style>
-  <w:style w:styleId="style39" w:type="paragraph">
+  <w:style w:styleId="style43" w:type="paragraph">
     <w:name w:val="Corps de texte"/>
     <w:basedOn w:val="style0"/>
-    <w:next w:val="style39"/>
+    <w:next w:val="style43"/>
     <w:pPr>
       <w:widowControl w:val="false"/>
       <w:tabs/>
@@ -2611,19 +2909,19 @@
       <w:lang w:bidi="hi-IN" w:eastAsia="zh-CN" w:val="fr-FR"/>
     </w:rPr>
   </w:style>
-  <w:style w:styleId="style40" w:type="paragraph">
+  <w:style w:styleId="style44" w:type="paragraph">
     <w:name w:val="Liste"/>
-    <w:basedOn w:val="style39"/>
-    <w:next w:val="style40"/>
+    <w:basedOn w:val="style43"/>
+    <w:next w:val="style44"/>
     <w:pPr/>
     <w:rPr>
       <w:rFonts w:cs="Lohit Hindi"/>
     </w:rPr>
   </w:style>
-  <w:style w:styleId="style41" w:type="paragraph">
+  <w:style w:styleId="style45" w:type="paragraph">
     <w:name w:val="Légende"/>
     <w:basedOn w:val="style0"/>
-    <w:next w:val="style41"/>
+    <w:next w:val="style45"/>
     <w:pPr>
       <w:suppressLineNumbers/>
       <w:spacing w:after="120" w:before="120"/>
@@ -2637,10 +2935,10 @@
       <w:szCs w:val="24"/>
     </w:rPr>
   </w:style>
-  <w:style w:styleId="style42" w:type="paragraph">
+  <w:style w:styleId="style46" w:type="paragraph">
     <w:name w:val="Index"/>
     <w:basedOn w:val="style0"/>
-    <w:next w:val="style42"/>
+    <w:next w:val="style46"/>
     <w:pPr>
       <w:widowControl w:val="false"/>
       <w:suppressLineNumbers/>
@@ -2655,9 +2953,9 @@
       <w:lang w:bidi="hi-IN" w:eastAsia="zh-CN" w:val="fr-FR"/>
     </w:rPr>
   </w:style>
-  <w:style w:styleId="style43" w:type="paragraph">
+  <w:style w:styleId="style47" w:type="paragraph">
     <w:name w:val="Style par défaut"/>
-    <w:next w:val="style43"/>
+    <w:next w:val="style47"/>
     <w:pPr>
       <w:widowControl/>
       <w:tabs/>
@@ -2673,10 +2971,10 @@
       <w:lang w:bidi="ar-SA" w:eastAsia="en-US" w:val="fr-FR"/>
     </w:rPr>
   </w:style>
-  <w:style w:styleId="style44" w:type="paragraph">
+  <w:style w:styleId="style48" w:type="paragraph">
     <w:name w:val="Titre principal"/>
-    <w:basedOn w:val="style43"/>
-    <w:next w:val="style45"/>
+    <w:basedOn w:val="style47"/>
+    <w:next w:val="style49"/>
     <w:pPr>
       <w:keepNext/>
       <w:spacing w:after="120" w:before="240"/>
@@ -2691,10 +2989,10 @@
       <w:szCs w:val="28"/>
     </w:rPr>
   </w:style>
-  <w:style w:styleId="style45" w:type="paragraph">
+  <w:style w:styleId="style49" w:type="paragraph">
     <w:name w:val="Sous-titre"/>
-    <w:basedOn w:val="style38"/>
-    <w:next w:val="style39"/>
+    <w:basedOn w:val="style42"/>
+    <w:next w:val="style43"/>
     <w:pPr>
       <w:jc w:val="center"/>
     </w:pPr>
@@ -2705,10 +3003,10 @@
       <w:szCs w:val="28"/>
     </w:rPr>
   </w:style>
-  <w:style w:styleId="style46" w:type="paragraph">
+  <w:style w:styleId="style50" w:type="paragraph">
     <w:name w:val="caption"/>
-    <w:basedOn w:val="style43"/>
-    <w:next w:val="style46"/>
+    <w:basedOn w:val="style47"/>
+    <w:next w:val="style50"/>
     <w:pPr>
       <w:suppressLineNumbers/>
       <w:spacing w:after="120" w:before="120"/>
@@ -2722,10 +3020,10 @@
       <w:szCs w:val="24"/>
     </w:rPr>
   </w:style>
-  <w:style w:styleId="style47" w:type="paragraph">
+  <w:style w:styleId="style51" w:type="paragraph">
     <w:name w:val="Plain Text"/>
-    <w:basedOn w:val="style43"/>
-    <w:next w:val="style47"/>
+    <w:basedOn w:val="style47"/>
+    <w:next w:val="style51"/>
     <w:pPr>
       <w:spacing w:after="0" w:before="0" w:line="100" w:lineRule="atLeast"/>
       <w:contextualSpacing w:val="false"/>
@@ -2736,10 +3034,10 @@
       <w:szCs w:val="21"/>
     </w:rPr>
   </w:style>
-  <w:style w:styleId="style48" w:type="paragraph">
+  <w:style w:styleId="style52" w:type="paragraph">
     <w:name w:val="Balloon Text"/>
     <w:basedOn w:val="style0"/>
-    <w:next w:val="style48"/>
+    <w:next w:val="style52"/>
     <w:pPr>
       <w:spacing w:after="0" w:before="0" w:line="100" w:lineRule="atLeast"/>
       <w:contextualSpacing w:val="false"/>
@@ -2750,10 +3048,10 @@
       <w:szCs w:val="16"/>
     </w:rPr>
   </w:style>
-  <w:style w:styleId="style49" w:type="paragraph">
+  <w:style w:styleId="style53" w:type="paragraph">
     <w:name w:val="Texte préformaté"/>
     <w:basedOn w:val="style0"/>
-    <w:next w:val="style49"/>
+    <w:next w:val="style53"/>
     <w:pPr>
       <w:widowControl w:val="false"/>
       <w:suppressAutoHyphens w:val="true"/>

</xml_diff>

<commit_message>
précisions ajoutées dans le CDG
</commit_message>
<xml_diff>
--- a/divers/cahier_charges_projet_vols.docx
+++ b/divers/cahier_charges_projet_vols.docx
@@ -4,7 +4,7 @@
   <w:body>
     <w:p>
       <w:pPr>
-        <w:pStyle w:val="style51"/>
+        <w:pStyle w:val="style55"/>
         <w:jc w:val="center"/>
       </w:pPr>
       <w:r>
@@ -20,7 +20,7 @@
     </w:p>
     <w:p>
       <w:pPr>
-        <w:pStyle w:val="style51"/>
+        <w:pStyle w:val="style55"/>
         <w:jc w:val="center"/>
       </w:pPr>
       <w:r>
@@ -36,23 +36,23 @@
     </w:p>
     <w:p>
       <w:pPr>
-        <w:pStyle w:val="style51"/>
-      </w:pPr>
-      <w:r>
-        <w:rPr/>
-      </w:r>
-    </w:p>
-    <w:p>
-      <w:pPr>
-        <w:pStyle w:val="style51"/>
-      </w:pPr>
-      <w:r>
-        <w:rPr/>
-      </w:r>
-    </w:p>
-    <w:p>
-      <w:pPr>
-        <w:pStyle w:val="style51"/>
+        <w:pStyle w:val="style55"/>
+      </w:pPr>
+      <w:r>
+        <w:rPr/>
+      </w:r>
+    </w:p>
+    <w:p>
+      <w:pPr>
+        <w:pStyle w:val="style55"/>
+      </w:pPr>
+      <w:r>
+        <w:rPr/>
+      </w:r>
+    </w:p>
+    <w:p>
+      <w:pPr>
+        <w:pStyle w:val="style55"/>
       </w:pPr>
       <w:r>
         <w:rPr>
@@ -68,7 +68,7 @@
     </w:p>
     <w:p>
       <w:pPr>
-        <w:pStyle w:val="style51"/>
+        <w:pStyle w:val="style55"/>
         <w:jc w:val="both"/>
       </w:pPr>
       <w:r>
@@ -77,12 +77,28 @@
           <w:sz w:val="24"/>
           <w:szCs w:val="24"/>
         </w:rPr>
-        <w:t>DEV-FLY est une filiale d'Air France créée en décembre 2012. Elle est spécialisée dans le marché low-cost du transport de passagers. Implantée à Paris, elle emploie 978 salariés. Sa flotte est constituée de 126 avions Airbus A321 de 170 places qui desservent 42 destinations.</w:t>
-      </w:r>
-    </w:p>
-    <w:p>
-      <w:pPr>
-        <w:pStyle w:val="style51"/>
+        <w:t>DEV-FLY est une filiale d'Air France créée en décembre 2012. Elle est spécialisée dans le marché low-cost du transport de passagers. Implantée à Paris, elle emploie 978 salariés. Sa flotte est constituée de 126 avions Airbus A321 de 170 places qui desservent 42 destinations,</w:t>
+      </w:r>
+      <w:r>
+        <w:rPr>
+          <w:rFonts w:ascii="Times New Roman" w:cs="Times New Roman" w:hAnsi="Times New Roman"/>
+          <w:sz w:val="24"/>
+          <w:szCs w:val="24"/>
+        </w:rPr>
+        <w:t xml:space="preserve"> une fois par semaine</w:t>
+      </w:r>
+      <w:r>
+        <w:rPr>
+          <w:rFonts w:ascii="Times New Roman" w:cs="Times New Roman" w:hAnsi="Times New Roman"/>
+          <w:sz w:val="24"/>
+          <w:szCs w:val="24"/>
+        </w:rPr>
+        <w:t>.</w:t>
+      </w:r>
+    </w:p>
+    <w:p>
+      <w:pPr>
+        <w:pStyle w:val="style55"/>
         <w:jc w:val="both"/>
       </w:pPr>
       <w:r>
@@ -96,23 +112,23 @@
     </w:p>
     <w:p>
       <w:pPr>
-        <w:pStyle w:val="style51"/>
-      </w:pPr>
-      <w:r>
-        <w:rPr/>
-      </w:r>
-    </w:p>
-    <w:p>
-      <w:pPr>
-        <w:pStyle w:val="style51"/>
-      </w:pPr>
-      <w:r>
-        <w:rPr/>
-      </w:r>
-    </w:p>
-    <w:p>
-      <w:pPr>
-        <w:pStyle w:val="style51"/>
+        <w:pStyle w:val="style55"/>
+      </w:pPr>
+      <w:r>
+        <w:rPr/>
+      </w:r>
+    </w:p>
+    <w:p>
+      <w:pPr>
+        <w:pStyle w:val="style55"/>
+      </w:pPr>
+      <w:r>
+        <w:rPr/>
+      </w:r>
+    </w:p>
+    <w:p>
+      <w:pPr>
+        <w:pStyle w:val="style55"/>
         <w:widowControl/>
         <w:tabs/>
         <w:suppressAutoHyphens w:val="true"/>
@@ -133,7 +149,7 @@
     </w:p>
     <w:p>
       <w:pPr>
-        <w:pStyle w:val="style51"/>
+        <w:pStyle w:val="style55"/>
         <w:jc w:val="both"/>
       </w:pPr>
       <w:r>
@@ -147,7 +163,7 @@
     </w:p>
     <w:p>
       <w:pPr>
-        <w:pStyle w:val="style51"/>
+        <w:pStyle w:val="style55"/>
         <w:jc w:val="both"/>
       </w:pPr>
       <w:r>
@@ -161,7 +177,7 @@
     </w:p>
     <w:p>
       <w:pPr>
-        <w:pStyle w:val="style51"/>
+        <w:pStyle w:val="style55"/>
         <w:numPr>
           <w:ilvl w:val="0"/>
           <w:numId w:val="1"/>
@@ -179,7 +195,7 @@
     </w:p>
     <w:p>
       <w:pPr>
-        <w:pStyle w:val="style51"/>
+        <w:pStyle w:val="style55"/>
         <w:numPr>
           <w:ilvl w:val="0"/>
           <w:numId w:val="1"/>
@@ -197,7 +213,7 @@
     </w:p>
     <w:p>
       <w:pPr>
-        <w:pStyle w:val="style53"/>
+        <w:pStyle w:val="style57"/>
         <w:numPr>
           <w:ilvl w:val="0"/>
           <w:numId w:val="1"/>
@@ -216,7 +232,7 @@
     </w:p>
     <w:p>
       <w:pPr>
-        <w:pStyle w:val="style51"/>
+        <w:pStyle w:val="style55"/>
         <w:jc w:val="both"/>
       </w:pPr>
       <w:r>
@@ -230,7 +246,7 @@
     </w:p>
     <w:p>
       <w:pPr>
-        <w:pStyle w:val="style51"/>
+        <w:pStyle w:val="style55"/>
         <w:jc w:val="both"/>
       </w:pPr>
       <w:r>
@@ -239,7 +255,7 @@
     </w:p>
     <w:p>
       <w:pPr>
-        <w:pStyle w:val="style51"/>
+        <w:pStyle w:val="style55"/>
         <w:jc w:val="both"/>
       </w:pPr>
       <w:r>
@@ -248,7 +264,7 @@
     </w:p>
     <w:p>
       <w:pPr>
-        <w:pStyle w:val="style51"/>
+        <w:pStyle w:val="style55"/>
         <w:jc w:val="both"/>
       </w:pPr>
       <w:r>
@@ -273,7 +289,7 @@
     </w:p>
     <w:p>
       <w:pPr>
-        <w:pStyle w:val="style51"/>
+        <w:pStyle w:val="style55"/>
         <w:jc w:val="both"/>
       </w:pPr>
       <w:r>
@@ -282,20 +298,12 @@
           <w:sz w:val="24"/>
           <w:szCs w:val="24"/>
         </w:rPr>
-        <w:t xml:space="preserve">- </w:t>
-      </w:r>
-      <w:r>
-        <w:rPr>
-          <w:rFonts w:ascii="Times New Roman" w:cs="Times New Roman" w:hAnsi="Times New Roman"/>
-          <w:sz w:val="24"/>
-          <w:szCs w:val="24"/>
-        </w:rPr>
-        <w:t>La gestion des bagages n’est pas prise en compte (chaque voyageur a droit à un bagage de 23kg en soute et d’un bagage à main de 10kg maximum, inclus dans le prix du billet – seule exception : les enfants de moins de 2 ans n’ont droit qu’au bagage à main).</w:t>
-      </w:r>
-    </w:p>
-    <w:p>
-      <w:pPr>
-        <w:pStyle w:val="style51"/>
+        <w:t>- La gestion des bagages n’est pas prise en compte (chaque voyageur a droit à un bagage de 23kg en soute et d’un bagage à main de 10kg maximum, inclus dans le prix du billet – seule exception : les enfants de moins de 2 ans n’ont droit qu’au bagage à main).</w:t>
+      </w:r>
+    </w:p>
+    <w:p>
+      <w:pPr>
+        <w:pStyle w:val="style55"/>
         <w:jc w:val="both"/>
       </w:pPr>
       <w:r>
@@ -304,7 +312,7 @@
     </w:p>
     <w:p>
       <w:pPr>
-        <w:pStyle w:val="style51"/>
+        <w:pStyle w:val="style55"/>
         <w:jc w:val="both"/>
       </w:pPr>
       <w:r>
@@ -313,20 +321,12 @@
           <w:sz w:val="24"/>
           <w:szCs w:val="24"/>
         </w:rPr>
-        <w:t>- S</w:t>
-      </w:r>
-      <w:r>
-        <w:rPr>
-          <w:rFonts w:ascii="Times New Roman" w:cs="Times New Roman" w:hAnsi="Times New Roman"/>
-          <w:sz w:val="24"/>
-          <w:szCs w:val="24"/>
-        </w:rPr>
-        <w:t>ur un vol, on retrouve systématiquement 5 membres du personnel : 1 pilote, 1 copilote, et 3 stewards ou hôtesses.</w:t>
-      </w:r>
-    </w:p>
-    <w:p>
-      <w:pPr>
-        <w:pStyle w:val="style51"/>
+        <w:t>- Sur un vol, on retrouve systématiquement 5 membres du personnel : 1 pilote, 1 copilote, et 3 stewards ou hôtesses.</w:t>
+      </w:r>
+    </w:p>
+    <w:p>
+      <w:pPr>
+        <w:pStyle w:val="style55"/>
         <w:jc w:val="both"/>
       </w:pPr>
       <w:r>
@@ -335,7 +335,7 @@
     </w:p>
     <w:p>
       <w:pPr>
-        <w:pStyle w:val="style51"/>
+        <w:pStyle w:val="style55"/>
         <w:jc w:val="both"/>
       </w:pPr>
       <w:r>
@@ -349,24 +349,25 @@
     </w:p>
     <w:p>
       <w:pPr>
-        <w:pStyle w:val="style51"/>
-      </w:pPr>
-      <w:r>
-        <w:rPr/>
-      </w:r>
-    </w:p>
-    <w:p>
-      <w:pPr>
-        <w:pStyle w:val="style51"/>
-      </w:pPr>
-      <w:r>
-        <w:rPr/>
-      </w:r>
-    </w:p>
-    <w:p>
-      <w:pPr>
-        <w:pStyle w:val="style51"/>
-      </w:pPr>
+        <w:pStyle w:val="style55"/>
+        <w:jc w:val="both"/>
+      </w:pPr>
+      <w:r>
+        <w:rPr/>
+      </w:r>
+    </w:p>
+    <w:p>
+      <w:pPr>
+        <w:pStyle w:val="style55"/>
+      </w:pPr>
+      <w:r>
+        <w:rPr>
+          <w:rFonts w:ascii="Times New Roman" w:cs="Times New Roman" w:hAnsi="Times New Roman"/>
+          <w:sz w:val="24"/>
+          <w:szCs w:val="24"/>
+        </w:rPr>
+        <w:t xml:space="preserve">- Le prix d'un billet dépend du vol choisi, de l'âge du passager (les enfants de moins de 3 ans ne payent que le prix de l'assurance), de la date de réservation - </w:t>
+      </w:r>
       <w:r>
         <w:rPr>
           <w:rFonts w:ascii="Times New Roman" w:cs="Times New Roman" w:hAnsi="Times New Roman"/>
@@ -374,6 +375,53 @@
           <w:bCs/>
           <w:sz w:val="24"/>
           <w:szCs w:val="24"/>
+        </w:rPr>
+        <w:t>ouverte 2 mois avant </w:t>
+      </w:r>
+      <w:r>
+        <w:rPr>
+          <w:rFonts w:ascii="Times New Roman" w:cs="Times New Roman" w:hAnsi="Times New Roman"/>
+          <w:b w:val="false"/>
+          <w:bCs w:val="false"/>
+          <w:sz w:val="24"/>
+          <w:szCs w:val="24"/>
+        </w:rPr>
+        <w:t>: le prix augmente de 5 % chaque semaine jusqu'à une semaine avant la date de départ, moment où il sera diminué de 15 %.</w:t>
+      </w:r>
+    </w:p>
+    <w:p>
+      <w:pPr>
+        <w:pStyle w:val="style55"/>
+      </w:pPr>
+      <w:r>
+        <w:rPr>
+          <w:rFonts w:ascii="Times New Roman" w:cs="Times New Roman" w:eastAsia="DejaVu Sans" w:hAnsi="Times New Roman"/>
+          <w:color w:val="00000A"/>
+          <w:sz w:val="24"/>
+          <w:szCs w:val="24"/>
+          <w:lang w:bidi="ar-SA" w:eastAsia="en-US" w:val="fr-FR"/>
+        </w:rPr>
+      </w:r>
+    </w:p>
+    <w:p>
+      <w:pPr>
+        <w:pStyle w:val="style55"/>
+      </w:pPr>
+      <w:r>
+        <w:rPr/>
+      </w:r>
+    </w:p>
+    <w:p>
+      <w:pPr>
+        <w:pStyle w:val="style55"/>
+      </w:pPr>
+      <w:r>
+        <w:rPr>
+          <w:rFonts w:ascii="Times New Roman" w:cs="Times New Roman" w:hAnsi="Times New Roman"/>
+          <w:b/>
+          <w:bCs/>
+          <w:sz w:val="24"/>
+          <w:szCs w:val="24"/>
           <w:u w:val="single"/>
         </w:rPr>
         <w:t>Contraintes</w:t>
@@ -381,7 +429,7 @@
     </w:p>
     <w:p>
       <w:pPr>
-        <w:pStyle w:val="style51"/>
+        <w:pStyle w:val="style55"/>
         <w:numPr>
           <w:ilvl w:val="0"/>
           <w:numId w:val="1"/>
@@ -398,7 +446,7 @@
     </w:p>
     <w:p>
       <w:pPr>
-        <w:pStyle w:val="style51"/>
+        <w:pStyle w:val="style55"/>
         <w:numPr>
           <w:ilvl w:val="0"/>
           <w:numId w:val="1"/>
@@ -415,7 +463,7 @@
     </w:p>
     <w:p>
       <w:pPr>
-        <w:pStyle w:val="style51"/>
+        <w:pStyle w:val="style55"/>
         <w:numPr>
           <w:ilvl w:val="0"/>
           <w:numId w:val="1"/>
@@ -432,7 +480,7 @@
     </w:p>
     <w:p>
       <w:pPr>
-        <w:pStyle w:val="style51"/>
+        <w:pStyle w:val="style55"/>
         <w:numPr>
           <w:ilvl w:val="0"/>
           <w:numId w:val="1"/>
@@ -449,23 +497,23 @@
     </w:p>
     <w:p>
       <w:pPr>
-        <w:pStyle w:val="style51"/>
-      </w:pPr>
-      <w:r>
-        <w:rPr/>
-      </w:r>
-    </w:p>
-    <w:p>
-      <w:pPr>
-        <w:pStyle w:val="style51"/>
-      </w:pPr>
-      <w:r>
-        <w:rPr/>
-      </w:r>
-    </w:p>
-    <w:p>
-      <w:pPr>
-        <w:pStyle w:val="style51"/>
+        <w:pStyle w:val="style55"/>
+      </w:pPr>
+      <w:r>
+        <w:rPr/>
+      </w:r>
+    </w:p>
+    <w:p>
+      <w:pPr>
+        <w:pStyle w:val="style55"/>
+      </w:pPr>
+      <w:r>
+        <w:rPr/>
+      </w:r>
+    </w:p>
+    <w:p>
+      <w:pPr>
+        <w:pStyle w:val="style55"/>
         <w:widowControl/>
         <w:tabs/>
         <w:suppressAutoHyphens w:val="true"/>
@@ -486,7 +534,7 @@
     </w:p>
     <w:p>
       <w:pPr>
-        <w:pStyle w:val="style51"/>
+        <w:pStyle w:val="style55"/>
         <w:widowControl/>
         <w:tabs/>
         <w:suppressAutoHyphens w:val="true"/>
@@ -497,7 +545,7 @@
     </w:p>
     <w:p>
       <w:pPr>
-        <w:pStyle w:val="style51"/>
+        <w:pStyle w:val="style55"/>
       </w:pPr>
       <w:r>
         <w:rPr>
@@ -512,7 +560,7 @@
     </w:p>
     <w:p>
       <w:pPr>
-        <w:pStyle w:val="style51"/>
+        <w:pStyle w:val="style55"/>
       </w:pPr>
       <w:r>
         <w:rPr/>
@@ -521,13 +569,13 @@
     <w:tbl>
       <w:tblPr>
         <w:jc w:val="left"/>
-        <w:tblInd w:type="dxa" w:w="-540"/>
+        <w:tblInd w:type="dxa" w:w="-648"/>
         <w:tblBorders/>
       </w:tblPr>
       <w:tblGrid>
         <w:gridCol w:w="3125"/>
-        <w:gridCol w:w="3116"/>
-        <w:gridCol w:w="3135"/>
+        <w:gridCol w:w="3114"/>
+        <w:gridCol w:w="3137"/>
       </w:tblGrid>
       <w:tr>
         <w:trPr>
@@ -547,7 +595,7 @@
           </w:tcPr>
           <w:p>
             <w:pPr>
-              <w:pStyle w:val="style51"/>
+              <w:pStyle w:val="style55"/>
             </w:pPr>
             <w:r>
               <w:rPr>
@@ -561,19 +609,19 @@
         </w:tc>
         <w:tc>
           <w:tcPr>
-            <w:tcW w:type="dxa" w:w="3116"/>
-            <w:tcBorders/>
-            <w:shd w:fill="FFFFFF" w:val="clear"/>
-            <w:tcMar>
-              <w:top w:type="dxa" w:w="0"/>
-              <w:left w:type="dxa" w:w="108"/>
-              <w:bottom w:type="dxa" w:w="0"/>
-              <w:right w:type="dxa" w:w="108"/>
-            </w:tcMar>
-          </w:tcPr>
-          <w:p>
-            <w:pPr>
-              <w:pStyle w:val="style51"/>
+            <w:tcW w:type="dxa" w:w="3114"/>
+            <w:tcBorders/>
+            <w:shd w:fill="FFFFFF" w:val="clear"/>
+            <w:tcMar>
+              <w:top w:type="dxa" w:w="0"/>
+              <w:left w:type="dxa" w:w="108"/>
+              <w:bottom w:type="dxa" w:w="0"/>
+              <w:right w:type="dxa" w:w="108"/>
+            </w:tcMar>
+          </w:tcPr>
+          <w:p>
+            <w:pPr>
+              <w:pStyle w:val="style55"/>
             </w:pPr>
             <w:r>
               <w:rPr>
@@ -587,19 +635,19 @@
         </w:tc>
         <w:tc>
           <w:tcPr>
-            <w:tcW w:type="dxa" w:w="3135"/>
-            <w:tcBorders/>
-            <w:shd w:fill="FFFFFF" w:val="clear"/>
-            <w:tcMar>
-              <w:top w:type="dxa" w:w="0"/>
-              <w:left w:type="dxa" w:w="108"/>
-              <w:bottom w:type="dxa" w:w="0"/>
-              <w:right w:type="dxa" w:w="108"/>
-            </w:tcMar>
-          </w:tcPr>
-          <w:p>
-            <w:pPr>
-              <w:pStyle w:val="style51"/>
+            <w:tcW w:type="dxa" w:w="3137"/>
+            <w:tcBorders/>
+            <w:shd w:fill="FFFFFF" w:val="clear"/>
+            <w:tcMar>
+              <w:top w:type="dxa" w:w="0"/>
+              <w:left w:type="dxa" w:w="108"/>
+              <w:bottom w:type="dxa" w:w="0"/>
+              <w:right w:type="dxa" w:w="108"/>
+            </w:tcMar>
+          </w:tcPr>
+          <w:p>
+            <w:pPr>
+              <w:pStyle w:val="style55"/>
             </w:pPr>
             <w:r>
               <w:rPr>
@@ -630,7 +678,7 @@
           </w:tcPr>
           <w:p>
             <w:pPr>
-              <w:pStyle w:val="style51"/>
+              <w:pStyle w:val="style55"/>
             </w:pPr>
             <w:r>
               <w:rPr>
@@ -644,19 +692,19 @@
         </w:tc>
         <w:tc>
           <w:tcPr>
-            <w:tcW w:type="dxa" w:w="3116"/>
-            <w:tcBorders/>
-            <w:shd w:fill="FFFFFF" w:val="clear"/>
-            <w:tcMar>
-              <w:top w:type="dxa" w:w="0"/>
-              <w:left w:type="dxa" w:w="108"/>
-              <w:bottom w:type="dxa" w:w="0"/>
-              <w:right w:type="dxa" w:w="108"/>
-            </w:tcMar>
-          </w:tcPr>
-          <w:p>
-            <w:pPr>
-              <w:pStyle w:val="style51"/>
+            <w:tcW w:type="dxa" w:w="3114"/>
+            <w:tcBorders/>
+            <w:shd w:fill="FFFFFF" w:val="clear"/>
+            <w:tcMar>
+              <w:top w:type="dxa" w:w="0"/>
+              <w:left w:type="dxa" w:w="108"/>
+              <w:bottom w:type="dxa" w:w="0"/>
+              <w:right w:type="dxa" w:w="108"/>
+            </w:tcMar>
+          </w:tcPr>
+          <w:p>
+            <w:pPr>
+              <w:pStyle w:val="style55"/>
             </w:pPr>
             <w:r>
               <w:rPr/>
@@ -666,19 +714,19 @@
         </w:tc>
         <w:tc>
           <w:tcPr>
-            <w:tcW w:type="dxa" w:w="3135"/>
-            <w:tcBorders/>
-            <w:shd w:fill="FFFFFF" w:val="clear"/>
-            <w:tcMar>
-              <w:top w:type="dxa" w:w="0"/>
-              <w:left w:type="dxa" w:w="108"/>
-              <w:bottom w:type="dxa" w:w="0"/>
-              <w:right w:type="dxa" w:w="108"/>
-            </w:tcMar>
-          </w:tcPr>
-          <w:p>
-            <w:pPr>
-              <w:pStyle w:val="style51"/>
+            <w:tcW w:type="dxa" w:w="3137"/>
+            <w:tcBorders/>
+            <w:shd w:fill="FFFFFF" w:val="clear"/>
+            <w:tcMar>
+              <w:top w:type="dxa" w:w="0"/>
+              <w:left w:type="dxa" w:w="108"/>
+              <w:bottom w:type="dxa" w:w="0"/>
+              <w:right w:type="dxa" w:w="108"/>
+            </w:tcMar>
+          </w:tcPr>
+          <w:p>
+            <w:pPr>
+              <w:pStyle w:val="style55"/>
             </w:pPr>
             <w:r>
               <w:rPr>
@@ -709,7 +757,7 @@
           </w:tcPr>
           <w:p>
             <w:pPr>
-              <w:pStyle w:val="style51"/>
+              <w:pStyle w:val="style55"/>
             </w:pPr>
             <w:r>
               <w:rPr>
@@ -723,19 +771,19 @@
         </w:tc>
         <w:tc>
           <w:tcPr>
-            <w:tcW w:type="dxa" w:w="3116"/>
-            <w:tcBorders/>
-            <w:shd w:fill="FFFFFF" w:val="clear"/>
-            <w:tcMar>
-              <w:top w:type="dxa" w:w="0"/>
-              <w:left w:type="dxa" w:w="108"/>
-              <w:bottom w:type="dxa" w:w="0"/>
-              <w:right w:type="dxa" w:w="108"/>
-            </w:tcMar>
-          </w:tcPr>
-          <w:p>
-            <w:pPr>
-              <w:pStyle w:val="style51"/>
+            <w:tcW w:type="dxa" w:w="3114"/>
+            <w:tcBorders/>
+            <w:shd w:fill="FFFFFF" w:val="clear"/>
+            <w:tcMar>
+              <w:top w:type="dxa" w:w="0"/>
+              <w:left w:type="dxa" w:w="108"/>
+              <w:bottom w:type="dxa" w:w="0"/>
+              <w:right w:type="dxa" w:w="108"/>
+            </w:tcMar>
+          </w:tcPr>
+          <w:p>
+            <w:pPr>
+              <w:pStyle w:val="style55"/>
             </w:pPr>
             <w:r>
               <w:rPr/>
@@ -745,19 +793,19 @@
         </w:tc>
         <w:tc>
           <w:tcPr>
-            <w:tcW w:type="dxa" w:w="3135"/>
-            <w:tcBorders/>
-            <w:shd w:fill="FFFFFF" w:val="clear"/>
-            <w:tcMar>
-              <w:top w:type="dxa" w:w="0"/>
-              <w:left w:type="dxa" w:w="108"/>
-              <w:bottom w:type="dxa" w:w="0"/>
-              <w:right w:type="dxa" w:w="108"/>
-            </w:tcMar>
-          </w:tcPr>
-          <w:p>
-            <w:pPr>
-              <w:pStyle w:val="style51"/>
+            <w:tcW w:type="dxa" w:w="3137"/>
+            <w:tcBorders/>
+            <w:shd w:fill="FFFFFF" w:val="clear"/>
+            <w:tcMar>
+              <w:top w:type="dxa" w:w="0"/>
+              <w:left w:type="dxa" w:w="108"/>
+              <w:bottom w:type="dxa" w:w="0"/>
+              <w:right w:type="dxa" w:w="108"/>
+            </w:tcMar>
+          </w:tcPr>
+          <w:p>
+            <w:pPr>
+              <w:pStyle w:val="style55"/>
             </w:pPr>
             <w:r>
               <w:rPr/>
@@ -783,7 +831,7 @@
           </w:tcPr>
           <w:p>
             <w:pPr>
-              <w:pStyle w:val="style51"/>
+              <w:pStyle w:val="style55"/>
             </w:pPr>
             <w:r>
               <w:rPr>
@@ -797,19 +845,19 @@
         </w:tc>
         <w:tc>
           <w:tcPr>
-            <w:tcW w:type="dxa" w:w="3116"/>
-            <w:tcBorders/>
-            <w:shd w:fill="FFFFFF" w:val="clear"/>
-            <w:tcMar>
-              <w:top w:type="dxa" w:w="0"/>
-              <w:left w:type="dxa" w:w="108"/>
-              <w:bottom w:type="dxa" w:w="0"/>
-              <w:right w:type="dxa" w:w="108"/>
-            </w:tcMar>
-          </w:tcPr>
-          <w:p>
-            <w:pPr>
-              <w:pStyle w:val="style51"/>
+            <w:tcW w:type="dxa" w:w="3114"/>
+            <w:tcBorders/>
+            <w:shd w:fill="FFFFFF" w:val="clear"/>
+            <w:tcMar>
+              <w:top w:type="dxa" w:w="0"/>
+              <w:left w:type="dxa" w:w="108"/>
+              <w:bottom w:type="dxa" w:w="0"/>
+              <w:right w:type="dxa" w:w="108"/>
+            </w:tcMar>
+          </w:tcPr>
+          <w:p>
+            <w:pPr>
+              <w:pStyle w:val="style55"/>
             </w:pPr>
             <w:r>
               <w:rPr/>
@@ -819,19 +867,19 @@
         </w:tc>
         <w:tc>
           <w:tcPr>
-            <w:tcW w:type="dxa" w:w="3135"/>
-            <w:tcBorders/>
-            <w:shd w:fill="FFFFFF" w:val="clear"/>
-            <w:tcMar>
-              <w:top w:type="dxa" w:w="0"/>
-              <w:left w:type="dxa" w:w="108"/>
-              <w:bottom w:type="dxa" w:w="0"/>
-              <w:right w:type="dxa" w:w="108"/>
-            </w:tcMar>
-          </w:tcPr>
-          <w:p>
-            <w:pPr>
-              <w:pStyle w:val="style51"/>
+            <w:tcW w:type="dxa" w:w="3137"/>
+            <w:tcBorders/>
+            <w:shd w:fill="FFFFFF" w:val="clear"/>
+            <w:tcMar>
+              <w:top w:type="dxa" w:w="0"/>
+              <w:left w:type="dxa" w:w="108"/>
+              <w:bottom w:type="dxa" w:w="0"/>
+              <w:right w:type="dxa" w:w="108"/>
+            </w:tcMar>
+          </w:tcPr>
+          <w:p>
+            <w:pPr>
+              <w:pStyle w:val="style55"/>
             </w:pPr>
             <w:r>
               <w:rPr>
@@ -862,7 +910,7 @@
           </w:tcPr>
           <w:p>
             <w:pPr>
-              <w:pStyle w:val="style51"/>
+              <w:pStyle w:val="style55"/>
             </w:pPr>
             <w:r>
               <w:rPr>
@@ -876,19 +924,19 @@
         </w:tc>
         <w:tc>
           <w:tcPr>
-            <w:tcW w:type="dxa" w:w="3116"/>
-            <w:tcBorders/>
-            <w:shd w:fill="FFFFFF" w:val="clear"/>
-            <w:tcMar>
-              <w:top w:type="dxa" w:w="0"/>
-              <w:left w:type="dxa" w:w="108"/>
-              <w:bottom w:type="dxa" w:w="0"/>
-              <w:right w:type="dxa" w:w="108"/>
-            </w:tcMar>
-          </w:tcPr>
-          <w:p>
-            <w:pPr>
-              <w:pStyle w:val="style51"/>
+            <w:tcW w:type="dxa" w:w="3114"/>
+            <w:tcBorders/>
+            <w:shd w:fill="FFFFFF" w:val="clear"/>
+            <w:tcMar>
+              <w:top w:type="dxa" w:w="0"/>
+              <w:left w:type="dxa" w:w="108"/>
+              <w:bottom w:type="dxa" w:w="0"/>
+              <w:right w:type="dxa" w:w="108"/>
+            </w:tcMar>
+          </w:tcPr>
+          <w:p>
+            <w:pPr>
+              <w:pStyle w:val="style55"/>
             </w:pPr>
             <w:r>
               <w:rPr/>
@@ -898,19 +946,19 @@
         </w:tc>
         <w:tc>
           <w:tcPr>
-            <w:tcW w:type="dxa" w:w="3135"/>
-            <w:tcBorders/>
-            <w:shd w:fill="FFFFFF" w:val="clear"/>
-            <w:tcMar>
-              <w:top w:type="dxa" w:w="0"/>
-              <w:left w:type="dxa" w:w="108"/>
-              <w:bottom w:type="dxa" w:w="0"/>
-              <w:right w:type="dxa" w:w="108"/>
-            </w:tcMar>
-          </w:tcPr>
-          <w:p>
-            <w:pPr>
-              <w:pStyle w:val="style51"/>
+            <w:tcW w:type="dxa" w:w="3137"/>
+            <w:tcBorders/>
+            <w:shd w:fill="FFFFFF" w:val="clear"/>
+            <w:tcMar>
+              <w:top w:type="dxa" w:w="0"/>
+              <w:left w:type="dxa" w:w="108"/>
+              <w:bottom w:type="dxa" w:w="0"/>
+              <w:right w:type="dxa" w:w="108"/>
+            </w:tcMar>
+          </w:tcPr>
+          <w:p>
+            <w:pPr>
+              <w:pStyle w:val="style55"/>
             </w:pPr>
             <w:r>
               <w:rPr/>
@@ -936,7 +984,7 @@
           </w:tcPr>
           <w:p>
             <w:pPr>
-              <w:pStyle w:val="style51"/>
+              <w:pStyle w:val="style55"/>
             </w:pPr>
             <w:r>
               <w:rPr>
@@ -950,19 +998,19 @@
         </w:tc>
         <w:tc>
           <w:tcPr>
-            <w:tcW w:type="dxa" w:w="3116"/>
-            <w:tcBorders/>
-            <w:shd w:fill="FFFFFF" w:val="clear"/>
-            <w:tcMar>
-              <w:top w:type="dxa" w:w="0"/>
-              <w:left w:type="dxa" w:w="108"/>
-              <w:bottom w:type="dxa" w:w="0"/>
-              <w:right w:type="dxa" w:w="108"/>
-            </w:tcMar>
-          </w:tcPr>
-          <w:p>
-            <w:pPr>
-              <w:pStyle w:val="style51"/>
+            <w:tcW w:type="dxa" w:w="3114"/>
+            <w:tcBorders/>
+            <w:shd w:fill="FFFFFF" w:val="clear"/>
+            <w:tcMar>
+              <w:top w:type="dxa" w:w="0"/>
+              <w:left w:type="dxa" w:w="108"/>
+              <w:bottom w:type="dxa" w:w="0"/>
+              <w:right w:type="dxa" w:w="108"/>
+            </w:tcMar>
+          </w:tcPr>
+          <w:p>
+            <w:pPr>
+              <w:pStyle w:val="style55"/>
             </w:pPr>
             <w:r>
               <w:rPr/>
@@ -972,19 +1020,19 @@
         </w:tc>
         <w:tc>
           <w:tcPr>
-            <w:tcW w:type="dxa" w:w="3135"/>
-            <w:tcBorders/>
-            <w:shd w:fill="FFFFFF" w:val="clear"/>
-            <w:tcMar>
-              <w:top w:type="dxa" w:w="0"/>
-              <w:left w:type="dxa" w:w="108"/>
-              <w:bottom w:type="dxa" w:w="0"/>
-              <w:right w:type="dxa" w:w="108"/>
-            </w:tcMar>
-          </w:tcPr>
-          <w:p>
-            <w:pPr>
-              <w:pStyle w:val="style51"/>
+            <w:tcW w:type="dxa" w:w="3137"/>
+            <w:tcBorders/>
+            <w:shd w:fill="FFFFFF" w:val="clear"/>
+            <w:tcMar>
+              <w:top w:type="dxa" w:w="0"/>
+              <w:left w:type="dxa" w:w="108"/>
+              <w:bottom w:type="dxa" w:w="0"/>
+              <w:right w:type="dxa" w:w="108"/>
+            </w:tcMar>
+          </w:tcPr>
+          <w:p>
+            <w:pPr>
+              <w:pStyle w:val="style55"/>
             </w:pPr>
             <w:r>
               <w:rPr>
@@ -1015,7 +1063,7 @@
           </w:tcPr>
           <w:p>
             <w:pPr>
-              <w:pStyle w:val="style51"/>
+              <w:pStyle w:val="style55"/>
             </w:pPr>
             <w:r>
               <w:rPr>
@@ -1029,19 +1077,19 @@
         </w:tc>
         <w:tc>
           <w:tcPr>
-            <w:tcW w:type="dxa" w:w="3116"/>
-            <w:tcBorders/>
-            <w:shd w:fill="FFFFFF" w:val="clear"/>
-            <w:tcMar>
-              <w:top w:type="dxa" w:w="0"/>
-              <w:left w:type="dxa" w:w="108"/>
-              <w:bottom w:type="dxa" w:w="0"/>
-              <w:right w:type="dxa" w:w="108"/>
-            </w:tcMar>
-          </w:tcPr>
-          <w:p>
-            <w:pPr>
-              <w:pStyle w:val="style51"/>
+            <w:tcW w:type="dxa" w:w="3114"/>
+            <w:tcBorders/>
+            <w:shd w:fill="FFFFFF" w:val="clear"/>
+            <w:tcMar>
+              <w:top w:type="dxa" w:w="0"/>
+              <w:left w:type="dxa" w:w="108"/>
+              <w:bottom w:type="dxa" w:w="0"/>
+              <w:right w:type="dxa" w:w="108"/>
+            </w:tcMar>
+          </w:tcPr>
+          <w:p>
+            <w:pPr>
+              <w:pStyle w:val="style55"/>
             </w:pPr>
             <w:r>
               <w:rPr/>
@@ -1051,19 +1099,19 @@
         </w:tc>
         <w:tc>
           <w:tcPr>
-            <w:tcW w:type="dxa" w:w="3135"/>
-            <w:tcBorders/>
-            <w:shd w:fill="FFFFFF" w:val="clear"/>
-            <w:tcMar>
-              <w:top w:type="dxa" w:w="0"/>
-              <w:left w:type="dxa" w:w="108"/>
-              <w:bottom w:type="dxa" w:w="0"/>
-              <w:right w:type="dxa" w:w="108"/>
-            </w:tcMar>
-          </w:tcPr>
-          <w:p>
-            <w:pPr>
-              <w:pStyle w:val="style51"/>
+            <w:tcW w:type="dxa" w:w="3137"/>
+            <w:tcBorders/>
+            <w:shd w:fill="FFFFFF" w:val="clear"/>
+            <w:tcMar>
+              <w:top w:type="dxa" w:w="0"/>
+              <w:left w:type="dxa" w:w="108"/>
+              <w:bottom w:type="dxa" w:w="0"/>
+              <w:right w:type="dxa" w:w="108"/>
+            </w:tcMar>
+          </w:tcPr>
+          <w:p>
+            <w:pPr>
+              <w:pStyle w:val="style55"/>
             </w:pPr>
             <w:r>
               <w:rPr/>
@@ -1089,7 +1137,7 @@
           </w:tcPr>
           <w:p>
             <w:pPr>
-              <w:pStyle w:val="style51"/>
+              <w:pStyle w:val="style55"/>
             </w:pPr>
             <w:r>
               <w:rPr>
@@ -1103,19 +1151,19 @@
         </w:tc>
         <w:tc>
           <w:tcPr>
-            <w:tcW w:type="dxa" w:w="3116"/>
-            <w:tcBorders/>
-            <w:shd w:fill="FFFFFF" w:val="clear"/>
-            <w:tcMar>
-              <w:top w:type="dxa" w:w="0"/>
-              <w:left w:type="dxa" w:w="108"/>
-              <w:bottom w:type="dxa" w:w="0"/>
-              <w:right w:type="dxa" w:w="108"/>
-            </w:tcMar>
-          </w:tcPr>
-          <w:p>
-            <w:pPr>
-              <w:pStyle w:val="style51"/>
+            <w:tcW w:type="dxa" w:w="3114"/>
+            <w:tcBorders/>
+            <w:shd w:fill="FFFFFF" w:val="clear"/>
+            <w:tcMar>
+              <w:top w:type="dxa" w:w="0"/>
+              <w:left w:type="dxa" w:w="108"/>
+              <w:bottom w:type="dxa" w:w="0"/>
+              <w:right w:type="dxa" w:w="108"/>
+            </w:tcMar>
+          </w:tcPr>
+          <w:p>
+            <w:pPr>
+              <w:pStyle w:val="style55"/>
             </w:pPr>
             <w:r>
               <w:rPr/>
@@ -1125,19 +1173,19 @@
         </w:tc>
         <w:tc>
           <w:tcPr>
-            <w:tcW w:type="dxa" w:w="3135"/>
-            <w:tcBorders/>
-            <w:shd w:fill="FFFFFF" w:val="clear"/>
-            <w:tcMar>
-              <w:top w:type="dxa" w:w="0"/>
-              <w:left w:type="dxa" w:w="108"/>
-              <w:bottom w:type="dxa" w:w="0"/>
-              <w:right w:type="dxa" w:w="108"/>
-            </w:tcMar>
-          </w:tcPr>
-          <w:p>
-            <w:pPr>
-              <w:pStyle w:val="style51"/>
+            <w:tcW w:type="dxa" w:w="3137"/>
+            <w:tcBorders/>
+            <w:shd w:fill="FFFFFF" w:val="clear"/>
+            <w:tcMar>
+              <w:top w:type="dxa" w:w="0"/>
+              <w:left w:type="dxa" w:w="108"/>
+              <w:bottom w:type="dxa" w:w="0"/>
+              <w:right w:type="dxa" w:w="108"/>
+            </w:tcMar>
+          </w:tcPr>
+          <w:p>
+            <w:pPr>
+              <w:pStyle w:val="style55"/>
             </w:pPr>
             <w:r>
               <w:rPr>
@@ -1150,7 +1198,7 @@
           </w:p>
           <w:p>
             <w:pPr>
-              <w:pStyle w:val="style51"/>
+              <w:pStyle w:val="style55"/>
             </w:pPr>
             <w:r>
               <w:rPr>
@@ -1181,7 +1229,7 @@
           </w:tcPr>
           <w:p>
             <w:pPr>
-              <w:pStyle w:val="style51"/>
+              <w:pStyle w:val="style55"/>
             </w:pPr>
             <w:r>
               <w:rPr>
@@ -1195,19 +1243,19 @@
         </w:tc>
         <w:tc>
           <w:tcPr>
-            <w:tcW w:type="dxa" w:w="3116"/>
-            <w:tcBorders/>
-            <w:shd w:fill="FFFFFF" w:val="clear"/>
-            <w:tcMar>
-              <w:top w:type="dxa" w:w="0"/>
-              <w:left w:type="dxa" w:w="108"/>
-              <w:bottom w:type="dxa" w:w="0"/>
-              <w:right w:type="dxa" w:w="108"/>
-            </w:tcMar>
-          </w:tcPr>
-          <w:p>
-            <w:pPr>
-              <w:pStyle w:val="style51"/>
+            <w:tcW w:type="dxa" w:w="3114"/>
+            <w:tcBorders/>
+            <w:shd w:fill="FFFFFF" w:val="clear"/>
+            <w:tcMar>
+              <w:top w:type="dxa" w:w="0"/>
+              <w:left w:type="dxa" w:w="108"/>
+              <w:bottom w:type="dxa" w:w="0"/>
+              <w:right w:type="dxa" w:w="108"/>
+            </w:tcMar>
+          </w:tcPr>
+          <w:p>
+            <w:pPr>
+              <w:pStyle w:val="style55"/>
             </w:pPr>
             <w:r>
               <w:rPr/>
@@ -1217,19 +1265,19 @@
         </w:tc>
         <w:tc>
           <w:tcPr>
-            <w:tcW w:type="dxa" w:w="3135"/>
-            <w:tcBorders/>
-            <w:shd w:fill="FFFFFF" w:val="clear"/>
-            <w:tcMar>
-              <w:top w:type="dxa" w:w="0"/>
-              <w:left w:type="dxa" w:w="108"/>
-              <w:bottom w:type="dxa" w:w="0"/>
-              <w:right w:type="dxa" w:w="108"/>
-            </w:tcMar>
-          </w:tcPr>
-          <w:p>
-            <w:pPr>
-              <w:pStyle w:val="style51"/>
+            <w:tcW w:type="dxa" w:w="3137"/>
+            <w:tcBorders/>
+            <w:shd w:fill="FFFFFF" w:val="clear"/>
+            <w:tcMar>
+              <w:top w:type="dxa" w:w="0"/>
+              <w:left w:type="dxa" w:w="108"/>
+              <w:bottom w:type="dxa" w:w="0"/>
+              <w:right w:type="dxa" w:w="108"/>
+            </w:tcMar>
+          </w:tcPr>
+          <w:p>
+            <w:pPr>
+              <w:pStyle w:val="style55"/>
             </w:pPr>
             <w:r>
               <w:rPr/>
@@ -1255,7 +1303,7 @@
           </w:tcPr>
           <w:p>
             <w:pPr>
-              <w:pStyle w:val="style51"/>
+              <w:pStyle w:val="style55"/>
             </w:pPr>
             <w:r>
               <w:rPr>
@@ -1269,19 +1317,19 @@
         </w:tc>
         <w:tc>
           <w:tcPr>
-            <w:tcW w:type="dxa" w:w="3116"/>
-            <w:tcBorders/>
-            <w:shd w:fill="FFFFFF" w:val="clear"/>
-            <w:tcMar>
-              <w:top w:type="dxa" w:w="0"/>
-              <w:left w:type="dxa" w:w="108"/>
-              <w:bottom w:type="dxa" w:w="0"/>
-              <w:right w:type="dxa" w:w="108"/>
-            </w:tcMar>
-          </w:tcPr>
-          <w:p>
-            <w:pPr>
-              <w:pStyle w:val="style51"/>
+            <w:tcW w:type="dxa" w:w="3114"/>
+            <w:tcBorders/>
+            <w:shd w:fill="FFFFFF" w:val="clear"/>
+            <w:tcMar>
+              <w:top w:type="dxa" w:w="0"/>
+              <w:left w:type="dxa" w:w="108"/>
+              <w:bottom w:type="dxa" w:w="0"/>
+              <w:right w:type="dxa" w:w="108"/>
+            </w:tcMar>
+          </w:tcPr>
+          <w:p>
+            <w:pPr>
+              <w:pStyle w:val="style55"/>
             </w:pPr>
             <w:r>
               <w:rPr/>
@@ -1291,19 +1339,19 @@
         </w:tc>
         <w:tc>
           <w:tcPr>
-            <w:tcW w:type="dxa" w:w="3135"/>
-            <w:tcBorders/>
-            <w:shd w:fill="FFFFFF" w:val="clear"/>
-            <w:tcMar>
-              <w:top w:type="dxa" w:w="0"/>
-              <w:left w:type="dxa" w:w="108"/>
-              <w:bottom w:type="dxa" w:w="0"/>
-              <w:right w:type="dxa" w:w="108"/>
-            </w:tcMar>
-          </w:tcPr>
-          <w:p>
-            <w:pPr>
-              <w:pStyle w:val="style51"/>
+            <w:tcW w:type="dxa" w:w="3137"/>
+            <w:tcBorders/>
+            <w:shd w:fill="FFFFFF" w:val="clear"/>
+            <w:tcMar>
+              <w:top w:type="dxa" w:w="0"/>
+              <w:left w:type="dxa" w:w="108"/>
+              <w:bottom w:type="dxa" w:w="0"/>
+              <w:right w:type="dxa" w:w="108"/>
+            </w:tcMar>
+          </w:tcPr>
+          <w:p>
+            <w:pPr>
+              <w:pStyle w:val="style55"/>
             </w:pPr>
             <w:r>
               <w:rPr>
@@ -1334,7 +1382,7 @@
           </w:tcPr>
           <w:p>
             <w:pPr>
-              <w:pStyle w:val="style51"/>
+              <w:pStyle w:val="style55"/>
             </w:pPr>
             <w:r>
               <w:rPr>
@@ -1348,19 +1396,19 @@
         </w:tc>
         <w:tc>
           <w:tcPr>
-            <w:tcW w:type="dxa" w:w="3116"/>
-            <w:tcBorders/>
-            <w:shd w:fill="FFFFFF" w:val="clear"/>
-            <w:tcMar>
-              <w:top w:type="dxa" w:w="0"/>
-              <w:left w:type="dxa" w:w="108"/>
-              <w:bottom w:type="dxa" w:w="0"/>
-              <w:right w:type="dxa" w:w="108"/>
-            </w:tcMar>
-          </w:tcPr>
-          <w:p>
-            <w:pPr>
-              <w:pStyle w:val="style51"/>
+            <w:tcW w:type="dxa" w:w="3114"/>
+            <w:tcBorders/>
+            <w:shd w:fill="FFFFFF" w:val="clear"/>
+            <w:tcMar>
+              <w:top w:type="dxa" w:w="0"/>
+              <w:left w:type="dxa" w:w="108"/>
+              <w:bottom w:type="dxa" w:w="0"/>
+              <w:right w:type="dxa" w:w="108"/>
+            </w:tcMar>
+          </w:tcPr>
+          <w:p>
+            <w:pPr>
+              <w:pStyle w:val="style55"/>
             </w:pPr>
             <w:r>
               <w:rPr/>
@@ -1370,19 +1418,19 @@
         </w:tc>
         <w:tc>
           <w:tcPr>
-            <w:tcW w:type="dxa" w:w="3135"/>
-            <w:tcBorders/>
-            <w:shd w:fill="FFFFFF" w:val="clear"/>
-            <w:tcMar>
-              <w:top w:type="dxa" w:w="0"/>
-              <w:left w:type="dxa" w:w="108"/>
-              <w:bottom w:type="dxa" w:w="0"/>
-              <w:right w:type="dxa" w:w="108"/>
-            </w:tcMar>
-          </w:tcPr>
-          <w:p>
-            <w:pPr>
-              <w:pStyle w:val="style51"/>
+            <w:tcW w:type="dxa" w:w="3137"/>
+            <w:tcBorders/>
+            <w:shd w:fill="FFFFFF" w:val="clear"/>
+            <w:tcMar>
+              <w:top w:type="dxa" w:w="0"/>
+              <w:left w:type="dxa" w:w="108"/>
+              <w:bottom w:type="dxa" w:w="0"/>
+              <w:right w:type="dxa" w:w="108"/>
+            </w:tcMar>
+          </w:tcPr>
+          <w:p>
+            <w:pPr>
+              <w:pStyle w:val="style55"/>
             </w:pPr>
             <w:r>
               <w:rPr/>
@@ -1393,7 +1441,7 @@
     </w:tbl>
     <w:p>
       <w:pPr>
-        <w:pStyle w:val="style51"/>
+        <w:pStyle w:val="style55"/>
       </w:pPr>
       <w:r>
         <w:rPr>
@@ -1406,23 +1454,23 @@
     </w:p>
     <w:p>
       <w:pPr>
-        <w:pStyle w:val="style51"/>
-      </w:pPr>
-      <w:r>
-        <w:rPr/>
-      </w:r>
-    </w:p>
-    <w:p>
-      <w:pPr>
-        <w:pStyle w:val="style51"/>
-      </w:pPr>
-      <w:r>
-        <w:rPr/>
-      </w:r>
-    </w:p>
-    <w:p>
-      <w:pPr>
-        <w:pStyle w:val="style51"/>
+        <w:pStyle w:val="style55"/>
+      </w:pPr>
+      <w:r>
+        <w:rPr/>
+      </w:r>
+    </w:p>
+    <w:p>
+      <w:pPr>
+        <w:pStyle w:val="style55"/>
+      </w:pPr>
+      <w:r>
+        <w:rPr/>
+      </w:r>
+    </w:p>
+    <w:p>
+      <w:pPr>
+        <w:pStyle w:val="style55"/>
         <w:widowControl/>
         <w:tabs/>
         <w:suppressAutoHyphens w:val="true"/>
@@ -1442,7 +1490,7 @@
     </w:p>
     <w:p>
       <w:pPr>
-        <w:pStyle w:val="style51"/>
+        <w:pStyle w:val="style55"/>
         <w:widowControl/>
         <w:tabs/>
         <w:suppressAutoHyphens w:val="true"/>
@@ -1453,7 +1501,7 @@
     </w:p>
     <w:p>
       <w:pPr>
-        <w:pStyle w:val="style51"/>
+        <w:pStyle w:val="style55"/>
       </w:pPr>
       <w:r>
         <w:rPr>
@@ -1466,15 +1514,15 @@
     </w:p>
     <w:p>
       <w:pPr>
-        <w:pStyle w:val="style51"/>
-      </w:pPr>
-      <w:r>
-        <w:rPr/>
-      </w:r>
-    </w:p>
-    <w:p>
-      <w:pPr>
-        <w:pStyle w:val="style51"/>
+        <w:pStyle w:val="style55"/>
+      </w:pPr>
+      <w:r>
+        <w:rPr/>
+      </w:r>
+    </w:p>
+    <w:p>
+      <w:pPr>
+        <w:pStyle w:val="style55"/>
       </w:pPr>
       <w:r>
         <w:rPr/>
@@ -1535,143 +1583,143 @@
     </w:p>
     <w:p>
       <w:pPr>
-        <w:pStyle w:val="style51"/>
-      </w:pPr>
-      <w:r>
-        <w:rPr/>
-      </w:r>
-    </w:p>
-    <w:p>
-      <w:pPr>
-        <w:pStyle w:val="style51"/>
-      </w:pPr>
-      <w:r>
-        <w:rPr/>
-      </w:r>
-    </w:p>
-    <w:p>
-      <w:pPr>
-        <w:pStyle w:val="style51"/>
-      </w:pPr>
-      <w:r>
-        <w:rPr/>
-      </w:r>
-    </w:p>
-    <w:p>
-      <w:pPr>
-        <w:pStyle w:val="style51"/>
-      </w:pPr>
-      <w:r>
-        <w:rPr/>
-      </w:r>
-    </w:p>
-    <w:p>
-      <w:pPr>
-        <w:pStyle w:val="style51"/>
-      </w:pPr>
-      <w:r>
-        <w:rPr/>
-      </w:r>
-    </w:p>
-    <w:p>
-      <w:pPr>
-        <w:pStyle w:val="style51"/>
-      </w:pPr>
-      <w:r>
-        <w:rPr/>
-      </w:r>
-    </w:p>
-    <w:p>
-      <w:pPr>
-        <w:pStyle w:val="style51"/>
-      </w:pPr>
-      <w:r>
-        <w:rPr/>
-      </w:r>
-    </w:p>
-    <w:p>
-      <w:pPr>
-        <w:pStyle w:val="style51"/>
-      </w:pPr>
-      <w:r>
-        <w:rPr/>
-      </w:r>
-    </w:p>
-    <w:p>
-      <w:pPr>
-        <w:pStyle w:val="style51"/>
-      </w:pPr>
-      <w:r>
-        <w:rPr/>
-      </w:r>
-    </w:p>
-    <w:p>
-      <w:pPr>
-        <w:pStyle w:val="style51"/>
-      </w:pPr>
-      <w:r>
-        <w:rPr/>
-      </w:r>
-    </w:p>
-    <w:p>
-      <w:pPr>
-        <w:pStyle w:val="style51"/>
-      </w:pPr>
-      <w:r>
-        <w:rPr/>
-      </w:r>
-    </w:p>
-    <w:p>
-      <w:pPr>
-        <w:pStyle w:val="style51"/>
-      </w:pPr>
-      <w:r>
-        <w:rPr/>
-      </w:r>
-    </w:p>
-    <w:p>
-      <w:pPr>
-        <w:pStyle w:val="style51"/>
-      </w:pPr>
-      <w:r>
-        <w:rPr/>
-      </w:r>
-    </w:p>
-    <w:p>
-      <w:pPr>
-        <w:pStyle w:val="style51"/>
-      </w:pPr>
-      <w:r>
-        <w:rPr/>
-      </w:r>
-    </w:p>
-    <w:p>
-      <w:pPr>
-        <w:pStyle w:val="style51"/>
-      </w:pPr>
-      <w:r>
-        <w:rPr/>
-      </w:r>
-    </w:p>
-    <w:p>
-      <w:pPr>
-        <w:pStyle w:val="style51"/>
-      </w:pPr>
-      <w:r>
-        <w:rPr/>
-      </w:r>
-    </w:p>
-    <w:p>
-      <w:pPr>
-        <w:pStyle w:val="style51"/>
-      </w:pPr>
-      <w:r>
-        <w:rPr/>
-      </w:r>
-    </w:p>
-    <w:p>
-      <w:pPr>
-        <w:pStyle w:val="style51"/>
+        <w:pStyle w:val="style55"/>
+      </w:pPr>
+      <w:r>
+        <w:rPr/>
+      </w:r>
+    </w:p>
+    <w:p>
+      <w:pPr>
+        <w:pStyle w:val="style55"/>
+      </w:pPr>
+      <w:r>
+        <w:rPr/>
+      </w:r>
+    </w:p>
+    <w:p>
+      <w:pPr>
+        <w:pStyle w:val="style55"/>
+      </w:pPr>
+      <w:r>
+        <w:rPr/>
+      </w:r>
+    </w:p>
+    <w:p>
+      <w:pPr>
+        <w:pStyle w:val="style55"/>
+      </w:pPr>
+      <w:r>
+        <w:rPr/>
+      </w:r>
+    </w:p>
+    <w:p>
+      <w:pPr>
+        <w:pStyle w:val="style55"/>
+      </w:pPr>
+      <w:r>
+        <w:rPr/>
+      </w:r>
+    </w:p>
+    <w:p>
+      <w:pPr>
+        <w:pStyle w:val="style55"/>
+      </w:pPr>
+      <w:r>
+        <w:rPr/>
+      </w:r>
+    </w:p>
+    <w:p>
+      <w:pPr>
+        <w:pStyle w:val="style55"/>
+      </w:pPr>
+      <w:r>
+        <w:rPr/>
+      </w:r>
+    </w:p>
+    <w:p>
+      <w:pPr>
+        <w:pStyle w:val="style55"/>
+      </w:pPr>
+      <w:r>
+        <w:rPr/>
+      </w:r>
+    </w:p>
+    <w:p>
+      <w:pPr>
+        <w:pStyle w:val="style55"/>
+      </w:pPr>
+      <w:r>
+        <w:rPr/>
+      </w:r>
+    </w:p>
+    <w:p>
+      <w:pPr>
+        <w:pStyle w:val="style55"/>
+      </w:pPr>
+      <w:r>
+        <w:rPr/>
+      </w:r>
+    </w:p>
+    <w:p>
+      <w:pPr>
+        <w:pStyle w:val="style55"/>
+      </w:pPr>
+      <w:r>
+        <w:rPr/>
+      </w:r>
+    </w:p>
+    <w:p>
+      <w:pPr>
+        <w:pStyle w:val="style55"/>
+      </w:pPr>
+      <w:r>
+        <w:rPr/>
+      </w:r>
+    </w:p>
+    <w:p>
+      <w:pPr>
+        <w:pStyle w:val="style55"/>
+      </w:pPr>
+      <w:r>
+        <w:rPr/>
+      </w:r>
+    </w:p>
+    <w:p>
+      <w:pPr>
+        <w:pStyle w:val="style55"/>
+      </w:pPr>
+      <w:r>
+        <w:rPr/>
+      </w:r>
+    </w:p>
+    <w:p>
+      <w:pPr>
+        <w:pStyle w:val="style55"/>
+      </w:pPr>
+      <w:r>
+        <w:rPr/>
+      </w:r>
+    </w:p>
+    <w:p>
+      <w:pPr>
+        <w:pStyle w:val="style55"/>
+      </w:pPr>
+      <w:r>
+        <w:rPr/>
+      </w:r>
+    </w:p>
+    <w:p>
+      <w:pPr>
+        <w:pStyle w:val="style55"/>
+      </w:pPr>
+      <w:r>
+        <w:rPr/>
+      </w:r>
+    </w:p>
+    <w:p>
+      <w:pPr>
+        <w:pStyle w:val="style55"/>
         <w:widowControl/>
         <w:tabs/>
         <w:suppressAutoHyphens w:val="true"/>
@@ -1691,15 +1739,15 @@
     </w:p>
     <w:p>
       <w:pPr>
-        <w:pStyle w:val="style51"/>
-      </w:pPr>
-      <w:r>
-        <w:rPr/>
-      </w:r>
-    </w:p>
-    <w:p>
-      <w:pPr>
-        <w:pStyle w:val="style51"/>
+        <w:pStyle w:val="style55"/>
+      </w:pPr>
+      <w:r>
+        <w:rPr/>
+      </w:r>
+    </w:p>
+    <w:p>
+      <w:pPr>
+        <w:pStyle w:val="style55"/>
       </w:pPr>
       <w:r>
         <w:rPr>
@@ -1712,15 +1760,15 @@
     </w:p>
     <w:p>
       <w:pPr>
-        <w:pStyle w:val="style51"/>
-      </w:pPr>
-      <w:r>
-        <w:rPr/>
-      </w:r>
-    </w:p>
-    <w:p>
-      <w:pPr>
-        <w:pStyle w:val="style51"/>
+        <w:pStyle w:val="style55"/>
+      </w:pPr>
+      <w:r>
+        <w:rPr/>
+      </w:r>
+    </w:p>
+    <w:p>
+      <w:pPr>
+        <w:pStyle w:val="style55"/>
         <w:numPr>
           <w:ilvl w:val="0"/>
           <w:numId w:val="2"/>
@@ -1739,7 +1787,7 @@
     </w:p>
     <w:p>
       <w:pPr>
-        <w:pStyle w:val="style51"/>
+        <w:pStyle w:val="style55"/>
       </w:pPr>
       <w:r>
         <w:rPr/>
@@ -1800,15 +1848,15 @@
     </w:p>
     <w:p>
       <w:pPr>
-        <w:pStyle w:val="style51"/>
-      </w:pPr>
-      <w:r>
-        <w:rPr/>
-      </w:r>
-    </w:p>
-    <w:p>
-      <w:pPr>
-        <w:pStyle w:val="style51"/>
+        <w:pStyle w:val="style55"/>
+      </w:pPr>
+      <w:r>
+        <w:rPr/>
+      </w:r>
+    </w:p>
+    <w:p>
+      <w:pPr>
+        <w:pStyle w:val="style55"/>
         <w:numPr>
           <w:ilvl w:val="0"/>
           <w:numId w:val="2"/>
@@ -1827,7 +1875,7 @@
     </w:p>
     <w:p>
       <w:pPr>
-        <w:pStyle w:val="style51"/>
+        <w:pStyle w:val="style55"/>
       </w:pPr>
       <w:r>
         <w:rPr>
@@ -1840,7 +1888,7 @@
     </w:p>
     <w:p>
       <w:pPr>
-        <w:pStyle w:val="style51"/>
+        <w:pStyle w:val="style55"/>
       </w:pPr>
       <w:r>
         <w:rPr>
@@ -1853,15 +1901,15 @@
     </w:p>
     <w:p>
       <w:pPr>
-        <w:pStyle w:val="style51"/>
-      </w:pPr>
-      <w:r>
-        <w:rPr/>
-      </w:r>
-    </w:p>
-    <w:p>
-      <w:pPr>
-        <w:pStyle w:val="style51"/>
+        <w:pStyle w:val="style55"/>
+      </w:pPr>
+      <w:r>
+        <w:rPr/>
+      </w:r>
+    </w:p>
+    <w:p>
+      <w:pPr>
+        <w:pStyle w:val="style55"/>
       </w:pPr>
       <w:r>
         <w:rPr>
@@ -1892,7 +1940,7 @@
     </w:p>
     <w:p>
       <w:pPr>
-        <w:pStyle w:val="style51"/>
+        <w:pStyle w:val="style55"/>
       </w:pPr>
       <w:r>
         <w:rPr/>
@@ -1953,15 +2001,15 @@
     </w:p>
     <w:p>
       <w:pPr>
-        <w:pStyle w:val="style51"/>
-      </w:pPr>
-      <w:r>
-        <w:rPr/>
-      </w:r>
-    </w:p>
-    <w:p>
-      <w:pPr>
-        <w:pStyle w:val="style51"/>
+        <w:pStyle w:val="style55"/>
+      </w:pPr>
+      <w:r>
+        <w:rPr/>
+      </w:r>
+    </w:p>
+    <w:p>
+      <w:pPr>
+        <w:pStyle w:val="style55"/>
       </w:pPr>
       <w:r>
         <w:rPr>
@@ -1974,16 +2022,10 @@
     </w:p>
     <w:p>
       <w:pPr>
-        <w:pStyle w:val="style51"/>
-      </w:pPr>
-      <w:r>
-        <w:rPr>
-          <w:rFonts w:ascii="Times New Roman" w:cs="Times New Roman" w:hAnsi="Times New Roman"/>
-          <w:b w:val="false"/>
-          <w:bCs w:val="false"/>
-          <w:sz w:val="24"/>
-          <w:szCs w:val="24"/>
-        </w:rPr>
+        <w:pStyle w:val="style55"/>
+      </w:pPr>
+      <w:r>
+        <w:rPr/>
         <w:drawing>
           <wp:anchor allowOverlap="1" behindDoc="0" distB="0" distL="0" distR="0" distT="0" layoutInCell="1" locked="0" relativeHeight="2" simplePos="0">
             <wp:simplePos x="0" y="0"/>
@@ -2041,7 +2083,8 @@
     </w:p>
     <w:p>
       <w:pPr>
-        <w:pStyle w:val="style51"/>
+        <w:pStyle w:val="style55"/>
+        <w:jc w:val="both"/>
       </w:pPr>
       <w:r>
         <w:rPr>
@@ -2056,7 +2099,17 @@
     </w:p>
     <w:p>
       <w:pPr>
-        <w:pStyle w:val="style51"/>
+        <w:pStyle w:val="style55"/>
+        <w:jc w:val="both"/>
+      </w:pPr>
+      <w:r>
+        <w:rPr/>
+      </w:r>
+    </w:p>
+    <w:p>
+      <w:pPr>
+        <w:pStyle w:val="style55"/>
+        <w:jc w:val="both"/>
       </w:pPr>
       <w:r>
         <w:rPr>
@@ -2066,11 +2119,22 @@
           <w:sz w:val="24"/>
           <w:szCs w:val="24"/>
         </w:rPr>
-      </w:r>
-    </w:p>
-    <w:p>
-      <w:pPr>
-        <w:pStyle w:val="style51"/>
+        <w:t>- si un vol a lieu le jour souhaité vers la destination choisie, celui-ci sera proposé au client.</w:t>
+      </w:r>
+    </w:p>
+    <w:p>
+      <w:pPr>
+        <w:pStyle w:val="style55"/>
+        <w:jc w:val="both"/>
+      </w:pPr>
+      <w:r>
+        <w:rPr/>
+      </w:r>
+    </w:p>
+    <w:p>
+      <w:pPr>
+        <w:pStyle w:val="style55"/>
+        <w:jc w:val="both"/>
       </w:pPr>
       <w:r>
         <w:rPr>
@@ -2080,12 +2144,13 @@
           <w:sz w:val="24"/>
           <w:szCs w:val="24"/>
         </w:rPr>
-        <w:t>- si un vol a lieu le jour souhaité vers la destination choisie, celui-ci sera proposé au client.</w:t>
-      </w:r>
-    </w:p>
-    <w:p>
-      <w:pPr>
-        <w:pStyle w:val="style51"/>
+        <w:t>- si aucun vol n'a lieu le jour souhaité vers la destination choisie, le client se verra proposé :</w:t>
+      </w:r>
+    </w:p>
+    <w:p>
+      <w:pPr>
+        <w:pStyle w:val="style55"/>
+        <w:jc w:val="both"/>
       </w:pPr>
       <w:r>
         <w:rPr>
@@ -2095,11 +2160,14 @@
           <w:sz w:val="24"/>
           <w:szCs w:val="24"/>
         </w:rPr>
-      </w:r>
-    </w:p>
-    <w:p>
-      <w:pPr>
-        <w:pStyle w:val="style51"/>
+        <w:tab/>
+        <w:t>- le vol précédent le jour choisi, si sa date n'est pas encore passée,</w:t>
+      </w:r>
+    </w:p>
+    <w:p>
+      <w:pPr>
+        <w:pStyle w:val="style55"/>
+        <w:jc w:val="both"/>
       </w:pPr>
       <w:r>
         <w:rPr>
@@ -2109,12 +2177,23 @@
           <w:sz w:val="24"/>
           <w:szCs w:val="24"/>
         </w:rPr>
-        <w:t>- si aucun vol n'a lieu le jour souhaité vers la destination choisie, le client se verra proposé :</w:t>
-      </w:r>
-    </w:p>
-    <w:p>
-      <w:pPr>
-        <w:pStyle w:val="style51"/>
+        <w:tab/>
+        <w:t>- les 2 vols suivants la date choisie initialement.</w:t>
+      </w:r>
+    </w:p>
+    <w:p>
+      <w:pPr>
+        <w:pStyle w:val="style55"/>
+        <w:jc w:val="both"/>
+      </w:pPr>
+      <w:r>
+        <w:rPr/>
+      </w:r>
+    </w:p>
+    <w:p>
+      <w:pPr>
+        <w:pStyle w:val="style55"/>
+        <w:jc w:val="both"/>
       </w:pPr>
       <w:r>
         <w:rPr>
@@ -2124,14 +2203,8 @@
           <w:sz w:val="24"/>
           <w:szCs w:val="24"/>
         </w:rPr>
-        <w:tab/>
-        <w:t>- le vol précédent le jour choisi, si sa date n'est pas encore passée,</w:t>
-      </w:r>
-    </w:p>
-    <w:p>
-      <w:pPr>
-        <w:pStyle w:val="style51"/>
-      </w:pPr>
+        <w:t xml:space="preserve">- si tous les vols susceptibles d'être proposés sont complets </w:t>
+      </w:r>
       <w:r>
         <w:rPr>
           <w:rFonts w:ascii="Times New Roman" w:cs="Times New Roman" w:hAnsi="Times New Roman"/>
@@ -2140,14 +2213,8 @@
           <w:sz w:val="24"/>
           <w:szCs w:val="24"/>
         </w:rPr>
-        <w:tab/>
-        <w:t>- les 2 vols suivants la date choisie initialement.</w:t>
-      </w:r>
-    </w:p>
-    <w:p>
-      <w:pPr>
-        <w:pStyle w:val="style51"/>
-      </w:pPr>
+        <w:t>ou si le nombre de passagers souhaité par le client est supérieur au nombre de places restantes dans l'avion</w:t>
+      </w:r>
       <w:r>
         <w:rPr>
           <w:rFonts w:ascii="Times New Roman" w:cs="Times New Roman" w:hAnsi="Times New Roman"/>
@@ -2156,69 +2223,47 @@
           <w:sz w:val="24"/>
           <w:szCs w:val="24"/>
         </w:rPr>
-      </w:r>
-    </w:p>
-    <w:p>
-      <w:pPr>
-        <w:pStyle w:val="style51"/>
-      </w:pPr>
-      <w:r>
-        <w:rPr>
-          <w:rFonts w:ascii="Times New Roman" w:cs="Times New Roman" w:hAnsi="Times New Roman"/>
-          <w:b w:val="false"/>
-          <w:bCs w:val="false"/>
-          <w:sz w:val="24"/>
-          <w:szCs w:val="24"/>
-        </w:rPr>
-        <w:t>- si tous les vols susceptibles d'être proposés sont complets, le client sera renvoyé vers une page  lui expliquant la situation.</w:t>
-      </w:r>
-    </w:p>
-    <w:p>
-      <w:pPr>
-        <w:pStyle w:val="style51"/>
+        <w:t>, le client sera renvoyé vers une page lui expliquant la situation.</w:t>
+      </w:r>
+    </w:p>
+    <w:p>
+      <w:pPr>
+        <w:pStyle w:val="style55"/>
         <w:widowControl/>
         <w:tabs/>
         <w:suppressAutoHyphens w:val="true"/>
       </w:pPr>
       <w:r>
-        <w:rPr>
-          <w:rFonts w:ascii="Times New Roman" w:cs="Times New Roman" w:eastAsia="DejaVu Sans" w:hAnsi="Times New Roman"/>
-          <w:b w:val="false"/>
-          <w:bCs w:val="false"/>
-          <w:color w:val="00000A"/>
-          <w:sz w:val="24"/>
-          <w:szCs w:val="24"/>
-          <w:lang w:bidi="ar-SA" w:eastAsia="en-US" w:val="fr-FR"/>
-        </w:rPr>
-      </w:r>
-    </w:p>
-    <w:p>
-      <w:pPr>
-        <w:pStyle w:val="style51"/>
-      </w:pPr>
-      <w:r>
-        <w:rPr/>
-      </w:r>
-    </w:p>
-    <w:p>
-      <w:pPr>
-        <w:pStyle w:val="style51"/>
-      </w:pPr>
-      <w:r>
-        <w:rPr/>
-      </w:r>
-    </w:p>
-    <w:p>
-      <w:pPr>
-        <w:pStyle w:val="style51"/>
-      </w:pPr>
-      <w:r>
-        <w:rPr/>
-      </w:r>
-    </w:p>
-    <w:p>
-      <w:pPr>
-        <w:pStyle w:val="style51"/>
+        <w:rPr/>
+      </w:r>
+    </w:p>
+    <w:p>
+      <w:pPr>
+        <w:pStyle w:val="style55"/>
+      </w:pPr>
+      <w:r>
+        <w:rPr/>
+      </w:r>
+    </w:p>
+    <w:p>
+      <w:pPr>
+        <w:pStyle w:val="style55"/>
+      </w:pPr>
+      <w:r>
+        <w:rPr/>
+      </w:r>
+    </w:p>
+    <w:p>
+      <w:pPr>
+        <w:pStyle w:val="style55"/>
+      </w:pPr>
+      <w:r>
+        <w:rPr/>
+      </w:r>
+    </w:p>
+    <w:p>
+      <w:pPr>
+        <w:pStyle w:val="style55"/>
         <w:widowControl/>
         <w:tabs/>
         <w:suppressAutoHyphens w:val="true"/>
@@ -2238,7 +2283,7 @@
     </w:p>
     <w:p>
       <w:pPr>
-        <w:pStyle w:val="style51"/>
+        <w:pStyle w:val="style55"/>
       </w:pPr>
       <w:r>
         <w:rPr>
@@ -2253,15 +2298,15 @@
     </w:p>
     <w:p>
       <w:pPr>
-        <w:pStyle w:val="style51"/>
-      </w:pPr>
-      <w:r>
-        <w:rPr/>
-      </w:r>
-    </w:p>
-    <w:p>
-      <w:pPr>
-        <w:pStyle w:val="style51"/>
+        <w:pStyle w:val="style55"/>
+      </w:pPr>
+      <w:r>
+        <w:rPr/>
+      </w:r>
+    </w:p>
+    <w:p>
+      <w:pPr>
+        <w:pStyle w:val="style55"/>
       </w:pPr>
       <w:r>
         <w:rPr/>
@@ -2327,7 +2372,7 @@
       <w:pgNumType w:fmt="decimal"/>
       <w:formProt w:val="false"/>
       <w:textDirection w:val="lrTb"/>
-      <w:docGrid w:charSpace="24576" w:linePitch="360" w:type="default"/>
+      <w:docGrid w:charSpace="28672" w:linePitch="360" w:type="default"/>
     </w:sectPr>
   </w:body>
 </w:document>
@@ -2875,10 +2920,38 @@
       <w:rFonts w:cs="Symbol"/>
     </w:rPr>
   </w:style>
-  <w:style w:styleId="style42" w:type="paragraph">
+  <w:style w:styleId="style42" w:type="character">
+    <w:name w:val="ListLabel 24"/>
+    <w:next w:val="style42"/>
+    <w:rPr>
+      <w:rFonts w:cs="Times New Roman"/>
+    </w:rPr>
+  </w:style>
+  <w:style w:styleId="style43" w:type="character">
+    <w:name w:val="ListLabel 25"/>
+    <w:next w:val="style43"/>
+    <w:rPr>
+      <w:rFonts w:cs="Courier New"/>
+    </w:rPr>
+  </w:style>
+  <w:style w:styleId="style44" w:type="character">
+    <w:name w:val="ListLabel 26"/>
+    <w:next w:val="style44"/>
+    <w:rPr>
+      <w:rFonts w:cs="Wingdings"/>
+    </w:rPr>
+  </w:style>
+  <w:style w:styleId="style45" w:type="character">
+    <w:name w:val="ListLabel 27"/>
+    <w:next w:val="style45"/>
+    <w:rPr>
+      <w:rFonts w:cs="Symbol"/>
+    </w:rPr>
+  </w:style>
+  <w:style w:styleId="style46" w:type="paragraph">
     <w:name w:val="Titre"/>
     <w:basedOn w:val="style0"/>
-    <w:next w:val="style43"/>
+    <w:next w:val="style47"/>
     <w:pPr>
       <w:keepNext/>
       <w:spacing w:after="120" w:before="240"/>
@@ -2890,10 +2963,10 @@
       <w:szCs w:val="28"/>
     </w:rPr>
   </w:style>
-  <w:style w:styleId="style43" w:type="paragraph">
+  <w:style w:styleId="style47" w:type="paragraph">
     <w:name w:val="Corps de texte"/>
     <w:basedOn w:val="style0"/>
-    <w:next w:val="style43"/>
+    <w:next w:val="style47"/>
     <w:pPr>
       <w:widowControl w:val="false"/>
       <w:tabs/>
@@ -2909,19 +2982,19 @@
       <w:lang w:bidi="hi-IN" w:eastAsia="zh-CN" w:val="fr-FR"/>
     </w:rPr>
   </w:style>
-  <w:style w:styleId="style44" w:type="paragraph">
+  <w:style w:styleId="style48" w:type="paragraph">
     <w:name w:val="Liste"/>
-    <w:basedOn w:val="style43"/>
-    <w:next w:val="style44"/>
+    <w:basedOn w:val="style47"/>
+    <w:next w:val="style48"/>
     <w:pPr/>
     <w:rPr>
       <w:rFonts w:cs="Lohit Hindi"/>
     </w:rPr>
   </w:style>
-  <w:style w:styleId="style45" w:type="paragraph">
+  <w:style w:styleId="style49" w:type="paragraph">
     <w:name w:val="Légende"/>
     <w:basedOn w:val="style0"/>
-    <w:next w:val="style45"/>
+    <w:next w:val="style49"/>
     <w:pPr>
       <w:suppressLineNumbers/>
       <w:spacing w:after="120" w:before="120"/>
@@ -2935,10 +3008,10 @@
       <w:szCs w:val="24"/>
     </w:rPr>
   </w:style>
-  <w:style w:styleId="style46" w:type="paragraph">
+  <w:style w:styleId="style50" w:type="paragraph">
     <w:name w:val="Index"/>
     <w:basedOn w:val="style0"/>
-    <w:next w:val="style46"/>
+    <w:next w:val="style50"/>
     <w:pPr>
       <w:widowControl w:val="false"/>
       <w:suppressLineNumbers/>
@@ -2953,9 +3026,9 @@
       <w:lang w:bidi="hi-IN" w:eastAsia="zh-CN" w:val="fr-FR"/>
     </w:rPr>
   </w:style>
-  <w:style w:styleId="style47" w:type="paragraph">
+  <w:style w:styleId="style51" w:type="paragraph">
     <w:name w:val="Style par défaut"/>
-    <w:next w:val="style47"/>
+    <w:next w:val="style51"/>
     <w:pPr>
       <w:widowControl/>
       <w:tabs/>
@@ -2971,10 +3044,10 @@
       <w:lang w:bidi="ar-SA" w:eastAsia="en-US" w:val="fr-FR"/>
     </w:rPr>
   </w:style>
-  <w:style w:styleId="style48" w:type="paragraph">
+  <w:style w:styleId="style52" w:type="paragraph">
     <w:name w:val="Titre principal"/>
-    <w:basedOn w:val="style47"/>
-    <w:next w:val="style49"/>
+    <w:basedOn w:val="style51"/>
+    <w:next w:val="style53"/>
     <w:pPr>
       <w:keepNext/>
       <w:spacing w:after="120" w:before="240"/>
@@ -2989,10 +3062,10 @@
       <w:szCs w:val="28"/>
     </w:rPr>
   </w:style>
-  <w:style w:styleId="style49" w:type="paragraph">
+  <w:style w:styleId="style53" w:type="paragraph">
     <w:name w:val="Sous-titre"/>
-    <w:basedOn w:val="style42"/>
-    <w:next w:val="style43"/>
+    <w:basedOn w:val="style46"/>
+    <w:next w:val="style47"/>
     <w:pPr>
       <w:jc w:val="center"/>
     </w:pPr>
@@ -3003,10 +3076,10 @@
       <w:szCs w:val="28"/>
     </w:rPr>
   </w:style>
-  <w:style w:styleId="style50" w:type="paragraph">
+  <w:style w:styleId="style54" w:type="paragraph">
     <w:name w:val="caption"/>
-    <w:basedOn w:val="style47"/>
-    <w:next w:val="style50"/>
+    <w:basedOn w:val="style51"/>
+    <w:next w:val="style54"/>
     <w:pPr>
       <w:suppressLineNumbers/>
       <w:spacing w:after="120" w:before="120"/>
@@ -3020,10 +3093,10 @@
       <w:szCs w:val="24"/>
     </w:rPr>
   </w:style>
-  <w:style w:styleId="style51" w:type="paragraph">
+  <w:style w:styleId="style55" w:type="paragraph">
     <w:name w:val="Plain Text"/>
-    <w:basedOn w:val="style47"/>
-    <w:next w:val="style51"/>
+    <w:basedOn w:val="style51"/>
+    <w:next w:val="style55"/>
     <w:pPr>
       <w:spacing w:after="0" w:before="0" w:line="100" w:lineRule="atLeast"/>
       <w:contextualSpacing w:val="false"/>
@@ -3034,10 +3107,10 @@
       <w:szCs w:val="21"/>
     </w:rPr>
   </w:style>
-  <w:style w:styleId="style52" w:type="paragraph">
+  <w:style w:styleId="style56" w:type="paragraph">
     <w:name w:val="Balloon Text"/>
     <w:basedOn w:val="style0"/>
-    <w:next w:val="style52"/>
+    <w:next w:val="style56"/>
     <w:pPr>
       <w:spacing w:after="0" w:before="0" w:line="100" w:lineRule="atLeast"/>
       <w:contextualSpacing w:val="false"/>
@@ -3048,10 +3121,10 @@
       <w:szCs w:val="16"/>
     </w:rPr>
   </w:style>
-  <w:style w:styleId="style53" w:type="paragraph">
+  <w:style w:styleId="style57" w:type="paragraph">
     <w:name w:val="Texte préformaté"/>
     <w:basedOn w:val="style0"/>
-    <w:next w:val="style53"/>
+    <w:next w:val="style57"/>
     <w:pPr>
       <w:widowControl w:val="false"/>
       <w:suppressAutoHyphens w:val="true"/>

</xml_diff>

<commit_message>
ajout TODO dans le cahier des charges
</commit_message>
<xml_diff>
--- a/divers/cahier_charges_projet_vols.docx
+++ b/divers/cahier_charges_projet_vols.docx
@@ -4,7 +4,7 @@
   <w:body>
     <w:p>
       <w:pPr>
-        <w:pStyle w:val="style55"/>
+        <w:pStyle w:val="style59"/>
         <w:jc w:val="center"/>
       </w:pPr>
       <w:r>
@@ -20,7 +20,7 @@
     </w:p>
     <w:p>
       <w:pPr>
-        <w:pStyle w:val="style55"/>
+        <w:pStyle w:val="style59"/>
         <w:jc w:val="center"/>
       </w:pPr>
       <w:r>
@@ -36,23 +36,23 @@
     </w:p>
     <w:p>
       <w:pPr>
-        <w:pStyle w:val="style55"/>
-      </w:pPr>
-      <w:r>
-        <w:rPr/>
-      </w:r>
-    </w:p>
-    <w:p>
-      <w:pPr>
-        <w:pStyle w:val="style55"/>
-      </w:pPr>
-      <w:r>
-        <w:rPr/>
-      </w:r>
-    </w:p>
-    <w:p>
-      <w:pPr>
-        <w:pStyle w:val="style55"/>
+        <w:pStyle w:val="style59"/>
+      </w:pPr>
+      <w:r>
+        <w:rPr/>
+      </w:r>
+    </w:p>
+    <w:p>
+      <w:pPr>
+        <w:pStyle w:val="style59"/>
+      </w:pPr>
+      <w:r>
+        <w:rPr/>
+      </w:r>
+    </w:p>
+    <w:p>
+      <w:pPr>
+        <w:pStyle w:val="style59"/>
       </w:pPr>
       <w:r>
         <w:rPr>
@@ -68,7 +68,7 @@
     </w:p>
     <w:p>
       <w:pPr>
-        <w:pStyle w:val="style55"/>
+        <w:pStyle w:val="style59"/>
         <w:jc w:val="both"/>
       </w:pPr>
       <w:r>
@@ -77,28 +77,12 @@
           <w:sz w:val="24"/>
           <w:szCs w:val="24"/>
         </w:rPr>
-        <w:t>DEV-FLY est une filiale d'Air France créée en décembre 2012. Elle est spécialisée dans le marché low-cost du transport de passagers. Implantée à Paris, elle emploie 978 salariés. Sa flotte est constituée de 126 avions Airbus A321 de 170 places qui desservent 42 destinations,</w:t>
-      </w:r>
-      <w:r>
-        <w:rPr>
-          <w:rFonts w:ascii="Times New Roman" w:cs="Times New Roman" w:hAnsi="Times New Roman"/>
-          <w:sz w:val="24"/>
-          <w:szCs w:val="24"/>
-        </w:rPr>
-        <w:t xml:space="preserve"> une fois par semaine</w:t>
-      </w:r>
-      <w:r>
-        <w:rPr>
-          <w:rFonts w:ascii="Times New Roman" w:cs="Times New Roman" w:hAnsi="Times New Roman"/>
-          <w:sz w:val="24"/>
-          <w:szCs w:val="24"/>
-        </w:rPr>
-        <w:t>.</w:t>
-      </w:r>
-    </w:p>
-    <w:p>
-      <w:pPr>
-        <w:pStyle w:val="style55"/>
+        <w:t>DEV-FLY est une filiale d'Air France créée en décembre 2012. Elle est spécialisée dans le marché low-cost du transport de passagers. Implantée à Paris, elle emploie 978 salariés. Sa flotte est constituée de 126 avions Airbus A321 de 170 places qui desservent 42 destinations, une fois par semaine.</w:t>
+      </w:r>
+    </w:p>
+    <w:p>
+      <w:pPr>
+        <w:pStyle w:val="style59"/>
         <w:jc w:val="both"/>
       </w:pPr>
       <w:r>
@@ -112,23 +96,23 @@
     </w:p>
     <w:p>
       <w:pPr>
-        <w:pStyle w:val="style55"/>
-      </w:pPr>
-      <w:r>
-        <w:rPr/>
-      </w:r>
-    </w:p>
-    <w:p>
-      <w:pPr>
-        <w:pStyle w:val="style55"/>
-      </w:pPr>
-      <w:r>
-        <w:rPr/>
-      </w:r>
-    </w:p>
-    <w:p>
-      <w:pPr>
-        <w:pStyle w:val="style55"/>
+        <w:pStyle w:val="style59"/>
+      </w:pPr>
+      <w:r>
+        <w:rPr/>
+      </w:r>
+    </w:p>
+    <w:p>
+      <w:pPr>
+        <w:pStyle w:val="style59"/>
+      </w:pPr>
+      <w:r>
+        <w:rPr/>
+      </w:r>
+    </w:p>
+    <w:p>
+      <w:pPr>
+        <w:pStyle w:val="style59"/>
         <w:widowControl/>
         <w:tabs/>
         <w:suppressAutoHyphens w:val="true"/>
@@ -149,7 +133,7 @@
     </w:p>
     <w:p>
       <w:pPr>
-        <w:pStyle w:val="style55"/>
+        <w:pStyle w:val="style59"/>
         <w:jc w:val="both"/>
       </w:pPr>
       <w:r>
@@ -163,7 +147,7 @@
     </w:p>
     <w:p>
       <w:pPr>
-        <w:pStyle w:val="style55"/>
+        <w:pStyle w:val="style59"/>
         <w:jc w:val="both"/>
       </w:pPr>
       <w:r>
@@ -177,7 +161,7 @@
     </w:p>
     <w:p>
       <w:pPr>
-        <w:pStyle w:val="style55"/>
+        <w:pStyle w:val="style59"/>
         <w:numPr>
           <w:ilvl w:val="0"/>
           <w:numId w:val="1"/>
@@ -195,7 +179,7 @@
     </w:p>
     <w:p>
       <w:pPr>
-        <w:pStyle w:val="style55"/>
+        <w:pStyle w:val="style59"/>
         <w:numPr>
           <w:ilvl w:val="0"/>
           <w:numId w:val="1"/>
@@ -213,7 +197,7 @@
     </w:p>
     <w:p>
       <w:pPr>
-        <w:pStyle w:val="style57"/>
+        <w:pStyle w:val="style61"/>
         <w:numPr>
           <w:ilvl w:val="0"/>
           <w:numId w:val="1"/>
@@ -232,7 +216,7 @@
     </w:p>
     <w:p>
       <w:pPr>
-        <w:pStyle w:val="style55"/>
+        <w:pStyle w:val="style59"/>
         <w:jc w:val="both"/>
       </w:pPr>
       <w:r>
@@ -246,7 +230,7 @@
     </w:p>
     <w:p>
       <w:pPr>
-        <w:pStyle w:val="style55"/>
+        <w:pStyle w:val="style59"/>
         <w:jc w:val="both"/>
       </w:pPr>
       <w:r>
@@ -255,7 +239,7 @@
     </w:p>
     <w:p>
       <w:pPr>
-        <w:pStyle w:val="style55"/>
+        <w:pStyle w:val="style59"/>
         <w:jc w:val="both"/>
       </w:pPr>
       <w:r>
@@ -264,7 +248,7 @@
     </w:p>
     <w:p>
       <w:pPr>
-        <w:pStyle w:val="style55"/>
+        <w:pStyle w:val="style59"/>
         <w:jc w:val="both"/>
       </w:pPr>
       <w:r>
@@ -289,7 +273,7 @@
     </w:p>
     <w:p>
       <w:pPr>
-        <w:pStyle w:val="style55"/>
+        <w:pStyle w:val="style59"/>
         <w:jc w:val="both"/>
       </w:pPr>
       <w:r>
@@ -303,7 +287,7 @@
     </w:p>
     <w:p>
       <w:pPr>
-        <w:pStyle w:val="style55"/>
+        <w:pStyle w:val="style59"/>
         <w:jc w:val="both"/>
       </w:pPr>
       <w:r>
@@ -312,7 +296,7 @@
     </w:p>
     <w:p>
       <w:pPr>
-        <w:pStyle w:val="style55"/>
+        <w:pStyle w:val="style59"/>
         <w:jc w:val="both"/>
       </w:pPr>
       <w:r>
@@ -326,7 +310,7 @@
     </w:p>
     <w:p>
       <w:pPr>
-        <w:pStyle w:val="style55"/>
+        <w:pStyle w:val="style59"/>
         <w:jc w:val="both"/>
       </w:pPr>
       <w:r>
@@ -335,7 +319,7 @@
     </w:p>
     <w:p>
       <w:pPr>
-        <w:pStyle w:val="style55"/>
+        <w:pStyle w:val="style59"/>
         <w:jc w:val="both"/>
       </w:pPr>
       <w:r>
@@ -349,7 +333,7 @@
     </w:p>
     <w:p>
       <w:pPr>
-        <w:pStyle w:val="style55"/>
+        <w:pStyle w:val="style59"/>
         <w:jc w:val="both"/>
       </w:pPr>
       <w:r>
@@ -358,7 +342,7 @@
     </w:p>
     <w:p>
       <w:pPr>
-        <w:pStyle w:val="style55"/>
+        <w:pStyle w:val="style59"/>
       </w:pPr>
       <w:r>
         <w:rPr>
@@ -391,29 +375,23 @@
     </w:p>
     <w:p>
       <w:pPr>
-        <w:pStyle w:val="style55"/>
-      </w:pPr>
-      <w:r>
-        <w:rPr>
-          <w:rFonts w:ascii="Times New Roman" w:cs="Times New Roman" w:eastAsia="DejaVu Sans" w:hAnsi="Times New Roman"/>
-          <w:color w:val="00000A"/>
-          <w:sz w:val="24"/>
-          <w:szCs w:val="24"/>
-          <w:lang w:bidi="ar-SA" w:eastAsia="en-US" w:val="fr-FR"/>
-        </w:rPr>
-      </w:r>
-    </w:p>
-    <w:p>
-      <w:pPr>
-        <w:pStyle w:val="style55"/>
-      </w:pPr>
-      <w:r>
-        <w:rPr/>
-      </w:r>
-    </w:p>
-    <w:p>
-      <w:pPr>
-        <w:pStyle w:val="style55"/>
+        <w:pStyle w:val="style59"/>
+      </w:pPr>
+      <w:r>
+        <w:rPr/>
+      </w:r>
+    </w:p>
+    <w:p>
+      <w:pPr>
+        <w:pStyle w:val="style59"/>
+      </w:pPr>
+      <w:r>
+        <w:rPr/>
+      </w:r>
+    </w:p>
+    <w:p>
+      <w:pPr>
+        <w:pStyle w:val="style59"/>
       </w:pPr>
       <w:r>
         <w:rPr>
@@ -429,7 +407,7 @@
     </w:p>
     <w:p>
       <w:pPr>
-        <w:pStyle w:val="style55"/>
+        <w:pStyle w:val="style59"/>
         <w:numPr>
           <w:ilvl w:val="0"/>
           <w:numId w:val="1"/>
@@ -446,7 +424,7 @@
     </w:p>
     <w:p>
       <w:pPr>
-        <w:pStyle w:val="style55"/>
+        <w:pStyle w:val="style59"/>
         <w:numPr>
           <w:ilvl w:val="0"/>
           <w:numId w:val="1"/>
@@ -463,7 +441,7 @@
     </w:p>
     <w:p>
       <w:pPr>
-        <w:pStyle w:val="style55"/>
+        <w:pStyle w:val="style59"/>
         <w:numPr>
           <w:ilvl w:val="0"/>
           <w:numId w:val="1"/>
@@ -480,7 +458,7 @@
     </w:p>
     <w:p>
       <w:pPr>
-        <w:pStyle w:val="style55"/>
+        <w:pStyle w:val="style59"/>
         <w:numPr>
           <w:ilvl w:val="0"/>
           <w:numId w:val="1"/>
@@ -497,23 +475,23 @@
     </w:p>
     <w:p>
       <w:pPr>
-        <w:pStyle w:val="style55"/>
-      </w:pPr>
-      <w:r>
-        <w:rPr/>
-      </w:r>
-    </w:p>
-    <w:p>
-      <w:pPr>
-        <w:pStyle w:val="style55"/>
-      </w:pPr>
-      <w:r>
-        <w:rPr/>
-      </w:r>
-    </w:p>
-    <w:p>
-      <w:pPr>
-        <w:pStyle w:val="style55"/>
+        <w:pStyle w:val="style59"/>
+      </w:pPr>
+      <w:r>
+        <w:rPr/>
+      </w:r>
+    </w:p>
+    <w:p>
+      <w:pPr>
+        <w:pStyle w:val="style59"/>
+      </w:pPr>
+      <w:r>
+        <w:rPr/>
+      </w:r>
+    </w:p>
+    <w:p>
+      <w:pPr>
+        <w:pStyle w:val="style59"/>
         <w:widowControl/>
         <w:tabs/>
         <w:suppressAutoHyphens w:val="true"/>
@@ -534,7 +512,7 @@
     </w:p>
     <w:p>
       <w:pPr>
-        <w:pStyle w:val="style55"/>
+        <w:pStyle w:val="style59"/>
         <w:widowControl/>
         <w:tabs/>
         <w:suppressAutoHyphens w:val="true"/>
@@ -545,7 +523,7 @@
     </w:p>
     <w:p>
       <w:pPr>
-        <w:pStyle w:val="style55"/>
+        <w:pStyle w:val="style59"/>
       </w:pPr>
       <w:r>
         <w:rPr>
@@ -560,7 +538,7 @@
     </w:p>
     <w:p>
       <w:pPr>
-        <w:pStyle w:val="style55"/>
+        <w:pStyle w:val="style59"/>
       </w:pPr>
       <w:r>
         <w:rPr/>
@@ -569,13 +547,13 @@
     <w:tbl>
       <w:tblPr>
         <w:jc w:val="left"/>
-        <w:tblInd w:type="dxa" w:w="-648"/>
+        <w:tblInd w:type="dxa" w:w="-756"/>
         <w:tblBorders/>
       </w:tblPr>
       <w:tblGrid>
         <w:gridCol w:w="3125"/>
-        <w:gridCol w:w="3114"/>
-        <w:gridCol w:w="3137"/>
+        <w:gridCol w:w="3112"/>
+        <w:gridCol w:w="3139"/>
       </w:tblGrid>
       <w:tr>
         <w:trPr>
@@ -595,7 +573,7 @@
           </w:tcPr>
           <w:p>
             <w:pPr>
-              <w:pStyle w:val="style55"/>
+              <w:pStyle w:val="style59"/>
             </w:pPr>
             <w:r>
               <w:rPr>
@@ -609,19 +587,19 @@
         </w:tc>
         <w:tc>
           <w:tcPr>
-            <w:tcW w:type="dxa" w:w="3114"/>
-            <w:tcBorders/>
-            <w:shd w:fill="FFFFFF" w:val="clear"/>
-            <w:tcMar>
-              <w:top w:type="dxa" w:w="0"/>
-              <w:left w:type="dxa" w:w="108"/>
-              <w:bottom w:type="dxa" w:w="0"/>
-              <w:right w:type="dxa" w:w="108"/>
-            </w:tcMar>
-          </w:tcPr>
-          <w:p>
-            <w:pPr>
-              <w:pStyle w:val="style55"/>
+            <w:tcW w:type="dxa" w:w="3112"/>
+            <w:tcBorders/>
+            <w:shd w:fill="FFFFFF" w:val="clear"/>
+            <w:tcMar>
+              <w:top w:type="dxa" w:w="0"/>
+              <w:left w:type="dxa" w:w="108"/>
+              <w:bottom w:type="dxa" w:w="0"/>
+              <w:right w:type="dxa" w:w="108"/>
+            </w:tcMar>
+          </w:tcPr>
+          <w:p>
+            <w:pPr>
+              <w:pStyle w:val="style59"/>
             </w:pPr>
             <w:r>
               <w:rPr>
@@ -635,19 +613,19 @@
         </w:tc>
         <w:tc>
           <w:tcPr>
-            <w:tcW w:type="dxa" w:w="3137"/>
-            <w:tcBorders/>
-            <w:shd w:fill="FFFFFF" w:val="clear"/>
-            <w:tcMar>
-              <w:top w:type="dxa" w:w="0"/>
-              <w:left w:type="dxa" w:w="108"/>
-              <w:bottom w:type="dxa" w:w="0"/>
-              <w:right w:type="dxa" w:w="108"/>
-            </w:tcMar>
-          </w:tcPr>
-          <w:p>
-            <w:pPr>
-              <w:pStyle w:val="style55"/>
+            <w:tcW w:type="dxa" w:w="3139"/>
+            <w:tcBorders/>
+            <w:shd w:fill="FFFFFF" w:val="clear"/>
+            <w:tcMar>
+              <w:top w:type="dxa" w:w="0"/>
+              <w:left w:type="dxa" w:w="108"/>
+              <w:bottom w:type="dxa" w:w="0"/>
+              <w:right w:type="dxa" w:w="108"/>
+            </w:tcMar>
+          </w:tcPr>
+          <w:p>
+            <w:pPr>
+              <w:pStyle w:val="style59"/>
             </w:pPr>
             <w:r>
               <w:rPr>
@@ -678,7 +656,7 @@
           </w:tcPr>
           <w:p>
             <w:pPr>
-              <w:pStyle w:val="style55"/>
+              <w:pStyle w:val="style59"/>
             </w:pPr>
             <w:r>
               <w:rPr>
@@ -692,19 +670,19 @@
         </w:tc>
         <w:tc>
           <w:tcPr>
-            <w:tcW w:type="dxa" w:w="3114"/>
-            <w:tcBorders/>
-            <w:shd w:fill="FFFFFF" w:val="clear"/>
-            <w:tcMar>
-              <w:top w:type="dxa" w:w="0"/>
-              <w:left w:type="dxa" w:w="108"/>
-              <w:bottom w:type="dxa" w:w="0"/>
-              <w:right w:type="dxa" w:w="108"/>
-            </w:tcMar>
-          </w:tcPr>
-          <w:p>
-            <w:pPr>
-              <w:pStyle w:val="style55"/>
+            <w:tcW w:type="dxa" w:w="3112"/>
+            <w:tcBorders/>
+            <w:shd w:fill="FFFFFF" w:val="clear"/>
+            <w:tcMar>
+              <w:top w:type="dxa" w:w="0"/>
+              <w:left w:type="dxa" w:w="108"/>
+              <w:bottom w:type="dxa" w:w="0"/>
+              <w:right w:type="dxa" w:w="108"/>
+            </w:tcMar>
+          </w:tcPr>
+          <w:p>
+            <w:pPr>
+              <w:pStyle w:val="style59"/>
             </w:pPr>
             <w:r>
               <w:rPr/>
@@ -714,19 +692,19 @@
         </w:tc>
         <w:tc>
           <w:tcPr>
-            <w:tcW w:type="dxa" w:w="3137"/>
-            <w:tcBorders/>
-            <w:shd w:fill="FFFFFF" w:val="clear"/>
-            <w:tcMar>
-              <w:top w:type="dxa" w:w="0"/>
-              <w:left w:type="dxa" w:w="108"/>
-              <w:bottom w:type="dxa" w:w="0"/>
-              <w:right w:type="dxa" w:w="108"/>
-            </w:tcMar>
-          </w:tcPr>
-          <w:p>
-            <w:pPr>
-              <w:pStyle w:val="style55"/>
+            <w:tcW w:type="dxa" w:w="3139"/>
+            <w:tcBorders/>
+            <w:shd w:fill="FFFFFF" w:val="clear"/>
+            <w:tcMar>
+              <w:top w:type="dxa" w:w="0"/>
+              <w:left w:type="dxa" w:w="108"/>
+              <w:bottom w:type="dxa" w:w="0"/>
+              <w:right w:type="dxa" w:w="108"/>
+            </w:tcMar>
+          </w:tcPr>
+          <w:p>
+            <w:pPr>
+              <w:pStyle w:val="style59"/>
             </w:pPr>
             <w:r>
               <w:rPr>
@@ -757,7 +735,7 @@
           </w:tcPr>
           <w:p>
             <w:pPr>
-              <w:pStyle w:val="style55"/>
+              <w:pStyle w:val="style59"/>
             </w:pPr>
             <w:r>
               <w:rPr>
@@ -771,19 +749,19 @@
         </w:tc>
         <w:tc>
           <w:tcPr>
-            <w:tcW w:type="dxa" w:w="3114"/>
-            <w:tcBorders/>
-            <w:shd w:fill="FFFFFF" w:val="clear"/>
-            <w:tcMar>
-              <w:top w:type="dxa" w:w="0"/>
-              <w:left w:type="dxa" w:w="108"/>
-              <w:bottom w:type="dxa" w:w="0"/>
-              <w:right w:type="dxa" w:w="108"/>
-            </w:tcMar>
-          </w:tcPr>
-          <w:p>
-            <w:pPr>
-              <w:pStyle w:val="style55"/>
+            <w:tcW w:type="dxa" w:w="3112"/>
+            <w:tcBorders/>
+            <w:shd w:fill="FFFFFF" w:val="clear"/>
+            <w:tcMar>
+              <w:top w:type="dxa" w:w="0"/>
+              <w:left w:type="dxa" w:w="108"/>
+              <w:bottom w:type="dxa" w:w="0"/>
+              <w:right w:type="dxa" w:w="108"/>
+            </w:tcMar>
+          </w:tcPr>
+          <w:p>
+            <w:pPr>
+              <w:pStyle w:val="style59"/>
             </w:pPr>
             <w:r>
               <w:rPr/>
@@ -793,19 +771,19 @@
         </w:tc>
         <w:tc>
           <w:tcPr>
-            <w:tcW w:type="dxa" w:w="3137"/>
-            <w:tcBorders/>
-            <w:shd w:fill="FFFFFF" w:val="clear"/>
-            <w:tcMar>
-              <w:top w:type="dxa" w:w="0"/>
-              <w:left w:type="dxa" w:w="108"/>
-              <w:bottom w:type="dxa" w:w="0"/>
-              <w:right w:type="dxa" w:w="108"/>
-            </w:tcMar>
-          </w:tcPr>
-          <w:p>
-            <w:pPr>
-              <w:pStyle w:val="style55"/>
+            <w:tcW w:type="dxa" w:w="3139"/>
+            <w:tcBorders/>
+            <w:shd w:fill="FFFFFF" w:val="clear"/>
+            <w:tcMar>
+              <w:top w:type="dxa" w:w="0"/>
+              <w:left w:type="dxa" w:w="108"/>
+              <w:bottom w:type="dxa" w:w="0"/>
+              <w:right w:type="dxa" w:w="108"/>
+            </w:tcMar>
+          </w:tcPr>
+          <w:p>
+            <w:pPr>
+              <w:pStyle w:val="style59"/>
             </w:pPr>
             <w:r>
               <w:rPr/>
@@ -831,7 +809,7 @@
           </w:tcPr>
           <w:p>
             <w:pPr>
-              <w:pStyle w:val="style55"/>
+              <w:pStyle w:val="style59"/>
             </w:pPr>
             <w:r>
               <w:rPr>
@@ -845,19 +823,19 @@
         </w:tc>
         <w:tc>
           <w:tcPr>
-            <w:tcW w:type="dxa" w:w="3114"/>
-            <w:tcBorders/>
-            <w:shd w:fill="FFFFFF" w:val="clear"/>
-            <w:tcMar>
-              <w:top w:type="dxa" w:w="0"/>
-              <w:left w:type="dxa" w:w="108"/>
-              <w:bottom w:type="dxa" w:w="0"/>
-              <w:right w:type="dxa" w:w="108"/>
-            </w:tcMar>
-          </w:tcPr>
-          <w:p>
-            <w:pPr>
-              <w:pStyle w:val="style55"/>
+            <w:tcW w:type="dxa" w:w="3112"/>
+            <w:tcBorders/>
+            <w:shd w:fill="FFFFFF" w:val="clear"/>
+            <w:tcMar>
+              <w:top w:type="dxa" w:w="0"/>
+              <w:left w:type="dxa" w:w="108"/>
+              <w:bottom w:type="dxa" w:w="0"/>
+              <w:right w:type="dxa" w:w="108"/>
+            </w:tcMar>
+          </w:tcPr>
+          <w:p>
+            <w:pPr>
+              <w:pStyle w:val="style59"/>
             </w:pPr>
             <w:r>
               <w:rPr/>
@@ -867,19 +845,19 @@
         </w:tc>
         <w:tc>
           <w:tcPr>
-            <w:tcW w:type="dxa" w:w="3137"/>
-            <w:tcBorders/>
-            <w:shd w:fill="FFFFFF" w:val="clear"/>
-            <w:tcMar>
-              <w:top w:type="dxa" w:w="0"/>
-              <w:left w:type="dxa" w:w="108"/>
-              <w:bottom w:type="dxa" w:w="0"/>
-              <w:right w:type="dxa" w:w="108"/>
-            </w:tcMar>
-          </w:tcPr>
-          <w:p>
-            <w:pPr>
-              <w:pStyle w:val="style55"/>
+            <w:tcW w:type="dxa" w:w="3139"/>
+            <w:tcBorders/>
+            <w:shd w:fill="FFFFFF" w:val="clear"/>
+            <w:tcMar>
+              <w:top w:type="dxa" w:w="0"/>
+              <w:left w:type="dxa" w:w="108"/>
+              <w:bottom w:type="dxa" w:w="0"/>
+              <w:right w:type="dxa" w:w="108"/>
+            </w:tcMar>
+          </w:tcPr>
+          <w:p>
+            <w:pPr>
+              <w:pStyle w:val="style59"/>
             </w:pPr>
             <w:r>
               <w:rPr>
@@ -910,7 +888,7 @@
           </w:tcPr>
           <w:p>
             <w:pPr>
-              <w:pStyle w:val="style55"/>
+              <w:pStyle w:val="style59"/>
             </w:pPr>
             <w:r>
               <w:rPr>
@@ -924,19 +902,19 @@
         </w:tc>
         <w:tc>
           <w:tcPr>
-            <w:tcW w:type="dxa" w:w="3114"/>
-            <w:tcBorders/>
-            <w:shd w:fill="FFFFFF" w:val="clear"/>
-            <w:tcMar>
-              <w:top w:type="dxa" w:w="0"/>
-              <w:left w:type="dxa" w:w="108"/>
-              <w:bottom w:type="dxa" w:w="0"/>
-              <w:right w:type="dxa" w:w="108"/>
-            </w:tcMar>
-          </w:tcPr>
-          <w:p>
-            <w:pPr>
-              <w:pStyle w:val="style55"/>
+            <w:tcW w:type="dxa" w:w="3112"/>
+            <w:tcBorders/>
+            <w:shd w:fill="FFFFFF" w:val="clear"/>
+            <w:tcMar>
+              <w:top w:type="dxa" w:w="0"/>
+              <w:left w:type="dxa" w:w="108"/>
+              <w:bottom w:type="dxa" w:w="0"/>
+              <w:right w:type="dxa" w:w="108"/>
+            </w:tcMar>
+          </w:tcPr>
+          <w:p>
+            <w:pPr>
+              <w:pStyle w:val="style59"/>
             </w:pPr>
             <w:r>
               <w:rPr/>
@@ -946,19 +924,19 @@
         </w:tc>
         <w:tc>
           <w:tcPr>
-            <w:tcW w:type="dxa" w:w="3137"/>
-            <w:tcBorders/>
-            <w:shd w:fill="FFFFFF" w:val="clear"/>
-            <w:tcMar>
-              <w:top w:type="dxa" w:w="0"/>
-              <w:left w:type="dxa" w:w="108"/>
-              <w:bottom w:type="dxa" w:w="0"/>
-              <w:right w:type="dxa" w:w="108"/>
-            </w:tcMar>
-          </w:tcPr>
-          <w:p>
-            <w:pPr>
-              <w:pStyle w:val="style55"/>
+            <w:tcW w:type="dxa" w:w="3139"/>
+            <w:tcBorders/>
+            <w:shd w:fill="FFFFFF" w:val="clear"/>
+            <w:tcMar>
+              <w:top w:type="dxa" w:w="0"/>
+              <w:left w:type="dxa" w:w="108"/>
+              <w:bottom w:type="dxa" w:w="0"/>
+              <w:right w:type="dxa" w:w="108"/>
+            </w:tcMar>
+          </w:tcPr>
+          <w:p>
+            <w:pPr>
+              <w:pStyle w:val="style59"/>
             </w:pPr>
             <w:r>
               <w:rPr/>
@@ -984,7 +962,7 @@
           </w:tcPr>
           <w:p>
             <w:pPr>
-              <w:pStyle w:val="style55"/>
+              <w:pStyle w:val="style59"/>
             </w:pPr>
             <w:r>
               <w:rPr>
@@ -998,19 +976,19 @@
         </w:tc>
         <w:tc>
           <w:tcPr>
-            <w:tcW w:type="dxa" w:w="3114"/>
-            <w:tcBorders/>
-            <w:shd w:fill="FFFFFF" w:val="clear"/>
-            <w:tcMar>
-              <w:top w:type="dxa" w:w="0"/>
-              <w:left w:type="dxa" w:w="108"/>
-              <w:bottom w:type="dxa" w:w="0"/>
-              <w:right w:type="dxa" w:w="108"/>
-            </w:tcMar>
-          </w:tcPr>
-          <w:p>
-            <w:pPr>
-              <w:pStyle w:val="style55"/>
+            <w:tcW w:type="dxa" w:w="3112"/>
+            <w:tcBorders/>
+            <w:shd w:fill="FFFFFF" w:val="clear"/>
+            <w:tcMar>
+              <w:top w:type="dxa" w:w="0"/>
+              <w:left w:type="dxa" w:w="108"/>
+              <w:bottom w:type="dxa" w:w="0"/>
+              <w:right w:type="dxa" w:w="108"/>
+            </w:tcMar>
+          </w:tcPr>
+          <w:p>
+            <w:pPr>
+              <w:pStyle w:val="style59"/>
             </w:pPr>
             <w:r>
               <w:rPr/>
@@ -1020,19 +998,19 @@
         </w:tc>
         <w:tc>
           <w:tcPr>
-            <w:tcW w:type="dxa" w:w="3137"/>
-            <w:tcBorders/>
-            <w:shd w:fill="FFFFFF" w:val="clear"/>
-            <w:tcMar>
-              <w:top w:type="dxa" w:w="0"/>
-              <w:left w:type="dxa" w:w="108"/>
-              <w:bottom w:type="dxa" w:w="0"/>
-              <w:right w:type="dxa" w:w="108"/>
-            </w:tcMar>
-          </w:tcPr>
-          <w:p>
-            <w:pPr>
-              <w:pStyle w:val="style55"/>
+            <w:tcW w:type="dxa" w:w="3139"/>
+            <w:tcBorders/>
+            <w:shd w:fill="FFFFFF" w:val="clear"/>
+            <w:tcMar>
+              <w:top w:type="dxa" w:w="0"/>
+              <w:left w:type="dxa" w:w="108"/>
+              <w:bottom w:type="dxa" w:w="0"/>
+              <w:right w:type="dxa" w:w="108"/>
+            </w:tcMar>
+          </w:tcPr>
+          <w:p>
+            <w:pPr>
+              <w:pStyle w:val="style59"/>
             </w:pPr>
             <w:r>
               <w:rPr>
@@ -1063,7 +1041,7 @@
           </w:tcPr>
           <w:p>
             <w:pPr>
-              <w:pStyle w:val="style55"/>
+              <w:pStyle w:val="style59"/>
             </w:pPr>
             <w:r>
               <w:rPr>
@@ -1077,19 +1055,19 @@
         </w:tc>
         <w:tc>
           <w:tcPr>
-            <w:tcW w:type="dxa" w:w="3114"/>
-            <w:tcBorders/>
-            <w:shd w:fill="FFFFFF" w:val="clear"/>
-            <w:tcMar>
-              <w:top w:type="dxa" w:w="0"/>
-              <w:left w:type="dxa" w:w="108"/>
-              <w:bottom w:type="dxa" w:w="0"/>
-              <w:right w:type="dxa" w:w="108"/>
-            </w:tcMar>
-          </w:tcPr>
-          <w:p>
-            <w:pPr>
-              <w:pStyle w:val="style55"/>
+            <w:tcW w:type="dxa" w:w="3112"/>
+            <w:tcBorders/>
+            <w:shd w:fill="FFFFFF" w:val="clear"/>
+            <w:tcMar>
+              <w:top w:type="dxa" w:w="0"/>
+              <w:left w:type="dxa" w:w="108"/>
+              <w:bottom w:type="dxa" w:w="0"/>
+              <w:right w:type="dxa" w:w="108"/>
+            </w:tcMar>
+          </w:tcPr>
+          <w:p>
+            <w:pPr>
+              <w:pStyle w:val="style59"/>
             </w:pPr>
             <w:r>
               <w:rPr/>
@@ -1099,19 +1077,19 @@
         </w:tc>
         <w:tc>
           <w:tcPr>
-            <w:tcW w:type="dxa" w:w="3137"/>
-            <w:tcBorders/>
-            <w:shd w:fill="FFFFFF" w:val="clear"/>
-            <w:tcMar>
-              <w:top w:type="dxa" w:w="0"/>
-              <w:left w:type="dxa" w:w="108"/>
-              <w:bottom w:type="dxa" w:w="0"/>
-              <w:right w:type="dxa" w:w="108"/>
-            </w:tcMar>
-          </w:tcPr>
-          <w:p>
-            <w:pPr>
-              <w:pStyle w:val="style55"/>
+            <w:tcW w:type="dxa" w:w="3139"/>
+            <w:tcBorders/>
+            <w:shd w:fill="FFFFFF" w:val="clear"/>
+            <w:tcMar>
+              <w:top w:type="dxa" w:w="0"/>
+              <w:left w:type="dxa" w:w="108"/>
+              <w:bottom w:type="dxa" w:w="0"/>
+              <w:right w:type="dxa" w:w="108"/>
+            </w:tcMar>
+          </w:tcPr>
+          <w:p>
+            <w:pPr>
+              <w:pStyle w:val="style59"/>
             </w:pPr>
             <w:r>
               <w:rPr/>
@@ -1137,7 +1115,7 @@
           </w:tcPr>
           <w:p>
             <w:pPr>
-              <w:pStyle w:val="style55"/>
+              <w:pStyle w:val="style59"/>
             </w:pPr>
             <w:r>
               <w:rPr>
@@ -1151,19 +1129,19 @@
         </w:tc>
         <w:tc>
           <w:tcPr>
-            <w:tcW w:type="dxa" w:w="3114"/>
-            <w:tcBorders/>
-            <w:shd w:fill="FFFFFF" w:val="clear"/>
-            <w:tcMar>
-              <w:top w:type="dxa" w:w="0"/>
-              <w:left w:type="dxa" w:w="108"/>
-              <w:bottom w:type="dxa" w:w="0"/>
-              <w:right w:type="dxa" w:w="108"/>
-            </w:tcMar>
-          </w:tcPr>
-          <w:p>
-            <w:pPr>
-              <w:pStyle w:val="style55"/>
+            <w:tcW w:type="dxa" w:w="3112"/>
+            <w:tcBorders/>
+            <w:shd w:fill="FFFFFF" w:val="clear"/>
+            <w:tcMar>
+              <w:top w:type="dxa" w:w="0"/>
+              <w:left w:type="dxa" w:w="108"/>
+              <w:bottom w:type="dxa" w:w="0"/>
+              <w:right w:type="dxa" w:w="108"/>
+            </w:tcMar>
+          </w:tcPr>
+          <w:p>
+            <w:pPr>
+              <w:pStyle w:val="style59"/>
             </w:pPr>
             <w:r>
               <w:rPr/>
@@ -1173,19 +1151,19 @@
         </w:tc>
         <w:tc>
           <w:tcPr>
-            <w:tcW w:type="dxa" w:w="3137"/>
-            <w:tcBorders/>
-            <w:shd w:fill="FFFFFF" w:val="clear"/>
-            <w:tcMar>
-              <w:top w:type="dxa" w:w="0"/>
-              <w:left w:type="dxa" w:w="108"/>
-              <w:bottom w:type="dxa" w:w="0"/>
-              <w:right w:type="dxa" w:w="108"/>
-            </w:tcMar>
-          </w:tcPr>
-          <w:p>
-            <w:pPr>
-              <w:pStyle w:val="style55"/>
+            <w:tcW w:type="dxa" w:w="3139"/>
+            <w:tcBorders/>
+            <w:shd w:fill="FFFFFF" w:val="clear"/>
+            <w:tcMar>
+              <w:top w:type="dxa" w:w="0"/>
+              <w:left w:type="dxa" w:w="108"/>
+              <w:bottom w:type="dxa" w:w="0"/>
+              <w:right w:type="dxa" w:w="108"/>
+            </w:tcMar>
+          </w:tcPr>
+          <w:p>
+            <w:pPr>
+              <w:pStyle w:val="style59"/>
             </w:pPr>
             <w:r>
               <w:rPr>
@@ -1198,7 +1176,7 @@
           </w:p>
           <w:p>
             <w:pPr>
-              <w:pStyle w:val="style55"/>
+              <w:pStyle w:val="style59"/>
             </w:pPr>
             <w:r>
               <w:rPr>
@@ -1229,7 +1207,7 @@
           </w:tcPr>
           <w:p>
             <w:pPr>
-              <w:pStyle w:val="style55"/>
+              <w:pStyle w:val="style59"/>
             </w:pPr>
             <w:r>
               <w:rPr>
@@ -1243,19 +1221,19 @@
         </w:tc>
         <w:tc>
           <w:tcPr>
-            <w:tcW w:type="dxa" w:w="3114"/>
-            <w:tcBorders/>
-            <w:shd w:fill="FFFFFF" w:val="clear"/>
-            <w:tcMar>
-              <w:top w:type="dxa" w:w="0"/>
-              <w:left w:type="dxa" w:w="108"/>
-              <w:bottom w:type="dxa" w:w="0"/>
-              <w:right w:type="dxa" w:w="108"/>
-            </w:tcMar>
-          </w:tcPr>
-          <w:p>
-            <w:pPr>
-              <w:pStyle w:val="style55"/>
+            <w:tcW w:type="dxa" w:w="3112"/>
+            <w:tcBorders/>
+            <w:shd w:fill="FFFFFF" w:val="clear"/>
+            <w:tcMar>
+              <w:top w:type="dxa" w:w="0"/>
+              <w:left w:type="dxa" w:w="108"/>
+              <w:bottom w:type="dxa" w:w="0"/>
+              <w:right w:type="dxa" w:w="108"/>
+            </w:tcMar>
+          </w:tcPr>
+          <w:p>
+            <w:pPr>
+              <w:pStyle w:val="style59"/>
             </w:pPr>
             <w:r>
               <w:rPr/>
@@ -1265,19 +1243,19 @@
         </w:tc>
         <w:tc>
           <w:tcPr>
-            <w:tcW w:type="dxa" w:w="3137"/>
-            <w:tcBorders/>
-            <w:shd w:fill="FFFFFF" w:val="clear"/>
-            <w:tcMar>
-              <w:top w:type="dxa" w:w="0"/>
-              <w:left w:type="dxa" w:w="108"/>
-              <w:bottom w:type="dxa" w:w="0"/>
-              <w:right w:type="dxa" w:w="108"/>
-            </w:tcMar>
-          </w:tcPr>
-          <w:p>
-            <w:pPr>
-              <w:pStyle w:val="style55"/>
+            <w:tcW w:type="dxa" w:w="3139"/>
+            <w:tcBorders/>
+            <w:shd w:fill="FFFFFF" w:val="clear"/>
+            <w:tcMar>
+              <w:top w:type="dxa" w:w="0"/>
+              <w:left w:type="dxa" w:w="108"/>
+              <w:bottom w:type="dxa" w:w="0"/>
+              <w:right w:type="dxa" w:w="108"/>
+            </w:tcMar>
+          </w:tcPr>
+          <w:p>
+            <w:pPr>
+              <w:pStyle w:val="style59"/>
             </w:pPr>
             <w:r>
               <w:rPr/>
@@ -1303,7 +1281,7 @@
           </w:tcPr>
           <w:p>
             <w:pPr>
-              <w:pStyle w:val="style55"/>
+              <w:pStyle w:val="style59"/>
             </w:pPr>
             <w:r>
               <w:rPr>
@@ -1317,19 +1295,19 @@
         </w:tc>
         <w:tc>
           <w:tcPr>
-            <w:tcW w:type="dxa" w:w="3114"/>
-            <w:tcBorders/>
-            <w:shd w:fill="FFFFFF" w:val="clear"/>
-            <w:tcMar>
-              <w:top w:type="dxa" w:w="0"/>
-              <w:left w:type="dxa" w:w="108"/>
-              <w:bottom w:type="dxa" w:w="0"/>
-              <w:right w:type="dxa" w:w="108"/>
-            </w:tcMar>
-          </w:tcPr>
-          <w:p>
-            <w:pPr>
-              <w:pStyle w:val="style55"/>
+            <w:tcW w:type="dxa" w:w="3112"/>
+            <w:tcBorders/>
+            <w:shd w:fill="FFFFFF" w:val="clear"/>
+            <w:tcMar>
+              <w:top w:type="dxa" w:w="0"/>
+              <w:left w:type="dxa" w:w="108"/>
+              <w:bottom w:type="dxa" w:w="0"/>
+              <w:right w:type="dxa" w:w="108"/>
+            </w:tcMar>
+          </w:tcPr>
+          <w:p>
+            <w:pPr>
+              <w:pStyle w:val="style59"/>
             </w:pPr>
             <w:r>
               <w:rPr/>
@@ -1339,19 +1317,19 @@
         </w:tc>
         <w:tc>
           <w:tcPr>
-            <w:tcW w:type="dxa" w:w="3137"/>
-            <w:tcBorders/>
-            <w:shd w:fill="FFFFFF" w:val="clear"/>
-            <w:tcMar>
-              <w:top w:type="dxa" w:w="0"/>
-              <w:left w:type="dxa" w:w="108"/>
-              <w:bottom w:type="dxa" w:w="0"/>
-              <w:right w:type="dxa" w:w="108"/>
-            </w:tcMar>
-          </w:tcPr>
-          <w:p>
-            <w:pPr>
-              <w:pStyle w:val="style55"/>
+            <w:tcW w:type="dxa" w:w="3139"/>
+            <w:tcBorders/>
+            <w:shd w:fill="FFFFFF" w:val="clear"/>
+            <w:tcMar>
+              <w:top w:type="dxa" w:w="0"/>
+              <w:left w:type="dxa" w:w="108"/>
+              <w:bottom w:type="dxa" w:w="0"/>
+              <w:right w:type="dxa" w:w="108"/>
+            </w:tcMar>
+          </w:tcPr>
+          <w:p>
+            <w:pPr>
+              <w:pStyle w:val="style59"/>
             </w:pPr>
             <w:r>
               <w:rPr>
@@ -1382,7 +1360,7 @@
           </w:tcPr>
           <w:p>
             <w:pPr>
-              <w:pStyle w:val="style55"/>
+              <w:pStyle w:val="style59"/>
             </w:pPr>
             <w:r>
               <w:rPr>
@@ -1396,19 +1374,19 @@
         </w:tc>
         <w:tc>
           <w:tcPr>
-            <w:tcW w:type="dxa" w:w="3114"/>
-            <w:tcBorders/>
-            <w:shd w:fill="FFFFFF" w:val="clear"/>
-            <w:tcMar>
-              <w:top w:type="dxa" w:w="0"/>
-              <w:left w:type="dxa" w:w="108"/>
-              <w:bottom w:type="dxa" w:w="0"/>
-              <w:right w:type="dxa" w:w="108"/>
-            </w:tcMar>
-          </w:tcPr>
-          <w:p>
-            <w:pPr>
-              <w:pStyle w:val="style55"/>
+            <w:tcW w:type="dxa" w:w="3112"/>
+            <w:tcBorders/>
+            <w:shd w:fill="FFFFFF" w:val="clear"/>
+            <w:tcMar>
+              <w:top w:type="dxa" w:w="0"/>
+              <w:left w:type="dxa" w:w="108"/>
+              <w:bottom w:type="dxa" w:w="0"/>
+              <w:right w:type="dxa" w:w="108"/>
+            </w:tcMar>
+          </w:tcPr>
+          <w:p>
+            <w:pPr>
+              <w:pStyle w:val="style59"/>
             </w:pPr>
             <w:r>
               <w:rPr/>
@@ -1418,19 +1396,19 @@
         </w:tc>
         <w:tc>
           <w:tcPr>
-            <w:tcW w:type="dxa" w:w="3137"/>
-            <w:tcBorders/>
-            <w:shd w:fill="FFFFFF" w:val="clear"/>
-            <w:tcMar>
-              <w:top w:type="dxa" w:w="0"/>
-              <w:left w:type="dxa" w:w="108"/>
-              <w:bottom w:type="dxa" w:w="0"/>
-              <w:right w:type="dxa" w:w="108"/>
-            </w:tcMar>
-          </w:tcPr>
-          <w:p>
-            <w:pPr>
-              <w:pStyle w:val="style55"/>
+            <w:tcW w:type="dxa" w:w="3139"/>
+            <w:tcBorders/>
+            <w:shd w:fill="FFFFFF" w:val="clear"/>
+            <w:tcMar>
+              <w:top w:type="dxa" w:w="0"/>
+              <w:left w:type="dxa" w:w="108"/>
+              <w:bottom w:type="dxa" w:w="0"/>
+              <w:right w:type="dxa" w:w="108"/>
+            </w:tcMar>
+          </w:tcPr>
+          <w:p>
+            <w:pPr>
+              <w:pStyle w:val="style59"/>
             </w:pPr>
             <w:r>
               <w:rPr/>
@@ -1441,7 +1419,7 @@
     </w:tbl>
     <w:p>
       <w:pPr>
-        <w:pStyle w:val="style55"/>
+        <w:pStyle w:val="style59"/>
       </w:pPr>
       <w:r>
         <w:rPr>
@@ -1454,23 +1432,23 @@
     </w:p>
     <w:p>
       <w:pPr>
-        <w:pStyle w:val="style55"/>
-      </w:pPr>
-      <w:r>
-        <w:rPr/>
-      </w:r>
-    </w:p>
-    <w:p>
-      <w:pPr>
-        <w:pStyle w:val="style55"/>
-      </w:pPr>
-      <w:r>
-        <w:rPr/>
-      </w:r>
-    </w:p>
-    <w:p>
-      <w:pPr>
-        <w:pStyle w:val="style55"/>
+        <w:pStyle w:val="style59"/>
+      </w:pPr>
+      <w:r>
+        <w:rPr/>
+      </w:r>
+    </w:p>
+    <w:p>
+      <w:pPr>
+        <w:pStyle w:val="style59"/>
+      </w:pPr>
+      <w:r>
+        <w:rPr/>
+      </w:r>
+    </w:p>
+    <w:p>
+      <w:pPr>
+        <w:pStyle w:val="style59"/>
         <w:widowControl/>
         <w:tabs/>
         <w:suppressAutoHyphens w:val="true"/>
@@ -1490,7 +1468,7 @@
     </w:p>
     <w:p>
       <w:pPr>
-        <w:pStyle w:val="style55"/>
+        <w:pStyle w:val="style59"/>
         <w:widowControl/>
         <w:tabs/>
         <w:suppressAutoHyphens w:val="true"/>
@@ -1501,7 +1479,7 @@
     </w:p>
     <w:p>
       <w:pPr>
-        <w:pStyle w:val="style55"/>
+        <w:pStyle w:val="style59"/>
       </w:pPr>
       <w:r>
         <w:rPr>
@@ -1514,15 +1492,15 @@
     </w:p>
     <w:p>
       <w:pPr>
-        <w:pStyle w:val="style55"/>
-      </w:pPr>
-      <w:r>
-        <w:rPr/>
-      </w:r>
-    </w:p>
-    <w:p>
-      <w:pPr>
-        <w:pStyle w:val="style55"/>
+        <w:pStyle w:val="style59"/>
+      </w:pPr>
+      <w:r>
+        <w:rPr/>
+      </w:r>
+    </w:p>
+    <w:p>
+      <w:pPr>
+        <w:pStyle w:val="style59"/>
       </w:pPr>
       <w:r>
         <w:rPr/>
@@ -1583,143 +1561,143 @@
     </w:p>
     <w:p>
       <w:pPr>
-        <w:pStyle w:val="style55"/>
-      </w:pPr>
-      <w:r>
-        <w:rPr/>
-      </w:r>
-    </w:p>
-    <w:p>
-      <w:pPr>
-        <w:pStyle w:val="style55"/>
-      </w:pPr>
-      <w:r>
-        <w:rPr/>
-      </w:r>
-    </w:p>
-    <w:p>
-      <w:pPr>
-        <w:pStyle w:val="style55"/>
-      </w:pPr>
-      <w:r>
-        <w:rPr/>
-      </w:r>
-    </w:p>
-    <w:p>
-      <w:pPr>
-        <w:pStyle w:val="style55"/>
-      </w:pPr>
-      <w:r>
-        <w:rPr/>
-      </w:r>
-    </w:p>
-    <w:p>
-      <w:pPr>
-        <w:pStyle w:val="style55"/>
-      </w:pPr>
-      <w:r>
-        <w:rPr/>
-      </w:r>
-    </w:p>
-    <w:p>
-      <w:pPr>
-        <w:pStyle w:val="style55"/>
-      </w:pPr>
-      <w:r>
-        <w:rPr/>
-      </w:r>
-    </w:p>
-    <w:p>
-      <w:pPr>
-        <w:pStyle w:val="style55"/>
-      </w:pPr>
-      <w:r>
-        <w:rPr/>
-      </w:r>
-    </w:p>
-    <w:p>
-      <w:pPr>
-        <w:pStyle w:val="style55"/>
-      </w:pPr>
-      <w:r>
-        <w:rPr/>
-      </w:r>
-    </w:p>
-    <w:p>
-      <w:pPr>
-        <w:pStyle w:val="style55"/>
-      </w:pPr>
-      <w:r>
-        <w:rPr/>
-      </w:r>
-    </w:p>
-    <w:p>
-      <w:pPr>
-        <w:pStyle w:val="style55"/>
-      </w:pPr>
-      <w:r>
-        <w:rPr/>
-      </w:r>
-    </w:p>
-    <w:p>
-      <w:pPr>
-        <w:pStyle w:val="style55"/>
-      </w:pPr>
-      <w:r>
-        <w:rPr/>
-      </w:r>
-    </w:p>
-    <w:p>
-      <w:pPr>
-        <w:pStyle w:val="style55"/>
-      </w:pPr>
-      <w:r>
-        <w:rPr/>
-      </w:r>
-    </w:p>
-    <w:p>
-      <w:pPr>
-        <w:pStyle w:val="style55"/>
-      </w:pPr>
-      <w:r>
-        <w:rPr/>
-      </w:r>
-    </w:p>
-    <w:p>
-      <w:pPr>
-        <w:pStyle w:val="style55"/>
-      </w:pPr>
-      <w:r>
-        <w:rPr/>
-      </w:r>
-    </w:p>
-    <w:p>
-      <w:pPr>
-        <w:pStyle w:val="style55"/>
-      </w:pPr>
-      <w:r>
-        <w:rPr/>
-      </w:r>
-    </w:p>
-    <w:p>
-      <w:pPr>
-        <w:pStyle w:val="style55"/>
-      </w:pPr>
-      <w:r>
-        <w:rPr/>
-      </w:r>
-    </w:p>
-    <w:p>
-      <w:pPr>
-        <w:pStyle w:val="style55"/>
-      </w:pPr>
-      <w:r>
-        <w:rPr/>
-      </w:r>
-    </w:p>
-    <w:p>
-      <w:pPr>
-        <w:pStyle w:val="style55"/>
+        <w:pStyle w:val="style59"/>
+      </w:pPr>
+      <w:r>
+        <w:rPr/>
+      </w:r>
+    </w:p>
+    <w:p>
+      <w:pPr>
+        <w:pStyle w:val="style59"/>
+      </w:pPr>
+      <w:r>
+        <w:rPr/>
+      </w:r>
+    </w:p>
+    <w:p>
+      <w:pPr>
+        <w:pStyle w:val="style59"/>
+      </w:pPr>
+      <w:r>
+        <w:rPr/>
+      </w:r>
+    </w:p>
+    <w:p>
+      <w:pPr>
+        <w:pStyle w:val="style59"/>
+      </w:pPr>
+      <w:r>
+        <w:rPr/>
+      </w:r>
+    </w:p>
+    <w:p>
+      <w:pPr>
+        <w:pStyle w:val="style59"/>
+      </w:pPr>
+      <w:r>
+        <w:rPr/>
+      </w:r>
+    </w:p>
+    <w:p>
+      <w:pPr>
+        <w:pStyle w:val="style59"/>
+      </w:pPr>
+      <w:r>
+        <w:rPr/>
+      </w:r>
+    </w:p>
+    <w:p>
+      <w:pPr>
+        <w:pStyle w:val="style59"/>
+      </w:pPr>
+      <w:r>
+        <w:rPr/>
+      </w:r>
+    </w:p>
+    <w:p>
+      <w:pPr>
+        <w:pStyle w:val="style59"/>
+      </w:pPr>
+      <w:r>
+        <w:rPr/>
+      </w:r>
+    </w:p>
+    <w:p>
+      <w:pPr>
+        <w:pStyle w:val="style59"/>
+      </w:pPr>
+      <w:r>
+        <w:rPr/>
+      </w:r>
+    </w:p>
+    <w:p>
+      <w:pPr>
+        <w:pStyle w:val="style59"/>
+      </w:pPr>
+      <w:r>
+        <w:rPr/>
+      </w:r>
+    </w:p>
+    <w:p>
+      <w:pPr>
+        <w:pStyle w:val="style59"/>
+      </w:pPr>
+      <w:r>
+        <w:rPr/>
+      </w:r>
+    </w:p>
+    <w:p>
+      <w:pPr>
+        <w:pStyle w:val="style59"/>
+      </w:pPr>
+      <w:r>
+        <w:rPr/>
+      </w:r>
+    </w:p>
+    <w:p>
+      <w:pPr>
+        <w:pStyle w:val="style59"/>
+      </w:pPr>
+      <w:r>
+        <w:rPr/>
+      </w:r>
+    </w:p>
+    <w:p>
+      <w:pPr>
+        <w:pStyle w:val="style59"/>
+      </w:pPr>
+      <w:r>
+        <w:rPr/>
+      </w:r>
+    </w:p>
+    <w:p>
+      <w:pPr>
+        <w:pStyle w:val="style59"/>
+      </w:pPr>
+      <w:r>
+        <w:rPr/>
+      </w:r>
+    </w:p>
+    <w:p>
+      <w:pPr>
+        <w:pStyle w:val="style59"/>
+      </w:pPr>
+      <w:r>
+        <w:rPr/>
+      </w:r>
+    </w:p>
+    <w:p>
+      <w:pPr>
+        <w:pStyle w:val="style59"/>
+      </w:pPr>
+      <w:r>
+        <w:rPr/>
+      </w:r>
+    </w:p>
+    <w:p>
+      <w:pPr>
+        <w:pStyle w:val="style59"/>
         <w:widowControl/>
         <w:tabs/>
         <w:suppressAutoHyphens w:val="true"/>
@@ -1739,15 +1717,15 @@
     </w:p>
     <w:p>
       <w:pPr>
-        <w:pStyle w:val="style55"/>
-      </w:pPr>
-      <w:r>
-        <w:rPr/>
-      </w:r>
-    </w:p>
-    <w:p>
-      <w:pPr>
-        <w:pStyle w:val="style55"/>
+        <w:pStyle w:val="style59"/>
+      </w:pPr>
+      <w:r>
+        <w:rPr/>
+      </w:r>
+    </w:p>
+    <w:p>
+      <w:pPr>
+        <w:pStyle w:val="style59"/>
       </w:pPr>
       <w:r>
         <w:rPr>
@@ -1760,15 +1738,15 @@
     </w:p>
     <w:p>
       <w:pPr>
-        <w:pStyle w:val="style55"/>
-      </w:pPr>
-      <w:r>
-        <w:rPr/>
-      </w:r>
-    </w:p>
-    <w:p>
-      <w:pPr>
-        <w:pStyle w:val="style55"/>
+        <w:pStyle w:val="style59"/>
+      </w:pPr>
+      <w:r>
+        <w:rPr/>
+      </w:r>
+    </w:p>
+    <w:p>
+      <w:pPr>
+        <w:pStyle w:val="style59"/>
         <w:numPr>
           <w:ilvl w:val="0"/>
           <w:numId w:val="2"/>
@@ -1787,7 +1765,7 @@
     </w:p>
     <w:p>
       <w:pPr>
-        <w:pStyle w:val="style55"/>
+        <w:pStyle w:val="style59"/>
       </w:pPr>
       <w:r>
         <w:rPr/>
@@ -1848,15 +1826,15 @@
     </w:p>
     <w:p>
       <w:pPr>
-        <w:pStyle w:val="style55"/>
-      </w:pPr>
-      <w:r>
-        <w:rPr/>
-      </w:r>
-    </w:p>
-    <w:p>
-      <w:pPr>
-        <w:pStyle w:val="style55"/>
+        <w:pStyle w:val="style59"/>
+      </w:pPr>
+      <w:r>
+        <w:rPr/>
+      </w:r>
+    </w:p>
+    <w:p>
+      <w:pPr>
+        <w:pStyle w:val="style59"/>
         <w:numPr>
           <w:ilvl w:val="0"/>
           <w:numId w:val="2"/>
@@ -1875,7 +1853,7 @@
     </w:p>
     <w:p>
       <w:pPr>
-        <w:pStyle w:val="style55"/>
+        <w:pStyle w:val="style59"/>
       </w:pPr>
       <w:r>
         <w:rPr>
@@ -1888,7 +1866,7 @@
     </w:p>
     <w:p>
       <w:pPr>
-        <w:pStyle w:val="style55"/>
+        <w:pStyle w:val="style59"/>
       </w:pPr>
       <w:r>
         <w:rPr>
@@ -1901,15 +1879,15 @@
     </w:p>
     <w:p>
       <w:pPr>
-        <w:pStyle w:val="style55"/>
-      </w:pPr>
-      <w:r>
-        <w:rPr/>
-      </w:r>
-    </w:p>
-    <w:p>
-      <w:pPr>
-        <w:pStyle w:val="style55"/>
+        <w:pStyle w:val="style59"/>
+      </w:pPr>
+      <w:r>
+        <w:rPr/>
+      </w:r>
+    </w:p>
+    <w:p>
+      <w:pPr>
+        <w:pStyle w:val="style59"/>
       </w:pPr>
       <w:r>
         <w:rPr>
@@ -1940,7 +1918,7 @@
     </w:p>
     <w:p>
       <w:pPr>
-        <w:pStyle w:val="style55"/>
+        <w:pStyle w:val="style59"/>
       </w:pPr>
       <w:r>
         <w:rPr/>
@@ -2001,15 +1979,15 @@
     </w:p>
     <w:p>
       <w:pPr>
-        <w:pStyle w:val="style55"/>
-      </w:pPr>
-      <w:r>
-        <w:rPr/>
-      </w:r>
-    </w:p>
-    <w:p>
-      <w:pPr>
-        <w:pStyle w:val="style55"/>
+        <w:pStyle w:val="style59"/>
+      </w:pPr>
+      <w:r>
+        <w:rPr/>
+      </w:r>
+    </w:p>
+    <w:p>
+      <w:pPr>
+        <w:pStyle w:val="style59"/>
       </w:pPr>
       <w:r>
         <w:rPr>
@@ -2022,7 +2000,7 @@
     </w:p>
     <w:p>
       <w:pPr>
-        <w:pStyle w:val="style55"/>
+        <w:pStyle w:val="style59"/>
       </w:pPr>
       <w:r>
         <w:rPr/>
@@ -2083,7 +2061,7 @@
     </w:p>
     <w:p>
       <w:pPr>
-        <w:pStyle w:val="style55"/>
+        <w:pStyle w:val="style59"/>
         <w:jc w:val="both"/>
       </w:pPr>
       <w:r>
@@ -2099,7 +2077,7 @@
     </w:p>
     <w:p>
       <w:pPr>
-        <w:pStyle w:val="style55"/>
+        <w:pStyle w:val="style59"/>
         <w:jc w:val="both"/>
       </w:pPr>
       <w:r>
@@ -2108,7 +2086,7 @@
     </w:p>
     <w:p>
       <w:pPr>
-        <w:pStyle w:val="style55"/>
+        <w:pStyle w:val="style59"/>
         <w:jc w:val="both"/>
       </w:pPr>
       <w:r>
@@ -2124,7 +2102,7 @@
     </w:p>
     <w:p>
       <w:pPr>
-        <w:pStyle w:val="style55"/>
+        <w:pStyle w:val="style59"/>
         <w:jc w:val="both"/>
       </w:pPr>
       <w:r>
@@ -2133,7 +2111,7 @@
     </w:p>
     <w:p>
       <w:pPr>
-        <w:pStyle w:val="style55"/>
+        <w:pStyle w:val="style59"/>
         <w:jc w:val="both"/>
       </w:pPr>
       <w:r>
@@ -2149,7 +2127,7 @@
     </w:p>
     <w:p>
       <w:pPr>
-        <w:pStyle w:val="style55"/>
+        <w:pStyle w:val="style59"/>
         <w:jc w:val="both"/>
       </w:pPr>
       <w:r>
@@ -2166,7 +2144,7 @@
     </w:p>
     <w:p>
       <w:pPr>
-        <w:pStyle w:val="style55"/>
+        <w:pStyle w:val="style59"/>
         <w:jc w:val="both"/>
       </w:pPr>
       <w:r>
@@ -2183,7 +2161,7 @@
     </w:p>
     <w:p>
       <w:pPr>
-        <w:pStyle w:val="style55"/>
+        <w:pStyle w:val="style59"/>
         <w:jc w:val="both"/>
       </w:pPr>
       <w:r>
@@ -2192,7 +2170,7 @@
     </w:p>
     <w:p>
       <w:pPr>
-        <w:pStyle w:val="style55"/>
+        <w:pStyle w:val="style59"/>
         <w:jc w:val="both"/>
       </w:pPr>
       <w:r>
@@ -2203,32 +2181,12 @@
           <w:sz w:val="24"/>
           <w:szCs w:val="24"/>
         </w:rPr>
-        <w:t xml:space="preserve">- si tous les vols susceptibles d'être proposés sont complets </w:t>
-      </w:r>
-      <w:r>
-        <w:rPr>
-          <w:rFonts w:ascii="Times New Roman" w:cs="Times New Roman" w:hAnsi="Times New Roman"/>
-          <w:b w:val="false"/>
-          <w:bCs w:val="false"/>
-          <w:sz w:val="24"/>
-          <w:szCs w:val="24"/>
-        </w:rPr>
-        <w:t>ou si le nombre de passagers souhaité par le client est supérieur au nombre de places restantes dans l'avion</w:t>
-      </w:r>
-      <w:r>
-        <w:rPr>
-          <w:rFonts w:ascii="Times New Roman" w:cs="Times New Roman" w:hAnsi="Times New Roman"/>
-          <w:b w:val="false"/>
-          <w:bCs w:val="false"/>
-          <w:sz w:val="24"/>
-          <w:szCs w:val="24"/>
-        </w:rPr>
-        <w:t>, le client sera renvoyé vers une page lui expliquant la situation.</w:t>
-      </w:r>
-    </w:p>
-    <w:p>
-      <w:pPr>
-        <w:pStyle w:val="style55"/>
+        <w:t>- si tous les vols susceptibles d'être proposés sont complets ou si le nombre de passagers souhaité par le client est supérieur au nombre de places restantes dans l'avion, le client sera renvoyé vers une page lui expliquant la situation.</w:t>
+      </w:r>
+    </w:p>
+    <w:p>
+      <w:pPr>
+        <w:pStyle w:val="style59"/>
         <w:widowControl/>
         <w:tabs/>
         <w:suppressAutoHyphens w:val="true"/>
@@ -2239,31 +2197,31 @@
     </w:p>
     <w:p>
       <w:pPr>
-        <w:pStyle w:val="style55"/>
-      </w:pPr>
-      <w:r>
-        <w:rPr/>
-      </w:r>
-    </w:p>
-    <w:p>
-      <w:pPr>
-        <w:pStyle w:val="style55"/>
-      </w:pPr>
-      <w:r>
-        <w:rPr/>
-      </w:r>
-    </w:p>
-    <w:p>
-      <w:pPr>
-        <w:pStyle w:val="style55"/>
-      </w:pPr>
-      <w:r>
-        <w:rPr/>
-      </w:r>
-    </w:p>
-    <w:p>
-      <w:pPr>
-        <w:pStyle w:val="style55"/>
+        <w:pStyle w:val="style59"/>
+      </w:pPr>
+      <w:r>
+        <w:rPr/>
+      </w:r>
+    </w:p>
+    <w:p>
+      <w:pPr>
+        <w:pStyle w:val="style59"/>
+      </w:pPr>
+      <w:r>
+        <w:rPr/>
+      </w:r>
+    </w:p>
+    <w:p>
+      <w:pPr>
+        <w:pStyle w:val="style59"/>
+      </w:pPr>
+      <w:r>
+        <w:rPr/>
+      </w:r>
+    </w:p>
+    <w:p>
+      <w:pPr>
+        <w:pStyle w:val="style59"/>
         <w:widowControl/>
         <w:tabs/>
         <w:suppressAutoHyphens w:val="true"/>
@@ -2283,7 +2241,7 @@
     </w:p>
     <w:p>
       <w:pPr>
-        <w:pStyle w:val="style55"/>
+        <w:pStyle w:val="style59"/>
       </w:pPr>
       <w:r>
         <w:rPr>
@@ -2298,15 +2256,7 @@
     </w:p>
     <w:p>
       <w:pPr>
-        <w:pStyle w:val="style55"/>
-      </w:pPr>
-      <w:r>
-        <w:rPr/>
-      </w:r>
-    </w:p>
-    <w:p>
-      <w:pPr>
-        <w:pStyle w:val="style55"/>
+        <w:pStyle w:val="style59"/>
       </w:pPr>
       <w:r>
         <w:rPr/>
@@ -2317,7 +2267,7 @@
               <wp:posOffset>0</wp:posOffset>
             </wp:positionH>
             <wp:positionV relativeFrom="line">
-              <wp:posOffset>0</wp:posOffset>
+              <wp:posOffset>109220</wp:posOffset>
             </wp:positionV>
             <wp:extent cx="5865495" cy="2853055"/>
             <wp:effectExtent b="0" l="0" r="0" t="0"/>
@@ -2365,6 +2315,83 @@
         </w:drawing>
       </w:r>
     </w:p>
+    <w:p>
+      <w:pPr>
+        <w:pStyle w:val="style59"/>
+      </w:pPr>
+      <w:r>
+        <w:rPr/>
+      </w:r>
+    </w:p>
+    <w:p>
+      <w:pPr>
+        <w:pStyle w:val="style59"/>
+      </w:pPr>
+      <w:r>
+        <w:rPr/>
+      </w:r>
+    </w:p>
+    <w:p>
+      <w:pPr>
+        <w:pStyle w:val="style59"/>
+      </w:pPr>
+      <w:r>
+        <w:rPr>
+          <w:rFonts w:ascii="Times New Roman" w:cs="Times New Roman" w:hAnsi="Times New Roman"/>
+          <w:b w:val="false"/>
+          <w:bCs w:val="false"/>
+          <w:sz w:val="24"/>
+          <w:szCs w:val="24"/>
+        </w:rPr>
+        <w:t xml:space="preserve">// </w:t>
+      </w:r>
+      <w:r>
+        <w:rPr>
+          <w:rFonts w:ascii="Times New Roman" w:cs="Times New Roman" w:hAnsi="Times New Roman"/>
+          <w:b w:val="false"/>
+          <w:bCs w:val="false"/>
+          <w:sz w:val="24"/>
+          <w:szCs w:val="24"/>
+        </w:rPr>
+        <w:t>TODO :</w:t>
+      </w:r>
+    </w:p>
+    <w:p>
+      <w:pPr>
+        <w:pStyle w:val="style59"/>
+      </w:pPr>
+      <w:r>
+        <w:rPr>
+          <w:rFonts w:ascii="Times New Roman" w:cs="Times New Roman" w:hAnsi="Times New Roman"/>
+          <w:b w:val="false"/>
+          <w:bCs w:val="false"/>
+          <w:sz w:val="24"/>
+          <w:szCs w:val="24"/>
+        </w:rPr>
+        <w:t>Insérer les IHM</w:t>
+      </w:r>
+    </w:p>
+    <w:p>
+      <w:pPr>
+        <w:pStyle w:val="style59"/>
+        <w:widowControl/>
+        <w:tabs/>
+        <w:suppressAutoHyphens w:val="true"/>
+        <w:jc w:val="both"/>
+      </w:pPr>
+      <w:r>
+        <w:rPr>
+          <w:rFonts w:ascii="Times New Roman" w:cs="Times New Roman" w:eastAsia="DejaVu Sans" w:hAnsi="Times New Roman"/>
+          <w:b w:val="false"/>
+          <w:bCs w:val="false"/>
+          <w:color w:val="00000A"/>
+          <w:sz w:val="24"/>
+          <w:szCs w:val="24"/>
+          <w:lang w:bidi="ar-SA" w:eastAsia="en-US" w:val="fr-FR"/>
+        </w:rPr>
+        <w:t>Diagrammes pour présenter le back-office « gestion des passagers (visualiser pour un vol les différents passagers + leurs places) + gestion du personnel (pilotes, copilotes, hôtesses, stewards -&gt; qui travaille sur quel vol) »</w:t>
+      </w:r>
+    </w:p>
     <w:sectPr>
       <w:type w:val="nextPage"/>
       <w:pgSz w:h="16838" w:w="11906"/>
@@ -2372,7 +2399,7 @@
       <w:pgNumType w:fmt="decimal"/>
       <w:formProt w:val="false"/>
       <w:textDirection w:val="lrTb"/>
-      <w:docGrid w:charSpace="28672" w:linePitch="360" w:type="default"/>
+      <w:docGrid w:charSpace="32768" w:linePitch="380" w:type="default"/>
     </w:sectPr>
   </w:body>
 </w:document>
@@ -2948,10 +2975,38 @@
       <w:rFonts w:cs="Symbol"/>
     </w:rPr>
   </w:style>
-  <w:style w:styleId="style46" w:type="paragraph">
+  <w:style w:styleId="style46" w:type="character">
+    <w:name w:val="ListLabel 28"/>
+    <w:next w:val="style46"/>
+    <w:rPr>
+      <w:rFonts w:cs="Times New Roman"/>
+    </w:rPr>
+  </w:style>
+  <w:style w:styleId="style47" w:type="character">
+    <w:name w:val="ListLabel 29"/>
+    <w:next w:val="style47"/>
+    <w:rPr>
+      <w:rFonts w:cs="Courier New"/>
+    </w:rPr>
+  </w:style>
+  <w:style w:styleId="style48" w:type="character">
+    <w:name w:val="ListLabel 30"/>
+    <w:next w:val="style48"/>
+    <w:rPr>
+      <w:rFonts w:cs="Wingdings"/>
+    </w:rPr>
+  </w:style>
+  <w:style w:styleId="style49" w:type="character">
+    <w:name w:val="ListLabel 31"/>
+    <w:next w:val="style49"/>
+    <w:rPr>
+      <w:rFonts w:cs="Symbol"/>
+    </w:rPr>
+  </w:style>
+  <w:style w:styleId="style50" w:type="paragraph">
     <w:name w:val="Titre"/>
     <w:basedOn w:val="style0"/>
-    <w:next w:val="style47"/>
+    <w:next w:val="style51"/>
     <w:pPr>
       <w:keepNext/>
       <w:spacing w:after="120" w:before="240"/>
@@ -2963,10 +3018,10 @@
       <w:szCs w:val="28"/>
     </w:rPr>
   </w:style>
-  <w:style w:styleId="style47" w:type="paragraph">
+  <w:style w:styleId="style51" w:type="paragraph">
     <w:name w:val="Corps de texte"/>
     <w:basedOn w:val="style0"/>
-    <w:next w:val="style47"/>
+    <w:next w:val="style51"/>
     <w:pPr>
       <w:widowControl w:val="false"/>
       <w:tabs/>
@@ -2982,19 +3037,19 @@
       <w:lang w:bidi="hi-IN" w:eastAsia="zh-CN" w:val="fr-FR"/>
     </w:rPr>
   </w:style>
-  <w:style w:styleId="style48" w:type="paragraph">
+  <w:style w:styleId="style52" w:type="paragraph">
     <w:name w:val="Liste"/>
-    <w:basedOn w:val="style47"/>
-    <w:next w:val="style48"/>
+    <w:basedOn w:val="style51"/>
+    <w:next w:val="style52"/>
     <w:pPr/>
     <w:rPr>
       <w:rFonts w:cs="Lohit Hindi"/>
     </w:rPr>
   </w:style>
-  <w:style w:styleId="style49" w:type="paragraph">
+  <w:style w:styleId="style53" w:type="paragraph">
     <w:name w:val="Légende"/>
     <w:basedOn w:val="style0"/>
-    <w:next w:val="style49"/>
+    <w:next w:val="style53"/>
     <w:pPr>
       <w:suppressLineNumbers/>
       <w:spacing w:after="120" w:before="120"/>
@@ -3008,10 +3063,10 @@
       <w:szCs w:val="24"/>
     </w:rPr>
   </w:style>
-  <w:style w:styleId="style50" w:type="paragraph">
+  <w:style w:styleId="style54" w:type="paragraph">
     <w:name w:val="Index"/>
     <w:basedOn w:val="style0"/>
-    <w:next w:val="style50"/>
+    <w:next w:val="style54"/>
     <w:pPr>
       <w:widowControl w:val="false"/>
       <w:suppressLineNumbers/>
@@ -3026,9 +3081,9 @@
       <w:lang w:bidi="hi-IN" w:eastAsia="zh-CN" w:val="fr-FR"/>
     </w:rPr>
   </w:style>
-  <w:style w:styleId="style51" w:type="paragraph">
+  <w:style w:styleId="style55" w:type="paragraph">
     <w:name w:val="Style par défaut"/>
-    <w:next w:val="style51"/>
+    <w:next w:val="style55"/>
     <w:pPr>
       <w:widowControl/>
       <w:tabs/>
@@ -3044,10 +3099,10 @@
       <w:lang w:bidi="ar-SA" w:eastAsia="en-US" w:val="fr-FR"/>
     </w:rPr>
   </w:style>
-  <w:style w:styleId="style52" w:type="paragraph">
+  <w:style w:styleId="style56" w:type="paragraph">
     <w:name w:val="Titre principal"/>
-    <w:basedOn w:val="style51"/>
-    <w:next w:val="style53"/>
+    <w:basedOn w:val="style55"/>
+    <w:next w:val="style57"/>
     <w:pPr>
       <w:keepNext/>
       <w:spacing w:after="120" w:before="240"/>
@@ -3062,10 +3117,10 @@
       <w:szCs w:val="28"/>
     </w:rPr>
   </w:style>
-  <w:style w:styleId="style53" w:type="paragraph">
+  <w:style w:styleId="style57" w:type="paragraph">
     <w:name w:val="Sous-titre"/>
-    <w:basedOn w:val="style46"/>
-    <w:next w:val="style47"/>
+    <w:basedOn w:val="style50"/>
+    <w:next w:val="style51"/>
     <w:pPr>
       <w:jc w:val="center"/>
     </w:pPr>
@@ -3076,10 +3131,10 @@
       <w:szCs w:val="28"/>
     </w:rPr>
   </w:style>
-  <w:style w:styleId="style54" w:type="paragraph">
+  <w:style w:styleId="style58" w:type="paragraph">
     <w:name w:val="caption"/>
-    <w:basedOn w:val="style51"/>
-    <w:next w:val="style54"/>
+    <w:basedOn w:val="style55"/>
+    <w:next w:val="style58"/>
     <w:pPr>
       <w:suppressLineNumbers/>
       <w:spacing w:after="120" w:before="120"/>
@@ -3093,10 +3148,10 @@
       <w:szCs w:val="24"/>
     </w:rPr>
   </w:style>
-  <w:style w:styleId="style55" w:type="paragraph">
+  <w:style w:styleId="style59" w:type="paragraph">
     <w:name w:val="Plain Text"/>
-    <w:basedOn w:val="style51"/>
-    <w:next w:val="style55"/>
+    <w:basedOn w:val="style55"/>
+    <w:next w:val="style59"/>
     <w:pPr>
       <w:spacing w:after="0" w:before="0" w:line="100" w:lineRule="atLeast"/>
       <w:contextualSpacing w:val="false"/>
@@ -3107,10 +3162,10 @@
       <w:szCs w:val="21"/>
     </w:rPr>
   </w:style>
-  <w:style w:styleId="style56" w:type="paragraph">
+  <w:style w:styleId="style60" w:type="paragraph">
     <w:name w:val="Balloon Text"/>
     <w:basedOn w:val="style0"/>
-    <w:next w:val="style56"/>
+    <w:next w:val="style60"/>
     <w:pPr>
       <w:spacing w:after="0" w:before="0" w:line="100" w:lineRule="atLeast"/>
       <w:contextualSpacing w:val="false"/>
@@ -3121,10 +3176,10 @@
       <w:szCs w:val="16"/>
     </w:rPr>
   </w:style>
-  <w:style w:styleId="style57" w:type="paragraph">
+  <w:style w:styleId="style61" w:type="paragraph">
     <w:name w:val="Texte préformaté"/>
     <w:basedOn w:val="style0"/>
-    <w:next w:val="style57"/>
+    <w:next w:val="style61"/>
     <w:pPr>
       <w:widowControl w:val="false"/>
       <w:suppressAutoHyphens w:val="true"/>

</xml_diff>

<commit_message>
mise à jour du CDG avec diag d'act système
</commit_message>
<xml_diff>
--- a/divers/cahier_charges_projet_vols.docx
+++ b/divers/cahier_charges_projet_vols.docx
@@ -71,15 +71,25 @@
           <w:sz w:val="24"/>
           <w:szCs w:val="24"/>
         </w:rPr>
-        <w:t>DEV-FLY est une filiale d'Air France créée en décembre 2012. Elle est spécialisée dans le marché low-cost du transport de passagers. Implantée à Paris, elle emploie 978 salariés. Sa flotte est constituée de 126</w:t>
-      </w:r>
-      <w:r>
-        <w:rPr>
-          <w:rFonts w:ascii="Times New Roman" w:hAnsi="Times New Roman" w:cs="Times New Roman"/>
-          <w:sz w:val="24"/>
-          <w:szCs w:val="24"/>
-        </w:rPr>
-        <w:t xml:space="preserve"> avions Airbus A321 de 170 places qui desservent 42 destinations, une fois par semaine.</w:t>
+        <w:t xml:space="preserve">DEV-FLY est une filiale d'Air France créée en décembre 2012. Elle est spécialisée dans le marché </w:t>
+      </w:r>
+      <w:proofErr w:type="spellStart"/>
+      <w:r>
+        <w:rPr>
+          <w:rFonts w:ascii="Times New Roman" w:hAnsi="Times New Roman" w:cs="Times New Roman"/>
+          <w:sz w:val="24"/>
+          <w:szCs w:val="24"/>
+        </w:rPr>
+        <w:t>low-cost</w:t>
+      </w:r>
+      <w:proofErr w:type="spellEnd"/>
+      <w:r>
+        <w:rPr>
+          <w:rFonts w:ascii="Times New Roman" w:hAnsi="Times New Roman" w:cs="Times New Roman"/>
+          <w:sz w:val="24"/>
+          <w:szCs w:val="24"/>
+        </w:rPr>
+        <w:t xml:space="preserve"> du transport de passagers. Implantée à Paris, elle emploie 978 salariés. Sa flotte est constituée de 126 avions Airbus A321 de 170 places qui desservent 42 destinations, une fois par semaine.</w:t>
       </w:r>
     </w:p>
     <w:p>
@@ -93,15 +103,43 @@
           <w:sz w:val="24"/>
           <w:szCs w:val="24"/>
         </w:rPr>
-        <w:t>Jusqu’à maintenant, Air France ne gérait pas les vols low-costs. C’est pour se faire une place sur ce marché porteur qu’elle a décidé de créer DEV-FLY. En effet, les vo</w:t>
-      </w:r>
-      <w:r>
-        <w:rPr>
-          <w:rFonts w:ascii="Times New Roman" w:hAnsi="Times New Roman" w:cs="Times New Roman"/>
-          <w:sz w:val="24"/>
-          <w:szCs w:val="24"/>
-        </w:rPr>
-        <w:t>ls low-costs devraient s’accroître de 50% d’ici 2020, et Air France souhaite prendre part à cette croissance.</w:t>
+        <w:t xml:space="preserve">Jusqu’à maintenant, Air France ne gérait pas les vols </w:t>
+      </w:r>
+      <w:proofErr w:type="spellStart"/>
+      <w:r>
+        <w:rPr>
+          <w:rFonts w:ascii="Times New Roman" w:hAnsi="Times New Roman" w:cs="Times New Roman"/>
+          <w:sz w:val="24"/>
+          <w:szCs w:val="24"/>
+        </w:rPr>
+        <w:t>low-costs</w:t>
+      </w:r>
+      <w:proofErr w:type="spellEnd"/>
+      <w:r>
+        <w:rPr>
+          <w:rFonts w:ascii="Times New Roman" w:hAnsi="Times New Roman" w:cs="Times New Roman"/>
+          <w:sz w:val="24"/>
+          <w:szCs w:val="24"/>
+        </w:rPr>
+        <w:t xml:space="preserve">. C’est pour se faire une place sur ce marché porteur qu’elle a décidé de créer DEV-FLY. En effet, les vols </w:t>
+      </w:r>
+      <w:proofErr w:type="spellStart"/>
+      <w:r>
+        <w:rPr>
+          <w:rFonts w:ascii="Times New Roman" w:hAnsi="Times New Roman" w:cs="Times New Roman"/>
+          <w:sz w:val="24"/>
+          <w:szCs w:val="24"/>
+        </w:rPr>
+        <w:t>low-costs</w:t>
+      </w:r>
+      <w:proofErr w:type="spellEnd"/>
+      <w:r>
+        <w:rPr>
+          <w:rFonts w:ascii="Times New Roman" w:hAnsi="Times New Roman" w:cs="Times New Roman"/>
+          <w:sz w:val="24"/>
+          <w:szCs w:val="24"/>
+        </w:rPr>
+        <w:t xml:space="preserve"> devraient s’accroître de 50% d’ici 2020, et Air France souhaite prendre part à cette croissance.</w:t>
       </w:r>
     </w:p>
     <w:p>
@@ -141,15 +179,7 @@
           <w:sz w:val="24"/>
           <w:szCs w:val="24"/>
         </w:rPr>
-        <w:t>Jusqu’à présent, la filiale DEV-FLY avait recours au logiciel d’Air France, sur lequel une application spécifique avait été implémentée</w:t>
-      </w:r>
-      <w:r>
-        <w:rPr>
-          <w:rFonts w:ascii="Times New Roman" w:hAnsi="Times New Roman" w:cs="Times New Roman"/>
-          <w:sz w:val="24"/>
-          <w:szCs w:val="24"/>
-        </w:rPr>
-        <w:t>. Aujourd’hui, elle souhaite avoir sa propre application, afin d’avoir un outil personnalisé et évolutif, sur laquelle de nouvelles fonctionnalités pourraient facilement se greffer.</w:t>
+        <w:t>Jusqu’à présent, la filiale DEV-FLY avait recours au logiciel d’Air France, sur lequel une application spécifique avait été implémentée. Aujourd’hui, elle souhaite avoir sa propre application, afin d’avoir un outil personnalisé et évolutif, sur laquelle de nouvelles fonctionnalités pourraient facilement se greffer.</w:t>
       </w:r>
     </w:p>
     <w:p>
@@ -181,15 +211,7 @@
           <w:sz w:val="24"/>
           <w:szCs w:val="24"/>
         </w:rPr>
-        <w:t>la possibilité de consulter et réserver des vols,</w:t>
-      </w:r>
-      <w:r>
-        <w:rPr>
-          <w:rFonts w:ascii="Times New Roman" w:hAnsi="Times New Roman" w:cs="Times New Roman"/>
-          <w:sz w:val="24"/>
-          <w:szCs w:val="24"/>
-        </w:rPr>
-        <w:t xml:space="preserve"> pour 1 ou plusieurs passagers</w:t>
+        <w:t>la possibilité de consulter et réserver des vols, pour 1 ou plusieurs passagers</w:t>
       </w:r>
     </w:p>
     <w:p>
@@ -226,16 +248,7 @@
           <w:szCs w:val="24"/>
           <w:lang w:eastAsia="en-US" w:bidi="ar-SA"/>
         </w:rPr>
-        <w:t>des fonctionnalités en back-office : gestion des passagers (visualiser pour un vol les différents passagers et leurs places) + gestion du personnel (qui travaille sur</w:t>
-      </w:r>
-      <w:r>
-        <w:rPr>
-          <w:rFonts w:ascii="Times New Roman" w:eastAsia="DejaVu Sans" w:hAnsi="Times New Roman" w:cs="Times New Roman"/>
-          <w:sz w:val="24"/>
-          <w:szCs w:val="24"/>
-          <w:lang w:eastAsia="en-US" w:bidi="ar-SA"/>
-        </w:rPr>
-        <w:t xml:space="preserve"> quel vol).</w:t>
+        <w:t>des fonctionnalités en back-office : gestion des passagers (visualiser pour un vol les différents passagers et leurs places) + gestion du personnel (qui travaille sur quel vol).</w:t>
       </w:r>
     </w:p>
     <w:p>
@@ -269,6 +282,7 @@
         <w:pStyle w:val="Textebrut"/>
         <w:jc w:val="both"/>
       </w:pPr>
+      <w:proofErr w:type="gramStart"/>
       <w:r>
         <w:rPr>
           <w:rFonts w:ascii="Times New Roman" w:hAnsi="Times New Roman" w:cs="Times New Roman"/>
@@ -278,7 +292,19 @@
           <w:szCs w:val="24"/>
           <w:u w:val="single"/>
         </w:rPr>
-        <w:t>Remarques </w:t>
+        <w:t>Remarques</w:t>
+      </w:r>
+      <w:proofErr w:type="gramEnd"/>
+      <w:r>
+        <w:rPr>
+          <w:rFonts w:ascii="Times New Roman" w:hAnsi="Times New Roman" w:cs="Times New Roman"/>
+          <w:b/>
+          <w:bCs/>
+          <w:sz w:val="24"/>
+          <w:szCs w:val="24"/>
+          <w:u w:val="single"/>
+        </w:rPr>
+        <w:t> </w:t>
       </w:r>
       <w:r>
         <w:rPr>
@@ -300,15 +326,7 @@
           <w:sz w:val="24"/>
           <w:szCs w:val="24"/>
         </w:rPr>
-        <w:t>- La gestion des bagages n’est pas prise en compte (chaque voyageur a droit à un bagage de 23kg en soute et d’un bagage à main de 10kg maximum, inclus dans le prix du billet – seule exceptio</w:t>
-      </w:r>
-      <w:r>
-        <w:rPr>
-          <w:rFonts w:ascii="Times New Roman" w:hAnsi="Times New Roman" w:cs="Times New Roman"/>
-          <w:sz w:val="24"/>
-          <w:szCs w:val="24"/>
-        </w:rPr>
-        <w:t>n : les enfants de moins de 2 ans n’ont droit qu’au bagage à main).</w:t>
+        <w:t>- La gestion des bagages n’est pas prise en compte (chaque voyageur a droit à un bagage de 23kg en soute et d’un bagage à main de 10kg maximum, inclus dans le prix du billet – seule exception : les enfants de moins de 2 ans n’ont droit qu’au bagage à main).</w:t>
       </w:r>
     </w:p>
     <w:p>
@@ -348,15 +366,7 @@
           <w:sz w:val="24"/>
           <w:szCs w:val="24"/>
         </w:rPr>
-        <w:t>- L'accès au back-office sera protégé par un login et un mot de passe</w:t>
-      </w:r>
-      <w:r>
-        <w:rPr>
-          <w:rFonts w:ascii="Times New Roman" w:hAnsi="Times New Roman" w:cs="Times New Roman"/>
-          <w:sz w:val="24"/>
-          <w:szCs w:val="24"/>
-        </w:rPr>
-        <w:t xml:space="preserve"> individuels, qui seront directement délivrés aux personnes concernées par l'administrateur de la base de données.</w:t>
+        <w:t>- L'accès au back-office sera protégé par un login et un mot de passe individuels, qui seront directement délivrés aux personnes concernées par l'administrateur de la base de données.</w:t>
       </w:r>
     </w:p>
     <w:p>
@@ -375,15 +385,7 @@
           <w:sz w:val="24"/>
           <w:szCs w:val="24"/>
         </w:rPr>
-        <w:t>- Le prix d'un billet dépend du vol choisi, de l'âge du passager (les enfants de moins de 3 ans ne payent que le prix de l'assurance), de la</w:t>
-      </w:r>
-      <w:r>
-        <w:rPr>
-          <w:rFonts w:ascii="Times New Roman" w:hAnsi="Times New Roman" w:cs="Times New Roman"/>
-          <w:sz w:val="24"/>
-          <w:szCs w:val="24"/>
-        </w:rPr>
-        <w:t xml:space="preserve"> date de réservation - </w:t>
+        <w:t xml:space="preserve">- Le prix d'un billet dépend du vol choisi, de l'âge du passager (les enfants de moins de 3 ans ne payent que le prix de l'assurance), de la date de réservation - </w:t>
       </w:r>
       <w:r>
         <w:rPr>
@@ -461,15 +463,7 @@
           <w:sz w:val="24"/>
           <w:szCs w:val="24"/>
         </w:rPr>
-        <w:t>L’application doit avoir un temps de</w:t>
-      </w:r>
-      <w:r>
-        <w:rPr>
-          <w:rFonts w:ascii="Times New Roman" w:hAnsi="Times New Roman" w:cs="Times New Roman"/>
-          <w:sz w:val="24"/>
-          <w:szCs w:val="24"/>
-        </w:rPr>
-        <w:t xml:space="preserve"> réponse de 2 seconds maximums avant d’afficher un résultat.</w:t>
+        <w:t>L’application doit avoir un temps de réponse de 2 seconds maximums avant d’afficher un résultat.</w:t>
       </w:r>
     </w:p>
     <w:p>
@@ -504,15 +498,7 @@
           <w:szCs w:val="24"/>
         </w:rPr>
         <w:lastRenderedPageBreak/>
-        <w:t>Le projet doit être terminé dans un délai de 2 mois à compter de l'approbat</w:t>
-      </w:r>
-      <w:r>
-        <w:rPr>
-          <w:rFonts w:ascii="Times New Roman" w:hAnsi="Times New Roman" w:cs="Times New Roman"/>
-          <w:sz w:val="24"/>
-          <w:szCs w:val="24"/>
-        </w:rPr>
-        <w:t>ion du cahier des charges par le comité de pilotage.</w:t>
+        <w:t>Le projet doit être terminé dans un délai de 2 mois à compter de l'approbation du cahier des charges par le comité de pilotage.</w:t>
       </w:r>
     </w:p>
     <w:p>
@@ -641,12 +627,6 @@
         <w:gridCol w:w="3139"/>
       </w:tblGrid>
       <w:tr>
-        <w:tblPrEx>
-          <w:tblCellMar>
-            <w:top w:w="0" w:type="dxa"/>
-            <w:bottom w:w="0" w:type="dxa"/>
-          </w:tblCellMar>
-        </w:tblPrEx>
         <w:tc>
           <w:tcPr>
             <w:tcW w:w="3125" w:type="dxa"/>
@@ -724,12 +704,6 @@
         </w:tc>
       </w:tr>
       <w:tr>
-        <w:tblPrEx>
-          <w:tblCellMar>
-            <w:top w:w="0" w:type="dxa"/>
-            <w:bottom w:w="0" w:type="dxa"/>
-          </w:tblCellMar>
-        </w:tblPrEx>
         <w:tc>
           <w:tcPr>
             <w:tcW w:w="3125" w:type="dxa"/>
@@ -751,15 +725,7 @@
                 <w:sz w:val="24"/>
                 <w:szCs w:val="24"/>
               </w:rPr>
-              <w:t>La pers. se rend sur la page de recherche et saisit les critères de recherche : ville de départ et ville d’arri</w:t>
-            </w:r>
-            <w:r>
-              <w:rPr>
-                <w:rFonts w:ascii="Times New Roman" w:hAnsi="Times New Roman" w:cs="Times New Roman"/>
-                <w:sz w:val="24"/>
-                <w:szCs w:val="24"/>
-              </w:rPr>
-              <w:t>vée (à sélectionner dans une liste), date et heure d’aller, et éventuellement date et heure de retour.</w:t>
+              <w:t>La pers. se rend sur la page de recherche et saisit les critères de recherche : ville de départ et ville d’arrivée (à sélectionner dans une liste), date et heure d’aller, et éventuellement date et heure de retour.</w:t>
             </w:r>
           </w:p>
         </w:tc>
@@ -804,26 +770,12 @@
                 <w:sz w:val="24"/>
                 <w:szCs w:val="24"/>
               </w:rPr>
-              <w:t xml:space="preserve">Tous les champs doivent être renseignés et valides : les dates doivent être au format approprié, les villes doivent correspondre aux destinations </w:t>
-            </w:r>
-            <w:r>
-              <w:rPr>
-                <w:rFonts w:ascii="Times New Roman" w:hAnsi="Times New Roman" w:cs="Times New Roman"/>
-                <w:sz w:val="24"/>
-                <w:szCs w:val="24"/>
-              </w:rPr>
-              <w:t>prévues par la compagnie. Les villes de départ et d’arrivée doivent être différentes. Les dates doivent être incluses entre la date du jour et les 2 mois suivants. La date de retour (si renseignée) doit être ultérieure à la date de départ.</w:t>
+              <w:t>Tous les champs doivent être renseignés et valides : les dates doivent être au format approprié, les villes doivent correspondre aux destinations prévues par la compagnie. Les villes de départ et d’arrivée doivent être différentes. Les dates doivent être incluses entre la date du jour et les 2 mois suivants. La date de retour (si renseignée) doit être ultérieure à la date de départ.</w:t>
             </w:r>
           </w:p>
         </w:tc>
       </w:tr>
       <w:tr>
-        <w:tblPrEx>
-          <w:tblCellMar>
-            <w:top w:w="0" w:type="dxa"/>
-            <w:bottom w:w="0" w:type="dxa"/>
-          </w:tblCellMar>
-        </w:tblPrEx>
         <w:tc>
           <w:tcPr>
             <w:tcW w:w="3125" w:type="dxa"/>
@@ -845,15 +797,7 @@
                 <w:sz w:val="24"/>
                 <w:szCs w:val="24"/>
               </w:rPr>
-              <w:t>La compagnie re</w:t>
-            </w:r>
-            <w:r>
-              <w:rPr>
-                <w:rFonts w:ascii="Times New Roman" w:hAnsi="Times New Roman" w:cs="Times New Roman"/>
-                <w:sz w:val="24"/>
-                <w:szCs w:val="24"/>
-              </w:rPr>
-              <w:t>nvoie une page de résultats.</w:t>
+              <w:t>La compagnie renvoie une page de résultats.</w:t>
             </w:r>
           </w:p>
         </w:tc>
@@ -896,12 +840,6 @@
         </w:tc>
       </w:tr>
       <w:tr>
-        <w:tblPrEx>
-          <w:tblCellMar>
-            <w:top w:w="0" w:type="dxa"/>
-            <w:bottom w:w="0" w:type="dxa"/>
-          </w:tblCellMar>
-        </w:tblPrEx>
         <w:tc>
           <w:tcPr>
             <w:tcW w:w="3125" w:type="dxa"/>
@@ -977,12 +915,6 @@
         </w:tc>
       </w:tr>
       <w:tr>
-        <w:tblPrEx>
-          <w:tblCellMar>
-            <w:top w:w="0" w:type="dxa"/>
-            <w:bottom w:w="0" w:type="dxa"/>
-          </w:tblCellMar>
-        </w:tblPrEx>
         <w:tc>
           <w:tcPr>
             <w:tcW w:w="3125" w:type="dxa"/>
@@ -1050,12 +982,6 @@
         </w:tc>
       </w:tr>
       <w:tr>
-        <w:tblPrEx>
-          <w:tblCellMar>
-            <w:top w:w="0" w:type="dxa"/>
-            <w:bottom w:w="0" w:type="dxa"/>
-          </w:tblCellMar>
-        </w:tblPrEx>
         <w:tc>
           <w:tcPr>
             <w:tcW w:w="3125" w:type="dxa"/>
@@ -1125,26 +1051,12 @@
                 <w:sz w:val="24"/>
                 <w:szCs w:val="24"/>
               </w:rPr>
-              <w:t>Tous les champs doivent être renseignés et valides : les dates doivent être au format approprié. La civilité doit être soit « Monsieur » soit « Madame ». Les noms et prénoms doivent être constitués de lettres.</w:t>
-            </w:r>
-            <w:r>
-              <w:rPr>
-                <w:rFonts w:ascii="Times New Roman" w:hAnsi="Times New Roman" w:cs="Times New Roman"/>
-                <w:sz w:val="24"/>
-                <w:szCs w:val="24"/>
-              </w:rPr>
-              <w:t xml:space="preserve"> Au minimum un passager doit être majeur.</w:t>
+              <w:t>Tous les champs doivent être renseignés et valides : les dates doivent être au format approprié. La civilité doit être soit « Monsieur » soit « Madame ». Les noms et prénoms doivent être constitués de lettres. Au minimum un passager doit être majeur.</w:t>
             </w:r>
           </w:p>
         </w:tc>
       </w:tr>
       <w:tr>
-        <w:tblPrEx>
-          <w:tblCellMar>
-            <w:top w:w="0" w:type="dxa"/>
-            <w:bottom w:w="0" w:type="dxa"/>
-          </w:tblCellMar>
-        </w:tblPrEx>
         <w:tc>
           <w:tcPr>
             <w:tcW w:w="3125" w:type="dxa"/>
@@ -1166,15 +1078,7 @@
                 <w:sz w:val="24"/>
                 <w:szCs w:val="24"/>
               </w:rPr>
-              <w:t xml:space="preserve">La compagnie envoie une fiche client à remplir pour l'inscription de(s) passager(s) : civilité, nom, prénom, adresse, code postal, ville, pays, mail, tél fixe, </w:t>
-            </w:r>
-            <w:r>
-              <w:rPr>
-                <w:rFonts w:ascii="Times New Roman" w:hAnsi="Times New Roman" w:cs="Times New Roman"/>
-                <w:sz w:val="24"/>
-                <w:szCs w:val="24"/>
-              </w:rPr>
-              <w:t xml:space="preserve"> </w:t>
+              <w:t xml:space="preserve">La compagnie envoie une fiche client à remplir pour l'inscription de(s) passager(s) : civilité, nom, prénom, adresse, code postal, ville, pays, mail, tél fixe,  </w:t>
             </w:r>
             <w:r>
               <w:rPr>
@@ -1183,25 +1087,7 @@
                 <w:szCs w:val="24"/>
               </w:rPr>
               <w:lastRenderedPageBreak/>
-              <w:t>mobile</w:t>
-            </w:r>
-            <w:r>
-              <w:rPr>
-                <w:rFonts w:ascii="Times New Roman" w:hAnsi="Times New Roman" w:cs="Times New Roman"/>
-                <w:sz w:val="24"/>
-                <w:szCs w:val="24"/>
-              </w:rPr>
-              <w:t>, identifiant</w:t>
-            </w:r>
-            <w:bookmarkStart w:id="0" w:name="_GoBack"/>
-            <w:bookmarkEnd w:id="0"/>
-            <w:r>
-              <w:rPr>
-                <w:rFonts w:ascii="Times New Roman" w:hAnsi="Times New Roman" w:cs="Times New Roman"/>
-                <w:sz w:val="24"/>
-                <w:szCs w:val="24"/>
-              </w:rPr>
-              <w:t>, mot de passe.</w:t>
+              <w:t>mobile, identifiant, mot de passe.</w:t>
             </w:r>
           </w:p>
         </w:tc>
@@ -1245,12 +1131,6 @@
         </w:tc>
       </w:tr>
       <w:tr>
-        <w:tblPrEx>
-          <w:tblCellMar>
-            <w:top w:w="0" w:type="dxa"/>
-            <w:bottom w:w="0" w:type="dxa"/>
-          </w:tblCellMar>
-        </w:tblPrEx>
         <w:tc>
           <w:tcPr>
             <w:tcW w:w="3125" w:type="dxa"/>
@@ -1318,23 +1198,25 @@
                 <w:sz w:val="24"/>
                 <w:szCs w:val="24"/>
               </w:rPr>
-              <w:t>Tous les champs doivent être renseignés et valides. La civilité doit être soit Monsieur » soit « Madame ». Les noms et prénoms doivent être constitués de lettres. Les numéros de téléphone doivent comporter des chiff</w:t>
+              <w:t>Tous les champs doivent être renseignés et valides. La civilité doit être soit Monsieur » soit « Madame ». Les noms et prénoms doivent être constitués de lettres. Les numéros de téléphone doivent comporter des chiffres exclusivement, et peuvent commencer par « + ». L’adresse e-mail doit être au format correct, sans espaces ni caractères spéciaux (</w:t>
             </w:r>
+            <w:proofErr w:type="spellStart"/>
             <w:r>
               <w:rPr>
                 <w:rFonts w:ascii="Times New Roman" w:hAnsi="Times New Roman" w:cs="Times New Roman"/>
                 <w:sz w:val="24"/>
                 <w:szCs w:val="24"/>
               </w:rPr>
-              <w:t>res exclusivement, et peuvent commencer par « + ». L’adresse e-mail doit être au format correct, sans espaces ni caractères spéciaux (XXX@XX.xx). Le login doit être alphanumérique, et ne doit être déjà existant dans la base de données. Le mot de passe doit</w:t>
+              <w:t>XXX@XX.xx</w:t>
             </w:r>
+            <w:proofErr w:type="spellEnd"/>
             <w:r>
               <w:rPr>
                 <w:rFonts w:ascii="Times New Roman" w:hAnsi="Times New Roman" w:cs="Times New Roman"/>
                 <w:sz w:val="24"/>
                 <w:szCs w:val="24"/>
               </w:rPr>
-              <w:t xml:space="preserve"> être une chaîne de caractères.</w:t>
+              <w:t>). Le login doit être alphanumérique, et ne doit être déjà existant dans la base de données. Le mot de passe doit être une chaîne de caractères.</w:t>
             </w:r>
           </w:p>
           <w:p>
@@ -1353,12 +1235,6 @@
         </w:tc>
       </w:tr>
       <w:tr>
-        <w:tblPrEx>
-          <w:tblCellMar>
-            <w:top w:w="0" w:type="dxa"/>
-            <w:bottom w:w="0" w:type="dxa"/>
-          </w:tblCellMar>
-        </w:tblPrEx>
         <w:tc>
           <w:tcPr>
             <w:tcW w:w="3125" w:type="dxa"/>
@@ -1423,12 +1299,6 @@
         </w:tc>
       </w:tr>
       <w:tr>
-        <w:tblPrEx>
-          <w:tblCellMar>
-            <w:top w:w="0" w:type="dxa"/>
-            <w:bottom w:w="0" w:type="dxa"/>
-          </w:tblCellMar>
-        </w:tblPrEx>
         <w:tc>
           <w:tcPr>
             <w:tcW w:w="3125" w:type="dxa"/>
@@ -1501,12 +1371,6 @@
         </w:tc>
       </w:tr>
       <w:tr>
-        <w:tblPrEx>
-          <w:tblCellMar>
-            <w:top w:w="0" w:type="dxa"/>
-            <w:bottom w:w="0" w:type="dxa"/>
-          </w:tblCellMar>
-        </w:tblPrEx>
         <w:tc>
           <w:tcPr>
             <w:tcW w:w="3125" w:type="dxa"/>
@@ -1528,15 +1392,7 @@
                 <w:sz w:val="24"/>
                 <w:szCs w:val="24"/>
               </w:rPr>
-              <w:t>La compagnie génère et envoie au client un</w:t>
-            </w:r>
-            <w:r>
-              <w:rPr>
-                <w:rFonts w:ascii="Times New Roman" w:hAnsi="Times New Roman" w:cs="Times New Roman"/>
-                <w:sz w:val="24"/>
-                <w:szCs w:val="24"/>
-              </w:rPr>
-              <w:t xml:space="preserve"> numéro de réservation.</w:t>
+              <w:t>La compagnie génère et envoie au client un numéro de réservation.</w:t>
             </w:r>
           </w:p>
         </w:tc>
@@ -1975,17 +1831,9 @@
           <w:sz w:val="24"/>
           <w:szCs w:val="24"/>
         </w:rPr>
-        <w:t>a) le clie</w:t>
-      </w:r>
-      <w:r>
-        <w:rPr>
-          <w:rFonts w:ascii="Times New Roman" w:hAnsi="Times New Roman" w:cs="Times New Roman"/>
-          <w:sz w:val="24"/>
-          <w:szCs w:val="24"/>
-        </w:rPr>
-        <w:t xml:space="preserve">nt est déjà connecté </w:t>
-      </w:r>
-      <w:bookmarkStart w:id="1" w:name="__DdeLink__126_307771532"/>
+        <w:t xml:space="preserve">a) le client est déjà connecté </w:t>
+      </w:r>
+      <w:bookmarkStart w:id="0" w:name="__DdeLink__126_307771532"/>
       <w:r>
         <w:rPr>
           <w:rFonts w:ascii="Times New Roman" w:hAnsi="Times New Roman" w:cs="Times New Roman"/>
@@ -1994,7 +1842,7 @@
         </w:rPr>
         <w:t>à son compte lors de la recherche du billet</w:t>
       </w:r>
-      <w:bookmarkEnd w:id="1"/>
+      <w:bookmarkEnd w:id="0"/>
       <w:r>
         <w:rPr>
           <w:rFonts w:ascii="Times New Roman" w:hAnsi="Times New Roman" w:cs="Times New Roman"/>
@@ -2182,15 +2030,7 @@
           <w:sz w:val="24"/>
           <w:szCs w:val="24"/>
         </w:rPr>
-        <w:t xml:space="preserve">- si un vol a lieu le jour souhaité vers la destination choisie, </w:t>
-      </w:r>
-      <w:r>
-        <w:rPr>
-          <w:rFonts w:ascii="Times New Roman" w:hAnsi="Times New Roman" w:cs="Times New Roman"/>
-          <w:sz w:val="24"/>
-          <w:szCs w:val="24"/>
-        </w:rPr>
-        <w:t>celui-ci sera proposé au client.</w:t>
+        <w:t>- si un vol a lieu le jour souhaité vers la destination choisie, celui-ci sera proposé au client.</w:t>
       </w:r>
     </w:p>
     <w:p>
@@ -2240,15 +2080,7 @@
           <w:szCs w:val="24"/>
         </w:rPr>
         <w:tab/>
-        <w:t xml:space="preserve">- les 2 vols suivants la date choisie </w:t>
-      </w:r>
-      <w:r>
-        <w:rPr>
-          <w:rFonts w:ascii="Times New Roman" w:hAnsi="Times New Roman" w:cs="Times New Roman"/>
-          <w:sz w:val="24"/>
-          <w:szCs w:val="24"/>
-        </w:rPr>
-        <w:t>initialement.</w:t>
+        <w:t>- les 2 vols suivants la date choisie initialement.</w:t>
       </w:r>
     </w:p>
     <w:p>
@@ -2329,18 +2161,10 @@
           <w:lang w:eastAsia="fr-FR"/>
         </w:rPr>
         <w:drawing>
-          <wp:anchor distT="0" distB="0" distL="0" distR="0" simplePos="0" relativeHeight="3" behindDoc="0" locked="0" layoutInCell="1" allowOverlap="1">
-            <wp:simplePos x="0" y="0"/>
-            <wp:positionH relativeFrom="character">
-              <wp:posOffset>0</wp:posOffset>
-            </wp:positionH>
-            <wp:positionV relativeFrom="line">
-              <wp:posOffset>109220</wp:posOffset>
-            </wp:positionV>
-            <wp:extent cx="5865495" cy="2853055"/>
+          <wp:inline distT="0" distB="0" distL="0" distR="0">
+            <wp:extent cx="5865495" cy="1960245"/>
             <wp:effectExtent l="0" t="0" r="0" b="0"/>
-            <wp:wrapSquare wrapText="largest"/>
-            <wp:docPr id="5" name="Picture"/>
+            <wp:docPr id="7" name="Image 7"/>
             <wp:cNvGraphicFramePr>
               <a:graphicFrameLocks xmlns:a="http://schemas.openxmlformats.org/drawingml/2006/main" noChangeAspect="1"/>
             </wp:cNvGraphicFramePr>
@@ -2348,38 +2172,34 @@
               <a:graphicData uri="http://schemas.openxmlformats.org/drawingml/2006/picture">
                 <pic:pic xmlns:pic="http://schemas.openxmlformats.org/drawingml/2006/picture">
                   <pic:nvPicPr>
-                    <pic:cNvPr id="4" name="Picture"/>
-                    <pic:cNvPicPr>
-                      <a:picLocks noChangeAspect="1" noChangeArrowheads="1"/>
-                    </pic:cNvPicPr>
+                    <pic:cNvPr id="0" name="diagramme_activite_systeme_esp_client.png"/>
+                    <pic:cNvPicPr/>
                   </pic:nvPicPr>
                   <pic:blipFill>
-                    <a:blip r:embed="rId10"/>
-                    <a:srcRect/>
+                    <a:blip r:embed="rId10">
+                      <a:extLst>
+                        <a:ext uri="{28A0092B-C50C-407E-A947-70E740481C1C}">
+                          <a14:useLocalDpi xmlns:a14="http://schemas.microsoft.com/office/drawing/2010/main" val="0"/>
+                        </a:ext>
+                      </a:extLst>
+                    </a:blip>
                     <a:stretch>
                       <a:fillRect/>
                     </a:stretch>
                   </pic:blipFill>
-                  <pic:spPr bwMode="auto">
+                  <pic:spPr>
                     <a:xfrm>
                       <a:off x="0" y="0"/>
-                      <a:ext cx="5865495" cy="2853055"/>
+                      <a:ext cx="5865495" cy="1960245"/>
                     </a:xfrm>
                     <a:prstGeom prst="rect">
                       <a:avLst/>
                     </a:prstGeom>
-                    <a:noFill/>
-                    <a:ln w="9525">
-                      <a:noFill/>
-                      <a:miter lim="800000"/>
-                      <a:headEnd/>
-                      <a:tailEnd/>
-                    </a:ln>
                   </pic:spPr>
                 </pic:pic>
               </a:graphicData>
             </a:graphic>
-          </wp:anchor>
+          </wp:inline>
         </w:drawing>
       </w:r>
     </w:p>
@@ -2392,6 +2212,8 @@
       <w:pPr>
         <w:pStyle w:val="Textebrut"/>
       </w:pPr>
+      <w:bookmarkStart w:id="1" w:name="_GoBack"/>
+      <w:bookmarkEnd w:id="1"/>
     </w:p>
     <w:p>
       <w:pPr>
@@ -2430,15 +2252,7 @@
           <w:sz w:val="24"/>
           <w:szCs w:val="24"/>
         </w:rPr>
-        <w:t>Diagrammes pour présenter le back-office « gestion des passagers (visualiser pour un vol les différents passagers + leurs places) + gestion du personnel (pi</w:t>
-      </w:r>
-      <w:r>
-        <w:rPr>
-          <w:rFonts w:ascii="Times New Roman" w:hAnsi="Times New Roman" w:cs="Times New Roman"/>
-          <w:sz w:val="24"/>
-          <w:szCs w:val="24"/>
-        </w:rPr>
-        <w:t>lotes, copilotes, hôtesses, stewards -&gt; qui travaille sur quel vol) »</w:t>
+        <w:t>Diagrammes pour présenter le back-office « gestion des passagers (visualiser pour un vol les différents passagers + leurs places) + gestion du personnel (pilotes, copilotes, hôtesses, stewards -&gt; qui travaille sur quel vol) »</w:t>
       </w:r>
     </w:p>
     <w:sectPr>

</xml_diff>

<commit_message>
mise à jour CDG (reformulation)
</commit_message>
<xml_diff>
--- a/divers/cahier_charges_projet_vols.docx
+++ b/divers/cahier_charges_projet_vols.docx
@@ -2100,8 +2100,46 @@
           <w:sz w:val="24"/>
           <w:szCs w:val="24"/>
         </w:rPr>
-        <w:t>- si tous les vols susceptibles d'être proposés sont complets ou si le nombre de passagers souhaité par le client est supérieur au nombre de places restantes dans l'avion, le client sera renvoyé vers une page lui expliquant la situation.</w:t>
-      </w:r>
+        <w:t xml:space="preserve">- </w:t>
+      </w:r>
+      <w:r>
+        <w:rPr>
+          <w:rFonts w:ascii="Times New Roman" w:hAnsi="Times New Roman" w:cs="Times New Roman"/>
+          <w:sz w:val="24"/>
+          <w:szCs w:val="24"/>
+        </w:rPr>
+        <w:t>si le nombre de passagers souhaité par le client est supérieur au nombre de places restantes dans l'avion</w:t>
+      </w:r>
+      <w:r>
+        <w:rPr>
+          <w:rFonts w:ascii="Times New Roman" w:hAnsi="Times New Roman" w:cs="Times New Roman"/>
+          <w:sz w:val="24"/>
+          <w:szCs w:val="24"/>
+        </w:rPr>
+        <w:t>, le vol est considéré comme complet.</w:t>
+      </w:r>
+    </w:p>
+    <w:p>
+      <w:pPr>
+        <w:pStyle w:val="Textebrut"/>
+        <w:jc w:val="both"/>
+      </w:pPr>
+    </w:p>
+    <w:p>
+      <w:pPr>
+        <w:pStyle w:val="Textebrut"/>
+        <w:jc w:val="both"/>
+      </w:pPr>
+      <w:r>
+        <w:rPr>
+          <w:rFonts w:ascii="Times New Roman" w:hAnsi="Times New Roman" w:cs="Times New Roman"/>
+          <w:sz w:val="24"/>
+          <w:szCs w:val="24"/>
+        </w:rPr>
+        <w:t>- si tous les vols susceptibles d'être proposés sont complets, le client sera renvoyé vers une page lui expliquant la situation.</w:t>
+      </w:r>
+      <w:bookmarkStart w:id="1" w:name="_GoBack"/>
+      <w:bookmarkEnd w:id="1"/>
     </w:p>
     <w:p>
       <w:pPr>
@@ -2212,8 +2250,6 @@
       <w:pPr>
         <w:pStyle w:val="Textebrut"/>
       </w:pPr>
-      <w:bookmarkStart w:id="1" w:name="_GoBack"/>
-      <w:bookmarkEnd w:id="1"/>
     </w:p>
     <w:p>
       <w:pPr>

</xml_diff>

<commit_message>
Redéfinit les ordres d'IHM dans le scenario.
</commit_message>
<xml_diff>
--- a/divers/cahier_charges_projet_vols.docx
+++ b/divers/cahier_charges_projet_vols.docx
@@ -1108,7 +1108,10 @@
             </w:pPr>
             <w:r>
               <w:lastRenderedPageBreak/>
-              <w:t>(6)</w:t>
+              <w:t>(4</w:t>
+            </w:r>
+            <w:r>
+              <w:t>)</w:t>
             </w:r>
           </w:p>
         </w:tc>
@@ -1173,7 +1176,10 @@
               <w:pStyle w:val="Textebrut"/>
             </w:pPr>
             <w:r>
-              <w:t>(7)</w:t>
+              <w:t>(4</w:t>
+            </w:r>
+            <w:r>
+              <w:t>)</w:t>
             </w:r>
           </w:p>
         </w:tc>
@@ -1276,7 +1282,10 @@
               <w:pStyle w:val="Textebrut"/>
             </w:pPr>
             <w:r>
-              <w:t>(8)</w:t>
+              <w:t>(5</w:t>
+            </w:r>
+            <w:r>
+              <w:t>)</w:t>
             </w:r>
           </w:p>
         </w:tc>
@@ -1340,7 +1349,10 @@
               <w:pStyle w:val="Textebrut"/>
             </w:pPr>
             <w:r>
-              <w:t>(9)</w:t>
+              <w:t>(5</w:t>
+            </w:r>
+            <w:r>
+              <w:t>)</w:t>
             </w:r>
           </w:p>
         </w:tc>
@@ -1412,7 +1424,10 @@
               <w:pStyle w:val="Textebrut"/>
             </w:pPr>
             <w:r>
-              <w:t>(10)</w:t>
+              <w:t>(6</w:t>
+            </w:r>
+            <w:r>
+              <w:t>)</w:t>
             </w:r>
           </w:p>
         </w:tc>
@@ -1472,6 +1487,8 @@
         </w:rPr>
         <w:t>Navigation</w:t>
       </w:r>
+      <w:bookmarkStart w:id="0" w:name="_GoBack"/>
+      <w:bookmarkEnd w:id="0"/>
     </w:p>
     <w:p>
       <w:pPr>
@@ -1833,7 +1850,7 @@
         </w:rPr>
         <w:t xml:space="preserve">a) le client est déjà connecté </w:t>
       </w:r>
-      <w:bookmarkStart w:id="0" w:name="__DdeLink__126_307771532"/>
+      <w:bookmarkStart w:id="1" w:name="__DdeLink__126_307771532"/>
       <w:r>
         <w:rPr>
           <w:rFonts w:ascii="Times New Roman" w:hAnsi="Times New Roman" w:cs="Times New Roman"/>
@@ -1842,7 +1859,7 @@
         </w:rPr>
         <w:t>à son compte lors de la recherche du billet</w:t>
       </w:r>
-      <w:bookmarkEnd w:id="0"/>
+      <w:bookmarkEnd w:id="1"/>
       <w:r>
         <w:rPr>
           <w:rFonts w:ascii="Times New Roman" w:hAnsi="Times New Roman" w:cs="Times New Roman"/>
@@ -2100,23 +2117,7 @@
           <w:sz w:val="24"/>
           <w:szCs w:val="24"/>
         </w:rPr>
-        <w:t xml:space="preserve">- </w:t>
-      </w:r>
-      <w:r>
-        <w:rPr>
-          <w:rFonts w:ascii="Times New Roman" w:hAnsi="Times New Roman" w:cs="Times New Roman"/>
-          <w:sz w:val="24"/>
-          <w:szCs w:val="24"/>
-        </w:rPr>
-        <w:t>si le nombre de passagers souhaité par le client est supérieur au nombre de places restantes dans l'avion</w:t>
-      </w:r>
-      <w:r>
-        <w:rPr>
-          <w:rFonts w:ascii="Times New Roman" w:hAnsi="Times New Roman" w:cs="Times New Roman"/>
-          <w:sz w:val="24"/>
-          <w:szCs w:val="24"/>
-        </w:rPr>
-        <w:t>, le vol est considéré comme complet.</w:t>
+        <w:t>- si le nombre de passagers souhaité par le client est supérieur au nombre de places restantes dans l'avion, le vol est considéré comme complet.</w:t>
       </w:r>
     </w:p>
     <w:p>
@@ -2138,8 +2139,6 @@
         </w:rPr>
         <w:t>- si tous les vols susceptibles d'être proposés sont complets, le client sera renvoyé vers une page lui expliquant la situation.</w:t>
       </w:r>
-      <w:bookmarkStart w:id="1" w:name="_GoBack"/>
-      <w:bookmarkEnd w:id="1"/>
     </w:p>
     <w:p>
       <w:pPr>

</xml_diff>

<commit_message>
mise à jour CDG (précision)
</commit_message>
<xml_diff>
--- a/divers/cahier_charges_projet_vols.docx
+++ b/divers/cahier_charges_projet_vols.docx
@@ -1404,7 +1404,23 @@
                 <w:sz w:val="24"/>
                 <w:szCs w:val="24"/>
               </w:rPr>
-              <w:t>La compagnie génère et envoie au client un numéro de réservation.</w:t>
+              <w:t xml:space="preserve">La compagnie génère </w:t>
+            </w:r>
+            <w:r>
+              <w:rPr>
+                <w:rFonts w:ascii="Times New Roman" w:hAnsi="Times New Roman" w:cs="Times New Roman"/>
+                <w:sz w:val="24"/>
+                <w:szCs w:val="24"/>
+              </w:rPr>
+              <w:t>et affiche le billet, qui contient le numéro de réservation</w:t>
+            </w:r>
+            <w:r>
+              <w:rPr>
+                <w:rFonts w:ascii="Times New Roman" w:hAnsi="Times New Roman" w:cs="Times New Roman"/>
+                <w:sz w:val="24"/>
+                <w:szCs w:val="24"/>
+              </w:rPr>
+              <w:t>.</w:t>
             </w:r>
           </w:p>
         </w:tc>
@@ -1454,6 +1470,8 @@
       <w:pPr>
         <w:pStyle w:val="Textebrut"/>
       </w:pPr>
+      <w:bookmarkStart w:id="0" w:name="_GoBack"/>
+      <w:bookmarkEnd w:id="0"/>
       <w:r>
         <w:rPr>
           <w:rFonts w:ascii="Times New Roman" w:hAnsi="Times New Roman" w:cs="Times New Roman"/>
@@ -1487,8 +1505,6 @@
         </w:rPr>
         <w:t>Navigation</w:t>
       </w:r>
-      <w:bookmarkStart w:id="0" w:name="_GoBack"/>
-      <w:bookmarkEnd w:id="0"/>
     </w:p>
     <w:p>
       <w:pPr>

</xml_diff>

<commit_message>
diagrammes en image + ajouts ds le CDG + image avion
</commit_message>
<xml_diff>
--- a/divers/cahier_charges_projet_vols.docx
+++ b/divers/cahier_charges_projet_vols.docx
@@ -718,6 +718,80 @@
           <w:p>
             <w:pPr>
               <w:pStyle w:val="Textebrut"/>
+              <w:rPr>
+                <w:rFonts w:ascii="Times New Roman" w:hAnsi="Times New Roman" w:cs="Times New Roman"/>
+                <w:sz w:val="24"/>
+                <w:szCs w:val="24"/>
+              </w:rPr>
+            </w:pPr>
+            <w:r>
+              <w:rPr>
+                <w:rFonts w:ascii="Times New Roman" w:hAnsi="Times New Roman" w:cs="Times New Roman"/>
+                <w:sz w:val="24"/>
+                <w:szCs w:val="24"/>
+              </w:rPr>
+              <w:t>La personne arrive sur la page d’accueil, elle choisit la langue souhaitée pour le site (français ou anglais).</w:t>
+            </w:r>
+          </w:p>
+        </w:tc>
+        <w:tc>
+          <w:tcPr>
+            <w:tcW w:w="3112" w:type="dxa"/>
+            <w:shd w:val="clear" w:color="auto" w:fill="FFFFFF"/>
+            <w:tcMar>
+              <w:top w:w="0" w:type="dxa"/>
+              <w:left w:w="108" w:type="dxa"/>
+              <w:bottom w:w="0" w:type="dxa"/>
+              <w:right w:w="108" w:type="dxa"/>
+            </w:tcMar>
+          </w:tcPr>
+          <w:p>
+            <w:pPr>
+              <w:pStyle w:val="Textebrut"/>
+            </w:pPr>
+            <w:r>
+              <w:t>(1)</w:t>
+            </w:r>
+          </w:p>
+        </w:tc>
+        <w:tc>
+          <w:tcPr>
+            <w:tcW w:w="3139" w:type="dxa"/>
+            <w:shd w:val="clear" w:color="auto" w:fill="FFFFFF"/>
+            <w:tcMar>
+              <w:top w:w="0" w:type="dxa"/>
+              <w:left w:w="108" w:type="dxa"/>
+              <w:bottom w:w="0" w:type="dxa"/>
+              <w:right w:w="108" w:type="dxa"/>
+            </w:tcMar>
+          </w:tcPr>
+          <w:p>
+            <w:pPr>
+              <w:pStyle w:val="Textebrut"/>
+              <w:rPr>
+                <w:rFonts w:ascii="Times New Roman" w:hAnsi="Times New Roman" w:cs="Times New Roman"/>
+                <w:sz w:val="24"/>
+                <w:szCs w:val="24"/>
+              </w:rPr>
+            </w:pPr>
+          </w:p>
+        </w:tc>
+      </w:tr>
+      <w:tr>
+        <w:tc>
+          <w:tcPr>
+            <w:tcW w:w="3125" w:type="dxa"/>
+            <w:shd w:val="clear" w:color="auto" w:fill="FFFFFF"/>
+            <w:tcMar>
+              <w:top w:w="0" w:type="dxa"/>
+              <w:left w:w="108" w:type="dxa"/>
+              <w:bottom w:w="0" w:type="dxa"/>
+              <w:right w:w="108" w:type="dxa"/>
+            </w:tcMar>
+          </w:tcPr>
+          <w:p>
+            <w:pPr>
+              <w:pStyle w:val="Textebrut"/>
             </w:pPr>
             <w:r>
               <w:rPr>
@@ -745,7 +819,10 @@
               <w:pStyle w:val="Textebrut"/>
             </w:pPr>
             <w:r>
-              <w:t>(1)</w:t>
+              <w:t>(2</w:t>
+            </w:r>
+            <w:r>
+              <w:t>)</w:t>
             </w:r>
           </w:p>
         </w:tc>
@@ -817,7 +894,10 @@
               <w:pStyle w:val="Textebrut"/>
             </w:pPr>
             <w:r>
-              <w:t>(2)</w:t>
+              <w:t>(3</w:t>
+            </w:r>
+            <w:r>
+              <w:t>)</w:t>
             </w:r>
           </w:p>
         </w:tc>
@@ -881,7 +961,7 @@
               <w:pStyle w:val="Textebrut"/>
             </w:pPr>
             <w:r>
-              <w:t>(2</w:t>
+              <w:t>(3</w:t>
             </w:r>
             <w:r>
               <w:t>)</w:t>
@@ -956,7 +1036,7 @@
               <w:pStyle w:val="Textebrut"/>
             </w:pPr>
             <w:r>
-              <w:t>(3</w:t>
+              <w:t>(4</w:t>
             </w:r>
             <w:r>
               <w:t>)</w:t>
@@ -1023,7 +1103,7 @@
               <w:pStyle w:val="Textebrut"/>
             </w:pPr>
             <w:r>
-              <w:t>(3</w:t>
+              <w:t>(4</w:t>
             </w:r>
             <w:r>
               <w:t>)</w:t>
@@ -1078,7 +1158,7 @@
                 <w:sz w:val="24"/>
                 <w:szCs w:val="24"/>
               </w:rPr>
-              <w:t xml:space="preserve">La compagnie envoie une fiche client à remplir pour l'inscription de(s) passager(s) : civilité, nom, prénom, adresse, code postal, ville, pays, mail, tél fixe,  </w:t>
+              <w:t xml:space="preserve">La compagnie envoie une fiche client à remplir pour </w:t>
             </w:r>
             <w:r>
               <w:rPr>
@@ -1087,7 +1167,7 @@
                 <w:szCs w:val="24"/>
               </w:rPr>
               <w:lastRenderedPageBreak/>
-              <w:t>mobile, identifiant, mot de passe.</w:t>
+              <w:t>l'inscription de(s) passager(s) : civilité, nom, prénom, adresse, code postal, ville, pays, mail, tél fixe,  mobile, identifiant, mot de passe.</w:t>
             </w:r>
           </w:p>
         </w:tc>
@@ -1108,7 +1188,7 @@
             </w:pPr>
             <w:r>
               <w:lastRenderedPageBreak/>
-              <w:t>(4</w:t>
+              <w:t>(5</w:t>
             </w:r>
             <w:r>
               <w:t>)</w:t>
@@ -1176,7 +1256,7 @@
               <w:pStyle w:val="Textebrut"/>
             </w:pPr>
             <w:r>
-              <w:t>(4</w:t>
+              <w:t>(5</w:t>
             </w:r>
             <w:r>
               <w:t>)</w:t>
@@ -1282,7 +1362,7 @@
               <w:pStyle w:val="Textebrut"/>
             </w:pPr>
             <w:r>
-              <w:t>(5</w:t>
+              <w:t>(6</w:t>
             </w:r>
             <w:r>
               <w:t>)</w:t>
@@ -1349,7 +1429,7 @@
               <w:pStyle w:val="Textebrut"/>
             </w:pPr>
             <w:r>
-              <w:t>(5</w:t>
+              <w:t>(6</w:t>
             </w:r>
             <w:r>
               <w:t>)</w:t>
@@ -1440,7 +1520,7 @@
               <w:pStyle w:val="Textebrut"/>
             </w:pPr>
             <w:r>
-              <w:t>(6</w:t>
+              <w:t>(7</w:t>
             </w:r>
             <w:r>
               <w:t>)</w:t>
@@ -1470,8 +1550,6 @@
       <w:pPr>
         <w:pStyle w:val="Textebrut"/>
       </w:pPr>
-      <w:bookmarkStart w:id="0" w:name="_GoBack"/>
-      <w:bookmarkEnd w:id="0"/>
       <w:r>
         <w:rPr>
           <w:rFonts w:ascii="Times New Roman" w:hAnsi="Times New Roman" w:cs="Times New Roman"/>
@@ -1480,6 +1558,533 @@
         </w:rPr>
         <w:t>Remarque : si un champ dans un formulaire n’est pas conforme aux attentes, le formulaire est retourné avec un message explicatif en en-tête.</w:t>
       </w:r>
+    </w:p>
+    <w:p>
+      <w:pPr>
+        <w:pStyle w:val="Textebrut"/>
+      </w:pPr>
+    </w:p>
+    <w:p>
+      <w:pPr>
+        <w:pStyle w:val="Textebrut"/>
+      </w:pPr>
+      <w:r>
+        <w:t>(1)</w:t>
+      </w:r>
+    </w:p>
+    <w:p>
+      <w:pPr>
+        <w:pStyle w:val="Textebrut"/>
+      </w:pPr>
+      <w:r>
+        <w:rPr>
+          <w:noProof/>
+          <w:lang w:eastAsia="fr-FR"/>
+        </w:rPr>
+        <w:lastRenderedPageBreak/>
+        <w:drawing>
+          <wp:inline distT="0" distB="0" distL="0" distR="0">
+            <wp:extent cx="5865495" cy="5156200"/>
+            <wp:effectExtent l="0" t="0" r="0" b="0"/>
+            <wp:docPr id="5" name="Image 5"/>
+            <wp:cNvGraphicFramePr>
+              <a:graphicFrameLocks xmlns:a="http://schemas.openxmlformats.org/drawingml/2006/main" noChangeAspect="1"/>
+            </wp:cNvGraphicFramePr>
+            <a:graphic xmlns:a="http://schemas.openxmlformats.org/drawingml/2006/main">
+              <a:graphicData uri="http://schemas.openxmlformats.org/drawingml/2006/picture">
+                <pic:pic xmlns:pic="http://schemas.openxmlformats.org/drawingml/2006/picture">
+                  <pic:nvPicPr>
+                    <pic:cNvPr id="0" name="dev-fly_index.png"/>
+                    <pic:cNvPicPr/>
+                  </pic:nvPicPr>
+                  <pic:blipFill>
+                    <a:blip r:embed="rId6">
+                      <a:extLst>
+                        <a:ext uri="{28A0092B-C50C-407E-A947-70E740481C1C}">
+                          <a14:useLocalDpi xmlns:a14="http://schemas.microsoft.com/office/drawing/2010/main" val="0"/>
+                        </a:ext>
+                      </a:extLst>
+                    </a:blip>
+                    <a:stretch>
+                      <a:fillRect/>
+                    </a:stretch>
+                  </pic:blipFill>
+                  <pic:spPr>
+                    <a:xfrm>
+                      <a:off x="0" y="0"/>
+                      <a:ext cx="5865495" cy="5156200"/>
+                    </a:xfrm>
+                    <a:prstGeom prst="rect">
+                      <a:avLst/>
+                    </a:prstGeom>
+                  </pic:spPr>
+                </pic:pic>
+              </a:graphicData>
+            </a:graphic>
+          </wp:inline>
+        </w:drawing>
+      </w:r>
+    </w:p>
+    <w:p>
+      <w:pPr>
+        <w:pStyle w:val="Textebrut"/>
+      </w:pPr>
+    </w:p>
+    <w:p>
+      <w:pPr>
+        <w:pStyle w:val="Textebrut"/>
+      </w:pPr>
+    </w:p>
+    <w:p>
+      <w:pPr>
+        <w:pStyle w:val="Textebrut"/>
+      </w:pPr>
+    </w:p>
+    <w:p>
+      <w:pPr>
+        <w:pStyle w:val="Textebrut"/>
+      </w:pPr>
+      <w:r>
+        <w:t>(2)</w:t>
+      </w:r>
+    </w:p>
+    <w:p>
+      <w:pPr>
+        <w:pStyle w:val="Textebrut"/>
+      </w:pPr>
+      <w:r>
+        <w:rPr>
+          <w:noProof/>
+          <w:lang w:eastAsia="fr-FR"/>
+        </w:rPr>
+        <w:lastRenderedPageBreak/>
+        <w:drawing>
+          <wp:inline distT="0" distB="0" distL="0" distR="0">
+            <wp:extent cx="5865495" cy="5156200"/>
+            <wp:effectExtent l="0" t="0" r="0" b="0"/>
+            <wp:docPr id="6" name="Image 6"/>
+            <wp:cNvGraphicFramePr>
+              <a:graphicFrameLocks xmlns:a="http://schemas.openxmlformats.org/drawingml/2006/main" noChangeAspect="1"/>
+            </wp:cNvGraphicFramePr>
+            <a:graphic xmlns:a="http://schemas.openxmlformats.org/drawingml/2006/main">
+              <a:graphicData uri="http://schemas.openxmlformats.org/drawingml/2006/picture">
+                <pic:pic xmlns:pic="http://schemas.openxmlformats.org/drawingml/2006/picture">
+                  <pic:nvPicPr>
+                    <pic:cNvPr id="0" name="dev-fly_accueil.png"/>
+                    <pic:cNvPicPr/>
+                  </pic:nvPicPr>
+                  <pic:blipFill>
+                    <a:blip r:embed="rId7">
+                      <a:extLst>
+                        <a:ext uri="{28A0092B-C50C-407E-A947-70E740481C1C}">
+                          <a14:useLocalDpi xmlns:a14="http://schemas.microsoft.com/office/drawing/2010/main" val="0"/>
+                        </a:ext>
+                      </a:extLst>
+                    </a:blip>
+                    <a:stretch>
+                      <a:fillRect/>
+                    </a:stretch>
+                  </pic:blipFill>
+                  <pic:spPr>
+                    <a:xfrm>
+                      <a:off x="0" y="0"/>
+                      <a:ext cx="5865495" cy="5156200"/>
+                    </a:xfrm>
+                    <a:prstGeom prst="rect">
+                      <a:avLst/>
+                    </a:prstGeom>
+                  </pic:spPr>
+                </pic:pic>
+              </a:graphicData>
+            </a:graphic>
+          </wp:inline>
+        </w:drawing>
+      </w:r>
+    </w:p>
+    <w:p>
+      <w:pPr>
+        <w:pStyle w:val="Textebrut"/>
+      </w:pPr>
+    </w:p>
+    <w:p>
+      <w:pPr>
+        <w:pStyle w:val="Textebrut"/>
+      </w:pPr>
+    </w:p>
+    <w:p>
+      <w:pPr>
+        <w:pStyle w:val="Textebrut"/>
+      </w:pPr>
+    </w:p>
+    <w:p>
+      <w:pPr>
+        <w:pStyle w:val="Textebrut"/>
+      </w:pPr>
+      <w:r>
+        <w:t>(3)</w:t>
+      </w:r>
+    </w:p>
+    <w:p>
+      <w:pPr>
+        <w:pStyle w:val="Textebrut"/>
+      </w:pPr>
+      <w:r>
+        <w:rPr>
+          <w:noProof/>
+          <w:lang w:eastAsia="fr-FR"/>
+        </w:rPr>
+        <w:lastRenderedPageBreak/>
+        <w:drawing>
+          <wp:inline distT="0" distB="0" distL="0" distR="0">
+            <wp:extent cx="5865495" cy="6202045"/>
+            <wp:effectExtent l="0" t="0" r="0" b="0"/>
+            <wp:docPr id="12" name="Image 12"/>
+            <wp:cNvGraphicFramePr>
+              <a:graphicFrameLocks xmlns:a="http://schemas.openxmlformats.org/drawingml/2006/main" noChangeAspect="1"/>
+            </wp:cNvGraphicFramePr>
+            <a:graphic xmlns:a="http://schemas.openxmlformats.org/drawingml/2006/main">
+              <a:graphicData uri="http://schemas.openxmlformats.org/drawingml/2006/picture">
+                <pic:pic xmlns:pic="http://schemas.openxmlformats.org/drawingml/2006/picture">
+                  <pic:nvPicPr>
+                    <pic:cNvPr id="0" name="dev-fly_proposition.png"/>
+                    <pic:cNvPicPr/>
+                  </pic:nvPicPr>
+                  <pic:blipFill>
+                    <a:blip r:embed="rId8">
+                      <a:extLst>
+                        <a:ext uri="{28A0092B-C50C-407E-A947-70E740481C1C}">
+                          <a14:useLocalDpi xmlns:a14="http://schemas.microsoft.com/office/drawing/2010/main" val="0"/>
+                        </a:ext>
+                      </a:extLst>
+                    </a:blip>
+                    <a:stretch>
+                      <a:fillRect/>
+                    </a:stretch>
+                  </pic:blipFill>
+                  <pic:spPr>
+                    <a:xfrm>
+                      <a:off x="0" y="0"/>
+                      <a:ext cx="5865495" cy="6202045"/>
+                    </a:xfrm>
+                    <a:prstGeom prst="rect">
+                      <a:avLst/>
+                    </a:prstGeom>
+                  </pic:spPr>
+                </pic:pic>
+              </a:graphicData>
+            </a:graphic>
+          </wp:inline>
+        </w:drawing>
+      </w:r>
+    </w:p>
+    <w:p>
+      <w:pPr>
+        <w:pStyle w:val="Textebrut"/>
+      </w:pPr>
+    </w:p>
+    <w:p>
+      <w:pPr>
+        <w:pStyle w:val="Textebrut"/>
+      </w:pPr>
+    </w:p>
+    <w:p>
+      <w:pPr>
+        <w:pStyle w:val="Textebrut"/>
+      </w:pPr>
+    </w:p>
+    <w:p>
+      <w:pPr>
+        <w:pStyle w:val="Textebrut"/>
+      </w:pPr>
+      <w:r>
+        <w:t>(4)</w:t>
+      </w:r>
+    </w:p>
+    <w:p>
+      <w:pPr>
+        <w:pStyle w:val="Textebrut"/>
+      </w:pPr>
+      <w:r>
+        <w:rPr>
+          <w:noProof/>
+          <w:lang w:eastAsia="fr-FR"/>
+        </w:rPr>
+        <w:lastRenderedPageBreak/>
+        <w:drawing>
+          <wp:inline distT="0" distB="0" distL="0" distR="0">
+            <wp:extent cx="5865495" cy="6202045"/>
+            <wp:effectExtent l="0" t="0" r="0" b="0"/>
+            <wp:docPr id="9" name="Image 9"/>
+            <wp:cNvGraphicFramePr>
+              <a:graphicFrameLocks xmlns:a="http://schemas.openxmlformats.org/drawingml/2006/main" noChangeAspect="1"/>
+            </wp:cNvGraphicFramePr>
+            <a:graphic xmlns:a="http://schemas.openxmlformats.org/drawingml/2006/main">
+              <a:graphicData uri="http://schemas.openxmlformats.org/drawingml/2006/picture">
+                <pic:pic xmlns:pic="http://schemas.openxmlformats.org/drawingml/2006/picture">
+                  <pic:nvPicPr>
+                    <pic:cNvPr id="0" name="dev-fly_nbre_passagers.png"/>
+                    <pic:cNvPicPr/>
+                  </pic:nvPicPr>
+                  <pic:blipFill>
+                    <a:blip r:embed="rId9">
+                      <a:extLst>
+                        <a:ext uri="{28A0092B-C50C-407E-A947-70E740481C1C}">
+                          <a14:useLocalDpi xmlns:a14="http://schemas.microsoft.com/office/drawing/2010/main" val="0"/>
+                        </a:ext>
+                      </a:extLst>
+                    </a:blip>
+                    <a:stretch>
+                      <a:fillRect/>
+                    </a:stretch>
+                  </pic:blipFill>
+                  <pic:spPr>
+                    <a:xfrm>
+                      <a:off x="0" y="0"/>
+                      <a:ext cx="5865495" cy="6202045"/>
+                    </a:xfrm>
+                    <a:prstGeom prst="rect">
+                      <a:avLst/>
+                    </a:prstGeom>
+                  </pic:spPr>
+                </pic:pic>
+              </a:graphicData>
+            </a:graphic>
+          </wp:inline>
+        </w:drawing>
+      </w:r>
+    </w:p>
+    <w:p>
+      <w:pPr>
+        <w:pStyle w:val="Textebrut"/>
+      </w:pPr>
+    </w:p>
+    <w:p>
+      <w:pPr>
+        <w:pStyle w:val="Textebrut"/>
+      </w:pPr>
+    </w:p>
+    <w:p>
+      <w:pPr>
+        <w:pStyle w:val="Textebrut"/>
+      </w:pPr>
+    </w:p>
+    <w:p>
+      <w:pPr>
+        <w:pStyle w:val="Textebrut"/>
+      </w:pPr>
+      <w:r>
+        <w:t>(5)</w:t>
+      </w:r>
+    </w:p>
+    <w:p>
+      <w:pPr>
+        <w:pStyle w:val="Textebrut"/>
+      </w:pPr>
+      <w:r>
+        <w:rPr>
+          <w:noProof/>
+          <w:lang w:eastAsia="fr-FR"/>
+        </w:rPr>
+        <w:lastRenderedPageBreak/>
+        <w:drawing>
+          <wp:inline distT="0" distB="0" distL="0" distR="0">
+            <wp:extent cx="5865495" cy="6202045"/>
+            <wp:effectExtent l="0" t="0" r="0" b="0"/>
+            <wp:docPr id="10" name="Image 10"/>
+            <wp:cNvGraphicFramePr>
+              <a:graphicFrameLocks xmlns:a="http://schemas.openxmlformats.org/drawingml/2006/main" noChangeAspect="1"/>
+            </wp:cNvGraphicFramePr>
+            <a:graphic xmlns:a="http://schemas.openxmlformats.org/drawingml/2006/main">
+              <a:graphicData uri="http://schemas.openxmlformats.org/drawingml/2006/picture">
+                <pic:pic xmlns:pic="http://schemas.openxmlformats.org/drawingml/2006/picture">
+                  <pic:nvPicPr>
+                    <pic:cNvPr id="0" name="dev-fly_identification.png"/>
+                    <pic:cNvPicPr/>
+                  </pic:nvPicPr>
+                  <pic:blipFill>
+                    <a:blip r:embed="rId10">
+                      <a:extLst>
+                        <a:ext uri="{28A0092B-C50C-407E-A947-70E740481C1C}">
+                          <a14:useLocalDpi xmlns:a14="http://schemas.microsoft.com/office/drawing/2010/main" val="0"/>
+                        </a:ext>
+                      </a:extLst>
+                    </a:blip>
+                    <a:stretch>
+                      <a:fillRect/>
+                    </a:stretch>
+                  </pic:blipFill>
+                  <pic:spPr>
+                    <a:xfrm>
+                      <a:off x="0" y="0"/>
+                      <a:ext cx="5865495" cy="6202045"/>
+                    </a:xfrm>
+                    <a:prstGeom prst="rect">
+                      <a:avLst/>
+                    </a:prstGeom>
+                  </pic:spPr>
+                </pic:pic>
+              </a:graphicData>
+            </a:graphic>
+          </wp:inline>
+        </w:drawing>
+      </w:r>
+    </w:p>
+    <w:p>
+      <w:pPr>
+        <w:pStyle w:val="Textebrut"/>
+      </w:pPr>
+    </w:p>
+    <w:p>
+      <w:pPr>
+        <w:pStyle w:val="Textebrut"/>
+      </w:pPr>
+    </w:p>
+    <w:p>
+      <w:pPr>
+        <w:pStyle w:val="Textebrut"/>
+      </w:pPr>
+    </w:p>
+    <w:p>
+      <w:pPr>
+        <w:pStyle w:val="Textebrut"/>
+      </w:pPr>
+      <w:r>
+        <w:t>(6)</w:t>
+      </w:r>
+    </w:p>
+    <w:p>
+      <w:pPr>
+        <w:pStyle w:val="Textebrut"/>
+      </w:pPr>
+      <w:r>
+        <w:rPr>
+          <w:noProof/>
+          <w:lang w:eastAsia="fr-FR"/>
+        </w:rPr>
+        <w:lastRenderedPageBreak/>
+        <w:drawing>
+          <wp:inline distT="0" distB="0" distL="0" distR="0">
+            <wp:extent cx="5865495" cy="6656705"/>
+            <wp:effectExtent l="0" t="0" r="0" b="0"/>
+            <wp:docPr id="11" name="Image 11"/>
+            <wp:cNvGraphicFramePr>
+              <a:graphicFrameLocks xmlns:a="http://schemas.openxmlformats.org/drawingml/2006/main" noChangeAspect="1"/>
+            </wp:cNvGraphicFramePr>
+            <a:graphic xmlns:a="http://schemas.openxmlformats.org/drawingml/2006/main">
+              <a:graphicData uri="http://schemas.openxmlformats.org/drawingml/2006/picture">
+                <pic:pic xmlns:pic="http://schemas.openxmlformats.org/drawingml/2006/picture">
+                  <pic:nvPicPr>
+                    <pic:cNvPr id="0" name="dev-fly_synthese.png"/>
+                    <pic:cNvPicPr/>
+                  </pic:nvPicPr>
+                  <pic:blipFill>
+                    <a:blip r:embed="rId11">
+                      <a:extLst>
+                        <a:ext uri="{28A0092B-C50C-407E-A947-70E740481C1C}">
+                          <a14:useLocalDpi xmlns:a14="http://schemas.microsoft.com/office/drawing/2010/main" val="0"/>
+                        </a:ext>
+                      </a:extLst>
+                    </a:blip>
+                    <a:stretch>
+                      <a:fillRect/>
+                    </a:stretch>
+                  </pic:blipFill>
+                  <pic:spPr>
+                    <a:xfrm>
+                      <a:off x="0" y="0"/>
+                      <a:ext cx="5865495" cy="6656705"/>
+                    </a:xfrm>
+                    <a:prstGeom prst="rect">
+                      <a:avLst/>
+                    </a:prstGeom>
+                  </pic:spPr>
+                </pic:pic>
+              </a:graphicData>
+            </a:graphic>
+          </wp:inline>
+        </w:drawing>
+      </w:r>
+    </w:p>
+    <w:p>
+      <w:pPr>
+        <w:pStyle w:val="Textebrut"/>
+      </w:pPr>
+    </w:p>
+    <w:p>
+      <w:pPr>
+        <w:pStyle w:val="Textebrut"/>
+      </w:pPr>
+    </w:p>
+    <w:p>
+      <w:pPr>
+        <w:pStyle w:val="Textebrut"/>
+      </w:pPr>
+    </w:p>
+    <w:p>
+      <w:pPr>
+        <w:pStyle w:val="Textebrut"/>
+      </w:pPr>
+      <w:r>
+        <w:t>(7)</w:t>
+      </w:r>
+    </w:p>
+    <w:p>
+      <w:pPr>
+        <w:pStyle w:val="Textebrut"/>
+      </w:pPr>
+      <w:r>
+        <w:rPr>
+          <w:noProof/>
+          <w:lang w:eastAsia="fr-FR"/>
+        </w:rPr>
+        <w:lastRenderedPageBreak/>
+        <w:drawing>
+          <wp:inline distT="0" distB="0" distL="0" distR="0">
+            <wp:extent cx="5865495" cy="6202045"/>
+            <wp:effectExtent l="0" t="0" r="0" b="0"/>
+            <wp:docPr id="13" name="Image 13"/>
+            <wp:cNvGraphicFramePr>
+              <a:graphicFrameLocks xmlns:a="http://schemas.openxmlformats.org/drawingml/2006/main" noChangeAspect="1"/>
+            </wp:cNvGraphicFramePr>
+            <a:graphic xmlns:a="http://schemas.openxmlformats.org/drawingml/2006/main">
+              <a:graphicData uri="http://schemas.openxmlformats.org/drawingml/2006/picture">
+                <pic:pic xmlns:pic="http://schemas.openxmlformats.org/drawingml/2006/picture">
+                  <pic:nvPicPr>
+                    <pic:cNvPr id="0" name="dev-fly_reservation_finie.png"/>
+                    <pic:cNvPicPr/>
+                  </pic:nvPicPr>
+                  <pic:blipFill>
+                    <a:blip r:embed="rId12">
+                      <a:extLst>
+                        <a:ext uri="{28A0092B-C50C-407E-A947-70E740481C1C}">
+                          <a14:useLocalDpi xmlns:a14="http://schemas.microsoft.com/office/drawing/2010/main" val="0"/>
+                        </a:ext>
+                      </a:extLst>
+                    </a:blip>
+                    <a:stretch>
+                      <a:fillRect/>
+                    </a:stretch>
+                  </pic:blipFill>
+                  <pic:spPr>
+                    <a:xfrm>
+                      <a:off x="0" y="0"/>
+                      <a:ext cx="5865495" cy="6202045"/>
+                    </a:xfrm>
+                    <a:prstGeom prst="rect">
+                      <a:avLst/>
+                    </a:prstGeom>
+                  </pic:spPr>
+                </pic:pic>
+              </a:graphicData>
+            </a:graphic>
+          </wp:inline>
+        </w:drawing>
+      </w:r>
+    </w:p>
+    <w:p>
+      <w:pPr>
+        <w:pStyle w:val="Textebrut"/>
+      </w:pPr>
     </w:p>
     <w:p>
       <w:pPr>
@@ -1528,24 +2133,19 @@
       <w:pPr>
         <w:pStyle w:val="Textebrut"/>
       </w:pPr>
-    </w:p>
-    <w:p>
-      <w:pPr>
-        <w:pStyle w:val="Textebrut"/>
-      </w:pPr>
       <w:r>
         <w:rPr>
           <w:noProof/>
           <w:lang w:eastAsia="fr-FR"/>
         </w:rPr>
         <w:drawing>
-          <wp:anchor distT="0" distB="0" distL="0" distR="0" simplePos="0" relativeHeight="4" behindDoc="0" locked="0" layoutInCell="1" allowOverlap="1">
+          <wp:anchor distT="0" distB="0" distL="0" distR="0" simplePos="0" relativeHeight="4" behindDoc="0" locked="0" layoutInCell="1" allowOverlap="1" wp14:anchorId="4F634266" wp14:editId="2DF72FB4">
             <wp:simplePos x="0" y="0"/>
             <wp:positionH relativeFrom="character">
               <wp:posOffset>927735</wp:posOffset>
             </wp:positionH>
             <wp:positionV relativeFrom="line">
-              <wp:posOffset>0</wp:posOffset>
+              <wp:posOffset>50800</wp:posOffset>
             </wp:positionV>
             <wp:extent cx="4009390" cy="2495550"/>
             <wp:effectExtent l="0" t="0" r="0" b="0"/>
@@ -1564,7 +2164,7 @@
                     </pic:cNvPicPr>
                   </pic:nvPicPr>
                   <pic:blipFill>
-                    <a:blip r:embed="rId6"/>
+                    <a:blip r:embed="rId13"/>
                     <a:srcRect/>
                     <a:stretch>
                       <a:fillRect/>
@@ -1647,31 +2247,8 @@
       <w:pPr>
         <w:pStyle w:val="Textebrut"/>
       </w:pPr>
-    </w:p>
-    <w:p>
-      <w:pPr>
-        <w:pStyle w:val="Textebrut"/>
-      </w:pPr>
-    </w:p>
-    <w:p>
-      <w:pPr>
-        <w:pStyle w:val="Textebrut"/>
-      </w:pPr>
-    </w:p>
-    <w:p>
-      <w:pPr>
-        <w:pStyle w:val="Textebrut"/>
-      </w:pPr>
-    </w:p>
-    <w:p>
-      <w:pPr>
-        <w:pStyle w:val="Textebrut"/>
-      </w:pPr>
-    </w:p>
-    <w:p>
-      <w:pPr>
-        <w:pStyle w:val="Textebrut"/>
-      </w:pPr>
+      <w:bookmarkStart w:id="0" w:name="_GoBack"/>
+      <w:bookmarkEnd w:id="0"/>
     </w:p>
     <w:p>
       <w:pPr>
@@ -1770,7 +2347,7 @@
                     </pic:cNvPicPr>
                   </pic:nvPicPr>
                   <pic:blipFill>
-                    <a:blip r:embed="rId7"/>
+                    <a:blip r:embed="rId14"/>
                     <a:srcRect/>
                     <a:stretch>
                       <a:fillRect/>
@@ -1807,6 +2384,101 @@
     <w:p>
       <w:pPr>
         <w:pStyle w:val="Textebrut"/>
+      </w:pPr>
+    </w:p>
+    <w:p>
+      <w:pPr>
+        <w:pStyle w:val="Textebrut"/>
+      </w:pPr>
+    </w:p>
+    <w:p>
+      <w:pPr>
+        <w:pStyle w:val="Textebrut"/>
+      </w:pPr>
+    </w:p>
+    <w:p>
+      <w:pPr>
+        <w:pStyle w:val="Textebrut"/>
+      </w:pPr>
+    </w:p>
+    <w:p>
+      <w:pPr>
+        <w:pStyle w:val="Textebrut"/>
+      </w:pPr>
+    </w:p>
+    <w:p>
+      <w:pPr>
+        <w:pStyle w:val="Textebrut"/>
+      </w:pPr>
+    </w:p>
+    <w:p>
+      <w:pPr>
+        <w:pStyle w:val="Textebrut"/>
+      </w:pPr>
+    </w:p>
+    <w:p>
+      <w:pPr>
+        <w:pStyle w:val="Textebrut"/>
+      </w:pPr>
+    </w:p>
+    <w:p>
+      <w:pPr>
+        <w:pStyle w:val="Textebrut"/>
+      </w:pPr>
+    </w:p>
+    <w:p>
+      <w:pPr>
+        <w:pStyle w:val="Textebrut"/>
+      </w:pPr>
+    </w:p>
+    <w:p>
+      <w:pPr>
+        <w:pStyle w:val="Textebrut"/>
+      </w:pPr>
+    </w:p>
+    <w:p>
+      <w:pPr>
+        <w:pStyle w:val="Textebrut"/>
+      </w:pPr>
+    </w:p>
+    <w:p>
+      <w:pPr>
+        <w:pStyle w:val="Textebrut"/>
+      </w:pPr>
+    </w:p>
+    <w:p>
+      <w:pPr>
+        <w:pStyle w:val="Textebrut"/>
+      </w:pPr>
+    </w:p>
+    <w:p>
+      <w:pPr>
+        <w:pStyle w:val="Textebrut"/>
+      </w:pPr>
+    </w:p>
+    <w:p>
+      <w:pPr>
+        <w:pStyle w:val="Textebrut"/>
+      </w:pPr>
+    </w:p>
+    <w:p>
+      <w:pPr>
+        <w:pStyle w:val="Textebrut"/>
+      </w:pPr>
+    </w:p>
+    <w:p>
+      <w:pPr>
+        <w:pStyle w:val="Textebrut"/>
+      </w:pPr>
+    </w:p>
+    <w:p>
+      <w:pPr>
+        <w:pStyle w:val="Textebrut"/>
+      </w:pPr>
+    </w:p>
+    <w:p>
+      <w:pPr>
+        <w:pStyle w:val="Textebrut"/>
         <w:numPr>
           <w:ilvl w:val="0"/>
           <w:numId w:val="2"/>
@@ -1848,6 +2520,16 @@
         </w:rPr>
         <w:t>On distingue 2 cas :</w:t>
       </w:r>
+    </w:p>
+    <w:p>
+      <w:pPr>
+        <w:pStyle w:val="Textebrut"/>
+      </w:pPr>
+    </w:p>
+    <w:p>
+      <w:pPr>
+        <w:pStyle w:val="Textebrut"/>
+      </w:pPr>
     </w:p>
     <w:p>
       <w:pPr>
@@ -1920,7 +2602,7 @@
                     </pic:cNvPicPr>
                   </pic:nvPicPr>
                   <pic:blipFill>
-                    <a:blip r:embed="rId8"/>
+                    <a:blip r:embed="rId15"/>
                     <a:srcRect/>
                     <a:stretch>
                       <a:fillRect/>
@@ -1958,14 +2640,83 @@
       <w:pPr>
         <w:pStyle w:val="Textebrut"/>
       </w:pPr>
-      <w:r>
-        <w:rPr>
-          <w:rFonts w:ascii="Times New Roman" w:hAnsi="Times New Roman" w:cs="Times New Roman"/>
-          <w:sz w:val="24"/>
-          <w:szCs w:val="24"/>
-        </w:rPr>
-        <w:t>b) Le client n’est pas connecté à son compte lors de la recherche du billet :</w:t>
-      </w:r>
+    </w:p>
+    <w:p>
+      <w:pPr>
+        <w:pStyle w:val="Textebrut"/>
+      </w:pPr>
+    </w:p>
+    <w:p>
+      <w:pPr>
+        <w:pStyle w:val="Textebrut"/>
+      </w:pPr>
+    </w:p>
+    <w:p>
+      <w:pPr>
+        <w:pStyle w:val="Textebrut"/>
+      </w:pPr>
+    </w:p>
+    <w:p>
+      <w:pPr>
+        <w:pStyle w:val="Textebrut"/>
+      </w:pPr>
+    </w:p>
+    <w:p>
+      <w:pPr>
+        <w:pStyle w:val="Textebrut"/>
+      </w:pPr>
+    </w:p>
+    <w:p>
+      <w:pPr>
+        <w:pStyle w:val="Textebrut"/>
+      </w:pPr>
+    </w:p>
+    <w:p>
+      <w:pPr>
+        <w:pStyle w:val="Textebrut"/>
+      </w:pPr>
+    </w:p>
+    <w:p>
+      <w:pPr>
+        <w:pStyle w:val="Textebrut"/>
+      </w:pPr>
+    </w:p>
+    <w:p>
+      <w:pPr>
+        <w:pStyle w:val="Textebrut"/>
+      </w:pPr>
+    </w:p>
+    <w:p>
+      <w:pPr>
+        <w:pStyle w:val="Textebrut"/>
+      </w:pPr>
+    </w:p>
+    <w:p>
+      <w:pPr>
+        <w:pStyle w:val="Textebrut"/>
+      </w:pPr>
+      <w:r>
+        <w:rPr>
+          <w:rFonts w:ascii="Times New Roman" w:hAnsi="Times New Roman" w:cs="Times New Roman"/>
+          <w:sz w:val="24"/>
+          <w:szCs w:val="24"/>
+        </w:rPr>
+        <w:t xml:space="preserve">b) Le client n’est pas </w:t>
+      </w:r>
+      <w:r>
+        <w:rPr>
+          <w:rFonts w:ascii="Times New Roman" w:hAnsi="Times New Roman" w:cs="Times New Roman"/>
+          <w:sz w:val="24"/>
+          <w:szCs w:val="24"/>
+        </w:rPr>
+        <w:lastRenderedPageBreak/>
+        <w:t>connecté à son compte lors de la recherche du billet :</w:t>
+      </w:r>
+    </w:p>
+    <w:p>
+      <w:pPr>
+        <w:pStyle w:val="Textebrut"/>
+      </w:pPr>
     </w:p>
     <w:p>
       <w:pPr>
@@ -2002,7 +2753,7 @@
                     </pic:cNvPicPr>
                   </pic:nvPicPr>
                   <pic:blipFill>
-                    <a:blip r:embed="rId9"/>
+                    <a:blip r:embed="rId16"/>
                     <a:srcRect/>
                     <a:stretch>
                       <a:fillRect/>
@@ -2035,14 +2786,200 @@
       <w:pPr>
         <w:pStyle w:val="Textebrut"/>
         <w:jc w:val="both"/>
-      </w:pPr>
-      <w:r>
-        <w:rPr>
-          <w:rFonts w:ascii="Times New Roman" w:hAnsi="Times New Roman" w:cs="Times New Roman"/>
-          <w:sz w:val="24"/>
-          <w:szCs w:val="24"/>
-        </w:rPr>
-        <w:lastRenderedPageBreak/>
+        <w:rPr>
+          <w:rFonts w:ascii="Times New Roman" w:hAnsi="Times New Roman" w:cs="Times New Roman"/>
+          <w:sz w:val="24"/>
+          <w:szCs w:val="24"/>
+        </w:rPr>
+      </w:pPr>
+    </w:p>
+    <w:p>
+      <w:pPr>
+        <w:pStyle w:val="Textebrut"/>
+        <w:jc w:val="both"/>
+        <w:rPr>
+          <w:rFonts w:ascii="Times New Roman" w:hAnsi="Times New Roman" w:cs="Times New Roman"/>
+          <w:sz w:val="24"/>
+          <w:szCs w:val="24"/>
+        </w:rPr>
+      </w:pPr>
+    </w:p>
+    <w:p>
+      <w:pPr>
+        <w:pStyle w:val="Textebrut"/>
+        <w:jc w:val="both"/>
+        <w:rPr>
+          <w:rFonts w:ascii="Times New Roman" w:hAnsi="Times New Roman" w:cs="Times New Roman"/>
+          <w:sz w:val="24"/>
+          <w:szCs w:val="24"/>
+        </w:rPr>
+      </w:pPr>
+    </w:p>
+    <w:p>
+      <w:pPr>
+        <w:pStyle w:val="Textebrut"/>
+        <w:jc w:val="both"/>
+        <w:rPr>
+          <w:rFonts w:ascii="Times New Roman" w:hAnsi="Times New Roman" w:cs="Times New Roman"/>
+          <w:sz w:val="24"/>
+          <w:szCs w:val="24"/>
+        </w:rPr>
+      </w:pPr>
+    </w:p>
+    <w:p>
+      <w:pPr>
+        <w:pStyle w:val="Textebrut"/>
+        <w:jc w:val="both"/>
+        <w:rPr>
+          <w:rFonts w:ascii="Times New Roman" w:hAnsi="Times New Roman" w:cs="Times New Roman"/>
+          <w:sz w:val="24"/>
+          <w:szCs w:val="24"/>
+        </w:rPr>
+      </w:pPr>
+    </w:p>
+    <w:p>
+      <w:pPr>
+        <w:pStyle w:val="Textebrut"/>
+        <w:jc w:val="both"/>
+        <w:rPr>
+          <w:rFonts w:ascii="Times New Roman" w:hAnsi="Times New Roman" w:cs="Times New Roman"/>
+          <w:sz w:val="24"/>
+          <w:szCs w:val="24"/>
+        </w:rPr>
+      </w:pPr>
+    </w:p>
+    <w:p>
+      <w:pPr>
+        <w:pStyle w:val="Textebrut"/>
+        <w:jc w:val="both"/>
+        <w:rPr>
+          <w:rFonts w:ascii="Times New Roman" w:hAnsi="Times New Roman" w:cs="Times New Roman"/>
+          <w:sz w:val="24"/>
+          <w:szCs w:val="24"/>
+        </w:rPr>
+      </w:pPr>
+    </w:p>
+    <w:p>
+      <w:pPr>
+        <w:pStyle w:val="Textebrut"/>
+        <w:jc w:val="both"/>
+        <w:rPr>
+          <w:rFonts w:ascii="Times New Roman" w:hAnsi="Times New Roman" w:cs="Times New Roman"/>
+          <w:sz w:val="24"/>
+          <w:szCs w:val="24"/>
+        </w:rPr>
+      </w:pPr>
+    </w:p>
+    <w:p>
+      <w:pPr>
+        <w:pStyle w:val="Textebrut"/>
+        <w:jc w:val="both"/>
+        <w:rPr>
+          <w:rFonts w:ascii="Times New Roman" w:hAnsi="Times New Roman" w:cs="Times New Roman"/>
+          <w:sz w:val="24"/>
+          <w:szCs w:val="24"/>
+        </w:rPr>
+      </w:pPr>
+    </w:p>
+    <w:p>
+      <w:pPr>
+        <w:pStyle w:val="Textebrut"/>
+        <w:jc w:val="both"/>
+        <w:rPr>
+          <w:rFonts w:ascii="Times New Roman" w:hAnsi="Times New Roman" w:cs="Times New Roman"/>
+          <w:sz w:val="24"/>
+          <w:szCs w:val="24"/>
+        </w:rPr>
+      </w:pPr>
+    </w:p>
+    <w:p>
+      <w:pPr>
+        <w:pStyle w:val="Textebrut"/>
+        <w:jc w:val="both"/>
+        <w:rPr>
+          <w:rFonts w:ascii="Times New Roman" w:hAnsi="Times New Roman" w:cs="Times New Roman"/>
+          <w:sz w:val="24"/>
+          <w:szCs w:val="24"/>
+        </w:rPr>
+      </w:pPr>
+    </w:p>
+    <w:p>
+      <w:pPr>
+        <w:pStyle w:val="Textebrut"/>
+        <w:jc w:val="both"/>
+        <w:rPr>
+          <w:rFonts w:ascii="Times New Roman" w:hAnsi="Times New Roman" w:cs="Times New Roman"/>
+          <w:sz w:val="24"/>
+          <w:szCs w:val="24"/>
+        </w:rPr>
+      </w:pPr>
+    </w:p>
+    <w:p>
+      <w:pPr>
+        <w:pStyle w:val="Textebrut"/>
+        <w:jc w:val="both"/>
+        <w:rPr>
+          <w:rFonts w:ascii="Times New Roman" w:hAnsi="Times New Roman" w:cs="Times New Roman"/>
+          <w:sz w:val="24"/>
+          <w:szCs w:val="24"/>
+        </w:rPr>
+      </w:pPr>
+    </w:p>
+    <w:p>
+      <w:pPr>
+        <w:pStyle w:val="Textebrut"/>
+        <w:jc w:val="both"/>
+        <w:rPr>
+          <w:rFonts w:ascii="Times New Roman" w:hAnsi="Times New Roman" w:cs="Times New Roman"/>
+          <w:sz w:val="24"/>
+          <w:szCs w:val="24"/>
+        </w:rPr>
+      </w:pPr>
+    </w:p>
+    <w:p>
+      <w:pPr>
+        <w:pStyle w:val="Textebrut"/>
+        <w:jc w:val="both"/>
+        <w:rPr>
+          <w:rFonts w:ascii="Times New Roman" w:hAnsi="Times New Roman" w:cs="Times New Roman"/>
+          <w:sz w:val="24"/>
+          <w:szCs w:val="24"/>
+        </w:rPr>
+      </w:pPr>
+    </w:p>
+    <w:p>
+      <w:pPr>
+        <w:pStyle w:val="Textebrut"/>
+        <w:jc w:val="both"/>
+        <w:rPr>
+          <w:rFonts w:ascii="Times New Roman" w:hAnsi="Times New Roman" w:cs="Times New Roman"/>
+          <w:sz w:val="24"/>
+          <w:szCs w:val="24"/>
+        </w:rPr>
+      </w:pPr>
+    </w:p>
+    <w:p>
+      <w:pPr>
+        <w:pStyle w:val="Textebrut"/>
+        <w:jc w:val="both"/>
+        <w:rPr>
+          <w:rFonts w:ascii="Times New Roman" w:hAnsi="Times New Roman" w:cs="Times New Roman"/>
+          <w:sz w:val="24"/>
+          <w:szCs w:val="24"/>
+        </w:rPr>
+      </w:pPr>
+    </w:p>
+    <w:p>
+      <w:pPr>
+        <w:pStyle w:val="Textebrut"/>
+        <w:jc w:val="both"/>
+      </w:pPr>
+      <w:r>
+        <w:rPr>
+          <w:rFonts w:ascii="Times New Roman" w:hAnsi="Times New Roman" w:cs="Times New Roman"/>
+          <w:sz w:val="24"/>
+          <w:szCs w:val="24"/>
+        </w:rPr>
         <w:t>Pour tous les cas présentés ci-dessus :</w:t>
       </w:r>
     </w:p>
@@ -2229,7 +3166,7 @@
                     <pic:cNvPicPr/>
                   </pic:nvPicPr>
                   <pic:blipFill>
-                    <a:blip r:embed="rId10">
+                    <a:blip r:embed="rId17">
                       <a:extLst>
                         <a:ext uri="{28A0092B-C50C-407E-A947-70E740481C1C}">
                           <a14:useLocalDpi xmlns:a14="http://schemas.microsoft.com/office/drawing/2010/main" val="0"/>

</xml_diff>

<commit_message>
mise à jour CDG
</commit_message>
<xml_diff>
--- a/divers/cahier_charges_projet_vols.docx
+++ b/divers/cahier_charges_projet_vols.docx
@@ -497,7 +497,6 @@
           <w:sz w:val="24"/>
           <w:szCs w:val="24"/>
         </w:rPr>
-        <w:lastRenderedPageBreak/>
         <w:t>Le projet doit être terminé dans un délai de 2 mois à compter de l'approbation du cahier des charges par le comité de pilotage.</w:t>
       </w:r>
     </w:p>
@@ -569,34 +568,31 @@
         <w:pStyle w:val="Textebrut"/>
         <w:rPr>
           <w:rFonts w:ascii="Times New Roman" w:hAnsi="Times New Roman" w:cs="Times New Roman"/>
-          <w:b/>
-          <w:bCs/>
-          <w:sz w:val="24"/>
-          <w:szCs w:val="24"/>
-        </w:rPr>
-      </w:pPr>
-    </w:p>
-    <w:p>
-      <w:pPr>
-        <w:pStyle w:val="Textebrut"/>
-        <w:ind w:left="720"/>
-        <w:rPr>
-          <w:i/>
-          <w:color w:val="00B0F0"/>
-        </w:rPr>
-      </w:pPr>
-      <w:r>
-        <w:rPr>
-          <w:rFonts w:ascii="Times New Roman" w:hAnsi="Times New Roman" w:cs="Times New Roman"/>
-          <w:b/>
-          <w:bCs/>
-          <w:i/>
-          <w:color w:val="00B0F0"/>
-          <w:sz w:val="24"/>
-          <w:szCs w:val="24"/>
-        </w:rPr>
-        <w:t>Cas d’un nouveau client</w:t>
-      </w:r>
+          <w:bCs/>
+          <w:sz w:val="24"/>
+          <w:szCs w:val="24"/>
+        </w:rPr>
+      </w:pPr>
+      <w:r>
+        <w:rPr>
+          <w:rFonts w:ascii="Times New Roman" w:hAnsi="Times New Roman" w:cs="Times New Roman"/>
+          <w:bCs/>
+          <w:sz w:val="24"/>
+          <w:szCs w:val="24"/>
+        </w:rPr>
+        <w:t>Ici, le cas d’un nouveau client est choisi pour illustrer ce scénario.</w:t>
+      </w:r>
+    </w:p>
+    <w:p>
+      <w:pPr>
+        <w:pStyle w:val="Textebrut"/>
+        <w:rPr>
+          <w:rFonts w:ascii="Times New Roman" w:hAnsi="Times New Roman" w:cs="Times New Roman"/>
+          <w:bCs/>
+          <w:sz w:val="24"/>
+          <w:szCs w:val="24"/>
+        </w:rPr>
+      </w:pPr>
     </w:p>
     <w:p>
       <w:pPr>
@@ -606,6 +602,7 @@
     <w:tbl>
       <w:tblPr>
         <w:tblW w:w="0" w:type="auto"/>
+        <w:jc w:val="center"/>
         <w:tblInd w:w="-756" w:type="dxa"/>
         <w:tblBorders>
           <w:top w:val="single" w:sz="4" w:space="0" w:color="auto"/>
@@ -627,6 +624,9 @@
         <w:gridCol w:w="3139"/>
       </w:tblGrid>
       <w:tr>
+        <w:trPr>
+          <w:jc w:val="center"/>
+        </w:trPr>
         <w:tc>
           <w:tcPr>
             <w:tcW w:w="3125" w:type="dxa"/>
@@ -641,6 +641,7 @@
           <w:p>
             <w:pPr>
               <w:pStyle w:val="Textebrut"/>
+              <w:jc w:val="center"/>
             </w:pPr>
             <w:r>
               <w:rPr>
@@ -648,6 +649,7 @@
                 <w:sz w:val="24"/>
                 <w:szCs w:val="24"/>
               </w:rPr>
+              <w:lastRenderedPageBreak/>
               <w:t>Scénarios</w:t>
             </w:r>
           </w:p>
@@ -666,6 +668,7 @@
           <w:p>
             <w:pPr>
               <w:pStyle w:val="Textebrut"/>
+              <w:jc w:val="center"/>
             </w:pPr>
             <w:r>
               <w:rPr>
@@ -691,6 +694,7 @@
           <w:p>
             <w:pPr>
               <w:pStyle w:val="Textebrut"/>
+              <w:jc w:val="center"/>
             </w:pPr>
             <w:r>
               <w:rPr>
@@ -704,6 +708,9 @@
         </w:tc>
       </w:tr>
       <w:tr>
+        <w:trPr>
+          <w:jc w:val="center"/>
+        </w:trPr>
         <w:tc>
           <w:tcPr>
             <w:tcW w:w="3125" w:type="dxa"/>
@@ -718,6 +725,7 @@
           <w:p>
             <w:pPr>
               <w:pStyle w:val="Textebrut"/>
+              <w:jc w:val="center"/>
               <w:rPr>
                 <w:rFonts w:ascii="Times New Roman" w:hAnsi="Times New Roman" w:cs="Times New Roman"/>
                 <w:sz w:val="24"/>
@@ -748,6 +756,7 @@
           <w:p>
             <w:pPr>
               <w:pStyle w:val="Textebrut"/>
+              <w:jc w:val="center"/>
             </w:pPr>
             <w:r>
               <w:t>(1)</w:t>
@@ -768,6 +777,7 @@
           <w:p>
             <w:pPr>
               <w:pStyle w:val="Textebrut"/>
+              <w:jc w:val="center"/>
               <w:rPr>
                 <w:rFonts w:ascii="Times New Roman" w:hAnsi="Times New Roman" w:cs="Times New Roman"/>
                 <w:sz w:val="24"/>
@@ -778,6 +788,9 @@
         </w:tc>
       </w:tr>
       <w:tr>
+        <w:trPr>
+          <w:jc w:val="center"/>
+        </w:trPr>
         <w:tc>
           <w:tcPr>
             <w:tcW w:w="3125" w:type="dxa"/>
@@ -792,6 +805,7 @@
           <w:p>
             <w:pPr>
               <w:pStyle w:val="Textebrut"/>
+              <w:jc w:val="center"/>
             </w:pPr>
             <w:r>
               <w:rPr>
@@ -817,6 +831,7 @@
           <w:p>
             <w:pPr>
               <w:pStyle w:val="Textebrut"/>
+              <w:jc w:val="center"/>
             </w:pPr>
             <w:r>
               <w:t>(2</w:t>
@@ -840,6 +855,7 @@
           <w:p>
             <w:pPr>
               <w:pStyle w:val="Textebrut"/>
+              <w:jc w:val="center"/>
             </w:pPr>
             <w:r>
               <w:rPr>
@@ -853,6 +869,9 @@
         </w:tc>
       </w:tr>
       <w:tr>
+        <w:trPr>
+          <w:jc w:val="center"/>
+        </w:trPr>
         <w:tc>
           <w:tcPr>
             <w:tcW w:w="3125" w:type="dxa"/>
@@ -867,6 +886,7 @@
           <w:p>
             <w:pPr>
               <w:pStyle w:val="Textebrut"/>
+              <w:jc w:val="center"/>
             </w:pPr>
             <w:r>
               <w:rPr>
@@ -892,6 +912,7 @@
           <w:p>
             <w:pPr>
               <w:pStyle w:val="Textebrut"/>
+              <w:jc w:val="center"/>
             </w:pPr>
             <w:r>
               <w:t>(3</w:t>
@@ -915,11 +936,15 @@
           <w:p>
             <w:pPr>
               <w:pStyle w:val="Textebrut"/>
+              <w:jc w:val="center"/>
             </w:pPr>
           </w:p>
         </w:tc>
       </w:tr>
       <w:tr>
+        <w:trPr>
+          <w:jc w:val="center"/>
+        </w:trPr>
         <w:tc>
           <w:tcPr>
             <w:tcW w:w="3125" w:type="dxa"/>
@@ -934,6 +959,7 @@
           <w:p>
             <w:pPr>
               <w:pStyle w:val="Textebrut"/>
+              <w:jc w:val="center"/>
             </w:pPr>
             <w:r>
               <w:rPr>
@@ -959,6 +985,7 @@
           <w:p>
             <w:pPr>
               <w:pStyle w:val="Textebrut"/>
+              <w:jc w:val="center"/>
             </w:pPr>
             <w:r>
               <w:t>(3</w:t>
@@ -982,6 +1009,7 @@
           <w:p>
             <w:pPr>
               <w:pStyle w:val="Textebrut"/>
+              <w:jc w:val="center"/>
             </w:pPr>
             <w:r>
               <w:rPr>
@@ -995,6 +1023,9 @@
         </w:tc>
       </w:tr>
       <w:tr>
+        <w:trPr>
+          <w:jc w:val="center"/>
+        </w:trPr>
         <w:tc>
           <w:tcPr>
             <w:tcW w:w="3125" w:type="dxa"/>
@@ -1009,6 +1040,7 @@
           <w:p>
             <w:pPr>
               <w:pStyle w:val="Textebrut"/>
+              <w:jc w:val="center"/>
             </w:pPr>
             <w:r>
               <w:rPr>
@@ -1034,6 +1066,7 @@
           <w:p>
             <w:pPr>
               <w:pStyle w:val="Textebrut"/>
+              <w:jc w:val="center"/>
             </w:pPr>
             <w:r>
               <w:t>(4</w:t>
@@ -1057,11 +1090,15 @@
           <w:p>
             <w:pPr>
               <w:pStyle w:val="Textebrut"/>
+              <w:jc w:val="center"/>
             </w:pPr>
           </w:p>
         </w:tc>
       </w:tr>
       <w:tr>
+        <w:trPr>
+          <w:jc w:val="center"/>
+        </w:trPr>
         <w:tc>
           <w:tcPr>
             <w:tcW w:w="3125" w:type="dxa"/>
@@ -1076,6 +1113,7 @@
           <w:p>
             <w:pPr>
               <w:pStyle w:val="Textebrut"/>
+              <w:jc w:val="center"/>
             </w:pPr>
             <w:r>
               <w:rPr>
@@ -1101,6 +1139,7 @@
           <w:p>
             <w:pPr>
               <w:pStyle w:val="Textebrut"/>
+              <w:jc w:val="center"/>
             </w:pPr>
             <w:r>
               <w:t>(4</w:t>
@@ -1124,6 +1163,7 @@
           <w:p>
             <w:pPr>
               <w:pStyle w:val="Textebrut"/>
+              <w:jc w:val="center"/>
             </w:pPr>
             <w:r>
               <w:rPr>
@@ -1137,6 +1177,9 @@
         </w:tc>
       </w:tr>
       <w:tr>
+        <w:trPr>
+          <w:jc w:val="center"/>
+        </w:trPr>
         <w:tc>
           <w:tcPr>
             <w:tcW w:w="3125" w:type="dxa"/>
@@ -1151,6 +1194,7 @@
           <w:p>
             <w:pPr>
               <w:pStyle w:val="Textebrut"/>
+              <w:jc w:val="center"/>
             </w:pPr>
             <w:r>
               <w:rPr>
@@ -1158,16 +1202,7 @@
                 <w:sz w:val="24"/>
                 <w:szCs w:val="24"/>
               </w:rPr>
-              <w:t xml:space="preserve">La compagnie envoie une fiche client à remplir pour </w:t>
-            </w:r>
-            <w:r>
-              <w:rPr>
-                <w:rFonts w:ascii="Times New Roman" w:hAnsi="Times New Roman" w:cs="Times New Roman"/>
-                <w:sz w:val="24"/>
-                <w:szCs w:val="24"/>
-              </w:rPr>
-              <w:lastRenderedPageBreak/>
-              <w:t>l'inscription de(s) passager(s) : civilité, nom, prénom, adresse, code postal, ville, pays, mail, tél fixe,  mobile, identifiant, mot de passe.</w:t>
+              <w:t>La compagnie envoie une fiche client à remplir pour l'inscription de(s) passager(s) : civilité, nom, prénom, adresse, code postal, ville, pays, mail, tél fixe,  mobile, identifiant, mot de passe.</w:t>
             </w:r>
           </w:p>
         </w:tc>
@@ -1185,75 +1220,7 @@
           <w:p>
             <w:pPr>
               <w:pStyle w:val="Textebrut"/>
-            </w:pPr>
-            <w:r>
-              <w:lastRenderedPageBreak/>
-              <w:t>(5</w:t>
-            </w:r>
-            <w:r>
-              <w:t>)</w:t>
-            </w:r>
-          </w:p>
-        </w:tc>
-        <w:tc>
-          <w:tcPr>
-            <w:tcW w:w="3139" w:type="dxa"/>
-            <w:shd w:val="clear" w:color="auto" w:fill="FFFFFF"/>
-            <w:tcMar>
-              <w:top w:w="0" w:type="dxa"/>
-              <w:left w:w="108" w:type="dxa"/>
-              <w:bottom w:w="0" w:type="dxa"/>
-              <w:right w:w="108" w:type="dxa"/>
-            </w:tcMar>
-          </w:tcPr>
-          <w:p>
-            <w:pPr>
-              <w:pStyle w:val="Textebrut"/>
-            </w:pPr>
-          </w:p>
-        </w:tc>
-      </w:tr>
-      <w:tr>
-        <w:tc>
-          <w:tcPr>
-            <w:tcW w:w="3125" w:type="dxa"/>
-            <w:shd w:val="clear" w:color="auto" w:fill="FFFFFF"/>
-            <w:tcMar>
-              <w:top w:w="0" w:type="dxa"/>
-              <w:left w:w="108" w:type="dxa"/>
-              <w:bottom w:w="0" w:type="dxa"/>
-              <w:right w:w="108" w:type="dxa"/>
-            </w:tcMar>
-          </w:tcPr>
-          <w:p>
-            <w:pPr>
-              <w:pStyle w:val="Textebrut"/>
-            </w:pPr>
-            <w:r>
-              <w:rPr>
-                <w:rFonts w:ascii="Times New Roman" w:hAnsi="Times New Roman" w:cs="Times New Roman"/>
-                <w:sz w:val="24"/>
-                <w:szCs w:val="24"/>
-              </w:rPr>
-              <w:lastRenderedPageBreak/>
-              <w:t>L’utilisateur remplit le formulaire.</w:t>
-            </w:r>
-          </w:p>
-        </w:tc>
-        <w:tc>
-          <w:tcPr>
-            <w:tcW w:w="3112" w:type="dxa"/>
-            <w:shd w:val="clear" w:color="auto" w:fill="FFFFFF"/>
-            <w:tcMar>
-              <w:top w:w="0" w:type="dxa"/>
-              <w:left w:w="108" w:type="dxa"/>
-              <w:bottom w:w="0" w:type="dxa"/>
-              <w:right w:w="108" w:type="dxa"/>
-            </w:tcMar>
-          </w:tcPr>
-          <w:p>
-            <w:pPr>
-              <w:pStyle w:val="Textebrut"/>
+              <w:jc w:val="center"/>
             </w:pPr>
             <w:r>
               <w:t>(5</w:t>
@@ -1277,6 +1244,30 @@
           <w:p>
             <w:pPr>
               <w:pStyle w:val="Textebrut"/>
+              <w:jc w:val="center"/>
+            </w:pPr>
+          </w:p>
+        </w:tc>
+      </w:tr>
+      <w:tr>
+        <w:trPr>
+          <w:jc w:val="center"/>
+        </w:trPr>
+        <w:tc>
+          <w:tcPr>
+            <w:tcW w:w="3125" w:type="dxa"/>
+            <w:shd w:val="clear" w:color="auto" w:fill="FFFFFF"/>
+            <w:tcMar>
+              <w:top w:w="0" w:type="dxa"/>
+              <w:left w:w="108" w:type="dxa"/>
+              <w:bottom w:w="0" w:type="dxa"/>
+              <w:right w:w="108" w:type="dxa"/>
+            </w:tcMar>
+          </w:tcPr>
+          <w:p>
+            <w:pPr>
+              <w:pStyle w:val="Textebrut"/>
+              <w:jc w:val="center"/>
             </w:pPr>
             <w:r>
               <w:rPr>
@@ -1284,7 +1275,66 @@
                 <w:sz w:val="24"/>
                 <w:szCs w:val="24"/>
               </w:rPr>
-              <w:t>Tous les champs doivent être renseignés et valides. La civilité doit être soit Monsieur » soit « Madame ». Les noms et prénoms doivent être constitués de lettres. Les numéros de téléphone doivent comporter des chiffres exclusivement, et peuvent commencer par « + ». L’adresse e-mail doit être au format correct, sans espaces ni caractères spéciaux (</w:t>
+              <w:t>L’utilisateur remplit le formulaire.</w:t>
+            </w:r>
+          </w:p>
+        </w:tc>
+        <w:tc>
+          <w:tcPr>
+            <w:tcW w:w="3112" w:type="dxa"/>
+            <w:shd w:val="clear" w:color="auto" w:fill="FFFFFF"/>
+            <w:tcMar>
+              <w:top w:w="0" w:type="dxa"/>
+              <w:left w:w="108" w:type="dxa"/>
+              <w:bottom w:w="0" w:type="dxa"/>
+              <w:right w:w="108" w:type="dxa"/>
+            </w:tcMar>
+          </w:tcPr>
+          <w:p>
+            <w:pPr>
+              <w:pStyle w:val="Textebrut"/>
+              <w:jc w:val="center"/>
+            </w:pPr>
+            <w:r>
+              <w:t>(5</w:t>
+            </w:r>
+            <w:r>
+              <w:t>)</w:t>
+            </w:r>
+          </w:p>
+        </w:tc>
+        <w:tc>
+          <w:tcPr>
+            <w:tcW w:w="3139" w:type="dxa"/>
+            <w:shd w:val="clear" w:color="auto" w:fill="FFFFFF"/>
+            <w:tcMar>
+              <w:top w:w="0" w:type="dxa"/>
+              <w:left w:w="108" w:type="dxa"/>
+              <w:bottom w:w="0" w:type="dxa"/>
+              <w:right w:w="108" w:type="dxa"/>
+            </w:tcMar>
+          </w:tcPr>
+          <w:p>
+            <w:pPr>
+              <w:pStyle w:val="Textebrut"/>
+              <w:jc w:val="center"/>
+            </w:pPr>
+            <w:r>
+              <w:rPr>
+                <w:rFonts w:ascii="Times New Roman" w:hAnsi="Times New Roman" w:cs="Times New Roman"/>
+                <w:sz w:val="24"/>
+                <w:szCs w:val="24"/>
+              </w:rPr>
+              <w:t xml:space="preserve">Tous les champs doivent être renseignés et valides. La civilité doit être soit Monsieur » soit « Madame ». Les noms et prénoms doivent être constitués de lettres. Les numéros de téléphone doivent </w:t>
+            </w:r>
+            <w:r>
+              <w:rPr>
+                <w:rFonts w:ascii="Times New Roman" w:hAnsi="Times New Roman" w:cs="Times New Roman"/>
+                <w:sz w:val="24"/>
+                <w:szCs w:val="24"/>
+              </w:rPr>
+              <w:lastRenderedPageBreak/>
+              <w:t>comporter des chiffres exclusivement, et peuvent commencer par « + ». L’adresse e-mail doit être au format correct, sans espaces ni caractères spéciaux (</w:t>
             </w:r>
             <w:proofErr w:type="spellStart"/>
             <w:r>
@@ -1308,19 +1358,15 @@
           <w:p>
             <w:pPr>
               <w:pStyle w:val="Textebrut"/>
+              <w:jc w:val="center"/>
             </w:pPr>
-            <w:r>
-              <w:rPr>
-                <w:rFonts w:ascii="Times New Roman" w:hAnsi="Times New Roman" w:cs="Times New Roman"/>
-                <w:sz w:val="24"/>
-                <w:szCs w:val="24"/>
-              </w:rPr>
-              <w:t xml:space="preserve"> </w:t>
-            </w:r>
           </w:p>
         </w:tc>
       </w:tr>
       <w:tr>
+        <w:trPr>
+          <w:jc w:val="center"/>
+        </w:trPr>
         <w:tc>
           <w:tcPr>
             <w:tcW w:w="3125" w:type="dxa"/>
@@ -1335,6 +1381,7 @@
           <w:p>
             <w:pPr>
               <w:pStyle w:val="Textebrut"/>
+              <w:jc w:val="center"/>
             </w:pPr>
             <w:r>
               <w:rPr>
@@ -1342,6 +1389,7 @@
                 <w:sz w:val="24"/>
                 <w:szCs w:val="24"/>
               </w:rPr>
+              <w:lastRenderedPageBreak/>
               <w:t>La compagnie envoie une fiche de synthèse + le formulaire de paiement.</w:t>
             </w:r>
           </w:p>
@@ -1360,6 +1408,7 @@
           <w:p>
             <w:pPr>
               <w:pStyle w:val="Textebrut"/>
+              <w:jc w:val="center"/>
             </w:pPr>
             <w:r>
               <w:t>(6</w:t>
@@ -1383,11 +1432,15 @@
           <w:p>
             <w:pPr>
               <w:pStyle w:val="Textebrut"/>
+              <w:jc w:val="center"/>
             </w:pPr>
           </w:p>
         </w:tc>
       </w:tr>
       <w:tr>
+        <w:trPr>
+          <w:jc w:val="center"/>
+        </w:trPr>
         <w:tc>
           <w:tcPr>
             <w:tcW w:w="3125" w:type="dxa"/>
@@ -1402,6 +1455,7 @@
           <w:p>
             <w:pPr>
               <w:pStyle w:val="Textebrut"/>
+              <w:jc w:val="center"/>
             </w:pPr>
             <w:r>
               <w:rPr>
@@ -1427,6 +1481,7 @@
           <w:p>
             <w:pPr>
               <w:pStyle w:val="Textebrut"/>
+              <w:jc w:val="center"/>
             </w:pPr>
             <w:r>
               <w:t>(6</w:t>
@@ -1450,6 +1505,7 @@
           <w:p>
             <w:pPr>
               <w:pStyle w:val="Textebrut"/>
+              <w:jc w:val="center"/>
             </w:pPr>
             <w:r>
               <w:rPr>
@@ -1463,6 +1519,9 @@
         </w:tc>
       </w:tr>
       <w:tr>
+        <w:trPr>
+          <w:jc w:val="center"/>
+        </w:trPr>
         <w:tc>
           <w:tcPr>
             <w:tcW w:w="3125" w:type="dxa"/>
@@ -1477,6 +1536,7 @@
           <w:p>
             <w:pPr>
               <w:pStyle w:val="Textebrut"/>
+              <w:jc w:val="center"/>
             </w:pPr>
             <w:r>
               <w:rPr>
@@ -1518,6 +1578,7 @@
           <w:p>
             <w:pPr>
               <w:pStyle w:val="Textebrut"/>
+              <w:jc w:val="center"/>
             </w:pPr>
             <w:r>
               <w:t>(7</w:t>
@@ -1541,6 +1602,7 @@
           <w:p>
             <w:pPr>
               <w:pStyle w:val="Textebrut"/>
+              <w:jc w:val="center"/>
             </w:pPr>
           </w:p>
         </w:tc>
@@ -1571,19 +1633,26 @@
       <w:r>
         <w:t>(1)</w:t>
       </w:r>
-    </w:p>
-    <w:p>
-      <w:pPr>
-        <w:pStyle w:val="Textebrut"/>
-      </w:pPr>
       <w:r>
         <w:rPr>
           <w:noProof/>
           <w:lang w:eastAsia="fr-FR"/>
         </w:rPr>
+        <w:t xml:space="preserve"> </w:t>
+      </w:r>
+    </w:p>
+    <w:p>
+      <w:pPr>
+        <w:pStyle w:val="Textebrut"/>
+      </w:pPr>
+      <w:r>
+        <w:rPr>
+          <w:noProof/>
+          <w:lang w:eastAsia="fr-FR"/>
+        </w:rPr>
         <w:lastRenderedPageBreak/>
         <w:drawing>
-          <wp:inline distT="0" distB="0" distL="0" distR="0">
+          <wp:inline distT="0" distB="0" distL="0" distR="0" wp14:anchorId="497C5823" wp14:editId="424E1BB8">
             <wp:extent cx="5865495" cy="5156200"/>
             <wp:effectExtent l="0" t="0" r="0" b="0"/>
             <wp:docPr id="5" name="Image 5"/>
@@ -2085,6 +2154,8 @@
       <w:pPr>
         <w:pStyle w:val="Textebrut"/>
       </w:pPr>
+      <w:bookmarkStart w:id="0" w:name="_GoBack"/>
+      <w:bookmarkEnd w:id="0"/>
     </w:p>
     <w:p>
       <w:pPr>
@@ -2247,19 +2318,15 @@
       <w:pPr>
         <w:pStyle w:val="Textebrut"/>
       </w:pPr>
-      <w:bookmarkStart w:id="0" w:name="_GoBack"/>
-      <w:bookmarkEnd w:id="0"/>
-    </w:p>
-    <w:p>
-      <w:pPr>
-        <w:pStyle w:val="Textebrut"/>
-      </w:pPr>
-    </w:p>
-    <w:p>
-      <w:pPr>
-        <w:pStyle w:val="Textebrut"/>
-      </w:pPr>
-      <w:r>
+    </w:p>
+    <w:p>
+      <w:pPr>
+        <w:pStyle w:val="Textebrut"/>
+      </w:pPr>
+    </w:p>
+    <w:p>
+      <w:pPr>
+        <w:pStyle w:val="Textebrut"/>
         <w:rPr>
           <w:rFonts w:ascii="Times New Roman" w:hAnsi="Times New Roman" w:cs="Times New Roman"/>
           <w:b/>
@@ -2267,6 +2334,33 @@
           <w:sz w:val="24"/>
           <w:szCs w:val="24"/>
         </w:rPr>
+      </w:pPr>
+    </w:p>
+    <w:p>
+      <w:pPr>
+        <w:pStyle w:val="Textebrut"/>
+        <w:rPr>
+          <w:rFonts w:ascii="Times New Roman" w:hAnsi="Times New Roman" w:cs="Times New Roman"/>
+          <w:b/>
+          <w:bCs/>
+          <w:sz w:val="24"/>
+          <w:szCs w:val="24"/>
+        </w:rPr>
+      </w:pPr>
+    </w:p>
+    <w:p>
+      <w:pPr>
+        <w:pStyle w:val="Textebrut"/>
+      </w:pPr>
+      <w:r>
+        <w:rPr>
+          <w:rFonts w:ascii="Times New Roman" w:hAnsi="Times New Roman" w:cs="Times New Roman"/>
+          <w:b/>
+          <w:bCs/>
+          <w:sz w:val="24"/>
+          <w:szCs w:val="24"/>
+        </w:rPr>
+        <w:lastRenderedPageBreak/>
         <w:t>Réservation d'un billet</w:t>
       </w:r>
     </w:p>
@@ -2694,47 +2788,153 @@
     <w:p>
       <w:pPr>
         <w:pStyle w:val="Textebrut"/>
-      </w:pPr>
-      <w:r>
-        <w:rPr>
-          <w:rFonts w:ascii="Times New Roman" w:hAnsi="Times New Roman" w:cs="Times New Roman"/>
-          <w:sz w:val="24"/>
-          <w:szCs w:val="24"/>
-        </w:rPr>
-        <w:t xml:space="preserve">b) Le client n’est pas </w:t>
-      </w:r>
-      <w:r>
-        <w:rPr>
-          <w:rFonts w:ascii="Times New Roman" w:hAnsi="Times New Roman" w:cs="Times New Roman"/>
-          <w:sz w:val="24"/>
-          <w:szCs w:val="24"/>
-        </w:rPr>
-        <w:lastRenderedPageBreak/>
-        <w:t>connecté à son compte lors de la recherche du billet :</w:t>
-      </w:r>
-    </w:p>
-    <w:p>
-      <w:pPr>
-        <w:pStyle w:val="Textebrut"/>
-      </w:pPr>
-    </w:p>
-    <w:p>
-      <w:pPr>
-        <w:pStyle w:val="Textebrut"/>
+        <w:rPr>
+          <w:rFonts w:ascii="Times New Roman" w:hAnsi="Times New Roman" w:cs="Times New Roman"/>
+          <w:sz w:val="24"/>
+          <w:szCs w:val="24"/>
+        </w:rPr>
+      </w:pPr>
+    </w:p>
+    <w:p>
+      <w:pPr>
+        <w:pStyle w:val="Textebrut"/>
+        <w:rPr>
+          <w:rFonts w:ascii="Times New Roman" w:hAnsi="Times New Roman" w:cs="Times New Roman"/>
+          <w:sz w:val="24"/>
+          <w:szCs w:val="24"/>
+        </w:rPr>
+      </w:pPr>
+    </w:p>
+    <w:p>
+      <w:pPr>
+        <w:pStyle w:val="Textebrut"/>
+        <w:rPr>
+          <w:rFonts w:ascii="Times New Roman" w:hAnsi="Times New Roman" w:cs="Times New Roman"/>
+          <w:sz w:val="24"/>
+          <w:szCs w:val="24"/>
+        </w:rPr>
+      </w:pPr>
+    </w:p>
+    <w:p>
+      <w:pPr>
+        <w:pStyle w:val="Textebrut"/>
+        <w:rPr>
+          <w:rFonts w:ascii="Times New Roman" w:hAnsi="Times New Roman" w:cs="Times New Roman"/>
+          <w:sz w:val="24"/>
+          <w:szCs w:val="24"/>
+        </w:rPr>
+      </w:pPr>
+    </w:p>
+    <w:p>
+      <w:pPr>
+        <w:pStyle w:val="Textebrut"/>
+        <w:rPr>
+          <w:rFonts w:ascii="Times New Roman" w:hAnsi="Times New Roman" w:cs="Times New Roman"/>
+          <w:sz w:val="24"/>
+          <w:szCs w:val="24"/>
+        </w:rPr>
+      </w:pPr>
+    </w:p>
+    <w:p>
+      <w:pPr>
+        <w:pStyle w:val="Textebrut"/>
+        <w:rPr>
+          <w:rFonts w:ascii="Times New Roman" w:hAnsi="Times New Roman" w:cs="Times New Roman"/>
+          <w:sz w:val="24"/>
+          <w:szCs w:val="24"/>
+        </w:rPr>
+      </w:pPr>
+    </w:p>
+    <w:p>
+      <w:pPr>
+        <w:pStyle w:val="Textebrut"/>
+        <w:rPr>
+          <w:rFonts w:ascii="Times New Roman" w:hAnsi="Times New Roman" w:cs="Times New Roman"/>
+          <w:sz w:val="24"/>
+          <w:szCs w:val="24"/>
+        </w:rPr>
+      </w:pPr>
+    </w:p>
+    <w:p>
+      <w:pPr>
+        <w:pStyle w:val="Textebrut"/>
+      </w:pPr>
+      <w:r>
+        <w:rPr>
+          <w:rFonts w:ascii="Times New Roman" w:hAnsi="Times New Roman" w:cs="Times New Roman"/>
+          <w:sz w:val="24"/>
+          <w:szCs w:val="24"/>
+        </w:rPr>
+        <w:t>b) Le client n’est pas connecté à son compte lors de la recherche du billet :</w:t>
+      </w:r>
+    </w:p>
+    <w:p>
+      <w:pPr>
+        <w:pStyle w:val="Textebrut"/>
+      </w:pPr>
+    </w:p>
+    <w:p>
+      <w:pPr>
+        <w:pStyle w:val="Textebrut"/>
+      </w:pPr>
+    </w:p>
+    <w:p>
+      <w:pPr>
+        <w:pStyle w:val="Textebrut"/>
+        <w:jc w:val="both"/>
+        <w:rPr>
+          <w:rFonts w:ascii="Times New Roman" w:hAnsi="Times New Roman" w:cs="Times New Roman"/>
+          <w:sz w:val="24"/>
+          <w:szCs w:val="24"/>
+        </w:rPr>
+      </w:pPr>
+    </w:p>
+    <w:p>
+      <w:pPr>
+        <w:pStyle w:val="Textebrut"/>
+        <w:jc w:val="both"/>
+        <w:rPr>
+          <w:rFonts w:ascii="Times New Roman" w:hAnsi="Times New Roman" w:cs="Times New Roman"/>
+          <w:sz w:val="24"/>
+          <w:szCs w:val="24"/>
+        </w:rPr>
+      </w:pPr>
+    </w:p>
+    <w:p>
+      <w:pPr>
+        <w:pStyle w:val="Textebrut"/>
+        <w:jc w:val="both"/>
+        <w:rPr>
+          <w:rFonts w:ascii="Times New Roman" w:hAnsi="Times New Roman" w:cs="Times New Roman"/>
+          <w:sz w:val="24"/>
+          <w:szCs w:val="24"/>
+        </w:rPr>
+      </w:pPr>
+    </w:p>
+    <w:p>
+      <w:pPr>
+        <w:pStyle w:val="Textebrut"/>
+        <w:jc w:val="both"/>
+        <w:rPr>
+          <w:rFonts w:ascii="Times New Roman" w:hAnsi="Times New Roman" w:cs="Times New Roman"/>
+          <w:sz w:val="24"/>
+          <w:szCs w:val="24"/>
+        </w:rPr>
       </w:pPr>
       <w:r>
         <w:rPr>
           <w:noProof/>
           <w:lang w:eastAsia="fr-FR"/>
         </w:rPr>
+        <w:lastRenderedPageBreak/>
         <w:drawing>
-          <wp:anchor distT="0" distB="0" distL="0" distR="0" simplePos="0" relativeHeight="2" behindDoc="0" locked="0" layoutInCell="1" allowOverlap="1">
+          <wp:anchor distT="0" distB="0" distL="0" distR="0" simplePos="0" relativeHeight="2" behindDoc="0" locked="0" layoutInCell="1" allowOverlap="1" wp14:anchorId="15F230DB" wp14:editId="0748FF27">
             <wp:simplePos x="0" y="0"/>
             <wp:positionH relativeFrom="character">
-              <wp:posOffset>655955</wp:posOffset>
+              <wp:posOffset>132080</wp:posOffset>
             </wp:positionH>
             <wp:positionV relativeFrom="line">
-              <wp:posOffset>0</wp:posOffset>
+              <wp:posOffset>-327025</wp:posOffset>
             </wp:positionV>
             <wp:extent cx="4552950" cy="3057525"/>
             <wp:effectExtent l="0" t="0" r="0" b="0"/>
@@ -2951,28 +3151,6 @@
       <w:pPr>
         <w:pStyle w:val="Textebrut"/>
         <w:jc w:val="both"/>
-        <w:rPr>
-          <w:rFonts w:ascii="Times New Roman" w:hAnsi="Times New Roman" w:cs="Times New Roman"/>
-          <w:sz w:val="24"/>
-          <w:szCs w:val="24"/>
-        </w:rPr>
-      </w:pPr>
-    </w:p>
-    <w:p>
-      <w:pPr>
-        <w:pStyle w:val="Textebrut"/>
-        <w:jc w:val="both"/>
-        <w:rPr>
-          <w:rFonts w:ascii="Times New Roman" w:hAnsi="Times New Roman" w:cs="Times New Roman"/>
-          <w:sz w:val="24"/>
-          <w:szCs w:val="24"/>
-        </w:rPr>
-      </w:pPr>
-    </w:p>
-    <w:p>
-      <w:pPr>
-        <w:pStyle w:val="Textebrut"/>
-        <w:jc w:val="both"/>
       </w:pPr>
       <w:r>
         <w:rPr>
@@ -3152,7 +3330,7 @@
         </w:rPr>
         <w:drawing>
           <wp:inline distT="0" distB="0" distL="0" distR="0">
-            <wp:extent cx="5865495" cy="1960245"/>
+            <wp:extent cx="6933310" cy="2408650"/>
             <wp:effectExtent l="0" t="0" r="0" b="0"/>
             <wp:docPr id="7" name="Image 7"/>
             <wp:cNvGraphicFramePr>
@@ -3180,7 +3358,7 @@
                   <pic:spPr>
                     <a:xfrm>
                       <a:off x="0" y="0"/>
-                      <a:ext cx="5865495" cy="1960245"/>
+                      <a:ext cx="6938058" cy="2410299"/>
                     </a:xfrm>
                     <a:prstGeom prst="rect">
                       <a:avLst/>
@@ -3196,56 +3374,604 @@
     <w:p>
       <w:pPr>
         <w:pStyle w:val="Textebrut"/>
-      </w:pPr>
-    </w:p>
-    <w:p>
-      <w:pPr>
-        <w:pStyle w:val="Textebrut"/>
-      </w:pPr>
-    </w:p>
-    <w:p>
-      <w:pPr>
-        <w:pStyle w:val="Textebrut"/>
-      </w:pPr>
-      <w:r>
-        <w:rPr>
-          <w:rFonts w:ascii="Times New Roman" w:hAnsi="Times New Roman" w:cs="Times New Roman"/>
-          <w:sz w:val="24"/>
-          <w:szCs w:val="24"/>
-        </w:rPr>
-        <w:t>// TODO :</w:t>
-      </w:r>
-    </w:p>
-    <w:p>
-      <w:pPr>
-        <w:pStyle w:val="Textebrut"/>
-      </w:pPr>
-      <w:r>
-        <w:rPr>
-          <w:rFonts w:ascii="Times New Roman" w:hAnsi="Times New Roman" w:cs="Times New Roman"/>
-          <w:sz w:val="24"/>
-          <w:szCs w:val="24"/>
-        </w:rPr>
-        <w:t>Insérer les IHM</w:t>
-      </w:r>
-    </w:p>
-    <w:p>
-      <w:pPr>
-        <w:pStyle w:val="Textebrut"/>
-        <w:jc w:val="both"/>
-      </w:pPr>
-      <w:r>
-        <w:rPr>
-          <w:rFonts w:ascii="Times New Roman" w:hAnsi="Times New Roman" w:cs="Times New Roman"/>
-          <w:sz w:val="24"/>
-          <w:szCs w:val="24"/>
-        </w:rPr>
-        <w:t>Diagrammes pour présenter le back-office « gestion des passagers (visualiser pour un vol les différents passagers + leurs places) + gestion du personnel (pilotes, copilotes, hôtesses, stewards -&gt; qui travaille sur quel vol) »</w:t>
-      </w:r>
+        <w:jc w:val="both"/>
+      </w:pPr>
+    </w:p>
+    <w:p>
+      <w:pPr>
+        <w:pStyle w:val="Textebrut"/>
+        <w:jc w:val="both"/>
+        <w:rPr>
+          <w:rFonts w:ascii="Times New Roman" w:hAnsi="Times New Roman" w:cs="Times New Roman"/>
+          <w:b/>
+          <w:bCs/>
+          <w:sz w:val="24"/>
+          <w:szCs w:val="24"/>
+        </w:rPr>
+      </w:pPr>
+    </w:p>
+    <w:p>
+      <w:pPr>
+        <w:pStyle w:val="Textebrut"/>
+        <w:jc w:val="both"/>
+        <w:rPr>
+          <w:rFonts w:ascii="Times New Roman" w:hAnsi="Times New Roman" w:cs="Times New Roman"/>
+          <w:b/>
+          <w:bCs/>
+          <w:sz w:val="24"/>
+          <w:szCs w:val="24"/>
+        </w:rPr>
+      </w:pPr>
+    </w:p>
+    <w:p>
+      <w:pPr>
+        <w:pStyle w:val="Textebrut"/>
+        <w:jc w:val="both"/>
+        <w:rPr>
+          <w:rFonts w:ascii="Times New Roman" w:hAnsi="Times New Roman" w:cs="Times New Roman"/>
+          <w:b/>
+          <w:bCs/>
+          <w:sz w:val="24"/>
+          <w:szCs w:val="24"/>
+        </w:rPr>
+      </w:pPr>
+    </w:p>
+    <w:p>
+      <w:pPr>
+        <w:pStyle w:val="Textebrut"/>
+        <w:jc w:val="both"/>
+        <w:rPr>
+          <w:rFonts w:ascii="Times New Roman" w:hAnsi="Times New Roman" w:cs="Times New Roman"/>
+          <w:b/>
+          <w:bCs/>
+          <w:sz w:val="24"/>
+          <w:szCs w:val="24"/>
+        </w:rPr>
+      </w:pPr>
+      <w:r>
+        <w:rPr>
+          <w:rFonts w:ascii="Times New Roman" w:hAnsi="Times New Roman" w:cs="Times New Roman"/>
+          <w:b/>
+          <w:bCs/>
+          <w:sz w:val="24"/>
+          <w:szCs w:val="24"/>
+        </w:rPr>
+        <w:t>Back-</w:t>
+      </w:r>
+      <w:r>
+        <w:rPr>
+          <w:rFonts w:ascii="Times New Roman" w:hAnsi="Times New Roman" w:cs="Times New Roman"/>
+          <w:b/>
+          <w:bCs/>
+          <w:sz w:val="24"/>
+          <w:szCs w:val="24"/>
+        </w:rPr>
+        <w:t>office</w:t>
+      </w:r>
+    </w:p>
+    <w:p>
+      <w:pPr>
+        <w:pStyle w:val="Textebrut"/>
+        <w:jc w:val="both"/>
+        <w:rPr>
+          <w:rFonts w:ascii="Times New Roman" w:hAnsi="Times New Roman" w:cs="Times New Roman"/>
+          <w:bCs/>
+          <w:sz w:val="24"/>
+          <w:szCs w:val="24"/>
+        </w:rPr>
+      </w:pPr>
+      <w:r>
+        <w:rPr>
+          <w:rFonts w:ascii="Times New Roman" w:hAnsi="Times New Roman" w:cs="Times New Roman"/>
+          <w:bCs/>
+          <w:sz w:val="24"/>
+          <w:szCs w:val="24"/>
+        </w:rPr>
+        <w:t>Les</w:t>
+      </w:r>
+      <w:r>
+        <w:rPr>
+          <w:rFonts w:ascii="Times New Roman" w:hAnsi="Times New Roman" w:cs="Times New Roman"/>
+          <w:bCs/>
+          <w:sz w:val="24"/>
+          <w:szCs w:val="24"/>
+        </w:rPr>
+        <w:t xml:space="preserve"> employés de la compagnie qui ont accès au back-office peuvent effectuer des recherches </w:t>
+      </w:r>
+      <w:proofErr w:type="spellStart"/>
+      <w:r>
+        <w:rPr>
+          <w:rFonts w:ascii="Times New Roman" w:hAnsi="Times New Roman" w:cs="Times New Roman"/>
+          <w:bCs/>
+          <w:sz w:val="24"/>
+          <w:szCs w:val="24"/>
+        </w:rPr>
+        <w:t>multi-critères</w:t>
+      </w:r>
+      <w:proofErr w:type="spellEnd"/>
+      <w:r>
+        <w:rPr>
+          <w:rFonts w:ascii="Times New Roman" w:hAnsi="Times New Roman" w:cs="Times New Roman"/>
+          <w:bCs/>
+          <w:sz w:val="24"/>
+          <w:szCs w:val="24"/>
+        </w:rPr>
+        <w:t>, pour retrouver des informations.</w:t>
+      </w:r>
+    </w:p>
+    <w:p>
+      <w:pPr>
+        <w:pStyle w:val="Textebrut"/>
+        <w:jc w:val="both"/>
+        <w:rPr>
+          <w:rFonts w:ascii="Times New Roman" w:hAnsi="Times New Roman" w:cs="Times New Roman"/>
+          <w:bCs/>
+          <w:sz w:val="24"/>
+          <w:szCs w:val="24"/>
+        </w:rPr>
+      </w:pPr>
+    </w:p>
+    <w:p>
+      <w:pPr>
+        <w:pStyle w:val="Textebrut"/>
+        <w:jc w:val="both"/>
+        <w:rPr>
+          <w:rFonts w:ascii="Times New Roman" w:hAnsi="Times New Roman" w:cs="Times New Roman"/>
+          <w:bCs/>
+          <w:sz w:val="24"/>
+          <w:szCs w:val="24"/>
+        </w:rPr>
+      </w:pPr>
+      <w:r>
+        <w:rPr>
+          <w:rFonts w:ascii="Times New Roman" w:hAnsi="Times New Roman" w:cs="Times New Roman"/>
+          <w:bCs/>
+          <w:sz w:val="24"/>
+          <w:szCs w:val="24"/>
+        </w:rPr>
+        <w:t xml:space="preserve">Ci-dessous le diagramme d’activités système symbolisant les différentes </w:t>
+      </w:r>
+      <w:r>
+        <w:rPr>
+          <w:rFonts w:ascii="Times New Roman" w:hAnsi="Times New Roman" w:cs="Times New Roman"/>
+          <w:bCs/>
+          <w:sz w:val="24"/>
+          <w:szCs w:val="24"/>
+        </w:rPr>
+        <w:t>options</w:t>
+      </w:r>
+      <w:r>
+        <w:rPr>
+          <w:rFonts w:ascii="Times New Roman" w:hAnsi="Times New Roman" w:cs="Times New Roman"/>
+          <w:bCs/>
+          <w:sz w:val="24"/>
+          <w:szCs w:val="24"/>
+        </w:rPr>
+        <w:t> :</w:t>
+      </w:r>
+    </w:p>
+    <w:p>
+      <w:pPr>
+        <w:pStyle w:val="Textebrut"/>
+        <w:jc w:val="both"/>
+        <w:rPr>
+          <w:rFonts w:ascii="Times New Roman" w:hAnsi="Times New Roman" w:cs="Times New Roman"/>
+          <w:bCs/>
+          <w:sz w:val="24"/>
+          <w:szCs w:val="24"/>
+        </w:rPr>
+      </w:pPr>
+    </w:p>
+    <w:p>
+      <w:pPr>
+        <w:pStyle w:val="Textebrut"/>
+        <w:jc w:val="both"/>
+        <w:rPr>
+          <w:rFonts w:ascii="Times New Roman" w:hAnsi="Times New Roman" w:cs="Times New Roman"/>
+          <w:bCs/>
+          <w:sz w:val="24"/>
+          <w:szCs w:val="24"/>
+        </w:rPr>
+      </w:pPr>
+      <w:r>
+        <w:rPr>
+          <w:rFonts w:ascii="Times New Roman" w:hAnsi="Times New Roman" w:cs="Times New Roman"/>
+          <w:bCs/>
+          <w:noProof/>
+          <w:sz w:val="24"/>
+          <w:szCs w:val="24"/>
+          <w:lang w:eastAsia="fr-FR"/>
+        </w:rPr>
+        <w:drawing>
+          <wp:inline distT="0" distB="0" distL="0" distR="0">
+            <wp:extent cx="6791325" cy="2000250"/>
+            <wp:effectExtent l="0" t="0" r="0" b="0"/>
+            <wp:docPr id="8" name="Image 8"/>
+            <wp:cNvGraphicFramePr>
+              <a:graphicFrameLocks xmlns:a="http://schemas.openxmlformats.org/drawingml/2006/main" noChangeAspect="1"/>
+            </wp:cNvGraphicFramePr>
+            <a:graphic xmlns:a="http://schemas.openxmlformats.org/drawingml/2006/main">
+              <a:graphicData uri="http://schemas.openxmlformats.org/drawingml/2006/picture">
+                <pic:pic xmlns:pic="http://schemas.openxmlformats.org/drawingml/2006/picture">
+                  <pic:nvPicPr>
+                    <pic:cNvPr id="0" name="diagramme_activite_systeme_back_office.png"/>
+                    <pic:cNvPicPr/>
+                  </pic:nvPicPr>
+                  <pic:blipFill>
+                    <a:blip r:embed="rId18">
+                      <a:extLst>
+                        <a:ext uri="{28A0092B-C50C-407E-A947-70E740481C1C}">
+                          <a14:useLocalDpi xmlns:a14="http://schemas.microsoft.com/office/drawing/2010/main" val="0"/>
+                        </a:ext>
+                      </a:extLst>
+                    </a:blip>
+                    <a:stretch>
+                      <a:fillRect/>
+                    </a:stretch>
+                  </pic:blipFill>
+                  <pic:spPr>
+                    <a:xfrm>
+                      <a:off x="0" y="0"/>
+                      <a:ext cx="6791325" cy="2000250"/>
+                    </a:xfrm>
+                    <a:prstGeom prst="rect">
+                      <a:avLst/>
+                    </a:prstGeom>
+                  </pic:spPr>
+                </pic:pic>
+              </a:graphicData>
+            </a:graphic>
+          </wp:inline>
+        </w:drawing>
+      </w:r>
+    </w:p>
+    <w:p>
+      <w:pPr>
+        <w:pStyle w:val="Textebrut"/>
+        <w:jc w:val="both"/>
+        <w:rPr>
+          <w:rFonts w:ascii="Times New Roman" w:hAnsi="Times New Roman" w:cs="Times New Roman"/>
+          <w:bCs/>
+          <w:sz w:val="24"/>
+          <w:szCs w:val="24"/>
+        </w:rPr>
+      </w:pPr>
+    </w:p>
+    <w:p>
+      <w:pPr>
+        <w:pStyle w:val="Textebrut"/>
+        <w:jc w:val="both"/>
+        <w:rPr>
+          <w:rFonts w:ascii="Times New Roman" w:hAnsi="Times New Roman" w:cs="Times New Roman"/>
+          <w:bCs/>
+          <w:sz w:val="24"/>
+          <w:szCs w:val="24"/>
+        </w:rPr>
+      </w:pPr>
+      <w:r>
+        <w:rPr>
+          <w:rFonts w:ascii="Times New Roman" w:hAnsi="Times New Roman" w:cs="Times New Roman"/>
+          <w:bCs/>
+          <w:sz w:val="24"/>
+          <w:szCs w:val="24"/>
+        </w:rPr>
+        <w:t>Voici les IHM montrant les différentes possibilités de recherche :</w:t>
+      </w:r>
+    </w:p>
+    <w:p>
+      <w:pPr>
+        <w:pStyle w:val="Textebrut"/>
+        <w:jc w:val="both"/>
+        <w:rPr>
+          <w:rFonts w:ascii="Times New Roman" w:hAnsi="Times New Roman" w:cs="Times New Roman"/>
+          <w:bCs/>
+          <w:sz w:val="24"/>
+          <w:szCs w:val="24"/>
+        </w:rPr>
+      </w:pPr>
+    </w:p>
+    <w:p>
+      <w:pPr>
+        <w:pStyle w:val="Textebrut"/>
+        <w:jc w:val="both"/>
+        <w:rPr>
+          <w:rFonts w:ascii="Times New Roman" w:hAnsi="Times New Roman" w:cs="Times New Roman"/>
+          <w:bCs/>
+          <w:sz w:val="24"/>
+          <w:szCs w:val="24"/>
+        </w:rPr>
+      </w:pPr>
+      <w:r>
+        <w:rPr>
+          <w:rFonts w:ascii="Times New Roman" w:hAnsi="Times New Roman" w:cs="Times New Roman"/>
+          <w:bCs/>
+          <w:sz w:val="24"/>
+          <w:szCs w:val="24"/>
+        </w:rPr>
+        <w:t xml:space="preserve">// </w:t>
+      </w:r>
+      <w:proofErr w:type="gramStart"/>
+      <w:r>
+        <w:rPr>
+          <w:rFonts w:ascii="Times New Roman" w:hAnsi="Times New Roman" w:cs="Times New Roman"/>
+          <w:bCs/>
+          <w:sz w:val="24"/>
+          <w:szCs w:val="24"/>
+        </w:rPr>
+        <w:t>à</w:t>
+      </w:r>
+      <w:proofErr w:type="gramEnd"/>
+      <w:r>
+        <w:rPr>
+          <w:rFonts w:ascii="Times New Roman" w:hAnsi="Times New Roman" w:cs="Times New Roman"/>
+          <w:bCs/>
+          <w:sz w:val="24"/>
+          <w:szCs w:val="24"/>
+        </w:rPr>
+        <w:t xml:space="preserve"> insérer</w:t>
+      </w:r>
+    </w:p>
+    <w:p>
+      <w:pPr>
+        <w:pStyle w:val="Textebrut"/>
+        <w:jc w:val="both"/>
+        <w:rPr>
+          <w:rFonts w:ascii="Times New Roman" w:hAnsi="Times New Roman" w:cs="Times New Roman"/>
+          <w:bCs/>
+          <w:sz w:val="24"/>
+          <w:szCs w:val="24"/>
+        </w:rPr>
+      </w:pPr>
+    </w:p>
+    <w:p>
+      <w:pPr>
+        <w:pStyle w:val="Textebrut"/>
+        <w:jc w:val="both"/>
+        <w:rPr>
+          <w:rFonts w:ascii="Times New Roman" w:hAnsi="Times New Roman" w:cs="Times New Roman"/>
+          <w:bCs/>
+          <w:sz w:val="24"/>
+          <w:szCs w:val="24"/>
+        </w:rPr>
+      </w:pPr>
+    </w:p>
+    <w:p>
+      <w:pPr>
+        <w:pStyle w:val="Textebrut"/>
+        <w:jc w:val="both"/>
+        <w:rPr>
+          <w:rFonts w:ascii="Times New Roman" w:hAnsi="Times New Roman" w:cs="Times New Roman"/>
+          <w:bCs/>
+          <w:sz w:val="24"/>
+          <w:szCs w:val="24"/>
+        </w:rPr>
+      </w:pPr>
+      <w:r>
+        <w:rPr>
+          <w:rFonts w:ascii="Times New Roman" w:hAnsi="Times New Roman" w:cs="Times New Roman"/>
+          <w:bCs/>
+          <w:sz w:val="24"/>
+          <w:szCs w:val="24"/>
+        </w:rPr>
+        <w:t>Selon le critère choisi, le résultat affiché à l’écran sera différent.</w:t>
+      </w:r>
+    </w:p>
+    <w:p>
+      <w:pPr>
+        <w:pStyle w:val="Textebrut"/>
+        <w:jc w:val="both"/>
+        <w:rPr>
+          <w:rFonts w:ascii="Times New Roman" w:hAnsi="Times New Roman" w:cs="Times New Roman"/>
+          <w:bCs/>
+          <w:sz w:val="24"/>
+          <w:szCs w:val="24"/>
+        </w:rPr>
+      </w:pPr>
+    </w:p>
+    <w:p>
+      <w:pPr>
+        <w:pStyle w:val="Textebrut"/>
+        <w:jc w:val="both"/>
+        <w:rPr>
+          <w:rFonts w:ascii="Times New Roman" w:hAnsi="Times New Roman" w:cs="Times New Roman"/>
+          <w:bCs/>
+          <w:sz w:val="24"/>
+          <w:szCs w:val="24"/>
+        </w:rPr>
+      </w:pPr>
+      <w:r>
+        <w:rPr>
+          <w:rFonts w:ascii="Times New Roman" w:hAnsi="Times New Roman" w:cs="Times New Roman"/>
+          <w:bCs/>
+          <w:sz w:val="24"/>
+          <w:szCs w:val="24"/>
+        </w:rPr>
+        <w:t>Cas d’une recherche par N° de vol :</w:t>
+      </w:r>
+    </w:p>
+    <w:p>
+      <w:pPr>
+        <w:pStyle w:val="Textebrut"/>
+        <w:jc w:val="both"/>
+        <w:rPr>
+          <w:rFonts w:ascii="Times New Roman" w:hAnsi="Times New Roman" w:cs="Times New Roman"/>
+          <w:bCs/>
+          <w:sz w:val="24"/>
+          <w:szCs w:val="24"/>
+        </w:rPr>
+      </w:pPr>
+    </w:p>
+    <w:p>
+      <w:pPr>
+        <w:pStyle w:val="Textebrut"/>
+        <w:jc w:val="both"/>
+        <w:rPr>
+          <w:rFonts w:ascii="Times New Roman" w:hAnsi="Times New Roman" w:cs="Times New Roman"/>
+          <w:bCs/>
+          <w:sz w:val="24"/>
+          <w:szCs w:val="24"/>
+        </w:rPr>
+      </w:pPr>
+      <w:r>
+        <w:rPr>
+          <w:rFonts w:ascii="Times New Roman" w:hAnsi="Times New Roman" w:cs="Times New Roman"/>
+          <w:bCs/>
+          <w:sz w:val="24"/>
+          <w:szCs w:val="24"/>
+        </w:rPr>
+        <w:t>… est un lien vers…..</w:t>
+      </w:r>
+    </w:p>
+    <w:p>
+      <w:pPr>
+        <w:pStyle w:val="Textebrut"/>
+        <w:jc w:val="both"/>
+        <w:rPr>
+          <w:rFonts w:ascii="Times New Roman" w:hAnsi="Times New Roman" w:cs="Times New Roman"/>
+          <w:bCs/>
+          <w:sz w:val="24"/>
+          <w:szCs w:val="24"/>
+        </w:rPr>
+      </w:pPr>
+    </w:p>
+    <w:p>
+      <w:pPr>
+        <w:pStyle w:val="Textebrut"/>
+        <w:jc w:val="both"/>
+        <w:rPr>
+          <w:rFonts w:ascii="Times New Roman" w:hAnsi="Times New Roman" w:cs="Times New Roman"/>
+          <w:bCs/>
+          <w:sz w:val="24"/>
+          <w:szCs w:val="24"/>
+        </w:rPr>
+      </w:pPr>
+    </w:p>
+    <w:p>
+      <w:pPr>
+        <w:pStyle w:val="Textebrut"/>
+        <w:jc w:val="both"/>
+        <w:rPr>
+          <w:rFonts w:ascii="Times New Roman" w:hAnsi="Times New Roman" w:cs="Times New Roman"/>
+          <w:bCs/>
+          <w:sz w:val="24"/>
+          <w:szCs w:val="24"/>
+        </w:rPr>
+      </w:pPr>
+      <w:r>
+        <w:rPr>
+          <w:rFonts w:ascii="Times New Roman" w:hAnsi="Times New Roman" w:cs="Times New Roman"/>
+          <w:bCs/>
+          <w:sz w:val="24"/>
+          <w:szCs w:val="24"/>
+        </w:rPr>
+        <w:t>Cas d’une recherche par N° de passager :</w:t>
+      </w:r>
+    </w:p>
+    <w:p>
+      <w:pPr>
+        <w:pStyle w:val="Textebrut"/>
+        <w:jc w:val="both"/>
+        <w:rPr>
+          <w:rFonts w:ascii="Times New Roman" w:hAnsi="Times New Roman" w:cs="Times New Roman"/>
+          <w:bCs/>
+          <w:sz w:val="24"/>
+          <w:szCs w:val="24"/>
+        </w:rPr>
+      </w:pPr>
+    </w:p>
+    <w:p>
+      <w:pPr>
+        <w:pStyle w:val="Textebrut"/>
+        <w:jc w:val="both"/>
+        <w:rPr>
+          <w:rFonts w:ascii="Times New Roman" w:hAnsi="Times New Roman" w:cs="Times New Roman"/>
+          <w:bCs/>
+          <w:sz w:val="24"/>
+          <w:szCs w:val="24"/>
+        </w:rPr>
+      </w:pPr>
+    </w:p>
+    <w:p>
+      <w:pPr>
+        <w:pStyle w:val="Textebrut"/>
+        <w:jc w:val="both"/>
+        <w:rPr>
+          <w:rFonts w:ascii="Times New Roman" w:hAnsi="Times New Roman" w:cs="Times New Roman"/>
+          <w:bCs/>
+          <w:sz w:val="24"/>
+          <w:szCs w:val="24"/>
+        </w:rPr>
+      </w:pPr>
+      <w:r>
+        <w:rPr>
+          <w:rFonts w:ascii="Times New Roman" w:hAnsi="Times New Roman" w:cs="Times New Roman"/>
+          <w:bCs/>
+          <w:sz w:val="24"/>
+          <w:szCs w:val="24"/>
+        </w:rPr>
+        <w:t>Cas d’une recherche par N° d’employé:</w:t>
+      </w:r>
+    </w:p>
+    <w:p>
+      <w:pPr>
+        <w:pStyle w:val="Textebrut"/>
+        <w:jc w:val="both"/>
+        <w:rPr>
+          <w:rFonts w:ascii="Times New Roman" w:hAnsi="Times New Roman" w:cs="Times New Roman"/>
+          <w:bCs/>
+          <w:sz w:val="24"/>
+          <w:szCs w:val="24"/>
+        </w:rPr>
+      </w:pPr>
+    </w:p>
+    <w:p>
+      <w:pPr>
+        <w:pStyle w:val="Textebrut"/>
+        <w:jc w:val="both"/>
+        <w:rPr>
+          <w:rFonts w:ascii="Times New Roman" w:hAnsi="Times New Roman" w:cs="Times New Roman"/>
+          <w:bCs/>
+          <w:sz w:val="24"/>
+          <w:szCs w:val="24"/>
+        </w:rPr>
+      </w:pPr>
+    </w:p>
+    <w:p>
+      <w:pPr>
+        <w:pStyle w:val="Textebrut"/>
+        <w:jc w:val="both"/>
+        <w:rPr>
+          <w:rFonts w:ascii="Times New Roman" w:hAnsi="Times New Roman" w:cs="Times New Roman"/>
+          <w:bCs/>
+          <w:sz w:val="24"/>
+          <w:szCs w:val="24"/>
+        </w:rPr>
+      </w:pPr>
+      <w:r>
+        <w:rPr>
+          <w:rFonts w:ascii="Times New Roman" w:hAnsi="Times New Roman" w:cs="Times New Roman"/>
+          <w:bCs/>
+          <w:sz w:val="24"/>
+          <w:szCs w:val="24"/>
+        </w:rPr>
+        <w:t>Cas d’une recherche par N° de réservation :</w:t>
+      </w:r>
+    </w:p>
+    <w:p>
+      <w:pPr>
+        <w:pStyle w:val="Textebrut"/>
+        <w:jc w:val="both"/>
+        <w:rPr>
+          <w:rFonts w:ascii="Times New Roman" w:hAnsi="Times New Roman" w:cs="Times New Roman"/>
+          <w:bCs/>
+          <w:sz w:val="24"/>
+          <w:szCs w:val="24"/>
+        </w:rPr>
+      </w:pPr>
     </w:p>
     <w:sectPr>
       <w:pgSz w:w="11906" w:h="16838"/>
-      <w:pgMar w:top="1417" w:right="1335" w:bottom="1417" w:left="1334" w:header="0" w:footer="0" w:gutter="0"/>
+      <w:pgMar w:top="851" w:right="851" w:bottom="851" w:left="851" w:header="0" w:footer="0" w:gutter="0"/>
       <w:cols w:space="720"/>
       <w:formProt w:val="0"/>
       <w:docGrid w:linePitch="380" w:charSpace="32768"/>
@@ -3748,6 +4474,7 @@
     <w:lsdException w:name="Subtitle" w:semiHidden="0" w:uiPriority="11" w:unhideWhenUsed="0" w:qFormat="1"/>
     <w:lsdException w:name="Strong" w:semiHidden="0" w:uiPriority="22" w:unhideWhenUsed="0" w:qFormat="1"/>
     <w:lsdException w:name="Emphasis" w:semiHidden="0" w:uiPriority="20" w:unhideWhenUsed="0" w:qFormat="1"/>
+    <w:lsdException w:name="Plain Text" w:uiPriority="0"/>
     <w:lsdException w:name="Table Grid" w:semiHidden="0" w:uiPriority="59" w:unhideWhenUsed="0"/>
     <w:lsdException w:name="Placeholder Text" w:unhideWhenUsed="0"/>
     <w:lsdException w:name="No Spacing" w:semiHidden="0" w:uiPriority="1" w:unhideWhenUsed="0" w:qFormat="1"/>

</xml_diff>

<commit_message>
mise à jour diag act système + todo
</commit_message>
<xml_diff>
--- a/divers/cahier_charges_projet_vols.docx
+++ b/divers/cahier_charges_projet_vols.docx
@@ -2154,8 +2154,6 @@
       <w:pPr>
         <w:pStyle w:val="Textebrut"/>
       </w:pPr>
-      <w:bookmarkStart w:id="0" w:name="_GoBack"/>
-      <w:bookmarkEnd w:id="0"/>
     </w:p>
     <w:p>
       <w:pPr>
@@ -2642,7 +2640,7 @@
         </w:rPr>
         <w:t xml:space="preserve">a) le client est déjà connecté </w:t>
       </w:r>
-      <w:bookmarkStart w:id="1" w:name="__DdeLink__126_307771532"/>
+      <w:bookmarkStart w:id="0" w:name="__DdeLink__126_307771532"/>
       <w:r>
         <w:rPr>
           <w:rFonts w:ascii="Times New Roman" w:hAnsi="Times New Roman" w:cs="Times New Roman"/>
@@ -2651,7 +2649,7 @@
         </w:rPr>
         <w:t>à son compte lors de la recherche du billet</w:t>
       </w:r>
-      <w:bookmarkEnd w:id="1"/>
+      <w:bookmarkEnd w:id="0"/>
       <w:r>
         <w:rPr>
           <w:rFonts w:ascii="Times New Roman" w:hAnsi="Times New Roman" w:cs="Times New Roman"/>
@@ -3584,9 +3582,9 @@
         </w:rPr>
         <w:drawing>
           <wp:inline distT="0" distB="0" distL="0" distR="0">
-            <wp:extent cx="6791325" cy="2000250"/>
+            <wp:extent cx="6972300" cy="2384002"/>
             <wp:effectExtent l="0" t="0" r="0" b="0"/>
-            <wp:docPr id="8" name="Image 8"/>
+            <wp:docPr id="15" name="Image 15"/>
             <wp:cNvGraphicFramePr>
               <a:graphicFrameLocks xmlns:a="http://schemas.openxmlformats.org/drawingml/2006/main" noChangeAspect="1"/>
             </wp:cNvGraphicFramePr>
@@ -3612,7 +3610,7 @@
                   <pic:spPr>
                     <a:xfrm>
                       <a:off x="0" y="0"/>
-                      <a:ext cx="6791325" cy="2000250"/>
+                      <a:ext cx="6975034" cy="2384937"/>
                     </a:xfrm>
                     <a:prstGeom prst="rect">
                       <a:avLst/>
@@ -3657,6 +3655,8 @@
         </w:rPr>
         <w:t>Voici les IHM montrant les différentes possibilités de recherche :</w:t>
       </w:r>
+      <w:bookmarkStart w:id="1" w:name="_GoBack"/>
+      <w:bookmarkEnd w:id="1"/>
     </w:p>
     <w:p>
       <w:pPr>

</xml_diff>

<commit_message>
mise à jour IHM billet
</commit_message>
<xml_diff>
--- a/divers/cahier_charges_projet_vols.docx
+++ b/divers/cahier_charges_projet_vols.docx
@@ -2109,9 +2109,9 @@
         <w:lastRenderedPageBreak/>
         <w:drawing>
           <wp:inline distT="0" distB="0" distL="0" distR="0">
-            <wp:extent cx="5865495" cy="6202045"/>
+            <wp:extent cx="6143625" cy="6496050"/>
             <wp:effectExtent l="0" t="0" r="0" b="0"/>
-            <wp:docPr id="13" name="Image 13"/>
+            <wp:docPr id="8" name="Image 8"/>
             <wp:cNvGraphicFramePr>
               <a:graphicFrameLocks xmlns:a="http://schemas.openxmlformats.org/drawingml/2006/main" noChangeAspect="1"/>
             </wp:cNvGraphicFramePr>
@@ -2137,7 +2137,7 @@
                   <pic:spPr>
                     <a:xfrm>
                       <a:off x="0" y="0"/>
-                      <a:ext cx="5865495" cy="6202045"/>
+                      <a:ext cx="6143625" cy="6496050"/>
                     </a:xfrm>
                     <a:prstGeom prst="rect">
                       <a:avLst/>
@@ -2159,6 +2159,8 @@
       <w:pPr>
         <w:pStyle w:val="Textebrut"/>
       </w:pPr>
+      <w:bookmarkStart w:id="0" w:name="_GoBack"/>
+      <w:bookmarkEnd w:id="0"/>
     </w:p>
     <w:p>
       <w:pPr>
@@ -2358,7 +2360,6 @@
           <w:sz w:val="24"/>
           <w:szCs w:val="24"/>
         </w:rPr>
-        <w:lastRenderedPageBreak/>
         <w:t>Réservation d'un billet</w:t>
       </w:r>
     </w:p>
@@ -2640,7 +2641,7 @@
         </w:rPr>
         <w:t xml:space="preserve">a) le client est déjà connecté </w:t>
       </w:r>
-      <w:bookmarkStart w:id="0" w:name="__DdeLink__126_307771532"/>
+      <w:bookmarkStart w:id="1" w:name="__DdeLink__126_307771532"/>
       <w:r>
         <w:rPr>
           <w:rFonts w:ascii="Times New Roman" w:hAnsi="Times New Roman" w:cs="Times New Roman"/>
@@ -2649,7 +2650,7 @@
         </w:rPr>
         <w:t>à son compte lors de la recherche du billet</w:t>
       </w:r>
-      <w:bookmarkEnd w:id="0"/>
+      <w:bookmarkEnd w:id="1"/>
       <w:r>
         <w:rPr>
           <w:rFonts w:ascii="Times New Roman" w:hAnsi="Times New Roman" w:cs="Times New Roman"/>
@@ -2924,7 +2925,6 @@
           <w:noProof/>
           <w:lang w:eastAsia="fr-FR"/>
         </w:rPr>
-        <w:lastRenderedPageBreak/>
         <w:drawing>
           <wp:anchor distT="0" distB="0" distL="0" distR="0" simplePos="0" relativeHeight="2" behindDoc="0" locked="0" layoutInCell="1" allowOverlap="1" wp14:anchorId="15F230DB" wp14:editId="0748FF27">
             <wp:simplePos x="0" y="0"/>
@@ -3465,6 +3465,7 @@
           <w:sz w:val="24"/>
           <w:szCs w:val="24"/>
         </w:rPr>
+        <w:lastRenderedPageBreak/>
         <w:t>Les</w:t>
       </w:r>
       <w:r>
@@ -3655,8 +3656,6 @@
         </w:rPr>
         <w:t>Voici les IHM montrant les différentes possibilités de recherche :</w:t>
       </w:r>
-      <w:bookmarkStart w:id="1" w:name="_GoBack"/>
-      <w:bookmarkEnd w:id="1"/>
     </w:p>
     <w:p>
       <w:pPr>

</xml_diff>

<commit_message>
ajout des images d'iIHM côté back office+descriptifs
</commit_message>
<xml_diff>
--- a/divers/cahier_charges_projet_vols.docx
+++ b/divers/cahier_charges_projet_vols.docx
@@ -1,6 +1,6 @@
 
 <file path=word/document.xml><?xml version="1.0" encoding="utf-8"?>
-<w:document xmlns:wpc="http://schemas.microsoft.com/office/word/2010/wordprocessingCanvas" xmlns:mc="http://schemas.openxmlformats.org/markup-compatibility/2006" xmlns:o="urn:schemas-microsoft-com:office:office" xmlns:r="http://schemas.openxmlformats.org/officeDocument/2006/relationships" xmlns:m="http://schemas.openxmlformats.org/officeDocument/2006/math" xmlns:v="urn:schemas-microsoft-com:vml" xmlns:wp14="http://schemas.microsoft.com/office/word/2010/wordprocessingDrawing" xmlns:wp="http://schemas.openxmlformats.org/drawingml/2006/wordprocessingDrawing" xmlns:w10="urn:schemas-microsoft-com:office:word" xmlns:w="http://schemas.openxmlformats.org/wordprocessingml/2006/main" xmlns:w14="http://schemas.microsoft.com/office/word/2010/wordml" xmlns:wpg="http://schemas.microsoft.com/office/word/2010/wordprocessingGroup" xmlns:wpi="http://schemas.microsoft.com/office/word/2010/wordprocessingInk" xmlns:wne="http://schemas.microsoft.com/office/word/2006/wordml" xmlns:wps="http://schemas.microsoft.com/office/word/2010/wordprocessingShape" mc:Ignorable="w14 wp14">
+<w:document xmlns:ve="http://schemas.openxmlformats.org/markup-compatibility/2006" xmlns:o="urn:schemas-microsoft-com:office:office" xmlns:r="http://schemas.openxmlformats.org/officeDocument/2006/relationships" xmlns:m="http://schemas.openxmlformats.org/officeDocument/2006/math" xmlns:v="urn:schemas-microsoft-com:vml" xmlns:wp="http://schemas.openxmlformats.org/drawingml/2006/wordprocessingDrawing" xmlns:w10="urn:schemas-microsoft-com:office:word" xmlns:w="http://schemas.openxmlformats.org/wordprocessingml/2006/main" xmlns:wne="http://schemas.microsoft.com/office/word/2006/wordml">
   <w:body>
     <w:p>
       <w:pPr>
@@ -12,6 +12,118 @@
           <w:rFonts w:ascii="Times New Roman" w:hAnsi="Times New Roman" w:cs="Times New Roman"/>
           <w:b/>
           <w:bCs/>
+          <w:noProof/>
+          <w:sz w:val="24"/>
+          <w:szCs w:val="24"/>
+          <w:lang w:val="en-US"/>
+        </w:rPr>
+        <w:drawing>
+          <wp:inline distT="0" distB="0" distL="0" distR="0">
+            <wp:extent cx="6467475" cy="3971925"/>
+            <wp:effectExtent l="19050" t="0" r="9525" b="0"/>
+            <wp:docPr id="13" name="Image 1" descr="C:\Users\vdj\Desktop\vols\divers\IHM - Back office\dev-fly-choix_du_critere.png"/>
+            <wp:cNvGraphicFramePr>
+              <a:graphicFrameLocks xmlns:a="http://schemas.openxmlformats.org/drawingml/2006/main" noChangeAspect="1"/>
+            </wp:cNvGraphicFramePr>
+            <a:graphic xmlns:a="http://schemas.openxmlformats.org/drawingml/2006/main">
+              <a:graphicData uri="http://schemas.openxmlformats.org/drawingml/2006/picture">
+                <pic:pic xmlns:pic="http://schemas.openxmlformats.org/drawingml/2006/picture">
+                  <pic:nvPicPr>
+                    <pic:cNvPr id="0" name="Picture 1" descr="C:\Users\vdj\Desktop\vols\divers\IHM - Back office\dev-fly-choix_du_critere.png"/>
+                    <pic:cNvPicPr>
+                      <a:picLocks noChangeAspect="1" noChangeArrowheads="1"/>
+                    </pic:cNvPicPr>
+                  </pic:nvPicPr>
+                  <pic:blipFill>
+                    <a:blip r:embed="rId5" cstate="print"/>
+                    <a:srcRect/>
+                    <a:stretch>
+                      <a:fillRect/>
+                    </a:stretch>
+                  </pic:blipFill>
+                  <pic:spPr bwMode="auto">
+                    <a:xfrm>
+                      <a:off x="0" y="0"/>
+                      <a:ext cx="6467475" cy="3971925"/>
+                    </a:xfrm>
+                    <a:prstGeom prst="rect">
+                      <a:avLst/>
+                    </a:prstGeom>
+                    <a:noFill/>
+                    <a:ln w="9525">
+                      <a:noFill/>
+                      <a:miter lim="800000"/>
+                      <a:headEnd/>
+                      <a:tailEnd/>
+                    </a:ln>
+                  </pic:spPr>
+                </pic:pic>
+              </a:graphicData>
+            </a:graphic>
+          </wp:inline>
+        </w:drawing>
+      </w:r>
+      <w:r>
+        <w:rPr>
+          <w:rFonts w:ascii="Times New Roman" w:hAnsi="Times New Roman" w:cs="Times New Roman"/>
+          <w:b/>
+          <w:bCs/>
+          <w:noProof/>
+          <w:sz w:val="24"/>
+          <w:szCs w:val="24"/>
+          <w:lang w:val="en-US"/>
+        </w:rPr>
+        <w:drawing>
+          <wp:inline distT="0" distB="0" distL="0" distR="0">
+            <wp:extent cx="6467475" cy="3971925"/>
+            <wp:effectExtent l="19050" t="0" r="9525" b="0"/>
+            <wp:docPr id="14" name="Image 2" descr="C:\Users\vdj\Desktop\vols\divers\IHM - Back office\dev-fly-choix_du_critere.png"/>
+            <wp:cNvGraphicFramePr>
+              <a:graphicFrameLocks xmlns:a="http://schemas.openxmlformats.org/drawingml/2006/main" noChangeAspect="1"/>
+            </wp:cNvGraphicFramePr>
+            <a:graphic xmlns:a="http://schemas.openxmlformats.org/drawingml/2006/main">
+              <a:graphicData uri="http://schemas.openxmlformats.org/drawingml/2006/picture">
+                <pic:pic xmlns:pic="http://schemas.openxmlformats.org/drawingml/2006/picture">
+                  <pic:nvPicPr>
+                    <pic:cNvPr id="0" name="Picture 2" descr="C:\Users\vdj\Desktop\vols\divers\IHM - Back office\dev-fly-choix_du_critere.png"/>
+                    <pic:cNvPicPr>
+                      <a:picLocks noChangeAspect="1" noChangeArrowheads="1"/>
+                    </pic:cNvPicPr>
+                  </pic:nvPicPr>
+                  <pic:blipFill>
+                    <a:blip r:embed="rId5" cstate="print"/>
+                    <a:srcRect/>
+                    <a:stretch>
+                      <a:fillRect/>
+                    </a:stretch>
+                  </pic:blipFill>
+                  <pic:spPr bwMode="auto">
+                    <a:xfrm>
+                      <a:off x="0" y="0"/>
+                      <a:ext cx="6467475" cy="3971925"/>
+                    </a:xfrm>
+                    <a:prstGeom prst="rect">
+                      <a:avLst/>
+                    </a:prstGeom>
+                    <a:noFill/>
+                    <a:ln w="9525">
+                      <a:noFill/>
+                      <a:miter lim="800000"/>
+                      <a:headEnd/>
+                      <a:tailEnd/>
+                    </a:ln>
+                  </pic:spPr>
+                </pic:pic>
+              </a:graphicData>
+            </a:graphic>
+          </wp:inline>
+        </w:drawing>
+      </w:r>
+      <w:r>
+        <w:rPr>
+          <w:rFonts w:ascii="Times New Roman" w:hAnsi="Times New Roman" w:cs="Times New Roman"/>
+          <w:b/>
+          <w:bCs/>
           <w:sz w:val="24"/>
           <w:szCs w:val="24"/>
         </w:rPr>
@@ -80,7 +192,7 @@
           <w:sz w:val="24"/>
           <w:szCs w:val="24"/>
         </w:rPr>
-        <w:t>low-cost</w:t>
+        <w:t>low</w:t>
       </w:r>
       <w:proofErr w:type="spellEnd"/>
       <w:r>
@@ -89,6 +201,24 @@
           <w:sz w:val="24"/>
           <w:szCs w:val="24"/>
         </w:rPr>
+        <w:t>-</w:t>
+      </w:r>
+      <w:proofErr w:type="spellStart"/>
+      <w:r>
+        <w:rPr>
+          <w:rFonts w:ascii="Times New Roman" w:hAnsi="Times New Roman" w:cs="Times New Roman"/>
+          <w:sz w:val="24"/>
+          <w:szCs w:val="24"/>
+        </w:rPr>
+        <w:t>cost</w:t>
+      </w:r>
+      <w:proofErr w:type="spellEnd"/>
+      <w:r>
+        <w:rPr>
+          <w:rFonts w:ascii="Times New Roman" w:hAnsi="Times New Roman" w:cs="Times New Roman"/>
+          <w:sz w:val="24"/>
+          <w:szCs w:val="24"/>
+        </w:rPr>
         <w:t xml:space="preserve"> du transport de passagers. Implantée à Paris, elle emploie 978 salariés. Sa flotte est constituée de 126 avions Airbus A321 de 170 places qui desservent 42 destinations, une fois par semaine.</w:t>
       </w:r>
     </w:p>
@@ -103,6 +233,7 @@
           <w:sz w:val="24"/>
           <w:szCs w:val="24"/>
         </w:rPr>
+        <w:lastRenderedPageBreak/>
         <w:t xml:space="preserve">Jusqu’à maintenant, Air France ne gérait pas les vols </w:t>
       </w:r>
       <w:proofErr w:type="spellStart"/>
@@ -112,7 +243,7 @@
           <w:sz w:val="24"/>
           <w:szCs w:val="24"/>
         </w:rPr>
-        <w:t>low-costs</w:t>
+        <w:t>low</w:t>
       </w:r>
       <w:proofErr w:type="spellEnd"/>
       <w:r>
@@ -121,6 +252,24 @@
           <w:sz w:val="24"/>
           <w:szCs w:val="24"/>
         </w:rPr>
+        <w:t>-</w:t>
+      </w:r>
+      <w:proofErr w:type="spellStart"/>
+      <w:r>
+        <w:rPr>
+          <w:rFonts w:ascii="Times New Roman" w:hAnsi="Times New Roman" w:cs="Times New Roman"/>
+          <w:sz w:val="24"/>
+          <w:szCs w:val="24"/>
+        </w:rPr>
+        <w:t>costs</w:t>
+      </w:r>
+      <w:proofErr w:type="spellEnd"/>
+      <w:r>
+        <w:rPr>
+          <w:rFonts w:ascii="Times New Roman" w:hAnsi="Times New Roman" w:cs="Times New Roman"/>
+          <w:sz w:val="24"/>
+          <w:szCs w:val="24"/>
+        </w:rPr>
         <w:t xml:space="preserve">. C’est pour se faire une place sur ce marché porteur qu’elle a décidé de créer DEV-FLY. En effet, les vols </w:t>
       </w:r>
       <w:proofErr w:type="spellStart"/>
@@ -130,7 +279,25 @@
           <w:sz w:val="24"/>
           <w:szCs w:val="24"/>
         </w:rPr>
-        <w:t>low-costs</w:t>
+        <w:t>low</w:t>
+      </w:r>
+      <w:proofErr w:type="spellEnd"/>
+      <w:r>
+        <w:rPr>
+          <w:rFonts w:ascii="Times New Roman" w:hAnsi="Times New Roman" w:cs="Times New Roman"/>
+          <w:sz w:val="24"/>
+          <w:szCs w:val="24"/>
+        </w:rPr>
+        <w:t>-</w:t>
+      </w:r>
+      <w:proofErr w:type="spellStart"/>
+      <w:r>
+        <w:rPr>
+          <w:rFonts w:ascii="Times New Roman" w:hAnsi="Times New Roman" w:cs="Times New Roman"/>
+          <w:sz w:val="24"/>
+          <w:szCs w:val="24"/>
+        </w:rPr>
+        <w:t>costs</w:t>
       </w:r>
       <w:proofErr w:type="spellEnd"/>
       <w:r>
@@ -616,7 +783,7 @@
           <w:left w:w="10" w:type="dxa"/>
           <w:right w:w="10" w:type="dxa"/>
         </w:tblCellMar>
-        <w:tblLook w:val="0000" w:firstRow="0" w:lastRow="0" w:firstColumn="0" w:lastColumn="0" w:noHBand="0" w:noVBand="0"/>
+        <w:tblLook w:val="0000"/>
       </w:tblPr>
       <w:tblGrid>
         <w:gridCol w:w="3125"/>
@@ -649,7 +816,6 @@
                 <w:sz w:val="24"/>
                 <w:szCs w:val="24"/>
               </w:rPr>
-              <w:lastRenderedPageBreak/>
               <w:t>Scénarios</w:t>
             </w:r>
           </w:p>
@@ -813,7 +979,16 @@
                 <w:sz w:val="24"/>
                 <w:szCs w:val="24"/>
               </w:rPr>
-              <w:t>La pers. se rend sur la page de recherche et saisit les critères de recherche : ville de départ et ville d’arrivée (à sélectionner dans une liste), date et heure d’aller, et éventuellement date et heure de retour.</w:t>
+              <w:t xml:space="preserve">La pers. se rend sur la page de recherche et saisit les critères </w:t>
+            </w:r>
+            <w:r>
+              <w:rPr>
+                <w:rFonts w:ascii="Times New Roman" w:hAnsi="Times New Roman" w:cs="Times New Roman"/>
+                <w:sz w:val="24"/>
+                <w:szCs w:val="24"/>
+              </w:rPr>
+              <w:lastRenderedPageBreak/>
+              <w:t>de recherche : ville de départ et ville d’arrivée (à sélectionner dans une liste), date et heure d’aller, et éventuellement date et heure de retour.</w:t>
             </w:r>
           </w:p>
         </w:tc>
@@ -834,6 +1009,7 @@
               <w:jc w:val="center"/>
             </w:pPr>
             <w:r>
+              <w:lastRenderedPageBreak/>
               <w:t>(2</w:t>
             </w:r>
             <w:r>
@@ -863,7 +1039,16 @@
                 <w:sz w:val="24"/>
                 <w:szCs w:val="24"/>
               </w:rPr>
-              <w:t>Tous les champs doivent être renseignés et valides : les dates doivent être au format approprié, les villes doivent correspondre aux destinations prévues par la compagnie. Les villes de départ et d’arrivée doivent être différentes. Les dates doivent être incluses entre la date du jour et les 2 mois suivants. La date de retour (si renseignée) doit être ultérieure à la date de départ.</w:t>
+              <w:t xml:space="preserve">Tous les champs doivent être renseignés et valides : les </w:t>
+            </w:r>
+            <w:r>
+              <w:rPr>
+                <w:rFonts w:ascii="Times New Roman" w:hAnsi="Times New Roman" w:cs="Times New Roman"/>
+                <w:sz w:val="24"/>
+                <w:szCs w:val="24"/>
+              </w:rPr>
+              <w:lastRenderedPageBreak/>
+              <w:t>dates doivent être au format approprié, les villes doivent correspondre aux destinations prévues par la compagnie. Les villes de départ et d’arrivée doivent être différentes. Les dates doivent être incluses entre la date du jour et les 2 mois suivants. La date de retour (si renseignée) doit être ultérieure à la date de départ.</w:t>
             </w:r>
           </w:p>
         </w:tc>
@@ -894,6 +1079,7 @@
                 <w:sz w:val="24"/>
                 <w:szCs w:val="24"/>
               </w:rPr>
+              <w:lastRenderedPageBreak/>
               <w:t>La compagnie renvoie une page de résultats.</w:t>
             </w:r>
           </w:p>
@@ -1325,7 +1511,7 @@
                 <w:sz w:val="24"/>
                 <w:szCs w:val="24"/>
               </w:rPr>
-              <w:t xml:space="preserve">Tous les champs doivent être renseignés et valides. La civilité doit être soit Monsieur » soit « Madame ». Les noms et prénoms doivent être constitués de lettres. Les numéros de téléphone doivent </w:t>
+              <w:t xml:space="preserve">Tous les champs doivent être renseignés et valides. La civilité doit être soit Monsieur » soit « Madame ». Les noms et prénoms doivent être constitués de lettres. Les numéros de téléphone doivent comporter des chiffres exclusivement, et peuvent commencer par « + ». L’adresse e-mail doit être au format correct, sans espaces ni caractères spéciaux (XXX@XX.xx). Le login doit </w:t>
             </w:r>
             <w:r>
               <w:rPr>
@@ -1334,25 +1520,7 @@
                 <w:szCs w:val="24"/>
               </w:rPr>
               <w:lastRenderedPageBreak/>
-              <w:t>comporter des chiffres exclusivement, et peuvent commencer par « + ». L’adresse e-mail doit être au format correct, sans espaces ni caractères spéciaux (</w:t>
-            </w:r>
-            <w:proofErr w:type="spellStart"/>
-            <w:r>
-              <w:rPr>
-                <w:rFonts w:ascii="Times New Roman" w:hAnsi="Times New Roman" w:cs="Times New Roman"/>
-                <w:sz w:val="24"/>
-                <w:szCs w:val="24"/>
-              </w:rPr>
-              <w:t>XXX@XX.xx</w:t>
-            </w:r>
-            <w:proofErr w:type="spellEnd"/>
-            <w:r>
-              <w:rPr>
-                <w:rFonts w:ascii="Times New Roman" w:hAnsi="Times New Roman" w:cs="Times New Roman"/>
-                <w:sz w:val="24"/>
-                <w:szCs w:val="24"/>
-              </w:rPr>
-              <w:t>). Le login doit être alphanumérique, et ne doit être déjà existant dans la base de données. Le mot de passe doit être une chaîne de caractères.</w:t>
+              <w:t>être alphanumérique, et ne doit être déjà existant dans la base de données. Le mot de passe doit être une chaîne de caractères.</w:t>
             </w:r>
           </w:p>
           <w:p>
@@ -1648,11 +1816,10 @@
       <w:r>
         <w:rPr>
           <w:noProof/>
-          <w:lang w:eastAsia="fr-FR"/>
-        </w:rPr>
-        <w:lastRenderedPageBreak/>
+          <w:lang w:val="en-US"/>
+        </w:rPr>
         <w:drawing>
-          <wp:inline distT="0" distB="0" distL="0" distR="0" wp14:anchorId="497C5823" wp14:editId="424E1BB8">
+          <wp:inline distT="0" distB="0" distL="0" distR="0">
             <wp:extent cx="5865495" cy="5156200"/>
             <wp:effectExtent l="0" t="0" r="0" b="0"/>
             <wp:docPr id="5" name="Image 5"/>
@@ -1667,10 +1834,10 @@
                     <pic:cNvPicPr/>
                   </pic:nvPicPr>
                   <pic:blipFill>
-                    <a:blip r:embed="rId6">
+                    <a:blip r:embed="rId6" cstate="print">
                       <a:extLst>
                         <a:ext uri="{28A0092B-C50C-407E-A947-70E740481C1C}">
-                          <a14:useLocalDpi xmlns:a14="http://schemas.microsoft.com/office/drawing/2010/main" val="0"/>
+                          <a14:useLocalDpi xmlns:a14="http://schemas.microsoft.com/office/drawing/2010/main" xmlns:wps="http://schemas.microsoft.com/office/word/2010/wordprocessingShape" xmlns:wpi="http://schemas.microsoft.com/office/word/2010/wordprocessingInk" xmlns:wpg="http://schemas.microsoft.com/office/word/2010/wordprocessingGroup" xmlns:w14="http://schemas.microsoft.com/office/word/2010/wordml" xmlns:w="http://schemas.openxmlformats.org/wordprocessingml/2006/main" xmlns:w10="urn:schemas-microsoft-com:office:word" xmlns:wp14="http://schemas.microsoft.com/office/word/2010/wordprocessingDrawing" xmlns:v="urn:schemas-microsoft-com:vml" xmlns:o="urn:schemas-microsoft-com:office:office" xmlns:mc="http://schemas.openxmlformats.org/markup-compatibility/2006" xmlns:wpc="http://schemas.microsoft.com/office/word/2010/wordprocessingCanvas" xmlns="" val="0"/>
                         </a:ext>
                       </a:extLst>
                     </a:blip>
@@ -1724,7 +1891,7 @@
       <w:r>
         <w:rPr>
           <w:noProof/>
-          <w:lang w:eastAsia="fr-FR"/>
+          <w:lang w:val="en-US"/>
         </w:rPr>
         <w:lastRenderedPageBreak/>
         <w:drawing>
@@ -1743,10 +1910,10 @@
                     <pic:cNvPicPr/>
                   </pic:nvPicPr>
                   <pic:blipFill>
-                    <a:blip r:embed="rId7">
+                    <a:blip r:embed="rId7" cstate="print">
                       <a:extLst>
                         <a:ext uri="{28A0092B-C50C-407E-A947-70E740481C1C}">
-                          <a14:useLocalDpi xmlns:a14="http://schemas.microsoft.com/office/drawing/2010/main" val="0"/>
+                          <a14:useLocalDpi xmlns:a14="http://schemas.microsoft.com/office/drawing/2010/main" xmlns:wps="http://schemas.microsoft.com/office/word/2010/wordprocessingShape" xmlns:wpi="http://schemas.microsoft.com/office/word/2010/wordprocessingInk" xmlns:wpg="http://schemas.microsoft.com/office/word/2010/wordprocessingGroup" xmlns:w14="http://schemas.microsoft.com/office/word/2010/wordml" xmlns:w="http://schemas.openxmlformats.org/wordprocessingml/2006/main" xmlns:w10="urn:schemas-microsoft-com:office:word" xmlns:wp14="http://schemas.microsoft.com/office/word/2010/wordprocessingDrawing" xmlns:v="urn:schemas-microsoft-com:vml" xmlns:o="urn:schemas-microsoft-com:office:office" xmlns:mc="http://schemas.openxmlformats.org/markup-compatibility/2006" xmlns:wpc="http://schemas.microsoft.com/office/word/2010/wordprocessingCanvas" xmlns="" val="0"/>
                         </a:ext>
                       </a:extLst>
                     </a:blip>
@@ -1800,7 +1967,7 @@
       <w:r>
         <w:rPr>
           <w:noProof/>
-          <w:lang w:eastAsia="fr-FR"/>
+          <w:lang w:val="en-US"/>
         </w:rPr>
         <w:lastRenderedPageBreak/>
         <w:drawing>
@@ -1819,10 +1986,10 @@
                     <pic:cNvPicPr/>
                   </pic:nvPicPr>
                   <pic:blipFill>
-                    <a:blip r:embed="rId8">
+                    <a:blip r:embed="rId8" cstate="print">
                       <a:extLst>
                         <a:ext uri="{28A0092B-C50C-407E-A947-70E740481C1C}">
-                          <a14:useLocalDpi xmlns:a14="http://schemas.microsoft.com/office/drawing/2010/main" val="0"/>
+                          <a14:useLocalDpi xmlns:a14="http://schemas.microsoft.com/office/drawing/2010/main" xmlns:wps="http://schemas.microsoft.com/office/word/2010/wordprocessingShape" xmlns:wpi="http://schemas.microsoft.com/office/word/2010/wordprocessingInk" xmlns:wpg="http://schemas.microsoft.com/office/word/2010/wordprocessingGroup" xmlns:w14="http://schemas.microsoft.com/office/word/2010/wordml" xmlns:w="http://schemas.openxmlformats.org/wordprocessingml/2006/main" xmlns:w10="urn:schemas-microsoft-com:office:word" xmlns:wp14="http://schemas.microsoft.com/office/word/2010/wordprocessingDrawing" xmlns:v="urn:schemas-microsoft-com:vml" xmlns:o="urn:schemas-microsoft-com:office:office" xmlns:mc="http://schemas.openxmlformats.org/markup-compatibility/2006" xmlns:wpc="http://schemas.microsoft.com/office/word/2010/wordprocessingCanvas" xmlns="" val="0"/>
                         </a:ext>
                       </a:extLst>
                     </a:blip>
@@ -1876,7 +2043,7 @@
       <w:r>
         <w:rPr>
           <w:noProof/>
-          <w:lang w:eastAsia="fr-FR"/>
+          <w:lang w:val="en-US"/>
         </w:rPr>
         <w:lastRenderedPageBreak/>
         <w:drawing>
@@ -1895,10 +2062,10 @@
                     <pic:cNvPicPr/>
                   </pic:nvPicPr>
                   <pic:blipFill>
-                    <a:blip r:embed="rId9">
+                    <a:blip r:embed="rId9" cstate="print">
                       <a:extLst>
                         <a:ext uri="{28A0092B-C50C-407E-A947-70E740481C1C}">
-                          <a14:useLocalDpi xmlns:a14="http://schemas.microsoft.com/office/drawing/2010/main" val="0"/>
+                          <a14:useLocalDpi xmlns:a14="http://schemas.microsoft.com/office/drawing/2010/main" xmlns:wps="http://schemas.microsoft.com/office/word/2010/wordprocessingShape" xmlns:wpi="http://schemas.microsoft.com/office/word/2010/wordprocessingInk" xmlns:wpg="http://schemas.microsoft.com/office/word/2010/wordprocessingGroup" xmlns:w14="http://schemas.microsoft.com/office/word/2010/wordml" xmlns:w="http://schemas.openxmlformats.org/wordprocessingml/2006/main" xmlns:w10="urn:schemas-microsoft-com:office:word" xmlns:wp14="http://schemas.microsoft.com/office/word/2010/wordprocessingDrawing" xmlns:v="urn:schemas-microsoft-com:vml" xmlns:o="urn:schemas-microsoft-com:office:office" xmlns:mc="http://schemas.openxmlformats.org/markup-compatibility/2006" xmlns:wpc="http://schemas.microsoft.com/office/word/2010/wordprocessingCanvas" xmlns="" val="0"/>
                         </a:ext>
                       </a:extLst>
                     </a:blip>
@@ -1952,7 +2119,7 @@
       <w:r>
         <w:rPr>
           <w:noProof/>
-          <w:lang w:eastAsia="fr-FR"/>
+          <w:lang w:val="en-US"/>
         </w:rPr>
         <w:lastRenderedPageBreak/>
         <w:drawing>
@@ -1971,10 +2138,10 @@
                     <pic:cNvPicPr/>
                   </pic:nvPicPr>
                   <pic:blipFill>
-                    <a:blip r:embed="rId10">
+                    <a:blip r:embed="rId10" cstate="print">
                       <a:extLst>
                         <a:ext uri="{28A0092B-C50C-407E-A947-70E740481C1C}">
-                          <a14:useLocalDpi xmlns:a14="http://schemas.microsoft.com/office/drawing/2010/main" val="0"/>
+                          <a14:useLocalDpi xmlns:a14="http://schemas.microsoft.com/office/drawing/2010/main" xmlns:wps="http://schemas.microsoft.com/office/word/2010/wordprocessingShape" xmlns:wpi="http://schemas.microsoft.com/office/word/2010/wordprocessingInk" xmlns:wpg="http://schemas.microsoft.com/office/word/2010/wordprocessingGroup" xmlns:w14="http://schemas.microsoft.com/office/word/2010/wordml" xmlns:w="http://schemas.openxmlformats.org/wordprocessingml/2006/main" xmlns:w10="urn:schemas-microsoft-com:office:word" xmlns:wp14="http://schemas.microsoft.com/office/word/2010/wordprocessingDrawing" xmlns:v="urn:schemas-microsoft-com:vml" xmlns:o="urn:schemas-microsoft-com:office:office" xmlns:mc="http://schemas.openxmlformats.org/markup-compatibility/2006" xmlns:wpc="http://schemas.microsoft.com/office/word/2010/wordprocessingCanvas" xmlns="" val="0"/>
                         </a:ext>
                       </a:extLst>
                     </a:blip>
@@ -2028,7 +2195,7 @@
       <w:r>
         <w:rPr>
           <w:noProof/>
-          <w:lang w:eastAsia="fr-FR"/>
+          <w:lang w:val="en-US"/>
         </w:rPr>
         <w:lastRenderedPageBreak/>
         <w:drawing>
@@ -2047,10 +2214,10 @@
                     <pic:cNvPicPr/>
                   </pic:nvPicPr>
                   <pic:blipFill>
-                    <a:blip r:embed="rId11">
+                    <a:blip r:embed="rId11" cstate="print">
                       <a:extLst>
                         <a:ext uri="{28A0092B-C50C-407E-A947-70E740481C1C}">
-                          <a14:useLocalDpi xmlns:a14="http://schemas.microsoft.com/office/drawing/2010/main" val="0"/>
+                          <a14:useLocalDpi xmlns:a14="http://schemas.microsoft.com/office/drawing/2010/main" xmlns:wps="http://schemas.microsoft.com/office/word/2010/wordprocessingShape" xmlns:wpi="http://schemas.microsoft.com/office/word/2010/wordprocessingInk" xmlns:wpg="http://schemas.microsoft.com/office/word/2010/wordprocessingGroup" xmlns:w14="http://schemas.microsoft.com/office/word/2010/wordml" xmlns:w="http://schemas.openxmlformats.org/wordprocessingml/2006/main" xmlns:w10="urn:schemas-microsoft-com:office:word" xmlns:wp14="http://schemas.microsoft.com/office/word/2010/wordprocessingDrawing" xmlns:v="urn:schemas-microsoft-com:vml" xmlns:o="urn:schemas-microsoft-com:office:office" xmlns:mc="http://schemas.openxmlformats.org/markup-compatibility/2006" xmlns:wpc="http://schemas.microsoft.com/office/word/2010/wordprocessingCanvas" xmlns="" val="0"/>
                         </a:ext>
                       </a:extLst>
                     </a:blip>
@@ -2104,7 +2271,7 @@
       <w:r>
         <w:rPr>
           <w:noProof/>
-          <w:lang w:eastAsia="fr-FR"/>
+          <w:lang w:val="en-US"/>
         </w:rPr>
         <w:lastRenderedPageBreak/>
         <w:drawing>
@@ -2123,10 +2290,10 @@
                     <pic:cNvPicPr/>
                   </pic:nvPicPr>
                   <pic:blipFill>
-                    <a:blip r:embed="rId12">
+                    <a:blip r:embed="rId12" cstate="print">
                       <a:extLst>
                         <a:ext uri="{28A0092B-C50C-407E-A947-70E740481C1C}">
-                          <a14:useLocalDpi xmlns:a14="http://schemas.microsoft.com/office/drawing/2010/main" val="0"/>
+                          <a14:useLocalDpi xmlns:a14="http://schemas.microsoft.com/office/drawing/2010/main" xmlns:wps="http://schemas.microsoft.com/office/word/2010/wordprocessingShape" xmlns:wpi="http://schemas.microsoft.com/office/word/2010/wordprocessingInk" xmlns:wpg="http://schemas.microsoft.com/office/word/2010/wordprocessingGroup" xmlns:w14="http://schemas.microsoft.com/office/word/2010/wordml" xmlns:w="http://schemas.openxmlformats.org/wordprocessingml/2006/main" xmlns:w10="urn:schemas-microsoft-com:office:word" xmlns:wp14="http://schemas.microsoft.com/office/word/2010/wordprocessingDrawing" xmlns:v="urn:schemas-microsoft-com:vml" xmlns:o="urn:schemas-microsoft-com:office:office" xmlns:mc="http://schemas.openxmlformats.org/markup-compatibility/2006" xmlns:wpc="http://schemas.microsoft.com/office/word/2010/wordprocessingCanvas" xmlns="" val="0"/>
                         </a:ext>
                       </a:extLst>
                     </a:blip>
@@ -2207,10 +2374,10 @@
       <w:r>
         <w:rPr>
           <w:noProof/>
-          <w:lang w:eastAsia="fr-FR"/>
+          <w:lang w:val="en-US"/>
         </w:rPr>
         <w:drawing>
-          <wp:anchor distT="0" distB="0" distL="0" distR="0" simplePos="0" relativeHeight="4" behindDoc="0" locked="0" layoutInCell="1" allowOverlap="1" wp14:anchorId="4F634266" wp14:editId="2DF72FB4">
+          <wp:anchor distT="0" distB="0" distL="0" distR="0" simplePos="0" relativeHeight="4" behindDoc="0" locked="0" layoutInCell="1" allowOverlap="1">
             <wp:simplePos x="0" y="0"/>
             <wp:positionH relativeFrom="character">
               <wp:posOffset>927735</wp:posOffset>
@@ -2235,7 +2402,7 @@
                     </pic:cNvPicPr>
                   </pic:nvPicPr>
                   <pic:blipFill>
-                    <a:blip r:embed="rId13"/>
+                    <a:blip r:embed="rId13" cstate="print"/>
                     <a:srcRect/>
                     <a:stretch>
                       <a:fillRect/>
@@ -2412,7 +2579,7 @@
       <w:r>
         <w:rPr>
           <w:noProof/>
-          <w:lang w:eastAsia="fr-FR"/>
+          <w:lang w:val="en-US"/>
         </w:rPr>
         <w:drawing>
           <wp:anchor distT="0" distB="0" distL="0" distR="0" simplePos="0" relativeHeight="251658240" behindDoc="0" locked="0" layoutInCell="1" allowOverlap="1">
@@ -2440,7 +2607,7 @@
                     </pic:cNvPicPr>
                   </pic:nvPicPr>
                   <pic:blipFill>
-                    <a:blip r:embed="rId14"/>
+                    <a:blip r:embed="rId14" cstate="print"/>
                     <a:srcRect/>
                     <a:stretch>
                       <a:fillRect/>
@@ -2667,7 +2834,7 @@
       <w:r>
         <w:rPr>
           <w:noProof/>
-          <w:lang w:eastAsia="fr-FR"/>
+          <w:lang w:val="en-US"/>
         </w:rPr>
         <w:drawing>
           <wp:anchor distT="0" distB="0" distL="0" distR="0" simplePos="0" relativeHeight="251659264" behindDoc="0" locked="0" layoutInCell="1" allowOverlap="1">
@@ -2695,7 +2862,7 @@
                     </pic:cNvPicPr>
                   </pic:nvPicPr>
                   <pic:blipFill>
-                    <a:blip r:embed="rId15"/>
+                    <a:blip r:embed="rId15" cstate="print"/>
                     <a:srcRect/>
                     <a:stretch>
                       <a:fillRect/>
@@ -2923,10 +3090,10 @@
       <w:r>
         <w:rPr>
           <w:noProof/>
-          <w:lang w:eastAsia="fr-FR"/>
+          <w:lang w:val="en-US"/>
         </w:rPr>
         <w:drawing>
-          <wp:anchor distT="0" distB="0" distL="0" distR="0" simplePos="0" relativeHeight="2" behindDoc="0" locked="0" layoutInCell="1" allowOverlap="1" wp14:anchorId="15F230DB" wp14:editId="0748FF27">
+          <wp:anchor distT="0" distB="0" distL="0" distR="0" simplePos="0" relativeHeight="2" behindDoc="0" locked="0" layoutInCell="1" allowOverlap="1">
             <wp:simplePos x="0" y="0"/>
             <wp:positionH relativeFrom="character">
               <wp:posOffset>132080</wp:posOffset>
@@ -2951,7 +3118,7 @@
                     </pic:cNvPicPr>
                   </pic:nvPicPr>
                   <pic:blipFill>
-                    <a:blip r:embed="rId16"/>
+                    <a:blip r:embed="rId16" cstate="print"/>
                     <a:srcRect/>
                     <a:stretch>
                       <a:fillRect/>
@@ -3324,7 +3491,7 @@
       <w:r>
         <w:rPr>
           <w:noProof/>
-          <w:lang w:eastAsia="fr-FR"/>
+          <w:lang w:val="en-US"/>
         </w:rPr>
         <w:drawing>
           <wp:inline distT="0" distB="0" distL="0" distR="0">
@@ -3342,10 +3509,10 @@
                     <pic:cNvPicPr/>
                   </pic:nvPicPr>
                   <pic:blipFill>
-                    <a:blip r:embed="rId17">
+                    <a:blip r:embed="rId17" cstate="print">
                       <a:extLst>
                         <a:ext uri="{28A0092B-C50C-407E-A947-70E740481C1C}">
-                          <a14:useLocalDpi xmlns:a14="http://schemas.microsoft.com/office/drawing/2010/main" val="0"/>
+                          <a14:useLocalDpi xmlns:a14="http://schemas.microsoft.com/office/drawing/2010/main" xmlns:wps="http://schemas.microsoft.com/office/word/2010/wordprocessingShape" xmlns:wpi="http://schemas.microsoft.com/office/word/2010/wordprocessingInk" xmlns:wpg="http://schemas.microsoft.com/office/word/2010/wordprocessingGroup" xmlns:w14="http://schemas.microsoft.com/office/word/2010/wordml" xmlns:w="http://schemas.openxmlformats.org/wordprocessingml/2006/main" xmlns:w10="urn:schemas-microsoft-com:office:word" xmlns:wp14="http://schemas.microsoft.com/office/word/2010/wordprocessingDrawing" xmlns:v="urn:schemas-microsoft-com:vml" xmlns:o="urn:schemas-microsoft-com:office:office" xmlns:mc="http://schemas.openxmlformats.org/markup-compatibility/2006" xmlns:wpc="http://schemas.microsoft.com/office/word/2010/wordprocessingCanvas" xmlns="" val="0"/>
                         </a:ext>
                       </a:extLst>
                     </a:blip>
@@ -3477,17 +3644,15 @@
         </w:rPr>
         <w:t xml:space="preserve"> employés de la compagnie qui ont accès au back-office peuvent effectuer des recherches </w:t>
       </w:r>
-      <w:proofErr w:type="spellStart"/>
-      <w:r>
-        <w:rPr>
-          <w:rFonts w:ascii="Times New Roman" w:hAnsi="Times New Roman" w:cs="Times New Roman"/>
-          <w:bCs/>
-          <w:sz w:val="24"/>
-          <w:szCs w:val="24"/>
-        </w:rPr>
-        <w:t>multi-critères</w:t>
-      </w:r>
-      <w:proofErr w:type="spellEnd"/>
+      <w:r>
+        <w:rPr>
+          <w:rFonts w:ascii="Times New Roman" w:hAnsi="Times New Roman" w:cs="Times New Roman"/>
+          <w:bCs/>
+          <w:sz w:val="24"/>
+          <w:szCs w:val="24"/>
+        </w:rPr>
+        <w:t>multicritères</w:t>
+      </w:r>
       <w:r>
         <w:rPr>
           <w:rFonts w:ascii="Times New Roman" w:hAnsi="Times New Roman" w:cs="Times New Roman"/>
@@ -3579,7 +3744,7 @@
           <w:noProof/>
           <w:sz w:val="24"/>
           <w:szCs w:val="24"/>
-          <w:lang w:eastAsia="fr-FR"/>
+          <w:lang w:val="en-US"/>
         </w:rPr>
         <w:drawing>
           <wp:inline distT="0" distB="0" distL="0" distR="0">
@@ -3597,10 +3762,10 @@
                     <pic:cNvPicPr/>
                   </pic:nvPicPr>
                   <pic:blipFill>
-                    <a:blip r:embed="rId18">
+                    <a:blip r:embed="rId18" cstate="print">
                       <a:extLst>
                         <a:ext uri="{28A0092B-C50C-407E-A947-70E740481C1C}">
-                          <a14:useLocalDpi xmlns:a14="http://schemas.microsoft.com/office/drawing/2010/main" val="0"/>
+                          <a14:useLocalDpi xmlns:a14="http://schemas.microsoft.com/office/drawing/2010/main" xmlns:wps="http://schemas.microsoft.com/office/word/2010/wordprocessingShape" xmlns:wpi="http://schemas.microsoft.com/office/word/2010/wordprocessingInk" xmlns:wpg="http://schemas.microsoft.com/office/word/2010/wordprocessingGroup" xmlns:w14="http://schemas.microsoft.com/office/word/2010/wordml" xmlns:w="http://schemas.openxmlformats.org/wordprocessingml/2006/main" xmlns:w10="urn:schemas-microsoft-com:office:word" xmlns:wp14="http://schemas.microsoft.com/office/word/2010/wordprocessingDrawing" xmlns:v="urn:schemas-microsoft-com:vml" xmlns:o="urn:schemas-microsoft-com:office:office" xmlns:mc="http://schemas.openxmlformats.org/markup-compatibility/2006" xmlns:wpc="http://schemas.microsoft.com/office/word/2010/wordprocessingCanvas" xmlns="" val="0"/>
                         </a:ext>
                       </a:extLst>
                     </a:blip>
@@ -3684,30 +3849,46 @@
         <w:rPr>
           <w:rFonts w:ascii="Times New Roman" w:hAnsi="Times New Roman" w:cs="Times New Roman"/>
           <w:bCs/>
-          <w:sz w:val="24"/>
-          <w:szCs w:val="24"/>
-        </w:rPr>
-        <w:t xml:space="preserve">// </w:t>
-      </w:r>
-      <w:proofErr w:type="gramStart"/>
-      <w:r>
-        <w:rPr>
-          <w:rFonts w:ascii="Times New Roman" w:hAnsi="Times New Roman" w:cs="Times New Roman"/>
-          <w:bCs/>
-          <w:sz w:val="24"/>
-          <w:szCs w:val="24"/>
-        </w:rPr>
-        <w:t>à</w:t>
-      </w:r>
-      <w:proofErr w:type="gramEnd"/>
-      <w:r>
-        <w:rPr>
-          <w:rFonts w:ascii="Times New Roman" w:hAnsi="Times New Roman" w:cs="Times New Roman"/>
-          <w:bCs/>
-          <w:sz w:val="24"/>
-          <w:szCs w:val="24"/>
-        </w:rPr>
-        <w:t xml:space="preserve"> insérer</w:t>
+          <w:noProof/>
+          <w:sz w:val="24"/>
+          <w:szCs w:val="24"/>
+          <w:lang w:val="en-US"/>
+        </w:rPr>
+        <w:drawing>
+          <wp:inline distT="0" distB="0" distL="0" distR="0">
+            <wp:extent cx="5838825" cy="3848100"/>
+            <wp:effectExtent l="19050" t="0" r="9525" b="0"/>
+            <wp:docPr id="16" name="Image 15" descr="dev-fly-choix_du_critere.png"/>
+            <wp:cNvGraphicFramePr>
+              <a:graphicFrameLocks xmlns:a="http://schemas.openxmlformats.org/drawingml/2006/main" noChangeAspect="1"/>
+            </wp:cNvGraphicFramePr>
+            <a:graphic xmlns:a="http://schemas.openxmlformats.org/drawingml/2006/main">
+              <a:graphicData uri="http://schemas.openxmlformats.org/drawingml/2006/picture">
+                <pic:pic xmlns:pic="http://schemas.openxmlformats.org/drawingml/2006/picture">
+                  <pic:nvPicPr>
+                    <pic:cNvPr id="0" name="dev-fly-choix_du_critere.png"/>
+                    <pic:cNvPicPr/>
+                  </pic:nvPicPr>
+                  <pic:blipFill>
+                    <a:blip r:embed="rId5" cstate="print"/>
+                    <a:stretch>
+                      <a:fillRect/>
+                    </a:stretch>
+                  </pic:blipFill>
+                  <pic:spPr>
+                    <a:xfrm>
+                      <a:off x="0" y="0"/>
+                      <a:ext cx="5841619" cy="3849941"/>
+                    </a:xfrm>
+                    <a:prstGeom prst="rect">
+                      <a:avLst/>
+                    </a:prstGeom>
+                  </pic:spPr>
+                </pic:pic>
+              </a:graphicData>
+            </a:graphic>
+          </wp:inline>
+        </w:drawing>
       </w:r>
     </w:p>
     <w:p>
@@ -3773,14 +3954,16 @@
         <w:jc w:val="both"/>
         <w:rPr>
           <w:rFonts w:ascii="Times New Roman" w:hAnsi="Times New Roman" w:cs="Times New Roman"/>
-          <w:bCs/>
-          <w:sz w:val="24"/>
-          <w:szCs w:val="24"/>
-        </w:rPr>
-      </w:pPr>
-      <w:r>
-        <w:rPr>
-          <w:rFonts w:ascii="Times New Roman" w:hAnsi="Times New Roman" w:cs="Times New Roman"/>
+          <w:b/>
+          <w:bCs/>
+          <w:sz w:val="24"/>
+          <w:szCs w:val="24"/>
+        </w:rPr>
+      </w:pPr>
+      <w:r>
+        <w:rPr>
+          <w:rFonts w:ascii="Times New Roman" w:hAnsi="Times New Roman" w:cs="Times New Roman"/>
+          <w:b/>
           <w:bCs/>
           <w:sz w:val="24"/>
           <w:szCs w:val="24"/>
@@ -3799,66 +3982,105 @@
           <w:szCs w:val="24"/>
         </w:rPr>
       </w:pPr>
-    </w:p>
-    <w:p>
-      <w:pPr>
-        <w:pStyle w:val="Textebrut"/>
-        <w:jc w:val="both"/>
-        <w:rPr>
-          <w:rFonts w:ascii="Times New Roman" w:hAnsi="Times New Roman" w:cs="Times New Roman"/>
-          <w:bCs/>
-          <w:sz w:val="24"/>
-          <w:szCs w:val="24"/>
-        </w:rPr>
-      </w:pPr>
-      <w:r>
-        <w:rPr>
-          <w:rFonts w:ascii="Times New Roman" w:hAnsi="Times New Roman" w:cs="Times New Roman"/>
-          <w:bCs/>
-          <w:sz w:val="24"/>
-          <w:szCs w:val="24"/>
-        </w:rPr>
-        <w:t>… est un lien vers…..</w:t>
-      </w:r>
-    </w:p>
-    <w:p>
-      <w:pPr>
-        <w:pStyle w:val="Textebrut"/>
-        <w:jc w:val="both"/>
-        <w:rPr>
-          <w:rFonts w:ascii="Times New Roman" w:hAnsi="Times New Roman" w:cs="Times New Roman"/>
-          <w:bCs/>
-          <w:sz w:val="24"/>
-          <w:szCs w:val="24"/>
-        </w:rPr>
-      </w:pPr>
-    </w:p>
-    <w:p>
-      <w:pPr>
-        <w:pStyle w:val="Textebrut"/>
-        <w:jc w:val="both"/>
-        <w:rPr>
-          <w:rFonts w:ascii="Times New Roman" w:hAnsi="Times New Roman" w:cs="Times New Roman"/>
-          <w:bCs/>
-          <w:sz w:val="24"/>
-          <w:szCs w:val="24"/>
-        </w:rPr>
-      </w:pPr>
-    </w:p>
-    <w:p>
-      <w:pPr>
-        <w:pStyle w:val="Textebrut"/>
-        <w:jc w:val="both"/>
-        <w:rPr>
-          <w:rFonts w:ascii="Times New Roman" w:hAnsi="Times New Roman" w:cs="Times New Roman"/>
-          <w:bCs/>
-          <w:sz w:val="24"/>
-          <w:szCs w:val="24"/>
-        </w:rPr>
-      </w:pPr>
-      <w:r>
-        <w:rPr>
-          <w:rFonts w:ascii="Times New Roman" w:hAnsi="Times New Roman" w:cs="Times New Roman"/>
+      <w:r>
+        <w:rPr>
+          <w:rFonts w:ascii="Times New Roman" w:hAnsi="Times New Roman" w:cs="Times New Roman"/>
+          <w:bCs/>
+          <w:noProof/>
+          <w:sz w:val="24"/>
+          <w:szCs w:val="24"/>
+          <w:lang w:val="en-US"/>
+        </w:rPr>
+        <w:lastRenderedPageBreak/>
+        <w:drawing>
+          <wp:inline distT="0" distB="0" distL="0" distR="0">
+            <wp:extent cx="6477000" cy="4276725"/>
+            <wp:effectExtent l="19050" t="0" r="0" b="0"/>
+            <wp:docPr id="17" name="Image 16" descr="dev-fly-display_vol.png"/>
+            <wp:cNvGraphicFramePr>
+              <a:graphicFrameLocks xmlns:a="http://schemas.openxmlformats.org/drawingml/2006/main" noChangeAspect="1"/>
+            </wp:cNvGraphicFramePr>
+            <a:graphic xmlns:a="http://schemas.openxmlformats.org/drawingml/2006/main">
+              <a:graphicData uri="http://schemas.openxmlformats.org/drawingml/2006/picture">
+                <pic:pic xmlns:pic="http://schemas.openxmlformats.org/drawingml/2006/picture">
+                  <pic:nvPicPr>
+                    <pic:cNvPr id="0" name="dev-fly-display_vol.png"/>
+                    <pic:cNvPicPr/>
+                  </pic:nvPicPr>
+                  <pic:blipFill>
+                    <a:blip r:embed="rId19" cstate="print"/>
+                    <a:stretch>
+                      <a:fillRect/>
+                    </a:stretch>
+                  </pic:blipFill>
+                  <pic:spPr>
+                    <a:xfrm>
+                      <a:off x="0" y="0"/>
+                      <a:ext cx="6479540" cy="4278402"/>
+                    </a:xfrm>
+                    <a:prstGeom prst="rect">
+                      <a:avLst/>
+                    </a:prstGeom>
+                  </pic:spPr>
+                </pic:pic>
+              </a:graphicData>
+            </a:graphic>
+          </wp:inline>
+        </w:drawing>
+      </w:r>
+    </w:p>
+    <w:p>
+      <w:pPr>
+        <w:pStyle w:val="Textebrut"/>
+        <w:jc w:val="both"/>
+        <w:rPr>
+          <w:rFonts w:ascii="Times New Roman" w:hAnsi="Times New Roman" w:cs="Times New Roman"/>
+          <w:bCs/>
+          <w:sz w:val="24"/>
+          <w:szCs w:val="24"/>
+        </w:rPr>
+      </w:pPr>
+    </w:p>
+    <w:p>
+      <w:pPr>
+        <w:pStyle w:val="Textebrut"/>
+        <w:jc w:val="both"/>
+        <w:rPr>
+          <w:rFonts w:ascii="Times New Roman" w:hAnsi="Times New Roman" w:cs="Times New Roman"/>
+          <w:bCs/>
+          <w:sz w:val="24"/>
+          <w:szCs w:val="24"/>
+        </w:rPr>
+      </w:pPr>
+    </w:p>
+    <w:p>
+      <w:pPr>
+        <w:pStyle w:val="Textebrut"/>
+        <w:jc w:val="both"/>
+        <w:rPr>
+          <w:rFonts w:ascii="Times New Roman" w:hAnsi="Times New Roman" w:cs="Times New Roman"/>
+          <w:bCs/>
+          <w:sz w:val="24"/>
+          <w:szCs w:val="24"/>
+        </w:rPr>
+      </w:pPr>
+    </w:p>
+    <w:p>
+      <w:pPr>
+        <w:pStyle w:val="Textebrut"/>
+        <w:jc w:val="both"/>
+        <w:rPr>
+          <w:rFonts w:ascii="Times New Roman" w:hAnsi="Times New Roman" w:cs="Times New Roman"/>
+          <w:b/>
+          <w:bCs/>
+          <w:sz w:val="24"/>
+          <w:szCs w:val="24"/>
+        </w:rPr>
+      </w:pPr>
+      <w:r>
+        <w:rPr>
+          <w:rFonts w:ascii="Times New Roman" w:hAnsi="Times New Roman" w:cs="Times New Roman"/>
+          <w:b/>
           <w:bCs/>
           <w:sz w:val="24"/>
           <w:szCs w:val="24"/>
@@ -3889,21 +4111,93 @@
           <w:szCs w:val="24"/>
         </w:rPr>
       </w:pPr>
-    </w:p>
-    <w:p>
-      <w:pPr>
-        <w:pStyle w:val="Textebrut"/>
-        <w:jc w:val="both"/>
-        <w:rPr>
-          <w:rFonts w:ascii="Times New Roman" w:hAnsi="Times New Roman" w:cs="Times New Roman"/>
-          <w:bCs/>
-          <w:sz w:val="24"/>
-          <w:szCs w:val="24"/>
-        </w:rPr>
-      </w:pPr>
-      <w:r>
-        <w:rPr>
-          <w:rFonts w:ascii="Times New Roman" w:hAnsi="Times New Roman" w:cs="Times New Roman"/>
+      <w:r>
+        <w:rPr>
+          <w:rFonts w:ascii="Times New Roman" w:hAnsi="Times New Roman" w:cs="Times New Roman"/>
+          <w:bCs/>
+          <w:noProof/>
+          <w:sz w:val="24"/>
+          <w:szCs w:val="24"/>
+          <w:lang w:val="en-US"/>
+        </w:rPr>
+        <w:lastRenderedPageBreak/>
+        <w:drawing>
+          <wp:inline distT="0" distB="0" distL="0" distR="0">
+            <wp:extent cx="6134100" cy="6734175"/>
+            <wp:effectExtent l="19050" t="0" r="0" b="0"/>
+            <wp:docPr id="19" name="Image 18" descr="dev-fly-display-passager.png"/>
+            <wp:cNvGraphicFramePr>
+              <a:graphicFrameLocks xmlns:a="http://schemas.openxmlformats.org/drawingml/2006/main" noChangeAspect="1"/>
+            </wp:cNvGraphicFramePr>
+            <a:graphic xmlns:a="http://schemas.openxmlformats.org/drawingml/2006/main">
+              <a:graphicData uri="http://schemas.openxmlformats.org/drawingml/2006/picture">
+                <pic:pic xmlns:pic="http://schemas.openxmlformats.org/drawingml/2006/picture">
+                  <pic:nvPicPr>
+                    <pic:cNvPr id="0" name="dev-fly-display-passager.png"/>
+                    <pic:cNvPicPr/>
+                  </pic:nvPicPr>
+                  <pic:blipFill>
+                    <a:blip r:embed="rId20" cstate="print"/>
+                    <a:stretch>
+                      <a:fillRect/>
+                    </a:stretch>
+                  </pic:blipFill>
+                  <pic:spPr>
+                    <a:xfrm>
+                      <a:off x="0" y="0"/>
+                      <a:ext cx="6134100" cy="6734175"/>
+                    </a:xfrm>
+                    <a:prstGeom prst="rect">
+                      <a:avLst/>
+                    </a:prstGeom>
+                  </pic:spPr>
+                </pic:pic>
+              </a:graphicData>
+            </a:graphic>
+          </wp:inline>
+        </w:drawing>
+      </w:r>
+    </w:p>
+    <w:p>
+      <w:pPr>
+        <w:pStyle w:val="Textebrut"/>
+        <w:jc w:val="both"/>
+        <w:rPr>
+          <w:rFonts w:ascii="Times New Roman" w:hAnsi="Times New Roman" w:cs="Times New Roman"/>
+          <w:bCs/>
+          <w:sz w:val="24"/>
+          <w:szCs w:val="24"/>
+        </w:rPr>
+      </w:pPr>
+    </w:p>
+    <w:p>
+      <w:pPr>
+        <w:pStyle w:val="Textebrut"/>
+        <w:jc w:val="both"/>
+        <w:rPr>
+          <w:rFonts w:ascii="Times New Roman" w:hAnsi="Times New Roman" w:cs="Times New Roman"/>
+          <w:bCs/>
+          <w:sz w:val="24"/>
+          <w:szCs w:val="24"/>
+        </w:rPr>
+      </w:pPr>
+    </w:p>
+    <w:p>
+      <w:pPr>
+        <w:pStyle w:val="Textebrut"/>
+        <w:jc w:val="both"/>
+        <w:rPr>
+          <w:rFonts w:ascii="Times New Roman" w:hAnsi="Times New Roman" w:cs="Times New Roman"/>
+          <w:b/>
+          <w:bCs/>
+          <w:sz w:val="24"/>
+          <w:szCs w:val="24"/>
+        </w:rPr>
+      </w:pPr>
+      <w:r>
+        <w:rPr>
+          <w:rFonts w:ascii="Times New Roman" w:hAnsi="Times New Roman" w:cs="Times New Roman"/>
+          <w:b/>
           <w:bCs/>
           <w:sz w:val="24"/>
           <w:szCs w:val="24"/>
@@ -3922,33 +4216,93 @@
           <w:szCs w:val="24"/>
         </w:rPr>
       </w:pPr>
-    </w:p>
-    <w:p>
-      <w:pPr>
-        <w:pStyle w:val="Textebrut"/>
-        <w:jc w:val="both"/>
-        <w:rPr>
-          <w:rFonts w:ascii="Times New Roman" w:hAnsi="Times New Roman" w:cs="Times New Roman"/>
-          <w:bCs/>
-          <w:sz w:val="24"/>
-          <w:szCs w:val="24"/>
-        </w:rPr>
-      </w:pPr>
-    </w:p>
-    <w:p>
-      <w:pPr>
-        <w:pStyle w:val="Textebrut"/>
-        <w:jc w:val="both"/>
-        <w:rPr>
-          <w:rFonts w:ascii="Times New Roman" w:hAnsi="Times New Roman" w:cs="Times New Roman"/>
-          <w:bCs/>
-          <w:sz w:val="24"/>
-          <w:szCs w:val="24"/>
-        </w:rPr>
-      </w:pPr>
-      <w:r>
-        <w:rPr>
-          <w:rFonts w:ascii="Times New Roman" w:hAnsi="Times New Roman" w:cs="Times New Roman"/>
+      <w:r>
+        <w:rPr>
+          <w:rFonts w:ascii="Times New Roman" w:hAnsi="Times New Roman" w:cs="Times New Roman"/>
+          <w:bCs/>
+          <w:noProof/>
+          <w:sz w:val="24"/>
+          <w:szCs w:val="24"/>
+          <w:lang w:val="en-US"/>
+        </w:rPr>
+        <w:lastRenderedPageBreak/>
+        <w:drawing>
+          <wp:inline distT="0" distB="0" distL="0" distR="0">
+            <wp:extent cx="6479540" cy="3493770"/>
+            <wp:effectExtent l="19050" t="0" r="0" b="0"/>
+            <wp:docPr id="20" name="Image 19" descr="dev-fly-display_employe.png"/>
+            <wp:cNvGraphicFramePr>
+              <a:graphicFrameLocks xmlns:a="http://schemas.openxmlformats.org/drawingml/2006/main" noChangeAspect="1"/>
+            </wp:cNvGraphicFramePr>
+            <a:graphic xmlns:a="http://schemas.openxmlformats.org/drawingml/2006/main">
+              <a:graphicData uri="http://schemas.openxmlformats.org/drawingml/2006/picture">
+                <pic:pic xmlns:pic="http://schemas.openxmlformats.org/drawingml/2006/picture">
+                  <pic:nvPicPr>
+                    <pic:cNvPr id="0" name="dev-fly-display_employe.png"/>
+                    <pic:cNvPicPr/>
+                  </pic:nvPicPr>
+                  <pic:blipFill>
+                    <a:blip r:embed="rId21" cstate="print"/>
+                    <a:stretch>
+                      <a:fillRect/>
+                    </a:stretch>
+                  </pic:blipFill>
+                  <pic:spPr>
+                    <a:xfrm>
+                      <a:off x="0" y="0"/>
+                      <a:ext cx="6479540" cy="3493770"/>
+                    </a:xfrm>
+                    <a:prstGeom prst="rect">
+                      <a:avLst/>
+                    </a:prstGeom>
+                  </pic:spPr>
+                </pic:pic>
+              </a:graphicData>
+            </a:graphic>
+          </wp:inline>
+        </w:drawing>
+      </w:r>
+    </w:p>
+    <w:p>
+      <w:pPr>
+        <w:pStyle w:val="Textebrut"/>
+        <w:jc w:val="both"/>
+        <w:rPr>
+          <w:rFonts w:ascii="Times New Roman" w:hAnsi="Times New Roman" w:cs="Times New Roman"/>
+          <w:bCs/>
+          <w:sz w:val="24"/>
+          <w:szCs w:val="24"/>
+        </w:rPr>
+      </w:pPr>
+    </w:p>
+    <w:p>
+      <w:pPr>
+        <w:pStyle w:val="Textebrut"/>
+        <w:jc w:val="both"/>
+        <w:rPr>
+          <w:rFonts w:ascii="Times New Roman" w:hAnsi="Times New Roman" w:cs="Times New Roman"/>
+          <w:bCs/>
+          <w:sz w:val="24"/>
+          <w:szCs w:val="24"/>
+        </w:rPr>
+      </w:pPr>
+    </w:p>
+    <w:p>
+      <w:pPr>
+        <w:pStyle w:val="Textebrut"/>
+        <w:jc w:val="both"/>
+        <w:rPr>
+          <w:rFonts w:ascii="Times New Roman" w:hAnsi="Times New Roman" w:cs="Times New Roman"/>
+          <w:b/>
+          <w:bCs/>
+          <w:sz w:val="24"/>
+          <w:szCs w:val="24"/>
+        </w:rPr>
+      </w:pPr>
+      <w:r>
+        <w:rPr>
+          <w:rFonts w:ascii="Times New Roman" w:hAnsi="Times New Roman" w:cs="Times New Roman"/>
+          <w:b/>
           <w:bCs/>
           <w:sz w:val="24"/>
           <w:szCs w:val="24"/>
@@ -3967,6 +4321,158 @@
           <w:szCs w:val="24"/>
         </w:rPr>
       </w:pPr>
+    </w:p>
+    <w:p>
+      <w:pPr>
+        <w:pStyle w:val="Textebrut"/>
+        <w:jc w:val="both"/>
+        <w:rPr>
+          <w:rFonts w:ascii="Times New Roman" w:hAnsi="Times New Roman" w:cs="Times New Roman"/>
+          <w:bCs/>
+          <w:sz w:val="24"/>
+          <w:szCs w:val="24"/>
+        </w:rPr>
+      </w:pPr>
+      <w:r>
+        <w:rPr>
+          <w:rFonts w:ascii="Times New Roman" w:hAnsi="Times New Roman" w:cs="Times New Roman"/>
+          <w:bCs/>
+          <w:noProof/>
+          <w:sz w:val="24"/>
+          <w:szCs w:val="24"/>
+          <w:lang w:val="en-US"/>
+        </w:rPr>
+        <w:drawing>
+          <wp:inline distT="0" distB="0" distL="0" distR="0">
+            <wp:extent cx="6479540" cy="3430270"/>
+            <wp:effectExtent l="19050" t="0" r="0" b="0"/>
+            <wp:docPr id="23" name="Image 22" descr="dev-fly-display_reservation.png"/>
+            <wp:cNvGraphicFramePr>
+              <a:graphicFrameLocks xmlns:a="http://schemas.openxmlformats.org/drawingml/2006/main" noChangeAspect="1"/>
+            </wp:cNvGraphicFramePr>
+            <a:graphic xmlns:a="http://schemas.openxmlformats.org/drawingml/2006/main">
+              <a:graphicData uri="http://schemas.openxmlformats.org/drawingml/2006/picture">
+                <pic:pic xmlns:pic="http://schemas.openxmlformats.org/drawingml/2006/picture">
+                  <pic:nvPicPr>
+                    <pic:cNvPr id="0" name="dev-fly-display_reservation.png"/>
+                    <pic:cNvPicPr/>
+                  </pic:nvPicPr>
+                  <pic:blipFill>
+                    <a:blip r:embed="rId22" cstate="print"/>
+                    <a:stretch>
+                      <a:fillRect/>
+                    </a:stretch>
+                  </pic:blipFill>
+                  <pic:spPr>
+                    <a:xfrm>
+                      <a:off x="0" y="0"/>
+                      <a:ext cx="6479540" cy="3430270"/>
+                    </a:xfrm>
+                    <a:prstGeom prst="rect">
+                      <a:avLst/>
+                    </a:prstGeom>
+                  </pic:spPr>
+                </pic:pic>
+              </a:graphicData>
+            </a:graphic>
+          </wp:inline>
+        </w:drawing>
+      </w:r>
+    </w:p>
+    <w:p>
+      <w:pPr>
+        <w:pStyle w:val="Textebrut"/>
+        <w:jc w:val="both"/>
+        <w:rPr>
+          <w:rFonts w:ascii="Times New Roman" w:hAnsi="Times New Roman" w:cs="Times New Roman"/>
+          <w:bCs/>
+          <w:sz w:val="24"/>
+          <w:szCs w:val="24"/>
+        </w:rPr>
+      </w:pPr>
+    </w:p>
+    <w:p>
+      <w:pPr>
+        <w:pStyle w:val="Textebrut"/>
+        <w:jc w:val="both"/>
+        <w:rPr>
+          <w:rFonts w:ascii="Times New Roman" w:hAnsi="Times New Roman" w:cs="Times New Roman"/>
+          <w:b/>
+          <w:bCs/>
+          <w:sz w:val="24"/>
+          <w:szCs w:val="24"/>
+        </w:rPr>
+      </w:pPr>
+      <w:r>
+        <w:rPr>
+          <w:rFonts w:ascii="Times New Roman" w:hAnsi="Times New Roman" w:cs="Times New Roman"/>
+          <w:b/>
+          <w:bCs/>
+          <w:sz w:val="24"/>
+          <w:szCs w:val="24"/>
+        </w:rPr>
+        <w:t>Cas d’une recherche par N° de client :</w:t>
+      </w:r>
+    </w:p>
+    <w:p>
+      <w:pPr>
+        <w:pStyle w:val="Textebrut"/>
+        <w:jc w:val="both"/>
+        <w:rPr>
+          <w:rFonts w:ascii="Times New Roman" w:hAnsi="Times New Roman" w:cs="Times New Roman"/>
+          <w:b/>
+          <w:bCs/>
+          <w:sz w:val="24"/>
+          <w:szCs w:val="24"/>
+        </w:rPr>
+      </w:pPr>
+      <w:r>
+        <w:rPr>
+          <w:rFonts w:ascii="Times New Roman" w:hAnsi="Times New Roman" w:cs="Times New Roman"/>
+          <w:b/>
+          <w:bCs/>
+          <w:noProof/>
+          <w:sz w:val="24"/>
+          <w:szCs w:val="24"/>
+          <w:lang w:val="en-US"/>
+        </w:rPr>
+        <w:lastRenderedPageBreak/>
+        <w:drawing>
+          <wp:inline distT="0" distB="0" distL="0" distR="0">
+            <wp:extent cx="5543550" cy="5314950"/>
+            <wp:effectExtent l="19050" t="0" r="0" b="0"/>
+            <wp:docPr id="22" name="Image 21" descr="dev-fly-display_client.png"/>
+            <wp:cNvGraphicFramePr>
+              <a:graphicFrameLocks xmlns:a="http://schemas.openxmlformats.org/drawingml/2006/main" noChangeAspect="1"/>
+            </wp:cNvGraphicFramePr>
+            <a:graphic xmlns:a="http://schemas.openxmlformats.org/drawingml/2006/main">
+              <a:graphicData uri="http://schemas.openxmlformats.org/drawingml/2006/picture">
+                <pic:pic xmlns:pic="http://schemas.openxmlformats.org/drawingml/2006/picture">
+                  <pic:nvPicPr>
+                    <pic:cNvPr id="0" name="dev-fly-display_client.png"/>
+                    <pic:cNvPicPr/>
+                  </pic:nvPicPr>
+                  <pic:blipFill>
+                    <a:blip r:embed="rId23" cstate="print"/>
+                    <a:stretch>
+                      <a:fillRect/>
+                    </a:stretch>
+                  </pic:blipFill>
+                  <pic:spPr>
+                    <a:xfrm>
+                      <a:off x="0" y="0"/>
+                      <a:ext cx="5543550" cy="5314950"/>
+                    </a:xfrm>
+                    <a:prstGeom prst="rect">
+                      <a:avLst/>
+                    </a:prstGeom>
+                  </pic:spPr>
+                </pic:pic>
+              </a:graphicData>
+            </a:graphic>
+          </wp:inline>
+        </w:drawing>
+      </w:r>
     </w:p>
     <w:sectPr>
       <w:pgSz w:w="11906" w:h="16838"/>
@@ -3980,7 +4486,7 @@
 </file>
 
 <file path=word/numbering.xml><?xml version="1.0" encoding="utf-8"?>
-<w:numbering xmlns:wpc="http://schemas.microsoft.com/office/word/2010/wordprocessingCanvas" xmlns:mc="http://schemas.openxmlformats.org/markup-compatibility/2006" xmlns:o="urn:schemas-microsoft-com:office:office" xmlns:r="http://schemas.openxmlformats.org/officeDocument/2006/relationships" xmlns:m="http://schemas.openxmlformats.org/officeDocument/2006/math" xmlns:v="urn:schemas-microsoft-com:vml" xmlns:wp14="http://schemas.microsoft.com/office/word/2010/wordprocessingDrawing" xmlns:wp="http://schemas.openxmlformats.org/drawingml/2006/wordprocessingDrawing" xmlns:w10="urn:schemas-microsoft-com:office:word" xmlns:w="http://schemas.openxmlformats.org/wordprocessingml/2006/main" xmlns:w14="http://schemas.microsoft.com/office/word/2010/wordml" xmlns:wpg="http://schemas.microsoft.com/office/word/2010/wordprocessingGroup" xmlns:wpi="http://schemas.microsoft.com/office/word/2010/wordprocessingInk" xmlns:wne="http://schemas.microsoft.com/office/word/2006/wordml" xmlns:wps="http://schemas.microsoft.com/office/word/2010/wordprocessingShape" mc:Ignorable="w14 wp14">
+<w:numbering xmlns:ve="http://schemas.openxmlformats.org/markup-compatibility/2006" xmlns:o="urn:schemas-microsoft-com:office:office" xmlns:r="http://schemas.openxmlformats.org/officeDocument/2006/relationships" xmlns:m="http://schemas.openxmlformats.org/officeDocument/2006/math" xmlns:v="urn:schemas-microsoft-com:vml" xmlns:wp="http://schemas.openxmlformats.org/drawingml/2006/wordprocessingDrawing" xmlns:w10="urn:schemas-microsoft-com:office:word" xmlns:w="http://schemas.openxmlformats.org/wordprocessingml/2006/main" xmlns:wne="http://schemas.microsoft.com/office/word/2006/wordml">
   <w:abstractNum w:abstractNumId="0">
     <w:nsid w:val="0EC667C0"/>
     <w:multiLevelType w:val="multilevel"/>
@@ -4431,7 +4937,7 @@
 </file>
 
 <file path=word/styles.xml><?xml version="1.0" encoding="utf-8"?>
-<w:styles xmlns:mc="http://schemas.openxmlformats.org/markup-compatibility/2006" xmlns:r="http://schemas.openxmlformats.org/officeDocument/2006/relationships" xmlns:w="http://schemas.openxmlformats.org/wordprocessingml/2006/main" xmlns:w14="http://schemas.microsoft.com/office/word/2010/wordml" mc:Ignorable="w14">
+<w:styles xmlns:r="http://schemas.openxmlformats.org/officeDocument/2006/relationships" xmlns:w="http://schemas.openxmlformats.org/wordprocessingml/2006/main">
   <w:docDefaults>
     <w:rPrDefault>
       <w:rPr>
@@ -4590,6 +5096,7 @@
   <w:style w:type="paragraph" w:default="1" w:styleId="Normal">
     <w:name w:val="Normal"/>
     <w:qFormat/>
+    <w:rsid w:val="000B71A4"/>
   </w:style>
   <w:style w:type="character" w:default="1" w:styleId="Policepardfaut">
     <w:name w:val="Default Paragraph Font"/>
@@ -4602,6 +5109,7 @@
     <w:uiPriority w:val="99"/>
     <w:semiHidden/>
     <w:unhideWhenUsed/>
+    <w:qFormat/>
     <w:tblPr>
       <w:tblInd w:w="0" w:type="dxa"/>
       <w:tblCellMar>
@@ -4620,6 +5128,7 @@
   </w:style>
   <w:style w:type="paragraph" w:customStyle="1" w:styleId="Standard">
     <w:name w:val="Standard"/>
+    <w:rsid w:val="000B71A4"/>
     <w:pPr>
       <w:suppressAutoHyphens/>
     </w:pPr>
@@ -4631,6 +5140,7 @@
   <w:style w:type="character" w:customStyle="1" w:styleId="TextebrutCar">
     <w:name w:val="Texte brut Car"/>
     <w:basedOn w:val="Policepardfaut"/>
+    <w:rsid w:val="000B71A4"/>
     <w:rPr>
       <w:rFonts w:ascii="Consolas" w:hAnsi="Consolas" w:cs="Consolas"/>
       <w:sz w:val="21"/>
@@ -4639,12 +5149,14 @@
   </w:style>
   <w:style w:type="character" w:customStyle="1" w:styleId="ListLabel1">
     <w:name w:val="ListLabel 1"/>
+    <w:rsid w:val="000B71A4"/>
     <w:rPr>
       <w:rFonts w:cs="Calibri"/>
     </w:rPr>
   </w:style>
   <w:style w:type="character" w:customStyle="1" w:styleId="ListLabel2">
     <w:name w:val="ListLabel 2"/>
+    <w:rsid w:val="000B71A4"/>
     <w:rPr>
       <w:rFonts w:cs="Courier New"/>
     </w:rPr>
@@ -4652,6 +5164,7 @@
   <w:style w:type="character" w:customStyle="1" w:styleId="LienInternet">
     <w:name w:val="Lien Internet"/>
     <w:basedOn w:val="Policepardfaut"/>
+    <w:rsid w:val="000B71A4"/>
     <w:rPr>
       <w:color w:val="0000FF"/>
       <w:u w:val="single"/>
@@ -4661,6 +5174,7 @@
   <w:style w:type="character" w:customStyle="1" w:styleId="TextedebullesCar">
     <w:name w:val="Texte de bulles Car"/>
     <w:basedOn w:val="Policepardfaut"/>
+    <w:rsid w:val="000B71A4"/>
     <w:rPr>
       <w:rFonts w:ascii="Tahoma" w:hAnsi="Tahoma" w:cs="Tahoma"/>
       <w:sz w:val="16"/>
@@ -4669,174 +5183,203 @@
   </w:style>
   <w:style w:type="character" w:customStyle="1" w:styleId="ListLabel3">
     <w:name w:val="ListLabel 3"/>
+    <w:rsid w:val="000B71A4"/>
     <w:rPr>
       <w:rFonts w:cs="Times New Roman"/>
     </w:rPr>
   </w:style>
   <w:style w:type="character" w:customStyle="1" w:styleId="ListLabel4">
     <w:name w:val="ListLabel 4"/>
+    <w:rsid w:val="000B71A4"/>
     <w:rPr>
       <w:rFonts w:cs="Courier New"/>
     </w:rPr>
   </w:style>
   <w:style w:type="character" w:customStyle="1" w:styleId="ListLabel5">
     <w:name w:val="ListLabel 5"/>
+    <w:rsid w:val="000B71A4"/>
     <w:rPr>
       <w:rFonts w:cs="Wingdings"/>
     </w:rPr>
   </w:style>
   <w:style w:type="character" w:customStyle="1" w:styleId="ListLabel6">
     <w:name w:val="ListLabel 6"/>
+    <w:rsid w:val="000B71A4"/>
     <w:rPr>
       <w:rFonts w:cs="Symbol"/>
     </w:rPr>
   </w:style>
   <w:style w:type="character" w:customStyle="1" w:styleId="ListLabel7">
     <w:name w:val="ListLabel 7"/>
+    <w:rsid w:val="000B71A4"/>
     <w:rPr>
       <w:rFonts w:eastAsia="DejaVu Sans Mono" w:cs="Arial"/>
     </w:rPr>
   </w:style>
   <w:style w:type="character" w:customStyle="1" w:styleId="ListLabel8">
     <w:name w:val="ListLabel 8"/>
+    <w:rsid w:val="000B71A4"/>
     <w:rPr>
       <w:rFonts w:cs="Times New Roman"/>
     </w:rPr>
   </w:style>
   <w:style w:type="character" w:customStyle="1" w:styleId="ListLabel9">
     <w:name w:val="ListLabel 9"/>
+    <w:rsid w:val="000B71A4"/>
     <w:rPr>
       <w:rFonts w:cs="Courier New"/>
     </w:rPr>
   </w:style>
   <w:style w:type="character" w:customStyle="1" w:styleId="ListLabel10">
     <w:name w:val="ListLabel 10"/>
+    <w:rsid w:val="000B71A4"/>
     <w:rPr>
       <w:rFonts w:cs="Wingdings"/>
     </w:rPr>
   </w:style>
   <w:style w:type="character" w:customStyle="1" w:styleId="ListLabel11">
     <w:name w:val="ListLabel 11"/>
+    <w:rsid w:val="000B71A4"/>
     <w:rPr>
       <w:rFonts w:cs="Symbol"/>
     </w:rPr>
   </w:style>
   <w:style w:type="character" w:customStyle="1" w:styleId="ListLabel12">
     <w:name w:val="ListLabel 12"/>
+    <w:rsid w:val="000B71A4"/>
     <w:rPr>
       <w:rFonts w:cs="Times New Roman"/>
     </w:rPr>
   </w:style>
   <w:style w:type="character" w:customStyle="1" w:styleId="ListLabel13">
     <w:name w:val="ListLabel 13"/>
+    <w:rsid w:val="000B71A4"/>
     <w:rPr>
       <w:rFonts w:cs="Courier New"/>
     </w:rPr>
   </w:style>
   <w:style w:type="character" w:customStyle="1" w:styleId="ListLabel14">
     <w:name w:val="ListLabel 14"/>
+    <w:rsid w:val="000B71A4"/>
     <w:rPr>
       <w:rFonts w:cs="Wingdings"/>
     </w:rPr>
   </w:style>
   <w:style w:type="character" w:customStyle="1" w:styleId="ListLabel15">
     <w:name w:val="ListLabel 15"/>
+    <w:rsid w:val="000B71A4"/>
     <w:rPr>
       <w:rFonts w:cs="Symbol"/>
     </w:rPr>
   </w:style>
   <w:style w:type="character" w:customStyle="1" w:styleId="ListLabel16">
     <w:name w:val="ListLabel 16"/>
+    <w:rsid w:val="000B71A4"/>
     <w:rPr>
       <w:rFonts w:cs="Times New Roman"/>
     </w:rPr>
   </w:style>
   <w:style w:type="character" w:customStyle="1" w:styleId="ListLabel17">
     <w:name w:val="ListLabel 17"/>
+    <w:rsid w:val="000B71A4"/>
     <w:rPr>
       <w:rFonts w:cs="Courier New"/>
     </w:rPr>
   </w:style>
   <w:style w:type="character" w:customStyle="1" w:styleId="ListLabel18">
     <w:name w:val="ListLabel 18"/>
+    <w:rsid w:val="000B71A4"/>
     <w:rPr>
       <w:rFonts w:cs="Wingdings"/>
     </w:rPr>
   </w:style>
   <w:style w:type="character" w:customStyle="1" w:styleId="ListLabel19">
     <w:name w:val="ListLabel 19"/>
+    <w:rsid w:val="000B71A4"/>
     <w:rPr>
       <w:rFonts w:cs="Symbol"/>
     </w:rPr>
   </w:style>
   <w:style w:type="character" w:customStyle="1" w:styleId="ListLabel20">
     <w:name w:val="ListLabel 20"/>
+    <w:rsid w:val="000B71A4"/>
     <w:rPr>
       <w:rFonts w:cs="Times New Roman"/>
     </w:rPr>
   </w:style>
   <w:style w:type="character" w:customStyle="1" w:styleId="ListLabel21">
     <w:name w:val="ListLabel 21"/>
+    <w:rsid w:val="000B71A4"/>
     <w:rPr>
       <w:rFonts w:cs="Courier New"/>
     </w:rPr>
   </w:style>
   <w:style w:type="character" w:customStyle="1" w:styleId="ListLabel22">
     <w:name w:val="ListLabel 22"/>
+    <w:rsid w:val="000B71A4"/>
     <w:rPr>
       <w:rFonts w:cs="Wingdings"/>
     </w:rPr>
   </w:style>
   <w:style w:type="character" w:customStyle="1" w:styleId="ListLabel23">
     <w:name w:val="ListLabel 23"/>
+    <w:rsid w:val="000B71A4"/>
     <w:rPr>
       <w:rFonts w:cs="Symbol"/>
     </w:rPr>
   </w:style>
   <w:style w:type="character" w:customStyle="1" w:styleId="ListLabel24">
     <w:name w:val="ListLabel 24"/>
+    <w:rsid w:val="000B71A4"/>
     <w:rPr>
       <w:rFonts w:cs="Times New Roman"/>
     </w:rPr>
   </w:style>
   <w:style w:type="character" w:customStyle="1" w:styleId="ListLabel25">
     <w:name w:val="ListLabel 25"/>
+    <w:rsid w:val="000B71A4"/>
     <w:rPr>
       <w:rFonts w:cs="Courier New"/>
     </w:rPr>
   </w:style>
   <w:style w:type="character" w:customStyle="1" w:styleId="ListLabel26">
     <w:name w:val="ListLabel 26"/>
+    <w:rsid w:val="000B71A4"/>
     <w:rPr>
       <w:rFonts w:cs="Wingdings"/>
     </w:rPr>
   </w:style>
   <w:style w:type="character" w:customStyle="1" w:styleId="ListLabel27">
     <w:name w:val="ListLabel 27"/>
+    <w:rsid w:val="000B71A4"/>
     <w:rPr>
       <w:rFonts w:cs="Symbol"/>
     </w:rPr>
   </w:style>
   <w:style w:type="character" w:customStyle="1" w:styleId="ListLabel28">
     <w:name w:val="ListLabel 28"/>
+    <w:rsid w:val="000B71A4"/>
     <w:rPr>
       <w:rFonts w:cs="Times New Roman"/>
     </w:rPr>
   </w:style>
   <w:style w:type="character" w:customStyle="1" w:styleId="ListLabel29">
     <w:name w:val="ListLabel 29"/>
+    <w:rsid w:val="000B71A4"/>
     <w:rPr>
       <w:rFonts w:cs="Courier New"/>
     </w:rPr>
   </w:style>
   <w:style w:type="character" w:customStyle="1" w:styleId="ListLabel30">
     <w:name w:val="ListLabel 30"/>
+    <w:rsid w:val="000B71A4"/>
     <w:rPr>
       <w:rFonts w:cs="Wingdings"/>
     </w:rPr>
   </w:style>
   <w:style w:type="character" w:customStyle="1" w:styleId="ListLabel31">
     <w:name w:val="ListLabel 31"/>
+    <w:rsid w:val="000B71A4"/>
     <w:rPr>
       <w:rFonts w:cs="Symbol"/>
     </w:rPr>
@@ -4845,6 +5388,7 @@
     <w:name w:val="Title"/>
     <w:basedOn w:val="Standard"/>
     <w:next w:val="Corpsdetexte"/>
+    <w:rsid w:val="000B71A4"/>
     <w:pPr>
       <w:keepNext/>
       <w:spacing w:before="240" w:after="120"/>
@@ -4858,6 +5402,7 @@
   <w:style w:type="paragraph" w:styleId="Corpsdetexte">
     <w:name w:val="Body Text"/>
     <w:basedOn w:val="Standard"/>
+    <w:rsid w:val="000B71A4"/>
     <w:pPr>
       <w:widowControl w:val="0"/>
       <w:spacing w:after="120"/>
@@ -4872,10 +5417,12 @@
   <w:style w:type="paragraph" w:styleId="Liste">
     <w:name w:val="List"/>
     <w:basedOn w:val="Corpsdetexte"/>
+    <w:rsid w:val="000B71A4"/>
   </w:style>
   <w:style w:type="paragraph" w:styleId="Lgende">
     <w:name w:val="caption"/>
     <w:basedOn w:val="Stylepardfaut"/>
+    <w:rsid w:val="000B71A4"/>
     <w:pPr>
       <w:suppressLineNumbers/>
       <w:spacing w:before="120" w:after="120"/>
@@ -4891,6 +5438,7 @@
   <w:style w:type="paragraph" w:customStyle="1" w:styleId="Index">
     <w:name w:val="Index"/>
     <w:basedOn w:val="Standard"/>
+    <w:rsid w:val="000B71A4"/>
     <w:pPr>
       <w:widowControl w:val="0"/>
       <w:suppressLineNumbers/>
@@ -4904,6 +5452,7 @@
   </w:style>
   <w:style w:type="paragraph" w:customStyle="1" w:styleId="Stylepardfaut">
     <w:name w:val="Style par défaut"/>
+    <w:rsid w:val="000B71A4"/>
     <w:pPr>
       <w:suppressAutoHyphens/>
     </w:pPr>
@@ -4917,6 +5466,7 @@
     <w:name w:val="Titre principal"/>
     <w:basedOn w:val="Stylepardfaut"/>
     <w:next w:val="Sous-titre"/>
+    <w:rsid w:val="000B71A4"/>
     <w:pPr>
       <w:keepNext/>
       <w:spacing w:before="240" w:after="120"/>
@@ -4934,6 +5484,7 @@
     <w:name w:val="Subtitle"/>
     <w:basedOn w:val="Titre"/>
     <w:next w:val="Corpsdetexte"/>
+    <w:rsid w:val="000B71A4"/>
     <w:pPr>
       <w:jc w:val="center"/>
     </w:pPr>
@@ -4945,6 +5496,7 @@
   <w:style w:type="paragraph" w:styleId="Textebrut">
     <w:name w:val="Plain Text"/>
     <w:basedOn w:val="Stylepardfaut"/>
+    <w:rsid w:val="000B71A4"/>
     <w:pPr>
       <w:spacing w:after="0" w:line="100" w:lineRule="atLeast"/>
     </w:pPr>
@@ -4957,6 +5509,7 @@
   <w:style w:type="paragraph" w:styleId="Textedebulles">
     <w:name w:val="Balloon Text"/>
     <w:basedOn w:val="Standard"/>
+    <w:rsid w:val="000B71A4"/>
     <w:pPr>
       <w:spacing w:after="0" w:line="100" w:lineRule="atLeast"/>
     </w:pPr>
@@ -4969,6 +5522,7 @@
   <w:style w:type="paragraph" w:customStyle="1" w:styleId="Texteprformat">
     <w:name w:val="Texte préformaté"/>
     <w:basedOn w:val="Standard"/>
+    <w:rsid w:val="000B71A4"/>
     <w:pPr>
       <w:widowControl w:val="0"/>
       <w:spacing w:after="0"/>

</xml_diff>

<commit_message>
mise à jour du CDG
</commit_message>
<xml_diff>
--- a/divers/cahier_charges_projet_vols.docx
+++ b/divers/cahier_charges_projet_vols.docx
@@ -1,6 +1,6 @@
 
 <file path=word/document.xml><?xml version="1.0" encoding="utf-8"?>
-<w:document xmlns:ve="http://schemas.openxmlformats.org/markup-compatibility/2006" xmlns:o="urn:schemas-microsoft-com:office:office" xmlns:r="http://schemas.openxmlformats.org/officeDocument/2006/relationships" xmlns:m="http://schemas.openxmlformats.org/officeDocument/2006/math" xmlns:v="urn:schemas-microsoft-com:vml" xmlns:wp="http://schemas.openxmlformats.org/drawingml/2006/wordprocessingDrawing" xmlns:w10="urn:schemas-microsoft-com:office:word" xmlns:w="http://schemas.openxmlformats.org/wordprocessingml/2006/main" xmlns:wne="http://schemas.microsoft.com/office/word/2006/wordml">
+<w:document xmlns:wpc="http://schemas.microsoft.com/office/word/2010/wordprocessingCanvas" xmlns:mc="http://schemas.openxmlformats.org/markup-compatibility/2006" xmlns:o="urn:schemas-microsoft-com:office:office" xmlns:r="http://schemas.openxmlformats.org/officeDocument/2006/relationships" xmlns:m="http://schemas.openxmlformats.org/officeDocument/2006/math" xmlns:v="urn:schemas-microsoft-com:vml" xmlns:wp14="http://schemas.microsoft.com/office/word/2010/wordprocessingDrawing" xmlns:wp="http://schemas.openxmlformats.org/drawingml/2006/wordprocessingDrawing" xmlns:w10="urn:schemas-microsoft-com:office:word" xmlns:w="http://schemas.openxmlformats.org/wordprocessingml/2006/main" xmlns:w14="http://schemas.microsoft.com/office/word/2010/wordml" xmlns:wpg="http://schemas.microsoft.com/office/word/2010/wordprocessingGroup" xmlns:wpi="http://schemas.microsoft.com/office/word/2010/wordprocessingInk" xmlns:wne="http://schemas.microsoft.com/office/word/2006/wordml" xmlns:wps="http://schemas.microsoft.com/office/word/2010/wordprocessingShape" mc:Ignorable="w14 wp14">
   <w:body>
     <w:p>
       <w:pPr>
@@ -12,113 +12,42 @@
           <w:rFonts w:ascii="Times New Roman" w:hAnsi="Times New Roman" w:cs="Times New Roman"/>
           <w:b/>
           <w:bCs/>
-          <w:noProof/>
-          <w:sz w:val="24"/>
-          <w:szCs w:val="24"/>
-          <w:lang w:val="en-US"/>
-        </w:rPr>
-        <w:drawing>
-          <wp:inline distT="0" distB="0" distL="0" distR="0">
-            <wp:extent cx="6467475" cy="3971925"/>
-            <wp:effectExtent l="19050" t="0" r="9525" b="0"/>
-            <wp:docPr id="13" name="Image 1" descr="C:\Users\vdj\Desktop\vols\divers\IHM - Back office\dev-fly-choix_du_critere.png"/>
-            <wp:cNvGraphicFramePr>
-              <a:graphicFrameLocks xmlns:a="http://schemas.openxmlformats.org/drawingml/2006/main" noChangeAspect="1"/>
-            </wp:cNvGraphicFramePr>
-            <a:graphic xmlns:a="http://schemas.openxmlformats.org/drawingml/2006/main">
-              <a:graphicData uri="http://schemas.openxmlformats.org/drawingml/2006/picture">
-                <pic:pic xmlns:pic="http://schemas.openxmlformats.org/drawingml/2006/picture">
-                  <pic:nvPicPr>
-                    <pic:cNvPr id="0" name="Picture 1" descr="C:\Users\vdj\Desktop\vols\divers\IHM - Back office\dev-fly-choix_du_critere.png"/>
-                    <pic:cNvPicPr>
-                      <a:picLocks noChangeAspect="1" noChangeArrowheads="1"/>
-                    </pic:cNvPicPr>
-                  </pic:nvPicPr>
-                  <pic:blipFill>
-                    <a:blip r:embed="rId5" cstate="print"/>
-                    <a:srcRect/>
-                    <a:stretch>
-                      <a:fillRect/>
-                    </a:stretch>
-                  </pic:blipFill>
-                  <pic:spPr bwMode="auto">
-                    <a:xfrm>
-                      <a:off x="0" y="0"/>
-                      <a:ext cx="6467475" cy="3971925"/>
-                    </a:xfrm>
-                    <a:prstGeom prst="rect">
-                      <a:avLst/>
-                    </a:prstGeom>
-                    <a:noFill/>
-                    <a:ln w="9525">
-                      <a:noFill/>
-                      <a:miter lim="800000"/>
-                      <a:headEnd/>
-                      <a:tailEnd/>
-                    </a:ln>
-                  </pic:spPr>
-                </pic:pic>
-              </a:graphicData>
-            </a:graphic>
-          </wp:inline>
-        </w:drawing>
-      </w:r>
+          <w:sz w:val="24"/>
+          <w:szCs w:val="24"/>
+        </w:rPr>
+        <w:t>CAHIER DES CHARGES</w:t>
+      </w:r>
+    </w:p>
+    <w:p>
+      <w:pPr>
+        <w:pStyle w:val="Textebrut"/>
+        <w:jc w:val="center"/>
+      </w:pPr>
       <w:r>
         <w:rPr>
           <w:rFonts w:ascii="Times New Roman" w:hAnsi="Times New Roman" w:cs="Times New Roman"/>
           <w:b/>
           <w:bCs/>
-          <w:noProof/>
-          <w:sz w:val="24"/>
-          <w:szCs w:val="24"/>
-          <w:lang w:val="en-US"/>
-        </w:rPr>
-        <w:drawing>
-          <wp:inline distT="0" distB="0" distL="0" distR="0">
-            <wp:extent cx="6467475" cy="3971925"/>
-            <wp:effectExtent l="19050" t="0" r="9525" b="0"/>
-            <wp:docPr id="14" name="Image 2" descr="C:\Users\vdj\Desktop\vols\divers\IHM - Back office\dev-fly-choix_du_critere.png"/>
-            <wp:cNvGraphicFramePr>
-              <a:graphicFrameLocks xmlns:a="http://schemas.openxmlformats.org/drawingml/2006/main" noChangeAspect="1"/>
-            </wp:cNvGraphicFramePr>
-            <a:graphic xmlns:a="http://schemas.openxmlformats.org/drawingml/2006/main">
-              <a:graphicData uri="http://schemas.openxmlformats.org/drawingml/2006/picture">
-                <pic:pic xmlns:pic="http://schemas.openxmlformats.org/drawingml/2006/picture">
-                  <pic:nvPicPr>
-                    <pic:cNvPr id="0" name="Picture 2" descr="C:\Users\vdj\Desktop\vols\divers\IHM - Back office\dev-fly-choix_du_critere.png"/>
-                    <pic:cNvPicPr>
-                      <a:picLocks noChangeAspect="1" noChangeArrowheads="1"/>
-                    </pic:cNvPicPr>
-                  </pic:nvPicPr>
-                  <pic:blipFill>
-                    <a:blip r:embed="rId5" cstate="print"/>
-                    <a:srcRect/>
-                    <a:stretch>
-                      <a:fillRect/>
-                    </a:stretch>
-                  </pic:blipFill>
-                  <pic:spPr bwMode="auto">
-                    <a:xfrm>
-                      <a:off x="0" y="0"/>
-                      <a:ext cx="6467475" cy="3971925"/>
-                    </a:xfrm>
-                    <a:prstGeom prst="rect">
-                      <a:avLst/>
-                    </a:prstGeom>
-                    <a:noFill/>
-                    <a:ln w="9525">
-                      <a:noFill/>
-                      <a:miter lim="800000"/>
-                      <a:headEnd/>
-                      <a:tailEnd/>
-                    </a:ln>
-                  </pic:spPr>
-                </pic:pic>
-              </a:graphicData>
-            </a:graphic>
-          </wp:inline>
-        </w:drawing>
-      </w:r>
+          <w:sz w:val="24"/>
+          <w:szCs w:val="24"/>
+        </w:rPr>
+        <w:t>PROJET DEV-FLY</w:t>
+      </w:r>
+    </w:p>
+    <w:p>
+      <w:pPr>
+        <w:pStyle w:val="Textebrut"/>
+      </w:pPr>
+    </w:p>
+    <w:p>
+      <w:pPr>
+        <w:pStyle w:val="Textebrut"/>
+      </w:pPr>
+    </w:p>
+    <w:p>
+      <w:pPr>
+        <w:pStyle w:val="Textebrut"/>
+      </w:pPr>
       <w:r>
         <w:rPr>
           <w:rFonts w:ascii="Times New Roman" w:hAnsi="Times New Roman" w:cs="Times New Roman"/>
@@ -126,47 +55,6 @@
           <w:bCs/>
           <w:sz w:val="24"/>
           <w:szCs w:val="24"/>
-        </w:rPr>
-        <w:t>CAHIER DES CHARGES</w:t>
-      </w:r>
-    </w:p>
-    <w:p>
-      <w:pPr>
-        <w:pStyle w:val="Textebrut"/>
-        <w:jc w:val="center"/>
-      </w:pPr>
-      <w:r>
-        <w:rPr>
-          <w:rFonts w:ascii="Times New Roman" w:hAnsi="Times New Roman" w:cs="Times New Roman"/>
-          <w:b/>
-          <w:bCs/>
-          <w:sz w:val="24"/>
-          <w:szCs w:val="24"/>
-        </w:rPr>
-        <w:t>PROJET DEV-FLY</w:t>
-      </w:r>
-    </w:p>
-    <w:p>
-      <w:pPr>
-        <w:pStyle w:val="Textebrut"/>
-      </w:pPr>
-    </w:p>
-    <w:p>
-      <w:pPr>
-        <w:pStyle w:val="Textebrut"/>
-      </w:pPr>
-    </w:p>
-    <w:p>
-      <w:pPr>
-        <w:pStyle w:val="Textebrut"/>
-      </w:pPr>
-      <w:r>
-        <w:rPr>
-          <w:rFonts w:ascii="Times New Roman" w:hAnsi="Times New Roman" w:cs="Times New Roman"/>
-          <w:b/>
-          <w:bCs/>
-          <w:sz w:val="24"/>
-          <w:szCs w:val="24"/>
           <w:u w:val="single"/>
         </w:rPr>
         <w:t>Contexte</w:t>
@@ -192,7 +80,7 @@
           <w:sz w:val="24"/>
           <w:szCs w:val="24"/>
         </w:rPr>
-        <w:t>low</w:t>
+        <w:t>low-cost</w:t>
       </w:r>
       <w:proofErr w:type="spellEnd"/>
       <w:r>
@@ -201,7 +89,21 @@
           <w:sz w:val="24"/>
           <w:szCs w:val="24"/>
         </w:rPr>
-        <w:t>-</w:t>
+        <w:t xml:space="preserve"> du transport de passagers. Implantée à Paris, elle emploie 978 salariés. Sa flotte est constituée de 126 avions Airbus A321 de 170 places qui desservent 42 destinations, une fois par semaine.</w:t>
+      </w:r>
+    </w:p>
+    <w:p>
+      <w:pPr>
+        <w:pStyle w:val="Textebrut"/>
+        <w:jc w:val="both"/>
+      </w:pPr>
+      <w:r>
+        <w:rPr>
+          <w:rFonts w:ascii="Times New Roman" w:hAnsi="Times New Roman" w:cs="Times New Roman"/>
+          <w:sz w:val="24"/>
+          <w:szCs w:val="24"/>
+        </w:rPr>
+        <w:t xml:space="preserve">Jusqu’à maintenant, Air France ne gérait pas les vols </w:t>
       </w:r>
       <w:proofErr w:type="spellStart"/>
       <w:r>
@@ -210,7 +112,7 @@
           <w:sz w:val="24"/>
           <w:szCs w:val="24"/>
         </w:rPr>
-        <w:t>cost</w:t>
+        <w:t>low-costs</w:t>
       </w:r>
       <w:proofErr w:type="spellEnd"/>
       <w:r>
@@ -219,22 +121,7 @@
           <w:sz w:val="24"/>
           <w:szCs w:val="24"/>
         </w:rPr>
-        <w:t xml:space="preserve"> du transport de passagers. Implantée à Paris, elle emploie 978 salariés. Sa flotte est constituée de 126 avions Airbus A321 de 170 places qui desservent 42 destinations, une fois par semaine.</w:t>
-      </w:r>
-    </w:p>
-    <w:p>
-      <w:pPr>
-        <w:pStyle w:val="Textebrut"/>
-        <w:jc w:val="both"/>
-      </w:pPr>
-      <w:r>
-        <w:rPr>
-          <w:rFonts w:ascii="Times New Roman" w:hAnsi="Times New Roman" w:cs="Times New Roman"/>
-          <w:sz w:val="24"/>
-          <w:szCs w:val="24"/>
-        </w:rPr>
-        <w:lastRenderedPageBreak/>
-        <w:t xml:space="preserve">Jusqu’à maintenant, Air France ne gérait pas les vols </w:t>
+        <w:t xml:space="preserve">. C’est pour se faire une place sur ce marché porteur qu’elle a décidé de créer DEV-FLY. En effet, les vols </w:t>
       </w:r>
       <w:proofErr w:type="spellStart"/>
       <w:r>
@@ -243,61 +130,7 @@
           <w:sz w:val="24"/>
           <w:szCs w:val="24"/>
         </w:rPr>
-        <w:t>low</w:t>
-      </w:r>
-      <w:proofErr w:type="spellEnd"/>
-      <w:r>
-        <w:rPr>
-          <w:rFonts w:ascii="Times New Roman" w:hAnsi="Times New Roman" w:cs="Times New Roman"/>
-          <w:sz w:val="24"/>
-          <w:szCs w:val="24"/>
-        </w:rPr>
-        <w:t>-</w:t>
-      </w:r>
-      <w:proofErr w:type="spellStart"/>
-      <w:r>
-        <w:rPr>
-          <w:rFonts w:ascii="Times New Roman" w:hAnsi="Times New Roman" w:cs="Times New Roman"/>
-          <w:sz w:val="24"/>
-          <w:szCs w:val="24"/>
-        </w:rPr>
-        <w:t>costs</w:t>
-      </w:r>
-      <w:proofErr w:type="spellEnd"/>
-      <w:r>
-        <w:rPr>
-          <w:rFonts w:ascii="Times New Roman" w:hAnsi="Times New Roman" w:cs="Times New Roman"/>
-          <w:sz w:val="24"/>
-          <w:szCs w:val="24"/>
-        </w:rPr>
-        <w:t xml:space="preserve">. C’est pour se faire une place sur ce marché porteur qu’elle a décidé de créer DEV-FLY. En effet, les vols </w:t>
-      </w:r>
-      <w:proofErr w:type="spellStart"/>
-      <w:r>
-        <w:rPr>
-          <w:rFonts w:ascii="Times New Roman" w:hAnsi="Times New Roman" w:cs="Times New Roman"/>
-          <w:sz w:val="24"/>
-          <w:szCs w:val="24"/>
-        </w:rPr>
-        <w:t>low</w:t>
-      </w:r>
-      <w:proofErr w:type="spellEnd"/>
-      <w:r>
-        <w:rPr>
-          <w:rFonts w:ascii="Times New Roman" w:hAnsi="Times New Roman" w:cs="Times New Roman"/>
-          <w:sz w:val="24"/>
-          <w:szCs w:val="24"/>
-        </w:rPr>
-        <w:t>-</w:t>
-      </w:r>
-      <w:proofErr w:type="spellStart"/>
-      <w:r>
-        <w:rPr>
-          <w:rFonts w:ascii="Times New Roman" w:hAnsi="Times New Roman" w:cs="Times New Roman"/>
-          <w:sz w:val="24"/>
-          <w:szCs w:val="24"/>
-        </w:rPr>
-        <w:t>costs</w:t>
+        <w:t>low-costs</w:t>
       </w:r>
       <w:proofErr w:type="spellEnd"/>
       <w:r>
@@ -783,7 +616,7 @@
           <w:left w:w="10" w:type="dxa"/>
           <w:right w:w="10" w:type="dxa"/>
         </w:tblCellMar>
-        <w:tblLook w:val="0000"/>
+        <w:tblLook w:val="0000" w:firstRow="0" w:lastRow="0" w:firstColumn="0" w:lastColumn="0" w:noHBand="0" w:noVBand="0"/>
       </w:tblPr>
       <w:tblGrid>
         <w:gridCol w:w="3125"/>
@@ -816,6 +649,7 @@
                 <w:sz w:val="24"/>
                 <w:szCs w:val="24"/>
               </w:rPr>
+              <w:lastRenderedPageBreak/>
               <w:t>Scénarios</w:t>
             </w:r>
           </w:p>
@@ -979,16 +813,7 @@
                 <w:sz w:val="24"/>
                 <w:szCs w:val="24"/>
               </w:rPr>
-              <w:t xml:space="preserve">La pers. se rend sur la page de recherche et saisit les critères </w:t>
-            </w:r>
-            <w:r>
-              <w:rPr>
-                <w:rFonts w:ascii="Times New Roman" w:hAnsi="Times New Roman" w:cs="Times New Roman"/>
-                <w:sz w:val="24"/>
-                <w:szCs w:val="24"/>
-              </w:rPr>
-              <w:lastRenderedPageBreak/>
-              <w:t>de recherche : ville de départ et ville d’arrivée (à sélectionner dans une liste), date et heure d’aller, et éventuellement date et heure de retour.</w:t>
+              <w:t>La pers. se rend sur la page de recherche et saisit les critères de recherche : ville de départ et ville d’arrivée (à sélectionner dans une liste), date et heure d’aller, et éventuellement date et heure de retour.</w:t>
             </w:r>
           </w:p>
         </w:tc>
@@ -1009,7 +834,6 @@
               <w:jc w:val="center"/>
             </w:pPr>
             <w:r>
-              <w:lastRenderedPageBreak/>
               <w:t>(2</w:t>
             </w:r>
             <w:r>
@@ -1039,16 +863,7 @@
                 <w:sz w:val="24"/>
                 <w:szCs w:val="24"/>
               </w:rPr>
-              <w:t xml:space="preserve">Tous les champs doivent être renseignés et valides : les </w:t>
-            </w:r>
-            <w:r>
-              <w:rPr>
-                <w:rFonts w:ascii="Times New Roman" w:hAnsi="Times New Roman" w:cs="Times New Roman"/>
-                <w:sz w:val="24"/>
-                <w:szCs w:val="24"/>
-              </w:rPr>
-              <w:lastRenderedPageBreak/>
-              <w:t>dates doivent être au format approprié, les villes doivent correspondre aux destinations prévues par la compagnie. Les villes de départ et d’arrivée doivent être différentes. Les dates doivent être incluses entre la date du jour et les 2 mois suivants. La date de retour (si renseignée) doit être ultérieure à la date de départ.</w:t>
+              <w:t>Tous les champs doivent être renseignés et valides : les dates doivent être au format approprié, les villes doivent correspondre aux destinations prévues par la compagnie. Les villes de départ et d’arrivée doivent être différentes. Les dates doivent être incluses entre la date du jour et les 2 mois suivants. La date de retour (si renseignée) doit être ultérieure à la date de départ.</w:t>
             </w:r>
           </w:p>
         </w:tc>
@@ -1079,7 +894,6 @@
                 <w:sz w:val="24"/>
                 <w:szCs w:val="24"/>
               </w:rPr>
-              <w:lastRenderedPageBreak/>
               <w:t>La compagnie renvoie une page de résultats.</w:t>
             </w:r>
           </w:p>
@@ -1511,7 +1325,7 @@
                 <w:sz w:val="24"/>
                 <w:szCs w:val="24"/>
               </w:rPr>
-              <w:t xml:space="preserve">Tous les champs doivent être renseignés et valides. La civilité doit être soit Monsieur » soit « Madame ». Les noms et prénoms doivent être constitués de lettres. Les numéros de téléphone doivent comporter des chiffres exclusivement, et peuvent commencer par « + ». L’adresse e-mail doit être au format correct, sans espaces ni caractères spéciaux (XXX@XX.xx). Le login doit </w:t>
+              <w:t xml:space="preserve">Tous les champs doivent être renseignés et valides. La civilité doit être soit Monsieur » soit « Madame ». Les noms et prénoms doivent être constitués de lettres. Les numéros de téléphone doivent </w:t>
             </w:r>
             <w:r>
               <w:rPr>
@@ -1520,7 +1334,7 @@
                 <w:szCs w:val="24"/>
               </w:rPr>
               <w:lastRenderedPageBreak/>
-              <w:t>être alphanumérique, et ne doit être déjà existant dans la base de données. Le mot de passe doit être une chaîne de caractères.</w:t>
+              <w:t>comporter des chiffres exclusivement, et peuvent commencer par « + ». L’adresse e-mail doit être au format correct, sans espaces ni caractères spéciaux (XXX@XX.xx). Le login doit être alphanumérique, et ne doit être déjà existant dans la base de données. Le mot de passe doit être une chaîne de caractères.</w:t>
             </w:r>
           </w:p>
           <w:p>
@@ -1816,8 +1630,9 @@
       <w:r>
         <w:rPr>
           <w:noProof/>
-          <w:lang w:val="en-US"/>
-        </w:rPr>
+          <w:lang w:eastAsia="fr-FR"/>
+        </w:rPr>
+        <w:lastRenderedPageBreak/>
         <w:drawing>
           <wp:inline distT="0" distB="0" distL="0" distR="0">
             <wp:extent cx="5865495" cy="5156200"/>
@@ -1834,10 +1649,10 @@
                     <pic:cNvPicPr/>
                   </pic:nvPicPr>
                   <pic:blipFill>
-                    <a:blip r:embed="rId6" cstate="print">
+                    <a:blip r:embed="rId7" cstate="print">
                       <a:extLst>
                         <a:ext uri="{28A0092B-C50C-407E-A947-70E740481C1C}">
-                          <a14:useLocalDpi xmlns:a14="http://schemas.microsoft.com/office/drawing/2010/main" xmlns:wps="http://schemas.microsoft.com/office/word/2010/wordprocessingShape" xmlns:wpi="http://schemas.microsoft.com/office/word/2010/wordprocessingInk" xmlns:wpg="http://schemas.microsoft.com/office/word/2010/wordprocessingGroup" xmlns:w14="http://schemas.microsoft.com/office/word/2010/wordml" xmlns:w="http://schemas.openxmlformats.org/wordprocessingml/2006/main" xmlns:w10="urn:schemas-microsoft-com:office:word" xmlns:wp14="http://schemas.microsoft.com/office/word/2010/wordprocessingDrawing" xmlns:v="urn:schemas-microsoft-com:vml" xmlns:o="urn:schemas-microsoft-com:office:office" xmlns:mc="http://schemas.openxmlformats.org/markup-compatibility/2006" xmlns:wpc="http://schemas.microsoft.com/office/word/2010/wordprocessingCanvas" xmlns="" val="0"/>
+                          <a14:useLocalDpi xmlns:a14="http://schemas.microsoft.com/office/drawing/2010/main" val="0"/>
                         </a:ext>
                       </a:extLst>
                     </a:blip>
@@ -1891,7 +1706,7 @@
       <w:r>
         <w:rPr>
           <w:noProof/>
-          <w:lang w:val="en-US"/>
+          <w:lang w:eastAsia="fr-FR"/>
         </w:rPr>
         <w:lastRenderedPageBreak/>
         <w:drawing>
@@ -1910,10 +1725,10 @@
                     <pic:cNvPicPr/>
                   </pic:nvPicPr>
                   <pic:blipFill>
-                    <a:blip r:embed="rId7" cstate="print">
+                    <a:blip r:embed="rId8" cstate="print">
                       <a:extLst>
                         <a:ext uri="{28A0092B-C50C-407E-A947-70E740481C1C}">
-                          <a14:useLocalDpi xmlns:a14="http://schemas.microsoft.com/office/drawing/2010/main" xmlns:wps="http://schemas.microsoft.com/office/word/2010/wordprocessingShape" xmlns:wpi="http://schemas.microsoft.com/office/word/2010/wordprocessingInk" xmlns:wpg="http://schemas.microsoft.com/office/word/2010/wordprocessingGroup" xmlns:w14="http://schemas.microsoft.com/office/word/2010/wordml" xmlns:w="http://schemas.openxmlformats.org/wordprocessingml/2006/main" xmlns:w10="urn:schemas-microsoft-com:office:word" xmlns:wp14="http://schemas.microsoft.com/office/word/2010/wordprocessingDrawing" xmlns:v="urn:schemas-microsoft-com:vml" xmlns:o="urn:schemas-microsoft-com:office:office" xmlns:mc="http://schemas.openxmlformats.org/markup-compatibility/2006" xmlns:wpc="http://schemas.microsoft.com/office/word/2010/wordprocessingCanvas" xmlns="" val="0"/>
+                          <a14:useLocalDpi xmlns:a14="http://schemas.microsoft.com/office/drawing/2010/main" val="0"/>
                         </a:ext>
                       </a:extLst>
                     </a:blip>
@@ -1967,7 +1782,7 @@
       <w:r>
         <w:rPr>
           <w:noProof/>
-          <w:lang w:val="en-US"/>
+          <w:lang w:eastAsia="fr-FR"/>
         </w:rPr>
         <w:lastRenderedPageBreak/>
         <w:drawing>
@@ -1986,10 +1801,10 @@
                     <pic:cNvPicPr/>
                   </pic:nvPicPr>
                   <pic:blipFill>
-                    <a:blip r:embed="rId8" cstate="print">
+                    <a:blip r:embed="rId9" cstate="print">
                       <a:extLst>
                         <a:ext uri="{28A0092B-C50C-407E-A947-70E740481C1C}">
-                          <a14:useLocalDpi xmlns:a14="http://schemas.microsoft.com/office/drawing/2010/main" xmlns:wps="http://schemas.microsoft.com/office/word/2010/wordprocessingShape" xmlns:wpi="http://schemas.microsoft.com/office/word/2010/wordprocessingInk" xmlns:wpg="http://schemas.microsoft.com/office/word/2010/wordprocessingGroup" xmlns:w14="http://schemas.microsoft.com/office/word/2010/wordml" xmlns:w="http://schemas.openxmlformats.org/wordprocessingml/2006/main" xmlns:w10="urn:schemas-microsoft-com:office:word" xmlns:wp14="http://schemas.microsoft.com/office/word/2010/wordprocessingDrawing" xmlns:v="urn:schemas-microsoft-com:vml" xmlns:o="urn:schemas-microsoft-com:office:office" xmlns:mc="http://schemas.openxmlformats.org/markup-compatibility/2006" xmlns:wpc="http://schemas.microsoft.com/office/word/2010/wordprocessingCanvas" xmlns="" val="0"/>
+                          <a14:useLocalDpi xmlns:a14="http://schemas.microsoft.com/office/drawing/2010/main" val="0"/>
                         </a:ext>
                       </a:extLst>
                     </a:blip>
@@ -2043,7 +1858,7 @@
       <w:r>
         <w:rPr>
           <w:noProof/>
-          <w:lang w:val="en-US"/>
+          <w:lang w:eastAsia="fr-FR"/>
         </w:rPr>
         <w:lastRenderedPageBreak/>
         <w:drawing>
@@ -2062,10 +1877,10 @@
                     <pic:cNvPicPr/>
                   </pic:nvPicPr>
                   <pic:blipFill>
-                    <a:blip r:embed="rId9" cstate="print">
+                    <a:blip r:embed="rId10" cstate="print">
                       <a:extLst>
                         <a:ext uri="{28A0092B-C50C-407E-A947-70E740481C1C}">
-                          <a14:useLocalDpi xmlns:a14="http://schemas.microsoft.com/office/drawing/2010/main" xmlns:wps="http://schemas.microsoft.com/office/word/2010/wordprocessingShape" xmlns:wpi="http://schemas.microsoft.com/office/word/2010/wordprocessingInk" xmlns:wpg="http://schemas.microsoft.com/office/word/2010/wordprocessingGroup" xmlns:w14="http://schemas.microsoft.com/office/word/2010/wordml" xmlns:w="http://schemas.openxmlformats.org/wordprocessingml/2006/main" xmlns:w10="urn:schemas-microsoft-com:office:word" xmlns:wp14="http://schemas.microsoft.com/office/word/2010/wordprocessingDrawing" xmlns:v="urn:schemas-microsoft-com:vml" xmlns:o="urn:schemas-microsoft-com:office:office" xmlns:mc="http://schemas.openxmlformats.org/markup-compatibility/2006" xmlns:wpc="http://schemas.microsoft.com/office/word/2010/wordprocessingCanvas" xmlns="" val="0"/>
+                          <a14:useLocalDpi xmlns:a14="http://schemas.microsoft.com/office/drawing/2010/main" val="0"/>
                         </a:ext>
                       </a:extLst>
                     </a:blip>
@@ -2119,7 +1934,7 @@
       <w:r>
         <w:rPr>
           <w:noProof/>
-          <w:lang w:val="en-US"/>
+          <w:lang w:eastAsia="fr-FR"/>
         </w:rPr>
         <w:lastRenderedPageBreak/>
         <w:drawing>
@@ -2138,10 +1953,10 @@
                     <pic:cNvPicPr/>
                   </pic:nvPicPr>
                   <pic:blipFill>
-                    <a:blip r:embed="rId10" cstate="print">
+                    <a:blip r:embed="rId11" cstate="print">
                       <a:extLst>
                         <a:ext uri="{28A0092B-C50C-407E-A947-70E740481C1C}">
-                          <a14:useLocalDpi xmlns:a14="http://schemas.microsoft.com/office/drawing/2010/main" xmlns:wps="http://schemas.microsoft.com/office/word/2010/wordprocessingShape" xmlns:wpi="http://schemas.microsoft.com/office/word/2010/wordprocessingInk" xmlns:wpg="http://schemas.microsoft.com/office/word/2010/wordprocessingGroup" xmlns:w14="http://schemas.microsoft.com/office/word/2010/wordml" xmlns:w="http://schemas.openxmlformats.org/wordprocessingml/2006/main" xmlns:w10="urn:schemas-microsoft-com:office:word" xmlns:wp14="http://schemas.microsoft.com/office/word/2010/wordprocessingDrawing" xmlns:v="urn:schemas-microsoft-com:vml" xmlns:o="urn:schemas-microsoft-com:office:office" xmlns:mc="http://schemas.openxmlformats.org/markup-compatibility/2006" xmlns:wpc="http://schemas.microsoft.com/office/word/2010/wordprocessingCanvas" xmlns="" val="0"/>
+                          <a14:useLocalDpi xmlns:a14="http://schemas.microsoft.com/office/drawing/2010/main" val="0"/>
                         </a:ext>
                       </a:extLst>
                     </a:blip>
@@ -2195,7 +2010,7 @@
       <w:r>
         <w:rPr>
           <w:noProof/>
-          <w:lang w:val="en-US"/>
+          <w:lang w:eastAsia="fr-FR"/>
         </w:rPr>
         <w:lastRenderedPageBreak/>
         <w:drawing>
@@ -2214,10 +2029,10 @@
                     <pic:cNvPicPr/>
                   </pic:nvPicPr>
                   <pic:blipFill>
-                    <a:blip r:embed="rId11" cstate="print">
+                    <a:blip r:embed="rId12" cstate="print">
                       <a:extLst>
                         <a:ext uri="{28A0092B-C50C-407E-A947-70E740481C1C}">
-                          <a14:useLocalDpi xmlns:a14="http://schemas.microsoft.com/office/drawing/2010/main" xmlns:wps="http://schemas.microsoft.com/office/word/2010/wordprocessingShape" xmlns:wpi="http://schemas.microsoft.com/office/word/2010/wordprocessingInk" xmlns:wpg="http://schemas.microsoft.com/office/word/2010/wordprocessingGroup" xmlns:w14="http://schemas.microsoft.com/office/word/2010/wordml" xmlns:w="http://schemas.openxmlformats.org/wordprocessingml/2006/main" xmlns:w10="urn:schemas-microsoft-com:office:word" xmlns:wp14="http://schemas.microsoft.com/office/word/2010/wordprocessingDrawing" xmlns:v="urn:schemas-microsoft-com:vml" xmlns:o="urn:schemas-microsoft-com:office:office" xmlns:mc="http://schemas.openxmlformats.org/markup-compatibility/2006" xmlns:wpc="http://schemas.microsoft.com/office/word/2010/wordprocessingCanvas" xmlns="" val="0"/>
+                          <a14:useLocalDpi xmlns:a14="http://schemas.microsoft.com/office/drawing/2010/main" val="0"/>
                         </a:ext>
                       </a:extLst>
                     </a:blip>
@@ -2271,14 +2086,14 @@
       <w:r>
         <w:rPr>
           <w:noProof/>
-          <w:lang w:val="en-US"/>
+          <w:lang w:eastAsia="fr-FR"/>
         </w:rPr>
         <w:lastRenderedPageBreak/>
         <w:drawing>
           <wp:inline distT="0" distB="0" distL="0" distR="0">
-            <wp:extent cx="6143625" cy="6496050"/>
+            <wp:extent cx="6143625" cy="7324725"/>
             <wp:effectExtent l="0" t="0" r="0" b="0"/>
-            <wp:docPr id="8" name="Image 8"/>
+            <wp:docPr id="21" name="Image 21"/>
             <wp:cNvGraphicFramePr>
               <a:graphicFrameLocks xmlns:a="http://schemas.openxmlformats.org/drawingml/2006/main" noChangeAspect="1"/>
             </wp:cNvGraphicFramePr>
@@ -2290,10 +2105,10 @@
                     <pic:cNvPicPr/>
                   </pic:nvPicPr>
                   <pic:blipFill>
-                    <a:blip r:embed="rId12" cstate="print">
+                    <a:blip r:embed="rId13">
                       <a:extLst>
                         <a:ext uri="{28A0092B-C50C-407E-A947-70E740481C1C}">
-                          <a14:useLocalDpi xmlns:a14="http://schemas.microsoft.com/office/drawing/2010/main" xmlns:wps="http://schemas.microsoft.com/office/word/2010/wordprocessingShape" xmlns:wpi="http://schemas.microsoft.com/office/word/2010/wordprocessingInk" xmlns:wpg="http://schemas.microsoft.com/office/word/2010/wordprocessingGroup" xmlns:w14="http://schemas.microsoft.com/office/word/2010/wordml" xmlns:w="http://schemas.openxmlformats.org/wordprocessingml/2006/main" xmlns:w10="urn:schemas-microsoft-com:office:word" xmlns:wp14="http://schemas.microsoft.com/office/word/2010/wordprocessingDrawing" xmlns:v="urn:schemas-microsoft-com:vml" xmlns:o="urn:schemas-microsoft-com:office:office" xmlns:mc="http://schemas.openxmlformats.org/markup-compatibility/2006" xmlns:wpc="http://schemas.microsoft.com/office/word/2010/wordprocessingCanvas" xmlns="" val="0"/>
+                          <a14:useLocalDpi xmlns:a14="http://schemas.microsoft.com/office/drawing/2010/main" val="0"/>
                         </a:ext>
                       </a:extLst>
                     </a:blip>
@@ -2304,7 +2119,7 @@
                   <pic:spPr>
                     <a:xfrm>
                       <a:off x="0" y="0"/>
-                      <a:ext cx="6143625" cy="6496050"/>
+                      <a:ext cx="6143625" cy="7324725"/>
                     </a:xfrm>
                     <a:prstGeom prst="rect">
                       <a:avLst/>
@@ -2326,8 +2141,6 @@
       <w:pPr>
         <w:pStyle w:val="Textebrut"/>
       </w:pPr>
-      <w:bookmarkStart w:id="0" w:name="_GoBack"/>
-      <w:bookmarkEnd w:id="0"/>
     </w:p>
     <w:p>
       <w:pPr>
@@ -2374,10 +2187,10 @@
       <w:r>
         <w:rPr>
           <w:noProof/>
-          <w:lang w:val="en-US"/>
+          <w:lang w:eastAsia="fr-FR"/>
         </w:rPr>
         <w:drawing>
-          <wp:anchor distT="0" distB="0" distL="0" distR="0" simplePos="0" relativeHeight="4" behindDoc="0" locked="0" layoutInCell="1" allowOverlap="1">
+          <wp:anchor distT="0" distB="0" distL="0" distR="0" simplePos="0" relativeHeight="4" behindDoc="0" locked="0" layoutInCell="1" allowOverlap="1" wp14:anchorId="6ACCF559" wp14:editId="53ED57FC">
             <wp:simplePos x="0" y="0"/>
             <wp:positionH relativeFrom="character">
               <wp:posOffset>927735</wp:posOffset>
@@ -2402,7 +2215,7 @@
                     </pic:cNvPicPr>
                   </pic:nvPicPr>
                   <pic:blipFill>
-                    <a:blip r:embed="rId13" cstate="print"/>
+                    <a:blip r:embed="rId14" cstate="print"/>
                     <a:srcRect/>
                     <a:stretch>
                       <a:fillRect/>
@@ -2538,6 +2351,11 @@
     <w:p>
       <w:pPr>
         <w:pStyle w:val="Textebrut"/>
+        <w:rPr>
+          <w:rFonts w:ascii="Times New Roman" w:hAnsi="Times New Roman" w:cs="Times New Roman"/>
+          <w:sz w:val="24"/>
+          <w:szCs w:val="24"/>
+        </w:rPr>
       </w:pPr>
       <w:r>
         <w:rPr>
@@ -2547,6 +2365,11 @@
         </w:rPr>
         <w:t>Pour réserver un billet, le processus sera le suivant :</w:t>
       </w:r>
+    </w:p>
+    <w:p>
+      <w:pPr>
+        <w:pStyle w:val="Textebrut"/>
+      </w:pPr>
     </w:p>
     <w:p>
       <w:pPr>
@@ -2579,7 +2402,7 @@
       <w:r>
         <w:rPr>
           <w:noProof/>
-          <w:lang w:val="en-US"/>
+          <w:lang w:eastAsia="fr-FR"/>
         </w:rPr>
         <w:drawing>
           <wp:anchor distT="0" distB="0" distL="0" distR="0" simplePos="0" relativeHeight="251658240" behindDoc="0" locked="0" layoutInCell="1" allowOverlap="1">
@@ -2607,7 +2430,7 @@
                     </pic:cNvPicPr>
                   </pic:nvPicPr>
                   <pic:blipFill>
-                    <a:blip r:embed="rId14" cstate="print"/>
+                    <a:blip r:embed="rId15" cstate="print"/>
                     <a:srcRect/>
                     <a:stretch>
                       <a:fillRect/>
@@ -2771,6 +2594,11 @@
     <w:p>
       <w:pPr>
         <w:pStyle w:val="Textebrut"/>
+        <w:rPr>
+          <w:rFonts w:ascii="Times New Roman" w:hAnsi="Times New Roman" w:cs="Times New Roman"/>
+          <w:sz w:val="24"/>
+          <w:szCs w:val="24"/>
+        </w:rPr>
       </w:pPr>
       <w:r>
         <w:rPr>
@@ -2784,21 +2612,21 @@
     <w:p>
       <w:pPr>
         <w:pStyle w:val="Textebrut"/>
-      </w:pPr>
-    </w:p>
-    <w:p>
-      <w:pPr>
-        <w:pStyle w:val="Textebrut"/>
-      </w:pPr>
-    </w:p>
-    <w:p>
-      <w:pPr>
-        <w:pStyle w:val="Textebrut"/>
-      </w:pPr>
-    </w:p>
-    <w:p>
-      <w:pPr>
-        <w:pStyle w:val="Textebrut"/>
+        <w:rPr>
+          <w:rFonts w:ascii="Times New Roman" w:hAnsi="Times New Roman" w:cs="Times New Roman"/>
+          <w:sz w:val="24"/>
+          <w:szCs w:val="24"/>
+        </w:rPr>
+      </w:pPr>
+    </w:p>
+    <w:p>
+      <w:pPr>
+        <w:pStyle w:val="Textebrut"/>
+        <w:rPr>
+          <w:rFonts w:ascii="Times New Roman" w:hAnsi="Times New Roman" w:cs="Times New Roman"/>
+          <w:sz w:val="24"/>
+          <w:szCs w:val="24"/>
+        </w:rPr>
       </w:pPr>
       <w:r>
         <w:rPr>
@@ -2808,7 +2636,7 @@
         </w:rPr>
         <w:t xml:space="preserve">a) le client est déjà connecté </w:t>
       </w:r>
-      <w:bookmarkStart w:id="1" w:name="__DdeLink__126_307771532"/>
+      <w:bookmarkStart w:id="0" w:name="__DdeLink__126_307771532"/>
       <w:r>
         <w:rPr>
           <w:rFonts w:ascii="Times New Roman" w:hAnsi="Times New Roman" w:cs="Times New Roman"/>
@@ -2817,7 +2645,7 @@
         </w:rPr>
         <w:t>à son compte lors de la recherche du billet</w:t>
       </w:r>
-      <w:bookmarkEnd w:id="1"/>
+      <w:bookmarkEnd w:id="0"/>
       <w:r>
         <w:rPr>
           <w:rFonts w:ascii="Times New Roman" w:hAnsi="Times New Roman" w:cs="Times New Roman"/>
@@ -2831,10 +2659,15 @@
       <w:pPr>
         <w:pStyle w:val="Textebrut"/>
       </w:pPr>
+    </w:p>
+    <w:p>
+      <w:pPr>
+        <w:pStyle w:val="Textebrut"/>
+      </w:pPr>
       <w:r>
         <w:rPr>
           <w:noProof/>
-          <w:lang w:val="en-US"/>
+          <w:lang w:eastAsia="fr-FR"/>
         </w:rPr>
         <w:drawing>
           <wp:anchor distT="0" distB="0" distL="0" distR="0" simplePos="0" relativeHeight="251659264" behindDoc="0" locked="0" layoutInCell="1" allowOverlap="1">
@@ -2862,7 +2695,7 @@
                     </pic:cNvPicPr>
                   </pic:nvPicPr>
                   <pic:blipFill>
-                    <a:blip r:embed="rId15" cstate="print"/>
+                    <a:blip r:embed="rId16" cstate="print"/>
                     <a:srcRect/>
                     <a:stretch>
                       <a:fillRect/>
@@ -3090,7 +2923,7 @@
       <w:r>
         <w:rPr>
           <w:noProof/>
-          <w:lang w:val="en-US"/>
+          <w:lang w:eastAsia="fr-FR"/>
         </w:rPr>
         <w:drawing>
           <wp:anchor distT="0" distB="0" distL="0" distR="0" simplePos="0" relativeHeight="2" behindDoc="0" locked="0" layoutInCell="1" allowOverlap="1">
@@ -3118,7 +2951,7 @@
                     </pic:cNvPicPr>
                   </pic:nvPicPr>
                   <pic:blipFill>
-                    <a:blip r:embed="rId16" cstate="print"/>
+                    <a:blip r:embed="rId17" cstate="print"/>
                     <a:srcRect/>
                     <a:stretch>
                       <a:fillRect/>
@@ -3491,7 +3324,7 @@
       <w:r>
         <w:rPr>
           <w:noProof/>
-          <w:lang w:val="en-US"/>
+          <w:lang w:eastAsia="fr-FR"/>
         </w:rPr>
         <w:drawing>
           <wp:inline distT="0" distB="0" distL="0" distR="0">
@@ -3509,10 +3342,10 @@
                     <pic:cNvPicPr/>
                   </pic:nvPicPr>
                   <pic:blipFill>
-                    <a:blip r:embed="rId17" cstate="print">
+                    <a:blip r:embed="rId18" cstate="print">
                       <a:extLst>
                         <a:ext uri="{28A0092B-C50C-407E-A947-70E740481C1C}">
-                          <a14:useLocalDpi xmlns:a14="http://schemas.microsoft.com/office/drawing/2010/main" xmlns:wps="http://schemas.microsoft.com/office/word/2010/wordprocessingShape" xmlns:wpi="http://schemas.microsoft.com/office/word/2010/wordprocessingInk" xmlns:wpg="http://schemas.microsoft.com/office/word/2010/wordprocessingGroup" xmlns:w14="http://schemas.microsoft.com/office/word/2010/wordml" xmlns:w="http://schemas.openxmlformats.org/wordprocessingml/2006/main" xmlns:w10="urn:schemas-microsoft-com:office:word" xmlns:wp14="http://schemas.microsoft.com/office/word/2010/wordprocessingDrawing" xmlns:v="urn:schemas-microsoft-com:vml" xmlns:o="urn:schemas-microsoft-com:office:office" xmlns:mc="http://schemas.openxmlformats.org/markup-compatibility/2006" xmlns:wpc="http://schemas.microsoft.com/office/word/2010/wordprocessingCanvas" xmlns="" val="0"/>
+                          <a14:useLocalDpi xmlns:a14="http://schemas.microsoft.com/office/drawing/2010/main" val="0"/>
                         </a:ext>
                       </a:extLst>
                     </a:blip>
@@ -3632,7 +3465,6 @@
           <w:sz w:val="24"/>
           <w:szCs w:val="24"/>
         </w:rPr>
-        <w:lastRenderedPageBreak/>
         <w:t>Les</w:t>
       </w:r>
       <w:r>
@@ -3744,7 +3576,7 @@
           <w:noProof/>
           <w:sz w:val="24"/>
           <w:szCs w:val="24"/>
-          <w:lang w:val="en-US"/>
+          <w:lang w:eastAsia="fr-FR"/>
         </w:rPr>
         <w:drawing>
           <wp:inline distT="0" distB="0" distL="0" distR="0">
@@ -3762,10 +3594,10 @@
                     <pic:cNvPicPr/>
                   </pic:nvPicPr>
                   <pic:blipFill>
-                    <a:blip r:embed="rId18" cstate="print">
+                    <a:blip r:embed="rId19" cstate="print">
                       <a:extLst>
                         <a:ext uri="{28A0092B-C50C-407E-A947-70E740481C1C}">
-                          <a14:useLocalDpi xmlns:a14="http://schemas.microsoft.com/office/drawing/2010/main" xmlns:wps="http://schemas.microsoft.com/office/word/2010/wordprocessingShape" xmlns:wpi="http://schemas.microsoft.com/office/word/2010/wordprocessingInk" xmlns:wpg="http://schemas.microsoft.com/office/word/2010/wordprocessingGroup" xmlns:w14="http://schemas.microsoft.com/office/word/2010/wordml" xmlns:w="http://schemas.openxmlformats.org/wordprocessingml/2006/main" xmlns:w10="urn:schemas-microsoft-com:office:word" xmlns:wp14="http://schemas.microsoft.com/office/word/2010/wordprocessingDrawing" xmlns:v="urn:schemas-microsoft-com:vml" xmlns:o="urn:schemas-microsoft-com:office:office" xmlns:mc="http://schemas.openxmlformats.org/markup-compatibility/2006" xmlns:wpc="http://schemas.microsoft.com/office/word/2010/wordprocessingCanvas" xmlns="" val="0"/>
+                          <a14:useLocalDpi xmlns:a14="http://schemas.microsoft.com/office/drawing/2010/main" val="0"/>
                         </a:ext>
                       </a:extLst>
                     </a:blip>
@@ -3852,13 +3684,14 @@
           <w:noProof/>
           <w:sz w:val="24"/>
           <w:szCs w:val="24"/>
-          <w:lang w:val="en-US"/>
-        </w:rPr>
+          <w:lang w:eastAsia="fr-FR"/>
+        </w:rPr>
+        <w:lastRenderedPageBreak/>
         <w:drawing>
           <wp:inline distT="0" distB="0" distL="0" distR="0">
-            <wp:extent cx="5838825" cy="3848100"/>
-            <wp:effectExtent l="19050" t="0" r="9525" b="0"/>
-            <wp:docPr id="16" name="Image 15" descr="dev-fly-choix_du_critere.png"/>
+            <wp:extent cx="6479540" cy="8968105"/>
+            <wp:effectExtent l="0" t="0" r="0" b="0"/>
+            <wp:docPr id="24" name="Image 24"/>
             <wp:cNvGraphicFramePr>
               <a:graphicFrameLocks xmlns:a="http://schemas.openxmlformats.org/drawingml/2006/main" noChangeAspect="1"/>
             </wp:cNvGraphicFramePr>
@@ -3870,7 +3703,13 @@
                     <pic:cNvPicPr/>
                   </pic:nvPicPr>
                   <pic:blipFill>
-                    <a:blip r:embed="rId5" cstate="print"/>
+                    <a:blip r:embed="rId20">
+                      <a:extLst>
+                        <a:ext uri="{28A0092B-C50C-407E-A947-70E740481C1C}">
+                          <a14:useLocalDpi xmlns:a14="http://schemas.microsoft.com/office/drawing/2010/main" val="0"/>
+                        </a:ext>
+                      </a:extLst>
+                    </a:blip>
                     <a:stretch>
                       <a:fillRect/>
                     </a:stretch>
@@ -3878,7 +3717,7 @@
                   <pic:spPr>
                     <a:xfrm>
                       <a:off x="0" y="0"/>
-                      <a:ext cx="5841619" cy="3849941"/>
+                      <a:ext cx="6479540" cy="8968105"/>
                     </a:xfrm>
                     <a:prstGeom prst="rect">
                       <a:avLst/>
@@ -3989,14 +3828,13 @@
           <w:noProof/>
           <w:sz w:val="24"/>
           <w:szCs w:val="24"/>
-          <w:lang w:val="en-US"/>
-        </w:rPr>
-        <w:lastRenderedPageBreak/>
+          <w:lang w:eastAsia="fr-FR"/>
+        </w:rPr>
         <w:drawing>
           <wp:inline distT="0" distB="0" distL="0" distR="0">
-            <wp:extent cx="6477000" cy="4276725"/>
-            <wp:effectExtent l="19050" t="0" r="0" b="0"/>
-            <wp:docPr id="17" name="Image 16" descr="dev-fly-display_vol.png"/>
+            <wp:extent cx="6479540" cy="5882005"/>
+            <wp:effectExtent l="0" t="0" r="0" b="0"/>
+            <wp:docPr id="18" name="Image 18"/>
             <wp:cNvGraphicFramePr>
               <a:graphicFrameLocks xmlns:a="http://schemas.openxmlformats.org/drawingml/2006/main" noChangeAspect="1"/>
             </wp:cNvGraphicFramePr>
@@ -4008,7 +3846,13 @@
                     <pic:cNvPicPr/>
                   </pic:nvPicPr>
                   <pic:blipFill>
-                    <a:blip r:embed="rId19" cstate="print"/>
+                    <a:blip r:embed="rId21">
+                      <a:extLst>
+                        <a:ext uri="{28A0092B-C50C-407E-A947-70E740481C1C}">
+                          <a14:useLocalDpi xmlns:a14="http://schemas.microsoft.com/office/drawing/2010/main" val="0"/>
+                        </a:ext>
+                      </a:extLst>
+                    </a:blip>
                     <a:stretch>
                       <a:fillRect/>
                     </a:stretch>
@@ -4016,7 +3860,7 @@
                   <pic:spPr>
                     <a:xfrm>
                       <a:off x="0" y="0"/>
-                      <a:ext cx="6479540" cy="4278402"/>
+                      <a:ext cx="6479540" cy="5882005"/>
                     </a:xfrm>
                     <a:prstGeom prst="rect">
                       <a:avLst/>
@@ -4118,7 +3962,7 @@
           <w:noProof/>
           <w:sz w:val="24"/>
           <w:szCs w:val="24"/>
-          <w:lang w:val="en-US"/>
+          <w:lang w:eastAsia="fr-FR"/>
         </w:rPr>
         <w:lastRenderedPageBreak/>
         <w:drawing>
@@ -4137,7 +3981,7 @@
                     <pic:cNvPicPr/>
                   </pic:nvPicPr>
                   <pic:blipFill>
-                    <a:blip r:embed="rId20" cstate="print"/>
+                    <a:blip r:embed="rId22" cstate="print"/>
                     <a:stretch>
                       <a:fillRect/>
                     </a:stretch>
@@ -4223,7 +4067,7 @@
           <w:noProof/>
           <w:sz w:val="24"/>
           <w:szCs w:val="24"/>
-          <w:lang w:val="en-US"/>
+          <w:lang w:eastAsia="fr-FR"/>
         </w:rPr>
         <w:lastRenderedPageBreak/>
         <w:drawing>
@@ -4242,7 +4086,7 @@
                     <pic:cNvPicPr/>
                   </pic:nvPicPr>
                   <pic:blipFill>
-                    <a:blip r:embed="rId21" cstate="print"/>
+                    <a:blip r:embed="rId23" cstate="print"/>
                     <a:stretch>
                       <a:fillRect/>
                     </a:stretch>
@@ -4340,7 +4184,7 @@
           <w:noProof/>
           <w:sz w:val="24"/>
           <w:szCs w:val="24"/>
-          <w:lang w:val="en-US"/>
+          <w:lang w:eastAsia="fr-FR"/>
         </w:rPr>
         <w:drawing>
           <wp:inline distT="0" distB="0" distL="0" distR="0">
@@ -4358,7 +4202,7 @@
                     <pic:cNvPicPr/>
                   </pic:nvPicPr>
                   <pic:blipFill>
-                    <a:blip r:embed="rId22" cstate="print"/>
+                    <a:blip r:embed="rId24" cstate="print"/>
                     <a:stretch>
                       <a:fillRect/>
                     </a:stretch>
@@ -4413,6 +4257,8 @@
         </w:rPr>
         <w:t>Cas d’une recherche par N° de client :</w:t>
       </w:r>
+      <w:bookmarkStart w:id="1" w:name="_GoBack"/>
+      <w:bookmarkEnd w:id="1"/>
     </w:p>
     <w:p>
       <w:pPr>
@@ -4434,7 +4280,7 @@
           <w:noProof/>
           <w:sz w:val="24"/>
           <w:szCs w:val="24"/>
-          <w:lang w:val="en-US"/>
+          <w:lang w:eastAsia="fr-FR"/>
         </w:rPr>
         <w:lastRenderedPageBreak/>
         <w:drawing>
@@ -4453,7 +4299,7 @@
                     <pic:cNvPicPr/>
                   </pic:nvPicPr>
                   <pic:blipFill>
-                    <a:blip r:embed="rId23" cstate="print"/>
+                    <a:blip r:embed="rId25" cstate="print"/>
                     <a:stretch>
                       <a:fillRect/>
                     </a:stretch>
@@ -4486,7 +4332,7 @@
 </file>
 
 <file path=word/numbering.xml><?xml version="1.0" encoding="utf-8"?>
-<w:numbering xmlns:ve="http://schemas.openxmlformats.org/markup-compatibility/2006" xmlns:o="urn:schemas-microsoft-com:office:office" xmlns:r="http://schemas.openxmlformats.org/officeDocument/2006/relationships" xmlns:m="http://schemas.openxmlformats.org/officeDocument/2006/math" xmlns:v="urn:schemas-microsoft-com:vml" xmlns:wp="http://schemas.openxmlformats.org/drawingml/2006/wordprocessingDrawing" xmlns:w10="urn:schemas-microsoft-com:office:word" xmlns:w="http://schemas.openxmlformats.org/wordprocessingml/2006/main" xmlns:wne="http://schemas.microsoft.com/office/word/2006/wordml">
+<w:numbering xmlns:wpc="http://schemas.microsoft.com/office/word/2010/wordprocessingCanvas" xmlns:mc="http://schemas.openxmlformats.org/markup-compatibility/2006" xmlns:o="urn:schemas-microsoft-com:office:office" xmlns:r="http://schemas.openxmlformats.org/officeDocument/2006/relationships" xmlns:m="http://schemas.openxmlformats.org/officeDocument/2006/math" xmlns:v="urn:schemas-microsoft-com:vml" xmlns:wp14="http://schemas.microsoft.com/office/word/2010/wordprocessingDrawing" xmlns:wp="http://schemas.openxmlformats.org/drawingml/2006/wordprocessingDrawing" xmlns:w10="urn:schemas-microsoft-com:office:word" xmlns:w="http://schemas.openxmlformats.org/wordprocessingml/2006/main" xmlns:w14="http://schemas.microsoft.com/office/word/2010/wordml" xmlns:wpg="http://schemas.microsoft.com/office/word/2010/wordprocessingGroup" xmlns:wpi="http://schemas.microsoft.com/office/word/2010/wordprocessingInk" xmlns:wne="http://schemas.microsoft.com/office/word/2006/wordml" xmlns:wps="http://schemas.microsoft.com/office/word/2010/wordprocessingShape" mc:Ignorable="w14 wp14">
   <w:abstractNum w:abstractNumId="0">
     <w:nsid w:val="0EC667C0"/>
     <w:multiLevelType w:val="multilevel"/>
@@ -4937,7 +4783,7 @@
 </file>
 
 <file path=word/styles.xml><?xml version="1.0" encoding="utf-8"?>
-<w:styles xmlns:r="http://schemas.openxmlformats.org/officeDocument/2006/relationships" xmlns:w="http://schemas.openxmlformats.org/wordprocessingml/2006/main">
+<w:styles xmlns:mc="http://schemas.openxmlformats.org/markup-compatibility/2006" xmlns:r="http://schemas.openxmlformats.org/officeDocument/2006/relationships" xmlns:w="http://schemas.openxmlformats.org/wordprocessingml/2006/main" xmlns:w14="http://schemas.microsoft.com/office/word/2010/wordml" mc:Ignorable="w14">
   <w:docDefaults>
     <w:rPrDefault>
       <w:rPr>
@@ -5109,7 +4955,6 @@
     <w:uiPriority w:val="99"/>
     <w:semiHidden/>
     <w:unhideWhenUsed/>
-    <w:qFormat/>
     <w:tblPr>
       <w:tblInd w:w="0" w:type="dxa"/>
       <w:tblCellMar>
@@ -6010,4 +5855,16 @@
   <a:objectDefaults/>
   <a:extraClrSchemeLst/>
 </a:theme>
+</file>
+
+<file path=customXml/item1.xml><?xml version="1.0" encoding="utf-8"?>
+<b:Sources xmlns:b="http://schemas.openxmlformats.org/officeDocument/2006/bibliography" xmlns="http://schemas.openxmlformats.org/officeDocument/2006/bibliography" SelectedStyle="\APA.XSL" StyleName="APA"/>
+</file>
+
+<file path=customXml/itemProps1.xml><?xml version="1.0" encoding="utf-8"?>
+<ds:datastoreItem xmlns:ds="http://schemas.openxmlformats.org/officeDocument/2006/customXml" ds:itemID="{A425E953-C989-4204-93C8-17D43CCAE713}">
+  <ds:schemaRefs>
+    <ds:schemaRef ds:uri="http://schemas.openxmlformats.org/officeDocument/2006/bibliography"/>
+  </ds:schemaRefs>
+</ds:datastoreItem>
 </file>
</xml_diff>

<commit_message>
cahier des charges à jour + diagrammes refaits + todo à jour
</commit_message>
<xml_diff>
--- a/divers/cahier_charges_projet_vols.docx
+++ b/divers/cahier_charges_projet_vols.docx
@@ -248,7 +248,79 @@
           <w:szCs w:val="24"/>
           <w:lang w:eastAsia="en-US" w:bidi="ar-SA"/>
         </w:rPr>
-        <w:t>des fonctionnalités en back-office : gestion des passagers (visualiser pour un vol les différents passagers et leurs places) + gestion du personnel (qui travaille sur quel vol).</w:t>
+        <w:t xml:space="preserve">des fonctionnalités en back-office : </w:t>
+      </w:r>
+      <w:r>
+        <w:rPr>
+          <w:rFonts w:ascii="Times New Roman" w:eastAsia="DejaVu Sans" w:hAnsi="Times New Roman" w:cs="Times New Roman"/>
+          <w:sz w:val="24"/>
+          <w:szCs w:val="24"/>
+          <w:lang w:eastAsia="en-US" w:bidi="ar-SA"/>
+        </w:rPr>
+        <w:t>visualisation détaillée</w:t>
+      </w:r>
+      <w:r>
+        <w:rPr>
+          <w:rFonts w:ascii="Times New Roman" w:eastAsia="DejaVu Sans" w:hAnsi="Times New Roman" w:cs="Times New Roman"/>
+          <w:sz w:val="24"/>
+          <w:szCs w:val="24"/>
+          <w:lang w:eastAsia="en-US" w:bidi="ar-SA"/>
+        </w:rPr>
+        <w:t xml:space="preserve"> des passagers</w:t>
+      </w:r>
+      <w:r>
+        <w:rPr>
+          <w:rFonts w:ascii="Times New Roman" w:eastAsia="DejaVu Sans" w:hAnsi="Times New Roman" w:cs="Times New Roman"/>
+          <w:sz w:val="24"/>
+          <w:szCs w:val="24"/>
+          <w:lang w:eastAsia="en-US" w:bidi="ar-SA"/>
+        </w:rPr>
+        <w:t>, des</w:t>
+      </w:r>
+      <w:r>
+        <w:rPr>
+          <w:rFonts w:ascii="Times New Roman" w:eastAsia="DejaVu Sans" w:hAnsi="Times New Roman" w:cs="Times New Roman"/>
+          <w:sz w:val="24"/>
+          <w:szCs w:val="24"/>
+          <w:lang w:eastAsia="en-US" w:bidi="ar-SA"/>
+        </w:rPr>
+        <w:t xml:space="preserve"> vol</w:t>
+      </w:r>
+      <w:r>
+        <w:rPr>
+          <w:rFonts w:ascii="Times New Roman" w:eastAsia="DejaVu Sans" w:hAnsi="Times New Roman" w:cs="Times New Roman"/>
+          <w:sz w:val="24"/>
+          <w:szCs w:val="24"/>
+          <w:lang w:eastAsia="en-US" w:bidi="ar-SA"/>
+        </w:rPr>
+        <w:t xml:space="preserve">s, des réservations, des clients et des </w:t>
+      </w:r>
+      <w:r>
+        <w:rPr>
+          <w:rFonts w:ascii="Times New Roman" w:eastAsia="DejaVu Sans" w:hAnsi="Times New Roman" w:cs="Times New Roman"/>
+          <w:sz w:val="24"/>
+          <w:szCs w:val="24"/>
+          <w:lang w:eastAsia="en-US" w:bidi="ar-SA"/>
+        </w:rPr>
+        <w:t>employés</w:t>
+      </w:r>
+      <w:r>
+        <w:rPr>
+          <w:rFonts w:ascii="Times New Roman" w:eastAsia="DejaVu Sans" w:hAnsi="Times New Roman" w:cs="Times New Roman"/>
+          <w:sz w:val="24"/>
+          <w:szCs w:val="24"/>
+          <w:lang w:eastAsia="en-US" w:bidi="ar-SA"/>
+        </w:rPr>
+        <w:t>.</w:t>
+      </w:r>
+      <w:r>
+        <w:rPr>
+          <w:rFonts w:ascii="Times New Roman" w:eastAsia="DejaVu Sans" w:hAnsi="Times New Roman" w:cs="Times New Roman"/>
+          <w:sz w:val="24"/>
+          <w:szCs w:val="24"/>
+          <w:lang w:eastAsia="en-US" w:bidi="ar-SA"/>
+        </w:rPr>
+        <w:t xml:space="preserve"> Chaque élément renvoie vers d’autres informations. Ainsi par exemple, la description d’un vol contient les différents employés qui y travaillent. Un clic sur l’identifiant d’un employé amène à la page détaillée sur cet employé, etc.</w:t>
       </w:r>
     </w:p>
     <w:p>
@@ -463,7 +535,33 @@
           <w:sz w:val="24"/>
           <w:szCs w:val="24"/>
         </w:rPr>
-        <w:t>L’application doit avoir un temps de réponse de 2 seconds maximums avant d’afficher un résultat.</w:t>
+        <w:t xml:space="preserve">L’application doit avoir un temps de réponse de 2 </w:t>
+      </w:r>
+      <w:proofErr w:type="gramStart"/>
+      <w:r>
+        <w:rPr>
+          <w:rFonts w:ascii="Times New Roman" w:hAnsi="Times New Roman" w:cs="Times New Roman"/>
+          <w:sz w:val="24"/>
+          <w:szCs w:val="24"/>
+        </w:rPr>
+        <w:t>second</w:t>
+      </w:r>
+      <w:r>
+        <w:rPr>
+          <w:rFonts w:ascii="Times New Roman" w:hAnsi="Times New Roman" w:cs="Times New Roman"/>
+          <w:sz w:val="24"/>
+          <w:szCs w:val="24"/>
+        </w:rPr>
+        <w:t>es maximum</w:t>
+      </w:r>
+      <w:proofErr w:type="gramEnd"/>
+      <w:r>
+        <w:rPr>
+          <w:rFonts w:ascii="Times New Roman" w:hAnsi="Times New Roman" w:cs="Times New Roman"/>
+          <w:sz w:val="24"/>
+          <w:szCs w:val="24"/>
+        </w:rPr>
+        <w:t xml:space="preserve"> avant d’afficher un résultat.</w:t>
       </w:r>
     </w:p>
     <w:p>
@@ -480,7 +578,31 @@
           <w:sz w:val="24"/>
           <w:szCs w:val="24"/>
         </w:rPr>
-        <w:t>La charte graphique de la société doit être respectée, une référence aux couleurs bleu / blanc / rouge doit être faite.</w:t>
+        <w:t>Un élément de la</w:t>
+      </w:r>
+      <w:r>
+        <w:rPr>
+          <w:rFonts w:ascii="Times New Roman" w:hAnsi="Times New Roman" w:cs="Times New Roman"/>
+          <w:sz w:val="24"/>
+          <w:szCs w:val="24"/>
+        </w:rPr>
+        <w:t xml:space="preserve"> charte graphique de</w:t>
+      </w:r>
+      <w:r>
+        <w:rPr>
+          <w:rFonts w:ascii="Times New Roman" w:hAnsi="Times New Roman" w:cs="Times New Roman"/>
+          <w:sz w:val="24"/>
+          <w:szCs w:val="24"/>
+        </w:rPr>
+        <w:t xml:space="preserve"> la société doit être respecté :</w:t>
+      </w:r>
+      <w:r>
+        <w:rPr>
+          <w:rFonts w:ascii="Times New Roman" w:hAnsi="Times New Roman" w:cs="Times New Roman"/>
+          <w:sz w:val="24"/>
+          <w:szCs w:val="24"/>
+        </w:rPr>
+        <w:t xml:space="preserve"> une référence aux couleurs bleu / blanc / rouge doit être faite.</w:t>
       </w:r>
     </w:p>
     <w:p>
@@ -580,6 +702,7 @@
           <w:sz w:val="24"/>
           <w:szCs w:val="24"/>
         </w:rPr>
+        <w:lastRenderedPageBreak/>
         <w:t>Ici, le cas d’un nouveau client est choisi pour illustrer ce scénario.</w:t>
       </w:r>
     </w:p>
@@ -649,7 +772,6 @@
                 <w:sz w:val="24"/>
                 <w:szCs w:val="24"/>
               </w:rPr>
-              <w:lastRenderedPageBreak/>
               <w:t>Scénarios</w:t>
             </w:r>
           </w:p>
@@ -813,7 +935,23 @@
                 <w:sz w:val="24"/>
                 <w:szCs w:val="24"/>
               </w:rPr>
-              <w:t>La pers. se rend sur la page de recherche et saisit les critères de recherche : ville de départ et ville d’arrivée (à sélectionner dans une liste), date et heure d’aller, et éventuellement date et heure de retour.</w:t>
+              <w:t>La pers</w:t>
+            </w:r>
+            <w:r>
+              <w:rPr>
+                <w:rFonts w:ascii="Times New Roman" w:hAnsi="Times New Roman" w:cs="Times New Roman"/>
+                <w:sz w:val="24"/>
+                <w:szCs w:val="24"/>
+              </w:rPr>
+              <w:t>onne</w:t>
+            </w:r>
+            <w:r>
+              <w:rPr>
+                <w:rFonts w:ascii="Times New Roman" w:hAnsi="Times New Roman" w:cs="Times New Roman"/>
+                <w:sz w:val="24"/>
+                <w:szCs w:val="24"/>
+              </w:rPr>
+              <w:t xml:space="preserve"> se rend sur la page de recherche et saisit les critères de recherche : ville de départ et ville d’arrivée (à sélectionner dans une liste), date et heure d’aller, et éventuellement date et heure de retour.</w:t>
             </w:r>
           </w:p>
         </w:tc>
@@ -1325,7 +1463,23 @@
                 <w:sz w:val="24"/>
                 <w:szCs w:val="24"/>
               </w:rPr>
-              <w:t xml:space="preserve">Tous les champs doivent être renseignés et valides. La civilité doit être soit Monsieur » soit « Madame ». Les noms et prénoms doivent être constitués de lettres. Les numéros de téléphone doivent </w:t>
+              <w:t>Tous les champs doivent être renseignés et valides. La civilité doit être soit </w:t>
+            </w:r>
+            <w:r>
+              <w:rPr>
+                <w:rFonts w:ascii="Times New Roman" w:hAnsi="Times New Roman" w:cs="Times New Roman"/>
+                <w:sz w:val="24"/>
+                <w:szCs w:val="24"/>
+              </w:rPr>
+              <w:t>« </w:t>
+            </w:r>
+            <w:r>
+              <w:rPr>
+                <w:rFonts w:ascii="Times New Roman" w:hAnsi="Times New Roman" w:cs="Times New Roman"/>
+                <w:sz w:val="24"/>
+                <w:szCs w:val="24"/>
+              </w:rPr>
+              <w:t xml:space="preserve">Monsieur » soit « Madame ». Les noms et </w:t>
             </w:r>
             <w:r>
               <w:rPr>
@@ -1334,7 +1488,7 @@
                 <w:szCs w:val="24"/>
               </w:rPr>
               <w:lastRenderedPageBreak/>
-              <w:t>comporter des chiffres exclusivement, et peuvent commencer par « + ». L’adresse e-mail doit être au format correct, sans espaces ni caractères spéciaux (XXX@XX.xx). Le login doit être alphanumérique, et ne doit être déjà existant dans la base de données. Le mot de passe doit être une chaîne de caractères.</w:t>
+              <w:t>prénoms doivent être constitués de lettres. Les numéros de téléphone doivent comporter des chiffres exclusivement, et peuvent commencer par « + ». L’adresse e-mail doit être au format correct, sans espaces ni caractères spéciaux (XXX@XX.xx). Le login doit être alphanumérique, et ne doit être déjà existant dans la base de données. Le mot de passe doit être une chaîne de caractères.</w:t>
             </w:r>
           </w:p>
           <w:p>
@@ -1600,7 +1754,23 @@
           <w:sz w:val="24"/>
           <w:szCs w:val="24"/>
         </w:rPr>
-        <w:t>Remarque : si un champ dans un formulaire n’est pas conforme aux attentes, le formulaire est retourné avec un message explicatif en en-tête.</w:t>
+        <w:t>Remarque : si un champ dans un formulaire n’est pas conforme aux atte</w:t>
+      </w:r>
+      <w:r>
+        <w:rPr>
+          <w:rFonts w:ascii="Times New Roman" w:hAnsi="Times New Roman" w:cs="Times New Roman"/>
+          <w:sz w:val="24"/>
+          <w:szCs w:val="24"/>
+        </w:rPr>
+        <w:t>ntes, le formulaire est retourné</w:t>
+      </w:r>
+      <w:r>
+        <w:rPr>
+          <w:rFonts w:ascii="Times New Roman" w:hAnsi="Times New Roman" w:cs="Times New Roman"/>
+          <w:sz w:val="24"/>
+          <w:szCs w:val="24"/>
+        </w:rPr>
+        <w:t xml:space="preserve"> avec un message explicatif en en-tête.</w:t>
       </w:r>
     </w:p>
     <w:p>
@@ -1787,9 +1957,9 @@
         <w:lastRenderedPageBreak/>
         <w:drawing>
           <wp:inline distT="0" distB="0" distL="0" distR="0">
-            <wp:extent cx="5865495" cy="6202045"/>
+            <wp:extent cx="6143625" cy="6496050"/>
             <wp:effectExtent l="0" t="0" r="0" b="0"/>
-            <wp:docPr id="12" name="Image 12"/>
+            <wp:docPr id="8" name="Image 8"/>
             <wp:cNvGraphicFramePr>
               <a:graphicFrameLocks xmlns:a="http://schemas.openxmlformats.org/drawingml/2006/main" noChangeAspect="1"/>
             </wp:cNvGraphicFramePr>
@@ -1801,7 +1971,7 @@
                     <pic:cNvPicPr/>
                   </pic:nvPicPr>
                   <pic:blipFill>
-                    <a:blip r:embed="rId9" cstate="print">
+                    <a:blip r:embed="rId9">
                       <a:extLst>
                         <a:ext uri="{28A0092B-C50C-407E-A947-70E740481C1C}">
                           <a14:useLocalDpi xmlns:a14="http://schemas.microsoft.com/office/drawing/2010/main" val="0"/>
@@ -1815,7 +1985,7 @@
                   <pic:spPr>
                     <a:xfrm>
                       <a:off x="0" y="0"/>
-                      <a:ext cx="5865495" cy="6202045"/>
+                      <a:ext cx="6143625" cy="6496050"/>
                     </a:xfrm>
                     <a:prstGeom prst="rect">
                       <a:avLst/>
@@ -1939,9 +2109,9 @@
         <w:lastRenderedPageBreak/>
         <w:drawing>
           <wp:inline distT="0" distB="0" distL="0" distR="0">
-            <wp:extent cx="5865495" cy="6202045"/>
+            <wp:extent cx="6143625" cy="6496050"/>
             <wp:effectExtent l="0" t="0" r="0" b="0"/>
-            <wp:docPr id="10" name="Image 10"/>
+            <wp:docPr id="13" name="Image 13"/>
             <wp:cNvGraphicFramePr>
               <a:graphicFrameLocks xmlns:a="http://schemas.openxmlformats.org/drawingml/2006/main" noChangeAspect="1"/>
             </wp:cNvGraphicFramePr>
@@ -1953,7 +2123,7 @@
                     <pic:cNvPicPr/>
                   </pic:nvPicPr>
                   <pic:blipFill>
-                    <a:blip r:embed="rId11" cstate="print">
+                    <a:blip r:embed="rId11">
                       <a:extLst>
                         <a:ext uri="{28A0092B-C50C-407E-A947-70E740481C1C}">
                           <a14:useLocalDpi xmlns:a14="http://schemas.microsoft.com/office/drawing/2010/main" val="0"/>
@@ -1967,7 +2137,7 @@
                   <pic:spPr>
                     <a:xfrm>
                       <a:off x="0" y="0"/>
-                      <a:ext cx="5865495" cy="6202045"/>
+                      <a:ext cx="6143625" cy="6496050"/>
                     </a:xfrm>
                     <a:prstGeom prst="rect">
                       <a:avLst/>
@@ -2015,9 +2185,9 @@
         <w:lastRenderedPageBreak/>
         <w:drawing>
           <wp:inline distT="0" distB="0" distL="0" distR="0">
-            <wp:extent cx="5865495" cy="6656705"/>
+            <wp:extent cx="6143625" cy="6972300"/>
             <wp:effectExtent l="0" t="0" r="0" b="0"/>
-            <wp:docPr id="11" name="Image 11"/>
+            <wp:docPr id="14" name="Image 14"/>
             <wp:cNvGraphicFramePr>
               <a:graphicFrameLocks xmlns:a="http://schemas.openxmlformats.org/drawingml/2006/main" noChangeAspect="1"/>
             </wp:cNvGraphicFramePr>
@@ -2029,7 +2199,7 @@
                     <pic:cNvPicPr/>
                   </pic:nvPicPr>
                   <pic:blipFill>
-                    <a:blip r:embed="rId12" cstate="print">
+                    <a:blip r:embed="rId12">
                       <a:extLst>
                         <a:ext uri="{28A0092B-C50C-407E-A947-70E740481C1C}">
                           <a14:useLocalDpi xmlns:a14="http://schemas.microsoft.com/office/drawing/2010/main" val="0"/>
@@ -2043,7 +2213,7 @@
                   <pic:spPr>
                     <a:xfrm>
                       <a:off x="0" y="0"/>
-                      <a:ext cx="5865495" cy="6656705"/>
+                      <a:ext cx="6143625" cy="6972300"/>
                     </a:xfrm>
                     <a:prstGeom prst="rect">
                       <a:avLst/>
@@ -2184,24 +2354,22 @@
       <w:pPr>
         <w:pStyle w:val="Textebrut"/>
       </w:pPr>
+    </w:p>
+    <w:p>
+      <w:pPr>
+        <w:pStyle w:val="Textebrut"/>
+      </w:pPr>
       <w:r>
         <w:rPr>
           <w:noProof/>
           <w:lang w:eastAsia="fr-FR"/>
         </w:rPr>
+        <w:lastRenderedPageBreak/>
         <w:drawing>
-          <wp:anchor distT="0" distB="0" distL="0" distR="0" simplePos="0" relativeHeight="4" behindDoc="0" locked="0" layoutInCell="1" allowOverlap="1" wp14:anchorId="6ACCF559" wp14:editId="53ED57FC">
-            <wp:simplePos x="0" y="0"/>
-            <wp:positionH relativeFrom="character">
-              <wp:posOffset>927735</wp:posOffset>
-            </wp:positionH>
-            <wp:positionV relativeFrom="line">
-              <wp:posOffset>50800</wp:posOffset>
-            </wp:positionV>
-            <wp:extent cx="4009390" cy="2495550"/>
+          <wp:inline distT="0" distB="0" distL="0" distR="0">
+            <wp:extent cx="6479540" cy="4032250"/>
             <wp:effectExtent l="0" t="0" r="0" b="0"/>
-            <wp:wrapSquare wrapText="largest"/>
-            <wp:docPr id="1" name="Picture"/>
+            <wp:docPr id="17" name="Image 17"/>
             <wp:cNvGraphicFramePr>
               <a:graphicFrameLocks xmlns:a="http://schemas.openxmlformats.org/drawingml/2006/main" noChangeAspect="1"/>
             </wp:cNvGraphicFramePr>
@@ -2209,38 +2377,34 @@
               <a:graphicData uri="http://schemas.openxmlformats.org/drawingml/2006/picture">
                 <pic:pic xmlns:pic="http://schemas.openxmlformats.org/drawingml/2006/picture">
                   <pic:nvPicPr>
-                    <pic:cNvPr id="0" name="Picture"/>
-                    <pic:cNvPicPr>
-                      <a:picLocks noChangeAspect="1" noChangeArrowheads="1"/>
-                    </pic:cNvPicPr>
+                    <pic:cNvPr id="0" name="cas_utilisation_reservation.png"/>
+                    <pic:cNvPicPr/>
                   </pic:nvPicPr>
                   <pic:blipFill>
-                    <a:blip r:embed="rId14" cstate="print"/>
-                    <a:srcRect/>
+                    <a:blip r:embed="rId14">
+                      <a:extLst>
+                        <a:ext uri="{28A0092B-C50C-407E-A947-70E740481C1C}">
+                          <a14:useLocalDpi xmlns:a14="http://schemas.microsoft.com/office/drawing/2010/main" val="0"/>
+                        </a:ext>
+                      </a:extLst>
+                    </a:blip>
                     <a:stretch>
                       <a:fillRect/>
                     </a:stretch>
                   </pic:blipFill>
-                  <pic:spPr bwMode="auto">
+                  <pic:spPr>
                     <a:xfrm>
                       <a:off x="0" y="0"/>
-                      <a:ext cx="4009390" cy="2495550"/>
+                      <a:ext cx="6479540" cy="4032250"/>
                     </a:xfrm>
                     <a:prstGeom prst="rect">
                       <a:avLst/>
                     </a:prstGeom>
-                    <a:noFill/>
-                    <a:ln w="9525">
-                      <a:noFill/>
-                      <a:miter lim="800000"/>
-                      <a:headEnd/>
-                      <a:tailEnd/>
-                    </a:ln>
                   </pic:spPr>
                 </pic:pic>
               </a:graphicData>
             </a:graphic>
-          </wp:anchor>
+          </wp:inline>
         </w:drawing>
       </w:r>
     </w:p>
@@ -2302,11 +2466,6 @@
     <w:p>
       <w:pPr>
         <w:pStyle w:val="Textebrut"/>
-      </w:pPr>
-    </w:p>
-    <w:p>
-      <w:pPr>
-        <w:pStyle w:val="Textebrut"/>
         <w:rPr>
           <w:rFonts w:ascii="Times New Roman" w:hAnsi="Times New Roman" w:cs="Times New Roman"/>
           <w:b/>
@@ -2351,11 +2510,6 @@
     <w:p>
       <w:pPr>
         <w:pStyle w:val="Textebrut"/>
-        <w:rPr>
-          <w:rFonts w:ascii="Times New Roman" w:hAnsi="Times New Roman" w:cs="Times New Roman"/>
-          <w:sz w:val="24"/>
-          <w:szCs w:val="24"/>
-        </w:rPr>
       </w:pPr>
       <w:r>
         <w:rPr>
@@ -2365,16 +2519,6 @@
         </w:rPr>
         <w:t>Pour réserver un billet, le processus sera le suivant :</w:t>
       </w:r>
-    </w:p>
-    <w:p>
-      <w:pPr>
-        <w:pStyle w:val="Textebrut"/>
-      </w:pPr>
-    </w:p>
-    <w:p>
-      <w:pPr>
-        <w:pStyle w:val="Textebrut"/>
-      </w:pPr>
     </w:p>
     <w:p>
       <w:pPr>
@@ -2405,13 +2549,13 @@
           <w:lang w:eastAsia="fr-FR"/>
         </w:rPr>
         <w:drawing>
-          <wp:anchor distT="0" distB="0" distL="0" distR="0" simplePos="0" relativeHeight="251658240" behindDoc="0" locked="0" layoutInCell="1" allowOverlap="1">
+          <wp:anchor distT="0" distB="0" distL="0" distR="0" simplePos="0" relativeHeight="251658240" behindDoc="0" locked="0" layoutInCell="1" allowOverlap="1" wp14:anchorId="5B570FF4" wp14:editId="360BE3C6">
             <wp:simplePos x="0" y="0"/>
             <wp:positionH relativeFrom="character">
-              <wp:posOffset>655955</wp:posOffset>
+              <wp:posOffset>217170</wp:posOffset>
             </wp:positionH>
             <wp:positionV relativeFrom="line">
-              <wp:posOffset>0</wp:posOffset>
+              <wp:posOffset>142875</wp:posOffset>
             </wp:positionV>
             <wp:extent cx="4552950" cy="3057525"/>
             <wp:effectExtent l="0" t="0" r="0" b="0"/>
@@ -2670,7 +2814,7 @@
           <w:lang w:eastAsia="fr-FR"/>
         </w:rPr>
         <w:drawing>
-          <wp:anchor distT="0" distB="0" distL="0" distR="0" simplePos="0" relativeHeight="251659264" behindDoc="0" locked="0" layoutInCell="1" allowOverlap="1">
+          <wp:anchor distT="0" distB="0" distL="0" distR="0" simplePos="0" relativeHeight="251659264" behindDoc="0" locked="0" layoutInCell="1" allowOverlap="1" wp14:anchorId="769B1C90" wp14:editId="37A3BD72">
             <wp:simplePos x="0" y="0"/>
             <wp:positionH relativeFrom="character">
               <wp:posOffset>661035</wp:posOffset>
@@ -2720,6 +2864,12 @@
                 </pic:pic>
               </a:graphicData>
             </a:graphic>
+            <wp14:sizeRelH relativeFrom="margin">
+              <wp14:pctWidth>0</wp14:pctWidth>
+            </wp14:sizeRelH>
+            <wp14:sizeRelV relativeFrom="margin">
+              <wp14:pctHeight>0</wp14:pctHeight>
+            </wp14:sizeRelV>
           </wp:anchor>
         </w:drawing>
       </w:r>
@@ -3225,6 +3375,7 @@
           <w:sz w:val="24"/>
           <w:szCs w:val="24"/>
         </w:rPr>
+        <w:lastRenderedPageBreak/>
         <w:tab/>
         <w:t>- les 2 vols suivants la date choisie initialement.</w:t>
       </w:r>
@@ -4072,8 +4223,8 @@
         <w:lastRenderedPageBreak/>
         <w:drawing>
           <wp:inline distT="0" distB="0" distL="0" distR="0">
-            <wp:extent cx="6479540" cy="3493770"/>
-            <wp:effectExtent l="19050" t="0" r="0" b="0"/>
+            <wp:extent cx="6830301" cy="3682900"/>
+            <wp:effectExtent l="0" t="0" r="0" b="0"/>
             <wp:docPr id="20" name="Image 19" descr="dev-fly-display_employe.png"/>
             <wp:cNvGraphicFramePr>
               <a:graphicFrameLocks xmlns:a="http://schemas.openxmlformats.org/drawingml/2006/main" noChangeAspect="1"/>
@@ -4094,7 +4245,7 @@
                   <pic:spPr>
                     <a:xfrm>
                       <a:off x="0" y="0"/>
-                      <a:ext cx="6479540" cy="3493770"/>
+                      <a:ext cx="6832980" cy="3684344"/>
                     </a:xfrm>
                     <a:prstGeom prst="rect">
                       <a:avLst/>
@@ -5862,7 +6013,7 @@
 </file>
 
 <file path=customXml/itemProps1.xml><?xml version="1.0" encoding="utf-8"?>
-<ds:datastoreItem xmlns:ds="http://schemas.openxmlformats.org/officeDocument/2006/customXml" ds:itemID="{A425E953-C989-4204-93C8-17D43CCAE713}">
+<ds:datastoreItem xmlns:ds="http://schemas.openxmlformats.org/officeDocument/2006/customXml" ds:itemID="{B904D419-DAC9-4674-BF07-E545E42A7CAE}">
   <ds:schemaRefs>
     <ds:schemaRef ds:uri="http://schemas.openxmlformats.org/officeDocument/2006/bibliography"/>
   </ds:schemaRefs>

</xml_diff>

<commit_message>
mise à jour du CDG : ajouts
</commit_message>
<xml_diff>
--- a/divers/cahier_charges_projet_vols.docx
+++ b/divers/cahier_charges_projet_vols.docx
@@ -450,6 +450,7 @@
     <w:p>
       <w:pPr>
         <w:pStyle w:val="Textebrut"/>
+        <w:jc w:val="both"/>
       </w:pPr>
       <w:r>
         <w:rPr>
@@ -481,16 +482,19 @@
     <w:p>
       <w:pPr>
         <w:pStyle w:val="Textebrut"/>
-      </w:pPr>
-    </w:p>
-    <w:p>
-      <w:pPr>
-        <w:pStyle w:val="Textebrut"/>
-      </w:pPr>
-    </w:p>
-    <w:p>
-      <w:pPr>
-        <w:pStyle w:val="Textebrut"/>
+        <w:jc w:val="both"/>
+      </w:pPr>
+    </w:p>
+    <w:p>
+      <w:pPr>
+        <w:pStyle w:val="Textebrut"/>
+        <w:jc w:val="both"/>
+      </w:pPr>
+    </w:p>
+    <w:p>
+      <w:pPr>
+        <w:pStyle w:val="Textebrut"/>
+        <w:jc w:val="both"/>
       </w:pPr>
       <w:r>
         <w:rPr>
@@ -511,6 +515,7 @@
           <w:ilvl w:val="0"/>
           <w:numId w:val="1"/>
         </w:numPr>
+        <w:jc w:val="both"/>
       </w:pPr>
       <w:r>
         <w:rPr>
@@ -528,6 +533,7 @@
           <w:ilvl w:val="0"/>
           <w:numId w:val="1"/>
         </w:numPr>
+        <w:jc w:val="both"/>
       </w:pPr>
       <w:r>
         <w:rPr>
@@ -571,6 +577,7 @@
           <w:ilvl w:val="0"/>
           <w:numId w:val="1"/>
         </w:numPr>
+        <w:jc w:val="both"/>
       </w:pPr>
       <w:r>
         <w:rPr>
@@ -612,6 +619,7 @@
           <w:ilvl w:val="0"/>
           <w:numId w:val="1"/>
         </w:numPr>
+        <w:jc w:val="both"/>
       </w:pPr>
       <w:r>
         <w:rPr>
@@ -625,6 +633,58 @@
     <w:p>
       <w:pPr>
         <w:pStyle w:val="Textebrut"/>
+        <w:numPr>
+          <w:ilvl w:val="0"/>
+          <w:numId w:val="1"/>
+        </w:numPr>
+        <w:jc w:val="both"/>
+      </w:pPr>
+      <w:r>
+        <w:rPr>
+          <w:rFonts w:ascii="Times New Roman" w:hAnsi="Times New Roman" w:cs="Times New Roman"/>
+          <w:sz w:val="24"/>
+          <w:szCs w:val="24"/>
+        </w:rPr>
+        <w:t>Un client peut réserver pour plusieurs passagers (</w:t>
+      </w:r>
+      <w:r>
+        <w:rPr>
+          <w:rFonts w:ascii="Times New Roman" w:hAnsi="Times New Roman" w:cs="Times New Roman"/>
+          <w:sz w:val="24"/>
+          <w:szCs w:val="24"/>
+        </w:rPr>
+        <w:t>quelqu’un</w:t>
+      </w:r>
+      <w:r>
+        <w:rPr>
+          <w:rFonts w:ascii="Times New Roman" w:hAnsi="Times New Roman" w:cs="Times New Roman"/>
+          <w:sz w:val="24"/>
+          <w:szCs w:val="24"/>
+        </w:rPr>
+        <w:t xml:space="preserve"> réserve pour son conjoint et ses enfants par exemple). Ainsi, une réservation </w:t>
+      </w:r>
+      <w:r>
+        <w:rPr>
+          <w:rFonts w:ascii="Times New Roman" w:hAnsi="Times New Roman" w:cs="Times New Roman"/>
+          <w:sz w:val="24"/>
+          <w:szCs w:val="24"/>
+        </w:rPr>
+        <w:t>est</w:t>
+      </w:r>
+      <w:r>
+        <w:rPr>
+          <w:rFonts w:ascii="Times New Roman" w:hAnsi="Times New Roman" w:cs="Times New Roman"/>
+          <w:sz w:val="24"/>
+          <w:szCs w:val="24"/>
+        </w:rPr>
+        <w:t xml:space="preserve"> associée à un seul client mais peut être reliée à plusieurs passagers.</w:t>
+      </w:r>
+      <w:bookmarkStart w:id="0" w:name="_GoBack"/>
+      <w:bookmarkEnd w:id="0"/>
+    </w:p>
+    <w:p>
+      <w:pPr>
+        <w:pStyle w:val="Textebrut"/>
       </w:pPr>
     </w:p>
     <w:p>
@@ -645,6 +705,7 @@
           <w:szCs w:val="24"/>
           <w:u w:val="single"/>
         </w:rPr>
+        <w:lastRenderedPageBreak/>
         <w:t>Détail des possibilités</w:t>
       </w:r>
     </w:p>
@@ -702,7 +763,6 @@
           <w:sz w:val="24"/>
           <w:szCs w:val="24"/>
         </w:rPr>
-        <w:lastRenderedPageBreak/>
         <w:t>Ici, le cas d’un nouveau client est choisi pour illustrer ce scénario.</w:t>
       </w:r>
     </w:p>
@@ -951,7 +1011,39 @@
                 <w:sz w:val="24"/>
                 <w:szCs w:val="24"/>
               </w:rPr>
-              <w:t xml:space="preserve"> se rend sur la page de recherche et saisit les critères de recherche : ville de départ et ville d’arrivée (à sélectionner dans une liste), date et heure d’aller, et éventuellement date et heure de retour.</w:t>
+              <w:t xml:space="preserve"> se rend sur la page de recherche et saisit les critères de recherche : ville de départ et ville d’arrivée (à sélectionner dans une liste), date </w:t>
+            </w:r>
+            <w:r>
+              <w:rPr>
+                <w:rFonts w:ascii="Times New Roman" w:hAnsi="Times New Roman" w:cs="Times New Roman"/>
+                <w:sz w:val="24"/>
+                <w:szCs w:val="24"/>
+              </w:rPr>
+              <w:t>de départ ou d</w:t>
+            </w:r>
+            <w:r>
+              <w:rPr>
+                <w:rFonts w:ascii="Times New Roman" w:hAnsi="Times New Roman" w:cs="Times New Roman"/>
+                <w:sz w:val="24"/>
+                <w:szCs w:val="24"/>
+              </w:rPr>
+              <w:t>ate</w:t>
+            </w:r>
+            <w:r>
+              <w:rPr>
+                <w:rFonts w:ascii="Times New Roman" w:hAnsi="Times New Roman" w:cs="Times New Roman"/>
+                <w:sz w:val="24"/>
+                <w:szCs w:val="24"/>
+              </w:rPr>
+              <w:t xml:space="preserve"> d’arrivée</w:t>
+            </w:r>
+            <w:r>
+              <w:rPr>
+                <w:rFonts w:ascii="Times New Roman" w:hAnsi="Times New Roman" w:cs="Times New Roman"/>
+                <w:sz w:val="24"/>
+                <w:szCs w:val="24"/>
+              </w:rPr>
+              <w:t>.</w:t>
             </w:r>
           </w:p>
         </w:tc>
@@ -1001,7 +1093,15 @@
                 <w:sz w:val="24"/>
                 <w:szCs w:val="24"/>
               </w:rPr>
-              <w:t>Tous les champs doivent être renseignés et valides : les dates doivent être au format approprié, les villes doivent correspondre aux destinations prévues par la compagnie. Les villes de départ et d’arrivée doivent être différentes. Les dates doivent être incluses entre la date du jour et les 2 mois suivants. La date de retour (si renseignée) doit être ultérieure à la date de départ.</w:t>
+              <w:t>Tous les champs doivent être renseignés et valides : les dates doivent être au format approprié, les villes doivent correspondre aux destinations prévues par la compagnie. Les villes de départ et d’arrivée doivent être différentes. Les dates doivent être incluses entre la date du jour et les 2 mois suivants</w:t>
+            </w:r>
+            <w:r>
+              <w:rPr>
+                <w:rFonts w:ascii="Times New Roman" w:hAnsi="Times New Roman" w:cs="Times New Roman"/>
+                <w:sz w:val="24"/>
+                <w:szCs w:val="24"/>
+              </w:rPr>
+              <w:t>.</w:t>
             </w:r>
           </w:p>
         </w:tc>
@@ -2780,7 +2880,7 @@
         </w:rPr>
         <w:t xml:space="preserve">a) le client est déjà connecté </w:t>
       </w:r>
-      <w:bookmarkStart w:id="0" w:name="__DdeLink__126_307771532"/>
+      <w:bookmarkStart w:id="1" w:name="__DdeLink__126_307771532"/>
       <w:r>
         <w:rPr>
           <w:rFonts w:ascii="Times New Roman" w:hAnsi="Times New Roman" w:cs="Times New Roman"/>
@@ -2789,7 +2889,7 @@
         </w:rPr>
         <w:t>à son compte lors de la recherche du billet</w:t>
       </w:r>
-      <w:bookmarkEnd w:id="0"/>
+      <w:bookmarkEnd w:id="1"/>
       <w:r>
         <w:rPr>
           <w:rFonts w:ascii="Times New Roman" w:hAnsi="Times New Roman" w:cs="Times New Roman"/>
@@ -3545,6 +3645,132 @@
         <w:jc w:val="both"/>
         <w:rPr>
           <w:rFonts w:ascii="Times New Roman" w:hAnsi="Times New Roman" w:cs="Times New Roman"/>
+          <w:bCs/>
+          <w:sz w:val="24"/>
+          <w:szCs w:val="24"/>
+        </w:rPr>
+      </w:pPr>
+      <w:r>
+        <w:rPr>
+          <w:rFonts w:ascii="Times New Roman" w:hAnsi="Times New Roman" w:cs="Times New Roman"/>
+          <w:bCs/>
+          <w:sz w:val="24"/>
+          <w:szCs w:val="24"/>
+        </w:rPr>
+        <w:t>Dans le cas d’une modification de la réservation :</w:t>
+      </w:r>
+    </w:p>
+    <w:p>
+      <w:pPr>
+        <w:pStyle w:val="Textebrut"/>
+        <w:numPr>
+          <w:ilvl w:val="0"/>
+          <w:numId w:val="1"/>
+        </w:numPr>
+        <w:jc w:val="both"/>
+        <w:rPr>
+          <w:rFonts w:ascii="Times New Roman" w:hAnsi="Times New Roman" w:cs="Times New Roman"/>
+          <w:bCs/>
+          <w:sz w:val="24"/>
+          <w:szCs w:val="24"/>
+        </w:rPr>
+      </w:pPr>
+      <w:r>
+        <w:rPr>
+          <w:rFonts w:ascii="Times New Roman" w:hAnsi="Times New Roman" w:cs="Times New Roman"/>
+          <w:bCs/>
+          <w:sz w:val="24"/>
+          <w:szCs w:val="24"/>
+        </w:rPr>
+        <w:t>si les prix de l’ancienne et de la nouvelle réservation sont identiques, la nouvelle réservation est prise en compte directement (et l’ancienne est annulée).</w:t>
+      </w:r>
+    </w:p>
+    <w:p>
+      <w:pPr>
+        <w:pStyle w:val="Textebrut"/>
+        <w:numPr>
+          <w:ilvl w:val="0"/>
+          <w:numId w:val="1"/>
+        </w:numPr>
+        <w:jc w:val="both"/>
+        <w:rPr>
+          <w:rFonts w:ascii="Times New Roman" w:hAnsi="Times New Roman" w:cs="Times New Roman"/>
+          <w:bCs/>
+          <w:sz w:val="24"/>
+          <w:szCs w:val="24"/>
+        </w:rPr>
+      </w:pPr>
+      <w:r>
+        <w:rPr>
+          <w:rFonts w:ascii="Times New Roman" w:hAnsi="Times New Roman" w:cs="Times New Roman"/>
+          <w:bCs/>
+          <w:sz w:val="24"/>
+          <w:szCs w:val="24"/>
+        </w:rPr>
+        <w:t>Si la nouvelle réservation est plus chère que l’ancienne, la prise en compte se fait une fois que le client a payé la différence.</w:t>
+      </w:r>
+    </w:p>
+    <w:p>
+      <w:pPr>
+        <w:pStyle w:val="Textebrut"/>
+        <w:numPr>
+          <w:ilvl w:val="0"/>
+          <w:numId w:val="1"/>
+        </w:numPr>
+        <w:jc w:val="both"/>
+        <w:rPr>
+          <w:rFonts w:ascii="Times New Roman" w:hAnsi="Times New Roman" w:cs="Times New Roman"/>
+          <w:bCs/>
+          <w:sz w:val="24"/>
+          <w:szCs w:val="24"/>
+        </w:rPr>
+      </w:pPr>
+      <w:r>
+        <w:rPr>
+          <w:rFonts w:ascii="Times New Roman" w:hAnsi="Times New Roman" w:cs="Times New Roman"/>
+          <w:bCs/>
+          <w:sz w:val="24"/>
+          <w:szCs w:val="24"/>
+        </w:rPr>
+        <w:t xml:space="preserve">Si la nouvelle réservation est moins chère que l’ancienne, la prise en compte est immédiate (le remboursement de la différence sera fait automatiquement </w:t>
+      </w:r>
+      <w:r>
+        <w:rPr>
+          <w:rFonts w:ascii="Times New Roman" w:hAnsi="Times New Roman" w:cs="Times New Roman"/>
+          <w:bCs/>
+          <w:sz w:val="24"/>
+          <w:szCs w:val="24"/>
+        </w:rPr>
+        <w:t xml:space="preserve">au client </w:t>
+      </w:r>
+      <w:r>
+        <w:rPr>
+          <w:rFonts w:ascii="Times New Roman" w:hAnsi="Times New Roman" w:cs="Times New Roman"/>
+          <w:bCs/>
+          <w:sz w:val="24"/>
+          <w:szCs w:val="24"/>
+        </w:rPr>
+        <w:t>sur base du numéro de carte bleu fourni lors du paiement initial).</w:t>
+      </w:r>
+    </w:p>
+    <w:p>
+      <w:pPr>
+        <w:pStyle w:val="Textebrut"/>
+        <w:jc w:val="both"/>
+        <w:rPr>
+          <w:rFonts w:ascii="Times New Roman" w:hAnsi="Times New Roman" w:cs="Times New Roman"/>
+          <w:bCs/>
+          <w:sz w:val="24"/>
+          <w:szCs w:val="24"/>
+        </w:rPr>
+      </w:pPr>
+    </w:p>
+    <w:p>
+      <w:pPr>
+        <w:pStyle w:val="Textebrut"/>
+        <w:jc w:val="both"/>
+        <w:rPr>
+          <w:rFonts w:ascii="Times New Roman" w:hAnsi="Times New Roman" w:cs="Times New Roman"/>
           <w:b/>
           <w:bCs/>
           <w:sz w:val="24"/>
@@ -3564,11 +3790,7 @@
           <w:szCs w:val="24"/>
         </w:rPr>
       </w:pPr>
-    </w:p>
-    <w:p>
-      <w:pPr>
-        <w:pStyle w:val="Textebrut"/>
-        <w:jc w:val="both"/>
+      <w:r>
         <w:rPr>
           <w:rFonts w:ascii="Times New Roman" w:hAnsi="Times New Roman" w:cs="Times New Roman"/>
           <w:b/>
@@ -3576,7 +3798,8 @@
           <w:sz w:val="24"/>
           <w:szCs w:val="24"/>
         </w:rPr>
-      </w:pPr>
+        <w:t>Back-</w:t>
+      </w:r>
       <w:r>
         <w:rPr>
           <w:rFonts w:ascii="Times New Roman" w:hAnsi="Times New Roman" w:cs="Times New Roman"/>
@@ -3585,16 +3808,6 @@
           <w:sz w:val="24"/>
           <w:szCs w:val="24"/>
         </w:rPr>
-        <w:t>Back-</w:t>
-      </w:r>
-      <w:r>
-        <w:rPr>
-          <w:rFonts w:ascii="Times New Roman" w:hAnsi="Times New Roman" w:cs="Times New Roman"/>
-          <w:b/>
-          <w:bCs/>
-          <w:sz w:val="24"/>
-          <w:szCs w:val="24"/>
-        </w:rPr>
         <w:t>office</w:t>
       </w:r>
     </w:p>
@@ -3729,6 +3942,7 @@
           <w:szCs w:val="24"/>
           <w:lang w:eastAsia="fr-FR"/>
         </w:rPr>
+        <w:lastRenderedPageBreak/>
         <w:drawing>
           <wp:inline distT="0" distB="0" distL="0" distR="0">
             <wp:extent cx="6972300" cy="2384002"/>
@@ -4408,8 +4622,6 @@
         </w:rPr>
         <w:t>Cas d’une recherche par N° de client :</w:t>
       </w:r>
-      <w:bookmarkStart w:id="1" w:name="_GoBack"/>
-      <w:bookmarkEnd w:id="1"/>
     </w:p>
     <w:p>
       <w:pPr>
@@ -6013,7 +6225,7 @@
 </file>
 
 <file path=customXml/itemProps1.xml><?xml version="1.0" encoding="utf-8"?>
-<ds:datastoreItem xmlns:ds="http://schemas.openxmlformats.org/officeDocument/2006/customXml" ds:itemID="{B904D419-DAC9-4674-BF07-E545E42A7CAE}">
+<ds:datastoreItem xmlns:ds="http://schemas.openxmlformats.org/officeDocument/2006/customXml" ds:itemID="{0A5DDFE2-746B-43B8-969D-6CACA8F3E948}">
   <ds:schemaRefs>
     <ds:schemaRef ds:uri="http://schemas.openxmlformats.org/officeDocument/2006/bibliography"/>
   </ds:schemaRefs>

</xml_diff>

<commit_message>
correction erreur dans CDG
</commit_message>
<xml_diff>
--- a/divers/cahier_charges_projet_vols.docx
+++ b/divers/cahier_charges_projet_vols.docx
@@ -679,8 +679,6 @@
         </w:rPr>
         <w:t xml:space="preserve"> associée à un seul client mais peut être reliée à plusieurs passagers.</w:t>
       </w:r>
-      <w:bookmarkStart w:id="0" w:name="_GoBack"/>
-      <w:bookmarkEnd w:id="0"/>
     </w:p>
     <w:p>
       <w:pPr>
@@ -2880,7 +2878,7 @@
         </w:rPr>
         <w:t xml:space="preserve">a) le client est déjà connecté </w:t>
       </w:r>
-      <w:bookmarkStart w:id="1" w:name="__DdeLink__126_307771532"/>
+      <w:bookmarkStart w:id="0" w:name="__DdeLink__126_307771532"/>
       <w:r>
         <w:rPr>
           <w:rFonts w:ascii="Times New Roman" w:hAnsi="Times New Roman" w:cs="Times New Roman"/>
@@ -2889,7 +2887,7 @@
         </w:rPr>
         <w:t>à son compte lors de la recherche du billet</w:t>
       </w:r>
-      <w:bookmarkEnd w:id="1"/>
+      <w:bookmarkEnd w:id="0"/>
       <w:r>
         <w:rPr>
           <w:rFonts w:ascii="Times New Roman" w:hAnsi="Times New Roman" w:cs="Times New Roman"/>
@@ -4554,8 +4552,8 @@
         <w:drawing>
           <wp:inline distT="0" distB="0" distL="0" distR="0">
             <wp:extent cx="6479540" cy="3430270"/>
-            <wp:effectExtent l="19050" t="0" r="0" b="0"/>
-            <wp:docPr id="23" name="Image 22" descr="dev-fly-display_reservation.png"/>
+            <wp:effectExtent l="0" t="0" r="0" b="0"/>
+            <wp:docPr id="1" name="Image 1"/>
             <wp:cNvGraphicFramePr>
               <a:graphicFrameLocks xmlns:a="http://schemas.openxmlformats.org/drawingml/2006/main" noChangeAspect="1"/>
             </wp:cNvGraphicFramePr>
@@ -4567,7 +4565,13 @@
                     <pic:cNvPicPr/>
                   </pic:nvPicPr>
                   <pic:blipFill>
-                    <a:blip r:embed="rId24" cstate="print"/>
+                    <a:blip r:embed="rId24">
+                      <a:extLst>
+                        <a:ext uri="{28A0092B-C50C-407E-A947-70E740481C1C}">
+                          <a14:useLocalDpi xmlns:a14="http://schemas.microsoft.com/office/drawing/2010/main" val="0"/>
+                        </a:ext>
+                      </a:extLst>
+                    </a:blip>
                     <a:stretch>
                       <a:fillRect/>
                     </a:stretch>
@@ -4620,7 +4624,19 @@
           <w:sz w:val="24"/>
           <w:szCs w:val="24"/>
         </w:rPr>
-        <w:t>Cas d’une recherche par N° de client :</w:t>
+        <w:t>Cas d’une recherche par N° de clien</w:t>
+      </w:r>
+      <w:bookmarkStart w:id="1" w:name="_GoBack"/>
+      <w:bookmarkEnd w:id="1"/>
+      <w:r>
+        <w:rPr>
+          <w:rFonts w:ascii="Times New Roman" w:hAnsi="Times New Roman" w:cs="Times New Roman"/>
+          <w:b/>
+          <w:bCs/>
+          <w:sz w:val="24"/>
+          <w:szCs w:val="24"/>
+        </w:rPr>
+        <w:t>t :</w:t>
       </w:r>
     </w:p>
     <w:p>
@@ -6225,7 +6241,7 @@
 </file>
 
 <file path=customXml/itemProps1.xml><?xml version="1.0" encoding="utf-8"?>
-<ds:datastoreItem xmlns:ds="http://schemas.openxmlformats.org/officeDocument/2006/customXml" ds:itemID="{0A5DDFE2-746B-43B8-969D-6CACA8F3E948}">
+<ds:datastoreItem xmlns:ds="http://schemas.openxmlformats.org/officeDocument/2006/customXml" ds:itemID="{748E1EE0-16BF-420E-8F85-8DFDB44901F2}">
   <ds:schemaRefs>
     <ds:schemaRef ds:uri="http://schemas.openxmlformats.org/officeDocument/2006/bibliography"/>
   </ds:schemaRefs>

</xml_diff>

<commit_message>
mise à jour CDG + todo + test
</commit_message>
<xml_diff>
--- a/divers/cahier_charges_projet_vols.docx
+++ b/divers/cahier_charges_projet_vols.docx
@@ -1845,14 +1845,54 @@
     <w:p>
       <w:pPr>
         <w:pStyle w:val="Textebrut"/>
-      </w:pPr>
-      <w:r>
-        <w:rPr>
-          <w:rFonts w:ascii="Times New Roman" w:hAnsi="Times New Roman" w:cs="Times New Roman"/>
-          <w:sz w:val="24"/>
-          <w:szCs w:val="24"/>
-        </w:rPr>
-        <w:t>Remarque : si un champ dans un formulaire n’est pas conforme aux atte</w:t>
+        <w:rPr>
+          <w:rFonts w:ascii="Times New Roman" w:hAnsi="Times New Roman" w:cs="Times New Roman"/>
+          <w:sz w:val="24"/>
+          <w:szCs w:val="24"/>
+        </w:rPr>
+      </w:pPr>
+      <w:proofErr w:type="gramStart"/>
+      <w:r>
+        <w:rPr>
+          <w:rFonts w:ascii="Times New Roman" w:hAnsi="Times New Roman" w:cs="Times New Roman"/>
+          <w:sz w:val="24"/>
+          <w:szCs w:val="24"/>
+        </w:rPr>
+        <w:t>Remarque</w:t>
+      </w:r>
+      <w:r>
+        <w:rPr>
+          <w:rFonts w:ascii="Times New Roman" w:hAnsi="Times New Roman" w:cs="Times New Roman"/>
+          <w:sz w:val="24"/>
+          <w:szCs w:val="24"/>
+        </w:rPr>
+        <w:t>s</w:t>
+      </w:r>
+      <w:proofErr w:type="gramEnd"/>
+      <w:r>
+        <w:rPr>
+          <w:rFonts w:ascii="Times New Roman" w:hAnsi="Times New Roman" w:cs="Times New Roman"/>
+          <w:sz w:val="24"/>
+          <w:szCs w:val="24"/>
+        </w:rPr>
+        <w:t> :</w:t>
+      </w:r>
+    </w:p>
+    <w:p>
+      <w:pPr>
+        <w:pStyle w:val="Textebrut"/>
+        <w:numPr>
+          <w:ilvl w:val="0"/>
+          <w:numId w:val="1"/>
+        </w:numPr>
+      </w:pPr>
+      <w:r>
+        <w:rPr>
+          <w:rFonts w:ascii="Times New Roman" w:hAnsi="Times New Roman" w:cs="Times New Roman"/>
+          <w:sz w:val="24"/>
+          <w:szCs w:val="24"/>
+        </w:rPr>
+        <w:t>si un champ dans un formulaire n’est pas conforme aux atte</w:t>
       </w:r>
       <w:r>
         <w:rPr>
@@ -1869,6 +1909,23 @@
           <w:szCs w:val="24"/>
         </w:rPr>
         <w:t xml:space="preserve"> avec un message explicatif en en-tête.</w:t>
+      </w:r>
+    </w:p>
+    <w:p>
+      <w:pPr>
+        <w:pStyle w:val="Textebrut"/>
+        <w:numPr>
+          <w:ilvl w:val="0"/>
+          <w:numId w:val="1"/>
+        </w:numPr>
+      </w:pPr>
+      <w:r>
+        <w:rPr>
+          <w:rFonts w:ascii="Times New Roman" w:hAnsi="Times New Roman" w:cs="Times New Roman"/>
+          <w:sz w:val="24"/>
+          <w:szCs w:val="24"/>
+        </w:rPr>
+        <w:t>Tout au long de la procédure, le client a la possibilité à tout moment de revenir à l’accueil en cliquant sur « Accueil » dans le menu.</w:t>
       </w:r>
     </w:p>
     <w:p>
@@ -1979,9 +2036,9 @@
         <w:lastRenderedPageBreak/>
         <w:drawing>
           <wp:inline distT="0" distB="0" distL="0" distR="0">
-            <wp:extent cx="5865495" cy="5156200"/>
+            <wp:extent cx="6143625" cy="5400675"/>
             <wp:effectExtent l="0" t="0" r="0" b="0"/>
-            <wp:docPr id="6" name="Image 6"/>
+            <wp:docPr id="10" name="Image 10"/>
             <wp:cNvGraphicFramePr>
               <a:graphicFrameLocks xmlns:a="http://schemas.openxmlformats.org/drawingml/2006/main" noChangeAspect="1"/>
             </wp:cNvGraphicFramePr>
@@ -1993,7 +2050,7 @@
                     <pic:cNvPicPr/>
                   </pic:nvPicPr>
                   <pic:blipFill>
-                    <a:blip r:embed="rId8" cstate="print">
+                    <a:blip r:embed="rId8">
                       <a:extLst>
                         <a:ext uri="{28A0092B-C50C-407E-A947-70E740481C1C}">
                           <a14:useLocalDpi xmlns:a14="http://schemas.microsoft.com/office/drawing/2010/main" val="0"/>
@@ -2007,7 +2064,7 @@
                   <pic:spPr>
                     <a:xfrm>
                       <a:off x="0" y="0"/>
-                      <a:ext cx="5865495" cy="5156200"/>
+                      <a:ext cx="6143625" cy="5400675"/>
                     </a:xfrm>
                     <a:prstGeom prst="rect">
                       <a:avLst/>
@@ -4179,6 +4236,21 @@
         <w:jc w:val="both"/>
         <w:rPr>
           <w:rFonts w:ascii="Times New Roman" w:hAnsi="Times New Roman" w:cs="Times New Roman"/>
+          <w:b/>
+          <w:bCs/>
+          <w:sz w:val="24"/>
+          <w:szCs w:val="24"/>
+        </w:rPr>
+      </w:pPr>
+      <w:bookmarkStart w:id="1" w:name="_GoBack"/>
+      <w:bookmarkEnd w:id="1"/>
+    </w:p>
+    <w:p>
+      <w:pPr>
+        <w:pStyle w:val="Textebrut"/>
+        <w:jc w:val="both"/>
+        <w:rPr>
+          <w:rFonts w:ascii="Times New Roman" w:hAnsi="Times New Roman" w:cs="Times New Roman"/>
           <w:bCs/>
           <w:sz w:val="24"/>
           <w:szCs w:val="24"/>
@@ -4195,9 +4267,9 @@
         </w:rPr>
         <w:drawing>
           <wp:inline distT="0" distB="0" distL="0" distR="0">
-            <wp:extent cx="6479540" cy="5882005"/>
+            <wp:extent cx="6479540" cy="5961380"/>
             <wp:effectExtent l="0" t="0" r="0" b="0"/>
-            <wp:docPr id="18" name="Image 18"/>
+            <wp:docPr id="11" name="Image 11"/>
             <wp:cNvGraphicFramePr>
               <a:graphicFrameLocks xmlns:a="http://schemas.openxmlformats.org/drawingml/2006/main" noChangeAspect="1"/>
             </wp:cNvGraphicFramePr>
@@ -4223,7 +4295,7 @@
                   <pic:spPr>
                     <a:xfrm>
                       <a:off x="0" y="0"/>
-                      <a:ext cx="6479540" cy="5882005"/>
+                      <a:ext cx="6479540" cy="5961380"/>
                     </a:xfrm>
                     <a:prstGeom prst="rect">
                       <a:avLst/>
@@ -4624,19 +4696,7 @@
           <w:sz w:val="24"/>
           <w:szCs w:val="24"/>
         </w:rPr>
-        <w:t>Cas d’une recherche par N° de clien</w:t>
-      </w:r>
-      <w:bookmarkStart w:id="1" w:name="_GoBack"/>
-      <w:bookmarkEnd w:id="1"/>
-      <w:r>
-        <w:rPr>
-          <w:rFonts w:ascii="Times New Roman" w:hAnsi="Times New Roman" w:cs="Times New Roman"/>
-          <w:b/>
-          <w:bCs/>
-          <w:sz w:val="24"/>
-          <w:szCs w:val="24"/>
-        </w:rPr>
-        <w:t>t :</w:t>
+        <w:t>Cas d’une recherche par N° de client :</w:t>
       </w:r>
     </w:p>
     <w:p>
@@ -6241,7 +6301,7 @@
 </file>
 
 <file path=customXml/itemProps1.xml><?xml version="1.0" encoding="utf-8"?>
-<ds:datastoreItem xmlns:ds="http://schemas.openxmlformats.org/officeDocument/2006/customXml" ds:itemID="{748E1EE0-16BF-420E-8F85-8DFDB44901F2}">
+<ds:datastoreItem xmlns:ds="http://schemas.openxmlformats.org/officeDocument/2006/customXml" ds:itemID="{9C57C7E7-A3DB-4076-9128-B968589F50EC}">
   <ds:schemaRefs>
     <ds:schemaRef ds:uri="http://schemas.openxmlformats.org/officeDocument/2006/bibliography"/>
   </ds:schemaRefs>

</xml_diff>

<commit_message>
mise à jour de diagrammes + CDG + suppression test
</commit_message>
<xml_diff>
--- a/divers/cahier_charges_projet_vols.docx
+++ b/divers/cahier_charges_projet_vols.docx
@@ -4000,9 +4000,9 @@
         <w:lastRenderedPageBreak/>
         <w:drawing>
           <wp:inline distT="0" distB="0" distL="0" distR="0">
-            <wp:extent cx="6972300" cy="2384002"/>
+            <wp:extent cx="6866998" cy="2347997"/>
             <wp:effectExtent l="0" t="0" r="0" b="0"/>
-            <wp:docPr id="15" name="Image 15"/>
+            <wp:docPr id="12" name="Image 12"/>
             <wp:cNvGraphicFramePr>
               <a:graphicFrameLocks xmlns:a="http://schemas.openxmlformats.org/drawingml/2006/main" noChangeAspect="1"/>
             </wp:cNvGraphicFramePr>
@@ -4014,7 +4014,7 @@
                     <pic:cNvPicPr/>
                   </pic:nvPicPr>
                   <pic:blipFill>
-                    <a:blip r:embed="rId19" cstate="print">
+                    <a:blip r:embed="rId19">
                       <a:extLst>
                         <a:ext uri="{28A0092B-C50C-407E-A947-70E740481C1C}">
                           <a14:useLocalDpi xmlns:a14="http://schemas.microsoft.com/office/drawing/2010/main" val="0"/>
@@ -4028,7 +4028,7 @@
                   <pic:spPr>
                     <a:xfrm>
                       <a:off x="0" y="0"/>
-                      <a:ext cx="6975034" cy="2384937"/>
+                      <a:ext cx="6869691" cy="2348918"/>
                     </a:xfrm>
                     <a:prstGeom prst="rect">
                       <a:avLst/>
@@ -4085,6 +4085,8 @@
           <w:szCs w:val="24"/>
         </w:rPr>
       </w:pPr>
+      <w:bookmarkStart w:id="1" w:name="_GoBack"/>
+      <w:bookmarkEnd w:id="1"/>
     </w:p>
     <w:p>
       <w:pPr>
@@ -4109,9 +4111,9 @@
         <w:lastRenderedPageBreak/>
         <w:drawing>
           <wp:inline distT="0" distB="0" distL="0" distR="0">
-            <wp:extent cx="6479540" cy="8968105"/>
+            <wp:extent cx="6479540" cy="9483725"/>
             <wp:effectExtent l="0" t="0" r="0" b="0"/>
-            <wp:docPr id="24" name="Image 24"/>
+            <wp:docPr id="6" name="Image 6"/>
             <wp:cNvGraphicFramePr>
               <a:graphicFrameLocks xmlns:a="http://schemas.openxmlformats.org/drawingml/2006/main" noChangeAspect="1"/>
             </wp:cNvGraphicFramePr>
@@ -4137,7 +4139,7 @@
                   <pic:spPr>
                     <a:xfrm>
                       <a:off x="0" y="0"/>
-                      <a:ext cx="6479540" cy="8968105"/>
+                      <a:ext cx="6479540" cy="9483725"/>
                     </a:xfrm>
                     <a:prstGeom prst="rect">
                       <a:avLst/>
@@ -4242,8 +4244,6 @@
           <w:szCs w:val="24"/>
         </w:rPr>
       </w:pPr>
-      <w:bookmarkStart w:id="1" w:name="_GoBack"/>
-      <w:bookmarkEnd w:id="1"/>
     </w:p>
     <w:p>
       <w:pPr>
@@ -6301,7 +6301,7 @@
 </file>
 
 <file path=customXml/itemProps1.xml><?xml version="1.0" encoding="utf-8"?>
-<ds:datastoreItem xmlns:ds="http://schemas.openxmlformats.org/officeDocument/2006/customXml" ds:itemID="{9C57C7E7-A3DB-4076-9128-B968589F50EC}">
+<ds:datastoreItem xmlns:ds="http://schemas.openxmlformats.org/officeDocument/2006/customXml" ds:itemID="{07EAF035-1566-45F5-8AEE-14BE88890A01}">
   <ds:schemaRefs>
     <ds:schemaRef ds:uri="http://schemas.openxmlformats.org/officeDocument/2006/bibliography"/>
   </ds:schemaRefs>

</xml_diff>

<commit_message>
Merise dans le CDG
</commit_message>
<xml_diff>
--- a/divers/cahier_charges_projet_vols.docx
+++ b/divers/cahier_charges_projet_vols.docx
@@ -4085,8 +4085,6 @@
           <w:szCs w:val="24"/>
         </w:rPr>
       </w:pPr>
-      <w:bookmarkStart w:id="1" w:name="_GoBack"/>
-      <w:bookmarkEnd w:id="1"/>
     </w:p>
     <w:p>
       <w:pPr>
@@ -4758,6 +4756,321 @@
           </wp:inline>
         </w:drawing>
       </w:r>
+    </w:p>
+    <w:p>
+      <w:pPr>
+        <w:pStyle w:val="Textebrut"/>
+        <w:jc w:val="both"/>
+        <w:rPr>
+          <w:rFonts w:ascii="Times New Roman" w:hAnsi="Times New Roman" w:cs="Times New Roman"/>
+          <w:b/>
+          <w:bCs/>
+          <w:sz w:val="24"/>
+          <w:szCs w:val="24"/>
+        </w:rPr>
+      </w:pPr>
+    </w:p>
+    <w:p>
+      <w:pPr>
+        <w:pStyle w:val="Textebrut"/>
+        <w:jc w:val="both"/>
+        <w:rPr>
+          <w:rFonts w:ascii="Times New Roman" w:hAnsi="Times New Roman" w:cs="Times New Roman"/>
+          <w:b/>
+          <w:bCs/>
+          <w:sz w:val="24"/>
+          <w:szCs w:val="24"/>
+        </w:rPr>
+      </w:pPr>
+    </w:p>
+    <w:p>
+      <w:pPr>
+        <w:pStyle w:val="Textebrut"/>
+        <w:jc w:val="both"/>
+        <w:rPr>
+          <w:rFonts w:ascii="Times New Roman" w:hAnsi="Times New Roman" w:cs="Times New Roman"/>
+          <w:b/>
+          <w:bCs/>
+          <w:sz w:val="24"/>
+          <w:szCs w:val="24"/>
+        </w:rPr>
+      </w:pPr>
+    </w:p>
+    <w:p>
+      <w:pPr>
+        <w:pStyle w:val="Textebrut"/>
+        <w:jc w:val="both"/>
+        <w:rPr>
+          <w:rFonts w:ascii="Times New Roman" w:hAnsi="Times New Roman" w:cs="Times New Roman"/>
+          <w:b/>
+          <w:bCs/>
+          <w:sz w:val="24"/>
+          <w:szCs w:val="24"/>
+        </w:rPr>
+      </w:pPr>
+    </w:p>
+    <w:p>
+      <w:pPr>
+        <w:pStyle w:val="Textebrut"/>
+        <w:jc w:val="both"/>
+        <w:rPr>
+          <w:rFonts w:ascii="Times New Roman" w:hAnsi="Times New Roman" w:cs="Times New Roman"/>
+          <w:b/>
+          <w:bCs/>
+          <w:sz w:val="24"/>
+          <w:szCs w:val="24"/>
+        </w:rPr>
+      </w:pPr>
+    </w:p>
+    <w:p>
+      <w:pPr>
+        <w:pStyle w:val="Textebrut"/>
+        <w:jc w:val="both"/>
+        <w:rPr>
+          <w:rFonts w:ascii="Times New Roman" w:hAnsi="Times New Roman" w:cs="Times New Roman"/>
+          <w:b/>
+          <w:bCs/>
+          <w:sz w:val="24"/>
+          <w:szCs w:val="24"/>
+        </w:rPr>
+      </w:pPr>
+      <w:r>
+        <w:rPr>
+          <w:rFonts w:ascii="Times New Roman" w:hAnsi="Times New Roman" w:cs="Times New Roman"/>
+          <w:b/>
+          <w:bCs/>
+          <w:sz w:val="24"/>
+          <w:szCs w:val="24"/>
+        </w:rPr>
+        <w:t>Modèle conceptuel de données</w:t>
+      </w:r>
+    </w:p>
+    <w:p>
+      <w:pPr>
+        <w:pStyle w:val="Textebrut"/>
+        <w:jc w:val="both"/>
+        <w:rPr>
+          <w:rFonts w:ascii="Times New Roman" w:hAnsi="Times New Roman" w:cs="Times New Roman"/>
+          <w:bCs/>
+          <w:sz w:val="24"/>
+          <w:szCs w:val="24"/>
+        </w:rPr>
+      </w:pPr>
+      <w:r>
+        <w:rPr>
+          <w:rFonts w:ascii="Times New Roman" w:hAnsi="Times New Roman" w:cs="Times New Roman"/>
+          <w:bCs/>
+          <w:sz w:val="24"/>
+          <w:szCs w:val="24"/>
+        </w:rPr>
+        <w:t>L’application se base sur le modèle de données suivant (ici, représentation selon la méthode Merise) :</w:t>
+      </w:r>
+    </w:p>
+    <w:p>
+      <w:pPr>
+        <w:pStyle w:val="Textebrut"/>
+        <w:jc w:val="both"/>
+        <w:rPr>
+          <w:rFonts w:ascii="Times New Roman" w:hAnsi="Times New Roman" w:cs="Times New Roman"/>
+          <w:bCs/>
+          <w:sz w:val="24"/>
+          <w:szCs w:val="24"/>
+        </w:rPr>
+      </w:pPr>
+    </w:p>
+    <w:p>
+      <w:pPr>
+        <w:pStyle w:val="Textebrut"/>
+        <w:jc w:val="both"/>
+        <w:rPr>
+          <w:rFonts w:ascii="Times New Roman" w:hAnsi="Times New Roman" w:cs="Times New Roman"/>
+          <w:bCs/>
+          <w:sz w:val="24"/>
+          <w:szCs w:val="24"/>
+        </w:rPr>
+      </w:pPr>
+      <w:r>
+        <w:rPr>
+          <w:rFonts w:ascii="Times New Roman" w:hAnsi="Times New Roman" w:cs="Times New Roman"/>
+          <w:bCs/>
+          <w:noProof/>
+          <w:sz w:val="24"/>
+          <w:szCs w:val="24"/>
+          <w:lang w:eastAsia="fr-FR"/>
+        </w:rPr>
+        <w:lastRenderedPageBreak/>
+        <w:drawing>
+          <wp:inline distT="0" distB="0" distL="0" distR="0">
+            <wp:extent cx="6479540" cy="4375785"/>
+            <wp:effectExtent l="0" t="0" r="0" b="0"/>
+            <wp:docPr id="15" name="Image 15"/>
+            <wp:cNvGraphicFramePr>
+              <a:graphicFrameLocks xmlns:a="http://schemas.openxmlformats.org/drawingml/2006/main" noChangeAspect="1"/>
+            </wp:cNvGraphicFramePr>
+            <a:graphic xmlns:a="http://schemas.openxmlformats.org/drawingml/2006/main">
+              <a:graphicData uri="http://schemas.openxmlformats.org/drawingml/2006/picture">
+                <pic:pic xmlns:pic="http://schemas.openxmlformats.org/drawingml/2006/picture">
+                  <pic:nvPicPr>
+                    <pic:cNvPr id="0" name="merise.PNG"/>
+                    <pic:cNvPicPr/>
+                  </pic:nvPicPr>
+                  <pic:blipFill>
+                    <a:blip r:embed="rId26">
+                      <a:extLst>
+                        <a:ext uri="{28A0092B-C50C-407E-A947-70E740481C1C}">
+                          <a14:useLocalDpi xmlns:a14="http://schemas.microsoft.com/office/drawing/2010/main" val="0"/>
+                        </a:ext>
+                      </a:extLst>
+                    </a:blip>
+                    <a:stretch>
+                      <a:fillRect/>
+                    </a:stretch>
+                  </pic:blipFill>
+                  <pic:spPr>
+                    <a:xfrm>
+                      <a:off x="0" y="0"/>
+                      <a:ext cx="6479540" cy="4375785"/>
+                    </a:xfrm>
+                    <a:prstGeom prst="rect">
+                      <a:avLst/>
+                    </a:prstGeom>
+                  </pic:spPr>
+                </pic:pic>
+              </a:graphicData>
+            </a:graphic>
+          </wp:inline>
+        </w:drawing>
+      </w:r>
+    </w:p>
+    <w:p>
+      <w:pPr>
+        <w:pStyle w:val="Textebrut"/>
+        <w:jc w:val="both"/>
+        <w:rPr>
+          <w:rFonts w:ascii="Times New Roman" w:hAnsi="Times New Roman" w:cs="Times New Roman"/>
+          <w:bCs/>
+          <w:sz w:val="24"/>
+          <w:szCs w:val="24"/>
+        </w:rPr>
+      </w:pPr>
+    </w:p>
+    <w:p>
+      <w:pPr>
+        <w:pStyle w:val="Textebrut"/>
+        <w:jc w:val="both"/>
+        <w:rPr>
+          <w:rFonts w:ascii="Times New Roman" w:hAnsi="Times New Roman" w:cs="Times New Roman"/>
+          <w:bCs/>
+          <w:sz w:val="24"/>
+          <w:szCs w:val="24"/>
+        </w:rPr>
+      </w:pPr>
+    </w:p>
+    <w:p>
+      <w:pPr>
+        <w:pStyle w:val="Textebrut"/>
+        <w:jc w:val="both"/>
+        <w:rPr>
+          <w:rFonts w:ascii="Times New Roman" w:hAnsi="Times New Roman" w:cs="Times New Roman"/>
+          <w:bCs/>
+          <w:sz w:val="24"/>
+          <w:szCs w:val="24"/>
+        </w:rPr>
+      </w:pPr>
+      <w:r>
+        <w:rPr>
+          <w:rFonts w:ascii="Times New Roman" w:hAnsi="Times New Roman" w:cs="Times New Roman"/>
+          <w:b/>
+          <w:bCs/>
+          <w:sz w:val="24"/>
+          <w:szCs w:val="24"/>
+          <w:u w:val="single"/>
+        </w:rPr>
+        <w:t>Remarque</w:t>
+      </w:r>
+      <w:r>
+        <w:rPr>
+          <w:rFonts w:ascii="Times New Roman" w:hAnsi="Times New Roman" w:cs="Times New Roman"/>
+          <w:bCs/>
+          <w:sz w:val="24"/>
+          <w:szCs w:val="24"/>
+        </w:rPr>
+        <w:t xml:space="preserve"> : </w:t>
+      </w:r>
+      <w:r>
+        <w:rPr>
+          <w:rFonts w:ascii="Times New Roman" w:hAnsi="Times New Roman" w:cs="Times New Roman"/>
+          <w:bCs/>
+          <w:sz w:val="24"/>
+          <w:szCs w:val="24"/>
+        </w:rPr>
+        <w:t>on utilise également</w:t>
+      </w:r>
+      <w:r>
+        <w:rPr>
+          <w:rFonts w:ascii="Times New Roman" w:hAnsi="Times New Roman" w:cs="Times New Roman"/>
+          <w:bCs/>
+          <w:sz w:val="24"/>
+          <w:szCs w:val="24"/>
+        </w:rPr>
+        <w:t xml:space="preserve"> une table « user »</w:t>
+      </w:r>
+      <w:r>
+        <w:rPr>
+          <w:rFonts w:ascii="Times New Roman" w:hAnsi="Times New Roman" w:cs="Times New Roman"/>
+          <w:bCs/>
+          <w:sz w:val="24"/>
+          <w:szCs w:val="24"/>
+        </w:rPr>
+        <w:t>. Elle permet de définir des droits</w:t>
+      </w:r>
+      <w:r>
+        <w:rPr>
+          <w:rFonts w:ascii="Times New Roman" w:hAnsi="Times New Roman" w:cs="Times New Roman"/>
+          <w:bCs/>
+          <w:sz w:val="24"/>
+          <w:szCs w:val="24"/>
+        </w:rPr>
+        <w:t xml:space="preserve"> (soit consultation uniquement, soit consultation et modification</w:t>
+      </w:r>
+      <w:r>
+        <w:rPr>
+          <w:rFonts w:ascii="Times New Roman" w:hAnsi="Times New Roman" w:cs="Times New Roman"/>
+          <w:bCs/>
+          <w:sz w:val="24"/>
+          <w:szCs w:val="24"/>
+        </w:rPr>
+        <w:t>)</w:t>
+      </w:r>
+      <w:r>
+        <w:rPr>
+          <w:rFonts w:ascii="Times New Roman" w:hAnsi="Times New Roman" w:cs="Times New Roman"/>
+          <w:bCs/>
+          <w:sz w:val="24"/>
+          <w:szCs w:val="24"/>
+        </w:rPr>
+        <w:t xml:space="preserve">, pour </w:t>
+      </w:r>
+      <w:r>
+        <w:rPr>
+          <w:rFonts w:ascii="Times New Roman" w:hAnsi="Times New Roman" w:cs="Times New Roman"/>
+          <w:bCs/>
+          <w:sz w:val="24"/>
+          <w:szCs w:val="24"/>
+        </w:rPr>
+        <w:t>les utilisateurs</w:t>
+      </w:r>
+      <w:r>
+        <w:rPr>
+          <w:rFonts w:ascii="Times New Roman" w:hAnsi="Times New Roman" w:cs="Times New Roman"/>
+          <w:bCs/>
+          <w:sz w:val="24"/>
+          <w:szCs w:val="24"/>
+        </w:rPr>
+        <w:t xml:space="preserve"> qui ont accès au back-office.</w:t>
+      </w:r>
+      <w:bookmarkStart w:id="1" w:name="_GoBack"/>
+      <w:bookmarkEnd w:id="1"/>
     </w:p>
     <w:sectPr>
       <w:pgSz w:w="11906" w:h="16838"/>
@@ -6301,7 +6614,7 @@
 </file>
 
 <file path=customXml/itemProps1.xml><?xml version="1.0" encoding="utf-8"?>
-<ds:datastoreItem xmlns:ds="http://schemas.openxmlformats.org/officeDocument/2006/customXml" ds:itemID="{07EAF035-1566-45F5-8AEE-14BE88890A01}">
+<ds:datastoreItem xmlns:ds="http://schemas.openxmlformats.org/officeDocument/2006/customXml" ds:itemID="{990806BD-500F-4672-8921-CD3A76647F5A}">
   <ds:schemaRefs>
     <ds:schemaRef ds:uri="http://schemas.openxmlformats.org/officeDocument/2006/bibliography"/>
   </ds:schemaRefs>

</xml_diff>

<commit_message>
avancement de la methode "getrecherche"+modification des ihm "accueil" et"proposition"
</commit_message>
<xml_diff>
--- a/divers/cahier_charges_projet_vols.docx
+++ b/divers/cahier_charges_projet_vols.docx
@@ -2177,7 +2177,7 @@
           <wp:inline distT="0" distB="0" distL="0" distR="0">
             <wp:extent cx="6143625" cy="6496050"/>
             <wp:effectExtent l="19050" t="0" r="9525" b="0"/>
-            <wp:docPr id="20" name="Image 19" descr="dev-fly_proposition.png"/>
+            <wp:docPr id="3" name="Image 1" descr="dev-fly_proposition.png"/>
             <wp:cNvGraphicFramePr>
               <a:graphicFrameLocks xmlns:a="http://schemas.openxmlformats.org/drawingml/2006/main" noChangeAspect="1"/>
             </wp:cNvGraphicFramePr>
@@ -3409,6 +3409,11 @@
       <w:pPr>
         <w:pStyle w:val="Textebrut"/>
         <w:jc w:val="both"/>
+        <w:rPr>
+          <w:rFonts w:ascii="Times New Roman" w:hAnsi="Times New Roman" w:cs="Times New Roman"/>
+          <w:sz w:val="24"/>
+          <w:szCs w:val="24"/>
+        </w:rPr>
       </w:pPr>
       <w:r>
         <w:rPr>
@@ -3417,13 +3422,26 @@
           <w:szCs w:val="24"/>
         </w:rPr>
         <w:lastRenderedPageBreak/>
-        <w:t>- si aucun vol n'a lieu le jour souhaité vers la destination choisie, le client se verra proposé :</w:t>
-      </w:r>
-    </w:p>
-    <w:p>
-      <w:pPr>
-        <w:pStyle w:val="Textebrut"/>
-        <w:jc w:val="both"/>
+        <w:t>- si aucun vol n'a lieu le jour souhaité vers la destination choisie, le client se verra propos</w:t>
+      </w:r>
+      <w:r>
+        <w:rPr>
+          <w:rFonts w:ascii="Times New Roman" w:hAnsi="Times New Roman" w:cs="Times New Roman"/>
+          <w:sz w:val="24"/>
+          <w:szCs w:val="24"/>
+        </w:rPr>
+        <w:t>er tous les vols vers cette destination, à compter du lendemain de sa demande.</w:t>
+      </w:r>
+    </w:p>
+    <w:p>
+      <w:pPr>
+        <w:pStyle w:val="Textebrut"/>
+        <w:jc w:val="both"/>
+        <w:rPr>
+          <w:rFonts w:ascii="Times New Roman" w:hAnsi="Times New Roman" w:cs="Times New Roman"/>
+          <w:sz w:val="24"/>
+          <w:szCs w:val="24"/>
+        </w:rPr>
       </w:pPr>
       <w:r>
         <w:rPr>
@@ -3432,23 +3450,13 @@
           <w:szCs w:val="24"/>
         </w:rPr>
         <w:tab/>
-        <w:t>- le vol précédent le jour choisi, si sa date n'est pas encore passée,</w:t>
-      </w:r>
-    </w:p>
-    <w:p>
-      <w:pPr>
-        <w:pStyle w:val="Textebrut"/>
-        <w:jc w:val="both"/>
-      </w:pPr>
-      <w:r>
-        <w:rPr>
-          <w:rFonts w:ascii="Times New Roman" w:hAnsi="Times New Roman" w:cs="Times New Roman"/>
-          <w:sz w:val="24"/>
-          <w:szCs w:val="24"/>
-        </w:rPr>
-        <w:tab/>
-        <w:t>- les 2 vols suivants la date choisie initialement.</w:t>
-      </w:r>
+      </w:r>
+    </w:p>
+    <w:p>
+      <w:pPr>
+        <w:pStyle w:val="Textebrut"/>
+        <w:jc w:val="both"/>
+      </w:pPr>
     </w:p>
     <w:p>
       <w:pPr>

</xml_diff>

<commit_message>
détail ds le CDG
</commit_message>
<xml_diff>
--- a/divers/cahier_charges_projet_vols.docx
+++ b/divers/cahier_charges_projet_vols.docx
@@ -1,6 +1,6 @@
 
 <file path=word/document.xml><?xml version="1.0" encoding="utf-8"?>
-<w:document xmlns:ve="http://schemas.openxmlformats.org/markup-compatibility/2006" xmlns:o="urn:schemas-microsoft-com:office:office" xmlns:r="http://schemas.openxmlformats.org/officeDocument/2006/relationships" xmlns:m="http://schemas.openxmlformats.org/officeDocument/2006/math" xmlns:v="urn:schemas-microsoft-com:vml" xmlns:wp="http://schemas.openxmlformats.org/drawingml/2006/wordprocessingDrawing" xmlns:w10="urn:schemas-microsoft-com:office:word" xmlns:w="http://schemas.openxmlformats.org/wordprocessingml/2006/main" xmlns:wne="http://schemas.microsoft.com/office/word/2006/wordml">
+<w:document xmlns:wpc="http://schemas.microsoft.com/office/word/2010/wordprocessingCanvas" xmlns:mc="http://schemas.openxmlformats.org/markup-compatibility/2006" xmlns:o="urn:schemas-microsoft-com:office:office" xmlns:r="http://schemas.openxmlformats.org/officeDocument/2006/relationships" xmlns:m="http://schemas.openxmlformats.org/officeDocument/2006/math" xmlns:v="urn:schemas-microsoft-com:vml" xmlns:wp14="http://schemas.microsoft.com/office/word/2010/wordprocessingDrawing" xmlns:wp="http://schemas.openxmlformats.org/drawingml/2006/wordprocessingDrawing" xmlns:w10="urn:schemas-microsoft-com:office:word" xmlns:w="http://schemas.openxmlformats.org/wordprocessingml/2006/main" xmlns:w14="http://schemas.microsoft.com/office/word/2010/wordml" xmlns:wpg="http://schemas.microsoft.com/office/word/2010/wordprocessingGroup" xmlns:wpi="http://schemas.microsoft.com/office/word/2010/wordprocessingInk" xmlns:wne="http://schemas.microsoft.com/office/word/2006/wordml" xmlns:wps="http://schemas.microsoft.com/office/word/2010/wordprocessingShape" mc:Ignorable="w14 wp14">
   <w:body>
     <w:p>
       <w:pPr>
@@ -80,7 +80,7 @@
           <w:sz w:val="24"/>
           <w:szCs w:val="24"/>
         </w:rPr>
-        <w:t>low</w:t>
+        <w:t>low-cost</w:t>
       </w:r>
       <w:proofErr w:type="spellEnd"/>
       <w:r>
@@ -89,7 +89,21 @@
           <w:sz w:val="24"/>
           <w:szCs w:val="24"/>
         </w:rPr>
-        <w:t>-</w:t>
+        <w:t xml:space="preserve"> du transport de passagers. Implantée à Paris, elle emploie 978 salariés. Sa flotte est constituée de 126 avions Airbus A321 de 170 places qui desservent 42 destinations, une fois par semaine.</w:t>
+      </w:r>
+    </w:p>
+    <w:p>
+      <w:pPr>
+        <w:pStyle w:val="Textebrut"/>
+        <w:jc w:val="both"/>
+      </w:pPr>
+      <w:r>
+        <w:rPr>
+          <w:rFonts w:ascii="Times New Roman" w:hAnsi="Times New Roman" w:cs="Times New Roman"/>
+          <w:sz w:val="24"/>
+          <w:szCs w:val="24"/>
+        </w:rPr>
+        <w:t xml:space="preserve">Jusqu’à maintenant, Air France ne gérait pas les vols </w:t>
       </w:r>
       <w:proofErr w:type="spellStart"/>
       <w:r>
@@ -98,7 +112,7 @@
           <w:sz w:val="24"/>
           <w:szCs w:val="24"/>
         </w:rPr>
-        <w:t>cost</w:t>
+        <w:t>low-costs</w:t>
       </w:r>
       <w:proofErr w:type="spellEnd"/>
       <w:r>
@@ -107,21 +121,7 @@
           <w:sz w:val="24"/>
           <w:szCs w:val="24"/>
         </w:rPr>
-        <w:t xml:space="preserve"> du transport de passagers. Implantée à Paris, elle emploie 978 salariés. Sa flotte est constituée de 126 avions Airbus A321 de 170 places qui desservent 42 destinations, une fois par semaine.</w:t>
-      </w:r>
-    </w:p>
-    <w:p>
-      <w:pPr>
-        <w:pStyle w:val="Textebrut"/>
-        <w:jc w:val="both"/>
-      </w:pPr>
-      <w:r>
-        <w:rPr>
-          <w:rFonts w:ascii="Times New Roman" w:hAnsi="Times New Roman" w:cs="Times New Roman"/>
-          <w:sz w:val="24"/>
-          <w:szCs w:val="24"/>
-        </w:rPr>
-        <w:t xml:space="preserve">Jusqu’à maintenant, Air France ne gérait pas les vols </w:t>
+        <w:t xml:space="preserve">. C’est pour se faire une place sur ce marché porteur qu’elle a décidé de créer DEV-FLY. En effet, les vols </w:t>
       </w:r>
       <w:proofErr w:type="spellStart"/>
       <w:r>
@@ -130,61 +130,7 @@
           <w:sz w:val="24"/>
           <w:szCs w:val="24"/>
         </w:rPr>
-        <w:t>low</w:t>
-      </w:r>
-      <w:proofErr w:type="spellEnd"/>
-      <w:r>
-        <w:rPr>
-          <w:rFonts w:ascii="Times New Roman" w:hAnsi="Times New Roman" w:cs="Times New Roman"/>
-          <w:sz w:val="24"/>
-          <w:szCs w:val="24"/>
-        </w:rPr>
-        <w:t>-</w:t>
-      </w:r>
-      <w:proofErr w:type="spellStart"/>
-      <w:r>
-        <w:rPr>
-          <w:rFonts w:ascii="Times New Roman" w:hAnsi="Times New Roman" w:cs="Times New Roman"/>
-          <w:sz w:val="24"/>
-          <w:szCs w:val="24"/>
-        </w:rPr>
-        <w:t>costs</w:t>
-      </w:r>
-      <w:proofErr w:type="spellEnd"/>
-      <w:r>
-        <w:rPr>
-          <w:rFonts w:ascii="Times New Roman" w:hAnsi="Times New Roman" w:cs="Times New Roman"/>
-          <w:sz w:val="24"/>
-          <w:szCs w:val="24"/>
-        </w:rPr>
-        <w:t xml:space="preserve">. C’est pour se faire une place sur ce marché porteur qu’elle a décidé de créer DEV-FLY. En effet, les vols </w:t>
-      </w:r>
-      <w:proofErr w:type="spellStart"/>
-      <w:r>
-        <w:rPr>
-          <w:rFonts w:ascii="Times New Roman" w:hAnsi="Times New Roman" w:cs="Times New Roman"/>
-          <w:sz w:val="24"/>
-          <w:szCs w:val="24"/>
-        </w:rPr>
-        <w:t>low</w:t>
-      </w:r>
-      <w:proofErr w:type="spellEnd"/>
-      <w:r>
-        <w:rPr>
-          <w:rFonts w:ascii="Times New Roman" w:hAnsi="Times New Roman" w:cs="Times New Roman"/>
-          <w:sz w:val="24"/>
-          <w:szCs w:val="24"/>
-        </w:rPr>
-        <w:t>-</w:t>
-      </w:r>
-      <w:proofErr w:type="spellStart"/>
-      <w:r>
-        <w:rPr>
-          <w:rFonts w:ascii="Times New Roman" w:hAnsi="Times New Roman" w:cs="Times New Roman"/>
-          <w:sz w:val="24"/>
-          <w:szCs w:val="24"/>
-        </w:rPr>
-        <w:t>costs</w:t>
+        <w:t>low-costs</w:t>
       </w:r>
       <w:proofErr w:type="spellEnd"/>
       <w:r>
@@ -434,8 +380,6 @@
         <w:pStyle w:val="Textebrut"/>
         <w:jc w:val="both"/>
       </w:pPr>
-      <w:bookmarkStart w:id="0" w:name="_GoBack"/>
-      <w:bookmarkEnd w:id="0"/>
       <w:r>
         <w:rPr>
           <w:rFonts w:ascii="Times New Roman" w:hAnsi="Times New Roman" w:cs="Times New Roman"/>
@@ -724,7 +668,7 @@
           <w:left w:w="10" w:type="dxa"/>
           <w:right w:w="10" w:type="dxa"/>
         </w:tblCellMar>
-        <w:tblLook w:val="0000"/>
+        <w:tblLook w:val="0000" w:firstRow="0" w:lastRow="0" w:firstColumn="0" w:lastColumn="0" w:noHBand="0" w:noVBand="0"/>
       </w:tblPr>
       <w:tblGrid>
         <w:gridCol w:w="3125"/>
@@ -2020,7 +1964,7 @@
       <w:r>
         <w:rPr>
           <w:noProof/>
-          <w:lang w:val="en-US"/>
+          <w:lang w:eastAsia="fr-FR"/>
         </w:rPr>
         <w:lastRenderedPageBreak/>
         <w:drawing>
@@ -2041,7 +1985,7 @@
                     </pic:cNvPicPr>
                   </pic:nvPicPr>
                   <pic:blipFill>
-                    <a:blip r:embed="rId5" cstate="print"/>
+                    <a:blip r:embed="rId6" cstate="print"/>
                     <a:srcRect/>
                     <a:stretch>
                       <a:fillRect/>
@@ -2100,7 +2044,7 @@
       <w:r>
         <w:rPr>
           <w:noProof/>
-          <w:lang w:val="en-US"/>
+          <w:lang w:eastAsia="fr-FR"/>
         </w:rPr>
         <w:lastRenderedPageBreak/>
         <w:drawing>
@@ -2119,7 +2063,7 @@
                     <pic:cNvPicPr/>
                   </pic:nvPicPr>
                   <pic:blipFill>
-                    <a:blip r:embed="rId6" cstate="print"/>
+                    <a:blip r:embed="rId7" cstate="print"/>
                     <a:stretch>
                       <a:fillRect/>
                     </a:stretch>
@@ -2170,7 +2114,7 @@
       <w:r>
         <w:rPr>
           <w:noProof/>
-          <w:lang w:val="en-US"/>
+          <w:lang w:eastAsia="fr-FR"/>
         </w:rPr>
         <w:lastRenderedPageBreak/>
         <w:drawing>
@@ -2189,7 +2133,7 @@
                     <pic:cNvPicPr/>
                   </pic:nvPicPr>
                   <pic:blipFill>
-                    <a:blip r:embed="rId7" cstate="print"/>
+                    <a:blip r:embed="rId8" cstate="print"/>
                     <a:stretch>
                       <a:fillRect/>
                     </a:stretch>
@@ -2240,7 +2184,7 @@
       <w:r>
         <w:rPr>
           <w:noProof/>
-          <w:lang w:val="en-US"/>
+          <w:lang w:eastAsia="fr-FR"/>
         </w:rPr>
         <w:lastRenderedPageBreak/>
         <w:drawing>
@@ -2261,7 +2205,7 @@
                     </pic:cNvPicPr>
                   </pic:nvPicPr>
                   <pic:blipFill>
-                    <a:blip r:embed="rId8" cstate="print"/>
+                    <a:blip r:embed="rId9" cstate="print"/>
                     <a:srcRect/>
                     <a:stretch>
                       <a:fillRect/>
@@ -2320,7 +2264,7 @@
       <w:r>
         <w:rPr>
           <w:noProof/>
-          <w:lang w:val="en-US"/>
+          <w:lang w:eastAsia="fr-FR"/>
         </w:rPr>
         <w:lastRenderedPageBreak/>
         <w:drawing>
@@ -2341,7 +2285,7 @@
                     </pic:cNvPicPr>
                   </pic:nvPicPr>
                   <pic:blipFill>
-                    <a:blip r:embed="rId9" cstate="print"/>
+                    <a:blip r:embed="rId10" cstate="print"/>
                     <a:srcRect/>
                     <a:stretch>
                       <a:fillRect/>
@@ -2400,7 +2344,7 @@
       <w:r>
         <w:rPr>
           <w:noProof/>
-          <w:lang w:val="en-US"/>
+          <w:lang w:eastAsia="fr-FR"/>
         </w:rPr>
         <w:lastRenderedPageBreak/>
         <w:drawing>
@@ -2421,7 +2365,7 @@
                     </pic:cNvPicPr>
                   </pic:nvPicPr>
                   <pic:blipFill>
-                    <a:blip r:embed="rId10" cstate="print"/>
+                    <a:blip r:embed="rId11" cstate="print"/>
                     <a:srcRect/>
                     <a:stretch>
                       <a:fillRect/>
@@ -2480,7 +2424,7 @@
       <w:r>
         <w:rPr>
           <w:noProof/>
-          <w:lang w:val="en-US"/>
+          <w:lang w:eastAsia="fr-FR"/>
         </w:rPr>
         <w:lastRenderedPageBreak/>
         <w:drawing>
@@ -2501,7 +2445,7 @@
                     </pic:cNvPicPr>
                   </pic:nvPicPr>
                   <pic:blipFill>
-                    <a:blip r:embed="rId11" cstate="print"/>
+                    <a:blip r:embed="rId12" cstate="print"/>
                     <a:srcRect/>
                     <a:stretch>
                       <a:fillRect/>
@@ -2590,7 +2534,7 @@
       <w:r>
         <w:rPr>
           <w:noProof/>
-          <w:lang w:val="en-US"/>
+          <w:lang w:eastAsia="fr-FR"/>
         </w:rPr>
         <w:lastRenderedPageBreak/>
         <w:drawing>
@@ -2611,7 +2555,7 @@
                     </pic:cNvPicPr>
                   </pic:nvPicPr>
                   <pic:blipFill>
-                    <a:blip r:embed="rId12" cstate="print"/>
+                    <a:blip r:embed="rId13" cstate="print"/>
                     <a:srcRect/>
                     <a:stretch>
                       <a:fillRect/>
@@ -2728,6 +2672,11 @@
     <w:p>
       <w:pPr>
         <w:pStyle w:val="Textebrut"/>
+        <w:rPr>
+          <w:rFonts w:ascii="Times New Roman" w:hAnsi="Times New Roman" w:cs="Times New Roman"/>
+          <w:sz w:val="24"/>
+          <w:szCs w:val="24"/>
+        </w:rPr>
       </w:pPr>
       <w:r>
         <w:rPr>
@@ -2737,6 +2686,11 @@
         </w:rPr>
         <w:t>Pour réserver un billet, le processus sera le suivant :</w:t>
       </w:r>
+    </w:p>
+    <w:p>
+      <w:pPr>
+        <w:pStyle w:val="Textebrut"/>
+      </w:pPr>
     </w:p>
     <w:p>
       <w:pPr>
@@ -2761,10 +2715,15 @@
       <w:pPr>
         <w:pStyle w:val="Textebrut"/>
       </w:pPr>
+    </w:p>
+    <w:p>
+      <w:pPr>
+        <w:pStyle w:val="Textebrut"/>
+      </w:pPr>
       <w:r>
         <w:rPr>
           <w:noProof/>
-          <w:lang w:val="en-US"/>
+          <w:lang w:eastAsia="fr-FR"/>
         </w:rPr>
         <w:drawing>
           <wp:anchor distT="0" distB="0" distL="0" distR="0" simplePos="0" relativeHeight="251658240" behindDoc="0" locked="0" layoutInCell="1" allowOverlap="1">
@@ -2792,7 +2751,7 @@
                     </pic:cNvPicPr>
                   </pic:nvPicPr>
                   <pic:blipFill>
-                    <a:blip r:embed="rId13" cstate="print"/>
+                    <a:blip r:embed="rId14" cstate="print"/>
                     <a:srcRect/>
                     <a:stretch>
                       <a:fillRect/>
@@ -2983,7 +2942,7 @@
         </w:rPr>
         <w:t xml:space="preserve">a) le client est déjà connecté </w:t>
       </w:r>
-      <w:bookmarkStart w:id="1" w:name="__DdeLink__126_307771532"/>
+      <w:bookmarkStart w:id="0" w:name="__DdeLink__126_307771532"/>
       <w:r>
         <w:rPr>
           <w:rFonts w:ascii="Times New Roman" w:hAnsi="Times New Roman" w:cs="Times New Roman"/>
@@ -2992,7 +2951,7 @@
         </w:rPr>
         <w:t>à son compte lors de la recherche du billet</w:t>
       </w:r>
-      <w:bookmarkEnd w:id="1"/>
+      <w:bookmarkEnd w:id="0"/>
       <w:r>
         <w:rPr>
           <w:rFonts w:ascii="Times New Roman" w:hAnsi="Times New Roman" w:cs="Times New Roman"/>
@@ -3014,7 +2973,7 @@
       <w:r>
         <w:rPr>
           <w:noProof/>
-          <w:lang w:val="en-US"/>
+          <w:lang w:eastAsia="fr-FR"/>
         </w:rPr>
         <w:drawing>
           <wp:anchor distT="0" distB="0" distL="0" distR="0" simplePos="0" relativeHeight="2" behindDoc="0" locked="0" layoutInCell="1" allowOverlap="1">
@@ -3042,7 +3001,7 @@
                     </pic:cNvPicPr>
                   </pic:nvPicPr>
                   <pic:blipFill>
-                    <a:blip r:embed="rId14" cstate="print"/>
+                    <a:blip r:embed="rId15" cstate="print"/>
                     <a:srcRect/>
                     <a:stretch>
                       <a:fillRect/>
@@ -3170,6 +3129,16 @@
       <w:pPr>
         <w:pStyle w:val="Textebrut"/>
       </w:pPr>
+    </w:p>
+    <w:p>
+      <w:pPr>
+        <w:pStyle w:val="Textebrut"/>
+      </w:pPr>
+    </w:p>
+    <w:p>
+      <w:pPr>
+        <w:pStyle w:val="Textebrut"/>
+      </w:pPr>
       <w:r>
         <w:rPr>
           <w:rFonts w:ascii="Times New Roman" w:hAnsi="Times New Roman" w:cs="Times New Roman"/>
@@ -3182,34 +3151,6 @@
     <w:p>
       <w:pPr>
         <w:pStyle w:val="Textebrut"/>
-      </w:pPr>
-    </w:p>
-    <w:p>
-      <w:pPr>
-        <w:pStyle w:val="Textebrut"/>
-      </w:pPr>
-    </w:p>
-    <w:p>
-      <w:pPr>
-        <w:pStyle w:val="Textebrut"/>
-        <w:jc w:val="both"/>
-      </w:pPr>
-    </w:p>
-    <w:p>
-      <w:pPr>
-        <w:pStyle w:val="Textebrut"/>
-        <w:jc w:val="both"/>
-      </w:pPr>
-    </w:p>
-    <w:p>
-      <w:pPr>
-        <w:pStyle w:val="Textebrut"/>
-        <w:jc w:val="both"/>
-      </w:pPr>
-    </w:p>
-    <w:p>
-      <w:pPr>
-        <w:pStyle w:val="Textebrut"/>
         <w:jc w:val="both"/>
       </w:pPr>
       <w:r>
@@ -3218,7 +3159,7 @@
           <w:noProof/>
           <w:sz w:val="24"/>
           <w:szCs w:val="24"/>
-          <w:lang w:val="en-US"/>
+          <w:lang w:eastAsia="fr-FR"/>
         </w:rPr>
         <w:drawing>
           <wp:anchor distT="0" distB="0" distL="0" distR="0" simplePos="0" relativeHeight="251659264" behindDoc="0" locked="0" layoutInCell="1" allowOverlap="1">
@@ -3246,7 +3187,7 @@
                     </pic:cNvPicPr>
                   </pic:nvPicPr>
                   <pic:blipFill>
-                    <a:blip r:embed="rId15" cstate="print"/>
+                    <a:blip r:embed="rId16" cstate="print"/>
                     <a:srcRect/>
                     <a:stretch>
                       <a:fillRect/>
@@ -3357,12 +3298,77 @@
       <w:pPr>
         <w:pStyle w:val="Textebrut"/>
         <w:jc w:val="both"/>
-      </w:pPr>
-    </w:p>
-    <w:p>
-      <w:pPr>
-        <w:pStyle w:val="Textebrut"/>
-        <w:jc w:val="both"/>
+        <w:rPr>
+          <w:rFonts w:ascii="Times New Roman" w:hAnsi="Times New Roman" w:cs="Times New Roman"/>
+          <w:sz w:val="24"/>
+          <w:szCs w:val="24"/>
+        </w:rPr>
+      </w:pPr>
+    </w:p>
+    <w:p>
+      <w:pPr>
+        <w:pStyle w:val="Textebrut"/>
+        <w:jc w:val="both"/>
+        <w:rPr>
+          <w:rFonts w:ascii="Times New Roman" w:hAnsi="Times New Roman" w:cs="Times New Roman"/>
+          <w:sz w:val="24"/>
+          <w:szCs w:val="24"/>
+        </w:rPr>
+      </w:pPr>
+    </w:p>
+    <w:p>
+      <w:pPr>
+        <w:pStyle w:val="Textebrut"/>
+        <w:jc w:val="both"/>
+        <w:rPr>
+          <w:rFonts w:ascii="Times New Roman" w:hAnsi="Times New Roman" w:cs="Times New Roman"/>
+          <w:sz w:val="24"/>
+          <w:szCs w:val="24"/>
+        </w:rPr>
+      </w:pPr>
+    </w:p>
+    <w:p>
+      <w:pPr>
+        <w:pStyle w:val="Textebrut"/>
+        <w:jc w:val="both"/>
+        <w:rPr>
+          <w:rFonts w:ascii="Times New Roman" w:hAnsi="Times New Roman" w:cs="Times New Roman"/>
+          <w:sz w:val="24"/>
+          <w:szCs w:val="24"/>
+        </w:rPr>
+      </w:pPr>
+    </w:p>
+    <w:p>
+      <w:pPr>
+        <w:pStyle w:val="Textebrut"/>
+        <w:jc w:val="both"/>
+        <w:rPr>
+          <w:rFonts w:ascii="Times New Roman" w:hAnsi="Times New Roman" w:cs="Times New Roman"/>
+          <w:sz w:val="24"/>
+          <w:szCs w:val="24"/>
+        </w:rPr>
+      </w:pPr>
+    </w:p>
+    <w:p>
+      <w:pPr>
+        <w:pStyle w:val="Textebrut"/>
+        <w:jc w:val="both"/>
+        <w:rPr>
+          <w:rFonts w:ascii="Times New Roman" w:hAnsi="Times New Roman" w:cs="Times New Roman"/>
+          <w:sz w:val="24"/>
+          <w:szCs w:val="24"/>
+        </w:rPr>
+      </w:pPr>
+    </w:p>
+    <w:p>
+      <w:pPr>
+        <w:pStyle w:val="Textebrut"/>
+        <w:jc w:val="both"/>
+        <w:rPr>
+          <w:rFonts w:ascii="Times New Roman" w:hAnsi="Times New Roman" w:cs="Times New Roman"/>
+          <w:sz w:val="24"/>
+          <w:szCs w:val="24"/>
+        </w:rPr>
       </w:pPr>
     </w:p>
     <w:p>
@@ -3553,7 +3559,7 @@
       <w:r>
         <w:rPr>
           <w:noProof/>
-          <w:lang w:val="en-US"/>
+          <w:lang w:eastAsia="fr-FR"/>
         </w:rPr>
         <w:drawing>
           <wp:inline distT="0" distB="0" distL="0" distR="0">
@@ -3573,7 +3579,7 @@
                     </pic:cNvPicPr>
                   </pic:nvPicPr>
                   <pic:blipFill>
-                    <a:blip r:embed="rId16" cstate="print"/>
+                    <a:blip r:embed="rId17" cstate="print"/>
                     <a:srcRect/>
                     <a:stretch>
                       <a:fillRect/>
@@ -3764,7 +3770,7 @@
       <w:r>
         <w:rPr>
           <w:noProof/>
-          <w:lang w:val="en-US"/>
+          <w:lang w:eastAsia="fr-FR"/>
         </w:rPr>
         <w:lastRenderedPageBreak/>
         <w:drawing>
@@ -3785,7 +3791,7 @@
                     </pic:cNvPicPr>
                   </pic:nvPicPr>
                   <pic:blipFill>
-                    <a:blip r:embed="rId17" cstate="print"/>
+                    <a:blip r:embed="rId18" cstate="print"/>
                     <a:srcRect/>
                     <a:stretch>
                       <a:fillRect/>
@@ -3849,7 +3855,7 @@
       <w:r>
         <w:rPr>
           <w:noProof/>
-          <w:lang w:val="en-US"/>
+          <w:lang w:eastAsia="fr-FR"/>
         </w:rPr>
         <w:lastRenderedPageBreak/>
         <w:drawing>
@@ -3868,7 +3874,7 @@
                     <pic:cNvPicPr/>
                   </pic:nvPicPr>
                   <pic:blipFill>
-                    <a:blip r:embed="rId18" cstate="print"/>
+                    <a:blip r:embed="rId19" cstate="print"/>
                     <a:stretch>
                       <a:fillRect/>
                     </a:stretch>
@@ -3952,7 +3958,7 @@
       <w:r>
         <w:rPr>
           <w:noProof/>
-          <w:lang w:val="en-US"/>
+          <w:lang w:eastAsia="fr-FR"/>
         </w:rPr>
         <w:drawing>
           <wp:inline distT="0" distB="0" distL="0" distR="0">
@@ -3972,7 +3978,7 @@
                     </pic:cNvPicPr>
                   </pic:nvPicPr>
                   <pic:blipFill>
-                    <a:blip r:embed="rId19" cstate="print"/>
+                    <a:blip r:embed="rId20" cstate="print"/>
                     <a:srcRect/>
                     <a:stretch>
                       <a:fillRect/>
@@ -4049,7 +4055,7 @@
       <w:r>
         <w:rPr>
           <w:noProof/>
-          <w:lang w:val="en-US"/>
+          <w:lang w:eastAsia="fr-FR"/>
         </w:rPr>
         <w:lastRenderedPageBreak/>
         <w:drawing>
@@ -4070,7 +4076,7 @@
                     </pic:cNvPicPr>
                   </pic:nvPicPr>
                   <pic:blipFill>
-                    <a:blip r:embed="rId20" cstate="print"/>
+                    <a:blip r:embed="rId21" cstate="print"/>
                     <a:srcRect/>
                     <a:stretch>
                       <a:fillRect/>
@@ -4135,7 +4141,7 @@
       <w:r>
         <w:rPr>
           <w:noProof/>
-          <w:lang w:val="en-US"/>
+          <w:lang w:eastAsia="fr-FR"/>
         </w:rPr>
         <w:lastRenderedPageBreak/>
         <w:drawing>
@@ -4156,7 +4162,7 @@
                     </pic:cNvPicPr>
                   </pic:nvPicPr>
                   <pic:blipFill>
-                    <a:blip r:embed="rId21" cstate="print"/>
+                    <a:blip r:embed="rId22" cstate="print"/>
                     <a:srcRect/>
                     <a:stretch>
                       <a:fillRect/>
@@ -4227,7 +4233,7 @@
       <w:r>
         <w:rPr>
           <w:noProof/>
-          <w:lang w:val="en-US"/>
+          <w:lang w:eastAsia="fr-FR"/>
         </w:rPr>
         <w:drawing>
           <wp:inline distT="0" distB="0" distL="0" distR="0">
@@ -4247,7 +4253,7 @@
                     </pic:cNvPicPr>
                   </pic:nvPicPr>
                   <pic:blipFill>
-                    <a:blip r:embed="rId22" cstate="print"/>
+                    <a:blip r:embed="rId23" cstate="print"/>
                     <a:srcRect/>
                     <a:stretch>
                       <a:fillRect/>
@@ -4306,7 +4312,7 @@
       <w:r>
         <w:rPr>
           <w:noProof/>
-          <w:lang w:val="en-US"/>
+          <w:lang w:eastAsia="fr-FR"/>
         </w:rPr>
         <w:lastRenderedPageBreak/>
         <w:drawing>
@@ -4327,7 +4333,7 @@
                     </pic:cNvPicPr>
                   </pic:nvPicPr>
                   <pic:blipFill>
-                    <a:blip r:embed="rId23" cstate="print"/>
+                    <a:blip r:embed="rId24" cstate="print"/>
                     <a:srcRect/>
                     <a:stretch>
                       <a:fillRect/>
@@ -4435,7 +4441,7 @@
           <w:noProof/>
           <w:sz w:val="24"/>
           <w:szCs w:val="24"/>
-          <w:lang w:val="en-US"/>
+          <w:lang w:eastAsia="fr-FR"/>
         </w:rPr>
         <w:lastRenderedPageBreak/>
         <w:drawing>
@@ -4454,7 +4460,7 @@
                     <pic:cNvPicPr/>
                   </pic:nvPicPr>
                   <pic:blipFill>
-                    <a:blip r:embed="rId24" cstate="print"/>
+                    <a:blip r:embed="rId25" cstate="print"/>
                     <a:stretch>
                       <a:fillRect/>
                     </a:stretch>
@@ -4524,6 +4530,8 @@
         </w:rPr>
         <w:t> : on utilise également une table « user ». Elle permet de définir des droits (soit consultation uniquement, soit consultation et modification), pour les utilisateurs qui ont accès au back-office.</w:t>
       </w:r>
+      <w:bookmarkStart w:id="1" w:name="_GoBack"/>
+      <w:bookmarkEnd w:id="1"/>
     </w:p>
     <w:sectPr>
       <w:pgSz w:w="11906" w:h="16838"/>
@@ -4537,7 +4545,7 @@
 </file>
 
 <file path=word/numbering.xml><?xml version="1.0" encoding="utf-8"?>
-<w:numbering xmlns:ve="http://schemas.openxmlformats.org/markup-compatibility/2006" xmlns:o="urn:schemas-microsoft-com:office:office" xmlns:r="http://schemas.openxmlformats.org/officeDocument/2006/relationships" xmlns:m="http://schemas.openxmlformats.org/officeDocument/2006/math" xmlns:v="urn:schemas-microsoft-com:vml" xmlns:wp="http://schemas.openxmlformats.org/drawingml/2006/wordprocessingDrawing" xmlns:w10="urn:schemas-microsoft-com:office:word" xmlns:w="http://schemas.openxmlformats.org/wordprocessingml/2006/main" xmlns:wne="http://schemas.microsoft.com/office/word/2006/wordml">
+<w:numbering xmlns:wpc="http://schemas.microsoft.com/office/word/2010/wordprocessingCanvas" xmlns:mc="http://schemas.openxmlformats.org/markup-compatibility/2006" xmlns:o="urn:schemas-microsoft-com:office:office" xmlns:r="http://schemas.openxmlformats.org/officeDocument/2006/relationships" xmlns:m="http://schemas.openxmlformats.org/officeDocument/2006/math" xmlns:v="urn:schemas-microsoft-com:vml" xmlns:wp14="http://schemas.microsoft.com/office/word/2010/wordprocessingDrawing" xmlns:wp="http://schemas.openxmlformats.org/drawingml/2006/wordprocessingDrawing" xmlns:w10="urn:schemas-microsoft-com:office:word" xmlns:w="http://schemas.openxmlformats.org/wordprocessingml/2006/main" xmlns:w14="http://schemas.microsoft.com/office/word/2010/wordml" xmlns:wpg="http://schemas.microsoft.com/office/word/2010/wordprocessingGroup" xmlns:wpi="http://schemas.microsoft.com/office/word/2010/wordprocessingInk" xmlns:wne="http://schemas.microsoft.com/office/word/2006/wordml" xmlns:wps="http://schemas.microsoft.com/office/word/2010/wordprocessingShape" mc:Ignorable="w14 wp14">
   <w:abstractNum w:abstractNumId="0">
     <w:nsid w:val="1C9A0780"/>
     <w:multiLevelType w:val="multilevel"/>
@@ -4872,7 +4880,7 @@
 </file>
 
 <file path=word/styles.xml><?xml version="1.0" encoding="utf-8"?>
-<w:styles xmlns:r="http://schemas.openxmlformats.org/officeDocument/2006/relationships" xmlns:w="http://schemas.openxmlformats.org/wordprocessingml/2006/main">
+<w:styles xmlns:mc="http://schemas.openxmlformats.org/markup-compatibility/2006" xmlns:r="http://schemas.openxmlformats.org/officeDocument/2006/relationships" xmlns:w="http://schemas.openxmlformats.org/wordprocessingml/2006/main" xmlns:w14="http://schemas.microsoft.com/office/word/2010/wordml" mc:Ignorable="w14">
   <w:docDefaults>
     <w:rPrDefault>
       <w:rPr>
@@ -5043,7 +5051,6 @@
     <w:uiPriority w:val="99"/>
     <w:semiHidden/>
     <w:unhideWhenUsed/>
-    <w:qFormat/>
     <w:tblPr>
       <w:tblInd w:w="0" w:type="dxa"/>
       <w:tblCellMar>
@@ -5499,6 +5506,196 @@
 </w:styles>
 </file>
 
+<file path=word/stylesWithEffects.xml><?xml version="1.0" encoding="utf-8"?>
+<w:styles xmlns:wpc="http://schemas.microsoft.com/office/word/2010/wordprocessingCanvas" xmlns:mc="http://schemas.openxmlformats.org/markup-compatibility/2006" xmlns:o="urn:schemas-microsoft-com:office:office" xmlns:r="http://schemas.openxmlformats.org/officeDocument/2006/relationships" xmlns:m="http://schemas.openxmlformats.org/officeDocument/2006/math" xmlns:v="urn:schemas-microsoft-com:vml" xmlns:wp14="http://schemas.microsoft.com/office/word/2010/wordprocessingDrawing" xmlns:wp="http://schemas.openxmlformats.org/drawingml/2006/wordprocessingDrawing" xmlns:w10="urn:schemas-microsoft-com:office:word" xmlns:w="http://schemas.openxmlformats.org/wordprocessingml/2006/main" xmlns:w14="http://schemas.microsoft.com/office/word/2010/wordml" xmlns:wpg="http://schemas.microsoft.com/office/word/2010/wordprocessingGroup" xmlns:wpi="http://schemas.microsoft.com/office/word/2010/wordprocessingInk" xmlns:wne="http://schemas.microsoft.com/office/word/2006/wordml" xmlns:wps="http://schemas.microsoft.com/office/word/2010/wordprocessingShape" mc:Ignorable="w14 wp14">
+  <w:docDefaults>
+    <w:rPrDefault>
+      <w:rPr>
+        <w:rFonts w:asciiTheme="minorHAnsi" w:eastAsiaTheme="minorEastAsia" w:hAnsiTheme="minorHAnsi" w:cstheme="minorBidi"/>
+        <w:sz w:val="22"/>
+        <w:szCs w:val="22"/>
+        <w:lang w:val="fr-FR" w:eastAsia="fr-FR" w:bidi="ar-SA"/>
+      </w:rPr>
+    </w:rPrDefault>
+    <w:pPrDefault>
+      <w:pPr>
+        <w:spacing w:after="200" w:line="276" w:lineRule="auto"/>
+      </w:pPr>
+    </w:pPrDefault>
+  </w:docDefaults>
+  <w:latentStyles w:defLockedState="0" w:defUIPriority="99" w:defSemiHidden="1" w:defUnhideWhenUsed="1" w:defQFormat="0" w:count="267">
+    <w:lsdException w:name="Normal" w:semiHidden="0" w:uiPriority="0" w:unhideWhenUsed="0" w:qFormat="1"/>
+    <w:lsdException w:name="heading 1" w:semiHidden="0" w:uiPriority="9" w:unhideWhenUsed="0" w:qFormat="1"/>
+    <w:lsdException w:name="heading 2" w:uiPriority="9" w:qFormat="1"/>
+    <w:lsdException w:name="heading 3" w:uiPriority="9" w:qFormat="1"/>
+    <w:lsdException w:name="heading 4" w:uiPriority="9" w:qFormat="1"/>
+    <w:lsdException w:name="heading 5" w:uiPriority="9" w:qFormat="1"/>
+    <w:lsdException w:name="heading 6" w:uiPriority="9" w:qFormat="1"/>
+    <w:lsdException w:name="heading 7" w:uiPriority="9" w:qFormat="1"/>
+    <w:lsdException w:name="heading 8" w:uiPriority="9" w:qFormat="1"/>
+    <w:lsdException w:name="heading 9" w:uiPriority="9" w:qFormat="1"/>
+    <w:lsdException w:name="toc 1" w:uiPriority="39"/>
+    <w:lsdException w:name="toc 2" w:uiPriority="39"/>
+    <w:lsdException w:name="toc 3" w:uiPriority="39"/>
+    <w:lsdException w:name="toc 4" w:uiPriority="39"/>
+    <w:lsdException w:name="toc 5" w:uiPriority="39"/>
+    <w:lsdException w:name="toc 6" w:uiPriority="39"/>
+    <w:lsdException w:name="toc 7" w:uiPriority="39"/>
+    <w:lsdException w:name="toc 8" w:uiPriority="39"/>
+    <w:lsdException w:name="toc 9" w:uiPriority="39"/>
+    <w:lsdException w:name="caption" w:uiPriority="35" w:qFormat="1"/>
+    <w:lsdException w:name="Title" w:semiHidden="0" w:uiPriority="10" w:unhideWhenUsed="0" w:qFormat="1"/>
+    <w:lsdException w:name="Default Paragraph Font" w:uiPriority="1"/>
+    <w:lsdException w:name="Subtitle" w:semiHidden="0" w:uiPriority="11" w:unhideWhenUsed="0" w:qFormat="1"/>
+    <w:lsdException w:name="Strong" w:semiHidden="0" w:uiPriority="22" w:unhideWhenUsed="0" w:qFormat="1"/>
+    <w:lsdException w:name="Emphasis" w:semiHidden="0" w:uiPriority="20" w:unhideWhenUsed="0" w:qFormat="1"/>
+    <w:lsdException w:name="Table Grid" w:semiHidden="0" w:uiPriority="59" w:unhideWhenUsed="0"/>
+    <w:lsdException w:name="Placeholder Text" w:unhideWhenUsed="0"/>
+    <w:lsdException w:name="No Spacing" w:semiHidden="0" w:uiPriority="1" w:unhideWhenUsed="0" w:qFormat="1"/>
+    <w:lsdException w:name="Light Shading" w:semiHidden="0" w:uiPriority="60" w:unhideWhenUsed="0"/>
+    <w:lsdException w:name="Light List" w:semiHidden="0" w:uiPriority="61" w:unhideWhenUsed="0"/>
+    <w:lsdException w:name="Light Grid" w:semiHidden="0" w:uiPriority="62" w:unhideWhenUsed="0"/>
+    <w:lsdException w:name="Medium Shading 1" w:semiHidden="0" w:uiPriority="63" w:unhideWhenUsed="0"/>
+    <w:lsdException w:name="Medium Shading 2" w:semiHidden="0" w:uiPriority="64" w:unhideWhenUsed="0"/>
+    <w:lsdException w:name="Medium List 1" w:semiHidden="0" w:uiPriority="65" w:unhideWhenUsed="0"/>
+    <w:lsdException w:name="Medium List 2" w:semiHidden="0" w:uiPriority="66" w:unhideWhenUsed="0"/>
+    <w:lsdException w:name="Medium Grid 1" w:semiHidden="0" w:uiPriority="67" w:unhideWhenUsed="0"/>
+    <w:lsdException w:name="Medium Grid 2" w:semiHidden="0" w:uiPriority="68" w:unhideWhenUsed="0"/>
+    <w:lsdException w:name="Medium Grid 3" w:semiHidden="0" w:uiPriority="69" w:unhideWhenUsed="0"/>
+    <w:lsdException w:name="Dark List" w:semiHidden="0" w:uiPriority="70" w:unhideWhenUsed="0"/>
+    <w:lsdException w:name="Colorful Shading" w:semiHidden="0" w:uiPriority="71" w:unhideWhenUsed="0"/>
+    <w:lsdException w:name="Colorful List" w:semiHidden="0" w:uiPriority="72" w:unhideWhenUsed="0"/>
+    <w:lsdException w:name="Colorful Grid" w:semiHidden="0" w:uiPriority="73" w:unhideWhenUsed="0"/>
+    <w:lsdException w:name="Light Shading Accent 1" w:semiHidden="0" w:uiPriority="60" w:unhideWhenUsed="0"/>
+    <w:lsdException w:name="Light List Accent 1" w:semiHidden="0" w:uiPriority="61" w:unhideWhenUsed="0"/>
+    <w:lsdException w:name="Light Grid Accent 1" w:semiHidden="0" w:uiPriority="62" w:unhideWhenUsed="0"/>
+    <w:lsdException w:name="Medium Shading 1 Accent 1" w:semiHidden="0" w:uiPriority="63" w:unhideWhenUsed="0"/>
+    <w:lsdException w:name="Medium Shading 2 Accent 1" w:semiHidden="0" w:uiPriority="64" w:unhideWhenUsed="0"/>
+    <w:lsdException w:name="Medium List 1 Accent 1" w:semiHidden="0" w:uiPriority="65" w:unhideWhenUsed="0"/>
+    <w:lsdException w:name="Revision" w:unhideWhenUsed="0"/>
+    <w:lsdException w:name="List Paragraph" w:semiHidden="0" w:uiPriority="34" w:unhideWhenUsed="0" w:qFormat="1"/>
+    <w:lsdException w:name="Quote" w:semiHidden="0" w:uiPriority="29" w:unhideWhenUsed="0" w:qFormat="1"/>
+    <w:lsdException w:name="Intense Quote" w:semiHidden="0" w:uiPriority="30" w:unhideWhenUsed="0" w:qFormat="1"/>
+    <w:lsdException w:name="Medium List 2 Accent 1" w:semiHidden="0" w:uiPriority="66" w:unhideWhenUsed="0"/>
+    <w:lsdException w:name="Medium Grid 1 Accent 1" w:semiHidden="0" w:uiPriority="67" w:unhideWhenUsed="0"/>
+    <w:lsdException w:name="Medium Grid 2 Accent 1" w:semiHidden="0" w:uiPriority="68" w:unhideWhenUsed="0"/>
+    <w:lsdException w:name="Medium Grid 3 Accent 1" w:semiHidden="0" w:uiPriority="69" w:unhideWhenUsed="0"/>
+    <w:lsdException w:name="Dark List Accent 1" w:semiHidden="0" w:uiPriority="70" w:unhideWhenUsed="0"/>
+    <w:lsdException w:name="Colorful Shading Accent 1" w:semiHidden="0" w:uiPriority="71" w:unhideWhenUsed="0"/>
+    <w:lsdException w:name="Colorful List Accent 1" w:semiHidden="0" w:uiPriority="72" w:unhideWhenUsed="0"/>
+    <w:lsdException w:name="Colorful Grid Accent 1" w:semiHidden="0" w:uiPriority="73" w:unhideWhenUsed="0"/>
+    <w:lsdException w:name="Light Shading Accent 2" w:semiHidden="0" w:uiPriority="60" w:unhideWhenUsed="0"/>
+    <w:lsdException w:name="Light List Accent 2" w:semiHidden="0" w:uiPriority="61" w:unhideWhenUsed="0"/>
+    <w:lsdException w:name="Light Grid Accent 2" w:semiHidden="0" w:uiPriority="62" w:unhideWhenUsed="0"/>
+    <w:lsdException w:name="Medium Shading 1 Accent 2" w:semiHidden="0" w:uiPriority="63" w:unhideWhenUsed="0"/>
+    <w:lsdException w:name="Medium Shading 2 Accent 2" w:semiHidden="0" w:uiPriority="64" w:unhideWhenUsed="0"/>
+    <w:lsdException w:name="Medium List 1 Accent 2" w:semiHidden="0" w:uiPriority="65" w:unhideWhenUsed="0"/>
+    <w:lsdException w:name="Medium List 2 Accent 2" w:semiHidden="0" w:uiPriority="66" w:unhideWhenUsed="0"/>
+    <w:lsdException w:name="Medium Grid 1 Accent 2" w:semiHidden="0" w:uiPriority="67" w:unhideWhenUsed="0"/>
+    <w:lsdException w:name="Medium Grid 2 Accent 2" w:semiHidden="0" w:uiPriority="68" w:unhideWhenUsed="0"/>
+    <w:lsdException w:name="Medium Grid 3 Accent 2" w:semiHidden="0" w:uiPriority="69" w:unhideWhenUsed="0"/>
+    <w:lsdException w:name="Dark List Accent 2" w:semiHidden="0" w:uiPriority="70" w:unhideWhenUsed="0"/>
+    <w:lsdException w:name="Colorful Shading Accent 2" w:semiHidden="0" w:uiPriority="71" w:unhideWhenUsed="0"/>
+    <w:lsdException w:name="Colorful List Accent 2" w:semiHidden="0" w:uiPriority="72" w:unhideWhenUsed="0"/>
+    <w:lsdException w:name="Colorful Grid Accent 2" w:semiHidden="0" w:uiPriority="73" w:unhideWhenUsed="0"/>
+    <w:lsdException w:name="Light Shading Accent 3" w:semiHidden="0" w:uiPriority="60" w:unhideWhenUsed="0"/>
+    <w:lsdException w:name="Light List Accent 3" w:semiHidden="0" w:uiPriority="61" w:unhideWhenUsed="0"/>
+    <w:lsdException w:name="Light Grid Accent 3" w:semiHidden="0" w:uiPriority="62" w:unhideWhenUsed="0"/>
+    <w:lsdException w:name="Medium Shading 1 Accent 3" w:semiHidden="0" w:uiPriority="63" w:unhideWhenUsed="0"/>
+    <w:lsdException w:name="Medium Shading 2 Accent 3" w:semiHidden="0" w:uiPriority="64" w:unhideWhenUsed="0"/>
+    <w:lsdException w:name="Medium List 1 Accent 3" w:semiHidden="0" w:uiPriority="65" w:unhideWhenUsed="0"/>
+    <w:lsdException w:name="Medium List 2 Accent 3" w:semiHidden="0" w:uiPriority="66" w:unhideWhenUsed="0"/>
+    <w:lsdException w:name="Medium Grid 1 Accent 3" w:semiHidden="0" w:uiPriority="67" w:unhideWhenUsed="0"/>
+    <w:lsdException w:name="Medium Grid 2 Accent 3" w:semiHidden="0" w:uiPriority="68" w:unhideWhenUsed="0"/>
+    <w:lsdException w:name="Medium Grid 3 Accent 3" w:semiHidden="0" w:uiPriority="69" w:unhideWhenUsed="0"/>
+    <w:lsdException w:name="Dark List Accent 3" w:semiHidden="0" w:uiPriority="70" w:unhideWhenUsed="0"/>
+    <w:lsdException w:name="Colorful Shading Accent 3" w:semiHidden="0" w:uiPriority="71" w:unhideWhenUsed="0"/>
+    <w:lsdException w:name="Colorful List Accent 3" w:semiHidden="0" w:uiPriority="72" w:unhideWhenUsed="0"/>
+    <w:lsdException w:name="Colorful Grid Accent 3" w:semiHidden="0" w:uiPriority="73" w:unhideWhenUsed="0"/>
+    <w:lsdException w:name="Light Shading Accent 4" w:semiHidden="0" w:uiPriority="60" w:unhideWhenUsed="0"/>
+    <w:lsdException w:name="Light List Accent 4" w:semiHidden="0" w:uiPriority="61" w:unhideWhenUsed="0"/>
+    <w:lsdException w:name="Light Grid Accent 4" w:semiHidden="0" w:uiPriority="62" w:unhideWhenUsed="0"/>
+    <w:lsdException w:name="Medium Shading 1 Accent 4" w:semiHidden="0" w:uiPriority="63" w:unhideWhenUsed="0"/>
+    <w:lsdException w:name="Medium Shading 2 Accent 4" w:semiHidden="0" w:uiPriority="64" w:unhideWhenUsed="0"/>
+    <w:lsdException w:name="Medium List 1 Accent 4" w:semiHidden="0" w:uiPriority="65" w:unhideWhenUsed="0"/>
+    <w:lsdException w:name="Medium List 2 Accent 4" w:semiHidden="0" w:uiPriority="66" w:unhideWhenUsed="0"/>
+    <w:lsdException w:name="Medium Grid 1 Accent 4" w:semiHidden="0" w:uiPriority="67" w:unhideWhenUsed="0"/>
+    <w:lsdException w:name="Medium Grid 2 Accent 4" w:semiHidden="0" w:uiPriority="68" w:unhideWhenUsed="0"/>
+    <w:lsdException w:name="Medium Grid 3 Accent 4" w:semiHidden="0" w:uiPriority="69" w:unhideWhenUsed="0"/>
+    <w:lsdException w:name="Dark List Accent 4" w:semiHidden="0" w:uiPriority="70" w:unhideWhenUsed="0"/>
+    <w:lsdException w:name="Colorful Shading Accent 4" w:semiHidden="0" w:uiPriority="71" w:unhideWhenUsed="0"/>
+    <w:lsdException w:name="Colorful List Accent 4" w:semiHidden="0" w:uiPriority="72" w:unhideWhenUsed="0"/>
+    <w:lsdException w:name="Colorful Grid Accent 4" w:semiHidden="0" w:uiPriority="73" w:unhideWhenUsed="0"/>
+    <w:lsdException w:name="Light Shading Accent 5" w:semiHidden="0" w:uiPriority="60" w:unhideWhenUsed="0"/>
+    <w:lsdException w:name="Light List Accent 5" w:semiHidden="0" w:uiPriority="61" w:unhideWhenUsed="0"/>
+    <w:lsdException w:name="Light Grid Accent 5" w:semiHidden="0" w:uiPriority="62" w:unhideWhenUsed="0"/>
+    <w:lsdException w:name="Medium Shading 1 Accent 5" w:semiHidden="0" w:uiPriority="63" w:unhideWhenUsed="0"/>
+    <w:lsdException w:name="Medium Shading 2 Accent 5" w:semiHidden="0" w:uiPriority="64" w:unhideWhenUsed="0"/>
+    <w:lsdException w:name="Medium List 1 Accent 5" w:semiHidden="0" w:uiPriority="65" w:unhideWhenUsed="0"/>
+    <w:lsdException w:name="Medium List 2 Accent 5" w:semiHidden="0" w:uiPriority="66" w:unhideWhenUsed="0"/>
+    <w:lsdException w:name="Medium Grid 1 Accent 5" w:semiHidden="0" w:uiPriority="67" w:unhideWhenUsed="0"/>
+    <w:lsdException w:name="Medium Grid 2 Accent 5" w:semiHidden="0" w:uiPriority="68" w:unhideWhenUsed="0"/>
+    <w:lsdException w:name="Medium Grid 3 Accent 5" w:semiHidden="0" w:uiPriority="69" w:unhideWhenUsed="0"/>
+    <w:lsdException w:name="Dark List Accent 5" w:semiHidden="0" w:uiPriority="70" w:unhideWhenUsed="0"/>
+    <w:lsdException w:name="Colorful Shading Accent 5" w:semiHidden="0" w:uiPriority="71" w:unhideWhenUsed="0"/>
+    <w:lsdException w:name="Colorful List Accent 5" w:semiHidden="0" w:uiPriority="72" w:unhideWhenUsed="0"/>
+    <w:lsdException w:name="Colorful Grid Accent 5" w:semiHidden="0" w:uiPriority="73" w:unhideWhenUsed="0"/>
+    <w:lsdException w:name="Light Shading Accent 6" w:semiHidden="0" w:uiPriority="60" w:unhideWhenUsed="0"/>
+    <w:lsdException w:name="Light List Accent 6" w:semiHidden="0" w:uiPriority="61" w:unhideWhenUsed="0"/>
+    <w:lsdException w:name="Light Grid Accent 6" w:semiHidden="0" w:uiPriority="62" w:unhideWhenUsed="0"/>
+    <w:lsdException w:name="Medium Shading 1 Accent 6" w:semiHidden="0" w:uiPriority="63" w:unhideWhenUsed="0"/>
+    <w:lsdException w:name="Medium Shading 2 Accent 6" w:semiHidden="0" w:uiPriority="64" w:unhideWhenUsed="0"/>
+    <w:lsdException w:name="Medium List 1 Accent 6" w:semiHidden="0" w:uiPriority="65" w:unhideWhenUsed="0"/>
+    <w:lsdException w:name="Medium List 2 Accent 6" w:semiHidden="0" w:uiPriority="66" w:unhideWhenUsed="0"/>
+    <w:lsdException w:name="Medium Grid 1 Accent 6" w:semiHidden="0" w:uiPriority="67" w:unhideWhenUsed="0"/>
+    <w:lsdException w:name="Medium Grid 2 Accent 6" w:semiHidden="0" w:uiPriority="68" w:unhideWhenUsed="0"/>
+    <w:lsdException w:name="Medium Grid 3 Accent 6" w:semiHidden="0" w:uiPriority="69" w:unhideWhenUsed="0"/>
+    <w:lsdException w:name="Dark List Accent 6" w:semiHidden="0" w:uiPriority="70" w:unhideWhenUsed="0"/>
+    <w:lsdException w:name="Colorful Shading Accent 6" w:semiHidden="0" w:uiPriority="71" w:unhideWhenUsed="0"/>
+    <w:lsdException w:name="Colorful List Accent 6" w:semiHidden="0" w:uiPriority="72" w:unhideWhenUsed="0"/>
+    <w:lsdException w:name="Colorful Grid Accent 6" w:semiHidden="0" w:uiPriority="73" w:unhideWhenUsed="0"/>
+    <w:lsdException w:name="Subtle Emphasis" w:semiHidden="0" w:uiPriority="19" w:unhideWhenUsed="0" w:qFormat="1"/>
+    <w:lsdException w:name="Intense Emphasis" w:semiHidden="0" w:uiPriority="21" w:unhideWhenUsed="0" w:qFormat="1"/>
+    <w:lsdException w:name="Subtle Reference" w:semiHidden="0" w:uiPriority="31" w:unhideWhenUsed="0" w:qFormat="1"/>
+    <w:lsdException w:name="Intense Reference" w:semiHidden="0" w:uiPriority="32" w:unhideWhenUsed="0" w:qFormat="1"/>
+    <w:lsdException w:name="Book Title" w:semiHidden="0" w:uiPriority="33" w:unhideWhenUsed="0" w:qFormat="1"/>
+    <w:lsdException w:name="Bibliography" w:uiPriority="37"/>
+    <w:lsdException w:name="TOC Heading" w:uiPriority="39" w:qFormat="1"/>
+  </w:latentStyles>
+  <w:style w:type="paragraph" w:default="1" w:styleId="Normal">
+    <w:name w:val="Normal"/>
+    <w:qFormat/>
+  </w:style>
+  <w:style w:type="character" w:default="1" w:styleId="Policepardfaut">
+    <w:name w:val="Default Paragraph Font"/>
+    <w:uiPriority w:val="1"/>
+    <w:semiHidden/>
+    <w:unhideWhenUsed/>
+  </w:style>
+  <w:style w:type="table" w:default="1" w:styleId="TableauNormal">
+    <w:name w:val="Normal Table"/>
+    <w:uiPriority w:val="99"/>
+    <w:semiHidden/>
+    <w:unhideWhenUsed/>
+    <w:tblPr>
+      <w:tblInd w:w="0" w:type="dxa"/>
+      <w:tblCellMar>
+        <w:top w:w="0" w:type="dxa"/>
+        <w:left w:w="108" w:type="dxa"/>
+        <w:bottom w:w="0" w:type="dxa"/>
+        <w:right w:w="108" w:type="dxa"/>
+      </w:tblCellMar>
+    </w:tblPr>
+  </w:style>
+  <w:style w:type="numbering" w:default="1" w:styleId="Aucuneliste">
+    <w:name w:val="No List"/>
+    <w:uiPriority w:val="99"/>
+    <w:semiHidden/>
+    <w:unhideWhenUsed/>
+  </w:style>
+</w:styles>
+</file>
+
 <file path=word/theme/theme1.xml><?xml version="1.0" encoding="utf-8"?>
 <a:theme xmlns:a="http://schemas.openxmlformats.org/drawingml/2006/main" name="Thème Office">
   <a:themeElements>

</xml_diff>

<commit_message>
todo et CDG à jour
</commit_message>
<xml_diff>
--- a/divers/cahier_charges_projet_vols.docx
+++ b/divers/cahier_charges_projet_vols.docx
@@ -925,7 +925,7 @@
                 <w:sz w:val="24"/>
                 <w:szCs w:val="24"/>
               </w:rPr>
-              <w:t xml:space="preserve"> et</w:t>
+              <w:t>,</w:t>
             </w:r>
             <w:r>
               <w:rPr>
@@ -933,21 +933,23 @@
                 <w:sz w:val="24"/>
                 <w:szCs w:val="24"/>
               </w:rPr>
-              <w:t xml:space="preserve"> date de départ.</w:t>
+              <w:t xml:space="preserve"> date de départ</w:t>
             </w:r>
-          </w:p>
-          <w:p>
-            <w:pPr>
-              <w:pStyle w:val="Textebrut"/>
-              <w:jc w:val="center"/>
-            </w:pPr>
             <w:r>
-              <w:t>La sélection</w:t>
+              <w:rPr>
+                <w:rFonts w:ascii="Times New Roman" w:hAnsi="Times New Roman" w:cs="Times New Roman"/>
+                <w:sz w:val="24"/>
+                <w:szCs w:val="24"/>
+              </w:rPr>
+              <w:t>, nombre d’adultes et nombre d’enfants</w:t>
             </w:r>
-            <w:bookmarkStart w:id="0" w:name="_GoBack"/>
-            <w:bookmarkEnd w:id="0"/>
             <w:r>
-              <w:t xml:space="preserve"> du nbre d’adulte et le nbre d’enfant.</w:t>
+              <w:rPr>
+                <w:rFonts w:ascii="Times New Roman" w:hAnsi="Times New Roman" w:cs="Times New Roman"/>
+                <w:sz w:val="24"/>
+                <w:szCs w:val="24"/>
+              </w:rPr>
+              <w:t>.</w:t>
             </w:r>
           </w:p>
         </w:tc>
@@ -1073,7 +1075,49 @@
                 <w:sz w:val="24"/>
                 <w:szCs w:val="24"/>
               </w:rPr>
-              <w:t>Vérifier la saisie seulement numérique et nbre adulte est par default de 1 et + et que le nbre d’enfant soit par default 0 ou sup et non négatif.</w:t>
+              <w:t xml:space="preserve">Le nombre d’adultes indiqué doit être numérique et supérieur ou égal à 1. </w:t>
+            </w:r>
+            <w:r>
+              <w:rPr>
+                <w:rFonts w:ascii="Times New Roman" w:hAnsi="Times New Roman" w:cs="Times New Roman"/>
+                <w:sz w:val="24"/>
+                <w:szCs w:val="24"/>
+              </w:rPr>
+              <w:t xml:space="preserve">Le nombre </w:t>
+            </w:r>
+            <w:r>
+              <w:rPr>
+                <w:rFonts w:ascii="Times New Roman" w:hAnsi="Times New Roman" w:cs="Times New Roman"/>
+                <w:sz w:val="24"/>
+                <w:szCs w:val="24"/>
+              </w:rPr>
+              <w:t>d’enfants</w:t>
+            </w:r>
+            <w:r>
+              <w:rPr>
+                <w:rFonts w:ascii="Times New Roman" w:hAnsi="Times New Roman" w:cs="Times New Roman"/>
+                <w:sz w:val="24"/>
+                <w:szCs w:val="24"/>
+              </w:rPr>
+              <w:t xml:space="preserve"> indiqué doit être numérique et supérieur ou égal à </w:t>
+            </w:r>
+            <w:r>
+              <w:rPr>
+                <w:rFonts w:ascii="Times New Roman" w:hAnsi="Times New Roman" w:cs="Times New Roman"/>
+                <w:sz w:val="24"/>
+                <w:szCs w:val="24"/>
+              </w:rPr>
+              <w:t>0</w:t>
+            </w:r>
+            <w:bookmarkStart w:id="0" w:name="_GoBack"/>
+            <w:bookmarkEnd w:id="0"/>
+            <w:r>
+              <w:rPr>
+                <w:rFonts w:ascii="Times New Roman" w:hAnsi="Times New Roman" w:cs="Times New Roman"/>
+                <w:sz w:val="24"/>
+                <w:szCs w:val="24"/>
+              </w:rPr>
+              <w:t>.</w:t>
             </w:r>
           </w:p>
         </w:tc>
@@ -1478,7 +1522,7 @@
                 <w:sz w:val="24"/>
                 <w:szCs w:val="24"/>
               </w:rPr>
-              <w:t xml:space="preserve">La compagnie envoie une fiche client à remplir pour l'inscription de(s) passager(s) : civilité, nom, prénom, adresse, code postal, ville, pays, mail, tél fixe,  mobile, identifiant, mot de </w:t>
+              <w:t xml:space="preserve">La compagnie envoie une fiche client à remplir pour l'inscription de(s) passager(s) : civilité, nom, prénom, adresse, code postal, ville, pays, mail, tél </w:t>
             </w:r>
             <w:r>
               <w:rPr>
@@ -1487,7 +1531,7 @@
                 <w:szCs w:val="24"/>
               </w:rPr>
               <w:lastRenderedPageBreak/>
-              <w:t>passe.</w:t>
+              <w:t>fixe,  mobile, identifiant, mot de passe.</w:t>
             </w:r>
           </w:p>
         </w:tc>

</xml_diff>

<commit_message>
test mot de passe chiffré + cahier des charges à jour
</commit_message>
<xml_diff>
--- a/divers/cahier_charges_projet_vols.docx
+++ b/divers/cahier_charges_projet_vols.docx
@@ -89,15 +89,7 @@
           <w:sz w:val="24"/>
           <w:szCs w:val="24"/>
         </w:rPr>
-        <w:t xml:space="preserve"> du transport de passagers. Implantée à Paris, elle emploie 978 salariés. Sa flotte est constituée de 126</w:t>
-      </w:r>
-      <w:r>
-        <w:rPr>
-          <w:rFonts w:ascii="Times New Roman" w:hAnsi="Times New Roman" w:cs="Times New Roman"/>
-          <w:sz w:val="24"/>
-          <w:szCs w:val="24"/>
-        </w:rPr>
-        <w:t xml:space="preserve"> avions Airbus A321 de 170 places qui desservent 42 destinations, une fois par semaine.</w:t>
+        <w:t xml:space="preserve"> du transport de passagers. Implantée à Paris, elle emploie 978 salariés. Sa flotte est constituée de 126 avions Airbus A321 de 170 places qui desservent 42 destinations, une fois par semaine.</w:t>
       </w:r>
     </w:p>
     <w:p>
@@ -129,15 +121,7 @@
           <w:sz w:val="24"/>
           <w:szCs w:val="24"/>
         </w:rPr>
-        <w:t>. C’est pour se faire une place sur ce marché porteur qu’elle a décidé de créer DEV-FLY. En effet, les vo</w:t>
-      </w:r>
-      <w:r>
-        <w:rPr>
-          <w:rFonts w:ascii="Times New Roman" w:hAnsi="Times New Roman" w:cs="Times New Roman"/>
-          <w:sz w:val="24"/>
-          <w:szCs w:val="24"/>
-        </w:rPr>
-        <w:t xml:space="preserve">ls </w:t>
+        <w:t xml:space="preserve">. C’est pour se faire une place sur ce marché porteur qu’elle a décidé de créer DEV-FLY. En effet, les vols </w:t>
       </w:r>
       <w:proofErr w:type="spellStart"/>
       <w:r>
@@ -195,15 +179,7 @@
           <w:sz w:val="24"/>
           <w:szCs w:val="24"/>
         </w:rPr>
-        <w:t>Jusqu’à présent, la filiale DEV-FLY avait recours au logiciel d’Air France, sur lequel une application spécifique avait été implémentée</w:t>
-      </w:r>
-      <w:r>
-        <w:rPr>
-          <w:rFonts w:ascii="Times New Roman" w:hAnsi="Times New Roman" w:cs="Times New Roman"/>
-          <w:sz w:val="24"/>
-          <w:szCs w:val="24"/>
-        </w:rPr>
-        <w:t>. Aujourd’hui, elle souhaite avoir sa propre application, afin d’avoir un outil personnalisé et évolutif, sur laquelle de nouvelles fonctionnalités pourraient facilement se greffer.</w:t>
+        <w:t>Jusqu’à présent, la filiale DEV-FLY avait recours au logiciel d’Air France, sur lequel une application spécifique avait été implémentée. Aujourd’hui, elle souhaite avoir sa propre application, afin d’avoir un outil personnalisé et évolutif, sur laquelle de nouvelles fonctionnalités pourraient facilement se greffer.</w:t>
       </w:r>
     </w:p>
     <w:p>
@@ -235,15 +211,7 @@
           <w:sz w:val="24"/>
           <w:szCs w:val="24"/>
         </w:rPr>
-        <w:t>la possibilité de consulter et réserver des vols,</w:t>
-      </w:r>
-      <w:r>
-        <w:rPr>
-          <w:rFonts w:ascii="Times New Roman" w:hAnsi="Times New Roman" w:cs="Times New Roman"/>
-          <w:sz w:val="24"/>
-          <w:szCs w:val="24"/>
-        </w:rPr>
-        <w:t xml:space="preserve"> pour 1 ou plusieurs passagers</w:t>
+        <w:t>la possibilité de consulter et réserver des vols, pour 1 ou plusieurs passagers</w:t>
       </w:r>
     </w:p>
     <w:p>
@@ -280,16 +248,7 @@
           <w:szCs w:val="24"/>
           <w:lang w:eastAsia="en-US" w:bidi="ar-SA"/>
         </w:rPr>
-        <w:t>des fonctionnalités en back-office : visualisation détaillée des passagers, des vols, des réservations, des clients et des employés. Chaque élément renvoie vers d’aut</w:t>
-      </w:r>
-      <w:r>
-        <w:rPr>
-          <w:rFonts w:ascii="Times New Roman" w:eastAsia="DejaVu Sans" w:hAnsi="Times New Roman" w:cs="Times New Roman"/>
-          <w:sz w:val="24"/>
-          <w:szCs w:val="24"/>
-          <w:lang w:eastAsia="en-US" w:bidi="ar-SA"/>
-        </w:rPr>
-        <w:t>res informations. Ainsi par exemple, la description d’un vol contient les différents employés qui y travaillent. Un clic sur l’identifiant d’un employé amène à la page détaillée sur cet employé, etc.</w:t>
+        <w:t>des fonctionnalités en back-office : visualisation détaillée des passagers, des vols, des réservations, des clients et des employés. Chaque élément renvoie vers d’autres informations. Ainsi par exemple, la description d’un vol contient les différents employés qui y travaillent. Un clic sur l’identifiant d’un employé amène à la page détaillée sur cet employé, etc.</w:t>
       </w:r>
     </w:p>
     <w:p>
@@ -367,15 +326,7 @@
           <w:sz w:val="24"/>
           <w:szCs w:val="24"/>
         </w:rPr>
-        <w:t xml:space="preserve">- </w:t>
-      </w:r>
-      <w:r>
-        <w:rPr>
-          <w:rFonts w:ascii="Times New Roman" w:hAnsi="Times New Roman" w:cs="Times New Roman"/>
-          <w:sz w:val="24"/>
-          <w:szCs w:val="24"/>
-        </w:rPr>
-        <w:t>La gestion des bagages n’est pas prise en compte (chaque voyageur a droit à un bagage de 23kg en soute et d’un bagage à main de 10kg maximum, inclus dans le prix du billet – seule exception : les enfants de moins de 2 ans n’ont droit qu’au bagage à main).</w:t>
+        <w:t>- La gestion des bagages n’est pas prise en compte (chaque voyageur a droit à un bagage de 23kg en soute et d’un bagage à main de 10kg maximum, inclus dans le prix du billet – seule exception : les enfants de moins de 2 ans n’ont droit qu’au bagage à main).</w:t>
       </w:r>
     </w:p>
     <w:p>
@@ -415,15 +366,7 @@
           <w:sz w:val="24"/>
           <w:szCs w:val="24"/>
         </w:rPr>
-        <w:t>- L'accès au back-office sera protégé par un login et un mot de passe individuels, qui seront directement délivrés aux personnes concerné</w:t>
-      </w:r>
-      <w:r>
-        <w:rPr>
-          <w:rFonts w:ascii="Times New Roman" w:hAnsi="Times New Roman" w:cs="Times New Roman"/>
-          <w:sz w:val="24"/>
-          <w:szCs w:val="24"/>
-        </w:rPr>
-        <w:t>es par l'administrateur de la base de données.</w:t>
+        <w:t>- L'accès au back-office sera protégé par un login et un mot de passe individuels, qui seront directement délivrés aux personnes concernées par l'administrateur de la base de données.</w:t>
       </w:r>
     </w:p>
     <w:p>
@@ -472,16 +415,7 @@
           <w:sz w:val="24"/>
           <w:szCs w:val="24"/>
         </w:rPr>
-        <w:t xml:space="preserve">ouverte 2 mois avant la date de </w:t>
-      </w:r>
-      <w:r>
-        <w:rPr>
-          <w:rFonts w:ascii="Times New Roman" w:hAnsi="Times New Roman" w:cs="Times New Roman"/>
-          <w:bCs/>
-          <w:sz w:val="24"/>
-          <w:szCs w:val="24"/>
-        </w:rPr>
-        <w:t>départ</w:t>
+        <w:t>ouverte 2 mois avant la date de départ</w:t>
       </w:r>
       <w:r>
         <w:rPr>
@@ -592,15 +526,7 @@
           <w:sz w:val="24"/>
           <w:szCs w:val="24"/>
         </w:rPr>
-        <w:t xml:space="preserve"> avant </w:t>
-      </w:r>
-      <w:r>
-        <w:rPr>
-          <w:rFonts w:ascii="Times New Roman" w:hAnsi="Times New Roman" w:cs="Times New Roman"/>
-          <w:sz w:val="24"/>
-          <w:szCs w:val="24"/>
-        </w:rPr>
-        <w:t>d’afficher un résultat.</w:t>
+        <w:t xml:space="preserve"> avant d’afficher un résultat.</w:t>
       </w:r>
     </w:p>
     <w:p>
@@ -636,15 +562,7 @@
           <w:sz w:val="24"/>
           <w:szCs w:val="24"/>
         </w:rPr>
-        <w:t>Le projet doit être terminé dans un délai de 2 mois à compter de l'approbation du cahier des charg</w:t>
-      </w:r>
-      <w:r>
-        <w:rPr>
-          <w:rFonts w:ascii="Times New Roman" w:hAnsi="Times New Roman" w:cs="Times New Roman"/>
-          <w:sz w:val="24"/>
-          <w:szCs w:val="24"/>
-        </w:rPr>
-        <w:t>es par le comité de pilotage.</w:t>
+        <w:t>Le projet doit être terminé dans un délai de 2 mois à compter de l'approbation du cahier des charges par le comité de pilotage.</w:t>
       </w:r>
     </w:p>
     <w:p>
@@ -689,18 +607,7 @@
           <w:szCs w:val="24"/>
           <w:u w:val="single"/>
         </w:rPr>
-        <w:t xml:space="preserve">Détail des </w:t>
-      </w:r>
-      <w:r>
-        <w:rPr>
-          <w:rFonts w:ascii="Times New Roman" w:hAnsi="Times New Roman" w:cs="Times New Roman"/>
-          <w:b/>
-          <w:bCs/>
-          <w:sz w:val="24"/>
-          <w:szCs w:val="24"/>
-          <w:u w:val="single"/>
-        </w:rPr>
-        <w:t>possibilités</w:t>
+        <w:t>Détail des possibilités</w:t>
       </w:r>
     </w:p>
     <w:p>
@@ -892,15 +799,7 @@
                 <w:sz w:val="24"/>
                 <w:szCs w:val="24"/>
               </w:rPr>
-              <w:t xml:space="preserve">La personne arrive sur la page d’accueil, elle choisit la langue souhaitée pour le site (français ou </w:t>
-            </w:r>
-            <w:r>
-              <w:rPr>
-                <w:rFonts w:ascii="Times New Roman" w:hAnsi="Times New Roman" w:cs="Times New Roman"/>
-                <w:sz w:val="24"/>
-                <w:szCs w:val="24"/>
-              </w:rPr>
-              <w:t>anglais).</w:t>
+              <w:t>La personne arrive sur la page d’accueil, elle choisit la langue souhaitée pour le site (français ou anglais).</w:t>
             </w:r>
           </w:p>
         </w:tc>
@@ -1032,15 +931,7 @@
                 <w:sz w:val="24"/>
                 <w:szCs w:val="24"/>
               </w:rPr>
-              <w:t>Tous les champs doivent être renseignés et valides : la date doit</w:t>
-            </w:r>
-            <w:r>
-              <w:rPr>
-                <w:rFonts w:ascii="Times New Roman" w:hAnsi="Times New Roman" w:cs="Times New Roman"/>
-                <w:sz w:val="24"/>
-                <w:szCs w:val="24"/>
-              </w:rPr>
-              <w:t xml:space="preserve"> être au format approprié, les villes doivent correspondre aux destinations prévues par la compagnie. Les villes de départ et d’arrivée doivent être différentes. La date doit être incluse entre la date du jour et les 2 mois suivants.</w:t>
+              <w:t>Tous les champs doivent être renseignés et valides : la date doit être au format approprié, les villes doivent correspondre aux destinations prévues par la compagnie. Les villes de départ et d’arrivée doivent être différentes. La date doit être incluse entre la date du jour et les 2 mois suivants.</w:t>
             </w:r>
           </w:p>
           <w:p>
@@ -1054,15 +945,7 @@
                 <w:sz w:val="24"/>
                 <w:szCs w:val="24"/>
               </w:rPr>
-              <w:t>Le nombre d’adultes in</w:t>
-            </w:r>
-            <w:r>
-              <w:rPr>
-                <w:rFonts w:ascii="Times New Roman" w:hAnsi="Times New Roman" w:cs="Times New Roman"/>
-                <w:sz w:val="24"/>
-                <w:szCs w:val="24"/>
-              </w:rPr>
-              <w:t>diqué doit être numérique et supérieur ou égal à 1. Le nombre d’enfants indiqué doit être numérique et supérieur ou égal à 0.</w:t>
+              <w:t>Le nombre d’adultes indiqué doit être numérique et supérieur ou égal à 1. Le nombre d’enfants indiqué doit être numérique et supérieur ou égal à 0.</w:t>
             </w:r>
           </w:p>
         </w:tc>
@@ -1228,15 +1111,7 @@
                 <w:sz w:val="24"/>
                 <w:szCs w:val="24"/>
               </w:rPr>
-              <w:t xml:space="preserve">Le choix sélectionné doit correspondre </w:t>
-            </w:r>
-            <w:r>
-              <w:rPr>
-                <w:rFonts w:ascii="Times New Roman" w:hAnsi="Times New Roman" w:cs="Times New Roman"/>
-                <w:sz w:val="24"/>
-                <w:szCs w:val="24"/>
-              </w:rPr>
-              <w:t>à ce que la compagnie propose.</w:t>
+              <w:t>Le choix sélectionné doit correspondre à ce que la compagnie propose.</w:t>
             </w:r>
           </w:p>
         </w:tc>
@@ -1402,15 +1277,7 @@
                 <w:sz w:val="24"/>
                 <w:szCs w:val="24"/>
               </w:rPr>
-              <w:t>Tous les champs doivent être renseignés et valides : les dates doiv</w:t>
-            </w:r>
-            <w:r>
-              <w:rPr>
-                <w:rFonts w:ascii="Times New Roman" w:hAnsi="Times New Roman" w:cs="Times New Roman"/>
-                <w:sz w:val="24"/>
-                <w:szCs w:val="24"/>
-              </w:rPr>
-              <w:t>ent être au format approprié. La civilité doit être soit « Monsieur » soit « Madame ». Les noms et prénoms doivent être constitués de lettres. Au minimum un passager doit être majeur.</w:t>
+              <w:t>Tous les champs doivent être renseignés et valides : les dates doivent être au format approprié. La civilité doit être soit « Monsieur » soit « Madame ». Les noms et prénoms doivent être constitués de lettres. Au minimum un passager doit être majeur.</w:t>
             </w:r>
           </w:p>
         </w:tc>
@@ -1444,15 +1311,7 @@
                 <w:sz w:val="24"/>
                 <w:szCs w:val="24"/>
               </w:rPr>
-              <w:t>La compagnie envoie une fiche client à remplir pour l'inscription de(s)</w:t>
-            </w:r>
-            <w:r>
-              <w:rPr>
-                <w:rFonts w:ascii="Times New Roman" w:hAnsi="Times New Roman" w:cs="Times New Roman"/>
-                <w:sz w:val="24"/>
-                <w:szCs w:val="24"/>
-              </w:rPr>
-              <w:t xml:space="preserve"> passager(s) : civilité, nom, prénom, adresse, code postal, ville, pays, mail, tél </w:t>
+              <w:t xml:space="preserve">La compagnie envoie une fiche client à remplir pour l'inscription de(s) passager(s) : civilité, nom, prénom, adresse, code postal, ville, pays, mail, tél </w:t>
             </w:r>
             <w:r>
               <w:rPr>
@@ -1595,23 +1454,7 @@
                 <w:sz w:val="24"/>
                 <w:szCs w:val="24"/>
               </w:rPr>
-              <w:t xml:space="preserve">Tous les champs doivent être renseignés et valides. La civilité doit être </w:t>
-            </w:r>
-            <w:r>
-              <w:rPr>
-                <w:rFonts w:ascii="Times New Roman" w:hAnsi="Times New Roman" w:cs="Times New Roman"/>
-                <w:sz w:val="24"/>
-                <w:szCs w:val="24"/>
-              </w:rPr>
-              <w:t xml:space="preserve">soit « Monsieur » soit « Madame ». Les noms et prénoms doivent être constitués de lettres. Les numéros de téléphone doivent comporter des chiffres exclusivement, et peuvent commencer par « + ». L’adresse e-mail doit être au format correct, sans espaces ni </w:t>
-            </w:r>
-            <w:r>
-              <w:rPr>
-                <w:rFonts w:ascii="Times New Roman" w:hAnsi="Times New Roman" w:cs="Times New Roman"/>
-                <w:sz w:val="24"/>
-                <w:szCs w:val="24"/>
-              </w:rPr>
-              <w:t>caractères spéciaux (</w:t>
+              <w:t>Tous les champs doivent être renseignés et valides. La civilité doit être soit « Monsieur » soit « Madame ». Les noms et prénoms doivent être constitués de lettres. Les numéros de téléphone doivent comporter des chiffres exclusivement, et peuvent commencer par « + ». L’adresse e-mail doit être au format correct, sans espaces ni caractères spéciaux (</w:t>
             </w:r>
             <w:proofErr w:type="spellStart"/>
             <w:r>
@@ -1748,15 +1591,7 @@
                 <w:sz w:val="24"/>
                 <w:szCs w:val="24"/>
               </w:rPr>
-              <w:t>Le</w:t>
-            </w:r>
-            <w:r>
-              <w:rPr>
-                <w:rFonts w:ascii="Times New Roman" w:hAnsi="Times New Roman" w:cs="Times New Roman"/>
-                <w:sz w:val="24"/>
-                <w:szCs w:val="24"/>
-              </w:rPr>
-              <w:t xml:space="preserve"> client procède à la transaction.</w:t>
+              <w:t>Le client procède à la transaction.</w:t>
             </w:r>
           </w:p>
         </w:tc>
@@ -1931,15 +1766,7 @@
           <w:sz w:val="24"/>
           <w:szCs w:val="24"/>
         </w:rPr>
-        <w:t xml:space="preserve">si un champ dans un formulaire n’est pas conforme aux </w:t>
-      </w:r>
-      <w:r>
-        <w:rPr>
-          <w:rFonts w:ascii="Times New Roman" w:hAnsi="Times New Roman" w:cs="Times New Roman"/>
-          <w:sz w:val="24"/>
-          <w:szCs w:val="24"/>
-        </w:rPr>
-        <w:t>attentes, le formulaire est retourné avec un message explicatif en en-tête.</w:t>
+        <w:t>si un champ dans un formulaire n’est pas conforme aux attentes, le formulaire est retourné avec un message explicatif en en-tête.</w:t>
       </w:r>
     </w:p>
     <w:p>
@@ -1969,10 +1796,7 @@
         <w:pStyle w:val="Textebrut"/>
       </w:pPr>
       <w:r>
-        <w:t>(1)</w:t>
-      </w:r>
-      <w:r>
-        <w:t xml:space="preserve"> </w:t>
+        <w:t xml:space="preserve">(1) </w:t>
       </w:r>
     </w:p>
     <w:p>
@@ -2920,17 +2744,7 @@
           <w:sz w:val="24"/>
           <w:szCs w:val="24"/>
         </w:rPr>
-        <w:t xml:space="preserve">Cas d’un client déjà </w:t>
-      </w:r>
-      <w:r>
-        <w:rPr>
-          <w:rFonts w:ascii="Times New Roman" w:hAnsi="Times New Roman" w:cs="Times New Roman"/>
-          <w:b/>
-          <w:bCs/>
-          <w:sz w:val="24"/>
-          <w:szCs w:val="24"/>
-        </w:rPr>
-        <w:t>enregistré</w:t>
+        <w:t>Cas d’un client déjà enregistré</w:t>
       </w:r>
     </w:p>
     <w:p>
@@ -3178,15 +2992,7 @@
           <w:sz w:val="24"/>
           <w:szCs w:val="24"/>
         </w:rPr>
-        <w:t xml:space="preserve">b) Le client n’est pas connecté à son compte </w:t>
-      </w:r>
-      <w:r>
-        <w:rPr>
-          <w:rFonts w:ascii="Times New Roman" w:hAnsi="Times New Roman" w:cs="Times New Roman"/>
-          <w:sz w:val="24"/>
-          <w:szCs w:val="24"/>
-        </w:rPr>
-        <w:t>lors de la recherche du billet :</w:t>
+        <w:t>b) Le client n’est pas connecté à son compte lors de la recherche du billet :</w:t>
       </w:r>
     </w:p>
     <w:p>
@@ -3440,43 +3246,27 @@
           <w:sz w:val="24"/>
           <w:szCs w:val="24"/>
         </w:rPr>
-        <w:t xml:space="preserve">- si aucun vol n'a lieu le jour souhaité vers la </w:t>
-      </w:r>
-      <w:r>
-        <w:rPr>
-          <w:rFonts w:ascii="Times New Roman" w:hAnsi="Times New Roman" w:cs="Times New Roman"/>
-          <w:sz w:val="24"/>
-          <w:szCs w:val="24"/>
-        </w:rPr>
-        <w:t>destination choisie, le client se verra proposer tous les vols vers cette destination, à compter du lendemain de sa demande.</w:t>
-      </w:r>
-    </w:p>
-    <w:p>
-      <w:pPr>
-        <w:pStyle w:val="Textebrut"/>
-        <w:jc w:val="both"/>
-      </w:pPr>
-    </w:p>
-    <w:p>
-      <w:pPr>
-        <w:pStyle w:val="Textebrut"/>
-        <w:jc w:val="both"/>
-      </w:pPr>
-      <w:r>
-        <w:rPr>
-          <w:rFonts w:ascii="Times New Roman" w:hAnsi="Times New Roman" w:cs="Times New Roman"/>
-          <w:sz w:val="24"/>
-          <w:szCs w:val="24"/>
-        </w:rPr>
-        <w:t xml:space="preserve">- si le nombre de passagers souhaité par le client est supérieur au nombre de places restantes dans l'avion, le vol est considéré </w:t>
-      </w:r>
-      <w:r>
-        <w:rPr>
-          <w:rFonts w:ascii="Times New Roman" w:hAnsi="Times New Roman" w:cs="Times New Roman"/>
-          <w:sz w:val="24"/>
-          <w:szCs w:val="24"/>
-        </w:rPr>
-        <w:t>comme complet.</w:t>
+        <w:t>- si aucun vol n'a lieu le jour souhaité vers la destination choisie, le client se verra proposer tous les vols vers cette destination, à compter du lendemain de sa demande.</w:t>
+      </w:r>
+    </w:p>
+    <w:p>
+      <w:pPr>
+        <w:pStyle w:val="Textebrut"/>
+        <w:jc w:val="both"/>
+      </w:pPr>
+    </w:p>
+    <w:p>
+      <w:pPr>
+        <w:pStyle w:val="Textebrut"/>
+        <w:jc w:val="both"/>
+      </w:pPr>
+      <w:r>
+        <w:rPr>
+          <w:rFonts w:ascii="Times New Roman" w:hAnsi="Times New Roman" w:cs="Times New Roman"/>
+          <w:sz w:val="24"/>
+          <w:szCs w:val="24"/>
+        </w:rPr>
+        <w:t>- si le nombre de passagers souhaité par le client est supérieur au nombre de places restantes dans l'avion, le vol est considéré comme complet.</w:t>
       </w:r>
     </w:p>
     <w:p>
@@ -3626,16 +3416,7 @@
           <w:sz w:val="24"/>
           <w:szCs w:val="24"/>
         </w:rPr>
-        <w:t xml:space="preserve">Dans le cas d’une modification de </w:t>
-      </w:r>
-      <w:r>
-        <w:rPr>
-          <w:rFonts w:ascii="Times New Roman" w:hAnsi="Times New Roman" w:cs="Times New Roman"/>
-          <w:bCs/>
-          <w:sz w:val="24"/>
-          <w:szCs w:val="24"/>
-        </w:rPr>
-        <w:t>la réservation :</w:t>
+        <w:t>Dans le cas d’une modification de la réservation :</w:t>
       </w:r>
     </w:p>
     <w:p>
@@ -3673,16 +3454,7 @@
           <w:sz w:val="24"/>
           <w:szCs w:val="24"/>
         </w:rPr>
-        <w:t>Si la nouvelle réservation est plus chère que l’ancienne, la prise en compte se f</w:t>
-      </w:r>
-      <w:r>
-        <w:rPr>
-          <w:rFonts w:ascii="Times New Roman" w:hAnsi="Times New Roman" w:cs="Times New Roman"/>
-          <w:bCs/>
-          <w:sz w:val="24"/>
-          <w:szCs w:val="24"/>
-        </w:rPr>
-        <w:t>ait une fois que le client a payé la différence.</w:t>
+        <w:t>Si la nouvelle réservation est plus chère que l’ancienne, la prise en compte se fait une fois que le client a payé la différence.</w:t>
       </w:r>
     </w:p>
     <w:p>
@@ -3701,16 +3473,7 @@
           <w:sz w:val="24"/>
           <w:szCs w:val="24"/>
         </w:rPr>
-        <w:t>Si la nouvelle réservation est moins chère que l’ancienne, la prise en compte est immédiate (le remboursement de la différence sera fait automatiquement au client sur base du numéro de carte bleu fourni lors</w:t>
-      </w:r>
-      <w:r>
-        <w:rPr>
-          <w:rFonts w:ascii="Times New Roman" w:hAnsi="Times New Roman" w:cs="Times New Roman"/>
-          <w:bCs/>
-          <w:sz w:val="24"/>
-          <w:szCs w:val="24"/>
-        </w:rPr>
-        <w:t xml:space="preserve"> du paiement initial).</w:t>
+        <w:t>Si la nouvelle réservation est moins chère que l’ancienne, la prise en compte est immédiate (le remboursement de la différence sera fait automatiquement au client sur base du numéro de carte bleu fourni lors du paiement initial).</w:t>
       </w:r>
     </w:p>
     <w:p>
@@ -3774,16 +3537,7 @@
           <w:sz w:val="24"/>
           <w:szCs w:val="24"/>
         </w:rPr>
-        <w:t>Ci-dessous le diagramme d’activités système symbolisant les différentes options</w:t>
-      </w:r>
-      <w:r>
-        <w:rPr>
-          <w:rFonts w:ascii="Times New Roman" w:hAnsi="Times New Roman" w:cs="Times New Roman"/>
-          <w:bCs/>
-          <w:sz w:val="24"/>
-          <w:szCs w:val="24"/>
-        </w:rPr>
-        <w:t> :</w:t>
+        <w:t>Ci-dessous le diagramme d’activités système symbolisant les différentes options :</w:t>
       </w:r>
     </w:p>
     <w:p>
@@ -4155,17 +3909,7 @@
           <w:sz w:val="24"/>
           <w:szCs w:val="24"/>
         </w:rPr>
-        <w:t xml:space="preserve">Cas d’une </w:t>
-      </w:r>
-      <w:r>
-        <w:rPr>
-          <w:rFonts w:ascii="Times New Roman" w:hAnsi="Times New Roman" w:cs="Times New Roman"/>
-          <w:b/>
-          <w:bCs/>
-          <w:sz w:val="24"/>
-          <w:szCs w:val="24"/>
-        </w:rPr>
-        <w:t>recherche par N° d’employé:</w:t>
+        <w:t>Cas d’une recherche par N° d’employé:</w:t>
       </w:r>
     </w:p>
     <w:p>
@@ -4411,8 +4155,6 @@
         <w:pStyle w:val="Textebrut"/>
         <w:jc w:val="both"/>
       </w:pPr>
-      <w:bookmarkStart w:id="1" w:name="_GoBack"/>
-      <w:bookmarkEnd w:id="1"/>
     </w:p>
     <w:p>
       <w:pPr>
@@ -4442,16 +4184,7 @@
           <w:sz w:val="24"/>
           <w:szCs w:val="24"/>
         </w:rPr>
-        <w:t xml:space="preserve">L’application se base sur le modèle de données suivant (ici, représentation selon la méthode Merise) </w:t>
-      </w:r>
-      <w:r>
-        <w:rPr>
-          <w:rFonts w:ascii="Times New Roman" w:hAnsi="Times New Roman" w:cs="Times New Roman"/>
-          <w:bCs/>
-          <w:sz w:val="24"/>
-          <w:szCs w:val="24"/>
-        </w:rPr>
-        <w:t>:</w:t>
+        <w:t>L’application se base sur le modèle de données suivant (ici, représentation selon la méthode Merise) :</w:t>
       </w:r>
     </w:p>
     <w:p>
@@ -4539,6 +4272,12 @@
       <w:pPr>
         <w:pStyle w:val="Textebrut"/>
         <w:jc w:val="both"/>
+        <w:rPr>
+          <w:rFonts w:ascii="Times New Roman" w:hAnsi="Times New Roman" w:cs="Times New Roman"/>
+          <w:bCs/>
+          <w:sz w:val="24"/>
+          <w:szCs w:val="24"/>
+        </w:rPr>
       </w:pPr>
       <w:r>
         <w:rPr>
@@ -4558,8 +4297,82 @@
           <w:sz w:val="24"/>
           <w:szCs w:val="24"/>
         </w:rPr>
-        <w:t> : on utilise également une table « user ». Elle permet de définir des droits (soit consultation uniquement, soit consultation et modification), pour les utilisateurs qui ont accès au back-office.</w:t>
-      </w:r>
+        <w:t> : on utilis</w:t>
+      </w:r>
+      <w:r>
+        <w:rPr>
+          <w:rFonts w:ascii="Times New Roman" w:hAnsi="Times New Roman" w:cs="Times New Roman"/>
+          <w:bCs/>
+          <w:sz w:val="24"/>
+          <w:szCs w:val="24"/>
+        </w:rPr>
+        <w:t>e également une table « user », dans laquelle sont renseignées les personnes qui ont accès au back-office en consultation. La table contient un champ « droit » (booléen)</w:t>
+      </w:r>
+      <w:r>
+        <w:rPr>
+          <w:rFonts w:ascii="Times New Roman" w:hAnsi="Times New Roman" w:cs="Times New Roman"/>
+          <w:bCs/>
+          <w:sz w:val="24"/>
+          <w:szCs w:val="24"/>
+        </w:rPr>
+        <w:t>,</w:t>
+      </w:r>
+      <w:r>
+        <w:rPr>
+          <w:rFonts w:ascii="Times New Roman" w:hAnsi="Times New Roman" w:cs="Times New Roman"/>
+          <w:bCs/>
+          <w:sz w:val="24"/>
+          <w:szCs w:val="24"/>
+        </w:rPr>
+        <w:t xml:space="preserve"> </w:t>
+      </w:r>
+      <w:r>
+        <w:rPr>
+          <w:rFonts w:ascii="Times New Roman" w:hAnsi="Times New Roman" w:cs="Times New Roman"/>
+          <w:bCs/>
+          <w:sz w:val="24"/>
+          <w:szCs w:val="24"/>
+        </w:rPr>
+        <w:t>ce qui pourra</w:t>
+      </w:r>
+      <w:r>
+        <w:rPr>
+          <w:rFonts w:ascii="Times New Roman" w:hAnsi="Times New Roman" w:cs="Times New Roman"/>
+          <w:bCs/>
+          <w:sz w:val="24"/>
+          <w:szCs w:val="24"/>
+        </w:rPr>
+        <w:t xml:space="preserve"> permettr</w:t>
+      </w:r>
+      <w:r>
+        <w:rPr>
+          <w:rFonts w:ascii="Times New Roman" w:hAnsi="Times New Roman" w:cs="Times New Roman"/>
+          <w:bCs/>
+          <w:sz w:val="24"/>
+          <w:szCs w:val="24"/>
+        </w:rPr>
+        <w:t>e</w:t>
+      </w:r>
+      <w:r>
+        <w:rPr>
+          <w:rFonts w:ascii="Times New Roman" w:hAnsi="Times New Roman" w:cs="Times New Roman"/>
+          <w:bCs/>
+          <w:sz w:val="24"/>
+          <w:szCs w:val="24"/>
+        </w:rPr>
+        <w:t xml:space="preserve"> à terme de distinguer les personnes qui ont uniquement le droit de consultation de celles qui ont également le droit de modification</w:t>
+      </w:r>
+      <w:r>
+        <w:rPr>
+          <w:rFonts w:ascii="Times New Roman" w:hAnsi="Times New Roman" w:cs="Times New Roman"/>
+          <w:bCs/>
+          <w:sz w:val="24"/>
+          <w:szCs w:val="24"/>
+        </w:rPr>
+        <w:t>. Dans un premier temps, seule la partie « consultation » est prévue en implémentation.</w:t>
+      </w:r>
+      <w:bookmarkStart w:id="1" w:name="_GoBack"/>
+      <w:bookmarkEnd w:id="1"/>
     </w:p>
     <w:sectPr>
       <w:pgSz w:w="11906" w:h="16838"/>

</xml_diff>

<commit_message>
version anglaise "coming soon"
</commit_message>
<xml_diff>
--- a/divers/cahier_charges_projet_vols.docx
+++ b/divers/cahier_charges_projet_vols.docx
@@ -4,7 +4,7 @@
   <w:body>
     <w:p>
       <w:pPr>
-        <w:pStyle w:val="style71"/>
+        <w:pStyle w:val="style76"/>
         <w:jc w:val="center"/>
       </w:pPr>
       <w:r>
@@ -20,7 +20,7 @@
     </w:p>
     <w:p>
       <w:pPr>
-        <w:pStyle w:val="style71"/>
+        <w:pStyle w:val="style76"/>
         <w:jc w:val="center"/>
       </w:pPr>
       <w:r>
@@ -36,23 +36,23 @@
     </w:p>
     <w:p>
       <w:pPr>
-        <w:pStyle w:val="style71"/>
-      </w:pPr>
-      <w:r>
-        <w:rPr/>
-      </w:r>
-    </w:p>
-    <w:p>
-      <w:pPr>
-        <w:pStyle w:val="style71"/>
-      </w:pPr>
-      <w:r>
-        <w:rPr/>
-      </w:r>
-    </w:p>
-    <w:p>
-      <w:pPr>
-        <w:pStyle w:val="style71"/>
+        <w:pStyle w:val="style76"/>
+      </w:pPr>
+      <w:r>
+        <w:rPr/>
+      </w:r>
+    </w:p>
+    <w:p>
+      <w:pPr>
+        <w:pStyle w:val="style76"/>
+      </w:pPr>
+      <w:r>
+        <w:rPr/>
+      </w:r>
+    </w:p>
+    <w:p>
+      <w:pPr>
+        <w:pStyle w:val="style76"/>
       </w:pPr>
       <w:r>
         <w:rPr>
@@ -68,7 +68,7 @@
     </w:p>
     <w:p>
       <w:pPr>
-        <w:pStyle w:val="style71"/>
+        <w:pStyle w:val="style76"/>
         <w:jc w:val="both"/>
       </w:pPr>
       <w:r>
@@ -82,7 +82,7 @@
     </w:p>
     <w:p>
       <w:pPr>
-        <w:pStyle w:val="style71"/>
+        <w:pStyle w:val="style76"/>
         <w:jc w:val="both"/>
       </w:pPr>
       <w:r>
@@ -96,23 +96,23 @@
     </w:p>
     <w:p>
       <w:pPr>
-        <w:pStyle w:val="style71"/>
-      </w:pPr>
-      <w:r>
-        <w:rPr/>
-      </w:r>
-    </w:p>
-    <w:p>
-      <w:pPr>
-        <w:pStyle w:val="style71"/>
-      </w:pPr>
-      <w:r>
-        <w:rPr/>
-      </w:r>
-    </w:p>
-    <w:p>
-      <w:pPr>
-        <w:pStyle w:val="style71"/>
+        <w:pStyle w:val="style76"/>
+      </w:pPr>
+      <w:r>
+        <w:rPr/>
+      </w:r>
+    </w:p>
+    <w:p>
+      <w:pPr>
+        <w:pStyle w:val="style76"/>
+      </w:pPr>
+      <w:r>
+        <w:rPr/>
+      </w:r>
+    </w:p>
+    <w:p>
+      <w:pPr>
+        <w:pStyle w:val="style76"/>
       </w:pPr>
       <w:r>
         <w:rPr>
@@ -128,7 +128,7 @@
     </w:p>
     <w:p>
       <w:pPr>
-        <w:pStyle w:val="style71"/>
+        <w:pStyle w:val="style76"/>
         <w:jc w:val="both"/>
       </w:pPr>
       <w:r>
@@ -142,7 +142,7 @@
     </w:p>
     <w:p>
       <w:pPr>
-        <w:pStyle w:val="style71"/>
+        <w:pStyle w:val="style76"/>
         <w:jc w:val="both"/>
       </w:pPr>
       <w:r>
@@ -156,7 +156,7 @@
     </w:p>
     <w:p>
       <w:pPr>
-        <w:pStyle w:val="style71"/>
+        <w:pStyle w:val="style76"/>
         <w:numPr>
           <w:ilvl w:val="0"/>
           <w:numId w:val="1"/>
@@ -174,7 +174,7 @@
     </w:p>
     <w:p>
       <w:pPr>
-        <w:pStyle w:val="style71"/>
+        <w:pStyle w:val="style76"/>
         <w:numPr>
           <w:ilvl w:val="0"/>
           <w:numId w:val="1"/>
@@ -192,7 +192,7 @@
     </w:p>
     <w:p>
       <w:pPr>
-        <w:pStyle w:val="style73"/>
+        <w:pStyle w:val="style78"/>
         <w:numPr>
           <w:ilvl w:val="0"/>
           <w:numId w:val="1"/>
@@ -211,7 +211,7 @@
     </w:p>
     <w:p>
       <w:pPr>
-        <w:pStyle w:val="style71"/>
+        <w:pStyle w:val="style76"/>
         <w:jc w:val="both"/>
       </w:pPr>
       <w:r>
@@ -225,25 +225,25 @@
     </w:p>
     <w:p>
       <w:pPr>
-        <w:pStyle w:val="style71"/>
-        <w:jc w:val="both"/>
-      </w:pPr>
-      <w:r>
-        <w:rPr/>
-      </w:r>
-    </w:p>
-    <w:p>
-      <w:pPr>
-        <w:pStyle w:val="style71"/>
-        <w:jc w:val="both"/>
-      </w:pPr>
-      <w:r>
-        <w:rPr/>
-      </w:r>
-    </w:p>
-    <w:p>
-      <w:pPr>
-        <w:pStyle w:val="style71"/>
+        <w:pStyle w:val="style76"/>
+        <w:jc w:val="both"/>
+      </w:pPr>
+      <w:r>
+        <w:rPr/>
+      </w:r>
+    </w:p>
+    <w:p>
+      <w:pPr>
+        <w:pStyle w:val="style76"/>
+        <w:jc w:val="both"/>
+      </w:pPr>
+      <w:r>
+        <w:rPr/>
+      </w:r>
+    </w:p>
+    <w:p>
+      <w:pPr>
+        <w:pStyle w:val="style76"/>
         <w:jc w:val="both"/>
       </w:pPr>
       <w:r>
@@ -268,7 +268,7 @@
     </w:p>
     <w:p>
       <w:pPr>
-        <w:pStyle w:val="style71"/>
+        <w:pStyle w:val="style76"/>
         <w:jc w:val="both"/>
       </w:pPr>
       <w:r>
@@ -282,16 +282,16 @@
     </w:p>
     <w:p>
       <w:pPr>
-        <w:pStyle w:val="style71"/>
-        <w:jc w:val="both"/>
-      </w:pPr>
-      <w:r>
-        <w:rPr/>
-      </w:r>
-    </w:p>
-    <w:p>
-      <w:pPr>
-        <w:pStyle w:val="style71"/>
+        <w:pStyle w:val="style76"/>
+        <w:jc w:val="both"/>
+      </w:pPr>
+      <w:r>
+        <w:rPr/>
+      </w:r>
+    </w:p>
+    <w:p>
+      <w:pPr>
+        <w:pStyle w:val="style76"/>
         <w:jc w:val="both"/>
       </w:pPr>
       <w:r>
@@ -305,16 +305,16 @@
     </w:p>
     <w:p>
       <w:pPr>
-        <w:pStyle w:val="style71"/>
-        <w:jc w:val="both"/>
-      </w:pPr>
-      <w:r>
-        <w:rPr/>
-      </w:r>
-    </w:p>
-    <w:p>
-      <w:pPr>
-        <w:pStyle w:val="style71"/>
+        <w:pStyle w:val="style76"/>
+        <w:jc w:val="both"/>
+      </w:pPr>
+      <w:r>
+        <w:rPr/>
+      </w:r>
+    </w:p>
+    <w:p>
+      <w:pPr>
+        <w:pStyle w:val="style76"/>
         <w:jc w:val="both"/>
       </w:pPr>
       <w:r>
@@ -328,16 +328,16 @@
     </w:p>
     <w:p>
       <w:pPr>
-        <w:pStyle w:val="style71"/>
-        <w:jc w:val="both"/>
-      </w:pPr>
-      <w:r>
-        <w:rPr/>
-      </w:r>
-    </w:p>
-    <w:p>
-      <w:pPr>
-        <w:pStyle w:val="style71"/>
+        <w:pStyle w:val="style76"/>
+        <w:jc w:val="both"/>
+      </w:pPr>
+      <w:r>
+        <w:rPr/>
+      </w:r>
+    </w:p>
+    <w:p>
+      <w:pPr>
+        <w:pStyle w:val="style76"/>
         <w:jc w:val="both"/>
       </w:pPr>
       <w:r>
@@ -351,16 +351,16 @@
     </w:p>
     <w:p>
       <w:pPr>
-        <w:pStyle w:val="style71"/>
-        <w:jc w:val="both"/>
-      </w:pPr>
-      <w:r>
-        <w:rPr/>
-      </w:r>
-    </w:p>
-    <w:p>
-      <w:pPr>
-        <w:pStyle w:val="style71"/>
+        <w:pStyle w:val="style76"/>
+        <w:jc w:val="both"/>
+      </w:pPr>
+      <w:r>
+        <w:rPr/>
+      </w:r>
+    </w:p>
+    <w:p>
+      <w:pPr>
+        <w:pStyle w:val="style76"/>
         <w:jc w:val="both"/>
       </w:pPr>
       <w:r>
@@ -391,16 +391,16 @@
     </w:p>
     <w:p>
       <w:pPr>
-        <w:pStyle w:val="style71"/>
-        <w:jc w:val="both"/>
-      </w:pPr>
-      <w:r>
-        <w:rPr/>
-      </w:r>
-    </w:p>
-    <w:p>
-      <w:pPr>
-        <w:pStyle w:val="style71"/>
+        <w:pStyle w:val="style76"/>
+        <w:jc w:val="both"/>
+      </w:pPr>
+      <w:r>
+        <w:rPr/>
+      </w:r>
+    </w:p>
+    <w:p>
+      <w:pPr>
+        <w:pStyle w:val="style76"/>
         <w:jc w:val="both"/>
       </w:pPr>
       <w:r>
@@ -414,25 +414,48 @@
     </w:p>
     <w:p>
       <w:pPr>
-        <w:pStyle w:val="style71"/>
-        <w:jc w:val="both"/>
-      </w:pPr>
-      <w:r>
-        <w:rPr/>
-      </w:r>
-    </w:p>
-    <w:p>
-      <w:pPr>
-        <w:pStyle w:val="style71"/>
-        <w:jc w:val="both"/>
-      </w:pPr>
-      <w:r>
-        <w:rPr/>
-      </w:r>
-    </w:p>
-    <w:p>
-      <w:pPr>
-        <w:pStyle w:val="style71"/>
+        <w:pStyle w:val="style76"/>
+        <w:jc w:val="both"/>
+      </w:pPr>
+      <w:r>
+        <w:rPr/>
+      </w:r>
+    </w:p>
+    <w:p>
+      <w:pPr>
+        <w:pStyle w:val="style76"/>
+        <w:jc w:val="both"/>
+      </w:pPr>
+      <w:r>
+        <w:rPr>
+          <w:rFonts w:ascii="Times New Roman" w:cs="Times New Roman" w:hAnsi="Times New Roman"/>
+          <w:sz w:val="24"/>
+          <w:szCs w:val="24"/>
+        </w:rPr>
+        <w:t>- Sur la page d'accueil, un lien vers une version du site en anglais est visible. Celle-ci sera réalisée dans un second temps (voir avec les traducteurs).</w:t>
+      </w:r>
+    </w:p>
+    <w:p>
+      <w:pPr>
+        <w:pStyle w:val="style76"/>
+        <w:jc w:val="both"/>
+      </w:pPr>
+      <w:r>
+        <w:rPr/>
+      </w:r>
+    </w:p>
+    <w:p>
+      <w:pPr>
+        <w:pStyle w:val="style76"/>
+        <w:jc w:val="both"/>
+      </w:pPr>
+      <w:r>
+        <w:rPr/>
+      </w:r>
+    </w:p>
+    <w:p>
+      <w:pPr>
+        <w:pStyle w:val="style76"/>
         <w:jc w:val="both"/>
       </w:pPr>
       <w:r>
@@ -449,7 +472,7 @@
     </w:p>
     <w:p>
       <w:pPr>
-        <w:pStyle w:val="style71"/>
+        <w:pStyle w:val="style76"/>
         <w:numPr>
           <w:ilvl w:val="0"/>
           <w:numId w:val="1"/>
@@ -467,7 +490,7 @@
     </w:p>
     <w:p>
       <w:pPr>
-        <w:pStyle w:val="style71"/>
+        <w:pStyle w:val="style76"/>
         <w:numPr>
           <w:ilvl w:val="0"/>
           <w:numId w:val="1"/>
@@ -485,7 +508,7 @@
     </w:p>
     <w:p>
       <w:pPr>
-        <w:pStyle w:val="style71"/>
+        <w:pStyle w:val="style76"/>
         <w:numPr>
           <w:ilvl w:val="0"/>
           <w:numId w:val="1"/>
@@ -503,7 +526,7 @@
     </w:p>
     <w:p>
       <w:pPr>
-        <w:pStyle w:val="style71"/>
+        <w:pStyle w:val="style76"/>
         <w:numPr>
           <w:ilvl w:val="0"/>
           <w:numId w:val="1"/>
@@ -521,7 +544,7 @@
     </w:p>
     <w:p>
       <w:pPr>
-        <w:pStyle w:val="style71"/>
+        <w:pStyle w:val="style76"/>
         <w:numPr>
           <w:ilvl w:val="0"/>
           <w:numId w:val="1"/>
@@ -539,23 +562,23 @@
     </w:p>
     <w:p>
       <w:pPr>
-        <w:pStyle w:val="style71"/>
-      </w:pPr>
-      <w:r>
-        <w:rPr/>
-      </w:r>
-    </w:p>
-    <w:p>
-      <w:pPr>
-        <w:pStyle w:val="style71"/>
-      </w:pPr>
-      <w:r>
-        <w:rPr/>
-      </w:r>
-    </w:p>
-    <w:p>
-      <w:pPr>
-        <w:pStyle w:val="style71"/>
+        <w:pStyle w:val="style76"/>
+      </w:pPr>
+      <w:r>
+        <w:rPr/>
+      </w:r>
+    </w:p>
+    <w:p>
+      <w:pPr>
+        <w:pStyle w:val="style76"/>
+      </w:pPr>
+      <w:r>
+        <w:rPr/>
+      </w:r>
+    </w:p>
+    <w:p>
+      <w:pPr>
+        <w:pStyle w:val="style76"/>
       </w:pPr>
       <w:r>
         <w:rPr>
@@ -571,15 +594,15 @@
     </w:p>
     <w:p>
       <w:pPr>
-        <w:pStyle w:val="style71"/>
-      </w:pPr>
-      <w:r>
-        <w:rPr/>
-      </w:r>
-    </w:p>
-    <w:p>
-      <w:pPr>
-        <w:pStyle w:val="style71"/>
+        <w:pStyle w:val="style76"/>
+      </w:pPr>
+      <w:r>
+        <w:rPr/>
+      </w:r>
+    </w:p>
+    <w:p>
+      <w:pPr>
+        <w:pStyle w:val="style76"/>
       </w:pPr>
       <w:r>
         <w:rPr>
@@ -594,7 +617,7 @@
     </w:p>
     <w:p>
       <w:pPr>
-        <w:pStyle w:val="style71"/>
+        <w:pStyle w:val="style76"/>
       </w:pPr>
       <w:r>
         <w:rPr>
@@ -608,15 +631,15 @@
     </w:p>
     <w:p>
       <w:pPr>
-        <w:pStyle w:val="style71"/>
-      </w:pPr>
-      <w:r>
-        <w:rPr/>
-      </w:r>
-    </w:p>
-    <w:p>
-      <w:pPr>
-        <w:pStyle w:val="style71"/>
+        <w:pStyle w:val="style76"/>
+      </w:pPr>
+      <w:r>
+        <w:rPr/>
+      </w:r>
+    </w:p>
+    <w:p>
+      <w:pPr>
+        <w:pStyle w:val="style76"/>
       </w:pPr>
       <w:r>
         <w:rPr/>
@@ -633,9 +656,9 @@
         </w:tblBorders>
       </w:tblPr>
       <w:tblGrid>
-        <w:gridCol w:w="3128"/>
+        <w:gridCol w:w="3126"/>
         <w:gridCol w:w="3106"/>
-        <w:gridCol w:w="3142"/>
+        <w:gridCol w:w="3144"/>
       </w:tblGrid>
       <w:tr>
         <w:trPr>
@@ -643,7 +666,7 @@
         </w:trPr>
         <w:tc>
           <w:tcPr>
-            <w:tcW w:type="dxa" w:w="3128"/>
+            <w:tcW w:type="dxa" w:w="3126"/>
             <w:tcBorders>
               <w:top w:color="00000A" w:space="0" w:sz="4" w:val="single"/>
               <w:left w:color="00000A" w:space="0" w:sz="4" w:val="single"/>
@@ -653,14 +676,14 @@
             <w:shd w:fill="FFFFFF" w:val="clear"/>
             <w:tcMar>
               <w:top w:type="dxa" w:w="0"/>
-              <w:left w:type="dxa" w:w="5"/>
+              <w:left w:type="dxa" w:w="108"/>
               <w:bottom w:type="dxa" w:w="0"/>
-              <w:right w:type="dxa" w:w="10"/>
+              <w:right w:type="dxa" w:w="108"/>
             </w:tcMar>
           </w:tcPr>
           <w:p>
             <w:pPr>
-              <w:pStyle w:val="style71"/>
+              <w:pStyle w:val="style76"/>
               <w:jc w:val="center"/>
             </w:pPr>
             <w:r>
@@ -685,14 +708,14 @@
             <w:shd w:fill="FFFFFF" w:val="clear"/>
             <w:tcMar>
               <w:top w:type="dxa" w:w="0"/>
-              <w:left w:type="dxa" w:w="5"/>
+              <w:left w:type="dxa" w:w="108"/>
               <w:bottom w:type="dxa" w:w="0"/>
-              <w:right w:type="dxa" w:w="10"/>
+              <w:right w:type="dxa" w:w="108"/>
             </w:tcMar>
           </w:tcPr>
           <w:p>
             <w:pPr>
-              <w:pStyle w:val="style71"/>
+              <w:pStyle w:val="style76"/>
               <w:jc w:val="center"/>
             </w:pPr>
             <w:r>
@@ -707,7 +730,7 @@
         </w:tc>
         <w:tc>
           <w:tcPr>
-            <w:tcW w:type="dxa" w:w="3142"/>
+            <w:tcW w:type="dxa" w:w="3144"/>
             <w:tcBorders>
               <w:top w:color="00000A" w:space="0" w:sz="4" w:val="single"/>
               <w:left w:color="00000A" w:space="0" w:sz="4" w:val="single"/>
@@ -717,14 +740,14 @@
             <w:shd w:fill="FFFFFF" w:val="clear"/>
             <w:tcMar>
               <w:top w:type="dxa" w:w="0"/>
-              <w:left w:type="dxa" w:w="5"/>
+              <w:left w:type="dxa" w:w="108"/>
               <w:bottom w:type="dxa" w:w="0"/>
-              <w:right w:type="dxa" w:w="10"/>
+              <w:right w:type="dxa" w:w="108"/>
             </w:tcMar>
           </w:tcPr>
           <w:p>
             <w:pPr>
-              <w:pStyle w:val="style71"/>
+              <w:pStyle w:val="style76"/>
               <w:jc w:val="center"/>
             </w:pPr>
             <w:r>
@@ -744,7 +767,7 @@
         </w:trPr>
         <w:tc>
           <w:tcPr>
-            <w:tcW w:type="dxa" w:w="3128"/>
+            <w:tcW w:type="dxa" w:w="3126"/>
             <w:tcBorders>
               <w:top w:color="00000A" w:space="0" w:sz="4" w:val="single"/>
               <w:left w:color="00000A" w:space="0" w:sz="4" w:val="single"/>
@@ -754,14 +777,14 @@
             <w:shd w:fill="FFFFFF" w:val="clear"/>
             <w:tcMar>
               <w:top w:type="dxa" w:w="0"/>
-              <w:left w:type="dxa" w:w="5"/>
+              <w:left w:type="dxa" w:w="108"/>
               <w:bottom w:type="dxa" w:w="0"/>
-              <w:right w:type="dxa" w:w="10"/>
+              <w:right w:type="dxa" w:w="108"/>
             </w:tcMar>
           </w:tcPr>
           <w:p>
             <w:pPr>
-              <w:pStyle w:val="style71"/>
+              <w:pStyle w:val="style76"/>
               <w:jc w:val="center"/>
             </w:pPr>
             <w:r>
@@ -786,14 +809,14 @@
             <w:shd w:fill="FFFFFF" w:val="clear"/>
             <w:tcMar>
               <w:top w:type="dxa" w:w="0"/>
-              <w:left w:type="dxa" w:w="5"/>
+              <w:left w:type="dxa" w:w="108"/>
               <w:bottom w:type="dxa" w:w="0"/>
-              <w:right w:type="dxa" w:w="10"/>
+              <w:right w:type="dxa" w:w="108"/>
             </w:tcMar>
           </w:tcPr>
           <w:p>
             <w:pPr>
-              <w:pStyle w:val="style71"/>
+              <w:pStyle w:val="style76"/>
               <w:jc w:val="center"/>
             </w:pPr>
             <w:r>
@@ -804,7 +827,7 @@
         </w:tc>
         <w:tc>
           <w:tcPr>
-            <w:tcW w:type="dxa" w:w="3142"/>
+            <w:tcW w:type="dxa" w:w="3144"/>
             <w:tcBorders>
               <w:top w:color="00000A" w:space="0" w:sz="4" w:val="single"/>
               <w:left w:color="00000A" w:space="0" w:sz="4" w:val="single"/>
@@ -814,14 +837,14 @@
             <w:shd w:fill="FFFFFF" w:val="clear"/>
             <w:tcMar>
               <w:top w:type="dxa" w:w="0"/>
-              <w:left w:type="dxa" w:w="5"/>
+              <w:left w:type="dxa" w:w="108"/>
               <w:bottom w:type="dxa" w:w="0"/>
-              <w:right w:type="dxa" w:w="10"/>
+              <w:right w:type="dxa" w:w="108"/>
             </w:tcMar>
           </w:tcPr>
           <w:p>
             <w:pPr>
-              <w:pStyle w:val="style71"/>
+              <w:pStyle w:val="style76"/>
               <w:jc w:val="center"/>
             </w:pPr>
             <w:r>
@@ -836,7 +859,7 @@
         </w:trPr>
         <w:tc>
           <w:tcPr>
-            <w:tcW w:type="dxa" w:w="3128"/>
+            <w:tcW w:type="dxa" w:w="3126"/>
             <w:tcBorders>
               <w:top w:color="00000A" w:space="0" w:sz="4" w:val="single"/>
               <w:left w:color="00000A" w:space="0" w:sz="4" w:val="single"/>
@@ -846,14 +869,14 @@
             <w:shd w:fill="FFFFFF" w:val="clear"/>
             <w:tcMar>
               <w:top w:type="dxa" w:w="0"/>
-              <w:left w:type="dxa" w:w="5"/>
+              <w:left w:type="dxa" w:w="108"/>
               <w:bottom w:type="dxa" w:w="0"/>
-              <w:right w:type="dxa" w:w="10"/>
+              <w:right w:type="dxa" w:w="108"/>
             </w:tcMar>
           </w:tcPr>
           <w:p>
             <w:pPr>
-              <w:pStyle w:val="style71"/>
+              <w:pStyle w:val="style76"/>
               <w:jc w:val="center"/>
             </w:pPr>
             <w:r>
@@ -878,14 +901,14 @@
             <w:shd w:fill="FFFFFF" w:val="clear"/>
             <w:tcMar>
               <w:top w:type="dxa" w:w="0"/>
-              <w:left w:type="dxa" w:w="5"/>
+              <w:left w:type="dxa" w:w="108"/>
               <w:bottom w:type="dxa" w:w="0"/>
-              <w:right w:type="dxa" w:w="10"/>
+              <w:right w:type="dxa" w:w="108"/>
             </w:tcMar>
           </w:tcPr>
           <w:p>
             <w:pPr>
-              <w:pStyle w:val="style71"/>
+              <w:pStyle w:val="style76"/>
               <w:jc w:val="center"/>
             </w:pPr>
             <w:r>
@@ -896,7 +919,7 @@
         </w:tc>
         <w:tc>
           <w:tcPr>
-            <w:tcW w:type="dxa" w:w="3142"/>
+            <w:tcW w:type="dxa" w:w="3144"/>
             <w:tcBorders>
               <w:top w:color="00000A" w:space="0" w:sz="4" w:val="single"/>
               <w:left w:color="00000A" w:space="0" w:sz="4" w:val="single"/>
@@ -906,14 +929,14 @@
             <w:shd w:fill="FFFFFF" w:val="clear"/>
             <w:tcMar>
               <w:top w:type="dxa" w:w="0"/>
-              <w:left w:type="dxa" w:w="5"/>
+              <w:left w:type="dxa" w:w="108"/>
               <w:bottom w:type="dxa" w:w="0"/>
-              <w:right w:type="dxa" w:w="10"/>
+              <w:right w:type="dxa" w:w="108"/>
             </w:tcMar>
           </w:tcPr>
           <w:p>
             <w:pPr>
-              <w:pStyle w:val="style71"/>
+              <w:pStyle w:val="style76"/>
               <w:jc w:val="center"/>
             </w:pPr>
             <w:r>
@@ -927,7 +950,7 @@
           </w:p>
           <w:p>
             <w:pPr>
-              <w:pStyle w:val="style71"/>
+              <w:pStyle w:val="style76"/>
               <w:jc w:val="center"/>
             </w:pPr>
             <w:r>
@@ -947,7 +970,7 @@
         </w:trPr>
         <w:tc>
           <w:tcPr>
-            <w:tcW w:type="dxa" w:w="3128"/>
+            <w:tcW w:type="dxa" w:w="3126"/>
             <w:tcBorders>
               <w:top w:color="00000A" w:space="0" w:sz="4" w:val="single"/>
               <w:left w:color="00000A" w:space="0" w:sz="4" w:val="single"/>
@@ -957,14 +980,14 @@
             <w:shd w:fill="FFFFFF" w:val="clear"/>
             <w:tcMar>
               <w:top w:type="dxa" w:w="0"/>
-              <w:left w:type="dxa" w:w="5"/>
+              <w:left w:type="dxa" w:w="108"/>
               <w:bottom w:type="dxa" w:w="0"/>
-              <w:right w:type="dxa" w:w="10"/>
+              <w:right w:type="dxa" w:w="108"/>
             </w:tcMar>
           </w:tcPr>
           <w:p>
             <w:pPr>
-              <w:pStyle w:val="style71"/>
+              <w:pStyle w:val="style76"/>
               <w:jc w:val="center"/>
             </w:pPr>
             <w:r>
@@ -989,14 +1012,14 @@
             <w:shd w:fill="FFFFFF" w:val="clear"/>
             <w:tcMar>
               <w:top w:type="dxa" w:w="0"/>
-              <w:left w:type="dxa" w:w="5"/>
+              <w:left w:type="dxa" w:w="108"/>
               <w:bottom w:type="dxa" w:w="0"/>
-              <w:right w:type="dxa" w:w="10"/>
+              <w:right w:type="dxa" w:w="108"/>
             </w:tcMar>
           </w:tcPr>
           <w:p>
             <w:pPr>
-              <w:pStyle w:val="style71"/>
+              <w:pStyle w:val="style76"/>
               <w:jc w:val="center"/>
             </w:pPr>
             <w:r>
@@ -1007,7 +1030,7 @@
         </w:tc>
         <w:tc>
           <w:tcPr>
-            <w:tcW w:type="dxa" w:w="3142"/>
+            <w:tcW w:type="dxa" w:w="3144"/>
             <w:tcBorders>
               <w:top w:color="00000A" w:space="0" w:sz="4" w:val="single"/>
               <w:left w:color="00000A" w:space="0" w:sz="4" w:val="single"/>
@@ -1017,14 +1040,14 @@
             <w:shd w:fill="FFFFFF" w:val="clear"/>
             <w:tcMar>
               <w:top w:type="dxa" w:w="0"/>
-              <w:left w:type="dxa" w:w="5"/>
+              <w:left w:type="dxa" w:w="108"/>
               <w:bottom w:type="dxa" w:w="0"/>
-              <w:right w:type="dxa" w:w="10"/>
+              <w:right w:type="dxa" w:w="108"/>
             </w:tcMar>
           </w:tcPr>
           <w:p>
             <w:pPr>
-              <w:pStyle w:val="style71"/>
+              <w:pStyle w:val="style76"/>
               <w:jc w:val="center"/>
             </w:pPr>
             <w:r>
@@ -1039,7 +1062,7 @@
         </w:trPr>
         <w:tc>
           <w:tcPr>
-            <w:tcW w:type="dxa" w:w="3128"/>
+            <w:tcW w:type="dxa" w:w="3126"/>
             <w:tcBorders>
               <w:top w:color="00000A" w:space="0" w:sz="4" w:val="single"/>
               <w:left w:color="00000A" w:space="0" w:sz="4" w:val="single"/>
@@ -1049,14 +1072,14 @@
             <w:shd w:fill="FFFFFF" w:val="clear"/>
             <w:tcMar>
               <w:top w:type="dxa" w:w="0"/>
-              <w:left w:type="dxa" w:w="5"/>
+              <w:left w:type="dxa" w:w="108"/>
               <w:bottom w:type="dxa" w:w="0"/>
-              <w:right w:type="dxa" w:w="10"/>
+              <w:right w:type="dxa" w:w="108"/>
             </w:tcMar>
           </w:tcPr>
           <w:p>
             <w:pPr>
-              <w:pStyle w:val="style71"/>
+              <w:pStyle w:val="style76"/>
               <w:jc w:val="center"/>
             </w:pPr>
             <w:r>
@@ -1081,14 +1104,14 @@
             <w:shd w:fill="FFFFFF" w:val="clear"/>
             <w:tcMar>
               <w:top w:type="dxa" w:w="0"/>
-              <w:left w:type="dxa" w:w="5"/>
+              <w:left w:type="dxa" w:w="108"/>
               <w:bottom w:type="dxa" w:w="0"/>
-              <w:right w:type="dxa" w:w="10"/>
+              <w:right w:type="dxa" w:w="108"/>
             </w:tcMar>
           </w:tcPr>
           <w:p>
             <w:pPr>
-              <w:pStyle w:val="style71"/>
+              <w:pStyle w:val="style76"/>
               <w:jc w:val="center"/>
             </w:pPr>
             <w:r>
@@ -1099,7 +1122,7 @@
         </w:tc>
         <w:tc>
           <w:tcPr>
-            <w:tcW w:type="dxa" w:w="3142"/>
+            <w:tcW w:type="dxa" w:w="3144"/>
             <w:tcBorders>
               <w:top w:color="00000A" w:space="0" w:sz="4" w:val="single"/>
               <w:left w:color="00000A" w:space="0" w:sz="4" w:val="single"/>
@@ -1109,14 +1132,14 @@
             <w:shd w:fill="FFFFFF" w:val="clear"/>
             <w:tcMar>
               <w:top w:type="dxa" w:w="0"/>
-              <w:left w:type="dxa" w:w="5"/>
+              <w:left w:type="dxa" w:w="108"/>
               <w:bottom w:type="dxa" w:w="0"/>
-              <w:right w:type="dxa" w:w="10"/>
+              <w:right w:type="dxa" w:w="108"/>
             </w:tcMar>
           </w:tcPr>
           <w:p>
             <w:pPr>
-              <w:pStyle w:val="style71"/>
+              <w:pStyle w:val="style76"/>
               <w:jc w:val="center"/>
             </w:pPr>
             <w:r>
@@ -1136,7 +1159,7 @@
         </w:trPr>
         <w:tc>
           <w:tcPr>
-            <w:tcW w:type="dxa" w:w="3128"/>
+            <w:tcW w:type="dxa" w:w="3126"/>
             <w:tcBorders>
               <w:top w:color="00000A" w:space="0" w:sz="4" w:val="single"/>
               <w:left w:color="00000A" w:space="0" w:sz="4" w:val="single"/>
@@ -1146,14 +1169,14 @@
             <w:shd w:fill="FFFFFF" w:val="clear"/>
             <w:tcMar>
               <w:top w:type="dxa" w:w="0"/>
-              <w:left w:type="dxa" w:w="5"/>
+              <w:left w:type="dxa" w:w="108"/>
               <w:bottom w:type="dxa" w:w="0"/>
-              <w:right w:type="dxa" w:w="10"/>
+              <w:right w:type="dxa" w:w="108"/>
             </w:tcMar>
           </w:tcPr>
           <w:p>
             <w:pPr>
-              <w:pStyle w:val="style71"/>
+              <w:pStyle w:val="style76"/>
               <w:jc w:val="center"/>
             </w:pPr>
             <w:r>
@@ -1178,14 +1201,14 @@
             <w:shd w:fill="FFFFFF" w:val="clear"/>
             <w:tcMar>
               <w:top w:type="dxa" w:w="0"/>
-              <w:left w:type="dxa" w:w="5"/>
+              <w:left w:type="dxa" w:w="108"/>
               <w:bottom w:type="dxa" w:w="0"/>
-              <w:right w:type="dxa" w:w="10"/>
+              <w:right w:type="dxa" w:w="108"/>
             </w:tcMar>
           </w:tcPr>
           <w:p>
             <w:pPr>
-              <w:pStyle w:val="style71"/>
+              <w:pStyle w:val="style76"/>
               <w:jc w:val="center"/>
             </w:pPr>
             <w:r>
@@ -1196,7 +1219,7 @@
         </w:tc>
         <w:tc>
           <w:tcPr>
-            <w:tcW w:type="dxa" w:w="3142"/>
+            <w:tcW w:type="dxa" w:w="3144"/>
             <w:tcBorders>
               <w:top w:color="00000A" w:space="0" w:sz="4" w:val="single"/>
               <w:left w:color="00000A" w:space="0" w:sz="4" w:val="single"/>
@@ -1206,14 +1229,14 @@
             <w:shd w:fill="FFFFFF" w:val="clear"/>
             <w:tcMar>
               <w:top w:type="dxa" w:w="0"/>
-              <w:left w:type="dxa" w:w="5"/>
+              <w:left w:type="dxa" w:w="108"/>
               <w:bottom w:type="dxa" w:w="0"/>
-              <w:right w:type="dxa" w:w="10"/>
+              <w:right w:type="dxa" w:w="108"/>
             </w:tcMar>
           </w:tcPr>
           <w:p>
             <w:pPr>
-              <w:pStyle w:val="style71"/>
+              <w:pStyle w:val="style76"/>
               <w:jc w:val="center"/>
             </w:pPr>
             <w:r>
@@ -1228,7 +1251,7 @@
         </w:trPr>
         <w:tc>
           <w:tcPr>
-            <w:tcW w:type="dxa" w:w="3128"/>
+            <w:tcW w:type="dxa" w:w="3126"/>
             <w:tcBorders>
               <w:top w:color="00000A" w:space="0" w:sz="4" w:val="single"/>
               <w:left w:color="00000A" w:space="0" w:sz="4" w:val="single"/>
@@ -1238,14 +1261,14 @@
             <w:shd w:fill="FFFFFF" w:val="clear"/>
             <w:tcMar>
               <w:top w:type="dxa" w:w="0"/>
-              <w:left w:type="dxa" w:w="5"/>
+              <w:left w:type="dxa" w:w="108"/>
               <w:bottom w:type="dxa" w:w="0"/>
-              <w:right w:type="dxa" w:w="10"/>
+              <w:right w:type="dxa" w:w="108"/>
             </w:tcMar>
           </w:tcPr>
           <w:p>
             <w:pPr>
-              <w:pStyle w:val="style71"/>
+              <w:pStyle w:val="style76"/>
               <w:jc w:val="center"/>
             </w:pPr>
             <w:r>
@@ -1270,14 +1293,14 @@
             <w:shd w:fill="FFFFFF" w:val="clear"/>
             <w:tcMar>
               <w:top w:type="dxa" w:w="0"/>
-              <w:left w:type="dxa" w:w="5"/>
+              <w:left w:type="dxa" w:w="108"/>
               <w:bottom w:type="dxa" w:w="0"/>
-              <w:right w:type="dxa" w:w="10"/>
+              <w:right w:type="dxa" w:w="108"/>
             </w:tcMar>
           </w:tcPr>
           <w:p>
             <w:pPr>
-              <w:pStyle w:val="style71"/>
+              <w:pStyle w:val="style76"/>
               <w:jc w:val="center"/>
             </w:pPr>
             <w:r>
@@ -1288,7 +1311,7 @@
         </w:tc>
         <w:tc>
           <w:tcPr>
-            <w:tcW w:type="dxa" w:w="3142"/>
+            <w:tcW w:type="dxa" w:w="3144"/>
             <w:tcBorders>
               <w:top w:color="00000A" w:space="0" w:sz="4" w:val="single"/>
               <w:left w:color="00000A" w:space="0" w:sz="4" w:val="single"/>
@@ -1298,14 +1321,14 @@
             <w:shd w:fill="FFFFFF" w:val="clear"/>
             <w:tcMar>
               <w:top w:type="dxa" w:w="0"/>
-              <w:left w:type="dxa" w:w="5"/>
+              <w:left w:type="dxa" w:w="108"/>
               <w:bottom w:type="dxa" w:w="0"/>
-              <w:right w:type="dxa" w:w="10"/>
+              <w:right w:type="dxa" w:w="108"/>
             </w:tcMar>
           </w:tcPr>
           <w:p>
             <w:pPr>
-              <w:pStyle w:val="style71"/>
+              <w:pStyle w:val="style76"/>
               <w:jc w:val="center"/>
             </w:pPr>
             <w:r>
@@ -1325,7 +1348,7 @@
         </w:trPr>
         <w:tc>
           <w:tcPr>
-            <w:tcW w:type="dxa" w:w="3128"/>
+            <w:tcW w:type="dxa" w:w="3126"/>
             <w:tcBorders>
               <w:top w:color="00000A" w:space="0" w:sz="4" w:val="single"/>
               <w:left w:color="00000A" w:space="0" w:sz="4" w:val="single"/>
@@ -1335,14 +1358,14 @@
             <w:shd w:fill="FFFFFF" w:val="clear"/>
             <w:tcMar>
               <w:top w:type="dxa" w:w="0"/>
-              <w:left w:type="dxa" w:w="5"/>
+              <w:left w:type="dxa" w:w="108"/>
               <w:bottom w:type="dxa" w:w="0"/>
-              <w:right w:type="dxa" w:w="10"/>
+              <w:right w:type="dxa" w:w="108"/>
             </w:tcMar>
           </w:tcPr>
           <w:p>
             <w:pPr>
-              <w:pStyle w:val="style71"/>
+              <w:pStyle w:val="style76"/>
               <w:jc w:val="center"/>
             </w:pPr>
             <w:r>
@@ -1367,14 +1390,14 @@
             <w:shd w:fill="FFFFFF" w:val="clear"/>
             <w:tcMar>
               <w:top w:type="dxa" w:w="0"/>
-              <w:left w:type="dxa" w:w="5"/>
+              <w:left w:type="dxa" w:w="108"/>
               <w:bottom w:type="dxa" w:w="0"/>
-              <w:right w:type="dxa" w:w="10"/>
+              <w:right w:type="dxa" w:w="108"/>
             </w:tcMar>
           </w:tcPr>
           <w:p>
             <w:pPr>
-              <w:pStyle w:val="style71"/>
+              <w:pStyle w:val="style76"/>
               <w:jc w:val="center"/>
             </w:pPr>
             <w:r>
@@ -1385,7 +1408,7 @@
         </w:tc>
         <w:tc>
           <w:tcPr>
-            <w:tcW w:type="dxa" w:w="3142"/>
+            <w:tcW w:type="dxa" w:w="3144"/>
             <w:tcBorders>
               <w:top w:color="00000A" w:space="0" w:sz="4" w:val="single"/>
               <w:left w:color="00000A" w:space="0" w:sz="4" w:val="single"/>
@@ -1395,14 +1418,14 @@
             <w:shd w:fill="FFFFFF" w:val="clear"/>
             <w:tcMar>
               <w:top w:type="dxa" w:w="0"/>
-              <w:left w:type="dxa" w:w="5"/>
+              <w:left w:type="dxa" w:w="108"/>
               <w:bottom w:type="dxa" w:w="0"/>
-              <w:right w:type="dxa" w:w="10"/>
+              <w:right w:type="dxa" w:w="108"/>
             </w:tcMar>
           </w:tcPr>
           <w:p>
             <w:pPr>
-              <w:pStyle w:val="style71"/>
+              <w:pStyle w:val="style76"/>
               <w:jc w:val="center"/>
             </w:pPr>
             <w:r>
@@ -1417,7 +1440,7 @@
         </w:trPr>
         <w:tc>
           <w:tcPr>
-            <w:tcW w:type="dxa" w:w="3128"/>
+            <w:tcW w:type="dxa" w:w="3126"/>
             <w:tcBorders>
               <w:top w:color="00000A" w:space="0" w:sz="4" w:val="single"/>
               <w:left w:color="00000A" w:space="0" w:sz="4" w:val="single"/>
@@ -1427,14 +1450,14 @@
             <w:shd w:fill="FFFFFF" w:val="clear"/>
             <w:tcMar>
               <w:top w:type="dxa" w:w="0"/>
-              <w:left w:type="dxa" w:w="5"/>
+              <w:left w:type="dxa" w:w="108"/>
               <w:bottom w:type="dxa" w:w="0"/>
-              <w:right w:type="dxa" w:w="10"/>
+              <w:right w:type="dxa" w:w="108"/>
             </w:tcMar>
           </w:tcPr>
           <w:p>
             <w:pPr>
-              <w:pStyle w:val="style71"/>
+              <w:pStyle w:val="style76"/>
               <w:jc w:val="center"/>
             </w:pPr>
             <w:r>
@@ -1459,14 +1482,14 @@
             <w:shd w:fill="FFFFFF" w:val="clear"/>
             <w:tcMar>
               <w:top w:type="dxa" w:w="0"/>
-              <w:left w:type="dxa" w:w="5"/>
+              <w:left w:type="dxa" w:w="108"/>
               <w:bottom w:type="dxa" w:w="0"/>
-              <w:right w:type="dxa" w:w="10"/>
+              <w:right w:type="dxa" w:w="108"/>
             </w:tcMar>
           </w:tcPr>
           <w:p>
             <w:pPr>
-              <w:pStyle w:val="style71"/>
+              <w:pStyle w:val="style76"/>
               <w:jc w:val="center"/>
             </w:pPr>
             <w:r>
@@ -1477,7 +1500,7 @@
         </w:tc>
         <w:tc>
           <w:tcPr>
-            <w:tcW w:type="dxa" w:w="3142"/>
+            <w:tcW w:type="dxa" w:w="3144"/>
             <w:tcBorders>
               <w:top w:color="00000A" w:space="0" w:sz="4" w:val="single"/>
               <w:left w:color="00000A" w:space="0" w:sz="4" w:val="single"/>
@@ -1487,14 +1510,14 @@
             <w:shd w:fill="FFFFFF" w:val="clear"/>
             <w:tcMar>
               <w:top w:type="dxa" w:w="0"/>
-              <w:left w:type="dxa" w:w="5"/>
+              <w:left w:type="dxa" w:w="108"/>
               <w:bottom w:type="dxa" w:w="0"/>
-              <w:right w:type="dxa" w:w="10"/>
+              <w:right w:type="dxa" w:w="108"/>
             </w:tcMar>
           </w:tcPr>
           <w:p>
             <w:pPr>
-              <w:pStyle w:val="style71"/>
+              <w:pStyle w:val="style76"/>
               <w:jc w:val="center"/>
             </w:pPr>
             <w:r>
@@ -1508,7 +1531,7 @@
           </w:p>
           <w:p>
             <w:pPr>
-              <w:pStyle w:val="style71"/>
+              <w:pStyle w:val="style76"/>
               <w:jc w:val="center"/>
             </w:pPr>
             <w:r>
@@ -1523,7 +1546,7 @@
         </w:trPr>
         <w:tc>
           <w:tcPr>
-            <w:tcW w:type="dxa" w:w="3128"/>
+            <w:tcW w:type="dxa" w:w="3126"/>
             <w:tcBorders>
               <w:top w:color="00000A" w:space="0" w:sz="4" w:val="single"/>
               <w:left w:color="00000A" w:space="0" w:sz="4" w:val="single"/>
@@ -1533,14 +1556,14 @@
             <w:shd w:fill="FFFFFF" w:val="clear"/>
             <w:tcMar>
               <w:top w:type="dxa" w:w="0"/>
-              <w:left w:type="dxa" w:w="5"/>
+              <w:left w:type="dxa" w:w="108"/>
               <w:bottom w:type="dxa" w:w="0"/>
-              <w:right w:type="dxa" w:w="10"/>
+              <w:right w:type="dxa" w:w="108"/>
             </w:tcMar>
           </w:tcPr>
           <w:p>
             <w:pPr>
-              <w:pStyle w:val="style71"/>
+              <w:pStyle w:val="style76"/>
               <w:jc w:val="center"/>
             </w:pPr>
             <w:r>
@@ -1565,14 +1588,14 @@
             <w:shd w:fill="FFFFFF" w:val="clear"/>
             <w:tcMar>
               <w:top w:type="dxa" w:w="0"/>
-              <w:left w:type="dxa" w:w="5"/>
+              <w:left w:type="dxa" w:w="108"/>
               <w:bottom w:type="dxa" w:w="0"/>
-              <w:right w:type="dxa" w:w="10"/>
+              <w:right w:type="dxa" w:w="108"/>
             </w:tcMar>
           </w:tcPr>
           <w:p>
             <w:pPr>
-              <w:pStyle w:val="style71"/>
+              <w:pStyle w:val="style76"/>
               <w:jc w:val="center"/>
             </w:pPr>
             <w:r>
@@ -1583,7 +1606,7 @@
         </w:tc>
         <w:tc>
           <w:tcPr>
-            <w:tcW w:type="dxa" w:w="3142"/>
+            <w:tcW w:type="dxa" w:w="3144"/>
             <w:tcBorders>
               <w:top w:color="00000A" w:space="0" w:sz="4" w:val="single"/>
               <w:left w:color="00000A" w:space="0" w:sz="4" w:val="single"/>
@@ -1593,14 +1616,14 @@
             <w:shd w:fill="FFFFFF" w:val="clear"/>
             <w:tcMar>
               <w:top w:type="dxa" w:w="0"/>
-              <w:left w:type="dxa" w:w="5"/>
+              <w:left w:type="dxa" w:w="108"/>
               <w:bottom w:type="dxa" w:w="0"/>
-              <w:right w:type="dxa" w:w="10"/>
+              <w:right w:type="dxa" w:w="108"/>
             </w:tcMar>
           </w:tcPr>
           <w:p>
             <w:pPr>
-              <w:pStyle w:val="style71"/>
+              <w:pStyle w:val="style76"/>
               <w:jc w:val="center"/>
             </w:pPr>
             <w:r>
@@ -1615,7 +1638,7 @@
         </w:trPr>
         <w:tc>
           <w:tcPr>
-            <w:tcW w:type="dxa" w:w="3128"/>
+            <w:tcW w:type="dxa" w:w="3126"/>
             <w:tcBorders>
               <w:top w:color="00000A" w:space="0" w:sz="4" w:val="single"/>
               <w:left w:color="00000A" w:space="0" w:sz="4" w:val="single"/>
@@ -1625,14 +1648,14 @@
             <w:shd w:fill="FFFFFF" w:val="clear"/>
             <w:tcMar>
               <w:top w:type="dxa" w:w="0"/>
-              <w:left w:type="dxa" w:w="5"/>
+              <w:left w:type="dxa" w:w="108"/>
               <w:bottom w:type="dxa" w:w="0"/>
-              <w:right w:type="dxa" w:w="10"/>
+              <w:right w:type="dxa" w:w="108"/>
             </w:tcMar>
           </w:tcPr>
           <w:p>
             <w:pPr>
-              <w:pStyle w:val="style71"/>
+              <w:pStyle w:val="style76"/>
               <w:jc w:val="center"/>
             </w:pPr>
             <w:r>
@@ -1657,14 +1680,14 @@
             <w:shd w:fill="FFFFFF" w:val="clear"/>
             <w:tcMar>
               <w:top w:type="dxa" w:w="0"/>
-              <w:left w:type="dxa" w:w="5"/>
+              <w:left w:type="dxa" w:w="108"/>
               <w:bottom w:type="dxa" w:w="0"/>
-              <w:right w:type="dxa" w:w="10"/>
+              <w:right w:type="dxa" w:w="108"/>
             </w:tcMar>
           </w:tcPr>
           <w:p>
             <w:pPr>
-              <w:pStyle w:val="style71"/>
+              <w:pStyle w:val="style76"/>
               <w:jc w:val="center"/>
             </w:pPr>
             <w:r>
@@ -1675,7 +1698,7 @@
         </w:tc>
         <w:tc>
           <w:tcPr>
-            <w:tcW w:type="dxa" w:w="3142"/>
+            <w:tcW w:type="dxa" w:w="3144"/>
             <w:tcBorders>
               <w:top w:color="00000A" w:space="0" w:sz="4" w:val="single"/>
               <w:left w:color="00000A" w:space="0" w:sz="4" w:val="single"/>
@@ -1685,14 +1708,14 @@
             <w:shd w:fill="FFFFFF" w:val="clear"/>
             <w:tcMar>
               <w:top w:type="dxa" w:w="0"/>
-              <w:left w:type="dxa" w:w="5"/>
+              <w:left w:type="dxa" w:w="108"/>
               <w:bottom w:type="dxa" w:w="0"/>
-              <w:right w:type="dxa" w:w="10"/>
+              <w:right w:type="dxa" w:w="108"/>
             </w:tcMar>
           </w:tcPr>
           <w:p>
             <w:pPr>
-              <w:pStyle w:val="style71"/>
+              <w:pStyle w:val="style76"/>
               <w:jc w:val="center"/>
             </w:pPr>
             <w:r>
@@ -1712,7 +1735,7 @@
         </w:trPr>
         <w:tc>
           <w:tcPr>
-            <w:tcW w:type="dxa" w:w="3128"/>
+            <w:tcW w:type="dxa" w:w="3126"/>
             <w:tcBorders>
               <w:top w:color="00000A" w:space="0" w:sz="4" w:val="single"/>
               <w:left w:color="00000A" w:space="0" w:sz="4" w:val="single"/>
@@ -1722,14 +1745,14 @@
             <w:shd w:fill="FFFFFF" w:val="clear"/>
             <w:tcMar>
               <w:top w:type="dxa" w:w="0"/>
-              <w:left w:type="dxa" w:w="5"/>
+              <w:left w:type="dxa" w:w="108"/>
               <w:bottom w:type="dxa" w:w="0"/>
-              <w:right w:type="dxa" w:w="10"/>
+              <w:right w:type="dxa" w:w="108"/>
             </w:tcMar>
           </w:tcPr>
           <w:p>
             <w:pPr>
-              <w:pStyle w:val="style71"/>
+              <w:pStyle w:val="style76"/>
               <w:jc w:val="center"/>
             </w:pPr>
             <w:r>
@@ -1754,14 +1777,14 @@
             <w:shd w:fill="FFFFFF" w:val="clear"/>
             <w:tcMar>
               <w:top w:type="dxa" w:w="0"/>
-              <w:left w:type="dxa" w:w="5"/>
+              <w:left w:type="dxa" w:w="108"/>
               <w:bottom w:type="dxa" w:w="0"/>
-              <w:right w:type="dxa" w:w="10"/>
+              <w:right w:type="dxa" w:w="108"/>
             </w:tcMar>
           </w:tcPr>
           <w:p>
             <w:pPr>
-              <w:pStyle w:val="style71"/>
+              <w:pStyle w:val="style76"/>
               <w:jc w:val="center"/>
             </w:pPr>
             <w:r>
@@ -1772,7 +1795,7 @@
         </w:tc>
         <w:tc>
           <w:tcPr>
-            <w:tcW w:type="dxa" w:w="3142"/>
+            <w:tcW w:type="dxa" w:w="3144"/>
             <w:tcBorders>
               <w:top w:color="00000A" w:space="0" w:sz="4" w:val="single"/>
               <w:left w:color="00000A" w:space="0" w:sz="4" w:val="single"/>
@@ -1782,14 +1805,14 @@
             <w:shd w:fill="FFFFFF" w:val="clear"/>
             <w:tcMar>
               <w:top w:type="dxa" w:w="0"/>
-              <w:left w:type="dxa" w:w="5"/>
+              <w:left w:type="dxa" w:w="108"/>
               <w:bottom w:type="dxa" w:w="0"/>
-              <w:right w:type="dxa" w:w="10"/>
+              <w:right w:type="dxa" w:w="108"/>
             </w:tcMar>
           </w:tcPr>
           <w:p>
             <w:pPr>
-              <w:pStyle w:val="style71"/>
+              <w:pStyle w:val="style76"/>
               <w:jc w:val="center"/>
             </w:pPr>
             <w:r>
@@ -1801,7 +1824,7 @@
     </w:tbl>
     <w:p>
       <w:pPr>
-        <w:pStyle w:val="style71"/>
+        <w:pStyle w:val="style76"/>
       </w:pPr>
       <w:r>
         <w:rPr>
@@ -1814,7 +1837,7 @@
     </w:p>
     <w:p>
       <w:pPr>
-        <w:pStyle w:val="style71"/>
+        <w:pStyle w:val="style76"/>
         <w:numPr>
           <w:ilvl w:val="0"/>
           <w:numId w:val="1"/>
@@ -1831,7 +1854,7 @@
     </w:p>
     <w:p>
       <w:pPr>
-        <w:pStyle w:val="style71"/>
+        <w:pStyle w:val="style76"/>
         <w:numPr>
           <w:ilvl w:val="0"/>
           <w:numId w:val="1"/>
@@ -1848,15 +1871,15 @@
     </w:p>
     <w:p>
       <w:pPr>
-        <w:pStyle w:val="style71"/>
-      </w:pPr>
-      <w:r>
-        <w:rPr/>
-      </w:r>
-    </w:p>
-    <w:p>
-      <w:pPr>
-        <w:pStyle w:val="style71"/>
+        <w:pStyle w:val="style76"/>
+      </w:pPr>
+      <w:r>
+        <w:rPr/>
+      </w:r>
+    </w:p>
+    <w:p>
+      <w:pPr>
+        <w:pStyle w:val="style76"/>
       </w:pPr>
       <w:r>
         <w:rPr/>
@@ -1865,7 +1888,7 @@
     </w:p>
     <w:p>
       <w:pPr>
-        <w:pStyle w:val="style71"/>
+        <w:pStyle w:val="style76"/>
       </w:pPr>
       <w:r>
         <w:rPr/>
@@ -1918,31 +1941,31 @@
     </w:p>
     <w:p>
       <w:pPr>
-        <w:pStyle w:val="style71"/>
-      </w:pPr>
-      <w:r>
-        <w:rPr/>
-      </w:r>
-    </w:p>
-    <w:p>
-      <w:pPr>
-        <w:pStyle w:val="style71"/>
-      </w:pPr>
-      <w:r>
-        <w:rPr/>
-      </w:r>
-    </w:p>
-    <w:p>
-      <w:pPr>
-        <w:pStyle w:val="style71"/>
-      </w:pPr>
-      <w:r>
-        <w:rPr/>
-      </w:r>
-    </w:p>
-    <w:p>
-      <w:pPr>
-        <w:pStyle w:val="style71"/>
+        <w:pStyle w:val="style76"/>
+      </w:pPr>
+      <w:r>
+        <w:rPr/>
+      </w:r>
+    </w:p>
+    <w:p>
+      <w:pPr>
+        <w:pStyle w:val="style76"/>
+      </w:pPr>
+      <w:r>
+        <w:rPr/>
+      </w:r>
+    </w:p>
+    <w:p>
+      <w:pPr>
+        <w:pStyle w:val="style76"/>
+      </w:pPr>
+      <w:r>
+        <w:rPr/>
+      </w:r>
+    </w:p>
+    <w:p>
+      <w:pPr>
+        <w:pStyle w:val="style76"/>
       </w:pPr>
       <w:r>
         <w:rPr/>
@@ -1951,7 +1974,7 @@
     </w:p>
     <w:p>
       <w:pPr>
-        <w:pStyle w:val="style71"/>
+        <w:pStyle w:val="style76"/>
       </w:pPr>
       <w:r>
         <w:rPr/>
@@ -2004,31 +2027,31 @@
     </w:p>
     <w:p>
       <w:pPr>
-        <w:pStyle w:val="style71"/>
-      </w:pPr>
-      <w:r>
-        <w:rPr/>
-      </w:r>
-    </w:p>
-    <w:p>
-      <w:pPr>
-        <w:pStyle w:val="style71"/>
-      </w:pPr>
-      <w:r>
-        <w:rPr/>
-      </w:r>
-    </w:p>
-    <w:p>
-      <w:pPr>
-        <w:pStyle w:val="style71"/>
-      </w:pPr>
-      <w:r>
-        <w:rPr/>
-      </w:r>
-    </w:p>
-    <w:p>
-      <w:pPr>
-        <w:pStyle w:val="style71"/>
+        <w:pStyle w:val="style76"/>
+      </w:pPr>
+      <w:r>
+        <w:rPr/>
+      </w:r>
+    </w:p>
+    <w:p>
+      <w:pPr>
+        <w:pStyle w:val="style76"/>
+      </w:pPr>
+      <w:r>
+        <w:rPr/>
+      </w:r>
+    </w:p>
+    <w:p>
+      <w:pPr>
+        <w:pStyle w:val="style76"/>
+      </w:pPr>
+      <w:r>
+        <w:rPr/>
+      </w:r>
+    </w:p>
+    <w:p>
+      <w:pPr>
+        <w:pStyle w:val="style76"/>
       </w:pPr>
       <w:r>
         <w:rPr/>
@@ -2037,7 +2060,7 @@
     </w:p>
     <w:p>
       <w:pPr>
-        <w:pStyle w:val="style71"/>
+        <w:pStyle w:val="style76"/>
       </w:pPr>
       <w:r>
         <w:rPr/>
@@ -2090,31 +2113,31 @@
     </w:p>
     <w:p>
       <w:pPr>
-        <w:pStyle w:val="style71"/>
-      </w:pPr>
-      <w:r>
-        <w:rPr/>
-      </w:r>
-    </w:p>
-    <w:p>
-      <w:pPr>
-        <w:pStyle w:val="style71"/>
-      </w:pPr>
-      <w:r>
-        <w:rPr/>
-      </w:r>
-    </w:p>
-    <w:p>
-      <w:pPr>
-        <w:pStyle w:val="style71"/>
-      </w:pPr>
-      <w:r>
-        <w:rPr/>
-      </w:r>
-    </w:p>
-    <w:p>
-      <w:pPr>
-        <w:pStyle w:val="style71"/>
+        <w:pStyle w:val="style76"/>
+      </w:pPr>
+      <w:r>
+        <w:rPr/>
+      </w:r>
+    </w:p>
+    <w:p>
+      <w:pPr>
+        <w:pStyle w:val="style76"/>
+      </w:pPr>
+      <w:r>
+        <w:rPr/>
+      </w:r>
+    </w:p>
+    <w:p>
+      <w:pPr>
+        <w:pStyle w:val="style76"/>
+      </w:pPr>
+      <w:r>
+        <w:rPr/>
+      </w:r>
+    </w:p>
+    <w:p>
+      <w:pPr>
+        <w:pStyle w:val="style76"/>
       </w:pPr>
       <w:r>
         <w:rPr/>
@@ -2123,7 +2146,7 @@
     </w:p>
     <w:p>
       <w:pPr>
-        <w:pStyle w:val="style71"/>
+        <w:pStyle w:val="style76"/>
       </w:pPr>
       <w:r>
         <w:rPr/>
@@ -2176,31 +2199,31 @@
     </w:p>
     <w:p>
       <w:pPr>
-        <w:pStyle w:val="style71"/>
-      </w:pPr>
-      <w:r>
-        <w:rPr/>
-      </w:r>
-    </w:p>
-    <w:p>
-      <w:pPr>
-        <w:pStyle w:val="style71"/>
-      </w:pPr>
-      <w:r>
-        <w:rPr/>
-      </w:r>
-    </w:p>
-    <w:p>
-      <w:pPr>
-        <w:pStyle w:val="style71"/>
-      </w:pPr>
-      <w:r>
-        <w:rPr/>
-      </w:r>
-    </w:p>
-    <w:p>
-      <w:pPr>
-        <w:pStyle w:val="style71"/>
+        <w:pStyle w:val="style76"/>
+      </w:pPr>
+      <w:r>
+        <w:rPr/>
+      </w:r>
+    </w:p>
+    <w:p>
+      <w:pPr>
+        <w:pStyle w:val="style76"/>
+      </w:pPr>
+      <w:r>
+        <w:rPr/>
+      </w:r>
+    </w:p>
+    <w:p>
+      <w:pPr>
+        <w:pStyle w:val="style76"/>
+      </w:pPr>
+      <w:r>
+        <w:rPr/>
+      </w:r>
+    </w:p>
+    <w:p>
+      <w:pPr>
+        <w:pStyle w:val="style76"/>
       </w:pPr>
       <w:r>
         <w:rPr/>
@@ -2209,7 +2232,7 @@
     </w:p>
     <w:p>
       <w:pPr>
-        <w:pStyle w:val="style71"/>
+        <w:pStyle w:val="style76"/>
       </w:pPr>
       <w:r>
         <w:rPr/>
@@ -2262,31 +2285,31 @@
     </w:p>
     <w:p>
       <w:pPr>
-        <w:pStyle w:val="style71"/>
-      </w:pPr>
-      <w:r>
-        <w:rPr/>
-      </w:r>
-    </w:p>
-    <w:p>
-      <w:pPr>
-        <w:pStyle w:val="style71"/>
-      </w:pPr>
-      <w:r>
-        <w:rPr/>
-      </w:r>
-    </w:p>
-    <w:p>
-      <w:pPr>
-        <w:pStyle w:val="style71"/>
-      </w:pPr>
-      <w:r>
-        <w:rPr/>
-      </w:r>
-    </w:p>
-    <w:p>
-      <w:pPr>
-        <w:pStyle w:val="style71"/>
+        <w:pStyle w:val="style76"/>
+      </w:pPr>
+      <w:r>
+        <w:rPr/>
+      </w:r>
+    </w:p>
+    <w:p>
+      <w:pPr>
+        <w:pStyle w:val="style76"/>
+      </w:pPr>
+      <w:r>
+        <w:rPr/>
+      </w:r>
+    </w:p>
+    <w:p>
+      <w:pPr>
+        <w:pStyle w:val="style76"/>
+      </w:pPr>
+      <w:r>
+        <w:rPr/>
+      </w:r>
+    </w:p>
+    <w:p>
+      <w:pPr>
+        <w:pStyle w:val="style76"/>
       </w:pPr>
       <w:r>
         <w:rPr/>
@@ -2295,7 +2318,7 @@
     </w:p>
     <w:p>
       <w:pPr>
-        <w:pStyle w:val="style71"/>
+        <w:pStyle w:val="style76"/>
       </w:pPr>
       <w:r>
         <w:rPr/>
@@ -2348,31 +2371,31 @@
     </w:p>
     <w:p>
       <w:pPr>
-        <w:pStyle w:val="style71"/>
-      </w:pPr>
-      <w:r>
-        <w:rPr/>
-      </w:r>
-    </w:p>
-    <w:p>
-      <w:pPr>
-        <w:pStyle w:val="style71"/>
-      </w:pPr>
-      <w:r>
-        <w:rPr/>
-      </w:r>
-    </w:p>
-    <w:p>
-      <w:pPr>
-        <w:pStyle w:val="style71"/>
-      </w:pPr>
-      <w:r>
-        <w:rPr/>
-      </w:r>
-    </w:p>
-    <w:p>
-      <w:pPr>
-        <w:pStyle w:val="style71"/>
+        <w:pStyle w:val="style76"/>
+      </w:pPr>
+      <w:r>
+        <w:rPr/>
+      </w:r>
+    </w:p>
+    <w:p>
+      <w:pPr>
+        <w:pStyle w:val="style76"/>
+      </w:pPr>
+      <w:r>
+        <w:rPr/>
+      </w:r>
+    </w:p>
+    <w:p>
+      <w:pPr>
+        <w:pStyle w:val="style76"/>
+      </w:pPr>
+      <w:r>
+        <w:rPr/>
+      </w:r>
+    </w:p>
+    <w:p>
+      <w:pPr>
+        <w:pStyle w:val="style76"/>
       </w:pPr>
       <w:r>
         <w:rPr/>
@@ -2381,7 +2404,7 @@
     </w:p>
     <w:p>
       <w:pPr>
-        <w:pStyle w:val="style71"/>
+        <w:pStyle w:val="style76"/>
       </w:pPr>
       <w:r>
         <w:rPr/>
@@ -2434,31 +2457,31 @@
     </w:p>
     <w:p>
       <w:pPr>
-        <w:pStyle w:val="style71"/>
-      </w:pPr>
-      <w:r>
-        <w:rPr/>
-      </w:r>
-    </w:p>
-    <w:p>
-      <w:pPr>
-        <w:pStyle w:val="style71"/>
-      </w:pPr>
-      <w:r>
-        <w:rPr/>
-      </w:r>
-    </w:p>
-    <w:p>
-      <w:pPr>
-        <w:pStyle w:val="style71"/>
-      </w:pPr>
-      <w:r>
-        <w:rPr/>
-      </w:r>
-    </w:p>
-    <w:p>
-      <w:pPr>
-        <w:pStyle w:val="style71"/>
+        <w:pStyle w:val="style76"/>
+      </w:pPr>
+      <w:r>
+        <w:rPr/>
+      </w:r>
+    </w:p>
+    <w:p>
+      <w:pPr>
+        <w:pStyle w:val="style76"/>
+      </w:pPr>
+      <w:r>
+        <w:rPr/>
+      </w:r>
+    </w:p>
+    <w:p>
+      <w:pPr>
+        <w:pStyle w:val="style76"/>
+      </w:pPr>
+      <w:r>
+        <w:rPr/>
+      </w:r>
+    </w:p>
+    <w:p>
+      <w:pPr>
+        <w:pStyle w:val="style76"/>
       </w:pPr>
       <w:r>
         <w:rPr>
@@ -2473,15 +2496,15 @@
     </w:p>
     <w:p>
       <w:pPr>
-        <w:pStyle w:val="style71"/>
-      </w:pPr>
-      <w:r>
-        <w:rPr/>
-      </w:r>
-    </w:p>
-    <w:p>
-      <w:pPr>
-        <w:pStyle w:val="style71"/>
+        <w:pStyle w:val="style76"/>
+      </w:pPr>
+      <w:r>
+        <w:rPr/>
+      </w:r>
+    </w:p>
+    <w:p>
+      <w:pPr>
+        <w:pStyle w:val="style76"/>
       </w:pPr>
       <w:r>
         <w:rPr>
@@ -2494,15 +2517,15 @@
     </w:p>
     <w:p>
       <w:pPr>
-        <w:pStyle w:val="style71"/>
-      </w:pPr>
-      <w:r>
-        <w:rPr/>
-      </w:r>
-    </w:p>
-    <w:p>
-      <w:pPr>
-        <w:pStyle w:val="style71"/>
+        <w:pStyle w:val="style76"/>
+      </w:pPr>
+      <w:r>
+        <w:rPr/>
+      </w:r>
+    </w:p>
+    <w:p>
+      <w:pPr>
+        <w:pStyle w:val="style76"/>
       </w:pPr>
       <w:r>
         <w:rPr/>
@@ -2555,111 +2578,111 @@
     </w:p>
     <w:p>
       <w:pPr>
-        <w:pStyle w:val="style71"/>
-      </w:pPr>
-      <w:r>
-        <w:rPr/>
-      </w:r>
-    </w:p>
-    <w:p>
-      <w:pPr>
-        <w:pStyle w:val="style71"/>
-      </w:pPr>
-      <w:r>
-        <w:rPr/>
-      </w:r>
-    </w:p>
-    <w:p>
-      <w:pPr>
-        <w:pStyle w:val="style71"/>
-      </w:pPr>
-      <w:r>
-        <w:rPr/>
-      </w:r>
-    </w:p>
-    <w:p>
-      <w:pPr>
-        <w:pStyle w:val="style71"/>
-      </w:pPr>
-      <w:r>
-        <w:rPr/>
-      </w:r>
-    </w:p>
-    <w:p>
-      <w:pPr>
-        <w:pStyle w:val="style71"/>
-      </w:pPr>
-      <w:r>
-        <w:rPr/>
-      </w:r>
-    </w:p>
-    <w:p>
-      <w:pPr>
-        <w:pStyle w:val="style71"/>
-      </w:pPr>
-      <w:r>
-        <w:rPr/>
-      </w:r>
-    </w:p>
-    <w:p>
-      <w:pPr>
-        <w:pStyle w:val="style71"/>
-      </w:pPr>
-      <w:r>
-        <w:rPr/>
-      </w:r>
-    </w:p>
-    <w:p>
-      <w:pPr>
-        <w:pStyle w:val="style71"/>
-      </w:pPr>
-      <w:r>
-        <w:rPr/>
-      </w:r>
-    </w:p>
-    <w:p>
-      <w:pPr>
-        <w:pStyle w:val="style71"/>
-      </w:pPr>
-      <w:r>
-        <w:rPr/>
-      </w:r>
-    </w:p>
-    <w:p>
-      <w:pPr>
-        <w:pStyle w:val="style71"/>
-      </w:pPr>
-      <w:r>
-        <w:rPr/>
-      </w:r>
-    </w:p>
-    <w:p>
-      <w:pPr>
-        <w:pStyle w:val="style71"/>
-      </w:pPr>
-      <w:r>
-        <w:rPr/>
-      </w:r>
-    </w:p>
-    <w:p>
-      <w:pPr>
-        <w:pStyle w:val="style71"/>
-      </w:pPr>
-      <w:r>
-        <w:rPr/>
-      </w:r>
-    </w:p>
-    <w:p>
-      <w:pPr>
-        <w:pStyle w:val="style71"/>
-      </w:pPr>
-      <w:r>
-        <w:rPr/>
-      </w:r>
-    </w:p>
-    <w:p>
-      <w:pPr>
-        <w:pStyle w:val="style71"/>
+        <w:pStyle w:val="style76"/>
+      </w:pPr>
+      <w:r>
+        <w:rPr/>
+      </w:r>
+    </w:p>
+    <w:p>
+      <w:pPr>
+        <w:pStyle w:val="style76"/>
+      </w:pPr>
+      <w:r>
+        <w:rPr/>
+      </w:r>
+    </w:p>
+    <w:p>
+      <w:pPr>
+        <w:pStyle w:val="style76"/>
+      </w:pPr>
+      <w:r>
+        <w:rPr/>
+      </w:r>
+    </w:p>
+    <w:p>
+      <w:pPr>
+        <w:pStyle w:val="style76"/>
+      </w:pPr>
+      <w:r>
+        <w:rPr/>
+      </w:r>
+    </w:p>
+    <w:p>
+      <w:pPr>
+        <w:pStyle w:val="style76"/>
+      </w:pPr>
+      <w:r>
+        <w:rPr/>
+      </w:r>
+    </w:p>
+    <w:p>
+      <w:pPr>
+        <w:pStyle w:val="style76"/>
+      </w:pPr>
+      <w:r>
+        <w:rPr/>
+      </w:r>
+    </w:p>
+    <w:p>
+      <w:pPr>
+        <w:pStyle w:val="style76"/>
+      </w:pPr>
+      <w:r>
+        <w:rPr/>
+      </w:r>
+    </w:p>
+    <w:p>
+      <w:pPr>
+        <w:pStyle w:val="style76"/>
+      </w:pPr>
+      <w:r>
+        <w:rPr/>
+      </w:r>
+    </w:p>
+    <w:p>
+      <w:pPr>
+        <w:pStyle w:val="style76"/>
+      </w:pPr>
+      <w:r>
+        <w:rPr/>
+      </w:r>
+    </w:p>
+    <w:p>
+      <w:pPr>
+        <w:pStyle w:val="style76"/>
+      </w:pPr>
+      <w:r>
+        <w:rPr/>
+      </w:r>
+    </w:p>
+    <w:p>
+      <w:pPr>
+        <w:pStyle w:val="style76"/>
+      </w:pPr>
+      <w:r>
+        <w:rPr/>
+      </w:r>
+    </w:p>
+    <w:p>
+      <w:pPr>
+        <w:pStyle w:val="style76"/>
+      </w:pPr>
+      <w:r>
+        <w:rPr/>
+      </w:r>
+    </w:p>
+    <w:p>
+      <w:pPr>
+        <w:pStyle w:val="style76"/>
+      </w:pPr>
+      <w:r>
+        <w:rPr/>
+      </w:r>
+    </w:p>
+    <w:p>
+      <w:pPr>
+        <w:pStyle w:val="style76"/>
       </w:pPr>
       <w:r>
         <w:rPr>
@@ -2674,15 +2697,15 @@
     </w:p>
     <w:p>
       <w:pPr>
-        <w:pStyle w:val="style71"/>
-      </w:pPr>
-      <w:r>
-        <w:rPr/>
-      </w:r>
-    </w:p>
-    <w:p>
-      <w:pPr>
-        <w:pStyle w:val="style71"/>
+        <w:pStyle w:val="style76"/>
+      </w:pPr>
+      <w:r>
+        <w:rPr/>
+      </w:r>
+    </w:p>
+    <w:p>
+      <w:pPr>
+        <w:pStyle w:val="style76"/>
       </w:pPr>
       <w:r>
         <w:rPr>
@@ -2695,15 +2718,15 @@
     </w:p>
     <w:p>
       <w:pPr>
-        <w:pStyle w:val="style71"/>
-      </w:pPr>
-      <w:r>
-        <w:rPr/>
-      </w:r>
-    </w:p>
-    <w:p>
-      <w:pPr>
-        <w:pStyle w:val="style71"/>
+        <w:pStyle w:val="style76"/>
+      </w:pPr>
+      <w:r>
+        <w:rPr/>
+      </w:r>
+    </w:p>
+    <w:p>
+      <w:pPr>
+        <w:pStyle w:val="style76"/>
         <w:numPr>
           <w:ilvl w:val="0"/>
           <w:numId w:val="2"/>
@@ -2722,15 +2745,15 @@
     </w:p>
     <w:p>
       <w:pPr>
-        <w:pStyle w:val="style71"/>
-      </w:pPr>
-      <w:r>
-        <w:rPr/>
-      </w:r>
-    </w:p>
-    <w:p>
-      <w:pPr>
-        <w:pStyle w:val="style71"/>
+        <w:pStyle w:val="style76"/>
+      </w:pPr>
+      <w:r>
+        <w:rPr/>
+      </w:r>
+    </w:p>
+    <w:p>
+      <w:pPr>
+        <w:pStyle w:val="style76"/>
       </w:pPr>
       <w:r>
         <w:rPr/>
@@ -2741,7 +2764,7 @@
               <wp:posOffset>217170</wp:posOffset>
             </wp:positionH>
             <wp:positionV relativeFrom="line">
-              <wp:posOffset>-80010</wp:posOffset>
+              <wp:posOffset>46990</wp:posOffset>
             </wp:positionV>
             <wp:extent cx="4552950" cy="3057525"/>
             <wp:effectExtent b="0" l="0" r="0" t="0"/>
@@ -2791,167 +2814,167 @@
     </w:p>
     <w:p>
       <w:pPr>
-        <w:pStyle w:val="style71"/>
-      </w:pPr>
-      <w:r>
-        <w:rPr/>
-      </w:r>
-    </w:p>
-    <w:p>
-      <w:pPr>
-        <w:pStyle w:val="style71"/>
-      </w:pPr>
-      <w:r>
-        <w:rPr/>
-      </w:r>
-    </w:p>
-    <w:p>
-      <w:pPr>
-        <w:pStyle w:val="style71"/>
-      </w:pPr>
-      <w:r>
-        <w:rPr/>
-      </w:r>
-    </w:p>
-    <w:p>
-      <w:pPr>
-        <w:pStyle w:val="style71"/>
-      </w:pPr>
-      <w:r>
-        <w:rPr/>
-      </w:r>
-    </w:p>
-    <w:p>
-      <w:pPr>
-        <w:pStyle w:val="style71"/>
-      </w:pPr>
-      <w:r>
-        <w:rPr/>
-      </w:r>
-    </w:p>
-    <w:p>
-      <w:pPr>
-        <w:pStyle w:val="style71"/>
-      </w:pPr>
-      <w:r>
-        <w:rPr/>
-      </w:r>
-    </w:p>
-    <w:p>
-      <w:pPr>
-        <w:pStyle w:val="style71"/>
-      </w:pPr>
-      <w:r>
-        <w:rPr/>
-      </w:r>
-    </w:p>
-    <w:p>
-      <w:pPr>
-        <w:pStyle w:val="style71"/>
-      </w:pPr>
-      <w:r>
-        <w:rPr/>
-      </w:r>
-    </w:p>
-    <w:p>
-      <w:pPr>
-        <w:pStyle w:val="style71"/>
-      </w:pPr>
-      <w:r>
-        <w:rPr/>
-      </w:r>
-    </w:p>
-    <w:p>
-      <w:pPr>
-        <w:pStyle w:val="style71"/>
-      </w:pPr>
-      <w:r>
-        <w:rPr/>
-      </w:r>
-    </w:p>
-    <w:p>
-      <w:pPr>
-        <w:pStyle w:val="style71"/>
-      </w:pPr>
-      <w:r>
-        <w:rPr/>
-      </w:r>
-    </w:p>
-    <w:p>
-      <w:pPr>
-        <w:pStyle w:val="style71"/>
-      </w:pPr>
-      <w:r>
-        <w:rPr/>
-      </w:r>
-    </w:p>
-    <w:p>
-      <w:pPr>
-        <w:pStyle w:val="style71"/>
-      </w:pPr>
-      <w:r>
-        <w:rPr/>
-      </w:r>
-    </w:p>
-    <w:p>
-      <w:pPr>
-        <w:pStyle w:val="style71"/>
-      </w:pPr>
-      <w:r>
-        <w:rPr/>
-      </w:r>
-    </w:p>
-    <w:p>
-      <w:pPr>
-        <w:pStyle w:val="style71"/>
-      </w:pPr>
-      <w:r>
-        <w:rPr/>
-      </w:r>
-    </w:p>
-    <w:p>
-      <w:pPr>
-        <w:pStyle w:val="style71"/>
-      </w:pPr>
-      <w:r>
-        <w:rPr/>
-      </w:r>
-    </w:p>
-    <w:p>
-      <w:pPr>
-        <w:pStyle w:val="style71"/>
-      </w:pPr>
-      <w:r>
-        <w:rPr/>
-      </w:r>
-    </w:p>
-    <w:p>
-      <w:pPr>
-        <w:pStyle w:val="style71"/>
-      </w:pPr>
-      <w:r>
-        <w:rPr/>
-      </w:r>
-    </w:p>
-    <w:p>
-      <w:pPr>
-        <w:pStyle w:val="style71"/>
-      </w:pPr>
-      <w:r>
-        <w:rPr/>
-      </w:r>
-    </w:p>
-    <w:p>
-      <w:pPr>
-        <w:pStyle w:val="style71"/>
-      </w:pPr>
-      <w:r>
-        <w:rPr/>
-      </w:r>
-    </w:p>
-    <w:p>
-      <w:pPr>
-        <w:pStyle w:val="style71"/>
+        <w:pStyle w:val="style76"/>
+      </w:pPr>
+      <w:r>
+        <w:rPr/>
+      </w:r>
+    </w:p>
+    <w:p>
+      <w:pPr>
+        <w:pStyle w:val="style76"/>
+      </w:pPr>
+      <w:r>
+        <w:rPr/>
+      </w:r>
+    </w:p>
+    <w:p>
+      <w:pPr>
+        <w:pStyle w:val="style76"/>
+      </w:pPr>
+      <w:r>
+        <w:rPr/>
+      </w:r>
+    </w:p>
+    <w:p>
+      <w:pPr>
+        <w:pStyle w:val="style76"/>
+      </w:pPr>
+      <w:r>
+        <w:rPr/>
+      </w:r>
+    </w:p>
+    <w:p>
+      <w:pPr>
+        <w:pStyle w:val="style76"/>
+      </w:pPr>
+      <w:r>
+        <w:rPr/>
+      </w:r>
+    </w:p>
+    <w:p>
+      <w:pPr>
+        <w:pStyle w:val="style76"/>
+      </w:pPr>
+      <w:r>
+        <w:rPr/>
+      </w:r>
+    </w:p>
+    <w:p>
+      <w:pPr>
+        <w:pStyle w:val="style76"/>
+      </w:pPr>
+      <w:r>
+        <w:rPr/>
+      </w:r>
+    </w:p>
+    <w:p>
+      <w:pPr>
+        <w:pStyle w:val="style76"/>
+      </w:pPr>
+      <w:r>
+        <w:rPr/>
+      </w:r>
+    </w:p>
+    <w:p>
+      <w:pPr>
+        <w:pStyle w:val="style76"/>
+      </w:pPr>
+      <w:r>
+        <w:rPr/>
+      </w:r>
+    </w:p>
+    <w:p>
+      <w:pPr>
+        <w:pStyle w:val="style76"/>
+      </w:pPr>
+      <w:r>
+        <w:rPr/>
+      </w:r>
+    </w:p>
+    <w:p>
+      <w:pPr>
+        <w:pStyle w:val="style76"/>
+      </w:pPr>
+      <w:r>
+        <w:rPr/>
+      </w:r>
+    </w:p>
+    <w:p>
+      <w:pPr>
+        <w:pStyle w:val="style76"/>
+      </w:pPr>
+      <w:r>
+        <w:rPr/>
+      </w:r>
+    </w:p>
+    <w:p>
+      <w:pPr>
+        <w:pStyle w:val="style76"/>
+      </w:pPr>
+      <w:r>
+        <w:rPr/>
+      </w:r>
+    </w:p>
+    <w:p>
+      <w:pPr>
+        <w:pStyle w:val="style76"/>
+      </w:pPr>
+      <w:r>
+        <w:rPr/>
+      </w:r>
+    </w:p>
+    <w:p>
+      <w:pPr>
+        <w:pStyle w:val="style76"/>
+      </w:pPr>
+      <w:r>
+        <w:rPr/>
+      </w:r>
+    </w:p>
+    <w:p>
+      <w:pPr>
+        <w:pStyle w:val="style76"/>
+      </w:pPr>
+      <w:r>
+        <w:rPr/>
+      </w:r>
+    </w:p>
+    <w:p>
+      <w:pPr>
+        <w:pStyle w:val="style76"/>
+      </w:pPr>
+      <w:r>
+        <w:rPr/>
+      </w:r>
+    </w:p>
+    <w:p>
+      <w:pPr>
+        <w:pStyle w:val="style76"/>
+      </w:pPr>
+      <w:r>
+        <w:rPr/>
+      </w:r>
+    </w:p>
+    <w:p>
+      <w:pPr>
+        <w:pStyle w:val="style76"/>
+      </w:pPr>
+      <w:r>
+        <w:rPr/>
+      </w:r>
+    </w:p>
+    <w:p>
+      <w:pPr>
+        <w:pStyle w:val="style76"/>
+      </w:pPr>
+      <w:r>
+        <w:rPr/>
+      </w:r>
+    </w:p>
+    <w:p>
+      <w:pPr>
+        <w:pStyle w:val="style76"/>
         <w:numPr>
           <w:ilvl w:val="0"/>
           <w:numId w:val="2"/>
@@ -2970,7 +2993,7 @@
     </w:p>
     <w:p>
       <w:pPr>
-        <w:pStyle w:val="style71"/>
+        <w:pStyle w:val="style76"/>
       </w:pPr>
       <w:r>
         <w:rPr>
@@ -2983,7 +3006,7 @@
     </w:p>
     <w:p>
       <w:pPr>
-        <w:pStyle w:val="style71"/>
+        <w:pStyle w:val="style76"/>
       </w:pPr>
       <w:r>
         <w:rPr>
@@ -2996,15 +3019,15 @@
     </w:p>
     <w:p>
       <w:pPr>
-        <w:pStyle w:val="style71"/>
-      </w:pPr>
-      <w:r>
-        <w:rPr/>
-      </w:r>
-    </w:p>
-    <w:p>
-      <w:pPr>
-        <w:pStyle w:val="style71"/>
+        <w:pStyle w:val="style76"/>
+      </w:pPr>
+      <w:r>
+        <w:rPr/>
+      </w:r>
+    </w:p>
+    <w:p>
+      <w:pPr>
+        <w:pStyle w:val="style76"/>
       </w:pPr>
       <w:r>
         <w:rPr>
@@ -3035,15 +3058,15 @@
     </w:p>
     <w:p>
       <w:pPr>
-        <w:pStyle w:val="style71"/>
-      </w:pPr>
-      <w:r>
-        <w:rPr/>
-      </w:r>
-    </w:p>
-    <w:p>
-      <w:pPr>
-        <w:pStyle w:val="style71"/>
+        <w:pStyle w:val="style76"/>
+      </w:pPr>
+      <w:r>
+        <w:rPr/>
+      </w:r>
+    </w:p>
+    <w:p>
+      <w:pPr>
+        <w:pStyle w:val="style76"/>
       </w:pPr>
       <w:r>
         <w:rPr/>
@@ -3104,175 +3127,175 @@
     </w:p>
     <w:p>
       <w:pPr>
-        <w:pStyle w:val="style71"/>
-      </w:pPr>
-      <w:r>
-        <w:rPr/>
-      </w:r>
-    </w:p>
-    <w:p>
-      <w:pPr>
-        <w:pStyle w:val="style71"/>
-      </w:pPr>
-      <w:r>
-        <w:rPr/>
-      </w:r>
-    </w:p>
-    <w:p>
-      <w:pPr>
-        <w:pStyle w:val="style71"/>
-      </w:pPr>
-      <w:r>
-        <w:rPr/>
-      </w:r>
-    </w:p>
-    <w:p>
-      <w:pPr>
-        <w:pStyle w:val="style71"/>
-      </w:pPr>
-      <w:r>
-        <w:rPr/>
-      </w:r>
-    </w:p>
-    <w:p>
-      <w:pPr>
-        <w:pStyle w:val="style71"/>
-      </w:pPr>
-      <w:r>
-        <w:rPr/>
-      </w:r>
-    </w:p>
-    <w:p>
-      <w:pPr>
-        <w:pStyle w:val="style71"/>
-      </w:pPr>
-      <w:r>
-        <w:rPr/>
-      </w:r>
-    </w:p>
-    <w:p>
-      <w:pPr>
-        <w:pStyle w:val="style71"/>
-      </w:pPr>
-      <w:r>
-        <w:rPr/>
-      </w:r>
-    </w:p>
-    <w:p>
-      <w:pPr>
-        <w:pStyle w:val="style71"/>
-      </w:pPr>
-      <w:r>
-        <w:rPr/>
-      </w:r>
-    </w:p>
-    <w:p>
-      <w:pPr>
-        <w:pStyle w:val="style71"/>
-      </w:pPr>
-      <w:r>
-        <w:rPr/>
-      </w:r>
-    </w:p>
-    <w:p>
-      <w:pPr>
-        <w:pStyle w:val="style71"/>
-      </w:pPr>
-      <w:r>
-        <w:rPr/>
-      </w:r>
-    </w:p>
-    <w:p>
-      <w:pPr>
-        <w:pStyle w:val="style71"/>
-      </w:pPr>
-      <w:r>
-        <w:rPr/>
-      </w:r>
-    </w:p>
-    <w:p>
-      <w:pPr>
-        <w:pStyle w:val="style71"/>
-      </w:pPr>
-      <w:r>
-        <w:rPr/>
-      </w:r>
-    </w:p>
-    <w:p>
-      <w:pPr>
-        <w:pStyle w:val="style71"/>
-      </w:pPr>
-      <w:r>
-        <w:rPr/>
-      </w:r>
-    </w:p>
-    <w:p>
-      <w:pPr>
-        <w:pStyle w:val="style71"/>
-      </w:pPr>
-      <w:r>
-        <w:rPr/>
-      </w:r>
-    </w:p>
-    <w:p>
-      <w:pPr>
-        <w:pStyle w:val="style71"/>
-      </w:pPr>
-      <w:r>
-        <w:rPr/>
-      </w:r>
-    </w:p>
-    <w:p>
-      <w:pPr>
-        <w:pStyle w:val="style71"/>
-      </w:pPr>
-      <w:r>
-        <w:rPr/>
-      </w:r>
-    </w:p>
-    <w:p>
-      <w:pPr>
-        <w:pStyle w:val="style71"/>
-      </w:pPr>
-      <w:r>
-        <w:rPr/>
-      </w:r>
-    </w:p>
-    <w:p>
-      <w:pPr>
-        <w:pStyle w:val="style71"/>
-      </w:pPr>
-      <w:r>
-        <w:rPr/>
-      </w:r>
-    </w:p>
-    <w:p>
-      <w:pPr>
-        <w:pStyle w:val="style71"/>
-      </w:pPr>
-      <w:r>
-        <w:rPr/>
-      </w:r>
-    </w:p>
-    <w:p>
-      <w:pPr>
-        <w:pStyle w:val="style71"/>
-      </w:pPr>
-      <w:r>
-        <w:rPr/>
-      </w:r>
-    </w:p>
-    <w:p>
-      <w:pPr>
-        <w:pStyle w:val="style71"/>
-      </w:pPr>
-      <w:r>
-        <w:rPr/>
-      </w:r>
-    </w:p>
-    <w:p>
-      <w:pPr>
-        <w:pStyle w:val="style71"/>
+        <w:pStyle w:val="style76"/>
+      </w:pPr>
+      <w:r>
+        <w:rPr/>
+      </w:r>
+    </w:p>
+    <w:p>
+      <w:pPr>
+        <w:pStyle w:val="style76"/>
+      </w:pPr>
+      <w:r>
+        <w:rPr/>
+      </w:r>
+    </w:p>
+    <w:p>
+      <w:pPr>
+        <w:pStyle w:val="style76"/>
+      </w:pPr>
+      <w:r>
+        <w:rPr/>
+      </w:r>
+    </w:p>
+    <w:p>
+      <w:pPr>
+        <w:pStyle w:val="style76"/>
+      </w:pPr>
+      <w:r>
+        <w:rPr/>
+      </w:r>
+    </w:p>
+    <w:p>
+      <w:pPr>
+        <w:pStyle w:val="style76"/>
+      </w:pPr>
+      <w:r>
+        <w:rPr/>
+      </w:r>
+    </w:p>
+    <w:p>
+      <w:pPr>
+        <w:pStyle w:val="style76"/>
+      </w:pPr>
+      <w:r>
+        <w:rPr/>
+      </w:r>
+    </w:p>
+    <w:p>
+      <w:pPr>
+        <w:pStyle w:val="style76"/>
+      </w:pPr>
+      <w:r>
+        <w:rPr/>
+      </w:r>
+    </w:p>
+    <w:p>
+      <w:pPr>
+        <w:pStyle w:val="style76"/>
+      </w:pPr>
+      <w:r>
+        <w:rPr/>
+      </w:r>
+    </w:p>
+    <w:p>
+      <w:pPr>
+        <w:pStyle w:val="style76"/>
+      </w:pPr>
+      <w:r>
+        <w:rPr/>
+      </w:r>
+    </w:p>
+    <w:p>
+      <w:pPr>
+        <w:pStyle w:val="style76"/>
+      </w:pPr>
+      <w:r>
+        <w:rPr/>
+      </w:r>
+    </w:p>
+    <w:p>
+      <w:pPr>
+        <w:pStyle w:val="style76"/>
+      </w:pPr>
+      <w:r>
+        <w:rPr/>
+      </w:r>
+    </w:p>
+    <w:p>
+      <w:pPr>
+        <w:pStyle w:val="style76"/>
+      </w:pPr>
+      <w:r>
+        <w:rPr/>
+      </w:r>
+    </w:p>
+    <w:p>
+      <w:pPr>
+        <w:pStyle w:val="style76"/>
+      </w:pPr>
+      <w:r>
+        <w:rPr/>
+      </w:r>
+    </w:p>
+    <w:p>
+      <w:pPr>
+        <w:pStyle w:val="style76"/>
+      </w:pPr>
+      <w:r>
+        <w:rPr/>
+      </w:r>
+    </w:p>
+    <w:p>
+      <w:pPr>
+        <w:pStyle w:val="style76"/>
+      </w:pPr>
+      <w:r>
+        <w:rPr/>
+      </w:r>
+    </w:p>
+    <w:p>
+      <w:pPr>
+        <w:pStyle w:val="style76"/>
+      </w:pPr>
+      <w:r>
+        <w:rPr/>
+      </w:r>
+    </w:p>
+    <w:p>
+      <w:pPr>
+        <w:pStyle w:val="style76"/>
+      </w:pPr>
+      <w:r>
+        <w:rPr/>
+      </w:r>
+    </w:p>
+    <w:p>
+      <w:pPr>
+        <w:pStyle w:val="style76"/>
+      </w:pPr>
+      <w:r>
+        <w:rPr/>
+      </w:r>
+    </w:p>
+    <w:p>
+      <w:pPr>
+        <w:pStyle w:val="style76"/>
+      </w:pPr>
+      <w:r>
+        <w:rPr/>
+      </w:r>
+    </w:p>
+    <w:p>
+      <w:pPr>
+        <w:pStyle w:val="style76"/>
+      </w:pPr>
+      <w:r>
+        <w:rPr/>
+      </w:r>
+    </w:p>
+    <w:p>
+      <w:pPr>
+        <w:pStyle w:val="style76"/>
+      </w:pPr>
+      <w:r>
+        <w:rPr/>
+      </w:r>
+    </w:p>
+    <w:p>
+      <w:pPr>
+        <w:pStyle w:val="style76"/>
       </w:pPr>
       <w:r>
         <w:rPr>
@@ -3285,31 +3308,31 @@
     </w:p>
     <w:p>
       <w:pPr>
-        <w:pStyle w:val="style71"/>
-      </w:pPr>
-      <w:r>
-        <w:rPr/>
-      </w:r>
-    </w:p>
-    <w:p>
-      <w:pPr>
-        <w:pStyle w:val="style71"/>
-      </w:pPr>
-      <w:r>
-        <w:rPr/>
-      </w:r>
-    </w:p>
-    <w:p>
-      <w:pPr>
-        <w:pStyle w:val="style71"/>
-      </w:pPr>
-      <w:r>
-        <w:rPr/>
-      </w:r>
-    </w:p>
-    <w:p>
-      <w:pPr>
-        <w:pStyle w:val="style71"/>
+        <w:pStyle w:val="style76"/>
+      </w:pPr>
+      <w:r>
+        <w:rPr/>
+      </w:r>
+    </w:p>
+    <w:p>
+      <w:pPr>
+        <w:pStyle w:val="style76"/>
+      </w:pPr>
+      <w:r>
+        <w:rPr/>
+      </w:r>
+    </w:p>
+    <w:p>
+      <w:pPr>
+        <w:pStyle w:val="style76"/>
+      </w:pPr>
+      <w:r>
+        <w:rPr/>
+      </w:r>
+    </w:p>
+    <w:p>
+      <w:pPr>
+        <w:pStyle w:val="style76"/>
         <w:jc w:val="both"/>
       </w:pPr>
       <w:r>
@@ -3321,7 +3344,7 @@
               <wp:posOffset>131445</wp:posOffset>
             </wp:positionH>
             <wp:positionV relativeFrom="line">
-              <wp:posOffset>327025</wp:posOffset>
+              <wp:posOffset>-327025</wp:posOffset>
             </wp:positionV>
             <wp:extent cx="4552950" cy="3057525"/>
             <wp:effectExtent b="0" l="0" r="0" t="0"/>
@@ -3371,187 +3394,187 @@
     </w:p>
     <w:p>
       <w:pPr>
-        <w:pStyle w:val="style71"/>
-        <w:jc w:val="both"/>
-      </w:pPr>
-      <w:r>
-        <w:rPr/>
-      </w:r>
-    </w:p>
-    <w:p>
-      <w:pPr>
-        <w:pStyle w:val="style71"/>
-        <w:jc w:val="both"/>
-      </w:pPr>
-      <w:r>
-        <w:rPr/>
-      </w:r>
-    </w:p>
-    <w:p>
-      <w:pPr>
-        <w:pStyle w:val="style71"/>
-        <w:jc w:val="both"/>
-      </w:pPr>
-      <w:r>
-        <w:rPr/>
-      </w:r>
-    </w:p>
-    <w:p>
-      <w:pPr>
-        <w:pStyle w:val="style71"/>
-        <w:jc w:val="both"/>
-      </w:pPr>
-      <w:r>
-        <w:rPr/>
-      </w:r>
-    </w:p>
-    <w:p>
-      <w:pPr>
-        <w:pStyle w:val="style71"/>
-        <w:jc w:val="both"/>
-      </w:pPr>
-      <w:r>
-        <w:rPr/>
-      </w:r>
-    </w:p>
-    <w:p>
-      <w:pPr>
-        <w:pStyle w:val="style71"/>
-        <w:jc w:val="both"/>
-      </w:pPr>
-      <w:r>
-        <w:rPr/>
-      </w:r>
-    </w:p>
-    <w:p>
-      <w:pPr>
-        <w:pStyle w:val="style71"/>
-        <w:jc w:val="both"/>
-      </w:pPr>
-      <w:r>
-        <w:rPr/>
-      </w:r>
-    </w:p>
-    <w:p>
-      <w:pPr>
-        <w:pStyle w:val="style71"/>
-        <w:jc w:val="both"/>
-      </w:pPr>
-      <w:r>
-        <w:rPr/>
-      </w:r>
-    </w:p>
-    <w:p>
-      <w:pPr>
-        <w:pStyle w:val="style71"/>
-        <w:jc w:val="both"/>
-      </w:pPr>
-      <w:r>
-        <w:rPr/>
-      </w:r>
-    </w:p>
-    <w:p>
-      <w:pPr>
-        <w:pStyle w:val="style71"/>
-        <w:jc w:val="both"/>
-      </w:pPr>
-      <w:r>
-        <w:rPr/>
-      </w:r>
-    </w:p>
-    <w:p>
-      <w:pPr>
-        <w:pStyle w:val="style71"/>
-        <w:jc w:val="both"/>
-      </w:pPr>
-      <w:r>
-        <w:rPr/>
-      </w:r>
-    </w:p>
-    <w:p>
-      <w:pPr>
-        <w:pStyle w:val="style71"/>
-        <w:jc w:val="both"/>
-      </w:pPr>
-      <w:r>
-        <w:rPr/>
-      </w:r>
-    </w:p>
-    <w:p>
-      <w:pPr>
-        <w:pStyle w:val="style71"/>
-        <w:jc w:val="both"/>
-      </w:pPr>
-      <w:r>
-        <w:rPr/>
-      </w:r>
-    </w:p>
-    <w:p>
-      <w:pPr>
-        <w:pStyle w:val="style71"/>
-        <w:jc w:val="both"/>
-      </w:pPr>
-      <w:r>
-        <w:rPr/>
-      </w:r>
-    </w:p>
-    <w:p>
-      <w:pPr>
-        <w:pStyle w:val="style71"/>
-        <w:jc w:val="both"/>
-      </w:pPr>
-      <w:r>
-        <w:rPr/>
-      </w:r>
-    </w:p>
-    <w:p>
-      <w:pPr>
-        <w:pStyle w:val="style71"/>
-        <w:jc w:val="both"/>
-      </w:pPr>
-      <w:r>
-        <w:rPr/>
-      </w:r>
-    </w:p>
-    <w:p>
-      <w:pPr>
-        <w:pStyle w:val="style71"/>
-        <w:jc w:val="both"/>
-      </w:pPr>
-      <w:r>
-        <w:rPr/>
-      </w:r>
-    </w:p>
-    <w:p>
-      <w:pPr>
-        <w:pStyle w:val="style71"/>
-        <w:jc w:val="both"/>
-      </w:pPr>
-      <w:r>
-        <w:rPr/>
-      </w:r>
-    </w:p>
-    <w:p>
-      <w:pPr>
-        <w:pStyle w:val="style71"/>
-        <w:jc w:val="both"/>
-      </w:pPr>
-      <w:r>
-        <w:rPr/>
-      </w:r>
-    </w:p>
-    <w:p>
-      <w:pPr>
-        <w:pStyle w:val="style71"/>
-        <w:jc w:val="both"/>
-      </w:pPr>
-      <w:r>
-        <w:rPr/>
-      </w:r>
-    </w:p>
-    <w:p>
-      <w:pPr>
-        <w:pStyle w:val="style71"/>
+        <w:pStyle w:val="style76"/>
+        <w:jc w:val="both"/>
+      </w:pPr>
+      <w:r>
+        <w:rPr/>
+      </w:r>
+    </w:p>
+    <w:p>
+      <w:pPr>
+        <w:pStyle w:val="style76"/>
+        <w:jc w:val="both"/>
+      </w:pPr>
+      <w:r>
+        <w:rPr/>
+      </w:r>
+    </w:p>
+    <w:p>
+      <w:pPr>
+        <w:pStyle w:val="style76"/>
+        <w:jc w:val="both"/>
+      </w:pPr>
+      <w:r>
+        <w:rPr/>
+      </w:r>
+    </w:p>
+    <w:p>
+      <w:pPr>
+        <w:pStyle w:val="style76"/>
+        <w:jc w:val="both"/>
+      </w:pPr>
+      <w:r>
+        <w:rPr/>
+      </w:r>
+    </w:p>
+    <w:p>
+      <w:pPr>
+        <w:pStyle w:val="style76"/>
+        <w:jc w:val="both"/>
+      </w:pPr>
+      <w:r>
+        <w:rPr/>
+      </w:r>
+    </w:p>
+    <w:p>
+      <w:pPr>
+        <w:pStyle w:val="style76"/>
+        <w:jc w:val="both"/>
+      </w:pPr>
+      <w:r>
+        <w:rPr/>
+      </w:r>
+    </w:p>
+    <w:p>
+      <w:pPr>
+        <w:pStyle w:val="style76"/>
+        <w:jc w:val="both"/>
+      </w:pPr>
+      <w:r>
+        <w:rPr/>
+      </w:r>
+    </w:p>
+    <w:p>
+      <w:pPr>
+        <w:pStyle w:val="style76"/>
+        <w:jc w:val="both"/>
+      </w:pPr>
+      <w:r>
+        <w:rPr/>
+      </w:r>
+    </w:p>
+    <w:p>
+      <w:pPr>
+        <w:pStyle w:val="style76"/>
+        <w:jc w:val="both"/>
+      </w:pPr>
+      <w:r>
+        <w:rPr/>
+      </w:r>
+    </w:p>
+    <w:p>
+      <w:pPr>
+        <w:pStyle w:val="style76"/>
+        <w:jc w:val="both"/>
+      </w:pPr>
+      <w:r>
+        <w:rPr/>
+      </w:r>
+    </w:p>
+    <w:p>
+      <w:pPr>
+        <w:pStyle w:val="style76"/>
+        <w:jc w:val="both"/>
+      </w:pPr>
+      <w:r>
+        <w:rPr/>
+      </w:r>
+    </w:p>
+    <w:p>
+      <w:pPr>
+        <w:pStyle w:val="style76"/>
+        <w:jc w:val="both"/>
+      </w:pPr>
+      <w:r>
+        <w:rPr/>
+      </w:r>
+    </w:p>
+    <w:p>
+      <w:pPr>
+        <w:pStyle w:val="style76"/>
+        <w:jc w:val="both"/>
+      </w:pPr>
+      <w:r>
+        <w:rPr/>
+      </w:r>
+    </w:p>
+    <w:p>
+      <w:pPr>
+        <w:pStyle w:val="style76"/>
+        <w:jc w:val="both"/>
+      </w:pPr>
+      <w:r>
+        <w:rPr/>
+      </w:r>
+    </w:p>
+    <w:p>
+      <w:pPr>
+        <w:pStyle w:val="style76"/>
+        <w:jc w:val="both"/>
+      </w:pPr>
+      <w:r>
+        <w:rPr/>
+      </w:r>
+    </w:p>
+    <w:p>
+      <w:pPr>
+        <w:pStyle w:val="style76"/>
+        <w:jc w:val="both"/>
+      </w:pPr>
+      <w:r>
+        <w:rPr/>
+      </w:r>
+    </w:p>
+    <w:p>
+      <w:pPr>
+        <w:pStyle w:val="style76"/>
+        <w:jc w:val="both"/>
+      </w:pPr>
+      <w:r>
+        <w:rPr/>
+      </w:r>
+    </w:p>
+    <w:p>
+      <w:pPr>
+        <w:pStyle w:val="style76"/>
+        <w:jc w:val="both"/>
+      </w:pPr>
+      <w:r>
+        <w:rPr/>
+      </w:r>
+    </w:p>
+    <w:p>
+      <w:pPr>
+        <w:pStyle w:val="style76"/>
+        <w:jc w:val="both"/>
+      </w:pPr>
+      <w:r>
+        <w:rPr/>
+      </w:r>
+    </w:p>
+    <w:p>
+      <w:pPr>
+        <w:pStyle w:val="style76"/>
+        <w:jc w:val="both"/>
+      </w:pPr>
+      <w:r>
+        <w:rPr/>
+      </w:r>
+    </w:p>
+    <w:p>
+      <w:pPr>
+        <w:pStyle w:val="style76"/>
         <w:jc w:val="both"/>
       </w:pPr>
       <w:r>
@@ -3565,16 +3588,16 @@
     </w:p>
     <w:p>
       <w:pPr>
-        <w:pStyle w:val="style71"/>
-        <w:jc w:val="both"/>
-      </w:pPr>
-      <w:r>
-        <w:rPr/>
-      </w:r>
-    </w:p>
-    <w:p>
-      <w:pPr>
-        <w:pStyle w:val="style71"/>
+        <w:pStyle w:val="style76"/>
+        <w:jc w:val="both"/>
+      </w:pPr>
+      <w:r>
+        <w:rPr/>
+      </w:r>
+    </w:p>
+    <w:p>
+      <w:pPr>
+        <w:pStyle w:val="style76"/>
         <w:jc w:val="both"/>
       </w:pPr>
       <w:r>
@@ -3588,16 +3611,16 @@
     </w:p>
     <w:p>
       <w:pPr>
-        <w:pStyle w:val="style71"/>
-        <w:jc w:val="both"/>
-      </w:pPr>
-      <w:r>
-        <w:rPr/>
-      </w:r>
-    </w:p>
-    <w:p>
-      <w:pPr>
-        <w:pStyle w:val="style71"/>
+        <w:pStyle w:val="style76"/>
+        <w:jc w:val="both"/>
+      </w:pPr>
+      <w:r>
+        <w:rPr/>
+      </w:r>
+    </w:p>
+    <w:p>
+      <w:pPr>
+        <w:pStyle w:val="style76"/>
         <w:jc w:val="both"/>
       </w:pPr>
       <w:r>
@@ -3611,16 +3634,16 @@
     </w:p>
     <w:p>
       <w:pPr>
-        <w:pStyle w:val="style71"/>
-        <w:jc w:val="both"/>
-      </w:pPr>
-      <w:r>
-        <w:rPr/>
-      </w:r>
-    </w:p>
-    <w:p>
-      <w:pPr>
-        <w:pStyle w:val="style71"/>
+        <w:pStyle w:val="style76"/>
+        <w:jc w:val="both"/>
+      </w:pPr>
+      <w:r>
+        <w:rPr/>
+      </w:r>
+    </w:p>
+    <w:p>
+      <w:pPr>
+        <w:pStyle w:val="style76"/>
         <w:jc w:val="both"/>
       </w:pPr>
       <w:r>
@@ -3634,16 +3657,16 @@
     </w:p>
     <w:p>
       <w:pPr>
-        <w:pStyle w:val="style71"/>
-        <w:jc w:val="both"/>
-      </w:pPr>
-      <w:r>
-        <w:rPr/>
-      </w:r>
-    </w:p>
-    <w:p>
-      <w:pPr>
-        <w:pStyle w:val="style71"/>
+        <w:pStyle w:val="style76"/>
+        <w:jc w:val="both"/>
+      </w:pPr>
+      <w:r>
+        <w:rPr/>
+      </w:r>
+    </w:p>
+    <w:p>
+      <w:pPr>
+        <w:pStyle w:val="style76"/>
         <w:jc w:val="both"/>
       </w:pPr>
       <w:r>
@@ -3657,39 +3680,39 @@
     </w:p>
     <w:p>
       <w:pPr>
-        <w:pStyle w:val="style71"/>
-      </w:pPr>
-      <w:r>
-        <w:rPr/>
-      </w:r>
-    </w:p>
-    <w:p>
-      <w:pPr>
-        <w:pStyle w:val="style71"/>
-      </w:pPr>
-      <w:r>
-        <w:rPr/>
-      </w:r>
-    </w:p>
-    <w:p>
-      <w:pPr>
-        <w:pStyle w:val="style71"/>
-      </w:pPr>
-      <w:r>
-        <w:rPr/>
-      </w:r>
-    </w:p>
-    <w:p>
-      <w:pPr>
-        <w:pStyle w:val="style71"/>
-      </w:pPr>
-      <w:r>
-        <w:rPr/>
-      </w:r>
-    </w:p>
-    <w:p>
-      <w:pPr>
-        <w:pStyle w:val="style71"/>
+        <w:pStyle w:val="style76"/>
+      </w:pPr>
+      <w:r>
+        <w:rPr/>
+      </w:r>
+    </w:p>
+    <w:p>
+      <w:pPr>
+        <w:pStyle w:val="style76"/>
+      </w:pPr>
+      <w:r>
+        <w:rPr/>
+      </w:r>
+    </w:p>
+    <w:p>
+      <w:pPr>
+        <w:pStyle w:val="style76"/>
+      </w:pPr>
+      <w:r>
+        <w:rPr/>
+      </w:r>
+    </w:p>
+    <w:p>
+      <w:pPr>
+        <w:pStyle w:val="style76"/>
+      </w:pPr>
+      <w:r>
+        <w:rPr/>
+      </w:r>
+    </w:p>
+    <w:p>
+      <w:pPr>
+        <w:pStyle w:val="style76"/>
       </w:pPr>
       <w:r>
         <w:rPr>
@@ -3704,7 +3727,7 @@
     </w:p>
     <w:p>
       <w:pPr>
-        <w:pStyle w:val="style71"/>
+        <w:pStyle w:val="style76"/>
       </w:pPr>
       <w:r>
         <w:rPr>
@@ -3717,7 +3740,7 @@
     </w:p>
     <w:p>
       <w:pPr>
-        <w:pStyle w:val="style71"/>
+        <w:pStyle w:val="style76"/>
       </w:pPr>
       <w:r>
         <w:rPr/>
@@ -3770,25 +3793,25 @@
     </w:p>
     <w:p>
       <w:pPr>
-        <w:pStyle w:val="style71"/>
-        <w:jc w:val="both"/>
-      </w:pPr>
-      <w:r>
-        <w:rPr/>
-      </w:r>
-    </w:p>
-    <w:p>
-      <w:pPr>
-        <w:pStyle w:val="style71"/>
-        <w:jc w:val="both"/>
-      </w:pPr>
-      <w:r>
-        <w:rPr/>
-      </w:r>
-    </w:p>
-    <w:p>
-      <w:pPr>
-        <w:pStyle w:val="style71"/>
+        <w:pStyle w:val="style76"/>
+        <w:jc w:val="both"/>
+      </w:pPr>
+      <w:r>
+        <w:rPr/>
+      </w:r>
+    </w:p>
+    <w:p>
+      <w:pPr>
+        <w:pStyle w:val="style76"/>
+        <w:jc w:val="both"/>
+      </w:pPr>
+      <w:r>
+        <w:rPr/>
+      </w:r>
+    </w:p>
+    <w:p>
+      <w:pPr>
+        <w:pStyle w:val="style76"/>
         <w:jc w:val="both"/>
       </w:pPr>
       <w:r>
@@ -3803,7 +3826,7 @@
     </w:p>
     <w:p>
       <w:pPr>
-        <w:pStyle w:val="style71"/>
+        <w:pStyle w:val="style76"/>
         <w:numPr>
           <w:ilvl w:val="0"/>
           <w:numId w:val="1"/>
@@ -3822,7 +3845,7 @@
     </w:p>
     <w:p>
       <w:pPr>
-        <w:pStyle w:val="style71"/>
+        <w:pStyle w:val="style76"/>
         <w:numPr>
           <w:ilvl w:val="0"/>
           <w:numId w:val="1"/>
@@ -3841,7 +3864,7 @@
     </w:p>
     <w:p>
       <w:pPr>
-        <w:pStyle w:val="style71"/>
+        <w:pStyle w:val="style76"/>
         <w:numPr>
           <w:ilvl w:val="0"/>
           <w:numId w:val="1"/>
@@ -3860,25 +3883,25 @@
     </w:p>
     <w:p>
       <w:pPr>
-        <w:pStyle w:val="style71"/>
-        <w:jc w:val="both"/>
-      </w:pPr>
-      <w:r>
-        <w:rPr/>
-      </w:r>
-    </w:p>
-    <w:p>
-      <w:pPr>
-        <w:pStyle w:val="style71"/>
-        <w:jc w:val="both"/>
-      </w:pPr>
-      <w:r>
-        <w:rPr/>
-      </w:r>
-    </w:p>
-    <w:p>
-      <w:pPr>
-        <w:pStyle w:val="style71"/>
+        <w:pStyle w:val="style76"/>
+        <w:jc w:val="both"/>
+      </w:pPr>
+      <w:r>
+        <w:rPr/>
+      </w:r>
+    </w:p>
+    <w:p>
+      <w:pPr>
+        <w:pStyle w:val="style76"/>
+        <w:jc w:val="both"/>
+      </w:pPr>
+      <w:r>
+        <w:rPr/>
+      </w:r>
+    </w:p>
+    <w:p>
+      <w:pPr>
+        <w:pStyle w:val="style76"/>
         <w:jc w:val="both"/>
       </w:pPr>
       <w:r>
@@ -3894,7 +3917,7 @@
     </w:p>
     <w:p>
       <w:pPr>
-        <w:pStyle w:val="style71"/>
+        <w:pStyle w:val="style76"/>
         <w:jc w:val="both"/>
       </w:pPr>
       <w:r>
@@ -3909,16 +3932,16 @@
     </w:p>
     <w:p>
       <w:pPr>
-        <w:pStyle w:val="style71"/>
-        <w:jc w:val="both"/>
-      </w:pPr>
-      <w:r>
-        <w:rPr/>
-      </w:r>
-    </w:p>
-    <w:p>
-      <w:pPr>
-        <w:pStyle w:val="style71"/>
+        <w:pStyle w:val="style76"/>
+        <w:jc w:val="both"/>
+      </w:pPr>
+      <w:r>
+        <w:rPr/>
+      </w:r>
+    </w:p>
+    <w:p>
+      <w:pPr>
+        <w:pStyle w:val="style76"/>
         <w:jc w:val="both"/>
       </w:pPr>
       <w:r>
@@ -3933,16 +3956,16 @@
     </w:p>
     <w:p>
       <w:pPr>
-        <w:pStyle w:val="style71"/>
-        <w:jc w:val="both"/>
-      </w:pPr>
-      <w:r>
-        <w:rPr/>
-      </w:r>
-    </w:p>
-    <w:p>
-      <w:pPr>
-        <w:pStyle w:val="style71"/>
+        <w:pStyle w:val="style76"/>
+        <w:jc w:val="both"/>
+      </w:pPr>
+      <w:r>
+        <w:rPr/>
+      </w:r>
+    </w:p>
+    <w:p>
+      <w:pPr>
+        <w:pStyle w:val="style76"/>
         <w:jc w:val="both"/>
       </w:pPr>
       <w:r>
@@ -3996,16 +4019,16 @@
     </w:p>
     <w:p>
       <w:pPr>
-        <w:pStyle w:val="style71"/>
-        <w:jc w:val="both"/>
-      </w:pPr>
-      <w:r>
-        <w:rPr/>
-      </w:r>
-    </w:p>
-    <w:p>
-      <w:pPr>
-        <w:pStyle w:val="style71"/>
+        <w:pStyle w:val="style76"/>
+        <w:jc w:val="both"/>
+      </w:pPr>
+      <w:r>
+        <w:rPr/>
+      </w:r>
+    </w:p>
+    <w:p>
+      <w:pPr>
+        <w:pStyle w:val="style76"/>
         <w:jc w:val="both"/>
       </w:pPr>
       <w:r>
@@ -4020,16 +4043,16 @@
     </w:p>
     <w:p>
       <w:pPr>
-        <w:pStyle w:val="style71"/>
-        <w:jc w:val="both"/>
-      </w:pPr>
-      <w:r>
-        <w:rPr/>
-      </w:r>
-    </w:p>
-    <w:p>
-      <w:pPr>
-        <w:pStyle w:val="style71"/>
+        <w:pStyle w:val="style76"/>
+        <w:jc w:val="both"/>
+      </w:pPr>
+      <w:r>
+        <w:rPr/>
+      </w:r>
+    </w:p>
+    <w:p>
+      <w:pPr>
+        <w:pStyle w:val="style76"/>
         <w:jc w:val="both"/>
       </w:pPr>
       <w:r>
@@ -4083,25 +4106,25 @@
     </w:p>
     <w:p>
       <w:pPr>
-        <w:pStyle w:val="style71"/>
-        <w:jc w:val="both"/>
-      </w:pPr>
-      <w:r>
-        <w:rPr/>
-      </w:r>
-    </w:p>
-    <w:p>
-      <w:pPr>
-        <w:pStyle w:val="style71"/>
-        <w:jc w:val="both"/>
-      </w:pPr>
-      <w:r>
-        <w:rPr/>
-      </w:r>
-    </w:p>
-    <w:p>
-      <w:pPr>
-        <w:pStyle w:val="style71"/>
+        <w:pStyle w:val="style76"/>
+        <w:jc w:val="both"/>
+      </w:pPr>
+      <w:r>
+        <w:rPr/>
+      </w:r>
+    </w:p>
+    <w:p>
+      <w:pPr>
+        <w:pStyle w:val="style76"/>
+        <w:jc w:val="both"/>
+      </w:pPr>
+      <w:r>
+        <w:rPr/>
+      </w:r>
+    </w:p>
+    <w:p>
+      <w:pPr>
+        <w:pStyle w:val="style76"/>
         <w:jc w:val="both"/>
       </w:pPr>
       <w:r>
@@ -4116,16 +4139,16 @@
     </w:p>
     <w:p>
       <w:pPr>
-        <w:pStyle w:val="style71"/>
-        <w:jc w:val="both"/>
-      </w:pPr>
-      <w:r>
-        <w:rPr/>
-      </w:r>
-    </w:p>
-    <w:p>
-      <w:pPr>
-        <w:pStyle w:val="style71"/>
+        <w:pStyle w:val="style76"/>
+        <w:jc w:val="both"/>
+      </w:pPr>
+      <w:r>
+        <w:rPr/>
+      </w:r>
+    </w:p>
+    <w:p>
+      <w:pPr>
+        <w:pStyle w:val="style76"/>
         <w:jc w:val="both"/>
       </w:pPr>
       <w:r>
@@ -4141,16 +4164,16 @@
     </w:p>
     <w:p>
       <w:pPr>
-        <w:pStyle w:val="style71"/>
-        <w:jc w:val="both"/>
-      </w:pPr>
-      <w:r>
-        <w:rPr/>
-      </w:r>
-    </w:p>
-    <w:p>
-      <w:pPr>
-        <w:pStyle w:val="style71"/>
+        <w:pStyle w:val="style76"/>
+        <w:jc w:val="both"/>
+      </w:pPr>
+      <w:r>
+        <w:rPr/>
+      </w:r>
+    </w:p>
+    <w:p>
+      <w:pPr>
+        <w:pStyle w:val="style76"/>
         <w:jc w:val="both"/>
       </w:pPr>
       <w:r>
@@ -4204,34 +4227,34 @@
     </w:p>
     <w:p>
       <w:pPr>
-        <w:pStyle w:val="style71"/>
-        <w:jc w:val="both"/>
-      </w:pPr>
-      <w:r>
-        <w:rPr/>
-      </w:r>
-    </w:p>
-    <w:p>
-      <w:pPr>
-        <w:pStyle w:val="style71"/>
-        <w:jc w:val="both"/>
-      </w:pPr>
-      <w:r>
-        <w:rPr/>
-      </w:r>
-    </w:p>
-    <w:p>
-      <w:pPr>
-        <w:pStyle w:val="style71"/>
-        <w:jc w:val="both"/>
-      </w:pPr>
-      <w:r>
-        <w:rPr/>
-      </w:r>
-    </w:p>
-    <w:p>
-      <w:pPr>
-        <w:pStyle w:val="style71"/>
+        <w:pStyle w:val="style76"/>
+        <w:jc w:val="both"/>
+      </w:pPr>
+      <w:r>
+        <w:rPr/>
+      </w:r>
+    </w:p>
+    <w:p>
+      <w:pPr>
+        <w:pStyle w:val="style76"/>
+        <w:jc w:val="both"/>
+      </w:pPr>
+      <w:r>
+        <w:rPr/>
+      </w:r>
+    </w:p>
+    <w:p>
+      <w:pPr>
+        <w:pStyle w:val="style76"/>
+        <w:jc w:val="both"/>
+      </w:pPr>
+      <w:r>
+        <w:rPr/>
+      </w:r>
+    </w:p>
+    <w:p>
+      <w:pPr>
+        <w:pStyle w:val="style76"/>
         <w:jc w:val="both"/>
       </w:pPr>
       <w:r>
@@ -4247,16 +4270,16 @@
     </w:p>
     <w:p>
       <w:pPr>
-        <w:pStyle w:val="style71"/>
-        <w:jc w:val="both"/>
-      </w:pPr>
-      <w:r>
-        <w:rPr/>
-      </w:r>
-    </w:p>
-    <w:p>
-      <w:pPr>
-        <w:pStyle w:val="style71"/>
+        <w:pStyle w:val="style76"/>
+        <w:jc w:val="both"/>
+      </w:pPr>
+      <w:r>
+        <w:rPr/>
+      </w:r>
+    </w:p>
+    <w:p>
+      <w:pPr>
+        <w:pStyle w:val="style76"/>
         <w:jc w:val="both"/>
       </w:pPr>
       <w:r>
@@ -4310,25 +4333,25 @@
     </w:p>
     <w:p>
       <w:pPr>
-        <w:pStyle w:val="style71"/>
-        <w:jc w:val="both"/>
-      </w:pPr>
-      <w:r>
-        <w:rPr/>
-      </w:r>
-    </w:p>
-    <w:p>
-      <w:pPr>
-        <w:pStyle w:val="style71"/>
-        <w:jc w:val="both"/>
-      </w:pPr>
-      <w:r>
-        <w:rPr/>
-      </w:r>
-    </w:p>
-    <w:p>
-      <w:pPr>
-        <w:pStyle w:val="style71"/>
+        <w:pStyle w:val="style76"/>
+        <w:jc w:val="both"/>
+      </w:pPr>
+      <w:r>
+        <w:rPr/>
+      </w:r>
+    </w:p>
+    <w:p>
+      <w:pPr>
+        <w:pStyle w:val="style76"/>
+        <w:jc w:val="both"/>
+      </w:pPr>
+      <w:r>
+        <w:rPr/>
+      </w:r>
+    </w:p>
+    <w:p>
+      <w:pPr>
+        <w:pStyle w:val="style76"/>
         <w:jc w:val="both"/>
       </w:pPr>
       <w:r>
@@ -4344,7 +4367,7 @@
     </w:p>
     <w:p>
       <w:pPr>
-        <w:pStyle w:val="style71"/>
+        <w:pStyle w:val="style76"/>
         <w:jc w:val="both"/>
       </w:pPr>
       <w:r>
@@ -4398,25 +4421,25 @@
     </w:p>
     <w:p>
       <w:pPr>
-        <w:pStyle w:val="style71"/>
-        <w:jc w:val="both"/>
-      </w:pPr>
-      <w:r>
-        <w:rPr/>
-      </w:r>
-    </w:p>
-    <w:p>
-      <w:pPr>
-        <w:pStyle w:val="style71"/>
-        <w:jc w:val="both"/>
-      </w:pPr>
-      <w:r>
-        <w:rPr/>
-      </w:r>
-    </w:p>
-    <w:p>
-      <w:pPr>
-        <w:pStyle w:val="style71"/>
+        <w:pStyle w:val="style76"/>
+        <w:jc w:val="both"/>
+      </w:pPr>
+      <w:r>
+        <w:rPr/>
+      </w:r>
+    </w:p>
+    <w:p>
+      <w:pPr>
+        <w:pStyle w:val="style76"/>
+        <w:jc w:val="both"/>
+      </w:pPr>
+      <w:r>
+        <w:rPr/>
+      </w:r>
+    </w:p>
+    <w:p>
+      <w:pPr>
+        <w:pStyle w:val="style76"/>
         <w:jc w:val="both"/>
       </w:pPr>
       <w:r>
@@ -4432,16 +4455,16 @@
     </w:p>
     <w:p>
       <w:pPr>
-        <w:pStyle w:val="style71"/>
-        <w:jc w:val="both"/>
-      </w:pPr>
-      <w:r>
-        <w:rPr/>
-      </w:r>
-    </w:p>
-    <w:p>
-      <w:pPr>
-        <w:pStyle w:val="style71"/>
+        <w:pStyle w:val="style76"/>
+        <w:jc w:val="both"/>
+      </w:pPr>
+      <w:r>
+        <w:rPr/>
+      </w:r>
+    </w:p>
+    <w:p>
+      <w:pPr>
+        <w:pStyle w:val="style76"/>
         <w:jc w:val="both"/>
       </w:pPr>
       <w:r>
@@ -4495,16 +4518,16 @@
     </w:p>
     <w:p>
       <w:pPr>
-        <w:pStyle w:val="style71"/>
-        <w:jc w:val="both"/>
-      </w:pPr>
-      <w:r>
-        <w:rPr/>
-      </w:r>
-    </w:p>
-    <w:p>
-      <w:pPr>
-        <w:pStyle w:val="style71"/>
+        <w:pStyle w:val="style76"/>
+        <w:jc w:val="both"/>
+      </w:pPr>
+      <w:r>
+        <w:rPr/>
+      </w:r>
+    </w:p>
+    <w:p>
+      <w:pPr>
+        <w:pStyle w:val="style76"/>
         <w:jc w:val="both"/>
       </w:pPr>
       <w:r>
@@ -4520,7 +4543,7 @@
     </w:p>
     <w:p>
       <w:pPr>
-        <w:pStyle w:val="style71"/>
+        <w:pStyle w:val="style76"/>
         <w:jc w:val="both"/>
       </w:pPr>
       <w:r>
@@ -4574,52 +4597,52 @@
     </w:p>
     <w:p>
       <w:pPr>
-        <w:pStyle w:val="style71"/>
-        <w:jc w:val="both"/>
-      </w:pPr>
-      <w:r>
-        <w:rPr/>
-      </w:r>
-    </w:p>
-    <w:p>
-      <w:pPr>
-        <w:pStyle w:val="style71"/>
-        <w:jc w:val="both"/>
-      </w:pPr>
-      <w:r>
-        <w:rPr/>
-      </w:r>
-    </w:p>
-    <w:p>
-      <w:pPr>
-        <w:pStyle w:val="style71"/>
-        <w:jc w:val="both"/>
-      </w:pPr>
-      <w:r>
-        <w:rPr/>
-      </w:r>
-    </w:p>
-    <w:p>
-      <w:pPr>
-        <w:pStyle w:val="style71"/>
-        <w:jc w:val="both"/>
-      </w:pPr>
-      <w:r>
-        <w:rPr/>
-      </w:r>
-    </w:p>
-    <w:p>
-      <w:pPr>
-        <w:pStyle w:val="style71"/>
-        <w:jc w:val="both"/>
-      </w:pPr>
-      <w:r>
-        <w:rPr/>
-      </w:r>
-    </w:p>
-    <w:p>
-      <w:pPr>
-        <w:pStyle w:val="style71"/>
+        <w:pStyle w:val="style76"/>
+        <w:jc w:val="both"/>
+      </w:pPr>
+      <w:r>
+        <w:rPr/>
+      </w:r>
+    </w:p>
+    <w:p>
+      <w:pPr>
+        <w:pStyle w:val="style76"/>
+        <w:jc w:val="both"/>
+      </w:pPr>
+      <w:r>
+        <w:rPr/>
+      </w:r>
+    </w:p>
+    <w:p>
+      <w:pPr>
+        <w:pStyle w:val="style76"/>
+        <w:jc w:val="both"/>
+      </w:pPr>
+      <w:r>
+        <w:rPr/>
+      </w:r>
+    </w:p>
+    <w:p>
+      <w:pPr>
+        <w:pStyle w:val="style76"/>
+        <w:jc w:val="both"/>
+      </w:pPr>
+      <w:r>
+        <w:rPr/>
+      </w:r>
+    </w:p>
+    <w:p>
+      <w:pPr>
+        <w:pStyle w:val="style76"/>
+        <w:jc w:val="both"/>
+      </w:pPr>
+      <w:r>
+        <w:rPr/>
+      </w:r>
+    </w:p>
+    <w:p>
+      <w:pPr>
+        <w:pStyle w:val="style76"/>
         <w:jc w:val="both"/>
       </w:pPr>
       <w:r>
@@ -4635,7 +4658,7 @@
     </w:p>
     <w:p>
       <w:pPr>
-        <w:pStyle w:val="style71"/>
+        <w:pStyle w:val="style76"/>
         <w:jc w:val="both"/>
       </w:pPr>
       <w:r>
@@ -4650,7 +4673,7 @@
     </w:p>
     <w:p>
       <w:pPr>
-        <w:pStyle w:val="style71"/>
+        <w:pStyle w:val="style76"/>
         <w:jc w:val="both"/>
       </w:pPr>
       <w:r>
@@ -4704,43 +4727,43 @@
     </w:p>
     <w:p>
       <w:pPr>
-        <w:pStyle w:val="style71"/>
-        <w:jc w:val="both"/>
-      </w:pPr>
-      <w:r>
-        <w:rPr/>
-      </w:r>
-    </w:p>
-    <w:p>
-      <w:pPr>
-        <w:pStyle w:val="style71"/>
-        <w:jc w:val="both"/>
-      </w:pPr>
-      <w:r>
-        <w:rPr/>
-      </w:r>
-    </w:p>
-    <w:p>
-      <w:pPr>
-        <w:pStyle w:val="style71"/>
-        <w:jc w:val="both"/>
-      </w:pPr>
-      <w:r>
-        <w:rPr/>
-      </w:r>
-    </w:p>
-    <w:p>
-      <w:pPr>
-        <w:pStyle w:val="style71"/>
-        <w:jc w:val="both"/>
-      </w:pPr>
-      <w:r>
-        <w:rPr/>
-      </w:r>
-    </w:p>
-    <w:p>
-      <w:pPr>
-        <w:pStyle w:val="style71"/>
+        <w:pStyle w:val="style76"/>
+        <w:jc w:val="both"/>
+      </w:pPr>
+      <w:r>
+        <w:rPr/>
+      </w:r>
+    </w:p>
+    <w:p>
+      <w:pPr>
+        <w:pStyle w:val="style76"/>
+        <w:jc w:val="both"/>
+      </w:pPr>
+      <w:r>
+        <w:rPr/>
+      </w:r>
+    </w:p>
+    <w:p>
+      <w:pPr>
+        <w:pStyle w:val="style76"/>
+        <w:jc w:val="both"/>
+      </w:pPr>
+      <w:r>
+        <w:rPr/>
+      </w:r>
+    </w:p>
+    <w:p>
+      <w:pPr>
+        <w:pStyle w:val="style76"/>
+        <w:jc w:val="both"/>
+      </w:pPr>
+      <w:r>
+        <w:rPr/>
+      </w:r>
+    </w:p>
+    <w:p>
+      <w:pPr>
+        <w:pStyle w:val="style76"/>
         <w:jc w:val="both"/>
       </w:pPr>
       <w:r>
@@ -4771,7 +4794,7 @@
       <w:pgNumType w:fmt="decimal"/>
       <w:formProt w:val="false"/>
       <w:textDirection w:val="lrTb"/>
-      <w:docGrid w:charSpace="45056" w:linePitch="440" w:type="default"/>
+      <w:docGrid w:charSpace="49152" w:linePitch="460" w:type="default"/>
     </w:sectPr>
   </w:body>
 </w:document>
@@ -5118,7 +5141,7 @@
     </w:pPr>
     <w:rPr>
       <w:rFonts w:ascii="Calibri" w:cs="" w:eastAsia="Droid Sans" w:hAnsi="Calibri"/>
-      <w:color w:val="auto"/>
+      <w:color w:val="00000A"/>
       <w:sz w:val="22"/>
       <w:szCs w:val="22"/>
       <w:lang w:bidi="ar-SA" w:eastAsia="fr-FR" w:val="fr-FR"/>
@@ -5460,10 +5483,45 @@
       <w:rFonts w:cs="Symbol"/>
     </w:rPr>
   </w:style>
-  <w:style w:styleId="style62" w:type="paragraph">
+  <w:style w:styleId="style62" w:type="character">
+    <w:name w:val="ListLabel 44"/>
+    <w:next w:val="style62"/>
+    <w:rPr>
+      <w:rFonts w:cs="Times New Roman"/>
+    </w:rPr>
+  </w:style>
+  <w:style w:styleId="style63" w:type="character">
+    <w:name w:val="ListLabel 45"/>
+    <w:next w:val="style63"/>
+    <w:rPr>
+      <w:rFonts w:cs="Courier New"/>
+    </w:rPr>
+  </w:style>
+  <w:style w:styleId="style64" w:type="character">
+    <w:name w:val="ListLabel 46"/>
+    <w:next w:val="style64"/>
+    <w:rPr>
+      <w:rFonts w:cs="Wingdings"/>
+    </w:rPr>
+  </w:style>
+  <w:style w:styleId="style65" w:type="character">
+    <w:name w:val="ListLabel 47"/>
+    <w:next w:val="style65"/>
+    <w:rPr>
+      <w:rFonts w:cs="Symbol"/>
+    </w:rPr>
+  </w:style>
+  <w:style w:styleId="style66" w:type="character">
+    <w:name w:val="Puces"/>
+    <w:next w:val="style66"/>
+    <w:rPr>
+      <w:rFonts w:ascii="OpenSymbol" w:cs="OpenSymbol" w:eastAsia="OpenSymbol" w:hAnsi="OpenSymbol"/>
+    </w:rPr>
+  </w:style>
+  <w:style w:styleId="style67" w:type="paragraph">
     <w:name w:val="Titre"/>
     <w:basedOn w:val="style0"/>
-    <w:next w:val="style63"/>
+    <w:next w:val="style68"/>
     <w:pPr>
       <w:keepNext/>
       <w:spacing w:after="120" w:before="240"/>
@@ -5474,34 +5532,38 @@
       <w:szCs w:val="28"/>
     </w:rPr>
   </w:style>
-  <w:style w:styleId="style63" w:type="paragraph">
+  <w:style w:styleId="style68" w:type="paragraph">
     <w:name w:val="Corps de texte"/>
-    <w:basedOn w:val="style67"/>
-    <w:next w:val="style63"/>
+    <w:next w:val="style68"/>
     <w:pPr>
       <w:widowControl w:val="false"/>
+      <w:tabs>
+        <w:tab w:leader="none" w:pos="709" w:val="left"/>
+      </w:tabs>
+      <w:suppressAutoHyphens w:val="true"/>
       <w:spacing w:after="120" w:before="0"/>
     </w:pPr>
     <w:rPr>
-      <w:rFonts w:ascii="Times New Roman" w:cs="Lohit Hindi" w:hAnsi="Times New Roman"/>
+      <w:rFonts w:ascii="Times New Roman" w:cs="Lohit Hindi" w:eastAsia="Droid Sans" w:hAnsi="Times New Roman"/>
+      <w:color w:val="auto"/>
       <w:sz w:val="24"/>
       <w:szCs w:val="24"/>
-      <w:lang w:bidi="hi-IN" w:eastAsia="zh-CN"/>
-    </w:rPr>
-  </w:style>
-  <w:style w:styleId="style64" w:type="paragraph">
+      <w:lang w:bidi="hi-IN" w:eastAsia="zh-CN" w:val="fr-FR"/>
+    </w:rPr>
+  </w:style>
+  <w:style w:styleId="style69" w:type="paragraph">
     <w:name w:val="Liste"/>
-    <w:basedOn w:val="style63"/>
-    <w:next w:val="style64"/>
+    <w:basedOn w:val="style68"/>
+    <w:next w:val="style69"/>
     <w:pPr/>
     <w:rPr>
       <w:rFonts w:cs="FreeSans"/>
     </w:rPr>
   </w:style>
-  <w:style w:styleId="style65" w:type="paragraph">
+  <w:style w:styleId="style70" w:type="paragraph">
     <w:name w:val="Légende"/>
     <w:basedOn w:val="style0"/>
-    <w:next w:val="style65"/>
+    <w:next w:val="style70"/>
     <w:pPr>
       <w:suppressLineNumbers/>
       <w:spacing w:after="120" w:before="120"/>
@@ -5514,24 +5576,28 @@
       <w:szCs w:val="24"/>
     </w:rPr>
   </w:style>
-  <w:style w:styleId="style66" w:type="paragraph">
+  <w:style w:styleId="style71" w:type="paragraph">
     <w:name w:val="Index"/>
-    <w:basedOn w:val="style67"/>
-    <w:next w:val="style66"/>
+    <w:next w:val="style71"/>
     <w:pPr>
       <w:widowControl w:val="false"/>
       <w:suppressLineNumbers/>
+      <w:tabs>
+        <w:tab w:leader="none" w:pos="709" w:val="left"/>
+      </w:tabs>
+      <w:suppressAutoHyphens w:val="true"/>
     </w:pPr>
     <w:rPr>
-      <w:rFonts w:ascii="Times New Roman" w:cs="Lohit Hindi" w:hAnsi="Times New Roman"/>
+      <w:rFonts w:ascii="Times New Roman" w:cs="Lohit Hindi" w:eastAsia="Droid Sans" w:hAnsi="Times New Roman"/>
+      <w:color w:val="auto"/>
       <w:sz w:val="24"/>
       <w:szCs w:val="24"/>
-      <w:lang w:bidi="hi-IN" w:eastAsia="zh-CN"/>
-    </w:rPr>
-  </w:style>
-  <w:style w:styleId="style67" w:type="paragraph">
+      <w:lang w:bidi="hi-IN" w:eastAsia="zh-CN" w:val="fr-FR"/>
+    </w:rPr>
+  </w:style>
+  <w:style w:styleId="style72" w:type="paragraph">
     <w:name w:val="Style par défaut"/>
-    <w:next w:val="style67"/>
+    <w:next w:val="style72"/>
     <w:pPr>
       <w:widowControl/>
       <w:tabs>
@@ -5548,10 +5614,10 @@
       <w:lang w:bidi="ar-SA" w:eastAsia="fr-FR" w:val="fr-FR"/>
     </w:rPr>
   </w:style>
-  <w:style w:styleId="style68" w:type="paragraph">
+  <w:style w:styleId="style73" w:type="paragraph">
     <w:name w:val="Titre principal"/>
-    <w:basedOn w:val="style67"/>
-    <w:next w:val="style69"/>
+    <w:basedOn w:val="style72"/>
+    <w:next w:val="style74"/>
     <w:pPr>
       <w:keepNext/>
       <w:spacing w:after="120" w:before="240"/>
@@ -5565,10 +5631,10 @@
       <w:szCs w:val="28"/>
     </w:rPr>
   </w:style>
-  <w:style w:styleId="style69" w:type="paragraph">
+  <w:style w:styleId="style74" w:type="paragraph">
     <w:name w:val="Sous-titre"/>
-    <w:basedOn w:val="style68"/>
-    <w:next w:val="style63"/>
+    <w:basedOn w:val="style73"/>
+    <w:next w:val="style68"/>
     <w:pPr>
       <w:jc w:val="center"/>
     </w:pPr>
@@ -5579,9 +5645,9 @@
       <w:szCs w:val="28"/>
     </w:rPr>
   </w:style>
-  <w:style w:styleId="style70" w:type="paragraph">
+  <w:style w:styleId="style75" w:type="paragraph">
     <w:name w:val="caption"/>
-    <w:next w:val="style70"/>
+    <w:next w:val="style75"/>
     <w:pPr>
       <w:widowControl w:val="false"/>
       <w:suppressLineNumbers/>
@@ -5595,16 +5661,16 @@
       <w:rFonts w:ascii="Calibri" w:cs="Lohit Hindi" w:eastAsia="DejaVu Sans" w:hAnsi="Calibri"/>
       <w:i/>
       <w:iCs/>
-      <w:color w:val="auto"/>
+      <w:color w:val="00000A"/>
       <w:sz w:val="24"/>
       <w:szCs w:val="24"/>
       <w:lang w:bidi="ar-SA" w:eastAsia="fr-FR" w:val="fr-FR"/>
     </w:rPr>
   </w:style>
-  <w:style w:styleId="style71" w:type="paragraph">
+  <w:style w:styleId="style76" w:type="paragraph">
     <w:name w:val="Plain Text"/>
-    <w:basedOn w:val="style67"/>
-    <w:next w:val="style71"/>
+    <w:basedOn w:val="style72"/>
+    <w:next w:val="style76"/>
     <w:pPr>
       <w:spacing w:after="0" w:before="0" w:line="100" w:lineRule="atLeast"/>
     </w:pPr>
@@ -5614,10 +5680,10 @@
       <w:szCs w:val="21"/>
     </w:rPr>
   </w:style>
-  <w:style w:styleId="style72" w:type="paragraph">
+  <w:style w:styleId="style77" w:type="paragraph">
     <w:name w:val="Balloon Text"/>
-    <w:basedOn w:val="style67"/>
-    <w:next w:val="style72"/>
+    <w:basedOn w:val="style72"/>
+    <w:next w:val="style77"/>
     <w:pPr>
       <w:spacing w:after="0" w:before="0" w:line="100" w:lineRule="atLeast"/>
     </w:pPr>
@@ -5627,10 +5693,10 @@
       <w:szCs w:val="16"/>
     </w:rPr>
   </w:style>
-  <w:style w:styleId="style73" w:type="paragraph">
+  <w:style w:styleId="style78" w:type="paragraph">
     <w:name w:val="Texte préformaté"/>
-    <w:basedOn w:val="style67"/>
-    <w:next w:val="style73"/>
+    <w:basedOn w:val="style72"/>
+    <w:next w:val="style78"/>
     <w:pPr>
       <w:widowControl w:val="false"/>
       <w:spacing w:after="0" w:before="0"/>

</xml_diff>

<commit_message>
remise en forme todo + CDG
</commit_message>
<xml_diff>
--- a/divers/cahier_charges_projet_vols.docx
+++ b/divers/cahier_charges_projet_vols.docx
@@ -4,7 +4,7 @@
   <w:body>
     <w:p>
       <w:pPr>
-        <w:pStyle w:val="style76"/>
+        <w:pStyle w:val="style84"/>
         <w:jc w:val="center"/>
       </w:pPr>
       <w:r>
@@ -20,7 +20,7 @@
     </w:p>
     <w:p>
       <w:pPr>
-        <w:pStyle w:val="style76"/>
+        <w:pStyle w:val="style84"/>
         <w:jc w:val="center"/>
       </w:pPr>
       <w:r>
@@ -36,23 +36,23 @@
     </w:p>
     <w:p>
       <w:pPr>
-        <w:pStyle w:val="style76"/>
-      </w:pPr>
-      <w:r>
-        <w:rPr/>
-      </w:r>
-    </w:p>
-    <w:p>
-      <w:pPr>
-        <w:pStyle w:val="style76"/>
-      </w:pPr>
-      <w:r>
-        <w:rPr/>
-      </w:r>
-    </w:p>
-    <w:p>
-      <w:pPr>
-        <w:pStyle w:val="style76"/>
+        <w:pStyle w:val="style84"/>
+      </w:pPr>
+      <w:r>
+        <w:rPr/>
+      </w:r>
+    </w:p>
+    <w:p>
+      <w:pPr>
+        <w:pStyle w:val="style84"/>
+      </w:pPr>
+      <w:r>
+        <w:rPr/>
+      </w:r>
+    </w:p>
+    <w:p>
+      <w:pPr>
+        <w:pStyle w:val="style84"/>
       </w:pPr>
       <w:r>
         <w:rPr>
@@ -68,7 +68,7 @@
     </w:p>
     <w:p>
       <w:pPr>
-        <w:pStyle w:val="style76"/>
+        <w:pStyle w:val="style84"/>
         <w:jc w:val="both"/>
       </w:pPr>
       <w:r>
@@ -82,7 +82,7 @@
     </w:p>
     <w:p>
       <w:pPr>
-        <w:pStyle w:val="style76"/>
+        <w:pStyle w:val="style84"/>
         <w:jc w:val="both"/>
       </w:pPr>
       <w:r>
@@ -96,23 +96,23 @@
     </w:p>
     <w:p>
       <w:pPr>
-        <w:pStyle w:val="style76"/>
-      </w:pPr>
-      <w:r>
-        <w:rPr/>
-      </w:r>
-    </w:p>
-    <w:p>
-      <w:pPr>
-        <w:pStyle w:val="style76"/>
-      </w:pPr>
-      <w:r>
-        <w:rPr/>
-      </w:r>
-    </w:p>
-    <w:p>
-      <w:pPr>
-        <w:pStyle w:val="style76"/>
+        <w:pStyle w:val="style84"/>
+      </w:pPr>
+      <w:r>
+        <w:rPr/>
+      </w:r>
+    </w:p>
+    <w:p>
+      <w:pPr>
+        <w:pStyle w:val="style84"/>
+      </w:pPr>
+      <w:r>
+        <w:rPr/>
+      </w:r>
+    </w:p>
+    <w:p>
+      <w:pPr>
+        <w:pStyle w:val="style84"/>
       </w:pPr>
       <w:r>
         <w:rPr>
@@ -128,7 +128,7 @@
     </w:p>
     <w:p>
       <w:pPr>
-        <w:pStyle w:val="style76"/>
+        <w:pStyle w:val="style84"/>
         <w:jc w:val="both"/>
       </w:pPr>
       <w:r>
@@ -142,7 +142,7 @@
     </w:p>
     <w:p>
       <w:pPr>
-        <w:pStyle w:val="style76"/>
+        <w:pStyle w:val="style84"/>
         <w:jc w:val="both"/>
       </w:pPr>
       <w:r>
@@ -156,7 +156,7 @@
     </w:p>
     <w:p>
       <w:pPr>
-        <w:pStyle w:val="style76"/>
+        <w:pStyle w:val="style84"/>
         <w:numPr>
           <w:ilvl w:val="0"/>
           <w:numId w:val="1"/>
@@ -174,7 +174,7 @@
     </w:p>
     <w:p>
       <w:pPr>
-        <w:pStyle w:val="style76"/>
+        <w:pStyle w:val="style84"/>
         <w:numPr>
           <w:ilvl w:val="0"/>
           <w:numId w:val="1"/>
@@ -192,7 +192,7 @@
     </w:p>
     <w:p>
       <w:pPr>
-        <w:pStyle w:val="style78"/>
+        <w:pStyle w:val="style86"/>
         <w:numPr>
           <w:ilvl w:val="0"/>
           <w:numId w:val="1"/>
@@ -211,7 +211,7 @@
     </w:p>
     <w:p>
       <w:pPr>
-        <w:pStyle w:val="style76"/>
+        <w:pStyle w:val="style84"/>
         <w:jc w:val="both"/>
       </w:pPr>
       <w:r>
@@ -225,25 +225,25 @@
     </w:p>
     <w:p>
       <w:pPr>
-        <w:pStyle w:val="style76"/>
-        <w:jc w:val="both"/>
-      </w:pPr>
-      <w:r>
-        <w:rPr/>
-      </w:r>
-    </w:p>
-    <w:p>
-      <w:pPr>
-        <w:pStyle w:val="style76"/>
-        <w:jc w:val="both"/>
-      </w:pPr>
-      <w:r>
-        <w:rPr/>
-      </w:r>
-    </w:p>
-    <w:p>
-      <w:pPr>
-        <w:pStyle w:val="style76"/>
+        <w:pStyle w:val="style84"/>
+        <w:jc w:val="both"/>
+      </w:pPr>
+      <w:r>
+        <w:rPr/>
+      </w:r>
+    </w:p>
+    <w:p>
+      <w:pPr>
+        <w:pStyle w:val="style84"/>
+        <w:jc w:val="both"/>
+      </w:pPr>
+      <w:r>
+        <w:rPr/>
+      </w:r>
+    </w:p>
+    <w:p>
+      <w:pPr>
+        <w:pStyle w:val="style84"/>
         <w:jc w:val="both"/>
       </w:pPr>
       <w:r>
@@ -268,7 +268,7 @@
     </w:p>
     <w:p>
       <w:pPr>
-        <w:pStyle w:val="style76"/>
+        <w:pStyle w:val="style84"/>
         <w:jc w:val="both"/>
       </w:pPr>
       <w:r>
@@ -282,16 +282,16 @@
     </w:p>
     <w:p>
       <w:pPr>
-        <w:pStyle w:val="style76"/>
-        <w:jc w:val="both"/>
-      </w:pPr>
-      <w:r>
-        <w:rPr/>
-      </w:r>
-    </w:p>
-    <w:p>
-      <w:pPr>
-        <w:pStyle w:val="style76"/>
+        <w:pStyle w:val="style84"/>
+        <w:jc w:val="both"/>
+      </w:pPr>
+      <w:r>
+        <w:rPr/>
+      </w:r>
+    </w:p>
+    <w:p>
+      <w:pPr>
+        <w:pStyle w:val="style84"/>
         <w:jc w:val="both"/>
       </w:pPr>
       <w:r>
@@ -305,16 +305,16 @@
     </w:p>
     <w:p>
       <w:pPr>
-        <w:pStyle w:val="style76"/>
-        <w:jc w:val="both"/>
-      </w:pPr>
-      <w:r>
-        <w:rPr/>
-      </w:r>
-    </w:p>
-    <w:p>
-      <w:pPr>
-        <w:pStyle w:val="style76"/>
+        <w:pStyle w:val="style84"/>
+        <w:jc w:val="both"/>
+      </w:pPr>
+      <w:r>
+        <w:rPr/>
+      </w:r>
+    </w:p>
+    <w:p>
+      <w:pPr>
+        <w:pStyle w:val="style84"/>
         <w:jc w:val="both"/>
       </w:pPr>
       <w:r>
@@ -328,16 +328,16 @@
     </w:p>
     <w:p>
       <w:pPr>
-        <w:pStyle w:val="style76"/>
-        <w:jc w:val="both"/>
-      </w:pPr>
-      <w:r>
-        <w:rPr/>
-      </w:r>
-    </w:p>
-    <w:p>
-      <w:pPr>
-        <w:pStyle w:val="style76"/>
+        <w:pStyle w:val="style84"/>
+        <w:jc w:val="both"/>
+      </w:pPr>
+      <w:r>
+        <w:rPr/>
+      </w:r>
+    </w:p>
+    <w:p>
+      <w:pPr>
+        <w:pStyle w:val="style84"/>
         <w:jc w:val="both"/>
       </w:pPr>
       <w:r>
@@ -351,16 +351,16 @@
     </w:p>
     <w:p>
       <w:pPr>
-        <w:pStyle w:val="style76"/>
-        <w:jc w:val="both"/>
-      </w:pPr>
-      <w:r>
-        <w:rPr/>
-      </w:r>
-    </w:p>
-    <w:p>
-      <w:pPr>
-        <w:pStyle w:val="style76"/>
+        <w:pStyle w:val="style84"/>
+        <w:jc w:val="both"/>
+      </w:pPr>
+      <w:r>
+        <w:rPr/>
+      </w:r>
+    </w:p>
+    <w:p>
+      <w:pPr>
+        <w:pStyle w:val="style84"/>
         <w:jc w:val="both"/>
       </w:pPr>
       <w:r>
@@ -391,16 +391,16 @@
     </w:p>
     <w:p>
       <w:pPr>
-        <w:pStyle w:val="style76"/>
-        <w:jc w:val="both"/>
-      </w:pPr>
-      <w:r>
-        <w:rPr/>
-      </w:r>
-    </w:p>
-    <w:p>
-      <w:pPr>
-        <w:pStyle w:val="style76"/>
+        <w:pStyle w:val="style84"/>
+        <w:jc w:val="both"/>
+      </w:pPr>
+      <w:r>
+        <w:rPr/>
+      </w:r>
+    </w:p>
+    <w:p>
+      <w:pPr>
+        <w:pStyle w:val="style84"/>
         <w:jc w:val="both"/>
       </w:pPr>
       <w:r>
@@ -414,16 +414,16 @@
     </w:p>
     <w:p>
       <w:pPr>
-        <w:pStyle w:val="style76"/>
-        <w:jc w:val="both"/>
-      </w:pPr>
-      <w:r>
-        <w:rPr/>
-      </w:r>
-    </w:p>
-    <w:p>
-      <w:pPr>
-        <w:pStyle w:val="style76"/>
+        <w:pStyle w:val="style84"/>
+        <w:jc w:val="both"/>
+      </w:pPr>
+      <w:r>
+        <w:rPr/>
+      </w:r>
+    </w:p>
+    <w:p>
+      <w:pPr>
+        <w:pStyle w:val="style84"/>
         <w:jc w:val="both"/>
       </w:pPr>
       <w:r>
@@ -437,25 +437,25 @@
     </w:p>
     <w:p>
       <w:pPr>
-        <w:pStyle w:val="style76"/>
-        <w:jc w:val="both"/>
-      </w:pPr>
-      <w:r>
-        <w:rPr/>
-      </w:r>
-    </w:p>
-    <w:p>
-      <w:pPr>
-        <w:pStyle w:val="style76"/>
-        <w:jc w:val="both"/>
-      </w:pPr>
-      <w:r>
-        <w:rPr/>
-      </w:r>
-    </w:p>
-    <w:p>
-      <w:pPr>
-        <w:pStyle w:val="style76"/>
+        <w:pStyle w:val="style84"/>
+        <w:jc w:val="both"/>
+      </w:pPr>
+      <w:r>
+        <w:rPr/>
+      </w:r>
+    </w:p>
+    <w:p>
+      <w:pPr>
+        <w:pStyle w:val="style84"/>
+        <w:jc w:val="both"/>
+      </w:pPr>
+      <w:r>
+        <w:rPr/>
+      </w:r>
+    </w:p>
+    <w:p>
+      <w:pPr>
+        <w:pStyle w:val="style84"/>
         <w:jc w:val="both"/>
       </w:pPr>
       <w:r>
@@ -472,7 +472,7 @@
     </w:p>
     <w:p>
       <w:pPr>
-        <w:pStyle w:val="style76"/>
+        <w:pStyle w:val="style84"/>
         <w:numPr>
           <w:ilvl w:val="0"/>
           <w:numId w:val="1"/>
@@ -490,7 +490,7 @@
     </w:p>
     <w:p>
       <w:pPr>
-        <w:pStyle w:val="style76"/>
+        <w:pStyle w:val="style84"/>
         <w:numPr>
           <w:ilvl w:val="0"/>
           <w:numId w:val="1"/>
@@ -508,7 +508,7 @@
     </w:p>
     <w:p>
       <w:pPr>
-        <w:pStyle w:val="style76"/>
+        <w:pStyle w:val="style84"/>
         <w:numPr>
           <w:ilvl w:val="0"/>
           <w:numId w:val="1"/>
@@ -526,7 +526,7 @@
     </w:p>
     <w:p>
       <w:pPr>
-        <w:pStyle w:val="style76"/>
+        <w:pStyle w:val="style84"/>
         <w:numPr>
           <w:ilvl w:val="0"/>
           <w:numId w:val="1"/>
@@ -544,7 +544,7 @@
     </w:p>
     <w:p>
       <w:pPr>
-        <w:pStyle w:val="style76"/>
+        <w:pStyle w:val="style84"/>
         <w:numPr>
           <w:ilvl w:val="0"/>
           <w:numId w:val="1"/>
@@ -562,23 +562,23 @@
     </w:p>
     <w:p>
       <w:pPr>
-        <w:pStyle w:val="style76"/>
-      </w:pPr>
-      <w:r>
-        <w:rPr/>
-      </w:r>
-    </w:p>
-    <w:p>
-      <w:pPr>
-        <w:pStyle w:val="style76"/>
-      </w:pPr>
-      <w:r>
-        <w:rPr/>
-      </w:r>
-    </w:p>
-    <w:p>
-      <w:pPr>
-        <w:pStyle w:val="style76"/>
+        <w:pStyle w:val="style84"/>
+      </w:pPr>
+      <w:r>
+        <w:rPr/>
+      </w:r>
+    </w:p>
+    <w:p>
+      <w:pPr>
+        <w:pStyle w:val="style84"/>
+      </w:pPr>
+      <w:r>
+        <w:rPr/>
+      </w:r>
+    </w:p>
+    <w:p>
+      <w:pPr>
+        <w:pStyle w:val="style84"/>
       </w:pPr>
       <w:r>
         <w:rPr>
@@ -594,15 +594,15 @@
     </w:p>
     <w:p>
       <w:pPr>
-        <w:pStyle w:val="style76"/>
-      </w:pPr>
-      <w:r>
-        <w:rPr/>
-      </w:r>
-    </w:p>
-    <w:p>
-      <w:pPr>
-        <w:pStyle w:val="style76"/>
+        <w:pStyle w:val="style84"/>
+      </w:pPr>
+      <w:r>
+        <w:rPr/>
+      </w:r>
+    </w:p>
+    <w:p>
+      <w:pPr>
+        <w:pStyle w:val="style84"/>
       </w:pPr>
       <w:r>
         <w:rPr>
@@ -617,7 +617,7 @@
     </w:p>
     <w:p>
       <w:pPr>
-        <w:pStyle w:val="style76"/>
+        <w:pStyle w:val="style84"/>
       </w:pPr>
       <w:r>
         <w:rPr>
@@ -631,15 +631,15 @@
     </w:p>
     <w:p>
       <w:pPr>
-        <w:pStyle w:val="style76"/>
-      </w:pPr>
-      <w:r>
-        <w:rPr/>
-      </w:r>
-    </w:p>
-    <w:p>
-      <w:pPr>
-        <w:pStyle w:val="style76"/>
+        <w:pStyle w:val="style84"/>
+      </w:pPr>
+      <w:r>
+        <w:rPr/>
+      </w:r>
+    </w:p>
+    <w:p>
+      <w:pPr>
+        <w:pStyle w:val="style84"/>
       </w:pPr>
       <w:r>
         <w:rPr/>
@@ -656,9 +656,9 @@
         </w:tblBorders>
       </w:tblPr>
       <w:tblGrid>
-        <w:gridCol w:w="3126"/>
-        <w:gridCol w:w="3106"/>
-        <w:gridCol w:w="3144"/>
+        <w:gridCol w:w="3125"/>
+        <w:gridCol w:w="3103"/>
+        <w:gridCol w:w="3148"/>
       </w:tblGrid>
       <w:tr>
         <w:trPr>
@@ -666,7 +666,7 @@
         </w:trPr>
         <w:tc>
           <w:tcPr>
-            <w:tcW w:type="dxa" w:w="3126"/>
+            <w:tcW w:type="dxa" w:w="3125"/>
             <w:tcBorders>
               <w:top w:color="00000A" w:space="0" w:sz="4" w:val="single"/>
               <w:left w:color="00000A" w:space="0" w:sz="4" w:val="single"/>
@@ -683,7 +683,7 @@
           </w:tcPr>
           <w:p>
             <w:pPr>
-              <w:pStyle w:val="style76"/>
+              <w:pStyle w:val="style84"/>
               <w:jc w:val="center"/>
             </w:pPr>
             <w:r>
@@ -698,7 +698,7 @@
         </w:tc>
         <w:tc>
           <w:tcPr>
-            <w:tcW w:type="dxa" w:w="3106"/>
+            <w:tcW w:type="dxa" w:w="3103"/>
             <w:tcBorders>
               <w:top w:color="00000A" w:space="0" w:sz="4" w:val="single"/>
               <w:left w:color="00000A" w:space="0" w:sz="4" w:val="single"/>
@@ -715,7 +715,7 @@
           </w:tcPr>
           <w:p>
             <w:pPr>
-              <w:pStyle w:val="style76"/>
+              <w:pStyle w:val="style84"/>
               <w:jc w:val="center"/>
             </w:pPr>
             <w:r>
@@ -730,7 +730,7 @@
         </w:tc>
         <w:tc>
           <w:tcPr>
-            <w:tcW w:type="dxa" w:w="3144"/>
+            <w:tcW w:type="dxa" w:w="3148"/>
             <w:tcBorders>
               <w:top w:color="00000A" w:space="0" w:sz="4" w:val="single"/>
               <w:left w:color="00000A" w:space="0" w:sz="4" w:val="single"/>
@@ -747,7 +747,7 @@
           </w:tcPr>
           <w:p>
             <w:pPr>
-              <w:pStyle w:val="style76"/>
+              <w:pStyle w:val="style84"/>
               <w:jc w:val="center"/>
             </w:pPr>
             <w:r>
@@ -767,7 +767,7 @@
         </w:trPr>
         <w:tc>
           <w:tcPr>
-            <w:tcW w:type="dxa" w:w="3126"/>
+            <w:tcW w:type="dxa" w:w="3125"/>
             <w:tcBorders>
               <w:top w:color="00000A" w:space="0" w:sz="4" w:val="single"/>
               <w:left w:color="00000A" w:space="0" w:sz="4" w:val="single"/>
@@ -784,7 +784,7 @@
           </w:tcPr>
           <w:p>
             <w:pPr>
-              <w:pStyle w:val="style76"/>
+              <w:pStyle w:val="style84"/>
               <w:jc w:val="center"/>
             </w:pPr>
             <w:r>
@@ -799,7 +799,7 @@
         </w:tc>
         <w:tc>
           <w:tcPr>
-            <w:tcW w:type="dxa" w:w="3106"/>
+            <w:tcW w:type="dxa" w:w="3103"/>
             <w:tcBorders>
               <w:top w:color="00000A" w:space="0" w:sz="4" w:val="single"/>
               <w:left w:color="00000A" w:space="0" w:sz="4" w:val="single"/>
@@ -816,7 +816,7 @@
           </w:tcPr>
           <w:p>
             <w:pPr>
-              <w:pStyle w:val="style76"/>
+              <w:pStyle w:val="style84"/>
               <w:jc w:val="center"/>
             </w:pPr>
             <w:r>
@@ -827,7 +827,7 @@
         </w:tc>
         <w:tc>
           <w:tcPr>
-            <w:tcW w:type="dxa" w:w="3144"/>
+            <w:tcW w:type="dxa" w:w="3148"/>
             <w:tcBorders>
               <w:top w:color="00000A" w:space="0" w:sz="4" w:val="single"/>
               <w:left w:color="00000A" w:space="0" w:sz="4" w:val="single"/>
@@ -844,7 +844,7 @@
           </w:tcPr>
           <w:p>
             <w:pPr>
-              <w:pStyle w:val="style76"/>
+              <w:pStyle w:val="style84"/>
               <w:jc w:val="center"/>
             </w:pPr>
             <w:r>
@@ -859,7 +859,7 @@
         </w:trPr>
         <w:tc>
           <w:tcPr>
-            <w:tcW w:type="dxa" w:w="3126"/>
+            <w:tcW w:type="dxa" w:w="3125"/>
             <w:tcBorders>
               <w:top w:color="00000A" w:space="0" w:sz="4" w:val="single"/>
               <w:left w:color="00000A" w:space="0" w:sz="4" w:val="single"/>
@@ -876,7 +876,7 @@
           </w:tcPr>
           <w:p>
             <w:pPr>
-              <w:pStyle w:val="style76"/>
+              <w:pStyle w:val="style84"/>
               <w:jc w:val="center"/>
             </w:pPr>
             <w:r>
@@ -891,7 +891,7 @@
         </w:tc>
         <w:tc>
           <w:tcPr>
-            <w:tcW w:type="dxa" w:w="3106"/>
+            <w:tcW w:type="dxa" w:w="3103"/>
             <w:tcBorders>
               <w:top w:color="00000A" w:space="0" w:sz="4" w:val="single"/>
               <w:left w:color="00000A" w:space="0" w:sz="4" w:val="single"/>
@@ -908,7 +908,7 @@
           </w:tcPr>
           <w:p>
             <w:pPr>
-              <w:pStyle w:val="style76"/>
+              <w:pStyle w:val="style84"/>
               <w:jc w:val="center"/>
             </w:pPr>
             <w:r>
@@ -919,7 +919,7 @@
         </w:tc>
         <w:tc>
           <w:tcPr>
-            <w:tcW w:type="dxa" w:w="3144"/>
+            <w:tcW w:type="dxa" w:w="3148"/>
             <w:tcBorders>
               <w:top w:color="00000A" w:space="0" w:sz="4" w:val="single"/>
               <w:left w:color="00000A" w:space="0" w:sz="4" w:val="single"/>
@@ -936,7 +936,7 @@
           </w:tcPr>
           <w:p>
             <w:pPr>
-              <w:pStyle w:val="style76"/>
+              <w:pStyle w:val="style84"/>
               <w:jc w:val="center"/>
             </w:pPr>
             <w:r>
@@ -950,7 +950,7 @@
           </w:p>
           <w:p>
             <w:pPr>
-              <w:pStyle w:val="style76"/>
+              <w:pStyle w:val="style84"/>
               <w:jc w:val="center"/>
             </w:pPr>
             <w:r>
@@ -970,7 +970,7 @@
         </w:trPr>
         <w:tc>
           <w:tcPr>
-            <w:tcW w:type="dxa" w:w="3126"/>
+            <w:tcW w:type="dxa" w:w="3125"/>
             <w:tcBorders>
               <w:top w:color="00000A" w:space="0" w:sz="4" w:val="single"/>
               <w:left w:color="00000A" w:space="0" w:sz="4" w:val="single"/>
@@ -987,7 +987,7 @@
           </w:tcPr>
           <w:p>
             <w:pPr>
-              <w:pStyle w:val="style76"/>
+              <w:pStyle w:val="style84"/>
               <w:jc w:val="center"/>
             </w:pPr>
             <w:r>
@@ -1002,7 +1002,7 @@
         </w:tc>
         <w:tc>
           <w:tcPr>
-            <w:tcW w:type="dxa" w:w="3106"/>
+            <w:tcW w:type="dxa" w:w="3103"/>
             <w:tcBorders>
               <w:top w:color="00000A" w:space="0" w:sz="4" w:val="single"/>
               <w:left w:color="00000A" w:space="0" w:sz="4" w:val="single"/>
@@ -1019,7 +1019,7 @@
           </w:tcPr>
           <w:p>
             <w:pPr>
-              <w:pStyle w:val="style76"/>
+              <w:pStyle w:val="style84"/>
               <w:jc w:val="center"/>
             </w:pPr>
             <w:r>
@@ -1030,7 +1030,7 @@
         </w:tc>
         <w:tc>
           <w:tcPr>
-            <w:tcW w:type="dxa" w:w="3144"/>
+            <w:tcW w:type="dxa" w:w="3148"/>
             <w:tcBorders>
               <w:top w:color="00000A" w:space="0" w:sz="4" w:val="single"/>
               <w:left w:color="00000A" w:space="0" w:sz="4" w:val="single"/>
@@ -1047,7 +1047,7 @@
           </w:tcPr>
           <w:p>
             <w:pPr>
-              <w:pStyle w:val="style76"/>
+              <w:pStyle w:val="style84"/>
               <w:jc w:val="center"/>
             </w:pPr>
             <w:r>
@@ -1062,7 +1062,7 @@
         </w:trPr>
         <w:tc>
           <w:tcPr>
-            <w:tcW w:type="dxa" w:w="3126"/>
+            <w:tcW w:type="dxa" w:w="3125"/>
             <w:tcBorders>
               <w:top w:color="00000A" w:space="0" w:sz="4" w:val="single"/>
               <w:left w:color="00000A" w:space="0" w:sz="4" w:val="single"/>
@@ -1079,7 +1079,7 @@
           </w:tcPr>
           <w:p>
             <w:pPr>
-              <w:pStyle w:val="style76"/>
+              <w:pStyle w:val="style84"/>
               <w:jc w:val="center"/>
             </w:pPr>
             <w:r>
@@ -1094,7 +1094,7 @@
         </w:tc>
         <w:tc>
           <w:tcPr>
-            <w:tcW w:type="dxa" w:w="3106"/>
+            <w:tcW w:type="dxa" w:w="3103"/>
             <w:tcBorders>
               <w:top w:color="00000A" w:space="0" w:sz="4" w:val="single"/>
               <w:left w:color="00000A" w:space="0" w:sz="4" w:val="single"/>
@@ -1111,7 +1111,7 @@
           </w:tcPr>
           <w:p>
             <w:pPr>
-              <w:pStyle w:val="style76"/>
+              <w:pStyle w:val="style84"/>
               <w:jc w:val="center"/>
             </w:pPr>
             <w:r>
@@ -1122,7 +1122,7 @@
         </w:tc>
         <w:tc>
           <w:tcPr>
-            <w:tcW w:type="dxa" w:w="3144"/>
+            <w:tcW w:type="dxa" w:w="3148"/>
             <w:tcBorders>
               <w:top w:color="00000A" w:space="0" w:sz="4" w:val="single"/>
               <w:left w:color="00000A" w:space="0" w:sz="4" w:val="single"/>
@@ -1139,7 +1139,7 @@
           </w:tcPr>
           <w:p>
             <w:pPr>
-              <w:pStyle w:val="style76"/>
+              <w:pStyle w:val="style84"/>
               <w:jc w:val="center"/>
             </w:pPr>
             <w:r>
@@ -1159,7 +1159,7 @@
         </w:trPr>
         <w:tc>
           <w:tcPr>
-            <w:tcW w:type="dxa" w:w="3126"/>
+            <w:tcW w:type="dxa" w:w="3125"/>
             <w:tcBorders>
               <w:top w:color="00000A" w:space="0" w:sz="4" w:val="single"/>
               <w:left w:color="00000A" w:space="0" w:sz="4" w:val="single"/>
@@ -1176,7 +1176,7 @@
           </w:tcPr>
           <w:p>
             <w:pPr>
-              <w:pStyle w:val="style76"/>
+              <w:pStyle w:val="style84"/>
               <w:jc w:val="center"/>
             </w:pPr>
             <w:r>
@@ -1191,7 +1191,7 @@
         </w:tc>
         <w:tc>
           <w:tcPr>
-            <w:tcW w:type="dxa" w:w="3106"/>
+            <w:tcW w:type="dxa" w:w="3103"/>
             <w:tcBorders>
               <w:top w:color="00000A" w:space="0" w:sz="4" w:val="single"/>
               <w:left w:color="00000A" w:space="0" w:sz="4" w:val="single"/>
@@ -1208,7 +1208,7 @@
           </w:tcPr>
           <w:p>
             <w:pPr>
-              <w:pStyle w:val="style76"/>
+              <w:pStyle w:val="style84"/>
               <w:jc w:val="center"/>
             </w:pPr>
             <w:r>
@@ -1219,7 +1219,7 @@
         </w:tc>
         <w:tc>
           <w:tcPr>
-            <w:tcW w:type="dxa" w:w="3144"/>
+            <w:tcW w:type="dxa" w:w="3148"/>
             <w:tcBorders>
               <w:top w:color="00000A" w:space="0" w:sz="4" w:val="single"/>
               <w:left w:color="00000A" w:space="0" w:sz="4" w:val="single"/>
@@ -1236,7 +1236,7 @@
           </w:tcPr>
           <w:p>
             <w:pPr>
-              <w:pStyle w:val="style76"/>
+              <w:pStyle w:val="style84"/>
               <w:jc w:val="center"/>
             </w:pPr>
             <w:r>
@@ -1251,7 +1251,7 @@
         </w:trPr>
         <w:tc>
           <w:tcPr>
-            <w:tcW w:type="dxa" w:w="3126"/>
+            <w:tcW w:type="dxa" w:w="3125"/>
             <w:tcBorders>
               <w:top w:color="00000A" w:space="0" w:sz="4" w:val="single"/>
               <w:left w:color="00000A" w:space="0" w:sz="4" w:val="single"/>
@@ -1268,7 +1268,7 @@
           </w:tcPr>
           <w:p>
             <w:pPr>
-              <w:pStyle w:val="style76"/>
+              <w:pStyle w:val="style84"/>
               <w:jc w:val="center"/>
             </w:pPr>
             <w:r>
@@ -1283,7 +1283,7 @@
         </w:tc>
         <w:tc>
           <w:tcPr>
-            <w:tcW w:type="dxa" w:w="3106"/>
+            <w:tcW w:type="dxa" w:w="3103"/>
             <w:tcBorders>
               <w:top w:color="00000A" w:space="0" w:sz="4" w:val="single"/>
               <w:left w:color="00000A" w:space="0" w:sz="4" w:val="single"/>
@@ -1300,7 +1300,7 @@
           </w:tcPr>
           <w:p>
             <w:pPr>
-              <w:pStyle w:val="style76"/>
+              <w:pStyle w:val="style84"/>
               <w:jc w:val="center"/>
             </w:pPr>
             <w:r>
@@ -1311,7 +1311,7 @@
         </w:tc>
         <w:tc>
           <w:tcPr>
-            <w:tcW w:type="dxa" w:w="3144"/>
+            <w:tcW w:type="dxa" w:w="3148"/>
             <w:tcBorders>
               <w:top w:color="00000A" w:space="0" w:sz="4" w:val="single"/>
               <w:left w:color="00000A" w:space="0" w:sz="4" w:val="single"/>
@@ -1328,7 +1328,7 @@
           </w:tcPr>
           <w:p>
             <w:pPr>
-              <w:pStyle w:val="style76"/>
+              <w:pStyle w:val="style84"/>
               <w:jc w:val="center"/>
             </w:pPr>
             <w:r>
@@ -1348,7 +1348,7 @@
         </w:trPr>
         <w:tc>
           <w:tcPr>
-            <w:tcW w:type="dxa" w:w="3126"/>
+            <w:tcW w:type="dxa" w:w="3125"/>
             <w:tcBorders>
               <w:top w:color="00000A" w:space="0" w:sz="4" w:val="single"/>
               <w:left w:color="00000A" w:space="0" w:sz="4" w:val="single"/>
@@ -1365,7 +1365,7 @@
           </w:tcPr>
           <w:p>
             <w:pPr>
-              <w:pStyle w:val="style76"/>
+              <w:pStyle w:val="style84"/>
               <w:jc w:val="center"/>
             </w:pPr>
             <w:r>
@@ -1374,13 +1374,13 @@
                 <w:sz w:val="24"/>
                 <w:szCs w:val="24"/>
               </w:rPr>
-              <w:t>La compagnie envoie une fiche client à remplir pour l'inscription de(s) passager(s) : civilité, nom, prénom, adresse, code postal, ville, pays, mail, tél fixe,  mobile, identifiant, mot de passe.</w:t>
+              <w:t>La compagnie envoie une fiche client à remplir pour inscription : civilité, nom, prénom, adresse, code postal, ville, pays, mail, tél fixe,  mobile, identifiant, mot de passe.</w:t>
             </w:r>
           </w:p>
         </w:tc>
         <w:tc>
           <w:tcPr>
-            <w:tcW w:type="dxa" w:w="3106"/>
+            <w:tcW w:type="dxa" w:w="3103"/>
             <w:tcBorders>
               <w:top w:color="00000A" w:space="0" w:sz="4" w:val="single"/>
               <w:left w:color="00000A" w:space="0" w:sz="4" w:val="single"/>
@@ -1397,7 +1397,7 @@
           </w:tcPr>
           <w:p>
             <w:pPr>
-              <w:pStyle w:val="style76"/>
+              <w:pStyle w:val="style84"/>
               <w:jc w:val="center"/>
             </w:pPr>
             <w:r>
@@ -1408,7 +1408,7 @@
         </w:tc>
         <w:tc>
           <w:tcPr>
-            <w:tcW w:type="dxa" w:w="3144"/>
+            <w:tcW w:type="dxa" w:w="3148"/>
             <w:tcBorders>
               <w:top w:color="00000A" w:space="0" w:sz="4" w:val="single"/>
               <w:left w:color="00000A" w:space="0" w:sz="4" w:val="single"/>
@@ -1425,7 +1425,7 @@
           </w:tcPr>
           <w:p>
             <w:pPr>
-              <w:pStyle w:val="style76"/>
+              <w:pStyle w:val="style84"/>
               <w:jc w:val="center"/>
             </w:pPr>
             <w:r>
@@ -1440,7 +1440,7 @@
         </w:trPr>
         <w:tc>
           <w:tcPr>
-            <w:tcW w:type="dxa" w:w="3126"/>
+            <w:tcW w:type="dxa" w:w="3125"/>
             <w:tcBorders>
               <w:top w:color="00000A" w:space="0" w:sz="4" w:val="single"/>
               <w:left w:color="00000A" w:space="0" w:sz="4" w:val="single"/>
@@ -1457,7 +1457,7 @@
           </w:tcPr>
           <w:p>
             <w:pPr>
-              <w:pStyle w:val="style76"/>
+              <w:pStyle w:val="style84"/>
               <w:jc w:val="center"/>
             </w:pPr>
             <w:r>
@@ -1472,7 +1472,7 @@
         </w:tc>
         <w:tc>
           <w:tcPr>
-            <w:tcW w:type="dxa" w:w="3106"/>
+            <w:tcW w:type="dxa" w:w="3103"/>
             <w:tcBorders>
               <w:top w:color="00000A" w:space="0" w:sz="4" w:val="single"/>
               <w:left w:color="00000A" w:space="0" w:sz="4" w:val="single"/>
@@ -1489,7 +1489,7 @@
           </w:tcPr>
           <w:p>
             <w:pPr>
-              <w:pStyle w:val="style76"/>
+              <w:pStyle w:val="style84"/>
               <w:jc w:val="center"/>
             </w:pPr>
             <w:r>
@@ -1500,7 +1500,7 @@
         </w:tc>
         <w:tc>
           <w:tcPr>
-            <w:tcW w:type="dxa" w:w="3144"/>
+            <w:tcW w:type="dxa" w:w="3148"/>
             <w:tcBorders>
               <w:top w:color="00000A" w:space="0" w:sz="4" w:val="single"/>
               <w:left w:color="00000A" w:space="0" w:sz="4" w:val="single"/>
@@ -1517,7 +1517,7 @@
           </w:tcPr>
           <w:p>
             <w:pPr>
-              <w:pStyle w:val="style76"/>
+              <w:pStyle w:val="style84"/>
               <w:jc w:val="center"/>
             </w:pPr>
             <w:r>
@@ -1531,7 +1531,7 @@
           </w:p>
           <w:p>
             <w:pPr>
-              <w:pStyle w:val="style76"/>
+              <w:pStyle w:val="style84"/>
               <w:jc w:val="center"/>
             </w:pPr>
             <w:r>
@@ -1546,7 +1546,7 @@
         </w:trPr>
         <w:tc>
           <w:tcPr>
-            <w:tcW w:type="dxa" w:w="3126"/>
+            <w:tcW w:type="dxa" w:w="3125"/>
             <w:tcBorders>
               <w:top w:color="00000A" w:space="0" w:sz="4" w:val="single"/>
               <w:left w:color="00000A" w:space="0" w:sz="4" w:val="single"/>
@@ -1563,7 +1563,7 @@
           </w:tcPr>
           <w:p>
             <w:pPr>
-              <w:pStyle w:val="style76"/>
+              <w:pStyle w:val="style84"/>
               <w:jc w:val="center"/>
             </w:pPr>
             <w:r>
@@ -1578,7 +1578,7 @@
         </w:tc>
         <w:tc>
           <w:tcPr>
-            <w:tcW w:type="dxa" w:w="3106"/>
+            <w:tcW w:type="dxa" w:w="3103"/>
             <w:tcBorders>
               <w:top w:color="00000A" w:space="0" w:sz="4" w:val="single"/>
               <w:left w:color="00000A" w:space="0" w:sz="4" w:val="single"/>
@@ -1595,7 +1595,7 @@
           </w:tcPr>
           <w:p>
             <w:pPr>
-              <w:pStyle w:val="style76"/>
+              <w:pStyle w:val="style84"/>
               <w:jc w:val="center"/>
             </w:pPr>
             <w:r>
@@ -1606,7 +1606,7 @@
         </w:tc>
         <w:tc>
           <w:tcPr>
-            <w:tcW w:type="dxa" w:w="3144"/>
+            <w:tcW w:type="dxa" w:w="3148"/>
             <w:tcBorders>
               <w:top w:color="00000A" w:space="0" w:sz="4" w:val="single"/>
               <w:left w:color="00000A" w:space="0" w:sz="4" w:val="single"/>
@@ -1623,7 +1623,7 @@
           </w:tcPr>
           <w:p>
             <w:pPr>
-              <w:pStyle w:val="style76"/>
+              <w:pStyle w:val="style84"/>
               <w:jc w:val="center"/>
             </w:pPr>
             <w:r>
@@ -1638,7 +1638,7 @@
         </w:trPr>
         <w:tc>
           <w:tcPr>
-            <w:tcW w:type="dxa" w:w="3126"/>
+            <w:tcW w:type="dxa" w:w="3125"/>
             <w:tcBorders>
               <w:top w:color="00000A" w:space="0" w:sz="4" w:val="single"/>
               <w:left w:color="00000A" w:space="0" w:sz="4" w:val="single"/>
@@ -1655,7 +1655,7 @@
           </w:tcPr>
           <w:p>
             <w:pPr>
-              <w:pStyle w:val="style76"/>
+              <w:pStyle w:val="style84"/>
               <w:jc w:val="center"/>
             </w:pPr>
             <w:r>
@@ -1670,7 +1670,7 @@
         </w:tc>
         <w:tc>
           <w:tcPr>
-            <w:tcW w:type="dxa" w:w="3106"/>
+            <w:tcW w:type="dxa" w:w="3103"/>
             <w:tcBorders>
               <w:top w:color="00000A" w:space="0" w:sz="4" w:val="single"/>
               <w:left w:color="00000A" w:space="0" w:sz="4" w:val="single"/>
@@ -1687,7 +1687,7 @@
           </w:tcPr>
           <w:p>
             <w:pPr>
-              <w:pStyle w:val="style76"/>
+              <w:pStyle w:val="style84"/>
               <w:jc w:val="center"/>
             </w:pPr>
             <w:r>
@@ -1698,7 +1698,7 @@
         </w:tc>
         <w:tc>
           <w:tcPr>
-            <w:tcW w:type="dxa" w:w="3144"/>
+            <w:tcW w:type="dxa" w:w="3148"/>
             <w:tcBorders>
               <w:top w:color="00000A" w:space="0" w:sz="4" w:val="single"/>
               <w:left w:color="00000A" w:space="0" w:sz="4" w:val="single"/>
@@ -1715,7 +1715,7 @@
           </w:tcPr>
           <w:p>
             <w:pPr>
-              <w:pStyle w:val="style76"/>
+              <w:pStyle w:val="style84"/>
               <w:jc w:val="center"/>
             </w:pPr>
             <w:r>
@@ -1735,7 +1735,7 @@
         </w:trPr>
         <w:tc>
           <w:tcPr>
-            <w:tcW w:type="dxa" w:w="3126"/>
+            <w:tcW w:type="dxa" w:w="3125"/>
             <w:tcBorders>
               <w:top w:color="00000A" w:space="0" w:sz="4" w:val="single"/>
               <w:left w:color="00000A" w:space="0" w:sz="4" w:val="single"/>
@@ -1752,7 +1752,7 @@
           </w:tcPr>
           <w:p>
             <w:pPr>
-              <w:pStyle w:val="style76"/>
+              <w:pStyle w:val="style84"/>
               <w:jc w:val="center"/>
             </w:pPr>
             <w:r>
@@ -1767,7 +1767,7 @@
         </w:tc>
         <w:tc>
           <w:tcPr>
-            <w:tcW w:type="dxa" w:w="3106"/>
+            <w:tcW w:type="dxa" w:w="3103"/>
             <w:tcBorders>
               <w:top w:color="00000A" w:space="0" w:sz="4" w:val="single"/>
               <w:left w:color="00000A" w:space="0" w:sz="4" w:val="single"/>
@@ -1784,7 +1784,7 @@
           </w:tcPr>
           <w:p>
             <w:pPr>
-              <w:pStyle w:val="style76"/>
+              <w:pStyle w:val="style84"/>
               <w:jc w:val="center"/>
             </w:pPr>
             <w:r>
@@ -1795,7 +1795,7 @@
         </w:tc>
         <w:tc>
           <w:tcPr>
-            <w:tcW w:type="dxa" w:w="3144"/>
+            <w:tcW w:type="dxa" w:w="3148"/>
             <w:tcBorders>
               <w:top w:color="00000A" w:space="0" w:sz="4" w:val="single"/>
               <w:left w:color="00000A" w:space="0" w:sz="4" w:val="single"/>
@@ -1812,7 +1812,7 @@
           </w:tcPr>
           <w:p>
             <w:pPr>
-              <w:pStyle w:val="style76"/>
+              <w:pStyle w:val="style84"/>
               <w:jc w:val="center"/>
             </w:pPr>
             <w:r>
@@ -1824,7 +1824,7 @@
     </w:tbl>
     <w:p>
       <w:pPr>
-        <w:pStyle w:val="style76"/>
+        <w:pStyle w:val="style84"/>
       </w:pPr>
       <w:r>
         <w:rPr>
@@ -1837,7 +1837,7 @@
     </w:p>
     <w:p>
       <w:pPr>
-        <w:pStyle w:val="style76"/>
+        <w:pStyle w:val="style84"/>
         <w:numPr>
           <w:ilvl w:val="0"/>
           <w:numId w:val="1"/>
@@ -1854,7 +1854,7 @@
     </w:p>
     <w:p>
       <w:pPr>
-        <w:pStyle w:val="style76"/>
+        <w:pStyle w:val="style84"/>
         <w:numPr>
           <w:ilvl w:val="0"/>
           <w:numId w:val="1"/>
@@ -1871,15 +1871,15 @@
     </w:p>
     <w:p>
       <w:pPr>
-        <w:pStyle w:val="style76"/>
-      </w:pPr>
-      <w:r>
-        <w:rPr/>
-      </w:r>
-    </w:p>
-    <w:p>
-      <w:pPr>
-        <w:pStyle w:val="style76"/>
+        <w:pStyle w:val="style84"/>
+      </w:pPr>
+      <w:r>
+        <w:rPr/>
+      </w:r>
+    </w:p>
+    <w:p>
+      <w:pPr>
+        <w:pStyle w:val="style84"/>
       </w:pPr>
       <w:r>
         <w:rPr/>
@@ -1888,7 +1888,7 @@
     </w:p>
     <w:p>
       <w:pPr>
-        <w:pStyle w:val="style76"/>
+        <w:pStyle w:val="style84"/>
       </w:pPr>
       <w:r>
         <w:rPr/>
@@ -1941,31 +1941,31 @@
     </w:p>
     <w:p>
       <w:pPr>
-        <w:pStyle w:val="style76"/>
-      </w:pPr>
-      <w:r>
-        <w:rPr/>
-      </w:r>
-    </w:p>
-    <w:p>
-      <w:pPr>
-        <w:pStyle w:val="style76"/>
-      </w:pPr>
-      <w:r>
-        <w:rPr/>
-      </w:r>
-    </w:p>
-    <w:p>
-      <w:pPr>
-        <w:pStyle w:val="style76"/>
-      </w:pPr>
-      <w:r>
-        <w:rPr/>
-      </w:r>
-    </w:p>
-    <w:p>
-      <w:pPr>
-        <w:pStyle w:val="style76"/>
+        <w:pStyle w:val="style84"/>
+      </w:pPr>
+      <w:r>
+        <w:rPr/>
+      </w:r>
+    </w:p>
+    <w:p>
+      <w:pPr>
+        <w:pStyle w:val="style84"/>
+      </w:pPr>
+      <w:r>
+        <w:rPr/>
+      </w:r>
+    </w:p>
+    <w:p>
+      <w:pPr>
+        <w:pStyle w:val="style84"/>
+      </w:pPr>
+      <w:r>
+        <w:rPr/>
+      </w:r>
+    </w:p>
+    <w:p>
+      <w:pPr>
+        <w:pStyle w:val="style84"/>
       </w:pPr>
       <w:r>
         <w:rPr/>
@@ -1974,7 +1974,7 @@
     </w:p>
     <w:p>
       <w:pPr>
-        <w:pStyle w:val="style76"/>
+        <w:pStyle w:val="style84"/>
       </w:pPr>
       <w:r>
         <w:rPr/>
@@ -2027,31 +2027,31 @@
     </w:p>
     <w:p>
       <w:pPr>
-        <w:pStyle w:val="style76"/>
-      </w:pPr>
-      <w:r>
-        <w:rPr/>
-      </w:r>
-    </w:p>
-    <w:p>
-      <w:pPr>
-        <w:pStyle w:val="style76"/>
-      </w:pPr>
-      <w:r>
-        <w:rPr/>
-      </w:r>
-    </w:p>
-    <w:p>
-      <w:pPr>
-        <w:pStyle w:val="style76"/>
-      </w:pPr>
-      <w:r>
-        <w:rPr/>
-      </w:r>
-    </w:p>
-    <w:p>
-      <w:pPr>
-        <w:pStyle w:val="style76"/>
+        <w:pStyle w:val="style84"/>
+      </w:pPr>
+      <w:r>
+        <w:rPr/>
+      </w:r>
+    </w:p>
+    <w:p>
+      <w:pPr>
+        <w:pStyle w:val="style84"/>
+      </w:pPr>
+      <w:r>
+        <w:rPr/>
+      </w:r>
+    </w:p>
+    <w:p>
+      <w:pPr>
+        <w:pStyle w:val="style84"/>
+      </w:pPr>
+      <w:r>
+        <w:rPr/>
+      </w:r>
+    </w:p>
+    <w:p>
+      <w:pPr>
+        <w:pStyle w:val="style84"/>
       </w:pPr>
       <w:r>
         <w:rPr/>
@@ -2060,7 +2060,7 @@
     </w:p>
     <w:p>
       <w:pPr>
-        <w:pStyle w:val="style76"/>
+        <w:pStyle w:val="style84"/>
       </w:pPr>
       <w:r>
         <w:rPr/>
@@ -2113,31 +2113,31 @@
     </w:p>
     <w:p>
       <w:pPr>
-        <w:pStyle w:val="style76"/>
-      </w:pPr>
-      <w:r>
-        <w:rPr/>
-      </w:r>
-    </w:p>
-    <w:p>
-      <w:pPr>
-        <w:pStyle w:val="style76"/>
-      </w:pPr>
-      <w:r>
-        <w:rPr/>
-      </w:r>
-    </w:p>
-    <w:p>
-      <w:pPr>
-        <w:pStyle w:val="style76"/>
-      </w:pPr>
-      <w:r>
-        <w:rPr/>
-      </w:r>
-    </w:p>
-    <w:p>
-      <w:pPr>
-        <w:pStyle w:val="style76"/>
+        <w:pStyle w:val="style84"/>
+      </w:pPr>
+      <w:r>
+        <w:rPr/>
+      </w:r>
+    </w:p>
+    <w:p>
+      <w:pPr>
+        <w:pStyle w:val="style84"/>
+      </w:pPr>
+      <w:r>
+        <w:rPr/>
+      </w:r>
+    </w:p>
+    <w:p>
+      <w:pPr>
+        <w:pStyle w:val="style84"/>
+      </w:pPr>
+      <w:r>
+        <w:rPr/>
+      </w:r>
+    </w:p>
+    <w:p>
+      <w:pPr>
+        <w:pStyle w:val="style84"/>
       </w:pPr>
       <w:r>
         <w:rPr/>
@@ -2146,7 +2146,7 @@
     </w:p>
     <w:p>
       <w:pPr>
-        <w:pStyle w:val="style76"/>
+        <w:pStyle w:val="style84"/>
       </w:pPr>
       <w:r>
         <w:rPr/>
@@ -2199,31 +2199,31 @@
     </w:p>
     <w:p>
       <w:pPr>
-        <w:pStyle w:val="style76"/>
-      </w:pPr>
-      <w:r>
-        <w:rPr/>
-      </w:r>
-    </w:p>
-    <w:p>
-      <w:pPr>
-        <w:pStyle w:val="style76"/>
-      </w:pPr>
-      <w:r>
-        <w:rPr/>
-      </w:r>
-    </w:p>
-    <w:p>
-      <w:pPr>
-        <w:pStyle w:val="style76"/>
-      </w:pPr>
-      <w:r>
-        <w:rPr/>
-      </w:r>
-    </w:p>
-    <w:p>
-      <w:pPr>
-        <w:pStyle w:val="style76"/>
+        <w:pStyle w:val="style84"/>
+      </w:pPr>
+      <w:r>
+        <w:rPr/>
+      </w:r>
+    </w:p>
+    <w:p>
+      <w:pPr>
+        <w:pStyle w:val="style84"/>
+      </w:pPr>
+      <w:r>
+        <w:rPr/>
+      </w:r>
+    </w:p>
+    <w:p>
+      <w:pPr>
+        <w:pStyle w:val="style84"/>
+      </w:pPr>
+      <w:r>
+        <w:rPr/>
+      </w:r>
+    </w:p>
+    <w:p>
+      <w:pPr>
+        <w:pStyle w:val="style84"/>
       </w:pPr>
       <w:r>
         <w:rPr/>
@@ -2232,7 +2232,7 @@
     </w:p>
     <w:p>
       <w:pPr>
-        <w:pStyle w:val="style76"/>
+        <w:pStyle w:val="style84"/>
       </w:pPr>
       <w:r>
         <w:rPr/>
@@ -2285,31 +2285,31 @@
     </w:p>
     <w:p>
       <w:pPr>
-        <w:pStyle w:val="style76"/>
-      </w:pPr>
-      <w:r>
-        <w:rPr/>
-      </w:r>
-    </w:p>
-    <w:p>
-      <w:pPr>
-        <w:pStyle w:val="style76"/>
-      </w:pPr>
-      <w:r>
-        <w:rPr/>
-      </w:r>
-    </w:p>
-    <w:p>
-      <w:pPr>
-        <w:pStyle w:val="style76"/>
-      </w:pPr>
-      <w:r>
-        <w:rPr/>
-      </w:r>
-    </w:p>
-    <w:p>
-      <w:pPr>
-        <w:pStyle w:val="style76"/>
+        <w:pStyle w:val="style84"/>
+      </w:pPr>
+      <w:r>
+        <w:rPr/>
+      </w:r>
+    </w:p>
+    <w:p>
+      <w:pPr>
+        <w:pStyle w:val="style84"/>
+      </w:pPr>
+      <w:r>
+        <w:rPr/>
+      </w:r>
+    </w:p>
+    <w:p>
+      <w:pPr>
+        <w:pStyle w:val="style84"/>
+      </w:pPr>
+      <w:r>
+        <w:rPr/>
+      </w:r>
+    </w:p>
+    <w:p>
+      <w:pPr>
+        <w:pStyle w:val="style84"/>
       </w:pPr>
       <w:r>
         <w:rPr/>
@@ -2318,7 +2318,7 @@
     </w:p>
     <w:p>
       <w:pPr>
-        <w:pStyle w:val="style76"/>
+        <w:pStyle w:val="style84"/>
       </w:pPr>
       <w:r>
         <w:rPr/>
@@ -2371,31 +2371,31 @@
     </w:p>
     <w:p>
       <w:pPr>
-        <w:pStyle w:val="style76"/>
-      </w:pPr>
-      <w:r>
-        <w:rPr/>
-      </w:r>
-    </w:p>
-    <w:p>
-      <w:pPr>
-        <w:pStyle w:val="style76"/>
-      </w:pPr>
-      <w:r>
-        <w:rPr/>
-      </w:r>
-    </w:p>
-    <w:p>
-      <w:pPr>
-        <w:pStyle w:val="style76"/>
-      </w:pPr>
-      <w:r>
-        <w:rPr/>
-      </w:r>
-    </w:p>
-    <w:p>
-      <w:pPr>
-        <w:pStyle w:val="style76"/>
+        <w:pStyle w:val="style84"/>
+      </w:pPr>
+      <w:r>
+        <w:rPr/>
+      </w:r>
+    </w:p>
+    <w:p>
+      <w:pPr>
+        <w:pStyle w:val="style84"/>
+      </w:pPr>
+      <w:r>
+        <w:rPr/>
+      </w:r>
+    </w:p>
+    <w:p>
+      <w:pPr>
+        <w:pStyle w:val="style84"/>
+      </w:pPr>
+      <w:r>
+        <w:rPr/>
+      </w:r>
+    </w:p>
+    <w:p>
+      <w:pPr>
+        <w:pStyle w:val="style84"/>
       </w:pPr>
       <w:r>
         <w:rPr/>
@@ -2404,7 +2404,7 @@
     </w:p>
     <w:p>
       <w:pPr>
-        <w:pStyle w:val="style76"/>
+        <w:pStyle w:val="style84"/>
       </w:pPr>
       <w:r>
         <w:rPr/>
@@ -2457,31 +2457,31 @@
     </w:p>
     <w:p>
       <w:pPr>
-        <w:pStyle w:val="style76"/>
-      </w:pPr>
-      <w:r>
-        <w:rPr/>
-      </w:r>
-    </w:p>
-    <w:p>
-      <w:pPr>
-        <w:pStyle w:val="style76"/>
-      </w:pPr>
-      <w:r>
-        <w:rPr/>
-      </w:r>
-    </w:p>
-    <w:p>
-      <w:pPr>
-        <w:pStyle w:val="style76"/>
-      </w:pPr>
-      <w:r>
-        <w:rPr/>
-      </w:r>
-    </w:p>
-    <w:p>
-      <w:pPr>
-        <w:pStyle w:val="style76"/>
+        <w:pStyle w:val="style84"/>
+      </w:pPr>
+      <w:r>
+        <w:rPr/>
+      </w:r>
+    </w:p>
+    <w:p>
+      <w:pPr>
+        <w:pStyle w:val="style84"/>
+      </w:pPr>
+      <w:r>
+        <w:rPr/>
+      </w:r>
+    </w:p>
+    <w:p>
+      <w:pPr>
+        <w:pStyle w:val="style84"/>
+      </w:pPr>
+      <w:r>
+        <w:rPr/>
+      </w:r>
+    </w:p>
+    <w:p>
+      <w:pPr>
+        <w:pStyle w:val="style84"/>
       </w:pPr>
       <w:r>
         <w:rPr>
@@ -2496,15 +2496,15 @@
     </w:p>
     <w:p>
       <w:pPr>
-        <w:pStyle w:val="style76"/>
-      </w:pPr>
-      <w:r>
-        <w:rPr/>
-      </w:r>
-    </w:p>
-    <w:p>
-      <w:pPr>
-        <w:pStyle w:val="style76"/>
+        <w:pStyle w:val="style84"/>
+      </w:pPr>
+      <w:r>
+        <w:rPr/>
+      </w:r>
+    </w:p>
+    <w:p>
+      <w:pPr>
+        <w:pStyle w:val="style84"/>
       </w:pPr>
       <w:r>
         <w:rPr>
@@ -2517,15 +2517,15 @@
     </w:p>
     <w:p>
       <w:pPr>
-        <w:pStyle w:val="style76"/>
-      </w:pPr>
-      <w:r>
-        <w:rPr/>
-      </w:r>
-    </w:p>
-    <w:p>
-      <w:pPr>
-        <w:pStyle w:val="style76"/>
+        <w:pStyle w:val="style84"/>
+      </w:pPr>
+      <w:r>
+        <w:rPr/>
+      </w:r>
+    </w:p>
+    <w:p>
+      <w:pPr>
+        <w:pStyle w:val="style84"/>
       </w:pPr>
       <w:r>
         <w:rPr/>
@@ -2578,111 +2578,111 @@
     </w:p>
     <w:p>
       <w:pPr>
-        <w:pStyle w:val="style76"/>
-      </w:pPr>
-      <w:r>
-        <w:rPr/>
-      </w:r>
-    </w:p>
-    <w:p>
-      <w:pPr>
-        <w:pStyle w:val="style76"/>
-      </w:pPr>
-      <w:r>
-        <w:rPr/>
-      </w:r>
-    </w:p>
-    <w:p>
-      <w:pPr>
-        <w:pStyle w:val="style76"/>
-      </w:pPr>
-      <w:r>
-        <w:rPr/>
-      </w:r>
-    </w:p>
-    <w:p>
-      <w:pPr>
-        <w:pStyle w:val="style76"/>
-      </w:pPr>
-      <w:r>
-        <w:rPr/>
-      </w:r>
-    </w:p>
-    <w:p>
-      <w:pPr>
-        <w:pStyle w:val="style76"/>
-      </w:pPr>
-      <w:r>
-        <w:rPr/>
-      </w:r>
-    </w:p>
-    <w:p>
-      <w:pPr>
-        <w:pStyle w:val="style76"/>
-      </w:pPr>
-      <w:r>
-        <w:rPr/>
-      </w:r>
-    </w:p>
-    <w:p>
-      <w:pPr>
-        <w:pStyle w:val="style76"/>
-      </w:pPr>
-      <w:r>
-        <w:rPr/>
-      </w:r>
-    </w:p>
-    <w:p>
-      <w:pPr>
-        <w:pStyle w:val="style76"/>
-      </w:pPr>
-      <w:r>
-        <w:rPr/>
-      </w:r>
-    </w:p>
-    <w:p>
-      <w:pPr>
-        <w:pStyle w:val="style76"/>
-      </w:pPr>
-      <w:r>
-        <w:rPr/>
-      </w:r>
-    </w:p>
-    <w:p>
-      <w:pPr>
-        <w:pStyle w:val="style76"/>
-      </w:pPr>
-      <w:r>
-        <w:rPr/>
-      </w:r>
-    </w:p>
-    <w:p>
-      <w:pPr>
-        <w:pStyle w:val="style76"/>
-      </w:pPr>
-      <w:r>
-        <w:rPr/>
-      </w:r>
-    </w:p>
-    <w:p>
-      <w:pPr>
-        <w:pStyle w:val="style76"/>
-      </w:pPr>
-      <w:r>
-        <w:rPr/>
-      </w:r>
-    </w:p>
-    <w:p>
-      <w:pPr>
-        <w:pStyle w:val="style76"/>
-      </w:pPr>
-      <w:r>
-        <w:rPr/>
-      </w:r>
-    </w:p>
-    <w:p>
-      <w:pPr>
-        <w:pStyle w:val="style76"/>
+        <w:pStyle w:val="style84"/>
+      </w:pPr>
+      <w:r>
+        <w:rPr/>
+      </w:r>
+    </w:p>
+    <w:p>
+      <w:pPr>
+        <w:pStyle w:val="style84"/>
+      </w:pPr>
+      <w:r>
+        <w:rPr/>
+      </w:r>
+    </w:p>
+    <w:p>
+      <w:pPr>
+        <w:pStyle w:val="style84"/>
+      </w:pPr>
+      <w:r>
+        <w:rPr/>
+      </w:r>
+    </w:p>
+    <w:p>
+      <w:pPr>
+        <w:pStyle w:val="style84"/>
+      </w:pPr>
+      <w:r>
+        <w:rPr/>
+      </w:r>
+    </w:p>
+    <w:p>
+      <w:pPr>
+        <w:pStyle w:val="style84"/>
+      </w:pPr>
+      <w:r>
+        <w:rPr/>
+      </w:r>
+    </w:p>
+    <w:p>
+      <w:pPr>
+        <w:pStyle w:val="style84"/>
+      </w:pPr>
+      <w:r>
+        <w:rPr/>
+      </w:r>
+    </w:p>
+    <w:p>
+      <w:pPr>
+        <w:pStyle w:val="style84"/>
+      </w:pPr>
+      <w:r>
+        <w:rPr/>
+      </w:r>
+    </w:p>
+    <w:p>
+      <w:pPr>
+        <w:pStyle w:val="style84"/>
+      </w:pPr>
+      <w:r>
+        <w:rPr/>
+      </w:r>
+    </w:p>
+    <w:p>
+      <w:pPr>
+        <w:pStyle w:val="style84"/>
+      </w:pPr>
+      <w:r>
+        <w:rPr/>
+      </w:r>
+    </w:p>
+    <w:p>
+      <w:pPr>
+        <w:pStyle w:val="style84"/>
+      </w:pPr>
+      <w:r>
+        <w:rPr/>
+      </w:r>
+    </w:p>
+    <w:p>
+      <w:pPr>
+        <w:pStyle w:val="style84"/>
+      </w:pPr>
+      <w:r>
+        <w:rPr/>
+      </w:r>
+    </w:p>
+    <w:p>
+      <w:pPr>
+        <w:pStyle w:val="style84"/>
+      </w:pPr>
+      <w:r>
+        <w:rPr/>
+      </w:r>
+    </w:p>
+    <w:p>
+      <w:pPr>
+        <w:pStyle w:val="style84"/>
+      </w:pPr>
+      <w:r>
+        <w:rPr/>
+      </w:r>
+    </w:p>
+    <w:p>
+      <w:pPr>
+        <w:pStyle w:val="style84"/>
       </w:pPr>
       <w:r>
         <w:rPr>
@@ -2697,15 +2697,15 @@
     </w:p>
     <w:p>
       <w:pPr>
-        <w:pStyle w:val="style76"/>
-      </w:pPr>
-      <w:r>
-        <w:rPr/>
-      </w:r>
-    </w:p>
-    <w:p>
-      <w:pPr>
-        <w:pStyle w:val="style76"/>
+        <w:pStyle w:val="style84"/>
+      </w:pPr>
+      <w:r>
+        <w:rPr/>
+      </w:r>
+    </w:p>
+    <w:p>
+      <w:pPr>
+        <w:pStyle w:val="style84"/>
       </w:pPr>
       <w:r>
         <w:rPr>
@@ -2718,15 +2718,15 @@
     </w:p>
     <w:p>
       <w:pPr>
-        <w:pStyle w:val="style76"/>
-      </w:pPr>
-      <w:r>
-        <w:rPr/>
-      </w:r>
-    </w:p>
-    <w:p>
-      <w:pPr>
-        <w:pStyle w:val="style76"/>
+        <w:pStyle w:val="style84"/>
+      </w:pPr>
+      <w:r>
+        <w:rPr/>
+      </w:r>
+    </w:p>
+    <w:p>
+      <w:pPr>
+        <w:pStyle w:val="style84"/>
         <w:numPr>
           <w:ilvl w:val="0"/>
           <w:numId w:val="2"/>
@@ -2745,15 +2745,15 @@
     </w:p>
     <w:p>
       <w:pPr>
-        <w:pStyle w:val="style76"/>
-      </w:pPr>
-      <w:r>
-        <w:rPr/>
-      </w:r>
-    </w:p>
-    <w:p>
-      <w:pPr>
-        <w:pStyle w:val="style76"/>
+        <w:pStyle w:val="style84"/>
+      </w:pPr>
+      <w:r>
+        <w:rPr/>
+      </w:r>
+    </w:p>
+    <w:p>
+      <w:pPr>
+        <w:pStyle w:val="style84"/>
       </w:pPr>
       <w:r>
         <w:rPr/>
@@ -2814,167 +2814,167 @@
     </w:p>
     <w:p>
       <w:pPr>
-        <w:pStyle w:val="style76"/>
-      </w:pPr>
-      <w:r>
-        <w:rPr/>
-      </w:r>
-    </w:p>
-    <w:p>
-      <w:pPr>
-        <w:pStyle w:val="style76"/>
-      </w:pPr>
-      <w:r>
-        <w:rPr/>
-      </w:r>
-    </w:p>
-    <w:p>
-      <w:pPr>
-        <w:pStyle w:val="style76"/>
-      </w:pPr>
-      <w:r>
-        <w:rPr/>
-      </w:r>
-    </w:p>
-    <w:p>
-      <w:pPr>
-        <w:pStyle w:val="style76"/>
-      </w:pPr>
-      <w:r>
-        <w:rPr/>
-      </w:r>
-    </w:p>
-    <w:p>
-      <w:pPr>
-        <w:pStyle w:val="style76"/>
-      </w:pPr>
-      <w:r>
-        <w:rPr/>
-      </w:r>
-    </w:p>
-    <w:p>
-      <w:pPr>
-        <w:pStyle w:val="style76"/>
-      </w:pPr>
-      <w:r>
-        <w:rPr/>
-      </w:r>
-    </w:p>
-    <w:p>
-      <w:pPr>
-        <w:pStyle w:val="style76"/>
-      </w:pPr>
-      <w:r>
-        <w:rPr/>
-      </w:r>
-    </w:p>
-    <w:p>
-      <w:pPr>
-        <w:pStyle w:val="style76"/>
-      </w:pPr>
-      <w:r>
-        <w:rPr/>
-      </w:r>
-    </w:p>
-    <w:p>
-      <w:pPr>
-        <w:pStyle w:val="style76"/>
-      </w:pPr>
-      <w:r>
-        <w:rPr/>
-      </w:r>
-    </w:p>
-    <w:p>
-      <w:pPr>
-        <w:pStyle w:val="style76"/>
-      </w:pPr>
-      <w:r>
-        <w:rPr/>
-      </w:r>
-    </w:p>
-    <w:p>
-      <w:pPr>
-        <w:pStyle w:val="style76"/>
-      </w:pPr>
-      <w:r>
-        <w:rPr/>
-      </w:r>
-    </w:p>
-    <w:p>
-      <w:pPr>
-        <w:pStyle w:val="style76"/>
-      </w:pPr>
-      <w:r>
-        <w:rPr/>
-      </w:r>
-    </w:p>
-    <w:p>
-      <w:pPr>
-        <w:pStyle w:val="style76"/>
-      </w:pPr>
-      <w:r>
-        <w:rPr/>
-      </w:r>
-    </w:p>
-    <w:p>
-      <w:pPr>
-        <w:pStyle w:val="style76"/>
-      </w:pPr>
-      <w:r>
-        <w:rPr/>
-      </w:r>
-    </w:p>
-    <w:p>
-      <w:pPr>
-        <w:pStyle w:val="style76"/>
-      </w:pPr>
-      <w:r>
-        <w:rPr/>
-      </w:r>
-    </w:p>
-    <w:p>
-      <w:pPr>
-        <w:pStyle w:val="style76"/>
-      </w:pPr>
-      <w:r>
-        <w:rPr/>
-      </w:r>
-    </w:p>
-    <w:p>
-      <w:pPr>
-        <w:pStyle w:val="style76"/>
-      </w:pPr>
-      <w:r>
-        <w:rPr/>
-      </w:r>
-    </w:p>
-    <w:p>
-      <w:pPr>
-        <w:pStyle w:val="style76"/>
-      </w:pPr>
-      <w:r>
-        <w:rPr/>
-      </w:r>
-    </w:p>
-    <w:p>
-      <w:pPr>
-        <w:pStyle w:val="style76"/>
-      </w:pPr>
-      <w:r>
-        <w:rPr/>
-      </w:r>
-    </w:p>
-    <w:p>
-      <w:pPr>
-        <w:pStyle w:val="style76"/>
-      </w:pPr>
-      <w:r>
-        <w:rPr/>
-      </w:r>
-    </w:p>
-    <w:p>
-      <w:pPr>
-        <w:pStyle w:val="style76"/>
+        <w:pStyle w:val="style84"/>
+      </w:pPr>
+      <w:r>
+        <w:rPr/>
+      </w:r>
+    </w:p>
+    <w:p>
+      <w:pPr>
+        <w:pStyle w:val="style84"/>
+      </w:pPr>
+      <w:r>
+        <w:rPr/>
+      </w:r>
+    </w:p>
+    <w:p>
+      <w:pPr>
+        <w:pStyle w:val="style84"/>
+      </w:pPr>
+      <w:r>
+        <w:rPr/>
+      </w:r>
+    </w:p>
+    <w:p>
+      <w:pPr>
+        <w:pStyle w:val="style84"/>
+      </w:pPr>
+      <w:r>
+        <w:rPr/>
+      </w:r>
+    </w:p>
+    <w:p>
+      <w:pPr>
+        <w:pStyle w:val="style84"/>
+      </w:pPr>
+      <w:r>
+        <w:rPr/>
+      </w:r>
+    </w:p>
+    <w:p>
+      <w:pPr>
+        <w:pStyle w:val="style84"/>
+      </w:pPr>
+      <w:r>
+        <w:rPr/>
+      </w:r>
+    </w:p>
+    <w:p>
+      <w:pPr>
+        <w:pStyle w:val="style84"/>
+      </w:pPr>
+      <w:r>
+        <w:rPr/>
+      </w:r>
+    </w:p>
+    <w:p>
+      <w:pPr>
+        <w:pStyle w:val="style84"/>
+      </w:pPr>
+      <w:r>
+        <w:rPr/>
+      </w:r>
+    </w:p>
+    <w:p>
+      <w:pPr>
+        <w:pStyle w:val="style84"/>
+      </w:pPr>
+      <w:r>
+        <w:rPr/>
+      </w:r>
+    </w:p>
+    <w:p>
+      <w:pPr>
+        <w:pStyle w:val="style84"/>
+      </w:pPr>
+      <w:r>
+        <w:rPr/>
+      </w:r>
+    </w:p>
+    <w:p>
+      <w:pPr>
+        <w:pStyle w:val="style84"/>
+      </w:pPr>
+      <w:r>
+        <w:rPr/>
+      </w:r>
+    </w:p>
+    <w:p>
+      <w:pPr>
+        <w:pStyle w:val="style84"/>
+      </w:pPr>
+      <w:r>
+        <w:rPr/>
+      </w:r>
+    </w:p>
+    <w:p>
+      <w:pPr>
+        <w:pStyle w:val="style84"/>
+      </w:pPr>
+      <w:r>
+        <w:rPr/>
+      </w:r>
+    </w:p>
+    <w:p>
+      <w:pPr>
+        <w:pStyle w:val="style84"/>
+      </w:pPr>
+      <w:r>
+        <w:rPr/>
+      </w:r>
+    </w:p>
+    <w:p>
+      <w:pPr>
+        <w:pStyle w:val="style84"/>
+      </w:pPr>
+      <w:r>
+        <w:rPr/>
+      </w:r>
+    </w:p>
+    <w:p>
+      <w:pPr>
+        <w:pStyle w:val="style84"/>
+      </w:pPr>
+      <w:r>
+        <w:rPr/>
+      </w:r>
+    </w:p>
+    <w:p>
+      <w:pPr>
+        <w:pStyle w:val="style84"/>
+      </w:pPr>
+      <w:r>
+        <w:rPr/>
+      </w:r>
+    </w:p>
+    <w:p>
+      <w:pPr>
+        <w:pStyle w:val="style84"/>
+      </w:pPr>
+      <w:r>
+        <w:rPr/>
+      </w:r>
+    </w:p>
+    <w:p>
+      <w:pPr>
+        <w:pStyle w:val="style84"/>
+      </w:pPr>
+      <w:r>
+        <w:rPr/>
+      </w:r>
+    </w:p>
+    <w:p>
+      <w:pPr>
+        <w:pStyle w:val="style84"/>
+      </w:pPr>
+      <w:r>
+        <w:rPr/>
+      </w:r>
+    </w:p>
+    <w:p>
+      <w:pPr>
+        <w:pStyle w:val="style84"/>
         <w:numPr>
           <w:ilvl w:val="0"/>
           <w:numId w:val="2"/>
@@ -2993,7 +2993,7 @@
     </w:p>
     <w:p>
       <w:pPr>
-        <w:pStyle w:val="style76"/>
+        <w:pStyle w:val="style84"/>
       </w:pPr>
       <w:r>
         <w:rPr>
@@ -3006,7 +3006,7 @@
     </w:p>
     <w:p>
       <w:pPr>
-        <w:pStyle w:val="style76"/>
+        <w:pStyle w:val="style84"/>
       </w:pPr>
       <w:r>
         <w:rPr>
@@ -3019,15 +3019,15 @@
     </w:p>
     <w:p>
       <w:pPr>
-        <w:pStyle w:val="style76"/>
-      </w:pPr>
-      <w:r>
-        <w:rPr/>
-      </w:r>
-    </w:p>
-    <w:p>
-      <w:pPr>
-        <w:pStyle w:val="style76"/>
+        <w:pStyle w:val="style84"/>
+      </w:pPr>
+      <w:r>
+        <w:rPr/>
+      </w:r>
+    </w:p>
+    <w:p>
+      <w:pPr>
+        <w:pStyle w:val="style84"/>
       </w:pPr>
       <w:r>
         <w:rPr>
@@ -3058,15 +3058,15 @@
     </w:p>
     <w:p>
       <w:pPr>
-        <w:pStyle w:val="style76"/>
-      </w:pPr>
-      <w:r>
-        <w:rPr/>
-      </w:r>
-    </w:p>
-    <w:p>
-      <w:pPr>
-        <w:pStyle w:val="style76"/>
+        <w:pStyle w:val="style84"/>
+      </w:pPr>
+      <w:r>
+        <w:rPr/>
+      </w:r>
+    </w:p>
+    <w:p>
+      <w:pPr>
+        <w:pStyle w:val="style84"/>
       </w:pPr>
       <w:r>
         <w:rPr/>
@@ -3127,175 +3127,175 @@
     </w:p>
     <w:p>
       <w:pPr>
-        <w:pStyle w:val="style76"/>
-      </w:pPr>
-      <w:r>
-        <w:rPr/>
-      </w:r>
-    </w:p>
-    <w:p>
-      <w:pPr>
-        <w:pStyle w:val="style76"/>
-      </w:pPr>
-      <w:r>
-        <w:rPr/>
-      </w:r>
-    </w:p>
-    <w:p>
-      <w:pPr>
-        <w:pStyle w:val="style76"/>
-      </w:pPr>
-      <w:r>
-        <w:rPr/>
-      </w:r>
-    </w:p>
-    <w:p>
-      <w:pPr>
-        <w:pStyle w:val="style76"/>
-      </w:pPr>
-      <w:r>
-        <w:rPr/>
-      </w:r>
-    </w:p>
-    <w:p>
-      <w:pPr>
-        <w:pStyle w:val="style76"/>
-      </w:pPr>
-      <w:r>
-        <w:rPr/>
-      </w:r>
-    </w:p>
-    <w:p>
-      <w:pPr>
-        <w:pStyle w:val="style76"/>
-      </w:pPr>
-      <w:r>
-        <w:rPr/>
-      </w:r>
-    </w:p>
-    <w:p>
-      <w:pPr>
-        <w:pStyle w:val="style76"/>
-      </w:pPr>
-      <w:r>
-        <w:rPr/>
-      </w:r>
-    </w:p>
-    <w:p>
-      <w:pPr>
-        <w:pStyle w:val="style76"/>
-      </w:pPr>
-      <w:r>
-        <w:rPr/>
-      </w:r>
-    </w:p>
-    <w:p>
-      <w:pPr>
-        <w:pStyle w:val="style76"/>
-      </w:pPr>
-      <w:r>
-        <w:rPr/>
-      </w:r>
-    </w:p>
-    <w:p>
-      <w:pPr>
-        <w:pStyle w:val="style76"/>
-      </w:pPr>
-      <w:r>
-        <w:rPr/>
-      </w:r>
-    </w:p>
-    <w:p>
-      <w:pPr>
-        <w:pStyle w:val="style76"/>
-      </w:pPr>
-      <w:r>
-        <w:rPr/>
-      </w:r>
-    </w:p>
-    <w:p>
-      <w:pPr>
-        <w:pStyle w:val="style76"/>
-      </w:pPr>
-      <w:r>
-        <w:rPr/>
-      </w:r>
-    </w:p>
-    <w:p>
-      <w:pPr>
-        <w:pStyle w:val="style76"/>
-      </w:pPr>
-      <w:r>
-        <w:rPr/>
-      </w:r>
-    </w:p>
-    <w:p>
-      <w:pPr>
-        <w:pStyle w:val="style76"/>
-      </w:pPr>
-      <w:r>
-        <w:rPr/>
-      </w:r>
-    </w:p>
-    <w:p>
-      <w:pPr>
-        <w:pStyle w:val="style76"/>
-      </w:pPr>
-      <w:r>
-        <w:rPr/>
-      </w:r>
-    </w:p>
-    <w:p>
-      <w:pPr>
-        <w:pStyle w:val="style76"/>
-      </w:pPr>
-      <w:r>
-        <w:rPr/>
-      </w:r>
-    </w:p>
-    <w:p>
-      <w:pPr>
-        <w:pStyle w:val="style76"/>
-      </w:pPr>
-      <w:r>
-        <w:rPr/>
-      </w:r>
-    </w:p>
-    <w:p>
-      <w:pPr>
-        <w:pStyle w:val="style76"/>
-      </w:pPr>
-      <w:r>
-        <w:rPr/>
-      </w:r>
-    </w:p>
-    <w:p>
-      <w:pPr>
-        <w:pStyle w:val="style76"/>
-      </w:pPr>
-      <w:r>
-        <w:rPr/>
-      </w:r>
-    </w:p>
-    <w:p>
-      <w:pPr>
-        <w:pStyle w:val="style76"/>
-      </w:pPr>
-      <w:r>
-        <w:rPr/>
-      </w:r>
-    </w:p>
-    <w:p>
-      <w:pPr>
-        <w:pStyle w:val="style76"/>
-      </w:pPr>
-      <w:r>
-        <w:rPr/>
-      </w:r>
-    </w:p>
-    <w:p>
-      <w:pPr>
-        <w:pStyle w:val="style76"/>
+        <w:pStyle w:val="style84"/>
+      </w:pPr>
+      <w:r>
+        <w:rPr/>
+      </w:r>
+    </w:p>
+    <w:p>
+      <w:pPr>
+        <w:pStyle w:val="style84"/>
+      </w:pPr>
+      <w:r>
+        <w:rPr/>
+      </w:r>
+    </w:p>
+    <w:p>
+      <w:pPr>
+        <w:pStyle w:val="style84"/>
+      </w:pPr>
+      <w:r>
+        <w:rPr/>
+      </w:r>
+    </w:p>
+    <w:p>
+      <w:pPr>
+        <w:pStyle w:val="style84"/>
+      </w:pPr>
+      <w:r>
+        <w:rPr/>
+      </w:r>
+    </w:p>
+    <w:p>
+      <w:pPr>
+        <w:pStyle w:val="style84"/>
+      </w:pPr>
+      <w:r>
+        <w:rPr/>
+      </w:r>
+    </w:p>
+    <w:p>
+      <w:pPr>
+        <w:pStyle w:val="style84"/>
+      </w:pPr>
+      <w:r>
+        <w:rPr/>
+      </w:r>
+    </w:p>
+    <w:p>
+      <w:pPr>
+        <w:pStyle w:val="style84"/>
+      </w:pPr>
+      <w:r>
+        <w:rPr/>
+      </w:r>
+    </w:p>
+    <w:p>
+      <w:pPr>
+        <w:pStyle w:val="style84"/>
+      </w:pPr>
+      <w:r>
+        <w:rPr/>
+      </w:r>
+    </w:p>
+    <w:p>
+      <w:pPr>
+        <w:pStyle w:val="style84"/>
+      </w:pPr>
+      <w:r>
+        <w:rPr/>
+      </w:r>
+    </w:p>
+    <w:p>
+      <w:pPr>
+        <w:pStyle w:val="style84"/>
+      </w:pPr>
+      <w:r>
+        <w:rPr/>
+      </w:r>
+    </w:p>
+    <w:p>
+      <w:pPr>
+        <w:pStyle w:val="style84"/>
+      </w:pPr>
+      <w:r>
+        <w:rPr/>
+      </w:r>
+    </w:p>
+    <w:p>
+      <w:pPr>
+        <w:pStyle w:val="style84"/>
+      </w:pPr>
+      <w:r>
+        <w:rPr/>
+      </w:r>
+    </w:p>
+    <w:p>
+      <w:pPr>
+        <w:pStyle w:val="style84"/>
+      </w:pPr>
+      <w:r>
+        <w:rPr/>
+      </w:r>
+    </w:p>
+    <w:p>
+      <w:pPr>
+        <w:pStyle w:val="style84"/>
+      </w:pPr>
+      <w:r>
+        <w:rPr/>
+      </w:r>
+    </w:p>
+    <w:p>
+      <w:pPr>
+        <w:pStyle w:val="style84"/>
+      </w:pPr>
+      <w:r>
+        <w:rPr/>
+      </w:r>
+    </w:p>
+    <w:p>
+      <w:pPr>
+        <w:pStyle w:val="style84"/>
+      </w:pPr>
+      <w:r>
+        <w:rPr/>
+      </w:r>
+    </w:p>
+    <w:p>
+      <w:pPr>
+        <w:pStyle w:val="style84"/>
+      </w:pPr>
+      <w:r>
+        <w:rPr/>
+      </w:r>
+    </w:p>
+    <w:p>
+      <w:pPr>
+        <w:pStyle w:val="style84"/>
+      </w:pPr>
+      <w:r>
+        <w:rPr/>
+      </w:r>
+    </w:p>
+    <w:p>
+      <w:pPr>
+        <w:pStyle w:val="style84"/>
+      </w:pPr>
+      <w:r>
+        <w:rPr/>
+      </w:r>
+    </w:p>
+    <w:p>
+      <w:pPr>
+        <w:pStyle w:val="style84"/>
+      </w:pPr>
+      <w:r>
+        <w:rPr/>
+      </w:r>
+    </w:p>
+    <w:p>
+      <w:pPr>
+        <w:pStyle w:val="style84"/>
+      </w:pPr>
+      <w:r>
+        <w:rPr/>
+      </w:r>
+    </w:p>
+    <w:p>
+      <w:pPr>
+        <w:pStyle w:val="style84"/>
       </w:pPr>
       <w:r>
         <w:rPr>
@@ -3308,31 +3308,31 @@
     </w:p>
     <w:p>
       <w:pPr>
-        <w:pStyle w:val="style76"/>
-      </w:pPr>
-      <w:r>
-        <w:rPr/>
-      </w:r>
-    </w:p>
-    <w:p>
-      <w:pPr>
-        <w:pStyle w:val="style76"/>
-      </w:pPr>
-      <w:r>
-        <w:rPr/>
-      </w:r>
-    </w:p>
-    <w:p>
-      <w:pPr>
-        <w:pStyle w:val="style76"/>
-      </w:pPr>
-      <w:r>
-        <w:rPr/>
-      </w:r>
-    </w:p>
-    <w:p>
-      <w:pPr>
-        <w:pStyle w:val="style76"/>
+        <w:pStyle w:val="style84"/>
+      </w:pPr>
+      <w:r>
+        <w:rPr/>
+      </w:r>
+    </w:p>
+    <w:p>
+      <w:pPr>
+        <w:pStyle w:val="style84"/>
+      </w:pPr>
+      <w:r>
+        <w:rPr/>
+      </w:r>
+    </w:p>
+    <w:p>
+      <w:pPr>
+        <w:pStyle w:val="style84"/>
+      </w:pPr>
+      <w:r>
+        <w:rPr/>
+      </w:r>
+    </w:p>
+    <w:p>
+      <w:pPr>
+        <w:pStyle w:val="style84"/>
         <w:jc w:val="both"/>
       </w:pPr>
       <w:r>
@@ -3394,187 +3394,187 @@
     </w:p>
     <w:p>
       <w:pPr>
-        <w:pStyle w:val="style76"/>
-        <w:jc w:val="both"/>
-      </w:pPr>
-      <w:r>
-        <w:rPr/>
-      </w:r>
-    </w:p>
-    <w:p>
-      <w:pPr>
-        <w:pStyle w:val="style76"/>
-        <w:jc w:val="both"/>
-      </w:pPr>
-      <w:r>
-        <w:rPr/>
-      </w:r>
-    </w:p>
-    <w:p>
-      <w:pPr>
-        <w:pStyle w:val="style76"/>
-        <w:jc w:val="both"/>
-      </w:pPr>
-      <w:r>
-        <w:rPr/>
-      </w:r>
-    </w:p>
-    <w:p>
-      <w:pPr>
-        <w:pStyle w:val="style76"/>
-        <w:jc w:val="both"/>
-      </w:pPr>
-      <w:r>
-        <w:rPr/>
-      </w:r>
-    </w:p>
-    <w:p>
-      <w:pPr>
-        <w:pStyle w:val="style76"/>
-        <w:jc w:val="both"/>
-      </w:pPr>
-      <w:r>
-        <w:rPr/>
-      </w:r>
-    </w:p>
-    <w:p>
-      <w:pPr>
-        <w:pStyle w:val="style76"/>
-        <w:jc w:val="both"/>
-      </w:pPr>
-      <w:r>
-        <w:rPr/>
-      </w:r>
-    </w:p>
-    <w:p>
-      <w:pPr>
-        <w:pStyle w:val="style76"/>
-        <w:jc w:val="both"/>
-      </w:pPr>
-      <w:r>
-        <w:rPr/>
-      </w:r>
-    </w:p>
-    <w:p>
-      <w:pPr>
-        <w:pStyle w:val="style76"/>
-        <w:jc w:val="both"/>
-      </w:pPr>
-      <w:r>
-        <w:rPr/>
-      </w:r>
-    </w:p>
-    <w:p>
-      <w:pPr>
-        <w:pStyle w:val="style76"/>
-        <w:jc w:val="both"/>
-      </w:pPr>
-      <w:r>
-        <w:rPr/>
-      </w:r>
-    </w:p>
-    <w:p>
-      <w:pPr>
-        <w:pStyle w:val="style76"/>
-        <w:jc w:val="both"/>
-      </w:pPr>
-      <w:r>
-        <w:rPr/>
-      </w:r>
-    </w:p>
-    <w:p>
-      <w:pPr>
-        <w:pStyle w:val="style76"/>
-        <w:jc w:val="both"/>
-      </w:pPr>
-      <w:r>
-        <w:rPr/>
-      </w:r>
-    </w:p>
-    <w:p>
-      <w:pPr>
-        <w:pStyle w:val="style76"/>
-        <w:jc w:val="both"/>
-      </w:pPr>
-      <w:r>
-        <w:rPr/>
-      </w:r>
-    </w:p>
-    <w:p>
-      <w:pPr>
-        <w:pStyle w:val="style76"/>
-        <w:jc w:val="both"/>
-      </w:pPr>
-      <w:r>
-        <w:rPr/>
-      </w:r>
-    </w:p>
-    <w:p>
-      <w:pPr>
-        <w:pStyle w:val="style76"/>
-        <w:jc w:val="both"/>
-      </w:pPr>
-      <w:r>
-        <w:rPr/>
-      </w:r>
-    </w:p>
-    <w:p>
-      <w:pPr>
-        <w:pStyle w:val="style76"/>
-        <w:jc w:val="both"/>
-      </w:pPr>
-      <w:r>
-        <w:rPr/>
-      </w:r>
-    </w:p>
-    <w:p>
-      <w:pPr>
-        <w:pStyle w:val="style76"/>
-        <w:jc w:val="both"/>
-      </w:pPr>
-      <w:r>
-        <w:rPr/>
-      </w:r>
-    </w:p>
-    <w:p>
-      <w:pPr>
-        <w:pStyle w:val="style76"/>
-        <w:jc w:val="both"/>
-      </w:pPr>
-      <w:r>
-        <w:rPr/>
-      </w:r>
-    </w:p>
-    <w:p>
-      <w:pPr>
-        <w:pStyle w:val="style76"/>
-        <w:jc w:val="both"/>
-      </w:pPr>
-      <w:r>
-        <w:rPr/>
-      </w:r>
-    </w:p>
-    <w:p>
-      <w:pPr>
-        <w:pStyle w:val="style76"/>
-        <w:jc w:val="both"/>
-      </w:pPr>
-      <w:r>
-        <w:rPr/>
-      </w:r>
-    </w:p>
-    <w:p>
-      <w:pPr>
-        <w:pStyle w:val="style76"/>
-        <w:jc w:val="both"/>
-      </w:pPr>
-      <w:r>
-        <w:rPr/>
-      </w:r>
-    </w:p>
-    <w:p>
-      <w:pPr>
-        <w:pStyle w:val="style76"/>
+        <w:pStyle w:val="style84"/>
+        <w:jc w:val="both"/>
+      </w:pPr>
+      <w:r>
+        <w:rPr/>
+      </w:r>
+    </w:p>
+    <w:p>
+      <w:pPr>
+        <w:pStyle w:val="style84"/>
+        <w:jc w:val="both"/>
+      </w:pPr>
+      <w:r>
+        <w:rPr/>
+      </w:r>
+    </w:p>
+    <w:p>
+      <w:pPr>
+        <w:pStyle w:val="style84"/>
+        <w:jc w:val="both"/>
+      </w:pPr>
+      <w:r>
+        <w:rPr/>
+      </w:r>
+    </w:p>
+    <w:p>
+      <w:pPr>
+        <w:pStyle w:val="style84"/>
+        <w:jc w:val="both"/>
+      </w:pPr>
+      <w:r>
+        <w:rPr/>
+      </w:r>
+    </w:p>
+    <w:p>
+      <w:pPr>
+        <w:pStyle w:val="style84"/>
+        <w:jc w:val="both"/>
+      </w:pPr>
+      <w:r>
+        <w:rPr/>
+      </w:r>
+    </w:p>
+    <w:p>
+      <w:pPr>
+        <w:pStyle w:val="style84"/>
+        <w:jc w:val="both"/>
+      </w:pPr>
+      <w:r>
+        <w:rPr/>
+      </w:r>
+    </w:p>
+    <w:p>
+      <w:pPr>
+        <w:pStyle w:val="style84"/>
+        <w:jc w:val="both"/>
+      </w:pPr>
+      <w:r>
+        <w:rPr/>
+      </w:r>
+    </w:p>
+    <w:p>
+      <w:pPr>
+        <w:pStyle w:val="style84"/>
+        <w:jc w:val="both"/>
+      </w:pPr>
+      <w:r>
+        <w:rPr/>
+      </w:r>
+    </w:p>
+    <w:p>
+      <w:pPr>
+        <w:pStyle w:val="style84"/>
+        <w:jc w:val="both"/>
+      </w:pPr>
+      <w:r>
+        <w:rPr/>
+      </w:r>
+    </w:p>
+    <w:p>
+      <w:pPr>
+        <w:pStyle w:val="style84"/>
+        <w:jc w:val="both"/>
+      </w:pPr>
+      <w:r>
+        <w:rPr/>
+      </w:r>
+    </w:p>
+    <w:p>
+      <w:pPr>
+        <w:pStyle w:val="style84"/>
+        <w:jc w:val="both"/>
+      </w:pPr>
+      <w:r>
+        <w:rPr/>
+      </w:r>
+    </w:p>
+    <w:p>
+      <w:pPr>
+        <w:pStyle w:val="style84"/>
+        <w:jc w:val="both"/>
+      </w:pPr>
+      <w:r>
+        <w:rPr/>
+      </w:r>
+    </w:p>
+    <w:p>
+      <w:pPr>
+        <w:pStyle w:val="style84"/>
+        <w:jc w:val="both"/>
+      </w:pPr>
+      <w:r>
+        <w:rPr/>
+      </w:r>
+    </w:p>
+    <w:p>
+      <w:pPr>
+        <w:pStyle w:val="style84"/>
+        <w:jc w:val="both"/>
+      </w:pPr>
+      <w:r>
+        <w:rPr/>
+      </w:r>
+    </w:p>
+    <w:p>
+      <w:pPr>
+        <w:pStyle w:val="style84"/>
+        <w:jc w:val="both"/>
+      </w:pPr>
+      <w:r>
+        <w:rPr/>
+      </w:r>
+    </w:p>
+    <w:p>
+      <w:pPr>
+        <w:pStyle w:val="style84"/>
+        <w:jc w:val="both"/>
+      </w:pPr>
+      <w:r>
+        <w:rPr/>
+      </w:r>
+    </w:p>
+    <w:p>
+      <w:pPr>
+        <w:pStyle w:val="style84"/>
+        <w:jc w:val="both"/>
+      </w:pPr>
+      <w:r>
+        <w:rPr/>
+      </w:r>
+    </w:p>
+    <w:p>
+      <w:pPr>
+        <w:pStyle w:val="style84"/>
+        <w:jc w:val="both"/>
+      </w:pPr>
+      <w:r>
+        <w:rPr/>
+      </w:r>
+    </w:p>
+    <w:p>
+      <w:pPr>
+        <w:pStyle w:val="style84"/>
+        <w:jc w:val="both"/>
+      </w:pPr>
+      <w:r>
+        <w:rPr/>
+      </w:r>
+    </w:p>
+    <w:p>
+      <w:pPr>
+        <w:pStyle w:val="style84"/>
+        <w:jc w:val="both"/>
+      </w:pPr>
+      <w:r>
+        <w:rPr/>
+      </w:r>
+    </w:p>
+    <w:p>
+      <w:pPr>
+        <w:pStyle w:val="style84"/>
         <w:jc w:val="both"/>
       </w:pPr>
       <w:r>
@@ -3588,16 +3588,16 @@
     </w:p>
     <w:p>
       <w:pPr>
-        <w:pStyle w:val="style76"/>
-        <w:jc w:val="both"/>
-      </w:pPr>
-      <w:r>
-        <w:rPr/>
-      </w:r>
-    </w:p>
-    <w:p>
-      <w:pPr>
-        <w:pStyle w:val="style76"/>
+        <w:pStyle w:val="style84"/>
+        <w:jc w:val="both"/>
+      </w:pPr>
+      <w:r>
+        <w:rPr/>
+      </w:r>
+    </w:p>
+    <w:p>
+      <w:pPr>
+        <w:pStyle w:val="style84"/>
         <w:jc w:val="both"/>
       </w:pPr>
       <w:r>
@@ -3611,16 +3611,16 @@
     </w:p>
     <w:p>
       <w:pPr>
-        <w:pStyle w:val="style76"/>
-        <w:jc w:val="both"/>
-      </w:pPr>
-      <w:r>
-        <w:rPr/>
-      </w:r>
-    </w:p>
-    <w:p>
-      <w:pPr>
-        <w:pStyle w:val="style76"/>
+        <w:pStyle w:val="style84"/>
+        <w:jc w:val="both"/>
+      </w:pPr>
+      <w:r>
+        <w:rPr/>
+      </w:r>
+    </w:p>
+    <w:p>
+      <w:pPr>
+        <w:pStyle w:val="style84"/>
         <w:jc w:val="both"/>
       </w:pPr>
       <w:r>
@@ -3634,16 +3634,16 @@
     </w:p>
     <w:p>
       <w:pPr>
-        <w:pStyle w:val="style76"/>
-        <w:jc w:val="both"/>
-      </w:pPr>
-      <w:r>
-        <w:rPr/>
-      </w:r>
-    </w:p>
-    <w:p>
-      <w:pPr>
-        <w:pStyle w:val="style76"/>
+        <w:pStyle w:val="style84"/>
+        <w:jc w:val="both"/>
+      </w:pPr>
+      <w:r>
+        <w:rPr/>
+      </w:r>
+    </w:p>
+    <w:p>
+      <w:pPr>
+        <w:pStyle w:val="style84"/>
         <w:jc w:val="both"/>
       </w:pPr>
       <w:r>
@@ -3657,16 +3657,16 @@
     </w:p>
     <w:p>
       <w:pPr>
-        <w:pStyle w:val="style76"/>
-        <w:jc w:val="both"/>
-      </w:pPr>
-      <w:r>
-        <w:rPr/>
-      </w:r>
-    </w:p>
-    <w:p>
-      <w:pPr>
-        <w:pStyle w:val="style76"/>
+        <w:pStyle w:val="style84"/>
+        <w:jc w:val="both"/>
+      </w:pPr>
+      <w:r>
+        <w:rPr/>
+      </w:r>
+    </w:p>
+    <w:p>
+      <w:pPr>
+        <w:pStyle w:val="style84"/>
         <w:jc w:val="both"/>
       </w:pPr>
       <w:r>
@@ -3680,39 +3680,39 @@
     </w:p>
     <w:p>
       <w:pPr>
-        <w:pStyle w:val="style76"/>
-      </w:pPr>
-      <w:r>
-        <w:rPr/>
-      </w:r>
-    </w:p>
-    <w:p>
-      <w:pPr>
-        <w:pStyle w:val="style76"/>
-      </w:pPr>
-      <w:r>
-        <w:rPr/>
-      </w:r>
-    </w:p>
-    <w:p>
-      <w:pPr>
-        <w:pStyle w:val="style76"/>
-      </w:pPr>
-      <w:r>
-        <w:rPr/>
-      </w:r>
-    </w:p>
-    <w:p>
-      <w:pPr>
-        <w:pStyle w:val="style76"/>
-      </w:pPr>
-      <w:r>
-        <w:rPr/>
-      </w:r>
-    </w:p>
-    <w:p>
-      <w:pPr>
-        <w:pStyle w:val="style76"/>
+        <w:pStyle w:val="style84"/>
+      </w:pPr>
+      <w:r>
+        <w:rPr/>
+      </w:r>
+    </w:p>
+    <w:p>
+      <w:pPr>
+        <w:pStyle w:val="style84"/>
+      </w:pPr>
+      <w:r>
+        <w:rPr/>
+      </w:r>
+    </w:p>
+    <w:p>
+      <w:pPr>
+        <w:pStyle w:val="style84"/>
+      </w:pPr>
+      <w:r>
+        <w:rPr/>
+      </w:r>
+    </w:p>
+    <w:p>
+      <w:pPr>
+        <w:pStyle w:val="style84"/>
+      </w:pPr>
+      <w:r>
+        <w:rPr/>
+      </w:r>
+    </w:p>
+    <w:p>
+      <w:pPr>
+        <w:pStyle w:val="style84"/>
       </w:pPr>
       <w:r>
         <w:rPr>
@@ -3727,7 +3727,7 @@
     </w:p>
     <w:p>
       <w:pPr>
-        <w:pStyle w:val="style76"/>
+        <w:pStyle w:val="style84"/>
       </w:pPr>
       <w:r>
         <w:rPr>
@@ -3740,7 +3740,7 @@
     </w:p>
     <w:p>
       <w:pPr>
-        <w:pStyle w:val="style76"/>
+        <w:pStyle w:val="style84"/>
       </w:pPr>
       <w:r>
         <w:rPr/>
@@ -3793,25 +3793,25 @@
     </w:p>
     <w:p>
       <w:pPr>
-        <w:pStyle w:val="style76"/>
-        <w:jc w:val="both"/>
-      </w:pPr>
-      <w:r>
-        <w:rPr/>
-      </w:r>
-    </w:p>
-    <w:p>
-      <w:pPr>
-        <w:pStyle w:val="style76"/>
-        <w:jc w:val="both"/>
-      </w:pPr>
-      <w:r>
-        <w:rPr/>
-      </w:r>
-    </w:p>
-    <w:p>
-      <w:pPr>
-        <w:pStyle w:val="style76"/>
+        <w:pStyle w:val="style84"/>
+        <w:jc w:val="both"/>
+      </w:pPr>
+      <w:r>
+        <w:rPr/>
+      </w:r>
+    </w:p>
+    <w:p>
+      <w:pPr>
+        <w:pStyle w:val="style84"/>
+        <w:jc w:val="both"/>
+      </w:pPr>
+      <w:r>
+        <w:rPr/>
+      </w:r>
+    </w:p>
+    <w:p>
+      <w:pPr>
+        <w:pStyle w:val="style84"/>
         <w:jc w:val="both"/>
       </w:pPr>
       <w:r>
@@ -3821,87 +3821,21 @@
           <w:sz w:val="24"/>
           <w:szCs w:val="24"/>
         </w:rPr>
-        <w:t>Dans le cas d’une modification de la réservation :</w:t>
-      </w:r>
-    </w:p>
-    <w:p>
-      <w:pPr>
-        <w:pStyle w:val="style76"/>
-        <w:numPr>
-          <w:ilvl w:val="0"/>
-          <w:numId w:val="1"/>
-        </w:numPr>
-        <w:jc w:val="both"/>
-      </w:pPr>
-      <w:r>
-        <w:rPr>
-          <w:rFonts w:ascii="Times New Roman" w:cs="Times New Roman" w:hAnsi="Times New Roman"/>
-          <w:bCs/>
-          <w:sz w:val="24"/>
-          <w:szCs w:val="24"/>
-        </w:rPr>
-        <w:t>si les prix de l’ancienne et de la nouvelle réservation sont identiques, la nouvelle réservation est prise en compte directement (et l’ancienne est annulée).</w:t>
-      </w:r>
-    </w:p>
-    <w:p>
-      <w:pPr>
-        <w:pStyle w:val="style76"/>
-        <w:numPr>
-          <w:ilvl w:val="0"/>
-          <w:numId w:val="1"/>
-        </w:numPr>
-        <w:jc w:val="both"/>
-      </w:pPr>
-      <w:r>
-        <w:rPr>
-          <w:rFonts w:ascii="Times New Roman" w:cs="Times New Roman" w:hAnsi="Times New Roman"/>
-          <w:bCs/>
-          <w:sz w:val="24"/>
-          <w:szCs w:val="24"/>
-        </w:rPr>
-        <w:t>Si la nouvelle réservation est plus chère que l’ancienne, la prise en compte se fait une fois que le client a payé la différence.</w:t>
-      </w:r>
-    </w:p>
-    <w:p>
-      <w:pPr>
-        <w:pStyle w:val="style76"/>
-        <w:numPr>
-          <w:ilvl w:val="0"/>
-          <w:numId w:val="1"/>
-        </w:numPr>
-        <w:jc w:val="both"/>
-      </w:pPr>
-      <w:r>
-        <w:rPr>
-          <w:rFonts w:ascii="Times New Roman" w:cs="Times New Roman" w:hAnsi="Times New Roman"/>
-          <w:bCs/>
-          <w:sz w:val="24"/>
-          <w:szCs w:val="24"/>
-        </w:rPr>
-        <w:t>Si la nouvelle réservation est moins chère que l’ancienne, la prise en compte est immédiate (le remboursement de la différence sera fait automatiquement au client sur base du numéro de carte bancaire fourni lors du paiement initial).</w:t>
-      </w:r>
-    </w:p>
-    <w:p>
-      <w:pPr>
-        <w:pStyle w:val="style76"/>
-        <w:jc w:val="both"/>
-      </w:pPr>
-      <w:r>
-        <w:rPr/>
-      </w:r>
-    </w:p>
-    <w:p>
-      <w:pPr>
-        <w:pStyle w:val="style76"/>
-        <w:jc w:val="both"/>
-      </w:pPr>
-      <w:r>
-        <w:rPr/>
-      </w:r>
-    </w:p>
-    <w:p>
-      <w:pPr>
-        <w:pStyle w:val="style76"/>
+        <w:t>Dans le cas d’une modification de la réservation, le client est informé dès le début que sa réservation précédente sera annulée, il doit l'accepter avant de poursuivre.</w:t>
+      </w:r>
+    </w:p>
+    <w:p>
+      <w:pPr>
+        <w:pStyle w:val="style84"/>
+        <w:jc w:val="both"/>
+      </w:pPr>
+      <w:r>
+        <w:rPr/>
+      </w:r>
+    </w:p>
+    <w:p>
+      <w:pPr>
+        <w:pStyle w:val="style84"/>
         <w:jc w:val="both"/>
       </w:pPr>
       <w:r>
@@ -3917,7 +3851,7 @@
     </w:p>
     <w:p>
       <w:pPr>
-        <w:pStyle w:val="style76"/>
+        <w:pStyle w:val="style84"/>
         <w:jc w:val="both"/>
       </w:pPr>
       <w:r>
@@ -3932,16 +3866,16 @@
     </w:p>
     <w:p>
       <w:pPr>
-        <w:pStyle w:val="style76"/>
-        <w:jc w:val="both"/>
-      </w:pPr>
-      <w:r>
-        <w:rPr/>
-      </w:r>
-    </w:p>
-    <w:p>
-      <w:pPr>
-        <w:pStyle w:val="style76"/>
+        <w:pStyle w:val="style84"/>
+        <w:jc w:val="both"/>
+      </w:pPr>
+      <w:r>
+        <w:rPr/>
+      </w:r>
+    </w:p>
+    <w:p>
+      <w:pPr>
+        <w:pStyle w:val="style84"/>
         <w:jc w:val="both"/>
       </w:pPr>
       <w:r>
@@ -3956,16 +3890,16 @@
     </w:p>
     <w:p>
       <w:pPr>
-        <w:pStyle w:val="style76"/>
-        <w:jc w:val="both"/>
-      </w:pPr>
-      <w:r>
-        <w:rPr/>
-      </w:r>
-    </w:p>
-    <w:p>
-      <w:pPr>
-        <w:pStyle w:val="style76"/>
+        <w:pStyle w:val="style84"/>
+        <w:jc w:val="both"/>
+      </w:pPr>
+      <w:r>
+        <w:rPr/>
+      </w:r>
+    </w:p>
+    <w:p>
+      <w:pPr>
+        <w:pStyle w:val="style84"/>
         <w:jc w:val="both"/>
       </w:pPr>
       <w:r>
@@ -4019,16 +3953,16 @@
     </w:p>
     <w:p>
       <w:pPr>
-        <w:pStyle w:val="style76"/>
-        <w:jc w:val="both"/>
-      </w:pPr>
-      <w:r>
-        <w:rPr/>
-      </w:r>
-    </w:p>
-    <w:p>
-      <w:pPr>
-        <w:pStyle w:val="style76"/>
+        <w:pStyle w:val="style84"/>
+        <w:jc w:val="both"/>
+      </w:pPr>
+      <w:r>
+        <w:rPr/>
+      </w:r>
+    </w:p>
+    <w:p>
+      <w:pPr>
+        <w:pStyle w:val="style84"/>
         <w:jc w:val="both"/>
       </w:pPr>
       <w:r>
@@ -4043,16 +3977,16 @@
     </w:p>
     <w:p>
       <w:pPr>
-        <w:pStyle w:val="style76"/>
-        <w:jc w:val="both"/>
-      </w:pPr>
-      <w:r>
-        <w:rPr/>
-      </w:r>
-    </w:p>
-    <w:p>
-      <w:pPr>
-        <w:pStyle w:val="style76"/>
+        <w:pStyle w:val="style84"/>
+        <w:jc w:val="both"/>
+      </w:pPr>
+      <w:r>
+        <w:rPr/>
+      </w:r>
+    </w:p>
+    <w:p>
+      <w:pPr>
+        <w:pStyle w:val="style84"/>
         <w:jc w:val="both"/>
       </w:pPr>
       <w:r>
@@ -4106,25 +4040,25 @@
     </w:p>
     <w:p>
       <w:pPr>
-        <w:pStyle w:val="style76"/>
-        <w:jc w:val="both"/>
-      </w:pPr>
-      <w:r>
-        <w:rPr/>
-      </w:r>
-    </w:p>
-    <w:p>
-      <w:pPr>
-        <w:pStyle w:val="style76"/>
-        <w:jc w:val="both"/>
-      </w:pPr>
-      <w:r>
-        <w:rPr/>
-      </w:r>
-    </w:p>
-    <w:p>
-      <w:pPr>
-        <w:pStyle w:val="style76"/>
+        <w:pStyle w:val="style84"/>
+        <w:jc w:val="both"/>
+      </w:pPr>
+      <w:r>
+        <w:rPr/>
+      </w:r>
+    </w:p>
+    <w:p>
+      <w:pPr>
+        <w:pStyle w:val="style84"/>
+        <w:jc w:val="both"/>
+      </w:pPr>
+      <w:r>
+        <w:rPr/>
+      </w:r>
+    </w:p>
+    <w:p>
+      <w:pPr>
+        <w:pStyle w:val="style84"/>
         <w:jc w:val="both"/>
       </w:pPr>
       <w:r>
@@ -4139,16 +4073,16 @@
     </w:p>
     <w:p>
       <w:pPr>
-        <w:pStyle w:val="style76"/>
-        <w:jc w:val="both"/>
-      </w:pPr>
-      <w:r>
-        <w:rPr/>
-      </w:r>
-    </w:p>
-    <w:p>
-      <w:pPr>
-        <w:pStyle w:val="style76"/>
+        <w:pStyle w:val="style84"/>
+        <w:jc w:val="both"/>
+      </w:pPr>
+      <w:r>
+        <w:rPr/>
+      </w:r>
+    </w:p>
+    <w:p>
+      <w:pPr>
+        <w:pStyle w:val="style84"/>
         <w:jc w:val="both"/>
       </w:pPr>
       <w:r>
@@ -4164,16 +4098,16 @@
     </w:p>
     <w:p>
       <w:pPr>
-        <w:pStyle w:val="style76"/>
-        <w:jc w:val="both"/>
-      </w:pPr>
-      <w:r>
-        <w:rPr/>
-      </w:r>
-    </w:p>
-    <w:p>
-      <w:pPr>
-        <w:pStyle w:val="style76"/>
+        <w:pStyle w:val="style84"/>
+        <w:jc w:val="both"/>
+      </w:pPr>
+      <w:r>
+        <w:rPr/>
+      </w:r>
+    </w:p>
+    <w:p>
+      <w:pPr>
+        <w:pStyle w:val="style84"/>
         <w:jc w:val="both"/>
       </w:pPr>
       <w:r>
@@ -4227,34 +4161,34 @@
     </w:p>
     <w:p>
       <w:pPr>
-        <w:pStyle w:val="style76"/>
-        <w:jc w:val="both"/>
-      </w:pPr>
-      <w:r>
-        <w:rPr/>
-      </w:r>
-    </w:p>
-    <w:p>
-      <w:pPr>
-        <w:pStyle w:val="style76"/>
-        <w:jc w:val="both"/>
-      </w:pPr>
-      <w:r>
-        <w:rPr/>
-      </w:r>
-    </w:p>
-    <w:p>
-      <w:pPr>
-        <w:pStyle w:val="style76"/>
-        <w:jc w:val="both"/>
-      </w:pPr>
-      <w:r>
-        <w:rPr/>
-      </w:r>
-    </w:p>
-    <w:p>
-      <w:pPr>
-        <w:pStyle w:val="style76"/>
+        <w:pStyle w:val="style84"/>
+        <w:jc w:val="both"/>
+      </w:pPr>
+      <w:r>
+        <w:rPr/>
+      </w:r>
+    </w:p>
+    <w:p>
+      <w:pPr>
+        <w:pStyle w:val="style84"/>
+        <w:jc w:val="both"/>
+      </w:pPr>
+      <w:r>
+        <w:rPr/>
+      </w:r>
+    </w:p>
+    <w:p>
+      <w:pPr>
+        <w:pStyle w:val="style84"/>
+        <w:jc w:val="both"/>
+      </w:pPr>
+      <w:r>
+        <w:rPr/>
+      </w:r>
+    </w:p>
+    <w:p>
+      <w:pPr>
+        <w:pStyle w:val="style84"/>
         <w:jc w:val="both"/>
       </w:pPr>
       <w:r>
@@ -4270,16 +4204,16 @@
     </w:p>
     <w:p>
       <w:pPr>
-        <w:pStyle w:val="style76"/>
-        <w:jc w:val="both"/>
-      </w:pPr>
-      <w:r>
-        <w:rPr/>
-      </w:r>
-    </w:p>
-    <w:p>
-      <w:pPr>
-        <w:pStyle w:val="style76"/>
+        <w:pStyle w:val="style84"/>
+        <w:jc w:val="both"/>
+      </w:pPr>
+      <w:r>
+        <w:rPr/>
+      </w:r>
+    </w:p>
+    <w:p>
+      <w:pPr>
+        <w:pStyle w:val="style84"/>
         <w:jc w:val="both"/>
       </w:pPr>
       <w:r>
@@ -4333,25 +4267,25 @@
     </w:p>
     <w:p>
       <w:pPr>
-        <w:pStyle w:val="style76"/>
-        <w:jc w:val="both"/>
-      </w:pPr>
-      <w:r>
-        <w:rPr/>
-      </w:r>
-    </w:p>
-    <w:p>
-      <w:pPr>
-        <w:pStyle w:val="style76"/>
-        <w:jc w:val="both"/>
-      </w:pPr>
-      <w:r>
-        <w:rPr/>
-      </w:r>
-    </w:p>
-    <w:p>
-      <w:pPr>
-        <w:pStyle w:val="style76"/>
+        <w:pStyle w:val="style84"/>
+        <w:jc w:val="both"/>
+      </w:pPr>
+      <w:r>
+        <w:rPr/>
+      </w:r>
+    </w:p>
+    <w:p>
+      <w:pPr>
+        <w:pStyle w:val="style84"/>
+        <w:jc w:val="both"/>
+      </w:pPr>
+      <w:r>
+        <w:rPr/>
+      </w:r>
+    </w:p>
+    <w:p>
+      <w:pPr>
+        <w:pStyle w:val="style84"/>
         <w:jc w:val="both"/>
       </w:pPr>
       <w:r>
@@ -4367,7 +4301,7 @@
     </w:p>
     <w:p>
       <w:pPr>
-        <w:pStyle w:val="style76"/>
+        <w:pStyle w:val="style84"/>
         <w:jc w:val="both"/>
       </w:pPr>
       <w:r>
@@ -4421,25 +4355,25 @@
     </w:p>
     <w:p>
       <w:pPr>
-        <w:pStyle w:val="style76"/>
-        <w:jc w:val="both"/>
-      </w:pPr>
-      <w:r>
-        <w:rPr/>
-      </w:r>
-    </w:p>
-    <w:p>
-      <w:pPr>
-        <w:pStyle w:val="style76"/>
-        <w:jc w:val="both"/>
-      </w:pPr>
-      <w:r>
-        <w:rPr/>
-      </w:r>
-    </w:p>
-    <w:p>
-      <w:pPr>
-        <w:pStyle w:val="style76"/>
+        <w:pStyle w:val="style84"/>
+        <w:jc w:val="both"/>
+      </w:pPr>
+      <w:r>
+        <w:rPr/>
+      </w:r>
+    </w:p>
+    <w:p>
+      <w:pPr>
+        <w:pStyle w:val="style84"/>
+        <w:jc w:val="both"/>
+      </w:pPr>
+      <w:r>
+        <w:rPr/>
+      </w:r>
+    </w:p>
+    <w:p>
+      <w:pPr>
+        <w:pStyle w:val="style84"/>
         <w:jc w:val="both"/>
       </w:pPr>
       <w:r>
@@ -4455,16 +4389,16 @@
     </w:p>
     <w:p>
       <w:pPr>
-        <w:pStyle w:val="style76"/>
-        <w:jc w:val="both"/>
-      </w:pPr>
-      <w:r>
-        <w:rPr/>
-      </w:r>
-    </w:p>
-    <w:p>
-      <w:pPr>
-        <w:pStyle w:val="style76"/>
+        <w:pStyle w:val="style84"/>
+        <w:jc w:val="both"/>
+      </w:pPr>
+      <w:r>
+        <w:rPr/>
+      </w:r>
+    </w:p>
+    <w:p>
+      <w:pPr>
+        <w:pStyle w:val="style84"/>
         <w:jc w:val="both"/>
       </w:pPr>
       <w:r>
@@ -4518,16 +4452,16 @@
     </w:p>
     <w:p>
       <w:pPr>
-        <w:pStyle w:val="style76"/>
-        <w:jc w:val="both"/>
-      </w:pPr>
-      <w:r>
-        <w:rPr/>
-      </w:r>
-    </w:p>
-    <w:p>
-      <w:pPr>
-        <w:pStyle w:val="style76"/>
+        <w:pStyle w:val="style84"/>
+        <w:jc w:val="both"/>
+      </w:pPr>
+      <w:r>
+        <w:rPr/>
+      </w:r>
+    </w:p>
+    <w:p>
+      <w:pPr>
+        <w:pStyle w:val="style84"/>
         <w:jc w:val="both"/>
       </w:pPr>
       <w:r>
@@ -4543,7 +4477,7 @@
     </w:p>
     <w:p>
       <w:pPr>
-        <w:pStyle w:val="style76"/>
+        <w:pStyle w:val="style84"/>
         <w:jc w:val="both"/>
       </w:pPr>
       <w:r>
@@ -4597,52 +4531,52 @@
     </w:p>
     <w:p>
       <w:pPr>
-        <w:pStyle w:val="style76"/>
-        <w:jc w:val="both"/>
-      </w:pPr>
-      <w:r>
-        <w:rPr/>
-      </w:r>
-    </w:p>
-    <w:p>
-      <w:pPr>
-        <w:pStyle w:val="style76"/>
-        <w:jc w:val="both"/>
-      </w:pPr>
-      <w:r>
-        <w:rPr/>
-      </w:r>
-    </w:p>
-    <w:p>
-      <w:pPr>
-        <w:pStyle w:val="style76"/>
-        <w:jc w:val="both"/>
-      </w:pPr>
-      <w:r>
-        <w:rPr/>
-      </w:r>
-    </w:p>
-    <w:p>
-      <w:pPr>
-        <w:pStyle w:val="style76"/>
-        <w:jc w:val="both"/>
-      </w:pPr>
-      <w:r>
-        <w:rPr/>
-      </w:r>
-    </w:p>
-    <w:p>
-      <w:pPr>
-        <w:pStyle w:val="style76"/>
-        <w:jc w:val="both"/>
-      </w:pPr>
-      <w:r>
-        <w:rPr/>
-      </w:r>
-    </w:p>
-    <w:p>
-      <w:pPr>
-        <w:pStyle w:val="style76"/>
+        <w:pStyle w:val="style84"/>
+        <w:jc w:val="both"/>
+      </w:pPr>
+      <w:r>
+        <w:rPr/>
+      </w:r>
+    </w:p>
+    <w:p>
+      <w:pPr>
+        <w:pStyle w:val="style84"/>
+        <w:jc w:val="both"/>
+      </w:pPr>
+      <w:r>
+        <w:rPr/>
+      </w:r>
+    </w:p>
+    <w:p>
+      <w:pPr>
+        <w:pStyle w:val="style84"/>
+        <w:jc w:val="both"/>
+      </w:pPr>
+      <w:r>
+        <w:rPr/>
+      </w:r>
+    </w:p>
+    <w:p>
+      <w:pPr>
+        <w:pStyle w:val="style84"/>
+        <w:jc w:val="both"/>
+      </w:pPr>
+      <w:r>
+        <w:rPr/>
+      </w:r>
+    </w:p>
+    <w:p>
+      <w:pPr>
+        <w:pStyle w:val="style84"/>
+        <w:jc w:val="both"/>
+      </w:pPr>
+      <w:r>
+        <w:rPr/>
+      </w:r>
+    </w:p>
+    <w:p>
+      <w:pPr>
+        <w:pStyle w:val="style84"/>
         <w:jc w:val="both"/>
       </w:pPr>
       <w:r>
@@ -4658,7 +4592,7 @@
     </w:p>
     <w:p>
       <w:pPr>
-        <w:pStyle w:val="style76"/>
+        <w:pStyle w:val="style84"/>
         <w:jc w:val="both"/>
       </w:pPr>
       <w:r>
@@ -4673,7 +4607,7 @@
     </w:p>
     <w:p>
       <w:pPr>
-        <w:pStyle w:val="style76"/>
+        <w:pStyle w:val="style84"/>
         <w:jc w:val="both"/>
       </w:pPr>
       <w:r>
@@ -4727,43 +4661,43 @@
     </w:p>
     <w:p>
       <w:pPr>
-        <w:pStyle w:val="style76"/>
-        <w:jc w:val="both"/>
-      </w:pPr>
-      <w:r>
-        <w:rPr/>
-      </w:r>
-    </w:p>
-    <w:p>
-      <w:pPr>
-        <w:pStyle w:val="style76"/>
-        <w:jc w:val="both"/>
-      </w:pPr>
-      <w:r>
-        <w:rPr/>
-      </w:r>
-    </w:p>
-    <w:p>
-      <w:pPr>
-        <w:pStyle w:val="style76"/>
-        <w:jc w:val="both"/>
-      </w:pPr>
-      <w:r>
-        <w:rPr/>
-      </w:r>
-    </w:p>
-    <w:p>
-      <w:pPr>
-        <w:pStyle w:val="style76"/>
-        <w:jc w:val="both"/>
-      </w:pPr>
-      <w:r>
-        <w:rPr/>
-      </w:r>
-    </w:p>
-    <w:p>
-      <w:pPr>
-        <w:pStyle w:val="style76"/>
+        <w:pStyle w:val="style84"/>
+        <w:jc w:val="both"/>
+      </w:pPr>
+      <w:r>
+        <w:rPr/>
+      </w:r>
+    </w:p>
+    <w:p>
+      <w:pPr>
+        <w:pStyle w:val="style84"/>
+        <w:jc w:val="both"/>
+      </w:pPr>
+      <w:r>
+        <w:rPr/>
+      </w:r>
+    </w:p>
+    <w:p>
+      <w:pPr>
+        <w:pStyle w:val="style84"/>
+        <w:jc w:val="both"/>
+      </w:pPr>
+      <w:r>
+        <w:rPr/>
+      </w:r>
+    </w:p>
+    <w:p>
+      <w:pPr>
+        <w:pStyle w:val="style84"/>
+        <w:jc w:val="both"/>
+      </w:pPr>
+      <w:r>
+        <w:rPr/>
+      </w:r>
+    </w:p>
+    <w:p>
+      <w:pPr>
+        <w:pStyle w:val="style84"/>
         <w:jc w:val="both"/>
       </w:pPr>
       <w:r>
@@ -4794,7 +4728,7 @@
       <w:pgNumType w:fmt="decimal"/>
       <w:formProt w:val="false"/>
       <w:textDirection w:val="lrTb"/>
-      <w:docGrid w:charSpace="49152" w:linePitch="460" w:type="default"/>
+      <w:docGrid w:charSpace="57344" w:linePitch="500" w:type="default"/>
     </w:sectPr>
   </w:body>
 </w:document>
@@ -5518,10 +5452,66 @@
       <w:rFonts w:ascii="OpenSymbol" w:cs="OpenSymbol" w:eastAsia="OpenSymbol" w:hAnsi="OpenSymbol"/>
     </w:rPr>
   </w:style>
-  <w:style w:styleId="style67" w:type="paragraph">
+  <w:style w:styleId="style67" w:type="character">
+    <w:name w:val="ListLabel 48"/>
+    <w:next w:val="style67"/>
+    <w:rPr>
+      <w:rFonts w:cs="Times New Roman"/>
+    </w:rPr>
+  </w:style>
+  <w:style w:styleId="style68" w:type="character">
+    <w:name w:val="ListLabel 49"/>
+    <w:next w:val="style68"/>
+    <w:rPr>
+      <w:rFonts w:cs="Courier New"/>
+    </w:rPr>
+  </w:style>
+  <w:style w:styleId="style69" w:type="character">
+    <w:name w:val="ListLabel 50"/>
+    <w:next w:val="style69"/>
+    <w:rPr>
+      <w:rFonts w:cs="Wingdings"/>
+    </w:rPr>
+  </w:style>
+  <w:style w:styleId="style70" w:type="character">
+    <w:name w:val="ListLabel 51"/>
+    <w:next w:val="style70"/>
+    <w:rPr>
+      <w:rFonts w:cs="Symbol"/>
+    </w:rPr>
+  </w:style>
+  <w:style w:styleId="style71" w:type="character">
+    <w:name w:val="ListLabel 52"/>
+    <w:next w:val="style71"/>
+    <w:rPr>
+      <w:rFonts w:cs="Times New Roman"/>
+    </w:rPr>
+  </w:style>
+  <w:style w:styleId="style72" w:type="character">
+    <w:name w:val="ListLabel 53"/>
+    <w:next w:val="style72"/>
+    <w:rPr>
+      <w:rFonts w:cs="Courier New"/>
+    </w:rPr>
+  </w:style>
+  <w:style w:styleId="style73" w:type="character">
+    <w:name w:val="ListLabel 54"/>
+    <w:next w:val="style73"/>
+    <w:rPr>
+      <w:rFonts w:cs="Wingdings"/>
+    </w:rPr>
+  </w:style>
+  <w:style w:styleId="style74" w:type="character">
+    <w:name w:val="ListLabel 55"/>
+    <w:next w:val="style74"/>
+    <w:rPr>
+      <w:rFonts w:cs="Symbol"/>
+    </w:rPr>
+  </w:style>
+  <w:style w:styleId="style75" w:type="paragraph">
     <w:name w:val="Titre"/>
     <w:basedOn w:val="style0"/>
-    <w:next w:val="style68"/>
+    <w:next w:val="style76"/>
     <w:pPr>
       <w:keepNext/>
       <w:spacing w:after="120" w:before="240"/>
@@ -5532,9 +5522,10 @@
       <w:szCs w:val="28"/>
     </w:rPr>
   </w:style>
-  <w:style w:styleId="style68" w:type="paragraph">
+  <w:style w:styleId="style76" w:type="paragraph">
     <w:name w:val="Corps de texte"/>
-    <w:next w:val="style68"/>
+    <w:basedOn w:val="style0"/>
+    <w:next w:val="style76"/>
     <w:pPr>
       <w:widowControl w:val="false"/>
       <w:tabs>
@@ -5545,25 +5536,25 @@
     </w:pPr>
     <w:rPr>
       <w:rFonts w:ascii="Times New Roman" w:cs="Lohit Hindi" w:eastAsia="Droid Sans" w:hAnsi="Times New Roman"/>
-      <w:color w:val="auto"/>
+      <w:color w:val="00000A"/>
       <w:sz w:val="24"/>
       <w:szCs w:val="24"/>
       <w:lang w:bidi="hi-IN" w:eastAsia="zh-CN" w:val="fr-FR"/>
     </w:rPr>
   </w:style>
-  <w:style w:styleId="style69" w:type="paragraph">
+  <w:style w:styleId="style77" w:type="paragraph">
     <w:name w:val="Liste"/>
-    <w:basedOn w:val="style68"/>
-    <w:next w:val="style69"/>
+    <w:basedOn w:val="style76"/>
+    <w:next w:val="style77"/>
     <w:pPr/>
     <w:rPr>
       <w:rFonts w:cs="FreeSans"/>
     </w:rPr>
   </w:style>
-  <w:style w:styleId="style70" w:type="paragraph">
+  <w:style w:styleId="style78" w:type="paragraph">
     <w:name w:val="Légende"/>
     <w:basedOn w:val="style0"/>
-    <w:next w:val="style70"/>
+    <w:next w:val="style78"/>
     <w:pPr>
       <w:suppressLineNumbers/>
       <w:spacing w:after="120" w:before="120"/>
@@ -5576,9 +5567,10 @@
       <w:szCs w:val="24"/>
     </w:rPr>
   </w:style>
-  <w:style w:styleId="style71" w:type="paragraph">
+  <w:style w:styleId="style79" w:type="paragraph">
     <w:name w:val="Index"/>
-    <w:next w:val="style71"/>
+    <w:basedOn w:val="style0"/>
+    <w:next w:val="style79"/>
     <w:pPr>
       <w:widowControl w:val="false"/>
       <w:suppressLineNumbers/>
@@ -5589,15 +5581,15 @@
     </w:pPr>
     <w:rPr>
       <w:rFonts w:ascii="Times New Roman" w:cs="Lohit Hindi" w:eastAsia="Droid Sans" w:hAnsi="Times New Roman"/>
-      <w:color w:val="auto"/>
+      <w:color w:val="00000A"/>
       <w:sz w:val="24"/>
       <w:szCs w:val="24"/>
       <w:lang w:bidi="hi-IN" w:eastAsia="zh-CN" w:val="fr-FR"/>
     </w:rPr>
   </w:style>
-  <w:style w:styleId="style72" w:type="paragraph">
+  <w:style w:styleId="style80" w:type="paragraph">
     <w:name w:val="Style par défaut"/>
-    <w:next w:val="style72"/>
+    <w:next w:val="style80"/>
     <w:pPr>
       <w:widowControl/>
       <w:tabs>
@@ -5614,10 +5606,10 @@
       <w:lang w:bidi="ar-SA" w:eastAsia="fr-FR" w:val="fr-FR"/>
     </w:rPr>
   </w:style>
-  <w:style w:styleId="style73" w:type="paragraph">
+  <w:style w:styleId="style81" w:type="paragraph">
     <w:name w:val="Titre principal"/>
-    <w:basedOn w:val="style72"/>
-    <w:next w:val="style74"/>
+    <w:basedOn w:val="style80"/>
+    <w:next w:val="style82"/>
     <w:pPr>
       <w:keepNext/>
       <w:spacing w:after="120" w:before="240"/>
@@ -5631,10 +5623,10 @@
       <w:szCs w:val="28"/>
     </w:rPr>
   </w:style>
-  <w:style w:styleId="style74" w:type="paragraph">
+  <w:style w:styleId="style82" w:type="paragraph">
     <w:name w:val="Sous-titre"/>
-    <w:basedOn w:val="style73"/>
-    <w:next w:val="style68"/>
+    <w:basedOn w:val="style81"/>
+    <w:next w:val="style76"/>
     <w:pPr>
       <w:jc w:val="center"/>
     </w:pPr>
@@ -5645,9 +5637,9 @@
       <w:szCs w:val="28"/>
     </w:rPr>
   </w:style>
-  <w:style w:styleId="style75" w:type="paragraph">
+  <w:style w:styleId="style83" w:type="paragraph">
     <w:name w:val="caption"/>
-    <w:next w:val="style75"/>
+    <w:next w:val="style83"/>
     <w:pPr>
       <w:widowControl w:val="false"/>
       <w:suppressLineNumbers/>
@@ -5667,10 +5659,10 @@
       <w:lang w:bidi="ar-SA" w:eastAsia="fr-FR" w:val="fr-FR"/>
     </w:rPr>
   </w:style>
-  <w:style w:styleId="style76" w:type="paragraph">
+  <w:style w:styleId="style84" w:type="paragraph">
     <w:name w:val="Plain Text"/>
-    <w:basedOn w:val="style72"/>
-    <w:next w:val="style76"/>
+    <w:basedOn w:val="style80"/>
+    <w:next w:val="style84"/>
     <w:pPr>
       <w:spacing w:after="0" w:before="0" w:line="100" w:lineRule="atLeast"/>
     </w:pPr>
@@ -5680,10 +5672,10 @@
       <w:szCs w:val="21"/>
     </w:rPr>
   </w:style>
-  <w:style w:styleId="style77" w:type="paragraph">
+  <w:style w:styleId="style85" w:type="paragraph">
     <w:name w:val="Balloon Text"/>
-    <w:basedOn w:val="style72"/>
-    <w:next w:val="style77"/>
+    <w:basedOn w:val="style80"/>
+    <w:next w:val="style85"/>
     <w:pPr>
       <w:spacing w:after="0" w:before="0" w:line="100" w:lineRule="atLeast"/>
     </w:pPr>
@@ -5693,10 +5685,10 @@
       <w:szCs w:val="16"/>
     </w:rPr>
   </w:style>
-  <w:style w:styleId="style78" w:type="paragraph">
+  <w:style w:styleId="style86" w:type="paragraph">
     <w:name w:val="Texte préformaté"/>
-    <w:basedOn w:val="style72"/>
-    <w:next w:val="style78"/>
+    <w:basedOn w:val="style80"/>
+    <w:next w:val="style86"/>
     <w:pPr>
       <w:widowControl w:val="false"/>
       <w:spacing w:after="0" w:before="0"/>

</xml_diff>

<commit_message>
modification des images IHM dans le CDC.
</commit_message>
<xml_diff>
--- a/divers/cahier_charges_projet_vols.docx
+++ b/divers/cahier_charges_projet_vols.docx
@@ -89,15 +89,7 @@
           <w:sz w:val="24"/>
           <w:szCs w:val="24"/>
         </w:rPr>
-        <w:t xml:space="preserve"> du transport de passagers. Implantée à Paris, elle emploie 978 salariés. Sa flotte est constituée de 126</w:t>
-      </w:r>
-      <w:r>
-        <w:rPr>
-          <w:rFonts w:ascii="Times New Roman" w:hAnsi="Times New Roman" w:cs="Times New Roman"/>
-          <w:sz w:val="24"/>
-          <w:szCs w:val="24"/>
-        </w:rPr>
-        <w:t xml:space="preserve"> avions Airbus A321 de 170 places qui desservent 42 destinations, une fois par semaine.</w:t>
+        <w:t xml:space="preserve"> du transport de passagers. Implantée à Paris, elle emploie 978 salariés. Sa flotte est constituée de 126 avions Airbus A321 de 170 places qui desservent 42 destinations, une fois par semaine.</w:t>
       </w:r>
     </w:p>
     <w:p>
@@ -129,15 +121,7 @@
           <w:sz w:val="24"/>
           <w:szCs w:val="24"/>
         </w:rPr>
-        <w:t>. C’est pour se faire une place sur ce marché porteur qu’elle a décidé de créer DEV-FLY. En effet, les vo</w:t>
-      </w:r>
-      <w:r>
-        <w:rPr>
-          <w:rFonts w:ascii="Times New Roman" w:hAnsi="Times New Roman" w:cs="Times New Roman"/>
-          <w:sz w:val="24"/>
-          <w:szCs w:val="24"/>
-        </w:rPr>
-        <w:t xml:space="preserve">ls </w:t>
+        <w:t xml:space="preserve">. C’est pour se faire une place sur ce marché porteur qu’elle a décidé de créer DEV-FLY. En effet, les vols </w:t>
       </w:r>
       <w:proofErr w:type="spellStart"/>
       <w:r>
@@ -195,15 +179,7 @@
           <w:sz w:val="24"/>
           <w:szCs w:val="24"/>
         </w:rPr>
-        <w:t>Jusqu’à présent, la filiale DEV-FLY avait recours au logiciel d’Air France, sur lequel une application spécifique avait été implémentée</w:t>
-      </w:r>
-      <w:r>
-        <w:rPr>
-          <w:rFonts w:ascii="Times New Roman" w:hAnsi="Times New Roman" w:cs="Times New Roman"/>
-          <w:sz w:val="24"/>
-          <w:szCs w:val="24"/>
-        </w:rPr>
-        <w:t>. Aujourd’hui, elle souhaite avoir sa propre application, afin d’avoir un outil personnalisé et évolutif, sur laquelle de nouvelles fonctionnalités pourraient facilement se greffer.</w:t>
+        <w:t>Jusqu’à présent, la filiale DEV-FLY avait recours au logiciel d’Air France, sur lequel une application spécifique avait été implémentée. Aujourd’hui, elle souhaite avoir sa propre application, afin d’avoir un outil personnalisé et évolutif, sur laquelle de nouvelles fonctionnalités pourraient facilement se greffer.</w:t>
       </w:r>
     </w:p>
     <w:p>
@@ -235,15 +211,7 @@
           <w:sz w:val="24"/>
           <w:szCs w:val="24"/>
         </w:rPr>
-        <w:t>la possibilité de consulter et réserver des vols,</w:t>
-      </w:r>
-      <w:r>
-        <w:rPr>
-          <w:rFonts w:ascii="Times New Roman" w:hAnsi="Times New Roman" w:cs="Times New Roman"/>
-          <w:sz w:val="24"/>
-          <w:szCs w:val="24"/>
-        </w:rPr>
-        <w:t xml:space="preserve"> pour 1 ou plusieurs passagers</w:t>
+        <w:t>la possibilité de consulter et réserver des vols, pour 1 ou plusieurs passagers</w:t>
       </w:r>
     </w:p>
     <w:p>
@@ -280,16 +248,7 @@
           <w:szCs w:val="24"/>
           <w:lang w:eastAsia="en-US" w:bidi="ar-SA"/>
         </w:rPr>
-        <w:t>des fonctionnalités en back-office : visualisation détaillée des passagers, des vols, des réservations, des clients et des employés. Chaque élément renvoie vers d’aut</w:t>
-      </w:r>
-      <w:r>
-        <w:rPr>
-          <w:rFonts w:ascii="Times New Roman" w:eastAsia="DejaVu Sans" w:hAnsi="Times New Roman" w:cs="Times New Roman"/>
-          <w:sz w:val="24"/>
-          <w:szCs w:val="24"/>
-          <w:lang w:eastAsia="en-US" w:bidi="ar-SA"/>
-        </w:rPr>
-        <w:t>res informations. Ainsi par exemple, la description d’un vol contient les différents employés qui y travaillent. Un clic sur l’identifiant d’un employé amène à la page détaillée sur cet employé, etc.</w:t>
+        <w:t>des fonctionnalités en back-office : visualisation détaillée des passagers, des vols, des réservations, des clients et des employés. Chaque élément renvoie vers d’autres informations. Ainsi par exemple, la description d’un vol contient les différents employés qui y travaillent. Un clic sur l’identifiant d’un employé amène à la page détaillée sur cet employé, etc.</w:t>
       </w:r>
     </w:p>
     <w:p>
@@ -367,15 +326,7 @@
           <w:sz w:val="24"/>
           <w:szCs w:val="24"/>
         </w:rPr>
-        <w:t xml:space="preserve">- </w:t>
-      </w:r>
-      <w:r>
-        <w:rPr>
-          <w:rFonts w:ascii="Times New Roman" w:hAnsi="Times New Roman" w:cs="Times New Roman"/>
-          <w:sz w:val="24"/>
-          <w:szCs w:val="24"/>
-        </w:rPr>
-        <w:t>La gestion des bagages n’est pas prise en compte (chaque voyageur a droit à un bagage de 23kg en soute et d’un bagage à main de 10kg maximum, inclus dans le prix du billet – seule exception : les enfants de moins de 2 ans n’ont droit qu’au bagage à main).</w:t>
+        <w:t>- La gestion des bagages n’est pas prise en compte (chaque voyageur a droit à un bagage de 23kg en soute et d’un bagage à main de 10kg maximum, inclus dans le prix du billet – seule exception : les enfants de moins de 2 ans n’ont droit qu’au bagage à main).</w:t>
       </w:r>
     </w:p>
     <w:p>
@@ -415,15 +366,7 @@
           <w:sz w:val="24"/>
           <w:szCs w:val="24"/>
         </w:rPr>
-        <w:t>- L'accès au back-office sera protégé par un login et un mot de passe individuels, qui seront directement délivrés aux personnes concerné</w:t>
-      </w:r>
-      <w:r>
-        <w:rPr>
-          <w:rFonts w:ascii="Times New Roman" w:hAnsi="Times New Roman" w:cs="Times New Roman"/>
-          <w:sz w:val="24"/>
-          <w:szCs w:val="24"/>
-        </w:rPr>
-        <w:t>es par l'administrateur de la base de données.</w:t>
+        <w:t>- L'accès au back-office sera protégé par un login et un mot de passe individuels, qui seront directement délivrés aux personnes concernées par l'administrateur de la base de données.</w:t>
       </w:r>
     </w:p>
     <w:p>
@@ -472,16 +415,7 @@
           <w:sz w:val="24"/>
           <w:szCs w:val="24"/>
         </w:rPr>
-        <w:t xml:space="preserve">ouverte 2 mois avant la date de </w:t>
-      </w:r>
-      <w:r>
-        <w:rPr>
-          <w:rFonts w:ascii="Times New Roman" w:hAnsi="Times New Roman" w:cs="Times New Roman"/>
-          <w:bCs/>
-          <w:sz w:val="24"/>
-          <w:szCs w:val="24"/>
-        </w:rPr>
-        <w:t>départ</w:t>
+        <w:t>ouverte 2 mois avant la date de départ</w:t>
       </w:r>
       <w:r>
         <w:rPr>
@@ -592,15 +526,7 @@
           <w:sz w:val="24"/>
           <w:szCs w:val="24"/>
         </w:rPr>
-        <w:t xml:space="preserve"> avant </w:t>
-      </w:r>
-      <w:r>
-        <w:rPr>
-          <w:rFonts w:ascii="Times New Roman" w:hAnsi="Times New Roman" w:cs="Times New Roman"/>
-          <w:sz w:val="24"/>
-          <w:szCs w:val="24"/>
-        </w:rPr>
-        <w:t>d’afficher un résultat.</w:t>
+        <w:t xml:space="preserve"> avant d’afficher un résultat.</w:t>
       </w:r>
     </w:p>
     <w:p>
@@ -636,15 +562,7 @@
           <w:sz w:val="24"/>
           <w:szCs w:val="24"/>
         </w:rPr>
-        <w:t>Le projet doit être terminé dans un délai de 2 mois à compter de l'approbation du cahier des charg</w:t>
-      </w:r>
-      <w:r>
-        <w:rPr>
-          <w:rFonts w:ascii="Times New Roman" w:hAnsi="Times New Roman" w:cs="Times New Roman"/>
-          <w:sz w:val="24"/>
-          <w:szCs w:val="24"/>
-        </w:rPr>
-        <w:t>es par le comité de pilotage.</w:t>
+        <w:t>Le projet doit être terminé dans un délai de 2 mois à compter de l'approbation du cahier des charges par le comité de pilotage.</w:t>
       </w:r>
     </w:p>
     <w:p>
@@ -689,18 +607,7 @@
           <w:szCs w:val="24"/>
           <w:u w:val="single"/>
         </w:rPr>
-        <w:t xml:space="preserve">Détail des </w:t>
-      </w:r>
-      <w:r>
-        <w:rPr>
-          <w:rFonts w:ascii="Times New Roman" w:hAnsi="Times New Roman" w:cs="Times New Roman"/>
-          <w:b/>
-          <w:bCs/>
-          <w:sz w:val="24"/>
-          <w:szCs w:val="24"/>
-          <w:u w:val="single"/>
-        </w:rPr>
-        <w:t>possibilités</w:t>
+        <w:t>Détail des possibilités</w:t>
       </w:r>
     </w:p>
     <w:p>
@@ -891,15 +798,7 @@
                 <w:sz w:val="24"/>
                 <w:szCs w:val="24"/>
               </w:rPr>
-              <w:t xml:space="preserve">La personne arrive sur la page d’accueil, elle choisit la langue souhaitée pour le site (français ou </w:t>
-            </w:r>
-            <w:r>
-              <w:rPr>
-                <w:rFonts w:ascii="Times New Roman" w:hAnsi="Times New Roman" w:cs="Times New Roman"/>
-                <w:sz w:val="24"/>
-                <w:szCs w:val="24"/>
-              </w:rPr>
-              <w:t>anglais).</w:t>
+              <w:t>La personne arrive sur la page d’accueil, elle choisit la langue souhaitée pour le site (français ou anglais).</w:t>
             </w:r>
           </w:p>
         </w:tc>
@@ -1031,7 +930,10 @@
                 <w:sz w:val="24"/>
                 <w:szCs w:val="24"/>
               </w:rPr>
-              <w:t>Tous les champs doivent être renseignés et valides : la date doit</w:t>
+              <w:t>Tous les champs doivent être renseignés et valides : la date doit être au format approprié et ne doit pas être antérieure à la date du jour. Les villes doivent correspondre aux destinations prévues par la compagnie. Les villes de départ et d’arrivée doivent être différentes.</w:t>
+            </w:r>
+            <w:r>
+              <w:t xml:space="preserve"> </w:t>
             </w:r>
             <w:r>
               <w:rPr>
@@ -1039,52 +941,7 @@
                 <w:sz w:val="24"/>
                 <w:szCs w:val="24"/>
               </w:rPr>
-              <w:t xml:space="preserve"> être au format approprié et </w:t>
-            </w:r>
-            <w:r>
-              <w:rPr>
-                <w:rFonts w:ascii="Times New Roman" w:hAnsi="Times New Roman" w:cs="Times New Roman"/>
-                <w:sz w:val="24"/>
-                <w:szCs w:val="24"/>
-              </w:rPr>
-              <w:t>ne doit pas être antérieure à la date du jour</w:t>
-            </w:r>
-            <w:r>
-              <w:rPr>
-                <w:rFonts w:ascii="Times New Roman" w:hAnsi="Times New Roman" w:cs="Times New Roman"/>
-                <w:sz w:val="24"/>
-                <w:szCs w:val="24"/>
-              </w:rPr>
-              <w:t xml:space="preserve">. Les villes doivent </w:t>
-            </w:r>
-            <w:r>
-              <w:rPr>
-                <w:rFonts w:ascii="Times New Roman" w:hAnsi="Times New Roman" w:cs="Times New Roman"/>
-                <w:sz w:val="24"/>
-                <w:szCs w:val="24"/>
-              </w:rPr>
-              <w:t>correspondre aux destinations prévues par la compagnie. Les villes de départ et d’arrivée doivent être différentes.</w:t>
-            </w:r>
-            <w:r>
-              <w:t xml:space="preserve"> </w:t>
-            </w:r>
-            <w:bookmarkStart w:id="0" w:name="_GoBack"/>
-            <w:bookmarkEnd w:id="0"/>
-            <w:r>
-              <w:rPr>
-                <w:rFonts w:ascii="Times New Roman" w:hAnsi="Times New Roman" w:cs="Times New Roman"/>
-                <w:sz w:val="24"/>
-                <w:szCs w:val="24"/>
-              </w:rPr>
-              <w:t>Le nombre d’adultes in</w:t>
-            </w:r>
-            <w:r>
-              <w:rPr>
-                <w:rFonts w:ascii="Times New Roman" w:hAnsi="Times New Roman" w:cs="Times New Roman"/>
-                <w:sz w:val="24"/>
-                <w:szCs w:val="24"/>
-              </w:rPr>
-              <w:t>diqué doit être numérique et supérieur ou égal à 1. Le nombre d’enfants indiqué doit être numérique et supérieur ou égal à 0.</w:t>
+              <w:t>Le nombre d’adultes indiqué doit être numérique et supérieur ou égal à 1. Le nombre d’enfants indiqué doit être numérique et supérieur ou égal à 0.</w:t>
             </w:r>
           </w:p>
         </w:tc>
@@ -1250,15 +1107,7 @@
                 <w:sz w:val="24"/>
                 <w:szCs w:val="24"/>
               </w:rPr>
-              <w:t xml:space="preserve">Le choix sélectionné doit correspondre </w:t>
-            </w:r>
-            <w:r>
-              <w:rPr>
-                <w:rFonts w:ascii="Times New Roman" w:hAnsi="Times New Roman" w:cs="Times New Roman"/>
-                <w:sz w:val="24"/>
-                <w:szCs w:val="24"/>
-              </w:rPr>
-              <w:t>à ce que la compagnie propose.</w:t>
+              <w:t>Le choix sélectionné doit correspondre à ce que la compagnie propose.</w:t>
             </w:r>
           </w:p>
         </w:tc>
@@ -1424,15 +1273,7 @@
                 <w:sz w:val="24"/>
                 <w:szCs w:val="24"/>
               </w:rPr>
-              <w:t>Tous les champs doivent être renseignés et valides : les dates doiv</w:t>
-            </w:r>
-            <w:r>
-              <w:rPr>
-                <w:rFonts w:ascii="Times New Roman" w:hAnsi="Times New Roman" w:cs="Times New Roman"/>
-                <w:sz w:val="24"/>
-                <w:szCs w:val="24"/>
-              </w:rPr>
-              <w:t>ent être au format approprié. La civilité doit être soit « Monsieur » soit « Madame ». Les noms et prénoms doivent être constitués de lettres. Au minimum un passager doit être majeur.</w:t>
+              <w:t>Tous les champs doivent être renseignés et valides : les dates doivent être au format approprié. La civilité doit être soit « Monsieur » soit « Madame ». Les noms et prénoms doivent être constitués de lettres. Au minimum un passager doit être majeur.</w:t>
             </w:r>
           </w:p>
         </w:tc>
@@ -1466,15 +1307,7 @@
                 <w:sz w:val="24"/>
                 <w:szCs w:val="24"/>
               </w:rPr>
-              <w:t>La compagnie envoie une fiche client à remplir pour inscription : civil</w:t>
-            </w:r>
-            <w:r>
-              <w:rPr>
-                <w:rFonts w:ascii="Times New Roman" w:hAnsi="Times New Roman" w:cs="Times New Roman"/>
-                <w:sz w:val="24"/>
-                <w:szCs w:val="24"/>
-              </w:rPr>
-              <w:t xml:space="preserve">ité, nom, prénom, adresse, code postal, ville, pays, mail, tél fixe,  </w:t>
+              <w:t xml:space="preserve">La compagnie envoie une fiche client à remplir pour inscription : civilité, nom, prénom, adresse, code postal, ville, pays, mail, tél fixe,  </w:t>
             </w:r>
             <w:r>
               <w:rPr>
@@ -1617,15 +1450,7 @@
                 <w:sz w:val="24"/>
                 <w:szCs w:val="24"/>
               </w:rPr>
-              <w:t xml:space="preserve">Tous les champs doivent être renseignés et valides. La civilité doit être soit « Monsieur » soit </w:t>
-            </w:r>
-            <w:r>
-              <w:rPr>
-                <w:rFonts w:ascii="Times New Roman" w:hAnsi="Times New Roman" w:cs="Times New Roman"/>
-                <w:sz w:val="24"/>
-                <w:szCs w:val="24"/>
-              </w:rPr>
-              <w:t>« Madame ». Les noms et prénoms doivent être constitués de lettres. Les numéros de téléphone doivent comporter des chiffres exclusivement, et peuvent commencer par « + ». L’adresse e-mail doit être au format correct, sans espaces ni caractères spéciaux (</w:t>
+              <w:t>Tous les champs doivent être renseignés et valides. La civilité doit être soit « Monsieur » soit « Madame ». Les noms et prénoms doivent être constitués de lettres. Les numéros de téléphone doivent comporter des chiffres exclusivement, et peuvent commencer par « + ». L’adresse e-mail doit être au format correct, sans espaces ni caractères spéciaux (</w:t>
             </w:r>
             <w:proofErr w:type="spellStart"/>
             <w:r>
@@ -1634,15 +1459,7 @@
                 <w:sz w:val="24"/>
                 <w:szCs w:val="24"/>
               </w:rPr>
-              <w:t>XX</w:t>
-            </w:r>
-            <w:r>
-              <w:rPr>
-                <w:rFonts w:ascii="Times New Roman" w:hAnsi="Times New Roman" w:cs="Times New Roman"/>
-                <w:sz w:val="24"/>
-                <w:szCs w:val="24"/>
-              </w:rPr>
-              <w:t>X@XX.xx</w:t>
+              <w:t>XXX@XX.xx</w:t>
             </w:r>
             <w:proofErr w:type="spellEnd"/>
             <w:r>
@@ -1770,15 +1587,7 @@
                 <w:sz w:val="24"/>
                 <w:szCs w:val="24"/>
               </w:rPr>
-              <w:t>Le client procède à la tr</w:t>
-            </w:r>
-            <w:r>
-              <w:rPr>
-                <w:rFonts w:ascii="Times New Roman" w:hAnsi="Times New Roman" w:cs="Times New Roman"/>
-                <w:sz w:val="24"/>
-                <w:szCs w:val="24"/>
-              </w:rPr>
-              <w:t>ansaction.</w:t>
+              <w:t>Le client procède à la transaction.</w:t>
             </w:r>
           </w:p>
         </w:tc>
@@ -1953,15 +1762,7 @@
           <w:sz w:val="24"/>
           <w:szCs w:val="24"/>
         </w:rPr>
-        <w:t xml:space="preserve">si un champ dans un formulaire n’est pas conforme aux attentes, le formulaire </w:t>
-      </w:r>
-      <w:r>
-        <w:rPr>
-          <w:rFonts w:ascii="Times New Roman" w:hAnsi="Times New Roman" w:cs="Times New Roman"/>
-          <w:sz w:val="24"/>
-          <w:szCs w:val="24"/>
-        </w:rPr>
-        <w:t>est retourné avec un message explicatif en en-tête.</w:t>
+        <w:t>si un champ dans un formulaire n’est pas conforme aux attentes, le formulaire est retourné avec un message explicatif en en-tête.</w:t>
       </w:r>
     </w:p>
     <w:p>
@@ -2005,9 +1806,9 @@
         <w:lastRenderedPageBreak/>
         <w:drawing>
           <wp:inline distT="0" distB="0" distL="0" distR="0">
-            <wp:extent cx="5865495" cy="5156200"/>
+            <wp:extent cx="6145530" cy="5401310"/>
             <wp:effectExtent l="0" t="0" r="0" b="0"/>
-            <wp:docPr id="1" name="Picture" descr="A description..."/>
+            <wp:docPr id="21" name="Image 21" descr="C:\Users\greta\Desktop\vols\divers\images\dev-fly_index.png"/>
             <wp:cNvGraphicFramePr>
               <a:graphicFrameLocks xmlns:a="http://schemas.openxmlformats.org/drawingml/2006/main" noChangeAspect="1"/>
             </wp:cNvGraphicFramePr>
@@ -2015,13 +1816,19 @@
               <a:graphicData uri="http://schemas.openxmlformats.org/drawingml/2006/picture">
                 <pic:pic xmlns:pic="http://schemas.openxmlformats.org/drawingml/2006/picture">
                   <pic:nvPicPr>
-                    <pic:cNvPr id="0" name="Picture" descr="A description..."/>
+                    <pic:cNvPr id="0" name="Picture 1" descr="C:\Users\greta\Desktop\vols\divers\images\dev-fly_index.png"/>
                     <pic:cNvPicPr>
                       <a:picLocks noChangeAspect="1" noChangeArrowheads="1"/>
                     </pic:cNvPicPr>
                   </pic:nvPicPr>
                   <pic:blipFill>
-                    <a:blip r:embed="rId6"/>
+                    <a:blip r:embed="rId6">
+                      <a:extLst>
+                        <a:ext uri="{28A0092B-C50C-407E-A947-70E740481C1C}">
+                          <a14:useLocalDpi xmlns:a14="http://schemas.microsoft.com/office/drawing/2010/main" val="0"/>
+                        </a:ext>
+                      </a:extLst>
+                    </a:blip>
                     <a:srcRect/>
                     <a:stretch>
                       <a:fillRect/>
@@ -2030,17 +1837,14 @@
                   <pic:spPr bwMode="auto">
                     <a:xfrm>
                       <a:off x="0" y="0"/>
-                      <a:ext cx="5865495" cy="5156200"/>
+                      <a:ext cx="6145530" cy="5401310"/>
                     </a:xfrm>
                     <a:prstGeom prst="rect">
                       <a:avLst/>
                     </a:prstGeom>
                     <a:noFill/>
-                    <a:ln w="9525">
+                    <a:ln>
                       <a:noFill/>
-                      <a:miter lim="800000"/>
-                      <a:headEnd/>
-                      <a:tailEnd/>
                     </a:ln>
                   </pic:spPr>
                 </pic:pic>
@@ -2084,9 +1888,9 @@
         <w:lastRenderedPageBreak/>
         <w:drawing>
           <wp:inline distT="0" distB="0" distL="0" distR="0">
-            <wp:extent cx="6143625" cy="5400675"/>
+            <wp:extent cx="6145530" cy="5401310"/>
             <wp:effectExtent l="0" t="0" r="0" b="0"/>
-            <wp:docPr id="2" name="Picture" descr="A description..."/>
+            <wp:docPr id="22" name="Image 22" descr="C:\Users\greta\Desktop\vols\divers\images\dev-fly_accueil.png"/>
             <wp:cNvGraphicFramePr>
               <a:graphicFrameLocks xmlns:a="http://schemas.openxmlformats.org/drawingml/2006/main" noChangeAspect="1"/>
             </wp:cNvGraphicFramePr>
@@ -2094,13 +1898,19 @@
               <a:graphicData uri="http://schemas.openxmlformats.org/drawingml/2006/picture">
                 <pic:pic xmlns:pic="http://schemas.openxmlformats.org/drawingml/2006/picture">
                   <pic:nvPicPr>
-                    <pic:cNvPr id="1" name="Picture" descr="A description..."/>
+                    <pic:cNvPr id="0" name="Picture 2" descr="C:\Users\greta\Desktop\vols\divers\images\dev-fly_accueil.png"/>
                     <pic:cNvPicPr>
                       <a:picLocks noChangeAspect="1" noChangeArrowheads="1"/>
                     </pic:cNvPicPr>
                   </pic:nvPicPr>
                   <pic:blipFill>
-                    <a:blip r:embed="rId7"/>
+                    <a:blip r:embed="rId7">
+                      <a:extLst>
+                        <a:ext uri="{28A0092B-C50C-407E-A947-70E740481C1C}">
+                          <a14:useLocalDpi xmlns:a14="http://schemas.microsoft.com/office/drawing/2010/main" val="0"/>
+                        </a:ext>
+                      </a:extLst>
+                    </a:blip>
                     <a:srcRect/>
                     <a:stretch>
                       <a:fillRect/>
@@ -2109,17 +1919,14 @@
                   <pic:spPr bwMode="auto">
                     <a:xfrm>
                       <a:off x="0" y="0"/>
-                      <a:ext cx="6143625" cy="5400675"/>
+                      <a:ext cx="6145530" cy="5401310"/>
                     </a:xfrm>
                     <a:prstGeom prst="rect">
                       <a:avLst/>
                     </a:prstGeom>
                     <a:noFill/>
-                    <a:ln w="9525">
+                    <a:ln>
                       <a:noFill/>
-                      <a:miter lim="800000"/>
-                      <a:headEnd/>
-                      <a:tailEnd/>
                     </a:ln>
                   </pic:spPr>
                 </pic:pic>
@@ -2163,9 +1970,9 @@
         <w:lastRenderedPageBreak/>
         <w:drawing>
           <wp:inline distT="0" distB="0" distL="0" distR="0">
-            <wp:extent cx="6143625" cy="6496050"/>
+            <wp:extent cx="6145530" cy="6496685"/>
             <wp:effectExtent l="0" t="0" r="0" b="0"/>
-            <wp:docPr id="3" name="Picture" descr="A description..."/>
+            <wp:docPr id="23" name="Image 23" descr="C:\Users\greta\Desktop\vols\divers\images\dev-fly_proposition.png"/>
             <wp:cNvGraphicFramePr>
               <a:graphicFrameLocks xmlns:a="http://schemas.openxmlformats.org/drawingml/2006/main" noChangeAspect="1"/>
             </wp:cNvGraphicFramePr>
@@ -2173,13 +1980,19 @@
               <a:graphicData uri="http://schemas.openxmlformats.org/drawingml/2006/picture">
                 <pic:pic xmlns:pic="http://schemas.openxmlformats.org/drawingml/2006/picture">
                   <pic:nvPicPr>
-                    <pic:cNvPr id="2" name="Picture" descr="A description..."/>
+                    <pic:cNvPr id="0" name="Picture 3" descr="C:\Users\greta\Desktop\vols\divers\images\dev-fly_proposition.png"/>
                     <pic:cNvPicPr>
                       <a:picLocks noChangeAspect="1" noChangeArrowheads="1"/>
                     </pic:cNvPicPr>
                   </pic:nvPicPr>
                   <pic:blipFill>
-                    <a:blip r:embed="rId8"/>
+                    <a:blip r:embed="rId8">
+                      <a:extLst>
+                        <a:ext uri="{28A0092B-C50C-407E-A947-70E740481C1C}">
+                          <a14:useLocalDpi xmlns:a14="http://schemas.microsoft.com/office/drawing/2010/main" val="0"/>
+                        </a:ext>
+                      </a:extLst>
+                    </a:blip>
                     <a:srcRect/>
                     <a:stretch>
                       <a:fillRect/>
@@ -2188,17 +2001,14 @@
                   <pic:spPr bwMode="auto">
                     <a:xfrm>
                       <a:off x="0" y="0"/>
-                      <a:ext cx="6143625" cy="6496050"/>
+                      <a:ext cx="6145530" cy="6496685"/>
                     </a:xfrm>
                     <a:prstGeom prst="rect">
                       <a:avLst/>
                     </a:prstGeom>
                     <a:noFill/>
-                    <a:ln w="9525">
+                    <a:ln>
                       <a:noFill/>
-                      <a:miter lim="800000"/>
-                      <a:headEnd/>
-                      <a:tailEnd/>
                     </a:ln>
                   </pic:spPr>
                 </pic:pic>
@@ -2242,9 +2052,9 @@
         <w:lastRenderedPageBreak/>
         <w:drawing>
           <wp:inline distT="0" distB="0" distL="0" distR="0">
-            <wp:extent cx="5865495" cy="6201410"/>
+            <wp:extent cx="6145530" cy="6496685"/>
             <wp:effectExtent l="0" t="0" r="0" b="0"/>
-            <wp:docPr id="4" name="Picture" descr="A description..."/>
+            <wp:docPr id="24" name="Image 24" descr="C:\Users\greta\Desktop\vols\divers\images\dev-fly_nbre_passagers.png"/>
             <wp:cNvGraphicFramePr>
               <a:graphicFrameLocks xmlns:a="http://schemas.openxmlformats.org/drawingml/2006/main" noChangeAspect="1"/>
             </wp:cNvGraphicFramePr>
@@ -2252,13 +2062,19 @@
               <a:graphicData uri="http://schemas.openxmlformats.org/drawingml/2006/picture">
                 <pic:pic xmlns:pic="http://schemas.openxmlformats.org/drawingml/2006/picture">
                   <pic:nvPicPr>
-                    <pic:cNvPr id="3" name="Picture" descr="A description..."/>
+                    <pic:cNvPr id="0" name="Picture 4" descr="C:\Users\greta\Desktop\vols\divers\images\dev-fly_nbre_passagers.png"/>
                     <pic:cNvPicPr>
                       <a:picLocks noChangeAspect="1" noChangeArrowheads="1"/>
                     </pic:cNvPicPr>
                   </pic:nvPicPr>
                   <pic:blipFill>
-                    <a:blip r:embed="rId9"/>
+                    <a:blip r:embed="rId9">
+                      <a:extLst>
+                        <a:ext uri="{28A0092B-C50C-407E-A947-70E740481C1C}">
+                          <a14:useLocalDpi xmlns:a14="http://schemas.microsoft.com/office/drawing/2010/main" val="0"/>
+                        </a:ext>
+                      </a:extLst>
+                    </a:blip>
                     <a:srcRect/>
                     <a:stretch>
                       <a:fillRect/>
@@ -2267,17 +2083,14 @@
                   <pic:spPr bwMode="auto">
                     <a:xfrm>
                       <a:off x="0" y="0"/>
-                      <a:ext cx="5865495" cy="6201410"/>
+                      <a:ext cx="6145530" cy="6496685"/>
                     </a:xfrm>
                     <a:prstGeom prst="rect">
                       <a:avLst/>
                     </a:prstGeom>
                     <a:noFill/>
-                    <a:ln w="9525">
+                    <a:ln>
                       <a:noFill/>
-                      <a:miter lim="800000"/>
-                      <a:headEnd/>
-                      <a:tailEnd/>
                     </a:ln>
                   </pic:spPr>
                 </pic:pic>
@@ -2323,7 +2136,7 @@
           <wp:inline distT="0" distB="0" distL="0" distR="0">
             <wp:extent cx="6143625" cy="6496050"/>
             <wp:effectExtent l="0" t="0" r="0" b="0"/>
-            <wp:docPr id="5" name="Picture" descr="A description..."/>
+            <wp:docPr id="28" name="Image 28"/>
             <wp:cNvGraphicFramePr>
               <a:graphicFrameLocks xmlns:a="http://schemas.openxmlformats.org/drawingml/2006/main" noChangeAspect="1"/>
             </wp:cNvGraphicFramePr>
@@ -2331,19 +2144,22 @@
               <a:graphicData uri="http://schemas.openxmlformats.org/drawingml/2006/picture">
                 <pic:pic xmlns:pic="http://schemas.openxmlformats.org/drawingml/2006/picture">
                   <pic:nvPicPr>
-                    <pic:cNvPr id="4" name="Picture" descr="A description..."/>
-                    <pic:cNvPicPr>
-                      <a:picLocks noChangeAspect="1" noChangeArrowheads="1"/>
-                    </pic:cNvPicPr>
+                    <pic:cNvPr id="0" name="dev-fly_identification.png"/>
+                    <pic:cNvPicPr/>
                   </pic:nvPicPr>
                   <pic:blipFill>
-                    <a:blip r:embed="rId10"/>
-                    <a:srcRect/>
+                    <a:blip r:embed="rId10">
+                      <a:extLst>
+                        <a:ext uri="{28A0092B-C50C-407E-A947-70E740481C1C}">
+                          <a14:useLocalDpi xmlns:a14="http://schemas.microsoft.com/office/drawing/2010/main" val="0"/>
+                        </a:ext>
+                      </a:extLst>
+                    </a:blip>
                     <a:stretch>
                       <a:fillRect/>
                     </a:stretch>
                   </pic:blipFill>
-                  <pic:spPr bwMode="auto">
+                  <pic:spPr>
                     <a:xfrm>
                       <a:off x="0" y="0"/>
                       <a:ext cx="6143625" cy="6496050"/>
@@ -2351,13 +2167,6 @@
                     <a:prstGeom prst="rect">
                       <a:avLst/>
                     </a:prstGeom>
-                    <a:noFill/>
-                    <a:ln w="9525">
-                      <a:noFill/>
-                      <a:miter lim="800000"/>
-                      <a:headEnd/>
-                      <a:tailEnd/>
-                    </a:ln>
                   </pic:spPr>
                 </pic:pic>
               </a:graphicData>
@@ -2393,6 +2202,16 @@
       <w:pPr>
         <w:pStyle w:val="Textebrut"/>
       </w:pPr>
+    </w:p>
+    <w:p>
+      <w:pPr>
+        <w:pStyle w:val="Textebrut"/>
+      </w:pPr>
+    </w:p>
+    <w:p>
+      <w:pPr>
+        <w:pStyle w:val="Textebrut"/>
+      </w:pPr>
       <w:r>
         <w:rPr>
           <w:noProof/>
@@ -2402,7 +2221,7 @@
           <wp:inline distT="0" distB="0" distL="0" distR="0">
             <wp:extent cx="6143625" cy="6972300"/>
             <wp:effectExtent l="0" t="0" r="0" b="0"/>
-            <wp:docPr id="6" name="Picture" descr="A description..."/>
+            <wp:docPr id="29" name="Image 29"/>
             <wp:cNvGraphicFramePr>
               <a:graphicFrameLocks xmlns:a="http://schemas.openxmlformats.org/drawingml/2006/main" noChangeAspect="1"/>
             </wp:cNvGraphicFramePr>
@@ -2410,19 +2229,22 @@
               <a:graphicData uri="http://schemas.openxmlformats.org/drawingml/2006/picture">
                 <pic:pic xmlns:pic="http://schemas.openxmlformats.org/drawingml/2006/picture">
                   <pic:nvPicPr>
-                    <pic:cNvPr id="5" name="Picture" descr="A description..."/>
-                    <pic:cNvPicPr>
-                      <a:picLocks noChangeAspect="1" noChangeArrowheads="1"/>
-                    </pic:cNvPicPr>
+                    <pic:cNvPr id="0" name="dev-fly_synthese.png"/>
+                    <pic:cNvPicPr/>
                   </pic:nvPicPr>
                   <pic:blipFill>
-                    <a:blip r:embed="rId11"/>
-                    <a:srcRect/>
+                    <a:blip r:embed="rId11">
+                      <a:extLst>
+                        <a:ext uri="{28A0092B-C50C-407E-A947-70E740481C1C}">
+                          <a14:useLocalDpi xmlns:a14="http://schemas.microsoft.com/office/drawing/2010/main" val="0"/>
+                        </a:ext>
+                      </a:extLst>
+                    </a:blip>
                     <a:stretch>
                       <a:fillRect/>
                     </a:stretch>
                   </pic:blipFill>
-                  <pic:spPr bwMode="auto">
+                  <pic:spPr>
                     <a:xfrm>
                       <a:off x="0" y="0"/>
                       <a:ext cx="6143625" cy="6972300"/>
@@ -2430,13 +2252,6 @@
                     <a:prstGeom prst="rect">
                       <a:avLst/>
                     </a:prstGeom>
-                    <a:noFill/>
-                    <a:ln w="9525">
-                      <a:noFill/>
-                      <a:miter lim="800000"/>
-                      <a:headEnd/>
-                      <a:tailEnd/>
-                    </a:ln>
                   </pic:spPr>
                 </pic:pic>
               </a:graphicData>
@@ -2454,16 +2269,6 @@
       <w:pPr>
         <w:pStyle w:val="Textebrut"/>
       </w:pPr>
-    </w:p>
-    <w:p>
-      <w:pPr>
-        <w:pStyle w:val="Textebrut"/>
-      </w:pPr>
-    </w:p>
-    <w:p>
-      <w:pPr>
-        <w:pStyle w:val="Textebrut"/>
-      </w:pPr>
       <w:r>
         <w:t>(7)</w:t>
       </w:r>
@@ -2472,6 +2277,7 @@
       <w:pPr>
         <w:pStyle w:val="Textebrut"/>
       </w:pPr>
+      <w:bookmarkStart w:id="0" w:name="_GoBack"/>
       <w:r>
         <w:rPr>
           <w:noProof/>
@@ -2481,7 +2287,7 @@
           <wp:inline distT="0" distB="0" distL="0" distR="0">
             <wp:extent cx="6143625" cy="7324725"/>
             <wp:effectExtent l="0" t="0" r="0" b="0"/>
-            <wp:docPr id="7" name="Picture" descr="A description..."/>
+            <wp:docPr id="30" name="Image 30"/>
             <wp:cNvGraphicFramePr>
               <a:graphicFrameLocks xmlns:a="http://schemas.openxmlformats.org/drawingml/2006/main" noChangeAspect="1"/>
             </wp:cNvGraphicFramePr>
@@ -2489,19 +2295,22 @@
               <a:graphicData uri="http://schemas.openxmlformats.org/drawingml/2006/picture">
                 <pic:pic xmlns:pic="http://schemas.openxmlformats.org/drawingml/2006/picture">
                   <pic:nvPicPr>
-                    <pic:cNvPr id="6" name="Picture" descr="A description..."/>
-                    <pic:cNvPicPr>
-                      <a:picLocks noChangeAspect="1" noChangeArrowheads="1"/>
-                    </pic:cNvPicPr>
+                    <pic:cNvPr id="0" name="dev-fly_reservation_finie.png"/>
+                    <pic:cNvPicPr/>
                   </pic:nvPicPr>
                   <pic:blipFill>
-                    <a:blip r:embed="rId12"/>
-                    <a:srcRect/>
+                    <a:blip r:embed="rId12">
+                      <a:extLst>
+                        <a:ext uri="{28A0092B-C50C-407E-A947-70E740481C1C}">
+                          <a14:useLocalDpi xmlns:a14="http://schemas.microsoft.com/office/drawing/2010/main" val="0"/>
+                        </a:ext>
+                      </a:extLst>
+                    </a:blip>
                     <a:stretch>
                       <a:fillRect/>
                     </a:stretch>
                   </pic:blipFill>
-                  <pic:spPr bwMode="auto">
+                  <pic:spPr>
                     <a:xfrm>
                       <a:off x="0" y="0"/>
                       <a:ext cx="6143625" cy="7324725"/>
@@ -2509,13 +2318,6 @@
                     <a:prstGeom prst="rect">
                       <a:avLst/>
                     </a:prstGeom>
-                    <a:noFill/>
-                    <a:ln w="9525">
-                      <a:noFill/>
-                      <a:miter lim="800000"/>
-                      <a:headEnd/>
-                      <a:tailEnd/>
-                    </a:ln>
                   </pic:spPr>
                 </pic:pic>
               </a:graphicData>
@@ -2523,6 +2325,7 @@
           </wp:inline>
         </w:drawing>
       </w:r>
+      <w:bookmarkEnd w:id="0"/>
     </w:p>
     <w:p>
       <w:pPr>
@@ -2952,15 +2755,7 @@
           <w:sz w:val="24"/>
           <w:szCs w:val="24"/>
         </w:rPr>
-        <w:t xml:space="preserve">Un client </w:t>
-      </w:r>
-      <w:r>
-        <w:rPr>
-          <w:rFonts w:ascii="Times New Roman" w:hAnsi="Times New Roman" w:cs="Times New Roman"/>
-          <w:sz w:val="24"/>
-          <w:szCs w:val="24"/>
-        </w:rPr>
-        <w:t>disposant déjà d’un compte ne remplira pas la fiche d’inscription.</w:t>
+        <w:t>Un client disposant déjà d’un compte ne remplira pas la fiche d’inscription.</w:t>
       </w:r>
     </w:p>
     <w:p>
@@ -3195,15 +2990,7 @@
           <w:sz w:val="24"/>
           <w:szCs w:val="24"/>
         </w:rPr>
-        <w:t xml:space="preserve">b) Le client n’est pas connecté à son compte lors de la recherche </w:t>
-      </w:r>
-      <w:r>
-        <w:rPr>
-          <w:rFonts w:ascii="Times New Roman" w:hAnsi="Times New Roman" w:cs="Times New Roman"/>
-          <w:sz w:val="24"/>
-          <w:szCs w:val="24"/>
-        </w:rPr>
-        <w:t>du billet :</w:t>
+        <w:t>b) Le client n’est pas connecté à son compte lors de la recherche du billet :</w:t>
       </w:r>
     </w:p>
     <w:p>
@@ -3456,15 +3243,7 @@
           <w:sz w:val="24"/>
           <w:szCs w:val="24"/>
         </w:rPr>
-        <w:t>- si aucun vol n'a lieu le jour souhaité vers la destination choisie, le client</w:t>
-      </w:r>
-      <w:r>
-        <w:rPr>
-          <w:rFonts w:ascii="Times New Roman" w:hAnsi="Times New Roman" w:cs="Times New Roman"/>
-          <w:sz w:val="24"/>
-          <w:szCs w:val="24"/>
-        </w:rPr>
-        <w:t xml:space="preserve"> se verra proposer les vols suivants.</w:t>
+        <w:t>- si aucun vol n'a lieu le jour souhaité vers la destination choisie, le client se verra proposer les vols suivants.</w:t>
       </w:r>
     </w:p>
     <w:p>
@@ -3504,15 +3283,7 @@
           <w:sz w:val="24"/>
           <w:szCs w:val="24"/>
         </w:rPr>
-        <w:t>- si tous les vols susceptibles d'être proposés sont complets, le clien</w:t>
-      </w:r>
-      <w:r>
-        <w:rPr>
-          <w:rFonts w:ascii="Times New Roman" w:hAnsi="Times New Roman" w:cs="Times New Roman"/>
-          <w:sz w:val="24"/>
-          <w:szCs w:val="24"/>
-        </w:rPr>
-        <w:t>t est informé qu'aucun vol ne correspond à sa demande.</w:t>
+        <w:t>- si tous les vols susceptibles d'être proposés sont complets, le client est informé qu'aucun vol ne correspond à sa demande.</w:t>
       </w:r>
     </w:p>
     <w:p>
@@ -3642,16 +3413,7 @@
           <w:sz w:val="24"/>
           <w:szCs w:val="24"/>
         </w:rPr>
-        <w:t xml:space="preserve">Dans le cas d’une modification de la réservation, le client est informé dès le début que sa réservation précédente sera </w:t>
-      </w:r>
-      <w:r>
-        <w:rPr>
-          <w:rFonts w:ascii="Times New Roman" w:hAnsi="Times New Roman" w:cs="Times New Roman"/>
-          <w:bCs/>
-          <w:sz w:val="24"/>
-          <w:szCs w:val="24"/>
-        </w:rPr>
-        <w:t>annulée, il doit l'accepter avant de poursuivre.</w:t>
+        <w:t>Dans le cas d’une modification de la réservation, le client est informé dès le début que sa réservation précédente sera annulée, il doit l'accepter avant de poursuivre.</w:t>
       </w:r>
     </w:p>
     <w:p>
@@ -3709,16 +3471,7 @@
           <w:sz w:val="24"/>
           <w:szCs w:val="24"/>
         </w:rPr>
-        <w:t>Ci-dessous le diagramme d’activités système symbolisan</w:t>
-      </w:r>
-      <w:r>
-        <w:rPr>
-          <w:rFonts w:ascii="Times New Roman" w:hAnsi="Times New Roman" w:cs="Times New Roman"/>
-          <w:bCs/>
-          <w:sz w:val="24"/>
-          <w:szCs w:val="24"/>
-        </w:rPr>
-        <w:t>t les différentes options :</w:t>
+        <w:t>Ci-dessous le diagramme d’activités système symbolisant les différentes options :</w:t>
       </w:r>
     </w:p>
     <w:p>
@@ -4009,17 +3762,7 @@
           <w:sz w:val="24"/>
           <w:szCs w:val="24"/>
         </w:rPr>
-        <w:t>Cas d’une recherche par N° de passager</w:t>
-      </w:r>
-      <w:r>
-        <w:rPr>
-          <w:rFonts w:ascii="Times New Roman" w:hAnsi="Times New Roman" w:cs="Times New Roman"/>
-          <w:b/>
-          <w:bCs/>
-          <w:sz w:val="24"/>
-          <w:szCs w:val="24"/>
-        </w:rPr>
-        <w:t> :</w:t>
+        <w:t>Cas d’une recherche par N° de passager :</w:t>
       </w:r>
     </w:p>
     <w:p>
@@ -4397,16 +4140,7 @@
           <w:sz w:val="24"/>
           <w:szCs w:val="24"/>
         </w:rPr>
-        <w:t xml:space="preserve">L’application se base sur le modèle de données suivant (ici, représentation selon </w:t>
-      </w:r>
-      <w:r>
-        <w:rPr>
-          <w:rFonts w:ascii="Times New Roman" w:hAnsi="Times New Roman" w:cs="Times New Roman"/>
-          <w:bCs/>
-          <w:sz w:val="24"/>
-          <w:szCs w:val="24"/>
-        </w:rPr>
-        <w:t>la méthode Merise) :</w:t>
+        <w:t>L’application se base sur le modèle de données suivant (ici, représentation selon la méthode Merise) :</w:t>
       </w:r>
     </w:p>
     <w:p>
@@ -4513,16 +4247,7 @@
           <w:sz w:val="24"/>
           <w:szCs w:val="24"/>
         </w:rPr>
-        <w:t> : on utilise également une table « user », dans laquelle sont renseignées les personnes qui ont accès au back-office en consultation. La table contient un champ « droit » (booléen), ce qui pourra permettre à terme de dis</w:t>
-      </w:r>
-      <w:r>
-        <w:rPr>
-          <w:rFonts w:ascii="Times New Roman" w:hAnsi="Times New Roman" w:cs="Times New Roman"/>
-          <w:bCs/>
-          <w:sz w:val="24"/>
-          <w:szCs w:val="24"/>
-        </w:rPr>
-        <w:t>tinguer les personnes qui ont uniquement le droit de consultation de celles qui ont également le droit de modification. Dans un premier temps, seule la partie « consultation » est prévue en implémentation.</w:t>
+        <w:t> : on utilise également une table « user », dans laquelle sont renseignées les personnes qui ont accès au back-office en consultation. La table contient un champ « droit » (booléen), ce qui pourra permettre à terme de distinguer les personnes qui ont uniquement le droit de consultation de celles qui ont également le droit de modification. Dans un premier temps, seule la partie « consultation » est prévue en implémentation.</w:t>
       </w:r>
     </w:p>
     <w:sectPr>

</xml_diff>

<commit_message>
modif du cahier des charges
</commit_message>
<xml_diff>
--- a/divers/cahier_charges_projet_vols.docx
+++ b/divers/cahier_charges_projet_vols.docx
@@ -1443,25 +1443,7 @@
                 <w:szCs w:val="24"/>
               </w:rPr>
               <w:lastRenderedPageBreak/>
-              <w:t>numéros de téléphone doivent comporter des chiffres exclusivement, et peuvent commencer par « + ». L’adresse e-mail doit être au format correct, sans espaces ni caractères spéciaux (</w:t>
-            </w:r>
-            <w:proofErr w:type="spellStart"/>
-            <w:r>
-              <w:rPr>
-                <w:rFonts w:ascii="Times New Roman" w:hAnsi="Times New Roman" w:cs="Times New Roman"/>
-                <w:sz w:val="24"/>
-                <w:szCs w:val="24"/>
-              </w:rPr>
-              <w:t>XXX@XX.xx</w:t>
-            </w:r>
-            <w:proofErr w:type="spellEnd"/>
-            <w:r>
-              <w:rPr>
-                <w:rFonts w:ascii="Times New Roman" w:hAnsi="Times New Roman" w:cs="Times New Roman"/>
-                <w:sz w:val="24"/>
-                <w:szCs w:val="24"/>
-              </w:rPr>
-              <w:t>). Le login doit être alphanumérique, et ne doit être déjà existant dans la base de données. Le mot de passe doit être une chaîne de caractères.</w:t>
+              <w:t>numéros de téléphone doivent comporter des chiffres exclusivement, et peuvent commencer par « + ». L’adresse e-mail doit être au format correct, sans espaces ni caractères spéciaux (XXX@XX.xx). Le login doit être alphanumérique, et ne doit être déjà existant dans la base de données. Le mot de passe doit être une chaîne de caractères.</w:t>
             </w:r>
           </w:p>
           <w:p>
@@ -1811,7 +1793,7 @@
           <w:noProof/>
         </w:rPr>
         <w:drawing>
-          <wp:inline distT="0" distB="0" distL="0" distR="0" wp14:anchorId="4725838A" wp14:editId="053425CB">
+          <wp:inline distT="0" distB="0" distL="0" distR="0">
             <wp:extent cx="4710224" cy="4150834"/>
             <wp:effectExtent l="0" t="0" r="0" b="0"/>
             <wp:docPr id="21" name="Image 21" descr="C:\Users\greta\Desktop\vols\divers\images\dev-fly_index.png"/>
@@ -1828,7 +1810,7 @@
                     </pic:cNvPicPr>
                   </pic:nvPicPr>
                   <pic:blipFill>
-                    <a:blip r:embed="rId8">
+                    <a:blip r:embed="rId8" cstate="print">
                       <a:extLst>
                         <a:ext uri="{28A0092B-C50C-407E-A947-70E740481C1C}">
                           <a14:useLocalDpi xmlns:a14="http://schemas.microsoft.com/office/drawing/2010/main" val="0"/>
@@ -1873,21 +1855,15 @@
       <w:pPr>
         <w:pStyle w:val="Textebrut"/>
       </w:pPr>
-    </w:p>
-    <w:p>
-      <w:pPr>
-        <w:pStyle w:val="Textebrut"/>
-        <w:jc w:val="center"/>
-      </w:pPr>
       <w:r>
         <w:rPr>
           <w:noProof/>
         </w:rPr>
         <w:drawing>
-          <wp:inline distT="0" distB="0" distL="0" distR="0" wp14:anchorId="428B06A0" wp14:editId="6A89FB85">
-            <wp:extent cx="5326912" cy="4775559"/>
-            <wp:effectExtent l="0" t="0" r="0" b="0"/>
-            <wp:docPr id="22" name="Image 22" descr="C:\Users\greta\Desktop\vols\divers\images\dev-fly_accueil.png"/>
+          <wp:inline distT="0" distB="0" distL="0" distR="0">
+            <wp:extent cx="6143625" cy="5400675"/>
+            <wp:effectExtent l="19050" t="0" r="9525" b="0"/>
+            <wp:docPr id="2" name="Image 1" descr="dev-fly_accueil.png"/>
             <wp:cNvGraphicFramePr>
               <a:graphicFrameLocks xmlns:a="http://schemas.openxmlformats.org/drawingml/2006/main" noChangeAspect="1"/>
             </wp:cNvGraphicFramePr>
@@ -1895,36 +1871,23 @@
               <a:graphicData uri="http://schemas.openxmlformats.org/drawingml/2006/picture">
                 <pic:pic xmlns:pic="http://schemas.openxmlformats.org/drawingml/2006/picture">
                   <pic:nvPicPr>
-                    <pic:cNvPr id="0" name="Picture 2" descr="C:\Users\greta\Desktop\vols\divers\images\dev-fly_accueil.png"/>
-                    <pic:cNvPicPr>
-                      <a:picLocks noChangeAspect="1" noChangeArrowheads="1"/>
-                    </pic:cNvPicPr>
+                    <pic:cNvPr id="0" name="dev-fly_accueil.png"/>
+                    <pic:cNvPicPr/>
                   </pic:nvPicPr>
                   <pic:blipFill>
-                    <a:blip r:embed="rId9">
-                      <a:extLst>
-                        <a:ext uri="{28A0092B-C50C-407E-A947-70E740481C1C}">
-                          <a14:useLocalDpi xmlns:a14="http://schemas.microsoft.com/office/drawing/2010/main" val="0"/>
-                        </a:ext>
-                      </a:extLst>
-                    </a:blip>
-                    <a:srcRect/>
+                    <a:blip r:embed="rId9" cstate="print"/>
                     <a:stretch>
                       <a:fillRect/>
                     </a:stretch>
                   </pic:blipFill>
-                  <pic:spPr bwMode="auto">
+                  <pic:spPr>
                     <a:xfrm>
                       <a:off x="0" y="0"/>
-                      <a:ext cx="5326882" cy="4775532"/>
+                      <a:ext cx="6143625" cy="5400675"/>
                     </a:xfrm>
                     <a:prstGeom prst="rect">
                       <a:avLst/>
                     </a:prstGeom>
-                    <a:noFill/>
-                    <a:ln>
-                      <a:noFill/>
-                    </a:ln>
                   </pic:spPr>
                 </pic:pic>
               </a:graphicData>
@@ -1941,6 +1904,17 @@
     <w:p>
       <w:pPr>
         <w:pStyle w:val="Textebrut"/>
+        <w:jc w:val="center"/>
+      </w:pPr>
+    </w:p>
+    <w:p>
+      <w:pPr>
+        <w:pStyle w:val="Textebrut"/>
+      </w:pPr>
+    </w:p>
+    <w:p>
+      <w:pPr>
+        <w:pStyle w:val="Textebrut"/>
       </w:pPr>
       <w:r>
         <w:t>Image 3</w:t>
@@ -1954,19 +1928,12 @@
         <w:rPr>
           <w:noProof/>
         </w:rPr>
+        <w:lastRenderedPageBreak/>
         <w:drawing>
-          <wp:anchor distT="0" distB="0" distL="114300" distR="114300" simplePos="0" relativeHeight="251660288" behindDoc="0" locked="0" layoutInCell="1" allowOverlap="1" wp14:anchorId="4A21F09E" wp14:editId="1318B0B9">
-            <wp:simplePos x="0" y="0"/>
-            <wp:positionH relativeFrom="column">
-              <wp:posOffset>1476050</wp:posOffset>
-            </wp:positionH>
-            <wp:positionV relativeFrom="paragraph">
-              <wp:align>top</wp:align>
-            </wp:positionV>
-            <wp:extent cx="5029200" cy="4611370"/>
-            <wp:effectExtent l="0" t="0" r="0" b="0"/>
-            <wp:wrapSquare wrapText="bothSides"/>
-            <wp:docPr id="23" name="Image 23" descr="C:\Users\greta\Desktop\vols\divers\images\dev-fly_proposition.png"/>
+          <wp:inline distT="0" distB="0" distL="0" distR="0">
+            <wp:extent cx="6143625" cy="6496050"/>
+            <wp:effectExtent l="19050" t="0" r="9525" b="0"/>
+            <wp:docPr id="5" name="Image 4" descr="dev-fly_proposition.png"/>
             <wp:cNvGraphicFramePr>
               <a:graphicFrameLocks xmlns:a="http://schemas.openxmlformats.org/drawingml/2006/main" noChangeAspect="1"/>
             </wp:cNvGraphicFramePr>
@@ -1974,41 +1941,28 @@
               <a:graphicData uri="http://schemas.openxmlformats.org/drawingml/2006/picture">
                 <pic:pic xmlns:pic="http://schemas.openxmlformats.org/drawingml/2006/picture">
                   <pic:nvPicPr>
-                    <pic:cNvPr id="0" name="Picture 3" descr="C:\Users\greta\Desktop\vols\divers\images\dev-fly_proposition.png"/>
-                    <pic:cNvPicPr>
-                      <a:picLocks noChangeAspect="1" noChangeArrowheads="1"/>
-                    </pic:cNvPicPr>
+                    <pic:cNvPr id="0" name="dev-fly_proposition.png"/>
+                    <pic:cNvPicPr/>
                   </pic:nvPicPr>
                   <pic:blipFill>
-                    <a:blip r:embed="rId10">
-                      <a:extLst>
-                        <a:ext uri="{28A0092B-C50C-407E-A947-70E740481C1C}">
-                          <a14:useLocalDpi xmlns:a14="http://schemas.microsoft.com/office/drawing/2010/main" val="0"/>
-                        </a:ext>
-                      </a:extLst>
-                    </a:blip>
-                    <a:srcRect/>
+                    <a:blip r:embed="rId10" cstate="print"/>
                     <a:stretch>
                       <a:fillRect/>
                     </a:stretch>
                   </pic:blipFill>
-                  <pic:spPr bwMode="auto">
+                  <pic:spPr>
                     <a:xfrm>
                       <a:off x="0" y="0"/>
-                      <a:ext cx="5029200" cy="4611370"/>
+                      <a:ext cx="6143625" cy="6496050"/>
                     </a:xfrm>
                     <a:prstGeom prst="rect">
                       <a:avLst/>
                     </a:prstGeom>
-                    <a:noFill/>
-                    <a:ln>
-                      <a:noFill/>
-                    </a:ln>
                   </pic:spPr>
                 </pic:pic>
               </a:graphicData>
             </a:graphic>
-          </wp:anchor>
+          </wp:inline>
         </w:drawing>
       </w:r>
     </w:p>
@@ -2142,7 +2096,6 @@
         <w:pStyle w:val="Textebrut"/>
       </w:pPr>
       <w:r>
-        <w:lastRenderedPageBreak/>
         <w:t>Image 4</w:t>
       </w:r>
     </w:p>
@@ -2150,21 +2103,15 @@
       <w:pPr>
         <w:pStyle w:val="Textebrut"/>
       </w:pPr>
-    </w:p>
-    <w:p>
-      <w:pPr>
-        <w:pStyle w:val="Textebrut"/>
-        <w:jc w:val="center"/>
-      </w:pPr>
       <w:r>
         <w:rPr>
           <w:noProof/>
         </w:rPr>
         <w:drawing>
-          <wp:inline distT="0" distB="0" distL="0" distR="0" wp14:anchorId="638F84DD" wp14:editId="13E90CA5">
-            <wp:extent cx="5305647" cy="4820378"/>
-            <wp:effectExtent l="0" t="0" r="0" b="0"/>
-            <wp:docPr id="1" name="Image 1"/>
+          <wp:inline distT="0" distB="0" distL="0" distR="0">
+            <wp:extent cx="6143625" cy="6496050"/>
+            <wp:effectExtent l="19050" t="0" r="9525" b="0"/>
+            <wp:docPr id="6" name="Image 5" descr="dev-fly_nbre_passagers.png"/>
             <wp:cNvGraphicFramePr>
               <a:graphicFrameLocks xmlns:a="http://schemas.openxmlformats.org/drawingml/2006/main" noChangeAspect="1"/>
             </wp:cNvGraphicFramePr>
@@ -2176,7 +2123,299 @@
                     <pic:cNvPicPr/>
                   </pic:nvPicPr>
                   <pic:blipFill>
-                    <a:blip r:embed="rId11">
+                    <a:blip r:embed="rId11" cstate="print"/>
+                    <a:stretch>
+                      <a:fillRect/>
+                    </a:stretch>
+                  </pic:blipFill>
+                  <pic:spPr>
+                    <a:xfrm>
+                      <a:off x="0" y="0"/>
+                      <a:ext cx="6143625" cy="6496050"/>
+                    </a:xfrm>
+                    <a:prstGeom prst="rect">
+                      <a:avLst/>
+                    </a:prstGeom>
+                  </pic:spPr>
+                </pic:pic>
+              </a:graphicData>
+            </a:graphic>
+          </wp:inline>
+        </w:drawing>
+      </w:r>
+    </w:p>
+    <w:p>
+      <w:pPr>
+        <w:pStyle w:val="Textebrut"/>
+        <w:jc w:val="center"/>
+      </w:pPr>
+    </w:p>
+    <w:p>
+      <w:pPr>
+        <w:pStyle w:val="Textebrut"/>
+      </w:pPr>
+    </w:p>
+    <w:p>
+      <w:pPr>
+        <w:pStyle w:val="Textebrut"/>
+      </w:pPr>
+    </w:p>
+    <w:p>
+      <w:pPr>
+        <w:pStyle w:val="Textebrut"/>
+      </w:pPr>
+      <w:r>
+        <w:t>Image 5</w:t>
+      </w:r>
+    </w:p>
+    <w:p>
+      <w:pPr>
+        <w:pStyle w:val="Textebrut"/>
+      </w:pPr>
+      <w:r>
+        <w:rPr>
+          <w:noProof/>
+        </w:rPr>
+        <w:lastRenderedPageBreak/>
+        <w:drawing>
+          <wp:inline distT="0" distB="0" distL="0" distR="0">
+            <wp:extent cx="6143625" cy="7000875"/>
+            <wp:effectExtent l="19050" t="0" r="9525" b="0"/>
+            <wp:docPr id="7" name="Image 6" descr="dev-fly_identification.png"/>
+            <wp:cNvGraphicFramePr>
+              <a:graphicFrameLocks xmlns:a="http://schemas.openxmlformats.org/drawingml/2006/main" noChangeAspect="1"/>
+            </wp:cNvGraphicFramePr>
+            <a:graphic xmlns:a="http://schemas.openxmlformats.org/drawingml/2006/main">
+              <a:graphicData uri="http://schemas.openxmlformats.org/drawingml/2006/picture">
+                <pic:pic xmlns:pic="http://schemas.openxmlformats.org/drawingml/2006/picture">
+                  <pic:nvPicPr>
+                    <pic:cNvPr id="0" name="dev-fly_identification.png"/>
+                    <pic:cNvPicPr/>
+                  </pic:nvPicPr>
+                  <pic:blipFill>
+                    <a:blip r:embed="rId12" cstate="print"/>
+                    <a:stretch>
+                      <a:fillRect/>
+                    </a:stretch>
+                  </pic:blipFill>
+                  <pic:spPr>
+                    <a:xfrm>
+                      <a:off x="0" y="0"/>
+                      <a:ext cx="6143625" cy="7000875"/>
+                    </a:xfrm>
+                    <a:prstGeom prst="rect">
+                      <a:avLst/>
+                    </a:prstGeom>
+                  </pic:spPr>
+                </pic:pic>
+              </a:graphicData>
+            </a:graphic>
+          </wp:inline>
+        </w:drawing>
+      </w:r>
+    </w:p>
+    <w:p>
+      <w:pPr>
+        <w:pStyle w:val="Textebrut"/>
+        <w:jc w:val="center"/>
+      </w:pPr>
+    </w:p>
+    <w:p>
+      <w:pPr>
+        <w:pStyle w:val="Textebrut"/>
+        <w:jc w:val="center"/>
+      </w:pPr>
+    </w:p>
+    <w:p>
+      <w:pPr>
+        <w:pStyle w:val="Textebrut"/>
+      </w:pPr>
+    </w:p>
+    <w:p>
+      <w:pPr>
+        <w:pStyle w:val="Textebrut"/>
+      </w:pPr>
+      <w:r>
+        <w:t>Image 6</w:t>
+      </w:r>
+    </w:p>
+    <w:p>
+      <w:pPr>
+        <w:pStyle w:val="Textebrut"/>
+      </w:pPr>
+      <w:r>
+        <w:rPr>
+          <w:noProof/>
+        </w:rPr>
+        <w:lastRenderedPageBreak/>
+        <w:drawing>
+          <wp:inline distT="0" distB="0" distL="0" distR="0">
+            <wp:extent cx="6479540" cy="6661785"/>
+            <wp:effectExtent l="19050" t="0" r="0" b="0"/>
+            <wp:docPr id="24" name="Image 23" descr="dev-fly_synthese.png"/>
+            <wp:cNvGraphicFramePr>
+              <a:graphicFrameLocks xmlns:a="http://schemas.openxmlformats.org/drawingml/2006/main" noChangeAspect="1"/>
+            </wp:cNvGraphicFramePr>
+            <a:graphic xmlns:a="http://schemas.openxmlformats.org/drawingml/2006/main">
+              <a:graphicData uri="http://schemas.openxmlformats.org/drawingml/2006/picture">
+                <pic:pic xmlns:pic="http://schemas.openxmlformats.org/drawingml/2006/picture">
+                  <pic:nvPicPr>
+                    <pic:cNvPr id="0" name="dev-fly_synthese.png"/>
+                    <pic:cNvPicPr/>
+                  </pic:nvPicPr>
+                  <pic:blipFill>
+                    <a:blip r:embed="rId13" cstate="print"/>
+                    <a:stretch>
+                      <a:fillRect/>
+                    </a:stretch>
+                  </pic:blipFill>
+                  <pic:spPr>
+                    <a:xfrm>
+                      <a:off x="0" y="0"/>
+                      <a:ext cx="6479540" cy="6661785"/>
+                    </a:xfrm>
+                    <a:prstGeom prst="rect">
+                      <a:avLst/>
+                    </a:prstGeom>
+                  </pic:spPr>
+                </pic:pic>
+              </a:graphicData>
+            </a:graphic>
+          </wp:inline>
+        </w:drawing>
+      </w:r>
+    </w:p>
+    <w:p>
+      <w:pPr>
+        <w:pStyle w:val="Textebrut"/>
+      </w:pPr>
+    </w:p>
+    <w:p>
+      <w:pPr>
+        <w:pStyle w:val="Textebrut"/>
+        <w:jc w:val="center"/>
+      </w:pPr>
+    </w:p>
+    <w:p>
+      <w:pPr>
+        <w:pStyle w:val="Textebrut"/>
+      </w:pPr>
+    </w:p>
+    <w:p>
+      <w:pPr>
+        <w:pStyle w:val="Textebrut"/>
+      </w:pPr>
+    </w:p>
+    <w:p>
+      <w:pPr>
+        <w:pStyle w:val="Textebrut"/>
+      </w:pPr>
+    </w:p>
+    <w:p>
+      <w:pPr>
+        <w:pStyle w:val="Textebrut"/>
+      </w:pPr>
+    </w:p>
+    <w:p>
+      <w:pPr>
+        <w:pStyle w:val="Textebrut"/>
+      </w:pPr>
+      <w:r>
+        <w:t>Image 7</w:t>
+      </w:r>
+    </w:p>
+    <w:p>
+      <w:pPr>
+        <w:pStyle w:val="Textebrut"/>
+      </w:pPr>
+    </w:p>
+    <w:p>
+      <w:pPr>
+        <w:pStyle w:val="Textebrut"/>
+        <w:jc w:val="center"/>
+      </w:pPr>
+      <w:r>
+        <w:rPr>
+          <w:noProof/>
+        </w:rPr>
+        <w:lastRenderedPageBreak/>
+        <w:drawing>
+          <wp:inline distT="0" distB="0" distL="0" distR="0">
+            <wp:extent cx="6143625" cy="7324725"/>
+            <wp:effectExtent l="19050" t="0" r="9525" b="0"/>
+            <wp:docPr id="25" name="Image 24" descr="dev-fly_reservation_finie.png"/>
+            <wp:cNvGraphicFramePr>
+              <a:graphicFrameLocks xmlns:a="http://schemas.openxmlformats.org/drawingml/2006/main" noChangeAspect="1"/>
+            </wp:cNvGraphicFramePr>
+            <a:graphic xmlns:a="http://schemas.openxmlformats.org/drawingml/2006/main">
+              <a:graphicData uri="http://schemas.openxmlformats.org/drawingml/2006/picture">
+                <pic:pic xmlns:pic="http://schemas.openxmlformats.org/drawingml/2006/picture">
+                  <pic:nvPicPr>
+                    <pic:cNvPr id="0" name="dev-fly_reservation_finie.png"/>
+                    <pic:cNvPicPr/>
+                  </pic:nvPicPr>
+                  <pic:blipFill>
+                    <a:blip r:embed="rId14" cstate="print"/>
+                    <a:stretch>
+                      <a:fillRect/>
+                    </a:stretch>
+                  </pic:blipFill>
+                  <pic:spPr>
+                    <a:xfrm>
+                      <a:off x="0" y="0"/>
+                      <a:ext cx="6143625" cy="7324725"/>
+                    </a:xfrm>
+                    <a:prstGeom prst="rect">
+                      <a:avLst/>
+                    </a:prstGeom>
+                  </pic:spPr>
+                </pic:pic>
+              </a:graphicData>
+            </a:graphic>
+          </wp:inline>
+        </w:drawing>
+      </w:r>
+    </w:p>
+    <w:p>
+      <w:pPr>
+        <w:pStyle w:val="Textebrut"/>
+      </w:pPr>
+    </w:p>
+    <w:p>
+      <w:pPr>
+        <w:pStyle w:val="Textebrut"/>
+      </w:pPr>
+      <w:r>
+        <w:t>Images 8 </w:t>
+      </w:r>
+    </w:p>
+    <w:p>
+      <w:pPr>
+        <w:pStyle w:val="Textebrut"/>
+      </w:pPr>
+      <w:bookmarkStart w:id="0" w:name="_GoBack"/>
+      <w:r>
+        <w:rPr>
+          <w:noProof/>
+        </w:rPr>
+        <w:lastRenderedPageBreak/>
+        <w:drawing>
+          <wp:inline distT="0" distB="0" distL="0" distR="0">
+            <wp:extent cx="6448425" cy="4781550"/>
+            <wp:effectExtent l="0" t="0" r="0" b="0"/>
+            <wp:docPr id="16" name="Image 16"/>
+            <wp:cNvGraphicFramePr>
+              <a:graphicFrameLocks xmlns:a="http://schemas.openxmlformats.org/drawingml/2006/main" noChangeAspect="1"/>
+            </wp:cNvGraphicFramePr>
+            <a:graphic xmlns:a="http://schemas.openxmlformats.org/drawingml/2006/main">
+              <a:graphicData uri="http://schemas.openxmlformats.org/drawingml/2006/picture">
+                <pic:pic xmlns:pic="http://schemas.openxmlformats.org/drawingml/2006/picture">
+                  <pic:nvPicPr>
+                    <pic:cNvPr id="0" name="dev-fly-display-billet.png"/>
+                    <pic:cNvPicPr/>
+                  </pic:nvPicPr>
+                  <pic:blipFill>
+                    <a:blip r:embed="rId15">
                       <a:extLst>
                         <a:ext uri="{28A0092B-C50C-407E-A947-70E740481C1C}">
                           <a14:useLocalDpi xmlns:a14="http://schemas.microsoft.com/office/drawing/2010/main" val="0"/>
@@ -2190,7 +2429,7 @@
                   <pic:spPr>
                     <a:xfrm>
                       <a:off x="0" y="0"/>
-                      <a:ext cx="5313295" cy="4827326"/>
+                      <a:ext cx="6448425" cy="4781550"/>
                     </a:xfrm>
                     <a:prstGeom prst="rect">
                       <a:avLst/>
@@ -2202,191 +2441,49 @@
           </wp:inline>
         </w:drawing>
       </w:r>
-    </w:p>
-    <w:p>
-      <w:pPr>
-        <w:pStyle w:val="Textebrut"/>
-      </w:pPr>
-    </w:p>
-    <w:p>
-      <w:pPr>
-        <w:pStyle w:val="Textebrut"/>
-      </w:pPr>
-    </w:p>
-    <w:p>
-      <w:pPr>
-        <w:pStyle w:val="Textebrut"/>
-      </w:pPr>
-      <w:r>
-        <w:t>Image 5</w:t>
-      </w:r>
-    </w:p>
-    <w:p>
-      <w:pPr>
-        <w:pStyle w:val="Textebrut"/>
-        <w:jc w:val="center"/>
-      </w:pPr>
-    </w:p>
-    <w:p>
-      <w:pPr>
-        <w:pStyle w:val="Textebrut"/>
-        <w:jc w:val="center"/>
-      </w:pPr>
-      <w:r>
-        <w:rPr>
-          <w:noProof/>
-        </w:rPr>
-        <w:lastRenderedPageBreak/>
-        <w:drawing>
-          <wp:inline distT="0" distB="0" distL="0" distR="0" wp14:anchorId="52320E23" wp14:editId="65552CAE">
-            <wp:extent cx="4976037" cy="4710364"/>
-            <wp:effectExtent l="0" t="0" r="0" b="0"/>
-            <wp:docPr id="28" name="Image 28"/>
-            <wp:cNvGraphicFramePr>
-              <a:graphicFrameLocks xmlns:a="http://schemas.openxmlformats.org/drawingml/2006/main" noChangeAspect="1"/>
-            </wp:cNvGraphicFramePr>
-            <a:graphic xmlns:a="http://schemas.openxmlformats.org/drawingml/2006/main">
-              <a:graphicData uri="http://schemas.openxmlformats.org/drawingml/2006/picture">
-                <pic:pic xmlns:pic="http://schemas.openxmlformats.org/drawingml/2006/picture">
-                  <pic:nvPicPr>
-                    <pic:cNvPr id="0" name="dev-fly_identification.png"/>
-                    <pic:cNvPicPr/>
-                  </pic:nvPicPr>
-                  <pic:blipFill>
-                    <a:blip r:embed="rId12">
-                      <a:extLst>
-                        <a:ext uri="{28A0092B-C50C-407E-A947-70E740481C1C}">
-                          <a14:useLocalDpi xmlns:a14="http://schemas.microsoft.com/office/drawing/2010/main" val="0"/>
-                        </a:ext>
-                      </a:extLst>
-                    </a:blip>
-                    <a:stretch>
-                      <a:fillRect/>
-                    </a:stretch>
-                  </pic:blipFill>
-                  <pic:spPr>
-                    <a:xfrm>
-                      <a:off x="0" y="0"/>
-                      <a:ext cx="4981196" cy="4715248"/>
-                    </a:xfrm>
-                    <a:prstGeom prst="rect">
-                      <a:avLst/>
-                    </a:prstGeom>
-                  </pic:spPr>
-                </pic:pic>
-              </a:graphicData>
-            </a:graphic>
-          </wp:inline>
-        </w:drawing>
-      </w:r>
-    </w:p>
-    <w:p>
-      <w:pPr>
-        <w:pStyle w:val="Textebrut"/>
-      </w:pPr>
-    </w:p>
-    <w:p>
-      <w:pPr>
-        <w:pStyle w:val="Textebrut"/>
-      </w:pPr>
-      <w:r>
-        <w:t>Image 6</w:t>
-      </w:r>
-    </w:p>
-    <w:p>
-      <w:pPr>
-        <w:pStyle w:val="Textebrut"/>
-      </w:pPr>
-    </w:p>
-    <w:p>
-      <w:pPr>
-        <w:pStyle w:val="Textebrut"/>
-        <w:jc w:val="center"/>
-      </w:pPr>
-      <w:r>
-        <w:rPr>
-          <w:noProof/>
-        </w:rPr>
-        <w:drawing>
-          <wp:inline distT="0" distB="0" distL="0" distR="0" wp14:anchorId="439F2E6A" wp14:editId="4CC46E73">
-            <wp:extent cx="4274288" cy="3849644"/>
-            <wp:effectExtent l="0" t="0" r="0" b="0"/>
-            <wp:docPr id="3" name="Image 3"/>
-            <wp:cNvGraphicFramePr>
-              <a:graphicFrameLocks xmlns:a="http://schemas.openxmlformats.org/drawingml/2006/main" noChangeAspect="1"/>
-            </wp:cNvGraphicFramePr>
-            <a:graphic xmlns:a="http://schemas.openxmlformats.org/drawingml/2006/main">
-              <a:graphicData uri="http://schemas.openxmlformats.org/drawingml/2006/picture">
-                <pic:pic xmlns:pic="http://schemas.openxmlformats.org/drawingml/2006/picture">
-                  <pic:nvPicPr>
-                    <pic:cNvPr id="0" name="dev-fly_synthese.png"/>
-                    <pic:cNvPicPr/>
-                  </pic:nvPicPr>
-                  <pic:blipFill>
-                    <a:blip r:embed="rId13">
-                      <a:extLst>
-                        <a:ext uri="{28A0092B-C50C-407E-A947-70E740481C1C}">
-                          <a14:useLocalDpi xmlns:a14="http://schemas.microsoft.com/office/drawing/2010/main" val="0"/>
-                        </a:ext>
-                      </a:extLst>
-                    </a:blip>
-                    <a:stretch>
-                      <a:fillRect/>
-                    </a:stretch>
-                  </pic:blipFill>
-                  <pic:spPr>
-                    <a:xfrm>
-                      <a:off x="0" y="0"/>
-                      <a:ext cx="4278929" cy="3853824"/>
-                    </a:xfrm>
-                    <a:prstGeom prst="rect">
-                      <a:avLst/>
-                    </a:prstGeom>
-                  </pic:spPr>
-                </pic:pic>
-              </a:graphicData>
-            </a:graphic>
-          </wp:inline>
-        </w:drawing>
-      </w:r>
-    </w:p>
-    <w:p>
-      <w:pPr>
-        <w:pStyle w:val="Textebrut"/>
-      </w:pPr>
-    </w:p>
-    <w:p>
-      <w:pPr>
-        <w:pStyle w:val="Textebrut"/>
-      </w:pPr>
-    </w:p>
-    <w:p>
-      <w:pPr>
-        <w:pStyle w:val="Textebrut"/>
-      </w:pPr>
-    </w:p>
-    <w:p>
-      <w:pPr>
-        <w:pStyle w:val="Textebrut"/>
-      </w:pPr>
-    </w:p>
-    <w:p>
-      <w:pPr>
-        <w:pStyle w:val="Textebrut"/>
-      </w:pPr>
-      <w:r>
-        <w:t>Image 7</w:t>
-      </w:r>
-    </w:p>
-    <w:p>
-      <w:pPr>
-        <w:pStyle w:val="Textebrut"/>
-      </w:pPr>
-    </w:p>
-    <w:p>
-      <w:pPr>
-        <w:pStyle w:val="Textebrut"/>
-        <w:jc w:val="center"/>
+      <w:bookmarkEnd w:id="0"/>
+    </w:p>
+    <w:p>
+      <w:pPr>
+        <w:pStyle w:val="Textebrut"/>
+      </w:pPr>
+    </w:p>
+    <w:p>
+      <w:pPr>
+        <w:pStyle w:val="Textebrut"/>
+      </w:pPr>
+      <w:r>
+        <w:rPr>
+          <w:rFonts w:ascii="Times New Roman" w:hAnsi="Times New Roman" w:cs="Times New Roman"/>
+          <w:b/>
+          <w:bCs/>
+          <w:sz w:val="24"/>
+          <w:szCs w:val="24"/>
+        </w:rPr>
+        <w:t>Navigation</w:t>
+      </w:r>
+    </w:p>
+    <w:p>
+      <w:pPr>
+        <w:pStyle w:val="Textebrut"/>
+      </w:pPr>
+    </w:p>
+    <w:p>
+      <w:pPr>
+        <w:pStyle w:val="Textebrut"/>
+      </w:pPr>
+      <w:r>
+        <w:rPr>
+          <w:rFonts w:ascii="Times New Roman" w:hAnsi="Times New Roman" w:cs="Times New Roman"/>
+          <w:sz w:val="24"/>
+          <w:szCs w:val="24"/>
+        </w:rPr>
+        <w:t>Un client aura différents choix possibles sur le site :</w:t>
+      </w:r>
+    </w:p>
+    <w:p>
+      <w:pPr>
+        <w:pStyle w:val="Textebrut"/>
       </w:pPr>
       <w:r>
         <w:rPr>
@@ -2394,107 +2491,6 @@
         </w:rPr>
         <w:drawing>
           <wp:inline distT="0" distB="0" distL="0" distR="0">
-            <wp:extent cx="4880345" cy="4788298"/>
-            <wp:effectExtent l="0" t="0" r="0" b="0"/>
-            <wp:docPr id="4" name="Image 4"/>
-            <wp:cNvGraphicFramePr>
-              <a:graphicFrameLocks xmlns:a="http://schemas.openxmlformats.org/drawingml/2006/main" noChangeAspect="1"/>
-            </wp:cNvGraphicFramePr>
-            <a:graphic xmlns:a="http://schemas.openxmlformats.org/drawingml/2006/main">
-              <a:graphicData uri="http://schemas.openxmlformats.org/drawingml/2006/picture">
-                <pic:pic xmlns:pic="http://schemas.openxmlformats.org/drawingml/2006/picture">
-                  <pic:nvPicPr>
-                    <pic:cNvPr id="0" name="dev-fly_reservation_finie.png"/>
-                    <pic:cNvPicPr/>
-                  </pic:nvPicPr>
-                  <pic:blipFill>
-                    <a:blip r:embed="rId14">
-                      <a:extLst>
-                        <a:ext uri="{28A0092B-C50C-407E-A947-70E740481C1C}">
-                          <a14:useLocalDpi xmlns:a14="http://schemas.microsoft.com/office/drawing/2010/main" val="0"/>
-                        </a:ext>
-                      </a:extLst>
-                    </a:blip>
-                    <a:stretch>
-                      <a:fillRect/>
-                    </a:stretch>
-                  </pic:blipFill>
-                  <pic:spPr>
-                    <a:xfrm>
-                      <a:off x="0" y="0"/>
-                      <a:ext cx="4880345" cy="4788298"/>
-                    </a:xfrm>
-                    <a:prstGeom prst="rect">
-                      <a:avLst/>
-                    </a:prstGeom>
-                  </pic:spPr>
-                </pic:pic>
-              </a:graphicData>
-            </a:graphic>
-          </wp:inline>
-        </w:drawing>
-      </w:r>
-    </w:p>
-    <w:p>
-      <w:pPr>
-        <w:pStyle w:val="Textebrut"/>
-      </w:pPr>
-    </w:p>
-    <w:p>
-      <w:pPr>
-        <w:pStyle w:val="Textebrut"/>
-      </w:pPr>
-    </w:p>
-    <w:p>
-      <w:pPr>
-        <w:pStyle w:val="Textebrut"/>
-      </w:pPr>
-    </w:p>
-    <w:p>
-      <w:pPr>
-        <w:pStyle w:val="Textebrut"/>
-      </w:pPr>
-      <w:r>
-        <w:rPr>
-          <w:rFonts w:ascii="Times New Roman" w:hAnsi="Times New Roman" w:cs="Times New Roman"/>
-          <w:b/>
-          <w:bCs/>
-          <w:sz w:val="24"/>
-          <w:szCs w:val="24"/>
-        </w:rPr>
-        <w:t>Navigation</w:t>
-      </w:r>
-    </w:p>
-    <w:p>
-      <w:pPr>
-        <w:pStyle w:val="Textebrut"/>
-      </w:pPr>
-    </w:p>
-    <w:p>
-      <w:pPr>
-        <w:pStyle w:val="Textebrut"/>
-      </w:pPr>
-      <w:r>
-        <w:rPr>
-          <w:rFonts w:ascii="Times New Roman" w:hAnsi="Times New Roman" w:cs="Times New Roman"/>
-          <w:sz w:val="24"/>
-          <w:szCs w:val="24"/>
-        </w:rPr>
-        <w:t>Un client aura différents choix possibles sur le site :</w:t>
-      </w:r>
-    </w:p>
-    <w:p>
-      <w:pPr>
-        <w:pStyle w:val="Textebrut"/>
-      </w:pPr>
-      <w:bookmarkStart w:id="0" w:name="_GoBack"/>
-      <w:r>
-        <w:rPr>
-          <w:noProof/>
-        </w:rPr>
-        <w:lastRenderedPageBreak/>
-        <w:drawing>
-          <wp:inline distT="0" distB="0" distL="0" distR="0" wp14:anchorId="3428A9D6" wp14:editId="17083576">
             <wp:extent cx="6479540" cy="4032250"/>
             <wp:effectExtent l="0" t="0" r="0" b="0"/>
             <wp:docPr id="8" name="Picture" descr="A description..."/>
@@ -2511,7 +2507,7 @@
                     </pic:cNvPicPr>
                   </pic:nvPicPr>
                   <pic:blipFill>
-                    <a:blip r:embed="rId15"/>
+                    <a:blip r:embed="rId16" cstate="print"/>
                     <a:srcRect/>
                     <a:stretch>
                       <a:fillRect/>
@@ -2539,7 +2535,6 @@
           </wp:inline>
         </w:drawing>
       </w:r>
-      <w:bookmarkEnd w:id="0"/>
     </w:p>
     <w:p>
       <w:pPr>
@@ -2639,7 +2634,7 @@
           <w:noProof/>
         </w:rPr>
         <w:drawing>
-          <wp:anchor distT="0" distB="0" distL="0" distR="0" simplePos="0" relativeHeight="251658240" behindDoc="0" locked="0" layoutInCell="1" allowOverlap="1" wp14:anchorId="64EB5A9F" wp14:editId="3400648C">
+          <wp:anchor distT="0" distB="0" distL="0" distR="0" simplePos="0" relativeHeight="251658240" behindDoc="0" locked="0" layoutInCell="1" allowOverlap="1">
             <wp:simplePos x="0" y="0"/>
             <wp:positionH relativeFrom="character">
               <wp:posOffset>948055</wp:posOffset>
@@ -2664,7 +2659,7 @@
                     </pic:cNvPicPr>
                   </pic:nvPicPr>
                   <pic:blipFill>
-                    <a:blip r:embed="rId16"/>
+                    <a:blip r:embed="rId17" cstate="print"/>
                     <a:srcRect/>
                     <a:stretch>
                       <a:fillRect/>
@@ -2689,9 +2684,6 @@
                 </pic:pic>
               </a:graphicData>
             </a:graphic>
-            <wp14:sizeRelH relativeFrom="margin">
-              <wp14:pctWidth>0</wp14:pctWidth>
-            </wp14:sizeRelH>
           </wp:anchor>
         </w:drawing>
       </w:r>
@@ -2843,7 +2835,6 @@
           <w:sz w:val="24"/>
           <w:szCs w:val="24"/>
         </w:rPr>
-        <w:lastRenderedPageBreak/>
         <w:t>On distingue 2 cas :</w:t>
       </w:r>
     </w:p>
@@ -2892,7 +2883,7 @@
           <w:noProof/>
         </w:rPr>
         <w:drawing>
-          <wp:anchor distT="0" distB="0" distL="0" distR="0" simplePos="0" relativeHeight="251659264" behindDoc="0" locked="0" layoutInCell="1" allowOverlap="1" wp14:anchorId="3F5863DE" wp14:editId="3CFC0C1F">
+          <wp:anchor distT="0" distB="0" distL="0" distR="0" simplePos="0" relativeHeight="251659264" behindDoc="0" locked="0" layoutInCell="1" allowOverlap="1">
             <wp:simplePos x="0" y="0"/>
             <wp:positionH relativeFrom="character">
               <wp:posOffset>979805</wp:posOffset>
@@ -2917,7 +2908,7 @@
                     </pic:cNvPicPr>
                   </pic:nvPicPr>
                   <pic:blipFill>
-                    <a:blip r:embed="rId17"/>
+                    <a:blip r:embed="rId18" cstate="print"/>
                     <a:srcRect/>
                     <a:stretch>
                       <a:fillRect/>
@@ -2942,9 +2933,6 @@
                 </pic:pic>
               </a:graphicData>
             </a:graphic>
-            <wp14:sizeRelH relativeFrom="margin">
-              <wp14:pctWidth>0</wp14:pctWidth>
-            </wp14:sizeRelH>
           </wp:anchor>
         </w:drawing>
       </w:r>
@@ -3094,7 +3082,7 @@
           <w:noProof/>
         </w:rPr>
         <w:drawing>
-          <wp:anchor distT="0" distB="0" distL="0" distR="0" simplePos="0" relativeHeight="2" behindDoc="0" locked="0" layoutInCell="1" allowOverlap="1" wp14:anchorId="59E9F1CC" wp14:editId="7EEDF832">
+          <wp:anchor distT="0" distB="0" distL="0" distR="0" simplePos="0" relativeHeight="2" behindDoc="0" locked="0" layoutInCell="1" allowOverlap="1">
             <wp:simplePos x="0" y="0"/>
             <wp:positionH relativeFrom="character">
               <wp:posOffset>1033780</wp:posOffset>
@@ -3119,7 +3107,7 @@
                     </pic:cNvPicPr>
                   </pic:nvPicPr>
                   <pic:blipFill>
-                    <a:blip r:embed="rId18"/>
+                    <a:blip r:embed="rId19" cstate="print"/>
                     <a:srcRect/>
                     <a:stretch>
                       <a:fillRect/>
@@ -3453,7 +3441,7 @@
                     </pic:cNvPicPr>
                   </pic:nvPicPr>
                   <pic:blipFill>
-                    <a:blip r:embed="rId19"/>
+                    <a:blip r:embed="rId20" cstate="print"/>
                     <a:srcRect/>
                     <a:stretch>
                       <a:fillRect/>
@@ -3506,6 +3494,7 @@
           <w:sz w:val="24"/>
           <w:szCs w:val="24"/>
         </w:rPr>
+        <w:lastRenderedPageBreak/>
         <w:t>Dans le cas d’une modification de la réservation, le client est informé dès le début que sa réservation précédente sera annulée, il doit l'accepter avant de poursuivre.</w:t>
       </w:r>
     </w:p>
@@ -3600,7 +3589,7 @@
                     </pic:cNvPicPr>
                   </pic:nvPicPr>
                   <pic:blipFill>
-                    <a:blip r:embed="rId20"/>
+                    <a:blip r:embed="rId21" cstate="print"/>
                     <a:srcRect/>
                     <a:stretch>
                       <a:fillRect/>
@@ -3672,29 +3661,59 @@
       <w:pPr>
         <w:pStyle w:val="Textebrut"/>
         <w:jc w:val="both"/>
-      </w:pPr>
-    </w:p>
-    <w:p>
-      <w:pPr>
-        <w:pStyle w:val="Textebrut"/>
-        <w:jc w:val="both"/>
-      </w:pPr>
-    </w:p>
-    <w:p>
-      <w:pPr>
-        <w:pStyle w:val="Textebrut"/>
-        <w:jc w:val="both"/>
-      </w:pPr>
-      <w:r>
-        <w:rPr>
+        <w:rPr>
+          <w:rFonts w:ascii="Times New Roman" w:hAnsi="Times New Roman" w:cs="Times New Roman"/>
+          <w:bCs/>
+          <w:sz w:val="24"/>
+          <w:szCs w:val="24"/>
+        </w:rPr>
+      </w:pPr>
+    </w:p>
+    <w:p>
+      <w:pPr>
+        <w:pStyle w:val="Textebrut"/>
+        <w:jc w:val="both"/>
+        <w:rPr>
+          <w:rFonts w:ascii="Times New Roman" w:hAnsi="Times New Roman" w:cs="Times New Roman"/>
+          <w:bCs/>
+          <w:sz w:val="24"/>
+          <w:szCs w:val="24"/>
+        </w:rPr>
+      </w:pPr>
+      <w:r>
+        <w:rPr>
+          <w:rFonts w:ascii="Times New Roman" w:hAnsi="Times New Roman" w:cs="Times New Roman"/>
+          <w:bCs/>
+          <w:sz w:val="24"/>
+          <w:szCs w:val="24"/>
+        </w:rPr>
+        <w:t>1/ Recherche par le critère du vol.</w:t>
+      </w:r>
+    </w:p>
+    <w:p>
+      <w:pPr>
+        <w:pStyle w:val="Textebrut"/>
+        <w:jc w:val="both"/>
+        <w:rPr>
+          <w:rFonts w:ascii="Times New Roman" w:hAnsi="Times New Roman" w:cs="Times New Roman"/>
+          <w:bCs/>
+          <w:sz w:val="24"/>
+          <w:szCs w:val="24"/>
+        </w:rPr>
+      </w:pPr>
+      <w:r>
+        <w:rPr>
+          <w:rFonts w:ascii="Times New Roman" w:hAnsi="Times New Roman" w:cs="Times New Roman"/>
+          <w:bCs/>
           <w:noProof/>
-        </w:rPr>
-        <w:lastRenderedPageBreak/>
+          <w:sz w:val="24"/>
+          <w:szCs w:val="24"/>
+        </w:rPr>
         <w:drawing>
           <wp:inline distT="0" distB="0" distL="0" distR="0">
-            <wp:extent cx="6475228" cy="7889358"/>
-            <wp:effectExtent l="0" t="0" r="0" b="0"/>
-            <wp:docPr id="14" name="Picture" descr="A description..."/>
+            <wp:extent cx="5276850" cy="4162425"/>
+            <wp:effectExtent l="19050" t="0" r="0" b="0"/>
+            <wp:docPr id="26" name="Image 25" descr="dev-fly_choix_du_critere.php#vol.png.png"/>
             <wp:cNvGraphicFramePr>
               <a:graphicFrameLocks xmlns:a="http://schemas.openxmlformats.org/drawingml/2006/main" noChangeAspect="1"/>
             </wp:cNvGraphicFramePr>
@@ -3702,33 +3721,23 @@
               <a:graphicData uri="http://schemas.openxmlformats.org/drawingml/2006/picture">
                 <pic:pic xmlns:pic="http://schemas.openxmlformats.org/drawingml/2006/picture">
                   <pic:nvPicPr>
-                    <pic:cNvPr id="13" name="Picture" descr="A description..."/>
-                    <pic:cNvPicPr>
-                      <a:picLocks noChangeAspect="1" noChangeArrowheads="1"/>
-                    </pic:cNvPicPr>
+                    <pic:cNvPr id="0" name="dev-fly_choix_du_critere.php#vol.png.png"/>
+                    <pic:cNvPicPr/>
                   </pic:nvPicPr>
                   <pic:blipFill>
-                    <a:blip r:embed="rId21"/>
-                    <a:srcRect/>
+                    <a:blip r:embed="rId22" cstate="print"/>
                     <a:stretch>
                       <a:fillRect/>
                     </a:stretch>
                   </pic:blipFill>
-                  <pic:spPr bwMode="auto">
+                  <pic:spPr>
                     <a:xfrm>
                       <a:off x="0" y="0"/>
-                      <a:ext cx="6479540" cy="7894612"/>
+                      <a:ext cx="5276850" cy="4162425"/>
                     </a:xfrm>
                     <a:prstGeom prst="rect">
                       <a:avLst/>
                     </a:prstGeom>
-                    <a:noFill/>
-                    <a:ln w="9525">
-                      <a:noFill/>
-                      <a:miter lim="800000"/>
-                      <a:headEnd/>
-                      <a:tailEnd/>
-                    </a:ln>
                   </pic:spPr>
                 </pic:pic>
               </a:graphicData>
@@ -3741,124 +3750,72 @@
       <w:pPr>
         <w:pStyle w:val="Textebrut"/>
         <w:jc w:val="both"/>
-      </w:pPr>
-    </w:p>
-    <w:p>
-      <w:pPr>
-        <w:pStyle w:val="Textebrut"/>
-        <w:jc w:val="both"/>
-      </w:pPr>
-    </w:p>
-    <w:p>
-      <w:pPr>
-        <w:pStyle w:val="Textebrut"/>
-        <w:jc w:val="both"/>
-      </w:pPr>
-      <w:r>
-        <w:rPr>
-          <w:rFonts w:ascii="Times New Roman" w:hAnsi="Times New Roman" w:cs="Times New Roman"/>
-          <w:bCs/>
-          <w:sz w:val="24"/>
-          <w:szCs w:val="24"/>
-        </w:rPr>
-        <w:t>Selon le critère choisi, le résultat affiché à l’écran sera différent.</w:t>
-      </w:r>
-    </w:p>
-    <w:p>
-      <w:pPr>
-        <w:pStyle w:val="Textebrut"/>
-        <w:jc w:val="both"/>
-      </w:pPr>
-    </w:p>
-    <w:p>
-      <w:pPr>
-        <w:pStyle w:val="Textebrut"/>
-        <w:jc w:val="both"/>
-        <w:rPr>
-          <w:rFonts w:ascii="Times New Roman" w:hAnsi="Times New Roman" w:cs="Times New Roman"/>
-          <w:b/>
-          <w:bCs/>
-          <w:sz w:val="24"/>
-          <w:szCs w:val="24"/>
-        </w:rPr>
-      </w:pPr>
-    </w:p>
-    <w:p>
-      <w:pPr>
-        <w:pStyle w:val="Textebrut"/>
-        <w:jc w:val="both"/>
-        <w:rPr>
-          <w:rFonts w:ascii="Times New Roman" w:hAnsi="Times New Roman" w:cs="Times New Roman"/>
-          <w:b/>
-          <w:bCs/>
-          <w:sz w:val="24"/>
-          <w:szCs w:val="24"/>
-        </w:rPr>
-      </w:pPr>
-    </w:p>
-    <w:p>
-      <w:pPr>
-        <w:pStyle w:val="Textebrut"/>
-        <w:jc w:val="both"/>
-        <w:rPr>
-          <w:rFonts w:ascii="Times New Roman" w:hAnsi="Times New Roman" w:cs="Times New Roman"/>
-          <w:b/>
-          <w:bCs/>
-          <w:sz w:val="24"/>
-          <w:szCs w:val="24"/>
-        </w:rPr>
-      </w:pPr>
-    </w:p>
-    <w:p>
-      <w:pPr>
-        <w:pStyle w:val="Textebrut"/>
-        <w:jc w:val="both"/>
-        <w:rPr>
-          <w:rFonts w:ascii="Times New Roman" w:hAnsi="Times New Roman" w:cs="Times New Roman"/>
-          <w:b/>
-          <w:bCs/>
-          <w:sz w:val="24"/>
-          <w:szCs w:val="24"/>
-        </w:rPr>
-      </w:pPr>
-      <w:r>
-        <w:rPr>
-          <w:rFonts w:ascii="Times New Roman" w:hAnsi="Times New Roman" w:cs="Times New Roman"/>
-          <w:b/>
-          <w:bCs/>
-          <w:sz w:val="24"/>
-          <w:szCs w:val="24"/>
-        </w:rPr>
-        <w:t>Cas d’une recherche par N° de vol :</w:t>
-      </w:r>
-    </w:p>
-    <w:p>
-      <w:pPr>
-        <w:pStyle w:val="Textebrut"/>
-        <w:jc w:val="both"/>
-      </w:pPr>
-    </w:p>
-    <w:p>
-      <w:pPr>
-        <w:pStyle w:val="Textebrut"/>
-        <w:jc w:val="both"/>
-      </w:pPr>
-    </w:p>
-    <w:p>
-      <w:pPr>
-        <w:pStyle w:val="Textebrut"/>
-        <w:jc w:val="center"/>
-      </w:pPr>
-      <w:r>
-        <w:rPr>
+        <w:rPr>
+          <w:rFonts w:ascii="Times New Roman" w:hAnsi="Times New Roman" w:cs="Times New Roman"/>
+          <w:bCs/>
+          <w:sz w:val="24"/>
+          <w:szCs w:val="24"/>
+        </w:rPr>
+      </w:pPr>
+    </w:p>
+    <w:p>
+      <w:pPr>
+        <w:pStyle w:val="Textebrut"/>
+        <w:jc w:val="both"/>
+        <w:rPr>
+          <w:rFonts w:ascii="Times New Roman" w:hAnsi="Times New Roman" w:cs="Times New Roman"/>
+          <w:bCs/>
+          <w:sz w:val="24"/>
+          <w:szCs w:val="24"/>
+        </w:rPr>
+      </w:pPr>
+      <w:r>
+        <w:rPr>
+          <w:rFonts w:ascii="Times New Roman" w:hAnsi="Times New Roman" w:cs="Times New Roman"/>
+          <w:bCs/>
+          <w:sz w:val="24"/>
+          <w:szCs w:val="24"/>
+        </w:rPr>
+        <w:t>2/Recherche par le critère du passager.</w:t>
+      </w:r>
+    </w:p>
+    <w:p>
+      <w:pPr>
+        <w:pStyle w:val="Textebrut"/>
+        <w:jc w:val="both"/>
+        <w:rPr>
+          <w:rFonts w:ascii="Times New Roman" w:hAnsi="Times New Roman" w:cs="Times New Roman"/>
+          <w:bCs/>
+          <w:sz w:val="24"/>
+          <w:szCs w:val="24"/>
+        </w:rPr>
+      </w:pPr>
+    </w:p>
+    <w:p>
+      <w:pPr>
+        <w:pStyle w:val="Textebrut"/>
+        <w:jc w:val="both"/>
+        <w:rPr>
+          <w:rFonts w:ascii="Times New Roman" w:hAnsi="Times New Roman" w:cs="Times New Roman"/>
+          <w:bCs/>
+          <w:sz w:val="24"/>
+          <w:szCs w:val="24"/>
+        </w:rPr>
+      </w:pPr>
+      <w:r>
+        <w:rPr>
+          <w:rFonts w:ascii="Times New Roman" w:hAnsi="Times New Roman" w:cs="Times New Roman"/>
+          <w:bCs/>
           <w:noProof/>
+          <w:sz w:val="24"/>
+          <w:szCs w:val="24"/>
         </w:rPr>
         <w:lastRenderedPageBreak/>
         <w:drawing>
           <wp:inline distT="0" distB="0" distL="0" distR="0">
-            <wp:extent cx="6475227" cy="4380614"/>
-            <wp:effectExtent l="0" t="0" r="0" b="0"/>
-            <wp:docPr id="15" name="Picture" descr="A description..."/>
+            <wp:extent cx="5124450" cy="4067175"/>
+            <wp:effectExtent l="19050" t="0" r="0" b="0"/>
+            <wp:docPr id="27" name="Image 26" descr="dev-fly_choix_du_critere.php#passager.png"/>
             <wp:cNvGraphicFramePr>
               <a:graphicFrameLocks xmlns:a="http://schemas.openxmlformats.org/drawingml/2006/main" noChangeAspect="1"/>
             </wp:cNvGraphicFramePr>
@@ -3866,33 +3823,23 @@
               <a:graphicData uri="http://schemas.openxmlformats.org/drawingml/2006/picture">
                 <pic:pic xmlns:pic="http://schemas.openxmlformats.org/drawingml/2006/picture">
                   <pic:nvPicPr>
-                    <pic:cNvPr id="14" name="Picture" descr="A description..."/>
-                    <pic:cNvPicPr>
-                      <a:picLocks noChangeAspect="1" noChangeArrowheads="1"/>
-                    </pic:cNvPicPr>
+                    <pic:cNvPr id="0" name="dev-fly_choix_du_critere.php#passager.png"/>
+                    <pic:cNvPicPr/>
                   </pic:nvPicPr>
                   <pic:blipFill>
-                    <a:blip r:embed="rId22"/>
-                    <a:srcRect/>
+                    <a:blip r:embed="rId23" cstate="print"/>
                     <a:stretch>
                       <a:fillRect/>
                     </a:stretch>
                   </pic:blipFill>
-                  <pic:spPr bwMode="auto">
+                  <pic:spPr>
                     <a:xfrm>
                       <a:off x="0" y="0"/>
-                      <a:ext cx="6479540" cy="4383532"/>
+                      <a:ext cx="5124450" cy="4067175"/>
                     </a:xfrm>
                     <a:prstGeom prst="rect">
                       <a:avLst/>
                     </a:prstGeom>
-                    <a:noFill/>
-                    <a:ln w="9525">
-                      <a:noFill/>
-                      <a:miter lim="800000"/>
-                      <a:headEnd/>
-                      <a:tailEnd/>
-                    </a:ln>
                   </pic:spPr>
                 </pic:pic>
               </a:graphicData>
@@ -3905,56 +3852,59 @@
       <w:pPr>
         <w:pStyle w:val="Textebrut"/>
         <w:jc w:val="both"/>
-      </w:pPr>
-    </w:p>
-    <w:p>
-      <w:pPr>
-        <w:pStyle w:val="Textebrut"/>
-        <w:jc w:val="both"/>
-      </w:pPr>
-    </w:p>
-    <w:p>
-      <w:pPr>
-        <w:pStyle w:val="Textebrut"/>
-        <w:jc w:val="both"/>
-      </w:pPr>
-    </w:p>
-    <w:p>
-      <w:pPr>
-        <w:pStyle w:val="Textebrut"/>
-        <w:jc w:val="both"/>
-      </w:pPr>
-      <w:r>
-        <w:rPr>
-          <w:rFonts w:ascii="Times New Roman" w:hAnsi="Times New Roman" w:cs="Times New Roman"/>
-          <w:b/>
-          <w:bCs/>
-          <w:sz w:val="24"/>
-          <w:szCs w:val="24"/>
-        </w:rPr>
-        <w:t>Cas d’une recherche par N° de passager :</w:t>
-      </w:r>
-    </w:p>
-    <w:p>
-      <w:pPr>
-        <w:pStyle w:val="Textebrut"/>
-        <w:jc w:val="both"/>
-      </w:pPr>
-    </w:p>
-    <w:p>
-      <w:pPr>
-        <w:pStyle w:val="Textebrut"/>
-        <w:jc w:val="center"/>
-      </w:pPr>
-      <w:r>
-        <w:rPr>
+        <w:rPr>
+          <w:rFonts w:ascii="Times New Roman" w:hAnsi="Times New Roman" w:cs="Times New Roman"/>
+          <w:bCs/>
+          <w:sz w:val="24"/>
+          <w:szCs w:val="24"/>
+        </w:rPr>
+      </w:pPr>
+    </w:p>
+    <w:p>
+      <w:pPr>
+        <w:pStyle w:val="Textebrut"/>
+        <w:jc w:val="both"/>
+        <w:rPr>
+          <w:rFonts w:ascii="Times New Roman" w:hAnsi="Times New Roman" w:cs="Times New Roman"/>
+          <w:bCs/>
+          <w:sz w:val="24"/>
+          <w:szCs w:val="24"/>
+        </w:rPr>
+      </w:pPr>
+      <w:r>
+        <w:rPr>
+          <w:rFonts w:ascii="Times New Roman" w:hAnsi="Times New Roman" w:cs="Times New Roman"/>
+          <w:bCs/>
+          <w:sz w:val="24"/>
+          <w:szCs w:val="24"/>
+        </w:rPr>
+        <w:t>3/Recherche par le critère de l’employé.</w:t>
+      </w:r>
+    </w:p>
+    <w:p>
+      <w:pPr>
+        <w:pStyle w:val="Textebrut"/>
+        <w:jc w:val="both"/>
+        <w:rPr>
+          <w:rFonts w:ascii="Times New Roman" w:hAnsi="Times New Roman" w:cs="Times New Roman"/>
+          <w:bCs/>
+          <w:sz w:val="24"/>
+          <w:szCs w:val="24"/>
+        </w:rPr>
+      </w:pPr>
+      <w:r>
+        <w:rPr>
+          <w:rFonts w:ascii="Times New Roman" w:hAnsi="Times New Roman" w:cs="Times New Roman"/>
+          <w:bCs/>
           <w:noProof/>
+          <w:sz w:val="24"/>
+          <w:szCs w:val="24"/>
         </w:rPr>
         <w:drawing>
           <wp:inline distT="0" distB="0" distL="0" distR="0">
-            <wp:extent cx="6378181" cy="3923414"/>
-            <wp:effectExtent l="0" t="0" r="0" b="0"/>
-            <wp:docPr id="16" name="Picture" descr="A description..."/>
+            <wp:extent cx="5238750" cy="4162425"/>
+            <wp:effectExtent l="19050" t="0" r="0" b="0"/>
+            <wp:docPr id="29" name="Image 28" descr="dev-fly_choix_du_critere.php#employe.png"/>
             <wp:cNvGraphicFramePr>
               <a:graphicFrameLocks xmlns:a="http://schemas.openxmlformats.org/drawingml/2006/main" noChangeAspect="1"/>
             </wp:cNvGraphicFramePr>
@@ -3962,33 +3912,23 @@
               <a:graphicData uri="http://schemas.openxmlformats.org/drawingml/2006/picture">
                 <pic:pic xmlns:pic="http://schemas.openxmlformats.org/drawingml/2006/picture">
                   <pic:nvPicPr>
-                    <pic:cNvPr id="15" name="Picture" descr="A description..."/>
-                    <pic:cNvPicPr>
-                      <a:picLocks noChangeAspect="1" noChangeArrowheads="1"/>
-                    </pic:cNvPicPr>
+                    <pic:cNvPr id="0" name="dev-fly_choix_du_critere.php#employe.png"/>
+                    <pic:cNvPicPr/>
                   </pic:nvPicPr>
                   <pic:blipFill>
-                    <a:blip r:embed="rId23"/>
-                    <a:srcRect/>
+                    <a:blip r:embed="rId24" cstate="print"/>
                     <a:stretch>
                       <a:fillRect/>
                     </a:stretch>
                   </pic:blipFill>
-                  <pic:spPr bwMode="auto">
+                  <pic:spPr>
                     <a:xfrm>
                       <a:off x="0" y="0"/>
-                      <a:ext cx="6378181" cy="3923414"/>
+                      <a:ext cx="5238750" cy="4162425"/>
                     </a:xfrm>
                     <a:prstGeom prst="rect">
                       <a:avLst/>
                     </a:prstGeom>
-                    <a:noFill/>
-                    <a:ln w="9525">
-                      <a:noFill/>
-                      <a:miter lim="800000"/>
-                      <a:headEnd/>
-                      <a:tailEnd/>
-                    </a:ln>
                   </pic:spPr>
                 </pic:pic>
               </a:graphicData>
@@ -3996,6 +3936,462 @@
           </wp:inline>
         </w:drawing>
       </w:r>
+    </w:p>
+    <w:p>
+      <w:pPr>
+        <w:pStyle w:val="Textebrut"/>
+        <w:jc w:val="both"/>
+        <w:rPr>
+          <w:rFonts w:ascii="Times New Roman" w:hAnsi="Times New Roman" w:cs="Times New Roman"/>
+          <w:bCs/>
+          <w:sz w:val="24"/>
+          <w:szCs w:val="24"/>
+        </w:rPr>
+      </w:pPr>
+    </w:p>
+    <w:p>
+      <w:pPr>
+        <w:pStyle w:val="Textebrut"/>
+        <w:jc w:val="both"/>
+        <w:rPr>
+          <w:rFonts w:ascii="Times New Roman" w:hAnsi="Times New Roman" w:cs="Times New Roman"/>
+          <w:bCs/>
+          <w:sz w:val="24"/>
+          <w:szCs w:val="24"/>
+        </w:rPr>
+      </w:pPr>
+      <w:r>
+        <w:rPr>
+          <w:rFonts w:ascii="Times New Roman" w:hAnsi="Times New Roman" w:cs="Times New Roman"/>
+          <w:bCs/>
+          <w:sz w:val="24"/>
+          <w:szCs w:val="24"/>
+        </w:rPr>
+        <w:t>4/Recherche par le critère de la réservation.</w:t>
+      </w:r>
+    </w:p>
+    <w:p>
+      <w:pPr>
+        <w:pStyle w:val="Textebrut"/>
+        <w:jc w:val="both"/>
+        <w:rPr>
+          <w:rFonts w:ascii="Times New Roman" w:hAnsi="Times New Roman" w:cs="Times New Roman"/>
+          <w:bCs/>
+          <w:sz w:val="24"/>
+          <w:szCs w:val="24"/>
+        </w:rPr>
+      </w:pPr>
+    </w:p>
+    <w:p>
+      <w:pPr>
+        <w:pStyle w:val="Textebrut"/>
+        <w:jc w:val="both"/>
+        <w:rPr>
+          <w:rFonts w:ascii="Times New Roman" w:hAnsi="Times New Roman" w:cs="Times New Roman"/>
+          <w:bCs/>
+          <w:sz w:val="24"/>
+          <w:szCs w:val="24"/>
+        </w:rPr>
+      </w:pPr>
+      <w:r>
+        <w:rPr>
+          <w:rFonts w:ascii="Times New Roman" w:hAnsi="Times New Roman" w:cs="Times New Roman"/>
+          <w:bCs/>
+          <w:noProof/>
+          <w:sz w:val="24"/>
+          <w:szCs w:val="24"/>
+        </w:rPr>
+        <w:lastRenderedPageBreak/>
+        <w:drawing>
+          <wp:inline distT="0" distB="0" distL="0" distR="0">
+            <wp:extent cx="4829175" cy="3952875"/>
+            <wp:effectExtent l="19050" t="0" r="9525" b="0"/>
+            <wp:docPr id="30" name="Image 29" descr="dev-fly_choix_du_critere.php#reservation.png.png"/>
+            <wp:cNvGraphicFramePr>
+              <a:graphicFrameLocks xmlns:a="http://schemas.openxmlformats.org/drawingml/2006/main" noChangeAspect="1"/>
+            </wp:cNvGraphicFramePr>
+            <a:graphic xmlns:a="http://schemas.openxmlformats.org/drawingml/2006/main">
+              <a:graphicData uri="http://schemas.openxmlformats.org/drawingml/2006/picture">
+                <pic:pic xmlns:pic="http://schemas.openxmlformats.org/drawingml/2006/picture">
+                  <pic:nvPicPr>
+                    <pic:cNvPr id="0" name="dev-fly_choix_du_critere.php#reservation.png.png"/>
+                    <pic:cNvPicPr/>
+                  </pic:nvPicPr>
+                  <pic:blipFill>
+                    <a:blip r:embed="rId25" cstate="print"/>
+                    <a:stretch>
+                      <a:fillRect/>
+                    </a:stretch>
+                  </pic:blipFill>
+                  <pic:spPr>
+                    <a:xfrm>
+                      <a:off x="0" y="0"/>
+                      <a:ext cx="4829175" cy="3952875"/>
+                    </a:xfrm>
+                    <a:prstGeom prst="rect">
+                      <a:avLst/>
+                    </a:prstGeom>
+                  </pic:spPr>
+                </pic:pic>
+              </a:graphicData>
+            </a:graphic>
+          </wp:inline>
+        </w:drawing>
+      </w:r>
+    </w:p>
+    <w:p>
+      <w:pPr>
+        <w:pStyle w:val="Textebrut"/>
+        <w:jc w:val="both"/>
+        <w:rPr>
+          <w:rFonts w:ascii="Times New Roman" w:hAnsi="Times New Roman" w:cs="Times New Roman"/>
+          <w:bCs/>
+          <w:sz w:val="24"/>
+          <w:szCs w:val="24"/>
+        </w:rPr>
+      </w:pPr>
+    </w:p>
+    <w:p>
+      <w:pPr>
+        <w:pStyle w:val="Textebrut"/>
+        <w:jc w:val="both"/>
+        <w:rPr>
+          <w:rFonts w:ascii="Times New Roman" w:hAnsi="Times New Roman" w:cs="Times New Roman"/>
+          <w:bCs/>
+          <w:sz w:val="24"/>
+          <w:szCs w:val="24"/>
+        </w:rPr>
+      </w:pPr>
+      <w:r>
+        <w:rPr>
+          <w:rFonts w:ascii="Times New Roman" w:hAnsi="Times New Roman" w:cs="Times New Roman"/>
+          <w:bCs/>
+          <w:sz w:val="24"/>
+          <w:szCs w:val="24"/>
+        </w:rPr>
+        <w:t>5/Recherche par le critère du client.</w:t>
+      </w:r>
+    </w:p>
+    <w:p>
+      <w:pPr>
+        <w:pStyle w:val="Textebrut"/>
+        <w:jc w:val="both"/>
+        <w:rPr>
+          <w:rFonts w:ascii="Times New Roman" w:hAnsi="Times New Roman" w:cs="Times New Roman"/>
+          <w:bCs/>
+          <w:sz w:val="24"/>
+          <w:szCs w:val="24"/>
+        </w:rPr>
+      </w:pPr>
+      <w:r>
+        <w:rPr>
+          <w:rFonts w:ascii="Times New Roman" w:hAnsi="Times New Roman" w:cs="Times New Roman"/>
+          <w:bCs/>
+          <w:noProof/>
+          <w:sz w:val="24"/>
+          <w:szCs w:val="24"/>
+        </w:rPr>
+        <w:drawing>
+          <wp:inline distT="0" distB="0" distL="0" distR="0">
+            <wp:extent cx="5029200" cy="4381500"/>
+            <wp:effectExtent l="19050" t="0" r="0" b="0"/>
+            <wp:docPr id="31" name="Image 30" descr="dev-fly_choix_du_critere.php#client.png.png"/>
+            <wp:cNvGraphicFramePr>
+              <a:graphicFrameLocks xmlns:a="http://schemas.openxmlformats.org/drawingml/2006/main" noChangeAspect="1"/>
+            </wp:cNvGraphicFramePr>
+            <a:graphic xmlns:a="http://schemas.openxmlformats.org/drawingml/2006/main">
+              <a:graphicData uri="http://schemas.openxmlformats.org/drawingml/2006/picture">
+                <pic:pic xmlns:pic="http://schemas.openxmlformats.org/drawingml/2006/picture">
+                  <pic:nvPicPr>
+                    <pic:cNvPr id="0" name="dev-fly_choix_du_critere.php#client.png.png"/>
+                    <pic:cNvPicPr/>
+                  </pic:nvPicPr>
+                  <pic:blipFill>
+                    <a:blip r:embed="rId26" cstate="print"/>
+                    <a:stretch>
+                      <a:fillRect/>
+                    </a:stretch>
+                  </pic:blipFill>
+                  <pic:spPr>
+                    <a:xfrm>
+                      <a:off x="0" y="0"/>
+                      <a:ext cx="5029200" cy="4381500"/>
+                    </a:xfrm>
+                    <a:prstGeom prst="rect">
+                      <a:avLst/>
+                    </a:prstGeom>
+                  </pic:spPr>
+                </pic:pic>
+              </a:graphicData>
+            </a:graphic>
+          </wp:inline>
+        </w:drawing>
+      </w:r>
+    </w:p>
+    <w:p>
+      <w:pPr>
+        <w:pStyle w:val="Textebrut"/>
+        <w:jc w:val="both"/>
+      </w:pPr>
+    </w:p>
+    <w:p>
+      <w:pPr>
+        <w:pStyle w:val="Textebrut"/>
+        <w:jc w:val="both"/>
+      </w:pPr>
+    </w:p>
+    <w:p>
+      <w:pPr>
+        <w:pStyle w:val="Textebrut"/>
+        <w:jc w:val="both"/>
+      </w:pPr>
+    </w:p>
+    <w:p>
+      <w:pPr>
+        <w:pStyle w:val="Textebrut"/>
+        <w:jc w:val="both"/>
+      </w:pPr>
+    </w:p>
+    <w:p>
+      <w:pPr>
+        <w:pStyle w:val="Textebrut"/>
+        <w:jc w:val="both"/>
+      </w:pPr>
+    </w:p>
+    <w:p>
+      <w:pPr>
+        <w:pStyle w:val="Textebrut"/>
+        <w:jc w:val="both"/>
+      </w:pPr>
+      <w:r>
+        <w:rPr>
+          <w:rFonts w:ascii="Times New Roman" w:hAnsi="Times New Roman" w:cs="Times New Roman"/>
+          <w:bCs/>
+          <w:sz w:val="24"/>
+          <w:szCs w:val="24"/>
+        </w:rPr>
+        <w:lastRenderedPageBreak/>
+        <w:t>Selon le critère choisi, le résultat affiché à l’écran sera différent.</w:t>
+      </w:r>
+    </w:p>
+    <w:p>
+      <w:pPr>
+        <w:pStyle w:val="Textebrut"/>
+        <w:jc w:val="both"/>
+      </w:pPr>
+    </w:p>
+    <w:p>
+      <w:pPr>
+        <w:pStyle w:val="Textebrut"/>
+        <w:jc w:val="both"/>
+        <w:rPr>
+          <w:rFonts w:ascii="Times New Roman" w:hAnsi="Times New Roman" w:cs="Times New Roman"/>
+          <w:b/>
+          <w:bCs/>
+          <w:sz w:val="24"/>
+          <w:szCs w:val="24"/>
+        </w:rPr>
+      </w:pPr>
+    </w:p>
+    <w:p>
+      <w:pPr>
+        <w:pStyle w:val="Textebrut"/>
+        <w:jc w:val="both"/>
+        <w:rPr>
+          <w:rFonts w:ascii="Times New Roman" w:hAnsi="Times New Roman" w:cs="Times New Roman"/>
+          <w:b/>
+          <w:bCs/>
+          <w:sz w:val="24"/>
+          <w:szCs w:val="24"/>
+        </w:rPr>
+      </w:pPr>
+    </w:p>
+    <w:p>
+      <w:pPr>
+        <w:pStyle w:val="Textebrut"/>
+        <w:jc w:val="both"/>
+        <w:rPr>
+          <w:rFonts w:ascii="Times New Roman" w:hAnsi="Times New Roman" w:cs="Times New Roman"/>
+          <w:b/>
+          <w:bCs/>
+          <w:sz w:val="24"/>
+          <w:szCs w:val="24"/>
+        </w:rPr>
+      </w:pPr>
+    </w:p>
+    <w:p>
+      <w:pPr>
+        <w:pStyle w:val="Textebrut"/>
+        <w:jc w:val="both"/>
+        <w:rPr>
+          <w:rFonts w:ascii="Times New Roman" w:hAnsi="Times New Roman" w:cs="Times New Roman"/>
+          <w:b/>
+          <w:bCs/>
+          <w:sz w:val="24"/>
+          <w:szCs w:val="24"/>
+        </w:rPr>
+      </w:pPr>
+      <w:r>
+        <w:rPr>
+          <w:rFonts w:ascii="Times New Roman" w:hAnsi="Times New Roman" w:cs="Times New Roman"/>
+          <w:b/>
+          <w:bCs/>
+          <w:sz w:val="24"/>
+          <w:szCs w:val="24"/>
+        </w:rPr>
+        <w:t>Cas d’une recherche par N° de vol :</w:t>
+      </w:r>
+    </w:p>
+    <w:p>
+      <w:pPr>
+        <w:pStyle w:val="Textebrut"/>
+        <w:jc w:val="both"/>
+      </w:pPr>
+    </w:p>
+    <w:p>
+      <w:pPr>
+        <w:pStyle w:val="Textebrut"/>
+        <w:jc w:val="both"/>
+      </w:pPr>
+    </w:p>
+    <w:p>
+      <w:pPr>
+        <w:pStyle w:val="Textebrut"/>
+        <w:jc w:val="center"/>
+      </w:pPr>
+      <w:r>
+        <w:rPr>
+          <w:noProof/>
+        </w:rPr>
+        <w:drawing>
+          <wp:inline distT="0" distB="0" distL="0" distR="0">
+            <wp:extent cx="6479540" cy="6158865"/>
+            <wp:effectExtent l="19050" t="0" r="0" b="0"/>
+            <wp:docPr id="34" name="Image 33" descr="dev-fly-display_vol.png.png"/>
+            <wp:cNvGraphicFramePr>
+              <a:graphicFrameLocks xmlns:a="http://schemas.openxmlformats.org/drawingml/2006/main" noChangeAspect="1"/>
+            </wp:cNvGraphicFramePr>
+            <a:graphic xmlns:a="http://schemas.openxmlformats.org/drawingml/2006/main">
+              <a:graphicData uri="http://schemas.openxmlformats.org/drawingml/2006/picture">
+                <pic:pic xmlns:pic="http://schemas.openxmlformats.org/drawingml/2006/picture">
+                  <pic:nvPicPr>
+                    <pic:cNvPr id="0" name="dev-fly-display_vol.png.png"/>
+                    <pic:cNvPicPr/>
+                  </pic:nvPicPr>
+                  <pic:blipFill>
+                    <a:blip r:embed="rId27" cstate="print"/>
+                    <a:stretch>
+                      <a:fillRect/>
+                    </a:stretch>
+                  </pic:blipFill>
+                  <pic:spPr>
+                    <a:xfrm>
+                      <a:off x="0" y="0"/>
+                      <a:ext cx="6479540" cy="6158865"/>
+                    </a:xfrm>
+                    <a:prstGeom prst="rect">
+                      <a:avLst/>
+                    </a:prstGeom>
+                  </pic:spPr>
+                </pic:pic>
+              </a:graphicData>
+            </a:graphic>
+          </wp:inline>
+        </w:drawing>
+      </w:r>
+    </w:p>
+    <w:p>
+      <w:pPr>
+        <w:pStyle w:val="Textebrut"/>
+        <w:jc w:val="both"/>
+      </w:pPr>
+    </w:p>
+    <w:p>
+      <w:pPr>
+        <w:pStyle w:val="Textebrut"/>
+        <w:jc w:val="both"/>
+      </w:pPr>
+    </w:p>
+    <w:p>
+      <w:pPr>
+        <w:pStyle w:val="Textebrut"/>
+        <w:jc w:val="both"/>
+      </w:pPr>
+    </w:p>
+    <w:p>
+      <w:pPr>
+        <w:pStyle w:val="Textebrut"/>
+        <w:jc w:val="both"/>
+      </w:pPr>
+      <w:r>
+        <w:rPr>
+          <w:rFonts w:ascii="Times New Roman" w:hAnsi="Times New Roman" w:cs="Times New Roman"/>
+          <w:b/>
+          <w:bCs/>
+          <w:sz w:val="24"/>
+          <w:szCs w:val="24"/>
+        </w:rPr>
+        <w:t>Cas d’une recherche par N° de passager :</w:t>
+      </w:r>
+    </w:p>
+    <w:p>
+      <w:pPr>
+        <w:pStyle w:val="Textebrut"/>
+        <w:jc w:val="both"/>
+      </w:pPr>
+    </w:p>
+    <w:p>
+      <w:pPr>
+        <w:pStyle w:val="Textebrut"/>
+        <w:jc w:val="center"/>
+      </w:pPr>
+      <w:r>
+        <w:rPr>
+          <w:noProof/>
+        </w:rPr>
+        <w:lastRenderedPageBreak/>
+        <w:drawing>
+          <wp:inline distT="0" distB="0" distL="0" distR="0">
+            <wp:extent cx="5381625" cy="6305550"/>
+            <wp:effectExtent l="19050" t="0" r="9525" b="0"/>
+            <wp:docPr id="1" name="Image 0" descr="dev-fly-display-passager.png.png"/>
+            <wp:cNvGraphicFramePr>
+              <a:graphicFrameLocks xmlns:a="http://schemas.openxmlformats.org/drawingml/2006/main" noChangeAspect="1"/>
+            </wp:cNvGraphicFramePr>
+            <a:graphic xmlns:a="http://schemas.openxmlformats.org/drawingml/2006/main">
+              <a:graphicData uri="http://schemas.openxmlformats.org/drawingml/2006/picture">
+                <pic:pic xmlns:pic="http://schemas.openxmlformats.org/drawingml/2006/picture">
+                  <pic:nvPicPr>
+                    <pic:cNvPr id="0" name="dev-fly-display-passager.png.png"/>
+                    <pic:cNvPicPr/>
+                  </pic:nvPicPr>
+                  <pic:blipFill>
+                    <a:blip r:embed="rId28" cstate="print"/>
+                    <a:stretch>
+                      <a:fillRect/>
+                    </a:stretch>
+                  </pic:blipFill>
+                  <pic:spPr>
+                    <a:xfrm>
+                      <a:off x="0" y="0"/>
+                      <a:ext cx="5381625" cy="6305550"/>
+                    </a:xfrm>
+                    <a:prstGeom prst="rect">
+                      <a:avLst/>
+                    </a:prstGeom>
+                  </pic:spPr>
+                </pic:pic>
+              </a:graphicData>
+            </a:graphic>
+          </wp:inline>
+        </w:drawing>
+      </w:r>
+    </w:p>
+    <w:p>
+      <w:pPr>
+        <w:pStyle w:val="Textebrut"/>
+        <w:jc w:val="center"/>
+      </w:pPr>
     </w:p>
     <w:p>
       <w:pPr>
@@ -4054,7 +4450,7 @@
                     </pic:cNvPicPr>
                   </pic:nvPicPr>
                   <pic:blipFill>
-                    <a:blip r:embed="rId24"/>
+                    <a:blip r:embed="rId29" cstate="print"/>
                     <a:srcRect/>
                     <a:stretch>
                       <a:fillRect/>
@@ -4112,8 +4508,6 @@
       <w:pPr>
         <w:pStyle w:val="Textebrut"/>
         <w:jc w:val="both"/>
-      </w:pPr>
-      <w:r>
         <w:rPr>
           <w:rFonts w:ascii="Times New Roman" w:hAnsi="Times New Roman" w:cs="Times New Roman"/>
           <w:b/>
@@ -4121,6 +4515,15 @@
           <w:sz w:val="24"/>
           <w:szCs w:val="24"/>
         </w:rPr>
+      </w:pPr>
+      <w:r>
+        <w:rPr>
+          <w:rFonts w:ascii="Times New Roman" w:hAnsi="Times New Roman" w:cs="Times New Roman"/>
+          <w:b/>
+          <w:bCs/>
+          <w:sz w:val="24"/>
+          <w:szCs w:val="24"/>
+        </w:rPr>
         <w:t>Cas d’une recherche par N° de réservation :</w:t>
       </w:r>
     </w:p>
@@ -4129,21 +4532,16 @@
         <w:pStyle w:val="Textebrut"/>
         <w:jc w:val="both"/>
       </w:pPr>
-    </w:p>
-    <w:p>
-      <w:pPr>
-        <w:pStyle w:val="Textebrut"/>
-        <w:jc w:val="both"/>
-      </w:pPr>
       <w:r>
         <w:rPr>
           <w:noProof/>
         </w:rPr>
+        <w:lastRenderedPageBreak/>
         <w:drawing>
           <wp:inline distT="0" distB="0" distL="0" distR="0">
-            <wp:extent cx="6479540" cy="3968115"/>
-            <wp:effectExtent l="0" t="0" r="0" b="0"/>
-            <wp:docPr id="18" name="Picture" descr="A description..."/>
+            <wp:extent cx="6134100" cy="7343775"/>
+            <wp:effectExtent l="19050" t="0" r="0" b="0"/>
+            <wp:docPr id="14" name="Image 13" descr="dev-fly-display-reservation1.png"/>
             <wp:cNvGraphicFramePr>
               <a:graphicFrameLocks xmlns:a="http://schemas.openxmlformats.org/drawingml/2006/main" noChangeAspect="1"/>
             </wp:cNvGraphicFramePr>
@@ -4151,33 +4549,23 @@
               <a:graphicData uri="http://schemas.openxmlformats.org/drawingml/2006/picture">
                 <pic:pic xmlns:pic="http://schemas.openxmlformats.org/drawingml/2006/picture">
                   <pic:nvPicPr>
-                    <pic:cNvPr id="17" name="Picture" descr="A description..."/>
-                    <pic:cNvPicPr>
-                      <a:picLocks noChangeAspect="1" noChangeArrowheads="1"/>
-                    </pic:cNvPicPr>
+                    <pic:cNvPr id="0" name="dev-fly-display-reservation1.png"/>
+                    <pic:cNvPicPr/>
                   </pic:nvPicPr>
                   <pic:blipFill>
-                    <a:blip r:embed="rId25"/>
-                    <a:srcRect/>
+                    <a:blip r:embed="rId30" cstate="print"/>
                     <a:stretch>
                       <a:fillRect/>
                     </a:stretch>
                   </pic:blipFill>
-                  <pic:spPr bwMode="auto">
+                  <pic:spPr>
                     <a:xfrm>
                       <a:off x="0" y="0"/>
-                      <a:ext cx="6479540" cy="3968115"/>
+                      <a:ext cx="6134100" cy="7343775"/>
                     </a:xfrm>
                     <a:prstGeom prst="rect">
                       <a:avLst/>
                     </a:prstGeom>
-                    <a:noFill/>
-                    <a:ln w="9525">
-                      <a:noFill/>
-                      <a:miter lim="800000"/>
-                      <a:headEnd/>
-                      <a:tailEnd/>
-                    </a:ln>
                   </pic:spPr>
                 </pic:pic>
               </a:graphicData>
@@ -4196,61 +4584,6 @@
       <w:pPr>
         <w:pStyle w:val="Textebrut"/>
         <w:jc w:val="both"/>
-        <w:rPr>
-          <w:rFonts w:ascii="Times New Roman" w:hAnsi="Times New Roman" w:cs="Times New Roman"/>
-          <w:b/>
-          <w:bCs/>
-          <w:sz w:val="24"/>
-          <w:szCs w:val="24"/>
-        </w:rPr>
-      </w:pPr>
-    </w:p>
-    <w:p>
-      <w:pPr>
-        <w:pStyle w:val="Textebrut"/>
-        <w:jc w:val="both"/>
-        <w:rPr>
-          <w:rFonts w:ascii="Times New Roman" w:hAnsi="Times New Roman" w:cs="Times New Roman"/>
-          <w:b/>
-          <w:bCs/>
-          <w:sz w:val="24"/>
-          <w:szCs w:val="24"/>
-        </w:rPr>
-      </w:pPr>
-    </w:p>
-    <w:p>
-      <w:pPr>
-        <w:pStyle w:val="Textebrut"/>
-        <w:jc w:val="both"/>
-        <w:rPr>
-          <w:rFonts w:ascii="Times New Roman" w:hAnsi="Times New Roman" w:cs="Times New Roman"/>
-          <w:b/>
-          <w:bCs/>
-          <w:sz w:val="24"/>
-          <w:szCs w:val="24"/>
-        </w:rPr>
-      </w:pPr>
-      <w:r>
-        <w:rPr>
-          <w:rFonts w:ascii="Times New Roman" w:hAnsi="Times New Roman" w:cs="Times New Roman"/>
-          <w:b/>
-          <w:bCs/>
-          <w:sz w:val="24"/>
-          <w:szCs w:val="24"/>
-        </w:rPr>
-        <w:t>Cas d’une recherche par N° de client :</w:t>
-      </w:r>
-    </w:p>
-    <w:p>
-      <w:pPr>
-        <w:pStyle w:val="Textebrut"/>
-        <w:jc w:val="both"/>
-      </w:pPr>
-    </w:p>
-    <w:p>
-      <w:pPr>
-        <w:pStyle w:val="Textebrut"/>
-        <w:jc w:val="center"/>
       </w:pPr>
       <w:r>
         <w:rPr>
@@ -4259,9 +4592,9 @@
         <w:lastRenderedPageBreak/>
         <w:drawing>
           <wp:inline distT="0" distB="0" distL="0" distR="0">
-            <wp:extent cx="5539563" cy="3806456"/>
-            <wp:effectExtent l="0" t="0" r="0" b="0"/>
-            <wp:docPr id="19" name="Picture" descr="A description..."/>
+            <wp:extent cx="5743575" cy="6572250"/>
+            <wp:effectExtent l="19050" t="0" r="9525" b="0"/>
+            <wp:docPr id="3" name="Image 2" descr="dev-fly-display-reservation.png"/>
             <wp:cNvGraphicFramePr>
               <a:graphicFrameLocks xmlns:a="http://schemas.openxmlformats.org/drawingml/2006/main" noChangeAspect="1"/>
             </wp:cNvGraphicFramePr>
@@ -4269,33 +4602,23 @@
               <a:graphicData uri="http://schemas.openxmlformats.org/drawingml/2006/picture">
                 <pic:pic xmlns:pic="http://schemas.openxmlformats.org/drawingml/2006/picture">
                   <pic:nvPicPr>
-                    <pic:cNvPr id="18" name="Picture" descr="A description..."/>
-                    <pic:cNvPicPr>
-                      <a:picLocks noChangeAspect="1" noChangeArrowheads="1"/>
-                    </pic:cNvPicPr>
+                    <pic:cNvPr id="0" name="dev-fly-display-reservation.png"/>
+                    <pic:cNvPicPr/>
                   </pic:nvPicPr>
                   <pic:blipFill>
-                    <a:blip r:embed="rId26"/>
-                    <a:srcRect/>
+                    <a:blip r:embed="rId31" cstate="print"/>
                     <a:stretch>
                       <a:fillRect/>
                     </a:stretch>
                   </pic:blipFill>
-                  <pic:spPr bwMode="auto">
+                  <pic:spPr>
                     <a:xfrm>
                       <a:off x="0" y="0"/>
-                      <a:ext cx="5543550" cy="3809196"/>
+                      <a:ext cx="5743575" cy="6572250"/>
                     </a:xfrm>
                     <a:prstGeom prst="rect">
                       <a:avLst/>
                     </a:prstGeom>
-                    <a:noFill/>
-                    <a:ln w="9525">
-                      <a:noFill/>
-                      <a:miter lim="800000"/>
-                      <a:headEnd/>
-                      <a:tailEnd/>
-                    </a:ln>
                   </pic:spPr>
                 </pic:pic>
               </a:graphicData>
@@ -4334,7 +4657,11 @@
           <w:szCs w:val="24"/>
         </w:rPr>
       </w:pPr>
-      <w:r>
+    </w:p>
+    <w:p>
+      <w:pPr>
+        <w:pStyle w:val="Textebrut"/>
+        <w:jc w:val="both"/>
         <w:rPr>
           <w:rFonts w:ascii="Times New Roman" w:hAnsi="Times New Roman" w:cs="Times New Roman"/>
           <w:b/>
@@ -4342,6 +4669,122 @@
           <w:sz w:val="24"/>
           <w:szCs w:val="24"/>
         </w:rPr>
+      </w:pPr>
+    </w:p>
+    <w:p>
+      <w:pPr>
+        <w:pStyle w:val="Textebrut"/>
+        <w:jc w:val="both"/>
+        <w:rPr>
+          <w:rFonts w:ascii="Times New Roman" w:hAnsi="Times New Roman" w:cs="Times New Roman"/>
+          <w:b/>
+          <w:bCs/>
+          <w:sz w:val="24"/>
+          <w:szCs w:val="24"/>
+        </w:rPr>
+      </w:pPr>
+      <w:r>
+        <w:rPr>
+          <w:rFonts w:ascii="Times New Roman" w:hAnsi="Times New Roman" w:cs="Times New Roman"/>
+          <w:b/>
+          <w:bCs/>
+          <w:sz w:val="24"/>
+          <w:szCs w:val="24"/>
+        </w:rPr>
+        <w:t>Cas d’une recherche par N° de client :</w:t>
+      </w:r>
+    </w:p>
+    <w:p>
+      <w:pPr>
+        <w:pStyle w:val="Textebrut"/>
+        <w:jc w:val="both"/>
+      </w:pPr>
+    </w:p>
+    <w:p>
+      <w:pPr>
+        <w:pStyle w:val="Textebrut"/>
+        <w:jc w:val="center"/>
+      </w:pPr>
+      <w:r>
+        <w:rPr>
+          <w:noProof/>
+        </w:rPr>
+        <w:lastRenderedPageBreak/>
+        <w:drawing>
+          <wp:inline distT="0" distB="0" distL="0" distR="0">
+            <wp:extent cx="5114925" cy="6848475"/>
+            <wp:effectExtent l="19050" t="0" r="9525" b="0"/>
+            <wp:docPr id="15" name="Image 14" descr="dev-fly_description_du_client.png"/>
+            <wp:cNvGraphicFramePr>
+              <a:graphicFrameLocks xmlns:a="http://schemas.openxmlformats.org/drawingml/2006/main" noChangeAspect="1"/>
+            </wp:cNvGraphicFramePr>
+            <a:graphic xmlns:a="http://schemas.openxmlformats.org/drawingml/2006/main">
+              <a:graphicData uri="http://schemas.openxmlformats.org/drawingml/2006/picture">
+                <pic:pic xmlns:pic="http://schemas.openxmlformats.org/drawingml/2006/picture">
+                  <pic:nvPicPr>
+                    <pic:cNvPr id="0" name="dev-fly_description_du_client.png"/>
+                    <pic:cNvPicPr/>
+                  </pic:nvPicPr>
+                  <pic:blipFill>
+                    <a:blip r:embed="rId32" cstate="print"/>
+                    <a:stretch>
+                      <a:fillRect/>
+                    </a:stretch>
+                  </pic:blipFill>
+                  <pic:spPr>
+                    <a:xfrm>
+                      <a:off x="0" y="0"/>
+                      <a:ext cx="5114925" cy="6848475"/>
+                    </a:xfrm>
+                    <a:prstGeom prst="rect">
+                      <a:avLst/>
+                    </a:prstGeom>
+                  </pic:spPr>
+                </pic:pic>
+              </a:graphicData>
+            </a:graphic>
+          </wp:inline>
+        </w:drawing>
+      </w:r>
+    </w:p>
+    <w:p>
+      <w:pPr>
+        <w:pStyle w:val="Textebrut"/>
+        <w:jc w:val="both"/>
+      </w:pPr>
+    </w:p>
+    <w:p>
+      <w:pPr>
+        <w:pStyle w:val="Textebrut"/>
+        <w:jc w:val="both"/>
+      </w:pPr>
+    </w:p>
+    <w:p>
+      <w:pPr>
+        <w:pStyle w:val="Textebrut"/>
+        <w:jc w:val="both"/>
+      </w:pPr>
+    </w:p>
+    <w:p>
+      <w:pPr>
+        <w:pStyle w:val="Textebrut"/>
+        <w:jc w:val="both"/>
+        <w:rPr>
+          <w:rFonts w:ascii="Times New Roman" w:hAnsi="Times New Roman" w:cs="Times New Roman"/>
+          <w:b/>
+          <w:bCs/>
+          <w:sz w:val="24"/>
+          <w:szCs w:val="24"/>
+        </w:rPr>
+      </w:pPr>
+      <w:r>
+        <w:rPr>
+          <w:rFonts w:ascii="Times New Roman" w:hAnsi="Times New Roman" w:cs="Times New Roman"/>
+          <w:b/>
+          <w:bCs/>
+          <w:sz w:val="24"/>
+          <w:szCs w:val="24"/>
+        </w:rPr>
         <w:t>Modèle conceptuel de données</w:t>
       </w:r>
     </w:p>
@@ -4399,6 +4842,7 @@
         <w:rPr>
           <w:noProof/>
         </w:rPr>
+        <w:lastRenderedPageBreak/>
         <w:drawing>
           <wp:inline distT="0" distB="0" distL="0" distR="0">
             <wp:extent cx="6475228" cy="3306726"/>
@@ -4417,7 +4861,7 @@
                     </pic:cNvPicPr>
                   </pic:nvPicPr>
                   <pic:blipFill>
-                    <a:blip r:embed="rId27"/>
+                    <a:blip r:embed="rId33" cstate="print"/>
                     <a:srcRect/>
                     <a:stretch>
                       <a:fillRect/>
@@ -5021,6 +5465,7 @@
   <w:style w:type="paragraph" w:default="1" w:styleId="Normal">
     <w:name w:val="Normal"/>
     <w:qFormat/>
+    <w:rsid w:val="00237054"/>
   </w:style>
   <w:style w:type="character" w:default="1" w:styleId="Policepardfaut">
     <w:name w:val="Default Paragraph Font"/>
@@ -5051,6 +5496,7 @@
   </w:style>
   <w:style w:type="paragraph" w:customStyle="1" w:styleId="Stylepardfaut">
     <w:name w:val="Style par défaut"/>
+    <w:rsid w:val="00237054"/>
     <w:pPr>
       <w:tabs>
         <w:tab w:val="left" w:pos="708"/>
@@ -5065,6 +5511,7 @@
   <w:style w:type="character" w:customStyle="1" w:styleId="TextebrutCar">
     <w:name w:val="Texte brut Car"/>
     <w:basedOn w:val="Policepardfaut"/>
+    <w:rsid w:val="00237054"/>
     <w:rPr>
       <w:rFonts w:ascii="Consolas" w:hAnsi="Consolas" w:cs="Consolas"/>
       <w:sz w:val="21"/>
@@ -5073,12 +5520,14 @@
   </w:style>
   <w:style w:type="character" w:customStyle="1" w:styleId="ListLabel1">
     <w:name w:val="ListLabel 1"/>
+    <w:rsid w:val="00237054"/>
     <w:rPr>
       <w:rFonts w:cs="Calibri"/>
     </w:rPr>
   </w:style>
   <w:style w:type="character" w:customStyle="1" w:styleId="ListLabel2">
     <w:name w:val="ListLabel 2"/>
+    <w:rsid w:val="00237054"/>
     <w:rPr>
       <w:rFonts w:cs="Courier New"/>
     </w:rPr>
@@ -5086,6 +5535,7 @@
   <w:style w:type="character" w:customStyle="1" w:styleId="LienInternet">
     <w:name w:val="Lien Internet"/>
     <w:basedOn w:val="Policepardfaut"/>
+    <w:rsid w:val="00237054"/>
     <w:rPr>
       <w:color w:val="0000FF"/>
       <w:u w:val="single"/>
@@ -5095,6 +5545,7 @@
   <w:style w:type="character" w:customStyle="1" w:styleId="TextedebullesCar">
     <w:name w:val="Texte de bulles Car"/>
     <w:basedOn w:val="Policepardfaut"/>
+    <w:rsid w:val="00237054"/>
     <w:rPr>
       <w:rFonts w:ascii="Tahoma" w:hAnsi="Tahoma" w:cs="Tahoma"/>
       <w:sz w:val="16"/>
@@ -5103,348 +5554,406 @@
   </w:style>
   <w:style w:type="character" w:customStyle="1" w:styleId="ListLabel3">
     <w:name w:val="ListLabel 3"/>
+    <w:rsid w:val="00237054"/>
     <w:rPr>
       <w:rFonts w:cs="Times New Roman"/>
     </w:rPr>
   </w:style>
   <w:style w:type="character" w:customStyle="1" w:styleId="ListLabel4">
     <w:name w:val="ListLabel 4"/>
+    <w:rsid w:val="00237054"/>
     <w:rPr>
       <w:rFonts w:cs="Courier New"/>
     </w:rPr>
   </w:style>
   <w:style w:type="character" w:customStyle="1" w:styleId="ListLabel5">
     <w:name w:val="ListLabel 5"/>
+    <w:rsid w:val="00237054"/>
     <w:rPr>
       <w:rFonts w:cs="Wingdings"/>
     </w:rPr>
   </w:style>
   <w:style w:type="character" w:customStyle="1" w:styleId="ListLabel6">
     <w:name w:val="ListLabel 6"/>
+    <w:rsid w:val="00237054"/>
     <w:rPr>
       <w:rFonts w:cs="Symbol"/>
     </w:rPr>
   </w:style>
   <w:style w:type="character" w:customStyle="1" w:styleId="ListLabel7">
     <w:name w:val="ListLabel 7"/>
+    <w:rsid w:val="00237054"/>
     <w:rPr>
       <w:rFonts w:eastAsia="DejaVu Sans Mono" w:cs="Arial"/>
     </w:rPr>
   </w:style>
   <w:style w:type="character" w:customStyle="1" w:styleId="ListLabel8">
     <w:name w:val="ListLabel 8"/>
+    <w:rsid w:val="00237054"/>
     <w:rPr>
       <w:rFonts w:cs="Times New Roman"/>
     </w:rPr>
   </w:style>
   <w:style w:type="character" w:customStyle="1" w:styleId="ListLabel9">
     <w:name w:val="ListLabel 9"/>
+    <w:rsid w:val="00237054"/>
     <w:rPr>
       <w:rFonts w:cs="Courier New"/>
     </w:rPr>
   </w:style>
   <w:style w:type="character" w:customStyle="1" w:styleId="ListLabel10">
     <w:name w:val="ListLabel 10"/>
+    <w:rsid w:val="00237054"/>
     <w:rPr>
       <w:rFonts w:cs="Wingdings"/>
     </w:rPr>
   </w:style>
   <w:style w:type="character" w:customStyle="1" w:styleId="ListLabel11">
     <w:name w:val="ListLabel 11"/>
+    <w:rsid w:val="00237054"/>
     <w:rPr>
       <w:rFonts w:cs="Symbol"/>
     </w:rPr>
   </w:style>
   <w:style w:type="character" w:customStyle="1" w:styleId="ListLabel12">
     <w:name w:val="ListLabel 12"/>
+    <w:rsid w:val="00237054"/>
     <w:rPr>
       <w:rFonts w:cs="Times New Roman"/>
     </w:rPr>
   </w:style>
   <w:style w:type="character" w:customStyle="1" w:styleId="ListLabel13">
     <w:name w:val="ListLabel 13"/>
+    <w:rsid w:val="00237054"/>
     <w:rPr>
       <w:rFonts w:cs="Courier New"/>
     </w:rPr>
   </w:style>
   <w:style w:type="character" w:customStyle="1" w:styleId="ListLabel14">
     <w:name w:val="ListLabel 14"/>
+    <w:rsid w:val="00237054"/>
     <w:rPr>
       <w:rFonts w:cs="Wingdings"/>
     </w:rPr>
   </w:style>
   <w:style w:type="character" w:customStyle="1" w:styleId="ListLabel15">
     <w:name w:val="ListLabel 15"/>
+    <w:rsid w:val="00237054"/>
     <w:rPr>
       <w:rFonts w:cs="Symbol"/>
     </w:rPr>
   </w:style>
   <w:style w:type="character" w:customStyle="1" w:styleId="ListLabel16">
     <w:name w:val="ListLabel 16"/>
+    <w:rsid w:val="00237054"/>
     <w:rPr>
       <w:rFonts w:cs="Times New Roman"/>
     </w:rPr>
   </w:style>
   <w:style w:type="character" w:customStyle="1" w:styleId="ListLabel17">
     <w:name w:val="ListLabel 17"/>
+    <w:rsid w:val="00237054"/>
     <w:rPr>
       <w:rFonts w:cs="Courier New"/>
     </w:rPr>
   </w:style>
   <w:style w:type="character" w:customStyle="1" w:styleId="ListLabel18">
     <w:name w:val="ListLabel 18"/>
+    <w:rsid w:val="00237054"/>
     <w:rPr>
       <w:rFonts w:cs="Wingdings"/>
     </w:rPr>
   </w:style>
   <w:style w:type="character" w:customStyle="1" w:styleId="ListLabel19">
     <w:name w:val="ListLabel 19"/>
+    <w:rsid w:val="00237054"/>
     <w:rPr>
       <w:rFonts w:cs="Symbol"/>
     </w:rPr>
   </w:style>
   <w:style w:type="character" w:customStyle="1" w:styleId="ListLabel20">
     <w:name w:val="ListLabel 20"/>
+    <w:rsid w:val="00237054"/>
     <w:rPr>
       <w:rFonts w:cs="Times New Roman"/>
     </w:rPr>
   </w:style>
   <w:style w:type="character" w:customStyle="1" w:styleId="ListLabel21">
     <w:name w:val="ListLabel 21"/>
+    <w:rsid w:val="00237054"/>
     <w:rPr>
       <w:rFonts w:cs="Courier New"/>
     </w:rPr>
   </w:style>
   <w:style w:type="character" w:customStyle="1" w:styleId="ListLabel22">
     <w:name w:val="ListLabel 22"/>
+    <w:rsid w:val="00237054"/>
     <w:rPr>
       <w:rFonts w:cs="Wingdings"/>
     </w:rPr>
   </w:style>
   <w:style w:type="character" w:customStyle="1" w:styleId="ListLabel23">
     <w:name w:val="ListLabel 23"/>
+    <w:rsid w:val="00237054"/>
     <w:rPr>
       <w:rFonts w:cs="Symbol"/>
     </w:rPr>
   </w:style>
   <w:style w:type="character" w:customStyle="1" w:styleId="ListLabel24">
     <w:name w:val="ListLabel 24"/>
+    <w:rsid w:val="00237054"/>
     <w:rPr>
       <w:rFonts w:cs="Times New Roman"/>
     </w:rPr>
   </w:style>
   <w:style w:type="character" w:customStyle="1" w:styleId="ListLabel25">
     <w:name w:val="ListLabel 25"/>
+    <w:rsid w:val="00237054"/>
     <w:rPr>
       <w:rFonts w:cs="Courier New"/>
     </w:rPr>
   </w:style>
   <w:style w:type="character" w:customStyle="1" w:styleId="ListLabel26">
     <w:name w:val="ListLabel 26"/>
+    <w:rsid w:val="00237054"/>
     <w:rPr>
       <w:rFonts w:cs="Wingdings"/>
     </w:rPr>
   </w:style>
   <w:style w:type="character" w:customStyle="1" w:styleId="ListLabel27">
     <w:name w:val="ListLabel 27"/>
+    <w:rsid w:val="00237054"/>
     <w:rPr>
       <w:rFonts w:cs="Symbol"/>
     </w:rPr>
   </w:style>
   <w:style w:type="character" w:customStyle="1" w:styleId="ListLabel28">
     <w:name w:val="ListLabel 28"/>
+    <w:rsid w:val="00237054"/>
     <w:rPr>
       <w:rFonts w:cs="Times New Roman"/>
     </w:rPr>
   </w:style>
   <w:style w:type="character" w:customStyle="1" w:styleId="ListLabel29">
     <w:name w:val="ListLabel 29"/>
+    <w:rsid w:val="00237054"/>
     <w:rPr>
       <w:rFonts w:cs="Courier New"/>
     </w:rPr>
   </w:style>
   <w:style w:type="character" w:customStyle="1" w:styleId="ListLabel30">
     <w:name w:val="ListLabel 30"/>
+    <w:rsid w:val="00237054"/>
     <w:rPr>
       <w:rFonts w:cs="Wingdings"/>
     </w:rPr>
   </w:style>
   <w:style w:type="character" w:customStyle="1" w:styleId="ListLabel31">
     <w:name w:val="ListLabel 31"/>
+    <w:rsid w:val="00237054"/>
     <w:rPr>
       <w:rFonts w:cs="Symbol"/>
     </w:rPr>
   </w:style>
   <w:style w:type="character" w:customStyle="1" w:styleId="ListLabel32">
     <w:name w:val="ListLabel 32"/>
+    <w:rsid w:val="00237054"/>
     <w:rPr>
       <w:rFonts w:cs="Times New Roman"/>
     </w:rPr>
   </w:style>
   <w:style w:type="character" w:customStyle="1" w:styleId="ListLabel33">
     <w:name w:val="ListLabel 33"/>
+    <w:rsid w:val="00237054"/>
     <w:rPr>
       <w:rFonts w:cs="Courier New"/>
     </w:rPr>
   </w:style>
   <w:style w:type="character" w:customStyle="1" w:styleId="ListLabel34">
     <w:name w:val="ListLabel 34"/>
+    <w:rsid w:val="00237054"/>
     <w:rPr>
       <w:rFonts w:cs="Wingdings"/>
     </w:rPr>
   </w:style>
   <w:style w:type="character" w:customStyle="1" w:styleId="ListLabel35">
     <w:name w:val="ListLabel 35"/>
+    <w:rsid w:val="00237054"/>
     <w:rPr>
       <w:rFonts w:cs="Symbol"/>
     </w:rPr>
   </w:style>
   <w:style w:type="character" w:customStyle="1" w:styleId="ListLabel36">
     <w:name w:val="ListLabel 36"/>
+    <w:rsid w:val="00237054"/>
     <w:rPr>
       <w:rFonts w:cs="Times New Roman"/>
     </w:rPr>
   </w:style>
   <w:style w:type="character" w:customStyle="1" w:styleId="ListLabel37">
     <w:name w:val="ListLabel 37"/>
+    <w:rsid w:val="00237054"/>
     <w:rPr>
       <w:rFonts w:cs="Courier New"/>
     </w:rPr>
   </w:style>
   <w:style w:type="character" w:customStyle="1" w:styleId="ListLabel38">
     <w:name w:val="ListLabel 38"/>
+    <w:rsid w:val="00237054"/>
     <w:rPr>
       <w:rFonts w:cs="Wingdings"/>
     </w:rPr>
   </w:style>
   <w:style w:type="character" w:customStyle="1" w:styleId="ListLabel39">
     <w:name w:val="ListLabel 39"/>
+    <w:rsid w:val="00237054"/>
     <w:rPr>
       <w:rFonts w:cs="Symbol"/>
     </w:rPr>
   </w:style>
   <w:style w:type="character" w:customStyle="1" w:styleId="ListLabel40">
     <w:name w:val="ListLabel 40"/>
+    <w:rsid w:val="00237054"/>
     <w:rPr>
       <w:rFonts w:cs="Times New Roman"/>
     </w:rPr>
   </w:style>
   <w:style w:type="character" w:customStyle="1" w:styleId="ListLabel41">
     <w:name w:val="ListLabel 41"/>
+    <w:rsid w:val="00237054"/>
     <w:rPr>
       <w:rFonts w:cs="Courier New"/>
     </w:rPr>
   </w:style>
   <w:style w:type="character" w:customStyle="1" w:styleId="ListLabel42">
     <w:name w:val="ListLabel 42"/>
+    <w:rsid w:val="00237054"/>
     <w:rPr>
       <w:rFonts w:cs="Wingdings"/>
     </w:rPr>
   </w:style>
   <w:style w:type="character" w:customStyle="1" w:styleId="ListLabel43">
     <w:name w:val="ListLabel 43"/>
+    <w:rsid w:val="00237054"/>
     <w:rPr>
       <w:rFonts w:cs="Symbol"/>
     </w:rPr>
   </w:style>
   <w:style w:type="character" w:customStyle="1" w:styleId="ListLabel44">
     <w:name w:val="ListLabel 44"/>
+    <w:rsid w:val="00237054"/>
     <w:rPr>
       <w:rFonts w:cs="Times New Roman"/>
     </w:rPr>
   </w:style>
   <w:style w:type="character" w:customStyle="1" w:styleId="ListLabel45">
     <w:name w:val="ListLabel 45"/>
+    <w:rsid w:val="00237054"/>
     <w:rPr>
       <w:rFonts w:cs="Courier New"/>
     </w:rPr>
   </w:style>
   <w:style w:type="character" w:customStyle="1" w:styleId="ListLabel46">
     <w:name w:val="ListLabel 46"/>
+    <w:rsid w:val="00237054"/>
     <w:rPr>
       <w:rFonts w:cs="Wingdings"/>
     </w:rPr>
   </w:style>
   <w:style w:type="character" w:customStyle="1" w:styleId="ListLabel47">
     <w:name w:val="ListLabel 47"/>
+    <w:rsid w:val="00237054"/>
     <w:rPr>
       <w:rFonts w:cs="Symbol"/>
     </w:rPr>
   </w:style>
   <w:style w:type="character" w:customStyle="1" w:styleId="Puces">
     <w:name w:val="Puces"/>
+    <w:rsid w:val="00237054"/>
     <w:rPr>
       <w:rFonts w:ascii="OpenSymbol" w:eastAsia="OpenSymbol" w:hAnsi="OpenSymbol" w:cs="OpenSymbol"/>
     </w:rPr>
   </w:style>
   <w:style w:type="character" w:customStyle="1" w:styleId="ListLabel48">
     <w:name w:val="ListLabel 48"/>
+    <w:rsid w:val="00237054"/>
     <w:rPr>
       <w:rFonts w:cs="Times New Roman"/>
     </w:rPr>
   </w:style>
   <w:style w:type="character" w:customStyle="1" w:styleId="ListLabel49">
     <w:name w:val="ListLabel 49"/>
+    <w:rsid w:val="00237054"/>
     <w:rPr>
       <w:rFonts w:cs="Courier New"/>
     </w:rPr>
   </w:style>
   <w:style w:type="character" w:customStyle="1" w:styleId="ListLabel50">
     <w:name w:val="ListLabel 50"/>
+    <w:rsid w:val="00237054"/>
     <w:rPr>
       <w:rFonts w:cs="Wingdings"/>
     </w:rPr>
   </w:style>
   <w:style w:type="character" w:customStyle="1" w:styleId="ListLabel51">
     <w:name w:val="ListLabel 51"/>
+    <w:rsid w:val="00237054"/>
     <w:rPr>
       <w:rFonts w:cs="Symbol"/>
     </w:rPr>
   </w:style>
   <w:style w:type="character" w:customStyle="1" w:styleId="ListLabel52">
     <w:name w:val="ListLabel 52"/>
+    <w:rsid w:val="00237054"/>
     <w:rPr>
       <w:rFonts w:cs="Times New Roman"/>
     </w:rPr>
   </w:style>
   <w:style w:type="character" w:customStyle="1" w:styleId="ListLabel53">
     <w:name w:val="ListLabel 53"/>
+    <w:rsid w:val="00237054"/>
     <w:rPr>
       <w:rFonts w:cs="Courier New"/>
     </w:rPr>
   </w:style>
   <w:style w:type="character" w:customStyle="1" w:styleId="ListLabel54">
     <w:name w:val="ListLabel 54"/>
+    <w:rsid w:val="00237054"/>
     <w:rPr>
       <w:rFonts w:cs="Wingdings"/>
     </w:rPr>
   </w:style>
   <w:style w:type="character" w:customStyle="1" w:styleId="ListLabel55">
     <w:name w:val="ListLabel 55"/>
+    <w:rsid w:val="00237054"/>
     <w:rPr>
       <w:rFonts w:cs="Symbol"/>
     </w:rPr>
   </w:style>
   <w:style w:type="character" w:customStyle="1" w:styleId="ListLabel56">
     <w:name w:val="ListLabel 56"/>
+    <w:rsid w:val="00237054"/>
     <w:rPr>
       <w:rFonts w:cs="Times New Roman"/>
     </w:rPr>
   </w:style>
   <w:style w:type="character" w:customStyle="1" w:styleId="ListLabel57">
     <w:name w:val="ListLabel 57"/>
+    <w:rsid w:val="00237054"/>
     <w:rPr>
       <w:rFonts w:cs="Courier New"/>
     </w:rPr>
   </w:style>
   <w:style w:type="character" w:customStyle="1" w:styleId="ListLabel58">
     <w:name w:val="ListLabel 58"/>
+    <w:rsid w:val="00237054"/>
     <w:rPr>
       <w:rFonts w:cs="Wingdings"/>
     </w:rPr>
   </w:style>
   <w:style w:type="character" w:customStyle="1" w:styleId="ListLabel59">
     <w:name w:val="ListLabel 59"/>
+    <w:rsid w:val="00237054"/>
     <w:rPr>
       <w:rFonts w:cs="Symbol"/>
     </w:rPr>
@@ -5453,6 +5962,7 @@
     <w:name w:val="Title"/>
     <w:basedOn w:val="Stylepardfaut"/>
     <w:next w:val="Corpsdetexte"/>
+    <w:rsid w:val="00237054"/>
     <w:pPr>
       <w:keepNext/>
       <w:spacing w:before="240" w:after="120"/>
@@ -5466,6 +5976,7 @@
   <w:style w:type="paragraph" w:styleId="Corpsdetexte">
     <w:name w:val="Body Text"/>
     <w:basedOn w:val="Stylepardfaut"/>
+    <w:rsid w:val="00237054"/>
     <w:pPr>
       <w:widowControl w:val="0"/>
       <w:tabs>
@@ -5484,12 +5995,14 @@
   <w:style w:type="paragraph" w:styleId="Liste">
     <w:name w:val="List"/>
     <w:basedOn w:val="Corpsdetexte"/>
+    <w:rsid w:val="00237054"/>
     <w:rPr>
       <w:rFonts w:cs="FreeSans"/>
     </w:rPr>
   </w:style>
   <w:style w:type="paragraph" w:styleId="Lgende">
     <w:name w:val="caption"/>
+    <w:rsid w:val="00237054"/>
     <w:pPr>
       <w:widowControl w:val="0"/>
       <w:suppressLineNumbers/>
@@ -5511,6 +6024,7 @@
   <w:style w:type="paragraph" w:customStyle="1" w:styleId="Index">
     <w:name w:val="Index"/>
     <w:basedOn w:val="Stylepardfaut"/>
+    <w:rsid w:val="00237054"/>
     <w:pPr>
       <w:widowControl w:val="0"/>
       <w:suppressLineNumbers/>
@@ -5529,6 +6043,7 @@
   <w:style w:type="paragraph" w:customStyle="1" w:styleId="Titreprincipal">
     <w:name w:val="Titre principal"/>
     <w:basedOn w:val="Stylepardfaut"/>
+    <w:rsid w:val="00237054"/>
     <w:pPr>
       <w:keepNext/>
       <w:spacing w:before="240" w:after="120"/>
@@ -5545,6 +6060,7 @@
   <w:style w:type="paragraph" w:styleId="Sous-titre">
     <w:name w:val="Subtitle"/>
     <w:basedOn w:val="Titreprincipal"/>
+    <w:rsid w:val="00237054"/>
     <w:rPr>
       <w:i/>
       <w:iCs/>
@@ -5553,6 +6069,7 @@
   <w:style w:type="paragraph" w:styleId="Textebrut">
     <w:name w:val="Plain Text"/>
     <w:basedOn w:val="Stylepardfaut"/>
+    <w:rsid w:val="00237054"/>
     <w:pPr>
       <w:spacing w:after="0" w:line="100" w:lineRule="atLeast"/>
     </w:pPr>
@@ -5565,6 +6082,7 @@
   <w:style w:type="paragraph" w:styleId="Textedebulles">
     <w:name w:val="Balloon Text"/>
     <w:basedOn w:val="Stylepardfaut"/>
+    <w:rsid w:val="00237054"/>
     <w:pPr>
       <w:spacing w:after="0" w:line="100" w:lineRule="atLeast"/>
     </w:pPr>
@@ -5577,6 +6095,7 @@
   <w:style w:type="paragraph" w:customStyle="1" w:styleId="Texteprformat">
     <w:name w:val="Texte préformaté"/>
     <w:basedOn w:val="Stylepardfaut"/>
+    <w:rsid w:val="00237054"/>
     <w:pPr>
       <w:widowControl w:val="0"/>
       <w:spacing w:after="0"/>

</xml_diff>

<commit_message>
ajout de method addcontact
</commit_message>
<xml_diff>
--- a/divers/cahier_charges_projet_vols.docx
+++ b/divers/cahier_charges_projet_vols.docx
@@ -2393,7 +2393,6 @@
       <w:pPr>
         <w:pStyle w:val="Textebrut"/>
       </w:pPr>
-      <w:bookmarkStart w:id="0" w:name="_GoBack"/>
       <w:r>
         <w:rPr>
           <w:noProof/>
@@ -2441,7 +2440,6 @@
           </wp:inline>
         </w:drawing>
       </w:r>
-      <w:bookmarkEnd w:id="0"/>
     </w:p>
     <w:p>
       <w:pPr>
@@ -2855,7 +2853,7 @@
         </w:rPr>
         <w:t xml:space="preserve">a) le client est déjà connecté </w:t>
       </w:r>
-      <w:bookmarkStart w:id="1" w:name="__DdeLink__126_307771532"/>
+      <w:bookmarkStart w:id="0" w:name="__DdeLink__126_307771532"/>
       <w:r>
         <w:rPr>
           <w:rFonts w:ascii="Times New Roman" w:hAnsi="Times New Roman" w:cs="Times New Roman"/>
@@ -2864,7 +2862,7 @@
         </w:rPr>
         <w:t>à son compte lors de la recherche du billet</w:t>
       </w:r>
-      <w:bookmarkEnd w:id="1"/>
+      <w:bookmarkEnd w:id="0"/>
       <w:r>
         <w:rPr>
           <w:rFonts w:ascii="Times New Roman" w:hAnsi="Times New Roman" w:cs="Times New Roman"/>
@@ -4836,8 +4834,9 @@
     <w:p>
       <w:pPr>
         <w:pStyle w:val="Textebrut"/>
-        <w:jc w:val="both"/>
-      </w:pPr>
+        <w:jc w:val="center"/>
+      </w:pPr>
+      <w:bookmarkStart w:id="1" w:name="_GoBack"/>
       <w:r>
         <w:rPr>
           <w:noProof/>
@@ -4845,7 +4844,7 @@
         <w:lastRenderedPageBreak/>
         <w:drawing>
           <wp:inline distT="0" distB="0" distL="0" distR="0">
-            <wp:extent cx="6475228" cy="3306726"/>
+            <wp:extent cx="6655981" cy="4869712"/>
             <wp:effectExtent l="0" t="0" r="0" b="0"/>
             <wp:docPr id="20" name="Picture" descr="A description..."/>
             <wp:cNvGraphicFramePr>
@@ -4870,7 +4869,7 @@
                   <pic:spPr bwMode="auto">
                     <a:xfrm>
                       <a:off x="0" y="0"/>
-                      <a:ext cx="6479540" cy="3308928"/>
+                      <a:ext cx="6660414" cy="4872955"/>
                     </a:xfrm>
                     <a:prstGeom prst="rect">
                       <a:avLst/>
@@ -4889,6 +4888,7 @@
           </wp:inline>
         </w:drawing>
       </w:r>
+      <w:bookmarkEnd w:id="1"/>
       <w:r>
         <w:rPr>
           <w:rFonts w:ascii="Times New Roman" w:hAnsi="Times New Roman" w:cs="Times New Roman"/>

</xml_diff>

<commit_message>
corrections cahier des charges
</commit_message>
<xml_diff>
--- a/divers/cahier_charges_projet_vols.docx
+++ b/divers/cahier_charges_projet_vols.docx
@@ -905,7 +905,31 @@
                 <w:sz w:val="24"/>
                 <w:szCs w:val="24"/>
               </w:rPr>
-              <w:t xml:space="preserve"> sur bienvenue afin de confirmer l’entrée sur le site</w:t>
+              <w:t xml:space="preserve"> sur bienvenue afin </w:t>
+            </w:r>
+            <w:r>
+              <w:rPr>
+                <w:rFonts w:ascii="Times New Roman" w:hAnsi="Times New Roman" w:cs="Times New Roman"/>
+                <w:sz w:val="24"/>
+                <w:szCs w:val="24"/>
+              </w:rPr>
+              <w:t>d’entrer</w:t>
+            </w:r>
+            <w:r>
+              <w:rPr>
+                <w:rFonts w:ascii="Times New Roman" w:hAnsi="Times New Roman" w:cs="Times New Roman"/>
+                <w:sz w:val="24"/>
+                <w:szCs w:val="24"/>
+              </w:rPr>
+              <w:t xml:space="preserve"> sur le site</w:t>
+            </w:r>
+            <w:r>
+              <w:rPr>
+                <w:rFonts w:ascii="Times New Roman" w:hAnsi="Times New Roman" w:cs="Times New Roman"/>
+                <w:sz w:val="24"/>
+                <w:szCs w:val="24"/>
+              </w:rPr>
+              <w:t>.</w:t>
             </w:r>
           </w:p>
         </w:tc>
@@ -978,14 +1002,6 @@
               <w:pStyle w:val="Textebrut"/>
               <w:jc w:val="center"/>
             </w:pPr>
-            <w:r>
-              <w:rPr>
-                <w:rFonts w:ascii="Times New Roman" w:hAnsi="Times New Roman" w:cs="Times New Roman"/>
-                <w:sz w:val="24"/>
-                <w:szCs w:val="24"/>
-              </w:rPr>
-              <w:t xml:space="preserve"> </w:t>
-            </w:r>
             <w:r>
               <w:rPr>
                 <w:rFonts w:ascii="Times New Roman" w:hAnsi="Times New Roman" w:cs="Times New Roman"/>
@@ -3781,7 +3797,7 @@
           <w:sz w:val="24"/>
           <w:szCs w:val="24"/>
         </w:rPr>
-        <w:t>1/ Recherche par le critère du vol.</w:t>
+        <w:t>1/ Recherche par vol.</w:t>
       </w:r>
     </w:p>
     <w:p>
@@ -3877,7 +3893,25 @@
           <w:sz w:val="24"/>
           <w:szCs w:val="24"/>
         </w:rPr>
-        <w:t>2/Recherche par le critère du passager.</w:t>
+        <w:t>2/</w:t>
+      </w:r>
+      <w:r>
+        <w:rPr>
+          <w:rFonts w:ascii="Times New Roman" w:hAnsi="Times New Roman" w:cs="Times New Roman"/>
+          <w:bCs/>
+          <w:sz w:val="24"/>
+          <w:szCs w:val="24"/>
+        </w:rPr>
+        <w:t xml:space="preserve"> </w:t>
+      </w:r>
+      <w:r>
+        <w:rPr>
+          <w:rFonts w:ascii="Times New Roman" w:hAnsi="Times New Roman" w:cs="Times New Roman"/>
+          <w:bCs/>
+          <w:sz w:val="24"/>
+          <w:szCs w:val="24"/>
+        </w:rPr>
+        <w:t>Recherche par passager.</w:t>
       </w:r>
     </w:p>
     <w:p>
@@ -3984,7 +4018,16 @@
           <w:sz w:val="24"/>
           <w:szCs w:val="24"/>
         </w:rPr>
-        <w:t>3/Recherche par le critère de l’employé.</w:t>
+        <w:t xml:space="preserve">3/ Recherche par </w:t>
+      </w:r>
+      <w:r>
+        <w:rPr>
+          <w:rFonts w:ascii="Times New Roman" w:hAnsi="Times New Roman" w:cs="Times New Roman"/>
+          <w:bCs/>
+          <w:sz w:val="24"/>
+          <w:szCs w:val="24"/>
+        </w:rPr>
+        <w:t>employé.</w:t>
       </w:r>
     </w:p>
     <w:p>
@@ -4080,7 +4123,25 @@
           <w:sz w:val="24"/>
           <w:szCs w:val="24"/>
         </w:rPr>
-        <w:t>4/Recherche par le critère de la réservation.</w:t>
+        <w:t>4/</w:t>
+      </w:r>
+      <w:r>
+        <w:rPr>
+          <w:rFonts w:ascii="Times New Roman" w:hAnsi="Times New Roman" w:cs="Times New Roman"/>
+          <w:bCs/>
+          <w:sz w:val="24"/>
+          <w:szCs w:val="24"/>
+        </w:rPr>
+        <w:t xml:space="preserve"> </w:t>
+      </w:r>
+      <w:r>
+        <w:rPr>
+          <w:rFonts w:ascii="Times New Roman" w:hAnsi="Times New Roman" w:cs="Times New Roman"/>
+          <w:bCs/>
+          <w:sz w:val="24"/>
+          <w:szCs w:val="24"/>
+        </w:rPr>
+        <w:t>Recherche par réservation.</w:t>
       </w:r>
     </w:p>
     <w:p>
@@ -4187,7 +4248,43 @@
           <w:sz w:val="24"/>
           <w:szCs w:val="24"/>
         </w:rPr>
-        <w:t>5/Recherche par le critère du client.</w:t>
+        <w:t>5/</w:t>
+      </w:r>
+      <w:r>
+        <w:rPr>
+          <w:rFonts w:ascii="Times New Roman" w:hAnsi="Times New Roman" w:cs="Times New Roman"/>
+          <w:bCs/>
+          <w:sz w:val="24"/>
+          <w:szCs w:val="24"/>
+        </w:rPr>
+        <w:t xml:space="preserve"> </w:t>
+      </w:r>
+      <w:r>
+        <w:rPr>
+          <w:rFonts w:ascii="Times New Roman" w:hAnsi="Times New Roman" w:cs="Times New Roman"/>
+          <w:bCs/>
+          <w:sz w:val="24"/>
+          <w:szCs w:val="24"/>
+        </w:rPr>
+        <w:t xml:space="preserve">Recherche </w:t>
+      </w:r>
+      <w:r>
+        <w:rPr>
+          <w:rFonts w:ascii="Times New Roman" w:hAnsi="Times New Roman" w:cs="Times New Roman"/>
+          <w:bCs/>
+          <w:sz w:val="24"/>
+          <w:szCs w:val="24"/>
+        </w:rPr>
+        <w:t xml:space="preserve">par </w:t>
+      </w:r>
+      <w:r>
+        <w:rPr>
+          <w:rFonts w:ascii="Times New Roman" w:hAnsi="Times New Roman" w:cs="Times New Roman"/>
+          <w:bCs/>
+          <w:sz w:val="24"/>
+          <w:szCs w:val="24"/>
+        </w:rPr>
+        <w:t>client.</w:t>
       </w:r>
     </w:p>
     <w:p>
@@ -4824,8 +4921,6 @@
           </wp:inline>
         </w:drawing>
       </w:r>
-      <w:bookmarkStart w:id="1" w:name="_GoBack"/>
-      <w:bookmarkEnd w:id="1"/>
     </w:p>
     <w:p>
       <w:pPr>
@@ -5036,7 +5131,6 @@
     <w:p>
       <w:pPr>
         <w:pStyle w:val="Textebrut"/>
-        <w:jc w:val="center"/>
       </w:pPr>
       <w:r>
         <w:rPr>
@@ -5109,6 +5203,8 @@
         </w:rPr>
         <w:t> : on utilise également une table « user », dans laquelle sont renseignées les personnes qui ont accès au back-office en consultation. La table contient un champ « droit » (booléen), ce qui pourra permettre à terme de distinguer les personnes qui ont uniquement le droit de consultation de celles qui ont également le droit de modification. Dans un premier temps, seule la partie « consultation » est prévue en implémentation.</w:t>
       </w:r>
+      <w:bookmarkStart w:id="1" w:name="_GoBack"/>
+      <w:bookmarkEnd w:id="1"/>
     </w:p>
     <w:sectPr>
       <w:pgSz w:w="11906" w:h="16838"/>

</xml_diff>

<commit_message>
IHM inscription client mise à jour
</commit_message>
<xml_diff>
--- a/divers/cahier_charges_projet_vols.docx
+++ b/divers/cahier_charges_projet_vols.docx
@@ -1,6 +1,6 @@
 
 <file path=word/document.xml><?xml version="1.0" encoding="utf-8"?>
-<w:document xmlns:wpc="http://schemas.microsoft.com/office/word/2010/wordprocessingCanvas" xmlns:mc="http://schemas.openxmlformats.org/markup-compatibility/2006" xmlns:o="urn:schemas-microsoft-com:office:office" xmlns:r="http://schemas.openxmlformats.org/officeDocument/2006/relationships" xmlns:m="http://schemas.openxmlformats.org/officeDocument/2006/math" xmlns:v="urn:schemas-microsoft-com:vml" xmlns:wp14="http://schemas.microsoft.com/office/word/2010/wordprocessingDrawing" xmlns:wp="http://schemas.openxmlformats.org/drawingml/2006/wordprocessingDrawing" xmlns:w10="urn:schemas-microsoft-com:office:word" xmlns:w="http://schemas.openxmlformats.org/wordprocessingml/2006/main" xmlns:w14="http://schemas.microsoft.com/office/word/2010/wordml" xmlns:wpg="http://schemas.microsoft.com/office/word/2010/wordprocessingGroup" xmlns:wpi="http://schemas.microsoft.com/office/word/2010/wordprocessingInk" xmlns:wne="http://schemas.microsoft.com/office/word/2006/wordml" xmlns:wps="http://schemas.microsoft.com/office/word/2010/wordprocessingShape" mc:Ignorable="w14 wp14">
+<w:document xmlns:ve="http://schemas.openxmlformats.org/markup-compatibility/2006" xmlns:o="urn:schemas-microsoft-com:office:office" xmlns:r="http://schemas.openxmlformats.org/officeDocument/2006/relationships" xmlns:m="http://schemas.openxmlformats.org/officeDocument/2006/math" xmlns:v="urn:schemas-microsoft-com:vml" xmlns:wp="http://schemas.openxmlformats.org/drawingml/2006/wordprocessingDrawing" xmlns:w10="urn:schemas-microsoft-com:office:word" xmlns:w="http://schemas.openxmlformats.org/wordprocessingml/2006/main" xmlns:wne="http://schemas.microsoft.com/office/word/2006/wordml">
   <w:body>
     <w:p>
       <w:pPr>
@@ -96,7 +96,7 @@
           <w:sz w:val="24"/>
           <w:szCs w:val="24"/>
         </w:rPr>
-        <w:t>low-cost</w:t>
+        <w:t>low</w:t>
       </w:r>
       <w:proofErr w:type="spellEnd"/>
       <w:r>
@@ -105,6 +105,24 @@
           <w:sz w:val="24"/>
           <w:szCs w:val="24"/>
         </w:rPr>
+        <w:t>-</w:t>
+      </w:r>
+      <w:proofErr w:type="spellStart"/>
+      <w:r>
+        <w:rPr>
+          <w:rFonts w:ascii="Times New Roman" w:hAnsi="Times New Roman" w:cs="Times New Roman"/>
+          <w:sz w:val="24"/>
+          <w:szCs w:val="24"/>
+        </w:rPr>
+        <w:t>cost</w:t>
+      </w:r>
+      <w:proofErr w:type="spellEnd"/>
+      <w:r>
+        <w:rPr>
+          <w:rFonts w:ascii="Times New Roman" w:hAnsi="Times New Roman" w:cs="Times New Roman"/>
+          <w:sz w:val="24"/>
+          <w:szCs w:val="24"/>
+        </w:rPr>
         <w:t xml:space="preserve"> du transport de passagers. Implantée à Paris, elle emploie 978 salariés. Sa flotte est constituée de 126 avions </w:t>
       </w:r>
       <w:proofErr w:type="spellStart"/>
@@ -178,7 +196,7 @@
           <w:sz w:val="24"/>
           <w:szCs w:val="24"/>
         </w:rPr>
-        <w:t>low-costs</w:t>
+        <w:t>low</w:t>
       </w:r>
       <w:proofErr w:type="spellEnd"/>
       <w:r>
@@ -187,6 +205,24 @@
           <w:sz w:val="24"/>
           <w:szCs w:val="24"/>
         </w:rPr>
+        <w:t>-</w:t>
+      </w:r>
+      <w:proofErr w:type="spellStart"/>
+      <w:r>
+        <w:rPr>
+          <w:rFonts w:ascii="Times New Roman" w:hAnsi="Times New Roman" w:cs="Times New Roman"/>
+          <w:sz w:val="24"/>
+          <w:szCs w:val="24"/>
+        </w:rPr>
+        <w:t>costs</w:t>
+      </w:r>
+      <w:proofErr w:type="spellEnd"/>
+      <w:r>
+        <w:rPr>
+          <w:rFonts w:ascii="Times New Roman" w:hAnsi="Times New Roman" w:cs="Times New Roman"/>
+          <w:sz w:val="24"/>
+          <w:szCs w:val="24"/>
+        </w:rPr>
         <w:t xml:space="preserve">. C’est pour se faire une place sur ce marché porteur qu’elle a décidé de créer DEV-FLY. En effet, les vols </w:t>
       </w:r>
       <w:proofErr w:type="spellStart"/>
@@ -196,7 +232,25 @@
           <w:sz w:val="24"/>
           <w:szCs w:val="24"/>
         </w:rPr>
-        <w:t>low-costs</w:t>
+        <w:t>low</w:t>
+      </w:r>
+      <w:proofErr w:type="spellEnd"/>
+      <w:r>
+        <w:rPr>
+          <w:rFonts w:ascii="Times New Roman" w:hAnsi="Times New Roman" w:cs="Times New Roman"/>
+          <w:sz w:val="24"/>
+          <w:szCs w:val="24"/>
+        </w:rPr>
+        <w:t>-</w:t>
+      </w:r>
+      <w:proofErr w:type="spellStart"/>
+      <w:r>
+        <w:rPr>
+          <w:rFonts w:ascii="Times New Roman" w:hAnsi="Times New Roman" w:cs="Times New Roman"/>
+          <w:sz w:val="24"/>
+          <w:szCs w:val="24"/>
+        </w:rPr>
+        <w:t>costs</w:t>
       </w:r>
       <w:proofErr w:type="spellEnd"/>
       <w:r>
@@ -687,8 +741,6 @@
     <w:p>
       <w:pPr>
         <w:pStyle w:val="Textebrut"/>
-      </w:pPr>
-      <w:r>
         <w:rPr>
           <w:rFonts w:ascii="Times New Roman" w:hAnsi="Times New Roman" w:cs="Times New Roman"/>
           <w:b/>
@@ -697,6 +749,48 @@
           <w:szCs w:val="24"/>
           <w:u w:val="single"/>
         </w:rPr>
+      </w:pPr>
+    </w:p>
+    <w:p>
+      <w:pPr>
+        <w:pStyle w:val="Textebrut"/>
+        <w:rPr>
+          <w:rFonts w:ascii="Times New Roman" w:hAnsi="Times New Roman" w:cs="Times New Roman"/>
+          <w:b/>
+          <w:bCs/>
+          <w:sz w:val="24"/>
+          <w:szCs w:val="24"/>
+          <w:u w:val="single"/>
+        </w:rPr>
+      </w:pPr>
+    </w:p>
+    <w:p>
+      <w:pPr>
+        <w:pStyle w:val="Textebrut"/>
+        <w:rPr>
+          <w:rFonts w:ascii="Times New Roman" w:hAnsi="Times New Roman" w:cs="Times New Roman"/>
+          <w:b/>
+          <w:bCs/>
+          <w:sz w:val="24"/>
+          <w:szCs w:val="24"/>
+          <w:u w:val="single"/>
+        </w:rPr>
+      </w:pPr>
+    </w:p>
+    <w:p>
+      <w:pPr>
+        <w:pStyle w:val="Textebrut"/>
+      </w:pPr>
+      <w:r>
+        <w:rPr>
+          <w:rFonts w:ascii="Times New Roman" w:hAnsi="Times New Roman" w:cs="Times New Roman"/>
+          <w:b/>
+          <w:bCs/>
+          <w:sz w:val="24"/>
+          <w:szCs w:val="24"/>
+          <w:u w:val="single"/>
+        </w:rPr>
+        <w:lastRenderedPageBreak/>
         <w:t>Détail des possibilités</w:t>
       </w:r>
     </w:p>
@@ -731,7 +825,6 @@
           <w:sz w:val="24"/>
           <w:szCs w:val="24"/>
         </w:rPr>
-        <w:lastRenderedPageBreak/>
         <w:t>Ici, le cas d’un nouveau client est choisi pour illustrer ce scénario.</w:t>
       </w:r>
     </w:p>
@@ -761,7 +854,7 @@
         <w:tblCellMar>
           <w:left w:w="103" w:type="dxa"/>
         </w:tblCellMar>
-        <w:tblLook w:val="0000" w:firstRow="0" w:lastRow="0" w:firstColumn="0" w:lastColumn="0" w:noHBand="0" w:noVBand="0"/>
+        <w:tblLook w:val="0000"/>
       </w:tblPr>
       <w:tblGrid>
         <w:gridCol w:w="3125"/>
@@ -1571,7 +1664,7 @@
                 <w:sz w:val="24"/>
                 <w:szCs w:val="24"/>
               </w:rPr>
-              <w:t xml:space="preserve">Tous les champs doivent être renseignés et valides. La civilité doit être soit « Monsieur » soit « Madame ». Les noms et </w:t>
+              <w:t xml:space="preserve">Tous les champs doivent être renseignés et valides. La </w:t>
             </w:r>
             <w:r>
               <w:rPr>
@@ -1580,7 +1673,7 @@
                 <w:szCs w:val="24"/>
               </w:rPr>
               <w:lastRenderedPageBreak/>
-              <w:t>prénoms doivent être constitués de lettres. Les numéros de téléphone doivent comporter des chiffres exclusivement, et peuvent commencer par « + ». L’adresse e-mail doit être au format correct, sans espaces ni caractères spéciaux (XXX@XX.xx). Le login doit être alphanumérique, et ne doit être déjà existant dans la base de données. Le mot de passe doit être une chaîne de caractères.</w:t>
+              <w:t>civilité doit être soit « Monsieur » soit « Madame ». Les noms et prénoms doivent être constitués de lettres. Les numéros de téléphone doivent comporter des chiffres exclusivement, et peuvent commencer par « + ». L’adresse e-mail doit être au format correct, sans espaces ni caractères spéciaux (XXX@XX.xx). Le login doit être alphanumérique, et ne doit être déjà existant dans la base de données. Le mot de passe doit être une chaîne de caractères.</w:t>
             </w:r>
           </w:p>
           <w:p>
@@ -1929,11 +2022,10 @@
         <w:rPr>
           <w:noProof/>
         </w:rPr>
-        <w:lastRenderedPageBreak/>
         <w:drawing>
           <wp:inline distT="0" distB="0" distL="0" distR="0">
-            <wp:extent cx="4710224" cy="4150834"/>
-            <wp:effectExtent l="0" t="0" r="0" b="0"/>
+            <wp:extent cx="3771970" cy="3324008"/>
+            <wp:effectExtent l="19050" t="0" r="0" b="0"/>
             <wp:docPr id="21" name="Image 21" descr="C:\Users\greta\Desktop\vols\divers\images\dev-fly_index.png"/>
             <wp:cNvGraphicFramePr>
               <a:graphicFrameLocks xmlns:a="http://schemas.openxmlformats.org/drawingml/2006/main" noChangeAspect="1"/>
@@ -1951,7 +2043,7 @@
                     <a:blip r:embed="rId8" cstate="print">
                       <a:extLst>
                         <a:ext uri="{28A0092B-C50C-407E-A947-70E740481C1C}">
-                          <a14:useLocalDpi xmlns:a14="http://schemas.microsoft.com/office/drawing/2010/main" val="0"/>
+                          <a14:useLocalDpi xmlns="" xmlns:wpc="http://schemas.microsoft.com/office/word/2010/wordprocessingCanvas" xmlns:mc="http://schemas.openxmlformats.org/markup-compatibility/2006" xmlns:o="urn:schemas-microsoft-com:office:office" xmlns:v="urn:schemas-microsoft-com:vml" xmlns:wp14="http://schemas.microsoft.com/office/word/2010/wordprocessingDrawing" xmlns:w10="urn:schemas-microsoft-com:office:word" xmlns:w="http://schemas.openxmlformats.org/wordprocessingml/2006/main" xmlns:w14="http://schemas.microsoft.com/office/word/2010/wordml" xmlns:wpg="http://schemas.microsoft.com/office/word/2010/wordprocessingGroup" xmlns:wpi="http://schemas.microsoft.com/office/word/2010/wordprocessingInk" xmlns:wps="http://schemas.microsoft.com/office/word/2010/wordprocessingShape" xmlns:a14="http://schemas.microsoft.com/office/drawing/2010/main" val="0"/>
                         </a:ext>
                       </a:extLst>
                     </a:blip>
@@ -1963,7 +2055,7 @@
                   <pic:spPr bwMode="auto">
                     <a:xfrm>
                       <a:off x="0" y="0"/>
-                      <a:ext cx="4714394" cy="4154509"/>
+                      <a:ext cx="3789793" cy="3339714"/>
                     </a:xfrm>
                     <a:prstGeom prst="rect">
                       <a:avLst/>
@@ -1985,6 +2077,7 @@
         <w:pStyle w:val="Textebrut"/>
       </w:pPr>
       <w:r>
+        <w:lastRenderedPageBreak/>
         <w:t>Image 2</w:t>
       </w:r>
     </w:p>
@@ -1992,11 +2085,15 @@
       <w:pPr>
         <w:pStyle w:val="Textebrut"/>
       </w:pPr>
+    </w:p>
+    <w:p>
+      <w:pPr>
+        <w:pStyle w:val="Textebrut"/>
+      </w:pPr>
       <w:r>
         <w:rPr>
           <w:noProof/>
         </w:rPr>
-        <w:lastRenderedPageBreak/>
         <w:drawing>
           <wp:inline distT="0" distB="0" distL="0" distR="0">
             <wp:extent cx="6143625" cy="5400675"/>
@@ -2054,7 +2151,113 @@
       <w:pPr>
         <w:pStyle w:val="Textebrut"/>
       </w:pPr>
-      <w:r>
+    </w:p>
+    <w:p>
+      <w:pPr>
+        <w:pStyle w:val="Textebrut"/>
+      </w:pPr>
+    </w:p>
+    <w:p>
+      <w:pPr>
+        <w:pStyle w:val="Textebrut"/>
+      </w:pPr>
+    </w:p>
+    <w:p>
+      <w:pPr>
+        <w:pStyle w:val="Textebrut"/>
+      </w:pPr>
+    </w:p>
+    <w:p>
+      <w:pPr>
+        <w:pStyle w:val="Textebrut"/>
+      </w:pPr>
+    </w:p>
+    <w:p>
+      <w:pPr>
+        <w:pStyle w:val="Textebrut"/>
+      </w:pPr>
+    </w:p>
+    <w:p>
+      <w:pPr>
+        <w:pStyle w:val="Textebrut"/>
+      </w:pPr>
+    </w:p>
+    <w:p>
+      <w:pPr>
+        <w:pStyle w:val="Textebrut"/>
+      </w:pPr>
+    </w:p>
+    <w:p>
+      <w:pPr>
+        <w:pStyle w:val="Textebrut"/>
+      </w:pPr>
+    </w:p>
+    <w:p>
+      <w:pPr>
+        <w:pStyle w:val="Textebrut"/>
+      </w:pPr>
+    </w:p>
+    <w:p>
+      <w:pPr>
+        <w:pStyle w:val="Textebrut"/>
+      </w:pPr>
+    </w:p>
+    <w:p>
+      <w:pPr>
+        <w:pStyle w:val="Textebrut"/>
+      </w:pPr>
+    </w:p>
+    <w:p>
+      <w:pPr>
+        <w:pStyle w:val="Textebrut"/>
+      </w:pPr>
+    </w:p>
+    <w:p>
+      <w:pPr>
+        <w:pStyle w:val="Textebrut"/>
+      </w:pPr>
+    </w:p>
+    <w:p>
+      <w:pPr>
+        <w:pStyle w:val="Textebrut"/>
+      </w:pPr>
+    </w:p>
+    <w:p>
+      <w:pPr>
+        <w:pStyle w:val="Textebrut"/>
+      </w:pPr>
+    </w:p>
+    <w:p>
+      <w:pPr>
+        <w:pStyle w:val="Textebrut"/>
+      </w:pPr>
+    </w:p>
+    <w:p>
+      <w:pPr>
+        <w:pStyle w:val="Textebrut"/>
+      </w:pPr>
+    </w:p>
+    <w:p>
+      <w:pPr>
+        <w:pStyle w:val="Textebrut"/>
+      </w:pPr>
+    </w:p>
+    <w:p>
+      <w:pPr>
+        <w:pStyle w:val="Textebrut"/>
+      </w:pPr>
+    </w:p>
+    <w:p>
+      <w:pPr>
+        <w:pStyle w:val="Textebrut"/>
+      </w:pPr>
+    </w:p>
+    <w:p>
+      <w:pPr>
+        <w:pStyle w:val="Textebrut"/>
+      </w:pPr>
+      <w:r>
+        <w:lastRenderedPageBreak/>
         <w:t>Image 3</w:t>
       </w:r>
     </w:p>
@@ -2062,11 +2265,15 @@
       <w:pPr>
         <w:pStyle w:val="Textebrut"/>
       </w:pPr>
+    </w:p>
+    <w:p>
+      <w:pPr>
+        <w:pStyle w:val="Textebrut"/>
+      </w:pPr>
       <w:r>
         <w:rPr>
           <w:noProof/>
         </w:rPr>
-        <w:lastRenderedPageBreak/>
         <w:drawing>
           <wp:inline distT="0" distB="0" distL="0" distR="0">
             <wp:extent cx="6143625" cy="6496050"/>
@@ -2193,47 +2400,8 @@
       <w:pPr>
         <w:pStyle w:val="Textebrut"/>
       </w:pPr>
-    </w:p>
-    <w:p>
-      <w:pPr>
-        <w:pStyle w:val="Textebrut"/>
-      </w:pPr>
-    </w:p>
-    <w:p>
-      <w:pPr>
-        <w:pStyle w:val="Textebrut"/>
-      </w:pPr>
-    </w:p>
-    <w:p>
-      <w:pPr>
-        <w:pStyle w:val="Textebrut"/>
-      </w:pPr>
-    </w:p>
-    <w:p>
-      <w:pPr>
-        <w:pStyle w:val="Textebrut"/>
-      </w:pPr>
-    </w:p>
-    <w:p>
-      <w:pPr>
-        <w:pStyle w:val="Textebrut"/>
-      </w:pPr>
-    </w:p>
-    <w:p>
-      <w:pPr>
-        <w:pStyle w:val="Textebrut"/>
-      </w:pPr>
-    </w:p>
-    <w:p>
-      <w:pPr>
-        <w:pStyle w:val="Textebrut"/>
-      </w:pPr>
-    </w:p>
-    <w:p>
-      <w:pPr>
-        <w:pStyle w:val="Textebrut"/>
-      </w:pPr>
-      <w:r>
+      <w:r>
+        <w:lastRenderedPageBreak/>
         <w:t>Image 4</w:t>
       </w:r>
     </w:p>
@@ -2266,10 +2434,10 @@
                     <pic:cNvPicPr/>
                   </pic:nvPicPr>
                   <pic:blipFill>
-                    <a:blip r:embed="rId11">
+                    <a:blip r:embed="rId11" cstate="print">
                       <a:extLst>
                         <a:ext uri="{28A0092B-C50C-407E-A947-70E740481C1C}">
-                          <a14:useLocalDpi xmlns:a14="http://schemas.microsoft.com/office/drawing/2010/main" val="0"/>
+                          <a14:useLocalDpi xmlns="" xmlns:wpc="http://schemas.microsoft.com/office/word/2010/wordprocessingCanvas" xmlns:mc="http://schemas.openxmlformats.org/markup-compatibility/2006" xmlns:o="urn:schemas-microsoft-com:office:office" xmlns:v="urn:schemas-microsoft-com:vml" xmlns:wp14="http://schemas.microsoft.com/office/word/2010/wordprocessingDrawing" xmlns:w10="urn:schemas-microsoft-com:office:word" xmlns:w="http://schemas.openxmlformats.org/wordprocessingml/2006/main" xmlns:w14="http://schemas.microsoft.com/office/word/2010/wordml" xmlns:wpg="http://schemas.microsoft.com/office/word/2010/wordprocessingGroup" xmlns:wpi="http://schemas.microsoft.com/office/word/2010/wordprocessingInk" xmlns:wps="http://schemas.microsoft.com/office/word/2010/wordprocessingShape" xmlns:a14="http://schemas.microsoft.com/office/drawing/2010/main" val="0"/>
                         </a:ext>
                       </a:extLst>
                     </a:blip>
@@ -2313,7 +2481,103 @@
       <w:pPr>
         <w:pStyle w:val="Textebrut"/>
       </w:pPr>
-      <w:r>
+    </w:p>
+    <w:p>
+      <w:pPr>
+        <w:pStyle w:val="Textebrut"/>
+      </w:pPr>
+    </w:p>
+    <w:p>
+      <w:pPr>
+        <w:pStyle w:val="Textebrut"/>
+      </w:pPr>
+    </w:p>
+    <w:p>
+      <w:pPr>
+        <w:pStyle w:val="Textebrut"/>
+      </w:pPr>
+    </w:p>
+    <w:p>
+      <w:pPr>
+        <w:pStyle w:val="Textebrut"/>
+      </w:pPr>
+    </w:p>
+    <w:p>
+      <w:pPr>
+        <w:pStyle w:val="Textebrut"/>
+      </w:pPr>
+    </w:p>
+    <w:p>
+      <w:pPr>
+        <w:pStyle w:val="Textebrut"/>
+      </w:pPr>
+    </w:p>
+    <w:p>
+      <w:pPr>
+        <w:pStyle w:val="Textebrut"/>
+      </w:pPr>
+    </w:p>
+    <w:p>
+      <w:pPr>
+        <w:pStyle w:val="Textebrut"/>
+      </w:pPr>
+    </w:p>
+    <w:p>
+      <w:pPr>
+        <w:pStyle w:val="Textebrut"/>
+      </w:pPr>
+    </w:p>
+    <w:p>
+      <w:pPr>
+        <w:pStyle w:val="Textebrut"/>
+      </w:pPr>
+    </w:p>
+    <w:p>
+      <w:pPr>
+        <w:pStyle w:val="Textebrut"/>
+      </w:pPr>
+    </w:p>
+    <w:p>
+      <w:pPr>
+        <w:pStyle w:val="Textebrut"/>
+      </w:pPr>
+    </w:p>
+    <w:p>
+      <w:pPr>
+        <w:pStyle w:val="Textebrut"/>
+      </w:pPr>
+    </w:p>
+    <w:p>
+      <w:pPr>
+        <w:pStyle w:val="Textebrut"/>
+      </w:pPr>
+    </w:p>
+    <w:p>
+      <w:pPr>
+        <w:pStyle w:val="Textebrut"/>
+      </w:pPr>
+    </w:p>
+    <w:p>
+      <w:pPr>
+        <w:pStyle w:val="Textebrut"/>
+      </w:pPr>
+    </w:p>
+    <w:p>
+      <w:pPr>
+        <w:pStyle w:val="Textebrut"/>
+      </w:pPr>
+    </w:p>
+    <w:p>
+      <w:pPr>
+        <w:pStyle w:val="Textebrut"/>
+      </w:pPr>
+    </w:p>
+    <w:p>
+      <w:pPr>
+        <w:pStyle w:val="Textebrut"/>
+      </w:pPr>
+      <w:r>
+        <w:lastRenderedPageBreak/>
         <w:t>Image 5</w:t>
       </w:r>
     </w:p>
@@ -2321,16 +2585,20 @@
       <w:pPr>
         <w:pStyle w:val="Textebrut"/>
       </w:pPr>
+    </w:p>
+    <w:p>
+      <w:pPr>
+        <w:pStyle w:val="Textebrut"/>
+      </w:pPr>
       <w:r>
         <w:rPr>
           <w:noProof/>
         </w:rPr>
-        <w:lastRenderedPageBreak/>
         <w:drawing>
           <wp:inline distT="0" distB="0" distL="0" distR="0">
-            <wp:extent cx="6143625" cy="7000875"/>
-            <wp:effectExtent l="0" t="0" r="9525" b="9525"/>
-            <wp:docPr id="3" name="Image 3"/>
+            <wp:extent cx="4616746" cy="9211583"/>
+            <wp:effectExtent l="19050" t="0" r="0" b="0"/>
+            <wp:docPr id="1" name="Image 0" descr="dev-fly_identification.png"/>
             <wp:cNvGraphicFramePr>
               <a:graphicFrameLocks xmlns:a="http://schemas.openxmlformats.org/drawingml/2006/main" noChangeAspect="1"/>
             </wp:cNvGraphicFramePr>
@@ -2342,13 +2610,7 @@
                     <pic:cNvPicPr/>
                   </pic:nvPicPr>
                   <pic:blipFill>
-                    <a:blip r:embed="rId12">
-                      <a:extLst>
-                        <a:ext uri="{28A0092B-C50C-407E-A947-70E740481C1C}">
-                          <a14:useLocalDpi xmlns:a14="http://schemas.microsoft.com/office/drawing/2010/main" val="0"/>
-                        </a:ext>
-                      </a:extLst>
-                    </a:blip>
+                    <a:blip r:embed="rId12" cstate="print"/>
                     <a:stretch>
                       <a:fillRect/>
                     </a:stretch>
@@ -2356,7 +2618,7 @@
                   <pic:spPr>
                     <a:xfrm>
                       <a:off x="0" y="0"/>
-                      <a:ext cx="6143625" cy="7000875"/>
+                      <a:ext cx="4617595" cy="9213278"/>
                     </a:xfrm>
                     <a:prstGeom prst="rect">
                       <a:avLst/>
@@ -2372,25 +2634,9 @@
     <w:p>
       <w:pPr>
         <w:pStyle w:val="Textebrut"/>
-        <w:jc w:val="center"/>
-      </w:pPr>
-    </w:p>
-    <w:p>
-      <w:pPr>
-        <w:pStyle w:val="Textebrut"/>
-        <w:jc w:val="center"/>
-      </w:pPr>
-    </w:p>
-    <w:p>
-      <w:pPr>
-        <w:pStyle w:val="Textebrut"/>
-      </w:pPr>
-    </w:p>
-    <w:p>
-      <w:pPr>
-        <w:pStyle w:val="Textebrut"/>
-      </w:pPr>
-      <w:r>
+      </w:pPr>
+      <w:r>
+        <w:lastRenderedPageBreak/>
         <w:t>Image 6</w:t>
       </w:r>
     </w:p>
@@ -2398,11 +2644,15 @@
       <w:pPr>
         <w:pStyle w:val="Textebrut"/>
       </w:pPr>
+    </w:p>
+    <w:p>
+      <w:pPr>
+        <w:pStyle w:val="Textebrut"/>
+      </w:pPr>
       <w:r>
         <w:rPr>
           <w:noProof/>
         </w:rPr>
-        <w:lastRenderedPageBreak/>
         <w:drawing>
           <wp:inline distT="0" distB="0" distL="0" distR="0">
             <wp:extent cx="6479540" cy="6661785"/>
@@ -2419,10 +2669,10 @@
                     <pic:cNvPicPr/>
                   </pic:nvPicPr>
                   <pic:blipFill>
-                    <a:blip r:embed="rId13">
+                    <a:blip r:embed="rId13" cstate="print">
                       <a:extLst>
                         <a:ext uri="{28A0092B-C50C-407E-A947-70E740481C1C}">
-                          <a14:useLocalDpi xmlns:a14="http://schemas.microsoft.com/office/drawing/2010/main" val="0"/>
+                          <a14:useLocalDpi xmlns="" xmlns:wpc="http://schemas.microsoft.com/office/word/2010/wordprocessingCanvas" xmlns:mc="http://schemas.openxmlformats.org/markup-compatibility/2006" xmlns:o="urn:schemas-microsoft-com:office:office" xmlns:v="urn:schemas-microsoft-com:vml" xmlns:wp14="http://schemas.microsoft.com/office/word/2010/wordprocessingDrawing" xmlns:w10="urn:schemas-microsoft-com:office:word" xmlns:w="http://schemas.openxmlformats.org/wordprocessingml/2006/main" xmlns:w14="http://schemas.microsoft.com/office/word/2010/wordml" xmlns:wpg="http://schemas.microsoft.com/office/word/2010/wordprocessingGroup" xmlns:wpi="http://schemas.microsoft.com/office/word/2010/wordprocessingInk" xmlns:wps="http://schemas.microsoft.com/office/word/2010/wordprocessingShape" xmlns:a14="http://schemas.microsoft.com/office/drawing/2010/main" val="0"/>
                         </a:ext>
                       </a:extLst>
                     </a:blip>
@@ -2481,7 +2731,58 @@
       <w:pPr>
         <w:pStyle w:val="Textebrut"/>
       </w:pPr>
-      <w:r>
+    </w:p>
+    <w:p>
+      <w:pPr>
+        <w:pStyle w:val="Textebrut"/>
+      </w:pPr>
+    </w:p>
+    <w:p>
+      <w:pPr>
+        <w:pStyle w:val="Textebrut"/>
+      </w:pPr>
+    </w:p>
+    <w:p>
+      <w:pPr>
+        <w:pStyle w:val="Textebrut"/>
+      </w:pPr>
+    </w:p>
+    <w:p>
+      <w:pPr>
+        <w:pStyle w:val="Textebrut"/>
+      </w:pPr>
+    </w:p>
+    <w:p>
+      <w:pPr>
+        <w:pStyle w:val="Textebrut"/>
+      </w:pPr>
+    </w:p>
+    <w:p>
+      <w:pPr>
+        <w:pStyle w:val="Textebrut"/>
+      </w:pPr>
+    </w:p>
+    <w:p>
+      <w:pPr>
+        <w:pStyle w:val="Textebrut"/>
+      </w:pPr>
+    </w:p>
+    <w:p>
+      <w:pPr>
+        <w:pStyle w:val="Textebrut"/>
+      </w:pPr>
+    </w:p>
+    <w:p>
+      <w:pPr>
+        <w:pStyle w:val="Textebrut"/>
+      </w:pPr>
+    </w:p>
+    <w:p>
+      <w:pPr>
+        <w:pStyle w:val="Textebrut"/>
+      </w:pPr>
+      <w:r>
+        <w:lastRenderedPageBreak/>
         <w:t>Image 7</w:t>
       </w:r>
     </w:p>
@@ -2498,7 +2799,6 @@
         <w:rPr>
           <w:noProof/>
         </w:rPr>
-        <w:lastRenderedPageBreak/>
         <w:drawing>
           <wp:inline distT="0" distB="0" distL="0" distR="0">
             <wp:extent cx="6143625" cy="5076825"/>
@@ -2515,10 +2815,10 @@
                     <pic:cNvPicPr/>
                   </pic:nvPicPr>
                   <pic:blipFill>
-                    <a:blip r:embed="rId14">
+                    <a:blip r:embed="rId14" cstate="print">
                       <a:extLst>
                         <a:ext uri="{28A0092B-C50C-407E-A947-70E740481C1C}">
-                          <a14:useLocalDpi xmlns:a14="http://schemas.microsoft.com/office/drawing/2010/main" val="0"/>
+                          <a14:useLocalDpi xmlns="" xmlns:wpc="http://schemas.microsoft.com/office/word/2010/wordprocessingCanvas" xmlns:mc="http://schemas.openxmlformats.org/markup-compatibility/2006" xmlns:o="urn:schemas-microsoft-com:office:office" xmlns:v="urn:schemas-microsoft-com:vml" xmlns:wp14="http://schemas.microsoft.com/office/word/2010/wordprocessingDrawing" xmlns:w10="urn:schemas-microsoft-com:office:word" xmlns:w="http://schemas.openxmlformats.org/wordprocessingml/2006/main" xmlns:w14="http://schemas.microsoft.com/office/word/2010/wordml" xmlns:wpg="http://schemas.microsoft.com/office/word/2010/wordprocessingGroup" xmlns:wpi="http://schemas.microsoft.com/office/word/2010/wordprocessingInk" xmlns:wps="http://schemas.microsoft.com/office/word/2010/wordprocessingShape" xmlns:a14="http://schemas.microsoft.com/office/drawing/2010/main" val="0"/>
                         </a:ext>
                       </a:extLst>
                     </a:blip>
@@ -2604,11 +2904,10 @@
         <w:rPr>
           <w:noProof/>
         </w:rPr>
-        <w:lastRenderedPageBreak/>
         <w:drawing>
           <wp:inline distT="0" distB="0" distL="0" distR="0">
-            <wp:extent cx="6479540" cy="4032250"/>
-            <wp:effectExtent l="0" t="0" r="0" b="0"/>
+            <wp:extent cx="4233974" cy="2634824"/>
+            <wp:effectExtent l="19050" t="0" r="0" b="0"/>
             <wp:docPr id="8" name="Picture" descr="A description..."/>
             <wp:cNvGraphicFramePr>
               <a:graphicFrameLocks xmlns:a="http://schemas.openxmlformats.org/drawingml/2006/main" noChangeAspect="1"/>
@@ -2632,7 +2931,7 @@
                   <pic:spPr bwMode="auto">
                     <a:xfrm>
                       <a:off x="0" y="0"/>
-                      <a:ext cx="6479540" cy="4032250"/>
+                      <a:ext cx="4234944" cy="2635427"/>
                     </a:xfrm>
                     <a:prstGeom prst="rect">
                       <a:avLst/>
@@ -2667,21 +2966,6 @@
       <w:pPr>
         <w:pStyle w:val="Textebrut"/>
       </w:pPr>
-    </w:p>
-    <w:p>
-      <w:pPr>
-        <w:pStyle w:val="Textebrut"/>
-      </w:pPr>
-    </w:p>
-    <w:p>
-      <w:pPr>
-        <w:pStyle w:val="Textebrut"/>
-      </w:pPr>
-    </w:p>
-    <w:p>
-      <w:pPr>
-        <w:pStyle w:val="Textebrut"/>
-      </w:pPr>
       <w:r>
         <w:rPr>
           <w:rFonts w:ascii="Times New Roman" w:hAnsi="Times New Roman" w:cs="Times New Roman"/>
@@ -2690,6 +2974,7 @@
           <w:sz w:val="24"/>
           <w:szCs w:val="24"/>
         </w:rPr>
+        <w:lastRenderedPageBreak/>
         <w:t>Réservation d'un billet</w:t>
       </w:r>
     </w:p>
@@ -2951,7 +3236,6 @@
           <w:sz w:val="24"/>
           <w:szCs w:val="24"/>
         </w:rPr>
-        <w:lastRenderedPageBreak/>
         <w:t>On distingue 2 cas :</w:t>
       </w:r>
     </w:p>
@@ -3168,12 +3452,33 @@
       <w:pPr>
         <w:pStyle w:val="Textebrut"/>
       </w:pPr>
-      <w:r>
-        <w:rPr>
-          <w:rFonts w:ascii="Times New Roman" w:hAnsi="Times New Roman" w:cs="Times New Roman"/>
-          <w:sz w:val="24"/>
-          <w:szCs w:val="24"/>
-        </w:rPr>
+    </w:p>
+    <w:p>
+      <w:pPr>
+        <w:pStyle w:val="Textebrut"/>
+      </w:pPr>
+    </w:p>
+    <w:p>
+      <w:pPr>
+        <w:pStyle w:val="Textebrut"/>
+      </w:pPr>
+    </w:p>
+    <w:p>
+      <w:pPr>
+        <w:pStyle w:val="Textebrut"/>
+      </w:pPr>
+    </w:p>
+    <w:p>
+      <w:pPr>
+        <w:pStyle w:val="Textebrut"/>
+      </w:pPr>
+      <w:r>
+        <w:rPr>
+          <w:rFonts w:ascii="Times New Roman" w:hAnsi="Times New Roman" w:cs="Times New Roman"/>
+          <w:sz w:val="24"/>
+          <w:szCs w:val="24"/>
+        </w:rPr>
+        <w:lastRenderedPageBreak/>
         <w:t>b) Le client n’est pas connecté à son compte lors de la recherche du billet :</w:t>
       </w:r>
     </w:p>
@@ -3611,6 +3916,7 @@
           <w:sz w:val="24"/>
           <w:szCs w:val="24"/>
         </w:rPr>
+        <w:lastRenderedPageBreak/>
         <w:t>Dans le cas d’une modification de la réservation, le client est informé dès le début que sa réservation précédente sera annulée, il doit l'accepter avant de poursuivre.</w:t>
       </w:r>
     </w:p>
@@ -3817,6 +4123,18 @@
           <w:szCs w:val="24"/>
         </w:rPr>
       </w:pPr>
+    </w:p>
+    <w:p>
+      <w:pPr>
+        <w:pStyle w:val="Textebrut"/>
+        <w:jc w:val="both"/>
+        <w:rPr>
+          <w:rFonts w:ascii="Times New Roman" w:hAnsi="Times New Roman" w:cs="Times New Roman"/>
+          <w:bCs/>
+          <w:sz w:val="24"/>
+          <w:szCs w:val="24"/>
+        </w:rPr>
+      </w:pPr>
       <w:r>
         <w:rPr>
           <w:rFonts w:ascii="Times New Roman" w:hAnsi="Times New Roman" w:cs="Times New Roman"/>
@@ -3825,7 +4143,6 @@
           <w:sz w:val="24"/>
           <w:szCs w:val="24"/>
         </w:rPr>
-        <w:lastRenderedPageBreak/>
         <w:drawing>
           <wp:inline distT="0" distB="0" distL="0" distR="0">
             <wp:extent cx="5276850" cy="4162425"/>
@@ -3842,10 +4159,10 @@
                     <pic:cNvPicPr/>
                   </pic:nvPicPr>
                   <pic:blipFill>
-                    <a:blip r:embed="rId21">
+                    <a:blip r:embed="rId21" cstate="print">
                       <a:extLst>
                         <a:ext uri="{28A0092B-C50C-407E-A947-70E740481C1C}">
-                          <a14:useLocalDpi xmlns:a14="http://schemas.microsoft.com/office/drawing/2010/main" val="0"/>
+                          <a14:useLocalDpi xmlns="" xmlns:wpc="http://schemas.microsoft.com/office/word/2010/wordprocessingCanvas" xmlns:mc="http://schemas.openxmlformats.org/markup-compatibility/2006" xmlns:o="urn:schemas-microsoft-com:office:office" xmlns:v="urn:schemas-microsoft-com:vml" xmlns:wp14="http://schemas.microsoft.com/office/word/2010/wordprocessingDrawing" xmlns:w10="urn:schemas-microsoft-com:office:word" xmlns:w="http://schemas.openxmlformats.org/wordprocessingml/2006/main" xmlns:w14="http://schemas.microsoft.com/office/word/2010/wordml" xmlns:wpg="http://schemas.microsoft.com/office/word/2010/wordprocessingGroup" xmlns:wpi="http://schemas.microsoft.com/office/word/2010/wordprocessingInk" xmlns:wps="http://schemas.microsoft.com/office/word/2010/wordprocessingShape" xmlns:a14="http://schemas.microsoft.com/office/drawing/2010/main" val="0"/>
                         </a:ext>
                       </a:extLst>
                     </a:blip>
@@ -3892,13 +4209,38 @@
           <w:szCs w:val="24"/>
         </w:rPr>
       </w:pPr>
-      <w:r>
-        <w:rPr>
-          <w:rFonts w:ascii="Times New Roman" w:hAnsi="Times New Roman" w:cs="Times New Roman"/>
-          <w:bCs/>
-          <w:sz w:val="24"/>
-          <w:szCs w:val="24"/>
-        </w:rPr>
+    </w:p>
+    <w:p>
+      <w:pPr>
+        <w:pStyle w:val="Textebrut"/>
+        <w:jc w:val="both"/>
+        <w:rPr>
+          <w:rFonts w:ascii="Times New Roman" w:hAnsi="Times New Roman" w:cs="Times New Roman"/>
+          <w:bCs/>
+          <w:sz w:val="24"/>
+          <w:szCs w:val="24"/>
+        </w:rPr>
+      </w:pPr>
+    </w:p>
+    <w:p>
+      <w:pPr>
+        <w:pStyle w:val="Textebrut"/>
+        <w:jc w:val="both"/>
+        <w:rPr>
+          <w:rFonts w:ascii="Times New Roman" w:hAnsi="Times New Roman" w:cs="Times New Roman"/>
+          <w:bCs/>
+          <w:sz w:val="24"/>
+          <w:szCs w:val="24"/>
+        </w:rPr>
+      </w:pPr>
+      <w:r>
+        <w:rPr>
+          <w:rFonts w:ascii="Times New Roman" w:hAnsi="Times New Roman" w:cs="Times New Roman"/>
+          <w:bCs/>
+          <w:sz w:val="24"/>
+          <w:szCs w:val="24"/>
+        </w:rPr>
+        <w:lastRenderedPageBreak/>
         <w:t>2/</w:t>
       </w:r>
       <w:r>
@@ -3967,10 +4309,10 @@
                     <pic:cNvPicPr/>
                   </pic:nvPicPr>
                   <pic:blipFill>
-                    <a:blip r:embed="rId22">
+                    <a:blip r:embed="rId22" cstate="print">
                       <a:extLst>
                         <a:ext uri="{28A0092B-C50C-407E-A947-70E740481C1C}">
-                          <a14:useLocalDpi xmlns:a14="http://schemas.microsoft.com/office/drawing/2010/main" val="0"/>
+                          <a14:useLocalDpi xmlns="" xmlns:wpc="http://schemas.microsoft.com/office/word/2010/wordprocessingCanvas" xmlns:mc="http://schemas.openxmlformats.org/markup-compatibility/2006" xmlns:o="urn:schemas-microsoft-com:office:office" xmlns:v="urn:schemas-microsoft-com:vml" xmlns:wp14="http://schemas.microsoft.com/office/word/2010/wordprocessingDrawing" xmlns:w10="urn:schemas-microsoft-com:office:word" xmlns:w="http://schemas.openxmlformats.org/wordprocessingml/2006/main" xmlns:w14="http://schemas.microsoft.com/office/word/2010/wordml" xmlns:wpg="http://schemas.microsoft.com/office/word/2010/wordprocessingGroup" xmlns:wpi="http://schemas.microsoft.com/office/word/2010/wordprocessingInk" xmlns:wps="http://schemas.microsoft.com/office/word/2010/wordprocessingShape" xmlns:a14="http://schemas.microsoft.com/office/drawing/2010/main" val="0"/>
                         </a:ext>
                       </a:extLst>
                     </a:blip>
@@ -4047,6 +4389,18 @@
           <w:szCs w:val="24"/>
         </w:rPr>
       </w:pPr>
+    </w:p>
+    <w:p>
+      <w:pPr>
+        <w:pStyle w:val="Textebrut"/>
+        <w:jc w:val="both"/>
+        <w:rPr>
+          <w:rFonts w:ascii="Times New Roman" w:hAnsi="Times New Roman" w:cs="Times New Roman"/>
+          <w:bCs/>
+          <w:sz w:val="24"/>
+          <w:szCs w:val="24"/>
+        </w:rPr>
+      </w:pPr>
       <w:r>
         <w:rPr>
           <w:rFonts w:ascii="Times New Roman" w:hAnsi="Times New Roman" w:cs="Times New Roman"/>
@@ -4055,7 +4409,6 @@
           <w:sz w:val="24"/>
           <w:szCs w:val="24"/>
         </w:rPr>
-        <w:lastRenderedPageBreak/>
         <w:drawing>
           <wp:inline distT="0" distB="0" distL="0" distR="0">
             <wp:extent cx="5238750" cy="4162425"/>
@@ -4072,10 +4425,10 @@
                     <pic:cNvPicPr/>
                   </pic:nvPicPr>
                   <pic:blipFill>
-                    <a:blip r:embed="rId23">
+                    <a:blip r:embed="rId23" cstate="print">
                       <a:extLst>
                         <a:ext uri="{28A0092B-C50C-407E-A947-70E740481C1C}">
-                          <a14:useLocalDpi xmlns:a14="http://schemas.microsoft.com/office/drawing/2010/main" val="0"/>
+                          <a14:useLocalDpi xmlns="" xmlns:wpc="http://schemas.microsoft.com/office/word/2010/wordprocessingCanvas" xmlns:mc="http://schemas.openxmlformats.org/markup-compatibility/2006" xmlns:o="urn:schemas-microsoft-com:office:office" xmlns:v="urn:schemas-microsoft-com:vml" xmlns:wp14="http://schemas.microsoft.com/office/word/2010/wordprocessingDrawing" xmlns:w10="urn:schemas-microsoft-com:office:word" xmlns:w="http://schemas.openxmlformats.org/wordprocessingml/2006/main" xmlns:w14="http://schemas.microsoft.com/office/word/2010/wordml" xmlns:wpg="http://schemas.microsoft.com/office/word/2010/wordprocessingGroup" xmlns:wpi="http://schemas.microsoft.com/office/word/2010/wordprocessingInk" xmlns:wps="http://schemas.microsoft.com/office/word/2010/wordprocessingShape" xmlns:a14="http://schemas.microsoft.com/office/drawing/2010/main" val="0"/>
                         </a:ext>
                       </a:extLst>
                     </a:blip>
@@ -4122,13 +4475,26 @@
           <w:szCs w:val="24"/>
         </w:rPr>
       </w:pPr>
-      <w:r>
-        <w:rPr>
-          <w:rFonts w:ascii="Times New Roman" w:hAnsi="Times New Roman" w:cs="Times New Roman"/>
-          <w:bCs/>
-          <w:sz w:val="24"/>
-          <w:szCs w:val="24"/>
-        </w:rPr>
+    </w:p>
+    <w:p>
+      <w:pPr>
+        <w:pStyle w:val="Textebrut"/>
+        <w:jc w:val="both"/>
+        <w:rPr>
+          <w:rFonts w:ascii="Times New Roman" w:hAnsi="Times New Roman" w:cs="Times New Roman"/>
+          <w:bCs/>
+          <w:sz w:val="24"/>
+          <w:szCs w:val="24"/>
+        </w:rPr>
+      </w:pPr>
+      <w:r>
+        <w:rPr>
+          <w:rFonts w:ascii="Times New Roman" w:hAnsi="Times New Roman" w:cs="Times New Roman"/>
+          <w:bCs/>
+          <w:sz w:val="24"/>
+          <w:szCs w:val="24"/>
+        </w:rPr>
+        <w:lastRenderedPageBreak/>
         <w:t>4/</w:t>
       </w:r>
       <w:r>
@@ -4197,10 +4563,10 @@
                     <pic:cNvPicPr/>
                   </pic:nvPicPr>
                   <pic:blipFill>
-                    <a:blip r:embed="rId24">
+                    <a:blip r:embed="rId24" cstate="print">
                       <a:extLst>
                         <a:ext uri="{28A0092B-C50C-407E-A947-70E740481C1C}">
-                          <a14:useLocalDpi xmlns:a14="http://schemas.microsoft.com/office/drawing/2010/main" val="0"/>
+                          <a14:useLocalDpi xmlns="" xmlns:wpc="http://schemas.microsoft.com/office/word/2010/wordprocessingCanvas" xmlns:mc="http://schemas.openxmlformats.org/markup-compatibility/2006" xmlns:o="urn:schemas-microsoft-com:office:office" xmlns:v="urn:schemas-microsoft-com:vml" xmlns:wp14="http://schemas.microsoft.com/office/word/2010/wordprocessingDrawing" xmlns:w10="urn:schemas-microsoft-com:office:word" xmlns:w="http://schemas.openxmlformats.org/wordprocessingml/2006/main" xmlns:w14="http://schemas.microsoft.com/office/word/2010/wordml" xmlns:wpg="http://schemas.microsoft.com/office/word/2010/wordprocessingGroup" xmlns:wpi="http://schemas.microsoft.com/office/word/2010/wordprocessingInk" xmlns:wps="http://schemas.microsoft.com/office/word/2010/wordprocessingShape" xmlns:a14="http://schemas.microsoft.com/office/drawing/2010/main" val="0"/>
                         </a:ext>
                       </a:extLst>
                     </a:blip>
@@ -4304,6 +4670,18 @@
           <w:szCs w:val="24"/>
         </w:rPr>
       </w:pPr>
+    </w:p>
+    <w:p>
+      <w:pPr>
+        <w:pStyle w:val="Textebrut"/>
+        <w:jc w:val="both"/>
+        <w:rPr>
+          <w:rFonts w:ascii="Times New Roman" w:hAnsi="Times New Roman" w:cs="Times New Roman"/>
+          <w:bCs/>
+          <w:sz w:val="24"/>
+          <w:szCs w:val="24"/>
+        </w:rPr>
+      </w:pPr>
       <w:r>
         <w:rPr>
           <w:rFonts w:ascii="Times New Roman" w:hAnsi="Times New Roman" w:cs="Times New Roman"/>
@@ -4312,7 +4690,6 @@
           <w:sz w:val="24"/>
           <w:szCs w:val="24"/>
         </w:rPr>
-        <w:lastRenderedPageBreak/>
         <w:drawing>
           <wp:inline distT="0" distB="0" distL="0" distR="0">
             <wp:extent cx="5029200" cy="4381500"/>
@@ -4329,10 +4706,10 @@
                     <pic:cNvPicPr/>
                   </pic:nvPicPr>
                   <pic:blipFill>
-                    <a:blip r:embed="rId25">
+                    <a:blip r:embed="rId25" cstate="print">
                       <a:extLst>
                         <a:ext uri="{28A0092B-C50C-407E-A947-70E740481C1C}">
-                          <a14:useLocalDpi xmlns:a14="http://schemas.microsoft.com/office/drawing/2010/main" val="0"/>
+                          <a14:useLocalDpi xmlns="" xmlns:wpc="http://schemas.microsoft.com/office/word/2010/wordprocessingCanvas" xmlns:mc="http://schemas.openxmlformats.org/markup-compatibility/2006" xmlns:o="urn:schemas-microsoft-com:office:office" xmlns:v="urn:schemas-microsoft-com:vml" xmlns:wp14="http://schemas.microsoft.com/office/word/2010/wordprocessingDrawing" xmlns:w10="urn:schemas-microsoft-com:office:word" xmlns:w="http://schemas.openxmlformats.org/wordprocessingml/2006/main" xmlns:w14="http://schemas.microsoft.com/office/word/2010/wordml" xmlns:wpg="http://schemas.microsoft.com/office/word/2010/wordprocessingGroup" xmlns:wpi="http://schemas.microsoft.com/office/word/2010/wordprocessingInk" xmlns:wps="http://schemas.microsoft.com/office/word/2010/wordprocessingShape" xmlns:a14="http://schemas.microsoft.com/office/drawing/2010/main" val="0"/>
                         </a:ext>
                       </a:extLst>
                     </a:blip>
@@ -4367,30 +4744,6 @@
         <w:pStyle w:val="Textebrut"/>
         <w:jc w:val="both"/>
       </w:pPr>
-    </w:p>
-    <w:p>
-      <w:pPr>
-        <w:pStyle w:val="Textebrut"/>
-        <w:jc w:val="both"/>
-      </w:pPr>
-    </w:p>
-    <w:p>
-      <w:pPr>
-        <w:pStyle w:val="Textebrut"/>
-        <w:jc w:val="both"/>
-      </w:pPr>
-    </w:p>
-    <w:p>
-      <w:pPr>
-        <w:pStyle w:val="Textebrut"/>
-        <w:jc w:val="both"/>
-      </w:pPr>
-    </w:p>
-    <w:p>
-      <w:pPr>
-        <w:pStyle w:val="Textebrut"/>
-        <w:jc w:val="both"/>
-      </w:pPr>
       <w:r>
         <w:rPr>
           <w:rFonts w:ascii="Times New Roman" w:hAnsi="Times New Roman" w:cs="Times New Roman"/>
@@ -4405,12 +4758,6 @@
       <w:pPr>
         <w:pStyle w:val="Textebrut"/>
         <w:jc w:val="both"/>
-      </w:pPr>
-    </w:p>
-    <w:p>
-      <w:pPr>
-        <w:pStyle w:val="Textebrut"/>
-        <w:jc w:val="both"/>
         <w:rPr>
           <w:rFonts w:ascii="Times New Roman" w:hAnsi="Times New Roman" w:cs="Times New Roman"/>
           <w:b/>
@@ -4419,11 +4766,7 @@
           <w:szCs w:val="24"/>
         </w:rPr>
       </w:pPr>
-    </w:p>
-    <w:p>
-      <w:pPr>
-        <w:pStyle w:val="Textebrut"/>
-        <w:jc w:val="both"/>
+      <w:r>
         <w:rPr>
           <w:rFonts w:ascii="Times New Roman" w:hAnsi="Times New Roman" w:cs="Times New Roman"/>
           <w:b/>
@@ -4431,41 +4774,7 @@
           <w:sz w:val="24"/>
           <w:szCs w:val="24"/>
         </w:rPr>
-      </w:pPr>
-    </w:p>
-    <w:p>
-      <w:pPr>
-        <w:pStyle w:val="Textebrut"/>
-        <w:jc w:val="both"/>
-        <w:rPr>
-          <w:rFonts w:ascii="Times New Roman" w:hAnsi="Times New Roman" w:cs="Times New Roman"/>
-          <w:b/>
-          <w:bCs/>
-          <w:sz w:val="24"/>
-          <w:szCs w:val="24"/>
-        </w:rPr>
-      </w:pPr>
-    </w:p>
-    <w:p>
-      <w:pPr>
-        <w:pStyle w:val="Textebrut"/>
-        <w:jc w:val="both"/>
-        <w:rPr>
-          <w:rFonts w:ascii="Times New Roman" w:hAnsi="Times New Roman" w:cs="Times New Roman"/>
-          <w:b/>
-          <w:bCs/>
-          <w:sz w:val="24"/>
-          <w:szCs w:val="24"/>
-        </w:rPr>
-      </w:pPr>
-      <w:r>
-        <w:rPr>
-          <w:rFonts w:ascii="Times New Roman" w:hAnsi="Times New Roman" w:cs="Times New Roman"/>
-          <w:b/>
-          <w:bCs/>
-          <w:sz w:val="24"/>
-          <w:szCs w:val="24"/>
-        </w:rPr>
+        <w:lastRenderedPageBreak/>
         <w:t>Cas d’une recherche par N° de vol :</w:t>
       </w:r>
     </w:p>
@@ -4478,19 +4787,12 @@
     <w:p>
       <w:pPr>
         <w:pStyle w:val="Textebrut"/>
-        <w:jc w:val="both"/>
-      </w:pPr>
-    </w:p>
-    <w:p>
-      <w:pPr>
-        <w:pStyle w:val="Textebrut"/>
         <w:jc w:val="center"/>
       </w:pPr>
       <w:r>
         <w:rPr>
           <w:noProof/>
         </w:rPr>
-        <w:lastRenderedPageBreak/>
         <w:drawing>
           <wp:inline distT="0" distB="0" distL="0" distR="0">
             <wp:extent cx="6479540" cy="6158865"/>
@@ -4550,6 +4852,102 @@
       <w:pPr>
         <w:pStyle w:val="Textebrut"/>
         <w:jc w:val="both"/>
+      </w:pPr>
+    </w:p>
+    <w:p>
+      <w:pPr>
+        <w:pStyle w:val="Textebrut"/>
+        <w:jc w:val="both"/>
+      </w:pPr>
+    </w:p>
+    <w:p>
+      <w:pPr>
+        <w:pStyle w:val="Textebrut"/>
+        <w:jc w:val="both"/>
+      </w:pPr>
+    </w:p>
+    <w:p>
+      <w:pPr>
+        <w:pStyle w:val="Textebrut"/>
+        <w:jc w:val="both"/>
+      </w:pPr>
+    </w:p>
+    <w:p>
+      <w:pPr>
+        <w:pStyle w:val="Textebrut"/>
+        <w:jc w:val="both"/>
+      </w:pPr>
+    </w:p>
+    <w:p>
+      <w:pPr>
+        <w:pStyle w:val="Textebrut"/>
+        <w:jc w:val="both"/>
+      </w:pPr>
+    </w:p>
+    <w:p>
+      <w:pPr>
+        <w:pStyle w:val="Textebrut"/>
+        <w:jc w:val="both"/>
+      </w:pPr>
+    </w:p>
+    <w:p>
+      <w:pPr>
+        <w:pStyle w:val="Textebrut"/>
+        <w:jc w:val="both"/>
+      </w:pPr>
+    </w:p>
+    <w:p>
+      <w:pPr>
+        <w:pStyle w:val="Textebrut"/>
+        <w:jc w:val="both"/>
+      </w:pPr>
+    </w:p>
+    <w:p>
+      <w:pPr>
+        <w:pStyle w:val="Textebrut"/>
+        <w:jc w:val="both"/>
+      </w:pPr>
+    </w:p>
+    <w:p>
+      <w:pPr>
+        <w:pStyle w:val="Textebrut"/>
+        <w:jc w:val="both"/>
+      </w:pPr>
+    </w:p>
+    <w:p>
+      <w:pPr>
+        <w:pStyle w:val="Textebrut"/>
+        <w:jc w:val="both"/>
+      </w:pPr>
+    </w:p>
+    <w:p>
+      <w:pPr>
+        <w:pStyle w:val="Textebrut"/>
+        <w:jc w:val="both"/>
+      </w:pPr>
+    </w:p>
+    <w:p>
+      <w:pPr>
+        <w:pStyle w:val="Textebrut"/>
+        <w:jc w:val="both"/>
+      </w:pPr>
+    </w:p>
+    <w:p>
+      <w:pPr>
+        <w:pStyle w:val="Textebrut"/>
+        <w:jc w:val="both"/>
+      </w:pPr>
+    </w:p>
+    <w:p>
+      <w:pPr>
+        <w:pStyle w:val="Textebrut"/>
+        <w:jc w:val="both"/>
+      </w:pPr>
+    </w:p>
+    <w:p>
+      <w:pPr>
+        <w:pStyle w:val="Textebrut"/>
+        <w:jc w:val="both"/>
         <w:rPr>
           <w:rFonts w:ascii="Times New Roman" w:hAnsi="Times New Roman" w:cs="Times New Roman"/>
           <w:b/>
@@ -4566,6 +4964,7 @@
           <w:sz w:val="24"/>
           <w:szCs w:val="24"/>
         </w:rPr>
+        <w:lastRenderedPageBreak/>
         <w:t>Cas d’une recherche par N° de passager :</w:t>
       </w:r>
     </w:p>
@@ -4573,13 +4972,25 @@
       <w:pPr>
         <w:pStyle w:val="Textebrut"/>
         <w:jc w:val="both"/>
+        <w:rPr>
+          <w:rFonts w:ascii="Times New Roman" w:hAnsi="Times New Roman" w:cs="Times New Roman"/>
+          <w:b/>
+          <w:bCs/>
+          <w:sz w:val="24"/>
+          <w:szCs w:val="24"/>
+        </w:rPr>
+      </w:pPr>
+    </w:p>
+    <w:p>
+      <w:pPr>
+        <w:pStyle w:val="Textebrut"/>
+        <w:jc w:val="both"/>
       </w:pPr>
       <w:bookmarkStart w:id="1" w:name="_GoBack"/>
       <w:r>
         <w:rPr>
           <w:noProof/>
         </w:rPr>
-        <w:lastRenderedPageBreak/>
         <w:drawing>
           <wp:inline distT="0" distB="0" distL="0" distR="0">
             <wp:extent cx="6479540" cy="6234430"/>
@@ -4596,10 +5007,10 @@
                     <pic:cNvPicPr/>
                   </pic:nvPicPr>
                   <pic:blipFill>
-                    <a:blip r:embed="rId27">
+                    <a:blip r:embed="rId27" cstate="print">
                       <a:extLst>
                         <a:ext uri="{28A0092B-C50C-407E-A947-70E740481C1C}">
-                          <a14:useLocalDpi xmlns:a14="http://schemas.microsoft.com/office/drawing/2010/main" val="0"/>
+                          <a14:useLocalDpi xmlns="" xmlns:wpc="http://schemas.microsoft.com/office/word/2010/wordprocessingCanvas" xmlns:mc="http://schemas.openxmlformats.org/markup-compatibility/2006" xmlns:o="urn:schemas-microsoft-com:office:office" xmlns:v="urn:schemas-microsoft-com:vml" xmlns:wp14="http://schemas.microsoft.com/office/word/2010/wordprocessingDrawing" xmlns:w10="urn:schemas-microsoft-com:office:word" xmlns:w="http://schemas.openxmlformats.org/wordprocessingml/2006/main" xmlns:w14="http://schemas.microsoft.com/office/word/2010/wordml" xmlns:wpg="http://schemas.microsoft.com/office/word/2010/wordprocessingGroup" xmlns:wpi="http://schemas.microsoft.com/office/word/2010/wordprocessingInk" xmlns:wps="http://schemas.microsoft.com/office/word/2010/wordprocessingShape" xmlns:a14="http://schemas.microsoft.com/office/drawing/2010/main" val="0"/>
                         </a:ext>
                       </a:extLst>
                     </a:blip>
@@ -4633,6 +5044,114 @@
     <w:p>
       <w:pPr>
         <w:pStyle w:val="Textebrut"/>
+        <w:jc w:val="center"/>
+      </w:pPr>
+    </w:p>
+    <w:p>
+      <w:pPr>
+        <w:pStyle w:val="Textebrut"/>
+        <w:jc w:val="center"/>
+      </w:pPr>
+    </w:p>
+    <w:p>
+      <w:pPr>
+        <w:pStyle w:val="Textebrut"/>
+        <w:jc w:val="center"/>
+      </w:pPr>
+    </w:p>
+    <w:p>
+      <w:pPr>
+        <w:pStyle w:val="Textebrut"/>
+        <w:jc w:val="center"/>
+      </w:pPr>
+    </w:p>
+    <w:p>
+      <w:pPr>
+        <w:pStyle w:val="Textebrut"/>
+        <w:jc w:val="center"/>
+      </w:pPr>
+    </w:p>
+    <w:p>
+      <w:pPr>
+        <w:pStyle w:val="Textebrut"/>
+        <w:jc w:val="center"/>
+      </w:pPr>
+    </w:p>
+    <w:p>
+      <w:pPr>
+        <w:pStyle w:val="Textebrut"/>
+        <w:jc w:val="center"/>
+      </w:pPr>
+    </w:p>
+    <w:p>
+      <w:pPr>
+        <w:pStyle w:val="Textebrut"/>
+        <w:jc w:val="center"/>
+      </w:pPr>
+    </w:p>
+    <w:p>
+      <w:pPr>
+        <w:pStyle w:val="Textebrut"/>
+        <w:jc w:val="center"/>
+      </w:pPr>
+    </w:p>
+    <w:p>
+      <w:pPr>
+        <w:pStyle w:val="Textebrut"/>
+        <w:jc w:val="center"/>
+      </w:pPr>
+    </w:p>
+    <w:p>
+      <w:pPr>
+        <w:pStyle w:val="Textebrut"/>
+        <w:jc w:val="center"/>
+      </w:pPr>
+    </w:p>
+    <w:p>
+      <w:pPr>
+        <w:pStyle w:val="Textebrut"/>
+        <w:jc w:val="center"/>
+      </w:pPr>
+    </w:p>
+    <w:p>
+      <w:pPr>
+        <w:pStyle w:val="Textebrut"/>
+        <w:jc w:val="center"/>
+      </w:pPr>
+    </w:p>
+    <w:p>
+      <w:pPr>
+        <w:pStyle w:val="Textebrut"/>
+        <w:jc w:val="center"/>
+      </w:pPr>
+    </w:p>
+    <w:p>
+      <w:pPr>
+        <w:pStyle w:val="Textebrut"/>
+        <w:jc w:val="center"/>
+      </w:pPr>
+    </w:p>
+    <w:p>
+      <w:pPr>
+        <w:pStyle w:val="Textebrut"/>
+        <w:jc w:val="center"/>
+      </w:pPr>
+    </w:p>
+    <w:p>
+      <w:pPr>
+        <w:pStyle w:val="Textebrut"/>
+        <w:jc w:val="center"/>
+      </w:pPr>
+    </w:p>
+    <w:p>
+      <w:pPr>
+        <w:pStyle w:val="Textebrut"/>
+        <w:jc w:val="center"/>
+      </w:pPr>
+    </w:p>
+    <w:p>
+      <w:pPr>
+        <w:pStyle w:val="Textebrut"/>
         <w:jc w:val="both"/>
         <w:rPr>
           <w:rFonts w:ascii="Times New Roman" w:hAnsi="Times New Roman" w:cs="Times New Roman"/>
@@ -4650,6 +5169,7 @@
           <w:sz w:val="24"/>
           <w:szCs w:val="24"/>
         </w:rPr>
+        <w:lastRenderedPageBreak/>
         <w:t>Cas d’une recherche par N° d’employé:</w:t>
       </w:r>
     </w:p>
@@ -4668,7 +5188,6 @@
         <w:rPr>
           <w:noProof/>
         </w:rPr>
-        <w:lastRenderedPageBreak/>
         <w:drawing>
           <wp:inline distT="0" distB="0" distL="0" distR="0">
             <wp:extent cx="5114925" cy="5314950"/>
@@ -4685,10 +5204,10 @@
                     <pic:cNvPicPr/>
                   </pic:nvPicPr>
                   <pic:blipFill>
-                    <a:blip r:embed="rId28">
+                    <a:blip r:embed="rId28" cstate="print">
                       <a:extLst>
                         <a:ext uri="{28A0092B-C50C-407E-A947-70E740481C1C}">
-                          <a14:useLocalDpi xmlns:a14="http://schemas.microsoft.com/office/drawing/2010/main" val="0"/>
+                          <a14:useLocalDpi xmlns="" xmlns:wpc="http://schemas.microsoft.com/office/word/2010/wordprocessingCanvas" xmlns:mc="http://schemas.openxmlformats.org/markup-compatibility/2006" xmlns:o="urn:schemas-microsoft-com:office:office" xmlns:v="urn:schemas-microsoft-com:vml" xmlns:wp14="http://schemas.microsoft.com/office/word/2010/wordprocessingDrawing" xmlns:w10="urn:schemas-microsoft-com:office:word" xmlns:w="http://schemas.openxmlformats.org/wordprocessingml/2006/main" xmlns:w14="http://schemas.microsoft.com/office/word/2010/wordml" xmlns:wpg="http://schemas.microsoft.com/office/word/2010/wordprocessingGroup" xmlns:wpi="http://schemas.microsoft.com/office/word/2010/wordprocessingInk" xmlns:wps="http://schemas.microsoft.com/office/word/2010/wordprocessingShape" xmlns:a14="http://schemas.microsoft.com/office/drawing/2010/main" val="0"/>
                         </a:ext>
                       </a:extLst>
                     </a:blip>
@@ -4762,10 +5281,10 @@
                     <pic:cNvPicPr/>
                   </pic:nvPicPr>
                   <pic:blipFill>
-                    <a:blip r:embed="rId29">
+                    <a:blip r:embed="rId29" cstate="print">
                       <a:extLst>
                         <a:ext uri="{28A0092B-C50C-407E-A947-70E740481C1C}">
-                          <a14:useLocalDpi xmlns:a14="http://schemas.microsoft.com/office/drawing/2010/main" val="0"/>
+                          <a14:useLocalDpi xmlns="" xmlns:wpc="http://schemas.microsoft.com/office/word/2010/wordprocessingCanvas" xmlns:mc="http://schemas.openxmlformats.org/markup-compatibility/2006" xmlns:o="urn:schemas-microsoft-com:office:office" xmlns:v="urn:schemas-microsoft-com:vml" xmlns:wp14="http://schemas.microsoft.com/office/word/2010/wordprocessingDrawing" xmlns:w10="urn:schemas-microsoft-com:office:word" xmlns:w="http://schemas.openxmlformats.org/wordprocessingml/2006/main" xmlns:w14="http://schemas.microsoft.com/office/word/2010/wordml" xmlns:wpg="http://schemas.microsoft.com/office/word/2010/wordprocessingGroup" xmlns:wpi="http://schemas.microsoft.com/office/word/2010/wordprocessingInk" xmlns:wps="http://schemas.microsoft.com/office/word/2010/wordprocessingShape" xmlns:a14="http://schemas.microsoft.com/office/drawing/2010/main" val="0"/>
                         </a:ext>
                       </a:extLst>
                     </a:blip>
@@ -4814,7 +5333,11 @@
           <w:szCs w:val="24"/>
         </w:rPr>
       </w:pPr>
-      <w:r>
+    </w:p>
+    <w:p>
+      <w:pPr>
+        <w:pStyle w:val="Textebrut"/>
+        <w:jc w:val="both"/>
         <w:rPr>
           <w:rFonts w:ascii="Times New Roman" w:hAnsi="Times New Roman" w:cs="Times New Roman"/>
           <w:b/>
@@ -4822,6 +5345,250 @@
           <w:sz w:val="24"/>
           <w:szCs w:val="24"/>
         </w:rPr>
+      </w:pPr>
+    </w:p>
+    <w:p>
+      <w:pPr>
+        <w:pStyle w:val="Textebrut"/>
+        <w:jc w:val="both"/>
+        <w:rPr>
+          <w:rFonts w:ascii="Times New Roman" w:hAnsi="Times New Roman" w:cs="Times New Roman"/>
+          <w:b/>
+          <w:bCs/>
+          <w:sz w:val="24"/>
+          <w:szCs w:val="24"/>
+        </w:rPr>
+      </w:pPr>
+    </w:p>
+    <w:p>
+      <w:pPr>
+        <w:pStyle w:val="Textebrut"/>
+        <w:jc w:val="both"/>
+        <w:rPr>
+          <w:rFonts w:ascii="Times New Roman" w:hAnsi="Times New Roman" w:cs="Times New Roman"/>
+          <w:b/>
+          <w:bCs/>
+          <w:sz w:val="24"/>
+          <w:szCs w:val="24"/>
+        </w:rPr>
+      </w:pPr>
+    </w:p>
+    <w:p>
+      <w:pPr>
+        <w:pStyle w:val="Textebrut"/>
+        <w:jc w:val="both"/>
+        <w:rPr>
+          <w:rFonts w:ascii="Times New Roman" w:hAnsi="Times New Roman" w:cs="Times New Roman"/>
+          <w:b/>
+          <w:bCs/>
+          <w:sz w:val="24"/>
+          <w:szCs w:val="24"/>
+        </w:rPr>
+      </w:pPr>
+    </w:p>
+    <w:p>
+      <w:pPr>
+        <w:pStyle w:val="Textebrut"/>
+        <w:jc w:val="both"/>
+        <w:rPr>
+          <w:rFonts w:ascii="Times New Roman" w:hAnsi="Times New Roman" w:cs="Times New Roman"/>
+          <w:b/>
+          <w:bCs/>
+          <w:sz w:val="24"/>
+          <w:szCs w:val="24"/>
+        </w:rPr>
+      </w:pPr>
+    </w:p>
+    <w:p>
+      <w:pPr>
+        <w:pStyle w:val="Textebrut"/>
+        <w:jc w:val="both"/>
+        <w:rPr>
+          <w:rFonts w:ascii="Times New Roman" w:hAnsi="Times New Roman" w:cs="Times New Roman"/>
+          <w:b/>
+          <w:bCs/>
+          <w:sz w:val="24"/>
+          <w:szCs w:val="24"/>
+        </w:rPr>
+      </w:pPr>
+    </w:p>
+    <w:p>
+      <w:pPr>
+        <w:pStyle w:val="Textebrut"/>
+        <w:jc w:val="both"/>
+        <w:rPr>
+          <w:rFonts w:ascii="Times New Roman" w:hAnsi="Times New Roman" w:cs="Times New Roman"/>
+          <w:b/>
+          <w:bCs/>
+          <w:sz w:val="24"/>
+          <w:szCs w:val="24"/>
+        </w:rPr>
+      </w:pPr>
+    </w:p>
+    <w:p>
+      <w:pPr>
+        <w:pStyle w:val="Textebrut"/>
+        <w:jc w:val="both"/>
+        <w:rPr>
+          <w:rFonts w:ascii="Times New Roman" w:hAnsi="Times New Roman" w:cs="Times New Roman"/>
+          <w:b/>
+          <w:bCs/>
+          <w:sz w:val="24"/>
+          <w:szCs w:val="24"/>
+        </w:rPr>
+      </w:pPr>
+    </w:p>
+    <w:p>
+      <w:pPr>
+        <w:pStyle w:val="Textebrut"/>
+        <w:jc w:val="both"/>
+        <w:rPr>
+          <w:rFonts w:ascii="Times New Roman" w:hAnsi="Times New Roman" w:cs="Times New Roman"/>
+          <w:b/>
+          <w:bCs/>
+          <w:sz w:val="24"/>
+          <w:szCs w:val="24"/>
+        </w:rPr>
+      </w:pPr>
+    </w:p>
+    <w:p>
+      <w:pPr>
+        <w:pStyle w:val="Textebrut"/>
+        <w:jc w:val="both"/>
+        <w:rPr>
+          <w:rFonts w:ascii="Times New Roman" w:hAnsi="Times New Roman" w:cs="Times New Roman"/>
+          <w:b/>
+          <w:bCs/>
+          <w:sz w:val="24"/>
+          <w:szCs w:val="24"/>
+        </w:rPr>
+      </w:pPr>
+    </w:p>
+    <w:p>
+      <w:pPr>
+        <w:pStyle w:val="Textebrut"/>
+        <w:jc w:val="both"/>
+        <w:rPr>
+          <w:rFonts w:ascii="Times New Roman" w:hAnsi="Times New Roman" w:cs="Times New Roman"/>
+          <w:b/>
+          <w:bCs/>
+          <w:sz w:val="24"/>
+          <w:szCs w:val="24"/>
+        </w:rPr>
+      </w:pPr>
+    </w:p>
+    <w:p>
+      <w:pPr>
+        <w:pStyle w:val="Textebrut"/>
+        <w:jc w:val="both"/>
+        <w:rPr>
+          <w:rFonts w:ascii="Times New Roman" w:hAnsi="Times New Roman" w:cs="Times New Roman"/>
+          <w:b/>
+          <w:bCs/>
+          <w:sz w:val="24"/>
+          <w:szCs w:val="24"/>
+        </w:rPr>
+      </w:pPr>
+    </w:p>
+    <w:p>
+      <w:pPr>
+        <w:pStyle w:val="Textebrut"/>
+        <w:jc w:val="both"/>
+        <w:rPr>
+          <w:rFonts w:ascii="Times New Roman" w:hAnsi="Times New Roman" w:cs="Times New Roman"/>
+          <w:b/>
+          <w:bCs/>
+          <w:sz w:val="24"/>
+          <w:szCs w:val="24"/>
+        </w:rPr>
+      </w:pPr>
+    </w:p>
+    <w:p>
+      <w:pPr>
+        <w:pStyle w:val="Textebrut"/>
+        <w:jc w:val="both"/>
+        <w:rPr>
+          <w:rFonts w:ascii="Times New Roman" w:hAnsi="Times New Roman" w:cs="Times New Roman"/>
+          <w:b/>
+          <w:bCs/>
+          <w:sz w:val="24"/>
+          <w:szCs w:val="24"/>
+        </w:rPr>
+      </w:pPr>
+    </w:p>
+    <w:p>
+      <w:pPr>
+        <w:pStyle w:val="Textebrut"/>
+        <w:jc w:val="both"/>
+        <w:rPr>
+          <w:rFonts w:ascii="Times New Roman" w:hAnsi="Times New Roman" w:cs="Times New Roman"/>
+          <w:b/>
+          <w:bCs/>
+          <w:sz w:val="24"/>
+          <w:szCs w:val="24"/>
+        </w:rPr>
+      </w:pPr>
+    </w:p>
+    <w:p>
+      <w:pPr>
+        <w:pStyle w:val="Textebrut"/>
+        <w:jc w:val="both"/>
+        <w:rPr>
+          <w:rFonts w:ascii="Times New Roman" w:hAnsi="Times New Roman" w:cs="Times New Roman"/>
+          <w:b/>
+          <w:bCs/>
+          <w:sz w:val="24"/>
+          <w:szCs w:val="24"/>
+        </w:rPr>
+      </w:pPr>
+    </w:p>
+    <w:p>
+      <w:pPr>
+        <w:pStyle w:val="Textebrut"/>
+        <w:jc w:val="both"/>
+        <w:rPr>
+          <w:rFonts w:ascii="Times New Roman" w:hAnsi="Times New Roman" w:cs="Times New Roman"/>
+          <w:b/>
+          <w:bCs/>
+          <w:sz w:val="24"/>
+          <w:szCs w:val="24"/>
+        </w:rPr>
+      </w:pPr>
+    </w:p>
+    <w:p>
+      <w:pPr>
+        <w:pStyle w:val="Textebrut"/>
+        <w:jc w:val="both"/>
+        <w:rPr>
+          <w:rFonts w:ascii="Times New Roman" w:hAnsi="Times New Roman" w:cs="Times New Roman"/>
+          <w:b/>
+          <w:bCs/>
+          <w:sz w:val="24"/>
+          <w:szCs w:val="24"/>
+        </w:rPr>
+      </w:pPr>
+    </w:p>
+    <w:p>
+      <w:pPr>
+        <w:pStyle w:val="Textebrut"/>
+        <w:jc w:val="both"/>
+        <w:rPr>
+          <w:rFonts w:ascii="Times New Roman" w:hAnsi="Times New Roman" w:cs="Times New Roman"/>
+          <w:b/>
+          <w:bCs/>
+          <w:sz w:val="24"/>
+          <w:szCs w:val="24"/>
+        </w:rPr>
+      </w:pPr>
+      <w:r>
+        <w:rPr>
+          <w:rFonts w:ascii="Times New Roman" w:hAnsi="Times New Roman" w:cs="Times New Roman"/>
+          <w:b/>
+          <w:bCs/>
+          <w:sz w:val="24"/>
+          <w:szCs w:val="24"/>
+        </w:rPr>
+        <w:lastRenderedPageBreak/>
         <w:t>Cas d’une recherche par N° de réservation :</w:t>
       </w:r>
     </w:p>
@@ -4829,12 +5596,24 @@
       <w:pPr>
         <w:pStyle w:val="Textebrut"/>
         <w:jc w:val="both"/>
+        <w:rPr>
+          <w:rFonts w:ascii="Times New Roman" w:hAnsi="Times New Roman" w:cs="Times New Roman"/>
+          <w:b/>
+          <w:bCs/>
+          <w:sz w:val="24"/>
+          <w:szCs w:val="24"/>
+        </w:rPr>
+      </w:pPr>
+    </w:p>
+    <w:p>
+      <w:pPr>
+        <w:pStyle w:val="Textebrut"/>
+        <w:jc w:val="both"/>
       </w:pPr>
       <w:r>
         <w:rPr>
           <w:noProof/>
         </w:rPr>
-        <w:lastRenderedPageBreak/>
         <w:drawing>
           <wp:inline distT="0" distB="0" distL="0" distR="0">
             <wp:extent cx="5372100" cy="6534150"/>
@@ -4851,10 +5630,10 @@
                     <pic:cNvPicPr/>
                   </pic:nvPicPr>
                   <pic:blipFill>
-                    <a:blip r:embed="rId30">
+                    <a:blip r:embed="rId30" cstate="print">
                       <a:extLst>
                         <a:ext uri="{28A0092B-C50C-407E-A947-70E740481C1C}">
-                          <a14:useLocalDpi xmlns:a14="http://schemas.microsoft.com/office/drawing/2010/main" val="0"/>
+                          <a14:useLocalDpi xmlns="" xmlns:wpc="http://schemas.microsoft.com/office/word/2010/wordprocessingCanvas" xmlns:mc="http://schemas.openxmlformats.org/markup-compatibility/2006" xmlns:o="urn:schemas-microsoft-com:office:office" xmlns:v="urn:schemas-microsoft-com:vml" xmlns:wp14="http://schemas.microsoft.com/office/word/2010/wordprocessingDrawing" xmlns:w10="urn:schemas-microsoft-com:office:word" xmlns:w="http://schemas.openxmlformats.org/wordprocessingml/2006/main" xmlns:w14="http://schemas.microsoft.com/office/word/2010/wordml" xmlns:wpg="http://schemas.microsoft.com/office/word/2010/wordprocessingGroup" xmlns:wpi="http://schemas.microsoft.com/office/word/2010/wordprocessingInk" xmlns:wps="http://schemas.microsoft.com/office/word/2010/wordprocessingShape" xmlns:a14="http://schemas.microsoft.com/office/drawing/2010/main" val="0"/>
                         </a:ext>
                       </a:extLst>
                     </a:blip>
@@ -4912,10 +5691,10 @@
                     </pic:cNvPicPr>
                   </pic:nvPicPr>
                   <pic:blipFill>
-                    <a:blip r:embed="rId31">
+                    <a:blip r:embed="rId31" cstate="print">
                       <a:extLst>
                         <a:ext uri="{28A0092B-C50C-407E-A947-70E740481C1C}">
-                          <a14:useLocalDpi xmlns:a14="http://schemas.microsoft.com/office/drawing/2010/main" val="0"/>
+                          <a14:useLocalDpi xmlns="" xmlns:wpc="http://schemas.microsoft.com/office/word/2010/wordprocessingCanvas" xmlns:mc="http://schemas.openxmlformats.org/markup-compatibility/2006" xmlns:o="urn:schemas-microsoft-com:office:office" xmlns:v="urn:schemas-microsoft-com:vml" xmlns:wp14="http://schemas.microsoft.com/office/word/2010/wordprocessingDrawing" xmlns:w10="urn:schemas-microsoft-com:office:word" xmlns:w="http://schemas.openxmlformats.org/wordprocessingml/2006/main" xmlns:w14="http://schemas.microsoft.com/office/word/2010/wordml" xmlns:wpg="http://schemas.microsoft.com/office/word/2010/wordprocessingGroup" xmlns:wpi="http://schemas.microsoft.com/office/word/2010/wordprocessingInk" xmlns:wps="http://schemas.microsoft.com/office/word/2010/wordprocessingShape" xmlns:a14="http://schemas.microsoft.com/office/drawing/2010/main" val="0"/>
                         </a:ext>
                       </a:extLst>
                     </a:blip>
@@ -5000,7 +5779,11 @@
           <w:szCs w:val="24"/>
         </w:rPr>
       </w:pPr>
-      <w:r>
+    </w:p>
+    <w:p>
+      <w:pPr>
+        <w:pStyle w:val="Textebrut"/>
+        <w:jc w:val="both"/>
         <w:rPr>
           <w:rFonts w:ascii="Times New Roman" w:hAnsi="Times New Roman" w:cs="Times New Roman"/>
           <w:b/>
@@ -5008,6 +5791,224 @@
           <w:sz w:val="24"/>
           <w:szCs w:val="24"/>
         </w:rPr>
+      </w:pPr>
+    </w:p>
+    <w:p>
+      <w:pPr>
+        <w:pStyle w:val="Textebrut"/>
+        <w:jc w:val="both"/>
+        <w:rPr>
+          <w:rFonts w:ascii="Times New Roman" w:hAnsi="Times New Roman" w:cs="Times New Roman"/>
+          <w:b/>
+          <w:bCs/>
+          <w:sz w:val="24"/>
+          <w:szCs w:val="24"/>
+        </w:rPr>
+      </w:pPr>
+    </w:p>
+    <w:p>
+      <w:pPr>
+        <w:pStyle w:val="Textebrut"/>
+        <w:jc w:val="both"/>
+        <w:rPr>
+          <w:rFonts w:ascii="Times New Roman" w:hAnsi="Times New Roman" w:cs="Times New Roman"/>
+          <w:b/>
+          <w:bCs/>
+          <w:sz w:val="24"/>
+          <w:szCs w:val="24"/>
+        </w:rPr>
+      </w:pPr>
+    </w:p>
+    <w:p>
+      <w:pPr>
+        <w:pStyle w:val="Textebrut"/>
+        <w:jc w:val="both"/>
+        <w:rPr>
+          <w:rFonts w:ascii="Times New Roman" w:hAnsi="Times New Roman" w:cs="Times New Roman"/>
+          <w:b/>
+          <w:bCs/>
+          <w:sz w:val="24"/>
+          <w:szCs w:val="24"/>
+        </w:rPr>
+      </w:pPr>
+    </w:p>
+    <w:p>
+      <w:pPr>
+        <w:pStyle w:val="Textebrut"/>
+        <w:jc w:val="both"/>
+        <w:rPr>
+          <w:rFonts w:ascii="Times New Roman" w:hAnsi="Times New Roman" w:cs="Times New Roman"/>
+          <w:b/>
+          <w:bCs/>
+          <w:sz w:val="24"/>
+          <w:szCs w:val="24"/>
+        </w:rPr>
+      </w:pPr>
+    </w:p>
+    <w:p>
+      <w:pPr>
+        <w:pStyle w:val="Textebrut"/>
+        <w:jc w:val="both"/>
+        <w:rPr>
+          <w:rFonts w:ascii="Times New Roman" w:hAnsi="Times New Roman" w:cs="Times New Roman"/>
+          <w:b/>
+          <w:bCs/>
+          <w:sz w:val="24"/>
+          <w:szCs w:val="24"/>
+        </w:rPr>
+      </w:pPr>
+    </w:p>
+    <w:p>
+      <w:pPr>
+        <w:pStyle w:val="Textebrut"/>
+        <w:jc w:val="both"/>
+        <w:rPr>
+          <w:rFonts w:ascii="Times New Roman" w:hAnsi="Times New Roman" w:cs="Times New Roman"/>
+          <w:b/>
+          <w:bCs/>
+          <w:sz w:val="24"/>
+          <w:szCs w:val="24"/>
+        </w:rPr>
+      </w:pPr>
+    </w:p>
+    <w:p>
+      <w:pPr>
+        <w:pStyle w:val="Textebrut"/>
+        <w:jc w:val="both"/>
+        <w:rPr>
+          <w:rFonts w:ascii="Times New Roman" w:hAnsi="Times New Roman" w:cs="Times New Roman"/>
+          <w:b/>
+          <w:bCs/>
+          <w:sz w:val="24"/>
+          <w:szCs w:val="24"/>
+        </w:rPr>
+      </w:pPr>
+    </w:p>
+    <w:p>
+      <w:pPr>
+        <w:pStyle w:val="Textebrut"/>
+        <w:jc w:val="both"/>
+        <w:rPr>
+          <w:rFonts w:ascii="Times New Roman" w:hAnsi="Times New Roman" w:cs="Times New Roman"/>
+          <w:b/>
+          <w:bCs/>
+          <w:sz w:val="24"/>
+          <w:szCs w:val="24"/>
+        </w:rPr>
+      </w:pPr>
+    </w:p>
+    <w:p>
+      <w:pPr>
+        <w:pStyle w:val="Textebrut"/>
+        <w:jc w:val="both"/>
+        <w:rPr>
+          <w:rFonts w:ascii="Times New Roman" w:hAnsi="Times New Roman" w:cs="Times New Roman"/>
+          <w:b/>
+          <w:bCs/>
+          <w:sz w:val="24"/>
+          <w:szCs w:val="24"/>
+        </w:rPr>
+      </w:pPr>
+    </w:p>
+    <w:p>
+      <w:pPr>
+        <w:pStyle w:val="Textebrut"/>
+        <w:jc w:val="both"/>
+        <w:rPr>
+          <w:rFonts w:ascii="Times New Roman" w:hAnsi="Times New Roman" w:cs="Times New Roman"/>
+          <w:b/>
+          <w:bCs/>
+          <w:sz w:val="24"/>
+          <w:szCs w:val="24"/>
+        </w:rPr>
+      </w:pPr>
+    </w:p>
+    <w:p>
+      <w:pPr>
+        <w:pStyle w:val="Textebrut"/>
+        <w:jc w:val="both"/>
+        <w:rPr>
+          <w:rFonts w:ascii="Times New Roman" w:hAnsi="Times New Roman" w:cs="Times New Roman"/>
+          <w:b/>
+          <w:bCs/>
+          <w:sz w:val="24"/>
+          <w:szCs w:val="24"/>
+        </w:rPr>
+      </w:pPr>
+    </w:p>
+    <w:p>
+      <w:pPr>
+        <w:pStyle w:val="Textebrut"/>
+        <w:jc w:val="both"/>
+        <w:rPr>
+          <w:rFonts w:ascii="Times New Roman" w:hAnsi="Times New Roman" w:cs="Times New Roman"/>
+          <w:b/>
+          <w:bCs/>
+          <w:sz w:val="24"/>
+          <w:szCs w:val="24"/>
+        </w:rPr>
+      </w:pPr>
+    </w:p>
+    <w:p>
+      <w:pPr>
+        <w:pStyle w:val="Textebrut"/>
+        <w:jc w:val="both"/>
+        <w:rPr>
+          <w:rFonts w:ascii="Times New Roman" w:hAnsi="Times New Roman" w:cs="Times New Roman"/>
+          <w:b/>
+          <w:bCs/>
+          <w:sz w:val="24"/>
+          <w:szCs w:val="24"/>
+        </w:rPr>
+      </w:pPr>
+    </w:p>
+    <w:p>
+      <w:pPr>
+        <w:pStyle w:val="Textebrut"/>
+        <w:jc w:val="both"/>
+        <w:rPr>
+          <w:rFonts w:ascii="Times New Roman" w:hAnsi="Times New Roman" w:cs="Times New Roman"/>
+          <w:b/>
+          <w:bCs/>
+          <w:sz w:val="24"/>
+          <w:szCs w:val="24"/>
+        </w:rPr>
+      </w:pPr>
+    </w:p>
+    <w:p>
+      <w:pPr>
+        <w:pStyle w:val="Textebrut"/>
+        <w:jc w:val="both"/>
+        <w:rPr>
+          <w:rFonts w:ascii="Times New Roman" w:hAnsi="Times New Roman" w:cs="Times New Roman"/>
+          <w:b/>
+          <w:bCs/>
+          <w:sz w:val="24"/>
+          <w:szCs w:val="24"/>
+        </w:rPr>
+      </w:pPr>
+    </w:p>
+    <w:p>
+      <w:pPr>
+        <w:pStyle w:val="Textebrut"/>
+        <w:jc w:val="both"/>
+        <w:rPr>
+          <w:rFonts w:ascii="Times New Roman" w:hAnsi="Times New Roman" w:cs="Times New Roman"/>
+          <w:b/>
+          <w:bCs/>
+          <w:sz w:val="24"/>
+          <w:szCs w:val="24"/>
+        </w:rPr>
+      </w:pPr>
+      <w:r>
+        <w:rPr>
+          <w:rFonts w:ascii="Times New Roman" w:hAnsi="Times New Roman" w:cs="Times New Roman"/>
+          <w:b/>
+          <w:bCs/>
+          <w:sz w:val="24"/>
+          <w:szCs w:val="24"/>
+        </w:rPr>
+        <w:lastRenderedPageBreak/>
         <w:t>Cas d’une recherche par N° de client :</w:t>
       </w:r>
     </w:p>
@@ -5026,7 +6027,6 @@
         <w:rPr>
           <w:noProof/>
         </w:rPr>
-        <w:lastRenderedPageBreak/>
         <w:drawing>
           <wp:inline distT="0" distB="0" distL="0" distR="0">
             <wp:extent cx="5114925" cy="6848475"/>
@@ -5086,6 +6086,78 @@
       <w:pPr>
         <w:pStyle w:val="Textebrut"/>
         <w:jc w:val="both"/>
+      </w:pPr>
+    </w:p>
+    <w:p>
+      <w:pPr>
+        <w:pStyle w:val="Textebrut"/>
+        <w:jc w:val="both"/>
+      </w:pPr>
+    </w:p>
+    <w:p>
+      <w:pPr>
+        <w:pStyle w:val="Textebrut"/>
+        <w:jc w:val="both"/>
+      </w:pPr>
+    </w:p>
+    <w:p>
+      <w:pPr>
+        <w:pStyle w:val="Textebrut"/>
+        <w:jc w:val="both"/>
+      </w:pPr>
+    </w:p>
+    <w:p>
+      <w:pPr>
+        <w:pStyle w:val="Textebrut"/>
+        <w:jc w:val="both"/>
+      </w:pPr>
+    </w:p>
+    <w:p>
+      <w:pPr>
+        <w:pStyle w:val="Textebrut"/>
+        <w:jc w:val="both"/>
+      </w:pPr>
+    </w:p>
+    <w:p>
+      <w:pPr>
+        <w:pStyle w:val="Textebrut"/>
+        <w:jc w:val="both"/>
+      </w:pPr>
+    </w:p>
+    <w:p>
+      <w:pPr>
+        <w:pStyle w:val="Textebrut"/>
+        <w:jc w:val="both"/>
+      </w:pPr>
+    </w:p>
+    <w:p>
+      <w:pPr>
+        <w:pStyle w:val="Textebrut"/>
+        <w:jc w:val="both"/>
+      </w:pPr>
+    </w:p>
+    <w:p>
+      <w:pPr>
+        <w:pStyle w:val="Textebrut"/>
+        <w:jc w:val="both"/>
+      </w:pPr>
+    </w:p>
+    <w:p>
+      <w:pPr>
+        <w:pStyle w:val="Textebrut"/>
+        <w:jc w:val="both"/>
+      </w:pPr>
+    </w:p>
+    <w:p>
+      <w:pPr>
+        <w:pStyle w:val="Textebrut"/>
+        <w:jc w:val="both"/>
+      </w:pPr>
+    </w:p>
+    <w:p>
+      <w:pPr>
+        <w:pStyle w:val="Textebrut"/>
+        <w:jc w:val="both"/>
         <w:rPr>
           <w:rFonts w:ascii="Times New Roman" w:hAnsi="Times New Roman" w:cs="Times New Roman"/>
           <w:b/>
@@ -5102,6 +6174,7 @@
           <w:sz w:val="24"/>
           <w:szCs w:val="24"/>
         </w:rPr>
+        <w:lastRenderedPageBreak/>
         <w:t>Modèle conceptuel de données</w:t>
       </w:r>
     </w:p>
@@ -5153,12 +6226,19 @@
     <w:p>
       <w:pPr>
         <w:pStyle w:val="Textebrut"/>
+        <w:rPr>
+          <w:rFonts w:ascii="Times New Roman" w:hAnsi="Times New Roman" w:cs="Times New Roman"/>
+          <w:b/>
+          <w:bCs/>
+          <w:sz w:val="24"/>
+          <w:szCs w:val="24"/>
+          <w:u w:val="single"/>
+        </w:rPr>
       </w:pPr>
       <w:r>
         <w:rPr>
           <w:noProof/>
         </w:rPr>
-        <w:lastRenderedPageBreak/>
         <w:drawing>
           <wp:inline distT="0" distB="0" distL="0" distR="0">
             <wp:extent cx="6655981" cy="4869712"/>
@@ -5205,6 +6285,24 @@
           </wp:inline>
         </w:drawing>
       </w:r>
+    </w:p>
+    <w:p>
+      <w:pPr>
+        <w:pStyle w:val="Textebrut"/>
+        <w:rPr>
+          <w:rFonts w:ascii="Times New Roman" w:hAnsi="Times New Roman" w:cs="Times New Roman"/>
+          <w:b/>
+          <w:bCs/>
+          <w:sz w:val="24"/>
+          <w:szCs w:val="24"/>
+          <w:u w:val="single"/>
+        </w:rPr>
+      </w:pPr>
+    </w:p>
+    <w:p>
+      <w:pPr>
+        <w:pStyle w:val="Textebrut"/>
+      </w:pPr>
       <w:r>
         <w:rPr>
           <w:rFonts w:ascii="Times New Roman" w:hAnsi="Times New Roman" w:cs="Times New Roman"/>
@@ -5238,7 +6336,7 @@
 </file>
 
 <file path=word/endnotes.xml><?xml version="1.0" encoding="utf-8"?>
-<w:endnotes xmlns:wpc="http://schemas.microsoft.com/office/word/2010/wordprocessingCanvas" xmlns:mc="http://schemas.openxmlformats.org/markup-compatibility/2006" xmlns:o="urn:schemas-microsoft-com:office:office" xmlns:r="http://schemas.openxmlformats.org/officeDocument/2006/relationships" xmlns:m="http://schemas.openxmlformats.org/officeDocument/2006/math" xmlns:v="urn:schemas-microsoft-com:vml" xmlns:wp14="http://schemas.microsoft.com/office/word/2010/wordprocessingDrawing" xmlns:wp="http://schemas.openxmlformats.org/drawingml/2006/wordprocessingDrawing" xmlns:w10="urn:schemas-microsoft-com:office:word" xmlns:w="http://schemas.openxmlformats.org/wordprocessingml/2006/main" xmlns:w14="http://schemas.microsoft.com/office/word/2010/wordml" xmlns:wpg="http://schemas.microsoft.com/office/word/2010/wordprocessingGroup" xmlns:wpi="http://schemas.microsoft.com/office/word/2010/wordprocessingInk" xmlns:wne="http://schemas.microsoft.com/office/word/2006/wordml" xmlns:wps="http://schemas.microsoft.com/office/word/2010/wordprocessingShape" mc:Ignorable="w14 wp14">
+<w:endnotes xmlns:ve="http://schemas.openxmlformats.org/markup-compatibility/2006" xmlns:o="urn:schemas-microsoft-com:office:office" xmlns:r="http://schemas.openxmlformats.org/officeDocument/2006/relationships" xmlns:m="http://schemas.openxmlformats.org/officeDocument/2006/math" xmlns:v="urn:schemas-microsoft-com:vml" xmlns:wp="http://schemas.openxmlformats.org/drawingml/2006/wordprocessingDrawing" xmlns:w10="urn:schemas-microsoft-com:office:word" xmlns:w="http://schemas.openxmlformats.org/wordprocessingml/2006/main" xmlns:wne="http://schemas.microsoft.com/office/word/2006/wordml">
   <w:endnote w:type="separator" w:id="-1">
     <w:p>
       <w:pPr>
@@ -5263,7 +6361,7 @@
 </file>
 
 <file path=word/footnotes.xml><?xml version="1.0" encoding="utf-8"?>
-<w:footnotes xmlns:wpc="http://schemas.microsoft.com/office/word/2010/wordprocessingCanvas" xmlns:mc="http://schemas.openxmlformats.org/markup-compatibility/2006" xmlns:o="urn:schemas-microsoft-com:office:office" xmlns:r="http://schemas.openxmlformats.org/officeDocument/2006/relationships" xmlns:m="http://schemas.openxmlformats.org/officeDocument/2006/math" xmlns:v="urn:schemas-microsoft-com:vml" xmlns:wp14="http://schemas.microsoft.com/office/word/2010/wordprocessingDrawing" xmlns:wp="http://schemas.openxmlformats.org/drawingml/2006/wordprocessingDrawing" xmlns:w10="urn:schemas-microsoft-com:office:word" xmlns:w="http://schemas.openxmlformats.org/wordprocessingml/2006/main" xmlns:w14="http://schemas.microsoft.com/office/word/2010/wordml" xmlns:wpg="http://schemas.microsoft.com/office/word/2010/wordprocessingGroup" xmlns:wpi="http://schemas.microsoft.com/office/word/2010/wordprocessingInk" xmlns:wne="http://schemas.microsoft.com/office/word/2006/wordml" xmlns:wps="http://schemas.microsoft.com/office/word/2010/wordprocessingShape" mc:Ignorable="w14 wp14">
+<w:footnotes xmlns:ve="http://schemas.openxmlformats.org/markup-compatibility/2006" xmlns:o="urn:schemas-microsoft-com:office:office" xmlns:r="http://schemas.openxmlformats.org/officeDocument/2006/relationships" xmlns:m="http://schemas.openxmlformats.org/officeDocument/2006/math" xmlns:v="urn:schemas-microsoft-com:vml" xmlns:wp="http://schemas.openxmlformats.org/drawingml/2006/wordprocessingDrawing" xmlns:w10="urn:schemas-microsoft-com:office:word" xmlns:w="http://schemas.openxmlformats.org/wordprocessingml/2006/main" xmlns:wne="http://schemas.microsoft.com/office/word/2006/wordml">
   <w:footnote w:type="separator" w:id="-1">
     <w:p>
       <w:pPr>
@@ -5288,7 +6386,7 @@
 </file>
 
 <file path=word/numbering.xml><?xml version="1.0" encoding="utf-8"?>
-<w:numbering xmlns:wpc="http://schemas.microsoft.com/office/word/2010/wordprocessingCanvas" xmlns:mc="http://schemas.openxmlformats.org/markup-compatibility/2006" xmlns:o="urn:schemas-microsoft-com:office:office" xmlns:r="http://schemas.openxmlformats.org/officeDocument/2006/relationships" xmlns:m="http://schemas.openxmlformats.org/officeDocument/2006/math" xmlns:v="urn:schemas-microsoft-com:vml" xmlns:wp14="http://schemas.microsoft.com/office/word/2010/wordprocessingDrawing" xmlns:wp="http://schemas.openxmlformats.org/drawingml/2006/wordprocessingDrawing" xmlns:w10="urn:schemas-microsoft-com:office:word" xmlns:w="http://schemas.openxmlformats.org/wordprocessingml/2006/main" xmlns:w14="http://schemas.microsoft.com/office/word/2010/wordml" xmlns:wpg="http://schemas.microsoft.com/office/word/2010/wordprocessingGroup" xmlns:wpi="http://schemas.microsoft.com/office/word/2010/wordprocessingInk" xmlns:wne="http://schemas.microsoft.com/office/word/2006/wordml" xmlns:wps="http://schemas.microsoft.com/office/word/2010/wordprocessingShape" mc:Ignorable="w14 wp14">
+<w:numbering xmlns:ve="http://schemas.openxmlformats.org/markup-compatibility/2006" xmlns:o="urn:schemas-microsoft-com:office:office" xmlns:r="http://schemas.openxmlformats.org/officeDocument/2006/relationships" xmlns:m="http://schemas.openxmlformats.org/officeDocument/2006/math" xmlns:v="urn:schemas-microsoft-com:vml" xmlns:wp="http://schemas.openxmlformats.org/drawingml/2006/wordprocessingDrawing" xmlns:w10="urn:schemas-microsoft-com:office:word" xmlns:w="http://schemas.openxmlformats.org/wordprocessingml/2006/main" xmlns:wne="http://schemas.microsoft.com/office/word/2006/wordml">
   <w:abstractNum w:abstractNumId="0">
     <w:nsid w:val="09AE042D"/>
     <w:multiLevelType w:val="multilevel"/>
@@ -5623,7 +6721,7 @@
 </file>
 
 <file path=word/styles.xml><?xml version="1.0" encoding="utf-8"?>
-<w:styles xmlns:mc="http://schemas.openxmlformats.org/markup-compatibility/2006" xmlns:r="http://schemas.openxmlformats.org/officeDocument/2006/relationships" xmlns:w="http://schemas.openxmlformats.org/wordprocessingml/2006/main" xmlns:w14="http://schemas.microsoft.com/office/word/2010/wordml" mc:Ignorable="w14">
+<w:styles xmlns:r="http://schemas.openxmlformats.org/officeDocument/2006/relationships" xmlns:w="http://schemas.openxmlformats.org/wordprocessingml/2006/main">
   <w:docDefaults>
     <w:rPrDefault>
       <w:rPr>
@@ -5781,6 +6879,7 @@
   <w:style w:type="paragraph" w:default="1" w:styleId="Normal">
     <w:name w:val="Normal"/>
     <w:qFormat/>
+    <w:rsid w:val="00F41FEC"/>
   </w:style>
   <w:style w:type="character" w:default="1" w:styleId="Policepardfaut">
     <w:name w:val="Default Paragraph Font"/>
@@ -5793,6 +6892,7 @@
     <w:uiPriority w:val="99"/>
     <w:semiHidden/>
     <w:unhideWhenUsed/>
+    <w:qFormat/>
     <w:tblPr>
       <w:tblInd w:w="0" w:type="dxa"/>
       <w:tblCellMar>
@@ -7599,4 +8699,16 @@
   <a:objectDefaults/>
   <a:extraClrSchemeLst/>
 </a:theme>
+</file>
+
+<file path=customXml/item1.xml><?xml version="1.0" encoding="utf-8"?>
+<b:Sources xmlns:b="http://schemas.openxmlformats.org/officeDocument/2006/bibliography" xmlns="http://schemas.openxmlformats.org/officeDocument/2006/bibliography" SelectedStyle="\APA.XSL" StyleName="APA Fifth Edition"/>
+</file>
+
+<file path=customXml/itemProps1.xml><?xml version="1.0" encoding="utf-8"?>
+<ds:datastoreItem xmlns:ds="http://schemas.openxmlformats.org/officeDocument/2006/customXml" ds:itemID="{25DCD8D9-44D4-4117-851F-CA1A2D8ECA4C}">
+  <ds:schemaRefs>
+    <ds:schemaRef ds:uri="http://schemas.openxmlformats.org/officeDocument/2006/bibliography"/>
+  </ds:schemaRefs>
+</ds:datastoreItem>
 </file>
</xml_diff>

<commit_message>
cahier des charges corrigé avec les infos à jour
</commit_message>
<xml_diff>
--- a/divers/cahier_charges_projet_vols.docx
+++ b/divers/cahier_charges_projet_vols.docx
@@ -496,38 +496,23 @@
           <w:sz w:val="24"/>
           <w:szCs w:val="24"/>
         </w:rPr>
-        <w:t>- Le prix d'un billet dépend du vol choisi et de l'âge du passager (les enfants de moins de 3 ans ne payent que le prix de l'assurance).</w:t>
-      </w:r>
-    </w:p>
-    <w:p>
-      <w:pPr>
-        <w:pStyle w:val="Textebrut"/>
-        <w:jc w:val="both"/>
-      </w:pPr>
-      <w:r>
-        <w:rPr>
-          <w:rFonts w:ascii="Times New Roman" w:hAnsi="Times New Roman" w:cs="Times New Roman"/>
-          <w:sz w:val="24"/>
-          <w:szCs w:val="24"/>
-        </w:rPr>
-        <w:t xml:space="preserve">- Une réservation pour un vol est </w:t>
-      </w:r>
-      <w:r>
-        <w:rPr>
-          <w:rFonts w:ascii="Times New Roman" w:hAnsi="Times New Roman" w:cs="Times New Roman"/>
-          <w:bCs/>
-          <w:sz w:val="24"/>
-          <w:szCs w:val="24"/>
-        </w:rPr>
-        <w:t>ouverte 2 mois avant la date de départ</w:t>
-      </w:r>
-      <w:r>
-        <w:rPr>
-          <w:rFonts w:ascii="Times New Roman" w:hAnsi="Times New Roman" w:cs="Times New Roman"/>
-          <w:sz w:val="24"/>
-          <w:szCs w:val="24"/>
-        </w:rPr>
-        <w:t>.</w:t>
+        <w:t>- Le prix d'un billet dépend du vol choisi et de l'âge du passager (les enfants de moins de 3 ans ne payent que le prix de l'assurance</w:t>
+      </w:r>
+      <w:r>
+        <w:rPr>
+          <w:rFonts w:ascii="Times New Roman" w:hAnsi="Times New Roman" w:cs="Times New Roman"/>
+          <w:sz w:val="24"/>
+          <w:szCs w:val="24"/>
+        </w:rPr>
+        <w:t>, soit 50 €</w:t>
+      </w:r>
+      <w:r>
+        <w:rPr>
+          <w:rFonts w:ascii="Times New Roman" w:hAnsi="Times New Roman" w:cs="Times New Roman"/>
+          <w:sz w:val="24"/>
+          <w:szCs w:val="24"/>
+        </w:rPr>
+        <w:t>).</w:t>
       </w:r>
     </w:p>
     <w:p>
@@ -790,7 +775,6 @@
           <w:szCs w:val="24"/>
           <w:u w:val="single"/>
         </w:rPr>
-        <w:lastRenderedPageBreak/>
         <w:t>Détail des possibilités</w:t>
       </w:r>
     </w:p>
@@ -998,7 +982,39 @@
                 <w:sz w:val="24"/>
                 <w:szCs w:val="24"/>
               </w:rPr>
-              <w:t xml:space="preserve"> sur bienvenue afin </w:t>
+              <w:t xml:space="preserve"> sur </w:t>
+            </w:r>
+            <w:r>
+              <w:rPr>
+                <w:rFonts w:ascii="Times New Roman" w:hAnsi="Times New Roman" w:cs="Times New Roman"/>
+                <w:sz w:val="24"/>
+                <w:szCs w:val="24"/>
+              </w:rPr>
+              <w:t>« </w:t>
+            </w:r>
+            <w:r>
+              <w:rPr>
+                <w:rFonts w:ascii="Times New Roman" w:hAnsi="Times New Roman" w:cs="Times New Roman"/>
+                <w:sz w:val="24"/>
+                <w:szCs w:val="24"/>
+              </w:rPr>
+              <w:t>bienvenue</w:t>
+            </w:r>
+            <w:r>
+              <w:rPr>
+                <w:rFonts w:ascii="Times New Roman" w:hAnsi="Times New Roman" w:cs="Times New Roman"/>
+                <w:sz w:val="24"/>
+                <w:szCs w:val="24"/>
+              </w:rPr>
+              <w:t> »</w:t>
+            </w:r>
+            <w:r>
+              <w:rPr>
+                <w:rFonts w:ascii="Times New Roman" w:hAnsi="Times New Roman" w:cs="Times New Roman"/>
+                <w:sz w:val="24"/>
+                <w:szCs w:val="24"/>
+              </w:rPr>
+              <w:t xml:space="preserve"> afin </w:t>
             </w:r>
             <w:r>
               <w:rPr>
@@ -1664,7 +1680,7 @@
                 <w:sz w:val="24"/>
                 <w:szCs w:val="24"/>
               </w:rPr>
-              <w:t xml:space="preserve">Tous les champs doivent être renseignés et valides. La </w:t>
+              <w:t xml:space="preserve">Tous les champs doivent être renseignés et valides. La civilité doit être </w:t>
             </w:r>
             <w:r>
               <w:rPr>
@@ -1673,7 +1689,7 @@
                 <w:szCs w:val="24"/>
               </w:rPr>
               <w:lastRenderedPageBreak/>
-              <w:t>civilité doit être soit « Monsieur » soit « Madame ». Les noms et prénoms doivent être constitués de lettres. Les numéros de téléphone doivent comporter des chiffres exclusivement, et peuvent commencer par « + ». L’adresse e-mail doit être au format correct, sans espaces ni caractères spéciaux (XXX@XX.xx). Le login doit être alphanumérique, et ne doit être déjà existant dans la base de données. Le mot de passe doit être une chaîne de caractères.</w:t>
+              <w:t>soit « Monsieur » soit « Madame ». Les noms et prénoms doivent être constitués de lettres. Les numéros de téléphone doivent comporter des chiffres exclusivement, et peuvent commencer par « + ». L’adresse e-mail doit être au format correct, sans espaces ni caractères spéciaux (XXX@XX.xx). Le login doit être alphanumérique, et ne doit être déjà existant dans la base de données. Le mot de passe doit être une chaîne de caractères.</w:t>
             </w:r>
           </w:p>
           <w:p>
@@ -2043,7 +2059,7 @@
                     <a:blip r:embed="rId8" cstate="print">
                       <a:extLst>
                         <a:ext uri="{28A0092B-C50C-407E-A947-70E740481C1C}">
-                          <a14:useLocalDpi xmlns="" xmlns:wpc="http://schemas.microsoft.com/office/word/2010/wordprocessingCanvas" xmlns:mc="http://schemas.openxmlformats.org/markup-compatibility/2006" xmlns:o="urn:schemas-microsoft-com:office:office" xmlns:v="urn:schemas-microsoft-com:vml" xmlns:wp14="http://schemas.microsoft.com/office/word/2010/wordprocessingDrawing" xmlns:w10="urn:schemas-microsoft-com:office:word" xmlns:w="http://schemas.openxmlformats.org/wordprocessingml/2006/main" xmlns:w14="http://schemas.microsoft.com/office/word/2010/wordml" xmlns:wpg="http://schemas.microsoft.com/office/word/2010/wordprocessingGroup" xmlns:wpi="http://schemas.microsoft.com/office/word/2010/wordprocessingInk" xmlns:wps="http://schemas.microsoft.com/office/word/2010/wordprocessingShape" xmlns:a14="http://schemas.microsoft.com/office/drawing/2010/main" val="0"/>
+                          <a14:useLocalDpi xmlns:a14="http://schemas.microsoft.com/office/drawing/2010/main" xmlns:wps="http://schemas.microsoft.com/office/word/2010/wordprocessingShape" xmlns:wpi="http://schemas.microsoft.com/office/word/2010/wordprocessingInk" xmlns:wpg="http://schemas.microsoft.com/office/word/2010/wordprocessingGroup" xmlns:w14="http://schemas.microsoft.com/office/word/2010/wordml" xmlns:w="http://schemas.openxmlformats.org/wordprocessingml/2006/main" xmlns:w10="urn:schemas-microsoft-com:office:word" xmlns:wp14="http://schemas.microsoft.com/office/word/2010/wordprocessingDrawing" xmlns:v="urn:schemas-microsoft-com:vml" xmlns:o="urn:schemas-microsoft-com:office:office" xmlns:mc="http://schemas.openxmlformats.org/markup-compatibility/2006" xmlns:wpc="http://schemas.microsoft.com/office/word/2010/wordprocessingCanvas" xmlns="" val="0"/>
                         </a:ext>
                       </a:extLst>
                     </a:blip>
@@ -2077,7 +2093,6 @@
         <w:pStyle w:val="Textebrut"/>
       </w:pPr>
       <w:r>
-        <w:lastRenderedPageBreak/>
         <w:t>Image 2</w:t>
       </w:r>
     </w:p>
@@ -2257,7 +2272,6 @@
         <w:pStyle w:val="Textebrut"/>
       </w:pPr>
       <w:r>
-        <w:lastRenderedPageBreak/>
         <w:t>Image 3</w:t>
       </w:r>
     </w:p>
@@ -2401,7 +2415,6 @@
         <w:pStyle w:val="Textebrut"/>
       </w:pPr>
       <w:r>
-        <w:lastRenderedPageBreak/>
         <w:t>Image 4</w:t>
       </w:r>
     </w:p>
@@ -2437,7 +2450,7 @@
                     <a:blip r:embed="rId11" cstate="print">
                       <a:extLst>
                         <a:ext uri="{28A0092B-C50C-407E-A947-70E740481C1C}">
-                          <a14:useLocalDpi xmlns="" xmlns:wpc="http://schemas.microsoft.com/office/word/2010/wordprocessingCanvas" xmlns:mc="http://schemas.openxmlformats.org/markup-compatibility/2006" xmlns:o="urn:schemas-microsoft-com:office:office" xmlns:v="urn:schemas-microsoft-com:vml" xmlns:wp14="http://schemas.microsoft.com/office/word/2010/wordprocessingDrawing" xmlns:w10="urn:schemas-microsoft-com:office:word" xmlns:w="http://schemas.openxmlformats.org/wordprocessingml/2006/main" xmlns:w14="http://schemas.microsoft.com/office/word/2010/wordml" xmlns:wpg="http://schemas.microsoft.com/office/word/2010/wordprocessingGroup" xmlns:wpi="http://schemas.microsoft.com/office/word/2010/wordprocessingInk" xmlns:wps="http://schemas.microsoft.com/office/word/2010/wordprocessingShape" xmlns:a14="http://schemas.microsoft.com/office/drawing/2010/main" val="0"/>
+                          <a14:useLocalDpi xmlns:a14="http://schemas.microsoft.com/office/drawing/2010/main" xmlns:wps="http://schemas.microsoft.com/office/word/2010/wordprocessingShape" xmlns:wpi="http://schemas.microsoft.com/office/word/2010/wordprocessingInk" xmlns:wpg="http://schemas.microsoft.com/office/word/2010/wordprocessingGroup" xmlns:w14="http://schemas.microsoft.com/office/word/2010/wordml" xmlns:w="http://schemas.openxmlformats.org/wordprocessingml/2006/main" xmlns:w10="urn:schemas-microsoft-com:office:word" xmlns:wp14="http://schemas.microsoft.com/office/word/2010/wordprocessingDrawing" xmlns:v="urn:schemas-microsoft-com:vml" xmlns:o="urn:schemas-microsoft-com:office:office" xmlns:mc="http://schemas.openxmlformats.org/markup-compatibility/2006" xmlns:wpc="http://schemas.microsoft.com/office/word/2010/wordprocessingCanvas" xmlns="" val="0"/>
                         </a:ext>
                       </a:extLst>
                     </a:blip>
@@ -2577,7 +2590,6 @@
         <w:pStyle w:val="Textebrut"/>
       </w:pPr>
       <w:r>
-        <w:lastRenderedPageBreak/>
         <w:t>Image 5</w:t>
       </w:r>
     </w:p>
@@ -2636,7 +2648,6 @@
         <w:pStyle w:val="Textebrut"/>
       </w:pPr>
       <w:r>
-        <w:lastRenderedPageBreak/>
         <w:t>Image 6</w:t>
       </w:r>
     </w:p>
@@ -2672,7 +2683,7 @@
                     <a:blip r:embed="rId13" cstate="print">
                       <a:extLst>
                         <a:ext uri="{28A0092B-C50C-407E-A947-70E740481C1C}">
-                          <a14:useLocalDpi xmlns="" xmlns:wpc="http://schemas.microsoft.com/office/word/2010/wordprocessingCanvas" xmlns:mc="http://schemas.openxmlformats.org/markup-compatibility/2006" xmlns:o="urn:schemas-microsoft-com:office:office" xmlns:v="urn:schemas-microsoft-com:vml" xmlns:wp14="http://schemas.microsoft.com/office/word/2010/wordprocessingDrawing" xmlns:w10="urn:schemas-microsoft-com:office:word" xmlns:w="http://schemas.openxmlformats.org/wordprocessingml/2006/main" xmlns:w14="http://schemas.microsoft.com/office/word/2010/wordml" xmlns:wpg="http://schemas.microsoft.com/office/word/2010/wordprocessingGroup" xmlns:wpi="http://schemas.microsoft.com/office/word/2010/wordprocessingInk" xmlns:wps="http://schemas.microsoft.com/office/word/2010/wordprocessingShape" xmlns:a14="http://schemas.microsoft.com/office/drawing/2010/main" val="0"/>
+                          <a14:useLocalDpi xmlns:a14="http://schemas.microsoft.com/office/drawing/2010/main" xmlns:wps="http://schemas.microsoft.com/office/word/2010/wordprocessingShape" xmlns:wpi="http://schemas.microsoft.com/office/word/2010/wordprocessingInk" xmlns:wpg="http://schemas.microsoft.com/office/word/2010/wordprocessingGroup" xmlns:w14="http://schemas.microsoft.com/office/word/2010/wordml" xmlns:w="http://schemas.openxmlformats.org/wordprocessingml/2006/main" xmlns:w10="urn:schemas-microsoft-com:office:word" xmlns:wp14="http://schemas.microsoft.com/office/word/2010/wordprocessingDrawing" xmlns:v="urn:schemas-microsoft-com:vml" xmlns:o="urn:schemas-microsoft-com:office:office" xmlns:mc="http://schemas.openxmlformats.org/markup-compatibility/2006" xmlns:wpc="http://schemas.microsoft.com/office/word/2010/wordprocessingCanvas" xmlns="" val="0"/>
                         </a:ext>
                       </a:extLst>
                     </a:blip>
@@ -2782,7 +2793,6 @@
         <w:pStyle w:val="Textebrut"/>
       </w:pPr>
       <w:r>
-        <w:lastRenderedPageBreak/>
         <w:t>Image 7</w:t>
       </w:r>
     </w:p>
@@ -2818,7 +2828,7 @@
                     <a:blip r:embed="rId14" cstate="print">
                       <a:extLst>
                         <a:ext uri="{28A0092B-C50C-407E-A947-70E740481C1C}">
-                          <a14:useLocalDpi xmlns="" xmlns:wpc="http://schemas.microsoft.com/office/word/2010/wordprocessingCanvas" xmlns:mc="http://schemas.openxmlformats.org/markup-compatibility/2006" xmlns:o="urn:schemas-microsoft-com:office:office" xmlns:v="urn:schemas-microsoft-com:vml" xmlns:wp14="http://schemas.microsoft.com/office/word/2010/wordprocessingDrawing" xmlns:w10="urn:schemas-microsoft-com:office:word" xmlns:w="http://schemas.openxmlformats.org/wordprocessingml/2006/main" xmlns:w14="http://schemas.microsoft.com/office/word/2010/wordml" xmlns:wpg="http://schemas.microsoft.com/office/word/2010/wordprocessingGroup" xmlns:wpi="http://schemas.microsoft.com/office/word/2010/wordprocessingInk" xmlns:wps="http://schemas.microsoft.com/office/word/2010/wordprocessingShape" xmlns:a14="http://schemas.microsoft.com/office/drawing/2010/main" val="0"/>
+                          <a14:useLocalDpi xmlns:a14="http://schemas.microsoft.com/office/drawing/2010/main" xmlns:wps="http://schemas.microsoft.com/office/word/2010/wordprocessingShape" xmlns:wpi="http://schemas.microsoft.com/office/word/2010/wordprocessingInk" xmlns:wpg="http://schemas.microsoft.com/office/word/2010/wordprocessingGroup" xmlns:w14="http://schemas.microsoft.com/office/word/2010/wordml" xmlns:w="http://schemas.openxmlformats.org/wordprocessingml/2006/main" xmlns:w10="urn:schemas-microsoft-com:office:word" xmlns:wp14="http://schemas.microsoft.com/office/word/2010/wordprocessingDrawing" xmlns:v="urn:schemas-microsoft-com:vml" xmlns:o="urn:schemas-microsoft-com:office:office" xmlns:mc="http://schemas.openxmlformats.org/markup-compatibility/2006" xmlns:wpc="http://schemas.microsoft.com/office/word/2010/wordprocessingCanvas" xmlns="" val="0"/>
                         </a:ext>
                       </a:extLst>
                     </a:blip>
@@ -2974,7 +2984,6 @@
           <w:sz w:val="24"/>
           <w:szCs w:val="24"/>
         </w:rPr>
-        <w:lastRenderedPageBreak/>
         <w:t>Réservation d'un billet</w:t>
       </w:r>
     </w:p>
@@ -3478,7 +3487,6 @@
           <w:sz w:val="24"/>
           <w:szCs w:val="24"/>
         </w:rPr>
-        <w:lastRenderedPageBreak/>
         <w:t>b) Le client n’est pas connecté à son compte lors de la recherche du billet :</w:t>
       </w:r>
     </w:p>
@@ -3916,7 +3924,6 @@
           <w:sz w:val="24"/>
           <w:szCs w:val="24"/>
         </w:rPr>
-        <w:lastRenderedPageBreak/>
         <w:t>Dans le cas d’une modification de la réservation, le client est informé dès le début que sa réservation précédente sera annulée, il doit l'accepter avant de poursuivre.</w:t>
       </w:r>
     </w:p>
@@ -4162,7 +4169,7 @@
                     <a:blip r:embed="rId21" cstate="print">
                       <a:extLst>
                         <a:ext uri="{28A0092B-C50C-407E-A947-70E740481C1C}">
-                          <a14:useLocalDpi xmlns="" xmlns:wpc="http://schemas.microsoft.com/office/word/2010/wordprocessingCanvas" xmlns:mc="http://schemas.openxmlformats.org/markup-compatibility/2006" xmlns:o="urn:schemas-microsoft-com:office:office" xmlns:v="urn:schemas-microsoft-com:vml" xmlns:wp14="http://schemas.microsoft.com/office/word/2010/wordprocessingDrawing" xmlns:w10="urn:schemas-microsoft-com:office:word" xmlns:w="http://schemas.openxmlformats.org/wordprocessingml/2006/main" xmlns:w14="http://schemas.microsoft.com/office/word/2010/wordml" xmlns:wpg="http://schemas.microsoft.com/office/word/2010/wordprocessingGroup" xmlns:wpi="http://schemas.microsoft.com/office/word/2010/wordprocessingInk" xmlns:wps="http://schemas.microsoft.com/office/word/2010/wordprocessingShape" xmlns:a14="http://schemas.microsoft.com/office/drawing/2010/main" val="0"/>
+                          <a14:useLocalDpi xmlns:a14="http://schemas.microsoft.com/office/drawing/2010/main" xmlns:wps="http://schemas.microsoft.com/office/word/2010/wordprocessingShape" xmlns:wpi="http://schemas.microsoft.com/office/word/2010/wordprocessingInk" xmlns:wpg="http://schemas.microsoft.com/office/word/2010/wordprocessingGroup" xmlns:w14="http://schemas.microsoft.com/office/word/2010/wordml" xmlns:w="http://schemas.openxmlformats.org/wordprocessingml/2006/main" xmlns:w10="urn:schemas-microsoft-com:office:word" xmlns:wp14="http://schemas.microsoft.com/office/word/2010/wordprocessingDrawing" xmlns:v="urn:schemas-microsoft-com:vml" xmlns:o="urn:schemas-microsoft-com:office:office" xmlns:mc="http://schemas.openxmlformats.org/markup-compatibility/2006" xmlns:wpc="http://schemas.microsoft.com/office/word/2010/wordprocessingCanvas" xmlns="" val="0"/>
                         </a:ext>
                       </a:extLst>
                     </a:blip>
@@ -4240,59 +4247,59 @@
           <w:sz w:val="24"/>
           <w:szCs w:val="24"/>
         </w:rPr>
+        <w:t>2/</w:t>
+      </w:r>
+      <w:r>
+        <w:rPr>
+          <w:rFonts w:ascii="Times New Roman" w:hAnsi="Times New Roman" w:cs="Times New Roman"/>
+          <w:bCs/>
+          <w:sz w:val="24"/>
+          <w:szCs w:val="24"/>
+        </w:rPr>
+        <w:t xml:space="preserve"> </w:t>
+      </w:r>
+      <w:r>
+        <w:rPr>
+          <w:rFonts w:ascii="Times New Roman" w:hAnsi="Times New Roman" w:cs="Times New Roman"/>
+          <w:bCs/>
+          <w:sz w:val="24"/>
+          <w:szCs w:val="24"/>
+        </w:rPr>
+        <w:t>Recherche par passager.</w:t>
+      </w:r>
+    </w:p>
+    <w:p>
+      <w:pPr>
+        <w:pStyle w:val="Textebrut"/>
+        <w:jc w:val="both"/>
+        <w:rPr>
+          <w:rFonts w:ascii="Times New Roman" w:hAnsi="Times New Roman" w:cs="Times New Roman"/>
+          <w:bCs/>
+          <w:sz w:val="24"/>
+          <w:szCs w:val="24"/>
+        </w:rPr>
+      </w:pPr>
+    </w:p>
+    <w:p>
+      <w:pPr>
+        <w:pStyle w:val="Textebrut"/>
+        <w:jc w:val="both"/>
+        <w:rPr>
+          <w:rFonts w:ascii="Times New Roman" w:hAnsi="Times New Roman" w:cs="Times New Roman"/>
+          <w:bCs/>
+          <w:sz w:val="24"/>
+          <w:szCs w:val="24"/>
+        </w:rPr>
+      </w:pPr>
+      <w:r>
+        <w:rPr>
+          <w:rFonts w:ascii="Times New Roman" w:hAnsi="Times New Roman" w:cs="Times New Roman"/>
+          <w:bCs/>
+          <w:noProof/>
+          <w:sz w:val="24"/>
+          <w:szCs w:val="24"/>
+        </w:rPr>
         <w:lastRenderedPageBreak/>
-        <w:t>2/</w:t>
-      </w:r>
-      <w:r>
-        <w:rPr>
-          <w:rFonts w:ascii="Times New Roman" w:hAnsi="Times New Roman" w:cs="Times New Roman"/>
-          <w:bCs/>
-          <w:sz w:val="24"/>
-          <w:szCs w:val="24"/>
-        </w:rPr>
-        <w:t xml:space="preserve"> </w:t>
-      </w:r>
-      <w:r>
-        <w:rPr>
-          <w:rFonts w:ascii="Times New Roman" w:hAnsi="Times New Roman" w:cs="Times New Roman"/>
-          <w:bCs/>
-          <w:sz w:val="24"/>
-          <w:szCs w:val="24"/>
-        </w:rPr>
-        <w:t>Recherche par passager.</w:t>
-      </w:r>
-    </w:p>
-    <w:p>
-      <w:pPr>
-        <w:pStyle w:val="Textebrut"/>
-        <w:jc w:val="both"/>
-        <w:rPr>
-          <w:rFonts w:ascii="Times New Roman" w:hAnsi="Times New Roman" w:cs="Times New Roman"/>
-          <w:bCs/>
-          <w:sz w:val="24"/>
-          <w:szCs w:val="24"/>
-        </w:rPr>
-      </w:pPr>
-    </w:p>
-    <w:p>
-      <w:pPr>
-        <w:pStyle w:val="Textebrut"/>
-        <w:jc w:val="both"/>
-        <w:rPr>
-          <w:rFonts w:ascii="Times New Roman" w:hAnsi="Times New Roman" w:cs="Times New Roman"/>
-          <w:bCs/>
-          <w:sz w:val="24"/>
-          <w:szCs w:val="24"/>
-        </w:rPr>
-      </w:pPr>
-      <w:r>
-        <w:rPr>
-          <w:rFonts w:ascii="Times New Roman" w:hAnsi="Times New Roman" w:cs="Times New Roman"/>
-          <w:bCs/>
-          <w:noProof/>
-          <w:sz w:val="24"/>
-          <w:szCs w:val="24"/>
-        </w:rPr>
         <w:drawing>
           <wp:inline distT="0" distB="0" distL="0" distR="0">
             <wp:extent cx="5124450" cy="4067175"/>
@@ -4312,7 +4319,7 @@
                     <a:blip r:embed="rId22" cstate="print">
                       <a:extLst>
                         <a:ext uri="{28A0092B-C50C-407E-A947-70E740481C1C}">
-                          <a14:useLocalDpi xmlns="" xmlns:wpc="http://schemas.microsoft.com/office/word/2010/wordprocessingCanvas" xmlns:mc="http://schemas.openxmlformats.org/markup-compatibility/2006" xmlns:o="urn:schemas-microsoft-com:office:office" xmlns:v="urn:schemas-microsoft-com:vml" xmlns:wp14="http://schemas.microsoft.com/office/word/2010/wordprocessingDrawing" xmlns:w10="urn:schemas-microsoft-com:office:word" xmlns:w="http://schemas.openxmlformats.org/wordprocessingml/2006/main" xmlns:w14="http://schemas.microsoft.com/office/word/2010/wordml" xmlns:wpg="http://schemas.microsoft.com/office/word/2010/wordprocessingGroup" xmlns:wpi="http://schemas.microsoft.com/office/word/2010/wordprocessingInk" xmlns:wps="http://schemas.microsoft.com/office/word/2010/wordprocessingShape" xmlns:a14="http://schemas.microsoft.com/office/drawing/2010/main" val="0"/>
+                          <a14:useLocalDpi xmlns:a14="http://schemas.microsoft.com/office/drawing/2010/main" xmlns:wps="http://schemas.microsoft.com/office/word/2010/wordprocessingShape" xmlns:wpi="http://schemas.microsoft.com/office/word/2010/wordprocessingInk" xmlns:wpg="http://schemas.microsoft.com/office/word/2010/wordprocessingGroup" xmlns:w14="http://schemas.microsoft.com/office/word/2010/wordml" xmlns:w="http://schemas.openxmlformats.org/wordprocessingml/2006/main" xmlns:w10="urn:schemas-microsoft-com:office:word" xmlns:wp14="http://schemas.microsoft.com/office/word/2010/wordprocessingDrawing" xmlns:v="urn:schemas-microsoft-com:vml" xmlns:o="urn:schemas-microsoft-com:office:office" xmlns:mc="http://schemas.openxmlformats.org/markup-compatibility/2006" xmlns:wpc="http://schemas.microsoft.com/office/word/2010/wordprocessingCanvas" xmlns="" val="0"/>
                         </a:ext>
                       </a:extLst>
                     </a:blip>
@@ -4428,7 +4435,7 @@
                     <a:blip r:embed="rId23" cstate="print">
                       <a:extLst>
                         <a:ext uri="{28A0092B-C50C-407E-A947-70E740481C1C}">
-                          <a14:useLocalDpi xmlns="" xmlns:wpc="http://schemas.microsoft.com/office/word/2010/wordprocessingCanvas" xmlns:mc="http://schemas.openxmlformats.org/markup-compatibility/2006" xmlns:o="urn:schemas-microsoft-com:office:office" xmlns:v="urn:schemas-microsoft-com:vml" xmlns:wp14="http://schemas.microsoft.com/office/word/2010/wordprocessingDrawing" xmlns:w10="urn:schemas-microsoft-com:office:word" xmlns:w="http://schemas.openxmlformats.org/wordprocessingml/2006/main" xmlns:w14="http://schemas.microsoft.com/office/word/2010/wordml" xmlns:wpg="http://schemas.microsoft.com/office/word/2010/wordprocessingGroup" xmlns:wpi="http://schemas.microsoft.com/office/word/2010/wordprocessingInk" xmlns:wps="http://schemas.microsoft.com/office/word/2010/wordprocessingShape" xmlns:a14="http://schemas.microsoft.com/office/drawing/2010/main" val="0"/>
+                          <a14:useLocalDpi xmlns:a14="http://schemas.microsoft.com/office/drawing/2010/main" xmlns:wps="http://schemas.microsoft.com/office/word/2010/wordprocessingShape" xmlns:wpi="http://schemas.microsoft.com/office/word/2010/wordprocessingInk" xmlns:wpg="http://schemas.microsoft.com/office/word/2010/wordprocessingGroup" xmlns:w14="http://schemas.microsoft.com/office/word/2010/wordml" xmlns:w="http://schemas.openxmlformats.org/wordprocessingml/2006/main" xmlns:w10="urn:schemas-microsoft-com:office:word" xmlns:wp14="http://schemas.microsoft.com/office/word/2010/wordprocessingDrawing" xmlns:v="urn:schemas-microsoft-com:vml" xmlns:o="urn:schemas-microsoft-com:office:office" xmlns:mc="http://schemas.openxmlformats.org/markup-compatibility/2006" xmlns:wpc="http://schemas.microsoft.com/office/word/2010/wordprocessingCanvas" xmlns="" val="0"/>
                         </a:ext>
                       </a:extLst>
                     </a:blip>
@@ -4494,59 +4501,59 @@
           <w:sz w:val="24"/>
           <w:szCs w:val="24"/>
         </w:rPr>
+        <w:t>4/</w:t>
+      </w:r>
+      <w:r>
+        <w:rPr>
+          <w:rFonts w:ascii="Times New Roman" w:hAnsi="Times New Roman" w:cs="Times New Roman"/>
+          <w:bCs/>
+          <w:sz w:val="24"/>
+          <w:szCs w:val="24"/>
+        </w:rPr>
+        <w:t xml:space="preserve"> </w:t>
+      </w:r>
+      <w:r>
+        <w:rPr>
+          <w:rFonts w:ascii="Times New Roman" w:hAnsi="Times New Roman" w:cs="Times New Roman"/>
+          <w:bCs/>
+          <w:sz w:val="24"/>
+          <w:szCs w:val="24"/>
+        </w:rPr>
+        <w:t>Recherche par réservation.</w:t>
+      </w:r>
+    </w:p>
+    <w:p>
+      <w:pPr>
+        <w:pStyle w:val="Textebrut"/>
+        <w:jc w:val="both"/>
+        <w:rPr>
+          <w:rFonts w:ascii="Times New Roman" w:hAnsi="Times New Roman" w:cs="Times New Roman"/>
+          <w:bCs/>
+          <w:sz w:val="24"/>
+          <w:szCs w:val="24"/>
+        </w:rPr>
+      </w:pPr>
+    </w:p>
+    <w:p>
+      <w:pPr>
+        <w:pStyle w:val="Textebrut"/>
+        <w:jc w:val="both"/>
+        <w:rPr>
+          <w:rFonts w:ascii="Times New Roman" w:hAnsi="Times New Roman" w:cs="Times New Roman"/>
+          <w:bCs/>
+          <w:sz w:val="24"/>
+          <w:szCs w:val="24"/>
+        </w:rPr>
+      </w:pPr>
+      <w:r>
+        <w:rPr>
+          <w:rFonts w:ascii="Times New Roman" w:hAnsi="Times New Roman" w:cs="Times New Roman"/>
+          <w:bCs/>
+          <w:noProof/>
+          <w:sz w:val="24"/>
+          <w:szCs w:val="24"/>
+        </w:rPr>
         <w:lastRenderedPageBreak/>
-        <w:t>4/</w:t>
-      </w:r>
-      <w:r>
-        <w:rPr>
-          <w:rFonts w:ascii="Times New Roman" w:hAnsi="Times New Roman" w:cs="Times New Roman"/>
-          <w:bCs/>
-          <w:sz w:val="24"/>
-          <w:szCs w:val="24"/>
-        </w:rPr>
-        <w:t xml:space="preserve"> </w:t>
-      </w:r>
-      <w:r>
-        <w:rPr>
-          <w:rFonts w:ascii="Times New Roman" w:hAnsi="Times New Roman" w:cs="Times New Roman"/>
-          <w:bCs/>
-          <w:sz w:val="24"/>
-          <w:szCs w:val="24"/>
-        </w:rPr>
-        <w:t>Recherche par réservation.</w:t>
-      </w:r>
-    </w:p>
-    <w:p>
-      <w:pPr>
-        <w:pStyle w:val="Textebrut"/>
-        <w:jc w:val="both"/>
-        <w:rPr>
-          <w:rFonts w:ascii="Times New Roman" w:hAnsi="Times New Roman" w:cs="Times New Roman"/>
-          <w:bCs/>
-          <w:sz w:val="24"/>
-          <w:szCs w:val="24"/>
-        </w:rPr>
-      </w:pPr>
-    </w:p>
-    <w:p>
-      <w:pPr>
-        <w:pStyle w:val="Textebrut"/>
-        <w:jc w:val="both"/>
-        <w:rPr>
-          <w:rFonts w:ascii="Times New Roman" w:hAnsi="Times New Roman" w:cs="Times New Roman"/>
-          <w:bCs/>
-          <w:sz w:val="24"/>
-          <w:szCs w:val="24"/>
-        </w:rPr>
-      </w:pPr>
-      <w:r>
-        <w:rPr>
-          <w:rFonts w:ascii="Times New Roman" w:hAnsi="Times New Roman" w:cs="Times New Roman"/>
-          <w:bCs/>
-          <w:noProof/>
-          <w:sz w:val="24"/>
-          <w:szCs w:val="24"/>
-        </w:rPr>
         <w:drawing>
           <wp:inline distT="0" distB="0" distL="0" distR="0">
             <wp:extent cx="4829175" cy="3952875"/>
@@ -4566,7 +4573,7 @@
                     <a:blip r:embed="rId24" cstate="print">
                       <a:extLst>
                         <a:ext uri="{28A0092B-C50C-407E-A947-70E740481C1C}">
-                          <a14:useLocalDpi xmlns="" xmlns:wpc="http://schemas.microsoft.com/office/word/2010/wordprocessingCanvas" xmlns:mc="http://schemas.openxmlformats.org/markup-compatibility/2006" xmlns:o="urn:schemas-microsoft-com:office:office" xmlns:v="urn:schemas-microsoft-com:vml" xmlns:wp14="http://schemas.microsoft.com/office/word/2010/wordprocessingDrawing" xmlns:w10="urn:schemas-microsoft-com:office:word" xmlns:w="http://schemas.openxmlformats.org/wordprocessingml/2006/main" xmlns:w14="http://schemas.microsoft.com/office/word/2010/wordml" xmlns:wpg="http://schemas.microsoft.com/office/word/2010/wordprocessingGroup" xmlns:wpi="http://schemas.microsoft.com/office/word/2010/wordprocessingInk" xmlns:wps="http://schemas.microsoft.com/office/word/2010/wordprocessingShape" xmlns:a14="http://schemas.microsoft.com/office/drawing/2010/main" val="0"/>
+                          <a14:useLocalDpi xmlns:a14="http://schemas.microsoft.com/office/drawing/2010/main" xmlns:wps="http://schemas.microsoft.com/office/word/2010/wordprocessingShape" xmlns:wpi="http://schemas.microsoft.com/office/word/2010/wordprocessingInk" xmlns:wpg="http://schemas.microsoft.com/office/word/2010/wordprocessingGroup" xmlns:w14="http://schemas.microsoft.com/office/word/2010/wordml" xmlns:w="http://schemas.openxmlformats.org/wordprocessingml/2006/main" xmlns:w10="urn:schemas-microsoft-com:office:word" xmlns:wp14="http://schemas.microsoft.com/office/word/2010/wordprocessingDrawing" xmlns:v="urn:schemas-microsoft-com:vml" xmlns:o="urn:schemas-microsoft-com:office:office" xmlns:mc="http://schemas.openxmlformats.org/markup-compatibility/2006" xmlns:wpc="http://schemas.microsoft.com/office/word/2010/wordprocessingCanvas" xmlns="" val="0"/>
                         </a:ext>
                       </a:extLst>
                     </a:blip>
@@ -4709,7 +4716,7 @@
                     <a:blip r:embed="rId25" cstate="print">
                       <a:extLst>
                         <a:ext uri="{28A0092B-C50C-407E-A947-70E740481C1C}">
-                          <a14:useLocalDpi xmlns="" xmlns:wpc="http://schemas.microsoft.com/office/word/2010/wordprocessingCanvas" xmlns:mc="http://schemas.openxmlformats.org/markup-compatibility/2006" xmlns:o="urn:schemas-microsoft-com:office:office" xmlns:v="urn:schemas-microsoft-com:vml" xmlns:wp14="http://schemas.microsoft.com/office/word/2010/wordprocessingDrawing" xmlns:w10="urn:schemas-microsoft-com:office:word" xmlns:w="http://schemas.openxmlformats.org/wordprocessingml/2006/main" xmlns:w14="http://schemas.microsoft.com/office/word/2010/wordml" xmlns:wpg="http://schemas.microsoft.com/office/word/2010/wordprocessingGroup" xmlns:wpi="http://schemas.microsoft.com/office/word/2010/wordprocessingInk" xmlns:wps="http://schemas.microsoft.com/office/word/2010/wordprocessingShape" xmlns:a14="http://schemas.microsoft.com/office/drawing/2010/main" val="0"/>
+                          <a14:useLocalDpi xmlns:a14="http://schemas.microsoft.com/office/drawing/2010/main" xmlns:wps="http://schemas.microsoft.com/office/word/2010/wordprocessingShape" xmlns:wpi="http://schemas.microsoft.com/office/word/2010/wordprocessingInk" xmlns:wpg="http://schemas.microsoft.com/office/word/2010/wordprocessingGroup" xmlns:w14="http://schemas.microsoft.com/office/word/2010/wordml" xmlns:w="http://schemas.openxmlformats.org/wordprocessingml/2006/main" xmlns:w10="urn:schemas-microsoft-com:office:word" xmlns:wp14="http://schemas.microsoft.com/office/word/2010/wordprocessingDrawing" xmlns:v="urn:schemas-microsoft-com:vml" xmlns:o="urn:schemas-microsoft-com:office:office" xmlns:mc="http://schemas.openxmlformats.org/markup-compatibility/2006" xmlns:wpc="http://schemas.microsoft.com/office/word/2010/wordprocessingCanvas" xmlns="" val="0"/>
                         </a:ext>
                       </a:extLst>
                     </a:blip>
@@ -4774,25 +4781,25 @@
           <w:sz w:val="24"/>
           <w:szCs w:val="24"/>
         </w:rPr>
+        <w:t>Cas d’une recherche par N° de vol :</w:t>
+      </w:r>
+    </w:p>
+    <w:p>
+      <w:pPr>
+        <w:pStyle w:val="Textebrut"/>
+        <w:jc w:val="both"/>
+      </w:pPr>
+    </w:p>
+    <w:p>
+      <w:pPr>
+        <w:pStyle w:val="Textebrut"/>
+        <w:jc w:val="center"/>
+      </w:pPr>
+      <w:r>
+        <w:rPr>
+          <w:noProof/>
+        </w:rPr>
         <w:lastRenderedPageBreak/>
-        <w:t>Cas d’une recherche par N° de vol :</w:t>
-      </w:r>
-    </w:p>
-    <w:p>
-      <w:pPr>
-        <w:pStyle w:val="Textebrut"/>
-        <w:jc w:val="both"/>
-      </w:pPr>
-    </w:p>
-    <w:p>
-      <w:pPr>
-        <w:pStyle w:val="Textebrut"/>
-        <w:jc w:val="center"/>
-      </w:pPr>
-      <w:r>
-        <w:rPr>
-          <w:noProof/>
-        </w:rPr>
         <w:drawing>
           <wp:inline distT="0" distB="0" distL="0" distR="0">
             <wp:extent cx="6479540" cy="6158865"/>
@@ -4964,33 +4971,33 @@
           <w:sz w:val="24"/>
           <w:szCs w:val="24"/>
         </w:rPr>
+        <w:t>Cas d’une recherche par N° de passager :</w:t>
+      </w:r>
+    </w:p>
+    <w:p>
+      <w:pPr>
+        <w:pStyle w:val="Textebrut"/>
+        <w:jc w:val="both"/>
+        <w:rPr>
+          <w:rFonts w:ascii="Times New Roman" w:hAnsi="Times New Roman" w:cs="Times New Roman"/>
+          <w:b/>
+          <w:bCs/>
+          <w:sz w:val="24"/>
+          <w:szCs w:val="24"/>
+        </w:rPr>
+      </w:pPr>
+    </w:p>
+    <w:p>
+      <w:pPr>
+        <w:pStyle w:val="Textebrut"/>
+        <w:jc w:val="both"/>
+      </w:pPr>
+      <w:bookmarkStart w:id="1" w:name="_GoBack"/>
+      <w:r>
+        <w:rPr>
+          <w:noProof/>
+        </w:rPr>
         <w:lastRenderedPageBreak/>
-        <w:t>Cas d’une recherche par N° de passager :</w:t>
-      </w:r>
-    </w:p>
-    <w:p>
-      <w:pPr>
-        <w:pStyle w:val="Textebrut"/>
-        <w:jc w:val="both"/>
-        <w:rPr>
-          <w:rFonts w:ascii="Times New Roman" w:hAnsi="Times New Roman" w:cs="Times New Roman"/>
-          <w:b/>
-          <w:bCs/>
-          <w:sz w:val="24"/>
-          <w:szCs w:val="24"/>
-        </w:rPr>
-      </w:pPr>
-    </w:p>
-    <w:p>
-      <w:pPr>
-        <w:pStyle w:val="Textebrut"/>
-        <w:jc w:val="both"/>
-      </w:pPr>
-      <w:bookmarkStart w:id="1" w:name="_GoBack"/>
-      <w:r>
-        <w:rPr>
-          <w:noProof/>
-        </w:rPr>
         <w:drawing>
           <wp:inline distT="0" distB="0" distL="0" distR="0">
             <wp:extent cx="6479540" cy="6234430"/>
@@ -5010,7 +5017,7 @@
                     <a:blip r:embed="rId27" cstate="print">
                       <a:extLst>
                         <a:ext uri="{28A0092B-C50C-407E-A947-70E740481C1C}">
-                          <a14:useLocalDpi xmlns="" xmlns:wpc="http://schemas.microsoft.com/office/word/2010/wordprocessingCanvas" xmlns:mc="http://schemas.openxmlformats.org/markup-compatibility/2006" xmlns:o="urn:schemas-microsoft-com:office:office" xmlns:v="urn:schemas-microsoft-com:vml" xmlns:wp14="http://schemas.microsoft.com/office/word/2010/wordprocessingDrawing" xmlns:w10="urn:schemas-microsoft-com:office:word" xmlns:w="http://schemas.openxmlformats.org/wordprocessingml/2006/main" xmlns:w14="http://schemas.microsoft.com/office/word/2010/wordml" xmlns:wpg="http://schemas.microsoft.com/office/word/2010/wordprocessingGroup" xmlns:wpi="http://schemas.microsoft.com/office/word/2010/wordprocessingInk" xmlns:wps="http://schemas.microsoft.com/office/word/2010/wordprocessingShape" xmlns:a14="http://schemas.microsoft.com/office/drawing/2010/main" val="0"/>
+                          <a14:useLocalDpi xmlns:a14="http://schemas.microsoft.com/office/drawing/2010/main" xmlns:wps="http://schemas.microsoft.com/office/word/2010/wordprocessingShape" xmlns:wpi="http://schemas.microsoft.com/office/word/2010/wordprocessingInk" xmlns:wpg="http://schemas.microsoft.com/office/word/2010/wordprocessingGroup" xmlns:w14="http://schemas.microsoft.com/office/word/2010/wordml" xmlns:w="http://schemas.openxmlformats.org/wordprocessingml/2006/main" xmlns:w10="urn:schemas-microsoft-com:office:word" xmlns:wp14="http://schemas.microsoft.com/office/word/2010/wordprocessingDrawing" xmlns:v="urn:schemas-microsoft-com:vml" xmlns:o="urn:schemas-microsoft-com:office:office" xmlns:mc="http://schemas.openxmlformats.org/markup-compatibility/2006" xmlns:wpc="http://schemas.microsoft.com/office/word/2010/wordprocessingCanvas" xmlns="" val="0"/>
                         </a:ext>
                       </a:extLst>
                     </a:blip>
@@ -5169,25 +5176,25 @@
           <w:sz w:val="24"/>
           <w:szCs w:val="24"/>
         </w:rPr>
+        <w:t>Cas d’une recherche par N° d’employé:</w:t>
+      </w:r>
+    </w:p>
+    <w:p>
+      <w:pPr>
+        <w:pStyle w:val="Textebrut"/>
+        <w:jc w:val="both"/>
+      </w:pPr>
+    </w:p>
+    <w:p>
+      <w:pPr>
+        <w:pStyle w:val="Textebrut"/>
+        <w:jc w:val="both"/>
+      </w:pPr>
+      <w:r>
+        <w:rPr>
+          <w:noProof/>
+        </w:rPr>
         <w:lastRenderedPageBreak/>
-        <w:t>Cas d’une recherche par N° d’employé:</w:t>
-      </w:r>
-    </w:p>
-    <w:p>
-      <w:pPr>
-        <w:pStyle w:val="Textebrut"/>
-        <w:jc w:val="both"/>
-      </w:pPr>
-    </w:p>
-    <w:p>
-      <w:pPr>
-        <w:pStyle w:val="Textebrut"/>
-        <w:jc w:val="both"/>
-      </w:pPr>
-      <w:r>
-        <w:rPr>
-          <w:noProof/>
-        </w:rPr>
         <w:drawing>
           <wp:inline distT="0" distB="0" distL="0" distR="0">
             <wp:extent cx="5114925" cy="5314950"/>
@@ -5207,7 +5214,7 @@
                     <a:blip r:embed="rId28" cstate="print">
                       <a:extLst>
                         <a:ext uri="{28A0092B-C50C-407E-A947-70E740481C1C}">
-                          <a14:useLocalDpi xmlns="" xmlns:wpc="http://schemas.microsoft.com/office/word/2010/wordprocessingCanvas" xmlns:mc="http://schemas.openxmlformats.org/markup-compatibility/2006" xmlns:o="urn:schemas-microsoft-com:office:office" xmlns:v="urn:schemas-microsoft-com:vml" xmlns:wp14="http://schemas.microsoft.com/office/word/2010/wordprocessingDrawing" xmlns:w10="urn:schemas-microsoft-com:office:word" xmlns:w="http://schemas.openxmlformats.org/wordprocessingml/2006/main" xmlns:w14="http://schemas.microsoft.com/office/word/2010/wordml" xmlns:wpg="http://schemas.microsoft.com/office/word/2010/wordprocessingGroup" xmlns:wpi="http://schemas.microsoft.com/office/word/2010/wordprocessingInk" xmlns:wps="http://schemas.microsoft.com/office/word/2010/wordprocessingShape" xmlns:a14="http://schemas.microsoft.com/office/drawing/2010/main" val="0"/>
+                          <a14:useLocalDpi xmlns:a14="http://schemas.microsoft.com/office/drawing/2010/main" xmlns:wps="http://schemas.microsoft.com/office/word/2010/wordprocessingShape" xmlns:wpi="http://schemas.microsoft.com/office/word/2010/wordprocessingInk" xmlns:wpg="http://schemas.microsoft.com/office/word/2010/wordprocessingGroup" xmlns:w14="http://schemas.microsoft.com/office/word/2010/wordml" xmlns:w="http://schemas.openxmlformats.org/wordprocessingml/2006/main" xmlns:w10="urn:schemas-microsoft-com:office:word" xmlns:wp14="http://schemas.microsoft.com/office/word/2010/wordprocessingDrawing" xmlns:v="urn:schemas-microsoft-com:vml" xmlns:o="urn:schemas-microsoft-com:office:office" xmlns:mc="http://schemas.openxmlformats.org/markup-compatibility/2006" xmlns:wpc="http://schemas.microsoft.com/office/word/2010/wordprocessingCanvas" xmlns="" val="0"/>
                         </a:ext>
                       </a:extLst>
                     </a:blip>
@@ -5284,7 +5291,7 @@
                     <a:blip r:embed="rId29" cstate="print">
                       <a:extLst>
                         <a:ext uri="{28A0092B-C50C-407E-A947-70E740481C1C}">
-                          <a14:useLocalDpi xmlns="" xmlns:wpc="http://schemas.microsoft.com/office/word/2010/wordprocessingCanvas" xmlns:mc="http://schemas.openxmlformats.org/markup-compatibility/2006" xmlns:o="urn:schemas-microsoft-com:office:office" xmlns:v="urn:schemas-microsoft-com:vml" xmlns:wp14="http://schemas.microsoft.com/office/word/2010/wordprocessingDrawing" xmlns:w10="urn:schemas-microsoft-com:office:word" xmlns:w="http://schemas.openxmlformats.org/wordprocessingml/2006/main" xmlns:w14="http://schemas.microsoft.com/office/word/2010/wordml" xmlns:wpg="http://schemas.microsoft.com/office/word/2010/wordprocessingGroup" xmlns:wpi="http://schemas.microsoft.com/office/word/2010/wordprocessingInk" xmlns:wps="http://schemas.microsoft.com/office/word/2010/wordprocessingShape" xmlns:a14="http://schemas.microsoft.com/office/drawing/2010/main" val="0"/>
+                          <a14:useLocalDpi xmlns:a14="http://schemas.microsoft.com/office/drawing/2010/main" xmlns:wps="http://schemas.microsoft.com/office/word/2010/wordprocessingShape" xmlns:wpi="http://schemas.microsoft.com/office/word/2010/wordprocessingInk" xmlns:wpg="http://schemas.microsoft.com/office/word/2010/wordprocessingGroup" xmlns:w14="http://schemas.microsoft.com/office/word/2010/wordml" xmlns:w="http://schemas.openxmlformats.org/wordprocessingml/2006/main" xmlns:w10="urn:schemas-microsoft-com:office:word" xmlns:wp14="http://schemas.microsoft.com/office/word/2010/wordprocessingDrawing" xmlns:v="urn:schemas-microsoft-com:vml" xmlns:o="urn:schemas-microsoft-com:office:office" xmlns:mc="http://schemas.openxmlformats.org/markup-compatibility/2006" xmlns:wpc="http://schemas.microsoft.com/office/word/2010/wordprocessingCanvas" xmlns="" val="0"/>
                         </a:ext>
                       </a:extLst>
                     </a:blip>
@@ -5633,7 +5640,7 @@
                     <a:blip r:embed="rId30" cstate="print">
                       <a:extLst>
                         <a:ext uri="{28A0092B-C50C-407E-A947-70E740481C1C}">
-                          <a14:useLocalDpi xmlns="" xmlns:wpc="http://schemas.microsoft.com/office/word/2010/wordprocessingCanvas" xmlns:mc="http://schemas.openxmlformats.org/markup-compatibility/2006" xmlns:o="urn:schemas-microsoft-com:office:office" xmlns:v="urn:schemas-microsoft-com:vml" xmlns:wp14="http://schemas.microsoft.com/office/word/2010/wordprocessingDrawing" xmlns:w10="urn:schemas-microsoft-com:office:word" xmlns:w="http://schemas.openxmlformats.org/wordprocessingml/2006/main" xmlns:w14="http://schemas.microsoft.com/office/word/2010/wordml" xmlns:wpg="http://schemas.microsoft.com/office/word/2010/wordprocessingGroup" xmlns:wpi="http://schemas.microsoft.com/office/word/2010/wordprocessingInk" xmlns:wps="http://schemas.microsoft.com/office/word/2010/wordprocessingShape" xmlns:a14="http://schemas.microsoft.com/office/drawing/2010/main" val="0"/>
+                          <a14:useLocalDpi xmlns:a14="http://schemas.microsoft.com/office/drawing/2010/main" xmlns:wps="http://schemas.microsoft.com/office/word/2010/wordprocessingShape" xmlns:wpi="http://schemas.microsoft.com/office/word/2010/wordprocessingInk" xmlns:wpg="http://schemas.microsoft.com/office/word/2010/wordprocessingGroup" xmlns:w14="http://schemas.microsoft.com/office/word/2010/wordml" xmlns:w="http://schemas.openxmlformats.org/wordprocessingml/2006/main" xmlns:w10="urn:schemas-microsoft-com:office:word" xmlns:wp14="http://schemas.microsoft.com/office/word/2010/wordprocessingDrawing" xmlns:v="urn:schemas-microsoft-com:vml" xmlns:o="urn:schemas-microsoft-com:office:office" xmlns:mc="http://schemas.openxmlformats.org/markup-compatibility/2006" xmlns:wpc="http://schemas.microsoft.com/office/word/2010/wordprocessingCanvas" xmlns="" val="0"/>
                         </a:ext>
                       </a:extLst>
                     </a:blip>
@@ -5694,7 +5701,7 @@
                     <a:blip r:embed="rId31" cstate="print">
                       <a:extLst>
                         <a:ext uri="{28A0092B-C50C-407E-A947-70E740481C1C}">
-                          <a14:useLocalDpi xmlns="" xmlns:wpc="http://schemas.microsoft.com/office/word/2010/wordprocessingCanvas" xmlns:mc="http://schemas.openxmlformats.org/markup-compatibility/2006" xmlns:o="urn:schemas-microsoft-com:office:office" xmlns:v="urn:schemas-microsoft-com:vml" xmlns:wp14="http://schemas.microsoft.com/office/word/2010/wordprocessingDrawing" xmlns:w10="urn:schemas-microsoft-com:office:word" xmlns:w="http://schemas.openxmlformats.org/wordprocessingml/2006/main" xmlns:w14="http://schemas.microsoft.com/office/word/2010/wordml" xmlns:wpg="http://schemas.microsoft.com/office/word/2010/wordprocessingGroup" xmlns:wpi="http://schemas.microsoft.com/office/word/2010/wordprocessingInk" xmlns:wps="http://schemas.microsoft.com/office/word/2010/wordprocessingShape" xmlns:a14="http://schemas.microsoft.com/office/drawing/2010/main" val="0"/>
+                          <a14:useLocalDpi xmlns:a14="http://schemas.microsoft.com/office/drawing/2010/main" xmlns:wps="http://schemas.microsoft.com/office/word/2010/wordprocessingShape" xmlns:wpi="http://schemas.microsoft.com/office/word/2010/wordprocessingInk" xmlns:wpg="http://schemas.microsoft.com/office/word/2010/wordprocessingGroup" xmlns:w14="http://schemas.microsoft.com/office/word/2010/wordml" xmlns:w="http://schemas.openxmlformats.org/wordprocessingml/2006/main" xmlns:w10="urn:schemas-microsoft-com:office:word" xmlns:wp14="http://schemas.microsoft.com/office/word/2010/wordprocessingDrawing" xmlns:v="urn:schemas-microsoft-com:vml" xmlns:o="urn:schemas-microsoft-com:office:office" xmlns:mc="http://schemas.openxmlformats.org/markup-compatibility/2006" xmlns:wpc="http://schemas.microsoft.com/office/word/2010/wordprocessingCanvas" xmlns="" val="0"/>
                         </a:ext>
                       </a:extLst>
                     </a:blip>
@@ -8706,7 +8713,7 @@
 </file>
 
 <file path=customXml/itemProps1.xml><?xml version="1.0" encoding="utf-8"?>
-<ds:datastoreItem xmlns:ds="http://schemas.openxmlformats.org/officeDocument/2006/customXml" ds:itemID="{25DCD8D9-44D4-4117-851F-CA1A2D8ECA4C}">
+<ds:datastoreItem xmlns:ds="http://schemas.openxmlformats.org/officeDocument/2006/customXml" ds:itemID="{93DFAD74-4AE7-4392-8CA0-1A21B56FF78A}">
   <ds:schemaRefs>
     <ds:schemaRef ds:uri="http://schemas.openxmlformats.org/officeDocument/2006/bibliography"/>
   </ds:schemaRefs>

</xml_diff>

<commit_message>
petite correction dans le CDG
</commit_message>
<xml_diff>
--- a/divers/cahier_charges_projet_vols.docx
+++ b/divers/cahier_charges_projet_vols.docx
@@ -1896,7 +1896,15 @@
                 <w:sz w:val="24"/>
                 <w:szCs w:val="24"/>
               </w:rPr>
-              <w:t>La compagnie génère et affiche le billet, qui contient le numéro de réservation.</w:t>
+              <w:t>La compagnie génère et affiche le billet</w:t>
+            </w:r>
+            <w:r>
+              <w:rPr>
+                <w:rFonts w:ascii="Times New Roman" w:hAnsi="Times New Roman" w:cs="Times New Roman"/>
+                <w:sz w:val="24"/>
+                <w:szCs w:val="24"/>
+              </w:rPr>
+              <w:t>.</w:t>
             </w:r>
           </w:p>
         </w:tc>
@@ -2059,7 +2067,7 @@
                     <a:blip r:embed="rId8" cstate="print">
                       <a:extLst>
                         <a:ext uri="{28A0092B-C50C-407E-A947-70E740481C1C}">
-                          <a14:useLocalDpi xmlns:a14="http://schemas.microsoft.com/office/drawing/2010/main" xmlns:wps="http://schemas.microsoft.com/office/word/2010/wordprocessingShape" xmlns:wpi="http://schemas.microsoft.com/office/word/2010/wordprocessingInk" xmlns:wpg="http://schemas.microsoft.com/office/word/2010/wordprocessingGroup" xmlns:w14="http://schemas.microsoft.com/office/word/2010/wordml" xmlns:w="http://schemas.openxmlformats.org/wordprocessingml/2006/main" xmlns:w10="urn:schemas-microsoft-com:office:word" xmlns:wp14="http://schemas.microsoft.com/office/word/2010/wordprocessingDrawing" xmlns:v="urn:schemas-microsoft-com:vml" xmlns:o="urn:schemas-microsoft-com:office:office" xmlns:mc="http://schemas.openxmlformats.org/markup-compatibility/2006" xmlns:wpc="http://schemas.microsoft.com/office/word/2010/wordprocessingCanvas" xmlns="" val="0"/>
+                          <a14:useLocalDpi xmlns="" xmlns:wpc="http://schemas.microsoft.com/office/word/2010/wordprocessingCanvas" xmlns:mc="http://schemas.openxmlformats.org/markup-compatibility/2006" xmlns:o="urn:schemas-microsoft-com:office:office" xmlns:v="urn:schemas-microsoft-com:vml" xmlns:wp14="http://schemas.microsoft.com/office/word/2010/wordprocessingDrawing" xmlns:w10="urn:schemas-microsoft-com:office:word" xmlns:w="http://schemas.openxmlformats.org/wordprocessingml/2006/main" xmlns:w14="http://schemas.microsoft.com/office/word/2010/wordml" xmlns:wpg="http://schemas.microsoft.com/office/word/2010/wordprocessingGroup" xmlns:wpi="http://schemas.microsoft.com/office/word/2010/wordprocessingInk" xmlns:wps="http://schemas.microsoft.com/office/word/2010/wordprocessingShape" xmlns:a14="http://schemas.microsoft.com/office/drawing/2010/main" val="0"/>
                         </a:ext>
                       </a:extLst>
                     </a:blip>
@@ -2092,7 +2100,18 @@
       <w:pPr>
         <w:pStyle w:val="Textebrut"/>
       </w:pPr>
-      <w:r>
+    </w:p>
+    <w:p>
+      <w:pPr>
+        <w:pStyle w:val="Textebrut"/>
+      </w:pPr>
+    </w:p>
+    <w:p>
+      <w:pPr>
+        <w:pStyle w:val="Textebrut"/>
+      </w:pPr>
+      <w:r>
+        <w:lastRenderedPageBreak/>
         <w:t>Image 2</w:t>
       </w:r>
     </w:p>
@@ -2272,6 +2291,7 @@
         <w:pStyle w:val="Textebrut"/>
       </w:pPr>
       <w:r>
+        <w:lastRenderedPageBreak/>
         <w:t>Image 3</w:t>
       </w:r>
     </w:p>
@@ -2415,6 +2435,7 @@
         <w:pStyle w:val="Textebrut"/>
       </w:pPr>
       <w:r>
+        <w:lastRenderedPageBreak/>
         <w:t>Image 4</w:t>
       </w:r>
     </w:p>
@@ -2450,7 +2471,7 @@
                     <a:blip r:embed="rId11" cstate="print">
                       <a:extLst>
                         <a:ext uri="{28A0092B-C50C-407E-A947-70E740481C1C}">
-                          <a14:useLocalDpi xmlns:a14="http://schemas.microsoft.com/office/drawing/2010/main" xmlns:wps="http://schemas.microsoft.com/office/word/2010/wordprocessingShape" xmlns:wpi="http://schemas.microsoft.com/office/word/2010/wordprocessingInk" xmlns:wpg="http://schemas.microsoft.com/office/word/2010/wordprocessingGroup" xmlns:w14="http://schemas.microsoft.com/office/word/2010/wordml" xmlns:w="http://schemas.openxmlformats.org/wordprocessingml/2006/main" xmlns:w10="urn:schemas-microsoft-com:office:word" xmlns:wp14="http://schemas.microsoft.com/office/word/2010/wordprocessingDrawing" xmlns:v="urn:schemas-microsoft-com:vml" xmlns:o="urn:schemas-microsoft-com:office:office" xmlns:mc="http://schemas.openxmlformats.org/markup-compatibility/2006" xmlns:wpc="http://schemas.microsoft.com/office/word/2010/wordprocessingCanvas" xmlns="" val="0"/>
+                          <a14:useLocalDpi xmlns="" xmlns:wpc="http://schemas.microsoft.com/office/word/2010/wordprocessingCanvas" xmlns:mc="http://schemas.openxmlformats.org/markup-compatibility/2006" xmlns:o="urn:schemas-microsoft-com:office:office" xmlns:v="urn:schemas-microsoft-com:vml" xmlns:wp14="http://schemas.microsoft.com/office/word/2010/wordprocessingDrawing" xmlns:w10="urn:schemas-microsoft-com:office:word" xmlns:w="http://schemas.openxmlformats.org/wordprocessingml/2006/main" xmlns:w14="http://schemas.microsoft.com/office/word/2010/wordml" xmlns:wpg="http://schemas.microsoft.com/office/word/2010/wordprocessingGroup" xmlns:wpi="http://schemas.microsoft.com/office/word/2010/wordprocessingInk" xmlns:wps="http://schemas.microsoft.com/office/word/2010/wordprocessingShape" xmlns:a14="http://schemas.microsoft.com/office/drawing/2010/main" val="0"/>
                         </a:ext>
                       </a:extLst>
                     </a:blip>
@@ -2590,6 +2611,7 @@
         <w:pStyle w:val="Textebrut"/>
       </w:pPr>
       <w:r>
+        <w:lastRenderedPageBreak/>
         <w:t>Image 5</w:t>
       </w:r>
     </w:p>
@@ -2648,6 +2670,7 @@
         <w:pStyle w:val="Textebrut"/>
       </w:pPr>
       <w:r>
+        <w:lastRenderedPageBreak/>
         <w:t>Image 6</w:t>
       </w:r>
     </w:p>
@@ -2683,7 +2706,7 @@
                     <a:blip r:embed="rId13" cstate="print">
                       <a:extLst>
                         <a:ext uri="{28A0092B-C50C-407E-A947-70E740481C1C}">
-                          <a14:useLocalDpi xmlns:a14="http://schemas.microsoft.com/office/drawing/2010/main" xmlns:wps="http://schemas.microsoft.com/office/word/2010/wordprocessingShape" xmlns:wpi="http://schemas.microsoft.com/office/word/2010/wordprocessingInk" xmlns:wpg="http://schemas.microsoft.com/office/word/2010/wordprocessingGroup" xmlns:w14="http://schemas.microsoft.com/office/word/2010/wordml" xmlns:w="http://schemas.openxmlformats.org/wordprocessingml/2006/main" xmlns:w10="urn:schemas-microsoft-com:office:word" xmlns:wp14="http://schemas.microsoft.com/office/word/2010/wordprocessingDrawing" xmlns:v="urn:schemas-microsoft-com:vml" xmlns:o="urn:schemas-microsoft-com:office:office" xmlns:mc="http://schemas.openxmlformats.org/markup-compatibility/2006" xmlns:wpc="http://schemas.microsoft.com/office/word/2010/wordprocessingCanvas" xmlns="" val="0"/>
+                          <a14:useLocalDpi xmlns="" xmlns:wpc="http://schemas.microsoft.com/office/word/2010/wordprocessingCanvas" xmlns:mc="http://schemas.openxmlformats.org/markup-compatibility/2006" xmlns:o="urn:schemas-microsoft-com:office:office" xmlns:v="urn:schemas-microsoft-com:vml" xmlns:wp14="http://schemas.microsoft.com/office/word/2010/wordprocessingDrawing" xmlns:w10="urn:schemas-microsoft-com:office:word" xmlns:w="http://schemas.openxmlformats.org/wordprocessingml/2006/main" xmlns:w14="http://schemas.microsoft.com/office/word/2010/wordml" xmlns:wpg="http://schemas.microsoft.com/office/word/2010/wordprocessingGroup" xmlns:wpi="http://schemas.microsoft.com/office/word/2010/wordprocessingInk" xmlns:wps="http://schemas.microsoft.com/office/word/2010/wordprocessingShape" xmlns:a14="http://schemas.microsoft.com/office/drawing/2010/main" val="0"/>
                         </a:ext>
                       </a:extLst>
                     </a:blip>
@@ -2793,6 +2816,7 @@
         <w:pStyle w:val="Textebrut"/>
       </w:pPr>
       <w:r>
+        <w:lastRenderedPageBreak/>
         <w:t>Image 7</w:t>
       </w:r>
     </w:p>
@@ -2828,7 +2852,7 @@
                     <a:blip r:embed="rId14" cstate="print">
                       <a:extLst>
                         <a:ext uri="{28A0092B-C50C-407E-A947-70E740481C1C}">
-                          <a14:useLocalDpi xmlns:a14="http://schemas.microsoft.com/office/drawing/2010/main" xmlns:wps="http://schemas.microsoft.com/office/word/2010/wordprocessingShape" xmlns:wpi="http://schemas.microsoft.com/office/word/2010/wordprocessingInk" xmlns:wpg="http://schemas.microsoft.com/office/word/2010/wordprocessingGroup" xmlns:w14="http://schemas.microsoft.com/office/word/2010/wordml" xmlns:w="http://schemas.openxmlformats.org/wordprocessingml/2006/main" xmlns:w10="urn:schemas-microsoft-com:office:word" xmlns:wp14="http://schemas.microsoft.com/office/word/2010/wordprocessingDrawing" xmlns:v="urn:schemas-microsoft-com:vml" xmlns:o="urn:schemas-microsoft-com:office:office" xmlns:mc="http://schemas.openxmlformats.org/markup-compatibility/2006" xmlns:wpc="http://schemas.microsoft.com/office/word/2010/wordprocessingCanvas" xmlns="" val="0"/>
+                          <a14:useLocalDpi xmlns="" xmlns:wpc="http://schemas.microsoft.com/office/word/2010/wordprocessingCanvas" xmlns:mc="http://schemas.openxmlformats.org/markup-compatibility/2006" xmlns:o="urn:schemas-microsoft-com:office:office" xmlns:v="urn:schemas-microsoft-com:vml" xmlns:wp14="http://schemas.microsoft.com/office/word/2010/wordprocessingDrawing" xmlns:w10="urn:schemas-microsoft-com:office:word" xmlns:w="http://schemas.openxmlformats.org/wordprocessingml/2006/main" xmlns:w14="http://schemas.microsoft.com/office/word/2010/wordml" xmlns:wpg="http://schemas.microsoft.com/office/word/2010/wordprocessingGroup" xmlns:wpi="http://schemas.microsoft.com/office/word/2010/wordprocessingInk" xmlns:wps="http://schemas.microsoft.com/office/word/2010/wordprocessingShape" xmlns:a14="http://schemas.microsoft.com/office/drawing/2010/main" val="0"/>
                         </a:ext>
                       </a:extLst>
                     </a:blip>
@@ -2984,6 +3008,7 @@
           <w:sz w:val="24"/>
           <w:szCs w:val="24"/>
         </w:rPr>
+        <w:lastRenderedPageBreak/>
         <w:t>Réservation d'un billet</w:t>
       </w:r>
     </w:p>
@@ -3487,6 +3512,7 @@
           <w:sz w:val="24"/>
           <w:szCs w:val="24"/>
         </w:rPr>
+        <w:lastRenderedPageBreak/>
         <w:t>b) Le client n’est pas connecté à son compte lors de la recherche du billet :</w:t>
       </w:r>
     </w:p>
@@ -3924,6 +3950,7 @@
           <w:sz w:val="24"/>
           <w:szCs w:val="24"/>
         </w:rPr>
+        <w:lastRenderedPageBreak/>
         <w:t>Dans le cas d’une modification de la réservation, le client est informé dès le début que sa réservation précédente sera annulée, il doit l'accepter avant de poursuivre.</w:t>
       </w:r>
     </w:p>
@@ -4169,7 +4196,7 @@
                     <a:blip r:embed="rId21" cstate="print">
                       <a:extLst>
                         <a:ext uri="{28A0092B-C50C-407E-A947-70E740481C1C}">
-                          <a14:useLocalDpi xmlns:a14="http://schemas.microsoft.com/office/drawing/2010/main" xmlns:wps="http://schemas.microsoft.com/office/word/2010/wordprocessingShape" xmlns:wpi="http://schemas.microsoft.com/office/word/2010/wordprocessingInk" xmlns:wpg="http://schemas.microsoft.com/office/word/2010/wordprocessingGroup" xmlns:w14="http://schemas.microsoft.com/office/word/2010/wordml" xmlns:w="http://schemas.openxmlformats.org/wordprocessingml/2006/main" xmlns:w10="urn:schemas-microsoft-com:office:word" xmlns:wp14="http://schemas.microsoft.com/office/word/2010/wordprocessingDrawing" xmlns:v="urn:schemas-microsoft-com:vml" xmlns:o="urn:schemas-microsoft-com:office:office" xmlns:mc="http://schemas.openxmlformats.org/markup-compatibility/2006" xmlns:wpc="http://schemas.microsoft.com/office/word/2010/wordprocessingCanvas" xmlns="" val="0"/>
+                          <a14:useLocalDpi xmlns="" xmlns:wpc="http://schemas.microsoft.com/office/word/2010/wordprocessingCanvas" xmlns:mc="http://schemas.openxmlformats.org/markup-compatibility/2006" xmlns:o="urn:schemas-microsoft-com:office:office" xmlns:v="urn:schemas-microsoft-com:vml" xmlns:wp14="http://schemas.microsoft.com/office/word/2010/wordprocessingDrawing" xmlns:w10="urn:schemas-microsoft-com:office:word" xmlns:w="http://schemas.openxmlformats.org/wordprocessingml/2006/main" xmlns:w14="http://schemas.microsoft.com/office/word/2010/wordml" xmlns:wpg="http://schemas.microsoft.com/office/word/2010/wordprocessingGroup" xmlns:wpi="http://schemas.microsoft.com/office/word/2010/wordprocessingInk" xmlns:wps="http://schemas.microsoft.com/office/word/2010/wordprocessingShape" xmlns:a14="http://schemas.microsoft.com/office/drawing/2010/main" val="0"/>
                         </a:ext>
                       </a:extLst>
                     </a:blip>
@@ -4247,6 +4274,7 @@
           <w:sz w:val="24"/>
           <w:szCs w:val="24"/>
         </w:rPr>
+        <w:lastRenderedPageBreak/>
         <w:t>2/</w:t>
       </w:r>
       <w:r>
@@ -4299,7 +4327,6 @@
           <w:sz w:val="24"/>
           <w:szCs w:val="24"/>
         </w:rPr>
-        <w:lastRenderedPageBreak/>
         <w:drawing>
           <wp:inline distT="0" distB="0" distL="0" distR="0">
             <wp:extent cx="5124450" cy="4067175"/>
@@ -4319,7 +4346,7 @@
                     <a:blip r:embed="rId22" cstate="print">
                       <a:extLst>
                         <a:ext uri="{28A0092B-C50C-407E-A947-70E740481C1C}">
-                          <a14:useLocalDpi xmlns:a14="http://schemas.microsoft.com/office/drawing/2010/main" xmlns:wps="http://schemas.microsoft.com/office/word/2010/wordprocessingShape" xmlns:wpi="http://schemas.microsoft.com/office/word/2010/wordprocessingInk" xmlns:wpg="http://schemas.microsoft.com/office/word/2010/wordprocessingGroup" xmlns:w14="http://schemas.microsoft.com/office/word/2010/wordml" xmlns:w="http://schemas.openxmlformats.org/wordprocessingml/2006/main" xmlns:w10="urn:schemas-microsoft-com:office:word" xmlns:wp14="http://schemas.microsoft.com/office/word/2010/wordprocessingDrawing" xmlns:v="urn:schemas-microsoft-com:vml" xmlns:o="urn:schemas-microsoft-com:office:office" xmlns:mc="http://schemas.openxmlformats.org/markup-compatibility/2006" xmlns:wpc="http://schemas.microsoft.com/office/word/2010/wordprocessingCanvas" xmlns="" val="0"/>
+                          <a14:useLocalDpi xmlns="" xmlns:wpc="http://schemas.microsoft.com/office/word/2010/wordprocessingCanvas" xmlns:mc="http://schemas.openxmlformats.org/markup-compatibility/2006" xmlns:o="urn:schemas-microsoft-com:office:office" xmlns:v="urn:schemas-microsoft-com:vml" xmlns:wp14="http://schemas.microsoft.com/office/word/2010/wordprocessingDrawing" xmlns:w10="urn:schemas-microsoft-com:office:word" xmlns:w="http://schemas.openxmlformats.org/wordprocessingml/2006/main" xmlns:w14="http://schemas.microsoft.com/office/word/2010/wordml" xmlns:wpg="http://schemas.microsoft.com/office/word/2010/wordprocessingGroup" xmlns:wpi="http://schemas.microsoft.com/office/word/2010/wordprocessingInk" xmlns:wps="http://schemas.microsoft.com/office/word/2010/wordprocessingShape" xmlns:a14="http://schemas.microsoft.com/office/drawing/2010/main" val="0"/>
                         </a:ext>
                       </a:extLst>
                     </a:blip>
@@ -4435,7 +4462,7 @@
                     <a:blip r:embed="rId23" cstate="print">
                       <a:extLst>
                         <a:ext uri="{28A0092B-C50C-407E-A947-70E740481C1C}">
-                          <a14:useLocalDpi xmlns:a14="http://schemas.microsoft.com/office/drawing/2010/main" xmlns:wps="http://schemas.microsoft.com/office/word/2010/wordprocessingShape" xmlns:wpi="http://schemas.microsoft.com/office/word/2010/wordprocessingInk" xmlns:wpg="http://schemas.microsoft.com/office/word/2010/wordprocessingGroup" xmlns:w14="http://schemas.microsoft.com/office/word/2010/wordml" xmlns:w="http://schemas.openxmlformats.org/wordprocessingml/2006/main" xmlns:w10="urn:schemas-microsoft-com:office:word" xmlns:wp14="http://schemas.microsoft.com/office/word/2010/wordprocessingDrawing" xmlns:v="urn:schemas-microsoft-com:vml" xmlns:o="urn:schemas-microsoft-com:office:office" xmlns:mc="http://schemas.openxmlformats.org/markup-compatibility/2006" xmlns:wpc="http://schemas.microsoft.com/office/word/2010/wordprocessingCanvas" xmlns="" val="0"/>
+                          <a14:useLocalDpi xmlns="" xmlns:wpc="http://schemas.microsoft.com/office/word/2010/wordprocessingCanvas" xmlns:mc="http://schemas.openxmlformats.org/markup-compatibility/2006" xmlns:o="urn:schemas-microsoft-com:office:office" xmlns:v="urn:schemas-microsoft-com:vml" xmlns:wp14="http://schemas.microsoft.com/office/word/2010/wordprocessingDrawing" xmlns:w10="urn:schemas-microsoft-com:office:word" xmlns:w="http://schemas.openxmlformats.org/wordprocessingml/2006/main" xmlns:w14="http://schemas.microsoft.com/office/word/2010/wordml" xmlns:wpg="http://schemas.microsoft.com/office/word/2010/wordprocessingGroup" xmlns:wpi="http://schemas.microsoft.com/office/word/2010/wordprocessingInk" xmlns:wps="http://schemas.microsoft.com/office/word/2010/wordprocessingShape" xmlns:a14="http://schemas.microsoft.com/office/drawing/2010/main" val="0"/>
                         </a:ext>
                       </a:extLst>
                     </a:blip>
@@ -4501,6 +4528,7 @@
           <w:sz w:val="24"/>
           <w:szCs w:val="24"/>
         </w:rPr>
+        <w:lastRenderedPageBreak/>
         <w:t>4/</w:t>
       </w:r>
       <w:r>
@@ -4553,7 +4581,6 @@
           <w:sz w:val="24"/>
           <w:szCs w:val="24"/>
         </w:rPr>
-        <w:lastRenderedPageBreak/>
         <w:drawing>
           <wp:inline distT="0" distB="0" distL="0" distR="0">
             <wp:extent cx="4829175" cy="3952875"/>
@@ -4573,7 +4600,7 @@
                     <a:blip r:embed="rId24" cstate="print">
                       <a:extLst>
                         <a:ext uri="{28A0092B-C50C-407E-A947-70E740481C1C}">
-                          <a14:useLocalDpi xmlns:a14="http://schemas.microsoft.com/office/drawing/2010/main" xmlns:wps="http://schemas.microsoft.com/office/word/2010/wordprocessingShape" xmlns:wpi="http://schemas.microsoft.com/office/word/2010/wordprocessingInk" xmlns:wpg="http://schemas.microsoft.com/office/word/2010/wordprocessingGroup" xmlns:w14="http://schemas.microsoft.com/office/word/2010/wordml" xmlns:w="http://schemas.openxmlformats.org/wordprocessingml/2006/main" xmlns:w10="urn:schemas-microsoft-com:office:word" xmlns:wp14="http://schemas.microsoft.com/office/word/2010/wordprocessingDrawing" xmlns:v="urn:schemas-microsoft-com:vml" xmlns:o="urn:schemas-microsoft-com:office:office" xmlns:mc="http://schemas.openxmlformats.org/markup-compatibility/2006" xmlns:wpc="http://schemas.microsoft.com/office/word/2010/wordprocessingCanvas" xmlns="" val="0"/>
+                          <a14:useLocalDpi xmlns="" xmlns:wpc="http://schemas.microsoft.com/office/word/2010/wordprocessingCanvas" xmlns:mc="http://schemas.openxmlformats.org/markup-compatibility/2006" xmlns:o="urn:schemas-microsoft-com:office:office" xmlns:v="urn:schemas-microsoft-com:vml" xmlns:wp14="http://schemas.microsoft.com/office/word/2010/wordprocessingDrawing" xmlns:w10="urn:schemas-microsoft-com:office:word" xmlns:w="http://schemas.openxmlformats.org/wordprocessingml/2006/main" xmlns:w14="http://schemas.microsoft.com/office/word/2010/wordml" xmlns:wpg="http://schemas.microsoft.com/office/word/2010/wordprocessingGroup" xmlns:wpi="http://schemas.microsoft.com/office/word/2010/wordprocessingInk" xmlns:wps="http://schemas.microsoft.com/office/word/2010/wordprocessingShape" xmlns:a14="http://schemas.microsoft.com/office/drawing/2010/main" val="0"/>
                         </a:ext>
                       </a:extLst>
                     </a:blip>
@@ -4716,7 +4743,7 @@
                     <a:blip r:embed="rId25" cstate="print">
                       <a:extLst>
                         <a:ext uri="{28A0092B-C50C-407E-A947-70E740481C1C}">
-                          <a14:useLocalDpi xmlns:a14="http://schemas.microsoft.com/office/drawing/2010/main" xmlns:wps="http://schemas.microsoft.com/office/word/2010/wordprocessingShape" xmlns:wpi="http://schemas.microsoft.com/office/word/2010/wordprocessingInk" xmlns:wpg="http://schemas.microsoft.com/office/word/2010/wordprocessingGroup" xmlns:w14="http://schemas.microsoft.com/office/word/2010/wordml" xmlns:w="http://schemas.openxmlformats.org/wordprocessingml/2006/main" xmlns:w10="urn:schemas-microsoft-com:office:word" xmlns:wp14="http://schemas.microsoft.com/office/word/2010/wordprocessingDrawing" xmlns:v="urn:schemas-microsoft-com:vml" xmlns:o="urn:schemas-microsoft-com:office:office" xmlns:mc="http://schemas.openxmlformats.org/markup-compatibility/2006" xmlns:wpc="http://schemas.microsoft.com/office/word/2010/wordprocessingCanvas" xmlns="" val="0"/>
+                          <a14:useLocalDpi xmlns="" xmlns:wpc="http://schemas.microsoft.com/office/word/2010/wordprocessingCanvas" xmlns:mc="http://schemas.openxmlformats.org/markup-compatibility/2006" xmlns:o="urn:schemas-microsoft-com:office:office" xmlns:v="urn:schemas-microsoft-com:vml" xmlns:wp14="http://schemas.microsoft.com/office/word/2010/wordprocessingDrawing" xmlns:w10="urn:schemas-microsoft-com:office:word" xmlns:w="http://schemas.openxmlformats.org/wordprocessingml/2006/main" xmlns:w14="http://schemas.microsoft.com/office/word/2010/wordml" xmlns:wpg="http://schemas.microsoft.com/office/word/2010/wordprocessingGroup" xmlns:wpi="http://schemas.microsoft.com/office/word/2010/wordprocessingInk" xmlns:wps="http://schemas.microsoft.com/office/word/2010/wordprocessingShape" xmlns:a14="http://schemas.microsoft.com/office/drawing/2010/main" val="0"/>
                         </a:ext>
                       </a:extLst>
                     </a:blip>
@@ -4781,6 +4808,7 @@
           <w:sz w:val="24"/>
           <w:szCs w:val="24"/>
         </w:rPr>
+        <w:lastRenderedPageBreak/>
         <w:t>Cas d’une recherche par N° de vol :</w:t>
       </w:r>
     </w:p>
@@ -4799,7 +4827,6 @@
         <w:rPr>
           <w:noProof/>
         </w:rPr>
-        <w:lastRenderedPageBreak/>
         <w:drawing>
           <wp:inline distT="0" distB="0" distL="0" distR="0">
             <wp:extent cx="6479540" cy="6158865"/>
@@ -4971,6 +4998,7 @@
           <w:sz w:val="24"/>
           <w:szCs w:val="24"/>
         </w:rPr>
+        <w:lastRenderedPageBreak/>
         <w:t>Cas d’une recherche par N° de passager :</w:t>
       </w:r>
     </w:p>
@@ -4997,7 +5025,6 @@
         <w:rPr>
           <w:noProof/>
         </w:rPr>
-        <w:lastRenderedPageBreak/>
         <w:drawing>
           <wp:inline distT="0" distB="0" distL="0" distR="0">
             <wp:extent cx="6479540" cy="6234430"/>
@@ -5017,7 +5044,7 @@
                     <a:blip r:embed="rId27" cstate="print">
                       <a:extLst>
                         <a:ext uri="{28A0092B-C50C-407E-A947-70E740481C1C}">
-                          <a14:useLocalDpi xmlns:a14="http://schemas.microsoft.com/office/drawing/2010/main" xmlns:wps="http://schemas.microsoft.com/office/word/2010/wordprocessingShape" xmlns:wpi="http://schemas.microsoft.com/office/word/2010/wordprocessingInk" xmlns:wpg="http://schemas.microsoft.com/office/word/2010/wordprocessingGroup" xmlns:w14="http://schemas.microsoft.com/office/word/2010/wordml" xmlns:w="http://schemas.openxmlformats.org/wordprocessingml/2006/main" xmlns:w10="urn:schemas-microsoft-com:office:word" xmlns:wp14="http://schemas.microsoft.com/office/word/2010/wordprocessingDrawing" xmlns:v="urn:schemas-microsoft-com:vml" xmlns:o="urn:schemas-microsoft-com:office:office" xmlns:mc="http://schemas.openxmlformats.org/markup-compatibility/2006" xmlns:wpc="http://schemas.microsoft.com/office/word/2010/wordprocessingCanvas" xmlns="" val="0"/>
+                          <a14:useLocalDpi xmlns="" xmlns:wpc="http://schemas.microsoft.com/office/word/2010/wordprocessingCanvas" xmlns:mc="http://schemas.openxmlformats.org/markup-compatibility/2006" xmlns:o="urn:schemas-microsoft-com:office:office" xmlns:v="urn:schemas-microsoft-com:vml" xmlns:wp14="http://schemas.microsoft.com/office/word/2010/wordprocessingDrawing" xmlns:w10="urn:schemas-microsoft-com:office:word" xmlns:w="http://schemas.openxmlformats.org/wordprocessingml/2006/main" xmlns:w14="http://schemas.microsoft.com/office/word/2010/wordml" xmlns:wpg="http://schemas.microsoft.com/office/word/2010/wordprocessingGroup" xmlns:wpi="http://schemas.microsoft.com/office/word/2010/wordprocessingInk" xmlns:wps="http://schemas.microsoft.com/office/word/2010/wordprocessingShape" xmlns:a14="http://schemas.microsoft.com/office/drawing/2010/main" val="0"/>
                         </a:ext>
                       </a:extLst>
                     </a:blip>
@@ -5176,6 +5203,7 @@
           <w:sz w:val="24"/>
           <w:szCs w:val="24"/>
         </w:rPr>
+        <w:lastRenderedPageBreak/>
         <w:t>Cas d’une recherche par N° d’employé:</w:t>
       </w:r>
     </w:p>
@@ -5194,7 +5222,6 @@
         <w:rPr>
           <w:noProof/>
         </w:rPr>
-        <w:lastRenderedPageBreak/>
         <w:drawing>
           <wp:inline distT="0" distB="0" distL="0" distR="0">
             <wp:extent cx="5114925" cy="5314950"/>
@@ -5214,7 +5241,7 @@
                     <a:blip r:embed="rId28" cstate="print">
                       <a:extLst>
                         <a:ext uri="{28A0092B-C50C-407E-A947-70E740481C1C}">
-                          <a14:useLocalDpi xmlns:a14="http://schemas.microsoft.com/office/drawing/2010/main" xmlns:wps="http://schemas.microsoft.com/office/word/2010/wordprocessingShape" xmlns:wpi="http://schemas.microsoft.com/office/word/2010/wordprocessingInk" xmlns:wpg="http://schemas.microsoft.com/office/word/2010/wordprocessingGroup" xmlns:w14="http://schemas.microsoft.com/office/word/2010/wordml" xmlns:w="http://schemas.openxmlformats.org/wordprocessingml/2006/main" xmlns:w10="urn:schemas-microsoft-com:office:word" xmlns:wp14="http://schemas.microsoft.com/office/word/2010/wordprocessingDrawing" xmlns:v="urn:schemas-microsoft-com:vml" xmlns:o="urn:schemas-microsoft-com:office:office" xmlns:mc="http://schemas.openxmlformats.org/markup-compatibility/2006" xmlns:wpc="http://schemas.microsoft.com/office/word/2010/wordprocessingCanvas" xmlns="" val="0"/>
+                          <a14:useLocalDpi xmlns="" xmlns:wpc="http://schemas.microsoft.com/office/word/2010/wordprocessingCanvas" xmlns:mc="http://schemas.openxmlformats.org/markup-compatibility/2006" xmlns:o="urn:schemas-microsoft-com:office:office" xmlns:v="urn:schemas-microsoft-com:vml" xmlns:wp14="http://schemas.microsoft.com/office/word/2010/wordprocessingDrawing" xmlns:w10="urn:schemas-microsoft-com:office:word" xmlns:w="http://schemas.openxmlformats.org/wordprocessingml/2006/main" xmlns:w14="http://schemas.microsoft.com/office/word/2010/wordml" xmlns:wpg="http://schemas.microsoft.com/office/word/2010/wordprocessingGroup" xmlns:wpi="http://schemas.microsoft.com/office/word/2010/wordprocessingInk" xmlns:wps="http://schemas.microsoft.com/office/word/2010/wordprocessingShape" xmlns:a14="http://schemas.microsoft.com/office/drawing/2010/main" val="0"/>
                         </a:ext>
                       </a:extLst>
                     </a:blip>
@@ -5291,7 +5318,7 @@
                     <a:blip r:embed="rId29" cstate="print">
                       <a:extLst>
                         <a:ext uri="{28A0092B-C50C-407E-A947-70E740481C1C}">
-                          <a14:useLocalDpi xmlns:a14="http://schemas.microsoft.com/office/drawing/2010/main" xmlns:wps="http://schemas.microsoft.com/office/word/2010/wordprocessingShape" xmlns:wpi="http://schemas.microsoft.com/office/word/2010/wordprocessingInk" xmlns:wpg="http://schemas.microsoft.com/office/word/2010/wordprocessingGroup" xmlns:w14="http://schemas.microsoft.com/office/word/2010/wordml" xmlns:w="http://schemas.openxmlformats.org/wordprocessingml/2006/main" xmlns:w10="urn:schemas-microsoft-com:office:word" xmlns:wp14="http://schemas.microsoft.com/office/word/2010/wordprocessingDrawing" xmlns:v="urn:schemas-microsoft-com:vml" xmlns:o="urn:schemas-microsoft-com:office:office" xmlns:mc="http://schemas.openxmlformats.org/markup-compatibility/2006" xmlns:wpc="http://schemas.microsoft.com/office/word/2010/wordprocessingCanvas" xmlns="" val="0"/>
+                          <a14:useLocalDpi xmlns="" xmlns:wpc="http://schemas.microsoft.com/office/word/2010/wordprocessingCanvas" xmlns:mc="http://schemas.openxmlformats.org/markup-compatibility/2006" xmlns:o="urn:schemas-microsoft-com:office:office" xmlns:v="urn:schemas-microsoft-com:vml" xmlns:wp14="http://schemas.microsoft.com/office/word/2010/wordprocessingDrawing" xmlns:w10="urn:schemas-microsoft-com:office:word" xmlns:w="http://schemas.openxmlformats.org/wordprocessingml/2006/main" xmlns:w14="http://schemas.microsoft.com/office/word/2010/wordml" xmlns:wpg="http://schemas.microsoft.com/office/word/2010/wordprocessingGroup" xmlns:wpi="http://schemas.microsoft.com/office/word/2010/wordprocessingInk" xmlns:wps="http://schemas.microsoft.com/office/word/2010/wordprocessingShape" xmlns:a14="http://schemas.microsoft.com/office/drawing/2010/main" val="0"/>
                         </a:ext>
                       </a:extLst>
                     </a:blip>
@@ -5640,7 +5667,7 @@
                     <a:blip r:embed="rId30" cstate="print">
                       <a:extLst>
                         <a:ext uri="{28A0092B-C50C-407E-A947-70E740481C1C}">
-                          <a14:useLocalDpi xmlns:a14="http://schemas.microsoft.com/office/drawing/2010/main" xmlns:wps="http://schemas.microsoft.com/office/word/2010/wordprocessingShape" xmlns:wpi="http://schemas.microsoft.com/office/word/2010/wordprocessingInk" xmlns:wpg="http://schemas.microsoft.com/office/word/2010/wordprocessingGroup" xmlns:w14="http://schemas.microsoft.com/office/word/2010/wordml" xmlns:w="http://schemas.openxmlformats.org/wordprocessingml/2006/main" xmlns:w10="urn:schemas-microsoft-com:office:word" xmlns:wp14="http://schemas.microsoft.com/office/word/2010/wordprocessingDrawing" xmlns:v="urn:schemas-microsoft-com:vml" xmlns:o="urn:schemas-microsoft-com:office:office" xmlns:mc="http://schemas.openxmlformats.org/markup-compatibility/2006" xmlns:wpc="http://schemas.microsoft.com/office/word/2010/wordprocessingCanvas" xmlns="" val="0"/>
+                          <a14:useLocalDpi xmlns="" xmlns:wpc="http://schemas.microsoft.com/office/word/2010/wordprocessingCanvas" xmlns:mc="http://schemas.openxmlformats.org/markup-compatibility/2006" xmlns:o="urn:schemas-microsoft-com:office:office" xmlns:v="urn:schemas-microsoft-com:vml" xmlns:wp14="http://schemas.microsoft.com/office/word/2010/wordprocessingDrawing" xmlns:w10="urn:schemas-microsoft-com:office:word" xmlns:w="http://schemas.openxmlformats.org/wordprocessingml/2006/main" xmlns:w14="http://schemas.microsoft.com/office/word/2010/wordml" xmlns:wpg="http://schemas.microsoft.com/office/word/2010/wordprocessingGroup" xmlns:wpi="http://schemas.microsoft.com/office/word/2010/wordprocessingInk" xmlns:wps="http://schemas.microsoft.com/office/word/2010/wordprocessingShape" xmlns:a14="http://schemas.microsoft.com/office/drawing/2010/main" val="0"/>
                         </a:ext>
                       </a:extLst>
                     </a:blip>
@@ -5701,7 +5728,7 @@
                     <a:blip r:embed="rId31" cstate="print">
                       <a:extLst>
                         <a:ext uri="{28A0092B-C50C-407E-A947-70E740481C1C}">
-                          <a14:useLocalDpi xmlns:a14="http://schemas.microsoft.com/office/drawing/2010/main" xmlns:wps="http://schemas.microsoft.com/office/word/2010/wordprocessingShape" xmlns:wpi="http://schemas.microsoft.com/office/word/2010/wordprocessingInk" xmlns:wpg="http://schemas.microsoft.com/office/word/2010/wordprocessingGroup" xmlns:w14="http://schemas.microsoft.com/office/word/2010/wordml" xmlns:w="http://schemas.openxmlformats.org/wordprocessingml/2006/main" xmlns:w10="urn:schemas-microsoft-com:office:word" xmlns:wp14="http://schemas.microsoft.com/office/word/2010/wordprocessingDrawing" xmlns:v="urn:schemas-microsoft-com:vml" xmlns:o="urn:schemas-microsoft-com:office:office" xmlns:mc="http://schemas.openxmlformats.org/markup-compatibility/2006" xmlns:wpc="http://schemas.microsoft.com/office/word/2010/wordprocessingCanvas" xmlns="" val="0"/>
+                          <a14:useLocalDpi xmlns="" xmlns:wpc="http://schemas.microsoft.com/office/word/2010/wordprocessingCanvas" xmlns:mc="http://schemas.openxmlformats.org/markup-compatibility/2006" xmlns:o="urn:schemas-microsoft-com:office:office" xmlns:v="urn:schemas-microsoft-com:vml" xmlns:wp14="http://schemas.microsoft.com/office/word/2010/wordprocessingDrawing" xmlns:w10="urn:schemas-microsoft-com:office:word" xmlns:w="http://schemas.openxmlformats.org/wordprocessingml/2006/main" xmlns:w14="http://schemas.microsoft.com/office/word/2010/wordml" xmlns:wpg="http://schemas.microsoft.com/office/word/2010/wordprocessingGroup" xmlns:wpi="http://schemas.microsoft.com/office/word/2010/wordprocessingInk" xmlns:wps="http://schemas.microsoft.com/office/word/2010/wordprocessingShape" xmlns:a14="http://schemas.microsoft.com/office/drawing/2010/main" val="0"/>
                         </a:ext>
                       </a:extLst>
                     </a:blip>
@@ -8713,7 +8740,7 @@
 </file>
 
 <file path=customXml/itemProps1.xml><?xml version="1.0" encoding="utf-8"?>
-<ds:datastoreItem xmlns:ds="http://schemas.openxmlformats.org/officeDocument/2006/customXml" ds:itemID="{93DFAD74-4AE7-4392-8CA0-1A21B56FF78A}">
+<ds:datastoreItem xmlns:ds="http://schemas.openxmlformats.org/officeDocument/2006/customXml" ds:itemID="{7AA27C3C-1EED-4AAE-88D0-D1C433162568}">
   <ds:schemaRefs>
     <ds:schemaRef ds:uri="http://schemas.openxmlformats.org/officeDocument/2006/bibliography"/>
   </ds:schemaRefs>

</xml_diff>

<commit_message>
cahier des charges fini + version PDF
</commit_message>
<xml_diff>
--- a/divers/cahier_charges_projet_vols.docx
+++ b/divers/cahier_charges_projet_vols.docx
@@ -90,7 +90,7 @@
                     <pic:cNvPicPr/>
                   </pic:nvPicPr>
                   <pic:blipFill>
-                    <a:blip r:embed="rId8">
+                    <a:blip r:embed="rId9">
                       <a:extLst>
                         <a:ext uri="{28A0092B-C50C-407E-A947-70E740481C1C}">
                           <a14:useLocalDpi xmlns:a14="http://schemas.microsoft.com/office/drawing/2010/main" val="0"/>
@@ -182,8 +182,6 @@
           <w:u w:val="single"/>
         </w:rPr>
       </w:pPr>
-      <w:bookmarkStart w:id="0" w:name="_GoBack"/>
-      <w:bookmarkEnd w:id="0"/>
     </w:p>
     <w:p>
       <w:pPr>
@@ -289,10 +287,15 @@
         <w:tabs>
           <w:tab w:val="right" w:leader="underscore" w:pos="10194"/>
         </w:tabs>
-        <w:jc w:val="both"/>
-        <w:rPr>
-          <w:rStyle w:val="Lienhypertexte"/>
-          <w:color w:val="548DD4" w:themeColor="text2" w:themeTint="99"/>
+        <w:rPr>
+          <w:rFonts w:cstheme="minorBidi"/>
+          <w:b w:val="0"/>
+          <w:bCs w:val="0"/>
+          <w:i w:val="0"/>
+          <w:iCs w:val="0"/>
+          <w:noProof/>
+          <w:sz w:val="22"/>
+          <w:szCs w:val="22"/>
         </w:rPr>
       </w:pPr>
       <w:r>
@@ -325,68 +328,59 @@
         </w:rPr>
         <w:fldChar w:fldCharType="separate"/>
       </w:r>
-      <w:hyperlink w:anchor="_Toc365469420" w:history="1">
+      <w:hyperlink w:anchor="_Toc365532014" w:history="1">
         <w:r>
           <w:rPr>
             <w:rStyle w:val="Lienhypertexte"/>
             <w:noProof/>
-            <w:color w:val="548DD4" w:themeColor="text2" w:themeTint="99"/>
           </w:rPr>
           <w:t>Contexte</w:t>
         </w:r>
         <w:r>
           <w:rPr>
-            <w:rStyle w:val="Lienhypertexte"/>
-            <w:webHidden/>
-            <w:color w:val="548DD4" w:themeColor="text2" w:themeTint="99"/>
+            <w:noProof/>
+            <w:webHidden/>
           </w:rPr>
           <w:tab/>
         </w:r>
         <w:r>
           <w:rPr>
-            <w:rStyle w:val="Lienhypertexte"/>
-            <w:webHidden/>
-            <w:color w:val="548DD4" w:themeColor="text2" w:themeTint="99"/>
+            <w:noProof/>
+            <w:webHidden/>
           </w:rPr>
           <w:fldChar w:fldCharType="begin"/>
         </w:r>
         <w:r>
           <w:rPr>
-            <w:rStyle w:val="Lienhypertexte"/>
-            <w:webHidden/>
-            <w:color w:val="548DD4" w:themeColor="text2" w:themeTint="99"/>
-          </w:rPr>
-          <w:instrText xml:space="preserve"> PAGEREF _Toc365469420 \h </w:instrText>
-        </w:r>
-        <w:r>
-          <w:rPr>
-            <w:rStyle w:val="Lienhypertexte"/>
-            <w:webHidden/>
-            <w:color w:val="548DD4" w:themeColor="text2" w:themeTint="99"/>
-          </w:rPr>
-        </w:r>
-        <w:r>
-          <w:rPr>
-            <w:rStyle w:val="Lienhypertexte"/>
-            <w:webHidden/>
-            <w:color w:val="548DD4" w:themeColor="text2" w:themeTint="99"/>
+            <w:noProof/>
+            <w:webHidden/>
+          </w:rPr>
+          <w:instrText xml:space="preserve"> PAGEREF _Toc365532014 \h </w:instrText>
+        </w:r>
+        <w:r>
+          <w:rPr>
+            <w:noProof/>
+            <w:webHidden/>
+          </w:rPr>
+        </w:r>
+        <w:r>
+          <w:rPr>
+            <w:noProof/>
+            <w:webHidden/>
           </w:rPr>
           <w:fldChar w:fldCharType="separate"/>
         </w:r>
         <w:r>
           <w:rPr>
-            <w:rStyle w:val="Lienhypertexte"/>
             <w:noProof/>
             <w:webHidden/>
-            <w:color w:val="548DD4" w:themeColor="text2" w:themeTint="99"/>
-          </w:rPr>
-          <w:t>2</w:t>
-        </w:r>
-        <w:r>
-          <w:rPr>
-            <w:rStyle w:val="Lienhypertexte"/>
-            <w:webHidden/>
-            <w:color w:val="548DD4" w:themeColor="text2" w:themeTint="99"/>
+          </w:rPr>
+          <w:t>3</w:t>
+        </w:r>
+        <w:r>
+          <w:rPr>
+            <w:noProof/>
+            <w:webHidden/>
           </w:rPr>
           <w:fldChar w:fldCharType="end"/>
         </w:r>
@@ -398,74 +392,70 @@
         <w:tabs>
           <w:tab w:val="right" w:leader="underscore" w:pos="10194"/>
         </w:tabs>
-        <w:jc w:val="both"/>
-        <w:rPr>
-          <w:rStyle w:val="Lienhypertexte"/>
-          <w:color w:val="548DD4" w:themeColor="text2" w:themeTint="99"/>
-        </w:rPr>
-      </w:pPr>
-      <w:hyperlink w:anchor="_Toc365469421" w:history="1">
+        <w:rPr>
+          <w:rFonts w:cstheme="minorBidi"/>
+          <w:b w:val="0"/>
+          <w:bCs w:val="0"/>
+          <w:i w:val="0"/>
+          <w:iCs w:val="0"/>
+          <w:noProof/>
+          <w:sz w:val="22"/>
+          <w:szCs w:val="22"/>
+        </w:rPr>
+      </w:pPr>
+      <w:hyperlink w:anchor="_Toc365532015" w:history="1">
         <w:r>
           <w:rPr>
             <w:rStyle w:val="Lienhypertexte"/>
             <w:noProof/>
-            <w:color w:val="548DD4" w:themeColor="text2" w:themeTint="99"/>
           </w:rPr>
           <w:t>Objectif</w:t>
         </w:r>
         <w:r>
           <w:rPr>
-            <w:rStyle w:val="Lienhypertexte"/>
-            <w:webHidden/>
-            <w:color w:val="548DD4" w:themeColor="text2" w:themeTint="99"/>
+            <w:noProof/>
+            <w:webHidden/>
           </w:rPr>
           <w:tab/>
         </w:r>
         <w:r>
           <w:rPr>
-            <w:rStyle w:val="Lienhypertexte"/>
-            <w:webHidden/>
-            <w:color w:val="548DD4" w:themeColor="text2" w:themeTint="99"/>
+            <w:noProof/>
+            <w:webHidden/>
           </w:rPr>
           <w:fldChar w:fldCharType="begin"/>
         </w:r>
         <w:r>
           <w:rPr>
-            <w:rStyle w:val="Lienhypertexte"/>
-            <w:webHidden/>
-            <w:color w:val="548DD4" w:themeColor="text2" w:themeTint="99"/>
-          </w:rPr>
-          <w:instrText xml:space="preserve"> PAGEREF _Toc365469421 \h </w:instrText>
-        </w:r>
-        <w:r>
-          <w:rPr>
-            <w:rStyle w:val="Lienhypertexte"/>
-            <w:webHidden/>
-            <w:color w:val="548DD4" w:themeColor="text2" w:themeTint="99"/>
-          </w:rPr>
-        </w:r>
-        <w:r>
-          <w:rPr>
-            <w:rStyle w:val="Lienhypertexte"/>
-            <w:webHidden/>
-            <w:color w:val="548DD4" w:themeColor="text2" w:themeTint="99"/>
+            <w:noProof/>
+            <w:webHidden/>
+          </w:rPr>
+          <w:instrText xml:space="preserve"> PAGEREF _Toc365532015 \h </w:instrText>
+        </w:r>
+        <w:r>
+          <w:rPr>
+            <w:noProof/>
+            <w:webHidden/>
+          </w:rPr>
+        </w:r>
+        <w:r>
+          <w:rPr>
+            <w:noProof/>
+            <w:webHidden/>
           </w:rPr>
           <w:fldChar w:fldCharType="separate"/>
         </w:r>
         <w:r>
           <w:rPr>
-            <w:rStyle w:val="Lienhypertexte"/>
             <w:noProof/>
             <w:webHidden/>
-            <w:color w:val="548DD4" w:themeColor="text2" w:themeTint="99"/>
-          </w:rPr>
-          <w:t>2</w:t>
-        </w:r>
-        <w:r>
-          <w:rPr>
-            <w:rStyle w:val="Lienhypertexte"/>
-            <w:webHidden/>
-            <w:color w:val="548DD4" w:themeColor="text2" w:themeTint="99"/>
+          </w:rPr>
+          <w:t>3</w:t>
+        </w:r>
+        <w:r>
+          <w:rPr>
+            <w:noProof/>
+            <w:webHidden/>
           </w:rPr>
           <w:fldChar w:fldCharType="end"/>
         </w:r>
@@ -477,74 +467,70 @@
         <w:tabs>
           <w:tab w:val="right" w:leader="underscore" w:pos="10194"/>
         </w:tabs>
-        <w:jc w:val="both"/>
-        <w:rPr>
-          <w:rStyle w:val="Lienhypertexte"/>
-          <w:color w:val="548DD4" w:themeColor="text2" w:themeTint="99"/>
-        </w:rPr>
-      </w:pPr>
-      <w:hyperlink w:anchor="_Toc365469422" w:history="1">
+        <w:rPr>
+          <w:rFonts w:cstheme="minorBidi"/>
+          <w:b w:val="0"/>
+          <w:bCs w:val="0"/>
+          <w:i w:val="0"/>
+          <w:iCs w:val="0"/>
+          <w:noProof/>
+          <w:sz w:val="22"/>
+          <w:szCs w:val="22"/>
+        </w:rPr>
+      </w:pPr>
+      <w:hyperlink w:anchor="_Toc365532016" w:history="1">
         <w:r>
           <w:rPr>
             <w:rStyle w:val="Lienhypertexte"/>
             <w:noProof/>
-            <w:color w:val="548DD4" w:themeColor="text2" w:themeTint="99"/>
           </w:rPr>
           <w:t>Contraintes</w:t>
         </w:r>
         <w:r>
           <w:rPr>
-            <w:rStyle w:val="Lienhypertexte"/>
-            <w:webHidden/>
-            <w:color w:val="548DD4" w:themeColor="text2" w:themeTint="99"/>
+            <w:noProof/>
+            <w:webHidden/>
           </w:rPr>
           <w:tab/>
         </w:r>
         <w:r>
           <w:rPr>
-            <w:rStyle w:val="Lienhypertexte"/>
-            <w:webHidden/>
-            <w:color w:val="548DD4" w:themeColor="text2" w:themeTint="99"/>
+            <w:noProof/>
+            <w:webHidden/>
           </w:rPr>
           <w:fldChar w:fldCharType="begin"/>
         </w:r>
         <w:r>
           <w:rPr>
-            <w:rStyle w:val="Lienhypertexte"/>
-            <w:webHidden/>
-            <w:color w:val="548DD4" w:themeColor="text2" w:themeTint="99"/>
-          </w:rPr>
-          <w:instrText xml:space="preserve"> PAGEREF _Toc365469422 \h </w:instrText>
-        </w:r>
-        <w:r>
-          <w:rPr>
-            <w:rStyle w:val="Lienhypertexte"/>
-            <w:webHidden/>
-            <w:color w:val="548DD4" w:themeColor="text2" w:themeTint="99"/>
-          </w:rPr>
-        </w:r>
-        <w:r>
-          <w:rPr>
-            <w:rStyle w:val="Lienhypertexte"/>
-            <w:webHidden/>
-            <w:color w:val="548DD4" w:themeColor="text2" w:themeTint="99"/>
+            <w:noProof/>
+            <w:webHidden/>
+          </w:rPr>
+          <w:instrText xml:space="preserve"> PAGEREF _Toc365532016 \h </w:instrText>
+        </w:r>
+        <w:r>
+          <w:rPr>
+            <w:noProof/>
+            <w:webHidden/>
+          </w:rPr>
+        </w:r>
+        <w:r>
+          <w:rPr>
+            <w:noProof/>
+            <w:webHidden/>
           </w:rPr>
           <w:fldChar w:fldCharType="separate"/>
         </w:r>
         <w:r>
           <w:rPr>
-            <w:rStyle w:val="Lienhypertexte"/>
             <w:noProof/>
             <w:webHidden/>
-            <w:color w:val="548DD4" w:themeColor="text2" w:themeTint="99"/>
-          </w:rPr>
-          <w:t>2</w:t>
-        </w:r>
-        <w:r>
-          <w:rPr>
-            <w:rStyle w:val="Lienhypertexte"/>
-            <w:webHidden/>
-            <w:color w:val="548DD4" w:themeColor="text2" w:themeTint="99"/>
+          </w:rPr>
+          <w:t>3</w:t>
+        </w:r>
+        <w:r>
+          <w:rPr>
+            <w:noProof/>
+            <w:webHidden/>
           </w:rPr>
           <w:fldChar w:fldCharType="end"/>
         </w:r>
@@ -556,188 +542,126 @@
         <w:tabs>
           <w:tab w:val="right" w:leader="underscore" w:pos="10194"/>
         </w:tabs>
-        <w:jc w:val="both"/>
-        <w:rPr>
-          <w:rStyle w:val="Lienhypertexte"/>
-          <w:color w:val="548DD4" w:themeColor="text2" w:themeTint="99"/>
-        </w:rPr>
-      </w:pPr>
-      <w:hyperlink w:anchor="_Toc365469423" w:history="1">
+        <w:rPr>
+          <w:rFonts w:cstheme="minorBidi"/>
+          <w:b w:val="0"/>
+          <w:bCs w:val="0"/>
+          <w:i w:val="0"/>
+          <w:iCs w:val="0"/>
+          <w:noProof/>
+          <w:sz w:val="22"/>
+          <w:szCs w:val="22"/>
+        </w:rPr>
+      </w:pPr>
+      <w:hyperlink w:anchor="_Toc365532017" w:history="1">
         <w:r>
           <w:rPr>
             <w:rStyle w:val="Lienhypertexte"/>
             <w:noProof/>
-            <w:color w:val="548DD4" w:themeColor="text2" w:themeTint="99"/>
           </w:rPr>
           <w:t>Détail des possibilités</w:t>
         </w:r>
         <w:r>
           <w:rPr>
+            <w:noProof/>
+            <w:webHidden/>
+          </w:rPr>
+          <w:tab/>
+        </w:r>
+        <w:r>
+          <w:rPr>
+            <w:noProof/>
+            <w:webHidden/>
+          </w:rPr>
+          <w:fldChar w:fldCharType="begin"/>
+        </w:r>
+        <w:r>
+          <w:rPr>
+            <w:noProof/>
+            <w:webHidden/>
+          </w:rPr>
+          <w:instrText xml:space="preserve"> PAGEREF _Toc365532017 \h </w:instrText>
+        </w:r>
+        <w:r>
+          <w:rPr>
+            <w:noProof/>
+            <w:webHidden/>
+          </w:rPr>
+        </w:r>
+        <w:r>
+          <w:rPr>
+            <w:noProof/>
+            <w:webHidden/>
+          </w:rPr>
+          <w:fldChar w:fldCharType="separate"/>
+        </w:r>
+        <w:r>
+          <w:rPr>
+            <w:noProof/>
+            <w:webHidden/>
+          </w:rPr>
+          <w:t>4</w:t>
+        </w:r>
+        <w:r>
+          <w:rPr>
+            <w:noProof/>
+            <w:webHidden/>
+          </w:rPr>
+          <w:fldChar w:fldCharType="end"/>
+        </w:r>
+      </w:hyperlink>
+    </w:p>
+    <w:p>
+      <w:pPr>
+        <w:pStyle w:val="TM2"/>
+        <w:rPr>
+          <w:rFonts w:cstheme="minorBidi"/>
+          <w:b w:val="0"/>
+          <w:bCs w:val="0"/>
+          <w:color w:val="auto"/>
+        </w:rPr>
+      </w:pPr>
+      <w:hyperlink w:anchor="_Toc365532018" w:history="1">
+        <w:r>
+          <w:rPr>
             <w:rStyle w:val="Lienhypertexte"/>
-            <w:webHidden/>
-            <w:color w:val="548DD4" w:themeColor="text2" w:themeTint="99"/>
+          </w:rPr>
+          <w:t>Scénario de recherche d’un vol</w:t>
+        </w:r>
+        <w:r>
+          <w:rPr>
+            <w:webHidden/>
           </w:rPr>
           <w:tab/>
         </w:r>
         <w:r>
           <w:rPr>
-            <w:rStyle w:val="Lienhypertexte"/>
-            <w:webHidden/>
-            <w:color w:val="548DD4" w:themeColor="text2" w:themeTint="99"/>
+            <w:webHidden/>
           </w:rPr>
           <w:fldChar w:fldCharType="begin"/>
         </w:r>
         <w:r>
           <w:rPr>
-            <w:rStyle w:val="Lienhypertexte"/>
-            <w:webHidden/>
-            <w:color w:val="548DD4" w:themeColor="text2" w:themeTint="99"/>
-          </w:rPr>
-          <w:instrText xml:space="preserve"> PAGEREF _Toc365469423 \h </w:instrText>
-        </w:r>
-        <w:r>
-          <w:rPr>
-            <w:rStyle w:val="Lienhypertexte"/>
-            <w:webHidden/>
-            <w:color w:val="548DD4" w:themeColor="text2" w:themeTint="99"/>
-          </w:rPr>
-        </w:r>
-        <w:r>
-          <w:rPr>
-            <w:rStyle w:val="Lienhypertexte"/>
-            <w:webHidden/>
-            <w:color w:val="548DD4" w:themeColor="text2" w:themeTint="99"/>
+            <w:webHidden/>
+          </w:rPr>
+          <w:instrText xml:space="preserve"> PAGEREF _Toc365532018 \h </w:instrText>
+        </w:r>
+        <w:r>
+          <w:rPr>
+            <w:webHidden/>
+          </w:rPr>
+        </w:r>
+        <w:r>
+          <w:rPr>
+            <w:webHidden/>
           </w:rPr>
           <w:fldChar w:fldCharType="separate"/>
         </w:r>
         <w:r>
           <w:rPr>
-            <w:rStyle w:val="Lienhypertexte"/>
-            <w:noProof/>
-            <w:webHidden/>
-            <w:color w:val="548DD4" w:themeColor="text2" w:themeTint="99"/>
-          </w:rPr>
-          <w:t>2</w:t>
-        </w:r>
-        <w:r>
-          <w:rPr>
-            <w:rStyle w:val="Lienhypertexte"/>
-            <w:webHidden/>
-            <w:color w:val="548DD4" w:themeColor="text2" w:themeTint="99"/>
-          </w:rPr>
-          <w:fldChar w:fldCharType="end"/>
-        </w:r>
-      </w:hyperlink>
-    </w:p>
-    <w:p>
-      <w:pPr>
-        <w:pStyle w:val="TM2"/>
-        <w:jc w:val="both"/>
-        <w:rPr>
-          <w:rFonts w:cstheme="minorBidi"/>
-        </w:rPr>
-      </w:pPr>
-      <w:hyperlink w:anchor="_Toc365469424" w:history="1">
-        <w:r>
-          <w:rPr>
-            <w:rStyle w:val="Lienhypertexte"/>
-            <w:color w:val="17365D" w:themeColor="text2" w:themeShade="BF"/>
-          </w:rPr>
-          <w:t>Scénario de recherche d’un vol :</w:t>
-        </w:r>
-        <w:r>
-          <w:rPr>
-            <w:webHidden/>
-          </w:rPr>
-          <w:tab/>
-        </w:r>
-        <w:r>
-          <w:rPr>
-            <w:webHidden/>
-          </w:rPr>
-          <w:fldChar w:fldCharType="begin"/>
-        </w:r>
-        <w:r>
-          <w:rPr>
-            <w:webHidden/>
-          </w:rPr>
-          <w:instrText xml:space="preserve"> PAGEREF _Toc365469424 \h </w:instrText>
-        </w:r>
-        <w:r>
-          <w:rPr>
-            <w:webHidden/>
-          </w:rPr>
-        </w:r>
-        <w:r>
-          <w:rPr>
-            <w:webHidden/>
-          </w:rPr>
-          <w:fldChar w:fldCharType="separate"/>
-        </w:r>
-        <w:r>
-          <w:rPr>
-            <w:webHidden/>
-          </w:rPr>
-          <w:t>2</w:t>
-        </w:r>
-        <w:r>
-          <w:rPr>
-            <w:webHidden/>
-          </w:rPr>
-          <w:fldChar w:fldCharType="end"/>
-        </w:r>
-      </w:hyperlink>
-    </w:p>
-    <w:p>
-      <w:pPr>
-        <w:pStyle w:val="TM2"/>
-        <w:jc w:val="both"/>
-        <w:rPr>
-          <w:rFonts w:cstheme="minorBidi"/>
-        </w:rPr>
-      </w:pPr>
-      <w:hyperlink w:anchor="_Toc365469425" w:history="1">
-        <w:r>
-          <w:rPr>
-            <w:rStyle w:val="Lienhypertexte"/>
-            <w:color w:val="17365D" w:themeColor="text2" w:themeShade="BF"/>
-          </w:rPr>
-          <w:t>Navigation</w:t>
-        </w:r>
-        <w:r>
-          <w:rPr>
-            <w:webHidden/>
-          </w:rPr>
-          <w:tab/>
-        </w:r>
-        <w:r>
-          <w:rPr>
-            <w:webHidden/>
-          </w:rPr>
-          <w:fldChar w:fldCharType="begin"/>
-        </w:r>
-        <w:r>
-          <w:rPr>
-            <w:webHidden/>
-          </w:rPr>
-          <w:instrText xml:space="preserve"> PAGEREF _Toc365469425 \h </w:instrText>
-        </w:r>
-        <w:r>
-          <w:rPr>
-            <w:webHidden/>
-          </w:rPr>
-        </w:r>
-        <w:r>
-          <w:rPr>
-            <w:webHidden/>
-          </w:rPr>
-          <w:fldChar w:fldCharType="separate"/>
-        </w:r>
-        <w:r>
-          <w:rPr>
-            <w:webHidden/>
-          </w:rPr>
-          <w:t>2</w:t>
+            <w:webHidden/>
+          </w:rPr>
+          <w:t>4</w:t>
         </w:r>
         <w:r>
           <w:rPr>
@@ -753,199 +677,69 @@
         <w:tabs>
           <w:tab w:val="right" w:leader="underscore" w:pos="10194"/>
         </w:tabs>
-        <w:jc w:val="both"/>
-        <w:rPr>
-          <w:rStyle w:val="Lienhypertexte"/>
-          <w:color w:val="548DD4" w:themeColor="text2" w:themeTint="99"/>
-        </w:rPr>
-      </w:pPr>
-      <w:hyperlink w:anchor="_Toc365469426" w:history="1">
+        <w:rPr>
+          <w:rFonts w:cstheme="minorBidi"/>
+          <w:b w:val="0"/>
+          <w:bCs w:val="0"/>
+          <w:i w:val="0"/>
+          <w:iCs w:val="0"/>
+          <w:noProof/>
+          <w:sz w:val="22"/>
+          <w:szCs w:val="22"/>
+        </w:rPr>
+      </w:pPr>
+      <w:hyperlink w:anchor="_Toc365532019" w:history="1">
         <w:r>
           <w:rPr>
             <w:rStyle w:val="Lienhypertexte"/>
             <w:noProof/>
-            <w:color w:val="548DD4" w:themeColor="text2" w:themeTint="99"/>
-          </w:rPr>
-          <w:t>Réservation</w:t>
-        </w:r>
-        <w:r>
-          <w:rPr>
-            <w:rStyle w:val="Lienhypertexte"/>
+          </w:rPr>
+          <w:t>Navigation</w:t>
+        </w:r>
+        <w:r>
+          <w:rPr>
             <w:noProof/>
-            <w:color w:val="548DD4" w:themeColor="text2" w:themeTint="99"/>
-          </w:rPr>
-          <w:t xml:space="preserve"> d'un billet</w:t>
-        </w:r>
-        <w:r>
-          <w:rPr>
-            <w:rStyle w:val="Lienhypertexte"/>
-            <w:webHidden/>
-            <w:color w:val="548DD4" w:themeColor="text2" w:themeTint="99"/>
+            <w:webHidden/>
           </w:rPr>
           <w:tab/>
         </w:r>
         <w:r>
           <w:rPr>
-            <w:rStyle w:val="Lienhypertexte"/>
-            <w:webHidden/>
-            <w:color w:val="548DD4" w:themeColor="text2" w:themeTint="99"/>
+            <w:noProof/>
+            <w:webHidden/>
           </w:rPr>
           <w:fldChar w:fldCharType="begin"/>
         </w:r>
         <w:r>
           <w:rPr>
-            <w:rStyle w:val="Lienhypertexte"/>
-            <w:webHidden/>
-            <w:color w:val="548DD4" w:themeColor="text2" w:themeTint="99"/>
-          </w:rPr>
-          <w:instrText xml:space="preserve"> PAGEREF _Toc365469426 \h </w:instrText>
-        </w:r>
-        <w:r>
-          <w:rPr>
-            <w:rStyle w:val="Lienhypertexte"/>
-            <w:webHidden/>
-            <w:color w:val="548DD4" w:themeColor="text2" w:themeTint="99"/>
-          </w:rPr>
-        </w:r>
-        <w:r>
-          <w:rPr>
-            <w:rStyle w:val="Lienhypertexte"/>
-            <w:webHidden/>
-            <w:color w:val="548DD4" w:themeColor="text2" w:themeTint="99"/>
+            <w:noProof/>
+            <w:webHidden/>
+          </w:rPr>
+          <w:instrText xml:space="preserve"> PAGEREF _Toc365532019 \h </w:instrText>
+        </w:r>
+        <w:r>
+          <w:rPr>
+            <w:noProof/>
+            <w:webHidden/>
+          </w:rPr>
+        </w:r>
+        <w:r>
+          <w:rPr>
+            <w:noProof/>
+            <w:webHidden/>
           </w:rPr>
           <w:fldChar w:fldCharType="separate"/>
         </w:r>
         <w:r>
           <w:rPr>
-            <w:rStyle w:val="Lienhypertexte"/>
             <w:noProof/>
             <w:webHidden/>
-            <w:color w:val="548DD4" w:themeColor="text2" w:themeTint="99"/>
-          </w:rPr>
-          <w:t>2</w:t>
-        </w:r>
-        <w:r>
-          <w:rPr>
-            <w:rStyle w:val="Lienhypertexte"/>
-            <w:webHidden/>
-            <w:color w:val="548DD4" w:themeColor="text2" w:themeTint="99"/>
-          </w:rPr>
-          <w:fldChar w:fldCharType="end"/>
-        </w:r>
-      </w:hyperlink>
-    </w:p>
-    <w:p>
-      <w:pPr>
-        <w:pStyle w:val="TM2"/>
-        <w:jc w:val="both"/>
-        <w:rPr>
-          <w:rFonts w:cstheme="minorBidi"/>
-        </w:rPr>
-      </w:pPr>
-      <w:hyperlink w:anchor="_Toc365469427" w:history="1">
-        <w:r>
-          <w:rPr>
-            <w:rStyle w:val="Lienhypertexte"/>
-            <w:color w:val="17365D" w:themeColor="text2" w:themeShade="BF"/>
-          </w:rPr>
-          <w:t>Cas d’un nouveau client</w:t>
-        </w:r>
-        <w:r>
-          <w:rPr>
-            <w:webHidden/>
-          </w:rPr>
-          <w:tab/>
-        </w:r>
-        <w:r>
-          <w:rPr>
-            <w:webHidden/>
-          </w:rPr>
-          <w:fldChar w:fldCharType="begin"/>
-        </w:r>
-        <w:r>
-          <w:rPr>
-            <w:webHidden/>
-          </w:rPr>
-          <w:instrText xml:space="preserve"> PAGEREF _Toc365469427 \h </w:instrText>
-        </w:r>
-        <w:r>
-          <w:rPr>
-            <w:webHidden/>
-          </w:rPr>
-        </w:r>
-        <w:r>
-          <w:rPr>
-            <w:webHidden/>
-          </w:rPr>
-          <w:fldChar w:fldCharType="separate"/>
-        </w:r>
-        <w:r>
-          <w:rPr>
-            <w:webHidden/>
-          </w:rPr>
-          <w:t>2</w:t>
-        </w:r>
-        <w:r>
-          <w:rPr>
-            <w:webHidden/>
-          </w:rPr>
-          <w:fldChar w:fldCharType="end"/>
-        </w:r>
-      </w:hyperlink>
-    </w:p>
-    <w:p>
-      <w:pPr>
-        <w:pStyle w:val="TM2"/>
-        <w:jc w:val="both"/>
-        <w:rPr>
-          <w:rFonts w:cstheme="minorBidi"/>
-        </w:rPr>
-      </w:pPr>
-      <w:hyperlink w:anchor="_Toc365469428" w:history="1">
-        <w:r>
-          <w:rPr>
-            <w:rStyle w:val="Lienhypertexte"/>
-            <w:color w:val="17365D" w:themeColor="text2" w:themeShade="BF"/>
-          </w:rPr>
-          <w:t>Cas d’un client déjà enregistré</w:t>
-        </w:r>
-        <w:r>
-          <w:rPr>
-            <w:webHidden/>
-          </w:rPr>
-          <w:tab/>
-        </w:r>
-        <w:r>
-          <w:rPr>
-            <w:webHidden/>
-          </w:rPr>
-          <w:fldChar w:fldCharType="begin"/>
-        </w:r>
-        <w:r>
-          <w:rPr>
-            <w:webHidden/>
-          </w:rPr>
-          <w:instrText xml:space="preserve"> PAGEREF _Toc365469428 \h </w:instrText>
-        </w:r>
-        <w:r>
-          <w:rPr>
-            <w:webHidden/>
-          </w:rPr>
-        </w:r>
-        <w:r>
-          <w:rPr>
-            <w:webHidden/>
-          </w:rPr>
-          <w:fldChar w:fldCharType="separate"/>
-        </w:r>
-        <w:r>
-          <w:rPr>
-            <w:webHidden/>
-          </w:rPr>
-          <w:t>2</w:t>
-        </w:r>
-        <w:r>
-          <w:rPr>
+          </w:rPr>
+          <w:t>12</w:t>
+        </w:r>
+        <w:r>
+          <w:rPr>
+            <w:noProof/>
             <w:webHidden/>
           </w:rPr>
           <w:fldChar w:fldCharType="end"/>
@@ -958,74 +752,190 @@
         <w:tabs>
           <w:tab w:val="right" w:leader="underscore" w:pos="10194"/>
         </w:tabs>
-        <w:jc w:val="both"/>
-        <w:rPr>
-          <w:rStyle w:val="Lienhypertexte"/>
-          <w:color w:val="548DD4" w:themeColor="text2" w:themeTint="99"/>
-        </w:rPr>
-      </w:pPr>
-      <w:hyperlink w:anchor="_Toc365469429" w:history="1">
+        <w:rPr>
+          <w:rFonts w:cstheme="minorBidi"/>
+          <w:b w:val="0"/>
+          <w:bCs w:val="0"/>
+          <w:i w:val="0"/>
+          <w:iCs w:val="0"/>
+          <w:noProof/>
+          <w:sz w:val="22"/>
+          <w:szCs w:val="22"/>
+        </w:rPr>
+      </w:pPr>
+      <w:hyperlink w:anchor="_Toc365532020" w:history="1">
         <w:r>
           <w:rPr>
             <w:rStyle w:val="Lienhypertexte"/>
             <w:noProof/>
-            <w:color w:val="548DD4" w:themeColor="text2" w:themeTint="99"/>
-          </w:rPr>
-          <w:t>Espace client</w:t>
-        </w:r>
+          </w:rPr>
+          <w:t>Réservation d'un billet</w:t>
+        </w:r>
+        <w:r>
+          <w:rPr>
+            <w:noProof/>
+            <w:webHidden/>
+          </w:rPr>
+          <w:tab/>
+        </w:r>
+        <w:r>
+          <w:rPr>
+            <w:noProof/>
+            <w:webHidden/>
+          </w:rPr>
+          <w:fldChar w:fldCharType="begin"/>
+        </w:r>
+        <w:r>
+          <w:rPr>
+            <w:noProof/>
+            <w:webHidden/>
+          </w:rPr>
+          <w:instrText xml:space="preserve"> PAGEREF _Toc365532020 \h </w:instrText>
+        </w:r>
+        <w:r>
+          <w:rPr>
+            <w:noProof/>
+            <w:webHidden/>
+          </w:rPr>
+        </w:r>
+        <w:r>
+          <w:rPr>
+            <w:noProof/>
+            <w:webHidden/>
+          </w:rPr>
+          <w:fldChar w:fldCharType="separate"/>
+        </w:r>
+        <w:r>
+          <w:rPr>
+            <w:noProof/>
+            <w:webHidden/>
+          </w:rPr>
+          <w:t>12</w:t>
+        </w:r>
+        <w:r>
+          <w:rPr>
+            <w:noProof/>
+            <w:webHidden/>
+          </w:rPr>
+          <w:fldChar w:fldCharType="end"/>
+        </w:r>
+      </w:hyperlink>
+    </w:p>
+    <w:p>
+      <w:pPr>
+        <w:pStyle w:val="TM2"/>
+        <w:rPr>
+          <w:rFonts w:cstheme="minorBidi"/>
+          <w:b w:val="0"/>
+          <w:bCs w:val="0"/>
+          <w:color w:val="auto"/>
+        </w:rPr>
+      </w:pPr>
+      <w:hyperlink w:anchor="_Toc365532021" w:history="1">
         <w:r>
           <w:rPr>
             <w:rStyle w:val="Lienhypertexte"/>
-            <w:webHidden/>
-            <w:color w:val="548DD4" w:themeColor="text2" w:themeTint="99"/>
+          </w:rPr>
+          <w:t>Cas d’un nouveau client</w:t>
+        </w:r>
+        <w:r>
+          <w:rPr>
+            <w:webHidden/>
           </w:rPr>
           <w:tab/>
         </w:r>
         <w:r>
           <w:rPr>
+            <w:webHidden/>
+          </w:rPr>
+          <w:fldChar w:fldCharType="begin"/>
+        </w:r>
+        <w:r>
+          <w:rPr>
+            <w:webHidden/>
+          </w:rPr>
+          <w:instrText xml:space="preserve"> PAGEREF _Toc365532021 \h </w:instrText>
+        </w:r>
+        <w:r>
+          <w:rPr>
+            <w:webHidden/>
+          </w:rPr>
+        </w:r>
+        <w:r>
+          <w:rPr>
+            <w:webHidden/>
+          </w:rPr>
+          <w:fldChar w:fldCharType="separate"/>
+        </w:r>
+        <w:r>
+          <w:rPr>
+            <w:webHidden/>
+          </w:rPr>
+          <w:t>12</w:t>
+        </w:r>
+        <w:r>
+          <w:rPr>
+            <w:webHidden/>
+          </w:rPr>
+          <w:fldChar w:fldCharType="end"/>
+        </w:r>
+      </w:hyperlink>
+    </w:p>
+    <w:p>
+      <w:pPr>
+        <w:pStyle w:val="TM2"/>
+        <w:rPr>
+          <w:rFonts w:cstheme="minorBidi"/>
+          <w:b w:val="0"/>
+          <w:bCs w:val="0"/>
+          <w:color w:val="auto"/>
+        </w:rPr>
+      </w:pPr>
+      <w:hyperlink w:anchor="_Toc365532022" w:history="1">
+        <w:r>
+          <w:rPr>
             <w:rStyle w:val="Lienhypertexte"/>
-            <w:webHidden/>
-            <w:color w:val="548DD4" w:themeColor="text2" w:themeTint="99"/>
+          </w:rPr>
+          <w:t>Cas d’un client déjà enregistré</w:t>
+        </w:r>
+        <w:r>
+          <w:rPr>
+            <w:webHidden/>
+          </w:rPr>
+          <w:tab/>
+        </w:r>
+        <w:r>
+          <w:rPr>
+            <w:webHidden/>
           </w:rPr>
           <w:fldChar w:fldCharType="begin"/>
         </w:r>
         <w:r>
           <w:rPr>
-            <w:rStyle w:val="Lienhypertexte"/>
-            <w:webHidden/>
-            <w:color w:val="548DD4" w:themeColor="text2" w:themeTint="99"/>
-          </w:rPr>
-          <w:instrText xml:space="preserve"> PAGEREF _Toc365469429 \h </w:instrText>
-        </w:r>
-        <w:r>
-          <w:rPr>
-            <w:rStyle w:val="Lienhypertexte"/>
-            <w:webHidden/>
-            <w:color w:val="548DD4" w:themeColor="text2" w:themeTint="99"/>
-          </w:rPr>
-        </w:r>
-        <w:r>
-          <w:rPr>
-            <w:rStyle w:val="Lienhypertexte"/>
-            <w:webHidden/>
-            <w:color w:val="548DD4" w:themeColor="text2" w:themeTint="99"/>
+            <w:webHidden/>
+          </w:rPr>
+          <w:instrText xml:space="preserve"> PAGEREF _Toc365532022 \h </w:instrText>
+        </w:r>
+        <w:r>
+          <w:rPr>
+            <w:webHidden/>
+          </w:rPr>
+        </w:r>
+        <w:r>
+          <w:rPr>
+            <w:webHidden/>
           </w:rPr>
           <w:fldChar w:fldCharType="separate"/>
         </w:r>
         <w:r>
           <w:rPr>
-            <w:rStyle w:val="Lienhypertexte"/>
-            <w:noProof/>
-            <w:webHidden/>
-            <w:color w:val="548DD4" w:themeColor="text2" w:themeTint="99"/>
-          </w:rPr>
-          <w:t>2</w:t>
-        </w:r>
-        <w:r>
-          <w:rPr>
-            <w:rStyle w:val="Lienhypertexte"/>
-            <w:webHidden/>
-            <w:color w:val="548DD4" w:themeColor="text2" w:themeTint="99"/>
+            <w:webHidden/>
+          </w:rPr>
+          <w:t>13</w:t>
+        </w:r>
+        <w:r>
+          <w:rPr>
+            <w:webHidden/>
           </w:rPr>
           <w:fldChar w:fldCharType="end"/>
         </w:r>
@@ -1037,74 +947,205 @@
         <w:tabs>
           <w:tab w:val="right" w:leader="underscore" w:pos="10194"/>
         </w:tabs>
-        <w:jc w:val="both"/>
-        <w:rPr>
-          <w:rStyle w:val="Lienhypertexte"/>
-          <w:color w:val="548DD4" w:themeColor="text2" w:themeTint="99"/>
-        </w:rPr>
-      </w:pPr>
-      <w:hyperlink w:anchor="_Toc365469430" w:history="1">
+        <w:rPr>
+          <w:rFonts w:cstheme="minorBidi"/>
+          <w:b w:val="0"/>
+          <w:bCs w:val="0"/>
+          <w:i w:val="0"/>
+          <w:iCs w:val="0"/>
+          <w:noProof/>
+          <w:sz w:val="22"/>
+          <w:szCs w:val="22"/>
+        </w:rPr>
+      </w:pPr>
+      <w:hyperlink w:anchor="_Toc365532023" w:history="1">
         <w:r>
           <w:rPr>
             <w:rStyle w:val="Lienhypertexte"/>
             <w:noProof/>
-            <w:color w:val="548DD4" w:themeColor="text2" w:themeTint="99"/>
-          </w:rPr>
-          <w:t>Back-office</w:t>
-        </w:r>
-        <w:r>
-          <w:rPr>
-            <w:rStyle w:val="Lienhypertexte"/>
-            <w:webHidden/>
-            <w:color w:val="548DD4" w:themeColor="text2" w:themeTint="99"/>
+          </w:rPr>
+          <w:t>Espace client</w:t>
+        </w:r>
+        <w:r>
+          <w:rPr>
+            <w:noProof/>
+            <w:webHidden/>
           </w:rPr>
           <w:tab/>
         </w:r>
         <w:r>
           <w:rPr>
-            <w:rStyle w:val="Lienhypertexte"/>
-            <w:webHidden/>
-            <w:color w:val="548DD4" w:themeColor="text2" w:themeTint="99"/>
+            <w:noProof/>
+            <w:webHidden/>
           </w:rPr>
           <w:fldChar w:fldCharType="begin"/>
         </w:r>
         <w:r>
           <w:rPr>
-            <w:rStyle w:val="Lienhypertexte"/>
-            <w:webHidden/>
-            <w:color w:val="548DD4" w:themeColor="text2" w:themeTint="99"/>
-          </w:rPr>
-          <w:instrText xml:space="preserve"> PAGEREF _Toc365469430 \h </w:instrText>
-        </w:r>
-        <w:r>
-          <w:rPr>
-            <w:rStyle w:val="Lienhypertexte"/>
-            <w:webHidden/>
-            <w:color w:val="548DD4" w:themeColor="text2" w:themeTint="99"/>
-          </w:rPr>
-        </w:r>
-        <w:r>
-          <w:rPr>
-            <w:rStyle w:val="Lienhypertexte"/>
-            <w:webHidden/>
-            <w:color w:val="548DD4" w:themeColor="text2" w:themeTint="99"/>
+            <w:noProof/>
+            <w:webHidden/>
+          </w:rPr>
+          <w:instrText xml:space="preserve"> PAGEREF _Toc365532023 \h </w:instrText>
+        </w:r>
+        <w:r>
+          <w:rPr>
+            <w:noProof/>
+            <w:webHidden/>
+          </w:rPr>
+        </w:r>
+        <w:r>
+          <w:rPr>
+            <w:noProof/>
+            <w:webHidden/>
           </w:rPr>
           <w:fldChar w:fldCharType="separate"/>
         </w:r>
+        <w:r>
+          <w:rPr>
+            <w:noProof/>
+            <w:webHidden/>
+          </w:rPr>
+          <w:t>14</w:t>
+        </w:r>
+        <w:r>
+          <w:rPr>
+            <w:noProof/>
+            <w:webHidden/>
+          </w:rPr>
+          <w:fldChar w:fldCharType="end"/>
+        </w:r>
+      </w:hyperlink>
+    </w:p>
+    <w:p>
+      <w:pPr>
+        <w:pStyle w:val="TM1"/>
+        <w:tabs>
+          <w:tab w:val="right" w:leader="underscore" w:pos="10194"/>
+        </w:tabs>
+        <w:rPr>
+          <w:rFonts w:cstheme="minorBidi"/>
+          <w:b w:val="0"/>
+          <w:bCs w:val="0"/>
+          <w:i w:val="0"/>
+          <w:iCs w:val="0"/>
+          <w:noProof/>
+          <w:sz w:val="22"/>
+          <w:szCs w:val="22"/>
+        </w:rPr>
+      </w:pPr>
+      <w:hyperlink w:anchor="_Toc365532024" w:history="1">
         <w:r>
           <w:rPr>
             <w:rStyle w:val="Lienhypertexte"/>
             <w:noProof/>
-            <w:webHidden/>
-            <w:color w:val="548DD4" w:themeColor="text2" w:themeTint="99"/>
-          </w:rPr>
-          <w:t>2</w:t>
-        </w:r>
+          </w:rPr>
+          <w:t>Back-office</w:t>
+        </w:r>
+        <w:r>
+          <w:rPr>
+            <w:noProof/>
+            <w:webHidden/>
+          </w:rPr>
+          <w:tab/>
+        </w:r>
+        <w:r>
+          <w:rPr>
+            <w:noProof/>
+            <w:webHidden/>
+          </w:rPr>
+          <w:fldChar w:fldCharType="begin"/>
+        </w:r>
+        <w:r>
+          <w:rPr>
+            <w:noProof/>
+            <w:webHidden/>
+          </w:rPr>
+          <w:instrText xml:space="preserve"> PAGEREF _Toc365532024 \h </w:instrText>
+        </w:r>
+        <w:r>
+          <w:rPr>
+            <w:noProof/>
+            <w:webHidden/>
+          </w:rPr>
+        </w:r>
+        <w:r>
+          <w:rPr>
+            <w:noProof/>
+            <w:webHidden/>
+          </w:rPr>
+          <w:fldChar w:fldCharType="separate"/>
+        </w:r>
+        <w:r>
+          <w:rPr>
+            <w:noProof/>
+            <w:webHidden/>
+          </w:rPr>
+          <w:t>14</w:t>
+        </w:r>
+        <w:r>
+          <w:rPr>
+            <w:noProof/>
+            <w:webHidden/>
+          </w:rPr>
+          <w:fldChar w:fldCharType="end"/>
+        </w:r>
+      </w:hyperlink>
+    </w:p>
+    <w:p>
+      <w:pPr>
+        <w:pStyle w:val="TM2"/>
+        <w:rPr>
+          <w:rFonts w:cstheme="minorBidi"/>
+          <w:b w:val="0"/>
+          <w:bCs w:val="0"/>
+          <w:color w:val="auto"/>
+        </w:rPr>
+      </w:pPr>
+      <w:hyperlink w:anchor="_Toc365532025" w:history="1">
         <w:r>
           <w:rPr>
             <w:rStyle w:val="Lienhypertexte"/>
-            <w:webHidden/>
-            <w:color w:val="548DD4" w:themeColor="text2" w:themeTint="99"/>
+          </w:rPr>
+          <w:t>Recherche par vol</w:t>
+        </w:r>
+        <w:r>
+          <w:rPr>
+            <w:webHidden/>
+          </w:rPr>
+          <w:tab/>
+        </w:r>
+        <w:r>
+          <w:rPr>
+            <w:webHidden/>
+          </w:rPr>
+          <w:fldChar w:fldCharType="begin"/>
+        </w:r>
+        <w:r>
+          <w:rPr>
+            <w:webHidden/>
+          </w:rPr>
+          <w:instrText xml:space="preserve"> PAGEREF _Toc365532025 \h </w:instrText>
+        </w:r>
+        <w:r>
+          <w:rPr>
+            <w:webHidden/>
+          </w:rPr>
+        </w:r>
+        <w:r>
+          <w:rPr>
+            <w:webHidden/>
+          </w:rPr>
+          <w:fldChar w:fldCharType="separate"/>
+        </w:r>
+        <w:r>
+          <w:rPr>
+            <w:webHidden/>
+          </w:rPr>
+          <w:t>15</w:t>
+        </w:r>
+        <w:r>
+          <w:rPr>
+            <w:webHidden/>
           </w:rPr>
           <w:fldChar w:fldCharType="end"/>
         </w:r>
@@ -1113,18 +1154,19 @@
     <w:p>
       <w:pPr>
         <w:pStyle w:val="TM2"/>
-        <w:jc w:val="both"/>
         <w:rPr>
           <w:rFonts w:cstheme="minorBidi"/>
-        </w:rPr>
-      </w:pPr>
-      <w:hyperlink w:anchor="_Toc365469431" w:history="1">
+          <w:b w:val="0"/>
+          <w:bCs w:val="0"/>
+          <w:color w:val="auto"/>
+        </w:rPr>
+      </w:pPr>
+      <w:hyperlink w:anchor="_Toc365532026" w:history="1">
         <w:r>
           <w:rPr>
             <w:rStyle w:val="Lienhypertexte"/>
-            <w:color w:val="17365D" w:themeColor="text2" w:themeShade="BF"/>
-          </w:rPr>
-          <w:t>1/ Recherche par vol.</w:t>
+          </w:rPr>
+          <w:t>Recherche par passager</w:t>
         </w:r>
         <w:r>
           <w:rPr>
@@ -1142,7 +1184,7 @@
           <w:rPr>
             <w:webHidden/>
           </w:rPr>
-          <w:instrText xml:space="preserve"> PAGEREF _Toc365469431 \h </w:instrText>
+          <w:instrText xml:space="preserve"> PAGEREF _Toc365532026 \h </w:instrText>
         </w:r>
         <w:r>
           <w:rPr>
@@ -1159,7 +1201,7 @@
           <w:rPr>
             <w:webHidden/>
           </w:rPr>
-          <w:t>2</w:t>
+          <w:t>15</w:t>
         </w:r>
         <w:r>
           <w:rPr>
@@ -1172,17 +1214,19 @@
     <w:p>
       <w:pPr>
         <w:pStyle w:val="TM2"/>
-        <w:jc w:val="both"/>
         <w:rPr>
           <w:rFonts w:cstheme="minorBidi"/>
-        </w:rPr>
-      </w:pPr>
-      <w:hyperlink w:anchor="_Toc365469432" w:history="1">
+          <w:b w:val="0"/>
+          <w:bCs w:val="0"/>
+          <w:color w:val="auto"/>
+        </w:rPr>
+      </w:pPr>
+      <w:hyperlink w:anchor="_Toc365532027" w:history="1">
         <w:r>
           <w:rPr>
             <w:rStyle w:val="Lienhypertexte"/>
           </w:rPr>
-          <w:t>2/ Recherche par passager.</w:t>
+          <w:t>Recherche par employé</w:t>
         </w:r>
         <w:r>
           <w:rPr>
@@ -1200,7 +1244,7 @@
           <w:rPr>
             <w:webHidden/>
           </w:rPr>
-          <w:instrText xml:space="preserve"> PAGEREF _Toc365469432 \h </w:instrText>
+          <w:instrText xml:space="preserve"> PAGEREF _Toc365532027 \h </w:instrText>
         </w:r>
         <w:r>
           <w:rPr>
@@ -1217,7 +1261,7 @@
           <w:rPr>
             <w:webHidden/>
           </w:rPr>
-          <w:t>2</w:t>
+          <w:t>16</w:t>
         </w:r>
         <w:r>
           <w:rPr>
@@ -1230,17 +1274,19 @@
     <w:p>
       <w:pPr>
         <w:pStyle w:val="TM2"/>
-        <w:jc w:val="both"/>
         <w:rPr>
           <w:rFonts w:cstheme="minorBidi"/>
-        </w:rPr>
-      </w:pPr>
-      <w:hyperlink w:anchor="_Toc365469433" w:history="1">
+          <w:b w:val="0"/>
+          <w:bCs w:val="0"/>
+          <w:color w:val="auto"/>
+        </w:rPr>
+      </w:pPr>
+      <w:hyperlink w:anchor="_Toc365532028" w:history="1">
         <w:r>
           <w:rPr>
             <w:rStyle w:val="Lienhypertexte"/>
           </w:rPr>
-          <w:t>3/ Recherche par employé.</w:t>
+          <w:t>Recherche par réservation</w:t>
         </w:r>
         <w:r>
           <w:rPr>
@@ -1258,7 +1304,7 @@
           <w:rPr>
             <w:webHidden/>
           </w:rPr>
-          <w:instrText xml:space="preserve"> PAGEREF _Toc365469433 \h </w:instrText>
+          <w:instrText xml:space="preserve"> PAGEREF _Toc365532028 \h </w:instrText>
         </w:r>
         <w:r>
           <w:rPr>
@@ -1275,7 +1321,7 @@
           <w:rPr>
             <w:webHidden/>
           </w:rPr>
-          <w:t>2</w:t>
+          <w:t>16</w:t>
         </w:r>
         <w:r>
           <w:rPr>
@@ -1288,17 +1334,19 @@
     <w:p>
       <w:pPr>
         <w:pStyle w:val="TM2"/>
-        <w:jc w:val="both"/>
         <w:rPr>
           <w:rFonts w:cstheme="minorBidi"/>
-        </w:rPr>
-      </w:pPr>
-      <w:hyperlink w:anchor="_Toc365469434" w:history="1">
+          <w:b w:val="0"/>
+          <w:bCs w:val="0"/>
+          <w:color w:val="auto"/>
+        </w:rPr>
+      </w:pPr>
+      <w:hyperlink w:anchor="_Toc365532029" w:history="1">
         <w:r>
           <w:rPr>
             <w:rStyle w:val="Lienhypertexte"/>
           </w:rPr>
-          <w:t>4/ Recherche par réservation.</w:t>
+          <w:t>Recherche par client</w:t>
         </w:r>
         <w:r>
           <w:rPr>
@@ -1316,7 +1364,7 @@
           <w:rPr>
             <w:webHidden/>
           </w:rPr>
-          <w:instrText xml:space="preserve"> PAGEREF _Toc365469434 \h </w:instrText>
+          <w:instrText xml:space="preserve"> PAGEREF _Toc365532029 \h </w:instrText>
         </w:r>
         <w:r>
           <w:rPr>
@@ -1333,7 +1381,7 @@
           <w:rPr>
             <w:webHidden/>
           </w:rPr>
-          <w:t>2</w:t>
+          <w:t>17</w:t>
         </w:r>
         <w:r>
           <w:rPr>
@@ -1346,17 +1394,19 @@
     <w:p>
       <w:pPr>
         <w:pStyle w:val="TM2"/>
-        <w:jc w:val="both"/>
         <w:rPr>
           <w:rFonts w:cstheme="minorBidi"/>
-        </w:rPr>
-      </w:pPr>
-      <w:hyperlink w:anchor="_Toc365469435" w:history="1">
+          <w:b w:val="0"/>
+          <w:bCs w:val="0"/>
+          <w:color w:val="auto"/>
+        </w:rPr>
+      </w:pPr>
+      <w:hyperlink w:anchor="_Toc365532030" w:history="1">
         <w:r>
           <w:rPr>
             <w:rStyle w:val="Lienhypertexte"/>
           </w:rPr>
-          <w:t>5/ Recherche par client.</w:t>
+          <w:t>Cas d’une recherche par N° de vol</w:t>
         </w:r>
         <w:r>
           <w:rPr>
@@ -1374,7 +1424,7 @@
           <w:rPr>
             <w:webHidden/>
           </w:rPr>
-          <w:instrText xml:space="preserve"> PAGEREF _Toc365469435 \h </w:instrText>
+          <w:instrText xml:space="preserve"> PAGEREF _Toc365532030 \h </w:instrText>
         </w:r>
         <w:r>
           <w:rPr>
@@ -1391,7 +1441,7 @@
           <w:rPr>
             <w:webHidden/>
           </w:rPr>
-          <w:t>2</w:t>
+          <w:t>18</w:t>
         </w:r>
         <w:r>
           <w:rPr>
@@ -1404,17 +1454,19 @@
     <w:p>
       <w:pPr>
         <w:pStyle w:val="TM2"/>
-        <w:jc w:val="both"/>
         <w:rPr>
           <w:rFonts w:cstheme="minorBidi"/>
-        </w:rPr>
-      </w:pPr>
-      <w:hyperlink w:anchor="_Toc365469436" w:history="1">
+          <w:b w:val="0"/>
+          <w:bCs w:val="0"/>
+          <w:color w:val="auto"/>
+        </w:rPr>
+      </w:pPr>
+      <w:hyperlink w:anchor="_Toc365532031" w:history="1">
         <w:r>
           <w:rPr>
             <w:rStyle w:val="Lienhypertexte"/>
           </w:rPr>
-          <w:t>Cas d’une recherche par N° de vol :</w:t>
+          <w:t>Cas d’une recherche par N° de passager</w:t>
         </w:r>
         <w:r>
           <w:rPr>
@@ -1432,7 +1484,7 @@
           <w:rPr>
             <w:webHidden/>
           </w:rPr>
-          <w:instrText xml:space="preserve"> PAGEREF _Toc365469436 \h </w:instrText>
+          <w:instrText xml:space="preserve"> PAGEREF _Toc365532031 \h </w:instrText>
         </w:r>
         <w:r>
           <w:rPr>
@@ -1449,7 +1501,7 @@
           <w:rPr>
             <w:webHidden/>
           </w:rPr>
-          <w:t>2</w:t>
+          <w:t>19</w:t>
         </w:r>
         <w:r>
           <w:rPr>
@@ -1462,17 +1514,19 @@
     <w:p>
       <w:pPr>
         <w:pStyle w:val="TM2"/>
-        <w:jc w:val="both"/>
         <w:rPr>
           <w:rFonts w:cstheme="minorBidi"/>
-        </w:rPr>
-      </w:pPr>
-      <w:hyperlink w:anchor="_Toc365469437" w:history="1">
+          <w:b w:val="0"/>
+          <w:bCs w:val="0"/>
+          <w:color w:val="auto"/>
+        </w:rPr>
+      </w:pPr>
+      <w:hyperlink w:anchor="_Toc365532032" w:history="1">
         <w:r>
           <w:rPr>
             <w:rStyle w:val="Lienhypertexte"/>
           </w:rPr>
-          <w:t>Cas d’une recherche par N° de passager :</w:t>
+          <w:t>Cas d’une recherche par N° d’employé</w:t>
         </w:r>
         <w:r>
           <w:rPr>
@@ -1490,7 +1544,7 @@
           <w:rPr>
             <w:webHidden/>
           </w:rPr>
-          <w:instrText xml:space="preserve"> PAGEREF _Toc365469437 \h </w:instrText>
+          <w:instrText xml:space="preserve"> PAGEREF _Toc365532032 \h </w:instrText>
         </w:r>
         <w:r>
           <w:rPr>
@@ -1507,7 +1561,7 @@
           <w:rPr>
             <w:webHidden/>
           </w:rPr>
-          <w:t>2</w:t>
+          <w:t>20</w:t>
         </w:r>
         <w:r>
           <w:rPr>
@@ -1520,17 +1574,19 @@
     <w:p>
       <w:pPr>
         <w:pStyle w:val="TM2"/>
-        <w:jc w:val="both"/>
         <w:rPr>
           <w:rFonts w:cstheme="minorBidi"/>
-        </w:rPr>
-      </w:pPr>
-      <w:hyperlink w:anchor="_Toc365469438" w:history="1">
+          <w:b w:val="0"/>
+          <w:bCs w:val="0"/>
+          <w:color w:val="auto"/>
+        </w:rPr>
+      </w:pPr>
+      <w:hyperlink w:anchor="_Toc365532033" w:history="1">
         <w:r>
           <w:rPr>
             <w:rStyle w:val="Lienhypertexte"/>
           </w:rPr>
-          <w:t>Cas d’une recherche par N° d’employé:</w:t>
+          <w:t>Cas d’une recherche par N° de réservation</w:t>
         </w:r>
         <w:r>
           <w:rPr>
@@ -1548,7 +1604,7 @@
           <w:rPr>
             <w:webHidden/>
           </w:rPr>
-          <w:instrText xml:space="preserve"> PAGEREF _Toc365469438 \h </w:instrText>
+          <w:instrText xml:space="preserve"> PAGEREF _Toc365532033 \h </w:instrText>
         </w:r>
         <w:r>
           <w:rPr>
@@ -1565,7 +1621,7 @@
           <w:rPr>
             <w:webHidden/>
           </w:rPr>
-          <w:t>2</w:t>
+          <w:t>22</w:t>
         </w:r>
         <w:r>
           <w:rPr>
@@ -1578,17 +1634,19 @@
     <w:p>
       <w:pPr>
         <w:pStyle w:val="TM2"/>
-        <w:jc w:val="both"/>
         <w:rPr>
           <w:rFonts w:cstheme="minorBidi"/>
-        </w:rPr>
-      </w:pPr>
-      <w:hyperlink w:anchor="_Toc365469439" w:history="1">
+          <w:b w:val="0"/>
+          <w:bCs w:val="0"/>
+          <w:color w:val="auto"/>
+        </w:rPr>
+      </w:pPr>
+      <w:hyperlink w:anchor="_Toc365532034" w:history="1">
         <w:r>
           <w:rPr>
             <w:rStyle w:val="Lienhypertexte"/>
           </w:rPr>
-          <w:t>Cas d’une recherche par N° de réservation :</w:t>
+          <w:t>Cas d’une recherche par N° de client</w:t>
         </w:r>
         <w:r>
           <w:rPr>
@@ -1606,7 +1664,7 @@
           <w:rPr>
             <w:webHidden/>
           </w:rPr>
-          <w:instrText xml:space="preserve"> PAGEREF _Toc365469439 \h </w:instrText>
+          <w:instrText xml:space="preserve"> PAGEREF _Toc365532034 \h </w:instrText>
         </w:r>
         <w:r>
           <w:rPr>
@@ -1623,7 +1681,7 @@
           <w:rPr>
             <w:webHidden/>
           </w:rPr>
-          <w:t>2</w:t>
+          <w:t>24</w:t>
         </w:r>
         <w:r>
           <w:rPr>
@@ -1635,56 +1693,73 @@
     </w:p>
     <w:p>
       <w:pPr>
-        <w:pStyle w:val="TM2"/>
-        <w:jc w:val="both"/>
+        <w:pStyle w:val="TM1"/>
+        <w:tabs>
+          <w:tab w:val="right" w:leader="underscore" w:pos="10194"/>
+        </w:tabs>
         <w:rPr>
           <w:rFonts w:cstheme="minorBidi"/>
-        </w:rPr>
-      </w:pPr>
-      <w:hyperlink w:anchor="_Toc365469440" w:history="1">
+          <w:b w:val="0"/>
+          <w:bCs w:val="0"/>
+          <w:i w:val="0"/>
+          <w:iCs w:val="0"/>
+          <w:noProof/>
+          <w:sz w:val="22"/>
+          <w:szCs w:val="22"/>
+        </w:rPr>
+      </w:pPr>
+      <w:hyperlink w:anchor="_Toc365532035" w:history="1">
         <w:r>
           <w:rPr>
             <w:rStyle w:val="Lienhypertexte"/>
-          </w:rPr>
-          <w:t>Cas d’une recherche par N° de client :</w:t>
-        </w:r>
-        <w:r>
-          <w:rPr>
+            <w:noProof/>
+          </w:rPr>
+          <w:t>Modèle Conceptuel de Données</w:t>
+        </w:r>
+        <w:r>
+          <w:rPr>
+            <w:noProof/>
             <w:webHidden/>
           </w:rPr>
           <w:tab/>
         </w:r>
         <w:r>
           <w:rPr>
+            <w:noProof/>
             <w:webHidden/>
           </w:rPr>
           <w:fldChar w:fldCharType="begin"/>
         </w:r>
         <w:r>
           <w:rPr>
-            <w:webHidden/>
-          </w:rPr>
-          <w:instrText xml:space="preserve"> PAGEREF _Toc365469440 \h </w:instrText>
-        </w:r>
-        <w:r>
-          <w:rPr>
-            <w:webHidden/>
-          </w:rPr>
-        </w:r>
-        <w:r>
-          <w:rPr>
+            <w:noProof/>
+            <w:webHidden/>
+          </w:rPr>
+          <w:instrText xml:space="preserve"> PAGEREF _Toc365532035 \h </w:instrText>
+        </w:r>
+        <w:r>
+          <w:rPr>
+            <w:noProof/>
+            <w:webHidden/>
+          </w:rPr>
+        </w:r>
+        <w:r>
+          <w:rPr>
+            <w:noProof/>
             <w:webHidden/>
           </w:rPr>
           <w:fldChar w:fldCharType="separate"/>
         </w:r>
         <w:r>
           <w:rPr>
-            <w:webHidden/>
-          </w:rPr>
-          <w:t>2</w:t>
-        </w:r>
-        <w:r>
-          <w:rPr>
+            <w:noProof/>
+            <w:webHidden/>
+          </w:rPr>
+          <w:t>25</w:t>
+        </w:r>
+        <w:r>
+          <w:rPr>
+            <w:noProof/>
             <w:webHidden/>
           </w:rPr>
           <w:fldChar w:fldCharType="end"/>
@@ -1964,7 +2039,6 @@
           <w:sz w:val="24"/>
           <w:szCs w:val="24"/>
         </w:rPr>
-        <w:lastRenderedPageBreak/>
         <w:t>CAHIER DES CHARGES</w:t>
       </w:r>
     </w:p>
@@ -2006,129 +2080,201 @@
           <w:u w:val="single"/>
         </w:rPr>
       </w:pPr>
-      <w:bookmarkStart w:id="1" w:name="_Toc365469420"/>
+      <w:bookmarkStart w:id="0" w:name="_Toc365532014"/>
       <w:r>
         <w:rPr>
           <w:u w:val="single"/>
         </w:rPr>
         <w:t>Contexte</w:t>
       </w:r>
+      <w:bookmarkEnd w:id="0"/>
+    </w:p>
+    <w:p>
+      <w:pPr>
+        <w:pStyle w:val="Textebrut"/>
+        <w:jc w:val="both"/>
+      </w:pPr>
+      <w:r>
+        <w:rPr>
+          <w:rFonts w:ascii="Times New Roman" w:hAnsi="Times New Roman" w:cs="Times New Roman"/>
+          <w:sz w:val="24"/>
+          <w:szCs w:val="24"/>
+        </w:rPr>
+        <w:t>DEV-FLY est une filiale d'Air</w:t>
+      </w:r>
+      <w:r>
+        <w:rPr>
+          <w:rFonts w:ascii="Times New Roman" w:hAnsi="Times New Roman" w:cs="Times New Roman"/>
+          <w:sz w:val="24"/>
+          <w:szCs w:val="24"/>
+        </w:rPr>
+        <w:t xml:space="preserve"> Greta </w:t>
+      </w:r>
+      <w:r>
+        <w:rPr>
+          <w:rFonts w:ascii="Times New Roman" w:hAnsi="Times New Roman" w:cs="Times New Roman"/>
+          <w:sz w:val="24"/>
+          <w:szCs w:val="24"/>
+        </w:rPr>
+        <w:t xml:space="preserve">France créée en décembre 2012. Elle est spécialisée dans le marché </w:t>
+      </w:r>
+      <w:proofErr w:type="spellStart"/>
+      <w:r>
+        <w:rPr>
+          <w:rFonts w:ascii="Times New Roman" w:hAnsi="Times New Roman" w:cs="Times New Roman"/>
+          <w:sz w:val="24"/>
+          <w:szCs w:val="24"/>
+        </w:rPr>
+        <w:t>low-cost</w:t>
+      </w:r>
+      <w:proofErr w:type="spellEnd"/>
+      <w:r>
+        <w:rPr>
+          <w:rFonts w:ascii="Times New Roman" w:hAnsi="Times New Roman" w:cs="Times New Roman"/>
+          <w:sz w:val="24"/>
+          <w:szCs w:val="24"/>
+        </w:rPr>
+        <w:t xml:space="preserve"> du transport de passagers. Implantée à Paris, elle emploie 978 salariés. Sa flotte est constituée de 126 avions </w:t>
+      </w:r>
+      <w:proofErr w:type="spellStart"/>
+      <w:r>
+        <w:rPr>
+          <w:rFonts w:ascii="Times New Roman" w:hAnsi="Times New Roman" w:cs="Times New Roman"/>
+          <w:sz w:val="24"/>
+          <w:szCs w:val="24"/>
+        </w:rPr>
+        <w:t>Air</w:t>
+      </w:r>
+      <w:r>
+        <w:rPr>
+          <w:rFonts w:ascii="Times New Roman" w:hAnsi="Times New Roman" w:cs="Times New Roman"/>
+          <w:sz w:val="24"/>
+          <w:szCs w:val="24"/>
+        </w:rPr>
+        <w:t>fly</w:t>
+      </w:r>
+      <w:proofErr w:type="spellEnd"/>
+      <w:r>
+        <w:rPr>
+          <w:rFonts w:ascii="Times New Roman" w:hAnsi="Times New Roman" w:cs="Times New Roman"/>
+          <w:sz w:val="24"/>
+          <w:szCs w:val="24"/>
+        </w:rPr>
+        <w:t xml:space="preserve"> E</w:t>
+      </w:r>
+      <w:r>
+        <w:rPr>
+          <w:rFonts w:ascii="Times New Roman" w:hAnsi="Times New Roman" w:cs="Times New Roman"/>
+          <w:sz w:val="24"/>
+          <w:szCs w:val="24"/>
+        </w:rPr>
+        <w:t>321 de 170 places qui desservent 42 destinations, une fois par semaine.</w:t>
+      </w:r>
+    </w:p>
+    <w:p>
+      <w:pPr>
+        <w:pStyle w:val="Textebrut"/>
+        <w:jc w:val="both"/>
+      </w:pPr>
+      <w:r>
+        <w:rPr>
+          <w:rFonts w:ascii="Times New Roman" w:hAnsi="Times New Roman" w:cs="Times New Roman"/>
+          <w:sz w:val="24"/>
+          <w:szCs w:val="24"/>
+        </w:rPr>
+        <w:t xml:space="preserve">Jusqu’à maintenant, Air </w:t>
+      </w:r>
+      <w:r>
+        <w:rPr>
+          <w:rFonts w:ascii="Times New Roman" w:hAnsi="Times New Roman" w:cs="Times New Roman"/>
+          <w:sz w:val="24"/>
+          <w:szCs w:val="24"/>
+        </w:rPr>
+        <w:t xml:space="preserve">Greta </w:t>
+      </w:r>
+      <w:r>
+        <w:rPr>
+          <w:rFonts w:ascii="Times New Roman" w:hAnsi="Times New Roman" w:cs="Times New Roman"/>
+          <w:sz w:val="24"/>
+          <w:szCs w:val="24"/>
+        </w:rPr>
+        <w:t xml:space="preserve">France ne gérait pas les vols </w:t>
+      </w:r>
+      <w:proofErr w:type="spellStart"/>
+      <w:r>
+        <w:rPr>
+          <w:rFonts w:ascii="Times New Roman" w:hAnsi="Times New Roman" w:cs="Times New Roman"/>
+          <w:sz w:val="24"/>
+          <w:szCs w:val="24"/>
+        </w:rPr>
+        <w:t>low-costs</w:t>
+      </w:r>
+      <w:proofErr w:type="spellEnd"/>
+      <w:r>
+        <w:rPr>
+          <w:rFonts w:ascii="Times New Roman" w:hAnsi="Times New Roman" w:cs="Times New Roman"/>
+          <w:sz w:val="24"/>
+          <w:szCs w:val="24"/>
+        </w:rPr>
+        <w:t xml:space="preserve">. C’est pour se faire une place sur ce marché porteur qu’elle a décidé de créer DEV-FLY. En effet, les vols </w:t>
+      </w:r>
+      <w:proofErr w:type="spellStart"/>
+      <w:r>
+        <w:rPr>
+          <w:rFonts w:ascii="Times New Roman" w:hAnsi="Times New Roman" w:cs="Times New Roman"/>
+          <w:sz w:val="24"/>
+          <w:szCs w:val="24"/>
+        </w:rPr>
+        <w:t>low-costs</w:t>
+      </w:r>
+      <w:proofErr w:type="spellEnd"/>
+      <w:r>
+        <w:rPr>
+          <w:rFonts w:ascii="Times New Roman" w:hAnsi="Times New Roman" w:cs="Times New Roman"/>
+          <w:sz w:val="24"/>
+          <w:szCs w:val="24"/>
+        </w:rPr>
+        <w:t xml:space="preserve"> devraient s’accroître de 50% d’ici 2020, et Air </w:t>
+      </w:r>
+      <w:r>
+        <w:rPr>
+          <w:rFonts w:ascii="Times New Roman" w:hAnsi="Times New Roman" w:cs="Times New Roman"/>
+          <w:sz w:val="24"/>
+          <w:szCs w:val="24"/>
+        </w:rPr>
+        <w:t xml:space="preserve">Greta </w:t>
+      </w:r>
+      <w:r>
+        <w:rPr>
+          <w:rFonts w:ascii="Times New Roman" w:hAnsi="Times New Roman" w:cs="Times New Roman"/>
+          <w:sz w:val="24"/>
+          <w:szCs w:val="24"/>
+        </w:rPr>
+        <w:t>France souhaite prendre part à cette croissance.</w:t>
+      </w:r>
+    </w:p>
+    <w:p>
+      <w:pPr>
+        <w:pStyle w:val="Textebrut"/>
+        <w:jc w:val="both"/>
+      </w:pPr>
+    </w:p>
+    <w:p>
+      <w:pPr>
+        <w:pStyle w:val="Titre1"/>
+        <w:jc w:val="both"/>
+        <w:rPr>
+          <w:u w:val="single"/>
+        </w:rPr>
+      </w:pPr>
+      <w:bookmarkStart w:id="1" w:name="_Toc365532015"/>
+      <w:r>
+        <w:rPr>
+          <w:u w:val="single"/>
+        </w:rPr>
+        <w:t>Objectif</w:t>
+      </w:r>
       <w:bookmarkEnd w:id="1"/>
-    </w:p>
-    <w:p>
-      <w:pPr>
-        <w:pStyle w:val="Textebrut"/>
-        <w:jc w:val="both"/>
-      </w:pPr>
-      <w:r>
-        <w:rPr>
-          <w:rFonts w:ascii="Times New Roman" w:hAnsi="Times New Roman" w:cs="Times New Roman"/>
-          <w:sz w:val="24"/>
-          <w:szCs w:val="24"/>
-        </w:rPr>
-        <w:t>DEV-FLY est une filiale d'Air</w:t>
-      </w:r>
-      <w:r>
-        <w:rPr>
-          <w:rFonts w:ascii="Times New Roman" w:hAnsi="Times New Roman" w:cs="Times New Roman"/>
-          <w:sz w:val="24"/>
-          <w:szCs w:val="24"/>
-        </w:rPr>
-        <w:t xml:space="preserve"> Greta </w:t>
-      </w:r>
-      <w:r>
-        <w:rPr>
-          <w:rFonts w:ascii="Times New Roman" w:hAnsi="Times New Roman" w:cs="Times New Roman"/>
-          <w:sz w:val="24"/>
-          <w:szCs w:val="24"/>
-        </w:rPr>
-        <w:t>France créée en décembre 2012. Elle est spécialisée dans le marché low-cost du transport de passagers. Implantée à Paris, elle emploie 978 salariés. Sa flotte est constituée de 126 avions Air</w:t>
-      </w:r>
-      <w:r>
-        <w:rPr>
-          <w:rFonts w:ascii="Times New Roman" w:hAnsi="Times New Roman" w:cs="Times New Roman"/>
-          <w:sz w:val="24"/>
-          <w:szCs w:val="24"/>
-        </w:rPr>
-        <w:t>fly E</w:t>
-      </w:r>
-      <w:r>
-        <w:rPr>
-          <w:rFonts w:ascii="Times New Roman" w:hAnsi="Times New Roman" w:cs="Times New Roman"/>
-          <w:sz w:val="24"/>
-          <w:szCs w:val="24"/>
-        </w:rPr>
-        <w:t>321 de 170 places qui desservent 42 destinations, une fois par semaine.</w:t>
-      </w:r>
-    </w:p>
-    <w:p>
-      <w:pPr>
-        <w:pStyle w:val="Textebrut"/>
-        <w:jc w:val="both"/>
-      </w:pPr>
-      <w:r>
-        <w:rPr>
-          <w:rFonts w:ascii="Times New Roman" w:hAnsi="Times New Roman" w:cs="Times New Roman"/>
-          <w:sz w:val="24"/>
-          <w:szCs w:val="24"/>
-        </w:rPr>
-        <w:t xml:space="preserve">Jusqu’à maintenant, Air </w:t>
-      </w:r>
-      <w:r>
-        <w:rPr>
-          <w:rFonts w:ascii="Times New Roman" w:hAnsi="Times New Roman" w:cs="Times New Roman"/>
-          <w:sz w:val="24"/>
-          <w:szCs w:val="24"/>
-        </w:rPr>
-        <w:t xml:space="preserve">Greta </w:t>
-      </w:r>
-      <w:r>
-        <w:rPr>
-          <w:rFonts w:ascii="Times New Roman" w:hAnsi="Times New Roman" w:cs="Times New Roman"/>
-          <w:sz w:val="24"/>
-          <w:szCs w:val="24"/>
-        </w:rPr>
-        <w:t xml:space="preserve">France ne gérait pas les vols low-costs. C’est pour se faire une place sur ce marché porteur qu’elle a décidé de créer DEV-FLY. En effet, les vols low-costs devraient s’accroître de 50% d’ici 2020, et Air </w:t>
-      </w:r>
-      <w:r>
-        <w:rPr>
-          <w:rFonts w:ascii="Times New Roman" w:hAnsi="Times New Roman" w:cs="Times New Roman"/>
-          <w:sz w:val="24"/>
-          <w:szCs w:val="24"/>
-        </w:rPr>
-        <w:t xml:space="preserve">Greta </w:t>
-      </w:r>
-      <w:r>
-        <w:rPr>
-          <w:rFonts w:ascii="Times New Roman" w:hAnsi="Times New Roman" w:cs="Times New Roman"/>
-          <w:sz w:val="24"/>
-          <w:szCs w:val="24"/>
-        </w:rPr>
-        <w:t>France souhaite prendre part à cette croissance.</w:t>
-      </w:r>
-    </w:p>
-    <w:p>
-      <w:pPr>
-        <w:pStyle w:val="Textebrut"/>
-        <w:jc w:val="both"/>
-      </w:pPr>
-    </w:p>
-    <w:p>
-      <w:pPr>
-        <w:pStyle w:val="Titre1"/>
-        <w:jc w:val="both"/>
-        <w:rPr>
-          <w:u w:val="single"/>
-        </w:rPr>
-      </w:pPr>
-      <w:bookmarkStart w:id="2" w:name="_Toc365469421"/>
-      <w:r>
-        <w:rPr>
-          <w:u w:val="single"/>
-        </w:rPr>
-        <w:t>Objectif</w:t>
-      </w:r>
-      <w:bookmarkEnd w:id="2"/>
     </w:p>
     <w:p>
       <w:pPr>
@@ -2375,14 +2521,14 @@
           <w:u w:val="single"/>
         </w:rPr>
       </w:pPr>
-      <w:bookmarkStart w:id="3" w:name="_Toc365469422"/>
+      <w:bookmarkStart w:id="2" w:name="_Toc365532016"/>
       <w:r>
         <w:rPr>
           <w:u w:val="single"/>
         </w:rPr>
         <w:t>Contraintes</w:t>
       </w:r>
-      <w:bookmarkEnd w:id="3"/>
+      <w:bookmarkEnd w:id="2"/>
     </w:p>
     <w:p>
       <w:pPr>
@@ -2417,7 +2563,25 @@
           <w:sz w:val="24"/>
           <w:szCs w:val="24"/>
         </w:rPr>
-        <w:t>L’application doit avoir un temps de réponse de 2 secondes maximum avant d’afficher un résultat.</w:t>
+        <w:t xml:space="preserve">L’application doit avoir un temps de réponse de 2 </w:t>
+      </w:r>
+      <w:proofErr w:type="gramStart"/>
+      <w:r>
+        <w:rPr>
+          <w:rFonts w:ascii="Times New Roman" w:hAnsi="Times New Roman" w:cs="Times New Roman"/>
+          <w:sz w:val="24"/>
+          <w:szCs w:val="24"/>
+        </w:rPr>
+        <w:t>secondes maximum</w:t>
+      </w:r>
+      <w:proofErr w:type="gramEnd"/>
+      <w:r>
+        <w:rPr>
+          <w:rFonts w:ascii="Times New Roman" w:hAnsi="Times New Roman" w:cs="Times New Roman"/>
+          <w:sz w:val="24"/>
+          <w:szCs w:val="24"/>
+        </w:rPr>
+        <w:t xml:space="preserve"> avant d’afficher un résultat.</w:t>
       </w:r>
     </w:p>
     <w:p>
@@ -2451,23 +2615,51 @@
           <w:sz w:val="24"/>
           <w:szCs w:val="24"/>
         </w:rPr>
-        <w:t xml:space="preserve">bleu , blanc et </w:t>
-      </w:r>
-      <w:r>
-        <w:rPr>
-          <w:rFonts w:ascii="Times New Roman" w:hAnsi="Times New Roman" w:cs="Times New Roman"/>
-          <w:sz w:val="24"/>
-          <w:szCs w:val="24"/>
-        </w:rPr>
-        <w:t xml:space="preserve"> rouge </w:t>
-      </w:r>
-      <w:r>
-        <w:rPr>
-          <w:rFonts w:ascii="Times New Roman" w:hAnsi="Times New Roman" w:cs="Times New Roman"/>
-          <w:sz w:val="24"/>
-          <w:szCs w:val="24"/>
-        </w:rPr>
-        <w:t xml:space="preserve">, </w:t>
+        <w:t>bleu</w:t>
+      </w:r>
+      <w:bookmarkStart w:id="3" w:name="_GoBack"/>
+      <w:bookmarkEnd w:id="3"/>
+      <w:r>
+        <w:rPr>
+          <w:rFonts w:ascii="Times New Roman" w:hAnsi="Times New Roman" w:cs="Times New Roman"/>
+          <w:sz w:val="24"/>
+          <w:szCs w:val="24"/>
+        </w:rPr>
+        <w:t xml:space="preserve">, blanc et </w:t>
+      </w:r>
+      <w:r>
+        <w:rPr>
+          <w:rFonts w:ascii="Times New Roman" w:hAnsi="Times New Roman" w:cs="Times New Roman"/>
+          <w:sz w:val="24"/>
+          <w:szCs w:val="24"/>
+        </w:rPr>
+        <w:t xml:space="preserve"> </w:t>
+      </w:r>
+      <w:proofErr w:type="gramStart"/>
+      <w:r>
+        <w:rPr>
+          <w:rFonts w:ascii="Times New Roman" w:hAnsi="Times New Roman" w:cs="Times New Roman"/>
+          <w:sz w:val="24"/>
+          <w:szCs w:val="24"/>
+        </w:rPr>
+        <w:t xml:space="preserve">rouge </w:t>
+      </w:r>
+      <w:r>
+        <w:rPr>
+          <w:rFonts w:ascii="Times New Roman" w:hAnsi="Times New Roman" w:cs="Times New Roman"/>
+          <w:sz w:val="24"/>
+          <w:szCs w:val="24"/>
+        </w:rPr>
+        <w:t>,</w:t>
+      </w:r>
+      <w:proofErr w:type="gramEnd"/>
+      <w:r>
+        <w:rPr>
+          <w:rFonts w:ascii="Times New Roman" w:hAnsi="Times New Roman" w:cs="Times New Roman"/>
+          <w:sz w:val="24"/>
+          <w:szCs w:val="24"/>
+        </w:rPr>
+        <w:t xml:space="preserve"> </w:t>
       </w:r>
       <w:r>
         <w:rPr>
@@ -2511,6 +2703,7 @@
           <w:sz w:val="24"/>
           <w:szCs w:val="24"/>
         </w:rPr>
+        <w:lastRenderedPageBreak/>
         <w:t>Un client peut réserver pour plusieurs passagers (quelqu’un réserve pour son conjoint et ses enfants par exemple). Ainsi, une réservation est associée à un seul client mais peut être reliée à plusieurs passagers.</w:t>
       </w:r>
     </w:p>
@@ -2522,12 +2715,11 @@
           <w:u w:val="single"/>
         </w:rPr>
       </w:pPr>
-      <w:bookmarkStart w:id="4" w:name="_Toc365469423"/>
+      <w:bookmarkStart w:id="4" w:name="_Toc365532017"/>
       <w:r>
         <w:rPr>
           <w:u w:val="single"/>
         </w:rPr>
-        <w:lastRenderedPageBreak/>
         <w:t>Détail des possibilités</w:t>
       </w:r>
       <w:bookmarkEnd w:id="4"/>
@@ -2543,9 +2735,9 @@
         <w:pStyle w:val="Titre2"/>
         <w:jc w:val="both"/>
       </w:pPr>
-      <w:bookmarkStart w:id="5" w:name="_Toc365469424"/>
-      <w:r>
-        <w:t>Scénario de recherche d’un vol :</w:t>
+      <w:bookmarkStart w:id="5" w:name="_Toc365532018"/>
+      <w:r>
+        <w:t>Scénario de recherche d’un vol</w:t>
       </w:r>
       <w:bookmarkEnd w:id="5"/>
     </w:p>
@@ -3485,7 +3677,7 @@
                 <w:sz w:val="24"/>
                 <w:szCs w:val="24"/>
               </w:rPr>
-              <w:t xml:space="preserve">Tous les champs doivent être renseignés et valides. La civilité doit être soit « Monsieur » soit « Madame ». Les noms et prénoms doivent être constitués de lettres. Les numéros de téléphone doivent </w:t>
+              <w:t xml:space="preserve">Tous les champs doivent être </w:t>
             </w:r>
             <w:r>
               <w:rPr>
@@ -3494,7 +3686,25 @@
                 <w:szCs w:val="24"/>
               </w:rPr>
               <w:lastRenderedPageBreak/>
-              <w:t xml:space="preserve">comporter des chiffres exclusivement, et peuvent commencer par « + ». L’adresse e-mail doit être au format correct, sans espaces ni caractères spéciaux (XXX@XX.xx). Le login doit être alphanumérique, et ne doit </w:t>
+              <w:t>renseignés et valides. La civilité doit être soit « Monsieur » soit « Madame ». Les noms et prénoms doivent être constitués de lettres. Les numéros de téléphone doivent comporter des chiffres exclusivement, et peuvent commencer par « + ». L’adresse e-mail doit être au format correct, sans espaces ni caractères spéciaux (</w:t>
+            </w:r>
+            <w:proofErr w:type="spellStart"/>
+            <w:r>
+              <w:rPr>
+                <w:rFonts w:ascii="Times New Roman" w:hAnsi="Times New Roman" w:cs="Times New Roman"/>
+                <w:sz w:val="24"/>
+                <w:szCs w:val="24"/>
+              </w:rPr>
+              <w:t>XXX@XX.xx</w:t>
+            </w:r>
+            <w:proofErr w:type="spellEnd"/>
+            <w:r>
+              <w:rPr>
+                <w:rFonts w:ascii="Times New Roman" w:hAnsi="Times New Roman" w:cs="Times New Roman"/>
+                <w:sz w:val="24"/>
+                <w:szCs w:val="24"/>
+              </w:rPr>
+              <w:t xml:space="preserve">). Le login doit être alphanumérique, et ne doit </w:t>
             </w:r>
             <w:r>
               <w:rPr>
@@ -3832,6 +4042,7 @@
           <w:u w:val="single"/>
         </w:rPr>
       </w:pPr>
+      <w:proofErr w:type="gramStart"/>
       <w:r>
         <w:rPr>
           <w:rFonts w:ascii="Times New Roman" w:hAnsi="Times New Roman" w:cs="Times New Roman"/>
@@ -3842,6 +4053,7 @@
         </w:rPr>
         <w:t>Remarques</w:t>
       </w:r>
+      <w:proofErr w:type="gramEnd"/>
       <w:r>
         <w:rPr>
           <w:rFonts w:ascii="Times New Roman" w:hAnsi="Times New Roman" w:cs="Times New Roman"/>
@@ -3932,26 +4144,20 @@
         <w:pStyle w:val="Textebrut"/>
         <w:jc w:val="both"/>
       </w:pPr>
-    </w:p>
-    <w:p>
-      <w:pPr>
-        <w:pStyle w:val="Textebrut"/>
-        <w:jc w:val="both"/>
-      </w:pPr>
       <w:r>
         <w:rPr>
           <w:noProof/>
         </w:rPr>
         <w:drawing>
-          <wp:anchor distT="0" distB="0" distL="114300" distR="114300" simplePos="0" relativeHeight="251660288" behindDoc="0" locked="0" layoutInCell="1" allowOverlap="1" wp14:anchorId="4235CF4A" wp14:editId="255E2213">
+          <wp:anchor distT="0" distB="0" distL="114300" distR="114300" simplePos="0" relativeHeight="251660288" behindDoc="0" locked="0" layoutInCell="1" allowOverlap="1" wp14:anchorId="7028EC96" wp14:editId="6D09283B">
             <wp:simplePos x="0" y="0"/>
             <wp:positionH relativeFrom="column">
-              <wp:posOffset>628650</wp:posOffset>
+              <wp:posOffset>22860</wp:posOffset>
             </wp:positionH>
             <wp:positionV relativeFrom="paragraph">
-              <wp:posOffset>83185</wp:posOffset>
+              <wp:posOffset>86360</wp:posOffset>
             </wp:positionV>
-            <wp:extent cx="5231130" cy="4609465"/>
+            <wp:extent cx="4794885" cy="4224655"/>
             <wp:effectExtent l="0" t="0" r="0" b="0"/>
             <wp:wrapSquare wrapText="bothSides"/>
             <wp:docPr id="21" name="Image 21" descr="C:\Users\greta\Desktop\vols\divers\images\dev-fly_index.png"/>
@@ -3968,7 +4174,7 @@
                     </pic:cNvPicPr>
                   </pic:nvPicPr>
                   <pic:blipFill>
-                    <a:blip r:embed="rId9" cstate="print">
+                    <a:blip r:embed="rId10" cstate="print">
                       <a:extLst>
                         <a:ext uri="{28A0092B-C50C-407E-A947-70E740481C1C}">
                           <a14:useLocalDpi xmlns:a14="http://schemas.microsoft.com/office/drawing/2010/main" val="0"/>
@@ -3983,7 +4189,7 @@
                   <pic:spPr bwMode="auto">
                     <a:xfrm>
                       <a:off x="0" y="0"/>
-                      <a:ext cx="5231130" cy="4609465"/>
+                      <a:ext cx="4794885" cy="4224655"/>
                     </a:xfrm>
                     <a:prstGeom prst="rect">
                       <a:avLst/>
@@ -4022,6 +4228,12 @@
       <w:pPr>
         <w:pStyle w:val="Textebrut"/>
         <w:jc w:val="both"/>
+      </w:pPr>
+    </w:p>
+    <w:p>
+      <w:pPr>
+        <w:pStyle w:val="Textebrut"/>
+        <w:jc w:val="both"/>
         <w:rPr>
           <w:noProof/>
         </w:rPr>
@@ -4029,60 +4241,6 @@
       <w:r>
         <w:tab/>
       </w:r>
-    </w:p>
-    <w:p>
-      <w:pPr>
-        <w:pStyle w:val="Textebrut"/>
-        <w:jc w:val="both"/>
-        <w:rPr>
-          <w:noProof/>
-        </w:rPr>
-      </w:pPr>
-    </w:p>
-    <w:p>
-      <w:pPr>
-        <w:pStyle w:val="Textebrut"/>
-        <w:jc w:val="both"/>
-        <w:rPr>
-          <w:noProof/>
-        </w:rPr>
-      </w:pPr>
-    </w:p>
-    <w:p>
-      <w:pPr>
-        <w:pStyle w:val="Textebrut"/>
-        <w:jc w:val="both"/>
-        <w:rPr>
-          <w:noProof/>
-        </w:rPr>
-      </w:pPr>
-    </w:p>
-    <w:p>
-      <w:pPr>
-        <w:pStyle w:val="Textebrut"/>
-        <w:jc w:val="both"/>
-        <w:rPr>
-          <w:noProof/>
-        </w:rPr>
-      </w:pPr>
-    </w:p>
-    <w:p>
-      <w:pPr>
-        <w:pStyle w:val="Textebrut"/>
-        <w:jc w:val="both"/>
-        <w:rPr>
-          <w:noProof/>
-        </w:rPr>
-      </w:pPr>
-    </w:p>
-    <w:p>
-      <w:pPr>
-        <w:pStyle w:val="Textebrut"/>
-        <w:jc w:val="both"/>
-        <w:rPr>
-          <w:noProof/>
-        </w:rPr>
-      </w:pPr>
     </w:p>
     <w:p>
       <w:pPr>
@@ -4314,7 +4472,7 @@
                     <pic:cNvPicPr/>
                   </pic:nvPicPr>
                   <pic:blipFill>
-                    <a:blip r:embed="rId10" cstate="print"/>
+                    <a:blip r:embed="rId11" cstate="print"/>
                     <a:stretch>
                       <a:fillRect/>
                     </a:stretch>
@@ -4520,7 +4678,7 @@
                     <pic:cNvPicPr/>
                   </pic:nvPicPr>
                   <pic:blipFill>
-                    <a:blip r:embed="rId11" cstate="print"/>
+                    <a:blip r:embed="rId12" cstate="print"/>
                     <a:stretch>
                       <a:fillRect/>
                     </a:stretch>
@@ -4684,7 +4842,7 @@
                     <pic:cNvPicPr/>
                   </pic:nvPicPr>
                   <pic:blipFill>
-                    <a:blip r:embed="rId12" cstate="print">
+                    <a:blip r:embed="rId13" cstate="print">
                       <a:extLst>
                         <a:ext uri="{28A0092B-C50C-407E-A947-70E740481C1C}">
                           <a14:useLocalDpi xmlns:a14="http://schemas.microsoft.com/office/drawing/2010/main" val="0"/>
@@ -4884,7 +5042,7 @@
                     <pic:cNvPicPr/>
                   </pic:nvPicPr>
                   <pic:blipFill>
-                    <a:blip r:embed="rId13" cstate="print"/>
+                    <a:blip r:embed="rId14" cstate="print"/>
                     <a:stretch>
                       <a:fillRect/>
                     </a:stretch>
@@ -4946,7 +5104,7 @@
                     <pic:cNvPicPr/>
                   </pic:nvPicPr>
                   <pic:blipFill>
-                    <a:blip r:embed="rId14" cstate="print">
+                    <a:blip r:embed="rId15" cstate="print">
                       <a:extLst>
                         <a:ext uri="{28A0092B-C50C-407E-A947-70E740481C1C}">
                           <a14:useLocalDpi xmlns:a14="http://schemas.microsoft.com/office/drawing/2010/main" val="0"/>
@@ -5110,7 +5268,7 @@
                     <pic:cNvPicPr/>
                   </pic:nvPicPr>
                   <pic:blipFill>
-                    <a:blip r:embed="rId15" cstate="print">
+                    <a:blip r:embed="rId16" cstate="print">
                       <a:extLst>
                         <a:ext uri="{28A0092B-C50C-407E-A947-70E740481C1C}">
                           <a14:useLocalDpi xmlns:a14="http://schemas.microsoft.com/office/drawing/2010/main" val="0"/>
@@ -5283,11 +5441,17 @@
     </w:p>
     <w:p>
       <w:pPr>
-        <w:pStyle w:val="Titre2"/>
-        <w:jc w:val="both"/>
-      </w:pPr>
-      <w:bookmarkStart w:id="6" w:name="_Toc365469425"/>
-      <w:r>
+        <w:pStyle w:val="Titre1"/>
+        <w:jc w:val="both"/>
+        <w:rPr>
+          <w:u w:val="single"/>
+        </w:rPr>
+      </w:pPr>
+      <w:bookmarkStart w:id="6" w:name="_Toc365532019"/>
+      <w:r>
+        <w:rPr>
+          <w:u w:val="single"/>
+        </w:rPr>
         <w:lastRenderedPageBreak/>
         <w:t>Navigation</w:t>
       </w:r>
@@ -5367,7 +5531,7 @@
                     </pic:cNvPicPr>
                   </pic:nvPicPr>
                   <pic:blipFill>
-                    <a:blip r:embed="rId16" cstate="print"/>
+                    <a:blip r:embed="rId17" cstate="print"/>
                     <a:srcRect/>
                     <a:stretch>
                       <a:fillRect/>
@@ -5410,7 +5574,7 @@
           <w:u w:val="single"/>
         </w:rPr>
       </w:pPr>
-      <w:bookmarkStart w:id="7" w:name="_Toc365469426"/>
+      <w:bookmarkStart w:id="7" w:name="_Toc365532020"/>
       <w:r>
         <w:rPr>
           <w:u w:val="single"/>
@@ -5450,7 +5614,7 @@
         <w:pStyle w:val="Titre2"/>
         <w:jc w:val="both"/>
       </w:pPr>
-      <w:bookmarkStart w:id="8" w:name="_Toc365469427"/>
+      <w:bookmarkStart w:id="8" w:name="_Toc365532021"/>
       <w:r>
         <w:t>Cas d’un nouveau client</w:t>
       </w:r>
@@ -5498,7 +5662,7 @@
                     </pic:cNvPicPr>
                   </pic:nvPicPr>
                   <pic:blipFill>
-                    <a:blip r:embed="rId17" cstate="print"/>
+                    <a:blip r:embed="rId18" cstate="print"/>
                     <a:srcRect/>
                     <a:stretch>
                       <a:fillRect/>
@@ -5658,7 +5822,7 @@
         <w:pStyle w:val="Titre2"/>
         <w:jc w:val="both"/>
       </w:pPr>
-      <w:bookmarkStart w:id="9" w:name="_Toc365469428"/>
+      <w:bookmarkStart w:id="9" w:name="_Toc365532022"/>
       <w:r>
         <w:lastRenderedPageBreak/>
         <w:t>Cas d’un client déjà enregistré</w:t>
@@ -5766,7 +5930,7 @@
                     </pic:cNvPicPr>
                   </pic:nvPicPr>
                   <pic:blipFill>
-                    <a:blip r:embed="rId18" cstate="print"/>
+                    <a:blip r:embed="rId19" cstate="print"/>
                     <a:srcRect/>
                     <a:stretch>
                       <a:fillRect/>
@@ -5982,7 +6146,7 @@
                     </pic:cNvPicPr>
                   </pic:nvPicPr>
                   <pic:blipFill>
-                    <a:blip r:embed="rId19" cstate="print"/>
+                    <a:blip r:embed="rId20" cstate="print"/>
                     <a:srcRect/>
                     <a:stretch>
                       <a:fillRect/>
@@ -6225,7 +6389,7 @@
           <w:u w:val="single"/>
         </w:rPr>
       </w:pPr>
-      <w:bookmarkStart w:id="11" w:name="_Toc365469429"/>
+      <w:bookmarkStart w:id="11" w:name="_Toc365532023"/>
       <w:r>
         <w:rPr>
           <w:u w:val="single"/>
@@ -6297,7 +6461,7 @@
                     </pic:cNvPicPr>
                   </pic:nvPicPr>
                   <pic:blipFill>
-                    <a:blip r:embed="rId20" cstate="print"/>
+                    <a:blip r:embed="rId21" cstate="print"/>
                     <a:srcRect/>
                     <a:stretch>
                       <a:fillRect/>
@@ -6367,7 +6531,7 @@
           <w:u w:val="single"/>
         </w:rPr>
       </w:pPr>
-      <w:bookmarkStart w:id="12" w:name="_Toc365469430"/>
+      <w:bookmarkStart w:id="12" w:name="_Toc365532024"/>
       <w:r>
         <w:rPr>
           <w:u w:val="single"/>
@@ -6445,7 +6609,7 @@
                     </pic:cNvPicPr>
                   </pic:nvPicPr>
                   <pic:blipFill>
-                    <a:blip r:embed="rId21" cstate="print"/>
+                    <a:blip r:embed="rId22" cstate="print"/>
                     <a:srcRect/>
                     <a:stretch>
                       <a:fillRect/>
@@ -6584,10 +6748,10 @@
         <w:pStyle w:val="Titre2"/>
         <w:jc w:val="both"/>
       </w:pPr>
-      <w:bookmarkStart w:id="13" w:name="_Toc365469431"/>
+      <w:bookmarkStart w:id="13" w:name="_Toc365532025"/>
       <w:r>
         <w:lastRenderedPageBreak/>
-        <w:t>1/ Recherche par vol.</w:t>
+        <w:t>Recherche par vol</w:t>
       </w:r>
       <w:bookmarkEnd w:id="13"/>
     </w:p>
@@ -6638,7 +6802,7 @@
                     <pic:cNvPicPr/>
                   </pic:nvPicPr>
                   <pic:blipFill>
-                    <a:blip r:embed="rId22" cstate="print">
+                    <a:blip r:embed="rId23" cstate="print">
                       <a:extLst>
                         <a:ext uri="{28A0092B-C50C-407E-A947-70E740481C1C}">
                           <a14:useLocalDpi xmlns:a14="http://schemas.microsoft.com/office/drawing/2010/main" val="0"/>
@@ -6682,15 +6846,9 @@
         <w:pStyle w:val="Titre2"/>
         <w:jc w:val="both"/>
       </w:pPr>
-      <w:bookmarkStart w:id="14" w:name="_Toc365469432"/>
-      <w:r>
-        <w:t>2/</w:t>
-      </w:r>
-      <w:r>
-        <w:t xml:space="preserve"> </w:t>
-      </w:r>
-      <w:r>
-        <w:t>Recherche par passager.</w:t>
+      <w:bookmarkStart w:id="14" w:name="_Toc365532026"/>
+      <w:r>
+        <w:t>Recherche par passager</w:t>
       </w:r>
       <w:bookmarkEnd w:id="14"/>
     </w:p>
@@ -6741,7 +6899,7 @@
                     <pic:cNvPicPr/>
                   </pic:nvPicPr>
                   <pic:blipFill>
-                    <a:blip r:embed="rId23" cstate="print">
+                    <a:blip r:embed="rId24" cstate="print">
                       <a:extLst>
                         <a:ext uri="{28A0092B-C50C-407E-A947-70E740481C1C}">
                           <a14:useLocalDpi xmlns:a14="http://schemas.microsoft.com/office/drawing/2010/main" val="0"/>
@@ -6785,13 +6943,13 @@
         <w:pStyle w:val="Titre2"/>
         <w:jc w:val="both"/>
       </w:pPr>
-      <w:bookmarkStart w:id="15" w:name="_Toc365469433"/>
+      <w:bookmarkStart w:id="15" w:name="_Toc365532027"/>
       <w:r>
         <w:lastRenderedPageBreak/>
-        <w:t xml:space="preserve">3/ Recherche par </w:t>
-      </w:r>
-      <w:r>
-        <w:t>employé.</w:t>
+        <w:t xml:space="preserve">Recherche par </w:t>
+      </w:r>
+      <w:r>
+        <w:t>employé</w:t>
       </w:r>
       <w:bookmarkEnd w:id="15"/>
     </w:p>
@@ -6842,7 +7000,7 @@
                     <pic:cNvPicPr/>
                   </pic:nvPicPr>
                   <pic:blipFill>
-                    <a:blip r:embed="rId24" cstate="print">
+                    <a:blip r:embed="rId25" cstate="print">
                       <a:extLst>
                         <a:ext uri="{28A0092B-C50C-407E-A947-70E740481C1C}">
                           <a14:useLocalDpi xmlns:a14="http://schemas.microsoft.com/office/drawing/2010/main" val="0"/>
@@ -6886,15 +7044,9 @@
         <w:pStyle w:val="Titre2"/>
         <w:jc w:val="both"/>
       </w:pPr>
-      <w:bookmarkStart w:id="16" w:name="_Toc365469434"/>
-      <w:r>
-        <w:t>4/</w:t>
-      </w:r>
-      <w:r>
-        <w:t xml:space="preserve"> </w:t>
-      </w:r>
-      <w:r>
-        <w:t>Recherche par réservation.</w:t>
+      <w:bookmarkStart w:id="16" w:name="_Toc365532028"/>
+      <w:r>
+        <w:t>Recherche par réservation</w:t>
       </w:r>
       <w:bookmarkEnd w:id="16"/>
     </w:p>
@@ -6945,7 +7097,7 @@
                     <pic:cNvPicPr/>
                   </pic:nvPicPr>
                   <pic:blipFill>
-                    <a:blip r:embed="rId25" cstate="print">
+                    <a:blip r:embed="rId26" cstate="print">
                       <a:extLst>
                         <a:ext uri="{28A0092B-C50C-407E-A947-70E740481C1C}">
                           <a14:useLocalDpi xmlns:a14="http://schemas.microsoft.com/office/drawing/2010/main" val="0"/>
@@ -6977,22 +7129,16 @@
         <w:pStyle w:val="Titre2"/>
         <w:jc w:val="both"/>
       </w:pPr>
-      <w:bookmarkStart w:id="17" w:name="_Toc365469435"/>
+      <w:bookmarkStart w:id="17" w:name="_Toc365532029"/>
       <w:r>
         <w:lastRenderedPageBreak/>
-        <w:t>5/</w:t>
-      </w:r>
-      <w:r>
-        <w:t xml:space="preserve"> </w:t>
-      </w:r>
-      <w:r>
         <w:t xml:space="preserve">Recherche </w:t>
       </w:r>
       <w:r>
         <w:t xml:space="preserve">par </w:t>
       </w:r>
       <w:r>
-        <w:t>client.</w:t>
+        <w:t>client</w:t>
       </w:r>
       <w:bookmarkEnd w:id="17"/>
     </w:p>
@@ -7043,7 +7189,7 @@
                     <pic:cNvPicPr/>
                   </pic:nvPicPr>
                   <pic:blipFill>
-                    <a:blip r:embed="rId26" cstate="print">
+                    <a:blip r:embed="rId27" cstate="print">
                       <a:extLst>
                         <a:ext uri="{28A0092B-C50C-407E-A947-70E740481C1C}">
                           <a14:useLocalDpi xmlns:a14="http://schemas.microsoft.com/office/drawing/2010/main" val="0"/>
@@ -7094,16 +7240,36 @@
           <w:sz w:val="24"/>
           <w:szCs w:val="24"/>
         </w:rPr>
-        <w:t>Selon le critère choisi, le résultat affiché à l’écran sera différent.</w:t>
-      </w:r>
-      <w:r>
-        <w:rPr>
-          <w:rFonts w:ascii="Times New Roman" w:hAnsi="Times New Roman" w:cs="Times New Roman"/>
-          <w:bCs/>
-          <w:sz w:val="24"/>
-          <w:szCs w:val="24"/>
-        </w:rPr>
-        <w:t>(Page suivante)</w:t>
+        <w:t>Selon le critère choisi, le résultat affiché à l’écran sera différent</w:t>
+      </w:r>
+      <w:proofErr w:type="gramStart"/>
+      <w:r>
+        <w:rPr>
+          <w:rFonts w:ascii="Times New Roman" w:hAnsi="Times New Roman" w:cs="Times New Roman"/>
+          <w:bCs/>
+          <w:sz w:val="24"/>
+          <w:szCs w:val="24"/>
+        </w:rPr>
+        <w:t>.</w:t>
+      </w:r>
+      <w:r>
+        <w:rPr>
+          <w:rFonts w:ascii="Times New Roman" w:hAnsi="Times New Roman" w:cs="Times New Roman"/>
+          <w:bCs/>
+          <w:sz w:val="24"/>
+          <w:szCs w:val="24"/>
+        </w:rPr>
+        <w:t>(</w:t>
+      </w:r>
+      <w:proofErr w:type="gramEnd"/>
+      <w:r>
+        <w:rPr>
+          <w:rFonts w:ascii="Times New Roman" w:hAnsi="Times New Roman" w:cs="Times New Roman"/>
+          <w:bCs/>
+          <w:sz w:val="24"/>
+          <w:szCs w:val="24"/>
+        </w:rPr>
+        <w:t>Page suivante)</w:t>
       </w:r>
     </w:p>
     <w:p>
@@ -7375,10 +7541,10 @@
         <w:pStyle w:val="Titre2"/>
         <w:jc w:val="both"/>
       </w:pPr>
-      <w:bookmarkStart w:id="18" w:name="_Toc365469436"/>
+      <w:bookmarkStart w:id="18" w:name="_Toc365532030"/>
       <w:r>
         <w:lastRenderedPageBreak/>
-        <w:t>Cas d’une recherche par N° de vol :</w:t>
+        <w:t>Cas d’une recherche par N° de vol</w:t>
       </w:r>
       <w:bookmarkEnd w:id="18"/>
     </w:p>
@@ -7412,7 +7578,7 @@
                     <pic:cNvPicPr/>
                   </pic:nvPicPr>
                   <pic:blipFill>
-                    <a:blip r:embed="rId27" cstate="print"/>
+                    <a:blip r:embed="rId28" cstate="print"/>
                     <a:stretch>
                       <a:fillRect/>
                     </a:stretch>
@@ -7546,13 +7712,14 @@
         <w:pStyle w:val="Titre2"/>
         <w:jc w:val="both"/>
       </w:pPr>
-      <w:bookmarkStart w:id="19" w:name="_Toc365469437"/>
+      <w:bookmarkStart w:id="19" w:name="_Toc365532031"/>
       <w:r>
         <w:lastRenderedPageBreak/>
-        <w:t>Cas d’une recherche par N° de passager :</w:t>
+        <w:t>Cas d’une recherche par N° de passager</w:t>
       </w:r>
       <w:bookmarkEnd w:id="19"/>
     </w:p>
+    <w:p/>
     <w:p>
       <w:pPr>
         <w:pStyle w:val="Textebrut"/>
@@ -7586,7 +7753,7 @@
                     <pic:cNvPicPr/>
                   </pic:nvPicPr>
                   <pic:blipFill>
-                    <a:blip r:embed="rId28" cstate="print">
+                    <a:blip r:embed="rId29" cstate="print">
                       <a:extLst>
                         <a:ext uri="{28A0092B-C50C-407E-A947-70E740481C1C}">
                           <a14:useLocalDpi xmlns:a14="http://schemas.microsoft.com/office/drawing/2010/main" val="0"/>
@@ -7714,10 +7881,9 @@
         <w:pStyle w:val="Titre2"/>
         <w:jc w:val="both"/>
       </w:pPr>
-      <w:bookmarkStart w:id="20" w:name="_Toc365469438"/>
-      <w:r>
-        <w:lastRenderedPageBreak/>
-        <w:t>Cas d’une recherche par N° d’employé:</w:t>
+      <w:bookmarkStart w:id="20" w:name="_Toc365532032"/>
+      <w:r>
+        <w:t>Cas d’une recherche par N° d’employé</w:t>
       </w:r>
       <w:bookmarkEnd w:id="20"/>
     </w:p>
@@ -7752,7 +7918,7 @@
                     <pic:cNvPicPr/>
                   </pic:nvPicPr>
                   <pic:blipFill>
-                    <a:blip r:embed="rId29" cstate="print">
+                    <a:blip r:embed="rId30" cstate="print">
                       <a:extLst>
                         <a:ext uri="{28A0092B-C50C-407E-A947-70E740481C1C}">
                           <a14:useLocalDpi xmlns:a14="http://schemas.microsoft.com/office/drawing/2010/main" val="0"/>
@@ -7829,7 +7995,7 @@
                     <pic:cNvPicPr/>
                   </pic:nvPicPr>
                   <pic:blipFill>
-                    <a:blip r:embed="rId30" cstate="print">
+                    <a:blip r:embed="rId31" cstate="print">
                       <a:extLst>
                         <a:ext uri="{28A0092B-C50C-407E-A947-70E740481C1C}">
                           <a14:useLocalDpi xmlns:a14="http://schemas.microsoft.com/office/drawing/2010/main" val="0"/>
@@ -8121,10 +8287,10 @@
         <w:pStyle w:val="Titre2"/>
         <w:jc w:val="both"/>
       </w:pPr>
-      <w:bookmarkStart w:id="21" w:name="_Toc365469439"/>
+      <w:bookmarkStart w:id="21" w:name="_Toc365532033"/>
       <w:r>
         <w:lastRenderedPageBreak/>
-        <w:t>Cas d’une recherche par N° de réservation :</w:t>
+        <w:t>Cas d’une recherche par N° de réservation</w:t>
       </w:r>
       <w:bookmarkEnd w:id="21"/>
     </w:p>
@@ -8166,7 +8332,7 @@
                     <pic:cNvPicPr/>
                   </pic:nvPicPr>
                   <pic:blipFill>
-                    <a:blip r:embed="rId31" cstate="print">
+                    <a:blip r:embed="rId32" cstate="print">
                       <a:extLst>
                         <a:ext uri="{28A0092B-C50C-407E-A947-70E740481C1C}">
                           <a14:useLocalDpi xmlns:a14="http://schemas.microsoft.com/office/drawing/2010/main" val="0"/>
@@ -8227,7 +8393,7 @@
                     </pic:cNvPicPr>
                   </pic:nvPicPr>
                   <pic:blipFill>
-                    <a:blip r:embed="rId32" cstate="print">
+                    <a:blip r:embed="rId33" cstate="print">
                       <a:extLst>
                         <a:ext uri="{28A0092B-C50C-407E-A947-70E740481C1C}">
                           <a14:useLocalDpi xmlns:a14="http://schemas.microsoft.com/office/drawing/2010/main" val="0"/>
@@ -8529,10 +8695,10 @@
         <w:pStyle w:val="Titre2"/>
         <w:jc w:val="both"/>
       </w:pPr>
-      <w:bookmarkStart w:id="22" w:name="_Toc365469440"/>
+      <w:bookmarkStart w:id="22" w:name="_Toc365532034"/>
       <w:r>
         <w:lastRenderedPageBreak/>
-        <w:t>Cas d’une recherche par N° de client :</w:t>
+        <w:t>Cas d’une recherche par N° de client</w:t>
       </w:r>
       <w:bookmarkEnd w:id="22"/>
     </w:p>
@@ -8567,7 +8733,7 @@
                     <pic:cNvPicPr/>
                   </pic:nvPicPr>
                   <pic:blipFill>
-                    <a:blip r:embed="rId33" cstate="print"/>
+                    <a:blip r:embed="rId34" cstate="print"/>
                     <a:stretch>
                       <a:fillRect/>
                     </a:stretch>
@@ -8674,29 +8840,40 @@
     </w:p>
     <w:p>
       <w:pPr>
-        <w:pStyle w:val="Textebrut"/>
-        <w:jc w:val="both"/>
-      </w:pPr>
-    </w:p>
-    <w:p>
-      <w:pPr>
-        <w:pStyle w:val="Textebrut"/>
-        <w:jc w:val="both"/>
-        <w:rPr>
-          <w:rFonts w:ascii="Times New Roman" w:hAnsi="Times New Roman" w:cs="Times New Roman"/>
-          <w:bCs/>
-          <w:sz w:val="24"/>
-          <w:szCs w:val="24"/>
-        </w:rPr>
-      </w:pPr>
-      <w:r>
-        <w:rPr>
-          <w:rFonts w:ascii="Times New Roman" w:hAnsi="Times New Roman" w:cs="Times New Roman"/>
-          <w:bCs/>
-          <w:sz w:val="24"/>
-          <w:szCs w:val="24"/>
-        </w:rPr>
+        <w:pStyle w:val="Titre1"/>
+        <w:jc w:val="both"/>
+      </w:pPr>
+      <w:bookmarkStart w:id="23" w:name="_Toc365532035"/>
+      <w:r>
         <w:lastRenderedPageBreak/>
+        <w:t>Modèle Conceptuel de Données</w:t>
+      </w:r>
+      <w:bookmarkEnd w:id="23"/>
+    </w:p>
+    <w:p>
+      <w:pPr>
+        <w:pStyle w:val="Textebrut"/>
+        <w:jc w:val="both"/>
+      </w:pPr>
+    </w:p>
+    <w:p>
+      <w:pPr>
+        <w:pStyle w:val="Textebrut"/>
+        <w:jc w:val="both"/>
+        <w:rPr>
+          <w:rFonts w:ascii="Times New Roman" w:hAnsi="Times New Roman" w:cs="Times New Roman"/>
+          <w:bCs/>
+          <w:sz w:val="24"/>
+          <w:szCs w:val="24"/>
+        </w:rPr>
+      </w:pPr>
+      <w:r>
+        <w:rPr>
+          <w:rFonts w:ascii="Times New Roman" w:hAnsi="Times New Roman" w:cs="Times New Roman"/>
+          <w:bCs/>
+          <w:sz w:val="24"/>
+          <w:szCs w:val="24"/>
+        </w:rPr>
         <w:t>L’application se base sur le modèle de données suivant (ici, représentation selon la méthode Merise) :</w:t>
       </w:r>
     </w:p>
@@ -8753,7 +8930,7 @@
                     </pic:cNvPicPr>
                   </pic:nvPicPr>
                   <pic:blipFill>
-                    <a:blip r:embed="rId34" cstate="print"/>
+                    <a:blip r:embed="rId35" cstate="print"/>
                     <a:srcRect/>
                     <a:stretch>
                       <a:fillRect/>
@@ -8823,7 +9000,6 @@
       </w:r>
     </w:p>
     <w:sectPr>
-      <w:headerReference w:type="default" r:id="rId35"/>
       <w:pgSz w:w="11906" w:h="16838"/>
       <w:pgMar w:top="851" w:right="851" w:bottom="851" w:left="851" w:header="0" w:footer="0" w:gutter="0"/>
       <w:cols w:space="720"/>
@@ -8882,19 +9058,6 @@
     </w:p>
   </w:footnote>
 </w:footnotes>
-</file>
-
-<file path=word/header1.xml><?xml version="1.0" encoding="utf-8"?>
-<w:hdr xmlns:wpc="http://schemas.microsoft.com/office/word/2010/wordprocessingCanvas" xmlns:mc="http://schemas.openxmlformats.org/markup-compatibility/2006" xmlns:o="urn:schemas-microsoft-com:office:office" xmlns:r="http://schemas.openxmlformats.org/officeDocument/2006/relationships" xmlns:m="http://schemas.openxmlformats.org/officeDocument/2006/math" xmlns:v="urn:schemas-microsoft-com:vml" xmlns:wp14="http://schemas.microsoft.com/office/word/2010/wordprocessingDrawing" xmlns:wp="http://schemas.openxmlformats.org/drawingml/2006/wordprocessingDrawing" xmlns:w10="urn:schemas-microsoft-com:office:word" xmlns:w="http://schemas.openxmlformats.org/wordprocessingml/2006/main" xmlns:w14="http://schemas.microsoft.com/office/word/2010/wordml" xmlns:wpg="http://schemas.microsoft.com/office/word/2010/wordprocessingGroup" xmlns:wpi="http://schemas.microsoft.com/office/word/2010/wordprocessingInk" xmlns:wne="http://schemas.microsoft.com/office/word/2006/wordml" xmlns:wps="http://schemas.microsoft.com/office/word/2010/wordprocessingShape" mc:Ignorable="w14 wp14">
-  <w:p>
-    <w:pPr>
-      <w:pStyle w:val="En-tte"/>
-    </w:pPr>
-    <w:r>
-      <w:t>s</w:t>
-    </w:r>
-  </w:p>
-</w:hdr>
 </file>
 
 <file path=word/numbering.xml><?xml version="1.0" encoding="utf-8"?>
@@ -9444,6 +9607,7 @@
   <w:style w:type="character" w:default="1" w:styleId="Policepardfaut">
     <w:name w:val="Default Paragraph Font"/>
     <w:uiPriority w:val="1"/>
+    <w:semiHidden/>
     <w:unhideWhenUsed/>
   </w:style>
   <w:style w:type="table" w:default="1" w:styleId="TableauNormal">
@@ -10353,6 +10517,196 @@
 </w:styles>
 </file>
 
+<file path=word/stylesWithEffects.xml><?xml version="1.0" encoding="utf-8"?>
+<w:styles xmlns:wpc="http://schemas.microsoft.com/office/word/2010/wordprocessingCanvas" xmlns:mc="http://schemas.openxmlformats.org/markup-compatibility/2006" xmlns:o="urn:schemas-microsoft-com:office:office" xmlns:r="http://schemas.openxmlformats.org/officeDocument/2006/relationships" xmlns:m="http://schemas.openxmlformats.org/officeDocument/2006/math" xmlns:v="urn:schemas-microsoft-com:vml" xmlns:wp14="http://schemas.microsoft.com/office/word/2010/wordprocessingDrawing" xmlns:wp="http://schemas.openxmlformats.org/drawingml/2006/wordprocessingDrawing" xmlns:w10="urn:schemas-microsoft-com:office:word" xmlns:w="http://schemas.openxmlformats.org/wordprocessingml/2006/main" xmlns:w14="http://schemas.microsoft.com/office/word/2010/wordml" xmlns:wpg="http://schemas.microsoft.com/office/word/2010/wordprocessingGroup" xmlns:wpi="http://schemas.microsoft.com/office/word/2010/wordprocessingInk" xmlns:wne="http://schemas.microsoft.com/office/word/2006/wordml" xmlns:wps="http://schemas.microsoft.com/office/word/2010/wordprocessingShape" mc:Ignorable="w14 wp14">
+  <w:docDefaults>
+    <w:rPrDefault>
+      <w:rPr>
+        <w:rFonts w:asciiTheme="minorHAnsi" w:eastAsiaTheme="minorEastAsia" w:hAnsiTheme="minorHAnsi" w:cstheme="minorBidi"/>
+        <w:sz w:val="22"/>
+        <w:szCs w:val="22"/>
+        <w:lang w:val="fr-FR" w:eastAsia="fr-FR" w:bidi="ar-SA"/>
+      </w:rPr>
+    </w:rPrDefault>
+    <w:pPrDefault>
+      <w:pPr>
+        <w:spacing w:after="200" w:line="276" w:lineRule="auto"/>
+      </w:pPr>
+    </w:pPrDefault>
+  </w:docDefaults>
+  <w:latentStyles w:defLockedState="0" w:defUIPriority="99" w:defSemiHidden="1" w:defUnhideWhenUsed="1" w:defQFormat="0" w:count="267">
+    <w:lsdException w:name="Normal" w:semiHidden="0" w:uiPriority="0" w:unhideWhenUsed="0" w:qFormat="1"/>
+    <w:lsdException w:name="heading 1" w:semiHidden="0" w:uiPriority="9" w:unhideWhenUsed="0" w:qFormat="1"/>
+    <w:lsdException w:name="heading 2" w:uiPriority="9" w:qFormat="1"/>
+    <w:lsdException w:name="heading 3" w:uiPriority="9" w:qFormat="1"/>
+    <w:lsdException w:name="heading 4" w:uiPriority="9" w:qFormat="1"/>
+    <w:lsdException w:name="heading 5" w:uiPriority="9" w:qFormat="1"/>
+    <w:lsdException w:name="heading 6" w:uiPriority="9" w:qFormat="1"/>
+    <w:lsdException w:name="heading 7" w:uiPriority="9" w:qFormat="1"/>
+    <w:lsdException w:name="heading 8" w:uiPriority="9" w:qFormat="1"/>
+    <w:lsdException w:name="heading 9" w:uiPriority="9" w:qFormat="1"/>
+    <w:lsdException w:name="toc 1" w:uiPriority="39"/>
+    <w:lsdException w:name="toc 2" w:uiPriority="39"/>
+    <w:lsdException w:name="toc 3" w:uiPriority="39"/>
+    <w:lsdException w:name="toc 4" w:uiPriority="39"/>
+    <w:lsdException w:name="toc 5" w:uiPriority="39"/>
+    <w:lsdException w:name="toc 6" w:uiPriority="39"/>
+    <w:lsdException w:name="toc 7" w:uiPriority="39"/>
+    <w:lsdException w:name="toc 8" w:uiPriority="39"/>
+    <w:lsdException w:name="toc 9" w:uiPriority="39"/>
+    <w:lsdException w:name="caption" w:uiPriority="35" w:qFormat="1"/>
+    <w:lsdException w:name="Title" w:semiHidden="0" w:uiPriority="10" w:unhideWhenUsed="0" w:qFormat="1"/>
+    <w:lsdException w:name="Default Paragraph Font" w:uiPriority="1"/>
+    <w:lsdException w:name="Subtitle" w:semiHidden="0" w:uiPriority="11" w:unhideWhenUsed="0" w:qFormat="1"/>
+    <w:lsdException w:name="Strong" w:semiHidden="0" w:uiPriority="22" w:unhideWhenUsed="0" w:qFormat="1"/>
+    <w:lsdException w:name="Emphasis" w:semiHidden="0" w:uiPriority="20" w:unhideWhenUsed="0" w:qFormat="1"/>
+    <w:lsdException w:name="Table Grid" w:semiHidden="0" w:uiPriority="59" w:unhideWhenUsed="0"/>
+    <w:lsdException w:name="Placeholder Text" w:unhideWhenUsed="0"/>
+    <w:lsdException w:name="No Spacing" w:semiHidden="0" w:uiPriority="1" w:unhideWhenUsed="0" w:qFormat="1"/>
+    <w:lsdException w:name="Light Shading" w:semiHidden="0" w:uiPriority="60" w:unhideWhenUsed="0"/>
+    <w:lsdException w:name="Light List" w:semiHidden="0" w:uiPriority="61" w:unhideWhenUsed="0"/>
+    <w:lsdException w:name="Light Grid" w:semiHidden="0" w:uiPriority="62" w:unhideWhenUsed="0"/>
+    <w:lsdException w:name="Medium Shading 1" w:semiHidden="0" w:uiPriority="63" w:unhideWhenUsed="0"/>
+    <w:lsdException w:name="Medium Shading 2" w:semiHidden="0" w:uiPriority="64" w:unhideWhenUsed="0"/>
+    <w:lsdException w:name="Medium List 1" w:semiHidden="0" w:uiPriority="65" w:unhideWhenUsed="0"/>
+    <w:lsdException w:name="Medium List 2" w:semiHidden="0" w:uiPriority="66" w:unhideWhenUsed="0"/>
+    <w:lsdException w:name="Medium Grid 1" w:semiHidden="0" w:uiPriority="67" w:unhideWhenUsed="0"/>
+    <w:lsdException w:name="Medium Grid 2" w:semiHidden="0" w:uiPriority="68" w:unhideWhenUsed="0"/>
+    <w:lsdException w:name="Medium Grid 3" w:semiHidden="0" w:uiPriority="69" w:unhideWhenUsed="0"/>
+    <w:lsdException w:name="Dark List" w:semiHidden="0" w:uiPriority="70" w:unhideWhenUsed="0"/>
+    <w:lsdException w:name="Colorful Shading" w:semiHidden="0" w:uiPriority="71" w:unhideWhenUsed="0"/>
+    <w:lsdException w:name="Colorful List" w:semiHidden="0" w:uiPriority="72" w:unhideWhenUsed="0"/>
+    <w:lsdException w:name="Colorful Grid" w:semiHidden="0" w:uiPriority="73" w:unhideWhenUsed="0"/>
+    <w:lsdException w:name="Light Shading Accent 1" w:semiHidden="0" w:uiPriority="60" w:unhideWhenUsed="0"/>
+    <w:lsdException w:name="Light List Accent 1" w:semiHidden="0" w:uiPriority="61" w:unhideWhenUsed="0"/>
+    <w:lsdException w:name="Light Grid Accent 1" w:semiHidden="0" w:uiPriority="62" w:unhideWhenUsed="0"/>
+    <w:lsdException w:name="Medium Shading 1 Accent 1" w:semiHidden="0" w:uiPriority="63" w:unhideWhenUsed="0"/>
+    <w:lsdException w:name="Medium Shading 2 Accent 1" w:semiHidden="0" w:uiPriority="64" w:unhideWhenUsed="0"/>
+    <w:lsdException w:name="Medium List 1 Accent 1" w:semiHidden="0" w:uiPriority="65" w:unhideWhenUsed="0"/>
+    <w:lsdException w:name="Revision" w:unhideWhenUsed="0"/>
+    <w:lsdException w:name="List Paragraph" w:semiHidden="0" w:uiPriority="34" w:unhideWhenUsed="0" w:qFormat="1"/>
+    <w:lsdException w:name="Quote" w:semiHidden="0" w:uiPriority="29" w:unhideWhenUsed="0" w:qFormat="1"/>
+    <w:lsdException w:name="Intense Quote" w:semiHidden="0" w:uiPriority="30" w:unhideWhenUsed="0" w:qFormat="1"/>
+    <w:lsdException w:name="Medium List 2 Accent 1" w:semiHidden="0" w:uiPriority="66" w:unhideWhenUsed="0"/>
+    <w:lsdException w:name="Medium Grid 1 Accent 1" w:semiHidden="0" w:uiPriority="67" w:unhideWhenUsed="0"/>
+    <w:lsdException w:name="Medium Grid 2 Accent 1" w:semiHidden="0" w:uiPriority="68" w:unhideWhenUsed="0"/>
+    <w:lsdException w:name="Medium Grid 3 Accent 1" w:semiHidden="0" w:uiPriority="69" w:unhideWhenUsed="0"/>
+    <w:lsdException w:name="Dark List Accent 1" w:semiHidden="0" w:uiPriority="70" w:unhideWhenUsed="0"/>
+    <w:lsdException w:name="Colorful Shading Accent 1" w:semiHidden="0" w:uiPriority="71" w:unhideWhenUsed="0"/>
+    <w:lsdException w:name="Colorful List Accent 1" w:semiHidden="0" w:uiPriority="72" w:unhideWhenUsed="0"/>
+    <w:lsdException w:name="Colorful Grid Accent 1" w:semiHidden="0" w:uiPriority="73" w:unhideWhenUsed="0"/>
+    <w:lsdException w:name="Light Shading Accent 2" w:semiHidden="0" w:uiPriority="60" w:unhideWhenUsed="0"/>
+    <w:lsdException w:name="Light List Accent 2" w:semiHidden="0" w:uiPriority="61" w:unhideWhenUsed="0"/>
+    <w:lsdException w:name="Light Grid Accent 2" w:semiHidden="0" w:uiPriority="62" w:unhideWhenUsed="0"/>
+    <w:lsdException w:name="Medium Shading 1 Accent 2" w:semiHidden="0" w:uiPriority="63" w:unhideWhenUsed="0"/>
+    <w:lsdException w:name="Medium Shading 2 Accent 2" w:semiHidden="0" w:uiPriority="64" w:unhideWhenUsed="0"/>
+    <w:lsdException w:name="Medium List 1 Accent 2" w:semiHidden="0" w:uiPriority="65" w:unhideWhenUsed="0"/>
+    <w:lsdException w:name="Medium List 2 Accent 2" w:semiHidden="0" w:uiPriority="66" w:unhideWhenUsed="0"/>
+    <w:lsdException w:name="Medium Grid 1 Accent 2" w:semiHidden="0" w:uiPriority="67" w:unhideWhenUsed="0"/>
+    <w:lsdException w:name="Medium Grid 2 Accent 2" w:semiHidden="0" w:uiPriority="68" w:unhideWhenUsed="0"/>
+    <w:lsdException w:name="Medium Grid 3 Accent 2" w:semiHidden="0" w:uiPriority="69" w:unhideWhenUsed="0"/>
+    <w:lsdException w:name="Dark List Accent 2" w:semiHidden="0" w:uiPriority="70" w:unhideWhenUsed="0"/>
+    <w:lsdException w:name="Colorful Shading Accent 2" w:semiHidden="0" w:uiPriority="71" w:unhideWhenUsed="0"/>
+    <w:lsdException w:name="Colorful List Accent 2" w:semiHidden="0" w:uiPriority="72" w:unhideWhenUsed="0"/>
+    <w:lsdException w:name="Colorful Grid Accent 2" w:semiHidden="0" w:uiPriority="73" w:unhideWhenUsed="0"/>
+    <w:lsdException w:name="Light Shading Accent 3" w:semiHidden="0" w:uiPriority="60" w:unhideWhenUsed="0"/>
+    <w:lsdException w:name="Light List Accent 3" w:semiHidden="0" w:uiPriority="61" w:unhideWhenUsed="0"/>
+    <w:lsdException w:name="Light Grid Accent 3" w:semiHidden="0" w:uiPriority="62" w:unhideWhenUsed="0"/>
+    <w:lsdException w:name="Medium Shading 1 Accent 3" w:semiHidden="0" w:uiPriority="63" w:unhideWhenUsed="0"/>
+    <w:lsdException w:name="Medium Shading 2 Accent 3" w:semiHidden="0" w:uiPriority="64" w:unhideWhenUsed="0"/>
+    <w:lsdException w:name="Medium List 1 Accent 3" w:semiHidden="0" w:uiPriority="65" w:unhideWhenUsed="0"/>
+    <w:lsdException w:name="Medium List 2 Accent 3" w:semiHidden="0" w:uiPriority="66" w:unhideWhenUsed="0"/>
+    <w:lsdException w:name="Medium Grid 1 Accent 3" w:semiHidden="0" w:uiPriority="67" w:unhideWhenUsed="0"/>
+    <w:lsdException w:name="Medium Grid 2 Accent 3" w:semiHidden="0" w:uiPriority="68" w:unhideWhenUsed="0"/>
+    <w:lsdException w:name="Medium Grid 3 Accent 3" w:semiHidden="0" w:uiPriority="69" w:unhideWhenUsed="0"/>
+    <w:lsdException w:name="Dark List Accent 3" w:semiHidden="0" w:uiPriority="70" w:unhideWhenUsed="0"/>
+    <w:lsdException w:name="Colorful Shading Accent 3" w:semiHidden="0" w:uiPriority="71" w:unhideWhenUsed="0"/>
+    <w:lsdException w:name="Colorful List Accent 3" w:semiHidden="0" w:uiPriority="72" w:unhideWhenUsed="0"/>
+    <w:lsdException w:name="Colorful Grid Accent 3" w:semiHidden="0" w:uiPriority="73" w:unhideWhenUsed="0"/>
+    <w:lsdException w:name="Light Shading Accent 4" w:semiHidden="0" w:uiPriority="60" w:unhideWhenUsed="0"/>
+    <w:lsdException w:name="Light List Accent 4" w:semiHidden="0" w:uiPriority="61" w:unhideWhenUsed="0"/>
+    <w:lsdException w:name="Light Grid Accent 4" w:semiHidden="0" w:uiPriority="62" w:unhideWhenUsed="0"/>
+    <w:lsdException w:name="Medium Shading 1 Accent 4" w:semiHidden="0" w:uiPriority="63" w:unhideWhenUsed="0"/>
+    <w:lsdException w:name="Medium Shading 2 Accent 4" w:semiHidden="0" w:uiPriority="64" w:unhideWhenUsed="0"/>
+    <w:lsdException w:name="Medium List 1 Accent 4" w:semiHidden="0" w:uiPriority="65" w:unhideWhenUsed="0"/>
+    <w:lsdException w:name="Medium List 2 Accent 4" w:semiHidden="0" w:uiPriority="66" w:unhideWhenUsed="0"/>
+    <w:lsdException w:name="Medium Grid 1 Accent 4" w:semiHidden="0" w:uiPriority="67" w:unhideWhenUsed="0"/>
+    <w:lsdException w:name="Medium Grid 2 Accent 4" w:semiHidden="0" w:uiPriority="68" w:unhideWhenUsed="0"/>
+    <w:lsdException w:name="Medium Grid 3 Accent 4" w:semiHidden="0" w:uiPriority="69" w:unhideWhenUsed="0"/>
+    <w:lsdException w:name="Dark List Accent 4" w:semiHidden="0" w:uiPriority="70" w:unhideWhenUsed="0"/>
+    <w:lsdException w:name="Colorful Shading Accent 4" w:semiHidden="0" w:uiPriority="71" w:unhideWhenUsed="0"/>
+    <w:lsdException w:name="Colorful List Accent 4" w:semiHidden="0" w:uiPriority="72" w:unhideWhenUsed="0"/>
+    <w:lsdException w:name="Colorful Grid Accent 4" w:semiHidden="0" w:uiPriority="73" w:unhideWhenUsed="0"/>
+    <w:lsdException w:name="Light Shading Accent 5" w:semiHidden="0" w:uiPriority="60" w:unhideWhenUsed="0"/>
+    <w:lsdException w:name="Light List Accent 5" w:semiHidden="0" w:uiPriority="61" w:unhideWhenUsed="0"/>
+    <w:lsdException w:name="Light Grid Accent 5" w:semiHidden="0" w:uiPriority="62" w:unhideWhenUsed="0"/>
+    <w:lsdException w:name="Medium Shading 1 Accent 5" w:semiHidden="0" w:uiPriority="63" w:unhideWhenUsed="0"/>
+    <w:lsdException w:name="Medium Shading 2 Accent 5" w:semiHidden="0" w:uiPriority="64" w:unhideWhenUsed="0"/>
+    <w:lsdException w:name="Medium List 1 Accent 5" w:semiHidden="0" w:uiPriority="65" w:unhideWhenUsed="0"/>
+    <w:lsdException w:name="Medium List 2 Accent 5" w:semiHidden="0" w:uiPriority="66" w:unhideWhenUsed="0"/>
+    <w:lsdException w:name="Medium Grid 1 Accent 5" w:semiHidden="0" w:uiPriority="67" w:unhideWhenUsed="0"/>
+    <w:lsdException w:name="Medium Grid 2 Accent 5" w:semiHidden="0" w:uiPriority="68" w:unhideWhenUsed="0"/>
+    <w:lsdException w:name="Medium Grid 3 Accent 5" w:semiHidden="0" w:uiPriority="69" w:unhideWhenUsed="0"/>
+    <w:lsdException w:name="Dark List Accent 5" w:semiHidden="0" w:uiPriority="70" w:unhideWhenUsed="0"/>
+    <w:lsdException w:name="Colorful Shading Accent 5" w:semiHidden="0" w:uiPriority="71" w:unhideWhenUsed="0"/>
+    <w:lsdException w:name="Colorful List Accent 5" w:semiHidden="0" w:uiPriority="72" w:unhideWhenUsed="0"/>
+    <w:lsdException w:name="Colorful Grid Accent 5" w:semiHidden="0" w:uiPriority="73" w:unhideWhenUsed="0"/>
+    <w:lsdException w:name="Light Shading Accent 6" w:semiHidden="0" w:uiPriority="60" w:unhideWhenUsed="0"/>
+    <w:lsdException w:name="Light List Accent 6" w:semiHidden="0" w:uiPriority="61" w:unhideWhenUsed="0"/>
+    <w:lsdException w:name="Light Grid Accent 6" w:semiHidden="0" w:uiPriority="62" w:unhideWhenUsed="0"/>
+    <w:lsdException w:name="Medium Shading 1 Accent 6" w:semiHidden="0" w:uiPriority="63" w:unhideWhenUsed="0"/>
+    <w:lsdException w:name="Medium Shading 2 Accent 6" w:semiHidden="0" w:uiPriority="64" w:unhideWhenUsed="0"/>
+    <w:lsdException w:name="Medium List 1 Accent 6" w:semiHidden="0" w:uiPriority="65" w:unhideWhenUsed="0"/>
+    <w:lsdException w:name="Medium List 2 Accent 6" w:semiHidden="0" w:uiPriority="66" w:unhideWhenUsed="0"/>
+    <w:lsdException w:name="Medium Grid 1 Accent 6" w:semiHidden="0" w:uiPriority="67" w:unhideWhenUsed="0"/>
+    <w:lsdException w:name="Medium Grid 2 Accent 6" w:semiHidden="0" w:uiPriority="68" w:unhideWhenUsed="0"/>
+    <w:lsdException w:name="Medium Grid 3 Accent 6" w:semiHidden="0" w:uiPriority="69" w:unhideWhenUsed="0"/>
+    <w:lsdException w:name="Dark List Accent 6" w:semiHidden="0" w:uiPriority="70" w:unhideWhenUsed="0"/>
+    <w:lsdException w:name="Colorful Shading Accent 6" w:semiHidden="0" w:uiPriority="71" w:unhideWhenUsed="0"/>
+    <w:lsdException w:name="Colorful List Accent 6" w:semiHidden="0" w:uiPriority="72" w:unhideWhenUsed="0"/>
+    <w:lsdException w:name="Colorful Grid Accent 6" w:semiHidden="0" w:uiPriority="73" w:unhideWhenUsed="0"/>
+    <w:lsdException w:name="Subtle Emphasis" w:semiHidden="0" w:uiPriority="19" w:unhideWhenUsed="0" w:qFormat="1"/>
+    <w:lsdException w:name="Intense Emphasis" w:semiHidden="0" w:uiPriority="21" w:unhideWhenUsed="0" w:qFormat="1"/>
+    <w:lsdException w:name="Subtle Reference" w:semiHidden="0" w:uiPriority="31" w:unhideWhenUsed="0" w:qFormat="1"/>
+    <w:lsdException w:name="Intense Reference" w:semiHidden="0" w:uiPriority="32" w:unhideWhenUsed="0" w:qFormat="1"/>
+    <w:lsdException w:name="Book Title" w:semiHidden="0" w:uiPriority="33" w:unhideWhenUsed="0" w:qFormat="1"/>
+    <w:lsdException w:name="Bibliography" w:uiPriority="37"/>
+    <w:lsdException w:name="TOC Heading" w:uiPriority="39" w:qFormat="1"/>
+  </w:latentStyles>
+  <w:style w:type="paragraph" w:default="1" w:styleId="Normal">
+    <w:name w:val="Normal"/>
+    <w:qFormat/>
+  </w:style>
+  <w:style w:type="character" w:default="1" w:styleId="Policepardfaut">
+    <w:name w:val="Default Paragraph Font"/>
+    <w:uiPriority w:val="1"/>
+    <w:semiHidden/>
+    <w:unhideWhenUsed/>
+  </w:style>
+  <w:style w:type="table" w:default="1" w:styleId="TableauNormal">
+    <w:name w:val="Normal Table"/>
+    <w:uiPriority w:val="99"/>
+    <w:semiHidden/>
+    <w:unhideWhenUsed/>
+    <w:tblPr>
+      <w:tblInd w:w="0" w:type="dxa"/>
+      <w:tblCellMar>
+        <w:top w:w="0" w:type="dxa"/>
+        <w:left w:w="108" w:type="dxa"/>
+        <w:bottom w:w="0" w:type="dxa"/>
+        <w:right w:w="108" w:type="dxa"/>
+      </w:tblCellMar>
+    </w:tblPr>
+  </w:style>
+  <w:style w:type="numbering" w:default="1" w:styleId="Aucuneliste">
+    <w:name w:val="No List"/>
+    <w:uiPriority w:val="99"/>
+    <w:semiHidden/>
+    <w:unhideWhenUsed/>
+  </w:style>
+</w:styles>
+</file>
+
 <file path=word/theme/theme1.xml><?xml version="1.0" encoding="utf-8"?>
 <a:theme xmlns:a="http://schemas.openxmlformats.org/drawingml/2006/main" name="Thème Office">
   <a:themeElements>
@@ -10643,7 +10997,7 @@
 </file>
 
 <file path=customXml/itemProps1.xml><?xml version="1.0" encoding="utf-8"?>
-<ds:datastoreItem xmlns:ds="http://schemas.openxmlformats.org/officeDocument/2006/customXml" ds:itemID="{9D1ECC88-6844-41D9-8FEE-736DBA1F17F7}">
+<ds:datastoreItem xmlns:ds="http://schemas.openxmlformats.org/officeDocument/2006/customXml" ds:itemID="{78D23CB1-9DB1-4A53-9D0F-26C11F4ADA27}">
   <ds:schemaRefs>
     <ds:schemaRef ds:uri="http://schemas.openxmlformats.org/officeDocument/2006/bibliography"/>
   </ds:schemaRefs>

</xml_diff>

<commit_message>
cahier des charges à jour et corrigé
</commit_message>
<xml_diff>
--- a/divers/cahier_charges_projet_vols.docx
+++ b/divers/cahier_charges_projet_vols.docx
@@ -1,6 +1,6 @@
 
 <file path=word/document.xml><?xml version="1.0" encoding="utf-8"?>
-<w:document xmlns:wpc="http://schemas.microsoft.com/office/word/2010/wordprocessingCanvas" xmlns:mc="http://schemas.openxmlformats.org/markup-compatibility/2006" xmlns:o="urn:schemas-microsoft-com:office:office" xmlns:r="http://schemas.openxmlformats.org/officeDocument/2006/relationships" xmlns:m="http://schemas.openxmlformats.org/officeDocument/2006/math" xmlns:v="urn:schemas-microsoft-com:vml" xmlns:wp14="http://schemas.microsoft.com/office/word/2010/wordprocessingDrawing" xmlns:wp="http://schemas.openxmlformats.org/drawingml/2006/wordprocessingDrawing" xmlns:w10="urn:schemas-microsoft-com:office:word" xmlns:w="http://schemas.openxmlformats.org/wordprocessingml/2006/main" xmlns:w14="http://schemas.microsoft.com/office/word/2010/wordml" xmlns:wpg="http://schemas.microsoft.com/office/word/2010/wordprocessingGroup" xmlns:wpi="http://schemas.microsoft.com/office/word/2010/wordprocessingInk" xmlns:wne="http://schemas.microsoft.com/office/word/2006/wordml" xmlns:wps="http://schemas.microsoft.com/office/word/2010/wordprocessingShape" mc:Ignorable="w14 wp14">
+<w:document xmlns:ve="http://schemas.openxmlformats.org/markup-compatibility/2006" xmlns:o="urn:schemas-microsoft-com:office:office" xmlns:r="http://schemas.openxmlformats.org/officeDocument/2006/relationships" xmlns:m="http://schemas.openxmlformats.org/officeDocument/2006/math" xmlns:v="urn:schemas-microsoft-com:vml" xmlns:wp="http://schemas.openxmlformats.org/drawingml/2006/wordprocessingDrawing" xmlns:w10="urn:schemas-microsoft-com:office:word" xmlns:w="http://schemas.openxmlformats.org/wordprocessingml/2006/main" xmlns:wne="http://schemas.microsoft.com/office/word/2006/wordml">
   <w:body>
     <w:p>
       <w:pPr>
@@ -75,7 +75,7 @@
           <w:u w:val="single"/>
         </w:rPr>
         <w:drawing>
-          <wp:inline distT="0" distB="0" distL="0" distR="0" wp14:anchorId="525B2E85" wp14:editId="0F14947D">
+          <wp:inline distT="0" distB="0" distL="0" distR="0">
             <wp:extent cx="4024586" cy="4189228"/>
             <wp:effectExtent l="0" t="0" r="0" b="0"/>
             <wp:docPr id="22" name="Image 22"/>
@@ -90,10 +90,10 @@
                     <pic:cNvPicPr/>
                   </pic:nvPicPr>
                   <pic:blipFill>
-                    <a:blip r:embed="rId9">
+                    <a:blip r:embed="rId8" cstate="print">
                       <a:extLst>
                         <a:ext uri="{28A0092B-C50C-407E-A947-70E740481C1C}">
-                          <a14:useLocalDpi xmlns:a14="http://schemas.microsoft.com/office/drawing/2010/main" val="0"/>
+                          <a14:useLocalDpi xmlns:a14="http://schemas.microsoft.com/office/drawing/2010/main" xmlns:wps="http://schemas.microsoft.com/office/word/2010/wordprocessingShape" xmlns:wpi="http://schemas.microsoft.com/office/word/2010/wordprocessingInk" xmlns:wpg="http://schemas.microsoft.com/office/word/2010/wordprocessingGroup" xmlns:w14="http://schemas.microsoft.com/office/word/2010/wordml" xmlns:w="http://schemas.openxmlformats.org/wordprocessingml/2006/main" xmlns:w10="urn:schemas-microsoft-com:office:word" xmlns:wp14="http://schemas.microsoft.com/office/word/2010/wordprocessingDrawing" xmlns:v="urn:schemas-microsoft-com:vml" xmlns:o="urn:schemas-microsoft-com:office:office" xmlns:mc="http://schemas.openxmlformats.org/markup-compatibility/2006" xmlns:wpc="http://schemas.microsoft.com/office/word/2010/wordprocessingCanvas" xmlns="" val="0"/>
                         </a:ext>
                       </a:extLst>
                     </a:blip>
@@ -255,17 +255,27 @@
         <w:pStyle w:val="Textebrut"/>
         <w:jc w:val="center"/>
         <w:rPr>
+          <w:rStyle w:val="Lienhypertexte"/>
+          <w:rFonts w:asciiTheme="minorHAnsi" w:eastAsiaTheme="minorEastAsia" w:hAnsiTheme="minorHAnsi" w:cstheme="minorHAnsi"/>
+          <w:bCs/>
+          <w:i/>
+          <w:iCs/>
+          <w:noProof/>
+          <w:sz w:val="32"/>
+          <w:szCs w:val="32"/>
+        </w:rPr>
+      </w:pPr>
+      <w:r>
+        <w:rPr>
+          <w:rStyle w:val="Lienhypertexte"/>
+          <w:rFonts w:asciiTheme="minorHAnsi" w:eastAsiaTheme="minorEastAsia" w:hAnsiTheme="minorHAnsi" w:cstheme="minorHAnsi"/>
           <w:b/>
-          <w:sz w:val="28"/>
-          <w:szCs w:val="28"/>
-          <w:u w:val="single"/>
-        </w:rPr>
-      </w:pPr>
-      <w:r>
-        <w:rPr>
-          <w:sz w:val="28"/>
-          <w:szCs w:val="28"/>
-          <w:u w:val="single"/>
+          <w:bCs/>
+          <w:i/>
+          <w:iCs/>
+          <w:noProof/>
+          <w:sz w:val="32"/>
+          <w:szCs w:val="32"/>
         </w:rPr>
         <w:lastRenderedPageBreak/>
         <w:t>Sommaire</w:t>
@@ -330,7 +340,7 @@
         </w:rPr>
         <w:fldChar w:fldCharType="separate"/>
       </w:r>
-      <w:hyperlink w:anchor="_Toc365538390" w:history="1">
+      <w:hyperlink w:anchor="_Toc367714068" w:history="1">
         <w:r>
           <w:rPr>
             <w:rStyle w:val="Lienhypertexte"/>
@@ -357,7 +367,7 @@
             <w:noProof/>
             <w:webHidden/>
           </w:rPr>
-          <w:instrText xml:space="preserve"> PAGEREF _Toc365538390 \h </w:instrText>
+          <w:instrText xml:space="preserve"> PAGEREF _Toc367714068 \h </w:instrText>
         </w:r>
         <w:r>
           <w:rPr>
@@ -405,7 +415,7 @@
           <w:szCs w:val="22"/>
         </w:rPr>
       </w:pPr>
-      <w:hyperlink w:anchor="_Toc365538391" w:history="1">
+      <w:hyperlink w:anchor="_Toc367714069" w:history="1">
         <w:r>
           <w:rPr>
             <w:rStyle w:val="Lienhypertexte"/>
@@ -432,7 +442,7 @@
             <w:noProof/>
             <w:webHidden/>
           </w:rPr>
-          <w:instrText xml:space="preserve"> PAGEREF _Toc365538391 \h </w:instrText>
+          <w:instrText xml:space="preserve"> PAGEREF _Toc367714069 \h </w:instrText>
         </w:r>
         <w:r>
           <w:rPr>
@@ -480,7 +490,7 @@
           <w:szCs w:val="22"/>
         </w:rPr>
       </w:pPr>
-      <w:hyperlink w:anchor="_Toc365538392" w:history="1">
+      <w:hyperlink w:anchor="_Toc367714070" w:history="1">
         <w:r>
           <w:rPr>
             <w:rStyle w:val="Lienhypertexte"/>
@@ -507,7 +517,7 @@
             <w:noProof/>
             <w:webHidden/>
           </w:rPr>
-          <w:instrText xml:space="preserve"> PAGEREF _Toc365538392 \h </w:instrText>
+          <w:instrText xml:space="preserve"> PAGEREF _Toc367714070 \h </w:instrText>
         </w:r>
         <w:r>
           <w:rPr>
@@ -555,13 +565,13 @@
           <w:szCs w:val="22"/>
         </w:rPr>
       </w:pPr>
-      <w:hyperlink w:anchor="_Toc365538393" w:history="1">
+      <w:hyperlink w:anchor="_Toc367714071" w:history="1">
         <w:r>
           <w:rPr>
             <w:rStyle w:val="Lienhypertexte"/>
             <w:noProof/>
           </w:rPr>
-          <w:t>Détail des possibilités</w:t>
+          <w:t>Scénario de recherche d’un vol</w:t>
         </w:r>
         <w:r>
           <w:rPr>
@@ -582,7 +592,7 @@
             <w:noProof/>
             <w:webHidden/>
           </w:rPr>
-          <w:instrText xml:space="preserve"> PAGEREF _Toc365538393 \h </w:instrText>
+          <w:instrText xml:space="preserve"> PAGEREF _Toc367714071 \h </w:instrText>
         </w:r>
         <w:r>
           <w:rPr>
@@ -607,126 +617,6 @@
         <w:r>
           <w:rPr>
             <w:noProof/>
-            <w:webHidden/>
-          </w:rPr>
-          <w:fldChar w:fldCharType="end"/>
-        </w:r>
-      </w:hyperlink>
-    </w:p>
-    <w:p>
-      <w:pPr>
-        <w:pStyle w:val="TM2"/>
-        <w:rPr>
-          <w:rFonts w:cstheme="minorBidi"/>
-          <w:b w:val="0"/>
-          <w:bCs w:val="0"/>
-          <w:color w:val="auto"/>
-        </w:rPr>
-      </w:pPr>
-      <w:hyperlink w:anchor="_Toc365538394" w:history="1">
-        <w:r>
-          <w:rPr>
-            <w:rStyle w:val="Lienhypertexte"/>
-          </w:rPr>
-          <w:t>Scénario de recherche d’un vol</w:t>
-        </w:r>
-        <w:r>
-          <w:rPr>
-            <w:webHidden/>
-          </w:rPr>
-          <w:tab/>
-        </w:r>
-        <w:r>
-          <w:rPr>
-            <w:webHidden/>
-          </w:rPr>
-          <w:fldChar w:fldCharType="begin"/>
-        </w:r>
-        <w:r>
-          <w:rPr>
-            <w:webHidden/>
-          </w:rPr>
-          <w:instrText xml:space="preserve"> PAGEREF _Toc365538394 \h </w:instrText>
-        </w:r>
-        <w:r>
-          <w:rPr>
-            <w:webHidden/>
-          </w:rPr>
-        </w:r>
-        <w:r>
-          <w:rPr>
-            <w:webHidden/>
-          </w:rPr>
-          <w:fldChar w:fldCharType="separate"/>
-        </w:r>
-        <w:r>
-          <w:rPr>
-            <w:webHidden/>
-          </w:rPr>
-          <w:t>4</w:t>
-        </w:r>
-        <w:r>
-          <w:rPr>
-            <w:webHidden/>
-          </w:rPr>
-          <w:fldChar w:fldCharType="end"/>
-        </w:r>
-      </w:hyperlink>
-    </w:p>
-    <w:p>
-      <w:pPr>
-        <w:pStyle w:val="TM2"/>
-        <w:rPr>
-          <w:rFonts w:cstheme="minorBidi"/>
-          <w:b w:val="0"/>
-          <w:bCs w:val="0"/>
-          <w:color w:val="auto"/>
-        </w:rPr>
-      </w:pPr>
-      <w:hyperlink w:anchor="_Toc365538395" w:history="1">
-        <w:r>
-          <w:rPr>
-            <w:rStyle w:val="Lienhypertexte"/>
-          </w:rPr>
-          <w:t>Navigation</w:t>
-        </w:r>
-        <w:r>
-          <w:rPr>
-            <w:webHidden/>
-          </w:rPr>
-          <w:tab/>
-        </w:r>
-        <w:r>
-          <w:rPr>
-            <w:webHidden/>
-          </w:rPr>
-          <w:fldChar w:fldCharType="begin"/>
-        </w:r>
-        <w:r>
-          <w:rPr>
-            <w:webHidden/>
-          </w:rPr>
-          <w:instrText xml:space="preserve"> PAGEREF _Toc365538395 \h </w:instrText>
-        </w:r>
-        <w:r>
-          <w:rPr>
-            <w:webHidden/>
-          </w:rPr>
-        </w:r>
-        <w:r>
-          <w:rPr>
-            <w:webHidden/>
-          </w:rPr>
-          <w:fldChar w:fldCharType="separate"/>
-        </w:r>
-        <w:r>
-          <w:rPr>
-            <w:webHidden/>
-          </w:rPr>
-          <w:t>12</w:t>
-        </w:r>
-        <w:r>
-          <w:rPr>
             <w:webHidden/>
           </w:rPr>
           <w:fldChar w:fldCharType="end"/>
@@ -750,13 +640,13 @@
           <w:szCs w:val="22"/>
         </w:rPr>
       </w:pPr>
-      <w:hyperlink w:anchor="_Toc365538396" w:history="1">
+      <w:hyperlink w:anchor="_Toc367714072" w:history="1">
         <w:r>
           <w:rPr>
             <w:rStyle w:val="Lienhypertexte"/>
             <w:noProof/>
           </w:rPr>
-          <w:t>Réservation d'un billet</w:t>
+          <w:t>Réservation d’un billet</w:t>
         </w:r>
         <w:r>
           <w:rPr>
@@ -777,7 +667,7 @@
             <w:noProof/>
             <w:webHidden/>
           </w:rPr>
-          <w:instrText xml:space="preserve"> PAGEREF _Toc365538396 \h </w:instrText>
+          <w:instrText xml:space="preserve"> PAGEREF _Toc367714072 \h </w:instrText>
         </w:r>
         <w:r>
           <w:rPr>
@@ -818,7 +708,7 @@
           <w:color w:val="auto"/>
         </w:rPr>
       </w:pPr>
-      <w:hyperlink w:anchor="_Toc365538397" w:history="1">
+      <w:hyperlink w:anchor="_Toc367714073" w:history="1">
         <w:r>
           <w:rPr>
             <w:rStyle w:val="Lienhypertexte"/>
@@ -841,7 +731,7 @@
           <w:rPr>
             <w:webHidden/>
           </w:rPr>
-          <w:instrText xml:space="preserve"> PAGEREF _Toc365538397 \h </w:instrText>
+          <w:instrText xml:space="preserve"> PAGEREF _Toc367714073 \h </w:instrText>
         </w:r>
         <w:r>
           <w:rPr>
@@ -878,7 +768,7 @@
           <w:color w:val="auto"/>
         </w:rPr>
       </w:pPr>
-      <w:hyperlink w:anchor="_Toc365538398" w:history="1">
+      <w:hyperlink w:anchor="_Toc367714074" w:history="1">
         <w:r>
           <w:rPr>
             <w:rStyle w:val="Lienhypertexte"/>
@@ -901,7 +791,7 @@
           <w:rPr>
             <w:webHidden/>
           </w:rPr>
-          <w:instrText xml:space="preserve"> PAGEREF _Toc365538398 \h </w:instrText>
+          <w:instrText xml:space="preserve"> PAGEREF _Toc367714074 \h </w:instrText>
         </w:r>
         <w:r>
           <w:rPr>
@@ -945,7 +835,7 @@
           <w:szCs w:val="22"/>
         </w:rPr>
       </w:pPr>
-      <w:hyperlink w:anchor="_Toc365538399" w:history="1">
+      <w:hyperlink w:anchor="_Toc367714075" w:history="1">
         <w:r>
           <w:rPr>
             <w:rStyle w:val="Lienhypertexte"/>
@@ -972,7 +862,7 @@
             <w:noProof/>
             <w:webHidden/>
           </w:rPr>
-          <w:instrText xml:space="preserve"> PAGEREF _Toc365538399 \h </w:instrText>
+          <w:instrText xml:space="preserve"> PAGEREF _Toc367714075 \h </w:instrText>
         </w:r>
         <w:r>
           <w:rPr>
@@ -1020,7 +910,7 @@
           <w:szCs w:val="22"/>
         </w:rPr>
       </w:pPr>
-      <w:hyperlink w:anchor="_Toc365538400" w:history="1">
+      <w:hyperlink w:anchor="_Toc367714076" w:history="1">
         <w:r>
           <w:rPr>
             <w:rStyle w:val="Lienhypertexte"/>
@@ -1047,7 +937,7 @@
             <w:noProof/>
             <w:webHidden/>
           </w:rPr>
-          <w:instrText xml:space="preserve"> PAGEREF _Toc365538400 \h </w:instrText>
+          <w:instrText xml:space="preserve"> PAGEREF _Toc367714076 \h </w:instrText>
         </w:r>
         <w:r>
           <w:rPr>
@@ -1088,7 +978,7 @@
           <w:color w:val="auto"/>
         </w:rPr>
       </w:pPr>
-      <w:hyperlink w:anchor="_Toc365538401" w:history="1">
+      <w:hyperlink w:anchor="_Toc367714077" w:history="1">
         <w:r>
           <w:rPr>
             <w:rStyle w:val="Lienhypertexte"/>
@@ -1111,7 +1001,7 @@
           <w:rPr>
             <w:webHidden/>
           </w:rPr>
-          <w:instrText xml:space="preserve"> PAGEREF _Toc365538401 \h </w:instrText>
+          <w:instrText xml:space="preserve"> PAGEREF _Toc367714077 \h </w:instrText>
         </w:r>
         <w:r>
           <w:rPr>
@@ -1148,7 +1038,7 @@
           <w:color w:val="auto"/>
         </w:rPr>
       </w:pPr>
-      <w:hyperlink w:anchor="_Toc365538402" w:history="1">
+      <w:hyperlink w:anchor="_Toc367714078" w:history="1">
         <w:r>
           <w:rPr>
             <w:rStyle w:val="Lienhypertexte"/>
@@ -1171,7 +1061,7 @@
           <w:rPr>
             <w:webHidden/>
           </w:rPr>
-          <w:instrText xml:space="preserve"> PAGEREF _Toc365538402 \h </w:instrText>
+          <w:instrText xml:space="preserve"> PAGEREF _Toc367714078 \h </w:instrText>
         </w:r>
         <w:r>
           <w:rPr>
@@ -1208,7 +1098,7 @@
           <w:color w:val="auto"/>
         </w:rPr>
       </w:pPr>
-      <w:hyperlink w:anchor="_Toc365538403" w:history="1">
+      <w:hyperlink w:anchor="_Toc367714079" w:history="1">
         <w:r>
           <w:rPr>
             <w:rStyle w:val="Lienhypertexte"/>
@@ -1231,7 +1121,7 @@
           <w:rPr>
             <w:webHidden/>
           </w:rPr>
-          <w:instrText xml:space="preserve"> PAGEREF _Toc365538403 \h </w:instrText>
+          <w:instrText xml:space="preserve"> PAGEREF _Toc367714079 \h </w:instrText>
         </w:r>
         <w:r>
           <w:rPr>
@@ -1268,7 +1158,7 @@
           <w:color w:val="auto"/>
         </w:rPr>
       </w:pPr>
-      <w:hyperlink w:anchor="_Toc365538404" w:history="1">
+      <w:hyperlink w:anchor="_Toc367714080" w:history="1">
         <w:r>
           <w:rPr>
             <w:rStyle w:val="Lienhypertexte"/>
@@ -1291,7 +1181,7 @@
           <w:rPr>
             <w:webHidden/>
           </w:rPr>
-          <w:instrText xml:space="preserve"> PAGEREF _Toc365538404 \h </w:instrText>
+          <w:instrText xml:space="preserve"> PAGEREF _Toc367714080 \h </w:instrText>
         </w:r>
         <w:r>
           <w:rPr>
@@ -1328,7 +1218,7 @@
           <w:color w:val="auto"/>
         </w:rPr>
       </w:pPr>
-      <w:hyperlink w:anchor="_Toc365538405" w:history="1">
+      <w:hyperlink w:anchor="_Toc367714081" w:history="1">
         <w:r>
           <w:rPr>
             <w:rStyle w:val="Lienhypertexte"/>
@@ -1351,7 +1241,7 @@
           <w:rPr>
             <w:webHidden/>
           </w:rPr>
-          <w:instrText xml:space="preserve"> PAGEREF _Toc365538405 \h </w:instrText>
+          <w:instrText xml:space="preserve"> PAGEREF _Toc367714081 \h </w:instrText>
         </w:r>
         <w:r>
           <w:rPr>
@@ -1388,7 +1278,7 @@
           <w:color w:val="auto"/>
         </w:rPr>
       </w:pPr>
-      <w:hyperlink w:anchor="_Toc365538406" w:history="1">
+      <w:hyperlink w:anchor="_Toc367714082" w:history="1">
         <w:r>
           <w:rPr>
             <w:rStyle w:val="Lienhypertexte"/>
@@ -1411,7 +1301,7 @@
           <w:rPr>
             <w:webHidden/>
           </w:rPr>
-          <w:instrText xml:space="preserve"> PAGEREF _Toc365538406 \h </w:instrText>
+          <w:instrText xml:space="preserve"> PAGEREF _Toc367714082 \h </w:instrText>
         </w:r>
         <w:r>
           <w:rPr>
@@ -1448,7 +1338,7 @@
           <w:color w:val="auto"/>
         </w:rPr>
       </w:pPr>
-      <w:hyperlink w:anchor="_Toc365538407" w:history="1">
+      <w:hyperlink w:anchor="_Toc367714083" w:history="1">
         <w:r>
           <w:rPr>
             <w:rStyle w:val="Lienhypertexte"/>
@@ -1471,7 +1361,7 @@
           <w:rPr>
             <w:webHidden/>
           </w:rPr>
-          <w:instrText xml:space="preserve"> PAGEREF _Toc365538407 \h </w:instrText>
+          <w:instrText xml:space="preserve"> PAGEREF _Toc367714083 \h </w:instrText>
         </w:r>
         <w:r>
           <w:rPr>
@@ -1508,7 +1398,7 @@
           <w:color w:val="auto"/>
         </w:rPr>
       </w:pPr>
-      <w:hyperlink w:anchor="_Toc365538408" w:history="1">
+      <w:hyperlink w:anchor="_Toc367714084" w:history="1">
         <w:r>
           <w:rPr>
             <w:rStyle w:val="Lienhypertexte"/>
@@ -1531,7 +1421,7 @@
           <w:rPr>
             <w:webHidden/>
           </w:rPr>
-          <w:instrText xml:space="preserve"> PAGEREF _Toc365538408 \h </w:instrText>
+          <w:instrText xml:space="preserve"> PAGEREF _Toc367714084 \h </w:instrText>
         </w:r>
         <w:r>
           <w:rPr>
@@ -1568,7 +1458,7 @@
           <w:color w:val="auto"/>
         </w:rPr>
       </w:pPr>
-      <w:hyperlink w:anchor="_Toc365538409" w:history="1">
+      <w:hyperlink w:anchor="_Toc367714085" w:history="1">
         <w:r>
           <w:rPr>
             <w:rStyle w:val="Lienhypertexte"/>
@@ -1591,7 +1481,7 @@
           <w:rPr>
             <w:webHidden/>
           </w:rPr>
-          <w:instrText xml:space="preserve"> PAGEREF _Toc365538409 \h </w:instrText>
+          <w:instrText xml:space="preserve"> PAGEREF _Toc367714085 \h </w:instrText>
         </w:r>
         <w:r>
           <w:rPr>
@@ -1628,7 +1518,7 @@
           <w:color w:val="auto"/>
         </w:rPr>
       </w:pPr>
-      <w:hyperlink w:anchor="_Toc365538410" w:history="1">
+      <w:hyperlink w:anchor="_Toc367714086" w:history="1">
         <w:r>
           <w:rPr>
             <w:rStyle w:val="Lienhypertexte"/>
@@ -1651,7 +1541,7 @@
           <w:rPr>
             <w:webHidden/>
           </w:rPr>
-          <w:instrText xml:space="preserve"> PAGEREF _Toc365538410 \h </w:instrText>
+          <w:instrText xml:space="preserve"> PAGEREF _Toc367714086 \h </w:instrText>
         </w:r>
         <w:r>
           <w:rPr>
@@ -1695,7 +1585,7 @@
           <w:szCs w:val="22"/>
         </w:rPr>
       </w:pPr>
-      <w:hyperlink w:anchor="_Toc365538411" w:history="1">
+      <w:hyperlink w:anchor="_Toc367714087" w:history="1">
         <w:r>
           <w:rPr>
             <w:rStyle w:val="Lienhypertexte"/>
@@ -1722,7 +1612,7 @@
             <w:noProof/>
             <w:webHidden/>
           </w:rPr>
-          <w:instrText xml:space="preserve"> PAGEREF _Toc365538411 \h </w:instrText>
+          <w:instrText xml:space="preserve"> PAGEREF _Toc367714087 \h </w:instrText>
         </w:r>
         <w:r>
           <w:rPr>
@@ -2017,8 +1907,6 @@
       <w:pPr>
         <w:pStyle w:val="Textebrut"/>
         <w:jc w:val="center"/>
-      </w:pPr>
-      <w:r>
         <w:rPr>
           <w:rFonts w:ascii="Times New Roman" w:hAnsi="Times New Roman" w:cs="Times New Roman"/>
           <w:b/>
@@ -2026,6 +1914,22 @@
           <w:sz w:val="24"/>
           <w:szCs w:val="24"/>
         </w:rPr>
+      </w:pPr>
+    </w:p>
+    <w:p>
+      <w:pPr>
+        <w:pStyle w:val="Textebrut"/>
+        <w:jc w:val="center"/>
+      </w:pPr>
+      <w:r>
+        <w:rPr>
+          <w:rFonts w:ascii="Times New Roman" w:hAnsi="Times New Roman" w:cs="Times New Roman"/>
+          <w:b/>
+          <w:bCs/>
+          <w:sz w:val="24"/>
+          <w:szCs w:val="24"/>
+        </w:rPr>
+        <w:lastRenderedPageBreak/>
         <w:t>CAHIER DES CHARGES</w:t>
       </w:r>
     </w:p>
@@ -2067,7 +1971,7 @@
           <w:u w:val="single"/>
         </w:rPr>
       </w:pPr>
-      <w:bookmarkStart w:id="1" w:name="_Toc365538390"/>
+      <w:bookmarkStart w:id="1" w:name="_Toc367714068"/>
       <w:r>
         <w:rPr>
           <w:u w:val="single"/>
@@ -2112,7 +2016,7 @@
           <w:sz w:val="24"/>
           <w:szCs w:val="24"/>
         </w:rPr>
-        <w:t>low-cost</w:t>
+        <w:t>low</w:t>
       </w:r>
       <w:proofErr w:type="spellEnd"/>
       <w:r>
@@ -2121,6 +2025,24 @@
           <w:sz w:val="24"/>
           <w:szCs w:val="24"/>
         </w:rPr>
+        <w:t>-</w:t>
+      </w:r>
+      <w:proofErr w:type="spellStart"/>
+      <w:r>
+        <w:rPr>
+          <w:rFonts w:ascii="Times New Roman" w:hAnsi="Times New Roman" w:cs="Times New Roman"/>
+          <w:sz w:val="24"/>
+          <w:szCs w:val="24"/>
+        </w:rPr>
+        <w:t>cost</w:t>
+      </w:r>
+      <w:proofErr w:type="spellEnd"/>
+      <w:r>
+        <w:rPr>
+          <w:rFonts w:ascii="Times New Roman" w:hAnsi="Times New Roman" w:cs="Times New Roman"/>
+          <w:sz w:val="24"/>
+          <w:szCs w:val="24"/>
+        </w:rPr>
         <w:t xml:space="preserve"> du transport de passagers. Implantée à Paris, elle emploie 978 salariés. Sa flotte est constituée de 126 avions </w:t>
       </w:r>
       <w:proofErr w:type="spellStart"/>
@@ -2194,7 +2116,7 @@
           <w:sz w:val="24"/>
           <w:szCs w:val="24"/>
         </w:rPr>
-        <w:t>low-costs</w:t>
+        <w:t>low</w:t>
       </w:r>
       <w:proofErr w:type="spellEnd"/>
       <w:r>
@@ -2203,6 +2125,24 @@
           <w:sz w:val="24"/>
           <w:szCs w:val="24"/>
         </w:rPr>
+        <w:t>-</w:t>
+      </w:r>
+      <w:proofErr w:type="spellStart"/>
+      <w:r>
+        <w:rPr>
+          <w:rFonts w:ascii="Times New Roman" w:hAnsi="Times New Roman" w:cs="Times New Roman"/>
+          <w:sz w:val="24"/>
+          <w:szCs w:val="24"/>
+        </w:rPr>
+        <w:t>costs</w:t>
+      </w:r>
+      <w:proofErr w:type="spellEnd"/>
+      <w:r>
+        <w:rPr>
+          <w:rFonts w:ascii="Times New Roman" w:hAnsi="Times New Roman" w:cs="Times New Roman"/>
+          <w:sz w:val="24"/>
+          <w:szCs w:val="24"/>
+        </w:rPr>
         <w:t xml:space="preserve">. C’est pour se faire une place sur ce marché porteur qu’elle a décidé de créer DEV-FLY. En effet, les vols </w:t>
       </w:r>
       <w:proofErr w:type="spellStart"/>
@@ -2212,7 +2152,7 @@
           <w:sz w:val="24"/>
           <w:szCs w:val="24"/>
         </w:rPr>
-        <w:t>low-costs</w:t>
+        <w:t>low</w:t>
       </w:r>
       <w:proofErr w:type="spellEnd"/>
       <w:r>
@@ -2221,6 +2161,24 @@
           <w:sz w:val="24"/>
           <w:szCs w:val="24"/>
         </w:rPr>
+        <w:t>-</w:t>
+      </w:r>
+      <w:proofErr w:type="spellStart"/>
+      <w:r>
+        <w:rPr>
+          <w:rFonts w:ascii="Times New Roman" w:hAnsi="Times New Roman" w:cs="Times New Roman"/>
+          <w:sz w:val="24"/>
+          <w:szCs w:val="24"/>
+        </w:rPr>
+        <w:t>costs</w:t>
+      </w:r>
+      <w:proofErr w:type="spellEnd"/>
+      <w:r>
+        <w:rPr>
+          <w:rFonts w:ascii="Times New Roman" w:hAnsi="Times New Roman" w:cs="Times New Roman"/>
+          <w:sz w:val="24"/>
+          <w:szCs w:val="24"/>
+        </w:rPr>
         <w:t xml:space="preserve"> devraient s’accroître de 50% d’ici 2020, et Air </w:t>
       </w:r>
       <w:r>
@@ -2254,7 +2212,7 @@
           <w:u w:val="single"/>
         </w:rPr>
       </w:pPr>
-      <w:bookmarkStart w:id="2" w:name="_Toc365538391"/>
+      <w:bookmarkStart w:id="2" w:name="_Toc367714069"/>
       <w:r>
         <w:rPr>
           <w:u w:val="single"/>
@@ -2508,7 +2466,7 @@
           <w:u w:val="single"/>
         </w:rPr>
       </w:pPr>
-      <w:bookmarkStart w:id="3" w:name="_Toc365538392"/>
+      <w:bookmarkStart w:id="3" w:name="_Toc367714070"/>
       <w:r>
         <w:rPr>
           <w:u w:val="single"/>
@@ -2686,43 +2644,25 @@
           <w:sz w:val="24"/>
           <w:szCs w:val="24"/>
         </w:rPr>
+        <w:t>Un client peut réserver pour plusieurs passagers (quelqu’un réserve pour son conjoint et ses enfants par exemple). Ainsi, une réservation est associée à un seul client mais peut être reliée à plusieurs passagers.</w:t>
+      </w:r>
+    </w:p>
+    <w:p>
+      <w:pPr>
+        <w:pStyle w:val="Titre1"/>
+        <w:rPr>
+          <w:u w:val="single"/>
+        </w:rPr>
+      </w:pPr>
+      <w:bookmarkStart w:id="4" w:name="_Toc367714071"/>
+      <w:r>
+        <w:rPr>
+          <w:u w:val="single"/>
+        </w:rPr>
         <w:lastRenderedPageBreak/>
-        <w:t>Un client peut réserver pour plusieurs passagers (quelqu’un réserve pour son conjoint et ses enfants par exemple). Ainsi, une réservation est associée à un seul client mais peut être reliée à plusieurs passagers.</w:t>
-      </w:r>
-    </w:p>
-    <w:p>
-      <w:pPr>
-        <w:pStyle w:val="Titre1"/>
-        <w:jc w:val="both"/>
-        <w:rPr>
-          <w:u w:val="single"/>
-        </w:rPr>
-      </w:pPr>
-      <w:bookmarkStart w:id="4" w:name="_Toc365538393"/>
-      <w:r>
-        <w:rPr>
-          <w:u w:val="single"/>
-        </w:rPr>
-        <w:t>Détail des possibilités</w:t>
+        <w:t>Scénario de recherche d’un vol</w:t>
       </w:r>
       <w:bookmarkEnd w:id="4"/>
-    </w:p>
-    <w:p>
-      <w:pPr>
-        <w:pStyle w:val="Textebrut"/>
-        <w:jc w:val="both"/>
-      </w:pPr>
-    </w:p>
-    <w:p>
-      <w:pPr>
-        <w:pStyle w:val="Titre2"/>
-        <w:jc w:val="both"/>
-      </w:pPr>
-      <w:bookmarkStart w:id="5" w:name="_Toc365538394"/>
-      <w:r>
-        <w:t>Scénario de recherche d’un vol</w:t>
-      </w:r>
-      <w:bookmarkEnd w:id="5"/>
     </w:p>
     <w:p>
       <w:pPr>
@@ -2767,7 +2707,7 @@
         <w:tblCellMar>
           <w:left w:w="103" w:type="dxa"/>
         </w:tblCellMar>
-        <w:tblLook w:val="0000" w:firstRow="0" w:lastRow="0" w:firstColumn="0" w:lastColumn="0" w:noHBand="0" w:noVBand="0"/>
+        <w:tblLook w:val="0000"/>
       </w:tblPr>
       <w:tblGrid>
         <w:gridCol w:w="3555"/>
@@ -3660,7 +3600,7 @@
                 <w:sz w:val="24"/>
                 <w:szCs w:val="24"/>
               </w:rPr>
-              <w:t xml:space="preserve">Tous les champs doivent être </w:t>
+              <w:t>Tous les champs doivent être renseignés et valides. La civilité doit être soit « Monsieur » soit « Madame ». Les noms et prénoms doivent être constitués de lettres. Les numéros de téléphone doivent comporter des chiffres exclusivement, et peuvent commencer par « + ». L’adresse e-</w:t>
             </w:r>
             <w:r>
               <w:rPr>
@@ -3669,25 +3609,7 @@
                 <w:szCs w:val="24"/>
               </w:rPr>
               <w:lastRenderedPageBreak/>
-              <w:t>renseignés et valides. La civilité doit être soit « Monsieur » soit « Madame ». Les noms et prénoms doivent être constitués de lettres. Les numéros de téléphone doivent comporter des chiffres exclusivement, et peuvent commencer par « + ». L’adresse e-mail doit être au format correct, sans espaces ni caractères spéciaux (</w:t>
-            </w:r>
-            <w:proofErr w:type="spellStart"/>
-            <w:r>
-              <w:rPr>
-                <w:rFonts w:ascii="Times New Roman" w:hAnsi="Times New Roman" w:cs="Times New Roman"/>
-                <w:sz w:val="24"/>
-                <w:szCs w:val="24"/>
-              </w:rPr>
-              <w:t>XXX@XX.xx</w:t>
-            </w:r>
-            <w:proofErr w:type="spellEnd"/>
-            <w:r>
-              <w:rPr>
-                <w:rFonts w:ascii="Times New Roman" w:hAnsi="Times New Roman" w:cs="Times New Roman"/>
-                <w:sz w:val="24"/>
-                <w:szCs w:val="24"/>
-              </w:rPr>
-              <w:t xml:space="preserve">). Le login doit être alphanumérique, et ne doit </w:t>
+              <w:t xml:space="preserve">mail doit être au format correct, sans espaces ni caractères spéciaux (XXX@XX.xx). Le login doit être alphanumérique, et ne doit </w:t>
             </w:r>
             <w:r>
               <w:rPr>
@@ -4063,7 +3985,55 @@
           <w:sz w:val="24"/>
           <w:szCs w:val="24"/>
         </w:rPr>
-        <w:t>si un champ dans un formulaire n’est pas conforme aux attentes, le formulaire est retourné avec un message explicatif en en-tête.</w:t>
+        <w:t>si un</w:t>
+      </w:r>
+      <w:r>
+        <w:rPr>
+          <w:rFonts w:ascii="Times New Roman" w:hAnsi="Times New Roman" w:cs="Times New Roman"/>
+          <w:sz w:val="24"/>
+          <w:szCs w:val="24"/>
+        </w:rPr>
+        <w:t>e valeur dans un des</w:t>
+      </w:r>
+      <w:r>
+        <w:rPr>
+          <w:rFonts w:ascii="Times New Roman" w:hAnsi="Times New Roman" w:cs="Times New Roman"/>
+          <w:sz w:val="24"/>
+          <w:szCs w:val="24"/>
+        </w:rPr>
+        <w:t xml:space="preserve"> champ</w:t>
+      </w:r>
+      <w:r>
+        <w:rPr>
+          <w:rFonts w:ascii="Times New Roman" w:hAnsi="Times New Roman" w:cs="Times New Roman"/>
+          <w:sz w:val="24"/>
+          <w:szCs w:val="24"/>
+        </w:rPr>
+        <w:t>s</w:t>
+      </w:r>
+      <w:r>
+        <w:rPr>
+          <w:rFonts w:ascii="Times New Roman" w:hAnsi="Times New Roman" w:cs="Times New Roman"/>
+          <w:sz w:val="24"/>
+          <w:szCs w:val="24"/>
+        </w:rPr>
+        <w:t xml:space="preserve"> </w:t>
+      </w:r>
+      <w:r>
+        <w:rPr>
+          <w:rFonts w:ascii="Times New Roman" w:hAnsi="Times New Roman" w:cs="Times New Roman"/>
+          <w:sz w:val="24"/>
+          <w:szCs w:val="24"/>
+        </w:rPr>
+        <w:t>du</w:t>
+      </w:r>
+      <w:r>
+        <w:rPr>
+          <w:rFonts w:ascii="Times New Roman" w:hAnsi="Times New Roman" w:cs="Times New Roman"/>
+          <w:sz w:val="24"/>
+          <w:szCs w:val="24"/>
+        </w:rPr>
+        <w:t xml:space="preserve"> formulaire n’est pas conforme aux attentes, le formulaire est retourné avec un message explicatif en en-tête.</w:t>
       </w:r>
     </w:p>
     <w:p>
@@ -4118,6 +4088,30 @@
         <w:pStyle w:val="Textebrut"/>
         <w:jc w:val="both"/>
       </w:pPr>
+    </w:p>
+    <w:p>
+      <w:pPr>
+        <w:pStyle w:val="Textebrut"/>
+        <w:jc w:val="both"/>
+      </w:pPr>
+    </w:p>
+    <w:p>
+      <w:pPr>
+        <w:pStyle w:val="Textebrut"/>
+        <w:jc w:val="both"/>
+      </w:pPr>
+    </w:p>
+    <w:p>
+      <w:pPr>
+        <w:pStyle w:val="Textebrut"/>
+        <w:jc w:val="both"/>
+      </w:pPr>
+    </w:p>
+    <w:p>
+      <w:pPr>
+        <w:pStyle w:val="Textebrut"/>
+        <w:jc w:val="both"/>
+      </w:pPr>
       <w:r>
         <w:t>Image 1</w:t>
       </w:r>
@@ -4132,7 +4126,7 @@
           <w:noProof/>
         </w:rPr>
         <w:drawing>
-          <wp:anchor distT="0" distB="0" distL="114300" distR="114300" simplePos="0" relativeHeight="251660288" behindDoc="0" locked="0" layoutInCell="1" allowOverlap="1" wp14:anchorId="7028EC96" wp14:editId="6D09283B">
+          <wp:anchor distT="0" distB="0" distL="114300" distR="114300" simplePos="0" relativeHeight="251660288" behindDoc="0" locked="0" layoutInCell="1" allowOverlap="1">
             <wp:simplePos x="0" y="0"/>
             <wp:positionH relativeFrom="column">
               <wp:posOffset>22860</wp:posOffset>
@@ -4157,10 +4151,10 @@
                     </pic:cNvPicPr>
                   </pic:nvPicPr>
                   <pic:blipFill>
-                    <a:blip r:embed="rId10" cstate="print">
+                    <a:blip r:embed="rId9" cstate="print">
                       <a:extLst>
                         <a:ext uri="{28A0092B-C50C-407E-A947-70E740481C1C}">
-                          <a14:useLocalDpi xmlns:a14="http://schemas.microsoft.com/office/drawing/2010/main" val="0"/>
+                          <a14:useLocalDpi xmlns:a14="http://schemas.microsoft.com/office/drawing/2010/main" xmlns:wps="http://schemas.microsoft.com/office/word/2010/wordprocessingShape" xmlns:wpi="http://schemas.microsoft.com/office/word/2010/wordprocessingInk" xmlns:wpg="http://schemas.microsoft.com/office/word/2010/wordprocessingGroup" xmlns:w14="http://schemas.microsoft.com/office/word/2010/wordml" xmlns:w="http://schemas.openxmlformats.org/wordprocessingml/2006/main" xmlns:w10="urn:schemas-microsoft-com:office:word" xmlns:wp14="http://schemas.microsoft.com/office/word/2010/wordprocessingDrawing" xmlns:v="urn:schemas-microsoft-com:vml" xmlns:o="urn:schemas-microsoft-com:office:office" xmlns:mc="http://schemas.openxmlformats.org/markup-compatibility/2006" xmlns:wpc="http://schemas.microsoft.com/office/word/2010/wordprocessingCanvas" xmlns="" val="0"/>
                         </a:ext>
                       </a:extLst>
                     </a:blip>
@@ -4185,12 +4179,6 @@
                 </pic:pic>
               </a:graphicData>
             </a:graphic>
-            <wp14:sizeRelH relativeFrom="margin">
-              <wp14:pctWidth>0</wp14:pctWidth>
-            </wp14:sizeRelH>
-            <wp14:sizeRelV relativeFrom="margin">
-              <wp14:pctHeight>0</wp14:pctHeight>
-            </wp14:sizeRelV>
           </wp:anchor>
         </w:drawing>
       </w:r>
@@ -4221,9 +4209,51 @@
           <w:noProof/>
         </w:rPr>
       </w:pPr>
-      <w:r>
-        <w:tab/>
-      </w:r>
+    </w:p>
+    <w:p>
+      <w:pPr>
+        <w:pStyle w:val="Textebrut"/>
+        <w:jc w:val="both"/>
+        <w:rPr>
+          <w:noProof/>
+        </w:rPr>
+      </w:pPr>
+    </w:p>
+    <w:p>
+      <w:pPr>
+        <w:pStyle w:val="Textebrut"/>
+        <w:jc w:val="both"/>
+        <w:rPr>
+          <w:noProof/>
+        </w:rPr>
+      </w:pPr>
+    </w:p>
+    <w:p>
+      <w:pPr>
+        <w:pStyle w:val="Textebrut"/>
+        <w:jc w:val="both"/>
+        <w:rPr>
+          <w:noProof/>
+        </w:rPr>
+      </w:pPr>
+    </w:p>
+    <w:p>
+      <w:pPr>
+        <w:pStyle w:val="Textebrut"/>
+        <w:jc w:val="both"/>
+        <w:rPr>
+          <w:noProof/>
+        </w:rPr>
+      </w:pPr>
+    </w:p>
+    <w:p>
+      <w:pPr>
+        <w:pStyle w:val="Textebrut"/>
+        <w:jc w:val="both"/>
+        <w:rPr>
+          <w:noProof/>
+        </w:rPr>
+      </w:pPr>
     </w:p>
     <w:p>
       <w:pPr>
@@ -4440,7 +4470,7 @@
           <w:noProof/>
         </w:rPr>
         <w:drawing>
-          <wp:inline distT="0" distB="0" distL="0" distR="0" wp14:anchorId="274E04BA" wp14:editId="77181488">
+          <wp:inline distT="0" distB="0" distL="0" distR="0">
             <wp:extent cx="6143625" cy="5400675"/>
             <wp:effectExtent l="19050" t="0" r="9525" b="0"/>
             <wp:docPr id="2" name="Image 1" descr="dev-fly_accueil.png"/>
@@ -4455,7 +4485,7 @@
                     <pic:cNvPicPr/>
                   </pic:nvPicPr>
                   <pic:blipFill>
-                    <a:blip r:embed="rId11" cstate="print"/>
+                    <a:blip r:embed="rId10" cstate="print"/>
                     <a:stretch>
                       <a:fillRect/>
                     </a:stretch>
@@ -4646,7 +4676,7 @@
           <w:noProof/>
         </w:rPr>
         <w:drawing>
-          <wp:inline distT="0" distB="0" distL="0" distR="0" wp14:anchorId="71D891C0" wp14:editId="1C5C659E">
+          <wp:inline distT="0" distB="0" distL="0" distR="0">
             <wp:extent cx="6143625" cy="6496050"/>
             <wp:effectExtent l="19050" t="0" r="9525" b="0"/>
             <wp:docPr id="5" name="Image 4" descr="dev-fly_proposition.png"/>
@@ -4661,7 +4691,7 @@
                     <pic:cNvPicPr/>
                   </pic:nvPicPr>
                   <pic:blipFill>
-                    <a:blip r:embed="rId12" cstate="print"/>
+                    <a:blip r:embed="rId11" cstate="print"/>
                     <a:stretch>
                       <a:fillRect/>
                     </a:stretch>
@@ -4810,7 +4840,7 @@
           <w:noProof/>
         </w:rPr>
         <w:drawing>
-          <wp:inline distT="0" distB="0" distL="0" distR="0" wp14:anchorId="1FB32369" wp14:editId="366231C9">
+          <wp:inline distT="0" distB="0" distL="0" distR="0">
             <wp:extent cx="6143625" cy="5743575"/>
             <wp:effectExtent l="0" t="0" r="9525" b="9525"/>
             <wp:docPr id="17" name="Image 17"/>
@@ -4825,10 +4855,10 @@
                     <pic:cNvPicPr/>
                   </pic:nvPicPr>
                   <pic:blipFill>
-                    <a:blip r:embed="rId13" cstate="print">
+                    <a:blip r:embed="rId12" cstate="print">
                       <a:extLst>
                         <a:ext uri="{28A0092B-C50C-407E-A947-70E740481C1C}">
-                          <a14:useLocalDpi xmlns:a14="http://schemas.microsoft.com/office/drawing/2010/main" val="0"/>
+                          <a14:useLocalDpi xmlns:a14="http://schemas.microsoft.com/office/drawing/2010/main" xmlns:wps="http://schemas.microsoft.com/office/word/2010/wordprocessingShape" xmlns:wpi="http://schemas.microsoft.com/office/word/2010/wordprocessingInk" xmlns:wpg="http://schemas.microsoft.com/office/word/2010/wordprocessingGroup" xmlns:w14="http://schemas.microsoft.com/office/word/2010/wordml" xmlns:w="http://schemas.openxmlformats.org/wordprocessingml/2006/main" xmlns:w10="urn:schemas-microsoft-com:office:word" xmlns:wp14="http://schemas.microsoft.com/office/word/2010/wordprocessingDrawing" xmlns:v="urn:schemas-microsoft-com:vml" xmlns:o="urn:schemas-microsoft-com:office:office" xmlns:mc="http://schemas.openxmlformats.org/markup-compatibility/2006" xmlns:wpc="http://schemas.microsoft.com/office/word/2010/wordprocessingCanvas" xmlns="" val="0"/>
                         </a:ext>
                       </a:extLst>
                     </a:blip>
@@ -5010,7 +5040,7 @@
           <w:noProof/>
         </w:rPr>
         <w:drawing>
-          <wp:inline distT="0" distB="0" distL="0" distR="0" wp14:anchorId="701CC029" wp14:editId="1A04E46D">
+          <wp:inline distT="0" distB="0" distL="0" distR="0">
             <wp:extent cx="4616746" cy="9211583"/>
             <wp:effectExtent l="19050" t="0" r="0" b="0"/>
             <wp:docPr id="1" name="Image 0" descr="dev-fly_identification.png"/>
@@ -5025,7 +5055,7 @@
                     <pic:cNvPicPr/>
                   </pic:nvPicPr>
                   <pic:blipFill>
-                    <a:blip r:embed="rId14" cstate="print"/>
+                    <a:blip r:embed="rId13" cstate="print"/>
                     <a:stretch>
                       <a:fillRect/>
                     </a:stretch>
@@ -5072,7 +5102,7 @@
           <w:noProof/>
         </w:rPr>
         <w:drawing>
-          <wp:inline distT="0" distB="0" distL="0" distR="0" wp14:anchorId="48BBE2EB" wp14:editId="6AFD297C">
+          <wp:inline distT="0" distB="0" distL="0" distR="0">
             <wp:extent cx="6479540" cy="6661785"/>
             <wp:effectExtent l="0" t="0" r="0" b="0"/>
             <wp:docPr id="18" name="Image 18"/>
@@ -5087,10 +5117,10 @@
                     <pic:cNvPicPr/>
                   </pic:nvPicPr>
                   <pic:blipFill>
-                    <a:blip r:embed="rId15" cstate="print">
+                    <a:blip r:embed="rId14" cstate="print">
                       <a:extLst>
                         <a:ext uri="{28A0092B-C50C-407E-A947-70E740481C1C}">
-                          <a14:useLocalDpi xmlns:a14="http://schemas.microsoft.com/office/drawing/2010/main" val="0"/>
+                          <a14:useLocalDpi xmlns:a14="http://schemas.microsoft.com/office/drawing/2010/main" xmlns:wps="http://schemas.microsoft.com/office/word/2010/wordprocessingShape" xmlns:wpi="http://schemas.microsoft.com/office/word/2010/wordprocessingInk" xmlns:wpg="http://schemas.microsoft.com/office/word/2010/wordprocessingGroup" xmlns:w14="http://schemas.microsoft.com/office/word/2010/wordml" xmlns:w="http://schemas.openxmlformats.org/wordprocessingml/2006/main" xmlns:w10="urn:schemas-microsoft-com:office:word" xmlns:wp14="http://schemas.microsoft.com/office/word/2010/wordprocessingDrawing" xmlns:v="urn:schemas-microsoft-com:vml" xmlns:o="urn:schemas-microsoft-com:office:office" xmlns:mc="http://schemas.openxmlformats.org/markup-compatibility/2006" xmlns:wpc="http://schemas.microsoft.com/office/word/2010/wordprocessingCanvas" xmlns="" val="0"/>
                         </a:ext>
                       </a:extLst>
                     </a:blip>
@@ -5236,7 +5266,7 @@
           <w:noProof/>
         </w:rPr>
         <w:drawing>
-          <wp:inline distT="0" distB="0" distL="0" distR="0" wp14:anchorId="0D2D6B44" wp14:editId="2278D4DD">
+          <wp:inline distT="0" distB="0" distL="0" distR="0">
             <wp:extent cx="6143625" cy="5076825"/>
             <wp:effectExtent l="0" t="0" r="9525" b="9525"/>
             <wp:docPr id="26" name="Image 26"/>
@@ -5251,10 +5281,10 @@
                     <pic:cNvPicPr/>
                   </pic:nvPicPr>
                   <pic:blipFill>
-                    <a:blip r:embed="rId16" cstate="print">
+                    <a:blip r:embed="rId15" cstate="print">
                       <a:extLst>
                         <a:ext uri="{28A0092B-C50C-407E-A947-70E740481C1C}">
-                          <a14:useLocalDpi xmlns:a14="http://schemas.microsoft.com/office/drawing/2010/main" val="0"/>
+                          <a14:useLocalDpi xmlns:a14="http://schemas.microsoft.com/office/drawing/2010/main" xmlns:wps="http://schemas.microsoft.com/office/word/2010/wordprocessingShape" xmlns:wpi="http://schemas.microsoft.com/office/word/2010/wordprocessingInk" xmlns:wpg="http://schemas.microsoft.com/office/word/2010/wordprocessingGroup" xmlns:w14="http://schemas.microsoft.com/office/word/2010/wordml" xmlns:w="http://schemas.openxmlformats.org/wordprocessingml/2006/main" xmlns:w10="urn:schemas-microsoft-com:office:word" xmlns:wp14="http://schemas.microsoft.com/office/word/2010/wordprocessingDrawing" xmlns:v="urn:schemas-microsoft-com:vml" xmlns:o="urn:schemas-microsoft-com:office:office" xmlns:mc="http://schemas.openxmlformats.org/markup-compatibility/2006" xmlns:wpc="http://schemas.microsoft.com/office/word/2010/wordprocessingCanvas" xmlns="" val="0"/>
                         </a:ext>
                       </a:extLst>
                     </a:blip>
@@ -5424,39 +5454,52 @@
     </w:p>
     <w:p>
       <w:pPr>
-        <w:pStyle w:val="Titre2"/>
-        <w:jc w:val="both"/>
-      </w:pPr>
-      <w:bookmarkStart w:id="6" w:name="_Toc365538395"/>
-      <w:r>
+        <w:pStyle w:val="Titre1"/>
+        <w:rPr>
+          <w:u w:val="single"/>
+        </w:rPr>
+      </w:pPr>
+      <w:bookmarkStart w:id="5" w:name="_Toc367714072"/>
+      <w:r>
+        <w:rPr>
+          <w:u w:val="single"/>
+        </w:rPr>
         <w:lastRenderedPageBreak/>
-        <w:t>Navigation</w:t>
-      </w:r>
-      <w:bookmarkEnd w:id="6"/>
-    </w:p>
-    <w:p>
-      <w:pPr>
-        <w:pStyle w:val="Textebrut"/>
-        <w:jc w:val="both"/>
-      </w:pPr>
-    </w:p>
-    <w:p>
-      <w:pPr>
-        <w:pStyle w:val="Textebrut"/>
-        <w:jc w:val="both"/>
-        <w:rPr>
-          <w:rFonts w:ascii="Times New Roman" w:hAnsi="Times New Roman" w:cs="Times New Roman"/>
-          <w:sz w:val="24"/>
-          <w:szCs w:val="24"/>
-        </w:rPr>
-      </w:pPr>
-      <w:r>
-        <w:rPr>
-          <w:rFonts w:ascii="Times New Roman" w:hAnsi="Times New Roman" w:cs="Times New Roman"/>
-          <w:sz w:val="24"/>
-          <w:szCs w:val="24"/>
-        </w:rPr>
-        <w:t>Un client aura différents choix possibles sur le site :</w:t>
+        <w:t>Réservation d’un billet</w:t>
+      </w:r>
+      <w:bookmarkEnd w:id="5"/>
+    </w:p>
+    <w:p>
+      <w:pPr>
+        <w:pStyle w:val="Textebrut"/>
+        <w:jc w:val="both"/>
+      </w:pPr>
+    </w:p>
+    <w:p>
+      <w:pPr>
+        <w:pStyle w:val="Textebrut"/>
+        <w:jc w:val="both"/>
+        <w:rPr>
+          <w:rFonts w:ascii="Times New Roman" w:hAnsi="Times New Roman" w:cs="Times New Roman"/>
+          <w:sz w:val="24"/>
+          <w:szCs w:val="24"/>
+        </w:rPr>
+      </w:pPr>
+      <w:r>
+        <w:rPr>
+          <w:rFonts w:ascii="Times New Roman" w:hAnsi="Times New Roman" w:cs="Times New Roman"/>
+          <w:sz w:val="24"/>
+          <w:szCs w:val="24"/>
+        </w:rPr>
+        <w:t>La fonctionnalité de « réservation » sur le site par un client est résumée ici au moyen d'un diagramme de cas d'utilisation </w:t>
+      </w:r>
+      <w:r>
+        <w:rPr>
+          <w:rFonts w:ascii="Times New Roman" w:hAnsi="Times New Roman" w:cs="Times New Roman"/>
+          <w:sz w:val="24"/>
+          <w:szCs w:val="24"/>
+        </w:rPr>
+        <w:t>:</w:t>
       </w:r>
     </w:p>
     <w:p>
@@ -5491,7 +5534,7 @@
           <w:noProof/>
         </w:rPr>
         <w:drawing>
-          <wp:inline distT="0" distB="0" distL="0" distR="0" wp14:anchorId="108AEEDD" wp14:editId="3CFA6030">
+          <wp:inline distT="0" distB="0" distL="0" distR="0">
             <wp:extent cx="5592726" cy="3480382"/>
             <wp:effectExtent l="0" t="0" r="0" b="0"/>
             <wp:docPr id="8" name="Picture" descr="A description..."/>
@@ -5508,7 +5551,7 @@
                     </pic:cNvPicPr>
                   </pic:nvPicPr>
                   <pic:blipFill>
-                    <a:blip r:embed="rId17" cstate="print"/>
+                    <a:blip r:embed="rId16" cstate="print"/>
                     <a:srcRect/>
                     <a:stretch>
                       <a:fillRect/>
@@ -5545,20 +5588,15 @@
     </w:p>
     <w:p>
       <w:pPr>
-        <w:pStyle w:val="Titre1"/>
-        <w:jc w:val="both"/>
-        <w:rPr>
-          <w:u w:val="single"/>
-        </w:rPr>
-      </w:pPr>
-      <w:bookmarkStart w:id="7" w:name="_Toc365538396"/>
-      <w:r>
-        <w:rPr>
-          <w:u w:val="single"/>
-        </w:rPr>
-        <w:t>Réservation d'un billet</w:t>
-      </w:r>
-      <w:bookmarkEnd w:id="7"/>
+        <w:pStyle w:val="Textebrut"/>
+        <w:jc w:val="both"/>
+      </w:pPr>
+    </w:p>
+    <w:p>
+      <w:pPr>
+        <w:pStyle w:val="Textebrut"/>
+        <w:jc w:val="both"/>
+      </w:pPr>
     </w:p>
     <w:p>
       <w:pPr>
@@ -5589,13 +5627,12 @@
     <w:p>
       <w:pPr>
         <w:pStyle w:val="Titre2"/>
-        <w:jc w:val="both"/>
-      </w:pPr>
-      <w:bookmarkStart w:id="8" w:name="_Toc365538397"/>
+      </w:pPr>
+      <w:bookmarkStart w:id="6" w:name="_Toc367714073"/>
       <w:r>
         <w:t>Cas d’un nouveau client</w:t>
       </w:r>
-      <w:bookmarkEnd w:id="8"/>
+      <w:bookmarkEnd w:id="6"/>
     </w:p>
     <w:p>
       <w:pPr>
@@ -5614,7 +5651,7 @@
           <w:noProof/>
         </w:rPr>
         <w:drawing>
-          <wp:anchor distT="0" distB="0" distL="0" distR="0" simplePos="0" relativeHeight="251658240" behindDoc="0" locked="0" layoutInCell="1" allowOverlap="1" wp14:anchorId="6C48EB59" wp14:editId="4479B456">
+          <wp:anchor distT="0" distB="0" distL="0" distR="0" simplePos="0" relativeHeight="251658240" behindDoc="0" locked="0" layoutInCell="1" allowOverlap="1">
             <wp:simplePos x="0" y="0"/>
             <wp:positionH relativeFrom="character">
               <wp:posOffset>948055</wp:posOffset>
@@ -5639,7 +5676,7 @@
                     </pic:cNvPicPr>
                   </pic:nvPicPr>
                   <pic:blipFill>
-                    <a:blip r:embed="rId18" cstate="print"/>
+                    <a:blip r:embed="rId17" cstate="print"/>
                     <a:srcRect/>
                     <a:stretch>
                       <a:fillRect/>
@@ -5790,21 +5827,14 @@
     </w:p>
     <w:p>
       <w:pPr>
-        <w:pStyle w:val="Textebrut"/>
-        <w:jc w:val="both"/>
-      </w:pPr>
-    </w:p>
-    <w:p>
-      <w:pPr>
         <w:pStyle w:val="Titre2"/>
-        <w:jc w:val="both"/>
-      </w:pPr>
-      <w:bookmarkStart w:id="9" w:name="_Toc365538398"/>
+      </w:pPr>
+      <w:bookmarkStart w:id="7" w:name="_Toc367714074"/>
       <w:r>
         <w:lastRenderedPageBreak/>
         <w:t>Cas d’un client déjà enregistré</w:t>
       </w:r>
-      <w:bookmarkEnd w:id="9"/>
+      <w:bookmarkEnd w:id="7"/>
     </w:p>
     <w:p>
       <w:pPr>
@@ -5853,7 +5883,7 @@
         </w:rPr>
         <w:t xml:space="preserve">a) le client est déjà connecté </w:t>
       </w:r>
-      <w:bookmarkStart w:id="10" w:name="__DdeLink__126_307771532"/>
+      <w:bookmarkStart w:id="8" w:name="__DdeLink__126_307771532"/>
       <w:r>
         <w:rPr>
           <w:rFonts w:ascii="Times New Roman" w:hAnsi="Times New Roman" w:cs="Times New Roman"/>
@@ -5862,7 +5892,7 @@
         </w:rPr>
         <w:t>à son compte lors de la recherche du billet</w:t>
       </w:r>
-      <w:bookmarkEnd w:id="10"/>
+      <w:bookmarkEnd w:id="8"/>
       <w:r>
         <w:rPr>
           <w:rFonts w:ascii="Times New Roman" w:hAnsi="Times New Roman" w:cs="Times New Roman"/>
@@ -5882,7 +5912,7 @@
           <w:noProof/>
         </w:rPr>
         <w:drawing>
-          <wp:anchor distT="0" distB="0" distL="0" distR="0" simplePos="0" relativeHeight="251659264" behindDoc="0" locked="0" layoutInCell="1" allowOverlap="1" wp14:anchorId="0C081C97" wp14:editId="2E3D7C10">
+          <wp:anchor distT="0" distB="0" distL="0" distR="0" simplePos="0" relativeHeight="251659264" behindDoc="0" locked="0" layoutInCell="1" allowOverlap="1">
             <wp:simplePos x="0" y="0"/>
             <wp:positionH relativeFrom="character">
               <wp:posOffset>979805</wp:posOffset>
@@ -5907,7 +5937,7 @@
                     </pic:cNvPicPr>
                   </pic:nvPicPr>
                   <pic:blipFill>
-                    <a:blip r:embed="rId19" cstate="print"/>
+                    <a:blip r:embed="rId18" cstate="print"/>
                     <a:srcRect/>
                     <a:stretch>
                       <a:fillRect/>
@@ -6098,7 +6128,7 @@
           <w:noProof/>
         </w:rPr>
         <w:drawing>
-          <wp:anchor distT="0" distB="0" distL="0" distR="0" simplePos="0" relativeHeight="2" behindDoc="0" locked="0" layoutInCell="1" allowOverlap="1" wp14:anchorId="07CD35ED" wp14:editId="669A7CD8">
+          <wp:anchor distT="0" distB="0" distL="0" distR="0" simplePos="0" relativeHeight="2" behindDoc="0" locked="0" layoutInCell="1" allowOverlap="1">
             <wp:simplePos x="0" y="0"/>
             <wp:positionH relativeFrom="character">
               <wp:posOffset>1033780</wp:posOffset>
@@ -6123,7 +6153,7 @@
                     </pic:cNvPicPr>
                   </pic:nvPicPr>
                   <pic:blipFill>
-                    <a:blip r:embed="rId20" cstate="print"/>
+                    <a:blip r:embed="rId19" cstate="print"/>
                     <a:srcRect/>
                     <a:stretch>
                       <a:fillRect/>
@@ -6354,26 +6384,21 @@
     </w:p>
     <w:p>
       <w:pPr>
-        <w:pStyle w:val="Textebrut"/>
-        <w:jc w:val="both"/>
-      </w:pPr>
-    </w:p>
-    <w:p>
-      <w:pPr>
         <w:pStyle w:val="Titre1"/>
         <w:jc w:val="both"/>
         <w:rPr>
           <w:u w:val="single"/>
         </w:rPr>
       </w:pPr>
-      <w:bookmarkStart w:id="11" w:name="_Toc365538399"/>
+      <w:bookmarkStart w:id="9" w:name="_Toc367714075"/>
       <w:r>
         <w:rPr>
           <w:u w:val="single"/>
         </w:rPr>
+        <w:lastRenderedPageBreak/>
         <w:t>Espace client</w:t>
       </w:r>
-      <w:bookmarkEnd w:id="11"/>
+      <w:bookmarkEnd w:id="9"/>
     </w:p>
     <w:p>
       <w:pPr>
@@ -6421,7 +6446,7 @@
           <w:noProof/>
         </w:rPr>
         <w:drawing>
-          <wp:inline distT="0" distB="0" distL="0" distR="0" wp14:anchorId="4FB449B4" wp14:editId="527C530F">
+          <wp:inline distT="0" distB="0" distL="0" distR="0">
             <wp:extent cx="6379535" cy="2293696"/>
             <wp:effectExtent l="0" t="0" r="0" b="0"/>
             <wp:docPr id="12" name="Picture" descr="A description..."/>
@@ -6438,7 +6463,7 @@
                     </pic:cNvPicPr>
                   </pic:nvPicPr>
                   <pic:blipFill>
-                    <a:blip r:embed="rId21" cstate="print"/>
+                    <a:blip r:embed="rId20" cstate="print"/>
                     <a:srcRect/>
                     <a:stretch>
                       <a:fillRect/>
@@ -6508,14 +6533,14 @@
           <w:u w:val="single"/>
         </w:rPr>
       </w:pPr>
-      <w:bookmarkStart w:id="12" w:name="_Toc365538400"/>
+      <w:bookmarkStart w:id="10" w:name="_Toc367714076"/>
       <w:r>
         <w:rPr>
           <w:u w:val="single"/>
         </w:rPr>
         <w:t>Back-office</w:t>
       </w:r>
-      <w:bookmarkEnd w:id="12"/>
+      <w:bookmarkEnd w:id="10"/>
     </w:p>
     <w:p>
       <w:pPr>
@@ -6569,7 +6594,7 @@
           <w:noProof/>
         </w:rPr>
         <w:drawing>
-          <wp:inline distT="0" distB="0" distL="0" distR="0" wp14:anchorId="068B4A08" wp14:editId="28A3D7BE">
+          <wp:inline distT="0" distB="0" distL="0" distR="0">
             <wp:extent cx="6305107" cy="2207375"/>
             <wp:effectExtent l="0" t="0" r="0" b="0"/>
             <wp:docPr id="13" name="Picture" descr="A description..."/>
@@ -6586,7 +6611,7 @@
                     </pic:cNvPicPr>
                   </pic:nvPicPr>
                   <pic:blipFill>
-                    <a:blip r:embed="rId22" cstate="print"/>
+                    <a:blip r:embed="rId21" cstate="print"/>
                     <a:srcRect/>
                     <a:stretch>
                       <a:fillRect/>
@@ -6644,6 +6669,42 @@
           <w:szCs w:val="24"/>
         </w:rPr>
       </w:pPr>
+    </w:p>
+    <w:p>
+      <w:pPr>
+        <w:pStyle w:val="Textebrut"/>
+        <w:jc w:val="both"/>
+        <w:rPr>
+          <w:rFonts w:ascii="Times New Roman" w:hAnsi="Times New Roman" w:cs="Times New Roman"/>
+          <w:bCs/>
+          <w:sz w:val="24"/>
+          <w:szCs w:val="24"/>
+        </w:rPr>
+      </w:pPr>
+    </w:p>
+    <w:p>
+      <w:pPr>
+        <w:pStyle w:val="Textebrut"/>
+        <w:jc w:val="both"/>
+        <w:rPr>
+          <w:rFonts w:ascii="Times New Roman" w:hAnsi="Times New Roman" w:cs="Times New Roman"/>
+          <w:bCs/>
+          <w:sz w:val="24"/>
+          <w:szCs w:val="24"/>
+        </w:rPr>
+      </w:pPr>
+    </w:p>
+    <w:p>
+      <w:pPr>
+        <w:pStyle w:val="Textebrut"/>
+        <w:jc w:val="both"/>
+        <w:rPr>
+          <w:rFonts w:ascii="Times New Roman" w:hAnsi="Times New Roman" w:cs="Times New Roman"/>
+          <w:bCs/>
+          <w:sz w:val="24"/>
+          <w:szCs w:val="24"/>
+        </w:rPr>
+      </w:pPr>
       <w:r>
         <w:rPr>
           <w:rFonts w:ascii="Times New Roman" w:hAnsi="Times New Roman" w:cs="Times New Roman"/>
@@ -6660,7 +6721,16 @@
           <w:sz w:val="24"/>
           <w:szCs w:val="24"/>
         </w:rPr>
-        <w:t xml:space="preserve"> (Page suivante)</w:t>
+        <w:t xml:space="preserve"> (p</w:t>
+      </w:r>
+      <w:r>
+        <w:rPr>
+          <w:rFonts w:ascii="Times New Roman" w:hAnsi="Times New Roman" w:cs="Times New Roman"/>
+          <w:bCs/>
+          <w:sz w:val="24"/>
+          <w:szCs w:val="24"/>
+        </w:rPr>
+        <w:t>age suivante)</w:t>
       </w:r>
       <w:r>
         <w:rPr>
@@ -6722,15 +6792,39 @@
     </w:p>
     <w:p>
       <w:pPr>
+        <w:pStyle w:val="Textebrut"/>
+        <w:jc w:val="both"/>
+        <w:rPr>
+          <w:rFonts w:ascii="Times New Roman" w:hAnsi="Times New Roman" w:cs="Times New Roman"/>
+          <w:bCs/>
+          <w:sz w:val="24"/>
+          <w:szCs w:val="24"/>
+        </w:rPr>
+      </w:pPr>
+    </w:p>
+    <w:p>
+      <w:pPr>
+        <w:pStyle w:val="Textebrut"/>
+        <w:jc w:val="both"/>
+        <w:rPr>
+          <w:rFonts w:ascii="Times New Roman" w:hAnsi="Times New Roman" w:cs="Times New Roman"/>
+          <w:bCs/>
+          <w:sz w:val="24"/>
+          <w:szCs w:val="24"/>
+        </w:rPr>
+      </w:pPr>
+    </w:p>
+    <w:p>
+      <w:pPr>
         <w:pStyle w:val="Titre2"/>
         <w:jc w:val="both"/>
       </w:pPr>
-      <w:bookmarkStart w:id="13" w:name="_Toc365538401"/>
+      <w:bookmarkStart w:id="11" w:name="_Toc367714077"/>
       <w:r>
         <w:lastRenderedPageBreak/>
         <w:t>Recherche par vol</w:t>
       </w:r>
-      <w:bookmarkEnd w:id="13"/>
+      <w:bookmarkEnd w:id="11"/>
     </w:p>
     <w:p>
       <w:pPr>
@@ -6764,7 +6858,7 @@
           <w:szCs w:val="24"/>
         </w:rPr>
         <w:drawing>
-          <wp:inline distT="0" distB="0" distL="0" distR="0" wp14:anchorId="30986EC3" wp14:editId="62DE0767">
+          <wp:inline distT="0" distB="0" distL="0" distR="0">
             <wp:extent cx="5276850" cy="4162425"/>
             <wp:effectExtent l="0" t="0" r="0" b="0"/>
             <wp:docPr id="6" name="Image 6"/>
@@ -6779,10 +6873,10 @@
                     <pic:cNvPicPr/>
                   </pic:nvPicPr>
                   <pic:blipFill>
-                    <a:blip r:embed="rId23" cstate="print">
+                    <a:blip r:embed="rId22" cstate="print">
                       <a:extLst>
                         <a:ext uri="{28A0092B-C50C-407E-A947-70E740481C1C}">
-                          <a14:useLocalDpi xmlns:a14="http://schemas.microsoft.com/office/drawing/2010/main" val="0"/>
+                          <a14:useLocalDpi xmlns:a14="http://schemas.microsoft.com/office/drawing/2010/main" xmlns:wps="http://schemas.microsoft.com/office/word/2010/wordprocessingShape" xmlns:wpi="http://schemas.microsoft.com/office/word/2010/wordprocessingInk" xmlns:wpg="http://schemas.microsoft.com/office/word/2010/wordprocessingGroup" xmlns:w14="http://schemas.microsoft.com/office/word/2010/wordml" xmlns:w="http://schemas.openxmlformats.org/wordprocessingml/2006/main" xmlns:w10="urn:schemas-microsoft-com:office:word" xmlns:wp14="http://schemas.microsoft.com/office/word/2010/wordprocessingDrawing" xmlns:v="urn:schemas-microsoft-com:vml" xmlns:o="urn:schemas-microsoft-com:office:office" xmlns:mc="http://schemas.openxmlformats.org/markup-compatibility/2006" xmlns:wpc="http://schemas.microsoft.com/office/word/2010/wordprocessingCanvas" xmlns="" val="0"/>
                         </a:ext>
                       </a:extLst>
                     </a:blip>
@@ -6823,11 +6917,11 @@
         <w:pStyle w:val="Titre2"/>
         <w:jc w:val="both"/>
       </w:pPr>
-      <w:bookmarkStart w:id="14" w:name="_Toc365538402"/>
+      <w:bookmarkStart w:id="12" w:name="_Toc367714078"/>
       <w:r>
         <w:t>Recherche par passager</w:t>
       </w:r>
-      <w:bookmarkEnd w:id="14"/>
+      <w:bookmarkEnd w:id="12"/>
     </w:p>
     <w:p>
       <w:pPr>
@@ -6861,7 +6955,7 @@
           <w:szCs w:val="24"/>
         </w:rPr>
         <w:drawing>
-          <wp:inline distT="0" distB="0" distL="0" distR="0" wp14:anchorId="7ACEEF14" wp14:editId="6FB6CB59">
+          <wp:inline distT="0" distB="0" distL="0" distR="0">
             <wp:extent cx="5124450" cy="4067175"/>
             <wp:effectExtent l="0" t="0" r="0" b="0"/>
             <wp:docPr id="16" name="Image 16"/>
@@ -6876,10 +6970,10 @@
                     <pic:cNvPicPr/>
                   </pic:nvPicPr>
                   <pic:blipFill>
-                    <a:blip r:embed="rId24" cstate="print">
+                    <a:blip r:embed="rId23" cstate="print">
                       <a:extLst>
                         <a:ext uri="{28A0092B-C50C-407E-A947-70E740481C1C}">
-                          <a14:useLocalDpi xmlns:a14="http://schemas.microsoft.com/office/drawing/2010/main" val="0"/>
+                          <a14:useLocalDpi xmlns:a14="http://schemas.microsoft.com/office/drawing/2010/main" xmlns:wps="http://schemas.microsoft.com/office/word/2010/wordprocessingShape" xmlns:wpi="http://schemas.microsoft.com/office/word/2010/wordprocessingInk" xmlns:wpg="http://schemas.microsoft.com/office/word/2010/wordprocessingGroup" xmlns:w14="http://schemas.microsoft.com/office/word/2010/wordml" xmlns:w="http://schemas.openxmlformats.org/wordprocessingml/2006/main" xmlns:w10="urn:schemas-microsoft-com:office:word" xmlns:wp14="http://schemas.microsoft.com/office/word/2010/wordprocessingDrawing" xmlns:v="urn:schemas-microsoft-com:vml" xmlns:o="urn:schemas-microsoft-com:office:office" xmlns:mc="http://schemas.openxmlformats.org/markup-compatibility/2006" xmlns:wpc="http://schemas.microsoft.com/office/word/2010/wordprocessingCanvas" xmlns="" val="0"/>
                         </a:ext>
                       </a:extLst>
                     </a:blip>
@@ -6920,7 +7014,7 @@
         <w:pStyle w:val="Titre2"/>
         <w:jc w:val="both"/>
       </w:pPr>
-      <w:bookmarkStart w:id="15" w:name="_Toc365538403"/>
+      <w:bookmarkStart w:id="13" w:name="_Toc367714079"/>
       <w:r>
         <w:lastRenderedPageBreak/>
         <w:t xml:space="preserve">Recherche par </w:t>
@@ -6928,7 +7022,7 @@
       <w:r>
         <w:t>employé</w:t>
       </w:r>
-      <w:bookmarkEnd w:id="15"/>
+      <w:bookmarkEnd w:id="13"/>
     </w:p>
     <w:p>
       <w:pPr>
@@ -6962,7 +7056,7 @@
           <w:szCs w:val="24"/>
         </w:rPr>
         <w:drawing>
-          <wp:inline distT="0" distB="0" distL="0" distR="0" wp14:anchorId="52A4038D" wp14:editId="7929198D">
+          <wp:inline distT="0" distB="0" distL="0" distR="0">
             <wp:extent cx="5238750" cy="4162425"/>
             <wp:effectExtent l="0" t="0" r="0" b="0"/>
             <wp:docPr id="23" name="Image 23"/>
@@ -6977,10 +7071,10 @@
                     <pic:cNvPicPr/>
                   </pic:nvPicPr>
                   <pic:blipFill>
-                    <a:blip r:embed="rId25" cstate="print">
+                    <a:blip r:embed="rId24" cstate="print">
                       <a:extLst>
                         <a:ext uri="{28A0092B-C50C-407E-A947-70E740481C1C}">
-                          <a14:useLocalDpi xmlns:a14="http://schemas.microsoft.com/office/drawing/2010/main" val="0"/>
+                          <a14:useLocalDpi xmlns:a14="http://schemas.microsoft.com/office/drawing/2010/main" xmlns:wps="http://schemas.microsoft.com/office/word/2010/wordprocessingShape" xmlns:wpi="http://schemas.microsoft.com/office/word/2010/wordprocessingInk" xmlns:wpg="http://schemas.microsoft.com/office/word/2010/wordprocessingGroup" xmlns:w14="http://schemas.microsoft.com/office/word/2010/wordml" xmlns:w="http://schemas.openxmlformats.org/wordprocessingml/2006/main" xmlns:w10="urn:schemas-microsoft-com:office:word" xmlns:wp14="http://schemas.microsoft.com/office/word/2010/wordprocessingDrawing" xmlns:v="urn:schemas-microsoft-com:vml" xmlns:o="urn:schemas-microsoft-com:office:office" xmlns:mc="http://schemas.openxmlformats.org/markup-compatibility/2006" xmlns:wpc="http://schemas.microsoft.com/office/word/2010/wordprocessingCanvas" xmlns="" val="0"/>
                         </a:ext>
                       </a:extLst>
                     </a:blip>
@@ -7021,11 +7115,11 @@
         <w:pStyle w:val="Titre2"/>
         <w:jc w:val="both"/>
       </w:pPr>
-      <w:bookmarkStart w:id="16" w:name="_Toc365538404"/>
+      <w:bookmarkStart w:id="14" w:name="_Toc367714080"/>
       <w:r>
         <w:t>Recherche par réservation</w:t>
       </w:r>
-      <w:bookmarkEnd w:id="16"/>
+      <w:bookmarkEnd w:id="14"/>
     </w:p>
     <w:p>
       <w:pPr>
@@ -7059,7 +7153,7 @@
           <w:szCs w:val="24"/>
         </w:rPr>
         <w:drawing>
-          <wp:inline distT="0" distB="0" distL="0" distR="0" wp14:anchorId="38C6348D" wp14:editId="26DAE881">
+          <wp:inline distT="0" distB="0" distL="0" distR="0">
             <wp:extent cx="4829175" cy="3952875"/>
             <wp:effectExtent l="0" t="0" r="0" b="0"/>
             <wp:docPr id="24" name="Image 24"/>
@@ -7074,10 +7168,10 @@
                     <pic:cNvPicPr/>
                   </pic:nvPicPr>
                   <pic:blipFill>
-                    <a:blip r:embed="rId26" cstate="print">
+                    <a:blip r:embed="rId25" cstate="print">
                       <a:extLst>
                         <a:ext uri="{28A0092B-C50C-407E-A947-70E740481C1C}">
-                          <a14:useLocalDpi xmlns:a14="http://schemas.microsoft.com/office/drawing/2010/main" val="0"/>
+                          <a14:useLocalDpi xmlns:a14="http://schemas.microsoft.com/office/drawing/2010/main" xmlns:wps="http://schemas.microsoft.com/office/word/2010/wordprocessingShape" xmlns:wpi="http://schemas.microsoft.com/office/word/2010/wordprocessingInk" xmlns:wpg="http://schemas.microsoft.com/office/word/2010/wordprocessingGroup" xmlns:w14="http://schemas.microsoft.com/office/word/2010/wordml" xmlns:w="http://schemas.openxmlformats.org/wordprocessingml/2006/main" xmlns:w10="urn:schemas-microsoft-com:office:word" xmlns:wp14="http://schemas.microsoft.com/office/word/2010/wordprocessingDrawing" xmlns:v="urn:schemas-microsoft-com:vml" xmlns:o="urn:schemas-microsoft-com:office:office" xmlns:mc="http://schemas.openxmlformats.org/markup-compatibility/2006" xmlns:wpc="http://schemas.microsoft.com/office/word/2010/wordprocessingCanvas" xmlns="" val="0"/>
                         </a:ext>
                       </a:extLst>
                     </a:blip>
@@ -7106,7 +7200,7 @@
         <w:pStyle w:val="Titre2"/>
         <w:jc w:val="both"/>
       </w:pPr>
-      <w:bookmarkStart w:id="17" w:name="_Toc365538405"/>
+      <w:bookmarkStart w:id="15" w:name="_Toc367714081"/>
       <w:r>
         <w:lastRenderedPageBreak/>
         <w:t xml:space="preserve">Recherche </w:t>
@@ -7117,7 +7211,7 @@
       <w:r>
         <w:t>client</w:t>
       </w:r>
-      <w:bookmarkEnd w:id="17"/>
+      <w:bookmarkEnd w:id="15"/>
     </w:p>
     <w:p>
       <w:pPr>
@@ -7151,7 +7245,7 @@
           <w:szCs w:val="24"/>
         </w:rPr>
         <w:drawing>
-          <wp:inline distT="0" distB="0" distL="0" distR="0" wp14:anchorId="37166A31" wp14:editId="71F49EA8">
+          <wp:inline distT="0" distB="0" distL="0" distR="0">
             <wp:extent cx="5762847" cy="5020662"/>
             <wp:effectExtent l="0" t="0" r="0" b="0"/>
             <wp:docPr id="25" name="Image 25"/>
@@ -7166,10 +7260,10 @@
                     <pic:cNvPicPr/>
                   </pic:nvPicPr>
                   <pic:blipFill>
-                    <a:blip r:embed="rId27" cstate="print">
+                    <a:blip r:embed="rId26" cstate="print">
                       <a:extLst>
                         <a:ext uri="{28A0092B-C50C-407E-A947-70E740481C1C}">
-                          <a14:useLocalDpi xmlns:a14="http://schemas.microsoft.com/office/drawing/2010/main" val="0"/>
+                          <a14:useLocalDpi xmlns:a14="http://schemas.microsoft.com/office/drawing/2010/main" xmlns:wps="http://schemas.microsoft.com/office/word/2010/wordprocessingShape" xmlns:wpi="http://schemas.microsoft.com/office/word/2010/wordprocessingInk" xmlns:wpg="http://schemas.microsoft.com/office/word/2010/wordprocessingGroup" xmlns:w14="http://schemas.microsoft.com/office/word/2010/wordml" xmlns:w="http://schemas.openxmlformats.org/wordprocessingml/2006/main" xmlns:w10="urn:schemas-microsoft-com:office:word" xmlns:wp14="http://schemas.microsoft.com/office/word/2010/wordprocessingDrawing" xmlns:v="urn:schemas-microsoft-com:vml" xmlns:o="urn:schemas-microsoft-com:office:office" xmlns:mc="http://schemas.openxmlformats.org/markup-compatibility/2006" xmlns:wpc="http://schemas.microsoft.com/office/word/2010/wordprocessingCanvas" xmlns="" val="0"/>
                         </a:ext>
                       </a:extLst>
                     </a:blip>
@@ -7217,9 +7311,26 @@
           <w:sz w:val="24"/>
           <w:szCs w:val="24"/>
         </w:rPr>
-        <w:t>Selon le critère choisi, le résultat affiché à l’écran sera différent</w:t>
-      </w:r>
-      <w:proofErr w:type="gramStart"/>
+        <w:t>Selon le critère choisi, le résultat a</w:t>
+      </w:r>
+      <w:r>
+        <w:rPr>
+          <w:rFonts w:ascii="Times New Roman" w:hAnsi="Times New Roman" w:cs="Times New Roman"/>
+          <w:bCs/>
+          <w:sz w:val="24"/>
+          <w:szCs w:val="24"/>
+        </w:rPr>
+        <w:t>ffiché à l’écran sera différent (p</w:t>
+      </w:r>
+      <w:r>
+        <w:rPr>
+          <w:rFonts w:ascii="Times New Roman" w:hAnsi="Times New Roman" w:cs="Times New Roman"/>
+          <w:bCs/>
+          <w:sz w:val="24"/>
+          <w:szCs w:val="24"/>
+        </w:rPr>
+        <w:t>age suivante)</w:t>
+      </w:r>
       <w:r>
         <w:rPr>
           <w:rFonts w:ascii="Times New Roman" w:hAnsi="Times New Roman" w:cs="Times New Roman"/>
@@ -7229,25 +7340,6 @@
         </w:rPr>
         <w:t>.</w:t>
       </w:r>
-      <w:r>
-        <w:rPr>
-          <w:rFonts w:ascii="Times New Roman" w:hAnsi="Times New Roman" w:cs="Times New Roman"/>
-          <w:bCs/>
-          <w:sz w:val="24"/>
-          <w:szCs w:val="24"/>
-        </w:rPr>
-        <w:t>(</w:t>
-      </w:r>
-      <w:proofErr w:type="gramEnd"/>
-      <w:r>
-        <w:rPr>
-          <w:rFonts w:ascii="Times New Roman" w:hAnsi="Times New Roman" w:cs="Times New Roman"/>
-          <w:bCs/>
-          <w:sz w:val="24"/>
-          <w:szCs w:val="24"/>
-        </w:rPr>
-        <w:t>Page suivante)</w:t>
-      </w:r>
     </w:p>
     <w:p>
       <w:pPr>
@@ -7518,12 +7610,12 @@
         <w:pStyle w:val="Titre2"/>
         <w:jc w:val="both"/>
       </w:pPr>
-      <w:bookmarkStart w:id="18" w:name="_Toc365538406"/>
+      <w:bookmarkStart w:id="16" w:name="_Toc367714082"/>
       <w:r>
         <w:lastRenderedPageBreak/>
         <w:t>Cas d’une recherche par N° de vol</w:t>
       </w:r>
-      <w:bookmarkEnd w:id="18"/>
+      <w:bookmarkEnd w:id="16"/>
     </w:p>
     <w:p>
       <w:pPr>
@@ -7540,7 +7632,7 @@
           <w:noProof/>
         </w:rPr>
         <w:drawing>
-          <wp:inline distT="0" distB="0" distL="0" distR="0" wp14:anchorId="50779076" wp14:editId="15EDDB42">
+          <wp:inline distT="0" distB="0" distL="0" distR="0">
             <wp:extent cx="6479540" cy="6158865"/>
             <wp:effectExtent l="19050" t="0" r="0" b="0"/>
             <wp:docPr id="34" name="Image 33" descr="dev-fly-display_vol.png.png"/>
@@ -7555,7 +7647,7 @@
                     <pic:cNvPicPr/>
                   </pic:nvPicPr>
                   <pic:blipFill>
-                    <a:blip r:embed="rId28" cstate="print"/>
+                    <a:blip r:embed="rId27" cstate="print"/>
                     <a:stretch>
                       <a:fillRect/>
                     </a:stretch>
@@ -7689,12 +7781,12 @@
         <w:pStyle w:val="Titre2"/>
         <w:jc w:val="both"/>
       </w:pPr>
-      <w:bookmarkStart w:id="19" w:name="_Toc365538407"/>
+      <w:bookmarkStart w:id="17" w:name="_Toc367714083"/>
       <w:r>
         <w:lastRenderedPageBreak/>
         <w:t>Cas d’une recherche par N° de passager</w:t>
       </w:r>
-      <w:bookmarkEnd w:id="19"/>
+      <w:bookmarkEnd w:id="17"/>
     </w:p>
     <w:p/>
     <w:p>
@@ -7707,7 +7799,7 @@
           <w:noProof/>
         </w:rPr>
         <w:drawing>
-          <wp:anchor distT="0" distB="0" distL="114300" distR="114300" simplePos="0" relativeHeight="251661312" behindDoc="0" locked="0" layoutInCell="1" allowOverlap="1" wp14:anchorId="61012507" wp14:editId="03F66446">
+          <wp:anchor distT="0" distB="0" distL="114300" distR="114300" simplePos="0" relativeHeight="251661312" behindDoc="0" locked="0" layoutInCell="1" allowOverlap="1">
             <wp:simplePos x="0" y="0"/>
             <wp:positionH relativeFrom="column">
               <wp:align>left</wp:align>
@@ -7730,10 +7822,10 @@
                     <pic:cNvPicPr/>
                   </pic:nvPicPr>
                   <pic:blipFill>
-                    <a:blip r:embed="rId29" cstate="print">
+                    <a:blip r:embed="rId28" cstate="print">
                       <a:extLst>
                         <a:ext uri="{28A0092B-C50C-407E-A947-70E740481C1C}">
-                          <a14:useLocalDpi xmlns:a14="http://schemas.microsoft.com/office/drawing/2010/main" val="0"/>
+                          <a14:useLocalDpi xmlns:a14="http://schemas.microsoft.com/office/drawing/2010/main" xmlns:wps="http://schemas.microsoft.com/office/word/2010/wordprocessingShape" xmlns:wpi="http://schemas.microsoft.com/office/word/2010/wordprocessingInk" xmlns:wpg="http://schemas.microsoft.com/office/word/2010/wordprocessingGroup" xmlns:w14="http://schemas.microsoft.com/office/word/2010/wordml" xmlns:w="http://schemas.openxmlformats.org/wordprocessingml/2006/main" xmlns:w10="urn:schemas-microsoft-com:office:word" xmlns:wp14="http://schemas.microsoft.com/office/word/2010/wordprocessingDrawing" xmlns:v="urn:schemas-microsoft-com:vml" xmlns:o="urn:schemas-microsoft-com:office:office" xmlns:mc="http://schemas.openxmlformats.org/markup-compatibility/2006" xmlns:wpc="http://schemas.microsoft.com/office/word/2010/wordprocessingCanvas" xmlns="" val="0"/>
                         </a:ext>
                       </a:extLst>
                     </a:blip>
@@ -7849,20 +7941,15 @@
     </w:p>
     <w:p>
       <w:pPr>
-        <w:pStyle w:val="Textebrut"/>
-        <w:jc w:val="both"/>
-      </w:pPr>
-    </w:p>
-    <w:p>
-      <w:pPr>
         <w:pStyle w:val="Titre2"/>
         <w:jc w:val="both"/>
       </w:pPr>
-      <w:bookmarkStart w:id="20" w:name="_Toc365538408"/>
-      <w:r>
+      <w:bookmarkStart w:id="18" w:name="_Toc367714084"/>
+      <w:r>
+        <w:lastRenderedPageBreak/>
         <w:t>Cas d’une recherche par N° d’employé</w:t>
       </w:r>
-      <w:bookmarkEnd w:id="20"/>
+      <w:bookmarkEnd w:id="18"/>
     </w:p>
     <w:p>
       <w:pPr>
@@ -7880,7 +7967,7 @@
           <w:noProof/>
         </w:rPr>
         <w:drawing>
-          <wp:inline distT="0" distB="0" distL="0" distR="0" wp14:anchorId="1E718608" wp14:editId="042FA804">
+          <wp:inline distT="0" distB="0" distL="0" distR="0">
             <wp:extent cx="5114925" cy="5314950"/>
             <wp:effectExtent l="0" t="0" r="9525" b="0"/>
             <wp:docPr id="38" name="Image 38"/>
@@ -7895,10 +7982,10 @@
                     <pic:cNvPicPr/>
                   </pic:nvPicPr>
                   <pic:blipFill>
-                    <a:blip r:embed="rId30" cstate="print">
+                    <a:blip r:embed="rId29" cstate="print">
                       <a:extLst>
                         <a:ext uri="{28A0092B-C50C-407E-A947-70E740481C1C}">
-                          <a14:useLocalDpi xmlns:a14="http://schemas.microsoft.com/office/drawing/2010/main" val="0"/>
+                          <a14:useLocalDpi xmlns:a14="http://schemas.microsoft.com/office/drawing/2010/main" xmlns:wps="http://schemas.microsoft.com/office/word/2010/wordprocessingShape" xmlns:wpi="http://schemas.microsoft.com/office/word/2010/wordprocessingInk" xmlns:wpg="http://schemas.microsoft.com/office/word/2010/wordprocessingGroup" xmlns:w14="http://schemas.microsoft.com/office/word/2010/wordml" xmlns:w="http://schemas.openxmlformats.org/wordprocessingml/2006/main" xmlns:w10="urn:schemas-microsoft-com:office:word" xmlns:wp14="http://schemas.microsoft.com/office/word/2010/wordprocessingDrawing" xmlns:v="urn:schemas-microsoft-com:vml" xmlns:o="urn:schemas-microsoft-com:office:office" xmlns:mc="http://schemas.openxmlformats.org/markup-compatibility/2006" xmlns:wpc="http://schemas.microsoft.com/office/word/2010/wordprocessingCanvas" xmlns="" val="0"/>
                         </a:ext>
                       </a:extLst>
                     </a:blip>
@@ -7957,7 +8044,7 @@
         </w:rPr>
         <w:lastRenderedPageBreak/>
         <w:drawing>
-          <wp:inline distT="0" distB="0" distL="0" distR="0" wp14:anchorId="334D6364" wp14:editId="3AEAC72C">
+          <wp:inline distT="0" distB="0" distL="0" distR="0">
             <wp:extent cx="5114925" cy="5943600"/>
             <wp:effectExtent l="0" t="0" r="0" b="0"/>
             <wp:docPr id="35" name="Image 35"/>
@@ -7972,10 +8059,10 @@
                     <pic:cNvPicPr/>
                   </pic:nvPicPr>
                   <pic:blipFill>
-                    <a:blip r:embed="rId31" cstate="print">
+                    <a:blip r:embed="rId30" cstate="print">
                       <a:extLst>
                         <a:ext uri="{28A0092B-C50C-407E-A947-70E740481C1C}">
-                          <a14:useLocalDpi xmlns:a14="http://schemas.microsoft.com/office/drawing/2010/main" val="0"/>
+                          <a14:useLocalDpi xmlns:a14="http://schemas.microsoft.com/office/drawing/2010/main" xmlns:wps="http://schemas.microsoft.com/office/word/2010/wordprocessingShape" xmlns:wpi="http://schemas.microsoft.com/office/word/2010/wordprocessingInk" xmlns:wpg="http://schemas.microsoft.com/office/word/2010/wordprocessingGroup" xmlns:w14="http://schemas.microsoft.com/office/word/2010/wordml" xmlns:w="http://schemas.openxmlformats.org/wordprocessingml/2006/main" xmlns:w10="urn:schemas-microsoft-com:office:word" xmlns:wp14="http://schemas.microsoft.com/office/word/2010/wordprocessingDrawing" xmlns:v="urn:schemas-microsoft-com:vml" xmlns:o="urn:schemas-microsoft-com:office:office" xmlns:mc="http://schemas.openxmlformats.org/markup-compatibility/2006" xmlns:wpc="http://schemas.microsoft.com/office/word/2010/wordprocessingCanvas" xmlns="" val="0"/>
                         </a:ext>
                       </a:extLst>
                     </a:blip>
@@ -8264,12 +8351,12 @@
         <w:pStyle w:val="Titre2"/>
         <w:jc w:val="both"/>
       </w:pPr>
-      <w:bookmarkStart w:id="21" w:name="_Toc365538409"/>
+      <w:bookmarkStart w:id="19" w:name="_Toc367714085"/>
       <w:r>
         <w:lastRenderedPageBreak/>
         <w:t>Cas d’une recherche par N° de réservation</w:t>
       </w:r>
-      <w:bookmarkEnd w:id="21"/>
+      <w:bookmarkEnd w:id="19"/>
     </w:p>
     <w:p>
       <w:pPr>
@@ -8294,7 +8381,7 @@
           <w:noProof/>
         </w:rPr>
         <w:drawing>
-          <wp:inline distT="0" distB="0" distL="0" distR="0" wp14:anchorId="5BE7C6A3" wp14:editId="65BC4B61">
+          <wp:inline distT="0" distB="0" distL="0" distR="0">
             <wp:extent cx="5372100" cy="6534150"/>
             <wp:effectExtent l="0" t="0" r="0" b="0"/>
             <wp:docPr id="27" name="Image 27"/>
@@ -8309,10 +8396,10 @@
                     <pic:cNvPicPr/>
                   </pic:nvPicPr>
                   <pic:blipFill>
-                    <a:blip r:embed="rId32" cstate="print">
+                    <a:blip r:embed="rId31" cstate="print">
                       <a:extLst>
                         <a:ext uri="{28A0092B-C50C-407E-A947-70E740481C1C}">
-                          <a14:useLocalDpi xmlns:a14="http://schemas.microsoft.com/office/drawing/2010/main" val="0"/>
+                          <a14:useLocalDpi xmlns:a14="http://schemas.microsoft.com/office/drawing/2010/main" xmlns:wps="http://schemas.microsoft.com/office/word/2010/wordprocessingShape" xmlns:wpi="http://schemas.microsoft.com/office/word/2010/wordprocessingInk" xmlns:wpg="http://schemas.microsoft.com/office/word/2010/wordprocessingGroup" xmlns:w14="http://schemas.microsoft.com/office/word/2010/wordml" xmlns:w="http://schemas.openxmlformats.org/wordprocessingml/2006/main" xmlns:w10="urn:schemas-microsoft-com:office:word" xmlns:wp14="http://schemas.microsoft.com/office/word/2010/wordprocessingDrawing" xmlns:v="urn:schemas-microsoft-com:vml" xmlns:o="urn:schemas-microsoft-com:office:office" xmlns:mc="http://schemas.openxmlformats.org/markup-compatibility/2006" xmlns:wpc="http://schemas.microsoft.com/office/word/2010/wordprocessingCanvas" xmlns="" val="0"/>
                         </a:ext>
                       </a:extLst>
                     </a:blip>
@@ -8353,7 +8440,7 @@
         </w:rPr>
         <w:lastRenderedPageBreak/>
         <w:drawing>
-          <wp:inline distT="0" distB="0" distL="0" distR="0" wp14:anchorId="03A4C539" wp14:editId="632ECE48">
+          <wp:inline distT="0" distB="0" distL="0" distR="0">
             <wp:extent cx="6177280" cy="5795010"/>
             <wp:effectExtent l="0" t="0" r="0" b="0"/>
             <wp:docPr id="28" name="Image 28" descr="C:\Users\greta\Desktop\vols\divers\IHM - Back office images\dev-fly_description_des_passagers.png"/>
@@ -8370,10 +8457,10 @@
                     </pic:cNvPicPr>
                   </pic:nvPicPr>
                   <pic:blipFill>
-                    <a:blip r:embed="rId33" cstate="print">
+                    <a:blip r:embed="rId32" cstate="print">
                       <a:extLst>
                         <a:ext uri="{28A0092B-C50C-407E-A947-70E740481C1C}">
-                          <a14:useLocalDpi xmlns:a14="http://schemas.microsoft.com/office/drawing/2010/main" val="0"/>
+                          <a14:useLocalDpi xmlns:a14="http://schemas.microsoft.com/office/drawing/2010/main" xmlns:wps="http://schemas.microsoft.com/office/word/2010/wordprocessingShape" xmlns:wpi="http://schemas.microsoft.com/office/word/2010/wordprocessingInk" xmlns:wpg="http://schemas.microsoft.com/office/word/2010/wordprocessingGroup" xmlns:w14="http://schemas.microsoft.com/office/word/2010/wordml" xmlns:w="http://schemas.openxmlformats.org/wordprocessingml/2006/main" xmlns:w10="urn:schemas-microsoft-com:office:word" xmlns:wp14="http://schemas.microsoft.com/office/word/2010/wordprocessingDrawing" xmlns:v="urn:schemas-microsoft-com:vml" xmlns:o="urn:schemas-microsoft-com:office:office" xmlns:mc="http://schemas.openxmlformats.org/markup-compatibility/2006" xmlns:wpc="http://schemas.microsoft.com/office/word/2010/wordprocessingCanvas" xmlns="" val="0"/>
                         </a:ext>
                       </a:extLst>
                     </a:blip>
@@ -8672,12 +8759,12 @@
         <w:pStyle w:val="Titre2"/>
         <w:jc w:val="both"/>
       </w:pPr>
-      <w:bookmarkStart w:id="22" w:name="_Toc365538410"/>
+      <w:bookmarkStart w:id="20" w:name="_Toc367714086"/>
       <w:r>
         <w:lastRenderedPageBreak/>
         <w:t>Cas d’une recherche par N° de client</w:t>
       </w:r>
-      <w:bookmarkEnd w:id="22"/>
+      <w:bookmarkEnd w:id="20"/>
     </w:p>
     <w:p>
       <w:pPr>
@@ -8695,7 +8782,7 @@
           <w:noProof/>
         </w:rPr>
         <w:drawing>
-          <wp:inline distT="0" distB="0" distL="0" distR="0" wp14:anchorId="15AC914D" wp14:editId="184EF517">
+          <wp:inline distT="0" distB="0" distL="0" distR="0">
             <wp:extent cx="5114925" cy="6848475"/>
             <wp:effectExtent l="19050" t="0" r="9525" b="0"/>
             <wp:docPr id="15" name="Image 14" descr="dev-fly_description_du_client.png"/>
@@ -8710,7 +8797,7 @@
                     <pic:cNvPicPr/>
                   </pic:nvPicPr>
                   <pic:blipFill>
-                    <a:blip r:embed="rId34" cstate="print"/>
+                    <a:blip r:embed="rId33" cstate="print"/>
                     <a:stretch>
                       <a:fillRect/>
                     </a:stretch>
@@ -8820,12 +8907,12 @@
         <w:pStyle w:val="Titre1"/>
         <w:jc w:val="both"/>
       </w:pPr>
-      <w:bookmarkStart w:id="23" w:name="_Toc365538411"/>
+      <w:bookmarkStart w:id="21" w:name="_Toc367714087"/>
       <w:r>
         <w:lastRenderedPageBreak/>
         <w:t>Modèle Conceptuel de Données</w:t>
       </w:r>
-      <w:bookmarkEnd w:id="23"/>
+      <w:bookmarkEnd w:id="21"/>
     </w:p>
     <w:p>
       <w:pPr>
@@ -8890,7 +8977,7 @@
           <w:noProof/>
         </w:rPr>
         <w:drawing>
-          <wp:inline distT="0" distB="0" distL="0" distR="0" wp14:anchorId="281D3D16" wp14:editId="04BD44A5">
+          <wp:inline distT="0" distB="0" distL="0" distR="0">
             <wp:extent cx="6655981" cy="4869712"/>
             <wp:effectExtent l="0" t="0" r="0" b="0"/>
             <wp:docPr id="20" name="Picture" descr="A description..."/>
@@ -8907,7 +8994,7 @@
                     </pic:cNvPicPr>
                   </pic:nvPicPr>
                   <pic:blipFill>
-                    <a:blip r:embed="rId35" cstate="print"/>
+                    <a:blip r:embed="rId34" cstate="print"/>
                     <a:srcRect/>
                     <a:stretch>
                       <a:fillRect/>
@@ -8977,6 +9064,7 @@
       </w:r>
     </w:p>
     <w:sectPr>
+      <w:footerReference w:type="default" r:id="rId35"/>
       <w:pgSz w:w="11906" w:h="16838"/>
       <w:pgMar w:top="851" w:right="851" w:bottom="851" w:left="851" w:header="0" w:footer="0" w:gutter="0"/>
       <w:cols w:space="720"/>
@@ -8988,7 +9076,7 @@
 </file>
 
 <file path=word/endnotes.xml><?xml version="1.0" encoding="utf-8"?>
-<w:endnotes xmlns:wpc="http://schemas.microsoft.com/office/word/2010/wordprocessingCanvas" xmlns:mc="http://schemas.openxmlformats.org/markup-compatibility/2006" xmlns:o="urn:schemas-microsoft-com:office:office" xmlns:r="http://schemas.openxmlformats.org/officeDocument/2006/relationships" xmlns:m="http://schemas.openxmlformats.org/officeDocument/2006/math" xmlns:v="urn:schemas-microsoft-com:vml" xmlns:wp14="http://schemas.microsoft.com/office/word/2010/wordprocessingDrawing" xmlns:wp="http://schemas.openxmlformats.org/drawingml/2006/wordprocessingDrawing" xmlns:w10="urn:schemas-microsoft-com:office:word" xmlns:w="http://schemas.openxmlformats.org/wordprocessingml/2006/main" xmlns:w14="http://schemas.microsoft.com/office/word/2010/wordml" xmlns:wpg="http://schemas.microsoft.com/office/word/2010/wordprocessingGroup" xmlns:wpi="http://schemas.microsoft.com/office/word/2010/wordprocessingInk" xmlns:wne="http://schemas.microsoft.com/office/word/2006/wordml" xmlns:wps="http://schemas.microsoft.com/office/word/2010/wordprocessingShape" mc:Ignorable="w14 wp14">
+<w:endnotes xmlns:ve="http://schemas.openxmlformats.org/markup-compatibility/2006" xmlns:o="urn:schemas-microsoft-com:office:office" xmlns:r="http://schemas.openxmlformats.org/officeDocument/2006/relationships" xmlns:m="http://schemas.openxmlformats.org/officeDocument/2006/math" xmlns:v="urn:schemas-microsoft-com:vml" xmlns:wp="http://schemas.openxmlformats.org/drawingml/2006/wordprocessingDrawing" xmlns:w10="urn:schemas-microsoft-com:office:word" xmlns:w="http://schemas.openxmlformats.org/wordprocessingml/2006/main" xmlns:wne="http://schemas.microsoft.com/office/word/2006/wordml">
   <w:endnote w:type="separator" w:id="-1">
     <w:p>
       <w:pPr>
@@ -9012,8 +9100,126 @@
 </w:endnotes>
 </file>
 
+<file path=word/footer1.xml><?xml version="1.0" encoding="utf-8"?>
+<w:ftr xmlns:ve="http://schemas.openxmlformats.org/markup-compatibility/2006" xmlns:o="urn:schemas-microsoft-com:office:office" xmlns:r="http://schemas.openxmlformats.org/officeDocument/2006/relationships" xmlns:m="http://schemas.openxmlformats.org/officeDocument/2006/math" xmlns:v="urn:schemas-microsoft-com:vml" xmlns:wp="http://schemas.openxmlformats.org/drawingml/2006/wordprocessingDrawing" xmlns:w10="urn:schemas-microsoft-com:office:word" xmlns:w="http://schemas.openxmlformats.org/wordprocessingml/2006/main" xmlns:wne="http://schemas.microsoft.com/office/word/2006/wordml">
+  <w:sdt>
+    <w:sdtPr>
+      <w:id w:val="1957126"/>
+      <w:docPartObj>
+        <w:docPartGallery w:val="Page Numbers (Bottom of Page)"/>
+        <w:docPartUnique/>
+      </w:docPartObj>
+    </w:sdtPr>
+    <w:sdtContent>
+      <w:sdt>
+        <w:sdtPr>
+          <w:id w:val="123787606"/>
+          <w:docPartObj>
+            <w:docPartGallery w:val="Page Numbers (Top of Page)"/>
+            <w:docPartUnique/>
+          </w:docPartObj>
+        </w:sdtPr>
+        <w:sdtContent>
+          <w:p>
+            <w:pPr>
+              <w:pStyle w:val="Pieddepage"/>
+              <w:jc w:val="right"/>
+            </w:pPr>
+            <w:r>
+              <w:t xml:space="preserve">Cahier des charges – page </w:t>
+            </w:r>
+            <w:r>
+              <w:rPr>
+                <w:b/>
+                <w:sz w:val="24"/>
+                <w:szCs w:val="24"/>
+              </w:rPr>
+              <w:fldChar w:fldCharType="begin"/>
+            </w:r>
+            <w:r>
+              <w:rPr>
+                <w:b/>
+              </w:rPr>
+              <w:instrText>PAGE</w:instrText>
+            </w:r>
+            <w:r>
+              <w:rPr>
+                <w:b/>
+                <w:sz w:val="24"/>
+                <w:szCs w:val="24"/>
+              </w:rPr>
+              <w:fldChar w:fldCharType="separate"/>
+            </w:r>
+            <w:r>
+              <w:rPr>
+                <w:b/>
+                <w:noProof/>
+              </w:rPr>
+              <w:t>25</w:t>
+            </w:r>
+            <w:r>
+              <w:rPr>
+                <w:b/>
+                <w:sz w:val="24"/>
+                <w:szCs w:val="24"/>
+              </w:rPr>
+              <w:fldChar w:fldCharType="end"/>
+            </w:r>
+            <w:r>
+              <w:t>/</w:t>
+            </w:r>
+            <w:r>
+              <w:rPr>
+                <w:b/>
+                <w:sz w:val="24"/>
+                <w:szCs w:val="24"/>
+              </w:rPr>
+              <w:fldChar w:fldCharType="begin"/>
+            </w:r>
+            <w:r>
+              <w:rPr>
+                <w:b/>
+              </w:rPr>
+              <w:instrText>NUMPAGES</w:instrText>
+            </w:r>
+            <w:r>
+              <w:rPr>
+                <w:b/>
+                <w:sz w:val="24"/>
+                <w:szCs w:val="24"/>
+              </w:rPr>
+              <w:fldChar w:fldCharType="separate"/>
+            </w:r>
+            <w:r>
+              <w:rPr>
+                <w:b/>
+                <w:noProof/>
+              </w:rPr>
+              <w:t>25</w:t>
+            </w:r>
+            <w:r>
+              <w:rPr>
+                <w:b/>
+                <w:sz w:val="24"/>
+                <w:szCs w:val="24"/>
+              </w:rPr>
+              <w:fldChar w:fldCharType="end"/>
+            </w:r>
+          </w:p>
+        </w:sdtContent>
+      </w:sdt>
+    </w:sdtContent>
+  </w:sdt>
+  <w:p>
+    <w:pPr>
+      <w:pStyle w:val="Pieddepage"/>
+    </w:pPr>
+  </w:p>
+</w:ftr>
+</file>
+
 <file path=word/footnotes.xml><?xml version="1.0" encoding="utf-8"?>
-<w:footnotes xmlns:wpc="http://schemas.microsoft.com/office/word/2010/wordprocessingCanvas" xmlns:mc="http://schemas.openxmlformats.org/markup-compatibility/2006" xmlns:o="urn:schemas-microsoft-com:office:office" xmlns:r="http://schemas.openxmlformats.org/officeDocument/2006/relationships" xmlns:m="http://schemas.openxmlformats.org/officeDocument/2006/math" xmlns:v="urn:schemas-microsoft-com:vml" xmlns:wp14="http://schemas.microsoft.com/office/word/2010/wordprocessingDrawing" xmlns:wp="http://schemas.openxmlformats.org/drawingml/2006/wordprocessingDrawing" xmlns:w10="urn:schemas-microsoft-com:office:word" xmlns:w="http://schemas.openxmlformats.org/wordprocessingml/2006/main" xmlns:w14="http://schemas.microsoft.com/office/word/2010/wordml" xmlns:wpg="http://schemas.microsoft.com/office/word/2010/wordprocessingGroup" xmlns:wpi="http://schemas.microsoft.com/office/word/2010/wordprocessingInk" xmlns:wne="http://schemas.microsoft.com/office/word/2006/wordml" xmlns:wps="http://schemas.microsoft.com/office/word/2010/wordprocessingShape" mc:Ignorable="w14 wp14">
+<w:footnotes xmlns:ve="http://schemas.openxmlformats.org/markup-compatibility/2006" xmlns:o="urn:schemas-microsoft-com:office:office" xmlns:r="http://schemas.openxmlformats.org/officeDocument/2006/relationships" xmlns:m="http://schemas.openxmlformats.org/officeDocument/2006/math" xmlns:v="urn:schemas-microsoft-com:vml" xmlns:wp="http://schemas.openxmlformats.org/drawingml/2006/wordprocessingDrawing" xmlns:w10="urn:schemas-microsoft-com:office:word" xmlns:w="http://schemas.openxmlformats.org/wordprocessingml/2006/main" xmlns:wne="http://schemas.microsoft.com/office/word/2006/wordml">
   <w:footnote w:type="separator" w:id="-1">
     <w:p>
       <w:pPr>
@@ -9038,7 +9244,7 @@
 </file>
 
 <file path=word/numbering.xml><?xml version="1.0" encoding="utf-8"?>
-<w:numbering xmlns:wpc="http://schemas.microsoft.com/office/word/2010/wordprocessingCanvas" xmlns:mc="http://schemas.openxmlformats.org/markup-compatibility/2006" xmlns:o="urn:schemas-microsoft-com:office:office" xmlns:r="http://schemas.openxmlformats.org/officeDocument/2006/relationships" xmlns:m="http://schemas.openxmlformats.org/officeDocument/2006/math" xmlns:v="urn:schemas-microsoft-com:vml" xmlns:wp14="http://schemas.microsoft.com/office/word/2010/wordprocessingDrawing" xmlns:wp="http://schemas.openxmlformats.org/drawingml/2006/wordprocessingDrawing" xmlns:w10="urn:schemas-microsoft-com:office:word" xmlns:w="http://schemas.openxmlformats.org/wordprocessingml/2006/main" xmlns:w14="http://schemas.microsoft.com/office/word/2010/wordml" xmlns:wpg="http://schemas.microsoft.com/office/word/2010/wordprocessingGroup" xmlns:wpi="http://schemas.microsoft.com/office/word/2010/wordprocessingInk" xmlns:wne="http://schemas.microsoft.com/office/word/2006/wordml" xmlns:wps="http://schemas.microsoft.com/office/word/2010/wordprocessingShape" mc:Ignorable="w14 wp14">
+<w:numbering xmlns:ve="http://schemas.openxmlformats.org/markup-compatibility/2006" xmlns:o="urn:schemas-microsoft-com:office:office" xmlns:r="http://schemas.openxmlformats.org/officeDocument/2006/relationships" xmlns:m="http://schemas.openxmlformats.org/officeDocument/2006/math" xmlns:v="urn:schemas-microsoft-com:vml" xmlns:wp="http://schemas.openxmlformats.org/drawingml/2006/wordprocessingDrawing" xmlns:w10="urn:schemas-microsoft-com:office:word" xmlns:w="http://schemas.openxmlformats.org/wordprocessingml/2006/main" xmlns:wne="http://schemas.microsoft.com/office/word/2006/wordml">
   <w:abstractNum w:abstractNumId="0">
     <w:nsid w:val="09AE042D"/>
     <w:multiLevelType w:val="multilevel"/>
@@ -9373,7 +9579,7 @@
 </file>
 
 <file path=word/styles.xml><?xml version="1.0" encoding="utf-8"?>
-<w:styles xmlns:mc="http://schemas.openxmlformats.org/markup-compatibility/2006" xmlns:r="http://schemas.openxmlformats.org/officeDocument/2006/relationships" xmlns:w="http://schemas.openxmlformats.org/wordprocessingml/2006/main" xmlns:w14="http://schemas.microsoft.com/office/word/2010/wordml" mc:Ignorable="w14">
+<w:styles xmlns:r="http://schemas.openxmlformats.org/officeDocument/2006/relationships" xmlns:w="http://schemas.openxmlformats.org/wordprocessingml/2006/main">
   <w:docDefaults>
     <w:rPrDefault>
       <w:rPr>
@@ -9592,6 +9798,7 @@
     <w:uiPriority w:val="99"/>
     <w:semiHidden/>
     <w:unhideWhenUsed/>
+    <w:qFormat/>
     <w:tblPr>
       <w:tblInd w:w="0" w:type="dxa"/>
       <w:tblCellMar>
@@ -10974,7 +11181,7 @@
 </file>
 
 <file path=customXml/itemProps1.xml><?xml version="1.0" encoding="utf-8"?>
-<ds:datastoreItem xmlns:ds="http://schemas.openxmlformats.org/officeDocument/2006/customXml" ds:itemID="{2CF445F1-BAA0-4E05-AEB5-BA1CD73F799D}">
+<ds:datastoreItem xmlns:ds="http://schemas.openxmlformats.org/officeDocument/2006/customXml" ds:itemID="{084F28F2-B114-4009-9022-C5E15A3A8940}">
   <ds:schemaRefs>
     <ds:schemaRef ds:uri="http://schemas.openxmlformats.org/officeDocument/2006/bibliography"/>
   </ds:schemaRefs>

</xml_diff>

<commit_message>
CDG corrigé suite remarque prof
</commit_message>
<xml_diff>
--- a/divers/cahier_charges_projet_vols.docx
+++ b/divers/cahier_charges_projet_vols.docx
@@ -93,7 +93,7 @@
                     <a:blip r:embed="rId8" cstate="print">
                       <a:extLst>
                         <a:ext uri="{28A0092B-C50C-407E-A947-70E740481C1C}">
-                          <a14:useLocalDpi xmlns:a14="http://schemas.microsoft.com/office/drawing/2010/main" xmlns:wps="http://schemas.microsoft.com/office/word/2010/wordprocessingShape" xmlns:wpi="http://schemas.microsoft.com/office/word/2010/wordprocessingInk" xmlns:wpg="http://schemas.microsoft.com/office/word/2010/wordprocessingGroup" xmlns:w14="http://schemas.microsoft.com/office/word/2010/wordml" xmlns:w="http://schemas.openxmlformats.org/wordprocessingml/2006/main" xmlns:w10="urn:schemas-microsoft-com:office:word" xmlns:wp14="http://schemas.microsoft.com/office/word/2010/wordprocessingDrawing" xmlns:v="urn:schemas-microsoft-com:vml" xmlns:o="urn:schemas-microsoft-com:office:office" xmlns:mc="http://schemas.openxmlformats.org/markup-compatibility/2006" xmlns:wpc="http://schemas.microsoft.com/office/word/2010/wordprocessingCanvas" xmlns="" val="0"/>
+                          <a14:useLocalDpi xmlns="" xmlns:wpc="http://schemas.microsoft.com/office/word/2010/wordprocessingCanvas" xmlns:mc="http://schemas.openxmlformats.org/markup-compatibility/2006" xmlns:o="urn:schemas-microsoft-com:office:office" xmlns:v="urn:schemas-microsoft-com:vml" xmlns:wp14="http://schemas.microsoft.com/office/word/2010/wordprocessingDrawing" xmlns:w10="urn:schemas-microsoft-com:office:word" xmlns:w="http://schemas.openxmlformats.org/wordprocessingml/2006/main" xmlns:w14="http://schemas.microsoft.com/office/word/2010/wordml" xmlns:wpg="http://schemas.microsoft.com/office/word/2010/wordprocessingGroup" xmlns:wpi="http://schemas.microsoft.com/office/word/2010/wordprocessingInk" xmlns:wps="http://schemas.microsoft.com/office/word/2010/wordprocessingShape" xmlns:a14="http://schemas.microsoft.com/office/drawing/2010/main" val="0"/>
                         </a:ext>
                       </a:extLst>
                     </a:blip>
@@ -2232,23 +2232,103 @@
           <w:sz w:val="24"/>
           <w:szCs w:val="24"/>
         </w:rPr>
-        <w:t xml:space="preserve">Jusqu’à présent, la filiale DEV-FLY avait recours au logiciel d’Air </w:t>
-      </w:r>
-      <w:r>
-        <w:rPr>
-          <w:rFonts w:ascii="Times New Roman" w:hAnsi="Times New Roman" w:cs="Times New Roman"/>
-          <w:sz w:val="24"/>
-          <w:szCs w:val="24"/>
-        </w:rPr>
-        <w:t xml:space="preserve">Greta </w:t>
-      </w:r>
-      <w:r>
-        <w:rPr>
-          <w:rFonts w:ascii="Times New Roman" w:hAnsi="Times New Roman" w:cs="Times New Roman"/>
-          <w:sz w:val="24"/>
-          <w:szCs w:val="24"/>
-        </w:rPr>
-        <w:t>France, sur lequel une application spécifique avait été implémentée. Aujourd’hui, elle souhaite avoir sa propre application, afin d’avoir un outil personnalisé et évolutif, sur laquelle de nouvelles fonctionnalités pourraient facilement se greffer.</w:t>
+        <w:t>Jusqu’à présent, la filiale DEV-FLY avait recours au</w:t>
+      </w:r>
+      <w:r>
+        <w:rPr>
+          <w:rFonts w:ascii="Times New Roman" w:hAnsi="Times New Roman" w:cs="Times New Roman"/>
+          <w:sz w:val="24"/>
+          <w:szCs w:val="24"/>
+        </w:rPr>
+        <w:t>x</w:t>
+      </w:r>
+      <w:r>
+        <w:rPr>
+          <w:rFonts w:ascii="Times New Roman" w:hAnsi="Times New Roman" w:cs="Times New Roman"/>
+          <w:sz w:val="24"/>
+          <w:szCs w:val="24"/>
+        </w:rPr>
+        <w:t xml:space="preserve"> logiciel</w:t>
+      </w:r>
+      <w:r>
+        <w:rPr>
+          <w:rFonts w:ascii="Times New Roman" w:hAnsi="Times New Roman" w:cs="Times New Roman"/>
+          <w:sz w:val="24"/>
+          <w:szCs w:val="24"/>
+        </w:rPr>
+        <w:t>s</w:t>
+      </w:r>
+      <w:r>
+        <w:rPr>
+          <w:rFonts w:ascii="Times New Roman" w:hAnsi="Times New Roman" w:cs="Times New Roman"/>
+          <w:sz w:val="24"/>
+          <w:szCs w:val="24"/>
+        </w:rPr>
+        <w:t xml:space="preserve"> </w:t>
+      </w:r>
+      <w:r>
+        <w:rPr>
+          <w:rFonts w:ascii="Times New Roman" w:hAnsi="Times New Roman" w:cs="Times New Roman"/>
+          <w:sz w:val="24"/>
+          <w:szCs w:val="24"/>
+        </w:rPr>
+        <w:t>de sa maison-mère</w:t>
+      </w:r>
+      <w:r>
+        <w:rPr>
+          <w:rFonts w:ascii="Times New Roman" w:hAnsi="Times New Roman" w:cs="Times New Roman"/>
+          <w:sz w:val="24"/>
+          <w:szCs w:val="24"/>
+        </w:rPr>
+        <w:t xml:space="preserve">. Aujourd’hui, elle souhaite avoir </w:t>
+      </w:r>
+      <w:r>
+        <w:rPr>
+          <w:rFonts w:ascii="Times New Roman" w:hAnsi="Times New Roman" w:cs="Times New Roman"/>
+          <w:sz w:val="24"/>
+          <w:szCs w:val="24"/>
+        </w:rPr>
+        <w:t>son propre système d’information</w:t>
+      </w:r>
+      <w:r>
+        <w:rPr>
+          <w:rFonts w:ascii="Times New Roman" w:hAnsi="Times New Roman" w:cs="Times New Roman"/>
+          <w:sz w:val="24"/>
+          <w:szCs w:val="24"/>
+        </w:rPr>
+        <w:t>, af</w:t>
+      </w:r>
+      <w:r>
+        <w:rPr>
+          <w:rFonts w:ascii="Times New Roman" w:hAnsi="Times New Roman" w:cs="Times New Roman"/>
+          <w:sz w:val="24"/>
+          <w:szCs w:val="24"/>
+        </w:rPr>
+        <w:t>in d’avoir un outil personnalisé</w:t>
+      </w:r>
+      <w:r>
+        <w:rPr>
+          <w:rFonts w:ascii="Times New Roman" w:hAnsi="Times New Roman" w:cs="Times New Roman"/>
+          <w:sz w:val="24"/>
+          <w:szCs w:val="24"/>
+        </w:rPr>
+        <w:t>, sur l</w:t>
+      </w:r>
+      <w:r>
+        <w:rPr>
+          <w:rFonts w:ascii="Times New Roman" w:hAnsi="Times New Roman" w:cs="Times New Roman"/>
+          <w:sz w:val="24"/>
+          <w:szCs w:val="24"/>
+        </w:rPr>
+        <w:t>equel</w:t>
+      </w:r>
+      <w:r>
+        <w:rPr>
+          <w:rFonts w:ascii="Times New Roman" w:hAnsi="Times New Roman" w:cs="Times New Roman"/>
+          <w:sz w:val="24"/>
+          <w:szCs w:val="24"/>
+        </w:rPr>
+        <w:t xml:space="preserve"> de nouvelles fonctionnalités pourraient facilement se greffer.</w:t>
       </w:r>
     </w:p>
     <w:p>
@@ -2263,7 +2343,15 @@
           <w:sz w:val="24"/>
           <w:szCs w:val="24"/>
         </w:rPr>
-        <w:t>Celle-ci devra couvrir :</w:t>
+        <w:t>L’application</w:t>
+      </w:r>
+      <w:r>
+        <w:rPr>
+          <w:rFonts w:ascii="Times New Roman" w:hAnsi="Times New Roman" w:cs="Times New Roman"/>
+          <w:sz w:val="24"/>
+          <w:szCs w:val="24"/>
+        </w:rPr>
+        <w:t xml:space="preserve"> devra couvrir :</w:t>
       </w:r>
     </w:p>
     <w:p>
@@ -4154,7 +4242,7 @@
                     <a:blip r:embed="rId9" cstate="print">
                       <a:extLst>
                         <a:ext uri="{28A0092B-C50C-407E-A947-70E740481C1C}">
-                          <a14:useLocalDpi xmlns:a14="http://schemas.microsoft.com/office/drawing/2010/main" xmlns:wps="http://schemas.microsoft.com/office/word/2010/wordprocessingShape" xmlns:wpi="http://schemas.microsoft.com/office/word/2010/wordprocessingInk" xmlns:wpg="http://schemas.microsoft.com/office/word/2010/wordprocessingGroup" xmlns:w14="http://schemas.microsoft.com/office/word/2010/wordml" xmlns:w="http://schemas.openxmlformats.org/wordprocessingml/2006/main" xmlns:w10="urn:schemas-microsoft-com:office:word" xmlns:wp14="http://schemas.microsoft.com/office/word/2010/wordprocessingDrawing" xmlns:v="urn:schemas-microsoft-com:vml" xmlns:o="urn:schemas-microsoft-com:office:office" xmlns:mc="http://schemas.openxmlformats.org/markup-compatibility/2006" xmlns:wpc="http://schemas.microsoft.com/office/word/2010/wordprocessingCanvas" xmlns="" val="0"/>
+                          <a14:useLocalDpi xmlns="" xmlns:wpc="http://schemas.microsoft.com/office/word/2010/wordprocessingCanvas" xmlns:mc="http://schemas.openxmlformats.org/markup-compatibility/2006" xmlns:o="urn:schemas-microsoft-com:office:office" xmlns:v="urn:schemas-microsoft-com:vml" xmlns:wp14="http://schemas.microsoft.com/office/word/2010/wordprocessingDrawing" xmlns:w10="urn:schemas-microsoft-com:office:word" xmlns:w="http://schemas.openxmlformats.org/wordprocessingml/2006/main" xmlns:w14="http://schemas.microsoft.com/office/word/2010/wordml" xmlns:wpg="http://schemas.microsoft.com/office/word/2010/wordprocessingGroup" xmlns:wpi="http://schemas.microsoft.com/office/word/2010/wordprocessingInk" xmlns:wps="http://schemas.microsoft.com/office/word/2010/wordprocessingShape" xmlns:a14="http://schemas.microsoft.com/office/drawing/2010/main" val="0"/>
                         </a:ext>
                       </a:extLst>
                     </a:blip>
@@ -4858,7 +4946,7 @@
                     <a:blip r:embed="rId12" cstate="print">
                       <a:extLst>
                         <a:ext uri="{28A0092B-C50C-407E-A947-70E740481C1C}">
-                          <a14:useLocalDpi xmlns:a14="http://schemas.microsoft.com/office/drawing/2010/main" xmlns:wps="http://schemas.microsoft.com/office/word/2010/wordprocessingShape" xmlns:wpi="http://schemas.microsoft.com/office/word/2010/wordprocessingInk" xmlns:wpg="http://schemas.microsoft.com/office/word/2010/wordprocessingGroup" xmlns:w14="http://schemas.microsoft.com/office/word/2010/wordml" xmlns:w="http://schemas.openxmlformats.org/wordprocessingml/2006/main" xmlns:w10="urn:schemas-microsoft-com:office:word" xmlns:wp14="http://schemas.microsoft.com/office/word/2010/wordprocessingDrawing" xmlns:v="urn:schemas-microsoft-com:vml" xmlns:o="urn:schemas-microsoft-com:office:office" xmlns:mc="http://schemas.openxmlformats.org/markup-compatibility/2006" xmlns:wpc="http://schemas.microsoft.com/office/word/2010/wordprocessingCanvas" xmlns="" val="0"/>
+                          <a14:useLocalDpi xmlns="" xmlns:wpc="http://schemas.microsoft.com/office/word/2010/wordprocessingCanvas" xmlns:mc="http://schemas.openxmlformats.org/markup-compatibility/2006" xmlns:o="urn:schemas-microsoft-com:office:office" xmlns:v="urn:schemas-microsoft-com:vml" xmlns:wp14="http://schemas.microsoft.com/office/word/2010/wordprocessingDrawing" xmlns:w10="urn:schemas-microsoft-com:office:word" xmlns:w="http://schemas.openxmlformats.org/wordprocessingml/2006/main" xmlns:w14="http://schemas.microsoft.com/office/word/2010/wordml" xmlns:wpg="http://schemas.microsoft.com/office/word/2010/wordprocessingGroup" xmlns:wpi="http://schemas.microsoft.com/office/word/2010/wordprocessingInk" xmlns:wps="http://schemas.microsoft.com/office/word/2010/wordprocessingShape" xmlns:a14="http://schemas.microsoft.com/office/drawing/2010/main" val="0"/>
                         </a:ext>
                       </a:extLst>
                     </a:blip>
@@ -5120,7 +5208,7 @@
                     <a:blip r:embed="rId14" cstate="print">
                       <a:extLst>
                         <a:ext uri="{28A0092B-C50C-407E-A947-70E740481C1C}">
-                          <a14:useLocalDpi xmlns:a14="http://schemas.microsoft.com/office/drawing/2010/main" xmlns:wps="http://schemas.microsoft.com/office/word/2010/wordprocessingShape" xmlns:wpi="http://schemas.microsoft.com/office/word/2010/wordprocessingInk" xmlns:wpg="http://schemas.microsoft.com/office/word/2010/wordprocessingGroup" xmlns:w14="http://schemas.microsoft.com/office/word/2010/wordml" xmlns:w="http://schemas.openxmlformats.org/wordprocessingml/2006/main" xmlns:w10="urn:schemas-microsoft-com:office:word" xmlns:wp14="http://schemas.microsoft.com/office/word/2010/wordprocessingDrawing" xmlns:v="urn:schemas-microsoft-com:vml" xmlns:o="urn:schemas-microsoft-com:office:office" xmlns:mc="http://schemas.openxmlformats.org/markup-compatibility/2006" xmlns:wpc="http://schemas.microsoft.com/office/word/2010/wordprocessingCanvas" xmlns="" val="0"/>
+                          <a14:useLocalDpi xmlns="" xmlns:wpc="http://schemas.microsoft.com/office/word/2010/wordprocessingCanvas" xmlns:mc="http://schemas.openxmlformats.org/markup-compatibility/2006" xmlns:o="urn:schemas-microsoft-com:office:office" xmlns:v="urn:schemas-microsoft-com:vml" xmlns:wp14="http://schemas.microsoft.com/office/word/2010/wordprocessingDrawing" xmlns:w10="urn:schemas-microsoft-com:office:word" xmlns:w="http://schemas.openxmlformats.org/wordprocessingml/2006/main" xmlns:w14="http://schemas.microsoft.com/office/word/2010/wordml" xmlns:wpg="http://schemas.microsoft.com/office/word/2010/wordprocessingGroup" xmlns:wpi="http://schemas.microsoft.com/office/word/2010/wordprocessingInk" xmlns:wps="http://schemas.microsoft.com/office/word/2010/wordprocessingShape" xmlns:a14="http://schemas.microsoft.com/office/drawing/2010/main" val="0"/>
                         </a:ext>
                       </a:extLst>
                     </a:blip>
@@ -5284,7 +5372,7 @@
                     <a:blip r:embed="rId15" cstate="print">
                       <a:extLst>
                         <a:ext uri="{28A0092B-C50C-407E-A947-70E740481C1C}">
-                          <a14:useLocalDpi xmlns:a14="http://schemas.microsoft.com/office/drawing/2010/main" xmlns:wps="http://schemas.microsoft.com/office/word/2010/wordprocessingShape" xmlns:wpi="http://schemas.microsoft.com/office/word/2010/wordprocessingInk" xmlns:wpg="http://schemas.microsoft.com/office/word/2010/wordprocessingGroup" xmlns:w14="http://schemas.microsoft.com/office/word/2010/wordml" xmlns:w="http://schemas.openxmlformats.org/wordprocessingml/2006/main" xmlns:w10="urn:schemas-microsoft-com:office:word" xmlns:wp14="http://schemas.microsoft.com/office/word/2010/wordprocessingDrawing" xmlns:v="urn:schemas-microsoft-com:vml" xmlns:o="urn:schemas-microsoft-com:office:office" xmlns:mc="http://schemas.openxmlformats.org/markup-compatibility/2006" xmlns:wpc="http://schemas.microsoft.com/office/word/2010/wordprocessingCanvas" xmlns="" val="0"/>
+                          <a14:useLocalDpi xmlns="" xmlns:wpc="http://schemas.microsoft.com/office/word/2010/wordprocessingCanvas" xmlns:mc="http://schemas.openxmlformats.org/markup-compatibility/2006" xmlns:o="urn:schemas-microsoft-com:office:office" xmlns:v="urn:schemas-microsoft-com:vml" xmlns:wp14="http://schemas.microsoft.com/office/word/2010/wordprocessingDrawing" xmlns:w10="urn:schemas-microsoft-com:office:word" xmlns:w="http://schemas.openxmlformats.org/wordprocessingml/2006/main" xmlns:w14="http://schemas.microsoft.com/office/word/2010/wordml" xmlns:wpg="http://schemas.microsoft.com/office/word/2010/wordprocessingGroup" xmlns:wpi="http://schemas.microsoft.com/office/word/2010/wordprocessingInk" xmlns:wps="http://schemas.microsoft.com/office/word/2010/wordprocessingShape" xmlns:a14="http://schemas.microsoft.com/office/drawing/2010/main" val="0"/>
                         </a:ext>
                       </a:extLst>
                     </a:blip>
@@ -6876,7 +6964,7 @@
                     <a:blip r:embed="rId22" cstate="print">
                       <a:extLst>
                         <a:ext uri="{28A0092B-C50C-407E-A947-70E740481C1C}">
-                          <a14:useLocalDpi xmlns:a14="http://schemas.microsoft.com/office/drawing/2010/main" xmlns:wps="http://schemas.microsoft.com/office/word/2010/wordprocessingShape" xmlns:wpi="http://schemas.microsoft.com/office/word/2010/wordprocessingInk" xmlns:wpg="http://schemas.microsoft.com/office/word/2010/wordprocessingGroup" xmlns:w14="http://schemas.microsoft.com/office/word/2010/wordml" xmlns:w="http://schemas.openxmlformats.org/wordprocessingml/2006/main" xmlns:w10="urn:schemas-microsoft-com:office:word" xmlns:wp14="http://schemas.microsoft.com/office/word/2010/wordprocessingDrawing" xmlns:v="urn:schemas-microsoft-com:vml" xmlns:o="urn:schemas-microsoft-com:office:office" xmlns:mc="http://schemas.openxmlformats.org/markup-compatibility/2006" xmlns:wpc="http://schemas.microsoft.com/office/word/2010/wordprocessingCanvas" xmlns="" val="0"/>
+                          <a14:useLocalDpi xmlns="" xmlns:wpc="http://schemas.microsoft.com/office/word/2010/wordprocessingCanvas" xmlns:mc="http://schemas.openxmlformats.org/markup-compatibility/2006" xmlns:o="urn:schemas-microsoft-com:office:office" xmlns:v="urn:schemas-microsoft-com:vml" xmlns:wp14="http://schemas.microsoft.com/office/word/2010/wordprocessingDrawing" xmlns:w10="urn:schemas-microsoft-com:office:word" xmlns:w="http://schemas.openxmlformats.org/wordprocessingml/2006/main" xmlns:w14="http://schemas.microsoft.com/office/word/2010/wordml" xmlns:wpg="http://schemas.microsoft.com/office/word/2010/wordprocessingGroup" xmlns:wpi="http://schemas.microsoft.com/office/word/2010/wordprocessingInk" xmlns:wps="http://schemas.microsoft.com/office/word/2010/wordprocessingShape" xmlns:a14="http://schemas.microsoft.com/office/drawing/2010/main" val="0"/>
                         </a:ext>
                       </a:extLst>
                     </a:blip>
@@ -6973,7 +7061,7 @@
                     <a:blip r:embed="rId23" cstate="print">
                       <a:extLst>
                         <a:ext uri="{28A0092B-C50C-407E-A947-70E740481C1C}">
-                          <a14:useLocalDpi xmlns:a14="http://schemas.microsoft.com/office/drawing/2010/main" xmlns:wps="http://schemas.microsoft.com/office/word/2010/wordprocessingShape" xmlns:wpi="http://schemas.microsoft.com/office/word/2010/wordprocessingInk" xmlns:wpg="http://schemas.microsoft.com/office/word/2010/wordprocessingGroup" xmlns:w14="http://schemas.microsoft.com/office/word/2010/wordml" xmlns:w="http://schemas.openxmlformats.org/wordprocessingml/2006/main" xmlns:w10="urn:schemas-microsoft-com:office:word" xmlns:wp14="http://schemas.microsoft.com/office/word/2010/wordprocessingDrawing" xmlns:v="urn:schemas-microsoft-com:vml" xmlns:o="urn:schemas-microsoft-com:office:office" xmlns:mc="http://schemas.openxmlformats.org/markup-compatibility/2006" xmlns:wpc="http://schemas.microsoft.com/office/word/2010/wordprocessingCanvas" xmlns="" val="0"/>
+                          <a14:useLocalDpi xmlns="" xmlns:wpc="http://schemas.microsoft.com/office/word/2010/wordprocessingCanvas" xmlns:mc="http://schemas.openxmlformats.org/markup-compatibility/2006" xmlns:o="urn:schemas-microsoft-com:office:office" xmlns:v="urn:schemas-microsoft-com:vml" xmlns:wp14="http://schemas.microsoft.com/office/word/2010/wordprocessingDrawing" xmlns:w10="urn:schemas-microsoft-com:office:word" xmlns:w="http://schemas.openxmlformats.org/wordprocessingml/2006/main" xmlns:w14="http://schemas.microsoft.com/office/word/2010/wordml" xmlns:wpg="http://schemas.microsoft.com/office/word/2010/wordprocessingGroup" xmlns:wpi="http://schemas.microsoft.com/office/word/2010/wordprocessingInk" xmlns:wps="http://schemas.microsoft.com/office/word/2010/wordprocessingShape" xmlns:a14="http://schemas.microsoft.com/office/drawing/2010/main" val="0"/>
                         </a:ext>
                       </a:extLst>
                     </a:blip>
@@ -7074,7 +7162,7 @@
                     <a:blip r:embed="rId24" cstate="print">
                       <a:extLst>
                         <a:ext uri="{28A0092B-C50C-407E-A947-70E740481C1C}">
-                          <a14:useLocalDpi xmlns:a14="http://schemas.microsoft.com/office/drawing/2010/main" xmlns:wps="http://schemas.microsoft.com/office/word/2010/wordprocessingShape" xmlns:wpi="http://schemas.microsoft.com/office/word/2010/wordprocessingInk" xmlns:wpg="http://schemas.microsoft.com/office/word/2010/wordprocessingGroup" xmlns:w14="http://schemas.microsoft.com/office/word/2010/wordml" xmlns:w="http://schemas.openxmlformats.org/wordprocessingml/2006/main" xmlns:w10="urn:schemas-microsoft-com:office:word" xmlns:wp14="http://schemas.microsoft.com/office/word/2010/wordprocessingDrawing" xmlns:v="urn:schemas-microsoft-com:vml" xmlns:o="urn:schemas-microsoft-com:office:office" xmlns:mc="http://schemas.openxmlformats.org/markup-compatibility/2006" xmlns:wpc="http://schemas.microsoft.com/office/word/2010/wordprocessingCanvas" xmlns="" val="0"/>
+                          <a14:useLocalDpi xmlns="" xmlns:wpc="http://schemas.microsoft.com/office/word/2010/wordprocessingCanvas" xmlns:mc="http://schemas.openxmlformats.org/markup-compatibility/2006" xmlns:o="urn:schemas-microsoft-com:office:office" xmlns:v="urn:schemas-microsoft-com:vml" xmlns:wp14="http://schemas.microsoft.com/office/word/2010/wordprocessingDrawing" xmlns:w10="urn:schemas-microsoft-com:office:word" xmlns:w="http://schemas.openxmlformats.org/wordprocessingml/2006/main" xmlns:w14="http://schemas.microsoft.com/office/word/2010/wordml" xmlns:wpg="http://schemas.microsoft.com/office/word/2010/wordprocessingGroup" xmlns:wpi="http://schemas.microsoft.com/office/word/2010/wordprocessingInk" xmlns:wps="http://schemas.microsoft.com/office/word/2010/wordprocessingShape" xmlns:a14="http://schemas.microsoft.com/office/drawing/2010/main" val="0"/>
                         </a:ext>
                       </a:extLst>
                     </a:blip>
@@ -7171,7 +7259,7 @@
                     <a:blip r:embed="rId25" cstate="print">
                       <a:extLst>
                         <a:ext uri="{28A0092B-C50C-407E-A947-70E740481C1C}">
-                          <a14:useLocalDpi xmlns:a14="http://schemas.microsoft.com/office/drawing/2010/main" xmlns:wps="http://schemas.microsoft.com/office/word/2010/wordprocessingShape" xmlns:wpi="http://schemas.microsoft.com/office/word/2010/wordprocessingInk" xmlns:wpg="http://schemas.microsoft.com/office/word/2010/wordprocessingGroup" xmlns:w14="http://schemas.microsoft.com/office/word/2010/wordml" xmlns:w="http://schemas.openxmlformats.org/wordprocessingml/2006/main" xmlns:w10="urn:schemas-microsoft-com:office:word" xmlns:wp14="http://schemas.microsoft.com/office/word/2010/wordprocessingDrawing" xmlns:v="urn:schemas-microsoft-com:vml" xmlns:o="urn:schemas-microsoft-com:office:office" xmlns:mc="http://schemas.openxmlformats.org/markup-compatibility/2006" xmlns:wpc="http://schemas.microsoft.com/office/word/2010/wordprocessingCanvas" xmlns="" val="0"/>
+                          <a14:useLocalDpi xmlns="" xmlns:wpc="http://schemas.microsoft.com/office/word/2010/wordprocessingCanvas" xmlns:mc="http://schemas.openxmlformats.org/markup-compatibility/2006" xmlns:o="urn:schemas-microsoft-com:office:office" xmlns:v="urn:schemas-microsoft-com:vml" xmlns:wp14="http://schemas.microsoft.com/office/word/2010/wordprocessingDrawing" xmlns:w10="urn:schemas-microsoft-com:office:word" xmlns:w="http://schemas.openxmlformats.org/wordprocessingml/2006/main" xmlns:w14="http://schemas.microsoft.com/office/word/2010/wordml" xmlns:wpg="http://schemas.microsoft.com/office/word/2010/wordprocessingGroup" xmlns:wpi="http://schemas.microsoft.com/office/word/2010/wordprocessingInk" xmlns:wps="http://schemas.microsoft.com/office/word/2010/wordprocessingShape" xmlns:a14="http://schemas.microsoft.com/office/drawing/2010/main" val="0"/>
                         </a:ext>
                       </a:extLst>
                     </a:blip>
@@ -7263,7 +7351,7 @@
                     <a:blip r:embed="rId26" cstate="print">
                       <a:extLst>
                         <a:ext uri="{28A0092B-C50C-407E-A947-70E740481C1C}">
-                          <a14:useLocalDpi xmlns:a14="http://schemas.microsoft.com/office/drawing/2010/main" xmlns:wps="http://schemas.microsoft.com/office/word/2010/wordprocessingShape" xmlns:wpi="http://schemas.microsoft.com/office/word/2010/wordprocessingInk" xmlns:wpg="http://schemas.microsoft.com/office/word/2010/wordprocessingGroup" xmlns:w14="http://schemas.microsoft.com/office/word/2010/wordml" xmlns:w="http://schemas.openxmlformats.org/wordprocessingml/2006/main" xmlns:w10="urn:schemas-microsoft-com:office:word" xmlns:wp14="http://schemas.microsoft.com/office/word/2010/wordprocessingDrawing" xmlns:v="urn:schemas-microsoft-com:vml" xmlns:o="urn:schemas-microsoft-com:office:office" xmlns:mc="http://schemas.openxmlformats.org/markup-compatibility/2006" xmlns:wpc="http://schemas.microsoft.com/office/word/2010/wordprocessingCanvas" xmlns="" val="0"/>
+                          <a14:useLocalDpi xmlns="" xmlns:wpc="http://schemas.microsoft.com/office/word/2010/wordprocessingCanvas" xmlns:mc="http://schemas.openxmlformats.org/markup-compatibility/2006" xmlns:o="urn:schemas-microsoft-com:office:office" xmlns:v="urn:schemas-microsoft-com:vml" xmlns:wp14="http://schemas.microsoft.com/office/word/2010/wordprocessingDrawing" xmlns:w10="urn:schemas-microsoft-com:office:word" xmlns:w="http://schemas.openxmlformats.org/wordprocessingml/2006/main" xmlns:w14="http://schemas.microsoft.com/office/word/2010/wordml" xmlns:wpg="http://schemas.microsoft.com/office/word/2010/wordprocessingGroup" xmlns:wpi="http://schemas.microsoft.com/office/word/2010/wordprocessingInk" xmlns:wps="http://schemas.microsoft.com/office/word/2010/wordprocessingShape" xmlns:a14="http://schemas.microsoft.com/office/drawing/2010/main" val="0"/>
                         </a:ext>
                       </a:extLst>
                     </a:blip>
@@ -7825,7 +7913,7 @@
                     <a:blip r:embed="rId28" cstate="print">
                       <a:extLst>
                         <a:ext uri="{28A0092B-C50C-407E-A947-70E740481C1C}">
-                          <a14:useLocalDpi xmlns:a14="http://schemas.microsoft.com/office/drawing/2010/main" xmlns:wps="http://schemas.microsoft.com/office/word/2010/wordprocessingShape" xmlns:wpi="http://schemas.microsoft.com/office/word/2010/wordprocessingInk" xmlns:wpg="http://schemas.microsoft.com/office/word/2010/wordprocessingGroup" xmlns:w14="http://schemas.microsoft.com/office/word/2010/wordml" xmlns:w="http://schemas.openxmlformats.org/wordprocessingml/2006/main" xmlns:w10="urn:schemas-microsoft-com:office:word" xmlns:wp14="http://schemas.microsoft.com/office/word/2010/wordprocessingDrawing" xmlns:v="urn:schemas-microsoft-com:vml" xmlns:o="urn:schemas-microsoft-com:office:office" xmlns:mc="http://schemas.openxmlformats.org/markup-compatibility/2006" xmlns:wpc="http://schemas.microsoft.com/office/word/2010/wordprocessingCanvas" xmlns="" val="0"/>
+                          <a14:useLocalDpi xmlns="" xmlns:wpc="http://schemas.microsoft.com/office/word/2010/wordprocessingCanvas" xmlns:mc="http://schemas.openxmlformats.org/markup-compatibility/2006" xmlns:o="urn:schemas-microsoft-com:office:office" xmlns:v="urn:schemas-microsoft-com:vml" xmlns:wp14="http://schemas.microsoft.com/office/word/2010/wordprocessingDrawing" xmlns:w10="urn:schemas-microsoft-com:office:word" xmlns:w="http://schemas.openxmlformats.org/wordprocessingml/2006/main" xmlns:w14="http://schemas.microsoft.com/office/word/2010/wordml" xmlns:wpg="http://schemas.microsoft.com/office/word/2010/wordprocessingGroup" xmlns:wpi="http://schemas.microsoft.com/office/word/2010/wordprocessingInk" xmlns:wps="http://schemas.microsoft.com/office/word/2010/wordprocessingShape" xmlns:a14="http://schemas.microsoft.com/office/drawing/2010/main" val="0"/>
                         </a:ext>
                       </a:extLst>
                     </a:blip>
@@ -7985,7 +8073,7 @@
                     <a:blip r:embed="rId29" cstate="print">
                       <a:extLst>
                         <a:ext uri="{28A0092B-C50C-407E-A947-70E740481C1C}">
-                          <a14:useLocalDpi xmlns:a14="http://schemas.microsoft.com/office/drawing/2010/main" xmlns:wps="http://schemas.microsoft.com/office/word/2010/wordprocessingShape" xmlns:wpi="http://schemas.microsoft.com/office/word/2010/wordprocessingInk" xmlns:wpg="http://schemas.microsoft.com/office/word/2010/wordprocessingGroup" xmlns:w14="http://schemas.microsoft.com/office/word/2010/wordml" xmlns:w="http://schemas.openxmlformats.org/wordprocessingml/2006/main" xmlns:w10="urn:schemas-microsoft-com:office:word" xmlns:wp14="http://schemas.microsoft.com/office/word/2010/wordprocessingDrawing" xmlns:v="urn:schemas-microsoft-com:vml" xmlns:o="urn:schemas-microsoft-com:office:office" xmlns:mc="http://schemas.openxmlformats.org/markup-compatibility/2006" xmlns:wpc="http://schemas.microsoft.com/office/word/2010/wordprocessingCanvas" xmlns="" val="0"/>
+                          <a14:useLocalDpi xmlns="" xmlns:wpc="http://schemas.microsoft.com/office/word/2010/wordprocessingCanvas" xmlns:mc="http://schemas.openxmlformats.org/markup-compatibility/2006" xmlns:o="urn:schemas-microsoft-com:office:office" xmlns:v="urn:schemas-microsoft-com:vml" xmlns:wp14="http://schemas.microsoft.com/office/word/2010/wordprocessingDrawing" xmlns:w10="urn:schemas-microsoft-com:office:word" xmlns:w="http://schemas.openxmlformats.org/wordprocessingml/2006/main" xmlns:w14="http://schemas.microsoft.com/office/word/2010/wordml" xmlns:wpg="http://schemas.microsoft.com/office/word/2010/wordprocessingGroup" xmlns:wpi="http://schemas.microsoft.com/office/word/2010/wordprocessingInk" xmlns:wps="http://schemas.microsoft.com/office/word/2010/wordprocessingShape" xmlns:a14="http://schemas.microsoft.com/office/drawing/2010/main" val="0"/>
                         </a:ext>
                       </a:extLst>
                     </a:blip>
@@ -8062,7 +8150,7 @@
                     <a:blip r:embed="rId30" cstate="print">
                       <a:extLst>
                         <a:ext uri="{28A0092B-C50C-407E-A947-70E740481C1C}">
-                          <a14:useLocalDpi xmlns:a14="http://schemas.microsoft.com/office/drawing/2010/main" xmlns:wps="http://schemas.microsoft.com/office/word/2010/wordprocessingShape" xmlns:wpi="http://schemas.microsoft.com/office/word/2010/wordprocessingInk" xmlns:wpg="http://schemas.microsoft.com/office/word/2010/wordprocessingGroup" xmlns:w14="http://schemas.microsoft.com/office/word/2010/wordml" xmlns:w="http://schemas.openxmlformats.org/wordprocessingml/2006/main" xmlns:w10="urn:schemas-microsoft-com:office:word" xmlns:wp14="http://schemas.microsoft.com/office/word/2010/wordprocessingDrawing" xmlns:v="urn:schemas-microsoft-com:vml" xmlns:o="urn:schemas-microsoft-com:office:office" xmlns:mc="http://schemas.openxmlformats.org/markup-compatibility/2006" xmlns:wpc="http://schemas.microsoft.com/office/word/2010/wordprocessingCanvas" xmlns="" val="0"/>
+                          <a14:useLocalDpi xmlns="" xmlns:wpc="http://schemas.microsoft.com/office/word/2010/wordprocessingCanvas" xmlns:mc="http://schemas.openxmlformats.org/markup-compatibility/2006" xmlns:o="urn:schemas-microsoft-com:office:office" xmlns:v="urn:schemas-microsoft-com:vml" xmlns:wp14="http://schemas.microsoft.com/office/word/2010/wordprocessingDrawing" xmlns:w10="urn:schemas-microsoft-com:office:word" xmlns:w="http://schemas.openxmlformats.org/wordprocessingml/2006/main" xmlns:w14="http://schemas.microsoft.com/office/word/2010/wordml" xmlns:wpg="http://schemas.microsoft.com/office/word/2010/wordprocessingGroup" xmlns:wpi="http://schemas.microsoft.com/office/word/2010/wordprocessingInk" xmlns:wps="http://schemas.microsoft.com/office/word/2010/wordprocessingShape" xmlns:a14="http://schemas.microsoft.com/office/drawing/2010/main" val="0"/>
                         </a:ext>
                       </a:extLst>
                     </a:blip>
@@ -8399,7 +8487,7 @@
                     <a:blip r:embed="rId31" cstate="print">
                       <a:extLst>
                         <a:ext uri="{28A0092B-C50C-407E-A947-70E740481C1C}">
-                          <a14:useLocalDpi xmlns:a14="http://schemas.microsoft.com/office/drawing/2010/main" xmlns:wps="http://schemas.microsoft.com/office/word/2010/wordprocessingShape" xmlns:wpi="http://schemas.microsoft.com/office/word/2010/wordprocessingInk" xmlns:wpg="http://schemas.microsoft.com/office/word/2010/wordprocessingGroup" xmlns:w14="http://schemas.microsoft.com/office/word/2010/wordml" xmlns:w="http://schemas.openxmlformats.org/wordprocessingml/2006/main" xmlns:w10="urn:schemas-microsoft-com:office:word" xmlns:wp14="http://schemas.microsoft.com/office/word/2010/wordprocessingDrawing" xmlns:v="urn:schemas-microsoft-com:vml" xmlns:o="urn:schemas-microsoft-com:office:office" xmlns:mc="http://schemas.openxmlformats.org/markup-compatibility/2006" xmlns:wpc="http://schemas.microsoft.com/office/word/2010/wordprocessingCanvas" xmlns="" val="0"/>
+                          <a14:useLocalDpi xmlns="" xmlns:wpc="http://schemas.microsoft.com/office/word/2010/wordprocessingCanvas" xmlns:mc="http://schemas.openxmlformats.org/markup-compatibility/2006" xmlns:o="urn:schemas-microsoft-com:office:office" xmlns:v="urn:schemas-microsoft-com:vml" xmlns:wp14="http://schemas.microsoft.com/office/word/2010/wordprocessingDrawing" xmlns:w10="urn:schemas-microsoft-com:office:word" xmlns:w="http://schemas.openxmlformats.org/wordprocessingml/2006/main" xmlns:w14="http://schemas.microsoft.com/office/word/2010/wordml" xmlns:wpg="http://schemas.microsoft.com/office/word/2010/wordprocessingGroup" xmlns:wpi="http://schemas.microsoft.com/office/word/2010/wordprocessingInk" xmlns:wps="http://schemas.microsoft.com/office/word/2010/wordprocessingShape" xmlns:a14="http://schemas.microsoft.com/office/drawing/2010/main" val="0"/>
                         </a:ext>
                       </a:extLst>
                     </a:blip>
@@ -8460,7 +8548,7 @@
                     <a:blip r:embed="rId32" cstate="print">
                       <a:extLst>
                         <a:ext uri="{28A0092B-C50C-407E-A947-70E740481C1C}">
-                          <a14:useLocalDpi xmlns:a14="http://schemas.microsoft.com/office/drawing/2010/main" xmlns:wps="http://schemas.microsoft.com/office/word/2010/wordprocessingShape" xmlns:wpi="http://schemas.microsoft.com/office/word/2010/wordprocessingInk" xmlns:wpg="http://schemas.microsoft.com/office/word/2010/wordprocessingGroup" xmlns:w14="http://schemas.microsoft.com/office/word/2010/wordml" xmlns:w="http://schemas.openxmlformats.org/wordprocessingml/2006/main" xmlns:w10="urn:schemas-microsoft-com:office:word" xmlns:wp14="http://schemas.microsoft.com/office/word/2010/wordprocessingDrawing" xmlns:v="urn:schemas-microsoft-com:vml" xmlns:o="urn:schemas-microsoft-com:office:office" xmlns:mc="http://schemas.openxmlformats.org/markup-compatibility/2006" xmlns:wpc="http://schemas.microsoft.com/office/word/2010/wordprocessingCanvas" xmlns="" val="0"/>
+                          <a14:useLocalDpi xmlns="" xmlns:wpc="http://schemas.microsoft.com/office/word/2010/wordprocessingCanvas" xmlns:mc="http://schemas.openxmlformats.org/markup-compatibility/2006" xmlns:o="urn:schemas-microsoft-com:office:office" xmlns:v="urn:schemas-microsoft-com:vml" xmlns:wp14="http://schemas.microsoft.com/office/word/2010/wordprocessingDrawing" xmlns:w10="urn:schemas-microsoft-com:office:word" xmlns:w="http://schemas.openxmlformats.org/wordprocessingml/2006/main" xmlns:w14="http://schemas.microsoft.com/office/word/2010/wordml" xmlns:wpg="http://schemas.microsoft.com/office/word/2010/wordprocessingGroup" xmlns:wpi="http://schemas.microsoft.com/office/word/2010/wordprocessingInk" xmlns:wps="http://schemas.microsoft.com/office/word/2010/wordprocessingShape" xmlns:a14="http://schemas.microsoft.com/office/drawing/2010/main" val="0"/>
                         </a:ext>
                       </a:extLst>
                     </a:blip>
@@ -9155,7 +9243,7 @@
                 <w:b/>
                 <w:noProof/>
               </w:rPr>
-              <w:t>25</w:t>
+              <w:t>3</w:t>
             </w:r>
             <w:r>
               <w:rPr>
@@ -11181,7 +11269,7 @@
 </file>
 
 <file path=customXml/itemProps1.xml><?xml version="1.0" encoding="utf-8"?>
-<ds:datastoreItem xmlns:ds="http://schemas.openxmlformats.org/officeDocument/2006/customXml" ds:itemID="{084F28F2-B114-4009-9022-C5E15A3A8940}">
+<ds:datastoreItem xmlns:ds="http://schemas.openxmlformats.org/officeDocument/2006/customXml" ds:itemID="{4E0A1602-BD83-408C-9055-A5EDC6717B41}">
   <ds:schemaRefs>
     <ds:schemaRef ds:uri="http://schemas.openxmlformats.org/officeDocument/2006/bibliography"/>
   </ds:schemaRefs>

</xml_diff>